<commit_message>
Added more to structure
</commit_message>
<xml_diff>
--- a/Dissertation.docx
+++ b/Dissertation.docx
@@ -1326,8 +1326,6 @@
               </w:rPr>
               <w:t>Background</w:t>
             </w:r>
-            <w:bookmarkStart w:id="0" w:name="_GoBack"/>
-            <w:bookmarkEnd w:id="0"/>
             <w:r>
               <w:rPr>
                 <w:noProof/>
@@ -2460,36 +2458,36 @@
       <w:r>
         <w:t xml:space="preserve"> </w:t>
       </w:r>
-      <w:bookmarkStart w:id="1" w:name="_Toc495493774"/>
-      <w:bookmarkStart w:id="2" w:name="_Toc495496191"/>
+      <w:bookmarkStart w:id="0" w:name="_Toc495493774"/>
+      <w:bookmarkStart w:id="1" w:name="_Toc495496191"/>
       <w:r>
         <w:t>Introduction</w:t>
       </w:r>
+      <w:bookmarkEnd w:id="0"/>
       <w:bookmarkEnd w:id="1"/>
-      <w:bookmarkEnd w:id="2"/>
     </w:p>
     <w:p>
       <w:pPr>
         <w:pStyle w:val="Heading2"/>
       </w:pPr>
-      <w:bookmarkStart w:id="3" w:name="_Toc495496192"/>
+      <w:bookmarkStart w:id="2" w:name="_Toc495496192"/>
       <w:r>
         <w:t>Aim</w:t>
       </w:r>
       <w:r>
         <w:t>s and Objectives</w:t>
       </w:r>
-      <w:bookmarkEnd w:id="3"/>
+      <w:bookmarkEnd w:id="2"/>
     </w:p>
     <w:p>
       <w:pPr>
         <w:pStyle w:val="Heading2"/>
       </w:pPr>
-      <w:bookmarkStart w:id="4" w:name="_Toc495496193"/>
+      <w:bookmarkStart w:id="3" w:name="_Toc495496193"/>
       <w:r>
         <w:t>Methodology</w:t>
       </w:r>
-      <w:bookmarkEnd w:id="4"/>
+      <w:bookmarkEnd w:id="3"/>
     </w:p>
     <w:p>
       <w:pPr>
@@ -2498,10 +2496,36 @@
       <w:r>
         <w:t xml:space="preserve"> </w:t>
       </w:r>
-      <w:bookmarkStart w:id="5" w:name="_Toc495496194"/>
+      <w:bookmarkStart w:id="4" w:name="_Toc495496194"/>
       <w:r>
         <w:t>Background</w:t>
       </w:r>
+      <w:bookmarkEnd w:id="4"/>
+    </w:p>
+    <w:p>
+      <w:pPr>
+        <w:pStyle w:val="Heading2"/>
+      </w:pPr>
+      <w:r>
+        <w:t>Bio-inspired Computing Overview</w:t>
+      </w:r>
+    </w:p>
+    <w:p>
+      <w:pPr>
+        <w:pStyle w:val="Heading2"/>
+      </w:pPr>
+      <w:r>
+        <w:t>Specific Areas</w:t>
+      </w:r>
+    </w:p>
+    <w:p>
+      <w:pPr>
+        <w:pStyle w:val="Heading2"/>
+      </w:pPr>
+      <w:r>
+        <w:t>Selected Area</w:t>
+      </w:r>
+      <w:bookmarkStart w:id="5" w:name="_GoBack"/>
       <w:bookmarkEnd w:id="5"/>
     </w:p>
     <w:p>
@@ -2603,6 +2627,7 @@
       </w:pPr>
       <w:bookmarkStart w:id="15" w:name="_Toc495496204"/>
       <w:r>
+        <w:lastRenderedPageBreak/>
         <w:t>Professional, Legal, Ethical and Social Issues</w:t>
       </w:r>
       <w:bookmarkEnd w:id="15"/>
@@ -2623,7 +2648,6 @@
       </w:pPr>
       <w:bookmarkStart w:id="17" w:name="_Toc495496206"/>
       <w:r>
-        <w:lastRenderedPageBreak/>
         <w:t>Appendices</w:t>
       </w:r>
       <w:bookmarkEnd w:id="17"/>
@@ -2747,7 +2771,7 @@
           <w:rPr>
             <w:noProof/>
           </w:rPr>
-          <w:t>2</w:t>
+          <w:t>1</w:t>
         </w:r>
         <w:r>
           <w:rPr>
@@ -4452,7 +4476,7 @@
 </file>
 
 <file path=customXml/itemProps1.xml><?xml version="1.0" encoding="utf-8"?>
-<ds:datastoreItem xmlns:ds="http://schemas.openxmlformats.org/officeDocument/2006/customXml" ds:itemID="{B8BAB060-5E5A-4FDB-97F4-E7DB13227277}">
+<ds:datastoreItem xmlns:ds="http://schemas.openxmlformats.org/officeDocument/2006/customXml" ds:itemID="{A1460AA9-4BD9-4FA1-88A6-FDF7259BEA64}">
   <ds:schemaRefs>
     <ds:schemaRef ds:uri="http://schemas.openxmlformats.org/officeDocument/2006/bibliography"/>
   </ds:schemaRefs>

</xml_diff>

<commit_message>
Centered supervisor text box
</commit_message>
<xml_diff>
--- a/Dissertation.docx
+++ b/Dissertation.docx
@@ -707,10 +707,10 @@
               <wp:anchor distT="45720" distB="45720" distL="114300" distR="114300" simplePos="0" relativeHeight="251668480" behindDoc="0" locked="0" layoutInCell="1" allowOverlap="1">
                 <wp:simplePos x="0" y="0"/>
                 <wp:positionH relativeFrom="margin">
-                  <wp:posOffset>1347470</wp:posOffset>
+                  <wp:align>center</wp:align>
                 </wp:positionH>
                 <wp:positionV relativeFrom="paragraph">
-                  <wp:posOffset>1868170</wp:posOffset>
+                  <wp:posOffset>1765300</wp:posOffset>
                 </wp:positionV>
                 <wp:extent cx="2649855" cy="1404620"/>
                 <wp:effectExtent l="0" t="0" r="17145" b="26035"/>
@@ -756,23 +756,14 @@
                                 <w:szCs w:val="24"/>
                               </w:rPr>
                             </w:pPr>
+                            <w:bookmarkStart w:id="0" w:name="_GoBack"/>
                             <w:r>
                               <w:rPr>
                                 <w:rFonts w:ascii="Lucida Fax" w:hAnsi="Lucida Fax"/>
                                 <w:sz w:val="24"/>
                                 <w:szCs w:val="24"/>
                               </w:rPr>
-                              <w:t>S</w:t>
-                            </w:r>
-                            <w:bookmarkStart w:id="0" w:name="_GoBack"/>
-                            <w:bookmarkEnd w:id="0"/>
-                            <w:r>
-                              <w:rPr>
-                                <w:rFonts w:ascii="Lucida Fax" w:hAnsi="Lucida Fax"/>
-                                <w:sz w:val="24"/>
-                                <w:szCs w:val="24"/>
-                              </w:rPr>
-                              <w:t xml:space="preserve">upervisor: </w:t>
+                              <w:t xml:space="preserve">Supervisor: </w:t>
                             </w:r>
                             <w:r>
                               <w:rPr>
@@ -826,6 +817,7 @@
                               </w:rPr>
                               <w:t>Dr Katrin Lohan</w:t>
                             </w:r>
+                            <w:bookmarkEnd w:id="0"/>
                           </w:p>
                         </w:txbxContent>
                       </wps:txbx>
@@ -846,7 +838,11 @@
           </mc:Choice>
           <mc:Fallback>
             <w:pict>
-              <v:shape id="_x0000_s1030" type="#_x0000_t202" style="position:absolute;margin-left:106.1pt;margin-top:147.1pt;width:208.65pt;height:110.6pt;z-index:251668480;visibility:visible;mso-wrap-style:square;mso-width-percent:0;mso-height-percent:200;mso-wrap-distance-left:9pt;mso-wrap-distance-top:3.6pt;mso-wrap-distance-right:9pt;mso-wrap-distance-bottom:3.6pt;mso-position-horizontal:absolute;mso-position-horizontal-relative:margin;mso-position-vertical:absolute;mso-position-vertical-relative:text;mso-width-percent:0;mso-height-percent:200;mso-width-relative:margin;mso-height-relative:margin;v-text-anchor:top" o:gfxdata="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" strokecolor="white [3212]">
+              <v:shapetype id="_x0000_t202" coordsize="21600,21600" o:spt="202" path="m,l,21600r21600,l21600,xe">
+                <v:stroke joinstyle="miter"/>
+                <v:path gradientshapeok="t" o:connecttype="rect"/>
+              </v:shapetype>
+              <v:shape id="_x0000_s1030" type="#_x0000_t202" style="position:absolute;margin-left:0;margin-top:139pt;width:208.65pt;height:110.6pt;z-index:251668480;visibility:visible;mso-wrap-style:square;mso-width-percent:0;mso-height-percent:200;mso-wrap-distance-left:9pt;mso-wrap-distance-top:3.6pt;mso-wrap-distance-right:9pt;mso-wrap-distance-bottom:3.6pt;mso-position-horizontal:center;mso-position-horizontal-relative:margin;mso-position-vertical:absolute;mso-position-vertical-relative:text;mso-width-percent:0;mso-height-percent:200;mso-width-relative:margin;mso-height-relative:margin;v-text-anchor:top" o:gfxdata="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" strokecolor="white [3212]">
                 <v:textbox style="mso-fit-shape-to-text:t">
                   <w:txbxContent>
                     <w:p>
@@ -858,23 +854,14 @@
                           <w:szCs w:val="24"/>
                         </w:rPr>
                       </w:pPr>
+                      <w:bookmarkStart w:id="1" w:name="_GoBack"/>
                       <w:r>
                         <w:rPr>
                           <w:rFonts w:ascii="Lucida Fax" w:hAnsi="Lucida Fax"/>
                           <w:sz w:val="24"/>
                           <w:szCs w:val="24"/>
                         </w:rPr>
-                        <w:t>S</w:t>
-                      </w:r>
-                      <w:bookmarkStart w:id="1" w:name="_GoBack"/>
-                      <w:bookmarkEnd w:id="1"/>
-                      <w:r>
-                        <w:rPr>
-                          <w:rFonts w:ascii="Lucida Fax" w:hAnsi="Lucida Fax"/>
-                          <w:sz w:val="24"/>
-                          <w:szCs w:val="24"/>
-                        </w:rPr>
-                        <w:t xml:space="preserve">upervisor: </w:t>
+                        <w:t xml:space="preserve">Supervisor: </w:t>
                       </w:r>
                       <w:r>
                         <w:rPr>
@@ -928,6 +915,7 @@
                         </w:rPr>
                         <w:t>Dr Katrin Lohan</w:t>
                       </w:r>
+                      <w:bookmarkEnd w:id="1"/>
                     </w:p>
                   </w:txbxContent>
                 </v:textbox>
@@ -4861,7 +4849,7 @@
 </file>
 
 <file path=customXml/itemProps1.xml><?xml version="1.0" encoding="utf-8"?>
-<ds:datastoreItem xmlns:ds="http://schemas.openxmlformats.org/officeDocument/2006/customXml" ds:itemID="{B6757A9D-11B4-47D2-8EFD-D5441F892C88}">
+<ds:datastoreItem xmlns:ds="http://schemas.openxmlformats.org/officeDocument/2006/customXml" ds:itemID="{34820E69-4945-43AA-8857-B5CF72011B5A}">
   <ds:schemaRefs>
     <ds:schemaRef ds:uri="http://schemas.openxmlformats.org/officeDocument/2006/bibliography"/>
   </ds:schemaRefs>

</xml_diff>

<commit_message>
Updated Structure and Wrote Aims
</commit_message>
<xml_diff>
--- a/Dissertation.docx
+++ b/Dissertation.docx
@@ -133,6 +133,9 @@
                       <wps:txbx>
                         <w:txbxContent>
                           <w:p>
+                            <w:pPr>
+                              <w:jc w:val="center"/>
+                            </w:pPr>
                             <w:r>
                               <w:t>Bio-inspired Computing in R</w:t>
                             </w:r>
@@ -164,6 +167,9 @@
                 <v:textbox style="mso-fit-shape-to-text:t">
                   <w:txbxContent>
                     <w:p>
+                      <w:pPr>
+                        <w:jc w:val="center"/>
+                      </w:pPr>
                       <w:r>
                         <w:t>Bio-inspired Computing in R</w:t>
                       </w:r>
@@ -229,6 +235,9 @@
                       <wps:txbx>
                         <w:txbxContent>
                           <w:p>
+                            <w:pPr>
+                              <w:jc w:val="center"/>
+                            </w:pPr>
                             <w:r>
                               <w:t>Deliverable 1: Final Year Dissertation</w:t>
                             </w:r>
@@ -257,6 +266,9 @@
                 <v:textbox>
                   <w:txbxContent>
                     <w:p>
+                      <w:pPr>
+                        <w:jc w:val="center"/>
+                      </w:pPr>
                       <w:r>
                         <w:t>Deliverable 1: Final Year Dissertation</w:t>
                       </w:r>
@@ -330,6 +342,9 @@
                       <wps:txbx>
                         <w:txbxContent>
                           <w:p>
+                            <w:pPr>
+                              <w:jc w:val="center"/>
+                            </w:pPr>
                             <w:r>
                               <w:t xml:space="preserve">BSc </w:t>
                             </w:r>
@@ -363,6 +378,9 @@
                 <v:textbox style="mso-fit-shape-to-text:t">
                   <w:txbxContent>
                     <w:p>
+                      <w:pPr>
+                        <w:jc w:val="center"/>
+                      </w:pPr>
                       <w:r>
                         <w:t xml:space="preserve">BSc </w:t>
                       </w:r>
@@ -432,6 +450,9 @@
                       <wps:txbx>
                         <w:txbxContent>
                           <w:p>
+                            <w:pPr>
+                              <w:jc w:val="center"/>
+                            </w:pPr>
                             <w:r>
                               <w:t>Ryan Porteous</w:t>
                             </w:r>
@@ -459,6 +480,9 @@
                 <v:textbox style="mso-fit-shape-to-text:t">
                   <w:txbxContent>
                     <w:p>
+                      <w:pPr>
+                        <w:jc w:val="center"/>
+                      </w:pPr>
                       <w:r>
                         <w:t>Ryan Porteous</w:t>
                       </w:r>
@@ -536,6 +560,9 @@
                       <wps:txbx>
                         <w:txbxContent>
                           <w:p>
+                            <w:pPr>
+                              <w:jc w:val="center"/>
+                            </w:pPr>
                             <w:r>
                               <w:t xml:space="preserve">Supervisor: </w:t>
                             </w:r>
@@ -543,10 +570,18 @@
                               <w:t xml:space="preserve">Dr </w:t>
                             </w:r>
                             <w:r>
-                              <w:t>Michael Lones</w:t>
+                              <w:t xml:space="preserve">Michael </w:t>
                             </w:r>
+                            <w:proofErr w:type="spellStart"/>
+                            <w:r>
+                              <w:t>Lones</w:t>
+                            </w:r>
+                            <w:proofErr w:type="spellEnd"/>
                           </w:p>
                           <w:p>
+                            <w:pPr>
+                              <w:jc w:val="center"/>
+                            </w:pPr>
                             <w:r>
                               <w:t xml:space="preserve">Second Reader: </w:t>
                             </w:r>
@@ -577,6 +612,9 @@
                 <v:textbox style="mso-fit-shape-to-text:t">
                   <w:txbxContent>
                     <w:p>
+                      <w:pPr>
+                        <w:jc w:val="center"/>
+                      </w:pPr>
                       <w:r>
                         <w:t xml:space="preserve">Supervisor: </w:t>
                       </w:r>
@@ -584,10 +622,18 @@
                         <w:t xml:space="preserve">Dr </w:t>
                       </w:r>
                       <w:r>
-                        <w:t>Michael Lones</w:t>
+                        <w:t xml:space="preserve">Michael </w:t>
                       </w:r>
+                      <w:proofErr w:type="spellStart"/>
+                      <w:r>
+                        <w:t>Lones</w:t>
+                      </w:r>
+                      <w:proofErr w:type="spellEnd"/>
                     </w:p>
                     <w:p>
+                      <w:pPr>
+                        <w:jc w:val="center"/>
+                      </w:pPr>
                       <w:r>
                         <w:t xml:space="preserve">Second Reader: </w:t>
                       </w:r>
@@ -608,7 +654,19 @@
       </w:r>
     </w:p>
     <w:p>
-      <w:r>
+      <w:pPr>
+        <w:rPr>
+          <w:b/>
+          <w:sz w:val="36"/>
+          <w:szCs w:val="36"/>
+        </w:rPr>
+      </w:pPr>
+      <w:r>
+        <w:rPr>
+          <w:b/>
+          <w:sz w:val="36"/>
+          <w:szCs w:val="36"/>
+        </w:rPr>
         <w:lastRenderedPageBreak/>
         <w:t>Declaration of own work</w:t>
       </w:r>
@@ -644,7 +702,19 @@
     </w:p>
     <w:p/>
     <w:p>
-      <w:r>
+      <w:pPr>
+        <w:rPr>
+          <w:b/>
+          <w:sz w:val="36"/>
+          <w:szCs w:val="36"/>
+        </w:rPr>
+      </w:pPr>
+      <w:r>
+        <w:rPr>
+          <w:b/>
+          <w:sz w:val="36"/>
+          <w:szCs w:val="36"/>
+        </w:rPr>
         <w:t>Abstract</w:t>
       </w:r>
     </w:p>
@@ -673,9 +743,19 @@
       </w:sdtEndPr>
       <w:sdtContent>
         <w:p>
+          <w:pPr>
+            <w:rPr>
+              <w:rStyle w:val="Heading1Char"/>
+            </w:rPr>
+          </w:pPr>
           <w:r>
+            <w:rPr>
+              <w:rStyle w:val="Heading1Char"/>
+            </w:rPr>
             <w:t>Contents</w:t>
           </w:r>
+          <w:bookmarkStart w:id="0" w:name="_GoBack"/>
+          <w:bookmarkEnd w:id="0"/>
         </w:p>
         <w:p>
           <w:pPr>
@@ -699,7 +779,7 @@
           <w:r>
             <w:fldChar w:fldCharType="separate"/>
           </w:r>
-          <w:hyperlink w:anchor="_Toc496563089" w:history="1">
+          <w:hyperlink w:anchor="_Toc496898464" w:history="1">
             <w:r>
               <w:rPr>
                 <w:rStyle w:val="Hyperlink"/>
@@ -742,7 +822,179 @@
                 <w:noProof/>
                 <w:webHidden/>
               </w:rPr>
-              <w:instrText xml:space="preserve"> PAGEREF _Toc496563089 \h </w:instrText>
+              <w:instrText xml:space="preserve"> PAGEREF _Toc496898464 \h </w:instrText>
+            </w:r>
+            <w:r>
+              <w:rPr>
+                <w:noProof/>
+                <w:webHidden/>
+              </w:rPr>
+            </w:r>
+            <w:r>
+              <w:rPr>
+                <w:noProof/>
+                <w:webHidden/>
+              </w:rPr>
+              <w:fldChar w:fldCharType="separate"/>
+            </w:r>
+            <w:r>
+              <w:rPr>
+                <w:noProof/>
+                <w:webHidden/>
+              </w:rPr>
+              <w:t>1</w:t>
+            </w:r>
+            <w:r>
+              <w:rPr>
+                <w:noProof/>
+                <w:webHidden/>
+              </w:rPr>
+              <w:fldChar w:fldCharType="end"/>
+            </w:r>
+          </w:hyperlink>
+        </w:p>
+        <w:p>
+          <w:pPr>
+            <w:pStyle w:val="TOC2"/>
+            <w:tabs>
+              <w:tab w:val="left" w:pos="880"/>
+              <w:tab w:val="right" w:leader="dot" w:pos="9016"/>
+            </w:tabs>
+            <w:rPr>
+              <w:rFonts w:asciiTheme="minorHAnsi" w:eastAsiaTheme="minorEastAsia" w:hAnsiTheme="minorHAnsi" w:cstheme="minorBidi"/>
+              <w:noProof/>
+              <w:lang w:eastAsia="en-GB"/>
+            </w:rPr>
+          </w:pPr>
+          <w:hyperlink w:anchor="_Toc496898465" w:history="1">
+            <w:r>
+              <w:rPr>
+                <w:rStyle w:val="Hyperlink"/>
+                <w:noProof/>
+              </w:rPr>
+              <w:t>1.1</w:t>
+            </w:r>
+            <w:r>
+              <w:rPr>
+                <w:rFonts w:asciiTheme="minorHAnsi" w:eastAsiaTheme="minorEastAsia" w:hAnsiTheme="minorHAnsi" w:cstheme="minorBidi"/>
+                <w:noProof/>
+                <w:lang w:eastAsia="en-GB"/>
+              </w:rPr>
+              <w:tab/>
+            </w:r>
+            <w:r>
+              <w:rPr>
+                <w:rStyle w:val="Hyperlink"/>
+                <w:noProof/>
+              </w:rPr>
+              <w:t>Purpose</w:t>
+            </w:r>
+            <w:r>
+              <w:rPr>
+                <w:noProof/>
+                <w:webHidden/>
+              </w:rPr>
+              <w:tab/>
+            </w:r>
+            <w:r>
+              <w:rPr>
+                <w:noProof/>
+                <w:webHidden/>
+              </w:rPr>
+              <w:fldChar w:fldCharType="begin"/>
+            </w:r>
+            <w:r>
+              <w:rPr>
+                <w:noProof/>
+                <w:webHidden/>
+              </w:rPr>
+              <w:instrText xml:space="preserve"> PAGEREF _Toc496898465 \h </w:instrText>
+            </w:r>
+            <w:r>
+              <w:rPr>
+                <w:noProof/>
+                <w:webHidden/>
+              </w:rPr>
+            </w:r>
+            <w:r>
+              <w:rPr>
+                <w:noProof/>
+                <w:webHidden/>
+              </w:rPr>
+              <w:fldChar w:fldCharType="separate"/>
+            </w:r>
+            <w:r>
+              <w:rPr>
+                <w:noProof/>
+                <w:webHidden/>
+              </w:rPr>
+              <w:t>1</w:t>
+            </w:r>
+            <w:r>
+              <w:rPr>
+                <w:noProof/>
+                <w:webHidden/>
+              </w:rPr>
+              <w:fldChar w:fldCharType="end"/>
+            </w:r>
+          </w:hyperlink>
+        </w:p>
+        <w:p>
+          <w:pPr>
+            <w:pStyle w:val="TOC2"/>
+            <w:tabs>
+              <w:tab w:val="left" w:pos="880"/>
+              <w:tab w:val="right" w:leader="dot" w:pos="9016"/>
+            </w:tabs>
+            <w:rPr>
+              <w:rFonts w:asciiTheme="minorHAnsi" w:eastAsiaTheme="minorEastAsia" w:hAnsiTheme="minorHAnsi" w:cstheme="minorBidi"/>
+              <w:noProof/>
+              <w:lang w:eastAsia="en-GB"/>
+            </w:rPr>
+          </w:pPr>
+          <w:hyperlink w:anchor="_Toc496898466" w:history="1">
+            <w:r>
+              <w:rPr>
+                <w:rStyle w:val="Hyperlink"/>
+                <w:noProof/>
+              </w:rPr>
+              <w:t>1.2</w:t>
+            </w:r>
+            <w:r>
+              <w:rPr>
+                <w:rFonts w:asciiTheme="minorHAnsi" w:eastAsiaTheme="minorEastAsia" w:hAnsiTheme="minorHAnsi" w:cstheme="minorBidi"/>
+                <w:noProof/>
+                <w:lang w:eastAsia="en-GB"/>
+              </w:rPr>
+              <w:tab/>
+            </w:r>
+            <w:r>
+              <w:rPr>
+                <w:rStyle w:val="Hyperlink"/>
+                <w:noProof/>
+              </w:rPr>
+              <w:t>Aims and Motivations</w:t>
+            </w:r>
+            <w:r>
+              <w:rPr>
+                <w:noProof/>
+                <w:webHidden/>
+              </w:rPr>
+              <w:tab/>
+            </w:r>
+            <w:r>
+              <w:rPr>
+                <w:noProof/>
+                <w:webHidden/>
+              </w:rPr>
+              <w:fldChar w:fldCharType="begin"/>
+            </w:r>
+            <w:r>
+              <w:rPr>
+                <w:noProof/>
+                <w:webHidden/>
+              </w:rPr>
+              <w:instrText xml:space="preserve"> PAGEREF _Toc496898466 \h </w:instrText>
             </w:r>
             <w:r>
               <w:rPr>
@@ -786,7 +1038,7 @@
               <w:lang w:eastAsia="en-GB"/>
             </w:rPr>
           </w:pPr>
-          <w:hyperlink w:anchor="_Toc496563090" w:history="1">
+          <w:hyperlink w:anchor="_Toc496898467" w:history="1">
             <w:r>
               <w:rPr>
                 <w:rStyle w:val="Hyperlink"/>
@@ -808,7 +1060,7 @@
                 <w:rStyle w:val="Hyperlink"/>
                 <w:noProof/>
               </w:rPr>
-              <w:t>Aims and Motivations</w:t>
+              <w:t>Bio-inspired Computing</w:t>
             </w:r>
             <w:r>
               <w:rPr>
@@ -829,7 +1081,7 @@
                 <w:noProof/>
                 <w:webHidden/>
               </w:rPr>
-              <w:instrText xml:space="preserve"> PAGEREF _Toc496563090 \h </w:instrText>
+              <w:instrText xml:space="preserve"> PAGEREF _Toc496898467 \h </w:instrText>
             </w:r>
             <w:r>
               <w:rPr>
@@ -849,7 +1101,7 @@
                 <w:noProof/>
                 <w:webHidden/>
               </w:rPr>
-              <w:t>1</w:t>
+              <w:t>3</w:t>
             </w:r>
             <w:r>
               <w:rPr>
@@ -873,7 +1125,7 @@
               <w:lang w:eastAsia="en-GB"/>
             </w:rPr>
           </w:pPr>
-          <w:hyperlink w:anchor="_Toc496563091" w:history="1">
+          <w:hyperlink w:anchor="_Toc496898468" w:history="1">
             <w:r>
               <w:rPr>
                 <w:rStyle w:val="Hyperlink"/>
@@ -895,7 +1147,7 @@
                 <w:rStyle w:val="Hyperlink"/>
                 <w:noProof/>
               </w:rPr>
-              <w:t>Bio-inspired Computing</w:t>
+              <w:t>Availability of Bio-inspired Algorithms in R</w:t>
             </w:r>
             <w:r>
               <w:rPr>
@@ -916,7 +1168,7 @@
                 <w:noProof/>
                 <w:webHidden/>
               </w:rPr>
-              <w:instrText xml:space="preserve"> PAGEREF _Toc496563091 \h </w:instrText>
+              <w:instrText xml:space="preserve"> PAGEREF _Toc496898468 \h </w:instrText>
             </w:r>
             <w:r>
               <w:rPr>
@@ -936,7 +1188,179 @@
                 <w:noProof/>
                 <w:webHidden/>
               </w:rPr>
-              <w:t>1</w:t>
+              <w:t>3</w:t>
+            </w:r>
+            <w:r>
+              <w:rPr>
+                <w:noProof/>
+                <w:webHidden/>
+              </w:rPr>
+              <w:fldChar w:fldCharType="end"/>
+            </w:r>
+          </w:hyperlink>
+        </w:p>
+        <w:p>
+          <w:pPr>
+            <w:pStyle w:val="TOC2"/>
+            <w:tabs>
+              <w:tab w:val="left" w:pos="880"/>
+              <w:tab w:val="right" w:leader="dot" w:pos="9016"/>
+            </w:tabs>
+            <w:rPr>
+              <w:rFonts w:asciiTheme="minorHAnsi" w:eastAsiaTheme="minorEastAsia" w:hAnsiTheme="minorHAnsi" w:cstheme="minorBidi"/>
+              <w:noProof/>
+              <w:lang w:eastAsia="en-GB"/>
+            </w:rPr>
+          </w:pPr>
+          <w:hyperlink w:anchor="_Toc496898469" w:history="1">
+            <w:r>
+              <w:rPr>
+                <w:rStyle w:val="Hyperlink"/>
+                <w:noProof/>
+              </w:rPr>
+              <w:t>3.1</w:t>
+            </w:r>
+            <w:r>
+              <w:rPr>
+                <w:rFonts w:asciiTheme="minorHAnsi" w:eastAsiaTheme="minorEastAsia" w:hAnsiTheme="minorHAnsi" w:cstheme="minorBidi"/>
+                <w:noProof/>
+                <w:lang w:eastAsia="en-GB"/>
+              </w:rPr>
+              <w:tab/>
+            </w:r>
+            <w:r>
+              <w:rPr>
+                <w:rStyle w:val="Hyperlink"/>
+                <w:noProof/>
+              </w:rPr>
+              <w:t>Main Areas</w:t>
+            </w:r>
+            <w:r>
+              <w:rPr>
+                <w:noProof/>
+                <w:webHidden/>
+              </w:rPr>
+              <w:tab/>
+            </w:r>
+            <w:r>
+              <w:rPr>
+                <w:noProof/>
+                <w:webHidden/>
+              </w:rPr>
+              <w:fldChar w:fldCharType="begin"/>
+            </w:r>
+            <w:r>
+              <w:rPr>
+                <w:noProof/>
+                <w:webHidden/>
+              </w:rPr>
+              <w:instrText xml:space="preserve"> PAGEREF _Toc496898469 \h </w:instrText>
+            </w:r>
+            <w:r>
+              <w:rPr>
+                <w:noProof/>
+                <w:webHidden/>
+              </w:rPr>
+            </w:r>
+            <w:r>
+              <w:rPr>
+                <w:noProof/>
+                <w:webHidden/>
+              </w:rPr>
+              <w:fldChar w:fldCharType="separate"/>
+            </w:r>
+            <w:r>
+              <w:rPr>
+                <w:noProof/>
+                <w:webHidden/>
+              </w:rPr>
+              <w:t>3</w:t>
+            </w:r>
+            <w:r>
+              <w:rPr>
+                <w:noProof/>
+                <w:webHidden/>
+              </w:rPr>
+              <w:fldChar w:fldCharType="end"/>
+            </w:r>
+          </w:hyperlink>
+        </w:p>
+        <w:p>
+          <w:pPr>
+            <w:pStyle w:val="TOC2"/>
+            <w:tabs>
+              <w:tab w:val="left" w:pos="880"/>
+              <w:tab w:val="right" w:leader="dot" w:pos="9016"/>
+            </w:tabs>
+            <w:rPr>
+              <w:rFonts w:asciiTheme="minorHAnsi" w:eastAsiaTheme="minorEastAsia" w:hAnsiTheme="minorHAnsi" w:cstheme="minorBidi"/>
+              <w:noProof/>
+              <w:lang w:eastAsia="en-GB"/>
+            </w:rPr>
+          </w:pPr>
+          <w:hyperlink w:anchor="_Toc496898470" w:history="1">
+            <w:r>
+              <w:rPr>
+                <w:rStyle w:val="Hyperlink"/>
+                <w:noProof/>
+              </w:rPr>
+              <w:t>3.2</w:t>
+            </w:r>
+            <w:r>
+              <w:rPr>
+                <w:rFonts w:asciiTheme="minorHAnsi" w:eastAsiaTheme="minorEastAsia" w:hAnsiTheme="minorHAnsi" w:cstheme="minorBidi"/>
+                <w:noProof/>
+                <w:lang w:eastAsia="en-GB"/>
+              </w:rPr>
+              <w:tab/>
+            </w:r>
+            <w:r>
+              <w:rPr>
+                <w:rStyle w:val="Hyperlink"/>
+                <w:noProof/>
+              </w:rPr>
+              <w:t>Areas for Improvement / Areas to be Developed</w:t>
+            </w:r>
+            <w:r>
+              <w:rPr>
+                <w:noProof/>
+                <w:webHidden/>
+              </w:rPr>
+              <w:tab/>
+            </w:r>
+            <w:r>
+              <w:rPr>
+                <w:noProof/>
+                <w:webHidden/>
+              </w:rPr>
+              <w:fldChar w:fldCharType="begin"/>
+            </w:r>
+            <w:r>
+              <w:rPr>
+                <w:noProof/>
+                <w:webHidden/>
+              </w:rPr>
+              <w:instrText xml:space="preserve"> PAGEREF _Toc496898470 \h </w:instrText>
+            </w:r>
+            <w:r>
+              <w:rPr>
+                <w:noProof/>
+                <w:webHidden/>
+              </w:rPr>
+            </w:r>
+            <w:r>
+              <w:rPr>
+                <w:noProof/>
+                <w:webHidden/>
+              </w:rPr>
+              <w:fldChar w:fldCharType="separate"/>
+            </w:r>
+            <w:r>
+              <w:rPr>
+                <w:noProof/>
+                <w:webHidden/>
+              </w:rPr>
+              <w:t>3</w:t>
             </w:r>
             <w:r>
               <w:rPr>
@@ -960,7 +1384,7 @@
               <w:lang w:eastAsia="en-GB"/>
             </w:rPr>
           </w:pPr>
-          <w:hyperlink w:anchor="_Toc496563092" w:history="1">
+          <w:hyperlink w:anchor="_Toc496898471" w:history="1">
             <w:r>
               <w:rPr>
                 <w:rStyle w:val="Hyperlink"/>
@@ -982,7 +1406,7 @@
                 <w:rStyle w:val="Hyperlink"/>
                 <w:noProof/>
               </w:rPr>
-              <w:t>Availability of Bio-inspired Algorithms in R</w:t>
+              <w:t>Chosen Area</w:t>
             </w:r>
             <w:r>
               <w:rPr>
@@ -1003,7 +1427,7 @@
                 <w:noProof/>
                 <w:webHidden/>
               </w:rPr>
-              <w:instrText xml:space="preserve"> PAGEREF _Toc496563092 \h </w:instrText>
+              <w:instrText xml:space="preserve"> PAGEREF _Toc496898471 \h </w:instrText>
             </w:r>
             <w:r>
               <w:rPr>
@@ -1023,7 +1447,181 @@
                 <w:noProof/>
                 <w:webHidden/>
               </w:rPr>
-              <w:t>1</w:t>
+              <w:t>3</w:t>
+            </w:r>
+            <w:r>
+              <w:rPr>
+                <w:noProof/>
+                <w:webHidden/>
+              </w:rPr>
+              <w:fldChar w:fldCharType="end"/>
+            </w:r>
+          </w:hyperlink>
+        </w:p>
+        <w:p>
+          <w:pPr>
+            <w:pStyle w:val="TOC1"/>
+            <w:tabs>
+              <w:tab w:val="left" w:pos="440"/>
+            </w:tabs>
+            <w:rPr>
+              <w:rFonts w:asciiTheme="minorHAnsi" w:eastAsiaTheme="minorEastAsia" w:hAnsiTheme="minorHAnsi" w:cstheme="minorBidi"/>
+              <w:noProof/>
+              <w:sz w:val="22"/>
+              <w:lang w:eastAsia="en-GB"/>
+            </w:rPr>
+          </w:pPr>
+          <w:hyperlink w:anchor="_Toc496898472" w:history="1">
+            <w:r>
+              <w:rPr>
+                <w:rStyle w:val="Hyperlink"/>
+                <w:noProof/>
+              </w:rPr>
+              <w:t>5</w:t>
+            </w:r>
+            <w:r>
+              <w:rPr>
+                <w:rFonts w:asciiTheme="minorHAnsi" w:eastAsiaTheme="minorEastAsia" w:hAnsiTheme="minorHAnsi" w:cstheme="minorBidi"/>
+                <w:noProof/>
+                <w:sz w:val="22"/>
+                <w:lang w:eastAsia="en-GB"/>
+              </w:rPr>
+              <w:tab/>
+            </w:r>
+            <w:r>
+              <w:rPr>
+                <w:rStyle w:val="Hyperlink"/>
+                <w:noProof/>
+              </w:rPr>
+              <w:t>Requirements Analysis</w:t>
+            </w:r>
+            <w:r>
+              <w:rPr>
+                <w:noProof/>
+                <w:webHidden/>
+              </w:rPr>
+              <w:tab/>
+            </w:r>
+            <w:r>
+              <w:rPr>
+                <w:noProof/>
+                <w:webHidden/>
+              </w:rPr>
+              <w:fldChar w:fldCharType="begin"/>
+            </w:r>
+            <w:r>
+              <w:rPr>
+                <w:noProof/>
+                <w:webHidden/>
+              </w:rPr>
+              <w:instrText xml:space="preserve"> PAGEREF _Toc496898472 \h </w:instrText>
+            </w:r>
+            <w:r>
+              <w:rPr>
+                <w:noProof/>
+                <w:webHidden/>
+              </w:rPr>
+            </w:r>
+            <w:r>
+              <w:rPr>
+                <w:noProof/>
+                <w:webHidden/>
+              </w:rPr>
+              <w:fldChar w:fldCharType="separate"/>
+            </w:r>
+            <w:r>
+              <w:rPr>
+                <w:noProof/>
+                <w:webHidden/>
+              </w:rPr>
+              <w:t>3</w:t>
+            </w:r>
+            <w:r>
+              <w:rPr>
+                <w:noProof/>
+                <w:webHidden/>
+              </w:rPr>
+              <w:fldChar w:fldCharType="end"/>
+            </w:r>
+          </w:hyperlink>
+        </w:p>
+        <w:p>
+          <w:pPr>
+            <w:pStyle w:val="TOC1"/>
+            <w:tabs>
+              <w:tab w:val="left" w:pos="440"/>
+            </w:tabs>
+            <w:rPr>
+              <w:rFonts w:asciiTheme="minorHAnsi" w:eastAsiaTheme="minorEastAsia" w:hAnsiTheme="minorHAnsi" w:cstheme="minorBidi"/>
+              <w:noProof/>
+              <w:sz w:val="22"/>
+              <w:lang w:eastAsia="en-GB"/>
+            </w:rPr>
+          </w:pPr>
+          <w:hyperlink w:anchor="_Toc496898473" w:history="1">
+            <w:r>
+              <w:rPr>
+                <w:rStyle w:val="Hyperlink"/>
+                <w:noProof/>
+              </w:rPr>
+              <w:t>6</w:t>
+            </w:r>
+            <w:r>
+              <w:rPr>
+                <w:rFonts w:asciiTheme="minorHAnsi" w:eastAsiaTheme="minorEastAsia" w:hAnsiTheme="minorHAnsi" w:cstheme="minorBidi"/>
+                <w:noProof/>
+                <w:sz w:val="22"/>
+                <w:lang w:eastAsia="en-GB"/>
+              </w:rPr>
+              <w:tab/>
+            </w:r>
+            <w:r>
+              <w:rPr>
+                <w:rStyle w:val="Hyperlink"/>
+                <w:noProof/>
+              </w:rPr>
+              <w:t>R Packages</w:t>
+            </w:r>
+            <w:r>
+              <w:rPr>
+                <w:noProof/>
+                <w:webHidden/>
+              </w:rPr>
+              <w:tab/>
+            </w:r>
+            <w:r>
+              <w:rPr>
+                <w:noProof/>
+                <w:webHidden/>
+              </w:rPr>
+              <w:fldChar w:fldCharType="begin"/>
+            </w:r>
+            <w:r>
+              <w:rPr>
+                <w:noProof/>
+                <w:webHidden/>
+              </w:rPr>
+              <w:instrText xml:space="preserve"> PAGEREF _Toc496898473 \h </w:instrText>
+            </w:r>
+            <w:r>
+              <w:rPr>
+                <w:noProof/>
+                <w:webHidden/>
+              </w:rPr>
+            </w:r>
+            <w:r>
+              <w:rPr>
+                <w:noProof/>
+                <w:webHidden/>
+              </w:rPr>
+              <w:fldChar w:fldCharType="separate"/>
+            </w:r>
+            <w:r>
+              <w:rPr>
+                <w:noProof/>
+                <w:webHidden/>
+              </w:rPr>
+              <w:t>3</w:t>
             </w:r>
             <w:r>
               <w:rPr>
@@ -1047,13 +1645,13 @@
               <w:lang w:eastAsia="en-GB"/>
             </w:rPr>
           </w:pPr>
-          <w:hyperlink w:anchor="_Toc496563093" w:history="1">
+          <w:hyperlink w:anchor="_Toc496898474" w:history="1">
             <w:r>
               <w:rPr>
                 <w:rStyle w:val="Hyperlink"/>
                 <w:noProof/>
               </w:rPr>
-              <w:t>4.1</w:t>
+              <w:t>6.1</w:t>
             </w:r>
             <w:r>
               <w:rPr>
@@ -1068,7 +1666,7 @@
                 <w:rStyle w:val="Hyperlink"/>
                 <w:noProof/>
               </w:rPr>
-              <w:t>Main Areas</w:t>
+              <w:t>Process of Package Creation</w:t>
             </w:r>
             <w:r>
               <w:rPr>
@@ -1089,7 +1687,7 @@
                 <w:noProof/>
                 <w:webHidden/>
               </w:rPr>
-              <w:instrText xml:space="preserve"> PAGEREF _Toc496563093 \h </w:instrText>
+              <w:instrText xml:space="preserve"> PAGEREF _Toc496898474 \h </w:instrText>
             </w:r>
             <w:r>
               <w:rPr>
@@ -1109,7 +1707,7 @@
                 <w:noProof/>
                 <w:webHidden/>
               </w:rPr>
-              <w:t>1</w:t>
+              <w:t>3</w:t>
             </w:r>
             <w:r>
               <w:rPr>
@@ -1133,13 +1731,13 @@
               <w:lang w:eastAsia="en-GB"/>
             </w:rPr>
           </w:pPr>
-          <w:hyperlink w:anchor="_Toc496563094" w:history="1">
+          <w:hyperlink w:anchor="_Toc496898475" w:history="1">
             <w:r>
               <w:rPr>
                 <w:rStyle w:val="Hyperlink"/>
                 <w:noProof/>
               </w:rPr>
-              <w:t>4.2</w:t>
+              <w:t>6.2</w:t>
             </w:r>
             <w:r>
               <w:rPr>
@@ -1154,7 +1752,7 @@
                 <w:rStyle w:val="Hyperlink"/>
                 <w:noProof/>
               </w:rPr>
-              <w:t>Areas for Improvement / Areas to be Developed</w:t>
+              <w:t>Packages and Software Tools to Aid in the Process</w:t>
             </w:r>
             <w:r>
               <w:rPr>
@@ -1175,7 +1773,7 @@
                 <w:noProof/>
                 <w:webHidden/>
               </w:rPr>
-              <w:instrText xml:space="preserve"> PAGEREF _Toc496563094 \h </w:instrText>
+              <w:instrText xml:space="preserve"> PAGEREF _Toc496898475 \h </w:instrText>
             </w:r>
             <w:r>
               <w:rPr>
@@ -1195,7 +1793,7 @@
                 <w:noProof/>
                 <w:webHidden/>
               </w:rPr>
-              <w:t>1</w:t>
+              <w:t>3</w:t>
             </w:r>
             <w:r>
               <w:rPr>
@@ -1219,13 +1817,13 @@
               <w:lang w:eastAsia="en-GB"/>
             </w:rPr>
           </w:pPr>
-          <w:hyperlink w:anchor="_Toc496563095" w:history="1">
+          <w:hyperlink w:anchor="_Toc496898476" w:history="1">
             <w:r>
               <w:rPr>
                 <w:rStyle w:val="Hyperlink"/>
                 <w:noProof/>
               </w:rPr>
-              <w:t>5</w:t>
+              <w:t>7</w:t>
             </w:r>
             <w:r>
               <w:rPr>
@@ -1241,7 +1839,7 @@
                 <w:rStyle w:val="Hyperlink"/>
                 <w:noProof/>
               </w:rPr>
-              <w:t>Chosen Area</w:t>
+              <w:t>Evaluation Strategy</w:t>
             </w:r>
             <w:r>
               <w:rPr>
@@ -1262,7 +1860,7 @@
                 <w:noProof/>
                 <w:webHidden/>
               </w:rPr>
-              <w:instrText xml:space="preserve"> PAGEREF _Toc496563095 \h </w:instrText>
+              <w:instrText xml:space="preserve"> PAGEREF _Toc496898476 \h </w:instrText>
             </w:r>
             <w:r>
               <w:rPr>
@@ -1282,7 +1880,7 @@
                 <w:noProof/>
                 <w:webHidden/>
               </w:rPr>
-              <w:t>1</w:t>
+              <w:t>4</w:t>
             </w:r>
             <w:r>
               <w:rPr>
@@ -1306,13 +1904,13 @@
               <w:lang w:eastAsia="en-GB"/>
             </w:rPr>
           </w:pPr>
-          <w:hyperlink w:anchor="_Toc496563096" w:history="1">
+          <w:hyperlink w:anchor="_Toc496898477" w:history="1">
             <w:r>
               <w:rPr>
                 <w:rStyle w:val="Hyperlink"/>
                 <w:noProof/>
               </w:rPr>
-              <w:t>6</w:t>
+              <w:t>8</w:t>
             </w:r>
             <w:r>
               <w:rPr>
@@ -1328,7 +1926,7 @@
                 <w:rStyle w:val="Hyperlink"/>
                 <w:noProof/>
               </w:rPr>
-              <w:t>Requirements Analysis</w:t>
+              <w:t>Project Management</w:t>
             </w:r>
             <w:r>
               <w:rPr>
@@ -1349,7 +1947,7 @@
                 <w:noProof/>
                 <w:webHidden/>
               </w:rPr>
-              <w:instrText xml:space="preserve"> PAGEREF _Toc496563096 \h </w:instrText>
+              <w:instrText xml:space="preserve"> PAGEREF _Toc496898477 \h </w:instrText>
             </w:r>
             <w:r>
               <w:rPr>
@@ -1369,7 +1967,609 @@
                 <w:noProof/>
                 <w:webHidden/>
               </w:rPr>
-              <w:t>1</w:t>
+              <w:t>4</w:t>
+            </w:r>
+            <w:r>
+              <w:rPr>
+                <w:noProof/>
+                <w:webHidden/>
+              </w:rPr>
+              <w:fldChar w:fldCharType="end"/>
+            </w:r>
+          </w:hyperlink>
+        </w:p>
+        <w:p>
+          <w:pPr>
+            <w:pStyle w:val="TOC2"/>
+            <w:tabs>
+              <w:tab w:val="left" w:pos="880"/>
+              <w:tab w:val="right" w:leader="dot" w:pos="9016"/>
+            </w:tabs>
+            <w:rPr>
+              <w:rFonts w:asciiTheme="minorHAnsi" w:eastAsiaTheme="minorEastAsia" w:hAnsiTheme="minorHAnsi" w:cstheme="minorBidi"/>
+              <w:noProof/>
+              <w:lang w:eastAsia="en-GB"/>
+            </w:rPr>
+          </w:pPr>
+          <w:hyperlink w:anchor="_Toc496898478" w:history="1">
+            <w:r>
+              <w:rPr>
+                <w:rStyle w:val="Hyperlink"/>
+                <w:noProof/>
+              </w:rPr>
+              <w:t>8.1</w:t>
+            </w:r>
+            <w:r>
+              <w:rPr>
+                <w:rFonts w:asciiTheme="minorHAnsi" w:eastAsiaTheme="minorEastAsia" w:hAnsiTheme="minorHAnsi" w:cstheme="minorBidi"/>
+                <w:noProof/>
+                <w:lang w:eastAsia="en-GB"/>
+              </w:rPr>
+              <w:tab/>
+            </w:r>
+            <w:r>
+              <w:rPr>
+                <w:rStyle w:val="Hyperlink"/>
+                <w:noProof/>
+              </w:rPr>
+              <w:t>Project Schedule</w:t>
+            </w:r>
+            <w:r>
+              <w:rPr>
+                <w:noProof/>
+                <w:webHidden/>
+              </w:rPr>
+              <w:tab/>
+            </w:r>
+            <w:r>
+              <w:rPr>
+                <w:noProof/>
+                <w:webHidden/>
+              </w:rPr>
+              <w:fldChar w:fldCharType="begin"/>
+            </w:r>
+            <w:r>
+              <w:rPr>
+                <w:noProof/>
+                <w:webHidden/>
+              </w:rPr>
+              <w:instrText xml:space="preserve"> PAGEREF _Toc496898478 \h </w:instrText>
+            </w:r>
+            <w:r>
+              <w:rPr>
+                <w:noProof/>
+                <w:webHidden/>
+              </w:rPr>
+            </w:r>
+            <w:r>
+              <w:rPr>
+                <w:noProof/>
+                <w:webHidden/>
+              </w:rPr>
+              <w:fldChar w:fldCharType="separate"/>
+            </w:r>
+            <w:r>
+              <w:rPr>
+                <w:noProof/>
+                <w:webHidden/>
+              </w:rPr>
+              <w:t>4</w:t>
+            </w:r>
+            <w:r>
+              <w:rPr>
+                <w:noProof/>
+                <w:webHidden/>
+              </w:rPr>
+              <w:fldChar w:fldCharType="end"/>
+            </w:r>
+          </w:hyperlink>
+        </w:p>
+        <w:p>
+          <w:pPr>
+            <w:pStyle w:val="TOC3"/>
+            <w:tabs>
+              <w:tab w:val="left" w:pos="1320"/>
+              <w:tab w:val="right" w:leader="dot" w:pos="9016"/>
+            </w:tabs>
+            <w:rPr>
+              <w:rFonts w:asciiTheme="minorHAnsi" w:eastAsiaTheme="minorEastAsia" w:hAnsiTheme="minorHAnsi" w:cstheme="minorBidi"/>
+              <w:noProof/>
+              <w:lang w:eastAsia="en-GB"/>
+            </w:rPr>
+          </w:pPr>
+          <w:hyperlink w:anchor="_Toc496898479" w:history="1">
+            <w:r>
+              <w:rPr>
+                <w:rStyle w:val="Hyperlink"/>
+                <w:noProof/>
+              </w:rPr>
+              <w:t>8.1.1</w:t>
+            </w:r>
+            <w:r>
+              <w:rPr>
+                <w:rFonts w:asciiTheme="minorHAnsi" w:eastAsiaTheme="minorEastAsia" w:hAnsiTheme="minorHAnsi" w:cstheme="minorBidi"/>
+                <w:noProof/>
+                <w:lang w:eastAsia="en-GB"/>
+              </w:rPr>
+              <w:tab/>
+            </w:r>
+            <w:r>
+              <w:rPr>
+                <w:rStyle w:val="Hyperlink"/>
+                <w:noProof/>
+              </w:rPr>
+              <w:t>Work Breakdown Structure</w:t>
+            </w:r>
+            <w:r>
+              <w:rPr>
+                <w:noProof/>
+                <w:webHidden/>
+              </w:rPr>
+              <w:tab/>
+            </w:r>
+            <w:r>
+              <w:rPr>
+                <w:noProof/>
+                <w:webHidden/>
+              </w:rPr>
+              <w:fldChar w:fldCharType="begin"/>
+            </w:r>
+            <w:r>
+              <w:rPr>
+                <w:noProof/>
+                <w:webHidden/>
+              </w:rPr>
+              <w:instrText xml:space="preserve"> PAGEREF _Toc496898479 \h </w:instrText>
+            </w:r>
+            <w:r>
+              <w:rPr>
+                <w:noProof/>
+                <w:webHidden/>
+              </w:rPr>
+            </w:r>
+            <w:r>
+              <w:rPr>
+                <w:noProof/>
+                <w:webHidden/>
+              </w:rPr>
+              <w:fldChar w:fldCharType="separate"/>
+            </w:r>
+            <w:r>
+              <w:rPr>
+                <w:noProof/>
+                <w:webHidden/>
+              </w:rPr>
+              <w:t>4</w:t>
+            </w:r>
+            <w:r>
+              <w:rPr>
+                <w:noProof/>
+                <w:webHidden/>
+              </w:rPr>
+              <w:fldChar w:fldCharType="end"/>
+            </w:r>
+          </w:hyperlink>
+        </w:p>
+        <w:p>
+          <w:pPr>
+            <w:pStyle w:val="TOC3"/>
+            <w:tabs>
+              <w:tab w:val="left" w:pos="1320"/>
+              <w:tab w:val="right" w:leader="dot" w:pos="9016"/>
+            </w:tabs>
+            <w:rPr>
+              <w:rFonts w:asciiTheme="minorHAnsi" w:eastAsiaTheme="minorEastAsia" w:hAnsiTheme="minorHAnsi" w:cstheme="minorBidi"/>
+              <w:noProof/>
+              <w:lang w:eastAsia="en-GB"/>
+            </w:rPr>
+          </w:pPr>
+          <w:hyperlink w:anchor="_Toc496898480" w:history="1">
+            <w:r>
+              <w:rPr>
+                <w:rStyle w:val="Hyperlink"/>
+                <w:noProof/>
+              </w:rPr>
+              <w:t>8.1.2</w:t>
+            </w:r>
+            <w:r>
+              <w:rPr>
+                <w:rFonts w:asciiTheme="minorHAnsi" w:eastAsiaTheme="minorEastAsia" w:hAnsiTheme="minorHAnsi" w:cstheme="minorBidi"/>
+                <w:noProof/>
+                <w:lang w:eastAsia="en-GB"/>
+              </w:rPr>
+              <w:tab/>
+            </w:r>
+            <w:r>
+              <w:rPr>
+                <w:rStyle w:val="Hyperlink"/>
+                <w:noProof/>
+              </w:rPr>
+              <w:t>Project Timetable</w:t>
+            </w:r>
+            <w:r>
+              <w:rPr>
+                <w:noProof/>
+                <w:webHidden/>
+              </w:rPr>
+              <w:tab/>
+            </w:r>
+            <w:r>
+              <w:rPr>
+                <w:noProof/>
+                <w:webHidden/>
+              </w:rPr>
+              <w:fldChar w:fldCharType="begin"/>
+            </w:r>
+            <w:r>
+              <w:rPr>
+                <w:noProof/>
+                <w:webHidden/>
+              </w:rPr>
+              <w:instrText xml:space="preserve"> PAGEREF _Toc496898480 \h </w:instrText>
+            </w:r>
+            <w:r>
+              <w:rPr>
+                <w:noProof/>
+                <w:webHidden/>
+              </w:rPr>
+            </w:r>
+            <w:r>
+              <w:rPr>
+                <w:noProof/>
+                <w:webHidden/>
+              </w:rPr>
+              <w:fldChar w:fldCharType="separate"/>
+            </w:r>
+            <w:r>
+              <w:rPr>
+                <w:noProof/>
+                <w:webHidden/>
+              </w:rPr>
+              <w:t>4</w:t>
+            </w:r>
+            <w:r>
+              <w:rPr>
+                <w:noProof/>
+                <w:webHidden/>
+              </w:rPr>
+              <w:fldChar w:fldCharType="end"/>
+            </w:r>
+          </w:hyperlink>
+        </w:p>
+        <w:p>
+          <w:pPr>
+            <w:pStyle w:val="TOC2"/>
+            <w:tabs>
+              <w:tab w:val="left" w:pos="880"/>
+              <w:tab w:val="right" w:leader="dot" w:pos="9016"/>
+            </w:tabs>
+            <w:rPr>
+              <w:rFonts w:asciiTheme="minorHAnsi" w:eastAsiaTheme="minorEastAsia" w:hAnsiTheme="minorHAnsi" w:cstheme="minorBidi"/>
+              <w:noProof/>
+              <w:lang w:eastAsia="en-GB"/>
+            </w:rPr>
+          </w:pPr>
+          <w:hyperlink w:anchor="_Toc496898481" w:history="1">
+            <w:r>
+              <w:rPr>
+                <w:rStyle w:val="Hyperlink"/>
+                <w:noProof/>
+              </w:rPr>
+              <w:t>8.2</w:t>
+            </w:r>
+            <w:r>
+              <w:rPr>
+                <w:rFonts w:asciiTheme="minorHAnsi" w:eastAsiaTheme="minorEastAsia" w:hAnsiTheme="minorHAnsi" w:cstheme="minorBidi"/>
+                <w:noProof/>
+                <w:lang w:eastAsia="en-GB"/>
+              </w:rPr>
+              <w:tab/>
+            </w:r>
+            <w:r>
+              <w:rPr>
+                <w:rStyle w:val="Hyperlink"/>
+                <w:noProof/>
+              </w:rPr>
+              <w:t>Risk Analysis</w:t>
+            </w:r>
+            <w:r>
+              <w:rPr>
+                <w:noProof/>
+                <w:webHidden/>
+              </w:rPr>
+              <w:tab/>
+            </w:r>
+            <w:r>
+              <w:rPr>
+                <w:noProof/>
+                <w:webHidden/>
+              </w:rPr>
+              <w:fldChar w:fldCharType="begin"/>
+            </w:r>
+            <w:r>
+              <w:rPr>
+                <w:noProof/>
+                <w:webHidden/>
+              </w:rPr>
+              <w:instrText xml:space="preserve"> PAGEREF _Toc496898481 \h </w:instrText>
+            </w:r>
+            <w:r>
+              <w:rPr>
+                <w:noProof/>
+                <w:webHidden/>
+              </w:rPr>
+            </w:r>
+            <w:r>
+              <w:rPr>
+                <w:noProof/>
+                <w:webHidden/>
+              </w:rPr>
+              <w:fldChar w:fldCharType="separate"/>
+            </w:r>
+            <w:r>
+              <w:rPr>
+                <w:noProof/>
+                <w:webHidden/>
+              </w:rPr>
+              <w:t>4</w:t>
+            </w:r>
+            <w:r>
+              <w:rPr>
+                <w:noProof/>
+                <w:webHidden/>
+              </w:rPr>
+              <w:fldChar w:fldCharType="end"/>
+            </w:r>
+          </w:hyperlink>
+        </w:p>
+        <w:p>
+          <w:pPr>
+            <w:pStyle w:val="TOC3"/>
+            <w:tabs>
+              <w:tab w:val="left" w:pos="1320"/>
+              <w:tab w:val="right" w:leader="dot" w:pos="9016"/>
+            </w:tabs>
+            <w:rPr>
+              <w:rFonts w:asciiTheme="minorHAnsi" w:eastAsiaTheme="minorEastAsia" w:hAnsiTheme="minorHAnsi" w:cstheme="minorBidi"/>
+              <w:noProof/>
+              <w:lang w:eastAsia="en-GB"/>
+            </w:rPr>
+          </w:pPr>
+          <w:hyperlink w:anchor="_Toc496898482" w:history="1">
+            <w:r>
+              <w:rPr>
+                <w:rStyle w:val="Hyperlink"/>
+                <w:noProof/>
+              </w:rPr>
+              <w:t>8.2.1</w:t>
+            </w:r>
+            <w:r>
+              <w:rPr>
+                <w:rFonts w:asciiTheme="minorHAnsi" w:eastAsiaTheme="minorEastAsia" w:hAnsiTheme="minorHAnsi" w:cstheme="minorBidi"/>
+                <w:noProof/>
+                <w:lang w:eastAsia="en-GB"/>
+              </w:rPr>
+              <w:tab/>
+            </w:r>
+            <w:r>
+              <w:rPr>
+                <w:rStyle w:val="Hyperlink"/>
+                <w:noProof/>
+              </w:rPr>
+              <w:t>Risk Identification</w:t>
+            </w:r>
+            <w:r>
+              <w:rPr>
+                <w:noProof/>
+                <w:webHidden/>
+              </w:rPr>
+              <w:tab/>
+            </w:r>
+            <w:r>
+              <w:rPr>
+                <w:noProof/>
+                <w:webHidden/>
+              </w:rPr>
+              <w:fldChar w:fldCharType="begin"/>
+            </w:r>
+            <w:r>
+              <w:rPr>
+                <w:noProof/>
+                <w:webHidden/>
+              </w:rPr>
+              <w:instrText xml:space="preserve"> PAGEREF _Toc496898482 \h </w:instrText>
+            </w:r>
+            <w:r>
+              <w:rPr>
+                <w:noProof/>
+                <w:webHidden/>
+              </w:rPr>
+            </w:r>
+            <w:r>
+              <w:rPr>
+                <w:noProof/>
+                <w:webHidden/>
+              </w:rPr>
+              <w:fldChar w:fldCharType="separate"/>
+            </w:r>
+            <w:r>
+              <w:rPr>
+                <w:noProof/>
+                <w:webHidden/>
+              </w:rPr>
+              <w:t>4</w:t>
+            </w:r>
+            <w:r>
+              <w:rPr>
+                <w:noProof/>
+                <w:webHidden/>
+              </w:rPr>
+              <w:fldChar w:fldCharType="end"/>
+            </w:r>
+          </w:hyperlink>
+        </w:p>
+        <w:p>
+          <w:pPr>
+            <w:pStyle w:val="TOC3"/>
+            <w:tabs>
+              <w:tab w:val="left" w:pos="1320"/>
+              <w:tab w:val="right" w:leader="dot" w:pos="9016"/>
+            </w:tabs>
+            <w:rPr>
+              <w:rFonts w:asciiTheme="minorHAnsi" w:eastAsiaTheme="minorEastAsia" w:hAnsiTheme="minorHAnsi" w:cstheme="minorBidi"/>
+              <w:noProof/>
+              <w:lang w:eastAsia="en-GB"/>
+            </w:rPr>
+          </w:pPr>
+          <w:hyperlink w:anchor="_Toc496898483" w:history="1">
+            <w:r>
+              <w:rPr>
+                <w:rStyle w:val="Hyperlink"/>
+                <w:noProof/>
+              </w:rPr>
+              <w:t>8.2.2</w:t>
+            </w:r>
+            <w:r>
+              <w:rPr>
+                <w:rFonts w:asciiTheme="minorHAnsi" w:eastAsiaTheme="minorEastAsia" w:hAnsiTheme="minorHAnsi" w:cstheme="minorBidi"/>
+                <w:noProof/>
+                <w:lang w:eastAsia="en-GB"/>
+              </w:rPr>
+              <w:tab/>
+            </w:r>
+            <w:r>
+              <w:rPr>
+                <w:rStyle w:val="Hyperlink"/>
+                <w:noProof/>
+              </w:rPr>
+              <w:t>Risk Management</w:t>
+            </w:r>
+            <w:r>
+              <w:rPr>
+                <w:noProof/>
+                <w:webHidden/>
+              </w:rPr>
+              <w:tab/>
+            </w:r>
+            <w:r>
+              <w:rPr>
+                <w:noProof/>
+                <w:webHidden/>
+              </w:rPr>
+              <w:fldChar w:fldCharType="begin"/>
+            </w:r>
+            <w:r>
+              <w:rPr>
+                <w:noProof/>
+                <w:webHidden/>
+              </w:rPr>
+              <w:instrText xml:space="preserve"> PAGEREF _Toc496898483 \h </w:instrText>
+            </w:r>
+            <w:r>
+              <w:rPr>
+                <w:noProof/>
+                <w:webHidden/>
+              </w:rPr>
+            </w:r>
+            <w:r>
+              <w:rPr>
+                <w:noProof/>
+                <w:webHidden/>
+              </w:rPr>
+              <w:fldChar w:fldCharType="separate"/>
+            </w:r>
+            <w:r>
+              <w:rPr>
+                <w:noProof/>
+                <w:webHidden/>
+              </w:rPr>
+              <w:t>4</w:t>
+            </w:r>
+            <w:r>
+              <w:rPr>
+                <w:noProof/>
+                <w:webHidden/>
+              </w:rPr>
+              <w:fldChar w:fldCharType="end"/>
+            </w:r>
+          </w:hyperlink>
+        </w:p>
+        <w:p>
+          <w:pPr>
+            <w:pStyle w:val="TOC2"/>
+            <w:tabs>
+              <w:tab w:val="left" w:pos="880"/>
+              <w:tab w:val="right" w:leader="dot" w:pos="9016"/>
+            </w:tabs>
+            <w:rPr>
+              <w:rFonts w:asciiTheme="minorHAnsi" w:eastAsiaTheme="minorEastAsia" w:hAnsiTheme="minorHAnsi" w:cstheme="minorBidi"/>
+              <w:noProof/>
+              <w:lang w:eastAsia="en-GB"/>
+            </w:rPr>
+          </w:pPr>
+          <w:hyperlink w:anchor="_Toc496898484" w:history="1">
+            <w:r>
+              <w:rPr>
+                <w:rStyle w:val="Hyperlink"/>
+                <w:noProof/>
+              </w:rPr>
+              <w:t>8.3</w:t>
+            </w:r>
+            <w:r>
+              <w:rPr>
+                <w:rFonts w:asciiTheme="minorHAnsi" w:eastAsiaTheme="minorEastAsia" w:hAnsiTheme="minorHAnsi" w:cstheme="minorBidi"/>
+                <w:noProof/>
+                <w:lang w:eastAsia="en-GB"/>
+              </w:rPr>
+              <w:tab/>
+            </w:r>
+            <w:r>
+              <w:rPr>
+                <w:rStyle w:val="Hyperlink"/>
+                <w:noProof/>
+              </w:rPr>
+              <w:t>Professional, Legal, Ethical and Social Issues</w:t>
+            </w:r>
+            <w:r>
+              <w:rPr>
+                <w:noProof/>
+                <w:webHidden/>
+              </w:rPr>
+              <w:tab/>
+            </w:r>
+            <w:r>
+              <w:rPr>
+                <w:noProof/>
+                <w:webHidden/>
+              </w:rPr>
+              <w:fldChar w:fldCharType="begin"/>
+            </w:r>
+            <w:r>
+              <w:rPr>
+                <w:noProof/>
+                <w:webHidden/>
+              </w:rPr>
+              <w:instrText xml:space="preserve"> PAGEREF _Toc496898484 \h </w:instrText>
+            </w:r>
+            <w:r>
+              <w:rPr>
+                <w:noProof/>
+                <w:webHidden/>
+              </w:rPr>
+            </w:r>
+            <w:r>
+              <w:rPr>
+                <w:noProof/>
+                <w:webHidden/>
+              </w:rPr>
+              <w:fldChar w:fldCharType="separate"/>
+            </w:r>
+            <w:r>
+              <w:rPr>
+                <w:noProof/>
+                <w:webHidden/>
+              </w:rPr>
+              <w:t>4</w:t>
             </w:r>
             <w:r>
               <w:rPr>
@@ -1393,13 +2593,13 @@
               <w:lang w:eastAsia="en-GB"/>
             </w:rPr>
           </w:pPr>
-          <w:hyperlink w:anchor="_Toc496563097" w:history="1">
+          <w:hyperlink w:anchor="_Toc496898485" w:history="1">
             <w:r>
               <w:rPr>
                 <w:rStyle w:val="Hyperlink"/>
                 <w:noProof/>
               </w:rPr>
-              <w:t>7</w:t>
+              <w:t>9</w:t>
             </w:r>
             <w:r>
               <w:rPr>
@@ -1415,7 +2615,7 @@
                 <w:rStyle w:val="Hyperlink"/>
                 <w:noProof/>
               </w:rPr>
-              <w:t>Evaluation Strategy</w:t>
+              <w:t>References</w:t>
             </w:r>
             <w:r>
               <w:rPr>
@@ -1436,7 +2636,7 @@
                 <w:noProof/>
                 <w:webHidden/>
               </w:rPr>
-              <w:instrText xml:space="preserve"> PAGEREF _Toc496563097 \h </w:instrText>
+              <w:instrText xml:space="preserve"> PAGEREF _Toc496898485 \h </w:instrText>
             </w:r>
             <w:r>
               <w:rPr>
@@ -1456,783 +2656,7 @@
                 <w:noProof/>
                 <w:webHidden/>
               </w:rPr>
-              <w:t>2</w:t>
-            </w:r>
-            <w:r>
-              <w:rPr>
-                <w:noProof/>
-                <w:webHidden/>
-              </w:rPr>
-              <w:fldChar w:fldCharType="end"/>
-            </w:r>
-          </w:hyperlink>
-        </w:p>
-        <w:p>
-          <w:pPr>
-            <w:pStyle w:val="TOC1"/>
-            <w:tabs>
-              <w:tab w:val="left" w:pos="440"/>
-            </w:tabs>
-            <w:rPr>
-              <w:rFonts w:asciiTheme="minorHAnsi" w:eastAsiaTheme="minorEastAsia" w:hAnsiTheme="minorHAnsi" w:cstheme="minorBidi"/>
-              <w:noProof/>
-              <w:sz w:val="22"/>
-              <w:lang w:eastAsia="en-GB"/>
-            </w:rPr>
-          </w:pPr>
-          <w:hyperlink w:anchor="_Toc496563098" w:history="1">
-            <w:r>
-              <w:rPr>
-                <w:rStyle w:val="Hyperlink"/>
-                <w:noProof/>
-              </w:rPr>
-              <w:t>8</w:t>
-            </w:r>
-            <w:r>
-              <w:rPr>
-                <w:rFonts w:asciiTheme="minorHAnsi" w:eastAsiaTheme="minorEastAsia" w:hAnsiTheme="minorHAnsi" w:cstheme="minorBidi"/>
-                <w:noProof/>
-                <w:sz w:val="22"/>
-                <w:lang w:eastAsia="en-GB"/>
-              </w:rPr>
-              <w:tab/>
-            </w:r>
-            <w:r>
-              <w:rPr>
-                <w:rStyle w:val="Hyperlink"/>
-                <w:noProof/>
-              </w:rPr>
-              <w:t>Project Management</w:t>
-            </w:r>
-            <w:r>
-              <w:rPr>
-                <w:noProof/>
-                <w:webHidden/>
-              </w:rPr>
-              <w:tab/>
-            </w:r>
-            <w:r>
-              <w:rPr>
-                <w:noProof/>
-                <w:webHidden/>
-              </w:rPr>
-              <w:fldChar w:fldCharType="begin"/>
-            </w:r>
-            <w:r>
-              <w:rPr>
-                <w:noProof/>
-                <w:webHidden/>
-              </w:rPr>
-              <w:instrText xml:space="preserve"> PAGEREF _Toc496563098 \h </w:instrText>
-            </w:r>
-            <w:r>
-              <w:rPr>
-                <w:noProof/>
-                <w:webHidden/>
-              </w:rPr>
-            </w:r>
-            <w:r>
-              <w:rPr>
-                <w:noProof/>
-                <w:webHidden/>
-              </w:rPr>
-              <w:fldChar w:fldCharType="separate"/>
-            </w:r>
-            <w:r>
-              <w:rPr>
-                <w:noProof/>
-                <w:webHidden/>
-              </w:rPr>
-              <w:t>2</w:t>
-            </w:r>
-            <w:r>
-              <w:rPr>
-                <w:noProof/>
-                <w:webHidden/>
-              </w:rPr>
-              <w:fldChar w:fldCharType="end"/>
-            </w:r>
-          </w:hyperlink>
-        </w:p>
-        <w:p>
-          <w:pPr>
-            <w:pStyle w:val="TOC2"/>
-            <w:tabs>
-              <w:tab w:val="left" w:pos="880"/>
-              <w:tab w:val="right" w:leader="dot" w:pos="9016"/>
-            </w:tabs>
-            <w:rPr>
-              <w:rFonts w:asciiTheme="minorHAnsi" w:eastAsiaTheme="minorEastAsia" w:hAnsiTheme="minorHAnsi" w:cstheme="minorBidi"/>
-              <w:noProof/>
-              <w:lang w:eastAsia="en-GB"/>
-            </w:rPr>
-          </w:pPr>
-          <w:hyperlink w:anchor="_Toc496563099" w:history="1">
-            <w:r>
-              <w:rPr>
-                <w:rStyle w:val="Hyperlink"/>
-                <w:noProof/>
-              </w:rPr>
-              <w:t>8.1</w:t>
-            </w:r>
-            <w:r>
-              <w:rPr>
-                <w:rFonts w:asciiTheme="minorHAnsi" w:eastAsiaTheme="minorEastAsia" w:hAnsiTheme="minorHAnsi" w:cstheme="minorBidi"/>
-                <w:noProof/>
-                <w:lang w:eastAsia="en-GB"/>
-              </w:rPr>
-              <w:tab/>
-            </w:r>
-            <w:r>
-              <w:rPr>
-                <w:rStyle w:val="Hyperlink"/>
-                <w:noProof/>
-              </w:rPr>
-              <w:t>Project Schedule</w:t>
-            </w:r>
-            <w:r>
-              <w:rPr>
-                <w:noProof/>
-                <w:webHidden/>
-              </w:rPr>
-              <w:tab/>
-            </w:r>
-            <w:r>
-              <w:rPr>
-                <w:noProof/>
-                <w:webHidden/>
-              </w:rPr>
-              <w:fldChar w:fldCharType="begin"/>
-            </w:r>
-            <w:r>
-              <w:rPr>
-                <w:noProof/>
-                <w:webHidden/>
-              </w:rPr>
-              <w:instrText xml:space="preserve"> PAGEREF _Toc496563099 \h </w:instrText>
-            </w:r>
-            <w:r>
-              <w:rPr>
-                <w:noProof/>
-                <w:webHidden/>
-              </w:rPr>
-            </w:r>
-            <w:r>
-              <w:rPr>
-                <w:noProof/>
-                <w:webHidden/>
-              </w:rPr>
-              <w:fldChar w:fldCharType="separate"/>
-            </w:r>
-            <w:r>
-              <w:rPr>
-                <w:noProof/>
-                <w:webHidden/>
-              </w:rPr>
-              <w:t>2</w:t>
-            </w:r>
-            <w:r>
-              <w:rPr>
-                <w:noProof/>
-                <w:webHidden/>
-              </w:rPr>
-              <w:fldChar w:fldCharType="end"/>
-            </w:r>
-          </w:hyperlink>
-        </w:p>
-        <w:p>
-          <w:pPr>
-            <w:pStyle w:val="TOC3"/>
-            <w:tabs>
-              <w:tab w:val="left" w:pos="1320"/>
-              <w:tab w:val="right" w:leader="dot" w:pos="9016"/>
-            </w:tabs>
-            <w:rPr>
-              <w:rFonts w:asciiTheme="minorHAnsi" w:eastAsiaTheme="minorEastAsia" w:hAnsiTheme="minorHAnsi" w:cstheme="minorBidi"/>
-              <w:noProof/>
-              <w:lang w:eastAsia="en-GB"/>
-            </w:rPr>
-          </w:pPr>
-          <w:hyperlink w:anchor="_Toc496563100" w:history="1">
-            <w:r>
-              <w:rPr>
-                <w:rStyle w:val="Hyperlink"/>
-                <w:noProof/>
-              </w:rPr>
-              <w:t>8.1.1</w:t>
-            </w:r>
-            <w:r>
-              <w:rPr>
-                <w:rFonts w:asciiTheme="minorHAnsi" w:eastAsiaTheme="minorEastAsia" w:hAnsiTheme="minorHAnsi" w:cstheme="minorBidi"/>
-                <w:noProof/>
-                <w:lang w:eastAsia="en-GB"/>
-              </w:rPr>
-              <w:tab/>
-            </w:r>
-            <w:r>
-              <w:rPr>
-                <w:rStyle w:val="Hyperlink"/>
-                <w:noProof/>
-              </w:rPr>
-              <w:t>Work Breakdown Structure</w:t>
-            </w:r>
-            <w:r>
-              <w:rPr>
-                <w:noProof/>
-                <w:webHidden/>
-              </w:rPr>
-              <w:tab/>
-            </w:r>
-            <w:r>
-              <w:rPr>
-                <w:noProof/>
-                <w:webHidden/>
-              </w:rPr>
-              <w:fldChar w:fldCharType="begin"/>
-            </w:r>
-            <w:r>
-              <w:rPr>
-                <w:noProof/>
-                <w:webHidden/>
-              </w:rPr>
-              <w:instrText xml:space="preserve"> PAGEREF _Toc496563100 \h </w:instrText>
-            </w:r>
-            <w:r>
-              <w:rPr>
-                <w:noProof/>
-                <w:webHidden/>
-              </w:rPr>
-            </w:r>
-            <w:r>
-              <w:rPr>
-                <w:noProof/>
-                <w:webHidden/>
-              </w:rPr>
-              <w:fldChar w:fldCharType="separate"/>
-            </w:r>
-            <w:r>
-              <w:rPr>
-                <w:noProof/>
-                <w:webHidden/>
-              </w:rPr>
-              <w:t>2</w:t>
-            </w:r>
-            <w:r>
-              <w:rPr>
-                <w:noProof/>
-                <w:webHidden/>
-              </w:rPr>
-              <w:fldChar w:fldCharType="end"/>
-            </w:r>
-          </w:hyperlink>
-        </w:p>
-        <w:p>
-          <w:pPr>
-            <w:pStyle w:val="TOC3"/>
-            <w:tabs>
-              <w:tab w:val="left" w:pos="1320"/>
-              <w:tab w:val="right" w:leader="dot" w:pos="9016"/>
-            </w:tabs>
-            <w:rPr>
-              <w:rFonts w:asciiTheme="minorHAnsi" w:eastAsiaTheme="minorEastAsia" w:hAnsiTheme="minorHAnsi" w:cstheme="minorBidi"/>
-              <w:noProof/>
-              <w:lang w:eastAsia="en-GB"/>
-            </w:rPr>
-          </w:pPr>
-          <w:hyperlink w:anchor="_Toc496563101" w:history="1">
-            <w:r>
-              <w:rPr>
-                <w:rStyle w:val="Hyperlink"/>
-                <w:noProof/>
-              </w:rPr>
-              <w:t>8.1.2</w:t>
-            </w:r>
-            <w:r>
-              <w:rPr>
-                <w:rFonts w:asciiTheme="minorHAnsi" w:eastAsiaTheme="minorEastAsia" w:hAnsiTheme="minorHAnsi" w:cstheme="minorBidi"/>
-                <w:noProof/>
-                <w:lang w:eastAsia="en-GB"/>
-              </w:rPr>
-              <w:tab/>
-            </w:r>
-            <w:r>
-              <w:rPr>
-                <w:rStyle w:val="Hyperlink"/>
-                <w:noProof/>
-              </w:rPr>
-              <w:t>Project Timetable</w:t>
-            </w:r>
-            <w:r>
-              <w:rPr>
-                <w:noProof/>
-                <w:webHidden/>
-              </w:rPr>
-              <w:tab/>
-            </w:r>
-            <w:r>
-              <w:rPr>
-                <w:noProof/>
-                <w:webHidden/>
-              </w:rPr>
-              <w:fldChar w:fldCharType="begin"/>
-            </w:r>
-            <w:r>
-              <w:rPr>
-                <w:noProof/>
-                <w:webHidden/>
-              </w:rPr>
-              <w:instrText xml:space="preserve"> PAGEREF _Toc496563101 \h </w:instrText>
-            </w:r>
-            <w:r>
-              <w:rPr>
-                <w:noProof/>
-                <w:webHidden/>
-              </w:rPr>
-            </w:r>
-            <w:r>
-              <w:rPr>
-                <w:noProof/>
-                <w:webHidden/>
-              </w:rPr>
-              <w:fldChar w:fldCharType="separate"/>
-            </w:r>
-            <w:r>
-              <w:rPr>
-                <w:noProof/>
-                <w:webHidden/>
-              </w:rPr>
-              <w:t>2</w:t>
-            </w:r>
-            <w:r>
-              <w:rPr>
-                <w:noProof/>
-                <w:webHidden/>
-              </w:rPr>
-              <w:fldChar w:fldCharType="end"/>
-            </w:r>
-          </w:hyperlink>
-        </w:p>
-        <w:p>
-          <w:pPr>
-            <w:pStyle w:val="TOC2"/>
-            <w:tabs>
-              <w:tab w:val="left" w:pos="880"/>
-              <w:tab w:val="right" w:leader="dot" w:pos="9016"/>
-            </w:tabs>
-            <w:rPr>
-              <w:rFonts w:asciiTheme="minorHAnsi" w:eastAsiaTheme="minorEastAsia" w:hAnsiTheme="minorHAnsi" w:cstheme="minorBidi"/>
-              <w:noProof/>
-              <w:lang w:eastAsia="en-GB"/>
-            </w:rPr>
-          </w:pPr>
-          <w:hyperlink w:anchor="_Toc496563102" w:history="1">
-            <w:r>
-              <w:rPr>
-                <w:rStyle w:val="Hyperlink"/>
-                <w:noProof/>
-              </w:rPr>
-              <w:t>8.2</w:t>
-            </w:r>
-            <w:r>
-              <w:rPr>
-                <w:rFonts w:asciiTheme="minorHAnsi" w:eastAsiaTheme="minorEastAsia" w:hAnsiTheme="minorHAnsi" w:cstheme="minorBidi"/>
-                <w:noProof/>
-                <w:lang w:eastAsia="en-GB"/>
-              </w:rPr>
-              <w:tab/>
-            </w:r>
-            <w:r>
-              <w:rPr>
-                <w:rStyle w:val="Hyperlink"/>
-                <w:noProof/>
-              </w:rPr>
-              <w:t>Risk Analysis</w:t>
-            </w:r>
-            <w:r>
-              <w:rPr>
-                <w:noProof/>
-                <w:webHidden/>
-              </w:rPr>
-              <w:tab/>
-            </w:r>
-            <w:r>
-              <w:rPr>
-                <w:noProof/>
-                <w:webHidden/>
-              </w:rPr>
-              <w:fldChar w:fldCharType="begin"/>
-            </w:r>
-            <w:r>
-              <w:rPr>
-                <w:noProof/>
-                <w:webHidden/>
-              </w:rPr>
-              <w:instrText xml:space="preserve"> PAGEREF _Toc496563102 \h </w:instrText>
-            </w:r>
-            <w:r>
-              <w:rPr>
-                <w:noProof/>
-                <w:webHidden/>
-              </w:rPr>
-            </w:r>
-            <w:r>
-              <w:rPr>
-                <w:noProof/>
-                <w:webHidden/>
-              </w:rPr>
-              <w:fldChar w:fldCharType="separate"/>
-            </w:r>
-            <w:r>
-              <w:rPr>
-                <w:noProof/>
-                <w:webHidden/>
-              </w:rPr>
-              <w:t>2</w:t>
-            </w:r>
-            <w:r>
-              <w:rPr>
-                <w:noProof/>
-                <w:webHidden/>
-              </w:rPr>
-              <w:fldChar w:fldCharType="end"/>
-            </w:r>
-          </w:hyperlink>
-        </w:p>
-        <w:p>
-          <w:pPr>
-            <w:pStyle w:val="TOC3"/>
-            <w:tabs>
-              <w:tab w:val="left" w:pos="1320"/>
-              <w:tab w:val="right" w:leader="dot" w:pos="9016"/>
-            </w:tabs>
-            <w:rPr>
-              <w:rFonts w:asciiTheme="minorHAnsi" w:eastAsiaTheme="minorEastAsia" w:hAnsiTheme="minorHAnsi" w:cstheme="minorBidi"/>
-              <w:noProof/>
-              <w:lang w:eastAsia="en-GB"/>
-            </w:rPr>
-          </w:pPr>
-          <w:hyperlink w:anchor="_Toc496563103" w:history="1">
-            <w:r>
-              <w:rPr>
-                <w:rStyle w:val="Hyperlink"/>
-                <w:noProof/>
-              </w:rPr>
-              <w:t>8.2.1</w:t>
-            </w:r>
-            <w:r>
-              <w:rPr>
-                <w:rFonts w:asciiTheme="minorHAnsi" w:eastAsiaTheme="minorEastAsia" w:hAnsiTheme="minorHAnsi" w:cstheme="minorBidi"/>
-                <w:noProof/>
-                <w:lang w:eastAsia="en-GB"/>
-              </w:rPr>
-              <w:tab/>
-            </w:r>
-            <w:r>
-              <w:rPr>
-                <w:rStyle w:val="Hyperlink"/>
-                <w:noProof/>
-              </w:rPr>
-              <w:t>Risk Identification</w:t>
-            </w:r>
-            <w:r>
-              <w:rPr>
-                <w:noProof/>
-                <w:webHidden/>
-              </w:rPr>
-              <w:tab/>
-            </w:r>
-            <w:r>
-              <w:rPr>
-                <w:noProof/>
-                <w:webHidden/>
-              </w:rPr>
-              <w:fldChar w:fldCharType="begin"/>
-            </w:r>
-            <w:r>
-              <w:rPr>
-                <w:noProof/>
-                <w:webHidden/>
-              </w:rPr>
-              <w:instrText xml:space="preserve"> PAGEREF _Toc496563103 \h </w:instrText>
-            </w:r>
-            <w:r>
-              <w:rPr>
-                <w:noProof/>
-                <w:webHidden/>
-              </w:rPr>
-            </w:r>
-            <w:r>
-              <w:rPr>
-                <w:noProof/>
-                <w:webHidden/>
-              </w:rPr>
-              <w:fldChar w:fldCharType="separate"/>
-            </w:r>
-            <w:r>
-              <w:rPr>
-                <w:noProof/>
-                <w:webHidden/>
-              </w:rPr>
-              <w:t>2</w:t>
-            </w:r>
-            <w:r>
-              <w:rPr>
-                <w:noProof/>
-                <w:webHidden/>
-              </w:rPr>
-              <w:fldChar w:fldCharType="end"/>
-            </w:r>
-          </w:hyperlink>
-        </w:p>
-        <w:p>
-          <w:pPr>
-            <w:pStyle w:val="TOC3"/>
-            <w:tabs>
-              <w:tab w:val="left" w:pos="1320"/>
-              <w:tab w:val="right" w:leader="dot" w:pos="9016"/>
-            </w:tabs>
-            <w:rPr>
-              <w:rFonts w:asciiTheme="minorHAnsi" w:eastAsiaTheme="minorEastAsia" w:hAnsiTheme="minorHAnsi" w:cstheme="minorBidi"/>
-              <w:noProof/>
-              <w:lang w:eastAsia="en-GB"/>
-            </w:rPr>
-          </w:pPr>
-          <w:hyperlink w:anchor="_Toc496563104" w:history="1">
-            <w:r>
-              <w:rPr>
-                <w:rStyle w:val="Hyperlink"/>
-                <w:noProof/>
-              </w:rPr>
-              <w:t>8.2.2</w:t>
-            </w:r>
-            <w:r>
-              <w:rPr>
-                <w:rFonts w:asciiTheme="minorHAnsi" w:eastAsiaTheme="minorEastAsia" w:hAnsiTheme="minorHAnsi" w:cstheme="minorBidi"/>
-                <w:noProof/>
-                <w:lang w:eastAsia="en-GB"/>
-              </w:rPr>
-              <w:tab/>
-            </w:r>
-            <w:r>
-              <w:rPr>
-                <w:rStyle w:val="Hyperlink"/>
-                <w:noProof/>
-              </w:rPr>
-              <w:t>Risk Management</w:t>
-            </w:r>
-            <w:r>
-              <w:rPr>
-                <w:noProof/>
-                <w:webHidden/>
-              </w:rPr>
-              <w:tab/>
-            </w:r>
-            <w:r>
-              <w:rPr>
-                <w:noProof/>
-                <w:webHidden/>
-              </w:rPr>
-              <w:fldChar w:fldCharType="begin"/>
-            </w:r>
-            <w:r>
-              <w:rPr>
-                <w:noProof/>
-                <w:webHidden/>
-              </w:rPr>
-              <w:instrText xml:space="preserve"> PAGEREF _Toc496563104 \h </w:instrText>
-            </w:r>
-            <w:r>
-              <w:rPr>
-                <w:noProof/>
-                <w:webHidden/>
-              </w:rPr>
-            </w:r>
-            <w:r>
-              <w:rPr>
-                <w:noProof/>
-                <w:webHidden/>
-              </w:rPr>
-              <w:fldChar w:fldCharType="separate"/>
-            </w:r>
-            <w:r>
-              <w:rPr>
-                <w:noProof/>
-                <w:webHidden/>
-              </w:rPr>
-              <w:t>2</w:t>
-            </w:r>
-            <w:r>
-              <w:rPr>
-                <w:noProof/>
-                <w:webHidden/>
-              </w:rPr>
-              <w:fldChar w:fldCharType="end"/>
-            </w:r>
-          </w:hyperlink>
-        </w:p>
-        <w:p>
-          <w:pPr>
-            <w:pStyle w:val="TOC2"/>
-            <w:tabs>
-              <w:tab w:val="left" w:pos="880"/>
-              <w:tab w:val="right" w:leader="dot" w:pos="9016"/>
-            </w:tabs>
-            <w:rPr>
-              <w:rFonts w:asciiTheme="minorHAnsi" w:eastAsiaTheme="minorEastAsia" w:hAnsiTheme="minorHAnsi" w:cstheme="minorBidi"/>
-              <w:noProof/>
-              <w:lang w:eastAsia="en-GB"/>
-            </w:rPr>
-          </w:pPr>
-          <w:hyperlink w:anchor="_Toc496563105" w:history="1">
-            <w:r>
-              <w:rPr>
-                <w:rStyle w:val="Hyperlink"/>
-                <w:noProof/>
-              </w:rPr>
-              <w:t>8.3</w:t>
-            </w:r>
-            <w:r>
-              <w:rPr>
-                <w:rFonts w:asciiTheme="minorHAnsi" w:eastAsiaTheme="minorEastAsia" w:hAnsiTheme="minorHAnsi" w:cstheme="minorBidi"/>
-                <w:noProof/>
-                <w:lang w:eastAsia="en-GB"/>
-              </w:rPr>
-              <w:tab/>
-            </w:r>
-            <w:r>
-              <w:rPr>
-                <w:rStyle w:val="Hyperlink"/>
-                <w:noProof/>
-              </w:rPr>
-              <w:t>Professional, Legal, Ethical and Social Issues</w:t>
-            </w:r>
-            <w:r>
-              <w:rPr>
-                <w:noProof/>
-                <w:webHidden/>
-              </w:rPr>
-              <w:tab/>
-            </w:r>
-            <w:r>
-              <w:rPr>
-                <w:noProof/>
-                <w:webHidden/>
-              </w:rPr>
-              <w:fldChar w:fldCharType="begin"/>
-            </w:r>
-            <w:r>
-              <w:rPr>
-                <w:noProof/>
-                <w:webHidden/>
-              </w:rPr>
-              <w:instrText xml:space="preserve"> PAGEREF _Toc496563105 \h </w:instrText>
-            </w:r>
-            <w:r>
-              <w:rPr>
-                <w:noProof/>
-                <w:webHidden/>
-              </w:rPr>
-            </w:r>
-            <w:r>
-              <w:rPr>
-                <w:noProof/>
-                <w:webHidden/>
-              </w:rPr>
-              <w:fldChar w:fldCharType="separate"/>
-            </w:r>
-            <w:r>
-              <w:rPr>
-                <w:noProof/>
-                <w:webHidden/>
-              </w:rPr>
-              <w:t>2</w:t>
-            </w:r>
-            <w:r>
-              <w:rPr>
-                <w:noProof/>
-                <w:webHidden/>
-              </w:rPr>
-              <w:fldChar w:fldCharType="end"/>
-            </w:r>
-          </w:hyperlink>
-        </w:p>
-        <w:p>
-          <w:pPr>
-            <w:pStyle w:val="TOC1"/>
-            <w:tabs>
-              <w:tab w:val="left" w:pos="440"/>
-            </w:tabs>
-            <w:rPr>
-              <w:rFonts w:asciiTheme="minorHAnsi" w:eastAsiaTheme="minorEastAsia" w:hAnsiTheme="minorHAnsi" w:cstheme="minorBidi"/>
-              <w:noProof/>
-              <w:sz w:val="22"/>
-              <w:lang w:eastAsia="en-GB"/>
-            </w:rPr>
-          </w:pPr>
-          <w:hyperlink w:anchor="_Toc496563106" w:history="1">
-            <w:r>
-              <w:rPr>
-                <w:rStyle w:val="Hyperlink"/>
-                <w:noProof/>
-              </w:rPr>
-              <w:t>9</w:t>
-            </w:r>
-            <w:r>
-              <w:rPr>
-                <w:rFonts w:asciiTheme="minorHAnsi" w:eastAsiaTheme="minorEastAsia" w:hAnsiTheme="minorHAnsi" w:cstheme="minorBidi"/>
-                <w:noProof/>
-                <w:sz w:val="22"/>
-                <w:lang w:eastAsia="en-GB"/>
-              </w:rPr>
-              <w:tab/>
-            </w:r>
-            <w:r>
-              <w:rPr>
-                <w:rStyle w:val="Hyperlink"/>
-                <w:noProof/>
-              </w:rPr>
-              <w:t>References</w:t>
-            </w:r>
-            <w:r>
-              <w:rPr>
-                <w:noProof/>
-                <w:webHidden/>
-              </w:rPr>
-              <w:tab/>
-            </w:r>
-            <w:r>
-              <w:rPr>
-                <w:noProof/>
-                <w:webHidden/>
-              </w:rPr>
-              <w:fldChar w:fldCharType="begin"/>
-            </w:r>
-            <w:r>
-              <w:rPr>
-                <w:noProof/>
-                <w:webHidden/>
-              </w:rPr>
-              <w:instrText xml:space="preserve"> PAGEREF _Toc496563106 \h </w:instrText>
-            </w:r>
-            <w:r>
-              <w:rPr>
-                <w:noProof/>
-                <w:webHidden/>
-              </w:rPr>
-            </w:r>
-            <w:r>
-              <w:rPr>
-                <w:noProof/>
-                <w:webHidden/>
-              </w:rPr>
-              <w:fldChar w:fldCharType="separate"/>
-            </w:r>
-            <w:r>
-              <w:rPr>
-                <w:noProof/>
-                <w:webHidden/>
-              </w:rPr>
-              <w:t>2</w:t>
+              <w:t>4</w:t>
             </w:r>
             <w:r>
               <w:rPr>
@@ -2256,7 +2680,7 @@
               <w:lang w:eastAsia="en-GB"/>
             </w:rPr>
           </w:pPr>
-          <w:hyperlink w:anchor="_Toc496563107" w:history="1">
+          <w:hyperlink w:anchor="_Toc496898486" w:history="1">
             <w:r>
               <w:rPr>
                 <w:rStyle w:val="Hyperlink"/>
@@ -2299,7 +2723,7 @@
                 <w:noProof/>
                 <w:webHidden/>
               </w:rPr>
-              <w:instrText xml:space="preserve"> PAGEREF _Toc496563107 \h </w:instrText>
+              <w:instrText xml:space="preserve"> PAGEREF _Toc496898486 \h </w:instrText>
             </w:r>
             <w:r>
               <w:rPr>
@@ -2319,7 +2743,7 @@
                 <w:noProof/>
                 <w:webHidden/>
               </w:rPr>
-              <w:t>2</w:t>
+              <w:t>4</w:t>
             </w:r>
             <w:r>
               <w:rPr>
@@ -2346,7 +2770,7 @@
           </w:pPr>
           <w:r>
             <w:rPr>
-              <w:sz w:val="28"/>
+              <w:sz w:val="24"/>
             </w:rPr>
             <w:fldChar w:fldCharType="end"/>
           </w:r>
@@ -2362,13 +2786,23 @@
       <w:pPr>
         <w:pStyle w:val="Heading1"/>
       </w:pPr>
-      <w:bookmarkStart w:id="0" w:name="_Toc495493774"/>
-      <w:bookmarkStart w:id="1" w:name="_Toc496563089"/>
+      <w:bookmarkStart w:id="1" w:name="_Toc495493774"/>
+      <w:bookmarkStart w:id="2" w:name="_Toc496898464"/>
       <w:r>
         <w:t>Introduction</w:t>
       </w:r>
-      <w:bookmarkEnd w:id="0"/>
       <w:bookmarkEnd w:id="1"/>
+      <w:bookmarkEnd w:id="2"/>
+    </w:p>
+    <w:p>
+      <w:pPr>
+        <w:pStyle w:val="Heading2"/>
+      </w:pPr>
+      <w:bookmarkStart w:id="3" w:name="_Toc496898465"/>
+      <w:r>
+        <w:t>Purpose</w:t>
+      </w:r>
+      <w:bookmarkEnd w:id="3"/>
     </w:p>
     <w:p>
       <w:r>
@@ -2377,70 +2811,76 @@
     </w:p>
     <w:p>
       <w:pPr>
-        <w:pStyle w:val="Heading1"/>
-      </w:pPr>
-      <w:bookmarkStart w:id="2" w:name="_Toc496563090"/>
+        <w:pStyle w:val="Heading2"/>
+      </w:pPr>
+      <w:bookmarkStart w:id="4" w:name="_Toc496898466"/>
       <w:r>
         <w:t xml:space="preserve">Aims and </w:t>
       </w:r>
       <w:r>
         <w:t>Motivations</w:t>
       </w:r>
-      <w:bookmarkEnd w:id="2"/>
-    </w:p>
-    <w:p>
-      <w:r>
-        <w:t>Classical computing methods strengths and weaknesses</w:t>
-      </w:r>
-    </w:p>
-    <w:p>
-      <w:r>
-        <w:t xml:space="preserve">Bio inspired computing </w:t>
-      </w:r>
-      <w:r>
-        <w:t xml:space="preserve">is a branch of which takes inspiration from nature’s systems and attempts to </w:t>
-      </w:r>
-      <w:r>
-        <w:t>addresses the</w:t>
-      </w:r>
-      <w:r>
-        <w:t>se</w:t>
-      </w:r>
-      <w:r>
-        <w:t xml:space="preserve"> weaknesses</w:t>
-      </w:r>
-      <w:r>
-        <w:t>.</w:t>
-      </w:r>
-    </w:p>
-    <w:p>
-      <w:r>
-        <w:t>Why use R?</w:t>
-      </w:r>
-    </w:p>
-    <w:p>
-      <w:r>
-        <w:t>R is</w:t>
-      </w:r>
-      <w:r>
-        <w:t xml:space="preserve"> the first choice</w:t>
-      </w:r>
-      <w:r>
-        <w:t xml:space="preserve"> for above question but it’s not first choice for bio-inspired algorithms</w:t>
-      </w:r>
-      <w:r>
-        <w:t xml:space="preserve"> and that I plan to </w:t>
-      </w:r>
-      <w:r>
-        <w:t>consider</w:t>
-      </w:r>
-      <w:r>
-        <w:t xml:space="preserve"> why this is and what’s available</w:t>
-      </w:r>
-    </w:p>
-    <w:p>
-      <w:r>
-        <w:t>The aims of this project are:</w:t>
+      <w:bookmarkEnd w:id="4"/>
+    </w:p>
+    <w:p>
+      <w:r>
+        <w:t xml:space="preserve">R is a programming language which is among the first-choice of languages for statisticians and </w:t>
+      </w:r>
+      <w:r>
+        <w:t xml:space="preserve">data miners but is not the first-choice for those who are interested in implementing algorithms from bio-inspired computing. </w:t>
+      </w:r>
+      <w:r>
+        <w:t>Bio-</w:t>
+      </w:r>
+      <w:r>
+        <w:t xml:space="preserve">inspired computing </w:t>
+      </w:r>
+      <w:r>
+        <w:t xml:space="preserve">is a </w:t>
+      </w:r>
+      <w:r>
+        <w:t>field which takes inspiration for its algorithms from</w:t>
+      </w:r>
+      <w:r>
+        <w:t xml:space="preserve"> </w:t>
+      </w:r>
+      <w:r>
+        <w:t>a variety of nature’s systems such as evolution, and the way populations of animals interact</w:t>
+      </w:r>
+      <w:r>
+        <w:t xml:space="preserve"> with each other in an </w:t>
+      </w:r>
+      <w:r>
+        <w:t>environment</w:t>
+      </w:r>
+      <w:r>
+        <w:t xml:space="preserve">. This collection of algorithms can be applied to various areas and be used to solve NP-hard problems due to </w:t>
+      </w:r>
+      <w:r>
+        <w:t xml:space="preserve">the </w:t>
+      </w:r>
+      <w:r>
+        <w:t>way the search space for these problems is explored.</w:t>
+      </w:r>
+      <w:r>
+        <w:t xml:space="preserve"> It can be hard for R users to apply bio-inspired methods to problem due to their limited availability.</w:t>
+      </w:r>
+    </w:p>
+    <w:p>
+      <w:r>
+        <w:t xml:space="preserve">The </w:t>
+      </w:r>
+      <w:r>
+        <w:t xml:space="preserve">primary </w:t>
+      </w:r>
+      <w:r>
+        <w:t xml:space="preserve">aims of this project </w:t>
+      </w:r>
+      <w:r>
+        <w:t>can be defined as</w:t>
+      </w:r>
+      <w:r>
+        <w:t>:</w:t>
       </w:r>
     </w:p>
     <w:p>
@@ -2450,10 +2890,41 @@
           <w:ilvl w:val="0"/>
           <w:numId w:val="4"/>
         </w:numPr>
-      </w:pPr>
-      <w:r>
-        <w:t>To identify the availability of bio-inspired algorithms in R</w:t>
-      </w:r>
+        <w:rPr>
+          <w:b/>
+        </w:rPr>
+      </w:pPr>
+      <w:r>
+        <w:rPr>
+          <w:b/>
+        </w:rPr>
+        <w:t>Investigate</w:t>
+      </w:r>
+      <w:r>
+        <w:rPr>
+          <w:b/>
+        </w:rPr>
+        <w:t xml:space="preserve"> the availability of bio-inspired algorithms in R</w:t>
+      </w:r>
+    </w:p>
+    <w:p>
+      <w:pPr>
+        <w:pStyle w:val="ListParagraph"/>
+        <w:spacing w:after="0"/>
+      </w:pPr>
+      <w:r>
+        <w:t xml:space="preserve">I will begin by identifying the main areas of bio-inspired computing and searching for implementations of these algorithms available through the Comprehensive R Archive Network (CRAN). CRAN is a network which </w:t>
+      </w:r>
+      <w:r>
+        <w:lastRenderedPageBreak/>
+        <w:t>provides a central platform for R users to upload the software packages they have developed and provide access to them for other users.</w:t>
+      </w:r>
+    </w:p>
+    <w:p>
+      <w:pPr>
+        <w:pStyle w:val="ListParagraph"/>
+        <w:spacing w:after="0" w:line="200" w:lineRule="exact"/>
+      </w:pPr>
     </w:p>
     <w:p>
       <w:pPr>
@@ -2462,10 +2933,30 @@
           <w:ilvl w:val="0"/>
           <w:numId w:val="4"/>
         </w:numPr>
-      </w:pPr>
-      <w:r>
-        <w:t>Identify implementations to be improved/built upon, and areas where no solution exists</w:t>
-      </w:r>
+        <w:rPr>
+          <w:b/>
+        </w:rPr>
+      </w:pPr>
+      <w:r>
+        <w:rPr>
+          <w:b/>
+        </w:rPr>
+        <w:t>Identify implementations to be improved or built upon, and areas where no solution exists</w:t>
+      </w:r>
+    </w:p>
+    <w:p>
+      <w:pPr>
+        <w:pStyle w:val="ListParagraph"/>
+      </w:pPr>
+      <w:r>
+        <w:t>From the implementations found in the previous step, I will assess how the solution has been implemented, what the solution provides and if it can be improved upon. Where no solution exists, this will be identified as an area that can be developed.</w:t>
+      </w:r>
+    </w:p>
+    <w:p>
+      <w:pPr>
+        <w:pStyle w:val="ListParagraph"/>
+        <w:spacing w:line="200" w:lineRule="exact"/>
+      </w:pPr>
     </w:p>
     <w:p>
       <w:pPr>
@@ -2474,20 +2965,72 @@
           <w:ilvl w:val="0"/>
           <w:numId w:val="4"/>
         </w:numPr>
-      </w:pPr>
-      <w:r>
-        <w:t>Produce a Package that will be released to improve the availability of bio-inspired tools for R</w:t>
+        <w:rPr>
+          <w:b/>
+        </w:rPr>
+      </w:pPr>
+      <w:r>
+        <w:rPr>
+          <w:b/>
+        </w:rPr>
+        <w:t>Produce a</w:t>
+      </w:r>
+      <w:r>
+        <w:rPr>
+          <w:b/>
+        </w:rPr>
+        <w:t>n</w:t>
+      </w:r>
+      <w:r>
+        <w:rPr>
+          <w:b/>
+        </w:rPr>
+        <w:t xml:space="preserve"> </w:t>
+      </w:r>
+      <w:r>
+        <w:rPr>
+          <w:b/>
+        </w:rPr>
+        <w:t xml:space="preserve">R </w:t>
+      </w:r>
+      <w:r>
+        <w:rPr>
+          <w:b/>
+        </w:rPr>
+        <w:t>Package to improve the availability of bio-inspired tools for R</w:t>
+      </w:r>
+    </w:p>
+    <w:p>
+      <w:pPr>
+        <w:pStyle w:val="ListParagraph"/>
+      </w:pPr>
+      <w:r>
+        <w:t>A package will be developed to improve upon an existing solution or to provide a solution where no solution exists. This package will be released on CRAN so that other R users may use the package.</w:t>
+      </w:r>
+    </w:p>
+    <w:p>
+      <w:pPr>
+        <w:spacing w:line="259" w:lineRule="auto"/>
+        <w:rPr>
+          <w:b/>
+          <w:sz w:val="36"/>
+          <w:szCs w:val="36"/>
+        </w:rPr>
+      </w:pPr>
+      <w:r>
+        <w:br w:type="page"/>
       </w:r>
     </w:p>
     <w:p>
       <w:pPr>
         <w:pStyle w:val="Heading1"/>
       </w:pPr>
-      <w:bookmarkStart w:id="3" w:name="_Toc496563091"/>
-      <w:r>
+      <w:bookmarkStart w:id="5" w:name="_Toc496898467"/>
+      <w:r>
+        <w:lastRenderedPageBreak/>
         <w:t>Bio-inspired Computing</w:t>
       </w:r>
-      <w:bookmarkEnd w:id="3"/>
+      <w:bookmarkEnd w:id="5"/>
     </w:p>
     <w:p>
       <w:r>
@@ -2504,228 +3047,231 @@
       <w:pPr>
         <w:pStyle w:val="Heading1"/>
       </w:pPr>
-      <w:bookmarkStart w:id="4" w:name="_Toc496563092"/>
+      <w:bookmarkStart w:id="6" w:name="_Toc496898468"/>
+      <w:r>
+        <w:t>Availability of Bio-inspired Algorithms in R</w:t>
+      </w:r>
+      <w:bookmarkEnd w:id="6"/>
+    </w:p>
+    <w:p>
+      <w:pPr>
+        <w:pStyle w:val="Heading2"/>
+      </w:pPr>
+      <w:bookmarkStart w:id="7" w:name="_Toc496898469"/>
+      <w:r>
+        <w:t>Main Areas</w:t>
+      </w:r>
+      <w:bookmarkEnd w:id="7"/>
+    </w:p>
+    <w:p>
+      <w:r>
+        <w:t xml:space="preserve">Identify R Packages that provide access to the main areas mentioned in Section 3. </w:t>
+      </w:r>
+      <w:proofErr w:type="gramStart"/>
+      <w:r>
+        <w:t>Take into account</w:t>
+      </w:r>
+      <w:proofErr w:type="gramEnd"/>
+      <w:r>
+        <w:t xml:space="preserve"> what they do, how they are implemented, if they are still being built upon</w:t>
+      </w:r>
+    </w:p>
+    <w:p>
+      <w:pPr>
+        <w:pStyle w:val="Heading2"/>
+      </w:pPr>
+      <w:bookmarkStart w:id="8" w:name="_Toc496898470"/>
+      <w:r>
+        <w:t>Area</w:t>
+      </w:r>
+      <w:r>
+        <w:t>s for Improvement / Areas to be Developed</w:t>
+      </w:r>
+      <w:bookmarkEnd w:id="8"/>
+    </w:p>
+    <w:p>
+      <w:r>
+        <w:t>Select areas which can be improved or are absent from the above section giving ways to improve the existing implementations if one exists</w:t>
+      </w:r>
+    </w:p>
+    <w:p>
+      <w:pPr>
+        <w:pStyle w:val="Heading1"/>
+      </w:pPr>
+      <w:bookmarkStart w:id="9" w:name="_Toc496898471"/>
+      <w:r>
+        <w:t>Chosen Area</w:t>
+      </w:r>
+      <w:bookmarkEnd w:id="9"/>
+    </w:p>
+    <w:p>
+      <w:r>
+        <w:t>Reasons as to why I have chosen this area</w:t>
+      </w:r>
+    </w:p>
+    <w:p>
+      <w:r>
+        <w:t>More in depth look at this areas packages</w:t>
+      </w:r>
+    </w:p>
+    <w:p>
+      <w:r>
+        <w:t>Main literature review</w:t>
+      </w:r>
+    </w:p>
+    <w:p>
+      <w:pPr>
+        <w:pStyle w:val="Heading1"/>
+      </w:pPr>
+      <w:bookmarkStart w:id="10" w:name="_Toc496898472"/>
+      <w:r>
+        <w:t>Requirements Analysis</w:t>
+      </w:r>
+      <w:bookmarkEnd w:id="10"/>
+    </w:p>
+    <w:p>
+      <w:pPr>
+        <w:pStyle w:val="Heading1"/>
+      </w:pPr>
+      <w:bookmarkStart w:id="11" w:name="_Toc496898473"/>
+      <w:r>
+        <w:t>R Packages</w:t>
+      </w:r>
+      <w:bookmarkEnd w:id="11"/>
+    </w:p>
+    <w:p>
+      <w:pPr>
+        <w:pStyle w:val="Heading2"/>
+      </w:pPr>
+      <w:bookmarkStart w:id="12" w:name="_Toc496898474"/>
+      <w:r>
+        <w:t>Process of Package Creation</w:t>
+      </w:r>
+      <w:bookmarkEnd w:id="12"/>
+    </w:p>
+    <w:p>
+      <w:pPr>
+        <w:pStyle w:val="Heading2"/>
+      </w:pPr>
+      <w:bookmarkStart w:id="13" w:name="_Toc496898475"/>
+      <w:r>
+        <w:t>Packages and Software Tools</w:t>
+      </w:r>
+      <w:r>
+        <w:t xml:space="preserve"> to Aid in the Process</w:t>
+      </w:r>
+      <w:bookmarkEnd w:id="13"/>
+    </w:p>
+    <w:p>
+      <w:pPr>
+        <w:pStyle w:val="Heading1"/>
+      </w:pPr>
+      <w:bookmarkStart w:id="14" w:name="_Toc496898476"/>
       <w:r>
         <w:lastRenderedPageBreak/>
-        <w:t>Availability of Bio-inspired Algorithms in R</w:t>
-      </w:r>
-      <w:bookmarkEnd w:id="4"/>
+        <w:t>Evaluation Strategy</w:t>
+      </w:r>
+      <w:bookmarkEnd w:id="14"/>
+    </w:p>
+    <w:p>
+      <w:pPr>
+        <w:pStyle w:val="Heading1"/>
+      </w:pPr>
+      <w:bookmarkStart w:id="15" w:name="_Toc496898477"/>
+      <w:r>
+        <w:t>Project Management</w:t>
+      </w:r>
+      <w:bookmarkEnd w:id="15"/>
     </w:p>
     <w:p>
       <w:pPr>
         <w:pStyle w:val="Heading2"/>
       </w:pPr>
-      <w:bookmarkStart w:id="5" w:name="_Toc496563093"/>
-      <w:r>
-        <w:t>Main Areas</w:t>
-      </w:r>
-      <w:bookmarkEnd w:id="5"/>
-    </w:p>
-    <w:p>
-      <w:r>
-        <w:t xml:space="preserve">Identify R Packages that provide access to the main areas mentioned in Section 3. </w:t>
-      </w:r>
-      <w:proofErr w:type="gramStart"/>
-      <w:r>
-        <w:t>Take into account</w:t>
-      </w:r>
-      <w:proofErr w:type="gramEnd"/>
-      <w:r>
-        <w:t xml:space="preserve"> what they do, how they are implemented, if they are still being built upon</w:t>
-      </w:r>
+      <w:bookmarkStart w:id="16" w:name="_Toc496898478"/>
+      <w:r>
+        <w:t>Project Schedule</w:t>
+      </w:r>
+      <w:bookmarkEnd w:id="16"/>
+    </w:p>
+    <w:p>
+      <w:pPr>
+        <w:pStyle w:val="Heading3"/>
+      </w:pPr>
+      <w:bookmarkStart w:id="17" w:name="_Toc496898479"/>
+      <w:r>
+        <w:t>Work Breakdown Structure</w:t>
+      </w:r>
+      <w:bookmarkEnd w:id="17"/>
+    </w:p>
+    <w:p>
+      <w:pPr>
+        <w:pStyle w:val="Heading3"/>
+      </w:pPr>
+      <w:bookmarkStart w:id="18" w:name="_Toc496898480"/>
+      <w:r>
+        <w:t>Project Timetable</w:t>
+      </w:r>
+      <w:bookmarkEnd w:id="18"/>
     </w:p>
     <w:p>
       <w:pPr>
         <w:pStyle w:val="Heading2"/>
       </w:pPr>
-      <w:bookmarkStart w:id="6" w:name="_Toc496563094"/>
-      <w:r>
-        <w:t>Area</w:t>
-      </w:r>
-      <w:r>
-        <w:t>s for Improvement / Areas to be Developed</w:t>
-      </w:r>
-      <w:bookmarkEnd w:id="6"/>
-    </w:p>
-    <w:p>
-      <w:r>
-        <w:t>Select areas which can be improved or are absent from the above section giving ways to improve the existing implementations if one exists</w:t>
-      </w:r>
+      <w:bookmarkStart w:id="19" w:name="_Toc496898481"/>
+      <w:r>
+        <w:t>Risk Analysis</w:t>
+      </w:r>
+      <w:bookmarkEnd w:id="19"/>
+    </w:p>
+    <w:p>
+      <w:pPr>
+        <w:pStyle w:val="Heading3"/>
+      </w:pPr>
+      <w:bookmarkStart w:id="20" w:name="_Toc496898482"/>
+      <w:r>
+        <w:t>Risk Identification</w:t>
+      </w:r>
+      <w:bookmarkEnd w:id="20"/>
+    </w:p>
+    <w:p>
+      <w:pPr>
+        <w:pStyle w:val="Heading3"/>
+      </w:pPr>
+      <w:bookmarkStart w:id="21" w:name="_Toc496898483"/>
+      <w:r>
+        <w:t>Risk Management</w:t>
+      </w:r>
+      <w:bookmarkEnd w:id="21"/>
+    </w:p>
+    <w:p>
+      <w:pPr>
+        <w:pStyle w:val="Heading2"/>
+      </w:pPr>
+      <w:bookmarkStart w:id="22" w:name="_Toc496898484"/>
+      <w:r>
+        <w:t>Professional, Legal, Ethical and Social Issues</w:t>
+      </w:r>
+      <w:bookmarkEnd w:id="22"/>
     </w:p>
     <w:p>
       <w:pPr>
         <w:pStyle w:val="Heading1"/>
       </w:pPr>
-      <w:bookmarkStart w:id="7" w:name="_Toc496563095"/>
-      <w:r>
-        <w:t>Chosen Area</w:t>
-      </w:r>
-      <w:bookmarkEnd w:id="7"/>
-    </w:p>
-    <w:p>
-      <w:r>
-        <w:t>Reasons as to why I have chosen this area</w:t>
-      </w:r>
-    </w:p>
-    <w:p>
-      <w:r>
-        <w:t>More in depth look at this areas packages</w:t>
-      </w:r>
-    </w:p>
-    <w:p>
-      <w:r>
-        <w:t>Main literature review</w:t>
-      </w:r>
+      <w:bookmarkStart w:id="23" w:name="_Toc496898485"/>
+      <w:r>
+        <w:t>References</w:t>
+      </w:r>
+      <w:bookmarkEnd w:id="23"/>
     </w:p>
     <w:p>
       <w:pPr>
         <w:pStyle w:val="Heading1"/>
       </w:pPr>
-      <w:bookmarkStart w:id="8" w:name="_Toc496563096"/>
-      <w:r>
-        <w:t>Requirements Analysis</w:t>
-      </w:r>
-      <w:bookmarkEnd w:id="8"/>
-    </w:p>
-    <w:p>
-      <w:pPr>
-        <w:pStyle w:val="Heading1"/>
-      </w:pPr>
-      <w:r>
-        <w:t>R Packages</w:t>
-      </w:r>
-    </w:p>
-    <w:p>
-      <w:pPr>
-        <w:pStyle w:val="Heading2"/>
-      </w:pPr>
-      <w:r>
-        <w:t>Process of Package Creation</w:t>
-      </w:r>
-    </w:p>
-    <w:p>
-      <w:pPr>
-        <w:pStyle w:val="Heading2"/>
-      </w:pPr>
-      <w:r>
-        <w:t>Packages and Software Tools</w:t>
-      </w:r>
-      <w:r>
-        <w:t xml:space="preserve"> to Aid in the Process</w:t>
-      </w:r>
-      <w:bookmarkStart w:id="9" w:name="_GoBack"/>
-      <w:bookmarkEnd w:id="9"/>
-    </w:p>
-    <w:p>
-      <w:pPr>
-        <w:pStyle w:val="Heading1"/>
-      </w:pPr>
-      <w:bookmarkStart w:id="10" w:name="_Toc496563097"/>
-      <w:r>
-        <w:t>Evaluation Strategy</w:t>
-      </w:r>
-      <w:bookmarkEnd w:id="10"/>
-    </w:p>
-    <w:p>
-      <w:pPr>
-        <w:pStyle w:val="Heading1"/>
-      </w:pPr>
-      <w:bookmarkStart w:id="11" w:name="_Toc496563098"/>
-      <w:r>
-        <w:t>Project Management</w:t>
-      </w:r>
-      <w:bookmarkEnd w:id="11"/>
-    </w:p>
-    <w:p>
-      <w:pPr>
-        <w:pStyle w:val="Heading2"/>
-      </w:pPr>
-      <w:bookmarkStart w:id="12" w:name="_Toc496563099"/>
-      <w:r>
-        <w:lastRenderedPageBreak/>
-        <w:t>Project Schedule</w:t>
-      </w:r>
-      <w:bookmarkEnd w:id="12"/>
-    </w:p>
-    <w:p>
-      <w:pPr>
-        <w:pStyle w:val="Heading3"/>
-      </w:pPr>
-      <w:bookmarkStart w:id="13" w:name="_Toc496563100"/>
-      <w:r>
-        <w:t>Work Breakdown Structure</w:t>
-      </w:r>
-      <w:bookmarkEnd w:id="13"/>
-    </w:p>
-    <w:p>
-      <w:pPr>
-        <w:pStyle w:val="Heading3"/>
-      </w:pPr>
-      <w:bookmarkStart w:id="14" w:name="_Toc496563101"/>
-      <w:r>
-        <w:t>Project Timetable</w:t>
-      </w:r>
-      <w:bookmarkEnd w:id="14"/>
-    </w:p>
-    <w:p>
-      <w:pPr>
-        <w:pStyle w:val="Heading2"/>
-      </w:pPr>
-      <w:bookmarkStart w:id="15" w:name="_Toc496563102"/>
-      <w:r>
-        <w:t>Risk Analysis</w:t>
-      </w:r>
-      <w:bookmarkEnd w:id="15"/>
-    </w:p>
-    <w:p>
-      <w:pPr>
-        <w:pStyle w:val="Heading3"/>
-      </w:pPr>
-      <w:bookmarkStart w:id="16" w:name="_Toc496563103"/>
-      <w:r>
-        <w:t>Risk Identification</w:t>
-      </w:r>
-      <w:bookmarkEnd w:id="16"/>
-    </w:p>
-    <w:p>
-      <w:pPr>
-        <w:pStyle w:val="Heading3"/>
-      </w:pPr>
-      <w:bookmarkStart w:id="17" w:name="_Toc496563104"/>
-      <w:r>
-        <w:t>Risk Management</w:t>
-      </w:r>
-      <w:bookmarkEnd w:id="17"/>
-    </w:p>
-    <w:p>
-      <w:pPr>
-        <w:pStyle w:val="Heading2"/>
-      </w:pPr>
-      <w:bookmarkStart w:id="18" w:name="_Toc496563105"/>
-      <w:r>
-        <w:t>Professional, Legal, Ethical and Social Issues</w:t>
-      </w:r>
-      <w:bookmarkEnd w:id="18"/>
-    </w:p>
-    <w:p>
-      <w:pPr>
-        <w:pStyle w:val="Heading1"/>
-      </w:pPr>
-      <w:bookmarkStart w:id="19" w:name="_Toc496563106"/>
-      <w:r>
-        <w:t>References</w:t>
-      </w:r>
-      <w:bookmarkEnd w:id="19"/>
-    </w:p>
-    <w:p>
-      <w:pPr>
-        <w:pStyle w:val="Heading1"/>
-      </w:pPr>
-      <w:bookmarkStart w:id="20" w:name="_Toc496563107"/>
+      <w:bookmarkStart w:id="24" w:name="_Toc496898486"/>
       <w:r>
         <w:t>Appendices</w:t>
       </w:r>
-      <w:bookmarkEnd w:id="20"/>
+      <w:bookmarkEnd w:id="24"/>
     </w:p>
     <w:sectPr>
       <w:headerReference w:type="default" r:id="rId10"/>
@@ -2821,6 +3367,7 @@
         <w:docPartUnique/>
       </w:docPartObj>
     </w:sdtPr>
+    <w:sdtEndPr/>
     <w:sdtContent>
       <w:p>
         <w:pPr>
@@ -3021,17 +3568,17 @@
   <w:abstractNum w:abstractNumId="1" w15:restartNumberingAfterBreak="0">
     <w:nsid w:val="137E7F28"/>
     <w:multiLevelType w:val="hybridMultilevel"/>
-    <w:tmpl w:val="E646A0F8"/>
-    <w:lvl w:ilvl="0" w:tplc="08090001">
+    <w:tmpl w:val="38A0C576"/>
+    <w:lvl w:ilvl="0" w:tplc="0809000F">
       <w:start w:val="1"/>
-      <w:numFmt w:val="bullet"/>
-      <w:lvlText w:val=""/>
+      <w:numFmt w:val="decimal"/>
+      <w:lvlText w:val="%1."/>
       <w:lvlJc w:val="left"/>
       <w:pPr>
         <w:ind w:left="720" w:hanging="360"/>
       </w:pPr>
       <w:rPr>
-        <w:rFonts w:ascii="Symbol" w:hAnsi="Symbol" w:hint="default"/>
+        <w:rFonts w:hint="default"/>
       </w:rPr>
     </w:lvl>
     <w:lvl w:ilvl="1" w:tplc="08090003" w:tentative="1">
@@ -4017,7 +4564,7 @@
     <w:autoRedefine/>
     <w:uiPriority w:val="39"/>
     <w:unhideWhenUsed/>
-    <w:rsid w:val="003C370E"/>
+    <w:rsid w:val="0016377D"/>
     <w:pPr>
       <w:tabs>
         <w:tab w:val="right" w:leader="dot" w:pos="9016"/>
@@ -4025,7 +4572,7 @@
       <w:spacing w:after="100"/>
     </w:pPr>
     <w:rPr>
-      <w:sz w:val="28"/>
+      <w:sz w:val="24"/>
     </w:rPr>
   </w:style>
   <w:style w:type="character" w:styleId="Hyperlink">
@@ -4677,7 +5224,7 @@
 </file>
 
 <file path=customXml/itemProps1.xml><?xml version="1.0" encoding="utf-8"?>
-<ds:datastoreItem xmlns:ds="http://schemas.openxmlformats.org/officeDocument/2006/customXml" ds:itemID="{022E4029-4D9B-482E-A393-8E7E33992B21}">
+<ds:datastoreItem xmlns:ds="http://schemas.openxmlformats.org/officeDocument/2006/customXml" ds:itemID="{62D2FCE2-8AEA-4982-9158-28131C4B38A7}">
   <ds:schemaRefs>
     <ds:schemaRef ds:uri="http://schemas.openxmlformats.org/officeDocument/2006/bibliography"/>
   </ds:schemaRefs>

</xml_diff>

<commit_message>
Enlarged font sizes of cover
</commit_message>
<xml_diff>
--- a/Dissertation.docx
+++ b/Dissertation.docx
@@ -135,8 +135,16 @@
                           <w:p>
                             <w:pPr>
                               <w:jc w:val="center"/>
+                              <w:rPr>
+                                <w:sz w:val="32"/>
+                                <w:szCs w:val="32"/>
+                              </w:rPr>
                             </w:pPr>
                             <w:r>
+                              <w:rPr>
+                                <w:sz w:val="32"/>
+                                <w:szCs w:val="32"/>
+                              </w:rPr>
                               <w:t>Bio-inspired Computing in R</w:t>
                             </w:r>
                           </w:p>
@@ -169,8 +177,16 @@
                     <w:p>
                       <w:pPr>
                         <w:jc w:val="center"/>
+                        <w:rPr>
+                          <w:sz w:val="32"/>
+                          <w:szCs w:val="32"/>
+                        </w:rPr>
                       </w:pPr>
                       <w:r>
+                        <w:rPr>
+                          <w:sz w:val="32"/>
+                          <w:szCs w:val="32"/>
+                        </w:rPr>
                         <w:t>Bio-inspired Computing in R</w:t>
                       </w:r>
                     </w:p>
@@ -237,8 +253,16 @@
                           <w:p>
                             <w:pPr>
                               <w:jc w:val="center"/>
+                              <w:rPr>
+                                <w:sz w:val="32"/>
+                                <w:szCs w:val="32"/>
+                              </w:rPr>
                             </w:pPr>
                             <w:r>
+                              <w:rPr>
+                                <w:sz w:val="32"/>
+                                <w:szCs w:val="32"/>
+                              </w:rPr>
                               <w:t>Deliverable 1: Final Year Dissertation</w:t>
                             </w:r>
                           </w:p>
@@ -268,8 +292,16 @@
                     <w:p>
                       <w:pPr>
                         <w:jc w:val="center"/>
+                        <w:rPr>
+                          <w:sz w:val="32"/>
+                          <w:szCs w:val="32"/>
+                        </w:rPr>
                       </w:pPr>
                       <w:r>
+                        <w:rPr>
+                          <w:sz w:val="32"/>
+                          <w:szCs w:val="32"/>
+                        </w:rPr>
                         <w:t>Deliverable 1: Final Year Dissertation</w:t>
                       </w:r>
                     </w:p>
@@ -291,114 +323,6 @@
       </w:r>
     </w:p>
     <w:p>
-      <w:r>
-        <w:rPr>
-          <w:noProof/>
-        </w:rPr>
-        <mc:AlternateContent>
-          <mc:Choice Requires="wps">
-            <w:drawing>
-              <wp:anchor distT="45720" distB="45720" distL="114300" distR="114300" simplePos="0" relativeHeight="251666432" behindDoc="0" locked="0" layoutInCell="1" allowOverlap="1">
-                <wp:simplePos x="0" y="0"/>
-                <wp:positionH relativeFrom="margin">
-                  <wp:align>center</wp:align>
-                </wp:positionH>
-                <wp:positionV relativeFrom="paragraph">
-                  <wp:posOffset>652399</wp:posOffset>
-                </wp:positionV>
-                <wp:extent cx="2450465" cy="1404620"/>
-                <wp:effectExtent l="0" t="0" r="26035" b="21590"/>
-                <wp:wrapSquare wrapText="bothSides"/>
-                <wp:docPr id="4" name="Text Box 2"/>
-                <wp:cNvGraphicFramePr>
-                  <a:graphicFrameLocks xmlns:a="http://schemas.openxmlformats.org/drawingml/2006/main"/>
-                </wp:cNvGraphicFramePr>
-                <a:graphic xmlns:a="http://schemas.openxmlformats.org/drawingml/2006/main">
-                  <a:graphicData uri="http://schemas.microsoft.com/office/word/2010/wordprocessingShape">
-                    <wps:wsp>
-                      <wps:cNvSpPr txBox="1">
-                        <a:spLocks noChangeArrowheads="1"/>
-                      </wps:cNvSpPr>
-                      <wps:spPr bwMode="auto">
-                        <a:xfrm>
-                          <a:off x="0" y="0"/>
-                          <a:ext cx="2450465" cy="1404620"/>
-                        </a:xfrm>
-                        <a:prstGeom prst="rect">
-                          <a:avLst/>
-                        </a:prstGeom>
-                        <a:solidFill>
-                          <a:srgbClr val="FFFFFF"/>
-                        </a:solidFill>
-                        <a:ln w="9525">
-                          <a:solidFill>
-                            <a:schemeClr val="bg1"/>
-                          </a:solidFill>
-                          <a:miter lim="800000"/>
-                          <a:headEnd/>
-                          <a:tailEnd/>
-                        </a:ln>
-                      </wps:spPr>
-                      <wps:txbx>
-                        <w:txbxContent>
-                          <w:p>
-                            <w:pPr>
-                              <w:jc w:val="center"/>
-                            </w:pPr>
-                            <w:r>
-                              <w:t xml:space="preserve">BSc </w:t>
-                            </w:r>
-                            <w:r>
-                              <w:t xml:space="preserve">(Hons) </w:t>
-                            </w:r>
-                            <w:r>
-                              <w:t>Computer Science</w:t>
-                            </w:r>
-                          </w:p>
-                        </w:txbxContent>
-                      </wps:txbx>
-                      <wps:bodyPr rot="0" vert="horz" wrap="square" lIns="91440" tIns="45720" rIns="91440" bIns="45720" anchor="t" anchorCtr="0">
-                        <a:spAutoFit/>
-                      </wps:bodyPr>
-                    </wps:wsp>
-                  </a:graphicData>
-                </a:graphic>
-                <wp14:sizeRelH relativeFrom="margin">
-                  <wp14:pctWidth>0</wp14:pctWidth>
-                </wp14:sizeRelH>
-                <wp14:sizeRelV relativeFrom="margin">
-                  <wp14:pctHeight>20000</wp14:pctHeight>
-                </wp14:sizeRelV>
-              </wp:anchor>
-            </w:drawing>
-          </mc:Choice>
-          <mc:Fallback>
-            <w:pict>
-              <v:shape id="_x0000_s1028" type="#_x0000_t202" style="position:absolute;margin-left:0;margin-top:51.35pt;width:192.95pt;height:110.6pt;z-index:251666432;visibility:visible;mso-wrap-style:square;mso-width-percent:0;mso-height-percent:200;mso-wrap-distance-left:9pt;mso-wrap-distance-top:3.6pt;mso-wrap-distance-right:9pt;mso-wrap-distance-bottom:3.6pt;mso-position-horizontal:center;mso-position-horizontal-relative:margin;mso-position-vertical:absolute;mso-position-vertical-relative:text;mso-width-percent:0;mso-height-percent:200;mso-width-relative:margin;mso-height-relative:margin;v-text-anchor:top" o:gfxdata="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" strokecolor="white [3212]">
-                <v:textbox style="mso-fit-shape-to-text:t">
-                  <w:txbxContent>
-                    <w:p>
-                      <w:pPr>
-                        <w:jc w:val="center"/>
-                      </w:pPr>
-                      <w:r>
-                        <w:t xml:space="preserve">BSc </w:t>
-                      </w:r>
-                      <w:r>
-                        <w:t xml:space="preserve">(Hons) </w:t>
-                      </w:r>
-                      <w:r>
-                        <w:t>Computer Science</w:t>
-                      </w:r>
-                    </w:p>
-                  </w:txbxContent>
-                </v:textbox>
-                <w10:wrap type="square" anchorx="margin"/>
-              </v:shape>
-            </w:pict>
-          </mc:Fallback>
-        </mc:AlternateContent>
-      </w:r>
       <w:r>
         <w:rPr>
           <w:noProof/>
@@ -452,8 +376,16 @@
                           <w:p>
                             <w:pPr>
                               <w:jc w:val="center"/>
+                              <w:rPr>
+                                <w:sz w:val="28"/>
+                                <w:szCs w:val="28"/>
+                              </w:rPr>
                             </w:pPr>
                             <w:r>
+                              <w:rPr>
+                                <w:sz w:val="28"/>
+                                <w:szCs w:val="28"/>
+                              </w:rPr>
                               <w:t>Ryan Porteous</w:t>
                             </w:r>
                           </w:p>
@@ -476,14 +408,22 @@
           </mc:Choice>
           <mc:Fallback>
             <w:pict>
-              <v:shape id="_x0000_s1029" type="#_x0000_t202" style="position:absolute;margin-left:0;margin-top:25.3pt;width:185.9pt;height:110.6pt;z-index:251664384;visibility:visible;mso-wrap-style:square;mso-width-percent:400;mso-height-percent:200;mso-wrap-distance-left:9pt;mso-wrap-distance-top:3.6pt;mso-wrap-distance-right:9pt;mso-wrap-distance-bottom:3.6pt;mso-position-horizontal:center;mso-position-horizontal-relative:margin;mso-position-vertical:absolute;mso-position-vertical-relative:text;mso-width-percent:400;mso-height-percent:200;mso-width-relative:margin;mso-height-relative:margin;v-text-anchor:top" o:gfxdata="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" strokecolor="white [3212]">
+              <v:shape id="_x0000_s1028" type="#_x0000_t202" style="position:absolute;margin-left:0;margin-top:25.3pt;width:185.9pt;height:110.6pt;z-index:251664384;visibility:visible;mso-wrap-style:square;mso-width-percent:400;mso-height-percent:200;mso-wrap-distance-left:9pt;mso-wrap-distance-top:3.6pt;mso-wrap-distance-right:9pt;mso-wrap-distance-bottom:3.6pt;mso-position-horizontal:center;mso-position-horizontal-relative:margin;mso-position-vertical:absolute;mso-position-vertical-relative:text;mso-width-percent:400;mso-height-percent:200;mso-width-relative:margin;mso-height-relative:margin;v-text-anchor:top" o:gfxdata="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" strokecolor="white [3212]">
                 <v:textbox style="mso-fit-shape-to-text:t">
                   <w:txbxContent>
                     <w:p>
                       <w:pPr>
                         <w:jc w:val="center"/>
+                        <w:rPr>
+                          <w:sz w:val="28"/>
+                          <w:szCs w:val="28"/>
+                        </w:rPr>
                       </w:pPr>
                       <w:r>
+                        <w:rPr>
+                          <w:sz w:val="28"/>
+                          <w:szCs w:val="28"/>
+                        </w:rPr>
                         <w:t>Ryan Porteous</w:t>
                       </w:r>
                     </w:p>
@@ -509,6 +449,146 @@
           <w:docGrid w:linePitch="360"/>
         </w:sectPr>
       </w:pPr>
+      <w:r>
+        <w:rPr>
+          <w:noProof/>
+        </w:rPr>
+        <mc:AlternateContent>
+          <mc:Choice Requires="wps">
+            <w:drawing>
+              <wp:anchor distT="45720" distB="45720" distL="114300" distR="114300" simplePos="0" relativeHeight="251666432" behindDoc="0" locked="0" layoutInCell="1" allowOverlap="1">
+                <wp:simplePos x="0" y="0"/>
+                <wp:positionH relativeFrom="margin">
+                  <wp:align>center</wp:align>
+                </wp:positionH>
+                <wp:positionV relativeFrom="paragraph">
+                  <wp:posOffset>249555</wp:posOffset>
+                </wp:positionV>
+                <wp:extent cx="3077845" cy="1404620"/>
+                <wp:effectExtent l="0" t="0" r="27305" b="26670"/>
+                <wp:wrapSquare wrapText="bothSides"/>
+                <wp:docPr id="4" name="Text Box 2"/>
+                <wp:cNvGraphicFramePr>
+                  <a:graphicFrameLocks xmlns:a="http://schemas.openxmlformats.org/drawingml/2006/main"/>
+                </wp:cNvGraphicFramePr>
+                <a:graphic xmlns:a="http://schemas.openxmlformats.org/drawingml/2006/main">
+                  <a:graphicData uri="http://schemas.microsoft.com/office/word/2010/wordprocessingShape">
+                    <wps:wsp>
+                      <wps:cNvSpPr txBox="1">
+                        <a:spLocks noChangeArrowheads="1"/>
+                      </wps:cNvSpPr>
+                      <wps:spPr bwMode="auto">
+                        <a:xfrm>
+                          <a:off x="0" y="0"/>
+                          <a:ext cx="3077845" cy="1404620"/>
+                        </a:xfrm>
+                        <a:prstGeom prst="rect">
+                          <a:avLst/>
+                        </a:prstGeom>
+                        <a:solidFill>
+                          <a:srgbClr val="FFFFFF"/>
+                        </a:solidFill>
+                        <a:ln w="9525">
+                          <a:solidFill>
+                            <a:schemeClr val="bg1"/>
+                          </a:solidFill>
+                          <a:miter lim="800000"/>
+                          <a:headEnd/>
+                          <a:tailEnd/>
+                        </a:ln>
+                      </wps:spPr>
+                      <wps:txbx>
+                        <w:txbxContent>
+                          <w:p>
+                            <w:pPr>
+                              <w:jc w:val="center"/>
+                              <w:rPr>
+                                <w:sz w:val="28"/>
+                                <w:szCs w:val="28"/>
+                              </w:rPr>
+                            </w:pPr>
+                            <w:r>
+                              <w:rPr>
+                                <w:sz w:val="28"/>
+                                <w:szCs w:val="28"/>
+                              </w:rPr>
+                              <w:t xml:space="preserve">BSc </w:t>
+                            </w:r>
+                            <w:r>
+                              <w:rPr>
+                                <w:sz w:val="28"/>
+                                <w:szCs w:val="28"/>
+                              </w:rPr>
+                              <w:t xml:space="preserve">(Hons) </w:t>
+                            </w:r>
+                            <w:r>
+                              <w:rPr>
+                                <w:sz w:val="28"/>
+                                <w:szCs w:val="28"/>
+                              </w:rPr>
+                              <w:t>Computer Science</w:t>
+                            </w:r>
+                          </w:p>
+                        </w:txbxContent>
+                      </wps:txbx>
+                      <wps:bodyPr rot="0" vert="horz" wrap="square" lIns="91440" tIns="45720" rIns="91440" bIns="45720" anchor="t" anchorCtr="0">
+                        <a:spAutoFit/>
+                      </wps:bodyPr>
+                    </wps:wsp>
+                  </a:graphicData>
+                </a:graphic>
+                <wp14:sizeRelH relativeFrom="margin">
+                  <wp14:pctWidth>0</wp14:pctWidth>
+                </wp14:sizeRelH>
+                <wp14:sizeRelV relativeFrom="margin">
+                  <wp14:pctHeight>20000</wp14:pctHeight>
+                </wp14:sizeRelV>
+              </wp:anchor>
+            </w:drawing>
+          </mc:Choice>
+          <mc:Fallback>
+            <w:pict>
+              <v:shape id="_x0000_s1029" type="#_x0000_t202" style="position:absolute;margin-left:0;margin-top:19.65pt;width:242.35pt;height:110.6pt;z-index:251666432;visibility:visible;mso-wrap-style:square;mso-width-percent:0;mso-height-percent:200;mso-wrap-distance-left:9pt;mso-wrap-distance-top:3.6pt;mso-wrap-distance-right:9pt;mso-wrap-distance-bottom:3.6pt;mso-position-horizontal:center;mso-position-horizontal-relative:margin;mso-position-vertical:absolute;mso-position-vertical-relative:text;mso-width-percent:0;mso-height-percent:200;mso-width-relative:margin;mso-height-relative:margin;v-text-anchor:top" o:gfxdata="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" strokecolor="white [3212]">
+                <v:textbox style="mso-fit-shape-to-text:t">
+                  <w:txbxContent>
+                    <w:p>
+                      <w:pPr>
+                        <w:jc w:val="center"/>
+                        <w:rPr>
+                          <w:sz w:val="28"/>
+                          <w:szCs w:val="28"/>
+                        </w:rPr>
+                      </w:pPr>
+                      <w:r>
+                        <w:rPr>
+                          <w:sz w:val="28"/>
+                          <w:szCs w:val="28"/>
+                        </w:rPr>
+                        <w:t xml:space="preserve">BSc </w:t>
+                      </w:r>
+                      <w:r>
+                        <w:rPr>
+                          <w:sz w:val="28"/>
+                          <w:szCs w:val="28"/>
+                        </w:rPr>
+                        <w:t xml:space="preserve">(Hons) </w:t>
+                      </w:r>
+                      <w:r>
+                        <w:rPr>
+                          <w:sz w:val="28"/>
+                          <w:szCs w:val="28"/>
+                        </w:rPr>
+                        <w:t>Computer Science</w:t>
+                      </w:r>
+                    </w:p>
+                  </w:txbxContent>
+                </v:textbox>
+                <w10:wrap type="square" anchorx="margin"/>
+              </v:shape>
+            </w:pict>
+          </mc:Fallback>
+        </mc:AlternateContent>
+      </w:r>
       <w:r>
         <w:rPr>
           <w:noProof/>
@@ -562,27 +642,58 @@
                           <w:p>
                             <w:pPr>
                               <w:jc w:val="center"/>
+                              <w:rPr>
+                                <w:sz w:val="24"/>
+                              </w:rPr>
                             </w:pPr>
+                            <w:bookmarkStart w:id="0" w:name="_GoBack"/>
                             <w:r>
+                              <w:rPr>
+                                <w:sz w:val="24"/>
+                              </w:rPr>
                               <w:t xml:space="preserve">Supervisor: </w:t>
                             </w:r>
                             <w:r>
+                              <w:rPr>
+                                <w:sz w:val="24"/>
+                              </w:rPr>
                               <w:t xml:space="preserve">Dr </w:t>
                             </w:r>
                             <w:r>
-                              <w:t>Michael Lones</w:t>
+                              <w:rPr>
+                                <w:sz w:val="24"/>
+                              </w:rPr>
+                              <w:t xml:space="preserve">Michael </w:t>
                             </w:r>
+                            <w:proofErr w:type="spellStart"/>
+                            <w:r>
+                              <w:rPr>
+                                <w:sz w:val="24"/>
+                              </w:rPr>
+                              <w:t>Lones</w:t>
+                            </w:r>
+                            <w:proofErr w:type="spellEnd"/>
                           </w:p>
                           <w:p>
                             <w:pPr>
                               <w:jc w:val="center"/>
+                              <w:rPr>
+                                <w:sz w:val="24"/>
+                              </w:rPr>
                             </w:pPr>
                             <w:r>
+                              <w:rPr>
+                                <w:sz w:val="24"/>
+                              </w:rPr>
                               <w:t xml:space="preserve">Second Reader: </w:t>
                             </w:r>
                             <w:r>
+                              <w:rPr>
+                                <w:sz w:val="24"/>
+                              </w:rPr>
                               <w:t>Dr Katrin Lohan</w:t>
                             </w:r>
+                            <w:bookmarkEnd w:id="0"/>
                           </w:p>
                         </w:txbxContent>
                       </wps:txbx>
@@ -609,27 +720,58 @@
                     <w:p>
                       <w:pPr>
                         <w:jc w:val="center"/>
+                        <w:rPr>
+                          <w:sz w:val="24"/>
+                        </w:rPr>
                       </w:pPr>
+                      <w:bookmarkStart w:id="1" w:name="_GoBack"/>
                       <w:r>
+                        <w:rPr>
+                          <w:sz w:val="24"/>
+                        </w:rPr>
                         <w:t xml:space="preserve">Supervisor: </w:t>
                       </w:r>
                       <w:r>
+                        <w:rPr>
+                          <w:sz w:val="24"/>
+                        </w:rPr>
                         <w:t xml:space="preserve">Dr </w:t>
                       </w:r>
                       <w:r>
-                        <w:t>Michael Lones</w:t>
+                        <w:rPr>
+                          <w:sz w:val="24"/>
+                        </w:rPr>
+                        <w:t xml:space="preserve">Michael </w:t>
                       </w:r>
+                      <w:proofErr w:type="spellStart"/>
+                      <w:r>
+                        <w:rPr>
+                          <w:sz w:val="24"/>
+                        </w:rPr>
+                        <w:t>Lones</w:t>
+                      </w:r>
+                      <w:proofErr w:type="spellEnd"/>
                     </w:p>
                     <w:p>
                       <w:pPr>
                         <w:jc w:val="center"/>
+                        <w:rPr>
+                          <w:sz w:val="24"/>
+                        </w:rPr>
                       </w:pPr>
                       <w:r>
+                        <w:rPr>
+                          <w:sz w:val="24"/>
+                        </w:rPr>
                         <w:t xml:space="preserve">Second Reader: </w:t>
                       </w:r>
                       <w:r>
+                        <w:rPr>
+                          <w:sz w:val="24"/>
+                        </w:rPr>
                         <w:t>Dr Katrin Lohan</w:t>
                       </w:r>
+                      <w:bookmarkEnd w:id="1"/>
                     </w:p>
                   </w:txbxContent>
                 </v:textbox>
@@ -766,7 +908,7 @@
           <w:r>
             <w:fldChar w:fldCharType="separate"/>
           </w:r>
-          <w:hyperlink w:anchor="_Toc496911760" w:history="1">
+          <w:hyperlink w:anchor="_Toc496917811" w:history="1">
             <w:r>
               <w:rPr>
                 <w:rStyle w:val="Hyperlink"/>
@@ -810,7 +952,7 @@
                 <w:noProof/>
                 <w:webHidden/>
               </w:rPr>
-              <w:instrText xml:space="preserve"> PAGEREF _Toc496911760 \h </w:instrText>
+              <w:instrText xml:space="preserve"> PAGEREF _Toc496917811 \h </w:instrText>
             </w:r>
             <w:r>
               <w:rPr>
@@ -856,7 +998,7 @@
               <w:lang w:eastAsia="en-GB"/>
             </w:rPr>
           </w:pPr>
-          <w:hyperlink w:anchor="_Toc496911761" w:history="1">
+          <w:hyperlink w:anchor="_Toc496917812" w:history="1">
             <w:r>
               <w:rPr>
                 <w:rStyle w:val="Hyperlink"/>
@@ -900,7 +1042,7 @@
                 <w:noProof/>
                 <w:webHidden/>
               </w:rPr>
-              <w:instrText xml:space="preserve"> PAGEREF _Toc496911761 \h </w:instrText>
+              <w:instrText xml:space="preserve"> PAGEREF _Toc496917812 \h </w:instrText>
             </w:r>
             <w:r>
               <w:rPr>
@@ -946,7 +1088,7 @@
               <w:lang w:eastAsia="en-GB"/>
             </w:rPr>
           </w:pPr>
-          <w:hyperlink w:anchor="_Toc496911762" w:history="1">
+          <w:hyperlink w:anchor="_Toc496917813" w:history="1">
             <w:r>
               <w:rPr>
                 <w:rStyle w:val="Hyperlink"/>
@@ -990,7 +1132,7 @@
                 <w:noProof/>
                 <w:webHidden/>
               </w:rPr>
-              <w:instrText xml:space="preserve"> PAGEREF _Toc496911762 \h </w:instrText>
+              <w:instrText xml:space="preserve"> PAGEREF _Toc496917813 \h </w:instrText>
             </w:r>
             <w:r>
               <w:rPr>
@@ -1035,7 +1177,7 @@
               <w:lang w:eastAsia="en-GB"/>
             </w:rPr>
           </w:pPr>
-          <w:hyperlink w:anchor="_Toc496911763" w:history="1">
+          <w:hyperlink w:anchor="_Toc496917814" w:history="1">
             <w:r>
               <w:rPr>
                 <w:rStyle w:val="Hyperlink"/>
@@ -1079,96 +1221,7 @@
                 <w:noProof/>
                 <w:webHidden/>
               </w:rPr>
-              <w:instrText xml:space="preserve"> PAGEREF _Toc496911763 \h </w:instrText>
-            </w:r>
-            <w:r>
-              <w:rPr>
-                <w:noProof/>
-                <w:webHidden/>
-              </w:rPr>
-            </w:r>
-            <w:r>
-              <w:rPr>
-                <w:noProof/>
-                <w:webHidden/>
-              </w:rPr>
-              <w:fldChar w:fldCharType="separate"/>
-            </w:r>
-            <w:r>
-              <w:rPr>
-                <w:noProof/>
-                <w:webHidden/>
-              </w:rPr>
-              <w:t>3</w:t>
-            </w:r>
-            <w:r>
-              <w:rPr>
-                <w:noProof/>
-                <w:webHidden/>
-              </w:rPr>
-              <w:fldChar w:fldCharType="end"/>
-            </w:r>
-          </w:hyperlink>
-        </w:p>
-        <w:p>
-          <w:pPr>
-            <w:pStyle w:val="TOC1"/>
-            <w:tabs>
-              <w:tab w:val="left" w:pos="440"/>
-            </w:tabs>
-            <w:rPr>
-              <w:rFonts w:asciiTheme="minorHAnsi" w:eastAsiaTheme="minorEastAsia" w:hAnsiTheme="minorHAnsi" w:cstheme="minorBidi"/>
-              <w:noProof/>
-              <w:sz w:val="22"/>
-              <w:szCs w:val="22"/>
-              <w:lang w:eastAsia="en-GB"/>
-            </w:rPr>
-          </w:pPr>
-          <w:hyperlink w:anchor="_Toc496911764" w:history="1">
-            <w:r>
-              <w:rPr>
-                <w:rStyle w:val="Hyperlink"/>
-                <w:noProof/>
-              </w:rPr>
-              <w:t>3</w:t>
-            </w:r>
-            <w:r>
-              <w:rPr>
-                <w:rFonts w:asciiTheme="minorHAnsi" w:eastAsiaTheme="minorEastAsia" w:hAnsiTheme="minorHAnsi" w:cstheme="minorBidi"/>
-                <w:noProof/>
-                <w:sz w:val="22"/>
-                <w:szCs w:val="22"/>
-                <w:lang w:eastAsia="en-GB"/>
-              </w:rPr>
-              <w:tab/>
-            </w:r>
-            <w:r>
-              <w:rPr>
-                <w:rStyle w:val="Hyperlink"/>
-                <w:noProof/>
-              </w:rPr>
-              <w:t>Availability of Bio-inspired Algorithms in R</w:t>
-            </w:r>
-            <w:r>
-              <w:rPr>
-                <w:noProof/>
-                <w:webHidden/>
-              </w:rPr>
-              <w:tab/>
-            </w:r>
-            <w:r>
-              <w:rPr>
-                <w:noProof/>
-                <w:webHidden/>
-              </w:rPr>
-              <w:fldChar w:fldCharType="begin"/>
-            </w:r>
-            <w:r>
-              <w:rPr>
-                <w:noProof/>
-                <w:webHidden/>
-              </w:rPr>
-              <w:instrText xml:space="preserve"> PAGEREF _Toc496911764 \h </w:instrText>
+              <w:instrText xml:space="preserve"> PAGEREF _Toc496917814 \h </w:instrText>
             </w:r>
             <w:r>
               <w:rPr>
@@ -1214,13 +1267,13 @@
               <w:lang w:eastAsia="en-GB"/>
             </w:rPr>
           </w:pPr>
-          <w:hyperlink w:anchor="_Toc496911765" w:history="1">
+          <w:hyperlink w:anchor="_Toc496917815" w:history="1">
             <w:r>
               <w:rPr>
                 <w:rStyle w:val="Hyperlink"/>
                 <w:noProof/>
               </w:rPr>
-              <w:t>3.1</w:t>
+              <w:t>2.1</w:t>
             </w:r>
             <w:r>
               <w:rPr>
@@ -1237,7 +1290,7 @@
                 <w:rStyle w:val="Hyperlink"/>
                 <w:noProof/>
               </w:rPr>
-              <w:t>Main Areas</w:t>
+              <w:t>Genetic Algorithms</w:t>
             </w:r>
             <w:r>
               <w:rPr>
@@ -1258,7 +1311,7 @@
                 <w:noProof/>
                 <w:webHidden/>
               </w:rPr>
-              <w:instrText xml:space="preserve"> PAGEREF _Toc496911765 \h </w:instrText>
+              <w:instrText xml:space="preserve"> PAGEREF _Toc496917815 \h </w:instrText>
             </w:r>
             <w:r>
               <w:rPr>
@@ -1279,6 +1332,95 @@
                 <w:webHidden/>
               </w:rPr>
               <w:t>3</w:t>
+            </w:r>
+            <w:r>
+              <w:rPr>
+                <w:noProof/>
+                <w:webHidden/>
+              </w:rPr>
+              <w:fldChar w:fldCharType="end"/>
+            </w:r>
+          </w:hyperlink>
+        </w:p>
+        <w:p>
+          <w:pPr>
+            <w:pStyle w:val="TOC1"/>
+            <w:tabs>
+              <w:tab w:val="left" w:pos="440"/>
+            </w:tabs>
+            <w:rPr>
+              <w:rFonts w:asciiTheme="minorHAnsi" w:eastAsiaTheme="minorEastAsia" w:hAnsiTheme="minorHAnsi" w:cstheme="minorBidi"/>
+              <w:noProof/>
+              <w:sz w:val="22"/>
+              <w:szCs w:val="22"/>
+              <w:lang w:eastAsia="en-GB"/>
+            </w:rPr>
+          </w:pPr>
+          <w:hyperlink w:anchor="_Toc496917816" w:history="1">
+            <w:r>
+              <w:rPr>
+                <w:rStyle w:val="Hyperlink"/>
+                <w:noProof/>
+              </w:rPr>
+              <w:t>3</w:t>
+            </w:r>
+            <w:r>
+              <w:rPr>
+                <w:rFonts w:asciiTheme="minorHAnsi" w:eastAsiaTheme="minorEastAsia" w:hAnsiTheme="minorHAnsi" w:cstheme="minorBidi"/>
+                <w:noProof/>
+                <w:sz w:val="22"/>
+                <w:szCs w:val="22"/>
+                <w:lang w:eastAsia="en-GB"/>
+              </w:rPr>
+              <w:tab/>
+            </w:r>
+            <w:r>
+              <w:rPr>
+                <w:rStyle w:val="Hyperlink"/>
+                <w:noProof/>
+              </w:rPr>
+              <w:t>Availability of Bio-inspired Algorithms in R</w:t>
+            </w:r>
+            <w:r>
+              <w:rPr>
+                <w:noProof/>
+                <w:webHidden/>
+              </w:rPr>
+              <w:tab/>
+            </w:r>
+            <w:r>
+              <w:rPr>
+                <w:noProof/>
+                <w:webHidden/>
+              </w:rPr>
+              <w:fldChar w:fldCharType="begin"/>
+            </w:r>
+            <w:r>
+              <w:rPr>
+                <w:noProof/>
+                <w:webHidden/>
+              </w:rPr>
+              <w:instrText xml:space="preserve"> PAGEREF _Toc496917816 \h </w:instrText>
+            </w:r>
+            <w:r>
+              <w:rPr>
+                <w:noProof/>
+                <w:webHidden/>
+              </w:rPr>
+            </w:r>
+            <w:r>
+              <w:rPr>
+                <w:noProof/>
+                <w:webHidden/>
+              </w:rPr>
+              <w:fldChar w:fldCharType="separate"/>
+            </w:r>
+            <w:r>
+              <w:rPr>
+                <w:noProof/>
+                <w:webHidden/>
+              </w:rPr>
+              <w:t>4</w:t>
             </w:r>
             <w:r>
               <w:rPr>
@@ -1304,13 +1446,13 @@
               <w:lang w:eastAsia="en-GB"/>
             </w:rPr>
           </w:pPr>
-          <w:hyperlink w:anchor="_Toc496911766" w:history="1">
+          <w:hyperlink w:anchor="_Toc496917817" w:history="1">
             <w:r>
               <w:rPr>
                 <w:rStyle w:val="Hyperlink"/>
                 <w:noProof/>
               </w:rPr>
-              <w:t>3.2</w:t>
+              <w:t>3.1</w:t>
             </w:r>
             <w:r>
               <w:rPr>
@@ -1327,7 +1469,7 @@
                 <w:rStyle w:val="Hyperlink"/>
                 <w:noProof/>
               </w:rPr>
-              <w:t>Areas for Improvement / Areas to be Developed</w:t>
+              <w:t>Main Areas</w:t>
             </w:r>
             <w:r>
               <w:rPr>
@@ -1348,274 +1490,7 @@
                 <w:noProof/>
                 <w:webHidden/>
               </w:rPr>
-              <w:instrText xml:space="preserve"> PAGEREF _Toc496911766 \h </w:instrText>
-            </w:r>
-            <w:r>
-              <w:rPr>
-                <w:noProof/>
-                <w:webHidden/>
-              </w:rPr>
-            </w:r>
-            <w:r>
-              <w:rPr>
-                <w:noProof/>
-                <w:webHidden/>
-              </w:rPr>
-              <w:fldChar w:fldCharType="separate"/>
-            </w:r>
-            <w:r>
-              <w:rPr>
-                <w:noProof/>
-                <w:webHidden/>
-              </w:rPr>
-              <w:t>3</w:t>
-            </w:r>
-            <w:r>
-              <w:rPr>
-                <w:noProof/>
-                <w:webHidden/>
-              </w:rPr>
-              <w:fldChar w:fldCharType="end"/>
-            </w:r>
-          </w:hyperlink>
-        </w:p>
-        <w:p>
-          <w:pPr>
-            <w:pStyle w:val="TOC1"/>
-            <w:tabs>
-              <w:tab w:val="left" w:pos="440"/>
-            </w:tabs>
-            <w:rPr>
-              <w:rFonts w:asciiTheme="minorHAnsi" w:eastAsiaTheme="minorEastAsia" w:hAnsiTheme="minorHAnsi" w:cstheme="minorBidi"/>
-              <w:noProof/>
-              <w:sz w:val="22"/>
-              <w:szCs w:val="22"/>
-              <w:lang w:eastAsia="en-GB"/>
-            </w:rPr>
-          </w:pPr>
-          <w:hyperlink w:anchor="_Toc496911767" w:history="1">
-            <w:r>
-              <w:rPr>
-                <w:rStyle w:val="Hyperlink"/>
-                <w:noProof/>
-              </w:rPr>
-              <w:t>4</w:t>
-            </w:r>
-            <w:r>
-              <w:rPr>
-                <w:rFonts w:asciiTheme="minorHAnsi" w:eastAsiaTheme="minorEastAsia" w:hAnsiTheme="minorHAnsi" w:cstheme="minorBidi"/>
-                <w:noProof/>
-                <w:sz w:val="22"/>
-                <w:szCs w:val="22"/>
-                <w:lang w:eastAsia="en-GB"/>
-              </w:rPr>
-              <w:tab/>
-            </w:r>
-            <w:r>
-              <w:rPr>
-                <w:rStyle w:val="Hyperlink"/>
-                <w:noProof/>
-              </w:rPr>
-              <w:t>Chosen Area</w:t>
-            </w:r>
-            <w:r>
-              <w:rPr>
-                <w:noProof/>
-                <w:webHidden/>
-              </w:rPr>
-              <w:tab/>
-            </w:r>
-            <w:r>
-              <w:rPr>
-                <w:noProof/>
-                <w:webHidden/>
-              </w:rPr>
-              <w:fldChar w:fldCharType="begin"/>
-            </w:r>
-            <w:r>
-              <w:rPr>
-                <w:noProof/>
-                <w:webHidden/>
-              </w:rPr>
-              <w:instrText xml:space="preserve"> PAGEREF _Toc496911767 \h </w:instrText>
-            </w:r>
-            <w:r>
-              <w:rPr>
-                <w:noProof/>
-                <w:webHidden/>
-              </w:rPr>
-            </w:r>
-            <w:r>
-              <w:rPr>
-                <w:noProof/>
-                <w:webHidden/>
-              </w:rPr>
-              <w:fldChar w:fldCharType="separate"/>
-            </w:r>
-            <w:r>
-              <w:rPr>
-                <w:noProof/>
-                <w:webHidden/>
-              </w:rPr>
-              <w:t>3</w:t>
-            </w:r>
-            <w:r>
-              <w:rPr>
-                <w:noProof/>
-                <w:webHidden/>
-              </w:rPr>
-              <w:fldChar w:fldCharType="end"/>
-            </w:r>
-          </w:hyperlink>
-        </w:p>
-        <w:p>
-          <w:pPr>
-            <w:pStyle w:val="TOC1"/>
-            <w:tabs>
-              <w:tab w:val="left" w:pos="440"/>
-            </w:tabs>
-            <w:rPr>
-              <w:rFonts w:asciiTheme="minorHAnsi" w:eastAsiaTheme="minorEastAsia" w:hAnsiTheme="minorHAnsi" w:cstheme="minorBidi"/>
-              <w:noProof/>
-              <w:sz w:val="22"/>
-              <w:szCs w:val="22"/>
-              <w:lang w:eastAsia="en-GB"/>
-            </w:rPr>
-          </w:pPr>
-          <w:hyperlink w:anchor="_Toc496911768" w:history="1">
-            <w:r>
-              <w:rPr>
-                <w:rStyle w:val="Hyperlink"/>
-                <w:noProof/>
-              </w:rPr>
-              <w:t>5</w:t>
-            </w:r>
-            <w:r>
-              <w:rPr>
-                <w:rFonts w:asciiTheme="minorHAnsi" w:eastAsiaTheme="minorEastAsia" w:hAnsiTheme="minorHAnsi" w:cstheme="minorBidi"/>
-                <w:noProof/>
-                <w:sz w:val="22"/>
-                <w:szCs w:val="22"/>
-                <w:lang w:eastAsia="en-GB"/>
-              </w:rPr>
-              <w:tab/>
-            </w:r>
-            <w:r>
-              <w:rPr>
-                <w:rStyle w:val="Hyperlink"/>
-                <w:noProof/>
-              </w:rPr>
-              <w:t>Requirements Analysis</w:t>
-            </w:r>
-            <w:r>
-              <w:rPr>
-                <w:noProof/>
-                <w:webHidden/>
-              </w:rPr>
-              <w:tab/>
-            </w:r>
-            <w:r>
-              <w:rPr>
-                <w:noProof/>
-                <w:webHidden/>
-              </w:rPr>
-              <w:fldChar w:fldCharType="begin"/>
-            </w:r>
-            <w:r>
-              <w:rPr>
-                <w:noProof/>
-                <w:webHidden/>
-              </w:rPr>
-              <w:instrText xml:space="preserve"> PAGEREF _Toc496911768 \h </w:instrText>
-            </w:r>
-            <w:r>
-              <w:rPr>
-                <w:noProof/>
-                <w:webHidden/>
-              </w:rPr>
-            </w:r>
-            <w:r>
-              <w:rPr>
-                <w:noProof/>
-                <w:webHidden/>
-              </w:rPr>
-              <w:fldChar w:fldCharType="separate"/>
-            </w:r>
-            <w:r>
-              <w:rPr>
-                <w:noProof/>
-                <w:webHidden/>
-              </w:rPr>
-              <w:t>4</w:t>
-            </w:r>
-            <w:r>
-              <w:rPr>
-                <w:noProof/>
-                <w:webHidden/>
-              </w:rPr>
-              <w:fldChar w:fldCharType="end"/>
-            </w:r>
-          </w:hyperlink>
-        </w:p>
-        <w:p>
-          <w:pPr>
-            <w:pStyle w:val="TOC1"/>
-            <w:tabs>
-              <w:tab w:val="left" w:pos="440"/>
-            </w:tabs>
-            <w:rPr>
-              <w:rFonts w:asciiTheme="minorHAnsi" w:eastAsiaTheme="minorEastAsia" w:hAnsiTheme="minorHAnsi" w:cstheme="minorBidi"/>
-              <w:noProof/>
-              <w:sz w:val="22"/>
-              <w:szCs w:val="22"/>
-              <w:lang w:eastAsia="en-GB"/>
-            </w:rPr>
-          </w:pPr>
-          <w:hyperlink w:anchor="_Toc496911769" w:history="1">
-            <w:r>
-              <w:rPr>
-                <w:rStyle w:val="Hyperlink"/>
-                <w:noProof/>
-              </w:rPr>
-              <w:t>6</w:t>
-            </w:r>
-            <w:r>
-              <w:rPr>
-                <w:rFonts w:asciiTheme="minorHAnsi" w:eastAsiaTheme="minorEastAsia" w:hAnsiTheme="minorHAnsi" w:cstheme="minorBidi"/>
-                <w:noProof/>
-                <w:sz w:val="22"/>
-                <w:szCs w:val="22"/>
-                <w:lang w:eastAsia="en-GB"/>
-              </w:rPr>
-              <w:tab/>
-            </w:r>
-            <w:r>
-              <w:rPr>
-                <w:rStyle w:val="Hyperlink"/>
-                <w:noProof/>
-              </w:rPr>
-              <w:t>R Packages</w:t>
-            </w:r>
-            <w:r>
-              <w:rPr>
-                <w:noProof/>
-                <w:webHidden/>
-              </w:rPr>
-              <w:tab/>
-            </w:r>
-            <w:r>
-              <w:rPr>
-                <w:noProof/>
-                <w:webHidden/>
-              </w:rPr>
-              <w:fldChar w:fldCharType="begin"/>
-            </w:r>
-            <w:r>
-              <w:rPr>
-                <w:noProof/>
-                <w:webHidden/>
-              </w:rPr>
-              <w:instrText xml:space="preserve"> PAGEREF _Toc496911769 \h </w:instrText>
+              <w:instrText xml:space="preserve"> PAGEREF _Toc496917817 \h </w:instrText>
             </w:r>
             <w:r>
               <w:rPr>
@@ -1661,13 +1536,13 @@
               <w:lang w:eastAsia="en-GB"/>
             </w:rPr>
           </w:pPr>
-          <w:hyperlink w:anchor="_Toc496911770" w:history="1">
+          <w:hyperlink w:anchor="_Toc496917818" w:history="1">
             <w:r>
               <w:rPr>
                 <w:rStyle w:val="Hyperlink"/>
                 <w:noProof/>
               </w:rPr>
-              <w:t>6.1</w:t>
+              <w:t>3.2</w:t>
             </w:r>
             <w:r>
               <w:rPr>
@@ -1684,7 +1559,7 @@
                 <w:rStyle w:val="Hyperlink"/>
                 <w:noProof/>
               </w:rPr>
-              <w:t>Process of Package Creation</w:t>
+              <w:t>Areas for Improvement / Areas to be Developed</w:t>
             </w:r>
             <w:r>
               <w:rPr>
@@ -1705,7 +1580,274 @@
                 <w:noProof/>
                 <w:webHidden/>
               </w:rPr>
-              <w:instrText xml:space="preserve"> PAGEREF _Toc496911770 \h </w:instrText>
+              <w:instrText xml:space="preserve"> PAGEREF _Toc496917818 \h </w:instrText>
+            </w:r>
+            <w:r>
+              <w:rPr>
+                <w:noProof/>
+                <w:webHidden/>
+              </w:rPr>
+            </w:r>
+            <w:r>
+              <w:rPr>
+                <w:noProof/>
+                <w:webHidden/>
+              </w:rPr>
+              <w:fldChar w:fldCharType="separate"/>
+            </w:r>
+            <w:r>
+              <w:rPr>
+                <w:noProof/>
+                <w:webHidden/>
+              </w:rPr>
+              <w:t>4</w:t>
+            </w:r>
+            <w:r>
+              <w:rPr>
+                <w:noProof/>
+                <w:webHidden/>
+              </w:rPr>
+              <w:fldChar w:fldCharType="end"/>
+            </w:r>
+          </w:hyperlink>
+        </w:p>
+        <w:p>
+          <w:pPr>
+            <w:pStyle w:val="TOC1"/>
+            <w:tabs>
+              <w:tab w:val="left" w:pos="440"/>
+            </w:tabs>
+            <w:rPr>
+              <w:rFonts w:asciiTheme="minorHAnsi" w:eastAsiaTheme="minorEastAsia" w:hAnsiTheme="minorHAnsi" w:cstheme="minorBidi"/>
+              <w:noProof/>
+              <w:sz w:val="22"/>
+              <w:szCs w:val="22"/>
+              <w:lang w:eastAsia="en-GB"/>
+            </w:rPr>
+          </w:pPr>
+          <w:hyperlink w:anchor="_Toc496917819" w:history="1">
+            <w:r>
+              <w:rPr>
+                <w:rStyle w:val="Hyperlink"/>
+                <w:noProof/>
+              </w:rPr>
+              <w:t>4</w:t>
+            </w:r>
+            <w:r>
+              <w:rPr>
+                <w:rFonts w:asciiTheme="minorHAnsi" w:eastAsiaTheme="minorEastAsia" w:hAnsiTheme="minorHAnsi" w:cstheme="minorBidi"/>
+                <w:noProof/>
+                <w:sz w:val="22"/>
+                <w:szCs w:val="22"/>
+                <w:lang w:eastAsia="en-GB"/>
+              </w:rPr>
+              <w:tab/>
+            </w:r>
+            <w:r>
+              <w:rPr>
+                <w:rStyle w:val="Hyperlink"/>
+                <w:noProof/>
+              </w:rPr>
+              <w:t>Chosen Area</w:t>
+            </w:r>
+            <w:r>
+              <w:rPr>
+                <w:noProof/>
+                <w:webHidden/>
+              </w:rPr>
+              <w:tab/>
+            </w:r>
+            <w:r>
+              <w:rPr>
+                <w:noProof/>
+                <w:webHidden/>
+              </w:rPr>
+              <w:fldChar w:fldCharType="begin"/>
+            </w:r>
+            <w:r>
+              <w:rPr>
+                <w:noProof/>
+                <w:webHidden/>
+              </w:rPr>
+              <w:instrText xml:space="preserve"> PAGEREF _Toc496917819 \h </w:instrText>
+            </w:r>
+            <w:r>
+              <w:rPr>
+                <w:noProof/>
+                <w:webHidden/>
+              </w:rPr>
+            </w:r>
+            <w:r>
+              <w:rPr>
+                <w:noProof/>
+                <w:webHidden/>
+              </w:rPr>
+              <w:fldChar w:fldCharType="separate"/>
+            </w:r>
+            <w:r>
+              <w:rPr>
+                <w:noProof/>
+                <w:webHidden/>
+              </w:rPr>
+              <w:t>4</w:t>
+            </w:r>
+            <w:r>
+              <w:rPr>
+                <w:noProof/>
+                <w:webHidden/>
+              </w:rPr>
+              <w:fldChar w:fldCharType="end"/>
+            </w:r>
+          </w:hyperlink>
+        </w:p>
+        <w:p>
+          <w:pPr>
+            <w:pStyle w:val="TOC1"/>
+            <w:tabs>
+              <w:tab w:val="left" w:pos="440"/>
+            </w:tabs>
+            <w:rPr>
+              <w:rFonts w:asciiTheme="minorHAnsi" w:eastAsiaTheme="minorEastAsia" w:hAnsiTheme="minorHAnsi" w:cstheme="minorBidi"/>
+              <w:noProof/>
+              <w:sz w:val="22"/>
+              <w:szCs w:val="22"/>
+              <w:lang w:eastAsia="en-GB"/>
+            </w:rPr>
+          </w:pPr>
+          <w:hyperlink w:anchor="_Toc496917820" w:history="1">
+            <w:r>
+              <w:rPr>
+                <w:rStyle w:val="Hyperlink"/>
+                <w:noProof/>
+              </w:rPr>
+              <w:t>5</w:t>
+            </w:r>
+            <w:r>
+              <w:rPr>
+                <w:rFonts w:asciiTheme="minorHAnsi" w:eastAsiaTheme="minorEastAsia" w:hAnsiTheme="minorHAnsi" w:cstheme="minorBidi"/>
+                <w:noProof/>
+                <w:sz w:val="22"/>
+                <w:szCs w:val="22"/>
+                <w:lang w:eastAsia="en-GB"/>
+              </w:rPr>
+              <w:tab/>
+            </w:r>
+            <w:r>
+              <w:rPr>
+                <w:rStyle w:val="Hyperlink"/>
+                <w:noProof/>
+              </w:rPr>
+              <w:t>Requirements Analysis</w:t>
+            </w:r>
+            <w:r>
+              <w:rPr>
+                <w:noProof/>
+                <w:webHidden/>
+              </w:rPr>
+              <w:tab/>
+            </w:r>
+            <w:r>
+              <w:rPr>
+                <w:noProof/>
+                <w:webHidden/>
+              </w:rPr>
+              <w:fldChar w:fldCharType="begin"/>
+            </w:r>
+            <w:r>
+              <w:rPr>
+                <w:noProof/>
+                <w:webHidden/>
+              </w:rPr>
+              <w:instrText xml:space="preserve"> PAGEREF _Toc496917820 \h </w:instrText>
+            </w:r>
+            <w:r>
+              <w:rPr>
+                <w:noProof/>
+                <w:webHidden/>
+              </w:rPr>
+            </w:r>
+            <w:r>
+              <w:rPr>
+                <w:noProof/>
+                <w:webHidden/>
+              </w:rPr>
+              <w:fldChar w:fldCharType="separate"/>
+            </w:r>
+            <w:r>
+              <w:rPr>
+                <w:noProof/>
+                <w:webHidden/>
+              </w:rPr>
+              <w:t>4</w:t>
+            </w:r>
+            <w:r>
+              <w:rPr>
+                <w:noProof/>
+                <w:webHidden/>
+              </w:rPr>
+              <w:fldChar w:fldCharType="end"/>
+            </w:r>
+          </w:hyperlink>
+        </w:p>
+        <w:p>
+          <w:pPr>
+            <w:pStyle w:val="TOC1"/>
+            <w:tabs>
+              <w:tab w:val="left" w:pos="440"/>
+            </w:tabs>
+            <w:rPr>
+              <w:rFonts w:asciiTheme="minorHAnsi" w:eastAsiaTheme="minorEastAsia" w:hAnsiTheme="minorHAnsi" w:cstheme="minorBidi"/>
+              <w:noProof/>
+              <w:sz w:val="22"/>
+              <w:szCs w:val="22"/>
+              <w:lang w:eastAsia="en-GB"/>
+            </w:rPr>
+          </w:pPr>
+          <w:hyperlink w:anchor="_Toc496917821" w:history="1">
+            <w:r>
+              <w:rPr>
+                <w:rStyle w:val="Hyperlink"/>
+                <w:noProof/>
+              </w:rPr>
+              <w:t>6</w:t>
+            </w:r>
+            <w:r>
+              <w:rPr>
+                <w:rFonts w:asciiTheme="minorHAnsi" w:eastAsiaTheme="minorEastAsia" w:hAnsiTheme="minorHAnsi" w:cstheme="minorBidi"/>
+                <w:noProof/>
+                <w:sz w:val="22"/>
+                <w:szCs w:val="22"/>
+                <w:lang w:eastAsia="en-GB"/>
+              </w:rPr>
+              <w:tab/>
+            </w:r>
+            <w:r>
+              <w:rPr>
+                <w:rStyle w:val="Hyperlink"/>
+                <w:noProof/>
+              </w:rPr>
+              <w:t>R Packages</w:t>
+            </w:r>
+            <w:r>
+              <w:rPr>
+                <w:noProof/>
+                <w:webHidden/>
+              </w:rPr>
+              <w:tab/>
+            </w:r>
+            <w:r>
+              <w:rPr>
+                <w:noProof/>
+                <w:webHidden/>
+              </w:rPr>
+              <w:fldChar w:fldCharType="begin"/>
+            </w:r>
+            <w:r>
+              <w:rPr>
+                <w:noProof/>
+                <w:webHidden/>
+              </w:rPr>
+              <w:instrText xml:space="preserve"> PAGEREF _Toc496917821 \h </w:instrText>
             </w:r>
             <w:r>
               <w:rPr>
@@ -1751,13 +1893,13 @@
               <w:lang w:eastAsia="en-GB"/>
             </w:rPr>
           </w:pPr>
-          <w:hyperlink w:anchor="_Toc496911771" w:history="1">
+          <w:hyperlink w:anchor="_Toc496917822" w:history="1">
             <w:r>
               <w:rPr>
                 <w:rStyle w:val="Hyperlink"/>
                 <w:noProof/>
               </w:rPr>
-              <w:t>6.2</w:t>
+              <w:t>6.1</w:t>
             </w:r>
             <w:r>
               <w:rPr>
@@ -1774,7 +1916,7 @@
                 <w:rStyle w:val="Hyperlink"/>
                 <w:noProof/>
               </w:rPr>
-              <w:t>Packages and Software Tools to Aid in the Process</w:t>
+              <w:t>Process of Package Creation</w:t>
             </w:r>
             <w:r>
               <w:rPr>
@@ -1795,7 +1937,7 @@
                 <w:noProof/>
                 <w:webHidden/>
               </w:rPr>
-              <w:instrText xml:space="preserve"> PAGEREF _Toc496911771 \h </w:instrText>
+              <w:instrText xml:space="preserve"> PAGEREF _Toc496917822 \h </w:instrText>
             </w:r>
             <w:r>
               <w:rPr>
@@ -1841,13 +1983,13 @@
               <w:lang w:eastAsia="en-GB"/>
             </w:rPr>
           </w:pPr>
-          <w:hyperlink w:anchor="_Toc496911772" w:history="1">
+          <w:hyperlink w:anchor="_Toc496917823" w:history="1">
             <w:r>
               <w:rPr>
                 <w:rStyle w:val="Hyperlink"/>
                 <w:noProof/>
               </w:rPr>
-              <w:t>6.3</w:t>
+              <w:t>6.2</w:t>
             </w:r>
             <w:r>
               <w:rPr>
@@ -1864,7 +2006,7 @@
                 <w:rStyle w:val="Hyperlink"/>
                 <w:noProof/>
               </w:rPr>
-              <w:t>Possibly another section on versioning or other software?</w:t>
+              <w:t>Packages and Software Tools to Aid in the Process</w:t>
             </w:r>
             <w:r>
               <w:rPr>
@@ -1885,185 +2027,7 @@
                 <w:noProof/>
                 <w:webHidden/>
               </w:rPr>
-              <w:instrText xml:space="preserve"> PAGEREF _Toc496911772 \h </w:instrText>
-            </w:r>
-            <w:r>
-              <w:rPr>
-                <w:noProof/>
-                <w:webHidden/>
-              </w:rPr>
-            </w:r>
-            <w:r>
-              <w:rPr>
-                <w:noProof/>
-                <w:webHidden/>
-              </w:rPr>
-              <w:fldChar w:fldCharType="separate"/>
-            </w:r>
-            <w:r>
-              <w:rPr>
-                <w:noProof/>
-                <w:webHidden/>
-              </w:rPr>
-              <w:t>4</w:t>
-            </w:r>
-            <w:r>
-              <w:rPr>
-                <w:noProof/>
-                <w:webHidden/>
-              </w:rPr>
-              <w:fldChar w:fldCharType="end"/>
-            </w:r>
-          </w:hyperlink>
-        </w:p>
-        <w:p>
-          <w:pPr>
-            <w:pStyle w:val="TOC1"/>
-            <w:tabs>
-              <w:tab w:val="left" w:pos="440"/>
-            </w:tabs>
-            <w:rPr>
-              <w:rFonts w:asciiTheme="minorHAnsi" w:eastAsiaTheme="minorEastAsia" w:hAnsiTheme="minorHAnsi" w:cstheme="minorBidi"/>
-              <w:noProof/>
-              <w:sz w:val="22"/>
-              <w:szCs w:val="22"/>
-              <w:lang w:eastAsia="en-GB"/>
-            </w:rPr>
-          </w:pPr>
-          <w:hyperlink w:anchor="_Toc496911773" w:history="1">
-            <w:r>
-              <w:rPr>
-                <w:rStyle w:val="Hyperlink"/>
-                <w:noProof/>
-              </w:rPr>
-              <w:t>7</w:t>
-            </w:r>
-            <w:r>
-              <w:rPr>
-                <w:rFonts w:asciiTheme="minorHAnsi" w:eastAsiaTheme="minorEastAsia" w:hAnsiTheme="minorHAnsi" w:cstheme="minorBidi"/>
-                <w:noProof/>
-                <w:sz w:val="22"/>
-                <w:szCs w:val="22"/>
-                <w:lang w:eastAsia="en-GB"/>
-              </w:rPr>
-              <w:tab/>
-            </w:r>
-            <w:r>
-              <w:rPr>
-                <w:rStyle w:val="Hyperlink"/>
-                <w:noProof/>
-              </w:rPr>
-              <w:t>Evaluation Strategy</w:t>
-            </w:r>
-            <w:r>
-              <w:rPr>
-                <w:noProof/>
-                <w:webHidden/>
-              </w:rPr>
-              <w:tab/>
-            </w:r>
-            <w:r>
-              <w:rPr>
-                <w:noProof/>
-                <w:webHidden/>
-              </w:rPr>
-              <w:fldChar w:fldCharType="begin"/>
-            </w:r>
-            <w:r>
-              <w:rPr>
-                <w:noProof/>
-                <w:webHidden/>
-              </w:rPr>
-              <w:instrText xml:space="preserve"> PAGEREF _Toc496911773 \h </w:instrText>
-            </w:r>
-            <w:r>
-              <w:rPr>
-                <w:noProof/>
-                <w:webHidden/>
-              </w:rPr>
-            </w:r>
-            <w:r>
-              <w:rPr>
-                <w:noProof/>
-                <w:webHidden/>
-              </w:rPr>
-              <w:fldChar w:fldCharType="separate"/>
-            </w:r>
-            <w:r>
-              <w:rPr>
-                <w:noProof/>
-                <w:webHidden/>
-              </w:rPr>
-              <w:t>4</w:t>
-            </w:r>
-            <w:r>
-              <w:rPr>
-                <w:noProof/>
-                <w:webHidden/>
-              </w:rPr>
-              <w:fldChar w:fldCharType="end"/>
-            </w:r>
-          </w:hyperlink>
-        </w:p>
-        <w:p>
-          <w:pPr>
-            <w:pStyle w:val="TOC1"/>
-            <w:tabs>
-              <w:tab w:val="left" w:pos="440"/>
-            </w:tabs>
-            <w:rPr>
-              <w:rFonts w:asciiTheme="minorHAnsi" w:eastAsiaTheme="minorEastAsia" w:hAnsiTheme="minorHAnsi" w:cstheme="minorBidi"/>
-              <w:noProof/>
-              <w:sz w:val="22"/>
-              <w:szCs w:val="22"/>
-              <w:lang w:eastAsia="en-GB"/>
-            </w:rPr>
-          </w:pPr>
-          <w:hyperlink w:anchor="_Toc496911774" w:history="1">
-            <w:r>
-              <w:rPr>
-                <w:rStyle w:val="Hyperlink"/>
-                <w:noProof/>
-              </w:rPr>
-              <w:t>8</w:t>
-            </w:r>
-            <w:r>
-              <w:rPr>
-                <w:rFonts w:asciiTheme="minorHAnsi" w:eastAsiaTheme="minorEastAsia" w:hAnsiTheme="minorHAnsi" w:cstheme="minorBidi"/>
-                <w:noProof/>
-                <w:sz w:val="22"/>
-                <w:szCs w:val="22"/>
-                <w:lang w:eastAsia="en-GB"/>
-              </w:rPr>
-              <w:tab/>
-            </w:r>
-            <w:r>
-              <w:rPr>
-                <w:rStyle w:val="Hyperlink"/>
-                <w:noProof/>
-              </w:rPr>
-              <w:t>Project Management</w:t>
-            </w:r>
-            <w:r>
-              <w:rPr>
-                <w:noProof/>
-                <w:webHidden/>
-              </w:rPr>
-              <w:tab/>
-            </w:r>
-            <w:r>
-              <w:rPr>
-                <w:noProof/>
-                <w:webHidden/>
-              </w:rPr>
-              <w:fldChar w:fldCharType="begin"/>
-            </w:r>
-            <w:r>
-              <w:rPr>
-                <w:noProof/>
-                <w:webHidden/>
-              </w:rPr>
-              <w:instrText xml:space="preserve"> PAGEREF _Toc496911774 \h </w:instrText>
+              <w:instrText xml:space="preserve"> PAGEREF _Toc496917823 \h </w:instrText>
             </w:r>
             <w:r>
               <w:rPr>
@@ -2109,13 +2073,13 @@
               <w:lang w:eastAsia="en-GB"/>
             </w:rPr>
           </w:pPr>
-          <w:hyperlink w:anchor="_Toc496911775" w:history="1">
+          <w:hyperlink w:anchor="_Toc496917824" w:history="1">
             <w:r>
               <w:rPr>
                 <w:rStyle w:val="Hyperlink"/>
                 <w:noProof/>
               </w:rPr>
-              <w:t>8.1</w:t>
+              <w:t>6.3</w:t>
             </w:r>
             <w:r>
               <w:rPr>
@@ -2132,6 +2096,274 @@
                 <w:rStyle w:val="Hyperlink"/>
                 <w:noProof/>
               </w:rPr>
+              <w:t>Possibly another section on versioning or other software?</w:t>
+            </w:r>
+            <w:r>
+              <w:rPr>
+                <w:noProof/>
+                <w:webHidden/>
+              </w:rPr>
+              <w:tab/>
+            </w:r>
+            <w:r>
+              <w:rPr>
+                <w:noProof/>
+                <w:webHidden/>
+              </w:rPr>
+              <w:fldChar w:fldCharType="begin"/>
+            </w:r>
+            <w:r>
+              <w:rPr>
+                <w:noProof/>
+                <w:webHidden/>
+              </w:rPr>
+              <w:instrText xml:space="preserve"> PAGEREF _Toc496917824 \h </w:instrText>
+            </w:r>
+            <w:r>
+              <w:rPr>
+                <w:noProof/>
+                <w:webHidden/>
+              </w:rPr>
+            </w:r>
+            <w:r>
+              <w:rPr>
+                <w:noProof/>
+                <w:webHidden/>
+              </w:rPr>
+              <w:fldChar w:fldCharType="separate"/>
+            </w:r>
+            <w:r>
+              <w:rPr>
+                <w:noProof/>
+                <w:webHidden/>
+              </w:rPr>
+              <w:t>4</w:t>
+            </w:r>
+            <w:r>
+              <w:rPr>
+                <w:noProof/>
+                <w:webHidden/>
+              </w:rPr>
+              <w:fldChar w:fldCharType="end"/>
+            </w:r>
+          </w:hyperlink>
+        </w:p>
+        <w:p>
+          <w:pPr>
+            <w:pStyle w:val="TOC1"/>
+            <w:tabs>
+              <w:tab w:val="left" w:pos="440"/>
+            </w:tabs>
+            <w:rPr>
+              <w:rFonts w:asciiTheme="minorHAnsi" w:eastAsiaTheme="minorEastAsia" w:hAnsiTheme="minorHAnsi" w:cstheme="minorBidi"/>
+              <w:noProof/>
+              <w:sz w:val="22"/>
+              <w:szCs w:val="22"/>
+              <w:lang w:eastAsia="en-GB"/>
+            </w:rPr>
+          </w:pPr>
+          <w:hyperlink w:anchor="_Toc496917825" w:history="1">
+            <w:r>
+              <w:rPr>
+                <w:rStyle w:val="Hyperlink"/>
+                <w:noProof/>
+              </w:rPr>
+              <w:t>7</w:t>
+            </w:r>
+            <w:r>
+              <w:rPr>
+                <w:rFonts w:asciiTheme="minorHAnsi" w:eastAsiaTheme="minorEastAsia" w:hAnsiTheme="minorHAnsi" w:cstheme="minorBidi"/>
+                <w:noProof/>
+                <w:sz w:val="22"/>
+                <w:szCs w:val="22"/>
+                <w:lang w:eastAsia="en-GB"/>
+              </w:rPr>
+              <w:tab/>
+            </w:r>
+            <w:r>
+              <w:rPr>
+                <w:rStyle w:val="Hyperlink"/>
+                <w:noProof/>
+              </w:rPr>
+              <w:t>Evaluation Strategy</w:t>
+            </w:r>
+            <w:r>
+              <w:rPr>
+                <w:noProof/>
+                <w:webHidden/>
+              </w:rPr>
+              <w:tab/>
+            </w:r>
+            <w:r>
+              <w:rPr>
+                <w:noProof/>
+                <w:webHidden/>
+              </w:rPr>
+              <w:fldChar w:fldCharType="begin"/>
+            </w:r>
+            <w:r>
+              <w:rPr>
+                <w:noProof/>
+                <w:webHidden/>
+              </w:rPr>
+              <w:instrText xml:space="preserve"> PAGEREF _Toc496917825 \h </w:instrText>
+            </w:r>
+            <w:r>
+              <w:rPr>
+                <w:noProof/>
+                <w:webHidden/>
+              </w:rPr>
+            </w:r>
+            <w:r>
+              <w:rPr>
+                <w:noProof/>
+                <w:webHidden/>
+              </w:rPr>
+              <w:fldChar w:fldCharType="separate"/>
+            </w:r>
+            <w:r>
+              <w:rPr>
+                <w:noProof/>
+                <w:webHidden/>
+              </w:rPr>
+              <w:t>4</w:t>
+            </w:r>
+            <w:r>
+              <w:rPr>
+                <w:noProof/>
+                <w:webHidden/>
+              </w:rPr>
+              <w:fldChar w:fldCharType="end"/>
+            </w:r>
+          </w:hyperlink>
+        </w:p>
+        <w:p>
+          <w:pPr>
+            <w:pStyle w:val="TOC1"/>
+            <w:tabs>
+              <w:tab w:val="left" w:pos="440"/>
+            </w:tabs>
+            <w:rPr>
+              <w:rFonts w:asciiTheme="minorHAnsi" w:eastAsiaTheme="minorEastAsia" w:hAnsiTheme="minorHAnsi" w:cstheme="minorBidi"/>
+              <w:noProof/>
+              <w:sz w:val="22"/>
+              <w:szCs w:val="22"/>
+              <w:lang w:eastAsia="en-GB"/>
+            </w:rPr>
+          </w:pPr>
+          <w:hyperlink w:anchor="_Toc496917826" w:history="1">
+            <w:r>
+              <w:rPr>
+                <w:rStyle w:val="Hyperlink"/>
+                <w:noProof/>
+              </w:rPr>
+              <w:t>8</w:t>
+            </w:r>
+            <w:r>
+              <w:rPr>
+                <w:rFonts w:asciiTheme="minorHAnsi" w:eastAsiaTheme="minorEastAsia" w:hAnsiTheme="minorHAnsi" w:cstheme="minorBidi"/>
+                <w:noProof/>
+                <w:sz w:val="22"/>
+                <w:szCs w:val="22"/>
+                <w:lang w:eastAsia="en-GB"/>
+              </w:rPr>
+              <w:tab/>
+            </w:r>
+            <w:r>
+              <w:rPr>
+                <w:rStyle w:val="Hyperlink"/>
+                <w:noProof/>
+              </w:rPr>
+              <w:t>Project Management</w:t>
+            </w:r>
+            <w:r>
+              <w:rPr>
+                <w:noProof/>
+                <w:webHidden/>
+              </w:rPr>
+              <w:tab/>
+            </w:r>
+            <w:r>
+              <w:rPr>
+                <w:noProof/>
+                <w:webHidden/>
+              </w:rPr>
+              <w:fldChar w:fldCharType="begin"/>
+            </w:r>
+            <w:r>
+              <w:rPr>
+                <w:noProof/>
+                <w:webHidden/>
+              </w:rPr>
+              <w:instrText xml:space="preserve"> PAGEREF _Toc496917826 \h </w:instrText>
+            </w:r>
+            <w:r>
+              <w:rPr>
+                <w:noProof/>
+                <w:webHidden/>
+              </w:rPr>
+            </w:r>
+            <w:r>
+              <w:rPr>
+                <w:noProof/>
+                <w:webHidden/>
+              </w:rPr>
+              <w:fldChar w:fldCharType="separate"/>
+            </w:r>
+            <w:r>
+              <w:rPr>
+                <w:noProof/>
+                <w:webHidden/>
+              </w:rPr>
+              <w:t>5</w:t>
+            </w:r>
+            <w:r>
+              <w:rPr>
+                <w:noProof/>
+                <w:webHidden/>
+              </w:rPr>
+              <w:fldChar w:fldCharType="end"/>
+            </w:r>
+          </w:hyperlink>
+        </w:p>
+        <w:p>
+          <w:pPr>
+            <w:pStyle w:val="TOC2"/>
+            <w:tabs>
+              <w:tab w:val="left" w:pos="880"/>
+              <w:tab w:val="right" w:leader="dot" w:pos="9016"/>
+            </w:tabs>
+            <w:rPr>
+              <w:rFonts w:asciiTheme="minorHAnsi" w:eastAsiaTheme="minorEastAsia" w:hAnsiTheme="minorHAnsi" w:cstheme="minorBidi"/>
+              <w:noProof/>
+              <w:sz w:val="22"/>
+              <w:szCs w:val="22"/>
+              <w:lang w:eastAsia="en-GB"/>
+            </w:rPr>
+          </w:pPr>
+          <w:hyperlink w:anchor="_Toc496917827" w:history="1">
+            <w:r>
+              <w:rPr>
+                <w:rStyle w:val="Hyperlink"/>
+                <w:noProof/>
+              </w:rPr>
+              <w:t>8.1</w:t>
+            </w:r>
+            <w:r>
+              <w:rPr>
+                <w:rFonts w:asciiTheme="minorHAnsi" w:eastAsiaTheme="minorEastAsia" w:hAnsiTheme="minorHAnsi" w:cstheme="minorBidi"/>
+                <w:noProof/>
+                <w:sz w:val="22"/>
+                <w:szCs w:val="22"/>
+                <w:lang w:eastAsia="en-GB"/>
+              </w:rPr>
+              <w:tab/>
+            </w:r>
+            <w:r>
+              <w:rPr>
+                <w:rStyle w:val="Hyperlink"/>
+                <w:noProof/>
+              </w:rPr>
               <w:t>Project Schedule</w:t>
             </w:r>
             <w:r>
@@ -2153,7 +2385,7 @@
                 <w:noProof/>
                 <w:webHidden/>
               </w:rPr>
-              <w:instrText xml:space="preserve"> PAGEREF _Toc496911775 \h </w:instrText>
+              <w:instrText xml:space="preserve"> PAGEREF _Toc496917827 \h </w:instrText>
             </w:r>
             <w:r>
               <w:rPr>
@@ -2173,7 +2405,7 @@
                 <w:noProof/>
                 <w:webHidden/>
               </w:rPr>
-              <w:t>4</w:t>
+              <w:t>5</w:t>
             </w:r>
             <w:r>
               <w:rPr>
@@ -2199,7 +2431,7 @@
               <w:lang w:eastAsia="en-GB"/>
             </w:rPr>
           </w:pPr>
-          <w:hyperlink w:anchor="_Toc496911776" w:history="1">
+          <w:hyperlink w:anchor="_Toc496917828" w:history="1">
             <w:r>
               <w:rPr>
                 <w:rStyle w:val="Hyperlink"/>
@@ -2243,7 +2475,7 @@
                 <w:noProof/>
                 <w:webHidden/>
               </w:rPr>
-              <w:instrText xml:space="preserve"> PAGEREF _Toc496911776 \h </w:instrText>
+              <w:instrText xml:space="preserve"> PAGEREF _Toc496917828 \h </w:instrText>
             </w:r>
             <w:r>
               <w:rPr>
@@ -2263,7 +2495,7 @@
                 <w:noProof/>
                 <w:webHidden/>
               </w:rPr>
-              <w:t>4</w:t>
+              <w:t>5</w:t>
             </w:r>
             <w:r>
               <w:rPr>
@@ -2289,7 +2521,7 @@
               <w:lang w:eastAsia="en-GB"/>
             </w:rPr>
           </w:pPr>
-          <w:hyperlink w:anchor="_Toc496911777" w:history="1">
+          <w:hyperlink w:anchor="_Toc496917829" w:history="1">
             <w:r>
               <w:rPr>
                 <w:rStyle w:val="Hyperlink"/>
@@ -2333,7 +2565,7 @@
                 <w:noProof/>
                 <w:webHidden/>
               </w:rPr>
-              <w:instrText xml:space="preserve"> PAGEREF _Toc496911777 \h </w:instrText>
+              <w:instrText xml:space="preserve"> PAGEREF _Toc496917829 \h </w:instrText>
             </w:r>
             <w:r>
               <w:rPr>
@@ -2353,7 +2585,7 @@
                 <w:noProof/>
                 <w:webHidden/>
               </w:rPr>
-              <w:t>4</w:t>
+              <w:t>5</w:t>
             </w:r>
             <w:r>
               <w:rPr>
@@ -2379,7 +2611,7 @@
               <w:lang w:eastAsia="en-GB"/>
             </w:rPr>
           </w:pPr>
-          <w:hyperlink w:anchor="_Toc496911778" w:history="1">
+          <w:hyperlink w:anchor="_Toc496917830" w:history="1">
             <w:r>
               <w:rPr>
                 <w:rStyle w:val="Hyperlink"/>
@@ -2423,7 +2655,7 @@
                 <w:noProof/>
                 <w:webHidden/>
               </w:rPr>
-              <w:instrText xml:space="preserve"> PAGEREF _Toc496911778 \h </w:instrText>
+              <w:instrText xml:space="preserve"> PAGEREF _Toc496917830 \h </w:instrText>
             </w:r>
             <w:r>
               <w:rPr>
@@ -2443,7 +2675,7 @@
                 <w:noProof/>
                 <w:webHidden/>
               </w:rPr>
-              <w:t>4</w:t>
+              <w:t>5</w:t>
             </w:r>
             <w:r>
               <w:rPr>
@@ -2469,7 +2701,7 @@
               <w:lang w:eastAsia="en-GB"/>
             </w:rPr>
           </w:pPr>
-          <w:hyperlink w:anchor="_Toc496911779" w:history="1">
+          <w:hyperlink w:anchor="_Toc496917831" w:history="1">
             <w:r>
               <w:rPr>
                 <w:rStyle w:val="Hyperlink"/>
@@ -2513,7 +2745,7 @@
                 <w:noProof/>
                 <w:webHidden/>
               </w:rPr>
-              <w:instrText xml:space="preserve"> PAGEREF _Toc496911779 \h </w:instrText>
+              <w:instrText xml:space="preserve"> PAGEREF _Toc496917831 \h </w:instrText>
             </w:r>
             <w:r>
               <w:rPr>
@@ -2533,7 +2765,7 @@
                 <w:noProof/>
                 <w:webHidden/>
               </w:rPr>
-              <w:t>4</w:t>
+              <w:t>5</w:t>
             </w:r>
             <w:r>
               <w:rPr>
@@ -2559,7 +2791,7 @@
               <w:lang w:eastAsia="en-GB"/>
             </w:rPr>
           </w:pPr>
-          <w:hyperlink w:anchor="_Toc496911780" w:history="1">
+          <w:hyperlink w:anchor="_Toc496917832" w:history="1">
             <w:r>
               <w:rPr>
                 <w:rStyle w:val="Hyperlink"/>
@@ -2603,7 +2835,7 @@
                 <w:noProof/>
                 <w:webHidden/>
               </w:rPr>
-              <w:instrText xml:space="preserve"> PAGEREF _Toc496911780 \h </w:instrText>
+              <w:instrText xml:space="preserve"> PAGEREF _Toc496917832 \h </w:instrText>
             </w:r>
             <w:r>
               <w:rPr>
@@ -2623,7 +2855,7 @@
                 <w:noProof/>
                 <w:webHidden/>
               </w:rPr>
-              <w:t>4</w:t>
+              <w:t>5</w:t>
             </w:r>
             <w:r>
               <w:rPr>
@@ -2649,7 +2881,7 @@
               <w:lang w:eastAsia="en-GB"/>
             </w:rPr>
           </w:pPr>
-          <w:hyperlink w:anchor="_Toc496911781" w:history="1">
+          <w:hyperlink w:anchor="_Toc496917833" w:history="1">
             <w:r>
               <w:rPr>
                 <w:rStyle w:val="Hyperlink"/>
@@ -2693,7 +2925,7 @@
                 <w:noProof/>
                 <w:webHidden/>
               </w:rPr>
-              <w:instrText xml:space="preserve"> PAGEREF _Toc496911781 \h </w:instrText>
+              <w:instrText xml:space="preserve"> PAGEREF _Toc496917833 \h </w:instrText>
             </w:r>
             <w:r>
               <w:rPr>
@@ -2713,7 +2945,7 @@
                 <w:noProof/>
                 <w:webHidden/>
               </w:rPr>
-              <w:t>4</w:t>
+              <w:t>5</w:t>
             </w:r>
             <w:r>
               <w:rPr>
@@ -2738,7 +2970,7 @@
               <w:lang w:eastAsia="en-GB"/>
             </w:rPr>
           </w:pPr>
-          <w:hyperlink w:anchor="_Toc496911782" w:history="1">
+          <w:hyperlink w:anchor="_Toc496917834" w:history="1">
             <w:r>
               <w:rPr>
                 <w:rStyle w:val="Hyperlink"/>
@@ -2782,7 +3014,7 @@
                 <w:noProof/>
                 <w:webHidden/>
               </w:rPr>
-              <w:instrText xml:space="preserve"> PAGEREF _Toc496911782 \h </w:instrText>
+              <w:instrText xml:space="preserve"> PAGEREF _Toc496917834 \h </w:instrText>
             </w:r>
             <w:r>
               <w:rPr>
@@ -2802,7 +3034,7 @@
                 <w:noProof/>
                 <w:webHidden/>
               </w:rPr>
-              <w:t>4</w:t>
+              <w:t>5</w:t>
             </w:r>
             <w:r>
               <w:rPr>
@@ -2827,7 +3059,7 @@
               <w:lang w:eastAsia="en-GB"/>
             </w:rPr>
           </w:pPr>
-          <w:hyperlink w:anchor="_Toc496911783" w:history="1">
+          <w:hyperlink w:anchor="_Toc496917835" w:history="1">
             <w:r>
               <w:rPr>
                 <w:rStyle w:val="Hyperlink"/>
@@ -2871,7 +3103,7 @@
                 <w:noProof/>
                 <w:webHidden/>
               </w:rPr>
-              <w:instrText xml:space="preserve"> PAGEREF _Toc496911783 \h </w:instrText>
+              <w:instrText xml:space="preserve"> PAGEREF _Toc496917835 \h </w:instrText>
             </w:r>
             <w:r>
               <w:rPr>
@@ -2934,23 +3166,23 @@
       <w:pPr>
         <w:pStyle w:val="Heading1"/>
       </w:pPr>
-      <w:bookmarkStart w:id="0" w:name="_Toc495493774"/>
-      <w:bookmarkStart w:id="1" w:name="_Toc496911760"/>
+      <w:bookmarkStart w:id="2" w:name="_Toc495493774"/>
+      <w:bookmarkStart w:id="3" w:name="_Toc496917811"/>
       <w:r>
         <w:t>Introduction</w:t>
       </w:r>
-      <w:bookmarkEnd w:id="0"/>
-      <w:bookmarkEnd w:id="1"/>
+      <w:bookmarkEnd w:id="2"/>
+      <w:bookmarkEnd w:id="3"/>
     </w:p>
     <w:p>
       <w:pPr>
         <w:pStyle w:val="Heading2"/>
       </w:pPr>
-      <w:bookmarkStart w:id="2" w:name="_Toc496911761"/>
+      <w:bookmarkStart w:id="4" w:name="_Toc496917812"/>
       <w:r>
         <w:t>Purpose</w:t>
       </w:r>
-      <w:bookmarkEnd w:id="2"/>
+      <w:bookmarkEnd w:id="4"/>
     </w:p>
     <w:p>
       <w:r>
@@ -2961,14 +3193,14 @@
       <w:pPr>
         <w:pStyle w:val="Heading2"/>
       </w:pPr>
-      <w:bookmarkStart w:id="3" w:name="_Toc496911762"/>
+      <w:bookmarkStart w:id="5" w:name="_Toc496917813"/>
       <w:r>
         <w:t xml:space="preserve">Aims and </w:t>
       </w:r>
       <w:r>
         <w:t>Motivations</w:t>
       </w:r>
-      <w:bookmarkEnd w:id="3"/>
+      <w:bookmarkEnd w:id="5"/>
     </w:p>
     <w:p>
       <w:r>
@@ -3164,12 +3396,12 @@
       <w:pPr>
         <w:pStyle w:val="Heading1"/>
       </w:pPr>
-      <w:bookmarkStart w:id="4" w:name="_Toc496911763"/>
+      <w:bookmarkStart w:id="6" w:name="_Toc496917814"/>
       <w:r>
         <w:lastRenderedPageBreak/>
         <w:t>Bio-inspired Computing</w:t>
       </w:r>
-      <w:bookmarkEnd w:id="4"/>
+      <w:bookmarkEnd w:id="6"/>
     </w:p>
     <w:p>
       <w:r>
@@ -3184,16 +3416,26 @@
     </w:p>
     <w:p>
       <w:r>
-        <w:t>Need to find main areas that I can actually talk about and reference. Make sure to get a good amount of references in here backing up all the applications I say.</w:t>
+        <w:t xml:space="preserve">Need to find main areas that I can </w:t>
+      </w:r>
+      <w:proofErr w:type="gramStart"/>
+      <w:r>
+        <w:t>actually talk</w:t>
+      </w:r>
+      <w:proofErr w:type="gramEnd"/>
+      <w:r>
+        <w:t xml:space="preserve"> about and reference. Make sure to get a good amount of references in here backing up all the applications I say.</w:t>
       </w:r>
     </w:p>
     <w:p>
       <w:pPr>
         <w:pStyle w:val="Heading2"/>
       </w:pPr>
+      <w:bookmarkStart w:id="7" w:name="_Toc496917815"/>
       <w:r>
         <w:t>Genetic Algorithms</w:t>
       </w:r>
+      <w:bookmarkEnd w:id="7"/>
     </w:p>
     <w:p>
       <w:r>
@@ -3218,52 +3460,47 @@
         <w:t>Each solution has a probability</w:t>
       </w:r>
       <w:r>
+        <w:t xml:space="preserve"> relative to their fitness value</w:t>
+      </w:r>
+      <w:r>
+        <w:t xml:space="preserve"> of being chosen</w:t>
+      </w:r>
+      <w:r>
+        <w:t xml:space="preserve"> as a parent</w:t>
+      </w:r>
+      <w:r>
+        <w:t>. Parent is a term used to refer to a solution from the current generation which will be used in the crossover process to produce a child. A child is a solution that will carry over to the next generation. Crossover is a process</w:t>
+      </w:r>
+      <w:r>
+        <w:t>, or operator,</w:t>
+      </w:r>
+      <w:r>
+        <w:t xml:space="preserve"> where two parents are used to generate a child solution. The goal is to combine both parents while removing the negative characteristics of each parent so that the child will have an improved fitness</w:t>
+      </w:r>
+      <w:r>
+        <w:t xml:space="preserve">. Another operator which is used is mutation which randomly </w:t>
+      </w:r>
+      <w:r>
+        <w:t>alters</w:t>
+      </w:r>
+      <w:r>
+        <w:t xml:space="preserve"> the child solution</w:t>
+      </w:r>
+      <w:r>
+        <w:t xml:space="preserve"> and can help to explore the search space quickly [3]</w:t>
+      </w:r>
+      <w:r>
+        <w:t xml:space="preserve">. </w:t>
+      </w:r>
+      <w:r>
+        <w:t>For example, one implementation of this is to choose two random values in the solution and to swap them [4].</w:t>
+      </w:r>
+      <w:r>
         <w:t xml:space="preserve"> </w:t>
       </w:r>
       <w:r>
-        <w:t>relative to their fitness value</w:t>
-      </w:r>
-      <w:r>
-        <w:t xml:space="preserve"> of being chosen</w:t>
-      </w:r>
-      <w:r>
-        <w:t xml:space="preserve"> as a parent</w:t>
-      </w:r>
-      <w:r>
-        <w:t>. Parent is a term used to refer to a solution from the current generation which will be used in the crossover process to produce a child. A child is a solution that will carry over to the next generation. Crossover is a process</w:t>
-      </w:r>
-      <w:r>
-        <w:t>, or operator,</w:t>
-      </w:r>
-      <w:r>
-        <w:t xml:space="preserve"> where two parents are used to generate a child solution. The goal is to combine both parents while removing the negative characteristics of each parent so that the child will have an improved fitness</w:t>
-      </w:r>
-      <w:r>
-        <w:t xml:space="preserve">. Another operator which is used is mutation which randomly </w:t>
-      </w:r>
-      <w:r>
-        <w:t>alters</w:t>
-      </w:r>
-      <w:r>
-        <w:t xml:space="preserve"> the child solution</w:t>
-      </w:r>
-      <w:r>
-        <w:t xml:space="preserve"> and can help to explore the search space quickly [3]</w:t>
-      </w:r>
-      <w:r>
-        <w:t xml:space="preserve">. </w:t>
-      </w:r>
-      <w:r>
-        <w:t>For example, one implementation of this is to choose two random values in the solution and to swap them [4].</w:t>
-      </w:r>
-      <w:r>
-        <w:t xml:space="preserve"> </w:t>
-      </w:r>
-      <w:r>
         <w:t>This process is repeated until a pre-defined number of generations have completed, or a certain number of generations have passed with no improvement.</w:t>
       </w:r>
-      <w:bookmarkStart w:id="5" w:name="_GoBack"/>
-      <w:bookmarkEnd w:id="5"/>
     </w:p>
     <w:p>
       <w:r>
@@ -3295,39 +3532,47 @@
       <w:pPr>
         <w:pStyle w:val="Heading1"/>
       </w:pPr>
-      <w:bookmarkStart w:id="6" w:name="_Toc496911764"/>
+      <w:bookmarkStart w:id="8" w:name="_Toc496917816"/>
       <w:r>
         <w:t>Availability of Bio-inspired Algorithms in R</w:t>
       </w:r>
-      <w:bookmarkEnd w:id="6"/>
+      <w:bookmarkEnd w:id="8"/>
     </w:p>
     <w:p>
       <w:pPr>
         <w:pStyle w:val="Heading2"/>
       </w:pPr>
-      <w:bookmarkStart w:id="7" w:name="_Toc496911765"/>
+      <w:bookmarkStart w:id="9" w:name="_Toc496917817"/>
       <w:r>
         <w:t>Main Areas</w:t>
       </w:r>
-      <w:bookmarkEnd w:id="7"/>
-    </w:p>
-    <w:p>
-      <w:r>
-        <w:t>Identify R Packages that provide access to the main areas mentioned in Section 3. Take into account what they do, how they are implemented, if they are still being built upon</w:t>
+      <w:bookmarkEnd w:id="9"/>
+    </w:p>
+    <w:p>
+      <w:r>
+        <w:t xml:space="preserve">Identify R Packages that provide access to the main areas mentioned in Section 3. </w:t>
+      </w:r>
+      <w:proofErr w:type="gramStart"/>
+      <w:r>
+        <w:t>Take into account</w:t>
+      </w:r>
+      <w:proofErr w:type="gramEnd"/>
+      <w:r>
+        <w:t xml:space="preserve"> what they do, how they are implemented, if they are still being built upon</w:t>
       </w:r>
     </w:p>
     <w:p>
       <w:pPr>
         <w:pStyle w:val="Heading2"/>
       </w:pPr>
-      <w:bookmarkStart w:id="8" w:name="_Toc496911766"/>
+      <w:bookmarkStart w:id="10" w:name="_Toc496917818"/>
       <w:r>
         <w:t>Area</w:t>
       </w:r>
       <w:r>
         <w:t>s for Improvement / Areas to be Developed</w:t>
       </w:r>
-      <w:bookmarkEnd w:id="8"/>
+      <w:bookmarkEnd w:id="10"/>
     </w:p>
     <w:p>
       <w:r>
@@ -3338,11 +3583,11 @@
       <w:pPr>
         <w:pStyle w:val="Heading1"/>
       </w:pPr>
-      <w:bookmarkStart w:id="9" w:name="_Toc496911767"/>
+      <w:bookmarkStart w:id="11" w:name="_Toc496917819"/>
       <w:r>
         <w:t>Chosen Area</w:t>
       </w:r>
-      <w:bookmarkEnd w:id="9"/>
+      <w:bookmarkEnd w:id="11"/>
     </w:p>
     <w:p>
       <w:r>
@@ -3363,155 +3608,155 @@
       <w:pPr>
         <w:pStyle w:val="Heading1"/>
       </w:pPr>
-      <w:bookmarkStart w:id="10" w:name="_Toc496911768"/>
+      <w:bookmarkStart w:id="12" w:name="_Toc496917820"/>
       <w:r>
         <w:t>Requirements Analysis</w:t>
       </w:r>
-      <w:bookmarkEnd w:id="10"/>
+      <w:bookmarkEnd w:id="12"/>
     </w:p>
     <w:p>
       <w:pPr>
         <w:pStyle w:val="Heading1"/>
       </w:pPr>
-      <w:bookmarkStart w:id="11" w:name="_Toc496911769"/>
+      <w:bookmarkStart w:id="13" w:name="_Toc496917821"/>
       <w:r>
         <w:t>R Packages</w:t>
       </w:r>
-      <w:bookmarkEnd w:id="11"/>
+      <w:bookmarkEnd w:id="13"/>
     </w:p>
     <w:p>
       <w:pPr>
         <w:pStyle w:val="Heading2"/>
       </w:pPr>
-      <w:bookmarkStart w:id="12" w:name="_Toc496911770"/>
+      <w:bookmarkStart w:id="14" w:name="_Toc496917822"/>
       <w:r>
         <w:t>Process of Package Creation</w:t>
       </w:r>
-      <w:bookmarkEnd w:id="12"/>
+      <w:bookmarkEnd w:id="14"/>
     </w:p>
     <w:p>
       <w:pPr>
         <w:pStyle w:val="Heading2"/>
       </w:pPr>
-      <w:bookmarkStart w:id="13" w:name="_Toc496911771"/>
+      <w:bookmarkStart w:id="15" w:name="_Toc496917823"/>
       <w:r>
         <w:t>Packages and Software Tools</w:t>
       </w:r>
       <w:r>
         <w:t xml:space="preserve"> to Aid in the Process</w:t>
       </w:r>
-      <w:bookmarkEnd w:id="13"/>
+      <w:bookmarkEnd w:id="15"/>
     </w:p>
     <w:p>
       <w:pPr>
         <w:pStyle w:val="Heading2"/>
       </w:pPr>
-      <w:bookmarkStart w:id="14" w:name="_Toc496911772"/>
+      <w:bookmarkStart w:id="16" w:name="_Toc496917824"/>
       <w:r>
         <w:t>Possibly another section on versioning or other software?</w:t>
       </w:r>
-      <w:bookmarkEnd w:id="14"/>
+      <w:bookmarkEnd w:id="16"/>
     </w:p>
     <w:p>
       <w:pPr>
         <w:pStyle w:val="Heading1"/>
       </w:pPr>
-      <w:bookmarkStart w:id="15" w:name="_Toc496911773"/>
+      <w:bookmarkStart w:id="17" w:name="_Toc496917825"/>
       <w:r>
         <w:t>Evaluation Strategy</w:t>
       </w:r>
-      <w:bookmarkEnd w:id="15"/>
+      <w:bookmarkEnd w:id="17"/>
     </w:p>
     <w:p>
       <w:pPr>
         <w:pStyle w:val="Heading1"/>
       </w:pPr>
-      <w:bookmarkStart w:id="16" w:name="_Toc496911774"/>
+      <w:bookmarkStart w:id="18" w:name="_Toc496917826"/>
       <w:r>
         <w:lastRenderedPageBreak/>
         <w:t>Project Management</w:t>
       </w:r>
-      <w:bookmarkEnd w:id="16"/>
+      <w:bookmarkEnd w:id="18"/>
     </w:p>
     <w:p>
       <w:pPr>
         <w:pStyle w:val="Heading2"/>
       </w:pPr>
-      <w:bookmarkStart w:id="17" w:name="_Toc496911775"/>
+      <w:bookmarkStart w:id="19" w:name="_Toc496917827"/>
       <w:r>
         <w:t>Project Schedule</w:t>
       </w:r>
-      <w:bookmarkEnd w:id="17"/>
+      <w:bookmarkEnd w:id="19"/>
     </w:p>
     <w:p>
       <w:pPr>
         <w:pStyle w:val="Heading3"/>
       </w:pPr>
-      <w:bookmarkStart w:id="18" w:name="_Toc496911776"/>
+      <w:bookmarkStart w:id="20" w:name="_Toc496917828"/>
       <w:r>
         <w:t>Work Breakdown Structure</w:t>
       </w:r>
-      <w:bookmarkEnd w:id="18"/>
+      <w:bookmarkEnd w:id="20"/>
     </w:p>
     <w:p>
       <w:pPr>
         <w:pStyle w:val="Heading3"/>
       </w:pPr>
-      <w:bookmarkStart w:id="19" w:name="_Toc496911777"/>
+      <w:bookmarkStart w:id="21" w:name="_Toc496917829"/>
       <w:r>
         <w:t>Project Timetable</w:t>
       </w:r>
-      <w:bookmarkEnd w:id="19"/>
+      <w:bookmarkEnd w:id="21"/>
     </w:p>
     <w:p>
       <w:pPr>
         <w:pStyle w:val="Heading2"/>
       </w:pPr>
-      <w:bookmarkStart w:id="20" w:name="_Toc496911778"/>
+      <w:bookmarkStart w:id="22" w:name="_Toc496917830"/>
       <w:r>
         <w:t>Risk Analysis</w:t>
       </w:r>
-      <w:bookmarkEnd w:id="20"/>
+      <w:bookmarkEnd w:id="22"/>
     </w:p>
     <w:p>
       <w:pPr>
         <w:pStyle w:val="Heading3"/>
       </w:pPr>
-      <w:bookmarkStart w:id="21" w:name="_Toc496911779"/>
+      <w:bookmarkStart w:id="23" w:name="_Toc496917831"/>
       <w:r>
         <w:t>Risk Identification</w:t>
       </w:r>
-      <w:bookmarkEnd w:id="21"/>
+      <w:bookmarkEnd w:id="23"/>
     </w:p>
     <w:p>
       <w:pPr>
         <w:pStyle w:val="Heading3"/>
       </w:pPr>
-      <w:bookmarkStart w:id="22" w:name="_Toc496911780"/>
+      <w:bookmarkStart w:id="24" w:name="_Toc496917832"/>
       <w:r>
         <w:t>Risk Management</w:t>
       </w:r>
-      <w:bookmarkEnd w:id="22"/>
+      <w:bookmarkEnd w:id="24"/>
     </w:p>
     <w:p>
       <w:pPr>
         <w:pStyle w:val="Heading2"/>
       </w:pPr>
-      <w:bookmarkStart w:id="23" w:name="_Toc496911781"/>
+      <w:bookmarkStart w:id="25" w:name="_Toc496917833"/>
       <w:r>
         <w:t>Professional, Legal, Ethical and Social Issues</w:t>
       </w:r>
-      <w:bookmarkEnd w:id="23"/>
+      <w:bookmarkEnd w:id="25"/>
     </w:p>
     <w:p>
       <w:pPr>
         <w:pStyle w:val="Heading1"/>
       </w:pPr>
-      <w:bookmarkStart w:id="24" w:name="_Toc496911782"/>
+      <w:bookmarkStart w:id="26" w:name="_Toc496917834"/>
       <w:r>
         <w:t>References</w:t>
       </w:r>
-      <w:bookmarkEnd w:id="24"/>
+      <w:bookmarkEnd w:id="26"/>
     </w:p>
     <w:p>
       <w:r>
@@ -3530,8 +3775,13 @@
       <w:r>
         <w:t xml:space="preserve">[3] </w:t>
       </w:r>
-      <w:r>
-        <w:t>Sivanandam, S. and Deepa, S. (2008). Introduction to genetic algorithms. Berlin: Springer, pp.14-39.</w:t>
+      <w:proofErr w:type="spellStart"/>
+      <w:r>
+        <w:t>Sivanandam</w:t>
+      </w:r>
+      <w:proofErr w:type="spellEnd"/>
+      <w:r>
+        <w:t>, S. and Deepa, S. (2008). Introduction to genetic algorithms. Berlin: Springer, pp.14-39.</w:t>
       </w:r>
     </w:p>
     <w:p>
@@ -3539,18 +3789,26 @@
         <w:t xml:space="preserve">[4] </w:t>
       </w:r>
       <w:r>
-        <w:t>Moon, C., Kim, J., Choi, G. and Seo, Y. (2002). An efficient genetic algorithm for the traveling salesman problem with precedence constraints. European Journal of Operational Research, 140(3), pp.606-617.</w:t>
+        <w:t xml:space="preserve">Moon, C., Kim, J., Choi, G. and </w:t>
+      </w:r>
+      <w:proofErr w:type="spellStart"/>
+      <w:r>
+        <w:t>Seo</w:t>
+      </w:r>
+      <w:proofErr w:type="spellEnd"/>
+      <w:r>
+        <w:t>, Y. (2002). An efficient genetic algorithm for the traveling salesman problem with precedence constraints. European Journal of Operational Research, 140(3), pp.606-617.</w:t>
       </w:r>
     </w:p>
     <w:p>
       <w:pPr>
         <w:pStyle w:val="Heading1"/>
       </w:pPr>
-      <w:bookmarkStart w:id="25" w:name="_Toc496911783"/>
+      <w:bookmarkStart w:id="27" w:name="_Toc496917835"/>
       <w:r>
         <w:t>Appendices</w:t>
       </w:r>
-      <w:bookmarkEnd w:id="25"/>
+      <w:bookmarkEnd w:id="27"/>
     </w:p>
     <w:sectPr>
       <w:headerReference w:type="default" r:id="rId10"/>
@@ -3646,6 +3904,7 @@
         <w:docPartUnique/>
       </w:docPartObj>
     </w:sdtPr>
+    <w:sdtEndPr/>
     <w:sdtContent>
       <w:p>
         <w:pPr>
@@ -5504,7 +5763,7 @@
 </file>
 
 <file path=customXml/itemProps1.xml><?xml version="1.0" encoding="utf-8"?>
-<ds:datastoreItem xmlns:ds="http://schemas.openxmlformats.org/officeDocument/2006/customXml" ds:itemID="{6B4FD9EE-A74F-4EE2-A3F9-A061C9DFA699}">
+<ds:datastoreItem xmlns:ds="http://schemas.openxmlformats.org/officeDocument/2006/customXml" ds:itemID="{6F229F11-5331-4B0F-83CA-503A47411DCD}">
   <ds:schemaRefs>
     <ds:schemaRef ds:uri="http://schemas.openxmlformats.org/officeDocument/2006/bibliography"/>
   </ds:schemaRefs>

</xml_diff>

<commit_message>
Wrote about applications of GAs
</commit_message>
<xml_diff>
--- a/Dissertation.docx
+++ b/Dissertation.docx
@@ -646,7 +646,6 @@
                                 <w:sz w:val="24"/>
                               </w:rPr>
                             </w:pPr>
-                            <w:bookmarkStart w:id="0" w:name="_GoBack"/>
                             <w:r>
                               <w:rPr>
                                 <w:sz w:val="24"/>
@@ -693,7 +692,6 @@
                               </w:rPr>
                               <w:t>Dr Katrin Lohan</w:t>
                             </w:r>
-                            <w:bookmarkEnd w:id="0"/>
                           </w:p>
                         </w:txbxContent>
                       </wps:txbx>
@@ -724,7 +722,6 @@
                           <w:sz w:val="24"/>
                         </w:rPr>
                       </w:pPr>
-                      <w:bookmarkStart w:id="1" w:name="_GoBack"/>
                       <w:r>
                         <w:rPr>
                           <w:sz w:val="24"/>
@@ -771,7 +768,6 @@
                         </w:rPr>
                         <w:t>Dr Katrin Lohan</w:t>
                       </w:r>
-                      <w:bookmarkEnd w:id="1"/>
                     </w:p>
                   </w:txbxContent>
                 </v:textbox>
@@ -908,7 +904,7 @@
           <w:r>
             <w:fldChar w:fldCharType="separate"/>
           </w:r>
-          <w:hyperlink w:anchor="_Toc496917811" w:history="1">
+          <w:hyperlink w:anchor="_Toc497081696" w:history="1">
             <w:r>
               <w:rPr>
                 <w:rStyle w:val="Hyperlink"/>
@@ -952,7 +948,7 @@
                 <w:noProof/>
                 <w:webHidden/>
               </w:rPr>
-              <w:instrText xml:space="preserve"> PAGEREF _Toc496917811 \h </w:instrText>
+              <w:instrText xml:space="preserve"> PAGEREF _Toc497081696 \h </w:instrText>
             </w:r>
             <w:r>
               <w:rPr>
@@ -998,7 +994,7 @@
               <w:lang w:eastAsia="en-GB"/>
             </w:rPr>
           </w:pPr>
-          <w:hyperlink w:anchor="_Toc496917812" w:history="1">
+          <w:hyperlink w:anchor="_Toc497081697" w:history="1">
             <w:r>
               <w:rPr>
                 <w:rStyle w:val="Hyperlink"/>
@@ -1042,7 +1038,7 @@
                 <w:noProof/>
                 <w:webHidden/>
               </w:rPr>
-              <w:instrText xml:space="preserve"> PAGEREF _Toc496917812 \h </w:instrText>
+              <w:instrText xml:space="preserve"> PAGEREF _Toc497081697 \h </w:instrText>
             </w:r>
             <w:r>
               <w:rPr>
@@ -1088,7 +1084,7 @@
               <w:lang w:eastAsia="en-GB"/>
             </w:rPr>
           </w:pPr>
-          <w:hyperlink w:anchor="_Toc496917813" w:history="1">
+          <w:hyperlink w:anchor="_Toc497081698" w:history="1">
             <w:r>
               <w:rPr>
                 <w:rStyle w:val="Hyperlink"/>
@@ -1132,7 +1128,7 @@
                 <w:noProof/>
                 <w:webHidden/>
               </w:rPr>
-              <w:instrText xml:space="preserve"> PAGEREF _Toc496917813 \h </w:instrText>
+              <w:instrText xml:space="preserve"> PAGEREF _Toc497081698 \h </w:instrText>
             </w:r>
             <w:r>
               <w:rPr>
@@ -1177,7 +1173,7 @@
               <w:lang w:eastAsia="en-GB"/>
             </w:rPr>
           </w:pPr>
-          <w:hyperlink w:anchor="_Toc496917814" w:history="1">
+          <w:hyperlink w:anchor="_Toc497081699" w:history="1">
             <w:r>
               <w:rPr>
                 <w:rStyle w:val="Hyperlink"/>
@@ -1221,7 +1217,7 @@
                 <w:noProof/>
                 <w:webHidden/>
               </w:rPr>
-              <w:instrText xml:space="preserve"> PAGEREF _Toc496917814 \h </w:instrText>
+              <w:instrText xml:space="preserve"> PAGEREF _Toc497081699 \h </w:instrText>
             </w:r>
             <w:r>
               <w:rPr>
@@ -1267,7 +1263,7 @@
               <w:lang w:eastAsia="en-GB"/>
             </w:rPr>
           </w:pPr>
-          <w:hyperlink w:anchor="_Toc496917815" w:history="1">
+          <w:hyperlink w:anchor="_Toc497081700" w:history="1">
             <w:r>
               <w:rPr>
                 <w:rStyle w:val="Hyperlink"/>
@@ -1311,7 +1307,7 @@
                 <w:noProof/>
                 <w:webHidden/>
               </w:rPr>
-              <w:instrText xml:space="preserve"> PAGEREF _Toc496917815 \h </w:instrText>
+              <w:instrText xml:space="preserve"> PAGEREF _Toc497081700 \h </w:instrText>
             </w:r>
             <w:r>
               <w:rPr>
@@ -1332,95 +1328,6 @@
                 <w:webHidden/>
               </w:rPr>
               <w:t>3</w:t>
-            </w:r>
-            <w:r>
-              <w:rPr>
-                <w:noProof/>
-                <w:webHidden/>
-              </w:rPr>
-              <w:fldChar w:fldCharType="end"/>
-            </w:r>
-          </w:hyperlink>
-        </w:p>
-        <w:p>
-          <w:pPr>
-            <w:pStyle w:val="TOC1"/>
-            <w:tabs>
-              <w:tab w:val="left" w:pos="440"/>
-            </w:tabs>
-            <w:rPr>
-              <w:rFonts w:asciiTheme="minorHAnsi" w:eastAsiaTheme="minorEastAsia" w:hAnsiTheme="minorHAnsi" w:cstheme="minorBidi"/>
-              <w:noProof/>
-              <w:sz w:val="22"/>
-              <w:szCs w:val="22"/>
-              <w:lang w:eastAsia="en-GB"/>
-            </w:rPr>
-          </w:pPr>
-          <w:hyperlink w:anchor="_Toc496917816" w:history="1">
-            <w:r>
-              <w:rPr>
-                <w:rStyle w:val="Hyperlink"/>
-                <w:noProof/>
-              </w:rPr>
-              <w:t>3</w:t>
-            </w:r>
-            <w:r>
-              <w:rPr>
-                <w:rFonts w:asciiTheme="minorHAnsi" w:eastAsiaTheme="minorEastAsia" w:hAnsiTheme="minorHAnsi" w:cstheme="minorBidi"/>
-                <w:noProof/>
-                <w:sz w:val="22"/>
-                <w:szCs w:val="22"/>
-                <w:lang w:eastAsia="en-GB"/>
-              </w:rPr>
-              <w:tab/>
-            </w:r>
-            <w:r>
-              <w:rPr>
-                <w:rStyle w:val="Hyperlink"/>
-                <w:noProof/>
-              </w:rPr>
-              <w:t>Availability of Bio-inspired Algorithms in R</w:t>
-            </w:r>
-            <w:r>
-              <w:rPr>
-                <w:noProof/>
-                <w:webHidden/>
-              </w:rPr>
-              <w:tab/>
-            </w:r>
-            <w:r>
-              <w:rPr>
-                <w:noProof/>
-                <w:webHidden/>
-              </w:rPr>
-              <w:fldChar w:fldCharType="begin"/>
-            </w:r>
-            <w:r>
-              <w:rPr>
-                <w:noProof/>
-                <w:webHidden/>
-              </w:rPr>
-              <w:instrText xml:space="preserve"> PAGEREF _Toc496917816 \h </w:instrText>
-            </w:r>
-            <w:r>
-              <w:rPr>
-                <w:noProof/>
-                <w:webHidden/>
-              </w:rPr>
-            </w:r>
-            <w:r>
-              <w:rPr>
-                <w:noProof/>
-                <w:webHidden/>
-              </w:rPr>
-              <w:fldChar w:fldCharType="separate"/>
-            </w:r>
-            <w:r>
-              <w:rPr>
-                <w:noProof/>
-                <w:webHidden/>
-              </w:rPr>
-              <w:t>4</w:t>
             </w:r>
             <w:r>
               <w:rPr>
@@ -1446,13 +1353,13 @@
               <w:lang w:eastAsia="en-GB"/>
             </w:rPr>
           </w:pPr>
-          <w:hyperlink w:anchor="_Toc496917817" w:history="1">
+          <w:hyperlink w:anchor="_Toc497081701" w:history="1">
             <w:r>
               <w:rPr>
                 <w:rStyle w:val="Hyperlink"/>
                 <w:noProof/>
               </w:rPr>
-              <w:t>3.1</w:t>
+              <w:t>2.2</w:t>
             </w:r>
             <w:r>
               <w:rPr>
@@ -1469,7 +1376,7 @@
                 <w:rStyle w:val="Hyperlink"/>
                 <w:noProof/>
               </w:rPr>
-              <w:t>Main Areas</w:t>
+              <w:t>Cellular Automata</w:t>
             </w:r>
             <w:r>
               <w:rPr>
@@ -1490,7 +1397,7 @@
                 <w:noProof/>
                 <w:webHidden/>
               </w:rPr>
-              <w:instrText xml:space="preserve"> PAGEREF _Toc496917817 \h </w:instrText>
+              <w:instrText xml:space="preserve"> PAGEREF _Toc497081701 \h </w:instrText>
             </w:r>
             <w:r>
               <w:rPr>
@@ -1536,13 +1443,13 @@
               <w:lang w:eastAsia="en-GB"/>
             </w:rPr>
           </w:pPr>
-          <w:hyperlink w:anchor="_Toc496917818" w:history="1">
+          <w:hyperlink w:anchor="_Toc497081702" w:history="1">
             <w:r>
               <w:rPr>
                 <w:rStyle w:val="Hyperlink"/>
                 <w:noProof/>
               </w:rPr>
-              <w:t>3.2</w:t>
+              <w:t>2.3</w:t>
             </w:r>
             <w:r>
               <w:rPr>
@@ -1559,7 +1466,7 @@
                 <w:rStyle w:val="Hyperlink"/>
                 <w:noProof/>
               </w:rPr>
-              <w:t>Areas for Improvement / Areas to be Developed</w:t>
+              <w:t>Neural Networks</w:t>
             </w:r>
             <w:r>
               <w:rPr>
@@ -1580,7 +1487,7 @@
                 <w:noProof/>
                 <w:webHidden/>
               </w:rPr>
-              <w:instrText xml:space="preserve"> PAGEREF _Toc496917818 \h </w:instrText>
+              <w:instrText xml:space="preserve"> PAGEREF _Toc497081702 \h </w:instrText>
             </w:r>
             <w:r>
               <w:rPr>
@@ -1610,12 +1517,15 @@
               <w:fldChar w:fldCharType="end"/>
             </w:r>
           </w:hyperlink>
+          <w:bookmarkStart w:id="0" w:name="_GoBack"/>
+          <w:bookmarkEnd w:id="0"/>
         </w:p>
         <w:p>
           <w:pPr>
-            <w:pStyle w:val="TOC1"/>
+            <w:pStyle w:val="TOC2"/>
             <w:tabs>
-              <w:tab w:val="left" w:pos="440"/>
+              <w:tab w:val="left" w:pos="880"/>
+              <w:tab w:val="right" w:leader="dot" w:pos="9016"/>
             </w:tabs>
             <w:rPr>
               <w:rFonts w:asciiTheme="minorHAnsi" w:eastAsiaTheme="minorEastAsia" w:hAnsiTheme="minorHAnsi" w:cstheme="minorBidi"/>
@@ -1625,13 +1535,13 @@
               <w:lang w:eastAsia="en-GB"/>
             </w:rPr>
           </w:pPr>
-          <w:hyperlink w:anchor="_Toc496917819" w:history="1">
+          <w:hyperlink w:anchor="_Toc497081703" w:history="1">
             <w:r>
               <w:rPr>
                 <w:rStyle w:val="Hyperlink"/>
                 <w:noProof/>
               </w:rPr>
-              <w:t>4</w:t>
+              <w:t>2.4</w:t>
             </w:r>
             <w:r>
               <w:rPr>
@@ -1648,7 +1558,7 @@
                 <w:rStyle w:val="Hyperlink"/>
                 <w:noProof/>
               </w:rPr>
-              <w:t>Chosen Area</w:t>
+              <w:t>Emergent Systems / Swarm Intelligence</w:t>
             </w:r>
             <w:r>
               <w:rPr>
@@ -1669,185 +1579,7 @@
                 <w:noProof/>
                 <w:webHidden/>
               </w:rPr>
-              <w:instrText xml:space="preserve"> PAGEREF _Toc496917819 \h </w:instrText>
-            </w:r>
-            <w:r>
-              <w:rPr>
-                <w:noProof/>
-                <w:webHidden/>
-              </w:rPr>
-            </w:r>
-            <w:r>
-              <w:rPr>
-                <w:noProof/>
-                <w:webHidden/>
-              </w:rPr>
-              <w:fldChar w:fldCharType="separate"/>
-            </w:r>
-            <w:r>
-              <w:rPr>
-                <w:noProof/>
-                <w:webHidden/>
-              </w:rPr>
-              <w:t>4</w:t>
-            </w:r>
-            <w:r>
-              <w:rPr>
-                <w:noProof/>
-                <w:webHidden/>
-              </w:rPr>
-              <w:fldChar w:fldCharType="end"/>
-            </w:r>
-          </w:hyperlink>
-        </w:p>
-        <w:p>
-          <w:pPr>
-            <w:pStyle w:val="TOC1"/>
-            <w:tabs>
-              <w:tab w:val="left" w:pos="440"/>
-            </w:tabs>
-            <w:rPr>
-              <w:rFonts w:asciiTheme="minorHAnsi" w:eastAsiaTheme="minorEastAsia" w:hAnsiTheme="minorHAnsi" w:cstheme="minorBidi"/>
-              <w:noProof/>
-              <w:sz w:val="22"/>
-              <w:szCs w:val="22"/>
-              <w:lang w:eastAsia="en-GB"/>
-            </w:rPr>
-          </w:pPr>
-          <w:hyperlink w:anchor="_Toc496917820" w:history="1">
-            <w:r>
-              <w:rPr>
-                <w:rStyle w:val="Hyperlink"/>
-                <w:noProof/>
-              </w:rPr>
-              <w:t>5</w:t>
-            </w:r>
-            <w:r>
-              <w:rPr>
-                <w:rFonts w:asciiTheme="minorHAnsi" w:eastAsiaTheme="minorEastAsia" w:hAnsiTheme="minorHAnsi" w:cstheme="minorBidi"/>
-                <w:noProof/>
-                <w:sz w:val="22"/>
-                <w:szCs w:val="22"/>
-                <w:lang w:eastAsia="en-GB"/>
-              </w:rPr>
-              <w:tab/>
-            </w:r>
-            <w:r>
-              <w:rPr>
-                <w:rStyle w:val="Hyperlink"/>
-                <w:noProof/>
-              </w:rPr>
-              <w:t>Requirements Analysis</w:t>
-            </w:r>
-            <w:r>
-              <w:rPr>
-                <w:noProof/>
-                <w:webHidden/>
-              </w:rPr>
-              <w:tab/>
-            </w:r>
-            <w:r>
-              <w:rPr>
-                <w:noProof/>
-                <w:webHidden/>
-              </w:rPr>
-              <w:fldChar w:fldCharType="begin"/>
-            </w:r>
-            <w:r>
-              <w:rPr>
-                <w:noProof/>
-                <w:webHidden/>
-              </w:rPr>
-              <w:instrText xml:space="preserve"> PAGEREF _Toc496917820 \h </w:instrText>
-            </w:r>
-            <w:r>
-              <w:rPr>
-                <w:noProof/>
-                <w:webHidden/>
-              </w:rPr>
-            </w:r>
-            <w:r>
-              <w:rPr>
-                <w:noProof/>
-                <w:webHidden/>
-              </w:rPr>
-              <w:fldChar w:fldCharType="separate"/>
-            </w:r>
-            <w:r>
-              <w:rPr>
-                <w:noProof/>
-                <w:webHidden/>
-              </w:rPr>
-              <w:t>4</w:t>
-            </w:r>
-            <w:r>
-              <w:rPr>
-                <w:noProof/>
-                <w:webHidden/>
-              </w:rPr>
-              <w:fldChar w:fldCharType="end"/>
-            </w:r>
-          </w:hyperlink>
-        </w:p>
-        <w:p>
-          <w:pPr>
-            <w:pStyle w:val="TOC1"/>
-            <w:tabs>
-              <w:tab w:val="left" w:pos="440"/>
-            </w:tabs>
-            <w:rPr>
-              <w:rFonts w:asciiTheme="minorHAnsi" w:eastAsiaTheme="minorEastAsia" w:hAnsiTheme="minorHAnsi" w:cstheme="minorBidi"/>
-              <w:noProof/>
-              <w:sz w:val="22"/>
-              <w:szCs w:val="22"/>
-              <w:lang w:eastAsia="en-GB"/>
-            </w:rPr>
-          </w:pPr>
-          <w:hyperlink w:anchor="_Toc496917821" w:history="1">
-            <w:r>
-              <w:rPr>
-                <w:rStyle w:val="Hyperlink"/>
-                <w:noProof/>
-              </w:rPr>
-              <w:t>6</w:t>
-            </w:r>
-            <w:r>
-              <w:rPr>
-                <w:rFonts w:asciiTheme="minorHAnsi" w:eastAsiaTheme="minorEastAsia" w:hAnsiTheme="minorHAnsi" w:cstheme="minorBidi"/>
-                <w:noProof/>
-                <w:sz w:val="22"/>
-                <w:szCs w:val="22"/>
-                <w:lang w:eastAsia="en-GB"/>
-              </w:rPr>
-              <w:tab/>
-            </w:r>
-            <w:r>
-              <w:rPr>
-                <w:rStyle w:val="Hyperlink"/>
-                <w:noProof/>
-              </w:rPr>
-              <w:t>R Packages</w:t>
-            </w:r>
-            <w:r>
-              <w:rPr>
-                <w:noProof/>
-                <w:webHidden/>
-              </w:rPr>
-              <w:tab/>
-            </w:r>
-            <w:r>
-              <w:rPr>
-                <w:noProof/>
-                <w:webHidden/>
-              </w:rPr>
-              <w:fldChar w:fldCharType="begin"/>
-            </w:r>
-            <w:r>
-              <w:rPr>
-                <w:noProof/>
-                <w:webHidden/>
-              </w:rPr>
-              <w:instrText xml:space="preserve"> PAGEREF _Toc496917821 \h </w:instrText>
+              <w:instrText xml:space="preserve"> PAGEREF _Toc497081703 \h </w:instrText>
             </w:r>
             <w:r>
               <w:rPr>
@@ -1893,13 +1625,13 @@
               <w:lang w:eastAsia="en-GB"/>
             </w:rPr>
           </w:pPr>
-          <w:hyperlink w:anchor="_Toc496917822" w:history="1">
+          <w:hyperlink w:anchor="_Toc497081704" w:history="1">
             <w:r>
               <w:rPr>
                 <w:rStyle w:val="Hyperlink"/>
                 <w:noProof/>
               </w:rPr>
-              <w:t>6.1</w:t>
+              <w:t>2.5</w:t>
             </w:r>
             <w:r>
               <w:rPr>
@@ -1916,7 +1648,7 @@
                 <w:rStyle w:val="Hyperlink"/>
                 <w:noProof/>
               </w:rPr>
-              <w:t>Process of Package Creation</w:t>
+              <w:t>Genetic Programming</w:t>
             </w:r>
             <w:r>
               <w:rPr>
@@ -1937,7 +1669,7 @@
                 <w:noProof/>
                 <w:webHidden/>
               </w:rPr>
-              <w:instrText xml:space="preserve"> PAGEREF _Toc496917822 \h </w:instrText>
+              <w:instrText xml:space="preserve"> PAGEREF _Toc497081704 \h </w:instrText>
             </w:r>
             <w:r>
               <w:rPr>
@@ -1983,13 +1715,13 @@
               <w:lang w:eastAsia="en-GB"/>
             </w:rPr>
           </w:pPr>
-          <w:hyperlink w:anchor="_Toc496917823" w:history="1">
+          <w:hyperlink w:anchor="_Toc497081705" w:history="1">
             <w:r>
               <w:rPr>
                 <w:rStyle w:val="Hyperlink"/>
                 <w:noProof/>
               </w:rPr>
-              <w:t>6.2</w:t>
+              <w:t>2.6</w:t>
             </w:r>
             <w:r>
               <w:rPr>
@@ -2006,7 +1738,7 @@
                 <w:rStyle w:val="Hyperlink"/>
                 <w:noProof/>
               </w:rPr>
-              <w:t>Packages and Software Tools to Aid in the Process</w:t>
+              <w:t>Particle Swarm</w:t>
             </w:r>
             <w:r>
               <w:rPr>
@@ -2027,7 +1759,96 @@
                 <w:noProof/>
                 <w:webHidden/>
               </w:rPr>
-              <w:instrText xml:space="preserve"> PAGEREF _Toc496917823 \h </w:instrText>
+              <w:instrText xml:space="preserve"> PAGEREF _Toc497081705 \h </w:instrText>
+            </w:r>
+            <w:r>
+              <w:rPr>
+                <w:noProof/>
+                <w:webHidden/>
+              </w:rPr>
+            </w:r>
+            <w:r>
+              <w:rPr>
+                <w:noProof/>
+                <w:webHidden/>
+              </w:rPr>
+              <w:fldChar w:fldCharType="separate"/>
+            </w:r>
+            <w:r>
+              <w:rPr>
+                <w:noProof/>
+                <w:webHidden/>
+              </w:rPr>
+              <w:t>4</w:t>
+            </w:r>
+            <w:r>
+              <w:rPr>
+                <w:noProof/>
+                <w:webHidden/>
+              </w:rPr>
+              <w:fldChar w:fldCharType="end"/>
+            </w:r>
+          </w:hyperlink>
+        </w:p>
+        <w:p>
+          <w:pPr>
+            <w:pStyle w:val="TOC1"/>
+            <w:tabs>
+              <w:tab w:val="left" w:pos="440"/>
+            </w:tabs>
+            <w:rPr>
+              <w:rFonts w:asciiTheme="minorHAnsi" w:eastAsiaTheme="minorEastAsia" w:hAnsiTheme="minorHAnsi" w:cstheme="minorBidi"/>
+              <w:noProof/>
+              <w:sz w:val="22"/>
+              <w:szCs w:val="22"/>
+              <w:lang w:eastAsia="en-GB"/>
+            </w:rPr>
+          </w:pPr>
+          <w:hyperlink w:anchor="_Toc497081706" w:history="1">
+            <w:r>
+              <w:rPr>
+                <w:rStyle w:val="Hyperlink"/>
+                <w:noProof/>
+              </w:rPr>
+              <w:t>3</w:t>
+            </w:r>
+            <w:r>
+              <w:rPr>
+                <w:rFonts w:asciiTheme="minorHAnsi" w:eastAsiaTheme="minorEastAsia" w:hAnsiTheme="minorHAnsi" w:cstheme="minorBidi"/>
+                <w:noProof/>
+                <w:sz w:val="22"/>
+                <w:szCs w:val="22"/>
+                <w:lang w:eastAsia="en-GB"/>
+              </w:rPr>
+              <w:tab/>
+            </w:r>
+            <w:r>
+              <w:rPr>
+                <w:rStyle w:val="Hyperlink"/>
+                <w:noProof/>
+              </w:rPr>
+              <w:t>Availability of Bio-inspired Algorithms in R</w:t>
+            </w:r>
+            <w:r>
+              <w:rPr>
+                <w:noProof/>
+                <w:webHidden/>
+              </w:rPr>
+              <w:tab/>
+            </w:r>
+            <w:r>
+              <w:rPr>
+                <w:noProof/>
+                <w:webHidden/>
+              </w:rPr>
+              <w:fldChar w:fldCharType="begin"/>
+            </w:r>
+            <w:r>
+              <w:rPr>
+                <w:noProof/>
+                <w:webHidden/>
+              </w:rPr>
+              <w:instrText xml:space="preserve"> PAGEREF _Toc497081706 \h </w:instrText>
             </w:r>
             <w:r>
               <w:rPr>
@@ -2073,13 +1894,13 @@
               <w:lang w:eastAsia="en-GB"/>
             </w:rPr>
           </w:pPr>
-          <w:hyperlink w:anchor="_Toc496917824" w:history="1">
+          <w:hyperlink w:anchor="_Toc497081707" w:history="1">
             <w:r>
               <w:rPr>
                 <w:rStyle w:val="Hyperlink"/>
                 <w:noProof/>
               </w:rPr>
-              <w:t>6.3</w:t>
+              <w:t>3.1</w:t>
             </w:r>
             <w:r>
               <w:rPr>
@@ -2096,7 +1917,7 @@
                 <w:rStyle w:val="Hyperlink"/>
                 <w:noProof/>
               </w:rPr>
-              <w:t>Possibly another section on versioning or other software?</w:t>
+              <w:t>Main Areas</w:t>
             </w:r>
             <w:r>
               <w:rPr>
@@ -2117,7 +1938,7 @@
                 <w:noProof/>
                 <w:webHidden/>
               </w:rPr>
-              <w:instrText xml:space="preserve"> PAGEREF _Toc496917824 \h </w:instrText>
+              <w:instrText xml:space="preserve"> PAGEREF _Toc497081707 \h </w:instrText>
             </w:r>
             <w:r>
               <w:rPr>
@@ -2138,184 +1959,6 @@
                 <w:webHidden/>
               </w:rPr>
               <w:t>4</w:t>
-            </w:r>
-            <w:r>
-              <w:rPr>
-                <w:noProof/>
-                <w:webHidden/>
-              </w:rPr>
-              <w:fldChar w:fldCharType="end"/>
-            </w:r>
-          </w:hyperlink>
-        </w:p>
-        <w:p>
-          <w:pPr>
-            <w:pStyle w:val="TOC1"/>
-            <w:tabs>
-              <w:tab w:val="left" w:pos="440"/>
-            </w:tabs>
-            <w:rPr>
-              <w:rFonts w:asciiTheme="minorHAnsi" w:eastAsiaTheme="minorEastAsia" w:hAnsiTheme="minorHAnsi" w:cstheme="minorBidi"/>
-              <w:noProof/>
-              <w:sz w:val="22"/>
-              <w:szCs w:val="22"/>
-              <w:lang w:eastAsia="en-GB"/>
-            </w:rPr>
-          </w:pPr>
-          <w:hyperlink w:anchor="_Toc496917825" w:history="1">
-            <w:r>
-              <w:rPr>
-                <w:rStyle w:val="Hyperlink"/>
-                <w:noProof/>
-              </w:rPr>
-              <w:t>7</w:t>
-            </w:r>
-            <w:r>
-              <w:rPr>
-                <w:rFonts w:asciiTheme="minorHAnsi" w:eastAsiaTheme="minorEastAsia" w:hAnsiTheme="minorHAnsi" w:cstheme="minorBidi"/>
-                <w:noProof/>
-                <w:sz w:val="22"/>
-                <w:szCs w:val="22"/>
-                <w:lang w:eastAsia="en-GB"/>
-              </w:rPr>
-              <w:tab/>
-            </w:r>
-            <w:r>
-              <w:rPr>
-                <w:rStyle w:val="Hyperlink"/>
-                <w:noProof/>
-              </w:rPr>
-              <w:t>Evaluation Strategy</w:t>
-            </w:r>
-            <w:r>
-              <w:rPr>
-                <w:noProof/>
-                <w:webHidden/>
-              </w:rPr>
-              <w:tab/>
-            </w:r>
-            <w:r>
-              <w:rPr>
-                <w:noProof/>
-                <w:webHidden/>
-              </w:rPr>
-              <w:fldChar w:fldCharType="begin"/>
-            </w:r>
-            <w:r>
-              <w:rPr>
-                <w:noProof/>
-                <w:webHidden/>
-              </w:rPr>
-              <w:instrText xml:space="preserve"> PAGEREF _Toc496917825 \h </w:instrText>
-            </w:r>
-            <w:r>
-              <w:rPr>
-                <w:noProof/>
-                <w:webHidden/>
-              </w:rPr>
-            </w:r>
-            <w:r>
-              <w:rPr>
-                <w:noProof/>
-                <w:webHidden/>
-              </w:rPr>
-              <w:fldChar w:fldCharType="separate"/>
-            </w:r>
-            <w:r>
-              <w:rPr>
-                <w:noProof/>
-                <w:webHidden/>
-              </w:rPr>
-              <w:t>4</w:t>
-            </w:r>
-            <w:r>
-              <w:rPr>
-                <w:noProof/>
-                <w:webHidden/>
-              </w:rPr>
-              <w:fldChar w:fldCharType="end"/>
-            </w:r>
-          </w:hyperlink>
-        </w:p>
-        <w:p>
-          <w:pPr>
-            <w:pStyle w:val="TOC1"/>
-            <w:tabs>
-              <w:tab w:val="left" w:pos="440"/>
-            </w:tabs>
-            <w:rPr>
-              <w:rFonts w:asciiTheme="minorHAnsi" w:eastAsiaTheme="minorEastAsia" w:hAnsiTheme="minorHAnsi" w:cstheme="minorBidi"/>
-              <w:noProof/>
-              <w:sz w:val="22"/>
-              <w:szCs w:val="22"/>
-              <w:lang w:eastAsia="en-GB"/>
-            </w:rPr>
-          </w:pPr>
-          <w:hyperlink w:anchor="_Toc496917826" w:history="1">
-            <w:r>
-              <w:rPr>
-                <w:rStyle w:val="Hyperlink"/>
-                <w:noProof/>
-              </w:rPr>
-              <w:t>8</w:t>
-            </w:r>
-            <w:r>
-              <w:rPr>
-                <w:rFonts w:asciiTheme="minorHAnsi" w:eastAsiaTheme="minorEastAsia" w:hAnsiTheme="minorHAnsi" w:cstheme="minorBidi"/>
-                <w:noProof/>
-                <w:sz w:val="22"/>
-                <w:szCs w:val="22"/>
-                <w:lang w:eastAsia="en-GB"/>
-              </w:rPr>
-              <w:tab/>
-            </w:r>
-            <w:r>
-              <w:rPr>
-                <w:rStyle w:val="Hyperlink"/>
-                <w:noProof/>
-              </w:rPr>
-              <w:t>Project Management</w:t>
-            </w:r>
-            <w:r>
-              <w:rPr>
-                <w:noProof/>
-                <w:webHidden/>
-              </w:rPr>
-              <w:tab/>
-            </w:r>
-            <w:r>
-              <w:rPr>
-                <w:noProof/>
-                <w:webHidden/>
-              </w:rPr>
-              <w:fldChar w:fldCharType="begin"/>
-            </w:r>
-            <w:r>
-              <w:rPr>
-                <w:noProof/>
-                <w:webHidden/>
-              </w:rPr>
-              <w:instrText xml:space="preserve"> PAGEREF _Toc496917826 \h </w:instrText>
-            </w:r>
-            <w:r>
-              <w:rPr>
-                <w:noProof/>
-                <w:webHidden/>
-              </w:rPr>
-            </w:r>
-            <w:r>
-              <w:rPr>
-                <w:noProof/>
-                <w:webHidden/>
-              </w:rPr>
-              <w:fldChar w:fldCharType="separate"/>
-            </w:r>
-            <w:r>
-              <w:rPr>
-                <w:noProof/>
-                <w:webHidden/>
-              </w:rPr>
-              <w:t>5</w:t>
             </w:r>
             <w:r>
               <w:rPr>
@@ -2341,13 +1984,13 @@
               <w:lang w:eastAsia="en-GB"/>
             </w:rPr>
           </w:pPr>
-          <w:hyperlink w:anchor="_Toc496917827" w:history="1">
+          <w:hyperlink w:anchor="_Toc497081708" w:history="1">
             <w:r>
               <w:rPr>
                 <w:rStyle w:val="Hyperlink"/>
                 <w:noProof/>
               </w:rPr>
-              <w:t>8.1</w:t>
+              <w:t>3.2</w:t>
             </w:r>
             <w:r>
               <w:rPr>
@@ -2364,6 +2007,811 @@
                 <w:rStyle w:val="Hyperlink"/>
                 <w:noProof/>
               </w:rPr>
+              <w:t>Areas for Improvement / Areas to be Developed</w:t>
+            </w:r>
+            <w:r>
+              <w:rPr>
+                <w:noProof/>
+                <w:webHidden/>
+              </w:rPr>
+              <w:tab/>
+            </w:r>
+            <w:r>
+              <w:rPr>
+                <w:noProof/>
+                <w:webHidden/>
+              </w:rPr>
+              <w:fldChar w:fldCharType="begin"/>
+            </w:r>
+            <w:r>
+              <w:rPr>
+                <w:noProof/>
+                <w:webHidden/>
+              </w:rPr>
+              <w:instrText xml:space="preserve"> PAGEREF _Toc497081708 \h </w:instrText>
+            </w:r>
+            <w:r>
+              <w:rPr>
+                <w:noProof/>
+                <w:webHidden/>
+              </w:rPr>
+            </w:r>
+            <w:r>
+              <w:rPr>
+                <w:noProof/>
+                <w:webHidden/>
+              </w:rPr>
+              <w:fldChar w:fldCharType="separate"/>
+            </w:r>
+            <w:r>
+              <w:rPr>
+                <w:noProof/>
+                <w:webHidden/>
+              </w:rPr>
+              <w:t>4</w:t>
+            </w:r>
+            <w:r>
+              <w:rPr>
+                <w:noProof/>
+                <w:webHidden/>
+              </w:rPr>
+              <w:fldChar w:fldCharType="end"/>
+            </w:r>
+          </w:hyperlink>
+        </w:p>
+        <w:p>
+          <w:pPr>
+            <w:pStyle w:val="TOC1"/>
+            <w:tabs>
+              <w:tab w:val="left" w:pos="440"/>
+            </w:tabs>
+            <w:rPr>
+              <w:rFonts w:asciiTheme="minorHAnsi" w:eastAsiaTheme="minorEastAsia" w:hAnsiTheme="minorHAnsi" w:cstheme="minorBidi"/>
+              <w:noProof/>
+              <w:sz w:val="22"/>
+              <w:szCs w:val="22"/>
+              <w:lang w:eastAsia="en-GB"/>
+            </w:rPr>
+          </w:pPr>
+          <w:hyperlink w:anchor="_Toc497081709" w:history="1">
+            <w:r>
+              <w:rPr>
+                <w:rStyle w:val="Hyperlink"/>
+                <w:noProof/>
+              </w:rPr>
+              <w:t>4</w:t>
+            </w:r>
+            <w:r>
+              <w:rPr>
+                <w:rFonts w:asciiTheme="minorHAnsi" w:eastAsiaTheme="minorEastAsia" w:hAnsiTheme="minorHAnsi" w:cstheme="minorBidi"/>
+                <w:noProof/>
+                <w:sz w:val="22"/>
+                <w:szCs w:val="22"/>
+                <w:lang w:eastAsia="en-GB"/>
+              </w:rPr>
+              <w:tab/>
+            </w:r>
+            <w:r>
+              <w:rPr>
+                <w:rStyle w:val="Hyperlink"/>
+                <w:noProof/>
+              </w:rPr>
+              <w:t>Chosen Area</w:t>
+            </w:r>
+            <w:r>
+              <w:rPr>
+                <w:noProof/>
+                <w:webHidden/>
+              </w:rPr>
+              <w:tab/>
+            </w:r>
+            <w:r>
+              <w:rPr>
+                <w:noProof/>
+                <w:webHidden/>
+              </w:rPr>
+              <w:fldChar w:fldCharType="begin"/>
+            </w:r>
+            <w:r>
+              <w:rPr>
+                <w:noProof/>
+                <w:webHidden/>
+              </w:rPr>
+              <w:instrText xml:space="preserve"> PAGEREF _Toc497081709 \h </w:instrText>
+            </w:r>
+            <w:r>
+              <w:rPr>
+                <w:noProof/>
+                <w:webHidden/>
+              </w:rPr>
+            </w:r>
+            <w:r>
+              <w:rPr>
+                <w:noProof/>
+                <w:webHidden/>
+              </w:rPr>
+              <w:fldChar w:fldCharType="separate"/>
+            </w:r>
+            <w:r>
+              <w:rPr>
+                <w:noProof/>
+                <w:webHidden/>
+              </w:rPr>
+              <w:t>4</w:t>
+            </w:r>
+            <w:r>
+              <w:rPr>
+                <w:noProof/>
+                <w:webHidden/>
+              </w:rPr>
+              <w:fldChar w:fldCharType="end"/>
+            </w:r>
+          </w:hyperlink>
+        </w:p>
+        <w:p>
+          <w:pPr>
+            <w:pStyle w:val="TOC1"/>
+            <w:tabs>
+              <w:tab w:val="left" w:pos="440"/>
+            </w:tabs>
+            <w:rPr>
+              <w:rFonts w:asciiTheme="minorHAnsi" w:eastAsiaTheme="minorEastAsia" w:hAnsiTheme="minorHAnsi" w:cstheme="minorBidi"/>
+              <w:noProof/>
+              <w:sz w:val="22"/>
+              <w:szCs w:val="22"/>
+              <w:lang w:eastAsia="en-GB"/>
+            </w:rPr>
+          </w:pPr>
+          <w:hyperlink w:anchor="_Toc497081710" w:history="1">
+            <w:r>
+              <w:rPr>
+                <w:rStyle w:val="Hyperlink"/>
+                <w:noProof/>
+              </w:rPr>
+              <w:t>5</w:t>
+            </w:r>
+            <w:r>
+              <w:rPr>
+                <w:rFonts w:asciiTheme="minorHAnsi" w:eastAsiaTheme="minorEastAsia" w:hAnsiTheme="minorHAnsi" w:cstheme="minorBidi"/>
+                <w:noProof/>
+                <w:sz w:val="22"/>
+                <w:szCs w:val="22"/>
+                <w:lang w:eastAsia="en-GB"/>
+              </w:rPr>
+              <w:tab/>
+            </w:r>
+            <w:r>
+              <w:rPr>
+                <w:rStyle w:val="Hyperlink"/>
+                <w:noProof/>
+              </w:rPr>
+              <w:t>Requirements Analysis</w:t>
+            </w:r>
+            <w:r>
+              <w:rPr>
+                <w:noProof/>
+                <w:webHidden/>
+              </w:rPr>
+              <w:tab/>
+            </w:r>
+            <w:r>
+              <w:rPr>
+                <w:noProof/>
+                <w:webHidden/>
+              </w:rPr>
+              <w:fldChar w:fldCharType="begin"/>
+            </w:r>
+            <w:r>
+              <w:rPr>
+                <w:noProof/>
+                <w:webHidden/>
+              </w:rPr>
+              <w:instrText xml:space="preserve"> PAGEREF _Toc497081710 \h </w:instrText>
+            </w:r>
+            <w:r>
+              <w:rPr>
+                <w:noProof/>
+                <w:webHidden/>
+              </w:rPr>
+            </w:r>
+            <w:r>
+              <w:rPr>
+                <w:noProof/>
+                <w:webHidden/>
+              </w:rPr>
+              <w:fldChar w:fldCharType="separate"/>
+            </w:r>
+            <w:r>
+              <w:rPr>
+                <w:noProof/>
+                <w:webHidden/>
+              </w:rPr>
+              <w:t>4</w:t>
+            </w:r>
+            <w:r>
+              <w:rPr>
+                <w:noProof/>
+                <w:webHidden/>
+              </w:rPr>
+              <w:fldChar w:fldCharType="end"/>
+            </w:r>
+          </w:hyperlink>
+        </w:p>
+        <w:p>
+          <w:pPr>
+            <w:pStyle w:val="TOC1"/>
+            <w:tabs>
+              <w:tab w:val="left" w:pos="440"/>
+            </w:tabs>
+            <w:rPr>
+              <w:rFonts w:asciiTheme="minorHAnsi" w:eastAsiaTheme="minorEastAsia" w:hAnsiTheme="minorHAnsi" w:cstheme="minorBidi"/>
+              <w:noProof/>
+              <w:sz w:val="22"/>
+              <w:szCs w:val="22"/>
+              <w:lang w:eastAsia="en-GB"/>
+            </w:rPr>
+          </w:pPr>
+          <w:hyperlink w:anchor="_Toc497081711" w:history="1">
+            <w:r>
+              <w:rPr>
+                <w:rStyle w:val="Hyperlink"/>
+                <w:noProof/>
+              </w:rPr>
+              <w:t>6</w:t>
+            </w:r>
+            <w:r>
+              <w:rPr>
+                <w:rFonts w:asciiTheme="minorHAnsi" w:eastAsiaTheme="minorEastAsia" w:hAnsiTheme="minorHAnsi" w:cstheme="minorBidi"/>
+                <w:noProof/>
+                <w:sz w:val="22"/>
+                <w:szCs w:val="22"/>
+                <w:lang w:eastAsia="en-GB"/>
+              </w:rPr>
+              <w:tab/>
+            </w:r>
+            <w:r>
+              <w:rPr>
+                <w:rStyle w:val="Hyperlink"/>
+                <w:noProof/>
+              </w:rPr>
+              <w:t>R Packages</w:t>
+            </w:r>
+            <w:r>
+              <w:rPr>
+                <w:noProof/>
+                <w:webHidden/>
+              </w:rPr>
+              <w:tab/>
+            </w:r>
+            <w:r>
+              <w:rPr>
+                <w:noProof/>
+                <w:webHidden/>
+              </w:rPr>
+              <w:fldChar w:fldCharType="begin"/>
+            </w:r>
+            <w:r>
+              <w:rPr>
+                <w:noProof/>
+                <w:webHidden/>
+              </w:rPr>
+              <w:instrText xml:space="preserve"> PAGEREF _Toc497081711 \h </w:instrText>
+            </w:r>
+            <w:r>
+              <w:rPr>
+                <w:noProof/>
+                <w:webHidden/>
+              </w:rPr>
+            </w:r>
+            <w:r>
+              <w:rPr>
+                <w:noProof/>
+                <w:webHidden/>
+              </w:rPr>
+              <w:fldChar w:fldCharType="separate"/>
+            </w:r>
+            <w:r>
+              <w:rPr>
+                <w:noProof/>
+                <w:webHidden/>
+              </w:rPr>
+              <w:t>4</w:t>
+            </w:r>
+            <w:r>
+              <w:rPr>
+                <w:noProof/>
+                <w:webHidden/>
+              </w:rPr>
+              <w:fldChar w:fldCharType="end"/>
+            </w:r>
+          </w:hyperlink>
+        </w:p>
+        <w:p>
+          <w:pPr>
+            <w:pStyle w:val="TOC2"/>
+            <w:tabs>
+              <w:tab w:val="left" w:pos="880"/>
+              <w:tab w:val="right" w:leader="dot" w:pos="9016"/>
+            </w:tabs>
+            <w:rPr>
+              <w:rFonts w:asciiTheme="minorHAnsi" w:eastAsiaTheme="minorEastAsia" w:hAnsiTheme="minorHAnsi" w:cstheme="minorBidi"/>
+              <w:noProof/>
+              <w:sz w:val="22"/>
+              <w:szCs w:val="22"/>
+              <w:lang w:eastAsia="en-GB"/>
+            </w:rPr>
+          </w:pPr>
+          <w:hyperlink w:anchor="_Toc497081712" w:history="1">
+            <w:r>
+              <w:rPr>
+                <w:rStyle w:val="Hyperlink"/>
+                <w:noProof/>
+              </w:rPr>
+              <w:t>6.1</w:t>
+            </w:r>
+            <w:r>
+              <w:rPr>
+                <w:rFonts w:asciiTheme="minorHAnsi" w:eastAsiaTheme="minorEastAsia" w:hAnsiTheme="minorHAnsi" w:cstheme="minorBidi"/>
+                <w:noProof/>
+                <w:sz w:val="22"/>
+                <w:szCs w:val="22"/>
+                <w:lang w:eastAsia="en-GB"/>
+              </w:rPr>
+              <w:tab/>
+            </w:r>
+            <w:r>
+              <w:rPr>
+                <w:rStyle w:val="Hyperlink"/>
+                <w:noProof/>
+              </w:rPr>
+              <w:t>Process of Package Creation</w:t>
+            </w:r>
+            <w:r>
+              <w:rPr>
+                <w:noProof/>
+                <w:webHidden/>
+              </w:rPr>
+              <w:tab/>
+            </w:r>
+            <w:r>
+              <w:rPr>
+                <w:noProof/>
+                <w:webHidden/>
+              </w:rPr>
+              <w:fldChar w:fldCharType="begin"/>
+            </w:r>
+            <w:r>
+              <w:rPr>
+                <w:noProof/>
+                <w:webHidden/>
+              </w:rPr>
+              <w:instrText xml:space="preserve"> PAGEREF _Toc497081712 \h </w:instrText>
+            </w:r>
+            <w:r>
+              <w:rPr>
+                <w:noProof/>
+                <w:webHidden/>
+              </w:rPr>
+            </w:r>
+            <w:r>
+              <w:rPr>
+                <w:noProof/>
+                <w:webHidden/>
+              </w:rPr>
+              <w:fldChar w:fldCharType="separate"/>
+            </w:r>
+            <w:r>
+              <w:rPr>
+                <w:noProof/>
+                <w:webHidden/>
+              </w:rPr>
+              <w:t>5</w:t>
+            </w:r>
+            <w:r>
+              <w:rPr>
+                <w:noProof/>
+                <w:webHidden/>
+              </w:rPr>
+              <w:fldChar w:fldCharType="end"/>
+            </w:r>
+          </w:hyperlink>
+        </w:p>
+        <w:p>
+          <w:pPr>
+            <w:pStyle w:val="TOC2"/>
+            <w:tabs>
+              <w:tab w:val="left" w:pos="880"/>
+              <w:tab w:val="right" w:leader="dot" w:pos="9016"/>
+            </w:tabs>
+            <w:rPr>
+              <w:rFonts w:asciiTheme="minorHAnsi" w:eastAsiaTheme="minorEastAsia" w:hAnsiTheme="minorHAnsi" w:cstheme="minorBidi"/>
+              <w:noProof/>
+              <w:sz w:val="22"/>
+              <w:szCs w:val="22"/>
+              <w:lang w:eastAsia="en-GB"/>
+            </w:rPr>
+          </w:pPr>
+          <w:hyperlink w:anchor="_Toc497081713" w:history="1">
+            <w:r>
+              <w:rPr>
+                <w:rStyle w:val="Hyperlink"/>
+                <w:noProof/>
+              </w:rPr>
+              <w:t>6.2</w:t>
+            </w:r>
+            <w:r>
+              <w:rPr>
+                <w:rFonts w:asciiTheme="minorHAnsi" w:eastAsiaTheme="minorEastAsia" w:hAnsiTheme="minorHAnsi" w:cstheme="minorBidi"/>
+                <w:noProof/>
+                <w:sz w:val="22"/>
+                <w:szCs w:val="22"/>
+                <w:lang w:eastAsia="en-GB"/>
+              </w:rPr>
+              <w:tab/>
+            </w:r>
+            <w:r>
+              <w:rPr>
+                <w:rStyle w:val="Hyperlink"/>
+                <w:noProof/>
+              </w:rPr>
+              <w:t>Packages and Software Tools to Aid in the Process</w:t>
+            </w:r>
+            <w:r>
+              <w:rPr>
+                <w:noProof/>
+                <w:webHidden/>
+              </w:rPr>
+              <w:tab/>
+            </w:r>
+            <w:r>
+              <w:rPr>
+                <w:noProof/>
+                <w:webHidden/>
+              </w:rPr>
+              <w:fldChar w:fldCharType="begin"/>
+            </w:r>
+            <w:r>
+              <w:rPr>
+                <w:noProof/>
+                <w:webHidden/>
+              </w:rPr>
+              <w:instrText xml:space="preserve"> PAGEREF _Toc497081713 \h </w:instrText>
+            </w:r>
+            <w:r>
+              <w:rPr>
+                <w:noProof/>
+                <w:webHidden/>
+              </w:rPr>
+            </w:r>
+            <w:r>
+              <w:rPr>
+                <w:noProof/>
+                <w:webHidden/>
+              </w:rPr>
+              <w:fldChar w:fldCharType="separate"/>
+            </w:r>
+            <w:r>
+              <w:rPr>
+                <w:noProof/>
+                <w:webHidden/>
+              </w:rPr>
+              <w:t>5</w:t>
+            </w:r>
+            <w:r>
+              <w:rPr>
+                <w:noProof/>
+                <w:webHidden/>
+              </w:rPr>
+              <w:fldChar w:fldCharType="end"/>
+            </w:r>
+          </w:hyperlink>
+        </w:p>
+        <w:p>
+          <w:pPr>
+            <w:pStyle w:val="TOC2"/>
+            <w:tabs>
+              <w:tab w:val="left" w:pos="880"/>
+              <w:tab w:val="right" w:leader="dot" w:pos="9016"/>
+            </w:tabs>
+            <w:rPr>
+              <w:rFonts w:asciiTheme="minorHAnsi" w:eastAsiaTheme="minorEastAsia" w:hAnsiTheme="minorHAnsi" w:cstheme="minorBidi"/>
+              <w:noProof/>
+              <w:sz w:val="22"/>
+              <w:szCs w:val="22"/>
+              <w:lang w:eastAsia="en-GB"/>
+            </w:rPr>
+          </w:pPr>
+          <w:hyperlink w:anchor="_Toc497081714" w:history="1">
+            <w:r>
+              <w:rPr>
+                <w:rStyle w:val="Hyperlink"/>
+                <w:noProof/>
+              </w:rPr>
+              <w:t>6.3</w:t>
+            </w:r>
+            <w:r>
+              <w:rPr>
+                <w:rFonts w:asciiTheme="minorHAnsi" w:eastAsiaTheme="minorEastAsia" w:hAnsiTheme="minorHAnsi" w:cstheme="minorBidi"/>
+                <w:noProof/>
+                <w:sz w:val="22"/>
+                <w:szCs w:val="22"/>
+                <w:lang w:eastAsia="en-GB"/>
+              </w:rPr>
+              <w:tab/>
+            </w:r>
+            <w:r>
+              <w:rPr>
+                <w:rStyle w:val="Hyperlink"/>
+                <w:noProof/>
+              </w:rPr>
+              <w:t>Possibly another section on versioning or other software?</w:t>
+            </w:r>
+            <w:r>
+              <w:rPr>
+                <w:noProof/>
+                <w:webHidden/>
+              </w:rPr>
+              <w:tab/>
+            </w:r>
+            <w:r>
+              <w:rPr>
+                <w:noProof/>
+                <w:webHidden/>
+              </w:rPr>
+              <w:fldChar w:fldCharType="begin"/>
+            </w:r>
+            <w:r>
+              <w:rPr>
+                <w:noProof/>
+                <w:webHidden/>
+              </w:rPr>
+              <w:instrText xml:space="preserve"> PAGEREF _Toc497081714 \h </w:instrText>
+            </w:r>
+            <w:r>
+              <w:rPr>
+                <w:noProof/>
+                <w:webHidden/>
+              </w:rPr>
+            </w:r>
+            <w:r>
+              <w:rPr>
+                <w:noProof/>
+                <w:webHidden/>
+              </w:rPr>
+              <w:fldChar w:fldCharType="separate"/>
+            </w:r>
+            <w:r>
+              <w:rPr>
+                <w:noProof/>
+                <w:webHidden/>
+              </w:rPr>
+              <w:t>5</w:t>
+            </w:r>
+            <w:r>
+              <w:rPr>
+                <w:noProof/>
+                <w:webHidden/>
+              </w:rPr>
+              <w:fldChar w:fldCharType="end"/>
+            </w:r>
+          </w:hyperlink>
+        </w:p>
+        <w:p>
+          <w:pPr>
+            <w:pStyle w:val="TOC1"/>
+            <w:tabs>
+              <w:tab w:val="left" w:pos="440"/>
+            </w:tabs>
+            <w:rPr>
+              <w:rFonts w:asciiTheme="minorHAnsi" w:eastAsiaTheme="minorEastAsia" w:hAnsiTheme="minorHAnsi" w:cstheme="minorBidi"/>
+              <w:noProof/>
+              <w:sz w:val="22"/>
+              <w:szCs w:val="22"/>
+              <w:lang w:eastAsia="en-GB"/>
+            </w:rPr>
+          </w:pPr>
+          <w:hyperlink w:anchor="_Toc497081715" w:history="1">
+            <w:r>
+              <w:rPr>
+                <w:rStyle w:val="Hyperlink"/>
+                <w:noProof/>
+              </w:rPr>
+              <w:t>7</w:t>
+            </w:r>
+            <w:r>
+              <w:rPr>
+                <w:rFonts w:asciiTheme="minorHAnsi" w:eastAsiaTheme="minorEastAsia" w:hAnsiTheme="minorHAnsi" w:cstheme="minorBidi"/>
+                <w:noProof/>
+                <w:sz w:val="22"/>
+                <w:szCs w:val="22"/>
+                <w:lang w:eastAsia="en-GB"/>
+              </w:rPr>
+              <w:tab/>
+            </w:r>
+            <w:r>
+              <w:rPr>
+                <w:rStyle w:val="Hyperlink"/>
+                <w:noProof/>
+              </w:rPr>
+              <w:t>Evaluation Strategy</w:t>
+            </w:r>
+            <w:r>
+              <w:rPr>
+                <w:noProof/>
+                <w:webHidden/>
+              </w:rPr>
+              <w:tab/>
+            </w:r>
+            <w:r>
+              <w:rPr>
+                <w:noProof/>
+                <w:webHidden/>
+              </w:rPr>
+              <w:fldChar w:fldCharType="begin"/>
+            </w:r>
+            <w:r>
+              <w:rPr>
+                <w:noProof/>
+                <w:webHidden/>
+              </w:rPr>
+              <w:instrText xml:space="preserve"> PAGEREF _Toc497081715 \h </w:instrText>
+            </w:r>
+            <w:r>
+              <w:rPr>
+                <w:noProof/>
+                <w:webHidden/>
+              </w:rPr>
+            </w:r>
+            <w:r>
+              <w:rPr>
+                <w:noProof/>
+                <w:webHidden/>
+              </w:rPr>
+              <w:fldChar w:fldCharType="separate"/>
+            </w:r>
+            <w:r>
+              <w:rPr>
+                <w:noProof/>
+                <w:webHidden/>
+              </w:rPr>
+              <w:t>5</w:t>
+            </w:r>
+            <w:r>
+              <w:rPr>
+                <w:noProof/>
+                <w:webHidden/>
+              </w:rPr>
+              <w:fldChar w:fldCharType="end"/>
+            </w:r>
+          </w:hyperlink>
+        </w:p>
+        <w:p>
+          <w:pPr>
+            <w:pStyle w:val="TOC1"/>
+            <w:tabs>
+              <w:tab w:val="left" w:pos="440"/>
+            </w:tabs>
+            <w:rPr>
+              <w:rFonts w:asciiTheme="minorHAnsi" w:eastAsiaTheme="minorEastAsia" w:hAnsiTheme="minorHAnsi" w:cstheme="minorBidi"/>
+              <w:noProof/>
+              <w:sz w:val="22"/>
+              <w:szCs w:val="22"/>
+              <w:lang w:eastAsia="en-GB"/>
+            </w:rPr>
+          </w:pPr>
+          <w:hyperlink w:anchor="_Toc497081716" w:history="1">
+            <w:r>
+              <w:rPr>
+                <w:rStyle w:val="Hyperlink"/>
+                <w:noProof/>
+              </w:rPr>
+              <w:t>8</w:t>
+            </w:r>
+            <w:r>
+              <w:rPr>
+                <w:rFonts w:asciiTheme="minorHAnsi" w:eastAsiaTheme="minorEastAsia" w:hAnsiTheme="minorHAnsi" w:cstheme="minorBidi"/>
+                <w:noProof/>
+                <w:sz w:val="22"/>
+                <w:szCs w:val="22"/>
+                <w:lang w:eastAsia="en-GB"/>
+              </w:rPr>
+              <w:tab/>
+            </w:r>
+            <w:r>
+              <w:rPr>
+                <w:rStyle w:val="Hyperlink"/>
+                <w:noProof/>
+              </w:rPr>
+              <w:t>Project Management</w:t>
+            </w:r>
+            <w:r>
+              <w:rPr>
+                <w:noProof/>
+                <w:webHidden/>
+              </w:rPr>
+              <w:tab/>
+            </w:r>
+            <w:r>
+              <w:rPr>
+                <w:noProof/>
+                <w:webHidden/>
+              </w:rPr>
+              <w:fldChar w:fldCharType="begin"/>
+            </w:r>
+            <w:r>
+              <w:rPr>
+                <w:noProof/>
+                <w:webHidden/>
+              </w:rPr>
+              <w:instrText xml:space="preserve"> PAGEREF _Toc497081716 \h </w:instrText>
+            </w:r>
+            <w:r>
+              <w:rPr>
+                <w:noProof/>
+                <w:webHidden/>
+              </w:rPr>
+            </w:r>
+            <w:r>
+              <w:rPr>
+                <w:noProof/>
+                <w:webHidden/>
+              </w:rPr>
+              <w:fldChar w:fldCharType="separate"/>
+            </w:r>
+            <w:r>
+              <w:rPr>
+                <w:noProof/>
+                <w:webHidden/>
+              </w:rPr>
+              <w:t>5</w:t>
+            </w:r>
+            <w:r>
+              <w:rPr>
+                <w:noProof/>
+                <w:webHidden/>
+              </w:rPr>
+              <w:fldChar w:fldCharType="end"/>
+            </w:r>
+          </w:hyperlink>
+        </w:p>
+        <w:p>
+          <w:pPr>
+            <w:pStyle w:val="TOC2"/>
+            <w:tabs>
+              <w:tab w:val="left" w:pos="880"/>
+              <w:tab w:val="right" w:leader="dot" w:pos="9016"/>
+            </w:tabs>
+            <w:rPr>
+              <w:rFonts w:asciiTheme="minorHAnsi" w:eastAsiaTheme="minorEastAsia" w:hAnsiTheme="minorHAnsi" w:cstheme="minorBidi"/>
+              <w:noProof/>
+              <w:sz w:val="22"/>
+              <w:szCs w:val="22"/>
+              <w:lang w:eastAsia="en-GB"/>
+            </w:rPr>
+          </w:pPr>
+          <w:hyperlink w:anchor="_Toc497081717" w:history="1">
+            <w:r>
+              <w:rPr>
+                <w:rStyle w:val="Hyperlink"/>
+                <w:noProof/>
+              </w:rPr>
+              <w:t>8.1</w:t>
+            </w:r>
+            <w:r>
+              <w:rPr>
+                <w:rFonts w:asciiTheme="minorHAnsi" w:eastAsiaTheme="minorEastAsia" w:hAnsiTheme="minorHAnsi" w:cstheme="minorBidi"/>
+                <w:noProof/>
+                <w:sz w:val="22"/>
+                <w:szCs w:val="22"/>
+                <w:lang w:eastAsia="en-GB"/>
+              </w:rPr>
+              <w:tab/>
+            </w:r>
+            <w:r>
+              <w:rPr>
+                <w:rStyle w:val="Hyperlink"/>
+                <w:noProof/>
+              </w:rPr>
               <w:t>Project Schedule</w:t>
             </w:r>
             <w:r>
@@ -2385,7 +2833,7 @@
                 <w:noProof/>
                 <w:webHidden/>
               </w:rPr>
-              <w:instrText xml:space="preserve"> PAGEREF _Toc496917827 \h </w:instrText>
+              <w:instrText xml:space="preserve"> PAGEREF _Toc497081717 \h </w:instrText>
             </w:r>
             <w:r>
               <w:rPr>
@@ -2431,7 +2879,7 @@
               <w:lang w:eastAsia="en-GB"/>
             </w:rPr>
           </w:pPr>
-          <w:hyperlink w:anchor="_Toc496917828" w:history="1">
+          <w:hyperlink w:anchor="_Toc497081718" w:history="1">
             <w:r>
               <w:rPr>
                 <w:rStyle w:val="Hyperlink"/>
@@ -2475,7 +2923,7 @@
                 <w:noProof/>
                 <w:webHidden/>
               </w:rPr>
-              <w:instrText xml:space="preserve"> PAGEREF _Toc496917828 \h </w:instrText>
+              <w:instrText xml:space="preserve"> PAGEREF _Toc497081718 \h </w:instrText>
             </w:r>
             <w:r>
               <w:rPr>
@@ -2521,7 +2969,7 @@
               <w:lang w:eastAsia="en-GB"/>
             </w:rPr>
           </w:pPr>
-          <w:hyperlink w:anchor="_Toc496917829" w:history="1">
+          <w:hyperlink w:anchor="_Toc497081719" w:history="1">
             <w:r>
               <w:rPr>
                 <w:rStyle w:val="Hyperlink"/>
@@ -2565,7 +3013,7 @@
                 <w:noProof/>
                 <w:webHidden/>
               </w:rPr>
-              <w:instrText xml:space="preserve"> PAGEREF _Toc496917829 \h </w:instrText>
+              <w:instrText xml:space="preserve"> PAGEREF _Toc497081719 \h </w:instrText>
             </w:r>
             <w:r>
               <w:rPr>
@@ -2611,7 +3059,7 @@
               <w:lang w:eastAsia="en-GB"/>
             </w:rPr>
           </w:pPr>
-          <w:hyperlink w:anchor="_Toc496917830" w:history="1">
+          <w:hyperlink w:anchor="_Toc497081720" w:history="1">
             <w:r>
               <w:rPr>
                 <w:rStyle w:val="Hyperlink"/>
@@ -2655,7 +3103,7 @@
                 <w:noProof/>
                 <w:webHidden/>
               </w:rPr>
-              <w:instrText xml:space="preserve"> PAGEREF _Toc496917830 \h </w:instrText>
+              <w:instrText xml:space="preserve"> PAGEREF _Toc497081720 \h </w:instrText>
             </w:r>
             <w:r>
               <w:rPr>
@@ -2701,7 +3149,7 @@
               <w:lang w:eastAsia="en-GB"/>
             </w:rPr>
           </w:pPr>
-          <w:hyperlink w:anchor="_Toc496917831" w:history="1">
+          <w:hyperlink w:anchor="_Toc497081721" w:history="1">
             <w:r>
               <w:rPr>
                 <w:rStyle w:val="Hyperlink"/>
@@ -2745,7 +3193,7 @@
                 <w:noProof/>
                 <w:webHidden/>
               </w:rPr>
-              <w:instrText xml:space="preserve"> PAGEREF _Toc496917831 \h </w:instrText>
+              <w:instrText xml:space="preserve"> PAGEREF _Toc497081721 \h </w:instrText>
             </w:r>
             <w:r>
               <w:rPr>
@@ -2791,7 +3239,7 @@
               <w:lang w:eastAsia="en-GB"/>
             </w:rPr>
           </w:pPr>
-          <w:hyperlink w:anchor="_Toc496917832" w:history="1">
+          <w:hyperlink w:anchor="_Toc497081722" w:history="1">
             <w:r>
               <w:rPr>
                 <w:rStyle w:val="Hyperlink"/>
@@ -2835,7 +3283,7 @@
                 <w:noProof/>
                 <w:webHidden/>
               </w:rPr>
-              <w:instrText xml:space="preserve"> PAGEREF _Toc496917832 \h </w:instrText>
+              <w:instrText xml:space="preserve"> PAGEREF _Toc497081722 \h </w:instrText>
             </w:r>
             <w:r>
               <w:rPr>
@@ -2881,7 +3329,7 @@
               <w:lang w:eastAsia="en-GB"/>
             </w:rPr>
           </w:pPr>
-          <w:hyperlink w:anchor="_Toc496917833" w:history="1">
+          <w:hyperlink w:anchor="_Toc497081723" w:history="1">
             <w:r>
               <w:rPr>
                 <w:rStyle w:val="Hyperlink"/>
@@ -2925,7 +3373,7 @@
                 <w:noProof/>
                 <w:webHidden/>
               </w:rPr>
-              <w:instrText xml:space="preserve"> PAGEREF _Toc496917833 \h </w:instrText>
+              <w:instrText xml:space="preserve"> PAGEREF _Toc497081723 \h </w:instrText>
             </w:r>
             <w:r>
               <w:rPr>
@@ -2970,7 +3418,7 @@
               <w:lang w:eastAsia="en-GB"/>
             </w:rPr>
           </w:pPr>
-          <w:hyperlink w:anchor="_Toc496917834" w:history="1">
+          <w:hyperlink w:anchor="_Toc497081724" w:history="1">
             <w:r>
               <w:rPr>
                 <w:rStyle w:val="Hyperlink"/>
@@ -3014,7 +3462,7 @@
                 <w:noProof/>
                 <w:webHidden/>
               </w:rPr>
-              <w:instrText xml:space="preserve"> PAGEREF _Toc496917834 \h </w:instrText>
+              <w:instrText xml:space="preserve"> PAGEREF _Toc497081724 \h </w:instrText>
             </w:r>
             <w:r>
               <w:rPr>
@@ -3059,7 +3507,7 @@
               <w:lang w:eastAsia="en-GB"/>
             </w:rPr>
           </w:pPr>
-          <w:hyperlink w:anchor="_Toc496917835" w:history="1">
+          <w:hyperlink w:anchor="_Toc497081725" w:history="1">
             <w:r>
               <w:rPr>
                 <w:rStyle w:val="Hyperlink"/>
@@ -3103,7 +3551,7 @@
                 <w:noProof/>
                 <w:webHidden/>
               </w:rPr>
-              <w:instrText xml:space="preserve"> PAGEREF _Toc496917835 \h </w:instrText>
+              <w:instrText xml:space="preserve"> PAGEREF _Toc497081725 \h </w:instrText>
             </w:r>
             <w:r>
               <w:rPr>
@@ -3123,7 +3571,7 @@
                 <w:noProof/>
                 <w:webHidden/>
               </w:rPr>
-              <w:t>5</w:t>
+              <w:t>6</w:t>
             </w:r>
             <w:r>
               <w:rPr>
@@ -3166,41 +3614,41 @@
       <w:pPr>
         <w:pStyle w:val="Heading1"/>
       </w:pPr>
-      <w:bookmarkStart w:id="2" w:name="_Toc495493774"/>
-      <w:bookmarkStart w:id="3" w:name="_Toc496917811"/>
+      <w:bookmarkStart w:id="1" w:name="_Toc495493774"/>
+      <w:bookmarkStart w:id="2" w:name="_Toc497081696"/>
       <w:r>
         <w:t>Introduction</w:t>
       </w:r>
+      <w:bookmarkEnd w:id="1"/>
       <w:bookmarkEnd w:id="2"/>
+    </w:p>
+    <w:p>
+      <w:pPr>
+        <w:pStyle w:val="Heading2"/>
+      </w:pPr>
+      <w:bookmarkStart w:id="3" w:name="_Toc497081697"/>
+      <w:r>
+        <w:t>Purpose</w:t>
+      </w:r>
       <w:bookmarkEnd w:id="3"/>
     </w:p>
     <w:p>
+      <w:r>
+        <w:t>The purpose of this document is to give an overview of the domain of the project; to identify and describe the motivations and objectives of the project; and to give initial plans of how to overcome foreseeable problems. Supporting technical literature relevant to the project domain is also discussed.</w:t>
+      </w:r>
+    </w:p>
+    <w:p>
       <w:pPr>
         <w:pStyle w:val="Heading2"/>
       </w:pPr>
-      <w:bookmarkStart w:id="4" w:name="_Toc496917812"/>
-      <w:r>
-        <w:t>Purpose</w:t>
+      <w:bookmarkStart w:id="4" w:name="_Toc497081698"/>
+      <w:r>
+        <w:t xml:space="preserve">Aims and </w:t>
+      </w:r>
+      <w:r>
+        <w:t>Motivations</w:t>
       </w:r>
       <w:bookmarkEnd w:id="4"/>
-    </w:p>
-    <w:p>
-      <w:r>
-        <w:t>The purpose of this document is to give an overview of the domain of the project; to identify and describe the motivations and objectives of the project; and to give initial plans of how to overcome foreseeable problems. Supporting technical literature relevant to the project domain is also discussed.</w:t>
-      </w:r>
-    </w:p>
-    <w:p>
-      <w:pPr>
-        <w:pStyle w:val="Heading2"/>
-      </w:pPr>
-      <w:bookmarkStart w:id="5" w:name="_Toc496917813"/>
-      <w:r>
-        <w:t xml:space="preserve">Aims and </w:t>
-      </w:r>
-      <w:r>
-        <w:t>Motivations</w:t>
-      </w:r>
-      <w:bookmarkEnd w:id="5"/>
     </w:p>
     <w:p>
       <w:r>
@@ -3396,419 +3844,494 @@
       <w:pPr>
         <w:pStyle w:val="Heading1"/>
       </w:pPr>
-      <w:bookmarkStart w:id="6" w:name="_Toc496917814"/>
+      <w:bookmarkStart w:id="5" w:name="_Toc497081699"/>
       <w:r>
         <w:lastRenderedPageBreak/>
         <w:t>Bio-inspired Computing</w:t>
       </w:r>
+      <w:bookmarkEnd w:id="5"/>
+    </w:p>
+    <w:p>
+      <w:pPr>
+        <w:pStyle w:val="Heading2"/>
+      </w:pPr>
+      <w:bookmarkStart w:id="6" w:name="_Toc497081700"/>
+      <w:r>
+        <w:t>Genetic Algorithms</w:t>
+      </w:r>
       <w:bookmarkEnd w:id="6"/>
     </w:p>
     <w:p>
       <w:r>
-        <w:t>Giv</w:t>
-      </w:r>
-      <w:r>
-        <w:t>e</w:t>
-      </w:r>
-      <w:r>
-        <w:t xml:space="preserve"> an overview of main areas mentioning main applications of each area</w:t>
-      </w:r>
-    </w:p>
-    <w:p>
-      <w:r>
-        <w:t xml:space="preserve">Need to find main areas that I can </w:t>
+        <w:t>Genetic Algorithms (GAs) are an evolutionary search heuristic which takes inspiration from the process of natural selection</w:t>
+      </w:r>
+      <w:r>
+        <w:t xml:space="preserve"> [2]</w:t>
+      </w:r>
+      <w:r>
+        <w:t>.</w:t>
+      </w:r>
+      <w:r>
+        <w:t xml:space="preserve"> The algorithm uses a population of solutions to the given problem where each solution is given a fitness value which defines how suitable this solution is in this domain. The fitness value which can either be maximised or minimised is given from a fitness function</w:t>
+      </w:r>
+      <w:r>
+        <w:t xml:space="preserve"> which is defined depending on the scenario</w:t>
+      </w:r>
+      <w:r>
+        <w:t xml:space="preserve">. </w:t>
+      </w:r>
+      <w:r>
+        <w:t>This fitness value is used in the selection process whic</w:t>
+      </w:r>
+      <w:r>
+        <w:t xml:space="preserve">h mimics natural selection [2]. </w:t>
+      </w:r>
+      <w:r>
+        <w:t>Each solution has a probability</w:t>
+      </w:r>
+      <w:r>
+        <w:t xml:space="preserve"> relative to their fitness value</w:t>
+      </w:r>
+      <w:r>
+        <w:t xml:space="preserve"> of being chosen</w:t>
+      </w:r>
+      <w:r>
+        <w:t xml:space="preserve"> as a parent</w:t>
+      </w:r>
+      <w:r>
+        <w:t>. Parent is a term used to refer to a solution from the current generation which will be used in the crossover process to produce a child. A child is a solution that will carry over to the next generation. Crossover is a process</w:t>
+      </w:r>
+      <w:r>
+        <w:t>, or operator,</w:t>
+      </w:r>
+      <w:r>
+        <w:t xml:space="preserve"> where two parents are used to generate a child solution. The goal is to combine both parents while removing the negative characteristics of </w:t>
+      </w:r>
+      <w:r>
+        <w:t>the</w:t>
+      </w:r>
+      <w:r>
+        <w:t xml:space="preserve"> parent</w:t>
+      </w:r>
+      <w:r>
+        <w:t>s</w:t>
+      </w:r>
+      <w:r>
+        <w:t xml:space="preserve"> so that the child will have an improved fitness</w:t>
+      </w:r>
+      <w:r>
+        <w:t>. Another ope</w:t>
+      </w:r>
+      <w:r>
+        <w:t>rator which is used is mutation. This</w:t>
+      </w:r>
+      <w:r>
+        <w:t xml:space="preserve"> randomly </w:t>
+      </w:r>
+      <w:r>
+        <w:t>alters</w:t>
+      </w:r>
+      <w:r>
+        <w:t xml:space="preserve"> the child solution</w:t>
+      </w:r>
+      <w:r>
+        <w:t xml:space="preserve"> and can help to explore the search space quickly [3]</w:t>
+      </w:r>
+      <w:r>
+        <w:t xml:space="preserve">. </w:t>
+      </w:r>
+      <w:r>
+        <w:t>For example, one implementation of this is to choose two random values in the solution and to swap them [4].</w:t>
+      </w:r>
+      <w:r>
+        <w:t xml:space="preserve"> </w:t>
+      </w:r>
+      <w:r>
+        <w:t xml:space="preserve">This process is repeated until a pre-defined number of generations have completed, or a </w:t>
+      </w:r>
+      <w:r>
+        <w:t>set</w:t>
+      </w:r>
+      <w:r>
+        <w:t xml:space="preserve"> number of generations have passed with no improvement.</w:t>
+      </w:r>
+    </w:p>
+    <w:p/>
+    <w:p>
+      <w:r>
+        <w:t xml:space="preserve">Genetic Algorithms are used for solving optimisation problems </w:t>
+      </w:r>
+      <w:r>
+        <w:t>which are problems that involve finding the optimal solution in a search space. It can be difficult to find the globally optimal solution due to the search landscape itself having many local maxima, noise or from other constraint [5]. However, the performance of GA’</w:t>
+      </w:r>
+      <w:r>
+        <w:t xml:space="preserve">s </w:t>
       </w:r>
       <w:proofErr w:type="gramStart"/>
       <w:r>
-        <w:t>actually talk</w:t>
+        <w:t>are</w:t>
       </w:r>
       <w:proofErr w:type="gramEnd"/>
       <w:r>
-        <w:t xml:space="preserve"> about and reference. Make sure to get a good amount of references in here backing up all the applications I say.</w:t>
-      </w:r>
-    </w:p>
+        <w:t xml:space="preserve"> reduced significantly in problems which have very high dimensions and the evaluation of the fitness function become</w:t>
+      </w:r>
+      <w:r>
+        <w:t>s very computationally intensive [6]</w:t>
+      </w:r>
+      <w:r>
+        <w:t>.</w:t>
+      </w:r>
+    </w:p>
+    <w:p/>
+    <w:p/>
     <w:p>
       <w:pPr>
         <w:pStyle w:val="Heading2"/>
       </w:pPr>
-      <w:bookmarkStart w:id="7" w:name="_Toc496917815"/>
-      <w:r>
-        <w:t>Genetic Algorithms</w:t>
+      <w:bookmarkStart w:id="7" w:name="_Toc497081701"/>
+      <w:r>
+        <w:t>Cellular Automata</w:t>
       </w:r>
       <w:bookmarkEnd w:id="7"/>
     </w:p>
     <w:p>
-      <w:r>
-        <w:t>Genetic Algorithms (GAs) are an evolutionary search heuristic which takes inspiration from the process of natural selection</w:t>
-      </w:r>
-      <w:r>
-        <w:t xml:space="preserve"> [2]</w:t>
-      </w:r>
-      <w:r>
-        <w:t>.</w:t>
-      </w:r>
-      <w:r>
-        <w:t xml:space="preserve"> The algorithm uses a population of solutions to the given problem where each solution is given a fitness value which defines how suitable this solution is in this domain. The fitness value which can either be maximised or minimised is given from a fitness function. </w:t>
-      </w:r>
-      <w:r>
-        <w:t>This fitness value is used in the selection process whic</w:t>
-      </w:r>
-      <w:r>
-        <w:t xml:space="preserve">h mimics natural selection [2]. </w:t>
-      </w:r>
-      <w:r>
-        <w:t>Each solution has a probability</w:t>
-      </w:r>
-      <w:r>
-        <w:t xml:space="preserve"> relative to their fitness value</w:t>
-      </w:r>
-      <w:r>
-        <w:t xml:space="preserve"> of being chosen</w:t>
-      </w:r>
-      <w:r>
-        <w:t xml:space="preserve"> as a parent</w:t>
-      </w:r>
-      <w:r>
-        <w:t>. Parent is a term used to refer to a solution from the current generation which will be used in the crossover process to produce a child. A child is a solution that will carry over to the next generation. Crossover is a process</w:t>
-      </w:r>
-      <w:r>
-        <w:t>, or operator,</w:t>
-      </w:r>
-      <w:r>
-        <w:t xml:space="preserve"> where two parents are used to generate a child solution. The goal is to combine both parents while removing the negative characteristics of each parent so that the child will have an improved fitness</w:t>
-      </w:r>
-      <w:r>
-        <w:t xml:space="preserve">. Another operator which is used is mutation which randomly </w:t>
-      </w:r>
-      <w:r>
-        <w:t>alters</w:t>
-      </w:r>
-      <w:r>
-        <w:t xml:space="preserve"> the child solution</w:t>
-      </w:r>
-      <w:r>
-        <w:t xml:space="preserve"> and can help to explore the search space quickly [3]</w:t>
-      </w:r>
-      <w:r>
-        <w:t xml:space="preserve">. </w:t>
-      </w:r>
-      <w:r>
-        <w:t>For example, one implementation of this is to choose two random values in the solution and to swap them [4].</w:t>
-      </w:r>
-      <w:r>
-        <w:t xml:space="preserve"> </w:t>
-      </w:r>
-      <w:r>
-        <w:t>This process is repeated until a pre-defined number of generations have completed, or a certain number of generations have passed with no improvement.</w:t>
-      </w:r>
-    </w:p>
-    <w:p>
-      <w:r>
-        <w:t>Cellular Automata</w:t>
-      </w:r>
-    </w:p>
-    <w:p>
+      <w:pPr>
+        <w:pStyle w:val="Heading2"/>
+      </w:pPr>
+      <w:bookmarkStart w:id="8" w:name="_Toc497081702"/>
       <w:r>
         <w:t>Neural Networks</w:t>
       </w:r>
-    </w:p>
-    <w:p>
+      <w:bookmarkEnd w:id="8"/>
+    </w:p>
+    <w:p>
+      <w:pPr>
+        <w:pStyle w:val="Heading2"/>
+      </w:pPr>
+      <w:bookmarkStart w:id="9" w:name="_Toc497081703"/>
       <w:r>
         <w:t>Emergent Systems / Swarm Intelligence</w:t>
       </w:r>
-    </w:p>
-    <w:p>
+      <w:bookmarkEnd w:id="9"/>
+    </w:p>
+    <w:p>
+      <w:pPr>
+        <w:pStyle w:val="Heading2"/>
+      </w:pPr>
+      <w:bookmarkStart w:id="10" w:name="_Toc497081704"/>
       <w:r>
         <w:t>Genetic Programming</w:t>
       </w:r>
-    </w:p>
-    <w:p>
+      <w:bookmarkEnd w:id="10"/>
+    </w:p>
+    <w:p>
+      <w:pPr>
+        <w:pStyle w:val="Heading2"/>
+      </w:pPr>
+      <w:bookmarkStart w:id="11" w:name="_Toc497081705"/>
+      <w:r>
+        <w:t>Particle Swarm</w:t>
+      </w:r>
+      <w:bookmarkEnd w:id="11"/>
+    </w:p>
+    <w:p>
+      <w:pPr>
+        <w:pStyle w:val="Heading1"/>
+      </w:pPr>
+      <w:bookmarkStart w:id="12" w:name="_Toc497081706"/>
+      <w:r>
+        <w:t>Availability of Bio-inspired Algorithms in R</w:t>
+      </w:r>
+      <w:bookmarkEnd w:id="12"/>
+    </w:p>
+    <w:p>
+      <w:pPr>
+        <w:pStyle w:val="Heading2"/>
+      </w:pPr>
+      <w:bookmarkStart w:id="13" w:name="_Toc497081707"/>
+      <w:r>
+        <w:t>Main Areas</w:t>
+      </w:r>
+      <w:bookmarkEnd w:id="13"/>
+    </w:p>
+    <w:p>
+      <w:r>
+        <w:t xml:space="preserve">Identify R Packages that provide access to the main areas mentioned in Section 3. </w:t>
+      </w:r>
+      <w:proofErr w:type="gramStart"/>
+      <w:r>
+        <w:t>Take into account</w:t>
+      </w:r>
+      <w:proofErr w:type="gramEnd"/>
+      <w:r>
+        <w:t xml:space="preserve"> what they do, how they are implemented, if they are still being built upon</w:t>
+      </w:r>
+    </w:p>
+    <w:p>
+      <w:pPr>
+        <w:pStyle w:val="Heading2"/>
+      </w:pPr>
+      <w:bookmarkStart w:id="14" w:name="_Toc497081708"/>
+      <w:r>
+        <w:t>Area</w:t>
+      </w:r>
+      <w:r>
+        <w:t>s for Improvement / Areas to be Developed</w:t>
+      </w:r>
+      <w:bookmarkEnd w:id="14"/>
+    </w:p>
+    <w:p>
+      <w:r>
+        <w:t>Select areas which can be improved or are absent from the above section giving ways to improve the existing implementations if one exists</w:t>
+      </w:r>
+    </w:p>
+    <w:p>
+      <w:pPr>
+        <w:pStyle w:val="Heading1"/>
+      </w:pPr>
+      <w:bookmarkStart w:id="15" w:name="_Toc497081709"/>
+      <w:r>
+        <w:t>Chosen Area</w:t>
+      </w:r>
+      <w:bookmarkEnd w:id="15"/>
+    </w:p>
+    <w:p>
+      <w:r>
+        <w:t>Reasons as to why I have chosen this area</w:t>
+      </w:r>
+    </w:p>
+    <w:p>
+      <w:r>
+        <w:t>More in depth look at this areas packages</w:t>
+      </w:r>
+    </w:p>
+    <w:p>
+      <w:r>
+        <w:t>Main literature review</w:t>
+      </w:r>
+    </w:p>
+    <w:p>
+      <w:pPr>
+        <w:pStyle w:val="Heading1"/>
+      </w:pPr>
+      <w:bookmarkStart w:id="16" w:name="_Toc497081710"/>
+      <w:r>
+        <w:t>Requirements Analysis</w:t>
+      </w:r>
+      <w:bookmarkEnd w:id="16"/>
+    </w:p>
+    <w:p>
+      <w:pPr>
+        <w:pStyle w:val="Heading1"/>
+      </w:pPr>
+      <w:bookmarkStart w:id="17" w:name="_Toc497081711"/>
+      <w:r>
+        <w:t>R Packages</w:t>
+      </w:r>
+      <w:bookmarkEnd w:id="17"/>
+    </w:p>
+    <w:p>
+      <w:pPr>
+        <w:pStyle w:val="Heading2"/>
+      </w:pPr>
+      <w:bookmarkStart w:id="18" w:name="_Toc497081712"/>
       <w:r>
         <w:lastRenderedPageBreak/>
-        <w:t>Particle Swarm</w:t>
-      </w:r>
+        <w:t>Process of Package Creation</w:t>
+      </w:r>
+      <w:bookmarkEnd w:id="18"/>
+    </w:p>
+    <w:p>
+      <w:pPr>
+        <w:pStyle w:val="Heading2"/>
+      </w:pPr>
+      <w:bookmarkStart w:id="19" w:name="_Toc497081713"/>
+      <w:r>
+        <w:t>Packages and Software Tools</w:t>
+      </w:r>
+      <w:r>
+        <w:t xml:space="preserve"> to Aid in the Process</w:t>
+      </w:r>
+      <w:bookmarkEnd w:id="19"/>
+    </w:p>
+    <w:p>
+      <w:pPr>
+        <w:pStyle w:val="Heading2"/>
+      </w:pPr>
+      <w:bookmarkStart w:id="20" w:name="_Toc497081714"/>
+      <w:r>
+        <w:t>Possibly another section on versioning or other software?</w:t>
+      </w:r>
+      <w:bookmarkEnd w:id="20"/>
     </w:p>
     <w:p>
       <w:pPr>
         <w:pStyle w:val="Heading1"/>
       </w:pPr>
-      <w:bookmarkStart w:id="8" w:name="_Toc496917816"/>
-      <w:r>
-        <w:t>Availability of Bio-inspired Algorithms in R</w:t>
-      </w:r>
-      <w:bookmarkEnd w:id="8"/>
+      <w:bookmarkStart w:id="21" w:name="_Toc497081715"/>
+      <w:r>
+        <w:t>Evaluation Strategy</w:t>
+      </w:r>
+      <w:bookmarkEnd w:id="21"/>
+    </w:p>
+    <w:p>
+      <w:pPr>
+        <w:pStyle w:val="Heading1"/>
+      </w:pPr>
+      <w:bookmarkStart w:id="22" w:name="_Toc497081716"/>
+      <w:r>
+        <w:t>Project Management</w:t>
+      </w:r>
+      <w:bookmarkEnd w:id="22"/>
     </w:p>
     <w:p>
       <w:pPr>
         <w:pStyle w:val="Heading2"/>
       </w:pPr>
-      <w:bookmarkStart w:id="9" w:name="_Toc496917817"/>
-      <w:r>
-        <w:t>Main Areas</w:t>
-      </w:r>
-      <w:bookmarkEnd w:id="9"/>
-    </w:p>
-    <w:p>
-      <w:r>
-        <w:t xml:space="preserve">Identify R Packages that provide access to the main areas mentioned in Section 3. </w:t>
-      </w:r>
-      <w:proofErr w:type="gramStart"/>
-      <w:r>
-        <w:t>Take into account</w:t>
-      </w:r>
-      <w:proofErr w:type="gramEnd"/>
-      <w:r>
-        <w:t xml:space="preserve"> what they do, how they are implemented, if they are still being built upon</w:t>
-      </w:r>
+      <w:bookmarkStart w:id="23" w:name="_Toc497081717"/>
+      <w:r>
+        <w:t>Project Schedule</w:t>
+      </w:r>
+      <w:bookmarkEnd w:id="23"/>
+    </w:p>
+    <w:p>
+      <w:pPr>
+        <w:pStyle w:val="Heading3"/>
+      </w:pPr>
+      <w:bookmarkStart w:id="24" w:name="_Toc497081718"/>
+      <w:r>
+        <w:t>Work Breakdown Structure</w:t>
+      </w:r>
+      <w:bookmarkEnd w:id="24"/>
+    </w:p>
+    <w:p>
+      <w:pPr>
+        <w:pStyle w:val="Heading3"/>
+      </w:pPr>
+      <w:bookmarkStart w:id="25" w:name="_Toc497081719"/>
+      <w:r>
+        <w:t>Project Timetable</w:t>
+      </w:r>
+      <w:bookmarkEnd w:id="25"/>
     </w:p>
     <w:p>
       <w:pPr>
         <w:pStyle w:val="Heading2"/>
       </w:pPr>
-      <w:bookmarkStart w:id="10" w:name="_Toc496917818"/>
-      <w:r>
-        <w:t>Area</w:t>
-      </w:r>
-      <w:r>
-        <w:t>s for Improvement / Areas to be Developed</w:t>
-      </w:r>
-      <w:bookmarkEnd w:id="10"/>
-    </w:p>
-    <w:p>
-      <w:r>
-        <w:t>Select areas which can be improved or are absent from the above section giving ways to improve the existing implementations if one exists</w:t>
-      </w:r>
+      <w:bookmarkStart w:id="26" w:name="_Toc497081720"/>
+      <w:r>
+        <w:t>Risk Analysis</w:t>
+      </w:r>
+      <w:bookmarkEnd w:id="26"/>
+    </w:p>
+    <w:p>
+      <w:pPr>
+        <w:pStyle w:val="Heading3"/>
+      </w:pPr>
+      <w:bookmarkStart w:id="27" w:name="_Toc497081721"/>
+      <w:r>
+        <w:t>Risk Identification</w:t>
+      </w:r>
+      <w:bookmarkEnd w:id="27"/>
+    </w:p>
+    <w:p>
+      <w:pPr>
+        <w:pStyle w:val="Heading3"/>
+      </w:pPr>
+      <w:bookmarkStart w:id="28" w:name="_Toc497081722"/>
+      <w:r>
+        <w:t>Risk Management</w:t>
+      </w:r>
+      <w:bookmarkEnd w:id="28"/>
+    </w:p>
+    <w:p>
+      <w:pPr>
+        <w:pStyle w:val="Heading2"/>
+      </w:pPr>
+      <w:bookmarkStart w:id="29" w:name="_Toc497081723"/>
+      <w:r>
+        <w:t>Professional, Legal, Ethical and Social Issues</w:t>
+      </w:r>
+      <w:bookmarkEnd w:id="29"/>
     </w:p>
     <w:p>
       <w:pPr>
         <w:pStyle w:val="Heading1"/>
       </w:pPr>
-      <w:bookmarkStart w:id="11" w:name="_Toc496917819"/>
-      <w:r>
-        <w:t>Chosen Area</w:t>
-      </w:r>
-      <w:bookmarkEnd w:id="11"/>
-    </w:p>
-    <w:p>
-      <w:r>
-        <w:t>Reasons as to why I have chosen this area</w:t>
-      </w:r>
-    </w:p>
-    <w:p>
-      <w:r>
-        <w:t>More in depth look at this areas packages</w:t>
-      </w:r>
-    </w:p>
-    <w:p>
-      <w:r>
-        <w:t>Main literature review</w:t>
+      <w:bookmarkStart w:id="30" w:name="_Toc497081724"/>
+      <w:r>
+        <w:t>References</w:t>
+      </w:r>
+      <w:bookmarkEnd w:id="30"/>
+    </w:p>
+    <w:p>
+      <w:r>
+        <w:t>[1] Tiobe.com. (2017). R | TIOBE - The Software Quality Company. [online] Available at: https://www.tiobe.com/tiobe-index/r/ [Accessed 27 Oct. 2017].</w:t>
+      </w:r>
+    </w:p>
+    <w:p>
+      <w:r>
+        <w:t xml:space="preserve">[2] </w:t>
+      </w:r>
+      <w:r>
+        <w:t>Darwin, C. &amp; Wallace, J., 1998. The origin of species / Charles Darwin., Ware: Wordsworth Editions.</w:t>
+      </w:r>
+    </w:p>
+    <w:p>
+      <w:r>
+        <w:t xml:space="preserve">[3] </w:t>
+      </w:r>
+      <w:proofErr w:type="spellStart"/>
+      <w:r>
+        <w:t>Sivanandam</w:t>
+      </w:r>
+      <w:proofErr w:type="spellEnd"/>
+      <w:r>
+        <w:t>, S. and Deepa, S. (2008). Introduction to genetic algorithms. Berlin: Springer, pp.14-39.</w:t>
+      </w:r>
+    </w:p>
+    <w:p>
+      <w:r>
+        <w:lastRenderedPageBreak/>
+        <w:t xml:space="preserve">[4] </w:t>
+      </w:r>
+      <w:r>
+        <w:t xml:space="preserve">Moon, C., Kim, J., Choi, G. and </w:t>
+      </w:r>
+      <w:proofErr w:type="spellStart"/>
+      <w:r>
+        <w:t>Seo</w:t>
+      </w:r>
+      <w:proofErr w:type="spellEnd"/>
+      <w:r>
+        <w:t>, Y. (2002). An efficient genetic algorithm for the traveling salesman problem with precedence constraints. European Journal of Operational Research, 140(3), pp.606-617.</w:t>
+      </w:r>
+    </w:p>
+    <w:p>
+      <w:r>
+        <w:t xml:space="preserve">[5] </w:t>
+      </w:r>
+      <w:r>
+        <w:t>Kramer, O. (2017). Genetic Algorithm Essentials. Studies in Computational Intelligence, [online] 679, pp.11-18. Available at: https://doi-org.ezproxy1.hw.ac.uk/10.1007/978-3-319-52156-5 [Accessed 29 Oct. 2017].</w:t>
+      </w:r>
+    </w:p>
+    <w:p>
+      <w:r>
+        <w:t xml:space="preserve">[6] </w:t>
+      </w:r>
+      <w:r>
+        <w:t>Kar, A. (2016). Bio inspired computing – A review of algorithms and scope of applications. Expert Systems with Applications, [online] 59, pp.20-32. Available at: https://www-sciencedirect-com.ezproxy1.hw.ac.uk/science/article/pii/S095741741630183X [Accessed 29 Oct. 2017].</w:t>
       </w:r>
     </w:p>
     <w:p>
       <w:pPr>
         <w:pStyle w:val="Heading1"/>
       </w:pPr>
-      <w:bookmarkStart w:id="12" w:name="_Toc496917820"/>
-      <w:r>
-        <w:t>Requirements Analysis</w:t>
-      </w:r>
-      <w:bookmarkEnd w:id="12"/>
-    </w:p>
-    <w:p>
-      <w:pPr>
-        <w:pStyle w:val="Heading1"/>
-      </w:pPr>
-      <w:bookmarkStart w:id="13" w:name="_Toc496917821"/>
-      <w:r>
-        <w:t>R Packages</w:t>
-      </w:r>
-      <w:bookmarkEnd w:id="13"/>
-    </w:p>
-    <w:p>
-      <w:pPr>
-        <w:pStyle w:val="Heading2"/>
-      </w:pPr>
-      <w:bookmarkStart w:id="14" w:name="_Toc496917822"/>
-      <w:r>
-        <w:t>Process of Package Creation</w:t>
-      </w:r>
-      <w:bookmarkEnd w:id="14"/>
-    </w:p>
-    <w:p>
-      <w:pPr>
-        <w:pStyle w:val="Heading2"/>
-      </w:pPr>
-      <w:bookmarkStart w:id="15" w:name="_Toc496917823"/>
-      <w:r>
-        <w:t>Packages and Software Tools</w:t>
-      </w:r>
-      <w:r>
-        <w:t xml:space="preserve"> to Aid in the Process</w:t>
-      </w:r>
-      <w:bookmarkEnd w:id="15"/>
-    </w:p>
-    <w:p>
-      <w:pPr>
-        <w:pStyle w:val="Heading2"/>
-      </w:pPr>
-      <w:bookmarkStart w:id="16" w:name="_Toc496917824"/>
-      <w:r>
-        <w:t>Possibly another section on versioning or other software?</w:t>
-      </w:r>
-      <w:bookmarkEnd w:id="16"/>
-    </w:p>
-    <w:p>
-      <w:pPr>
-        <w:pStyle w:val="Heading1"/>
-      </w:pPr>
-      <w:bookmarkStart w:id="17" w:name="_Toc496917825"/>
-      <w:r>
-        <w:t>Evaluation Strategy</w:t>
-      </w:r>
-      <w:bookmarkEnd w:id="17"/>
-    </w:p>
-    <w:p>
-      <w:pPr>
-        <w:pStyle w:val="Heading1"/>
-      </w:pPr>
-      <w:bookmarkStart w:id="18" w:name="_Toc496917826"/>
-      <w:r>
-        <w:lastRenderedPageBreak/>
-        <w:t>Project Management</w:t>
-      </w:r>
-      <w:bookmarkEnd w:id="18"/>
-    </w:p>
-    <w:p>
-      <w:pPr>
-        <w:pStyle w:val="Heading2"/>
-      </w:pPr>
-      <w:bookmarkStart w:id="19" w:name="_Toc496917827"/>
-      <w:r>
-        <w:t>Project Schedule</w:t>
-      </w:r>
-      <w:bookmarkEnd w:id="19"/>
-    </w:p>
-    <w:p>
-      <w:pPr>
-        <w:pStyle w:val="Heading3"/>
-      </w:pPr>
-      <w:bookmarkStart w:id="20" w:name="_Toc496917828"/>
-      <w:r>
-        <w:t>Work Breakdown Structure</w:t>
-      </w:r>
-      <w:bookmarkEnd w:id="20"/>
-    </w:p>
-    <w:p>
-      <w:pPr>
-        <w:pStyle w:val="Heading3"/>
-      </w:pPr>
-      <w:bookmarkStart w:id="21" w:name="_Toc496917829"/>
-      <w:r>
-        <w:t>Project Timetable</w:t>
-      </w:r>
-      <w:bookmarkEnd w:id="21"/>
-    </w:p>
-    <w:p>
-      <w:pPr>
-        <w:pStyle w:val="Heading2"/>
-      </w:pPr>
-      <w:bookmarkStart w:id="22" w:name="_Toc496917830"/>
-      <w:r>
-        <w:t>Risk Analysis</w:t>
-      </w:r>
-      <w:bookmarkEnd w:id="22"/>
-    </w:p>
-    <w:p>
-      <w:pPr>
-        <w:pStyle w:val="Heading3"/>
-      </w:pPr>
-      <w:bookmarkStart w:id="23" w:name="_Toc496917831"/>
-      <w:r>
-        <w:t>Risk Identification</w:t>
-      </w:r>
-      <w:bookmarkEnd w:id="23"/>
-    </w:p>
-    <w:p>
-      <w:pPr>
-        <w:pStyle w:val="Heading3"/>
-      </w:pPr>
-      <w:bookmarkStart w:id="24" w:name="_Toc496917832"/>
-      <w:r>
-        <w:t>Risk Management</w:t>
-      </w:r>
-      <w:bookmarkEnd w:id="24"/>
-    </w:p>
-    <w:p>
-      <w:pPr>
-        <w:pStyle w:val="Heading2"/>
-      </w:pPr>
-      <w:bookmarkStart w:id="25" w:name="_Toc496917833"/>
-      <w:r>
-        <w:t>Professional, Legal, Ethical and Social Issues</w:t>
-      </w:r>
-      <w:bookmarkEnd w:id="25"/>
-    </w:p>
-    <w:p>
-      <w:pPr>
-        <w:pStyle w:val="Heading1"/>
-      </w:pPr>
-      <w:bookmarkStart w:id="26" w:name="_Toc496917834"/>
-      <w:r>
-        <w:t>References</w:t>
-      </w:r>
-      <w:bookmarkEnd w:id="26"/>
-    </w:p>
-    <w:p>
-      <w:r>
-        <w:t>[1] Tiobe.com. (2017). R | TIOBE - The Software Quality Company. [online] Available at: https://www.tiobe.com/tiobe-index/r/ [Accessed 27 Oct. 2017].</w:t>
-      </w:r>
-    </w:p>
-    <w:p>
-      <w:r>
-        <w:t xml:space="preserve">[2] </w:t>
-      </w:r>
-      <w:r>
-        <w:t>Darwin, C. &amp; Wallace, J., 1998. The origin of species / Charles Darwin., Ware: Wordsworth Editions.</w:t>
-      </w:r>
-    </w:p>
-    <w:p>
-      <w:r>
-        <w:t xml:space="preserve">[3] </w:t>
-      </w:r>
-      <w:proofErr w:type="spellStart"/>
-      <w:r>
-        <w:t>Sivanandam</w:t>
-      </w:r>
-      <w:proofErr w:type="spellEnd"/>
-      <w:r>
-        <w:t>, S. and Deepa, S. (2008). Introduction to genetic algorithms. Berlin: Springer, pp.14-39.</w:t>
-      </w:r>
-    </w:p>
-    <w:p>
-      <w:r>
-        <w:t xml:space="preserve">[4] </w:t>
-      </w:r>
-      <w:r>
-        <w:t xml:space="preserve">Moon, C., Kim, J., Choi, G. and </w:t>
-      </w:r>
-      <w:proofErr w:type="spellStart"/>
-      <w:r>
-        <w:t>Seo</w:t>
-      </w:r>
-      <w:proofErr w:type="spellEnd"/>
-      <w:r>
-        <w:t>, Y. (2002). An efficient genetic algorithm for the traveling salesman problem with precedence constraints. European Journal of Operational Research, 140(3), pp.606-617.</w:t>
-      </w:r>
-    </w:p>
-    <w:p>
-      <w:pPr>
-        <w:pStyle w:val="Heading1"/>
-      </w:pPr>
-      <w:bookmarkStart w:id="27" w:name="_Toc496917835"/>
+      <w:bookmarkStart w:id="31" w:name="_Toc497081725"/>
       <w:r>
         <w:t>Appendices</w:t>
       </w:r>
-      <w:bookmarkEnd w:id="27"/>
+      <w:bookmarkEnd w:id="31"/>
     </w:p>
     <w:sectPr>
       <w:headerReference w:type="default" r:id="rId10"/>
@@ -4446,7 +4969,7 @@
     </w:rPrDefault>
     <w:pPrDefault>
       <w:pPr>
-        <w:spacing w:after="160" w:line="259" w:lineRule="auto"/>
+        <w:spacing w:after="160" w:line="480" w:lineRule="auto"/>
       </w:pPr>
     </w:pPrDefault>
   </w:docDefaults>
@@ -4831,9 +5354,6 @@
     <w:name w:val="Normal"/>
     <w:qFormat/>
     <w:rsid w:val="00BC2711"/>
-    <w:pPr>
-      <w:spacing w:line="480" w:lineRule="auto"/>
-    </w:pPr>
     <w:rPr>
       <w:rFonts w:ascii="Lucida Fax" w:hAnsi="Lucida Fax"/>
       <w:sz w:val="20"/>
@@ -5763,7 +6283,7 @@
 </file>
 
 <file path=customXml/itemProps1.xml><?xml version="1.0" encoding="utf-8"?>
-<ds:datastoreItem xmlns:ds="http://schemas.openxmlformats.org/officeDocument/2006/customXml" ds:itemID="{6F229F11-5331-4B0F-83CA-503A47411DCD}">
+<ds:datastoreItem xmlns:ds="http://schemas.openxmlformats.org/officeDocument/2006/customXml" ds:itemID="{0E418AAD-6CFE-4B35-A943-D536938DED28}">
   <ds:schemaRefs>
     <ds:schemaRef ds:uri="http://schemas.openxmlformats.org/officeDocument/2006/bibliography"/>
   </ds:schemaRefs>

</xml_diff>

<commit_message>
Started section on CA
Also changed headings in section 3
</commit_message>
<xml_diff>
--- a/Dissertation.docx
+++ b/Dissertation.docx
@@ -662,16 +662,8 @@
                               <w:rPr>
                                 <w:sz w:val="24"/>
                               </w:rPr>
-                              <w:t xml:space="preserve">Michael </w:t>
+                              <w:t>Michael Lones</w:t>
                             </w:r>
-                            <w:proofErr w:type="spellStart"/>
-                            <w:r>
-                              <w:rPr>
-                                <w:sz w:val="24"/>
-                              </w:rPr>
-                              <w:t>Lones</w:t>
-                            </w:r>
-                            <w:proofErr w:type="spellEnd"/>
                           </w:p>
                           <w:p>
                             <w:pPr>
@@ -738,16 +730,8 @@
                         <w:rPr>
                           <w:sz w:val="24"/>
                         </w:rPr>
-                        <w:t xml:space="preserve">Michael </w:t>
+                        <w:t>Michael Lones</w:t>
                       </w:r>
-                      <w:proofErr w:type="spellStart"/>
-                      <w:r>
-                        <w:rPr>
-                          <w:sz w:val="24"/>
-                        </w:rPr>
-                        <w:t>Lones</w:t>
-                      </w:r>
-                      <w:proofErr w:type="spellEnd"/>
                     </w:p>
                     <w:p>
                       <w:pPr>
@@ -1517,8 +1501,6 @@
               <w:fldChar w:fldCharType="end"/>
             </w:r>
           </w:hyperlink>
-          <w:bookmarkStart w:id="0" w:name="_GoBack"/>
-          <w:bookmarkEnd w:id="0"/>
         </w:p>
         <w:p>
           <w:pPr>
@@ -3614,41 +3596,41 @@
       <w:pPr>
         <w:pStyle w:val="Heading1"/>
       </w:pPr>
-      <w:bookmarkStart w:id="1" w:name="_Toc495493774"/>
-      <w:bookmarkStart w:id="2" w:name="_Toc497081696"/>
+      <w:bookmarkStart w:id="0" w:name="_Toc495493774"/>
+      <w:bookmarkStart w:id="1" w:name="_Toc497081696"/>
       <w:r>
         <w:t>Introduction</w:t>
       </w:r>
+      <w:bookmarkEnd w:id="0"/>
       <w:bookmarkEnd w:id="1"/>
+    </w:p>
+    <w:p>
+      <w:pPr>
+        <w:pStyle w:val="Heading2"/>
+      </w:pPr>
+      <w:bookmarkStart w:id="2" w:name="_Toc497081697"/>
+      <w:r>
+        <w:t>Purpose</w:t>
+      </w:r>
       <w:bookmarkEnd w:id="2"/>
     </w:p>
     <w:p>
+      <w:r>
+        <w:t>The purpose of this document is to give an overview of the domain of the project; to identify and describe the motivations and objectives of the project; and to give initial plans of how to overcome foreseeable problems. Supporting technical literature relevant to the project domain is also discussed.</w:t>
+      </w:r>
+    </w:p>
+    <w:p>
       <w:pPr>
         <w:pStyle w:val="Heading2"/>
       </w:pPr>
-      <w:bookmarkStart w:id="3" w:name="_Toc497081697"/>
-      <w:r>
-        <w:t>Purpose</w:t>
+      <w:bookmarkStart w:id="3" w:name="_Toc497081698"/>
+      <w:r>
+        <w:t xml:space="preserve">Aims and </w:t>
+      </w:r>
+      <w:r>
+        <w:t>Motivations</w:t>
       </w:r>
       <w:bookmarkEnd w:id="3"/>
-    </w:p>
-    <w:p>
-      <w:r>
-        <w:t>The purpose of this document is to give an overview of the domain of the project; to identify and describe the motivations and objectives of the project; and to give initial plans of how to overcome foreseeable problems. Supporting technical literature relevant to the project domain is also discussed.</w:t>
-      </w:r>
-    </w:p>
-    <w:p>
-      <w:pPr>
-        <w:pStyle w:val="Heading2"/>
-      </w:pPr>
-      <w:bookmarkStart w:id="4" w:name="_Toc497081698"/>
-      <w:r>
-        <w:t xml:space="preserve">Aims and </w:t>
-      </w:r>
-      <w:r>
-        <w:t>Motivations</w:t>
-      </w:r>
-      <w:bookmarkEnd w:id="4"/>
     </w:p>
     <w:p>
       <w:r>
@@ -3844,24 +3826,24 @@
       <w:pPr>
         <w:pStyle w:val="Heading1"/>
       </w:pPr>
-      <w:bookmarkStart w:id="5" w:name="_Toc497081699"/>
+      <w:bookmarkStart w:id="4" w:name="_Toc497081699"/>
       <w:r>
         <w:lastRenderedPageBreak/>
         <w:t>Bio-inspired Computing</w:t>
       </w:r>
+      <w:bookmarkEnd w:id="4"/>
+    </w:p>
+    <w:p>
+      <w:pPr>
+        <w:pStyle w:val="Heading2"/>
+      </w:pPr>
+      <w:bookmarkStart w:id="5" w:name="_Toc497081700"/>
+      <w:r>
+        <w:t>Genetic Algorithms</w:t>
+      </w:r>
       <w:bookmarkEnd w:id="5"/>
     </w:p>
     <w:p>
-      <w:pPr>
-        <w:pStyle w:val="Heading2"/>
-      </w:pPr>
-      <w:bookmarkStart w:id="6" w:name="_Toc497081700"/>
-      <w:r>
-        <w:t>Genetic Algorithms</w:t>
-      </w:r>
-      <w:bookmarkEnd w:id="6"/>
-    </w:p>
-    <w:p>
       <w:r>
         <w:t>Genetic Algorithms (GAs) are an evolutionary search heuristic which takes inspiration from the process of natural selection</w:t>
       </w:r>
@@ -3962,18 +3944,37 @@
         <w:t xml:space="preserve">Genetic Algorithms are used for solving optimisation problems </w:t>
       </w:r>
       <w:r>
-        <w:t>which are problems that involve finding the optimal solution in a search space. It can be difficult to find the globally optimal solution due to the search landscape itself having many local maxima, noise or from other constraint [5]. However, the performance of GA’</w:t>
-      </w:r>
-      <w:r>
-        <w:t xml:space="preserve">s </w:t>
-      </w:r>
-      <w:proofErr w:type="gramStart"/>
-      <w:r>
-        <w:t>are</w:t>
-      </w:r>
-      <w:proofErr w:type="gramEnd"/>
-      <w:r>
-        <w:t xml:space="preserve"> reduced significantly in problems which have very high dimensions and the evaluation of the fitness function become</w:t>
+        <w:t>which are problems that involve finding the optimal solution in a search space</w:t>
+      </w:r>
+      <w:r>
+        <w:t xml:space="preserve"> of all possible solution</w:t>
+      </w:r>
+      <w:r>
+        <w:t>. It can be difficult to find the globally optimal solution due to the search landscape itself having many local maxima, noise or from other constraint</w:t>
+      </w:r>
+      <w:r>
+        <w:t>s</w:t>
+      </w:r>
+      <w:r>
+        <w:t xml:space="preserve"> [5]</w:t>
+      </w:r>
+      <w:r>
+        <w:t>. T</w:t>
+      </w:r>
+      <w:r>
+        <w:t>he performance of GA’</w:t>
+      </w:r>
+      <w:r>
+        <w:t>s are</w:t>
+      </w:r>
+      <w:r>
+        <w:t xml:space="preserve"> reduced significantly in problems which have very high dimensions and </w:t>
+      </w:r>
+      <w:r>
+        <w:t xml:space="preserve">where </w:t>
+      </w:r>
+      <w:r>
+        <w:t>the evaluation of the fitness function become</w:t>
       </w:r>
       <w:r>
         <w:t>s very computationally intensive [6]</w:t>
@@ -3988,10 +3989,116 @@
       <w:pPr>
         <w:pStyle w:val="Heading2"/>
       </w:pPr>
-      <w:bookmarkStart w:id="7" w:name="_Toc497081701"/>
+      <w:bookmarkStart w:id="6" w:name="_Toc497081701"/>
       <w:r>
         <w:t>Cellular Automata</w:t>
       </w:r>
+      <w:bookmarkEnd w:id="6"/>
+    </w:p>
+    <w:p>
+      <w:r>
+        <w:t xml:space="preserve">Although </w:t>
+      </w:r>
+      <w:r>
+        <w:t>Cellular Automata (CA) were originally outlined by von Neumann and Stanislaw Ulam with the motivation of modelling biological self-reproduction [7]</w:t>
+      </w:r>
+      <w:r>
+        <w:t xml:space="preserve"> they did not gain widespread interest until John Conway’s “Game of Life” was revealed in 1970 [</w:t>
+      </w:r>
+      <w:r>
+        <w:t>8</w:t>
+      </w:r>
+      <w:r>
+        <w:t>]</w:t>
+      </w:r>
+      <w:r>
+        <w:t xml:space="preserve">. </w:t>
+      </w:r>
+      <w:r>
+        <w:t>CA can be defined as a lattice of cells, the set of allowable states for these cells and a set of rules</w:t>
+      </w:r>
+      <w:r>
+        <w:t xml:space="preserve">. </w:t>
+      </w:r>
+      <w:r>
+        <w:t>The lattice can be defined as</w:t>
+      </w:r>
+      <w:r>
+        <w:t xml:space="preserve"> a </w:t>
+      </w:r>
+      <w:r>
+        <w:t>one-dimensional or multi-dimensional</w:t>
+      </w:r>
+      <w:r>
+        <w:t xml:space="preserve"> list of cells</w:t>
+      </w:r>
+      <w:r>
+        <w:t xml:space="preserve"> where </w:t>
+      </w:r>
+      <w:r>
+        <w:t>the cells have two states, black</w:t>
+      </w:r>
+      <w:r>
+        <w:t xml:space="preserve"> or white. </w:t>
+      </w:r>
+      <w:r>
+        <w:t>To evolve the lattice of cells</w:t>
+      </w:r>
+      <w:r>
+        <w:t xml:space="preserve"> we use</w:t>
+      </w:r>
+      <w:r>
+        <w:t xml:space="preserve"> time </w:t>
+      </w:r>
+      <w:r>
+        <w:t xml:space="preserve">which </w:t>
+      </w:r>
+      <w:r>
+        <w:t>can be modelled as generations where generation 0 is the initial state of the lattice. In each generation, a set of rules is applied to each cell.</w:t>
+      </w:r>
+      <w:r>
+        <w:t xml:space="preserve"> </w:t>
+      </w:r>
+      <w:r>
+        <w:t xml:space="preserve">The colour of a given cell at each step is dictated by the rules which </w:t>
+      </w:r>
+      <w:r>
+        <w:t>consider</w:t>
+      </w:r>
+      <w:r>
+        <w:t xml:space="preserve"> the colour of the cell and it’s left and right neighbouring cells on the previous step [</w:t>
+      </w:r>
+      <w:r>
+        <w:t>9</w:t>
+      </w:r>
+      <w:r>
+        <w:t>]</w:t>
+      </w:r>
+      <w:r>
+        <w:t>.</w:t>
+      </w:r>
+      <w:r>
+        <w:t xml:space="preserve"> </w:t>
+      </w:r>
+      <w:r>
+        <w:t xml:space="preserve">Thus, a simple rule may be defined as if the given cell and all surrounding cells were black in the previous step, then turn the given cell white. </w:t>
+      </w:r>
+      <w:r>
+        <w:t>The lines of cells can be layered to provide a visual representation of their behaviour over time which is an important characteristic of CA. Of course, there is no reason why this definition cannot be expanded into</w:t>
+      </w:r>
+      <w:r>
+        <w:t xml:space="preserve"> </w:t>
+      </w:r>
+      <w:r>
+        <w:t>using more than 2 states for each cell, or defining a cells neighbourhood as all surrounding cells</w:t>
+      </w:r>
+      <w:r>
+        <w:t xml:space="preserve"> such as in the Moore neighbourhood which applies to two-dimensional automata and is defined as the 8 cells surround a given cell [8]</w:t>
+      </w:r>
+      <w:r>
+        <w:t xml:space="preserve">. </w:t>
+      </w:r>
+      <w:bookmarkStart w:id="7" w:name="_GoBack"/>
       <w:bookmarkEnd w:id="7"/>
     </w:p>
     <w:p>
@@ -4010,12 +4117,28 @@
       </w:pPr>
       <w:bookmarkStart w:id="9" w:name="_Toc497081703"/>
       <w:r>
-        <w:t>Emergent Systems / Swarm Intelligence</w:t>
+        <w:t>Swarm Intelligence</w:t>
       </w:r>
       <w:bookmarkEnd w:id="9"/>
     </w:p>
     <w:p>
       <w:pPr>
+        <w:pStyle w:val="Heading3"/>
+      </w:pPr>
+      <w:r>
+        <w:t>Ant Colony Optimisation</w:t>
+      </w:r>
+    </w:p>
+    <w:p>
+      <w:pPr>
+        <w:pStyle w:val="Heading3"/>
+      </w:pPr>
+      <w:r>
+        <w:t>Particle Swarm Optimisation</w:t>
+      </w:r>
+    </w:p>
+    <w:p>
+      <w:pPr>
         <w:pStyle w:val="Heading2"/>
       </w:pPr>
       <w:bookmarkStart w:id="10" w:name="_Toc497081704"/>
@@ -4040,6 +4163,7 @@
       </w:pPr>
       <w:bookmarkStart w:id="12" w:name="_Toc497081706"/>
       <w:r>
+        <w:lastRenderedPageBreak/>
         <w:t>Availability of Bio-inspired Algorithms in R</w:t>
       </w:r>
       <w:bookmarkEnd w:id="12"/>
@@ -4056,15 +4180,7 @@
     </w:p>
     <w:p>
       <w:r>
-        <w:t xml:space="preserve">Identify R Packages that provide access to the main areas mentioned in Section 3. </w:t>
-      </w:r>
-      <w:proofErr w:type="gramStart"/>
-      <w:r>
-        <w:t>Take into account</w:t>
-      </w:r>
-      <w:proofErr w:type="gramEnd"/>
-      <w:r>
-        <w:t xml:space="preserve"> what they do, how they are implemented, if they are still being built upon</w:t>
+        <w:t>Identify R Packages that provide access to the main areas mentioned in Section 3. Take into account what they do, how they are implemented, if they are still being built upon</w:t>
       </w:r>
     </w:p>
     <w:p>
@@ -4136,128 +4252,128 @@
       </w:pPr>
       <w:bookmarkStart w:id="18" w:name="_Toc497081712"/>
       <w:r>
+        <w:t>Process of Package Creation</w:t>
+      </w:r>
+      <w:bookmarkEnd w:id="18"/>
+    </w:p>
+    <w:p>
+      <w:pPr>
+        <w:pStyle w:val="Heading2"/>
+      </w:pPr>
+      <w:bookmarkStart w:id="19" w:name="_Toc497081713"/>
+      <w:r>
+        <w:t>Packages and Software Tools</w:t>
+      </w:r>
+      <w:r>
+        <w:t xml:space="preserve"> to Aid in the Process</w:t>
+      </w:r>
+      <w:bookmarkEnd w:id="19"/>
+    </w:p>
+    <w:p>
+      <w:pPr>
+        <w:pStyle w:val="Heading2"/>
+      </w:pPr>
+      <w:bookmarkStart w:id="20" w:name="_Toc497081714"/>
+      <w:r>
+        <w:t>Possibly another section on versioning or other software?</w:t>
+      </w:r>
+      <w:bookmarkEnd w:id="20"/>
+    </w:p>
+    <w:p>
+      <w:pPr>
+        <w:pStyle w:val="Heading1"/>
+      </w:pPr>
+      <w:bookmarkStart w:id="21" w:name="_Toc497081715"/>
+      <w:r>
+        <w:t>Evaluation Strategy</w:t>
+      </w:r>
+      <w:bookmarkEnd w:id="21"/>
+    </w:p>
+    <w:p>
+      <w:pPr>
+        <w:pStyle w:val="Heading1"/>
+      </w:pPr>
+      <w:bookmarkStart w:id="22" w:name="_Toc497081716"/>
+      <w:r>
         <w:lastRenderedPageBreak/>
-        <w:t>Process of Package Creation</w:t>
-      </w:r>
-      <w:bookmarkEnd w:id="18"/>
+        <w:t>Project Management</w:t>
+      </w:r>
+      <w:bookmarkEnd w:id="22"/>
     </w:p>
     <w:p>
       <w:pPr>
         <w:pStyle w:val="Heading2"/>
       </w:pPr>
-      <w:bookmarkStart w:id="19" w:name="_Toc497081713"/>
-      <w:r>
-        <w:t>Packages and Software Tools</w:t>
-      </w:r>
-      <w:r>
-        <w:t xml:space="preserve"> to Aid in the Process</w:t>
-      </w:r>
-      <w:bookmarkEnd w:id="19"/>
+      <w:bookmarkStart w:id="23" w:name="_Toc497081717"/>
+      <w:r>
+        <w:t>Project Schedule</w:t>
+      </w:r>
+      <w:bookmarkEnd w:id="23"/>
+    </w:p>
+    <w:p>
+      <w:pPr>
+        <w:pStyle w:val="Heading3"/>
+      </w:pPr>
+      <w:bookmarkStart w:id="24" w:name="_Toc497081718"/>
+      <w:r>
+        <w:t>Work Breakdown Structure</w:t>
+      </w:r>
+      <w:bookmarkEnd w:id="24"/>
+    </w:p>
+    <w:p>
+      <w:pPr>
+        <w:pStyle w:val="Heading3"/>
+      </w:pPr>
+      <w:bookmarkStart w:id="25" w:name="_Toc497081719"/>
+      <w:r>
+        <w:t>Project Timetable</w:t>
+      </w:r>
+      <w:bookmarkEnd w:id="25"/>
     </w:p>
     <w:p>
       <w:pPr>
         <w:pStyle w:val="Heading2"/>
       </w:pPr>
-      <w:bookmarkStart w:id="20" w:name="_Toc497081714"/>
-      <w:r>
-        <w:t>Possibly another section on versioning or other software?</w:t>
-      </w:r>
-      <w:bookmarkEnd w:id="20"/>
+      <w:bookmarkStart w:id="26" w:name="_Toc497081720"/>
+      <w:r>
+        <w:t>Risk Analysis</w:t>
+      </w:r>
+      <w:bookmarkEnd w:id="26"/>
+    </w:p>
+    <w:p>
+      <w:pPr>
+        <w:pStyle w:val="Heading3"/>
+      </w:pPr>
+      <w:bookmarkStart w:id="27" w:name="_Toc497081721"/>
+      <w:r>
+        <w:t>Risk Identification</w:t>
+      </w:r>
+      <w:bookmarkEnd w:id="27"/>
+    </w:p>
+    <w:p>
+      <w:pPr>
+        <w:pStyle w:val="Heading3"/>
+      </w:pPr>
+      <w:bookmarkStart w:id="28" w:name="_Toc497081722"/>
+      <w:r>
+        <w:t>Risk Management</w:t>
+      </w:r>
+      <w:bookmarkEnd w:id="28"/>
+    </w:p>
+    <w:p>
+      <w:pPr>
+        <w:pStyle w:val="Heading2"/>
+      </w:pPr>
+      <w:bookmarkStart w:id="29" w:name="_Toc497081723"/>
+      <w:r>
+        <w:t>Professional, Legal, Ethical and Social Issues</w:t>
+      </w:r>
+      <w:bookmarkEnd w:id="29"/>
     </w:p>
     <w:p>
       <w:pPr>
         <w:pStyle w:val="Heading1"/>
       </w:pPr>
-      <w:bookmarkStart w:id="21" w:name="_Toc497081715"/>
-      <w:r>
-        <w:t>Evaluation Strategy</w:t>
-      </w:r>
-      <w:bookmarkEnd w:id="21"/>
-    </w:p>
-    <w:p>
-      <w:pPr>
-        <w:pStyle w:val="Heading1"/>
-      </w:pPr>
-      <w:bookmarkStart w:id="22" w:name="_Toc497081716"/>
-      <w:r>
-        <w:t>Project Management</w:t>
-      </w:r>
-      <w:bookmarkEnd w:id="22"/>
-    </w:p>
-    <w:p>
-      <w:pPr>
-        <w:pStyle w:val="Heading2"/>
-      </w:pPr>
-      <w:bookmarkStart w:id="23" w:name="_Toc497081717"/>
-      <w:r>
-        <w:t>Project Schedule</w:t>
-      </w:r>
-      <w:bookmarkEnd w:id="23"/>
-    </w:p>
-    <w:p>
-      <w:pPr>
-        <w:pStyle w:val="Heading3"/>
-      </w:pPr>
-      <w:bookmarkStart w:id="24" w:name="_Toc497081718"/>
-      <w:r>
-        <w:t>Work Breakdown Structure</w:t>
-      </w:r>
-      <w:bookmarkEnd w:id="24"/>
-    </w:p>
-    <w:p>
-      <w:pPr>
-        <w:pStyle w:val="Heading3"/>
-      </w:pPr>
-      <w:bookmarkStart w:id="25" w:name="_Toc497081719"/>
-      <w:r>
-        <w:t>Project Timetable</w:t>
-      </w:r>
-      <w:bookmarkEnd w:id="25"/>
-    </w:p>
-    <w:p>
-      <w:pPr>
-        <w:pStyle w:val="Heading2"/>
-      </w:pPr>
-      <w:bookmarkStart w:id="26" w:name="_Toc497081720"/>
-      <w:r>
-        <w:t>Risk Analysis</w:t>
-      </w:r>
-      <w:bookmarkEnd w:id="26"/>
-    </w:p>
-    <w:p>
-      <w:pPr>
-        <w:pStyle w:val="Heading3"/>
-      </w:pPr>
-      <w:bookmarkStart w:id="27" w:name="_Toc497081721"/>
-      <w:r>
-        <w:t>Risk Identification</w:t>
-      </w:r>
-      <w:bookmarkEnd w:id="27"/>
-    </w:p>
-    <w:p>
-      <w:pPr>
-        <w:pStyle w:val="Heading3"/>
-      </w:pPr>
-      <w:bookmarkStart w:id="28" w:name="_Toc497081722"/>
-      <w:r>
-        <w:t>Risk Management</w:t>
-      </w:r>
-      <w:bookmarkEnd w:id="28"/>
-    </w:p>
-    <w:p>
-      <w:pPr>
-        <w:pStyle w:val="Heading2"/>
-      </w:pPr>
-      <w:bookmarkStart w:id="29" w:name="_Toc497081723"/>
-      <w:r>
-        <w:t>Professional, Legal, Ethical and Social Issues</w:t>
-      </w:r>
-      <w:bookmarkEnd w:id="29"/>
-    </w:p>
-    <w:p>
-      <w:pPr>
-        <w:pStyle w:val="Heading1"/>
-      </w:pPr>
       <w:bookmarkStart w:id="30" w:name="_Toc497081724"/>
       <w:r>
         <w:t>References</w:t>
@@ -4281,46 +4397,60 @@
       <w:r>
         <w:t xml:space="preserve">[3] </w:t>
       </w:r>
-      <w:proofErr w:type="spellStart"/>
-      <w:r>
-        <w:t>Sivanandam</w:t>
-      </w:r>
-      <w:proofErr w:type="spellEnd"/>
-      <w:r>
-        <w:t>, S. and Deepa, S. (2008). Introduction to genetic algorithms. Berlin: Springer, pp.14-39.</w:t>
+      <w:r>
+        <w:t>Sivanandam, S. and Deepa, S. (2008). Introduction to genetic algorithms. Berlin: Springer, pp.14-39.</w:t>
+      </w:r>
+    </w:p>
+    <w:p>
+      <w:r>
+        <w:t xml:space="preserve">[4] </w:t>
+      </w:r>
+      <w:r>
+        <w:t>Moon, C., Kim, J., Choi, G. and Seo, Y. (2002). An efficient genetic algorithm for the traveling salesman problem with precedence constraints. European Journal of Operational Research, 140(3), pp.606-617.</w:t>
+      </w:r>
+    </w:p>
+    <w:p>
+      <w:r>
+        <w:t xml:space="preserve">[5] </w:t>
+      </w:r>
+      <w:r>
+        <w:t>Kramer, O. (2017). Genetic Algorithm Essentials. Studies in Computational Intelligence, [online] 679, pp.11-18. Available at: https://doi-org.ezproxy1.hw.ac.uk/10.1007/978-3-319-52156-5 [Accessed 29 Oct. 2017].</w:t>
       </w:r>
     </w:p>
     <w:p>
       <w:r>
         <w:lastRenderedPageBreak/>
-        <w:t xml:space="preserve">[4] </w:t>
-      </w:r>
-      <w:r>
-        <w:t xml:space="preserve">Moon, C., Kim, J., Choi, G. and </w:t>
-      </w:r>
-      <w:proofErr w:type="spellStart"/>
-      <w:r>
-        <w:t>Seo</w:t>
-      </w:r>
-      <w:proofErr w:type="spellEnd"/>
-      <w:r>
-        <w:t>, Y. (2002). An efficient genetic algorithm for the traveling salesman problem with precedence constraints. European Journal of Operational Research, 140(3), pp.606-617.</w:t>
-      </w:r>
-    </w:p>
-    <w:p>
-      <w:r>
-        <w:t xml:space="preserve">[5] </w:t>
-      </w:r>
-      <w:r>
-        <w:t>Kramer, O. (2017). Genetic Algorithm Essentials. Studies in Computational Intelligence, [online] 679, pp.11-18. Available at: https://doi-org.ezproxy1.hw.ac.uk/10.1007/978-3-319-52156-5 [Accessed 29 Oct. 2017].</w:t>
-      </w:r>
-    </w:p>
-    <w:p>
-      <w:r>
         <w:t xml:space="preserve">[6] </w:t>
       </w:r>
       <w:r>
         <w:t>Kar, A. (2016). Bio inspired computing – A review of algorithms and scope of applications. Expert Systems with Applications, [online] 59, pp.20-32. Available at: https://www-sciencedirect-com.ezproxy1.hw.ac.uk/science/article/pii/S095741741630183X [Accessed 29 Oct. 2017].</w:t>
+      </w:r>
+    </w:p>
+    <w:p>
+      <w:r>
+        <w:t xml:space="preserve">[7] </w:t>
+      </w:r>
+      <w:r>
+        <w:t>Wolfram, S., 1983. Statistical mechanics of cellular automata. Reviews of Modern Physics, 55(3), pp.601–644.</w:t>
+      </w:r>
+    </w:p>
+    <w:p>
+      <w:r>
+        <w:t xml:space="preserve">[8] </w:t>
+      </w:r>
+      <w:r>
+        <w:t>Adamatzky, A. (2010). Game of life Cellular Automata. London: Springer, pp.19-25.</w:t>
+      </w:r>
+    </w:p>
+    <w:p>
+      <w:r>
+        <w:t>[9</w:t>
+      </w:r>
+      <w:r>
+        <w:t xml:space="preserve">] </w:t>
+      </w:r>
+      <w:r>
+        <w:t>Wolfram, S. (2002). A new kind of science. 1st ed. Champaign, IL: Wolfram Media.</w:t>
       </w:r>
     </w:p>
     <w:p>
@@ -5980,6 +6110,18 @@
       <w:szCs w:val="18"/>
     </w:rPr>
   </w:style>
+  <w:style w:type="character" w:styleId="UnresolvedMention">
+    <w:name w:val="Unresolved Mention"/>
+    <w:basedOn w:val="DefaultParagraphFont"/>
+    <w:uiPriority w:val="99"/>
+    <w:semiHidden/>
+    <w:unhideWhenUsed/>
+    <w:rsid w:val="00E5460D"/>
+    <w:rPr>
+      <w:color w:val="808080"/>
+      <w:shd w:val="clear" w:color="auto" w:fill="E6E6E6"/>
+    </w:rPr>
+  </w:style>
 </w:styles>
 </file>
 
@@ -6283,7 +6425,7 @@
 </file>
 
 <file path=customXml/itemProps1.xml><?xml version="1.0" encoding="utf-8"?>
-<ds:datastoreItem xmlns:ds="http://schemas.openxmlformats.org/officeDocument/2006/customXml" ds:itemID="{0E418AAD-6CFE-4B35-A943-D536938DED28}">
+<ds:datastoreItem xmlns:ds="http://schemas.openxmlformats.org/officeDocument/2006/customXml" ds:itemID="{126989CB-1187-4F37-B7EB-FF931B90A7F5}">
   <ds:schemaRefs>
     <ds:schemaRef ds:uri="http://schemas.openxmlformats.org/officeDocument/2006/bibliography"/>
   </ds:schemaRefs>

</xml_diff>

<commit_message>
Made changes Michael mentioned
Updated references to A-Z order and not using numbering system
Split aims into more sections
Added to CA section although still needs applications section
</commit_message>
<xml_diff>
--- a/Dissertation.docx
+++ b/Dissertation.docx
@@ -1,14 +1,15 @@
 
 <file path=word/document.xml><?xml version="1.0" encoding="utf-8"?>
-<w:document xmlns:wpc="http://schemas.microsoft.com/office/word/2010/wordprocessingCanvas" xmlns:cx="http://schemas.microsoft.com/office/drawing/2014/chartex" xmlns:cx1="http://schemas.microsoft.com/office/drawing/2015/9/8/chartex" xmlns:cx2="http://schemas.microsoft.com/office/drawing/2015/10/21/chartex" xmlns:cx3="http://schemas.microsoft.com/office/drawing/2016/5/9/chartex" xmlns:cx4="http://schemas.microsoft.com/office/drawing/2016/5/10/chartex" xmlns:cx5="http://schemas.microsoft.com/office/drawing/2016/5/11/chartex" xmlns:cx6="http://schemas.microsoft.com/office/drawing/2016/5/12/chartex" xmlns:cx7="http://schemas.microsoft.com/office/drawing/2016/5/13/chartex" xmlns:cx8="http://schemas.microsoft.com/office/drawing/2016/5/14/chartex" xmlns:mc="http://schemas.openxmlformats.org/markup-compatibility/2006" xmlns:aink="http://schemas.microsoft.com/office/drawing/2016/ink" xmlns:am3d="http://schemas.microsoft.com/office/drawing/2017/model3d" xmlns:o="urn:schemas-microsoft-com:office:office" xmlns:r="http://schemas.openxmlformats.org/officeDocument/2006/relationships" xmlns:m="http://schemas.openxmlformats.org/officeDocument/2006/math" xmlns:v="urn:schemas-microsoft-com:vml" xmlns:wp14="http://schemas.microsoft.com/office/word/2010/wordprocessingDrawing" xmlns:wp="http://schemas.openxmlformats.org/drawingml/2006/wordprocessingDrawing" xmlns:w10="urn:schemas-microsoft-com:office:word" xmlns:w="http://schemas.openxmlformats.org/wordprocessingml/2006/main" xmlns:w14="http://schemas.microsoft.com/office/word/2010/wordml" xmlns:w15="http://schemas.microsoft.com/office/word/2012/wordml" xmlns:w16cid="http://schemas.microsoft.com/office/word/2016/wordml/cid" xmlns:w16se="http://schemas.microsoft.com/office/word/2015/wordml/symex" xmlns:wpg="http://schemas.microsoft.com/office/word/2010/wordprocessingGroup" xmlns:wpi="http://schemas.microsoft.com/office/word/2010/wordprocessingInk" xmlns:wne="http://schemas.microsoft.com/office/word/2006/wordml" xmlns:wps="http://schemas.microsoft.com/office/word/2010/wordprocessingShape" mc:Ignorable="w14 w15 w16se w16cid wp14">
+<w:document xmlns:ve="http://schemas.openxmlformats.org/markup-compatibility/2006" xmlns:o="urn:schemas-microsoft-com:office:office" xmlns:r="http://schemas.openxmlformats.org/officeDocument/2006/relationships" xmlns:m="http://schemas.openxmlformats.org/officeDocument/2006/math" xmlns:v="urn:schemas-microsoft-com:vml" xmlns:wp="http://schemas.openxmlformats.org/drawingml/2006/wordprocessingDrawing" xmlns:w10="urn:schemas-microsoft-com:office:word" xmlns:w="http://schemas.openxmlformats.org/wordprocessingml/2006/main" xmlns:wne="http://schemas.microsoft.com/office/word/2006/wordml">
   <w:body>
     <w:p>
       <w:r>
         <w:rPr>
           <w:noProof/>
+          <w:lang w:eastAsia="en-GB"/>
         </w:rPr>
         <w:drawing>
-          <wp:anchor distT="0" distB="0" distL="114300" distR="114300" simplePos="0" relativeHeight="251658240" behindDoc="1" locked="0" layoutInCell="1" allowOverlap="1" wp14:anchorId="55D2CF61">
+          <wp:anchor distT="0" distB="0" distL="114300" distR="114300" simplePos="0" relativeHeight="251658240" behindDoc="1" locked="0" layoutInCell="1" allowOverlap="1">
             <wp:simplePos x="0" y="0"/>
             <wp:positionH relativeFrom="margin">
               <wp:align>right</wp:align>
@@ -41,10 +42,10 @@
                     </pic:cNvPicPr>
                   </pic:nvPicPr>
                   <pic:blipFill>
-                    <a:blip r:embed="rId8">
+                    <a:blip r:embed="rId8" cstate="print">
                       <a:extLst>
                         <a:ext uri="{28A0092B-C50C-407E-A947-70E740481C1C}">
-                          <a14:useLocalDpi xmlns:a14="http://schemas.microsoft.com/office/drawing/2010/main" val="0"/>
+                          <a14:useLocalDpi xmlns:a14="http://schemas.microsoft.com/office/drawing/2010/main" xmlns:wps="http://schemas.microsoft.com/office/word/2010/wordprocessingShape" xmlns:wpi="http://schemas.microsoft.com/office/word/2010/wordprocessingInk" xmlns:wpg="http://schemas.microsoft.com/office/word/2010/wordprocessingGroup" xmlns:w16se="http://schemas.microsoft.com/office/word/2015/wordml/symex" xmlns:w16cid="http://schemas.microsoft.com/office/word/2016/wordml/cid" xmlns:w15="http://schemas.microsoft.com/office/word/2012/wordml" xmlns:w14="http://schemas.microsoft.com/office/word/2010/wordml" xmlns:w="http://schemas.openxmlformats.org/wordprocessingml/2006/main" xmlns:w10="urn:schemas-microsoft-com:office:word" xmlns:wp14="http://schemas.microsoft.com/office/word/2010/wordprocessingDrawing" xmlns:v="urn:schemas-microsoft-com:vml" xmlns:o="urn:schemas-microsoft-com:office:office" xmlns:am3d="http://schemas.microsoft.com/office/drawing/2017/model3d" xmlns:aink="http://schemas.microsoft.com/office/drawing/2016/ink" xmlns:mc="http://schemas.openxmlformats.org/markup-compatibility/2006" xmlns:cx8="http://schemas.microsoft.com/office/drawing/2016/5/14/chartex" xmlns:cx7="http://schemas.microsoft.com/office/drawing/2016/5/13/chartex" xmlns:cx6="http://schemas.microsoft.com/office/drawing/2016/5/12/chartex" xmlns:cx5="http://schemas.microsoft.com/office/drawing/2016/5/11/chartex" xmlns:cx4="http://schemas.microsoft.com/office/drawing/2016/5/10/chartex" xmlns:cx3="http://schemas.microsoft.com/office/drawing/2016/5/9/chartex" xmlns:cx2="http://schemas.microsoft.com/office/drawing/2015/10/21/chartex" xmlns:cx1="http://schemas.microsoft.com/office/drawing/2015/9/8/chartex" xmlns:cx="http://schemas.microsoft.com/office/drawing/2014/chartex" xmlns:wpc="http://schemas.microsoft.com/office/word/2010/wordprocessingCanvas" xmlns="" val="0"/>
                         </a:ext>
                       </a:extLst>
                     </a:blip>
@@ -69,12 +70,6 @@
                 </pic:pic>
               </a:graphicData>
             </a:graphic>
-            <wp14:sizeRelH relativeFrom="margin">
-              <wp14:pctWidth>0</wp14:pctWidth>
-            </wp14:sizeRelH>
-            <wp14:sizeRelV relativeFrom="margin">
-              <wp14:pctHeight>0</wp14:pctHeight>
-            </wp14:sizeRelV>
           </wp:anchor>
         </w:drawing>
       </w:r>
@@ -88,115 +83,35 @@
         <w:rPr>
           <w:noProof/>
         </w:rPr>
-        <mc:AlternateContent>
-          <mc:Choice Requires="wps">
-            <w:drawing>
-              <wp:anchor distT="45720" distB="45720" distL="114300" distR="114300" simplePos="0" relativeHeight="251660288" behindDoc="0" locked="0" layoutInCell="1" allowOverlap="1">
-                <wp:simplePos x="0" y="0"/>
-                <wp:positionH relativeFrom="margin">
-                  <wp:align>center</wp:align>
-                </wp:positionH>
-                <wp:positionV relativeFrom="paragraph">
-                  <wp:posOffset>288671</wp:posOffset>
-                </wp:positionV>
-                <wp:extent cx="3690620" cy="1404620"/>
-                <wp:effectExtent l="0" t="0" r="5080" b="2540"/>
-                <wp:wrapSquare wrapText="bothSides"/>
-                <wp:docPr id="217" name="Text Box 2"/>
-                <wp:cNvGraphicFramePr>
-                  <a:graphicFrameLocks xmlns:a="http://schemas.openxmlformats.org/drawingml/2006/main"/>
-                </wp:cNvGraphicFramePr>
-                <a:graphic xmlns:a="http://schemas.openxmlformats.org/drawingml/2006/main">
-                  <a:graphicData uri="http://schemas.microsoft.com/office/word/2010/wordprocessingShape">
-                    <wps:wsp>
-                      <wps:cNvSpPr txBox="1">
-                        <a:spLocks noChangeArrowheads="1"/>
-                      </wps:cNvSpPr>
-                      <wps:spPr bwMode="auto">
-                        <a:xfrm>
-                          <a:off x="0" y="0"/>
-                          <a:ext cx="3690620" cy="1404620"/>
-                        </a:xfrm>
-                        <a:prstGeom prst="rect">
-                          <a:avLst/>
-                        </a:prstGeom>
-                        <a:solidFill>
-                          <a:srgbClr val="FFFFFF"/>
-                        </a:solidFill>
-                        <a:ln w="9525">
-                          <a:noFill/>
-                          <a:miter lim="800000"/>
-                          <a:headEnd/>
-                          <a:tailEnd/>
-                        </a:ln>
-                      </wps:spPr>
-                      <wps:txbx>
-                        <w:txbxContent>
-                          <w:p>
-                            <w:pPr>
-                              <w:jc w:val="center"/>
-                              <w:rPr>
-                                <w:sz w:val="32"/>
-                                <w:szCs w:val="32"/>
-                              </w:rPr>
-                            </w:pPr>
-                            <w:r>
-                              <w:rPr>
-                                <w:sz w:val="32"/>
-                                <w:szCs w:val="32"/>
-                              </w:rPr>
-                              <w:t>Bio-inspired Computing in R</w:t>
-                            </w:r>
-                          </w:p>
-                        </w:txbxContent>
-                      </wps:txbx>
-                      <wps:bodyPr rot="0" vert="horz" wrap="square" lIns="91440" tIns="45720" rIns="91440" bIns="45720" anchor="t" anchorCtr="0">
-                        <a:spAutoFit/>
-                      </wps:bodyPr>
-                    </wps:wsp>
-                  </a:graphicData>
-                </a:graphic>
-                <wp14:sizeRelH relativeFrom="margin">
-                  <wp14:pctWidth>0</wp14:pctWidth>
-                </wp14:sizeRelH>
-                <wp14:sizeRelV relativeFrom="margin">
-                  <wp14:pctHeight>20000</wp14:pctHeight>
-                </wp14:sizeRelV>
-              </wp:anchor>
-            </w:drawing>
-          </mc:Choice>
-          <mc:Fallback>
-            <w:pict>
-              <v:shapetype id="_x0000_t202" coordsize="21600,21600" o:spt="202" path="m,l,21600r21600,l21600,xe">
-                <v:stroke joinstyle="miter"/>
-                <v:path gradientshapeok="t" o:connecttype="rect"/>
-              </v:shapetype>
-              <v:shape id="Text Box 2" o:spid="_x0000_s1026" type="#_x0000_t202" style="position:absolute;margin-left:0;margin-top:22.75pt;width:290.6pt;height:110.6pt;z-index:251660288;visibility:visible;mso-wrap-style:square;mso-width-percent:0;mso-height-percent:200;mso-wrap-distance-left:9pt;mso-wrap-distance-top:3.6pt;mso-wrap-distance-right:9pt;mso-wrap-distance-bottom:3.6pt;mso-position-horizontal:center;mso-position-horizontal-relative:margin;mso-position-vertical:absolute;mso-position-vertical-relative:text;mso-width-percent:0;mso-height-percent:200;mso-width-relative:margin;mso-height-relative:margin;v-text-anchor:top" o:gfxdata="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" stroked="f">
-                <v:textbox style="mso-fit-shape-to-text:t">
-                  <w:txbxContent>
-                    <w:p>
-                      <w:pPr>
-                        <w:jc w:val="center"/>
-                        <w:rPr>
-                          <w:sz w:val="32"/>
-                          <w:szCs w:val="32"/>
-                        </w:rPr>
-                      </w:pPr>
-                      <w:r>
-                        <w:rPr>
-                          <w:sz w:val="32"/>
-                          <w:szCs w:val="32"/>
-                        </w:rPr>
-                        <w:t>Bio-inspired Computing in R</w:t>
-                      </w:r>
-                    </w:p>
-                  </w:txbxContent>
-                </v:textbox>
-                <w10:wrap type="square" anchorx="margin"/>
-              </v:shape>
-            </w:pict>
-          </mc:Fallback>
-        </mc:AlternateContent>
+        <w:pict>
+          <v:shapetype id="_x0000_t202" coordsize="21600,21600" o:spt="202" path="m,l,21600r21600,l21600,xe">
+            <v:stroke joinstyle="miter"/>
+            <v:path gradientshapeok="t" o:connecttype="rect"/>
+          </v:shapetype>
+          <v:shape id="Text Box 2" o:spid="_x0000_s1026" type="#_x0000_t202" style="position:absolute;margin-left:0;margin-top:22.75pt;width:290.6pt;height:110.6pt;z-index:251660288;visibility:visible;mso-height-percent:200;mso-wrap-distance-top:3.6pt;mso-wrap-distance-bottom:3.6pt;mso-position-horizontal:center;mso-position-horizontal-relative:margin;mso-height-percent:200;mso-width-relative:margin;mso-height-relative:margin" o:gfxdata="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" stroked="f">
+            <v:textbox style="mso-fit-shape-to-text:t">
+              <w:txbxContent>
+                <w:p>
+                  <w:pPr>
+                    <w:jc w:val="center"/>
+                    <w:rPr>
+                      <w:sz w:val="32"/>
+                      <w:szCs w:val="32"/>
+                    </w:rPr>
+                  </w:pPr>
+                  <w:r>
+                    <w:rPr>
+                      <w:sz w:val="32"/>
+                      <w:szCs w:val="32"/>
+                    </w:rPr>
+                    <w:t>Bio-inspired Computing in R</w:t>
+                  </w:r>
+                </w:p>
+              </w:txbxContent>
+            </v:textbox>
+            <w10:wrap type="square" anchorx="margin"/>
+          </v:shape>
+        </w:pict>
       </w:r>
     </w:p>
     <w:p>
@@ -204,115 +119,32 @@
         <w:rPr>
           <w:noProof/>
         </w:rPr>
-        <mc:AlternateContent>
-          <mc:Choice Requires="wps">
-            <w:drawing>
-              <wp:anchor distT="45720" distB="45720" distL="114300" distR="114300" simplePos="0" relativeHeight="251662336" behindDoc="0" locked="0" layoutInCell="1" allowOverlap="1">
-                <wp:simplePos x="0" y="0"/>
-                <wp:positionH relativeFrom="margin">
-                  <wp:align>center</wp:align>
-                </wp:positionH>
-                <wp:positionV relativeFrom="paragraph">
-                  <wp:posOffset>340360</wp:posOffset>
-                </wp:positionV>
-                <wp:extent cx="4457700" cy="398780"/>
-                <wp:effectExtent l="0" t="0" r="19050" b="20320"/>
-                <wp:wrapSquare wrapText="bothSides"/>
-                <wp:docPr id="2" name="Text Box 2"/>
-                <wp:cNvGraphicFramePr>
-                  <a:graphicFrameLocks xmlns:a="http://schemas.openxmlformats.org/drawingml/2006/main"/>
-                </wp:cNvGraphicFramePr>
-                <a:graphic xmlns:a="http://schemas.openxmlformats.org/drawingml/2006/main">
-                  <a:graphicData uri="http://schemas.microsoft.com/office/word/2010/wordprocessingShape">
-                    <wps:wsp>
-                      <wps:cNvSpPr txBox="1">
-                        <a:spLocks noChangeArrowheads="1"/>
-                      </wps:cNvSpPr>
-                      <wps:spPr bwMode="auto">
-                        <a:xfrm>
-                          <a:off x="0" y="0"/>
-                          <a:ext cx="4457700" cy="398780"/>
-                        </a:xfrm>
-                        <a:prstGeom prst="rect">
-                          <a:avLst/>
-                        </a:prstGeom>
-                        <a:solidFill>
-                          <a:srgbClr val="FFFFFF"/>
-                        </a:solidFill>
-                        <a:ln w="9525">
-                          <a:solidFill>
-                            <a:schemeClr val="bg1"/>
-                          </a:solidFill>
-                          <a:miter lim="800000"/>
-                          <a:headEnd/>
-                          <a:tailEnd/>
-                        </a:ln>
-                      </wps:spPr>
-                      <wps:txbx>
-                        <w:txbxContent>
-                          <w:p>
-                            <w:pPr>
-                              <w:jc w:val="center"/>
-                              <w:rPr>
-                                <w:sz w:val="32"/>
-                                <w:szCs w:val="32"/>
-                              </w:rPr>
-                            </w:pPr>
-                            <w:r>
-                              <w:rPr>
-                                <w:sz w:val="32"/>
-                                <w:szCs w:val="32"/>
-                              </w:rPr>
-                              <w:t>Deliverable 1: Final Year Dissertation</w:t>
-                            </w:r>
-                          </w:p>
-                          <w:p/>
-                        </w:txbxContent>
-                      </wps:txbx>
-                      <wps:bodyPr rot="0" vert="horz" wrap="square" lIns="91440" tIns="45720" rIns="91440" bIns="45720" anchor="t" anchorCtr="0">
-                        <a:noAutofit/>
-                      </wps:bodyPr>
-                    </wps:wsp>
-                  </a:graphicData>
-                </a:graphic>
-                <wp14:sizeRelH relativeFrom="margin">
-                  <wp14:pctWidth>0</wp14:pctWidth>
-                </wp14:sizeRelH>
-                <wp14:sizeRelV relativeFrom="margin">
-                  <wp14:pctHeight>0</wp14:pctHeight>
-                </wp14:sizeRelV>
-              </wp:anchor>
-            </w:drawing>
-          </mc:Choice>
-          <mc:Fallback>
-            <w:pict>
-              <v:shape id="_x0000_s1027" type="#_x0000_t202" style="position:absolute;margin-left:0;margin-top:26.8pt;width:351pt;height:31.4pt;z-index:251662336;visibility:visible;mso-wrap-style:square;mso-width-percent:0;mso-height-percent:0;mso-wrap-distance-left:9pt;mso-wrap-distance-top:3.6pt;mso-wrap-distance-right:9pt;mso-wrap-distance-bottom:3.6pt;mso-position-horizontal:center;mso-position-horizontal-relative:margin;mso-position-vertical:absolute;mso-position-vertical-relative:text;mso-width-percent:0;mso-height-percent:0;mso-width-relative:margin;mso-height-relative:margin;v-text-anchor:top" o:gfxdata="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" strokecolor="white [3212]">
-                <v:textbox>
-                  <w:txbxContent>
-                    <w:p>
-                      <w:pPr>
-                        <w:jc w:val="center"/>
-                        <w:rPr>
-                          <w:sz w:val="32"/>
-                          <w:szCs w:val="32"/>
-                        </w:rPr>
-                      </w:pPr>
-                      <w:r>
-                        <w:rPr>
-                          <w:sz w:val="32"/>
-                          <w:szCs w:val="32"/>
-                        </w:rPr>
-                        <w:t>Deliverable 1: Final Year Dissertation</w:t>
-                      </w:r>
-                    </w:p>
-                    <w:p/>
-                  </w:txbxContent>
-                </v:textbox>
-                <w10:wrap type="square" anchorx="margin"/>
-              </v:shape>
-            </w:pict>
-          </mc:Fallback>
-        </mc:AlternateContent>
+        <w:pict>
+          <v:shape id="_x0000_s1027" type="#_x0000_t202" style="position:absolute;margin-left:0;margin-top:26.8pt;width:351pt;height:31.4pt;z-index:251662336;visibility:visible;mso-wrap-distance-top:3.6pt;mso-wrap-distance-bottom:3.6pt;mso-position-horizontal:center;mso-position-horizontal-relative:margin;mso-width-relative:margin;mso-height-relative:margin" o:gfxdata="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" strokecolor="white [3212]">
+            <v:textbox>
+              <w:txbxContent>
+                <w:p>
+                  <w:pPr>
+                    <w:jc w:val="center"/>
+                    <w:rPr>
+                      <w:sz w:val="32"/>
+                      <w:szCs w:val="32"/>
+                    </w:rPr>
+                  </w:pPr>
+                  <w:r>
+                    <w:rPr>
+                      <w:sz w:val="32"/>
+                      <w:szCs w:val="32"/>
+                    </w:rPr>
+                    <w:t>Deliverable 1: Final Year Dissertation</w:t>
+                  </w:r>
+                </w:p>
+                <w:p/>
+              </w:txbxContent>
+            </v:textbox>
+            <w10:wrap type="square" anchorx="margin"/>
+          </v:shape>
+        </w:pict>
       </w:r>
     </w:p>
     <w:p/>
@@ -327,113 +159,40 @@
         <w:rPr>
           <w:noProof/>
         </w:rPr>
-        <mc:AlternateContent>
-          <mc:Choice Requires="wps">
-            <w:drawing>
-              <wp:anchor distT="45720" distB="45720" distL="114300" distR="114300" simplePos="0" relativeHeight="251664384" behindDoc="0" locked="0" layoutInCell="1" allowOverlap="1">
-                <wp:simplePos x="0" y="0"/>
-                <wp:positionH relativeFrom="margin">
-                  <wp:align>center</wp:align>
-                </wp:positionH>
-                <wp:positionV relativeFrom="paragraph">
-                  <wp:posOffset>321564</wp:posOffset>
-                </wp:positionV>
-                <wp:extent cx="2360930" cy="1404620"/>
-                <wp:effectExtent l="0" t="0" r="12700" b="21590"/>
-                <wp:wrapSquare wrapText="bothSides"/>
-                <wp:docPr id="3" name="Text Box 2"/>
-                <wp:cNvGraphicFramePr>
-                  <a:graphicFrameLocks xmlns:a="http://schemas.openxmlformats.org/drawingml/2006/main"/>
-                </wp:cNvGraphicFramePr>
-                <a:graphic xmlns:a="http://schemas.openxmlformats.org/drawingml/2006/main">
-                  <a:graphicData uri="http://schemas.microsoft.com/office/word/2010/wordprocessingShape">
-                    <wps:wsp>
-                      <wps:cNvSpPr txBox="1">
-                        <a:spLocks noChangeArrowheads="1"/>
-                      </wps:cNvSpPr>
-                      <wps:spPr bwMode="auto">
-                        <a:xfrm>
-                          <a:off x="0" y="0"/>
-                          <a:ext cx="2360930" cy="1404620"/>
-                        </a:xfrm>
-                        <a:prstGeom prst="rect">
-                          <a:avLst/>
-                        </a:prstGeom>
-                        <a:solidFill>
-                          <a:srgbClr val="FFFFFF"/>
-                        </a:solidFill>
-                        <a:ln w="9525">
-                          <a:solidFill>
-                            <a:schemeClr val="bg1"/>
-                          </a:solidFill>
-                          <a:miter lim="800000"/>
-                          <a:headEnd/>
-                          <a:tailEnd/>
-                        </a:ln>
-                      </wps:spPr>
-                      <wps:txbx>
-                        <w:txbxContent>
-                          <w:p>
-                            <w:pPr>
-                              <w:jc w:val="center"/>
-                              <w:rPr>
-                                <w:sz w:val="28"/>
-                                <w:szCs w:val="28"/>
-                              </w:rPr>
-                            </w:pPr>
-                            <w:r>
-                              <w:rPr>
-                                <w:sz w:val="28"/>
-                                <w:szCs w:val="28"/>
-                              </w:rPr>
-                              <w:t>Ryan Porteous</w:t>
-                            </w:r>
-                          </w:p>
-                        </w:txbxContent>
-                      </wps:txbx>
-                      <wps:bodyPr rot="0" vert="horz" wrap="square" lIns="91440" tIns="45720" rIns="91440" bIns="45720" anchor="t" anchorCtr="0">
-                        <a:spAutoFit/>
-                      </wps:bodyPr>
-                    </wps:wsp>
-                  </a:graphicData>
-                </a:graphic>
-                <wp14:sizeRelH relativeFrom="margin">
-                  <wp14:pctWidth>40000</wp14:pctWidth>
-                </wp14:sizeRelH>
-                <wp14:sizeRelV relativeFrom="margin">
-                  <wp14:pctHeight>20000</wp14:pctHeight>
-                </wp14:sizeRelV>
-              </wp:anchor>
-            </w:drawing>
-          </mc:Choice>
-          <mc:Fallback>
-            <w:pict>
-              <v:shape id="_x0000_s1028" type="#_x0000_t202" style="position:absolute;margin-left:0;margin-top:25.3pt;width:185.9pt;height:110.6pt;z-index:251664384;visibility:visible;mso-wrap-style:square;mso-width-percent:400;mso-height-percent:200;mso-wrap-distance-left:9pt;mso-wrap-distance-top:3.6pt;mso-wrap-distance-right:9pt;mso-wrap-distance-bottom:3.6pt;mso-position-horizontal:center;mso-position-horizontal-relative:margin;mso-position-vertical:absolute;mso-position-vertical-relative:text;mso-width-percent:400;mso-height-percent:200;mso-width-relative:margin;mso-height-relative:margin;v-text-anchor:top" o:gfxdata="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" strokecolor="white [3212]">
-                <v:textbox style="mso-fit-shape-to-text:t">
-                  <w:txbxContent>
-                    <w:p>
-                      <w:pPr>
-                        <w:jc w:val="center"/>
-                        <w:rPr>
-                          <w:sz w:val="28"/>
-                          <w:szCs w:val="28"/>
-                        </w:rPr>
-                      </w:pPr>
-                      <w:r>
-                        <w:rPr>
-                          <w:sz w:val="28"/>
-                          <w:szCs w:val="28"/>
-                        </w:rPr>
-                        <w:t>Ryan Porteous</w:t>
-                      </w:r>
-                    </w:p>
-                  </w:txbxContent>
-                </v:textbox>
-                <w10:wrap type="square" anchorx="margin"/>
-              </v:shape>
-            </w:pict>
-          </mc:Fallback>
-        </mc:AlternateContent>
+        <w:pict>
+          <v:shape id="_x0000_s1028" type="#_x0000_t202" style="position:absolute;margin-left:0;margin-top:25.3pt;width:185.9pt;height:110.6pt;z-index:251664384;visibility:visible;mso-width-percent:400;mso-height-percent:200;mso-wrap-distance-top:3.6pt;mso-wrap-distance-bottom:3.6pt;mso-position-horizontal:center;mso-position-horizontal-relative:margin;mso-width-percent:400;mso-height-percent:200;mso-width-relative:margin;mso-height-relative:margin" o:gfxdata="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" strokecolor="white [3212]">
+            <v:textbox style="mso-fit-shape-to-text:t">
+              <w:txbxContent>
+                <w:p>
+                  <w:pPr>
+                    <w:jc w:val="center"/>
+                    <w:rPr>
+                      <w:sz w:val="28"/>
+                      <w:szCs w:val="28"/>
+                    </w:rPr>
+                  </w:pPr>
+                  <w:r>
+                    <w:rPr>
+                      <w:sz w:val="28"/>
+                      <w:szCs w:val="28"/>
+                    </w:rPr>
+                    <w:t xml:space="preserve">Ryan </w:t>
+                  </w:r>
+                  <w:proofErr w:type="spellStart"/>
+                  <w:r>
+                    <w:rPr>
+                      <w:sz w:val="28"/>
+                      <w:szCs w:val="28"/>
+                    </w:rPr>
+                    <w:t>Porteous</w:t>
+                  </w:r>
+                  <w:proofErr w:type="spellEnd"/>
+                </w:p>
+              </w:txbxContent>
+            </v:textbox>
+            <w10:wrap type="square" anchorx="margin"/>
+          </v:shape>
+        </w:pict>
       </w:r>
       <w:r>
         <w:t xml:space="preserve"> </w:t>
@@ -453,313 +212,119 @@
         <w:rPr>
           <w:noProof/>
         </w:rPr>
-        <mc:AlternateContent>
-          <mc:Choice Requires="wps">
-            <w:drawing>
-              <wp:anchor distT="45720" distB="45720" distL="114300" distR="114300" simplePos="0" relativeHeight="251666432" behindDoc="0" locked="0" layoutInCell="1" allowOverlap="1">
-                <wp:simplePos x="0" y="0"/>
-                <wp:positionH relativeFrom="margin">
-                  <wp:align>center</wp:align>
-                </wp:positionH>
-                <wp:positionV relativeFrom="paragraph">
-                  <wp:posOffset>249555</wp:posOffset>
-                </wp:positionV>
-                <wp:extent cx="3077845" cy="1404620"/>
-                <wp:effectExtent l="0" t="0" r="27305" b="26670"/>
-                <wp:wrapSquare wrapText="bothSides"/>
-                <wp:docPr id="4" name="Text Box 2"/>
-                <wp:cNvGraphicFramePr>
-                  <a:graphicFrameLocks xmlns:a="http://schemas.openxmlformats.org/drawingml/2006/main"/>
-                </wp:cNvGraphicFramePr>
-                <a:graphic xmlns:a="http://schemas.openxmlformats.org/drawingml/2006/main">
-                  <a:graphicData uri="http://schemas.microsoft.com/office/word/2010/wordprocessingShape">
-                    <wps:wsp>
-                      <wps:cNvSpPr txBox="1">
-                        <a:spLocks noChangeArrowheads="1"/>
-                      </wps:cNvSpPr>
-                      <wps:spPr bwMode="auto">
-                        <a:xfrm>
-                          <a:off x="0" y="0"/>
-                          <a:ext cx="3077845" cy="1404620"/>
-                        </a:xfrm>
-                        <a:prstGeom prst="rect">
-                          <a:avLst/>
-                        </a:prstGeom>
-                        <a:solidFill>
-                          <a:srgbClr val="FFFFFF"/>
-                        </a:solidFill>
-                        <a:ln w="9525">
-                          <a:solidFill>
-                            <a:schemeClr val="bg1"/>
-                          </a:solidFill>
-                          <a:miter lim="800000"/>
-                          <a:headEnd/>
-                          <a:tailEnd/>
-                        </a:ln>
-                      </wps:spPr>
-                      <wps:txbx>
-                        <w:txbxContent>
-                          <w:p>
-                            <w:pPr>
-                              <w:jc w:val="center"/>
-                              <w:rPr>
-                                <w:sz w:val="28"/>
-                                <w:szCs w:val="28"/>
-                              </w:rPr>
-                            </w:pPr>
-                            <w:r>
-                              <w:rPr>
-                                <w:sz w:val="28"/>
-                                <w:szCs w:val="28"/>
-                              </w:rPr>
-                              <w:t xml:space="preserve">BSc </w:t>
-                            </w:r>
-                            <w:r>
-                              <w:rPr>
-                                <w:sz w:val="28"/>
-                                <w:szCs w:val="28"/>
-                              </w:rPr>
-                              <w:t xml:space="preserve">(Hons) </w:t>
-                            </w:r>
-                            <w:r>
-                              <w:rPr>
-                                <w:sz w:val="28"/>
-                                <w:szCs w:val="28"/>
-                              </w:rPr>
-                              <w:t>Computer Science</w:t>
-                            </w:r>
-                          </w:p>
-                        </w:txbxContent>
-                      </wps:txbx>
-                      <wps:bodyPr rot="0" vert="horz" wrap="square" lIns="91440" tIns="45720" rIns="91440" bIns="45720" anchor="t" anchorCtr="0">
-                        <a:spAutoFit/>
-                      </wps:bodyPr>
-                    </wps:wsp>
-                  </a:graphicData>
-                </a:graphic>
-                <wp14:sizeRelH relativeFrom="margin">
-                  <wp14:pctWidth>0</wp14:pctWidth>
-                </wp14:sizeRelH>
-                <wp14:sizeRelV relativeFrom="margin">
-                  <wp14:pctHeight>20000</wp14:pctHeight>
-                </wp14:sizeRelV>
-              </wp:anchor>
-            </w:drawing>
-          </mc:Choice>
-          <mc:Fallback>
-            <w:pict>
-              <v:shape id="_x0000_s1029" type="#_x0000_t202" style="position:absolute;margin-left:0;margin-top:19.65pt;width:242.35pt;height:110.6pt;z-index:251666432;visibility:visible;mso-wrap-style:square;mso-width-percent:0;mso-height-percent:200;mso-wrap-distance-left:9pt;mso-wrap-distance-top:3.6pt;mso-wrap-distance-right:9pt;mso-wrap-distance-bottom:3.6pt;mso-position-horizontal:center;mso-position-horizontal-relative:margin;mso-position-vertical:absolute;mso-position-vertical-relative:text;mso-width-percent:0;mso-height-percent:200;mso-width-relative:margin;mso-height-relative:margin;v-text-anchor:top" o:gfxdata="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" strokecolor="white [3212]">
-                <v:textbox style="mso-fit-shape-to-text:t">
-                  <w:txbxContent>
-                    <w:p>
-                      <w:pPr>
-                        <w:jc w:val="center"/>
-                        <w:rPr>
-                          <w:sz w:val="28"/>
-                          <w:szCs w:val="28"/>
-                        </w:rPr>
-                      </w:pPr>
-                      <w:r>
-                        <w:rPr>
-                          <w:sz w:val="28"/>
-                          <w:szCs w:val="28"/>
-                        </w:rPr>
-                        <w:t xml:space="preserve">BSc </w:t>
-                      </w:r>
-                      <w:r>
-                        <w:rPr>
-                          <w:sz w:val="28"/>
-                          <w:szCs w:val="28"/>
-                        </w:rPr>
-                        <w:t xml:space="preserve">(Hons) </w:t>
-                      </w:r>
-                      <w:r>
-                        <w:rPr>
-                          <w:sz w:val="28"/>
-                          <w:szCs w:val="28"/>
-                        </w:rPr>
-                        <w:t>Computer Science</w:t>
-                      </w:r>
-                    </w:p>
-                  </w:txbxContent>
-                </v:textbox>
-                <w10:wrap type="square" anchorx="margin"/>
-              </v:shape>
-            </w:pict>
-          </mc:Fallback>
-        </mc:AlternateContent>
+        <w:pict>
+          <v:shape id="_x0000_s1029" type="#_x0000_t202" style="position:absolute;margin-left:0;margin-top:19.65pt;width:242.35pt;height:110.6pt;z-index:251666432;visibility:visible;mso-height-percent:200;mso-wrap-distance-top:3.6pt;mso-wrap-distance-bottom:3.6pt;mso-position-horizontal:center;mso-position-horizontal-relative:margin;mso-height-percent:200;mso-width-relative:margin;mso-height-relative:margin" o:gfxdata="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" strokecolor="white [3212]">
+            <v:textbox style="mso-fit-shape-to-text:t">
+              <w:txbxContent>
+                <w:p>
+                  <w:pPr>
+                    <w:jc w:val="center"/>
+                    <w:rPr>
+                      <w:sz w:val="28"/>
+                      <w:szCs w:val="28"/>
+                    </w:rPr>
+                  </w:pPr>
+                  <w:r>
+                    <w:rPr>
+                      <w:sz w:val="28"/>
+                      <w:szCs w:val="28"/>
+                    </w:rPr>
+                    <w:t>BSc (</w:t>
+                  </w:r>
+                  <w:proofErr w:type="spellStart"/>
+                  <w:r>
+                    <w:rPr>
+                      <w:sz w:val="28"/>
+                      <w:szCs w:val="28"/>
+                    </w:rPr>
+                    <w:t>Hons</w:t>
+                  </w:r>
+                  <w:proofErr w:type="spellEnd"/>
+                  <w:r>
+                    <w:rPr>
+                      <w:sz w:val="28"/>
+                      <w:szCs w:val="28"/>
+                    </w:rPr>
+                    <w:t>) Computer Science</w:t>
+                  </w:r>
+                </w:p>
+              </w:txbxContent>
+            </v:textbox>
+            <w10:wrap type="square" anchorx="margin"/>
+          </v:shape>
+        </w:pict>
       </w:r>
       <w:r>
         <w:rPr>
           <w:noProof/>
         </w:rPr>
-        <mc:AlternateContent>
-          <mc:Choice Requires="wps">
-            <w:drawing>
-              <wp:anchor distT="45720" distB="45720" distL="114300" distR="114300" simplePos="0" relativeHeight="251668480" behindDoc="0" locked="0" layoutInCell="1" allowOverlap="1">
-                <wp:simplePos x="0" y="0"/>
-                <wp:positionH relativeFrom="margin">
-                  <wp:align>center</wp:align>
-                </wp:positionH>
-                <wp:positionV relativeFrom="paragraph">
-                  <wp:posOffset>1765300</wp:posOffset>
-                </wp:positionV>
-                <wp:extent cx="2649855" cy="1404620"/>
-                <wp:effectExtent l="0" t="0" r="17145" b="26035"/>
-                <wp:wrapSquare wrapText="bothSides"/>
-                <wp:docPr id="5" name="Text Box 2"/>
-                <wp:cNvGraphicFramePr>
-                  <a:graphicFrameLocks xmlns:a="http://schemas.openxmlformats.org/drawingml/2006/main"/>
-                </wp:cNvGraphicFramePr>
-                <a:graphic xmlns:a="http://schemas.openxmlformats.org/drawingml/2006/main">
-                  <a:graphicData uri="http://schemas.microsoft.com/office/word/2010/wordprocessingShape">
-                    <wps:wsp>
-                      <wps:cNvSpPr txBox="1">
-                        <a:spLocks noChangeArrowheads="1"/>
-                      </wps:cNvSpPr>
-                      <wps:spPr bwMode="auto">
-                        <a:xfrm>
-                          <a:off x="0" y="0"/>
-                          <a:ext cx="2649855" cy="1404620"/>
-                        </a:xfrm>
-                        <a:prstGeom prst="rect">
-                          <a:avLst/>
-                        </a:prstGeom>
-                        <a:solidFill>
-                          <a:srgbClr val="FFFFFF"/>
-                        </a:solidFill>
-                        <a:ln w="9525">
-                          <a:solidFill>
-                            <a:schemeClr val="bg1"/>
-                          </a:solidFill>
-                          <a:miter lim="800000"/>
-                          <a:headEnd/>
-                          <a:tailEnd/>
-                        </a:ln>
-                      </wps:spPr>
-                      <wps:txbx>
-                        <w:txbxContent>
-                          <w:p>
-                            <w:pPr>
-                              <w:jc w:val="center"/>
-                              <w:rPr>
-                                <w:sz w:val="24"/>
-                              </w:rPr>
-                            </w:pPr>
-                            <w:r>
-                              <w:rPr>
-                                <w:sz w:val="24"/>
-                              </w:rPr>
-                              <w:t xml:space="preserve">Supervisor: </w:t>
-                            </w:r>
-                            <w:r>
-                              <w:rPr>
-                                <w:sz w:val="24"/>
-                              </w:rPr>
-                              <w:t xml:space="preserve">Dr </w:t>
-                            </w:r>
-                            <w:r>
-                              <w:rPr>
-                                <w:sz w:val="24"/>
-                              </w:rPr>
-                              <w:t>Michael Lones</w:t>
-                            </w:r>
-                          </w:p>
-                          <w:p>
-                            <w:pPr>
-                              <w:jc w:val="center"/>
-                              <w:rPr>
-                                <w:sz w:val="24"/>
-                              </w:rPr>
-                            </w:pPr>
-                            <w:r>
-                              <w:rPr>
-                                <w:sz w:val="24"/>
-                              </w:rPr>
-                              <w:t xml:space="preserve">Second Reader: </w:t>
-                            </w:r>
-                            <w:r>
-                              <w:rPr>
-                                <w:sz w:val="24"/>
-                              </w:rPr>
-                              <w:t>Dr Katrin Lohan</w:t>
-                            </w:r>
-                          </w:p>
-                        </w:txbxContent>
-                      </wps:txbx>
-                      <wps:bodyPr rot="0" vert="horz" wrap="square" lIns="91440" tIns="45720" rIns="91440" bIns="45720" anchor="t" anchorCtr="0">
-                        <a:spAutoFit/>
-                      </wps:bodyPr>
-                    </wps:wsp>
-                  </a:graphicData>
-                </a:graphic>
-                <wp14:sizeRelH relativeFrom="margin">
-                  <wp14:pctWidth>0</wp14:pctWidth>
-                </wp14:sizeRelH>
-                <wp14:sizeRelV relativeFrom="margin">
-                  <wp14:pctHeight>20000</wp14:pctHeight>
-                </wp14:sizeRelV>
-              </wp:anchor>
-            </w:drawing>
-          </mc:Choice>
-          <mc:Fallback>
-            <w:pict>
-              <v:shape id="_x0000_s1030" type="#_x0000_t202" style="position:absolute;margin-left:0;margin-top:139pt;width:208.65pt;height:110.6pt;z-index:251668480;visibility:visible;mso-wrap-style:square;mso-width-percent:0;mso-height-percent:200;mso-wrap-distance-left:9pt;mso-wrap-distance-top:3.6pt;mso-wrap-distance-right:9pt;mso-wrap-distance-bottom:3.6pt;mso-position-horizontal:center;mso-position-horizontal-relative:margin;mso-position-vertical:absolute;mso-position-vertical-relative:text;mso-width-percent:0;mso-height-percent:200;mso-width-relative:margin;mso-height-relative:margin;v-text-anchor:top" o:gfxdata="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" strokecolor="white [3212]">
-                <v:textbox style="mso-fit-shape-to-text:t">
-                  <w:txbxContent>
-                    <w:p>
-                      <w:pPr>
-                        <w:jc w:val="center"/>
-                        <w:rPr>
-                          <w:sz w:val="24"/>
-                        </w:rPr>
-                      </w:pPr>
-                      <w:r>
-                        <w:rPr>
-                          <w:sz w:val="24"/>
-                        </w:rPr>
-                        <w:t xml:space="preserve">Supervisor: </w:t>
-                      </w:r>
-                      <w:r>
-                        <w:rPr>
-                          <w:sz w:val="24"/>
-                        </w:rPr>
-                        <w:t xml:space="preserve">Dr </w:t>
-                      </w:r>
-                      <w:r>
-                        <w:rPr>
-                          <w:sz w:val="24"/>
-                        </w:rPr>
-                        <w:t>Michael Lones</w:t>
-                      </w:r>
-                    </w:p>
-                    <w:p>
-                      <w:pPr>
-                        <w:jc w:val="center"/>
-                        <w:rPr>
-                          <w:sz w:val="24"/>
-                        </w:rPr>
-                      </w:pPr>
-                      <w:r>
-                        <w:rPr>
-                          <w:sz w:val="24"/>
-                        </w:rPr>
-                        <w:t xml:space="preserve">Second Reader: </w:t>
-                      </w:r>
-                      <w:r>
-                        <w:rPr>
-                          <w:sz w:val="24"/>
-                        </w:rPr>
-                        <w:t>Dr Katrin Lohan</w:t>
-                      </w:r>
-                    </w:p>
-                  </w:txbxContent>
-                </v:textbox>
-                <w10:wrap type="square" anchorx="margin"/>
-              </v:shape>
-            </w:pict>
-          </mc:Fallback>
-        </mc:AlternateContent>
+        <w:pict>
+          <v:shape id="_x0000_s1030" type="#_x0000_t202" style="position:absolute;margin-left:0;margin-top:139pt;width:208.65pt;height:110.6pt;z-index:251668480;visibility:visible;mso-height-percent:200;mso-wrap-distance-top:3.6pt;mso-wrap-distance-bottom:3.6pt;mso-position-horizontal:center;mso-position-horizontal-relative:margin;mso-height-percent:200;mso-width-relative:margin;mso-height-relative:margin" o:gfxdata="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" strokecolor="white [3212]">
+            <v:textbox style="mso-fit-shape-to-text:t">
+              <w:txbxContent>
+                <w:p>
+                  <w:pPr>
+                    <w:jc w:val="center"/>
+                    <w:rPr>
+                      <w:sz w:val="24"/>
+                    </w:rPr>
+                  </w:pPr>
+                  <w:r>
+                    <w:rPr>
+                      <w:sz w:val="24"/>
+                    </w:rPr>
+                    <w:t xml:space="preserve">Supervisor: Dr Michael </w:t>
+                  </w:r>
+                  <w:proofErr w:type="spellStart"/>
+                  <w:r>
+                    <w:rPr>
+                      <w:sz w:val="24"/>
+                    </w:rPr>
+                    <w:t>Lones</w:t>
+                  </w:r>
+                  <w:proofErr w:type="spellEnd"/>
+                </w:p>
+                <w:p>
+                  <w:pPr>
+                    <w:jc w:val="center"/>
+                    <w:rPr>
+                      <w:sz w:val="24"/>
+                    </w:rPr>
+                  </w:pPr>
+                  <w:r>
+                    <w:rPr>
+                      <w:sz w:val="24"/>
+                    </w:rPr>
+                    <w:t xml:space="preserve">Second Reader: Dr </w:t>
+                  </w:r>
+                  <w:proofErr w:type="spellStart"/>
+                  <w:r>
+                    <w:rPr>
+                      <w:sz w:val="24"/>
+                    </w:rPr>
+                    <w:t>Katrin</w:t>
+                  </w:r>
+                  <w:proofErr w:type="spellEnd"/>
+                  <w:r>
+                    <w:rPr>
+                      <w:sz w:val="24"/>
+                    </w:rPr>
+                    <w:t xml:space="preserve"> </w:t>
+                  </w:r>
+                  <w:proofErr w:type="spellStart"/>
+                  <w:r>
+                    <w:rPr>
+                      <w:sz w:val="24"/>
+                    </w:rPr>
+                    <w:t>Lohan</w:t>
+                  </w:r>
+                  <w:proofErr w:type="spellEnd"/>
+                </w:p>
+              </w:txbxContent>
+            </v:textbox>
+            <w10:wrap type="square" anchorx="margin"/>
+          </v:shape>
+        </w:pict>
       </w:r>
       <w:r>
         <w:br w:type="page"/>
@@ -788,7 +353,15 @@
         </w:rPr>
       </w:pPr>
       <w:r>
-        <w:t>I, Ryan Porteous confirm that this work submitted for assessment is my own and is expressed in my own words. Any uses made within it of the works of other authors in any form (e.g., ideas, equations, figures, text, tables, programs) are properly acknowledged at any point of their use. A list of the references employe</w:t>
+        <w:t xml:space="preserve">I, Ryan </w:t>
+      </w:r>
+      <w:proofErr w:type="spellStart"/>
+      <w:r>
+        <w:t>Porteous</w:t>
+      </w:r>
+      <w:proofErr w:type="spellEnd"/>
+      <w:r>
+        <w:t xml:space="preserve"> confirm that this work submitted for assessment is my own and is expressed in my own words. Any uses made within it of the works of other authors in any form (e.g., ideas, equations, figures, text, tables, programs) are properly acknowledged at any point of their use. A list of the references employe</w:t>
       </w:r>
       <w:r>
         <w:t>d is included.</w:t>
@@ -3870,7 +3443,10 @@
         <w:t xml:space="preserve">has become more popular in recent years as can be seen </w:t>
       </w:r>
       <w:r>
-        <w:t>in the TIOBE Index [1]. It</w:t>
+        <w:t>in the TIOBE Index (TIOBE, 2017)</w:t>
+      </w:r>
+      <w:r>
+        <w:t>. It</w:t>
       </w:r>
       <w:r>
         <w:t xml:space="preserve"> </w:t>
@@ -3915,11 +3491,20 @@
           <w:ilvl w:val="0"/>
           <w:numId w:val="4"/>
         </w:numPr>
-      </w:pPr>
-      <w:r>
+        <w:rPr>
+          <w:b/>
+        </w:rPr>
+      </w:pPr>
+      <w:r>
+        <w:rPr>
+          <w:b/>
+        </w:rPr>
         <w:t>Investigate</w:t>
       </w:r>
       <w:r>
+        <w:rPr>
+          <w:b/>
+        </w:rPr>
         <w:t xml:space="preserve"> the availability of bio-inspired algorithms in R</w:t>
       </w:r>
     </w:p>
@@ -3928,7 +3513,13 @@
         <w:pStyle w:val="ListParagraph"/>
       </w:pPr>
       <w:r>
-        <w:t>I will begin by identifying the main areas of bio-inspired computing and searching for implementations of these algorithms available through the Comprehensive R Archive Network (CRAN). CRAN is a network which provides a central platform for R users to upload the software packages they have developed and provide access to them for other users.</w:t>
+        <w:t xml:space="preserve">I will begin by identifying the main areas of bio-inspired computing and searching for implementations of these algorithms available through the Comprehensive R Archive Network (CRAN). CRAN is a network which provides a central platform for R users to upload the software packages </w:t>
+      </w:r>
+      <w:r>
+        <w:t xml:space="preserve">that </w:t>
+      </w:r>
+      <w:r>
+        <w:t>they have developed and provide access to them for other users.</w:t>
       </w:r>
     </w:p>
     <w:p>
@@ -3943,8 +3534,14 @@
           <w:ilvl w:val="0"/>
           <w:numId w:val="4"/>
         </w:numPr>
-      </w:pPr>
-      <w:r>
+        <w:rPr>
+          <w:b/>
+        </w:rPr>
+      </w:pPr>
+      <w:r>
+        <w:rPr>
+          <w:b/>
+        </w:rPr>
         <w:t>Identify implementations to be improved or built upon, and areas where no solution exists</w:t>
       </w:r>
     </w:p>
@@ -3968,20 +3565,38 @@
           <w:ilvl w:val="0"/>
           <w:numId w:val="4"/>
         </w:numPr>
-      </w:pPr>
-      <w:r>
+        <w:rPr>
+          <w:b/>
+        </w:rPr>
+      </w:pPr>
+      <w:r>
+        <w:rPr>
+          <w:b/>
+        </w:rPr>
         <w:t>Produce a</w:t>
       </w:r>
       <w:r>
+        <w:rPr>
+          <w:b/>
+        </w:rPr>
         <w:t>n</w:t>
       </w:r>
       <w:r>
+        <w:rPr>
+          <w:b/>
+        </w:rPr>
         <w:t xml:space="preserve"> </w:t>
       </w:r>
       <w:r>
+        <w:rPr>
+          <w:b/>
+        </w:rPr>
         <w:t xml:space="preserve">R </w:t>
       </w:r>
       <w:r>
+        <w:rPr>
+          <w:b/>
+        </w:rPr>
         <w:t>Package to improve the availability of bio-inspired tools for R</w:t>
       </w:r>
     </w:p>
@@ -3990,7 +3605,75 @@
         <w:pStyle w:val="ListParagraph"/>
       </w:pPr>
       <w:r>
-        <w:t>A package will be developed to improve upon an existing solution or to provide a solution where no solution exists. This package will be released on CRAN so that other R users may use the package.</w:t>
+        <w:t xml:space="preserve">A package will be developed to improve upon an existing solution or to provide a solution where no solution exists. </w:t>
+      </w:r>
+    </w:p>
+    <w:p>
+      <w:pPr>
+        <w:pStyle w:val="ListParagraph"/>
+      </w:pPr>
+    </w:p>
+    <w:p>
+      <w:pPr>
+        <w:pStyle w:val="ListParagraph"/>
+        <w:numPr>
+          <w:ilvl w:val="0"/>
+          <w:numId w:val="4"/>
+        </w:numPr>
+        <w:rPr>
+          <w:b/>
+        </w:rPr>
+      </w:pPr>
+      <w:r>
+        <w:rPr>
+          <w:b/>
+        </w:rPr>
+        <w:t>Release the package on CRAN</w:t>
+      </w:r>
+    </w:p>
+    <w:p>
+      <w:pPr>
+        <w:pStyle w:val="ListParagraph"/>
+      </w:pPr>
+      <w:r>
+        <w:t>I aim to release the package on CRAN so that the package will be freely available for other R users to make use of.</w:t>
+      </w:r>
+    </w:p>
+    <w:p>
+      <w:pPr>
+        <w:pStyle w:val="ListParagraph"/>
+        <w:rPr>
+          <w:b/>
+        </w:rPr>
+      </w:pPr>
+    </w:p>
+    <w:p>
+      <w:pPr>
+        <w:pStyle w:val="ListParagraph"/>
+        <w:numPr>
+          <w:ilvl w:val="0"/>
+          <w:numId w:val="4"/>
+        </w:numPr>
+        <w:rPr>
+          <w:b/>
+        </w:rPr>
+      </w:pPr>
+      <w:r>
+        <w:rPr>
+          <w:b/>
+        </w:rPr>
+        <w:t>Evaluate the functionality of the package and identify areas for improvement</w:t>
+      </w:r>
+    </w:p>
+    <w:p>
+      <w:pPr>
+        <w:pStyle w:val="ListParagraph"/>
+      </w:pPr>
+      <w:r>
+        <w:t>Evaluation is an important stage of software development and I plan to incorporate it into this project. I will assess what the created package provides and what could be added to it. I will also assess the performance of the package and suggest possible improvements</w:t>
+      </w:r>
+      <w:r>
+        <w:t>.</w:t>
       </w:r>
     </w:p>
     <w:p>
@@ -4030,7 +3713,7 @@
         <w:t>Genetic Algorithms (GAs) are an evolutionary search heuristic which takes inspiration from the process of natural selection</w:t>
       </w:r>
       <w:r>
-        <w:t xml:space="preserve"> [2]</w:t>
+        <w:t xml:space="preserve"> (Darwin &amp; Wallace, 1998)</w:t>
       </w:r>
       <w:r>
         <w:t>.</w:t>
@@ -4048,7 +3731,10 @@
         <w:t>This fitness value is used in the selection process whic</w:t>
       </w:r>
       <w:r>
-        <w:t xml:space="preserve">h mimics natural selection [2]. </w:t>
+        <w:t>h mimics natural selection (Darwin &amp; Wallace, 1998)</w:t>
+      </w:r>
+      <w:r>
+        <w:t xml:space="preserve">. </w:t>
       </w:r>
       <w:r>
         <w:t>Each solution has a probability</w:t>
@@ -4099,13 +3785,63 @@
         <w:t xml:space="preserve"> the child solution</w:t>
       </w:r>
       <w:r>
-        <w:t xml:space="preserve"> and can help to explore the search space quickly [3]</w:t>
+        <w:t xml:space="preserve"> and can help to expl</w:t>
+      </w:r>
+      <w:r>
+        <w:t>ore the search space quickly (</w:t>
+      </w:r>
+      <w:proofErr w:type="spellStart"/>
+      <w:r>
+        <w:t>Sivanandam</w:t>
+      </w:r>
+      <w:proofErr w:type="spellEnd"/>
+      <w:r>
+        <w:t xml:space="preserve"> &amp; </w:t>
+      </w:r>
+      <w:proofErr w:type="spellStart"/>
+      <w:r>
+        <w:t>Deepa</w:t>
+      </w:r>
+      <w:proofErr w:type="spellEnd"/>
+      <w:r>
+        <w:t>, 2008)</w:t>
       </w:r>
       <w:r>
         <w:t xml:space="preserve">. </w:t>
       </w:r>
       <w:r>
-        <w:t>For example, one implementation of this is to choose two random values in the solution and to swap them [4].</w:t>
+        <w:t>O</w:t>
+      </w:r>
+      <w:r>
+        <w:t xml:space="preserve">ne implementation of this </w:t>
+      </w:r>
+      <w:r>
+        <w:t xml:space="preserve">according to (Moon, Kim, </w:t>
+      </w:r>
+      <w:proofErr w:type="spellStart"/>
+      <w:r>
+        <w:t>Choi</w:t>
+      </w:r>
+      <w:proofErr w:type="spellEnd"/>
+      <w:r>
+        <w:t xml:space="preserve"> &amp; </w:t>
+      </w:r>
+      <w:proofErr w:type="spellStart"/>
+      <w:r>
+        <w:t>Seo</w:t>
+      </w:r>
+      <w:proofErr w:type="spellEnd"/>
+      <w:r>
+        <w:t xml:space="preserve">, 2002) </w:t>
+      </w:r>
+      <w:r>
+        <w:t>is to choose two random values in t</w:t>
+      </w:r>
+      <w:r>
+        <w:t>he solution and to swap them</w:t>
+      </w:r>
+      <w:r>
+        <w:t>.</w:t>
       </w:r>
       <w:r>
         <w:t xml:space="preserve"> </w:t>
@@ -4138,7 +3874,7 @@
         <w:t>s</w:t>
       </w:r>
       <w:r>
-        <w:t xml:space="preserve"> [5]</w:t>
+        <w:t xml:space="preserve"> according to (Kramer, 2017)</w:t>
       </w:r>
       <w:r>
         <w:t>. T</w:t>
@@ -4150,7 +3886,11 @@
         <w:t>s are</w:t>
       </w:r>
       <w:r>
-        <w:t xml:space="preserve"> reduced significantly in problems which have very high dimensions and </w:t>
+        <w:t xml:space="preserve"> reduced significantly in problems which have very high </w:t>
+      </w:r>
+      <w:r>
+        <w:lastRenderedPageBreak/>
+        <w:t xml:space="preserve">dimensions and </w:t>
       </w:r>
       <w:r>
         <w:t xml:space="preserve">where </w:t>
@@ -4159,14 +3899,23 @@
         <w:t>the evaluation of the fitness function become</w:t>
       </w:r>
       <w:r>
-        <w:t>s very computationally intensive [6]</w:t>
+        <w:t>s ve</w:t>
+      </w:r>
+      <w:r>
+        <w:t>ry computationally intensive (</w:t>
+      </w:r>
+      <w:proofErr w:type="spellStart"/>
+      <w:r>
+        <w:t>Kar</w:t>
+      </w:r>
+      <w:proofErr w:type="spellEnd"/>
+      <w:r>
+        <w:t>, 2016)</w:t>
       </w:r>
       <w:r>
         <w:t>.</w:t>
       </w:r>
     </w:p>
-    <w:p/>
-    <w:p/>
     <w:p>
       <w:pPr>
         <w:pStyle w:val="Heading2"/>
@@ -4182,22 +3931,60 @@
         <w:t xml:space="preserve">Although </w:t>
       </w:r>
       <w:r>
-        <w:t>Cellular Automata (CA) were originally outlined by von Neumann and Stanislaw Ulam with the motivation of modelling biological self-reproduction [7]</w:t>
-      </w:r>
-      <w:r>
-        <w:t xml:space="preserve"> they did not gain widespread interest until John Conway’s “Game of Life” was revealed in 1970 [</w:t>
-      </w:r>
-      <w:r>
-        <w:t>8</w:t>
-      </w:r>
-      <w:r>
-        <w:t>]</w:t>
+        <w:t xml:space="preserve">Cellular Automata (CA) were originally outlined by von Neumann and Stanislaw </w:t>
+      </w:r>
+      <w:proofErr w:type="spellStart"/>
+      <w:r>
+        <w:t>Ulam</w:t>
+      </w:r>
+      <w:proofErr w:type="spellEnd"/>
+      <w:r>
+        <w:t xml:space="preserve"> with the motivation of modelling </w:t>
+      </w:r>
+      <w:r>
+        <w:t xml:space="preserve">biological self-reproduction (Wolfram, 1983) </w:t>
+      </w:r>
+      <w:r>
+        <w:t xml:space="preserve"> they did not gain widespread interest until John Conway’s “Game</w:t>
+      </w:r>
+      <w:r>
+        <w:t xml:space="preserve"> of Life” was revealed in 1970 (</w:t>
+      </w:r>
+      <w:proofErr w:type="spellStart"/>
+      <w:r>
+        <w:t>Adamatzky</w:t>
+      </w:r>
+      <w:proofErr w:type="spellEnd"/>
+      <w:r>
+        <w:t>, 2010)</w:t>
       </w:r>
       <w:r>
         <w:t xml:space="preserve">. </w:t>
       </w:r>
       <w:r>
-        <w:t>CA can be defined as a lattice of cells, the set of allowable states for these cells and a set of rules</w:t>
+        <w:t>CA</w:t>
+      </w:r>
+      <w:r>
+        <w:t xml:space="preserve"> are mathematical models consisting of simple components with local interactions (</w:t>
+      </w:r>
+      <w:proofErr w:type="spellStart"/>
+      <w:r>
+        <w:t>Navid</w:t>
+      </w:r>
+      <w:proofErr w:type="spellEnd"/>
+      <w:r>
+        <w:t xml:space="preserve"> &amp; </w:t>
+      </w:r>
+      <w:proofErr w:type="spellStart"/>
+      <w:r>
+        <w:t>Bagheri</w:t>
+      </w:r>
+      <w:proofErr w:type="spellEnd"/>
+      <w:r>
+        <w:t xml:space="preserve">, 2013) </w:t>
+      </w:r>
+      <w:r>
+        <w:t xml:space="preserve">which are made up a lattice consisting of cells, </w:t>
       </w:r>
       <w:r>
         <w:t xml:space="preserve">. </w:t>
@@ -4206,10 +3993,10 @@
         <w:t>The lattice can be defined as</w:t>
       </w:r>
       <w:r>
-        <w:t xml:space="preserve"> a </w:t>
-      </w:r>
-      <w:r>
-        <w:t>one-dimensional or multi-dimensional</w:t>
+        <w:t xml:space="preserve"> an n</w:t>
+      </w:r>
+      <w:r>
+        <w:t>-dimensional</w:t>
       </w:r>
       <w:r>
         <w:t xml:space="preserve"> list of cells</w:t>
@@ -4224,37 +4011,48 @@
         <w:t xml:space="preserve"> or white. </w:t>
       </w:r>
       <w:r>
-        <w:t>To evolve the lattice of cells</w:t>
+        <w:t>To evolve</w:t>
+      </w:r>
+      <w:r>
+        <w:t xml:space="preserve"> or update</w:t>
+      </w:r>
+      <w:r>
+        <w:t xml:space="preserve"> the lattice of cells</w:t>
       </w:r>
       <w:r>
         <w:t xml:space="preserve"> we use</w:t>
       </w:r>
       <w:r>
-        <w:t xml:space="preserve"> time </w:t>
-      </w:r>
-      <w:r>
-        <w:t xml:space="preserve">which </w:t>
-      </w:r>
-      <w:r>
-        <w:t>can be modelled as generations where generation 0 is the initial state of the lattice. In each generation, a set of rules is applied to each cell.</w:t>
+        <w:t xml:space="preserve"> discrete time where time</w:t>
+      </w:r>
+      <w:r>
+        <w:t xml:space="preserve"> 0 is the initial state of the lattice. In each generation, a set of rules is applied to each cell.</w:t>
       </w:r>
       <w:r>
         <w:t xml:space="preserve"> </w:t>
       </w:r>
       <w:r>
-        <w:t xml:space="preserve">The colour of a given cell at each step is dictated by the rules which </w:t>
+        <w:t>In a one-</w:t>
+      </w:r>
+      <w:proofErr w:type="spellStart"/>
+      <w:r>
+        <w:t>dimenstional</w:t>
+      </w:r>
+      <w:proofErr w:type="spellEnd"/>
+      <w:r>
+        <w:t xml:space="preserve"> list, t</w:t>
+      </w:r>
+      <w:r>
+        <w:t xml:space="preserve">he colour of a given cell at each step is dictated by the rules which </w:t>
       </w:r>
       <w:r>
         <w:t>consider</w:t>
       </w:r>
       <w:r>
-        <w:t xml:space="preserve"> the colour of the cell and it’s left and right neighbouring cells on the previous step [</w:t>
-      </w:r>
-      <w:r>
-        <w:t>9</w:t>
-      </w:r>
-      <w:r>
-        <w:t>]</w:t>
+        <w:t xml:space="preserve"> the colour of the cell and it’s left and right neighbour</w:t>
+      </w:r>
+      <w:r>
+        <w:t>ing cells on the previous step (Wolfram, 2002)</w:t>
       </w:r>
       <w:r>
         <w:t>.</w:t>
@@ -4275,10 +4073,44 @@
         <w:t>using more than 2 states for each cell, or defining a cells neighbourhood as all surrounding cells</w:t>
       </w:r>
       <w:r>
-        <w:t xml:space="preserve"> such as in the Moore neighbourhood which applies to two-dimensional automata and is defined as the 8 cells surround a given cell [8]</w:t>
-      </w:r>
-      <w:r>
-        <w:t xml:space="preserve">. </w:t>
+        <w:t xml:space="preserve"> such as in the Moore neighbourhood which applies to two-dimensional automata and is defined as the 8 cells surrou</w:t>
+      </w:r>
+      <w:r>
+        <w:t>nd a given cell (</w:t>
+      </w:r>
+      <w:proofErr w:type="spellStart"/>
+      <w:r>
+        <w:t>Adamatzky</w:t>
+      </w:r>
+      <w:proofErr w:type="spellEnd"/>
+      <w:r>
+        <w:t>, 2010)</w:t>
+      </w:r>
+      <w:r>
+        <w:t>.</w:t>
+      </w:r>
+      <w:r>
+        <w:t xml:space="preserve"> Another common neighbourhood is the von Neumann neighbourhood</w:t>
+      </w:r>
+      <w:r>
+        <w:t xml:space="preserve"> (</w:t>
+      </w:r>
+      <w:proofErr w:type="spellStart"/>
+      <w:r>
+        <w:t>Weisstein</w:t>
+      </w:r>
+      <w:proofErr w:type="spellEnd"/>
+      <w:r>
+        <w:t>, 2003) which uses the cells directly above, below, to the left, and to the right of a given cell.</w:t>
+      </w:r>
+      <w:r>
+        <w:t xml:space="preserve"> The boundaries of the lattice need conditions to handle the problem where a cell's neighbourhood is out of bounds. A common way of handling this problem is to wr</w:t>
+      </w:r>
+      <w:r>
+        <w:t>ap the lattice at the edges</w:t>
+      </w:r>
+      <w:r>
+        <w:t>.</w:t>
       </w:r>
     </w:p>
     <w:p>
@@ -4307,6 +4139,7 @@
       </w:pPr>
       <w:bookmarkStart w:id="10" w:name="_Toc497168149"/>
       <w:r>
+        <w:lastRenderedPageBreak/>
         <w:t>Ant Colony Optimisation</w:t>
       </w:r>
       <w:bookmarkEnd w:id="10"/>
@@ -4333,319 +4166,350 @@
     </w:p>
     <w:p>
       <w:pPr>
+        <w:pStyle w:val="Heading1"/>
+      </w:pPr>
+      <w:bookmarkStart w:id="13" w:name="_Toc497168153"/>
+      <w:r>
+        <w:t>Availability of Bio-inspired Algorithms in R</w:t>
+      </w:r>
+      <w:bookmarkEnd w:id="13"/>
+    </w:p>
+    <w:p>
+      <w:pPr>
         <w:pStyle w:val="Heading2"/>
       </w:pPr>
-      <w:bookmarkStart w:id="13" w:name="_Toc497168152"/>
-      <w:r>
-        <w:t>Particle Swarm</w:t>
-      </w:r>
-      <w:bookmarkEnd w:id="13"/>
+      <w:bookmarkStart w:id="14" w:name="_Toc497168154"/>
+      <w:r>
+        <w:t>Main Areas</w:t>
+      </w:r>
+      <w:bookmarkEnd w:id="14"/>
+    </w:p>
+    <w:p>
+      <w:r>
+        <w:t>Identify R Packages that provide access to the main areas mentioned in Section 3. Take into account what they do, how they are implemented, if they are still being built upon</w:t>
+      </w:r>
+    </w:p>
+    <w:p>
+      <w:pPr>
+        <w:pStyle w:val="Heading2"/>
+      </w:pPr>
+      <w:bookmarkStart w:id="15" w:name="_Toc497168155"/>
+      <w:r>
+        <w:t>Area</w:t>
+      </w:r>
+      <w:r>
+        <w:t>s for Improvement / Areas to be Developed</w:t>
+      </w:r>
+      <w:bookmarkEnd w:id="15"/>
+    </w:p>
+    <w:p>
+      <w:r>
+        <w:t>Select areas which can be improved or are absent from the above section giving ways to improve the existing implementations if one exists</w:t>
+      </w:r>
     </w:p>
     <w:p>
       <w:pPr>
         <w:pStyle w:val="Heading1"/>
       </w:pPr>
-      <w:bookmarkStart w:id="14" w:name="_Toc497168153"/>
-      <w:r>
-        <w:lastRenderedPageBreak/>
-        <w:t>Availability of Bio-inspired Algorithms in R</w:t>
-      </w:r>
-      <w:bookmarkEnd w:id="14"/>
+      <w:bookmarkStart w:id="16" w:name="_Toc497168156"/>
+      <w:r>
+        <w:t>Chosen Area</w:t>
+      </w:r>
+      <w:bookmarkEnd w:id="16"/>
+    </w:p>
+    <w:p>
+      <w:r>
+        <w:t>Reasons as to why I have chosen this area</w:t>
+      </w:r>
+    </w:p>
+    <w:p>
+      <w:r>
+        <w:t>More in depth look at this areas packages</w:t>
+      </w:r>
+    </w:p>
+    <w:p>
+      <w:r>
+        <w:t>Main literature review</w:t>
+      </w:r>
+    </w:p>
+    <w:p>
+      <w:pPr>
+        <w:pStyle w:val="Heading1"/>
+      </w:pPr>
+      <w:bookmarkStart w:id="17" w:name="_Toc497168157"/>
+      <w:r>
+        <w:t>Requirements Analysis</w:t>
+      </w:r>
+      <w:bookmarkEnd w:id="17"/>
+    </w:p>
+    <w:p>
+      <w:pPr>
+        <w:pStyle w:val="Heading1"/>
+      </w:pPr>
+      <w:bookmarkStart w:id="18" w:name="_Toc497168158"/>
+      <w:r>
+        <w:t>R Packages</w:t>
+      </w:r>
+      <w:bookmarkEnd w:id="18"/>
     </w:p>
     <w:p>
       <w:pPr>
         <w:pStyle w:val="Heading2"/>
       </w:pPr>
-      <w:bookmarkStart w:id="15" w:name="_Toc497168154"/>
-      <w:r>
-        <w:t>Main Areas</w:t>
-      </w:r>
-      <w:bookmarkEnd w:id="15"/>
-    </w:p>
-    <w:p>
-      <w:r>
-        <w:t>Identify R Packages that provide access to the main areas mentioned in Section 3. Take into account what they do, how they are implemented, if they are still being built upon</w:t>
-      </w:r>
+      <w:bookmarkStart w:id="19" w:name="_Toc497168159"/>
+      <w:r>
+        <w:t>Process of Package Creation</w:t>
+      </w:r>
+      <w:bookmarkEnd w:id="19"/>
     </w:p>
     <w:p>
       <w:pPr>
         <w:pStyle w:val="Heading2"/>
       </w:pPr>
-      <w:bookmarkStart w:id="16" w:name="_Toc497168155"/>
-      <w:r>
-        <w:t>Area</w:t>
-      </w:r>
-      <w:r>
-        <w:t>s for Improvement / Areas to be Developed</w:t>
-      </w:r>
-      <w:bookmarkEnd w:id="16"/>
-    </w:p>
-    <w:p>
-      <w:r>
-        <w:t>Select areas which can be improved or are absent from the above section giving ways to improve the existing implementations if one exists</w:t>
-      </w:r>
+      <w:bookmarkStart w:id="20" w:name="_Toc497168160"/>
+      <w:r>
+        <w:t>Packages and Software Tools</w:t>
+      </w:r>
+      <w:r>
+        <w:t xml:space="preserve"> to Aid in the Process</w:t>
+      </w:r>
+      <w:bookmarkEnd w:id="20"/>
     </w:p>
     <w:p>
       <w:pPr>
         <w:pStyle w:val="Heading1"/>
       </w:pPr>
-      <w:bookmarkStart w:id="17" w:name="_Toc497168156"/>
-      <w:r>
-        <w:t>Chosen Area</w:t>
-      </w:r>
-      <w:bookmarkEnd w:id="17"/>
-    </w:p>
-    <w:p>
-      <w:r>
-        <w:t>Reasons as to why I have chosen this area</w:t>
-      </w:r>
-    </w:p>
-    <w:p>
-      <w:r>
-        <w:t>More in depth look at this areas packages</w:t>
-      </w:r>
-    </w:p>
-    <w:p>
-      <w:r>
-        <w:t>Main literature review</w:t>
-      </w:r>
+      <w:bookmarkStart w:id="21" w:name="_Toc497168162"/>
+      <w:r>
+        <w:t>Evaluation Strategy</w:t>
+      </w:r>
+      <w:bookmarkEnd w:id="21"/>
     </w:p>
     <w:p>
       <w:pPr>
         <w:pStyle w:val="Heading1"/>
       </w:pPr>
-      <w:bookmarkStart w:id="18" w:name="_Toc497168157"/>
-      <w:r>
-        <w:t>Requirements Analysis</w:t>
-      </w:r>
-      <w:bookmarkEnd w:id="18"/>
-    </w:p>
-    <w:p>
-      <w:pPr>
-        <w:pStyle w:val="Heading1"/>
-      </w:pPr>
-      <w:bookmarkStart w:id="19" w:name="_Toc497168158"/>
-      <w:r>
-        <w:t>R Packages</w:t>
-      </w:r>
-      <w:bookmarkEnd w:id="19"/>
-    </w:p>
-    <w:p>
-      <w:pPr>
-        <w:pStyle w:val="Heading2"/>
-      </w:pPr>
-      <w:bookmarkStart w:id="20" w:name="_Toc497168159"/>
-      <w:r>
-        <w:t>Process of Package Creation</w:t>
-      </w:r>
-      <w:bookmarkEnd w:id="20"/>
-    </w:p>
-    <w:p>
-      <w:pPr>
-        <w:pStyle w:val="Heading2"/>
-      </w:pPr>
-      <w:bookmarkStart w:id="21" w:name="_Toc497168160"/>
-      <w:r>
-        <w:t>Packages and Software Tools</w:t>
-      </w:r>
-      <w:r>
-        <w:t xml:space="preserve"> to Aid in the Process</w:t>
-      </w:r>
-      <w:bookmarkEnd w:id="21"/>
-    </w:p>
-    <w:p>
-      <w:pPr>
-        <w:pStyle w:val="Heading2"/>
-      </w:pPr>
-      <w:bookmarkStart w:id="22" w:name="_Toc497168161"/>
-      <w:r>
-        <w:t>Possibly another section on versioning or other software?</w:t>
-      </w:r>
-      <w:bookmarkEnd w:id="22"/>
-    </w:p>
-    <w:p>
-      <w:pPr>
-        <w:pStyle w:val="Heading1"/>
-      </w:pPr>
-      <w:bookmarkStart w:id="23" w:name="_Toc497168162"/>
-      <w:r>
-        <w:t>Evaluation Strategy</w:t>
-      </w:r>
-      <w:bookmarkEnd w:id="23"/>
-    </w:p>
-    <w:p>
-      <w:pPr>
-        <w:pStyle w:val="Heading1"/>
-      </w:pPr>
-      <w:bookmarkStart w:id="24" w:name="_Toc497168163"/>
+      <w:bookmarkStart w:id="22" w:name="_Toc497168163"/>
       <w:r>
         <w:lastRenderedPageBreak/>
         <w:t>Project Management</w:t>
       </w:r>
+      <w:bookmarkEnd w:id="22"/>
+    </w:p>
+    <w:p>
+      <w:pPr>
+        <w:pStyle w:val="Heading2"/>
+      </w:pPr>
+      <w:bookmarkStart w:id="23" w:name="_Toc497168164"/>
+      <w:r>
+        <w:t>Project Schedule</w:t>
+      </w:r>
+      <w:bookmarkEnd w:id="23"/>
+    </w:p>
+    <w:p>
+      <w:pPr>
+        <w:pStyle w:val="Heading3"/>
+      </w:pPr>
+      <w:bookmarkStart w:id="24" w:name="_Toc497168165"/>
+      <w:r>
+        <w:t>Work Breakdown Structure</w:t>
+      </w:r>
       <w:bookmarkEnd w:id="24"/>
     </w:p>
     <w:p>
       <w:pPr>
+        <w:pStyle w:val="Heading3"/>
+      </w:pPr>
+      <w:bookmarkStart w:id="25" w:name="_Toc497168166"/>
+      <w:r>
+        <w:t>Project Timetable</w:t>
+      </w:r>
+      <w:bookmarkEnd w:id="25"/>
+    </w:p>
+    <w:p>
+      <w:pPr>
         <w:pStyle w:val="Heading2"/>
       </w:pPr>
-      <w:bookmarkStart w:id="25" w:name="_Toc497168164"/>
-      <w:r>
-        <w:t>Project Schedule</w:t>
-      </w:r>
-      <w:bookmarkEnd w:id="25"/>
+      <w:bookmarkStart w:id="26" w:name="_Toc497168167"/>
+      <w:r>
+        <w:t>Risk Analysis</w:t>
+      </w:r>
+      <w:bookmarkEnd w:id="26"/>
     </w:p>
     <w:p>
       <w:pPr>
         <w:pStyle w:val="Heading3"/>
       </w:pPr>
-      <w:bookmarkStart w:id="26" w:name="_Toc497168165"/>
-      <w:r>
-        <w:t>Work Breakdown Structure</w:t>
-      </w:r>
-      <w:bookmarkEnd w:id="26"/>
+      <w:bookmarkStart w:id="27" w:name="_Toc497168168"/>
+      <w:r>
+        <w:t>Risk Identification</w:t>
+      </w:r>
+      <w:bookmarkEnd w:id="27"/>
     </w:p>
     <w:p>
       <w:pPr>
         <w:pStyle w:val="Heading3"/>
       </w:pPr>
-      <w:bookmarkStart w:id="27" w:name="_Toc497168166"/>
-      <w:r>
-        <w:t>Project Timetable</w:t>
-      </w:r>
-      <w:bookmarkEnd w:id="27"/>
+      <w:bookmarkStart w:id="28" w:name="_Toc497168169"/>
+      <w:r>
+        <w:t>Risk Management</w:t>
+      </w:r>
+      <w:bookmarkEnd w:id="28"/>
     </w:p>
     <w:p>
       <w:pPr>
         <w:pStyle w:val="Heading2"/>
       </w:pPr>
-      <w:bookmarkStart w:id="28" w:name="_Toc497168167"/>
-      <w:r>
-        <w:t>Risk Analysis</w:t>
-      </w:r>
-      <w:bookmarkEnd w:id="28"/>
-    </w:p>
-    <w:p>
-      <w:pPr>
-        <w:pStyle w:val="Heading3"/>
-      </w:pPr>
-      <w:bookmarkStart w:id="29" w:name="_Toc497168168"/>
-      <w:r>
-        <w:t>Risk Identification</w:t>
+      <w:bookmarkStart w:id="29" w:name="_Toc497168170"/>
+      <w:r>
+        <w:t>Professional, Legal, Ethical and Social Issues</w:t>
       </w:r>
       <w:bookmarkEnd w:id="29"/>
     </w:p>
     <w:p>
       <w:pPr>
-        <w:pStyle w:val="Heading3"/>
-      </w:pPr>
-      <w:bookmarkStart w:id="30" w:name="_Toc497168169"/>
-      <w:r>
-        <w:t>Risk Management</w:t>
+        <w:pStyle w:val="Heading1"/>
+      </w:pPr>
+      <w:bookmarkStart w:id="30" w:name="_Toc497168171"/>
+      <w:r>
+        <w:t>References</w:t>
       </w:r>
       <w:bookmarkEnd w:id="30"/>
     </w:p>
     <w:p>
-      <w:pPr>
-        <w:pStyle w:val="Heading2"/>
-      </w:pPr>
-      <w:bookmarkStart w:id="31" w:name="_Toc497168170"/>
-      <w:r>
-        <w:t>Professional, Legal, Ethical and Social Issues</w:t>
+      <w:bookmarkStart w:id="31" w:name="_Toc497168172"/>
+      <w:proofErr w:type="spellStart"/>
+      <w:r>
+        <w:t>Adamatzky</w:t>
+      </w:r>
+      <w:proofErr w:type="spellEnd"/>
+      <w:r>
+        <w:t>, A. (2010). Game of life Cellular Automata. London: Springer, pp.19-25.</w:t>
+      </w:r>
+    </w:p>
+    <w:p>
+      <w:r>
+        <w:t>Darwin, C. &amp; Wallace, J., 1998. The origin of species / Charles Darwin., Ware: Wordsworth Editions.</w:t>
+      </w:r>
+    </w:p>
+    <w:p>
+      <w:proofErr w:type="spellStart"/>
+      <w:r>
+        <w:t>Kar</w:t>
+      </w:r>
+      <w:proofErr w:type="spellEnd"/>
+      <w:r>
+        <w:t>, A. (2016). Bio inspired computing – A review of algorithms and scope of applications. Expert Systems with Applications, [online] 59, pp.20-32. Available at: https://www-sciencedirect-com.ezproxy1.hw.ac.uk/science/article/pii/S095741741630183X [Accessed 29 Oct. 2017].</w:t>
+      </w:r>
+    </w:p>
+    <w:p>
+      <w:r>
+        <w:t>Kramer, O. (2017). Genetic Algorithm Essentials. Studies in Computational Intelligence, [online] 679, pp.11-18. Available at: https://doi-org.ezproxy1.hw.ac.uk/10.1007/978-3-319-</w:t>
+      </w:r>
+      <w:r>
+        <w:t>52156-5 [Accessed 29 Oct. 2017].</w:t>
+      </w:r>
+    </w:p>
+    <w:p>
+      <w:r>
+        <w:lastRenderedPageBreak/>
+        <w:t xml:space="preserve">Moon, C., Kim, J., </w:t>
+      </w:r>
+      <w:proofErr w:type="spellStart"/>
+      <w:r>
+        <w:t>Choi</w:t>
+      </w:r>
+      <w:proofErr w:type="spellEnd"/>
+      <w:r>
+        <w:t xml:space="preserve">, G. and </w:t>
+      </w:r>
+      <w:proofErr w:type="spellStart"/>
+      <w:r>
+        <w:t>Seo</w:t>
+      </w:r>
+      <w:proofErr w:type="spellEnd"/>
+      <w:r>
+        <w:t xml:space="preserve">, Y. (2002). An efficient genetic algorithm for the </w:t>
+      </w:r>
+      <w:proofErr w:type="spellStart"/>
+      <w:r>
+        <w:t>traveling</w:t>
+      </w:r>
+      <w:proofErr w:type="spellEnd"/>
+      <w:r>
+        <w:t xml:space="preserve"> salesman problem with precedence constraints. European Journal of Operational Research, 140(3), pp.606-617.</w:t>
+      </w:r>
+    </w:p>
+    <w:p>
+      <w:proofErr w:type="spellStart"/>
+      <w:r>
+        <w:t>Navid</w:t>
+      </w:r>
+      <w:proofErr w:type="spellEnd"/>
+      <w:r>
+        <w:t xml:space="preserve">, A. and </w:t>
+      </w:r>
+      <w:proofErr w:type="spellStart"/>
+      <w:r>
+        <w:t>Bagheri</w:t>
+      </w:r>
+      <w:proofErr w:type="spellEnd"/>
+      <w:r>
+        <w:t>, A. (2013). Cellular Learning Automata and Its Applications</w:t>
+      </w:r>
+      <w:r>
+        <w:t xml:space="preserve">. [online] </w:t>
+      </w:r>
+      <w:proofErr w:type="spellStart"/>
+      <w:r>
+        <w:t>InTech</w:t>
+      </w:r>
+      <w:proofErr w:type="spellEnd"/>
+      <w:r>
+        <w:t>. Available at: https://www.intechopen.com/books/emerging-applications-of-cellular-automata/cellular-learning-automata-and-its-applications [Accessed 31 Oct. 2017].</w:t>
+      </w:r>
+    </w:p>
+    <w:p>
+      <w:r>
+        <w:t>Tiobe.com. (2017). R | TIOBE - The Software Quality Company. [online] Available at: https://www.tiobe.com/tiobe-index/r/ [Accessed 27 Oct. 2017].</w:t>
+      </w:r>
+    </w:p>
+    <w:p>
+      <w:proofErr w:type="spellStart"/>
+      <w:r>
+        <w:t>Sivanandam</w:t>
+      </w:r>
+      <w:proofErr w:type="spellEnd"/>
+      <w:r>
+        <w:t xml:space="preserve">, S. and </w:t>
+      </w:r>
+      <w:proofErr w:type="spellStart"/>
+      <w:r>
+        <w:t>Deepa</w:t>
+      </w:r>
+      <w:proofErr w:type="spellEnd"/>
+      <w:r>
+        <w:t>, S. (2008). Introduction to genetic algorithms. Berlin: Springer, pp.14-39.</w:t>
+      </w:r>
+    </w:p>
+    <w:p>
+      <w:r>
+        <w:t>Wolfram, S., 1983. Statistical mechanics of cellular automata. Reviews of Modern Physics, 55(3), pp.601–644.</w:t>
+      </w:r>
+    </w:p>
+    <w:p>
+      <w:r>
+        <w:t>Wolfram, S. (2002). A new kind of science. 1st ed. Champaign, IL: Wolfram Media.</w:t>
+      </w:r>
+    </w:p>
+    <w:p>
+      <w:pPr>
+        <w:pStyle w:val="Heading1"/>
+      </w:pPr>
+      <w:r>
+        <w:t>Appendices</w:t>
       </w:r>
       <w:bookmarkEnd w:id="31"/>
-    </w:p>
-    <w:p>
-      <w:pPr>
-        <w:pStyle w:val="Heading1"/>
-      </w:pPr>
-      <w:bookmarkStart w:id="32" w:name="_Toc497168171"/>
-      <w:r>
-        <w:t>References</w:t>
-      </w:r>
-      <w:bookmarkEnd w:id="32"/>
-    </w:p>
-    <w:p>
-      <w:r>
-        <w:t>[1] Tiobe.com. (2017). R | TIOBE - The Software Quality Company. [online] Available at: https://www.tiobe.com/tiobe-index/r/ [Accessed 27 Oct. 2017].</w:t>
-      </w:r>
-    </w:p>
-    <w:p>
-      <w:r>
-        <w:t xml:space="preserve">[2] </w:t>
-      </w:r>
-      <w:r>
-        <w:t>Darwin, C. &amp; Wallace, J., 1998. The origin of species / Charles Darwin., Ware: Wordsworth Editions.</w:t>
-      </w:r>
-    </w:p>
-    <w:p>
-      <w:r>
-        <w:t xml:space="preserve">[3] </w:t>
-      </w:r>
-      <w:r>
-        <w:t>Sivanandam, S. and Deepa, S. (2008). Introduction to genetic algorithms. Berlin: Springer, pp.14-39.</w:t>
-      </w:r>
-    </w:p>
-    <w:p>
-      <w:r>
-        <w:t xml:space="preserve">[4] </w:t>
-      </w:r>
-      <w:r>
-        <w:t>Moon, C., Kim, J., Choi, G. and Seo, Y. (2002). An efficient genetic algorithm for the traveling salesman problem with precedence constraints. European Journal of Operational Research, 140(3), pp.606-617.</w:t>
-      </w:r>
-    </w:p>
-    <w:p>
-      <w:r>
-        <w:t xml:space="preserve">[5] </w:t>
-      </w:r>
-      <w:r>
-        <w:t>Kramer, O. (2017). Genetic Algorithm Essentials. Studies in Computational Intelligence, [online] 679, pp.11-18. Available at: https://doi-org.ezproxy1.hw.ac.uk/10.1007/978-3-319-52156-5 [Accessed 29 Oct. 2017].</w:t>
-      </w:r>
-    </w:p>
-    <w:p>
-      <w:r>
-        <w:lastRenderedPageBreak/>
-        <w:t xml:space="preserve">[6] </w:t>
-      </w:r>
-      <w:r>
-        <w:t>Kar, A. (2016). Bio inspired computing – A review of algorithms and scope of applications. Expert Systems with Applications, [online] 59, pp.20-32. Available at: https://www-sciencedirect-com.ezproxy1.hw.ac.uk/science/article/pii/S095741741630183X [Accessed 29 Oct. 2017].</w:t>
-      </w:r>
-    </w:p>
-    <w:p>
-      <w:r>
-        <w:t xml:space="preserve">[7] </w:t>
-      </w:r>
-      <w:r>
-        <w:t>Wolfram, S., 1983. Statistical mechanics of cellular automata. Reviews of Modern Physics, 55(3), pp.601–644.</w:t>
-      </w:r>
-    </w:p>
-    <w:p>
-      <w:r>
-        <w:t xml:space="preserve">[8] </w:t>
-      </w:r>
-      <w:r>
-        <w:t>Adamatzky, A. (2010). Game of life Cellular Automata. London: Springer, pp.19-25.</w:t>
-      </w:r>
-    </w:p>
-    <w:p>
-      <w:r>
-        <w:t>[9</w:t>
-      </w:r>
-      <w:r>
-        <w:t xml:space="preserve">] </w:t>
-      </w:r>
-      <w:r>
-        <w:t>Wolfram, S. (2002). A new kind of science. 1st ed. Champaign, IL: Wolfram Media.</w:t>
-      </w:r>
-    </w:p>
-    <w:p>
-      <w:pPr>
-        <w:pStyle w:val="Heading1"/>
-      </w:pPr>
-      <w:bookmarkStart w:id="33" w:name="_Toc497168172"/>
-      <w:r>
-        <w:t>Appendices</w:t>
-      </w:r>
-      <w:bookmarkEnd w:id="33"/>
     </w:p>
     <w:sectPr>
       <w:headerReference w:type="default" r:id="rId10"/>
@@ -4661,7 +4525,7 @@
 </file>
 
 <file path=word/endnotes.xml><?xml version="1.0" encoding="utf-8"?>
-<w:endnotes xmlns:wpc="http://schemas.microsoft.com/office/word/2010/wordprocessingCanvas" xmlns:cx="http://schemas.microsoft.com/office/drawing/2014/chartex" xmlns:cx1="http://schemas.microsoft.com/office/drawing/2015/9/8/chartex" xmlns:cx2="http://schemas.microsoft.com/office/drawing/2015/10/21/chartex" xmlns:cx3="http://schemas.microsoft.com/office/drawing/2016/5/9/chartex" xmlns:cx4="http://schemas.microsoft.com/office/drawing/2016/5/10/chartex" xmlns:cx5="http://schemas.microsoft.com/office/drawing/2016/5/11/chartex" xmlns:cx6="http://schemas.microsoft.com/office/drawing/2016/5/12/chartex" xmlns:cx7="http://schemas.microsoft.com/office/drawing/2016/5/13/chartex" xmlns:cx8="http://schemas.microsoft.com/office/drawing/2016/5/14/chartex" xmlns:mc="http://schemas.openxmlformats.org/markup-compatibility/2006" xmlns:aink="http://schemas.microsoft.com/office/drawing/2016/ink" xmlns:am3d="http://schemas.microsoft.com/office/drawing/2017/model3d" xmlns:o="urn:schemas-microsoft-com:office:office" xmlns:r="http://schemas.openxmlformats.org/officeDocument/2006/relationships" xmlns:m="http://schemas.openxmlformats.org/officeDocument/2006/math" xmlns:v="urn:schemas-microsoft-com:vml" xmlns:wp14="http://schemas.microsoft.com/office/word/2010/wordprocessingDrawing" xmlns:wp="http://schemas.openxmlformats.org/drawingml/2006/wordprocessingDrawing" xmlns:w10="urn:schemas-microsoft-com:office:word" xmlns:w="http://schemas.openxmlformats.org/wordprocessingml/2006/main" xmlns:w14="http://schemas.microsoft.com/office/word/2010/wordml" xmlns:w15="http://schemas.microsoft.com/office/word/2012/wordml" xmlns:w16cid="http://schemas.microsoft.com/office/word/2016/wordml/cid" xmlns:w16se="http://schemas.microsoft.com/office/word/2015/wordml/symex" xmlns:wpg="http://schemas.microsoft.com/office/word/2010/wordprocessingGroup" xmlns:wpi="http://schemas.microsoft.com/office/word/2010/wordprocessingInk" xmlns:wne="http://schemas.microsoft.com/office/word/2006/wordml" xmlns:wps="http://schemas.microsoft.com/office/word/2010/wordprocessingShape" mc:Ignorable="w14 w15 w16se w16cid wp14">
+<w:endnotes xmlns:ve="http://schemas.openxmlformats.org/markup-compatibility/2006" xmlns:o="urn:schemas-microsoft-com:office:office" xmlns:r="http://schemas.openxmlformats.org/officeDocument/2006/relationships" xmlns:m="http://schemas.openxmlformats.org/officeDocument/2006/math" xmlns:v="urn:schemas-microsoft-com:vml" xmlns:wp="http://schemas.openxmlformats.org/drawingml/2006/wordprocessingDrawing" xmlns:w10="urn:schemas-microsoft-com:office:word" xmlns:w="http://schemas.openxmlformats.org/wordprocessingml/2006/main" xmlns:wne="http://schemas.microsoft.com/office/word/2006/wordml">
   <w:endnote w:type="separator" w:id="-1">
     <w:p>
       <w:r>
@@ -4680,7 +4544,7 @@
 </file>
 
 <file path=word/footer1.xml><?xml version="1.0" encoding="utf-8"?>
-<w:ftr xmlns:wpc="http://schemas.microsoft.com/office/word/2010/wordprocessingCanvas" xmlns:cx="http://schemas.microsoft.com/office/drawing/2014/chartex" xmlns:cx1="http://schemas.microsoft.com/office/drawing/2015/9/8/chartex" xmlns:cx2="http://schemas.microsoft.com/office/drawing/2015/10/21/chartex" xmlns:cx3="http://schemas.microsoft.com/office/drawing/2016/5/9/chartex" xmlns:cx4="http://schemas.microsoft.com/office/drawing/2016/5/10/chartex" xmlns:cx5="http://schemas.microsoft.com/office/drawing/2016/5/11/chartex" xmlns:cx6="http://schemas.microsoft.com/office/drawing/2016/5/12/chartex" xmlns:cx7="http://schemas.microsoft.com/office/drawing/2016/5/13/chartex" xmlns:cx8="http://schemas.microsoft.com/office/drawing/2016/5/14/chartex" xmlns:mc="http://schemas.openxmlformats.org/markup-compatibility/2006" xmlns:aink="http://schemas.microsoft.com/office/drawing/2016/ink" xmlns:am3d="http://schemas.microsoft.com/office/drawing/2017/model3d" xmlns:o="urn:schemas-microsoft-com:office:office" xmlns:r="http://schemas.openxmlformats.org/officeDocument/2006/relationships" xmlns:m="http://schemas.openxmlformats.org/officeDocument/2006/math" xmlns:v="urn:schemas-microsoft-com:vml" xmlns:wp14="http://schemas.microsoft.com/office/word/2010/wordprocessingDrawing" xmlns:wp="http://schemas.openxmlformats.org/drawingml/2006/wordprocessingDrawing" xmlns:w10="urn:schemas-microsoft-com:office:word" xmlns:w="http://schemas.openxmlformats.org/wordprocessingml/2006/main" xmlns:w14="http://schemas.microsoft.com/office/word/2010/wordml" xmlns:w15="http://schemas.microsoft.com/office/word/2012/wordml" xmlns:w16cid="http://schemas.microsoft.com/office/word/2016/wordml/cid" xmlns:w16se="http://schemas.microsoft.com/office/word/2015/wordml/symex" xmlns:wpg="http://schemas.microsoft.com/office/word/2010/wordprocessingGroup" xmlns:wpi="http://schemas.microsoft.com/office/word/2010/wordprocessingInk" xmlns:wne="http://schemas.microsoft.com/office/word/2006/wordml" xmlns:wps="http://schemas.microsoft.com/office/word/2010/wordprocessingShape" mc:Ignorable="w14 w15 w16se w16cid wp14">
+<w:ftr xmlns:ve="http://schemas.openxmlformats.org/markup-compatibility/2006" xmlns:o="urn:schemas-microsoft-com:office:office" xmlns:r="http://schemas.openxmlformats.org/officeDocument/2006/relationships" xmlns:m="http://schemas.openxmlformats.org/officeDocument/2006/math" xmlns:v="urn:schemas-microsoft-com:vml" xmlns:wp="http://schemas.openxmlformats.org/drawingml/2006/wordprocessingDrawing" xmlns:w10="urn:schemas-microsoft-com:office:word" xmlns:w="http://schemas.openxmlformats.org/wordprocessingml/2006/main" xmlns:wne="http://schemas.microsoft.com/office/word/2006/wordml">
   <w:sdt>
     <w:sdtPr>
       <w:id w:val="-852115412"/>
@@ -4699,27 +4563,14 @@
         <w:pPr>
           <w:pStyle w:val="Footer"/>
         </w:pPr>
-        <w:r>
-          <w:fldChar w:fldCharType="begin"/>
-        </w:r>
-        <w:r>
-          <w:instrText xml:space="preserve"> PAGE   \* MERGEFORMAT </w:instrText>
-        </w:r>
-        <w:r>
-          <w:fldChar w:fldCharType="separate"/>
-        </w:r>
-        <w:r>
-          <w:rPr>
-            <w:noProof/>
-          </w:rPr>
-          <w:t>iii</w:t>
-        </w:r>
-        <w:r>
-          <w:rPr>
-            <w:noProof/>
-          </w:rPr>
-          <w:fldChar w:fldCharType="end"/>
-        </w:r>
+        <w:fldSimple w:instr=" PAGE   \* MERGEFORMAT ">
+          <w:r>
+            <w:rPr>
+              <w:noProof/>
+            </w:rPr>
+            <w:t>iv</w:t>
+          </w:r>
+        </w:fldSimple>
       </w:p>
     </w:sdtContent>
   </w:sdt>
@@ -4732,7 +4583,7 @@
 </file>
 
 <file path=word/footer2.xml><?xml version="1.0" encoding="utf-8"?>
-<w:ftr xmlns:wpc="http://schemas.microsoft.com/office/word/2010/wordprocessingCanvas" xmlns:cx="http://schemas.microsoft.com/office/drawing/2014/chartex" xmlns:cx1="http://schemas.microsoft.com/office/drawing/2015/9/8/chartex" xmlns:cx2="http://schemas.microsoft.com/office/drawing/2015/10/21/chartex" xmlns:cx3="http://schemas.microsoft.com/office/drawing/2016/5/9/chartex" xmlns:cx4="http://schemas.microsoft.com/office/drawing/2016/5/10/chartex" xmlns:cx5="http://schemas.microsoft.com/office/drawing/2016/5/11/chartex" xmlns:cx6="http://schemas.microsoft.com/office/drawing/2016/5/12/chartex" xmlns:cx7="http://schemas.microsoft.com/office/drawing/2016/5/13/chartex" xmlns:cx8="http://schemas.microsoft.com/office/drawing/2016/5/14/chartex" xmlns:mc="http://schemas.openxmlformats.org/markup-compatibility/2006" xmlns:aink="http://schemas.microsoft.com/office/drawing/2016/ink" xmlns:am3d="http://schemas.microsoft.com/office/drawing/2017/model3d" xmlns:o="urn:schemas-microsoft-com:office:office" xmlns:r="http://schemas.openxmlformats.org/officeDocument/2006/relationships" xmlns:m="http://schemas.openxmlformats.org/officeDocument/2006/math" xmlns:v="urn:schemas-microsoft-com:vml" xmlns:wp14="http://schemas.microsoft.com/office/word/2010/wordprocessingDrawing" xmlns:wp="http://schemas.openxmlformats.org/drawingml/2006/wordprocessingDrawing" xmlns:w10="urn:schemas-microsoft-com:office:word" xmlns:w="http://schemas.openxmlformats.org/wordprocessingml/2006/main" xmlns:w14="http://schemas.microsoft.com/office/word/2010/wordml" xmlns:w15="http://schemas.microsoft.com/office/word/2012/wordml" xmlns:w16cid="http://schemas.microsoft.com/office/word/2016/wordml/cid" xmlns:w16se="http://schemas.microsoft.com/office/word/2015/wordml/symex" xmlns:wpg="http://schemas.microsoft.com/office/word/2010/wordprocessingGroup" xmlns:wpi="http://schemas.microsoft.com/office/word/2010/wordprocessingInk" xmlns:wne="http://schemas.microsoft.com/office/word/2006/wordml" xmlns:wps="http://schemas.microsoft.com/office/word/2010/wordprocessingShape" mc:Ignorable="w14 w15 w16se w16cid wp14">
+<w:ftr xmlns:ve="http://schemas.openxmlformats.org/markup-compatibility/2006" xmlns:o="urn:schemas-microsoft-com:office:office" xmlns:r="http://schemas.openxmlformats.org/officeDocument/2006/relationships" xmlns:m="http://schemas.openxmlformats.org/officeDocument/2006/math" xmlns:v="urn:schemas-microsoft-com:vml" xmlns:wp="http://schemas.openxmlformats.org/drawingml/2006/wordprocessingDrawing" xmlns:w10="urn:schemas-microsoft-com:office:word" xmlns:w="http://schemas.openxmlformats.org/wordprocessingml/2006/main" xmlns:wne="http://schemas.microsoft.com/office/word/2006/wordml">
   <w:sdt>
     <w:sdtPr>
       <w:id w:val="1526211114"/>
@@ -4741,7 +4592,6 @@
         <w:docPartUnique/>
       </w:docPartObj>
     </w:sdtPr>
-    <w:sdtEndPr/>
     <w:sdtContent>
       <w:p>
         <w:pPr>
@@ -4751,27 +4601,14 @@
         <w:r>
           <w:t xml:space="preserve">Page | </w:t>
         </w:r>
-        <w:r>
-          <w:fldChar w:fldCharType="begin"/>
-        </w:r>
-        <w:r>
-          <w:instrText xml:space="preserve"> PAGE   \* MERGEFORMAT </w:instrText>
-        </w:r>
-        <w:r>
-          <w:fldChar w:fldCharType="separate"/>
-        </w:r>
-        <w:r>
-          <w:rPr>
-            <w:noProof/>
-          </w:rPr>
-          <w:t>7</w:t>
-        </w:r>
-        <w:r>
-          <w:rPr>
-            <w:noProof/>
-          </w:rPr>
-          <w:fldChar w:fldCharType="end"/>
-        </w:r>
+        <w:fldSimple w:instr=" PAGE   \* MERGEFORMAT ">
+          <w:r>
+            <w:rPr>
+              <w:noProof/>
+            </w:rPr>
+            <w:t>6</w:t>
+          </w:r>
+        </w:fldSimple>
         <w:r>
           <w:t xml:space="preserve"> </w:t>
         </w:r>
@@ -4787,7 +4624,7 @@
 </file>
 
 <file path=word/footnotes.xml><?xml version="1.0" encoding="utf-8"?>
-<w:footnotes xmlns:wpc="http://schemas.microsoft.com/office/word/2010/wordprocessingCanvas" xmlns:cx="http://schemas.microsoft.com/office/drawing/2014/chartex" xmlns:cx1="http://schemas.microsoft.com/office/drawing/2015/9/8/chartex" xmlns:cx2="http://schemas.microsoft.com/office/drawing/2015/10/21/chartex" xmlns:cx3="http://schemas.microsoft.com/office/drawing/2016/5/9/chartex" xmlns:cx4="http://schemas.microsoft.com/office/drawing/2016/5/10/chartex" xmlns:cx5="http://schemas.microsoft.com/office/drawing/2016/5/11/chartex" xmlns:cx6="http://schemas.microsoft.com/office/drawing/2016/5/12/chartex" xmlns:cx7="http://schemas.microsoft.com/office/drawing/2016/5/13/chartex" xmlns:cx8="http://schemas.microsoft.com/office/drawing/2016/5/14/chartex" xmlns:mc="http://schemas.openxmlformats.org/markup-compatibility/2006" xmlns:aink="http://schemas.microsoft.com/office/drawing/2016/ink" xmlns:am3d="http://schemas.microsoft.com/office/drawing/2017/model3d" xmlns:o="urn:schemas-microsoft-com:office:office" xmlns:r="http://schemas.openxmlformats.org/officeDocument/2006/relationships" xmlns:m="http://schemas.openxmlformats.org/officeDocument/2006/math" xmlns:v="urn:schemas-microsoft-com:vml" xmlns:wp14="http://schemas.microsoft.com/office/word/2010/wordprocessingDrawing" xmlns:wp="http://schemas.openxmlformats.org/drawingml/2006/wordprocessingDrawing" xmlns:w10="urn:schemas-microsoft-com:office:word" xmlns:w="http://schemas.openxmlformats.org/wordprocessingml/2006/main" xmlns:w14="http://schemas.microsoft.com/office/word/2010/wordml" xmlns:w15="http://schemas.microsoft.com/office/word/2012/wordml" xmlns:w16cid="http://schemas.microsoft.com/office/word/2016/wordml/cid" xmlns:w16se="http://schemas.microsoft.com/office/word/2015/wordml/symex" xmlns:wpg="http://schemas.microsoft.com/office/word/2010/wordprocessingGroup" xmlns:wpi="http://schemas.microsoft.com/office/word/2010/wordprocessingInk" xmlns:wne="http://schemas.microsoft.com/office/word/2006/wordml" xmlns:wps="http://schemas.microsoft.com/office/word/2010/wordprocessingShape" mc:Ignorable="w14 w15 w16se w16cid wp14">
+<w:footnotes xmlns:ve="http://schemas.openxmlformats.org/markup-compatibility/2006" xmlns:o="urn:schemas-microsoft-com:office:office" xmlns:r="http://schemas.openxmlformats.org/officeDocument/2006/relationships" xmlns:m="http://schemas.openxmlformats.org/officeDocument/2006/math" xmlns:v="urn:schemas-microsoft-com:vml" xmlns:wp="http://schemas.openxmlformats.org/drawingml/2006/wordprocessingDrawing" xmlns:w10="urn:schemas-microsoft-com:office:word" xmlns:w="http://schemas.openxmlformats.org/wordprocessingml/2006/main" xmlns:wne="http://schemas.microsoft.com/office/word/2006/wordml">
   <w:footnote w:type="separator" w:id="-1">
     <w:p>
       <w:r>
@@ -4806,7 +4643,7 @@
 </file>
 
 <file path=word/header1.xml><?xml version="1.0" encoding="utf-8"?>
-<w:hdr xmlns:wpc="http://schemas.microsoft.com/office/word/2010/wordprocessingCanvas" xmlns:cx="http://schemas.microsoft.com/office/drawing/2014/chartex" xmlns:cx1="http://schemas.microsoft.com/office/drawing/2015/9/8/chartex" xmlns:cx2="http://schemas.microsoft.com/office/drawing/2015/10/21/chartex" xmlns:cx3="http://schemas.microsoft.com/office/drawing/2016/5/9/chartex" xmlns:cx4="http://schemas.microsoft.com/office/drawing/2016/5/10/chartex" xmlns:cx5="http://schemas.microsoft.com/office/drawing/2016/5/11/chartex" xmlns:cx6="http://schemas.microsoft.com/office/drawing/2016/5/12/chartex" xmlns:cx7="http://schemas.microsoft.com/office/drawing/2016/5/13/chartex" xmlns:cx8="http://schemas.microsoft.com/office/drawing/2016/5/14/chartex" xmlns:mc="http://schemas.openxmlformats.org/markup-compatibility/2006" xmlns:aink="http://schemas.microsoft.com/office/drawing/2016/ink" xmlns:am3d="http://schemas.microsoft.com/office/drawing/2017/model3d" xmlns:o="urn:schemas-microsoft-com:office:office" xmlns:r="http://schemas.openxmlformats.org/officeDocument/2006/relationships" xmlns:m="http://schemas.openxmlformats.org/officeDocument/2006/math" xmlns:v="urn:schemas-microsoft-com:vml" xmlns:wp14="http://schemas.microsoft.com/office/word/2010/wordprocessingDrawing" xmlns:wp="http://schemas.openxmlformats.org/drawingml/2006/wordprocessingDrawing" xmlns:w10="urn:schemas-microsoft-com:office:word" xmlns:w="http://schemas.openxmlformats.org/wordprocessingml/2006/main" xmlns:w14="http://schemas.microsoft.com/office/word/2010/wordml" xmlns:w15="http://schemas.microsoft.com/office/word/2012/wordml" xmlns:w16cid="http://schemas.microsoft.com/office/word/2016/wordml/cid" xmlns:w16se="http://schemas.microsoft.com/office/word/2015/wordml/symex" xmlns:wpg="http://schemas.microsoft.com/office/word/2010/wordprocessingGroup" xmlns:wpi="http://schemas.microsoft.com/office/word/2010/wordprocessingInk" xmlns:wne="http://schemas.microsoft.com/office/word/2006/wordml" xmlns:wps="http://schemas.microsoft.com/office/word/2010/wordprocessingShape" mc:Ignorable="w14 w15 w16se w16cid wp14">
+<w:hdr xmlns:ve="http://schemas.openxmlformats.org/markup-compatibility/2006" xmlns:o="urn:schemas-microsoft-com:office:office" xmlns:r="http://schemas.openxmlformats.org/officeDocument/2006/relationships" xmlns:m="http://schemas.openxmlformats.org/officeDocument/2006/math" xmlns:v="urn:schemas-microsoft-com:vml" xmlns:wp="http://schemas.openxmlformats.org/drawingml/2006/wordprocessingDrawing" xmlns:w10="urn:schemas-microsoft-com:office:word" xmlns:w="http://schemas.openxmlformats.org/wordprocessingml/2006/main" xmlns:wne="http://schemas.microsoft.com/office/word/2006/wordml">
   <w:p>
     <w:pPr>
       <w:pStyle w:val="Header"/>
@@ -4816,8 +4653,8 @@
 </file>
 
 <file path=word/numbering.xml><?xml version="1.0" encoding="utf-8"?>
-<w:numbering xmlns:wpc="http://schemas.microsoft.com/office/word/2010/wordprocessingCanvas" xmlns:cx="http://schemas.microsoft.com/office/drawing/2014/chartex" xmlns:cx1="http://schemas.microsoft.com/office/drawing/2015/9/8/chartex" xmlns:cx2="http://schemas.microsoft.com/office/drawing/2015/10/21/chartex" xmlns:cx3="http://schemas.microsoft.com/office/drawing/2016/5/9/chartex" xmlns:cx4="http://schemas.microsoft.com/office/drawing/2016/5/10/chartex" xmlns:cx5="http://schemas.microsoft.com/office/drawing/2016/5/11/chartex" xmlns:cx6="http://schemas.microsoft.com/office/drawing/2016/5/12/chartex" xmlns:cx7="http://schemas.microsoft.com/office/drawing/2016/5/13/chartex" xmlns:cx8="http://schemas.microsoft.com/office/drawing/2016/5/14/chartex" xmlns:mc="http://schemas.openxmlformats.org/markup-compatibility/2006" xmlns:aink="http://schemas.microsoft.com/office/drawing/2016/ink" xmlns:am3d="http://schemas.microsoft.com/office/drawing/2017/model3d" xmlns:o="urn:schemas-microsoft-com:office:office" xmlns:r="http://schemas.openxmlformats.org/officeDocument/2006/relationships" xmlns:m="http://schemas.openxmlformats.org/officeDocument/2006/math" xmlns:v="urn:schemas-microsoft-com:vml" xmlns:wp14="http://schemas.microsoft.com/office/word/2010/wordprocessingDrawing" xmlns:wp="http://schemas.openxmlformats.org/drawingml/2006/wordprocessingDrawing" xmlns:w10="urn:schemas-microsoft-com:office:word" xmlns:w="http://schemas.openxmlformats.org/wordprocessingml/2006/main" xmlns:w14="http://schemas.microsoft.com/office/word/2010/wordml" xmlns:w15="http://schemas.microsoft.com/office/word/2012/wordml" xmlns:w16cid="http://schemas.microsoft.com/office/word/2016/wordml/cid" xmlns:w16se="http://schemas.microsoft.com/office/word/2015/wordml/symex" xmlns:wpg="http://schemas.microsoft.com/office/word/2010/wordprocessingGroup" xmlns:wpi="http://schemas.microsoft.com/office/word/2010/wordprocessingInk" xmlns:wne="http://schemas.microsoft.com/office/word/2006/wordml" xmlns:wps="http://schemas.microsoft.com/office/word/2010/wordprocessingShape" mc:Ignorable="w14 w15 w16se w16cid wp14">
-  <w:abstractNum w:abstractNumId="0" w15:restartNumberingAfterBreak="0">
+<w:numbering xmlns:ve="http://schemas.openxmlformats.org/markup-compatibility/2006" xmlns:o="urn:schemas-microsoft-com:office:office" xmlns:r="http://schemas.openxmlformats.org/officeDocument/2006/relationships" xmlns:m="http://schemas.openxmlformats.org/officeDocument/2006/math" xmlns:v="urn:schemas-microsoft-com:vml" xmlns:wp="http://schemas.openxmlformats.org/drawingml/2006/wordprocessingDrawing" xmlns:w10="urn:schemas-microsoft-com:office:word" xmlns:w="http://schemas.openxmlformats.org/wordprocessingml/2006/main" xmlns:wne="http://schemas.microsoft.com/office/word/2006/wordml">
+  <w:abstractNum w:abstractNumId="0">
     <w:nsid w:val="03643AD0"/>
     <w:multiLevelType w:val="multilevel"/>
     <w:tmpl w:val="DA381382"/>
@@ -4939,10 +4776,10 @@
       </w:rPr>
     </w:lvl>
   </w:abstractNum>
-  <w:abstractNum w:abstractNumId="1" w15:restartNumberingAfterBreak="0">
+  <w:abstractNum w:abstractNumId="1">
     <w:nsid w:val="137E7F28"/>
     <w:multiLevelType w:val="hybridMultilevel"/>
-    <w:tmpl w:val="38A0C576"/>
+    <w:tmpl w:val="D25EEAF2"/>
     <w:lvl w:ilvl="0" w:tplc="0809000F">
       <w:start w:val="1"/>
       <w:numFmt w:val="decimal"/>
@@ -5052,7 +4889,7 @@
       </w:rPr>
     </w:lvl>
   </w:abstractNum>
-  <w:abstractNum w:abstractNumId="2" w15:restartNumberingAfterBreak="0">
+  <w:abstractNum w:abstractNumId="2">
     <w:nsid w:val="410936EF"/>
     <w:multiLevelType w:val="multilevel"/>
     <w:tmpl w:val="01402D1C"/>
@@ -5166,7 +5003,7 @@
       </w:rPr>
     </w:lvl>
   </w:abstractNum>
-  <w:abstractNum w:abstractNumId="3" w15:restartNumberingAfterBreak="0">
+  <w:abstractNum w:abstractNumId="3">
     <w:nsid w:val="48621DF1"/>
     <w:multiLevelType w:val="hybridMultilevel"/>
     <w:tmpl w:val="BF606546"/>
@@ -5271,7 +5108,7 @@
 </file>
 
 <file path=word/styles.xml><?xml version="1.0" encoding="utf-8"?>
-<w:styles xmlns:mc="http://schemas.openxmlformats.org/markup-compatibility/2006" xmlns:r="http://schemas.openxmlformats.org/officeDocument/2006/relationships" xmlns:w="http://schemas.openxmlformats.org/wordprocessingml/2006/main" xmlns:w14="http://schemas.microsoft.com/office/word/2010/wordml" xmlns:w15="http://schemas.microsoft.com/office/word/2012/wordml" xmlns:w16cid="http://schemas.microsoft.com/office/word/2016/wordml/cid" xmlns:w16se="http://schemas.microsoft.com/office/word/2015/wordml/symex" mc:Ignorable="w14 w15 w16se w16cid">
+<w:styles xmlns:r="http://schemas.openxmlformats.org/officeDocument/2006/relationships" xmlns:w="http://schemas.openxmlformats.org/wordprocessingml/2006/main">
   <w:docDefaults>
     <w:rPrDefault>
       <w:rPr>
@@ -5287,382 +5124,144 @@
       </w:pPr>
     </w:pPrDefault>
   </w:docDefaults>
-  <w:latentStyles w:defLockedState="0" w:defUIPriority="99" w:defSemiHidden="0" w:defUnhideWhenUsed="0" w:defQFormat="0" w:count="375">
-    <w:lsdException w:name="Normal" w:uiPriority="0" w:qFormat="1"/>
-    <w:lsdException w:name="heading 1" w:uiPriority="9" w:qFormat="1"/>
-    <w:lsdException w:name="heading 2" w:semiHidden="1" w:uiPriority="9" w:unhideWhenUsed="1" w:qFormat="1"/>
-    <w:lsdException w:name="heading 3" w:semiHidden="1" w:uiPriority="9" w:unhideWhenUsed="1" w:qFormat="1"/>
-    <w:lsdException w:name="heading 4" w:semiHidden="1" w:uiPriority="9" w:unhideWhenUsed="1" w:qFormat="1"/>
-    <w:lsdException w:name="heading 5" w:semiHidden="1" w:uiPriority="9" w:unhideWhenUsed="1" w:qFormat="1"/>
-    <w:lsdException w:name="heading 6" w:semiHidden="1" w:uiPriority="9" w:unhideWhenUsed="1" w:qFormat="1"/>
-    <w:lsdException w:name="heading 7" w:semiHidden="1" w:uiPriority="9" w:unhideWhenUsed="1" w:qFormat="1"/>
-    <w:lsdException w:name="heading 8" w:semiHidden="1" w:uiPriority="9" w:unhideWhenUsed="1" w:qFormat="1"/>
-    <w:lsdException w:name="heading 9" w:semiHidden="1" w:uiPriority="9" w:unhideWhenUsed="1" w:qFormat="1"/>
-    <w:lsdException w:name="index 1" w:semiHidden="1" w:unhideWhenUsed="1"/>
-    <w:lsdException w:name="index 2" w:semiHidden="1" w:unhideWhenUsed="1"/>
-    <w:lsdException w:name="index 3" w:semiHidden="1" w:unhideWhenUsed="1"/>
-    <w:lsdException w:name="index 4" w:semiHidden="1" w:unhideWhenUsed="1"/>
-    <w:lsdException w:name="index 5" w:semiHidden="1" w:unhideWhenUsed="1"/>
-    <w:lsdException w:name="index 6" w:semiHidden="1" w:unhideWhenUsed="1"/>
-    <w:lsdException w:name="index 7" w:semiHidden="1" w:unhideWhenUsed="1"/>
-    <w:lsdException w:name="index 8" w:semiHidden="1" w:unhideWhenUsed="1"/>
-    <w:lsdException w:name="index 9" w:semiHidden="1" w:unhideWhenUsed="1"/>
-    <w:lsdException w:name="toc 1" w:semiHidden="1" w:uiPriority="39" w:unhideWhenUsed="1"/>
-    <w:lsdException w:name="toc 2" w:semiHidden="1" w:uiPriority="39" w:unhideWhenUsed="1"/>
-    <w:lsdException w:name="toc 3" w:semiHidden="1" w:uiPriority="39" w:unhideWhenUsed="1"/>
-    <w:lsdException w:name="toc 4" w:semiHidden="1" w:uiPriority="39" w:unhideWhenUsed="1"/>
-    <w:lsdException w:name="toc 5" w:semiHidden="1" w:uiPriority="39" w:unhideWhenUsed="1"/>
-    <w:lsdException w:name="toc 6" w:semiHidden="1" w:uiPriority="39" w:unhideWhenUsed="1"/>
-    <w:lsdException w:name="toc 7" w:semiHidden="1" w:uiPriority="39" w:unhideWhenUsed="1"/>
-    <w:lsdException w:name="toc 8" w:semiHidden="1" w:uiPriority="39" w:unhideWhenUsed="1"/>
-    <w:lsdException w:name="toc 9" w:semiHidden="1" w:uiPriority="39" w:unhideWhenUsed="1"/>
-    <w:lsdException w:name="Normal Indent" w:semiHidden="1" w:unhideWhenUsed="1"/>
-    <w:lsdException w:name="footnote text" w:semiHidden="1" w:unhideWhenUsed="1"/>
-    <w:lsdException w:name="annotation text" w:semiHidden="1" w:unhideWhenUsed="1"/>
-    <w:lsdException w:name="header" w:semiHidden="1" w:unhideWhenUsed="1"/>
-    <w:lsdException w:name="footer" w:semiHidden="1" w:unhideWhenUsed="1"/>
-    <w:lsdException w:name="index heading" w:semiHidden="1" w:unhideWhenUsed="1"/>
-    <w:lsdException w:name="caption" w:semiHidden="1" w:uiPriority="35" w:unhideWhenUsed="1" w:qFormat="1"/>
-    <w:lsdException w:name="table of figures" w:semiHidden="1" w:unhideWhenUsed="1"/>
-    <w:lsdException w:name="envelope address" w:semiHidden="1" w:unhideWhenUsed="1"/>
-    <w:lsdException w:name="envelope return" w:semiHidden="1" w:unhideWhenUsed="1"/>
-    <w:lsdException w:name="footnote reference" w:semiHidden="1" w:unhideWhenUsed="1"/>
-    <w:lsdException w:name="annotation reference" w:semiHidden="1" w:unhideWhenUsed="1"/>
-    <w:lsdException w:name="line number" w:semiHidden="1" w:unhideWhenUsed="1"/>
-    <w:lsdException w:name="page number" w:semiHidden="1" w:unhideWhenUsed="1"/>
-    <w:lsdException w:name="endnote reference" w:semiHidden="1" w:unhideWhenUsed="1"/>
-    <w:lsdException w:name="endnote text" w:semiHidden="1" w:unhideWhenUsed="1"/>
-    <w:lsdException w:name="table of authorities" w:semiHidden="1" w:unhideWhenUsed="1"/>
-    <w:lsdException w:name="macro" w:semiHidden="1" w:unhideWhenUsed="1"/>
-    <w:lsdException w:name="toa heading" w:semiHidden="1" w:unhideWhenUsed="1"/>
-    <w:lsdException w:name="List" w:semiHidden="1" w:unhideWhenUsed="1"/>
-    <w:lsdException w:name="List Bullet" w:semiHidden="1" w:unhideWhenUsed="1"/>
-    <w:lsdException w:name="List Number" w:semiHidden="1" w:unhideWhenUsed="1"/>
-    <w:lsdException w:name="List 2" w:semiHidden="1" w:unhideWhenUsed="1"/>
-    <w:lsdException w:name="List 3" w:semiHidden="1" w:unhideWhenUsed="1"/>
-    <w:lsdException w:name="List 4" w:semiHidden="1" w:unhideWhenUsed="1"/>
-    <w:lsdException w:name="List 5" w:semiHidden="1" w:unhideWhenUsed="1"/>
-    <w:lsdException w:name="List Bullet 2" w:semiHidden="1" w:unhideWhenUsed="1"/>
-    <w:lsdException w:name="List Bullet 3" w:semiHidden="1" w:unhideWhenUsed="1"/>
-    <w:lsdException w:name="List Bullet 4" w:semiHidden="1" w:unhideWhenUsed="1"/>
-    <w:lsdException w:name="List Bullet 5" w:semiHidden="1" w:unhideWhenUsed="1"/>
-    <w:lsdException w:name="List Number 2" w:semiHidden="1" w:unhideWhenUsed="1"/>
-    <w:lsdException w:name="List Number 3" w:semiHidden="1" w:unhideWhenUsed="1"/>
-    <w:lsdException w:name="List Number 4" w:semiHidden="1" w:unhideWhenUsed="1"/>
-    <w:lsdException w:name="List Number 5" w:semiHidden="1" w:unhideWhenUsed="1"/>
-    <w:lsdException w:name="Title" w:uiPriority="10" w:qFormat="1"/>
-    <w:lsdException w:name="Closing" w:semiHidden="1" w:unhideWhenUsed="1"/>
-    <w:lsdException w:name="Signature" w:semiHidden="1" w:unhideWhenUsed="1"/>
-    <w:lsdException w:name="Default Paragraph Font" w:semiHidden="1" w:uiPriority="1" w:unhideWhenUsed="1"/>
-    <w:lsdException w:name="Body Text" w:semiHidden="1" w:unhideWhenUsed="1"/>
-    <w:lsdException w:name="Body Text Indent" w:semiHidden="1" w:unhideWhenUsed="1"/>
-    <w:lsdException w:name="List Continue" w:semiHidden="1" w:unhideWhenUsed="1"/>
-    <w:lsdException w:name="List Continue 2" w:semiHidden="1" w:unhideWhenUsed="1"/>
-    <w:lsdException w:name="List Continue 3" w:semiHidden="1" w:unhideWhenUsed="1"/>
-    <w:lsdException w:name="List Continue 4" w:semiHidden="1" w:unhideWhenUsed="1"/>
-    <w:lsdException w:name="List Continue 5" w:semiHidden="1" w:unhideWhenUsed="1"/>
-    <w:lsdException w:name="Message Header" w:semiHidden="1" w:unhideWhenUsed="1"/>
-    <w:lsdException w:name="Subtitle" w:uiPriority="11" w:qFormat="1"/>
-    <w:lsdException w:name="Salutation" w:semiHidden="1" w:unhideWhenUsed="1"/>
-    <w:lsdException w:name="Date" w:semiHidden="1" w:unhideWhenUsed="1"/>
-    <w:lsdException w:name="Body Text First Indent" w:semiHidden="1" w:unhideWhenUsed="1"/>
-    <w:lsdException w:name="Body Text First Indent 2" w:semiHidden="1" w:unhideWhenUsed="1"/>
-    <w:lsdException w:name="Note Heading" w:semiHidden="1" w:unhideWhenUsed="1"/>
-    <w:lsdException w:name="Body Text 2" w:semiHidden="1" w:unhideWhenUsed="1"/>
-    <w:lsdException w:name="Body Text 3" w:semiHidden="1" w:unhideWhenUsed="1"/>
-    <w:lsdException w:name="Body Text Indent 2" w:semiHidden="1" w:unhideWhenUsed="1"/>
-    <w:lsdException w:name="Body Text Indent 3" w:semiHidden="1" w:unhideWhenUsed="1"/>
-    <w:lsdException w:name="Block Text" w:semiHidden="1" w:unhideWhenUsed="1"/>
-    <w:lsdException w:name="Hyperlink" w:semiHidden="1" w:unhideWhenUsed="1"/>
-    <w:lsdException w:name="FollowedHyperlink" w:semiHidden="1" w:unhideWhenUsed="1"/>
-    <w:lsdException w:name="Strong" w:uiPriority="22" w:qFormat="1"/>
-    <w:lsdException w:name="Emphasis" w:uiPriority="20" w:qFormat="1"/>
-    <w:lsdException w:name="Document Map" w:semiHidden="1" w:unhideWhenUsed="1"/>
-    <w:lsdException w:name="Plain Text" w:semiHidden="1" w:unhideWhenUsed="1"/>
-    <w:lsdException w:name="E-mail Signature" w:semiHidden="1" w:unhideWhenUsed="1"/>
-    <w:lsdException w:name="HTML Top of Form" w:semiHidden="1" w:unhideWhenUsed="1"/>
-    <w:lsdException w:name="HTML Bottom of Form" w:semiHidden="1" w:unhideWhenUsed="1"/>
-    <w:lsdException w:name="Normal (Web)" w:semiHidden="1" w:unhideWhenUsed="1"/>
-    <w:lsdException w:name="HTML Acronym" w:semiHidden="1" w:unhideWhenUsed="1"/>
-    <w:lsdException w:name="HTML Address" w:semiHidden="1" w:unhideWhenUsed="1"/>
-    <w:lsdException w:name="HTML Cite" w:semiHidden="1" w:unhideWhenUsed="1"/>
-    <w:lsdException w:name="HTML Code" w:semiHidden="1" w:unhideWhenUsed="1"/>
-    <w:lsdException w:name="HTML Definition" w:semiHidden="1" w:unhideWhenUsed="1"/>
-    <w:lsdException w:name="HTML Keyboard" w:semiHidden="1" w:unhideWhenUsed="1"/>
-    <w:lsdException w:name="HTML Preformatted" w:semiHidden="1" w:unhideWhenUsed="1"/>
-    <w:lsdException w:name="HTML Sample" w:semiHidden="1" w:unhideWhenUsed="1"/>
-    <w:lsdException w:name="HTML Typewriter" w:semiHidden="1" w:unhideWhenUsed="1"/>
-    <w:lsdException w:name="HTML Variable" w:semiHidden="1" w:unhideWhenUsed="1"/>
-    <w:lsdException w:name="Normal Table" w:semiHidden="1" w:unhideWhenUsed="1"/>
-    <w:lsdException w:name="annotation subject" w:semiHidden="1" w:unhideWhenUsed="1"/>
-    <w:lsdException w:name="No List" w:semiHidden="1" w:unhideWhenUsed="1"/>
-    <w:lsdException w:name="Outline List 1" w:semiHidden="1" w:unhideWhenUsed="1"/>
-    <w:lsdException w:name="Outline List 2" w:semiHidden="1" w:unhideWhenUsed="1"/>
-    <w:lsdException w:name="Outline List 3" w:semiHidden="1" w:unhideWhenUsed="1"/>
-    <w:lsdException w:name="Table Simple 1" w:semiHidden="1" w:unhideWhenUsed="1"/>
-    <w:lsdException w:name="Table Simple 2" w:semiHidden="1" w:unhideWhenUsed="1"/>
-    <w:lsdException w:name="Table Simple 3" w:semiHidden="1" w:unhideWhenUsed="1"/>
-    <w:lsdException w:name="Table Classic 1" w:semiHidden="1" w:unhideWhenUsed="1"/>
-    <w:lsdException w:name="Table Classic 2" w:semiHidden="1" w:unhideWhenUsed="1"/>
-    <w:lsdException w:name="Table Classic 3" w:semiHidden="1" w:unhideWhenUsed="1"/>
-    <w:lsdException w:name="Table Classic 4" w:semiHidden="1" w:unhideWhenUsed="1"/>
-    <w:lsdException w:name="Table Colorful 1" w:semiHidden="1" w:unhideWhenUsed="1"/>
-    <w:lsdException w:name="Table Colorful 2" w:semiHidden="1" w:unhideWhenUsed="1"/>
-    <w:lsdException w:name="Table Colorful 3" w:semiHidden="1" w:unhideWhenUsed="1"/>
-    <w:lsdException w:name="Table Columns 1" w:semiHidden="1" w:unhideWhenUsed="1"/>
-    <w:lsdException w:name="Table Columns 2" w:semiHidden="1" w:unhideWhenUsed="1"/>
-    <w:lsdException w:name="Table Columns 3" w:semiHidden="1" w:unhideWhenUsed="1"/>
-    <w:lsdException w:name="Table Columns 4" w:semiHidden="1" w:unhideWhenUsed="1"/>
-    <w:lsdException w:name="Table Columns 5" w:semiHidden="1" w:unhideWhenUsed="1"/>
-    <w:lsdException w:name="Table Grid 1" w:semiHidden="1" w:unhideWhenUsed="1"/>
-    <w:lsdException w:name="Table Grid 2" w:semiHidden="1" w:unhideWhenUsed="1"/>
-    <w:lsdException w:name="Table Grid 3" w:semiHidden="1" w:unhideWhenUsed="1"/>
-    <w:lsdException w:name="Table Grid 4" w:semiHidden="1" w:unhideWhenUsed="1"/>
-    <w:lsdException w:name="Table Grid 5" w:semiHidden="1" w:unhideWhenUsed="1"/>
-    <w:lsdException w:name="Table Grid 6" w:semiHidden="1" w:unhideWhenUsed="1"/>
-    <w:lsdException w:name="Table Grid 7" w:semiHidden="1" w:unhideWhenUsed="1"/>
-    <w:lsdException w:name="Table Grid 8" w:semiHidden="1" w:unhideWhenUsed="1"/>
-    <w:lsdException w:name="Table List 1" w:semiHidden="1" w:unhideWhenUsed="1"/>
-    <w:lsdException w:name="Table List 2" w:semiHidden="1" w:unhideWhenUsed="1"/>
-    <w:lsdException w:name="Table List 3" w:semiHidden="1" w:unhideWhenUsed="1"/>
-    <w:lsdException w:name="Table List 4" w:semiHidden="1" w:unhideWhenUsed="1"/>
-    <w:lsdException w:name="Table List 5" w:semiHidden="1" w:unhideWhenUsed="1"/>
-    <w:lsdException w:name="Table List 6" w:semiHidden="1" w:unhideWhenUsed="1"/>
-    <w:lsdException w:name="Table List 7" w:semiHidden="1" w:unhideWhenUsed="1"/>
-    <w:lsdException w:name="Table List 8" w:semiHidden="1" w:unhideWhenUsed="1"/>
-    <w:lsdException w:name="Table 3D effects 1" w:semiHidden="1" w:unhideWhenUsed="1"/>
-    <w:lsdException w:name="Table 3D effects 2" w:semiHidden="1" w:unhideWhenUsed="1"/>
-    <w:lsdException w:name="Table 3D effects 3" w:semiHidden="1" w:unhideWhenUsed="1"/>
-    <w:lsdException w:name="Table Contemporary" w:semiHidden="1" w:unhideWhenUsed="1"/>
-    <w:lsdException w:name="Table Elegant" w:semiHidden="1" w:unhideWhenUsed="1"/>
-    <w:lsdException w:name="Table Professional" w:semiHidden="1" w:unhideWhenUsed="1"/>
-    <w:lsdException w:name="Table Subtle 1" w:semiHidden="1" w:unhideWhenUsed="1"/>
-    <w:lsdException w:name="Table Subtle 2" w:semiHidden="1" w:unhideWhenUsed="1"/>
-    <w:lsdException w:name="Table Web 1" w:semiHidden="1" w:unhideWhenUsed="1"/>
-    <w:lsdException w:name="Table Web 2" w:semiHidden="1" w:unhideWhenUsed="1"/>
-    <w:lsdException w:name="Table Web 3" w:semiHidden="1" w:unhideWhenUsed="1"/>
-    <w:lsdException w:name="Balloon Text" w:semiHidden="1" w:unhideWhenUsed="1"/>
-    <w:lsdException w:name="Table Grid" w:uiPriority="39"/>
-    <w:lsdException w:name="Table Theme" w:semiHidden="1" w:unhideWhenUsed="1"/>
-    <w:lsdException w:name="Placeholder Text" w:semiHidden="1"/>
-    <w:lsdException w:name="No Spacing" w:uiPriority="1" w:qFormat="1"/>
-    <w:lsdException w:name="Light Shading" w:uiPriority="60"/>
-    <w:lsdException w:name="Light List" w:uiPriority="61"/>
-    <w:lsdException w:name="Light Grid" w:uiPriority="62"/>
-    <w:lsdException w:name="Medium Shading 1" w:uiPriority="63"/>
-    <w:lsdException w:name="Medium Shading 2" w:uiPriority="64"/>
-    <w:lsdException w:name="Medium List 1" w:uiPriority="65"/>
-    <w:lsdException w:name="Medium List 2" w:uiPriority="66"/>
-    <w:lsdException w:name="Medium Grid 1" w:uiPriority="67"/>
-    <w:lsdException w:name="Medium Grid 2" w:uiPriority="68"/>
-    <w:lsdException w:name="Medium Grid 3" w:uiPriority="69"/>
-    <w:lsdException w:name="Dark List" w:uiPriority="70"/>
-    <w:lsdException w:name="Colorful Shading" w:uiPriority="71"/>
-    <w:lsdException w:name="Colorful List" w:uiPriority="72"/>
-    <w:lsdException w:name="Colorful Grid" w:uiPriority="73"/>
-    <w:lsdException w:name="Light Shading Accent 1" w:uiPriority="60"/>
-    <w:lsdException w:name="Light List Accent 1" w:uiPriority="61"/>
-    <w:lsdException w:name="Light Grid Accent 1" w:uiPriority="62"/>
-    <w:lsdException w:name="Medium Shading 1 Accent 1" w:uiPriority="63"/>
-    <w:lsdException w:name="Medium Shading 2 Accent 1" w:uiPriority="64"/>
-    <w:lsdException w:name="Medium List 1 Accent 1" w:uiPriority="65"/>
-    <w:lsdException w:name="Revision" w:semiHidden="1"/>
-    <w:lsdException w:name="List Paragraph" w:uiPriority="34" w:qFormat="1"/>
-    <w:lsdException w:name="Quote" w:uiPriority="29" w:qFormat="1"/>
-    <w:lsdException w:name="Intense Quote" w:uiPriority="30" w:qFormat="1"/>
-    <w:lsdException w:name="Medium List 2 Accent 1" w:uiPriority="66"/>
-    <w:lsdException w:name="Medium Grid 1 Accent 1" w:uiPriority="67"/>
-    <w:lsdException w:name="Medium Grid 2 Accent 1" w:uiPriority="68"/>
-    <w:lsdException w:name="Medium Grid 3 Accent 1" w:uiPriority="69"/>
-    <w:lsdException w:name="Dark List Accent 1" w:uiPriority="70"/>
-    <w:lsdException w:name="Colorful Shading Accent 1" w:uiPriority="71"/>
-    <w:lsdException w:name="Colorful List Accent 1" w:uiPriority="72"/>
-    <w:lsdException w:name="Colorful Grid Accent 1" w:uiPriority="73"/>
-    <w:lsdException w:name="Light Shading Accent 2" w:uiPriority="60"/>
-    <w:lsdException w:name="Light List Accent 2" w:uiPriority="61"/>
-    <w:lsdException w:name="Light Grid Accent 2" w:uiPriority="62"/>
-    <w:lsdException w:name="Medium Shading 1 Accent 2" w:uiPriority="63"/>
-    <w:lsdException w:name="Medium Shading 2 Accent 2" w:uiPriority="64"/>
-    <w:lsdException w:name="Medium List 1 Accent 2" w:uiPriority="65"/>
-    <w:lsdException w:name="Medium List 2 Accent 2" w:uiPriority="66"/>
-    <w:lsdException w:name="Medium Grid 1 Accent 2" w:uiPriority="67"/>
-    <w:lsdException w:name="Medium Grid 2 Accent 2" w:uiPriority="68"/>
-    <w:lsdException w:name="Medium Grid 3 Accent 2" w:uiPriority="69"/>
-    <w:lsdException w:name="Dark List Accent 2" w:uiPriority="70"/>
-    <w:lsdException w:name="Colorful Shading Accent 2" w:uiPriority="71"/>
-    <w:lsdException w:name="Colorful List Accent 2" w:uiPriority="72"/>
-    <w:lsdException w:name="Colorful Grid Accent 2" w:uiPriority="73"/>
-    <w:lsdException w:name="Light Shading Accent 3" w:uiPriority="60"/>
-    <w:lsdException w:name="Light List Accent 3" w:uiPriority="61"/>
-    <w:lsdException w:name="Light Grid Accent 3" w:uiPriority="62"/>
-    <w:lsdException w:name="Medium Shading 1 Accent 3" w:uiPriority="63"/>
-    <w:lsdException w:name="Medium Shading 2 Accent 3" w:uiPriority="64"/>
-    <w:lsdException w:name="Medium List 1 Accent 3" w:uiPriority="65"/>
-    <w:lsdException w:name="Medium List 2 Accent 3" w:uiPriority="66"/>
-    <w:lsdException w:name="Medium Grid 1 Accent 3" w:uiPriority="67"/>
-    <w:lsdException w:name="Medium Grid 2 Accent 3" w:uiPriority="68"/>
-    <w:lsdException w:name="Medium Grid 3 Accent 3" w:uiPriority="69"/>
-    <w:lsdException w:name="Dark List Accent 3" w:uiPriority="70"/>
-    <w:lsdException w:name="Colorful Shading Accent 3" w:uiPriority="71"/>
-    <w:lsdException w:name="Colorful List Accent 3" w:uiPriority="72"/>
-    <w:lsdException w:name="Colorful Grid Accent 3" w:uiPriority="73"/>
-    <w:lsdException w:name="Light Shading Accent 4" w:uiPriority="60"/>
-    <w:lsdException w:name="Light List Accent 4" w:uiPriority="61"/>
-    <w:lsdException w:name="Light Grid Accent 4" w:uiPriority="62"/>
-    <w:lsdException w:name="Medium Shading 1 Accent 4" w:uiPriority="63"/>
-    <w:lsdException w:name="Medium Shading 2 Accent 4" w:uiPriority="64"/>
-    <w:lsdException w:name="Medium List 1 Accent 4" w:uiPriority="65"/>
-    <w:lsdException w:name="Medium List 2 Accent 4" w:uiPriority="66"/>
-    <w:lsdException w:name="Medium Grid 1 Accent 4" w:uiPriority="67"/>
-    <w:lsdException w:name="Medium Grid 2 Accent 4" w:uiPriority="68"/>
-    <w:lsdException w:name="Medium Grid 3 Accent 4" w:uiPriority="69"/>
-    <w:lsdException w:name="Dark List Accent 4" w:uiPriority="70"/>
-    <w:lsdException w:name="Colorful Shading Accent 4" w:uiPriority="71"/>
-    <w:lsdException w:name="Colorful List Accent 4" w:uiPriority="72"/>
-    <w:lsdException w:name="Colorful Grid Accent 4" w:uiPriority="73"/>
-    <w:lsdException w:name="Light Shading Accent 5" w:uiPriority="60"/>
-    <w:lsdException w:name="Light List Accent 5" w:uiPriority="61"/>
-    <w:lsdException w:name="Light Grid Accent 5" w:uiPriority="62"/>
-    <w:lsdException w:name="Medium Shading 1 Accent 5" w:uiPriority="63"/>
-    <w:lsdException w:name="Medium Shading 2 Accent 5" w:uiPriority="64"/>
-    <w:lsdException w:name="Medium List 1 Accent 5" w:uiPriority="65"/>
-    <w:lsdException w:name="Medium List 2 Accent 5" w:uiPriority="66"/>
-    <w:lsdException w:name="Medium Grid 1 Accent 5" w:uiPriority="67"/>
-    <w:lsdException w:name="Medium Grid 2 Accent 5" w:uiPriority="68"/>
-    <w:lsdException w:name="Medium Grid 3 Accent 5" w:uiPriority="69"/>
-    <w:lsdException w:name="Dark List Accent 5" w:uiPriority="70"/>
-    <w:lsdException w:name="Colorful Shading Accent 5" w:uiPriority="71"/>
-    <w:lsdException w:name="Colorful List Accent 5" w:uiPriority="72"/>
-    <w:lsdException w:name="Colorful Grid Accent 5" w:uiPriority="73"/>
-    <w:lsdException w:name="Light Shading Accent 6" w:uiPriority="60"/>
-    <w:lsdException w:name="Light List Accent 6" w:uiPriority="61"/>
-    <w:lsdException w:name="Light Grid Accent 6" w:uiPriority="62"/>
-    <w:lsdException w:name="Medium Shading 1 Accent 6" w:uiPriority="63"/>
-    <w:lsdException w:name="Medium Shading 2 Accent 6" w:uiPriority="64"/>
-    <w:lsdException w:name="Medium List 1 Accent 6" w:uiPriority="65"/>
-    <w:lsdException w:name="Medium List 2 Accent 6" w:uiPriority="66"/>
-    <w:lsdException w:name="Medium Grid 1 Accent 6" w:uiPriority="67"/>
-    <w:lsdException w:name="Medium Grid 2 Accent 6" w:uiPriority="68"/>
-    <w:lsdException w:name="Medium Grid 3 Accent 6" w:uiPriority="69"/>
-    <w:lsdException w:name="Dark List Accent 6" w:uiPriority="70"/>
-    <w:lsdException w:name="Colorful Shading Accent 6" w:uiPriority="71"/>
-    <w:lsdException w:name="Colorful List Accent 6" w:uiPriority="72"/>
-    <w:lsdException w:name="Colorful Grid Accent 6" w:uiPriority="73"/>
-    <w:lsdException w:name="Subtle Emphasis" w:uiPriority="19" w:qFormat="1"/>
-    <w:lsdException w:name="Intense Emphasis" w:uiPriority="21" w:qFormat="1"/>
-    <w:lsdException w:name="Subtle Reference" w:uiPriority="31" w:qFormat="1"/>
-    <w:lsdException w:name="Intense Reference" w:uiPriority="32" w:qFormat="1"/>
-    <w:lsdException w:name="Book Title" w:uiPriority="33" w:qFormat="1"/>
-    <w:lsdException w:name="Bibliography" w:semiHidden="1" w:uiPriority="37" w:unhideWhenUsed="1"/>
-    <w:lsdException w:name="TOC Heading" w:semiHidden="1" w:uiPriority="39" w:unhideWhenUsed="1" w:qFormat="1"/>
-    <w:lsdException w:name="Plain Table 1" w:uiPriority="41"/>
-    <w:lsdException w:name="Plain Table 2" w:uiPriority="42"/>
-    <w:lsdException w:name="Plain Table 3" w:uiPriority="43"/>
-    <w:lsdException w:name="Plain Table 4" w:uiPriority="44"/>
-    <w:lsdException w:name="Plain Table 5" w:uiPriority="45"/>
-    <w:lsdException w:name="Grid Table Light" w:uiPriority="40"/>
-    <w:lsdException w:name="Grid Table 1 Light" w:uiPriority="46"/>
-    <w:lsdException w:name="Grid Table 2" w:uiPriority="47"/>
-    <w:lsdException w:name="Grid Table 3" w:uiPriority="48"/>
-    <w:lsdException w:name="Grid Table 4" w:uiPriority="49"/>
-    <w:lsdException w:name="Grid Table 5 Dark" w:uiPriority="50"/>
-    <w:lsdException w:name="Grid Table 6 Colorful" w:uiPriority="51"/>
-    <w:lsdException w:name="Grid Table 7 Colorful" w:uiPriority="52"/>
-    <w:lsdException w:name="Grid Table 1 Light Accent 1" w:uiPriority="46"/>
-    <w:lsdException w:name="Grid Table 2 Accent 1" w:uiPriority="47"/>
-    <w:lsdException w:name="Grid Table 3 Accent 1" w:uiPriority="48"/>
-    <w:lsdException w:name="Grid Table 4 Accent 1" w:uiPriority="49"/>
-    <w:lsdException w:name="Grid Table 5 Dark Accent 1" w:uiPriority="50"/>
-    <w:lsdException w:name="Grid Table 6 Colorful Accent 1" w:uiPriority="51"/>
-    <w:lsdException w:name="Grid Table 7 Colorful Accent 1" w:uiPriority="52"/>
-    <w:lsdException w:name="Grid Table 1 Light Accent 2" w:uiPriority="46"/>
-    <w:lsdException w:name="Grid Table 2 Accent 2" w:uiPriority="47"/>
-    <w:lsdException w:name="Grid Table 3 Accent 2" w:uiPriority="48"/>
-    <w:lsdException w:name="Grid Table 4 Accent 2" w:uiPriority="49"/>
-    <w:lsdException w:name="Grid Table 5 Dark Accent 2" w:uiPriority="50"/>
-    <w:lsdException w:name="Grid Table 6 Colorful Accent 2" w:uiPriority="51"/>
-    <w:lsdException w:name="Grid Table 7 Colorful Accent 2" w:uiPriority="52"/>
-    <w:lsdException w:name="Grid Table 1 Light Accent 3" w:uiPriority="46"/>
-    <w:lsdException w:name="Grid Table 2 Accent 3" w:uiPriority="47"/>
-    <w:lsdException w:name="Grid Table 3 Accent 3" w:uiPriority="48"/>
-    <w:lsdException w:name="Grid Table 4 Accent 3" w:uiPriority="49"/>
-    <w:lsdException w:name="Grid Table 5 Dark Accent 3" w:uiPriority="50"/>
-    <w:lsdException w:name="Grid Table 6 Colorful Accent 3" w:uiPriority="51"/>
-    <w:lsdException w:name="Grid Table 7 Colorful Accent 3" w:uiPriority="52"/>
-    <w:lsdException w:name="Grid Table 1 Light Accent 4" w:uiPriority="46"/>
-    <w:lsdException w:name="Grid Table 2 Accent 4" w:uiPriority="47"/>
-    <w:lsdException w:name="Grid Table 3 Accent 4" w:uiPriority="48"/>
-    <w:lsdException w:name="Grid Table 4 Accent 4" w:uiPriority="49"/>
-    <w:lsdException w:name="Grid Table 5 Dark Accent 4" w:uiPriority="50"/>
-    <w:lsdException w:name="Grid Table 6 Colorful Accent 4" w:uiPriority="51"/>
-    <w:lsdException w:name="Grid Table 7 Colorful Accent 4" w:uiPriority="52"/>
-    <w:lsdException w:name="Grid Table 1 Light Accent 5" w:uiPriority="46"/>
-    <w:lsdException w:name="Grid Table 2 Accent 5" w:uiPriority="47"/>
-    <w:lsdException w:name="Grid Table 3 Accent 5" w:uiPriority="48"/>
-    <w:lsdException w:name="Grid Table 4 Accent 5" w:uiPriority="49"/>
-    <w:lsdException w:name="Grid Table 5 Dark Accent 5" w:uiPriority="50"/>
-    <w:lsdException w:name="Grid Table 6 Colorful Accent 5" w:uiPriority="51"/>
-    <w:lsdException w:name="Grid Table 7 Colorful Accent 5" w:uiPriority="52"/>
-    <w:lsdException w:name="Grid Table 1 Light Accent 6" w:uiPriority="46"/>
-    <w:lsdException w:name="Grid Table 2 Accent 6" w:uiPriority="47"/>
-    <w:lsdException w:name="Grid Table 3 Accent 6" w:uiPriority="48"/>
-    <w:lsdException w:name="Grid Table 4 Accent 6" w:uiPriority="49"/>
-    <w:lsdException w:name="Grid Table 5 Dark Accent 6" w:uiPriority="50"/>
-    <w:lsdException w:name="Grid Table 6 Colorful Accent 6" w:uiPriority="51"/>
-    <w:lsdException w:name="Grid Table 7 Colorful Accent 6" w:uiPriority="52"/>
-    <w:lsdException w:name="List Table 1 Light" w:uiPriority="46"/>
-    <w:lsdException w:name="List Table 2" w:uiPriority="47"/>
-    <w:lsdException w:name="List Table 3" w:uiPriority="48"/>
-    <w:lsdException w:name="List Table 4" w:uiPriority="49"/>
-    <w:lsdException w:name="List Table 5 Dark" w:uiPriority="50"/>
-    <w:lsdException w:name="List Table 6 Colorful" w:uiPriority="51"/>
-    <w:lsdException w:name="List Table 7 Colorful" w:uiPriority="52"/>
-    <w:lsdException w:name="List Table 1 Light Accent 1" w:uiPriority="46"/>
-    <w:lsdException w:name="List Table 2 Accent 1" w:uiPriority="47"/>
-    <w:lsdException w:name="List Table 3 Accent 1" w:uiPriority="48"/>
-    <w:lsdException w:name="List Table 4 Accent 1" w:uiPriority="49"/>
-    <w:lsdException w:name="List Table 5 Dark Accent 1" w:uiPriority="50"/>
-    <w:lsdException w:name="List Table 6 Colorful Accent 1" w:uiPriority="51"/>
-    <w:lsdException w:name="List Table 7 Colorful Accent 1" w:uiPriority="52"/>
-    <w:lsdException w:name="List Table 1 Light Accent 2" w:uiPriority="46"/>
-    <w:lsdException w:name="List Table 2 Accent 2" w:uiPriority="47"/>
-    <w:lsdException w:name="List Table 3 Accent 2" w:uiPriority="48"/>
-    <w:lsdException w:name="List Table 4 Accent 2" w:uiPriority="49"/>
-    <w:lsdException w:name="List Table 5 Dark Accent 2" w:uiPriority="50"/>
-    <w:lsdException w:name="List Table 6 Colorful Accent 2" w:uiPriority="51"/>
-    <w:lsdException w:name="List Table 7 Colorful Accent 2" w:uiPriority="52"/>
-    <w:lsdException w:name="List Table 1 Light Accent 3" w:uiPriority="46"/>
-    <w:lsdException w:name="List Table 2 Accent 3" w:uiPriority="47"/>
-    <w:lsdException w:name="List Table 3 Accent 3" w:uiPriority="48"/>
-    <w:lsdException w:name="List Table 4 Accent 3" w:uiPriority="49"/>
-    <w:lsdException w:name="List Table 5 Dark Accent 3" w:uiPriority="50"/>
-    <w:lsdException w:name="List Table 6 Colorful Accent 3" w:uiPriority="51"/>
-    <w:lsdException w:name="List Table 7 Colorful Accent 3" w:uiPriority="52"/>
-    <w:lsdException w:name="List Table 1 Light Accent 4" w:uiPriority="46"/>
-    <w:lsdException w:name="List Table 2 Accent 4" w:uiPriority="47"/>
-    <w:lsdException w:name="List Table 3 Accent 4" w:uiPriority="48"/>
-    <w:lsdException w:name="List Table 4 Accent 4" w:uiPriority="49"/>
-    <w:lsdException w:name="List Table 5 Dark Accent 4" w:uiPriority="50"/>
-    <w:lsdException w:name="List Table 6 Colorful Accent 4" w:uiPriority="51"/>
-    <w:lsdException w:name="List Table 7 Colorful Accent 4" w:uiPriority="52"/>
-    <w:lsdException w:name="List Table 1 Light Accent 5" w:uiPriority="46"/>
-    <w:lsdException w:name="List Table 2 Accent 5" w:uiPriority="47"/>
-    <w:lsdException w:name="List Table 3 Accent 5" w:uiPriority="48"/>
-    <w:lsdException w:name="List Table 4 Accent 5" w:uiPriority="49"/>
-    <w:lsdException w:name="List Table 5 Dark Accent 5" w:uiPriority="50"/>
-    <w:lsdException w:name="List Table 6 Colorful Accent 5" w:uiPriority="51"/>
-    <w:lsdException w:name="List Table 7 Colorful Accent 5" w:uiPriority="52"/>
-    <w:lsdException w:name="List Table 1 Light Accent 6" w:uiPriority="46"/>
-    <w:lsdException w:name="List Table 2 Accent 6" w:uiPriority="47"/>
-    <w:lsdException w:name="List Table 3 Accent 6" w:uiPriority="48"/>
-    <w:lsdException w:name="List Table 4 Accent 6" w:uiPriority="49"/>
-    <w:lsdException w:name="List Table 5 Dark Accent 6" w:uiPriority="50"/>
-    <w:lsdException w:name="List Table 6 Colorful Accent 6" w:uiPriority="51"/>
-    <w:lsdException w:name="List Table 7 Colorful Accent 6" w:uiPriority="52"/>
-    <w:lsdException w:name="Mention" w:semiHidden="1" w:unhideWhenUsed="1"/>
-    <w:lsdException w:name="Smart Hyperlink" w:semiHidden="1" w:unhideWhenUsed="1"/>
-    <w:lsdException w:name="Hashtag" w:semiHidden="1" w:unhideWhenUsed="1"/>
-    <w:lsdException w:name="Unresolved Mention" w:semiHidden="1" w:unhideWhenUsed="1"/>
+  <w:latentStyles w:defLockedState="0" w:defUIPriority="99" w:defSemiHidden="1" w:defUnhideWhenUsed="1" w:defQFormat="0" w:count="267">
+    <w:lsdException w:name="Normal" w:semiHidden="0" w:uiPriority="0" w:unhideWhenUsed="0" w:qFormat="1"/>
+    <w:lsdException w:name="heading 1" w:semiHidden="0" w:uiPriority="9" w:unhideWhenUsed="0" w:qFormat="1"/>
+    <w:lsdException w:name="heading 2" w:uiPriority="9" w:qFormat="1"/>
+    <w:lsdException w:name="heading 3" w:uiPriority="9" w:qFormat="1"/>
+    <w:lsdException w:name="heading 4" w:uiPriority="9" w:qFormat="1"/>
+    <w:lsdException w:name="heading 5" w:uiPriority="9" w:qFormat="1"/>
+    <w:lsdException w:name="heading 6" w:uiPriority="9" w:qFormat="1"/>
+    <w:lsdException w:name="heading 7" w:uiPriority="9" w:qFormat="1"/>
+    <w:lsdException w:name="heading 8" w:uiPriority="9" w:qFormat="1"/>
+    <w:lsdException w:name="heading 9" w:uiPriority="9" w:qFormat="1"/>
+    <w:lsdException w:name="toc 1" w:uiPriority="39"/>
+    <w:lsdException w:name="toc 2" w:uiPriority="39"/>
+    <w:lsdException w:name="toc 3" w:uiPriority="39"/>
+    <w:lsdException w:name="toc 4" w:uiPriority="39"/>
+    <w:lsdException w:name="toc 5" w:uiPriority="39"/>
+    <w:lsdException w:name="toc 6" w:uiPriority="39"/>
+    <w:lsdException w:name="toc 7" w:uiPriority="39"/>
+    <w:lsdException w:name="toc 8" w:uiPriority="39"/>
+    <w:lsdException w:name="toc 9" w:uiPriority="39"/>
+    <w:lsdException w:name="caption" w:uiPriority="35" w:qFormat="1"/>
+    <w:lsdException w:name="Title" w:semiHidden="0" w:uiPriority="10" w:unhideWhenUsed="0" w:qFormat="1"/>
+    <w:lsdException w:name="Default Paragraph Font" w:uiPriority="1"/>
+    <w:lsdException w:name="Subtitle" w:semiHidden="0" w:uiPriority="11" w:unhideWhenUsed="0" w:qFormat="1"/>
+    <w:lsdException w:name="Strong" w:semiHidden="0" w:uiPriority="22" w:unhideWhenUsed="0" w:qFormat="1"/>
+    <w:lsdException w:name="Emphasis" w:semiHidden="0" w:uiPriority="20" w:unhideWhenUsed="0" w:qFormat="1"/>
+    <w:lsdException w:name="Table Grid" w:semiHidden="0" w:uiPriority="39" w:unhideWhenUsed="0"/>
+    <w:lsdException w:name="Placeholder Text" w:unhideWhenUsed="0"/>
+    <w:lsdException w:name="No Spacing" w:semiHidden="0" w:uiPriority="1" w:unhideWhenUsed="0" w:qFormat="1"/>
+    <w:lsdException w:name="Light Shading" w:semiHidden="0" w:uiPriority="60" w:unhideWhenUsed="0"/>
+    <w:lsdException w:name="Light List" w:semiHidden="0" w:uiPriority="61" w:unhideWhenUsed="0"/>
+    <w:lsdException w:name="Light Grid" w:semiHidden="0" w:uiPriority="62" w:unhideWhenUsed="0"/>
+    <w:lsdException w:name="Medium Shading 1" w:semiHidden="0" w:uiPriority="63" w:unhideWhenUsed="0"/>
+    <w:lsdException w:name="Medium Shading 2" w:semiHidden="0" w:uiPriority="64" w:unhideWhenUsed="0"/>
+    <w:lsdException w:name="Medium List 1" w:semiHidden="0" w:uiPriority="65" w:unhideWhenUsed="0"/>
+    <w:lsdException w:name="Medium List 2" w:semiHidden="0" w:uiPriority="66" w:unhideWhenUsed="0"/>
+    <w:lsdException w:name="Medium Grid 1" w:semiHidden="0" w:uiPriority="67" w:unhideWhenUsed="0"/>
+    <w:lsdException w:name="Medium Grid 2" w:semiHidden="0" w:uiPriority="68" w:unhideWhenUsed="0"/>
+    <w:lsdException w:name="Medium Grid 3" w:semiHidden="0" w:uiPriority="69" w:unhideWhenUsed="0"/>
+    <w:lsdException w:name="Dark List" w:semiHidden="0" w:uiPriority="70" w:unhideWhenUsed="0"/>
+    <w:lsdException w:name="Colorful Shading" w:semiHidden="0" w:uiPriority="71" w:unhideWhenUsed="0"/>
+    <w:lsdException w:name="Colorful List" w:semiHidden="0" w:uiPriority="72" w:unhideWhenUsed="0"/>
+    <w:lsdException w:name="Colorful Grid" w:semiHidden="0" w:uiPriority="73" w:unhideWhenUsed="0"/>
+    <w:lsdException w:name="Light Shading Accent 1" w:semiHidden="0" w:uiPriority="60" w:unhideWhenUsed="0"/>
+    <w:lsdException w:name="Light List Accent 1" w:semiHidden="0" w:uiPriority="61" w:unhideWhenUsed="0"/>
+    <w:lsdException w:name="Light Grid Accent 1" w:semiHidden="0" w:uiPriority="62" w:unhideWhenUsed="0"/>
+    <w:lsdException w:name="Medium Shading 1 Accent 1" w:semiHidden="0" w:uiPriority="63" w:unhideWhenUsed="0"/>
+    <w:lsdException w:name="Medium Shading 2 Accent 1" w:semiHidden="0" w:uiPriority="64" w:unhideWhenUsed="0"/>
+    <w:lsdException w:name="Medium List 1 Accent 1" w:semiHidden="0" w:uiPriority="65" w:unhideWhenUsed="0"/>
+    <w:lsdException w:name="Revision" w:unhideWhenUsed="0"/>
+    <w:lsdException w:name="List Paragraph" w:semiHidden="0" w:uiPriority="34" w:unhideWhenUsed="0" w:qFormat="1"/>
+    <w:lsdException w:name="Quote" w:semiHidden="0" w:uiPriority="29" w:unhideWhenUsed="0" w:qFormat="1"/>
+    <w:lsdException w:name="Intense Quote" w:semiHidden="0" w:uiPriority="30" w:unhideWhenUsed="0" w:qFormat="1"/>
+    <w:lsdException w:name="Medium List 2 Accent 1" w:semiHidden="0" w:uiPriority="66" w:unhideWhenUsed="0"/>
+    <w:lsdException w:name="Medium Grid 1 Accent 1" w:semiHidden="0" w:uiPriority="67" w:unhideWhenUsed="0"/>
+    <w:lsdException w:name="Medium Grid 2 Accent 1" w:semiHidden="0" w:uiPriority="68" w:unhideWhenUsed="0"/>
+    <w:lsdException w:name="Medium Grid 3 Accent 1" w:semiHidden="0" w:uiPriority="69" w:unhideWhenUsed="0"/>
+    <w:lsdException w:name="Dark List Accent 1" w:semiHidden="0" w:uiPriority="70" w:unhideWhenUsed="0"/>
+    <w:lsdException w:name="Colorful Shading Accent 1" w:semiHidden="0" w:uiPriority="71" w:unhideWhenUsed="0"/>
+    <w:lsdException w:name="Colorful List Accent 1" w:semiHidden="0" w:uiPriority="72" w:unhideWhenUsed="0"/>
+    <w:lsdException w:name="Colorful Grid Accent 1" w:semiHidden="0" w:uiPriority="73" w:unhideWhenUsed="0"/>
+    <w:lsdException w:name="Light Shading Accent 2" w:semiHidden="0" w:uiPriority="60" w:unhideWhenUsed="0"/>
+    <w:lsdException w:name="Light List Accent 2" w:semiHidden="0" w:uiPriority="61" w:unhideWhenUsed="0"/>
+    <w:lsdException w:name="Light Grid Accent 2" w:semiHidden="0" w:uiPriority="62" w:unhideWhenUsed="0"/>
+    <w:lsdException w:name="Medium Shading 1 Accent 2" w:semiHidden="0" w:uiPriority="63" w:unhideWhenUsed="0"/>
+    <w:lsdException w:name="Medium Shading 2 Accent 2" w:semiHidden="0" w:uiPriority="64" w:unhideWhenUsed="0"/>
+    <w:lsdException w:name="Medium List 1 Accent 2" w:semiHidden="0" w:uiPriority="65" w:unhideWhenUsed="0"/>
+    <w:lsdException w:name="Medium List 2 Accent 2" w:semiHidden="0" w:uiPriority="66" w:unhideWhenUsed="0"/>
+    <w:lsdException w:name="Medium Grid 1 Accent 2" w:semiHidden="0" w:uiPriority="67" w:unhideWhenUsed="0"/>
+    <w:lsdException w:name="Medium Grid 2 Accent 2" w:semiHidden="0" w:uiPriority="68" w:unhideWhenUsed="0"/>
+    <w:lsdException w:name="Medium Grid 3 Accent 2" w:semiHidden="0" w:uiPriority="69" w:unhideWhenUsed="0"/>
+    <w:lsdException w:name="Dark List Accent 2" w:semiHidden="0" w:uiPriority="70" w:unhideWhenUsed="0"/>
+    <w:lsdException w:name="Colorful Shading Accent 2" w:semiHidden="0" w:uiPriority="71" w:unhideWhenUsed="0"/>
+    <w:lsdException w:name="Colorful List Accent 2" w:semiHidden="0" w:uiPriority="72" w:unhideWhenUsed="0"/>
+    <w:lsdException w:name="Colorful Grid Accent 2" w:semiHidden="0" w:uiPriority="73" w:unhideWhenUsed="0"/>
+    <w:lsdException w:name="Light Shading Accent 3" w:semiHidden="0" w:uiPriority="60" w:unhideWhenUsed="0"/>
+    <w:lsdException w:name="Light List Accent 3" w:semiHidden="0" w:uiPriority="61" w:unhideWhenUsed="0"/>
+    <w:lsdException w:name="Light Grid Accent 3" w:semiHidden="0" w:uiPriority="62" w:unhideWhenUsed="0"/>
+    <w:lsdException w:name="Medium Shading 1 Accent 3" w:semiHidden="0" w:uiPriority="63" w:unhideWhenUsed="0"/>
+    <w:lsdException w:name="Medium Shading 2 Accent 3" w:semiHidden="0" w:uiPriority="64" w:unhideWhenUsed="0"/>
+    <w:lsdException w:name="Medium List 1 Accent 3" w:semiHidden="0" w:uiPriority="65" w:unhideWhenUsed="0"/>
+    <w:lsdException w:name="Medium List 2 Accent 3" w:semiHidden="0" w:uiPriority="66" w:unhideWhenUsed="0"/>
+    <w:lsdException w:name="Medium Grid 1 Accent 3" w:semiHidden="0" w:uiPriority="67" w:unhideWhenUsed="0"/>
+    <w:lsdException w:name="Medium Grid 2 Accent 3" w:semiHidden="0" w:uiPriority="68" w:unhideWhenUsed="0"/>
+    <w:lsdException w:name="Medium Grid 3 Accent 3" w:semiHidden="0" w:uiPriority="69" w:unhideWhenUsed="0"/>
+    <w:lsdException w:name="Dark List Accent 3" w:semiHidden="0" w:uiPriority="70" w:unhideWhenUsed="0"/>
+    <w:lsdException w:name="Colorful Shading Accent 3" w:semiHidden="0" w:uiPriority="71" w:unhideWhenUsed="0"/>
+    <w:lsdException w:name="Colorful List Accent 3" w:semiHidden="0" w:uiPriority="72" w:unhideWhenUsed="0"/>
+    <w:lsdException w:name="Colorful Grid Accent 3" w:semiHidden="0" w:uiPriority="73" w:unhideWhenUsed="0"/>
+    <w:lsdException w:name="Light Shading Accent 4" w:semiHidden="0" w:uiPriority="60" w:unhideWhenUsed="0"/>
+    <w:lsdException w:name="Light List Accent 4" w:semiHidden="0" w:uiPriority="61" w:unhideWhenUsed="0"/>
+    <w:lsdException w:name="Light Grid Accent 4" w:semiHidden="0" w:uiPriority="62" w:unhideWhenUsed="0"/>
+    <w:lsdException w:name="Medium Shading 1 Accent 4" w:semiHidden="0" w:uiPriority="63" w:unhideWhenUsed="0"/>
+    <w:lsdException w:name="Medium Shading 2 Accent 4" w:semiHidden="0" w:uiPriority="64" w:unhideWhenUsed="0"/>
+    <w:lsdException w:name="Medium List 1 Accent 4" w:semiHidden="0" w:uiPriority="65" w:unhideWhenUsed="0"/>
+    <w:lsdException w:name="Medium List 2 Accent 4" w:semiHidden="0" w:uiPriority="66" w:unhideWhenUsed="0"/>
+    <w:lsdException w:name="Medium Grid 1 Accent 4" w:semiHidden="0" w:uiPriority="67" w:unhideWhenUsed="0"/>
+    <w:lsdException w:name="Medium Grid 2 Accent 4" w:semiHidden="0" w:uiPriority="68" w:unhideWhenUsed="0"/>
+    <w:lsdException w:name="Medium Grid 3 Accent 4" w:semiHidden="0" w:uiPriority="69" w:unhideWhenUsed="0"/>
+    <w:lsdException w:name="Dark List Accent 4" w:semiHidden="0" w:uiPriority="70" w:unhideWhenUsed="0"/>
+    <w:lsdException w:name="Colorful Shading Accent 4" w:semiHidden="0" w:uiPriority="71" w:unhideWhenUsed="0"/>
+    <w:lsdException w:name="Colorful List Accent 4" w:semiHidden="0" w:uiPriority="72" w:unhideWhenUsed="0"/>
+    <w:lsdException w:name="Colorful Grid Accent 4" w:semiHidden="0" w:uiPriority="73" w:unhideWhenUsed="0"/>
+    <w:lsdException w:name="Light Shading Accent 5" w:semiHidden="0" w:uiPriority="60" w:unhideWhenUsed="0"/>
+    <w:lsdException w:name="Light List Accent 5" w:semiHidden="0" w:uiPriority="61" w:unhideWhenUsed="0"/>
+    <w:lsdException w:name="Light Grid Accent 5" w:semiHidden="0" w:uiPriority="62" w:unhideWhenUsed="0"/>
+    <w:lsdException w:name="Medium Shading 1 Accent 5" w:semiHidden="0" w:uiPriority="63" w:unhideWhenUsed="0"/>
+    <w:lsdException w:name="Medium Shading 2 Accent 5" w:semiHidden="0" w:uiPriority="64" w:unhideWhenUsed="0"/>
+    <w:lsdException w:name="Medium List 1 Accent 5" w:semiHidden="0" w:uiPriority="65" w:unhideWhenUsed="0"/>
+    <w:lsdException w:name="Medium List 2 Accent 5" w:semiHidden="0" w:uiPriority="66" w:unhideWhenUsed="0"/>
+    <w:lsdException w:name="Medium Grid 1 Accent 5" w:semiHidden="0" w:uiPriority="67" w:unhideWhenUsed="0"/>
+    <w:lsdException w:name="Medium Grid 2 Accent 5" w:semiHidden="0" w:uiPriority="68" w:unhideWhenUsed="0"/>
+    <w:lsdException w:name="Medium Grid 3 Accent 5" w:semiHidden="0" w:uiPriority="69" w:unhideWhenUsed="0"/>
+    <w:lsdException w:name="Dark List Accent 5" w:semiHidden="0" w:uiPriority="70" w:unhideWhenUsed="0"/>
+    <w:lsdException w:name="Colorful Shading Accent 5" w:semiHidden="0" w:uiPriority="71" w:unhideWhenUsed="0"/>
+    <w:lsdException w:name="Colorful List Accent 5" w:semiHidden="0" w:uiPriority="72" w:unhideWhenUsed="0"/>
+    <w:lsdException w:name="Colorful Grid Accent 5" w:semiHidden="0" w:uiPriority="73" w:unhideWhenUsed="0"/>
+    <w:lsdException w:name="Light Shading Accent 6" w:semiHidden="0" w:uiPriority="60" w:unhideWhenUsed="0"/>
+    <w:lsdException w:name="Light List Accent 6" w:semiHidden="0" w:uiPriority="61" w:unhideWhenUsed="0"/>
+    <w:lsdException w:name="Light Grid Accent 6" w:semiHidden="0" w:uiPriority="62" w:unhideWhenUsed="0"/>
+    <w:lsdException w:name="Medium Shading 1 Accent 6" w:semiHidden="0" w:uiPriority="63" w:unhideWhenUsed="0"/>
+    <w:lsdException w:name="Medium Shading 2 Accent 6" w:semiHidden="0" w:uiPriority="64" w:unhideWhenUsed="0"/>
+    <w:lsdException w:name="Medium List 1 Accent 6" w:semiHidden="0" w:uiPriority="65" w:unhideWhenUsed="0"/>
+    <w:lsdException w:name="Medium List 2 Accent 6" w:semiHidden="0" w:uiPriority="66" w:unhideWhenUsed="0"/>
+    <w:lsdException w:name="Medium Grid 1 Accent 6" w:semiHidden="0" w:uiPriority="67" w:unhideWhenUsed="0"/>
+    <w:lsdException w:name="Medium Grid 2 Accent 6" w:semiHidden="0" w:uiPriority="68" w:unhideWhenUsed="0"/>
+    <w:lsdException w:name="Medium Grid 3 Accent 6" w:semiHidden="0" w:uiPriority="69" w:unhideWhenUsed="0"/>
+    <w:lsdException w:name="Dark List Accent 6" w:semiHidden="0" w:uiPriority="70" w:unhideWhenUsed="0"/>
+    <w:lsdException w:name="Colorful Shading Accent 6" w:semiHidden="0" w:uiPriority="71" w:unhideWhenUsed="0"/>
+    <w:lsdException w:name="Colorful List Accent 6" w:semiHidden="0" w:uiPriority="72" w:unhideWhenUsed="0"/>
+    <w:lsdException w:name="Colorful Grid Accent 6" w:semiHidden="0" w:uiPriority="73" w:unhideWhenUsed="0"/>
+    <w:lsdException w:name="Subtle Emphasis" w:semiHidden="0" w:uiPriority="19" w:unhideWhenUsed="0" w:qFormat="1"/>
+    <w:lsdException w:name="Intense Emphasis" w:semiHidden="0" w:uiPriority="21" w:unhideWhenUsed="0" w:qFormat="1"/>
+    <w:lsdException w:name="Subtle Reference" w:semiHidden="0" w:uiPriority="31" w:unhideWhenUsed="0" w:qFormat="1"/>
+    <w:lsdException w:name="Intense Reference" w:semiHidden="0" w:uiPriority="32" w:unhideWhenUsed="0" w:qFormat="1"/>
+    <w:lsdException w:name="Book Title" w:semiHidden="0" w:uiPriority="33" w:unhideWhenUsed="0" w:qFormat="1"/>
+    <w:lsdException w:name="Bibliography" w:uiPriority="37"/>
+    <w:lsdException w:name="TOC Heading" w:uiPriority="39" w:qFormat="1"/>
   </w:latentStyles>
   <w:style w:type="paragraph" w:default="1" w:styleId="Normal">
     <w:name w:val="Normal"/>
@@ -5901,6 +5500,7 @@
     <w:uiPriority w:val="99"/>
     <w:semiHidden/>
     <w:unhideWhenUsed/>
+    <w:qFormat/>
     <w:tblPr>
       <w:tblInd w:w="0" w:type="dxa"/>
       <w:tblCellMar>
@@ -6294,7 +5894,7 @@
       <w:szCs w:val="18"/>
     </w:rPr>
   </w:style>
-  <w:style w:type="character" w:styleId="UnresolvedMention">
+  <w:style w:type="character" w:customStyle="1" w:styleId="UnresolvedMention">
     <w:name w:val="Unresolved Mention"/>
     <w:basedOn w:val="DefaultParagraphFont"/>
     <w:uiPriority w:val="99"/>
@@ -6352,7 +5952,7 @@
     </a:clrScheme>
     <a:fontScheme name="Office">
       <a:majorFont>
-        <a:latin typeface="Calibri Light" panose="020F0302020204030204"/>
+        <a:latin typeface="Calibri Light"/>
         <a:ea typeface=""/>
         <a:cs typeface=""/>
         <a:font script="Jpan" typeface="游ゴシック Light"/>
@@ -6404,7 +6004,7 @@
         <a:font script="Tfng" typeface="Ebrima"/>
       </a:majorFont>
       <a:minorFont>
-        <a:latin typeface="Calibri" panose="020F0502020204030204"/>
+        <a:latin typeface="Calibri"/>
         <a:ea typeface=""/>
         <a:cs typeface=""/>
         <a:font script="Jpan" typeface="游明朝"/>
@@ -6598,7 +6198,7 @@
   <a:extraClrSchemeLst/>
   <a:extLst>
     <a:ext uri="{05A4C25C-085E-4340-85A3-A5531E510DB2}">
-      <thm15:themeFamily xmlns:thm15="http://schemas.microsoft.com/office/thememl/2012/main" name="Office Theme" id="{62F939B6-93AF-4DB8-9C6B-D6C7DFDC589F}" vid="{4A3C46E8-61CC-4603-A589-7422A47A8E4A}"/>
+      <thm15:themeFamily xmlns:thm15="http://schemas.microsoft.com/office/thememl/2012/main" xmlns="" name="Office Theme" id="{62F939B6-93AF-4DB8-9C6B-D6C7DFDC589F}" vid="{4A3C46E8-61CC-4603-A589-7422A47A8E4A}"/>
     </a:ext>
   </a:extLst>
 </a:theme>
@@ -6609,7 +6209,7 @@
 </file>
 
 <file path=customXml/itemProps1.xml><?xml version="1.0" encoding="utf-8"?>
-<ds:datastoreItem xmlns:ds="http://schemas.openxmlformats.org/officeDocument/2006/customXml" ds:itemID="{E7B5B529-4007-412B-A950-2D68B9A665D7}">
+<ds:datastoreItem xmlns:ds="http://schemas.openxmlformats.org/officeDocument/2006/customXml" ds:itemID="{28BF452C-A461-46A3-BBA4-2D2F8A4A3D20}">
   <ds:schemaRefs>
     <ds:schemaRef ds:uri="http://schemas.openxmlformats.org/officeDocument/2006/bibliography"/>
   </ds:schemaRefs>

</xml_diff>

<commit_message>
Wrote ANN and ACO sections
</commit_message>
<xml_diff>
--- a/Dissertation.docx
+++ b/Dissertation.docx
@@ -1,6 +1,6 @@
 
 <file path=word/document.xml><?xml version="1.0" encoding="utf-8"?>
-<w:document xmlns:ve="http://schemas.openxmlformats.org/markup-compatibility/2006" xmlns:o="urn:schemas-microsoft-com:office:office" xmlns:r="http://schemas.openxmlformats.org/officeDocument/2006/relationships" xmlns:m="http://schemas.openxmlformats.org/officeDocument/2006/math" xmlns:v="urn:schemas-microsoft-com:vml" xmlns:wp="http://schemas.openxmlformats.org/drawingml/2006/wordprocessingDrawing" xmlns:w10="urn:schemas-microsoft-com:office:word" xmlns:w="http://schemas.openxmlformats.org/wordprocessingml/2006/main" xmlns:wne="http://schemas.microsoft.com/office/word/2006/wordml">
+<w:document xmlns:wpc="http://schemas.microsoft.com/office/word/2010/wordprocessingCanvas" xmlns:cx="http://schemas.microsoft.com/office/drawing/2014/chartex" xmlns:cx1="http://schemas.microsoft.com/office/drawing/2015/9/8/chartex" xmlns:cx2="http://schemas.microsoft.com/office/drawing/2015/10/21/chartex" xmlns:cx3="http://schemas.microsoft.com/office/drawing/2016/5/9/chartex" xmlns:cx4="http://schemas.microsoft.com/office/drawing/2016/5/10/chartex" xmlns:cx5="http://schemas.microsoft.com/office/drawing/2016/5/11/chartex" xmlns:cx6="http://schemas.microsoft.com/office/drawing/2016/5/12/chartex" xmlns:cx7="http://schemas.microsoft.com/office/drawing/2016/5/13/chartex" xmlns:cx8="http://schemas.microsoft.com/office/drawing/2016/5/14/chartex" xmlns:mc="http://schemas.openxmlformats.org/markup-compatibility/2006" xmlns:aink="http://schemas.microsoft.com/office/drawing/2016/ink" xmlns:am3d="http://schemas.microsoft.com/office/drawing/2017/model3d" xmlns:o="urn:schemas-microsoft-com:office:office" xmlns:r="http://schemas.openxmlformats.org/officeDocument/2006/relationships" xmlns:m="http://schemas.openxmlformats.org/officeDocument/2006/math" xmlns:v="urn:schemas-microsoft-com:vml" xmlns:wp14="http://schemas.microsoft.com/office/word/2010/wordprocessingDrawing" xmlns:wp="http://schemas.openxmlformats.org/drawingml/2006/wordprocessingDrawing" xmlns:w10="urn:schemas-microsoft-com:office:word" xmlns:w="http://schemas.openxmlformats.org/wordprocessingml/2006/main" xmlns:w14="http://schemas.microsoft.com/office/word/2010/wordml" xmlns:w15="http://schemas.microsoft.com/office/word/2012/wordml" xmlns:w16cid="http://schemas.microsoft.com/office/word/2016/wordml/cid" xmlns:w16se="http://schemas.microsoft.com/office/word/2015/wordml/symex" xmlns:wpg="http://schemas.microsoft.com/office/word/2010/wordprocessingGroup" xmlns:wpi="http://schemas.microsoft.com/office/word/2010/wordprocessingInk" xmlns:wne="http://schemas.microsoft.com/office/word/2006/wordml" xmlns:wps="http://schemas.microsoft.com/office/word/2010/wordprocessingShape" mc:Ignorable="w14 w15 w16se w16cid wp14">
   <w:body>
     <w:p>
       <w:r>
@@ -45,7 +45,7 @@
                     <a:blip r:embed="rId8" cstate="print">
                       <a:extLst>
                         <a:ext uri="{28A0092B-C50C-407E-A947-70E740481C1C}">
-                          <a14:useLocalDpi xmlns:a14="http://schemas.microsoft.com/office/drawing/2010/main" xmlns:wps="http://schemas.microsoft.com/office/word/2010/wordprocessingShape" xmlns:wpi="http://schemas.microsoft.com/office/word/2010/wordprocessingInk" xmlns:wpg="http://schemas.microsoft.com/office/word/2010/wordprocessingGroup" xmlns:w16se="http://schemas.microsoft.com/office/word/2015/wordml/symex" xmlns:w16cid="http://schemas.microsoft.com/office/word/2016/wordml/cid" xmlns:w15="http://schemas.microsoft.com/office/word/2012/wordml" xmlns:w14="http://schemas.microsoft.com/office/word/2010/wordml" xmlns:w="http://schemas.openxmlformats.org/wordprocessingml/2006/main" xmlns:w10="urn:schemas-microsoft-com:office:word" xmlns:wp14="http://schemas.microsoft.com/office/word/2010/wordprocessingDrawing" xmlns:v="urn:schemas-microsoft-com:vml" xmlns:o="urn:schemas-microsoft-com:office:office" xmlns:am3d="http://schemas.microsoft.com/office/drawing/2017/model3d" xmlns:aink="http://schemas.microsoft.com/office/drawing/2016/ink" xmlns:mc="http://schemas.openxmlformats.org/markup-compatibility/2006" xmlns:cx8="http://schemas.microsoft.com/office/drawing/2016/5/14/chartex" xmlns:cx7="http://schemas.microsoft.com/office/drawing/2016/5/13/chartex" xmlns:cx6="http://schemas.microsoft.com/office/drawing/2016/5/12/chartex" xmlns:cx5="http://schemas.microsoft.com/office/drawing/2016/5/11/chartex" xmlns:cx4="http://schemas.microsoft.com/office/drawing/2016/5/10/chartex" xmlns:cx3="http://schemas.microsoft.com/office/drawing/2016/5/9/chartex" xmlns:cx2="http://schemas.microsoft.com/office/drawing/2015/10/21/chartex" xmlns:cx1="http://schemas.microsoft.com/office/drawing/2015/9/8/chartex" xmlns:cx="http://schemas.microsoft.com/office/drawing/2014/chartex" xmlns:wpc="http://schemas.microsoft.com/office/word/2010/wordprocessingCanvas" xmlns="" val="0"/>
+                          <a14:useLocalDpi xmlns:a14="http://schemas.microsoft.com/office/drawing/2010/main" val="0"/>
                         </a:ext>
                       </a:extLst>
                     </a:blip>
@@ -176,17 +176,8 @@
                       <w:sz w:val="28"/>
                       <w:szCs w:val="28"/>
                     </w:rPr>
-                    <w:t xml:space="preserve">Ryan </w:t>
+                    <w:t>Ryan Porteous</w:t>
                   </w:r>
-                  <w:proofErr w:type="spellStart"/>
-                  <w:r>
-                    <w:rPr>
-                      <w:sz w:val="28"/>
-                      <w:szCs w:val="28"/>
-                    </w:rPr>
-                    <w:t>Porteous</w:t>
-                  </w:r>
-                  <w:proofErr w:type="spellEnd"/>
                 </w:p>
               </w:txbxContent>
             </v:textbox>
@@ -229,23 +220,7 @@
                       <w:sz w:val="28"/>
                       <w:szCs w:val="28"/>
                     </w:rPr>
-                    <w:t>BSc (</w:t>
-                  </w:r>
-                  <w:proofErr w:type="spellStart"/>
-                  <w:r>
-                    <w:rPr>
-                      <w:sz w:val="28"/>
-                      <w:szCs w:val="28"/>
-                    </w:rPr>
-                    <w:t>Hons</w:t>
-                  </w:r>
-                  <w:proofErr w:type="spellEnd"/>
-                  <w:r>
-                    <w:rPr>
-                      <w:sz w:val="28"/>
-                      <w:szCs w:val="28"/>
-                    </w:rPr>
-                    <w:t>) Computer Science</w:t>
+                    <w:t>BSc (Hons) Computer Science</w:t>
                   </w:r>
                 </w:p>
               </w:txbxContent>
@@ -273,16 +248,8 @@
                     <w:rPr>
                       <w:sz w:val="24"/>
                     </w:rPr>
-                    <w:t xml:space="preserve">Supervisor: Dr Michael </w:t>
+                    <w:t>Supervisor: Dr Michael Lones</w:t>
                   </w:r>
-                  <w:proofErr w:type="spellStart"/>
-                  <w:r>
-                    <w:rPr>
-                      <w:sz w:val="24"/>
-                    </w:rPr>
-                    <w:t>Lones</w:t>
-                  </w:r>
-                  <w:proofErr w:type="spellEnd"/>
                 </w:p>
                 <w:p>
                   <w:pPr>
@@ -295,30 +262,8 @@
                     <w:rPr>
                       <w:sz w:val="24"/>
                     </w:rPr>
-                    <w:t xml:space="preserve">Second Reader: Dr </w:t>
+                    <w:t>Second Reader: Dr Katrin Lohan</w:t>
                   </w:r>
-                  <w:proofErr w:type="spellStart"/>
-                  <w:r>
-                    <w:rPr>
-                      <w:sz w:val="24"/>
-                    </w:rPr>
-                    <w:t>Katrin</w:t>
-                  </w:r>
-                  <w:proofErr w:type="spellEnd"/>
-                  <w:r>
-                    <w:rPr>
-                      <w:sz w:val="24"/>
-                    </w:rPr>
-                    <w:t xml:space="preserve"> </w:t>
-                  </w:r>
-                  <w:proofErr w:type="spellStart"/>
-                  <w:r>
-                    <w:rPr>
-                      <w:sz w:val="24"/>
-                    </w:rPr>
-                    <w:t>Lohan</w:t>
-                  </w:r>
-                  <w:proofErr w:type="spellEnd"/>
                 </w:p>
               </w:txbxContent>
             </v:textbox>
@@ -353,15 +298,7 @@
         </w:rPr>
       </w:pPr>
       <w:r>
-        <w:t xml:space="preserve">I, Ryan </w:t>
-      </w:r>
-      <w:proofErr w:type="spellStart"/>
-      <w:r>
-        <w:t>Porteous</w:t>
-      </w:r>
-      <w:proofErr w:type="spellEnd"/>
-      <w:r>
-        <w:t xml:space="preserve"> confirm that this work submitted for assessment is my own and is expressed in my own words. Any uses made within it of the works of other authors in any form (e.g., ideas, equations, figures, text, tables, programs) are properly acknowledged at any point of their use. A list of the references employe</w:t>
+        <w:t>I, Ryan Porteous confirm that this work submitted for assessment is my own and is expressed in my own words. Any uses made within it of the works of other authors in any form (e.g., ideas, equations, figures, text, tables, programs) are properly acknowledged at any point of their use. A list of the references employe</w:t>
       </w:r>
       <w:r>
         <w:t>d is included.</w:t>
@@ -461,7 +398,7 @@
           <w:r>
             <w:fldChar w:fldCharType="separate"/>
           </w:r>
-          <w:hyperlink w:anchor="_Toc497168141" w:history="1">
+          <w:hyperlink w:anchor="_Toc497520211" w:history="1">
             <w:r>
               <w:rPr>
                 <w:rStyle w:val="Hyperlink"/>
@@ -505,7 +442,7 @@
                 <w:noProof/>
                 <w:webHidden/>
               </w:rPr>
-              <w:instrText xml:space="preserve"> PAGEREF _Toc497168141 \h </w:instrText>
+              <w:instrText xml:space="preserve"> PAGEREF _Toc497520211 \h </w:instrText>
             </w:r>
             <w:r>
               <w:rPr>
@@ -551,7 +488,7 @@
               <w:lang w:eastAsia="en-GB"/>
             </w:rPr>
           </w:pPr>
-          <w:hyperlink w:anchor="_Toc497168142" w:history="1">
+          <w:hyperlink w:anchor="_Toc497520212" w:history="1">
             <w:r>
               <w:rPr>
                 <w:rStyle w:val="Hyperlink"/>
@@ -595,7 +532,7 @@
                 <w:noProof/>
                 <w:webHidden/>
               </w:rPr>
-              <w:instrText xml:space="preserve"> PAGEREF _Toc497168142 \h </w:instrText>
+              <w:instrText xml:space="preserve"> PAGEREF _Toc497520212 \h </w:instrText>
             </w:r>
             <w:r>
               <w:rPr>
@@ -641,7 +578,7 @@
               <w:lang w:eastAsia="en-GB"/>
             </w:rPr>
           </w:pPr>
-          <w:hyperlink w:anchor="_Toc497168143" w:history="1">
+          <w:hyperlink w:anchor="_Toc497520213" w:history="1">
             <w:r>
               <w:rPr>
                 <w:rStyle w:val="Hyperlink"/>
@@ -685,7 +622,7 @@
                 <w:noProof/>
                 <w:webHidden/>
               </w:rPr>
-              <w:instrText xml:space="preserve"> PAGEREF _Toc497168143 \h </w:instrText>
+              <w:instrText xml:space="preserve"> PAGEREF _Toc497520213 \h </w:instrText>
             </w:r>
             <w:r>
               <w:rPr>
@@ -730,7 +667,7 @@
               <w:lang w:eastAsia="en-GB"/>
             </w:rPr>
           </w:pPr>
-          <w:hyperlink w:anchor="_Toc497168144" w:history="1">
+          <w:hyperlink w:anchor="_Toc497520214" w:history="1">
             <w:r>
               <w:rPr>
                 <w:rStyle w:val="Hyperlink"/>
@@ -774,7 +711,7 @@
                 <w:noProof/>
                 <w:webHidden/>
               </w:rPr>
-              <w:instrText xml:space="preserve"> PAGEREF _Toc497168144 \h </w:instrText>
+              <w:instrText xml:space="preserve"> PAGEREF _Toc497520214 \h </w:instrText>
             </w:r>
             <w:r>
               <w:rPr>
@@ -820,7 +757,7 @@
               <w:lang w:eastAsia="en-GB"/>
             </w:rPr>
           </w:pPr>
-          <w:hyperlink w:anchor="_Toc497168145" w:history="1">
+          <w:hyperlink w:anchor="_Toc497520215" w:history="1">
             <w:r>
               <w:rPr>
                 <w:rStyle w:val="Hyperlink"/>
@@ -864,7 +801,7 @@
                 <w:noProof/>
                 <w:webHidden/>
               </w:rPr>
-              <w:instrText xml:space="preserve"> PAGEREF _Toc497168145 \h </w:instrText>
+              <w:instrText xml:space="preserve"> PAGEREF _Toc497520215 \h </w:instrText>
             </w:r>
             <w:r>
               <w:rPr>
@@ -910,7 +847,7 @@
               <w:lang w:eastAsia="en-GB"/>
             </w:rPr>
           </w:pPr>
-          <w:hyperlink w:anchor="_Toc497168146" w:history="1">
+          <w:hyperlink w:anchor="_Toc497520216" w:history="1">
             <w:r>
               <w:rPr>
                 <w:rStyle w:val="Hyperlink"/>
@@ -954,7 +891,7 @@
                 <w:noProof/>
                 <w:webHidden/>
               </w:rPr>
-              <w:instrText xml:space="preserve"> PAGEREF _Toc497168146 \h </w:instrText>
+              <w:instrText xml:space="preserve"> PAGEREF _Toc497520216 \h </w:instrText>
             </w:r>
             <w:r>
               <w:rPr>
@@ -1000,7 +937,7 @@
               <w:lang w:eastAsia="en-GB"/>
             </w:rPr>
           </w:pPr>
-          <w:hyperlink w:anchor="_Toc497168147" w:history="1">
+          <w:hyperlink w:anchor="_Toc497520217" w:history="1">
             <w:r>
               <w:rPr>
                 <w:rStyle w:val="Hyperlink"/>
@@ -1023,7 +960,7 @@
                 <w:rStyle w:val="Hyperlink"/>
                 <w:noProof/>
               </w:rPr>
-              <w:t>Neural Networks</w:t>
+              <w:t>Artificial Neural Networks</w:t>
             </w:r>
             <w:r>
               <w:rPr>
@@ -1044,7 +981,7 @@
                 <w:noProof/>
                 <w:webHidden/>
               </w:rPr>
-              <w:instrText xml:space="preserve"> PAGEREF _Toc497168147 \h </w:instrText>
+              <w:instrText xml:space="preserve"> PAGEREF _Toc497520217 \h </w:instrText>
             </w:r>
             <w:r>
               <w:rPr>
@@ -1090,7 +1027,7 @@
               <w:lang w:eastAsia="en-GB"/>
             </w:rPr>
           </w:pPr>
-          <w:hyperlink w:anchor="_Toc497168148" w:history="1">
+          <w:hyperlink w:anchor="_Toc497520218" w:history="1">
             <w:r>
               <w:rPr>
                 <w:rStyle w:val="Hyperlink"/>
@@ -1115,8 +1052,6 @@
               </w:rPr>
               <w:t>Swarm Intelligence</w:t>
             </w:r>
-            <w:bookmarkStart w:id="0" w:name="_GoBack"/>
-            <w:bookmarkEnd w:id="0"/>
             <w:r>
               <w:rPr>
                 <w:noProof/>
@@ -1136,7 +1071,7 @@
                 <w:noProof/>
                 <w:webHidden/>
               </w:rPr>
-              <w:instrText xml:space="preserve"> PAGEREF _Toc497168148 \h </w:instrText>
+              <w:instrText xml:space="preserve"> PAGEREF _Toc497520218 \h </w:instrText>
             </w:r>
             <w:r>
               <w:rPr>
@@ -1156,7 +1091,7 @@
                 <w:noProof/>
                 <w:webHidden/>
               </w:rPr>
-              <w:t>4</w:t>
+              <w:t>5</w:t>
             </w:r>
             <w:r>
               <w:rPr>
@@ -1182,7 +1117,7 @@
               <w:lang w:eastAsia="en-GB"/>
             </w:rPr>
           </w:pPr>
-          <w:hyperlink w:anchor="_Toc497168149" w:history="1">
+          <w:hyperlink w:anchor="_Toc497520219" w:history="1">
             <w:r>
               <w:rPr>
                 <w:rStyle w:val="Hyperlink"/>
@@ -1226,7 +1161,7 @@
                 <w:noProof/>
                 <w:webHidden/>
               </w:rPr>
-              <w:instrText xml:space="preserve"> PAGEREF _Toc497168149 \h </w:instrText>
+              <w:instrText xml:space="preserve"> PAGEREF _Toc497520219 \h </w:instrText>
             </w:r>
             <w:r>
               <w:rPr>
@@ -1246,7 +1181,7 @@
                 <w:noProof/>
                 <w:webHidden/>
               </w:rPr>
-              <w:t>4</w:t>
+              <w:t>6</w:t>
             </w:r>
             <w:r>
               <w:rPr>
@@ -1272,7 +1207,7 @@
               <w:lang w:eastAsia="en-GB"/>
             </w:rPr>
           </w:pPr>
-          <w:hyperlink w:anchor="_Toc497168150" w:history="1">
+          <w:hyperlink w:anchor="_Toc497520220" w:history="1">
             <w:r>
               <w:rPr>
                 <w:rStyle w:val="Hyperlink"/>
@@ -1316,7 +1251,7 @@
                 <w:noProof/>
                 <w:webHidden/>
               </w:rPr>
-              <w:instrText xml:space="preserve"> PAGEREF _Toc497168150 \h </w:instrText>
+              <w:instrText xml:space="preserve"> PAGEREF _Toc497520220 \h </w:instrText>
             </w:r>
             <w:r>
               <w:rPr>
@@ -1336,7 +1271,7 @@
                 <w:noProof/>
                 <w:webHidden/>
               </w:rPr>
-              <w:t>4</w:t>
+              <w:t>6</w:t>
             </w:r>
             <w:r>
               <w:rPr>
@@ -1362,7 +1297,7 @@
               <w:lang w:eastAsia="en-GB"/>
             </w:rPr>
           </w:pPr>
-          <w:hyperlink w:anchor="_Toc497168151" w:history="1">
+          <w:hyperlink w:anchor="_Toc497520221" w:history="1">
             <w:r>
               <w:rPr>
                 <w:rStyle w:val="Hyperlink"/>
@@ -1406,7 +1341,7 @@
                 <w:noProof/>
                 <w:webHidden/>
               </w:rPr>
-              <w:instrText xml:space="preserve"> PAGEREF _Toc497168151 \h </w:instrText>
+              <w:instrText xml:space="preserve"> PAGEREF _Toc497520221 \h </w:instrText>
             </w:r>
             <w:r>
               <w:rPr>
@@ -1426,7 +1361,96 @@
                 <w:noProof/>
                 <w:webHidden/>
               </w:rPr>
-              <w:t>4</w:t>
+              <w:t>6</w:t>
+            </w:r>
+            <w:r>
+              <w:rPr>
+                <w:noProof/>
+                <w:webHidden/>
+              </w:rPr>
+              <w:fldChar w:fldCharType="end"/>
+            </w:r>
+          </w:hyperlink>
+        </w:p>
+        <w:p>
+          <w:pPr>
+            <w:pStyle w:val="TOC1"/>
+            <w:tabs>
+              <w:tab w:val="left" w:pos="440"/>
+            </w:tabs>
+            <w:rPr>
+              <w:rFonts w:asciiTheme="minorHAnsi" w:eastAsiaTheme="minorEastAsia" w:hAnsiTheme="minorHAnsi" w:cstheme="minorBidi"/>
+              <w:noProof/>
+              <w:sz w:val="22"/>
+              <w:szCs w:val="22"/>
+              <w:lang w:eastAsia="en-GB"/>
+            </w:rPr>
+          </w:pPr>
+          <w:hyperlink w:anchor="_Toc497520222" w:history="1">
+            <w:r>
+              <w:rPr>
+                <w:rStyle w:val="Hyperlink"/>
+                <w:noProof/>
+              </w:rPr>
+              <w:t>3</w:t>
+            </w:r>
+            <w:r>
+              <w:rPr>
+                <w:rFonts w:asciiTheme="minorHAnsi" w:eastAsiaTheme="minorEastAsia" w:hAnsiTheme="minorHAnsi" w:cstheme="minorBidi"/>
+                <w:noProof/>
+                <w:sz w:val="22"/>
+                <w:szCs w:val="22"/>
+                <w:lang w:eastAsia="en-GB"/>
+              </w:rPr>
+              <w:tab/>
+            </w:r>
+            <w:r>
+              <w:rPr>
+                <w:rStyle w:val="Hyperlink"/>
+                <w:noProof/>
+              </w:rPr>
+              <w:t>Availability of Bio-inspired Algorithms in R</w:t>
+            </w:r>
+            <w:r>
+              <w:rPr>
+                <w:noProof/>
+                <w:webHidden/>
+              </w:rPr>
+              <w:tab/>
+            </w:r>
+            <w:r>
+              <w:rPr>
+                <w:noProof/>
+                <w:webHidden/>
+              </w:rPr>
+              <w:fldChar w:fldCharType="begin"/>
+            </w:r>
+            <w:r>
+              <w:rPr>
+                <w:noProof/>
+                <w:webHidden/>
+              </w:rPr>
+              <w:instrText xml:space="preserve"> PAGEREF _Toc497520222 \h </w:instrText>
+            </w:r>
+            <w:r>
+              <w:rPr>
+                <w:noProof/>
+                <w:webHidden/>
+              </w:rPr>
+            </w:r>
+            <w:r>
+              <w:rPr>
+                <w:noProof/>
+                <w:webHidden/>
+              </w:rPr>
+              <w:fldChar w:fldCharType="separate"/>
+            </w:r>
+            <w:r>
+              <w:rPr>
+                <w:noProof/>
+                <w:webHidden/>
+              </w:rPr>
+              <w:t>6</w:t>
             </w:r>
             <w:r>
               <w:rPr>
@@ -1452,13 +1476,13 @@
               <w:lang w:eastAsia="en-GB"/>
             </w:rPr>
           </w:pPr>
-          <w:hyperlink w:anchor="_Toc497168152" w:history="1">
+          <w:hyperlink w:anchor="_Toc497520223" w:history="1">
             <w:r>
               <w:rPr>
                 <w:rStyle w:val="Hyperlink"/>
                 <w:noProof/>
               </w:rPr>
-              <w:t>2.6</w:t>
+              <w:t>3.1</w:t>
             </w:r>
             <w:r>
               <w:rPr>
@@ -1475,7 +1499,7 @@
                 <w:rStyle w:val="Hyperlink"/>
                 <w:noProof/>
               </w:rPr>
-              <w:t>Particle Swarm</w:t>
+              <w:t>Main Areas</w:t>
             </w:r>
             <w:r>
               <w:rPr>
@@ -1496,7 +1520,7 @@
                 <w:noProof/>
                 <w:webHidden/>
               </w:rPr>
-              <w:instrText xml:space="preserve"> PAGEREF _Toc497168152 \h </w:instrText>
+              <w:instrText xml:space="preserve"> PAGEREF _Toc497520223 \h </w:instrText>
             </w:r>
             <w:r>
               <w:rPr>
@@ -1516,96 +1540,7 @@
                 <w:noProof/>
                 <w:webHidden/>
               </w:rPr>
-              <w:t>4</w:t>
-            </w:r>
-            <w:r>
-              <w:rPr>
-                <w:noProof/>
-                <w:webHidden/>
-              </w:rPr>
-              <w:fldChar w:fldCharType="end"/>
-            </w:r>
-          </w:hyperlink>
-        </w:p>
-        <w:p>
-          <w:pPr>
-            <w:pStyle w:val="TOC1"/>
-            <w:tabs>
-              <w:tab w:val="left" w:pos="440"/>
-            </w:tabs>
-            <w:rPr>
-              <w:rFonts w:asciiTheme="minorHAnsi" w:eastAsiaTheme="minorEastAsia" w:hAnsiTheme="minorHAnsi" w:cstheme="minorBidi"/>
-              <w:noProof/>
-              <w:sz w:val="22"/>
-              <w:szCs w:val="22"/>
-              <w:lang w:eastAsia="en-GB"/>
-            </w:rPr>
-          </w:pPr>
-          <w:hyperlink w:anchor="_Toc497168153" w:history="1">
-            <w:r>
-              <w:rPr>
-                <w:rStyle w:val="Hyperlink"/>
-                <w:noProof/>
-              </w:rPr>
-              <w:t>3</w:t>
-            </w:r>
-            <w:r>
-              <w:rPr>
-                <w:rFonts w:asciiTheme="minorHAnsi" w:eastAsiaTheme="minorEastAsia" w:hAnsiTheme="minorHAnsi" w:cstheme="minorBidi"/>
-                <w:noProof/>
-                <w:sz w:val="22"/>
-                <w:szCs w:val="22"/>
-                <w:lang w:eastAsia="en-GB"/>
-              </w:rPr>
-              <w:tab/>
-            </w:r>
-            <w:r>
-              <w:rPr>
-                <w:rStyle w:val="Hyperlink"/>
-                <w:noProof/>
-              </w:rPr>
-              <w:t>Availability of Bio-inspired Algorithms in R</w:t>
-            </w:r>
-            <w:r>
-              <w:rPr>
-                <w:noProof/>
-                <w:webHidden/>
-              </w:rPr>
-              <w:tab/>
-            </w:r>
-            <w:r>
-              <w:rPr>
-                <w:noProof/>
-                <w:webHidden/>
-              </w:rPr>
-              <w:fldChar w:fldCharType="begin"/>
-            </w:r>
-            <w:r>
-              <w:rPr>
-                <w:noProof/>
-                <w:webHidden/>
-              </w:rPr>
-              <w:instrText xml:space="preserve"> PAGEREF _Toc497168153 \h </w:instrText>
-            </w:r>
-            <w:r>
-              <w:rPr>
-                <w:noProof/>
-                <w:webHidden/>
-              </w:rPr>
-            </w:r>
-            <w:r>
-              <w:rPr>
-                <w:noProof/>
-                <w:webHidden/>
-              </w:rPr>
-              <w:fldChar w:fldCharType="separate"/>
-            </w:r>
-            <w:r>
-              <w:rPr>
-                <w:noProof/>
-                <w:webHidden/>
-              </w:rPr>
-              <w:t>5</w:t>
+              <w:t>7</w:t>
             </w:r>
             <w:r>
               <w:rPr>
@@ -1631,13 +1566,13 @@
               <w:lang w:eastAsia="en-GB"/>
             </w:rPr>
           </w:pPr>
-          <w:hyperlink w:anchor="_Toc497168154" w:history="1">
+          <w:hyperlink w:anchor="_Toc497520224" w:history="1">
             <w:r>
               <w:rPr>
                 <w:rStyle w:val="Hyperlink"/>
                 <w:noProof/>
               </w:rPr>
-              <w:t>3.1</w:t>
+              <w:t>3.2</w:t>
             </w:r>
             <w:r>
               <w:rPr>
@@ -1654,7 +1589,7 @@
                 <w:rStyle w:val="Hyperlink"/>
                 <w:noProof/>
               </w:rPr>
-              <w:t>Main Areas</w:t>
+              <w:t>Areas for Improvement / Areas to be Developed</w:t>
             </w:r>
             <w:r>
               <w:rPr>
@@ -1675,7 +1610,7 @@
                 <w:noProof/>
                 <w:webHidden/>
               </w:rPr>
-              <w:instrText xml:space="preserve"> PAGEREF _Toc497168154 \h </w:instrText>
+              <w:instrText xml:space="preserve"> PAGEREF _Toc497520224 \h </w:instrText>
             </w:r>
             <w:r>
               <w:rPr>
@@ -1695,7 +1630,274 @@
                 <w:noProof/>
                 <w:webHidden/>
               </w:rPr>
+              <w:t>7</w:t>
+            </w:r>
+            <w:r>
+              <w:rPr>
+                <w:noProof/>
+                <w:webHidden/>
+              </w:rPr>
+              <w:fldChar w:fldCharType="end"/>
+            </w:r>
+          </w:hyperlink>
+        </w:p>
+        <w:p>
+          <w:pPr>
+            <w:pStyle w:val="TOC1"/>
+            <w:tabs>
+              <w:tab w:val="left" w:pos="440"/>
+            </w:tabs>
+            <w:rPr>
+              <w:rFonts w:asciiTheme="minorHAnsi" w:eastAsiaTheme="minorEastAsia" w:hAnsiTheme="minorHAnsi" w:cstheme="minorBidi"/>
+              <w:noProof/>
+              <w:sz w:val="22"/>
+              <w:szCs w:val="22"/>
+              <w:lang w:eastAsia="en-GB"/>
+            </w:rPr>
+          </w:pPr>
+          <w:hyperlink w:anchor="_Toc497520225" w:history="1">
+            <w:r>
+              <w:rPr>
+                <w:rStyle w:val="Hyperlink"/>
+                <w:noProof/>
+              </w:rPr>
+              <w:t>4</w:t>
+            </w:r>
+            <w:r>
+              <w:rPr>
+                <w:rFonts w:asciiTheme="minorHAnsi" w:eastAsiaTheme="minorEastAsia" w:hAnsiTheme="minorHAnsi" w:cstheme="minorBidi"/>
+                <w:noProof/>
+                <w:sz w:val="22"/>
+                <w:szCs w:val="22"/>
+                <w:lang w:eastAsia="en-GB"/>
+              </w:rPr>
+              <w:tab/>
+            </w:r>
+            <w:r>
+              <w:rPr>
+                <w:rStyle w:val="Hyperlink"/>
+                <w:noProof/>
+              </w:rPr>
+              <w:t>Chosen Area</w:t>
+            </w:r>
+            <w:r>
+              <w:rPr>
+                <w:noProof/>
+                <w:webHidden/>
+              </w:rPr>
+              <w:tab/>
+            </w:r>
+            <w:r>
+              <w:rPr>
+                <w:noProof/>
+                <w:webHidden/>
+              </w:rPr>
+              <w:fldChar w:fldCharType="begin"/>
+            </w:r>
+            <w:r>
+              <w:rPr>
+                <w:noProof/>
+                <w:webHidden/>
+              </w:rPr>
+              <w:instrText xml:space="preserve"> PAGEREF _Toc497520225 \h </w:instrText>
+            </w:r>
+            <w:r>
+              <w:rPr>
+                <w:noProof/>
+                <w:webHidden/>
+              </w:rPr>
+            </w:r>
+            <w:r>
+              <w:rPr>
+                <w:noProof/>
+                <w:webHidden/>
+              </w:rPr>
+              <w:fldChar w:fldCharType="separate"/>
+            </w:r>
+            <w:r>
+              <w:rPr>
+                <w:noProof/>
+                <w:webHidden/>
+              </w:rPr>
+              <w:t>7</w:t>
+            </w:r>
+            <w:r>
+              <w:rPr>
+                <w:noProof/>
+                <w:webHidden/>
+              </w:rPr>
+              <w:fldChar w:fldCharType="end"/>
+            </w:r>
+          </w:hyperlink>
+        </w:p>
+        <w:p>
+          <w:pPr>
+            <w:pStyle w:val="TOC1"/>
+            <w:tabs>
+              <w:tab w:val="left" w:pos="440"/>
+            </w:tabs>
+            <w:rPr>
+              <w:rFonts w:asciiTheme="minorHAnsi" w:eastAsiaTheme="minorEastAsia" w:hAnsiTheme="minorHAnsi" w:cstheme="minorBidi"/>
+              <w:noProof/>
+              <w:sz w:val="22"/>
+              <w:szCs w:val="22"/>
+              <w:lang w:eastAsia="en-GB"/>
+            </w:rPr>
+          </w:pPr>
+          <w:hyperlink w:anchor="_Toc497520226" w:history="1">
+            <w:r>
+              <w:rPr>
+                <w:rStyle w:val="Hyperlink"/>
+                <w:noProof/>
+              </w:rPr>
               <w:t>5</w:t>
+            </w:r>
+            <w:r>
+              <w:rPr>
+                <w:rFonts w:asciiTheme="minorHAnsi" w:eastAsiaTheme="minorEastAsia" w:hAnsiTheme="minorHAnsi" w:cstheme="minorBidi"/>
+                <w:noProof/>
+                <w:sz w:val="22"/>
+                <w:szCs w:val="22"/>
+                <w:lang w:eastAsia="en-GB"/>
+              </w:rPr>
+              <w:tab/>
+            </w:r>
+            <w:r>
+              <w:rPr>
+                <w:rStyle w:val="Hyperlink"/>
+                <w:noProof/>
+              </w:rPr>
+              <w:t>Requirements Analysis</w:t>
+            </w:r>
+            <w:r>
+              <w:rPr>
+                <w:noProof/>
+                <w:webHidden/>
+              </w:rPr>
+              <w:tab/>
+            </w:r>
+            <w:r>
+              <w:rPr>
+                <w:noProof/>
+                <w:webHidden/>
+              </w:rPr>
+              <w:fldChar w:fldCharType="begin"/>
+            </w:r>
+            <w:r>
+              <w:rPr>
+                <w:noProof/>
+                <w:webHidden/>
+              </w:rPr>
+              <w:instrText xml:space="preserve"> PAGEREF _Toc497520226 \h </w:instrText>
+            </w:r>
+            <w:r>
+              <w:rPr>
+                <w:noProof/>
+                <w:webHidden/>
+              </w:rPr>
+            </w:r>
+            <w:r>
+              <w:rPr>
+                <w:noProof/>
+                <w:webHidden/>
+              </w:rPr>
+              <w:fldChar w:fldCharType="separate"/>
+            </w:r>
+            <w:r>
+              <w:rPr>
+                <w:noProof/>
+                <w:webHidden/>
+              </w:rPr>
+              <w:t>7</w:t>
+            </w:r>
+            <w:r>
+              <w:rPr>
+                <w:noProof/>
+                <w:webHidden/>
+              </w:rPr>
+              <w:fldChar w:fldCharType="end"/>
+            </w:r>
+          </w:hyperlink>
+        </w:p>
+        <w:p>
+          <w:pPr>
+            <w:pStyle w:val="TOC1"/>
+            <w:tabs>
+              <w:tab w:val="left" w:pos="440"/>
+            </w:tabs>
+            <w:rPr>
+              <w:rFonts w:asciiTheme="minorHAnsi" w:eastAsiaTheme="minorEastAsia" w:hAnsiTheme="minorHAnsi" w:cstheme="minorBidi"/>
+              <w:noProof/>
+              <w:sz w:val="22"/>
+              <w:szCs w:val="22"/>
+              <w:lang w:eastAsia="en-GB"/>
+            </w:rPr>
+          </w:pPr>
+          <w:hyperlink w:anchor="_Toc497520227" w:history="1">
+            <w:r>
+              <w:rPr>
+                <w:rStyle w:val="Hyperlink"/>
+                <w:noProof/>
+              </w:rPr>
+              <w:t>6</w:t>
+            </w:r>
+            <w:r>
+              <w:rPr>
+                <w:rFonts w:asciiTheme="minorHAnsi" w:eastAsiaTheme="minorEastAsia" w:hAnsiTheme="minorHAnsi" w:cstheme="minorBidi"/>
+                <w:noProof/>
+                <w:sz w:val="22"/>
+                <w:szCs w:val="22"/>
+                <w:lang w:eastAsia="en-GB"/>
+              </w:rPr>
+              <w:tab/>
+            </w:r>
+            <w:r>
+              <w:rPr>
+                <w:rStyle w:val="Hyperlink"/>
+                <w:noProof/>
+              </w:rPr>
+              <w:t>R Packages</w:t>
+            </w:r>
+            <w:r>
+              <w:rPr>
+                <w:noProof/>
+                <w:webHidden/>
+              </w:rPr>
+              <w:tab/>
+            </w:r>
+            <w:r>
+              <w:rPr>
+                <w:noProof/>
+                <w:webHidden/>
+              </w:rPr>
+              <w:fldChar w:fldCharType="begin"/>
+            </w:r>
+            <w:r>
+              <w:rPr>
+                <w:noProof/>
+                <w:webHidden/>
+              </w:rPr>
+              <w:instrText xml:space="preserve"> PAGEREF _Toc497520227 \h </w:instrText>
+            </w:r>
+            <w:r>
+              <w:rPr>
+                <w:noProof/>
+                <w:webHidden/>
+              </w:rPr>
+            </w:r>
+            <w:r>
+              <w:rPr>
+                <w:noProof/>
+                <w:webHidden/>
+              </w:rPr>
+              <w:fldChar w:fldCharType="separate"/>
+            </w:r>
+            <w:r>
+              <w:rPr>
+                <w:noProof/>
+                <w:webHidden/>
+              </w:rPr>
+              <w:t>7</w:t>
             </w:r>
             <w:r>
               <w:rPr>
@@ -1721,13 +1923,13 @@
               <w:lang w:eastAsia="en-GB"/>
             </w:rPr>
           </w:pPr>
-          <w:hyperlink w:anchor="_Toc497168155" w:history="1">
+          <w:hyperlink w:anchor="_Toc497520228" w:history="1">
             <w:r>
               <w:rPr>
                 <w:rStyle w:val="Hyperlink"/>
                 <w:noProof/>
               </w:rPr>
-              <w:t>3.2</w:t>
+              <w:t>6.1</w:t>
             </w:r>
             <w:r>
               <w:rPr>
@@ -1744,7 +1946,7 @@
                 <w:rStyle w:val="Hyperlink"/>
                 <w:noProof/>
               </w:rPr>
-              <w:t>Areas for Improvement / Areas to be Developed</w:t>
+              <w:t>Process of Package Creation</w:t>
             </w:r>
             <w:r>
               <w:rPr>
@@ -1765,7 +1967,7 @@
                 <w:noProof/>
                 <w:webHidden/>
               </w:rPr>
-              <w:instrText xml:space="preserve"> PAGEREF _Toc497168155 \h </w:instrText>
+              <w:instrText xml:space="preserve"> PAGEREF _Toc497520228 \h </w:instrText>
             </w:r>
             <w:r>
               <w:rPr>
@@ -1785,274 +1987,7 @@
                 <w:noProof/>
                 <w:webHidden/>
               </w:rPr>
-              <w:t>5</w:t>
-            </w:r>
-            <w:r>
-              <w:rPr>
-                <w:noProof/>
-                <w:webHidden/>
-              </w:rPr>
-              <w:fldChar w:fldCharType="end"/>
-            </w:r>
-          </w:hyperlink>
-        </w:p>
-        <w:p>
-          <w:pPr>
-            <w:pStyle w:val="TOC1"/>
-            <w:tabs>
-              <w:tab w:val="left" w:pos="440"/>
-            </w:tabs>
-            <w:rPr>
-              <w:rFonts w:asciiTheme="minorHAnsi" w:eastAsiaTheme="minorEastAsia" w:hAnsiTheme="minorHAnsi" w:cstheme="minorBidi"/>
-              <w:noProof/>
-              <w:sz w:val="22"/>
-              <w:szCs w:val="22"/>
-              <w:lang w:eastAsia="en-GB"/>
-            </w:rPr>
-          </w:pPr>
-          <w:hyperlink w:anchor="_Toc497168156" w:history="1">
-            <w:r>
-              <w:rPr>
-                <w:rStyle w:val="Hyperlink"/>
-                <w:noProof/>
-              </w:rPr>
-              <w:t>4</w:t>
-            </w:r>
-            <w:r>
-              <w:rPr>
-                <w:rFonts w:asciiTheme="minorHAnsi" w:eastAsiaTheme="minorEastAsia" w:hAnsiTheme="minorHAnsi" w:cstheme="minorBidi"/>
-                <w:noProof/>
-                <w:sz w:val="22"/>
-                <w:szCs w:val="22"/>
-                <w:lang w:eastAsia="en-GB"/>
-              </w:rPr>
-              <w:tab/>
-            </w:r>
-            <w:r>
-              <w:rPr>
-                <w:rStyle w:val="Hyperlink"/>
-                <w:noProof/>
-              </w:rPr>
-              <w:t>Chosen Area</w:t>
-            </w:r>
-            <w:r>
-              <w:rPr>
-                <w:noProof/>
-                <w:webHidden/>
-              </w:rPr>
-              <w:tab/>
-            </w:r>
-            <w:r>
-              <w:rPr>
-                <w:noProof/>
-                <w:webHidden/>
-              </w:rPr>
-              <w:fldChar w:fldCharType="begin"/>
-            </w:r>
-            <w:r>
-              <w:rPr>
-                <w:noProof/>
-                <w:webHidden/>
-              </w:rPr>
-              <w:instrText xml:space="preserve"> PAGEREF _Toc497168156 \h </w:instrText>
-            </w:r>
-            <w:r>
-              <w:rPr>
-                <w:noProof/>
-                <w:webHidden/>
-              </w:rPr>
-            </w:r>
-            <w:r>
-              <w:rPr>
-                <w:noProof/>
-                <w:webHidden/>
-              </w:rPr>
-              <w:fldChar w:fldCharType="separate"/>
-            </w:r>
-            <w:r>
-              <w:rPr>
-                <w:noProof/>
-                <w:webHidden/>
-              </w:rPr>
-              <w:t>5</w:t>
-            </w:r>
-            <w:r>
-              <w:rPr>
-                <w:noProof/>
-                <w:webHidden/>
-              </w:rPr>
-              <w:fldChar w:fldCharType="end"/>
-            </w:r>
-          </w:hyperlink>
-        </w:p>
-        <w:p>
-          <w:pPr>
-            <w:pStyle w:val="TOC1"/>
-            <w:tabs>
-              <w:tab w:val="left" w:pos="440"/>
-            </w:tabs>
-            <w:rPr>
-              <w:rFonts w:asciiTheme="minorHAnsi" w:eastAsiaTheme="minorEastAsia" w:hAnsiTheme="minorHAnsi" w:cstheme="minorBidi"/>
-              <w:noProof/>
-              <w:sz w:val="22"/>
-              <w:szCs w:val="22"/>
-              <w:lang w:eastAsia="en-GB"/>
-            </w:rPr>
-          </w:pPr>
-          <w:hyperlink w:anchor="_Toc497168157" w:history="1">
-            <w:r>
-              <w:rPr>
-                <w:rStyle w:val="Hyperlink"/>
-                <w:noProof/>
-              </w:rPr>
-              <w:t>5</w:t>
-            </w:r>
-            <w:r>
-              <w:rPr>
-                <w:rFonts w:asciiTheme="minorHAnsi" w:eastAsiaTheme="minorEastAsia" w:hAnsiTheme="minorHAnsi" w:cstheme="minorBidi"/>
-                <w:noProof/>
-                <w:sz w:val="22"/>
-                <w:szCs w:val="22"/>
-                <w:lang w:eastAsia="en-GB"/>
-              </w:rPr>
-              <w:tab/>
-            </w:r>
-            <w:r>
-              <w:rPr>
-                <w:rStyle w:val="Hyperlink"/>
-                <w:noProof/>
-              </w:rPr>
-              <w:t>Requirements Analysis</w:t>
-            </w:r>
-            <w:r>
-              <w:rPr>
-                <w:noProof/>
-                <w:webHidden/>
-              </w:rPr>
-              <w:tab/>
-            </w:r>
-            <w:r>
-              <w:rPr>
-                <w:noProof/>
-                <w:webHidden/>
-              </w:rPr>
-              <w:fldChar w:fldCharType="begin"/>
-            </w:r>
-            <w:r>
-              <w:rPr>
-                <w:noProof/>
-                <w:webHidden/>
-              </w:rPr>
-              <w:instrText xml:space="preserve"> PAGEREF _Toc497168157 \h </w:instrText>
-            </w:r>
-            <w:r>
-              <w:rPr>
-                <w:noProof/>
-                <w:webHidden/>
-              </w:rPr>
-            </w:r>
-            <w:r>
-              <w:rPr>
-                <w:noProof/>
-                <w:webHidden/>
-              </w:rPr>
-              <w:fldChar w:fldCharType="separate"/>
-            </w:r>
-            <w:r>
-              <w:rPr>
-                <w:noProof/>
-                <w:webHidden/>
-              </w:rPr>
-              <w:t>5</w:t>
-            </w:r>
-            <w:r>
-              <w:rPr>
-                <w:noProof/>
-                <w:webHidden/>
-              </w:rPr>
-              <w:fldChar w:fldCharType="end"/>
-            </w:r>
-          </w:hyperlink>
-        </w:p>
-        <w:p>
-          <w:pPr>
-            <w:pStyle w:val="TOC1"/>
-            <w:tabs>
-              <w:tab w:val="left" w:pos="440"/>
-            </w:tabs>
-            <w:rPr>
-              <w:rFonts w:asciiTheme="minorHAnsi" w:eastAsiaTheme="minorEastAsia" w:hAnsiTheme="minorHAnsi" w:cstheme="minorBidi"/>
-              <w:noProof/>
-              <w:sz w:val="22"/>
-              <w:szCs w:val="22"/>
-              <w:lang w:eastAsia="en-GB"/>
-            </w:rPr>
-          </w:pPr>
-          <w:hyperlink w:anchor="_Toc497168158" w:history="1">
-            <w:r>
-              <w:rPr>
-                <w:rStyle w:val="Hyperlink"/>
-                <w:noProof/>
-              </w:rPr>
-              <w:t>6</w:t>
-            </w:r>
-            <w:r>
-              <w:rPr>
-                <w:rFonts w:asciiTheme="minorHAnsi" w:eastAsiaTheme="minorEastAsia" w:hAnsiTheme="minorHAnsi" w:cstheme="minorBidi"/>
-                <w:noProof/>
-                <w:sz w:val="22"/>
-                <w:szCs w:val="22"/>
-                <w:lang w:eastAsia="en-GB"/>
-              </w:rPr>
-              <w:tab/>
-            </w:r>
-            <w:r>
-              <w:rPr>
-                <w:rStyle w:val="Hyperlink"/>
-                <w:noProof/>
-              </w:rPr>
-              <w:t>R Packages</w:t>
-            </w:r>
-            <w:r>
-              <w:rPr>
-                <w:noProof/>
-                <w:webHidden/>
-              </w:rPr>
-              <w:tab/>
-            </w:r>
-            <w:r>
-              <w:rPr>
-                <w:noProof/>
-                <w:webHidden/>
-              </w:rPr>
-              <w:fldChar w:fldCharType="begin"/>
-            </w:r>
-            <w:r>
-              <w:rPr>
-                <w:noProof/>
-                <w:webHidden/>
-              </w:rPr>
-              <w:instrText xml:space="preserve"> PAGEREF _Toc497168158 \h </w:instrText>
-            </w:r>
-            <w:r>
-              <w:rPr>
-                <w:noProof/>
-                <w:webHidden/>
-              </w:rPr>
-            </w:r>
-            <w:r>
-              <w:rPr>
-                <w:noProof/>
-                <w:webHidden/>
-              </w:rPr>
-              <w:fldChar w:fldCharType="separate"/>
-            </w:r>
-            <w:r>
-              <w:rPr>
-                <w:noProof/>
-                <w:webHidden/>
-              </w:rPr>
-              <w:t>5</w:t>
+              <w:t>7</w:t>
             </w:r>
             <w:r>
               <w:rPr>
@@ -2078,13 +2013,13 @@
               <w:lang w:eastAsia="en-GB"/>
             </w:rPr>
           </w:pPr>
-          <w:hyperlink w:anchor="_Toc497168159" w:history="1">
+          <w:hyperlink w:anchor="_Toc497520229" w:history="1">
             <w:r>
               <w:rPr>
                 <w:rStyle w:val="Hyperlink"/>
                 <w:noProof/>
               </w:rPr>
-              <w:t>6.1</w:t>
+              <w:t>6.2</w:t>
             </w:r>
             <w:r>
               <w:rPr>
@@ -2101,7 +2036,7 @@
                 <w:rStyle w:val="Hyperlink"/>
                 <w:noProof/>
               </w:rPr>
-              <w:t>Process of Package Creation</w:t>
+              <w:t>Packages and Software Tools to Aid in the Process</w:t>
             </w:r>
             <w:r>
               <w:rPr>
@@ -2122,7 +2057,7 @@
                 <w:noProof/>
                 <w:webHidden/>
               </w:rPr>
-              <w:instrText xml:space="preserve"> PAGEREF _Toc497168159 \h </w:instrText>
+              <w:instrText xml:space="preserve"> PAGEREF _Toc497520229 \h </w:instrText>
             </w:r>
             <w:r>
               <w:rPr>
@@ -2142,7 +2077,185 @@
                 <w:noProof/>
                 <w:webHidden/>
               </w:rPr>
-              <w:t>5</w:t>
+              <w:t>7</w:t>
+            </w:r>
+            <w:r>
+              <w:rPr>
+                <w:noProof/>
+                <w:webHidden/>
+              </w:rPr>
+              <w:fldChar w:fldCharType="end"/>
+            </w:r>
+          </w:hyperlink>
+        </w:p>
+        <w:p>
+          <w:pPr>
+            <w:pStyle w:val="TOC1"/>
+            <w:tabs>
+              <w:tab w:val="left" w:pos="440"/>
+            </w:tabs>
+            <w:rPr>
+              <w:rFonts w:asciiTheme="minorHAnsi" w:eastAsiaTheme="minorEastAsia" w:hAnsiTheme="minorHAnsi" w:cstheme="minorBidi"/>
+              <w:noProof/>
+              <w:sz w:val="22"/>
+              <w:szCs w:val="22"/>
+              <w:lang w:eastAsia="en-GB"/>
+            </w:rPr>
+          </w:pPr>
+          <w:hyperlink w:anchor="_Toc497520230" w:history="1">
+            <w:r>
+              <w:rPr>
+                <w:rStyle w:val="Hyperlink"/>
+                <w:noProof/>
+              </w:rPr>
+              <w:t>7</w:t>
+            </w:r>
+            <w:r>
+              <w:rPr>
+                <w:rFonts w:asciiTheme="minorHAnsi" w:eastAsiaTheme="minorEastAsia" w:hAnsiTheme="minorHAnsi" w:cstheme="minorBidi"/>
+                <w:noProof/>
+                <w:sz w:val="22"/>
+                <w:szCs w:val="22"/>
+                <w:lang w:eastAsia="en-GB"/>
+              </w:rPr>
+              <w:tab/>
+            </w:r>
+            <w:r>
+              <w:rPr>
+                <w:rStyle w:val="Hyperlink"/>
+                <w:noProof/>
+              </w:rPr>
+              <w:t>Evaluation Strategy</w:t>
+            </w:r>
+            <w:r>
+              <w:rPr>
+                <w:noProof/>
+                <w:webHidden/>
+              </w:rPr>
+              <w:tab/>
+            </w:r>
+            <w:r>
+              <w:rPr>
+                <w:noProof/>
+                <w:webHidden/>
+              </w:rPr>
+              <w:fldChar w:fldCharType="begin"/>
+            </w:r>
+            <w:r>
+              <w:rPr>
+                <w:noProof/>
+                <w:webHidden/>
+              </w:rPr>
+              <w:instrText xml:space="preserve"> PAGEREF _Toc497520230 \h </w:instrText>
+            </w:r>
+            <w:r>
+              <w:rPr>
+                <w:noProof/>
+                <w:webHidden/>
+              </w:rPr>
+            </w:r>
+            <w:r>
+              <w:rPr>
+                <w:noProof/>
+                <w:webHidden/>
+              </w:rPr>
+              <w:fldChar w:fldCharType="separate"/>
+            </w:r>
+            <w:r>
+              <w:rPr>
+                <w:noProof/>
+                <w:webHidden/>
+              </w:rPr>
+              <w:t>7</w:t>
+            </w:r>
+            <w:r>
+              <w:rPr>
+                <w:noProof/>
+                <w:webHidden/>
+              </w:rPr>
+              <w:fldChar w:fldCharType="end"/>
+            </w:r>
+          </w:hyperlink>
+        </w:p>
+        <w:p>
+          <w:pPr>
+            <w:pStyle w:val="TOC1"/>
+            <w:tabs>
+              <w:tab w:val="left" w:pos="440"/>
+            </w:tabs>
+            <w:rPr>
+              <w:rFonts w:asciiTheme="minorHAnsi" w:eastAsiaTheme="minorEastAsia" w:hAnsiTheme="minorHAnsi" w:cstheme="minorBidi"/>
+              <w:noProof/>
+              <w:sz w:val="22"/>
+              <w:szCs w:val="22"/>
+              <w:lang w:eastAsia="en-GB"/>
+            </w:rPr>
+          </w:pPr>
+          <w:hyperlink w:anchor="_Toc497520231" w:history="1">
+            <w:r>
+              <w:rPr>
+                <w:rStyle w:val="Hyperlink"/>
+                <w:noProof/>
+              </w:rPr>
+              <w:t>8</w:t>
+            </w:r>
+            <w:r>
+              <w:rPr>
+                <w:rFonts w:asciiTheme="minorHAnsi" w:eastAsiaTheme="minorEastAsia" w:hAnsiTheme="minorHAnsi" w:cstheme="minorBidi"/>
+                <w:noProof/>
+                <w:sz w:val="22"/>
+                <w:szCs w:val="22"/>
+                <w:lang w:eastAsia="en-GB"/>
+              </w:rPr>
+              <w:tab/>
+            </w:r>
+            <w:r>
+              <w:rPr>
+                <w:rStyle w:val="Hyperlink"/>
+                <w:noProof/>
+              </w:rPr>
+              <w:t>Project Management</w:t>
+            </w:r>
+            <w:r>
+              <w:rPr>
+                <w:noProof/>
+                <w:webHidden/>
+              </w:rPr>
+              <w:tab/>
+            </w:r>
+            <w:r>
+              <w:rPr>
+                <w:noProof/>
+                <w:webHidden/>
+              </w:rPr>
+              <w:fldChar w:fldCharType="begin"/>
+            </w:r>
+            <w:r>
+              <w:rPr>
+                <w:noProof/>
+                <w:webHidden/>
+              </w:rPr>
+              <w:instrText xml:space="preserve"> PAGEREF _Toc497520231 \h </w:instrText>
+            </w:r>
+            <w:r>
+              <w:rPr>
+                <w:noProof/>
+                <w:webHidden/>
+              </w:rPr>
+            </w:r>
+            <w:r>
+              <w:rPr>
+                <w:noProof/>
+                <w:webHidden/>
+              </w:rPr>
+              <w:fldChar w:fldCharType="separate"/>
+            </w:r>
+            <w:r>
+              <w:rPr>
+                <w:noProof/>
+                <w:webHidden/>
+              </w:rPr>
+              <w:t>7</w:t>
             </w:r>
             <w:r>
               <w:rPr>
@@ -2168,13 +2281,13 @@
               <w:lang w:eastAsia="en-GB"/>
             </w:rPr>
           </w:pPr>
-          <w:hyperlink w:anchor="_Toc497168160" w:history="1">
+          <w:hyperlink w:anchor="_Toc497520232" w:history="1">
             <w:r>
               <w:rPr>
                 <w:rStyle w:val="Hyperlink"/>
                 <w:noProof/>
               </w:rPr>
-              <w:t>6.2</w:t>
+              <w:t>8.1</w:t>
             </w:r>
             <w:r>
               <w:rPr>
@@ -2191,7 +2304,7 @@
                 <w:rStyle w:val="Hyperlink"/>
                 <w:noProof/>
               </w:rPr>
-              <w:t>Packages and Software Tools to Aid in the Process</w:t>
+              <w:t>Project Schedule</w:t>
             </w:r>
             <w:r>
               <w:rPr>
@@ -2212,7 +2325,7 @@
                 <w:noProof/>
                 <w:webHidden/>
               </w:rPr>
-              <w:instrText xml:space="preserve"> PAGEREF _Toc497168160 \h </w:instrText>
+              <w:instrText xml:space="preserve"> PAGEREF _Toc497520232 \h </w:instrText>
             </w:r>
             <w:r>
               <w:rPr>
@@ -2232,7 +2345,187 @@
                 <w:noProof/>
                 <w:webHidden/>
               </w:rPr>
-              <w:t>5</w:t>
+              <w:t>7</w:t>
+            </w:r>
+            <w:r>
+              <w:rPr>
+                <w:noProof/>
+                <w:webHidden/>
+              </w:rPr>
+              <w:fldChar w:fldCharType="end"/>
+            </w:r>
+          </w:hyperlink>
+        </w:p>
+        <w:p>
+          <w:pPr>
+            <w:pStyle w:val="TOC3"/>
+            <w:tabs>
+              <w:tab w:val="left" w:pos="1320"/>
+              <w:tab w:val="right" w:leader="dot" w:pos="9016"/>
+            </w:tabs>
+            <w:rPr>
+              <w:rFonts w:asciiTheme="minorHAnsi" w:eastAsiaTheme="minorEastAsia" w:hAnsiTheme="minorHAnsi" w:cstheme="minorBidi"/>
+              <w:noProof/>
+              <w:sz w:val="22"/>
+              <w:szCs w:val="22"/>
+              <w:lang w:eastAsia="en-GB"/>
+            </w:rPr>
+          </w:pPr>
+          <w:hyperlink w:anchor="_Toc497520233" w:history="1">
+            <w:r>
+              <w:rPr>
+                <w:rStyle w:val="Hyperlink"/>
+                <w:noProof/>
+              </w:rPr>
+              <w:t>8.1.1</w:t>
+            </w:r>
+            <w:r>
+              <w:rPr>
+                <w:rFonts w:asciiTheme="minorHAnsi" w:eastAsiaTheme="minorEastAsia" w:hAnsiTheme="minorHAnsi" w:cstheme="minorBidi"/>
+                <w:noProof/>
+                <w:sz w:val="22"/>
+                <w:szCs w:val="22"/>
+                <w:lang w:eastAsia="en-GB"/>
+              </w:rPr>
+              <w:tab/>
+            </w:r>
+            <w:r>
+              <w:rPr>
+                <w:rStyle w:val="Hyperlink"/>
+                <w:noProof/>
+              </w:rPr>
+              <w:t>Work Breakdown Structure</w:t>
+            </w:r>
+            <w:r>
+              <w:rPr>
+                <w:noProof/>
+                <w:webHidden/>
+              </w:rPr>
+              <w:tab/>
+            </w:r>
+            <w:r>
+              <w:rPr>
+                <w:noProof/>
+                <w:webHidden/>
+              </w:rPr>
+              <w:fldChar w:fldCharType="begin"/>
+            </w:r>
+            <w:r>
+              <w:rPr>
+                <w:noProof/>
+                <w:webHidden/>
+              </w:rPr>
+              <w:instrText xml:space="preserve"> PAGEREF _Toc497520233 \h </w:instrText>
+            </w:r>
+            <w:r>
+              <w:rPr>
+                <w:noProof/>
+                <w:webHidden/>
+              </w:rPr>
+            </w:r>
+            <w:r>
+              <w:rPr>
+                <w:noProof/>
+                <w:webHidden/>
+              </w:rPr>
+              <w:fldChar w:fldCharType="separate"/>
+            </w:r>
+            <w:r>
+              <w:rPr>
+                <w:noProof/>
+                <w:webHidden/>
+              </w:rPr>
+              <w:t>7</w:t>
+            </w:r>
+            <w:r>
+              <w:rPr>
+                <w:noProof/>
+                <w:webHidden/>
+              </w:rPr>
+              <w:fldChar w:fldCharType="end"/>
+            </w:r>
+          </w:hyperlink>
+        </w:p>
+        <w:p>
+          <w:pPr>
+            <w:pStyle w:val="TOC3"/>
+            <w:tabs>
+              <w:tab w:val="left" w:pos="1320"/>
+              <w:tab w:val="right" w:leader="dot" w:pos="9016"/>
+            </w:tabs>
+            <w:rPr>
+              <w:rFonts w:asciiTheme="minorHAnsi" w:eastAsiaTheme="minorEastAsia" w:hAnsiTheme="minorHAnsi" w:cstheme="minorBidi"/>
+              <w:noProof/>
+              <w:sz w:val="22"/>
+              <w:szCs w:val="22"/>
+              <w:lang w:eastAsia="en-GB"/>
+            </w:rPr>
+          </w:pPr>
+          <w:hyperlink w:anchor="_Toc497520234" w:history="1">
+            <w:r>
+              <w:rPr>
+                <w:rStyle w:val="Hyperlink"/>
+                <w:noProof/>
+              </w:rPr>
+              <w:t>8.1.2</w:t>
+            </w:r>
+            <w:r>
+              <w:rPr>
+                <w:rFonts w:asciiTheme="minorHAnsi" w:eastAsiaTheme="minorEastAsia" w:hAnsiTheme="minorHAnsi" w:cstheme="minorBidi"/>
+                <w:noProof/>
+                <w:sz w:val="22"/>
+                <w:szCs w:val="22"/>
+                <w:lang w:eastAsia="en-GB"/>
+              </w:rPr>
+              <w:tab/>
+            </w:r>
+            <w:r>
+              <w:rPr>
+                <w:rStyle w:val="Hyperlink"/>
+                <w:noProof/>
+              </w:rPr>
+              <w:t>Project Timetable</w:t>
+            </w:r>
+            <w:r>
+              <w:rPr>
+                <w:noProof/>
+                <w:webHidden/>
+              </w:rPr>
+              <w:tab/>
+            </w:r>
+            <w:r>
+              <w:rPr>
+                <w:noProof/>
+                <w:webHidden/>
+              </w:rPr>
+              <w:fldChar w:fldCharType="begin"/>
+            </w:r>
+            <w:r>
+              <w:rPr>
+                <w:noProof/>
+                <w:webHidden/>
+              </w:rPr>
+              <w:instrText xml:space="preserve"> PAGEREF _Toc497520234 \h </w:instrText>
+            </w:r>
+            <w:r>
+              <w:rPr>
+                <w:noProof/>
+                <w:webHidden/>
+              </w:rPr>
+            </w:r>
+            <w:r>
+              <w:rPr>
+                <w:noProof/>
+                <w:webHidden/>
+              </w:rPr>
+              <w:fldChar w:fldCharType="separate"/>
+            </w:r>
+            <w:r>
+              <w:rPr>
+                <w:noProof/>
+                <w:webHidden/>
+              </w:rPr>
+              <w:t>7</w:t>
             </w:r>
             <w:r>
               <w:rPr>
@@ -2258,13 +2551,13 @@
               <w:lang w:eastAsia="en-GB"/>
             </w:rPr>
           </w:pPr>
-          <w:hyperlink w:anchor="_Toc497168161" w:history="1">
+          <w:hyperlink w:anchor="_Toc497520235" w:history="1">
             <w:r>
               <w:rPr>
                 <w:rStyle w:val="Hyperlink"/>
                 <w:noProof/>
               </w:rPr>
-              <w:t>6.3</w:t>
+              <w:t>8.2</w:t>
             </w:r>
             <w:r>
               <w:rPr>
@@ -2281,7 +2574,7 @@
                 <w:rStyle w:val="Hyperlink"/>
                 <w:noProof/>
               </w:rPr>
-              <w:t>Possibly another section on versioning or other software?</w:t>
+              <w:t>Risk Analysis</w:t>
             </w:r>
             <w:r>
               <w:rPr>
@@ -2302,7 +2595,7 @@
                 <w:noProof/>
                 <w:webHidden/>
               </w:rPr>
-              <w:instrText xml:space="preserve"> PAGEREF _Toc497168161 \h </w:instrText>
+              <w:instrText xml:space="preserve"> PAGEREF _Toc497520235 \h </w:instrText>
             </w:r>
             <w:r>
               <w:rPr>
@@ -2322,7 +2615,7 @@
                 <w:noProof/>
                 <w:webHidden/>
               </w:rPr>
-              <w:t>5</w:t>
+              <w:t>8</w:t>
             </w:r>
             <w:r>
               <w:rPr>
@@ -2335,9 +2628,10 @@
         </w:p>
         <w:p>
           <w:pPr>
-            <w:pStyle w:val="TOC1"/>
+            <w:pStyle w:val="TOC3"/>
             <w:tabs>
-              <w:tab w:val="left" w:pos="440"/>
+              <w:tab w:val="left" w:pos="1320"/>
+              <w:tab w:val="right" w:leader="dot" w:pos="9016"/>
             </w:tabs>
             <w:rPr>
               <w:rFonts w:asciiTheme="minorHAnsi" w:eastAsiaTheme="minorEastAsia" w:hAnsiTheme="minorHAnsi" w:cstheme="minorBidi"/>
@@ -2347,13 +2641,13 @@
               <w:lang w:eastAsia="en-GB"/>
             </w:rPr>
           </w:pPr>
-          <w:hyperlink w:anchor="_Toc497168162" w:history="1">
+          <w:hyperlink w:anchor="_Toc497520236" w:history="1">
             <w:r>
               <w:rPr>
                 <w:rStyle w:val="Hyperlink"/>
                 <w:noProof/>
               </w:rPr>
-              <w:t>7</w:t>
+              <w:t>8.2.1</w:t>
             </w:r>
             <w:r>
               <w:rPr>
@@ -2370,7 +2664,7 @@
                 <w:rStyle w:val="Hyperlink"/>
                 <w:noProof/>
               </w:rPr>
-              <w:t>Evaluation Strategy</w:t>
+              <w:t>Risk Identification</w:t>
             </w:r>
             <w:r>
               <w:rPr>
@@ -2391,7 +2685,7 @@
                 <w:noProof/>
                 <w:webHidden/>
               </w:rPr>
-              <w:instrText xml:space="preserve"> PAGEREF _Toc497168162 \h </w:instrText>
+              <w:instrText xml:space="preserve"> PAGEREF _Toc497520236 \h </w:instrText>
             </w:r>
             <w:r>
               <w:rPr>
@@ -2411,7 +2705,7 @@
                 <w:noProof/>
                 <w:webHidden/>
               </w:rPr>
-              <w:t>5</w:t>
+              <w:t>8</w:t>
             </w:r>
             <w:r>
               <w:rPr>
@@ -2424,9 +2718,10 @@
         </w:p>
         <w:p>
           <w:pPr>
-            <w:pStyle w:val="TOC1"/>
+            <w:pStyle w:val="TOC3"/>
             <w:tabs>
-              <w:tab w:val="left" w:pos="440"/>
+              <w:tab w:val="left" w:pos="1320"/>
+              <w:tab w:val="right" w:leader="dot" w:pos="9016"/>
             </w:tabs>
             <w:rPr>
               <w:rFonts w:asciiTheme="minorHAnsi" w:eastAsiaTheme="minorEastAsia" w:hAnsiTheme="minorHAnsi" w:cstheme="minorBidi"/>
@@ -2436,13 +2731,13 @@
               <w:lang w:eastAsia="en-GB"/>
             </w:rPr>
           </w:pPr>
-          <w:hyperlink w:anchor="_Toc497168163" w:history="1">
+          <w:hyperlink w:anchor="_Toc497520237" w:history="1">
             <w:r>
               <w:rPr>
                 <w:rStyle w:val="Hyperlink"/>
                 <w:noProof/>
               </w:rPr>
-              <w:t>8</w:t>
+              <w:t>8.2.2</w:t>
             </w:r>
             <w:r>
               <w:rPr>
@@ -2459,7 +2754,7 @@
                 <w:rStyle w:val="Hyperlink"/>
                 <w:noProof/>
               </w:rPr>
-              <w:t>Project Management</w:t>
+              <w:t>Risk Management</w:t>
             </w:r>
             <w:r>
               <w:rPr>
@@ -2480,7 +2775,7 @@
                 <w:noProof/>
                 <w:webHidden/>
               </w:rPr>
-              <w:instrText xml:space="preserve"> PAGEREF _Toc497168163 \h </w:instrText>
+              <w:instrText xml:space="preserve"> PAGEREF _Toc497520237 \h </w:instrText>
             </w:r>
             <w:r>
               <w:rPr>
@@ -2500,7 +2795,7 @@
                 <w:noProof/>
                 <w:webHidden/>
               </w:rPr>
-              <w:t>6</w:t>
+              <w:t>8</w:t>
             </w:r>
             <w:r>
               <w:rPr>
@@ -2526,13 +2821,13 @@
               <w:lang w:eastAsia="en-GB"/>
             </w:rPr>
           </w:pPr>
-          <w:hyperlink w:anchor="_Toc497168164" w:history="1">
+          <w:hyperlink w:anchor="_Toc497520238" w:history="1">
             <w:r>
               <w:rPr>
                 <w:rStyle w:val="Hyperlink"/>
                 <w:noProof/>
               </w:rPr>
-              <w:t>8.1</w:t>
+              <w:t>8.3</w:t>
             </w:r>
             <w:r>
               <w:rPr>
@@ -2549,7 +2844,7 @@
                 <w:rStyle w:val="Hyperlink"/>
                 <w:noProof/>
               </w:rPr>
-              <w:t>Project Schedule</w:t>
+              <w:t>Professional, Legal, Ethical and Social Issues</w:t>
             </w:r>
             <w:r>
               <w:rPr>
@@ -2570,7 +2865,7 @@
                 <w:noProof/>
                 <w:webHidden/>
               </w:rPr>
-              <w:instrText xml:space="preserve"> PAGEREF _Toc497168164 \h </w:instrText>
+              <w:instrText xml:space="preserve"> PAGEREF _Toc497520238 \h </w:instrText>
             </w:r>
             <w:r>
               <w:rPr>
@@ -2590,547 +2885,7 @@
                 <w:noProof/>
                 <w:webHidden/>
               </w:rPr>
-              <w:t>6</w:t>
-            </w:r>
-            <w:r>
-              <w:rPr>
-                <w:noProof/>
-                <w:webHidden/>
-              </w:rPr>
-              <w:fldChar w:fldCharType="end"/>
-            </w:r>
-          </w:hyperlink>
-        </w:p>
-        <w:p>
-          <w:pPr>
-            <w:pStyle w:val="TOC3"/>
-            <w:tabs>
-              <w:tab w:val="left" w:pos="1320"/>
-              <w:tab w:val="right" w:leader="dot" w:pos="9016"/>
-            </w:tabs>
-            <w:rPr>
-              <w:rFonts w:asciiTheme="minorHAnsi" w:eastAsiaTheme="minorEastAsia" w:hAnsiTheme="minorHAnsi" w:cstheme="minorBidi"/>
-              <w:noProof/>
-              <w:sz w:val="22"/>
-              <w:szCs w:val="22"/>
-              <w:lang w:eastAsia="en-GB"/>
-            </w:rPr>
-          </w:pPr>
-          <w:hyperlink w:anchor="_Toc497168165" w:history="1">
-            <w:r>
-              <w:rPr>
-                <w:rStyle w:val="Hyperlink"/>
-                <w:noProof/>
-              </w:rPr>
-              <w:t>8.1.1</w:t>
-            </w:r>
-            <w:r>
-              <w:rPr>
-                <w:rFonts w:asciiTheme="minorHAnsi" w:eastAsiaTheme="minorEastAsia" w:hAnsiTheme="minorHAnsi" w:cstheme="minorBidi"/>
-                <w:noProof/>
-                <w:sz w:val="22"/>
-                <w:szCs w:val="22"/>
-                <w:lang w:eastAsia="en-GB"/>
-              </w:rPr>
-              <w:tab/>
-            </w:r>
-            <w:r>
-              <w:rPr>
-                <w:rStyle w:val="Hyperlink"/>
-                <w:noProof/>
-              </w:rPr>
-              <w:t>Work Breakdown Structure</w:t>
-            </w:r>
-            <w:r>
-              <w:rPr>
-                <w:noProof/>
-                <w:webHidden/>
-              </w:rPr>
-              <w:tab/>
-            </w:r>
-            <w:r>
-              <w:rPr>
-                <w:noProof/>
-                <w:webHidden/>
-              </w:rPr>
-              <w:fldChar w:fldCharType="begin"/>
-            </w:r>
-            <w:r>
-              <w:rPr>
-                <w:noProof/>
-                <w:webHidden/>
-              </w:rPr>
-              <w:instrText xml:space="preserve"> PAGEREF _Toc497168165 \h </w:instrText>
-            </w:r>
-            <w:r>
-              <w:rPr>
-                <w:noProof/>
-                <w:webHidden/>
-              </w:rPr>
-            </w:r>
-            <w:r>
-              <w:rPr>
-                <w:noProof/>
-                <w:webHidden/>
-              </w:rPr>
-              <w:fldChar w:fldCharType="separate"/>
-            </w:r>
-            <w:r>
-              <w:rPr>
-                <w:noProof/>
-                <w:webHidden/>
-              </w:rPr>
-              <w:t>6</w:t>
-            </w:r>
-            <w:r>
-              <w:rPr>
-                <w:noProof/>
-                <w:webHidden/>
-              </w:rPr>
-              <w:fldChar w:fldCharType="end"/>
-            </w:r>
-          </w:hyperlink>
-        </w:p>
-        <w:p>
-          <w:pPr>
-            <w:pStyle w:val="TOC3"/>
-            <w:tabs>
-              <w:tab w:val="left" w:pos="1320"/>
-              <w:tab w:val="right" w:leader="dot" w:pos="9016"/>
-            </w:tabs>
-            <w:rPr>
-              <w:rFonts w:asciiTheme="minorHAnsi" w:eastAsiaTheme="minorEastAsia" w:hAnsiTheme="minorHAnsi" w:cstheme="minorBidi"/>
-              <w:noProof/>
-              <w:sz w:val="22"/>
-              <w:szCs w:val="22"/>
-              <w:lang w:eastAsia="en-GB"/>
-            </w:rPr>
-          </w:pPr>
-          <w:hyperlink w:anchor="_Toc497168166" w:history="1">
-            <w:r>
-              <w:rPr>
-                <w:rStyle w:val="Hyperlink"/>
-                <w:noProof/>
-              </w:rPr>
-              <w:t>8.1.2</w:t>
-            </w:r>
-            <w:r>
-              <w:rPr>
-                <w:rFonts w:asciiTheme="minorHAnsi" w:eastAsiaTheme="minorEastAsia" w:hAnsiTheme="minorHAnsi" w:cstheme="minorBidi"/>
-                <w:noProof/>
-                <w:sz w:val="22"/>
-                <w:szCs w:val="22"/>
-                <w:lang w:eastAsia="en-GB"/>
-              </w:rPr>
-              <w:tab/>
-            </w:r>
-            <w:r>
-              <w:rPr>
-                <w:rStyle w:val="Hyperlink"/>
-                <w:noProof/>
-              </w:rPr>
-              <w:t>Project Timetable</w:t>
-            </w:r>
-            <w:r>
-              <w:rPr>
-                <w:noProof/>
-                <w:webHidden/>
-              </w:rPr>
-              <w:tab/>
-            </w:r>
-            <w:r>
-              <w:rPr>
-                <w:noProof/>
-                <w:webHidden/>
-              </w:rPr>
-              <w:fldChar w:fldCharType="begin"/>
-            </w:r>
-            <w:r>
-              <w:rPr>
-                <w:noProof/>
-                <w:webHidden/>
-              </w:rPr>
-              <w:instrText xml:space="preserve"> PAGEREF _Toc497168166 \h </w:instrText>
-            </w:r>
-            <w:r>
-              <w:rPr>
-                <w:noProof/>
-                <w:webHidden/>
-              </w:rPr>
-            </w:r>
-            <w:r>
-              <w:rPr>
-                <w:noProof/>
-                <w:webHidden/>
-              </w:rPr>
-              <w:fldChar w:fldCharType="separate"/>
-            </w:r>
-            <w:r>
-              <w:rPr>
-                <w:noProof/>
-                <w:webHidden/>
-              </w:rPr>
-              <w:t>6</w:t>
-            </w:r>
-            <w:r>
-              <w:rPr>
-                <w:noProof/>
-                <w:webHidden/>
-              </w:rPr>
-              <w:fldChar w:fldCharType="end"/>
-            </w:r>
-          </w:hyperlink>
-        </w:p>
-        <w:p>
-          <w:pPr>
-            <w:pStyle w:val="TOC2"/>
-            <w:tabs>
-              <w:tab w:val="left" w:pos="880"/>
-              <w:tab w:val="right" w:leader="dot" w:pos="9016"/>
-            </w:tabs>
-            <w:rPr>
-              <w:rFonts w:asciiTheme="minorHAnsi" w:eastAsiaTheme="minorEastAsia" w:hAnsiTheme="minorHAnsi" w:cstheme="minorBidi"/>
-              <w:noProof/>
-              <w:sz w:val="22"/>
-              <w:szCs w:val="22"/>
-              <w:lang w:eastAsia="en-GB"/>
-            </w:rPr>
-          </w:pPr>
-          <w:hyperlink w:anchor="_Toc497168167" w:history="1">
-            <w:r>
-              <w:rPr>
-                <w:rStyle w:val="Hyperlink"/>
-                <w:noProof/>
-              </w:rPr>
-              <w:t>8.2</w:t>
-            </w:r>
-            <w:r>
-              <w:rPr>
-                <w:rFonts w:asciiTheme="minorHAnsi" w:eastAsiaTheme="minorEastAsia" w:hAnsiTheme="minorHAnsi" w:cstheme="minorBidi"/>
-                <w:noProof/>
-                <w:sz w:val="22"/>
-                <w:szCs w:val="22"/>
-                <w:lang w:eastAsia="en-GB"/>
-              </w:rPr>
-              <w:tab/>
-            </w:r>
-            <w:r>
-              <w:rPr>
-                <w:rStyle w:val="Hyperlink"/>
-                <w:noProof/>
-              </w:rPr>
-              <w:t>Risk Analysis</w:t>
-            </w:r>
-            <w:r>
-              <w:rPr>
-                <w:noProof/>
-                <w:webHidden/>
-              </w:rPr>
-              <w:tab/>
-            </w:r>
-            <w:r>
-              <w:rPr>
-                <w:noProof/>
-                <w:webHidden/>
-              </w:rPr>
-              <w:fldChar w:fldCharType="begin"/>
-            </w:r>
-            <w:r>
-              <w:rPr>
-                <w:noProof/>
-                <w:webHidden/>
-              </w:rPr>
-              <w:instrText xml:space="preserve"> PAGEREF _Toc497168167 \h </w:instrText>
-            </w:r>
-            <w:r>
-              <w:rPr>
-                <w:noProof/>
-                <w:webHidden/>
-              </w:rPr>
-            </w:r>
-            <w:r>
-              <w:rPr>
-                <w:noProof/>
-                <w:webHidden/>
-              </w:rPr>
-              <w:fldChar w:fldCharType="separate"/>
-            </w:r>
-            <w:r>
-              <w:rPr>
-                <w:noProof/>
-                <w:webHidden/>
-              </w:rPr>
-              <w:t>6</w:t>
-            </w:r>
-            <w:r>
-              <w:rPr>
-                <w:noProof/>
-                <w:webHidden/>
-              </w:rPr>
-              <w:fldChar w:fldCharType="end"/>
-            </w:r>
-          </w:hyperlink>
-        </w:p>
-        <w:p>
-          <w:pPr>
-            <w:pStyle w:val="TOC3"/>
-            <w:tabs>
-              <w:tab w:val="left" w:pos="1320"/>
-              <w:tab w:val="right" w:leader="dot" w:pos="9016"/>
-            </w:tabs>
-            <w:rPr>
-              <w:rFonts w:asciiTheme="minorHAnsi" w:eastAsiaTheme="minorEastAsia" w:hAnsiTheme="minorHAnsi" w:cstheme="minorBidi"/>
-              <w:noProof/>
-              <w:sz w:val="22"/>
-              <w:szCs w:val="22"/>
-              <w:lang w:eastAsia="en-GB"/>
-            </w:rPr>
-          </w:pPr>
-          <w:hyperlink w:anchor="_Toc497168168" w:history="1">
-            <w:r>
-              <w:rPr>
-                <w:rStyle w:val="Hyperlink"/>
-                <w:noProof/>
-              </w:rPr>
-              <w:t>8.2.1</w:t>
-            </w:r>
-            <w:r>
-              <w:rPr>
-                <w:rFonts w:asciiTheme="minorHAnsi" w:eastAsiaTheme="minorEastAsia" w:hAnsiTheme="minorHAnsi" w:cstheme="minorBidi"/>
-                <w:noProof/>
-                <w:sz w:val="22"/>
-                <w:szCs w:val="22"/>
-                <w:lang w:eastAsia="en-GB"/>
-              </w:rPr>
-              <w:tab/>
-            </w:r>
-            <w:r>
-              <w:rPr>
-                <w:rStyle w:val="Hyperlink"/>
-                <w:noProof/>
-              </w:rPr>
-              <w:t>Risk Identification</w:t>
-            </w:r>
-            <w:r>
-              <w:rPr>
-                <w:noProof/>
-                <w:webHidden/>
-              </w:rPr>
-              <w:tab/>
-            </w:r>
-            <w:r>
-              <w:rPr>
-                <w:noProof/>
-                <w:webHidden/>
-              </w:rPr>
-              <w:fldChar w:fldCharType="begin"/>
-            </w:r>
-            <w:r>
-              <w:rPr>
-                <w:noProof/>
-                <w:webHidden/>
-              </w:rPr>
-              <w:instrText xml:space="preserve"> PAGEREF _Toc497168168 \h </w:instrText>
-            </w:r>
-            <w:r>
-              <w:rPr>
-                <w:noProof/>
-                <w:webHidden/>
-              </w:rPr>
-            </w:r>
-            <w:r>
-              <w:rPr>
-                <w:noProof/>
-                <w:webHidden/>
-              </w:rPr>
-              <w:fldChar w:fldCharType="separate"/>
-            </w:r>
-            <w:r>
-              <w:rPr>
-                <w:noProof/>
-                <w:webHidden/>
-              </w:rPr>
-              <w:t>6</w:t>
-            </w:r>
-            <w:r>
-              <w:rPr>
-                <w:noProof/>
-                <w:webHidden/>
-              </w:rPr>
-              <w:fldChar w:fldCharType="end"/>
-            </w:r>
-          </w:hyperlink>
-        </w:p>
-        <w:p>
-          <w:pPr>
-            <w:pStyle w:val="TOC3"/>
-            <w:tabs>
-              <w:tab w:val="left" w:pos="1320"/>
-              <w:tab w:val="right" w:leader="dot" w:pos="9016"/>
-            </w:tabs>
-            <w:rPr>
-              <w:rFonts w:asciiTheme="minorHAnsi" w:eastAsiaTheme="minorEastAsia" w:hAnsiTheme="minorHAnsi" w:cstheme="minorBidi"/>
-              <w:noProof/>
-              <w:sz w:val="22"/>
-              <w:szCs w:val="22"/>
-              <w:lang w:eastAsia="en-GB"/>
-            </w:rPr>
-          </w:pPr>
-          <w:hyperlink w:anchor="_Toc497168169" w:history="1">
-            <w:r>
-              <w:rPr>
-                <w:rStyle w:val="Hyperlink"/>
-                <w:noProof/>
-              </w:rPr>
-              <w:t>8.2.2</w:t>
-            </w:r>
-            <w:r>
-              <w:rPr>
-                <w:rFonts w:asciiTheme="minorHAnsi" w:eastAsiaTheme="minorEastAsia" w:hAnsiTheme="minorHAnsi" w:cstheme="minorBidi"/>
-                <w:noProof/>
-                <w:sz w:val="22"/>
-                <w:szCs w:val="22"/>
-                <w:lang w:eastAsia="en-GB"/>
-              </w:rPr>
-              <w:tab/>
-            </w:r>
-            <w:r>
-              <w:rPr>
-                <w:rStyle w:val="Hyperlink"/>
-                <w:noProof/>
-              </w:rPr>
-              <w:t>Risk Management</w:t>
-            </w:r>
-            <w:r>
-              <w:rPr>
-                <w:noProof/>
-                <w:webHidden/>
-              </w:rPr>
-              <w:tab/>
-            </w:r>
-            <w:r>
-              <w:rPr>
-                <w:noProof/>
-                <w:webHidden/>
-              </w:rPr>
-              <w:fldChar w:fldCharType="begin"/>
-            </w:r>
-            <w:r>
-              <w:rPr>
-                <w:noProof/>
-                <w:webHidden/>
-              </w:rPr>
-              <w:instrText xml:space="preserve"> PAGEREF _Toc497168169 \h </w:instrText>
-            </w:r>
-            <w:r>
-              <w:rPr>
-                <w:noProof/>
-                <w:webHidden/>
-              </w:rPr>
-            </w:r>
-            <w:r>
-              <w:rPr>
-                <w:noProof/>
-                <w:webHidden/>
-              </w:rPr>
-              <w:fldChar w:fldCharType="separate"/>
-            </w:r>
-            <w:r>
-              <w:rPr>
-                <w:noProof/>
-                <w:webHidden/>
-              </w:rPr>
-              <w:t>6</w:t>
-            </w:r>
-            <w:r>
-              <w:rPr>
-                <w:noProof/>
-                <w:webHidden/>
-              </w:rPr>
-              <w:fldChar w:fldCharType="end"/>
-            </w:r>
-          </w:hyperlink>
-        </w:p>
-        <w:p>
-          <w:pPr>
-            <w:pStyle w:val="TOC2"/>
-            <w:tabs>
-              <w:tab w:val="left" w:pos="880"/>
-              <w:tab w:val="right" w:leader="dot" w:pos="9016"/>
-            </w:tabs>
-            <w:rPr>
-              <w:rFonts w:asciiTheme="minorHAnsi" w:eastAsiaTheme="minorEastAsia" w:hAnsiTheme="minorHAnsi" w:cstheme="minorBidi"/>
-              <w:noProof/>
-              <w:sz w:val="22"/>
-              <w:szCs w:val="22"/>
-              <w:lang w:eastAsia="en-GB"/>
-            </w:rPr>
-          </w:pPr>
-          <w:hyperlink w:anchor="_Toc497168170" w:history="1">
-            <w:r>
-              <w:rPr>
-                <w:rStyle w:val="Hyperlink"/>
-                <w:noProof/>
-              </w:rPr>
-              <w:t>8.3</w:t>
-            </w:r>
-            <w:r>
-              <w:rPr>
-                <w:rFonts w:asciiTheme="minorHAnsi" w:eastAsiaTheme="minorEastAsia" w:hAnsiTheme="minorHAnsi" w:cstheme="minorBidi"/>
-                <w:noProof/>
-                <w:sz w:val="22"/>
-                <w:szCs w:val="22"/>
-                <w:lang w:eastAsia="en-GB"/>
-              </w:rPr>
-              <w:tab/>
-            </w:r>
-            <w:r>
-              <w:rPr>
-                <w:rStyle w:val="Hyperlink"/>
-                <w:noProof/>
-              </w:rPr>
-              <w:t>Professional, Legal, Ethical and Social Issues</w:t>
-            </w:r>
-            <w:r>
-              <w:rPr>
-                <w:noProof/>
-                <w:webHidden/>
-              </w:rPr>
-              <w:tab/>
-            </w:r>
-            <w:r>
-              <w:rPr>
-                <w:noProof/>
-                <w:webHidden/>
-              </w:rPr>
-              <w:fldChar w:fldCharType="begin"/>
-            </w:r>
-            <w:r>
-              <w:rPr>
-                <w:noProof/>
-                <w:webHidden/>
-              </w:rPr>
-              <w:instrText xml:space="preserve"> PAGEREF _Toc497168170 \h </w:instrText>
-            </w:r>
-            <w:r>
-              <w:rPr>
-                <w:noProof/>
-                <w:webHidden/>
-              </w:rPr>
-            </w:r>
-            <w:r>
-              <w:rPr>
-                <w:noProof/>
-                <w:webHidden/>
-              </w:rPr>
-              <w:fldChar w:fldCharType="separate"/>
-            </w:r>
-            <w:r>
-              <w:rPr>
-                <w:noProof/>
-                <w:webHidden/>
-              </w:rPr>
-              <w:t>6</w:t>
+              <w:t>8</w:t>
             </w:r>
             <w:r>
               <w:rPr>
@@ -3155,7 +2910,7 @@
               <w:lang w:eastAsia="en-GB"/>
             </w:rPr>
           </w:pPr>
-          <w:hyperlink w:anchor="_Toc497168171" w:history="1">
+          <w:hyperlink w:anchor="_Toc497520239" w:history="1">
             <w:r>
               <w:rPr>
                 <w:rStyle w:val="Hyperlink"/>
@@ -3199,7 +2954,7 @@
                 <w:noProof/>
                 <w:webHidden/>
               </w:rPr>
-              <w:instrText xml:space="preserve"> PAGEREF _Toc497168171 \h </w:instrText>
+              <w:instrText xml:space="preserve"> PAGEREF _Toc497520239 \h </w:instrText>
             </w:r>
             <w:r>
               <w:rPr>
@@ -3219,7 +2974,7 @@
                 <w:noProof/>
                 <w:webHidden/>
               </w:rPr>
-              <w:t>6</w:t>
+              <w:t>9</w:t>
             </w:r>
             <w:r>
               <w:rPr>
@@ -3244,7 +2999,7 @@
               <w:lang w:eastAsia="en-GB"/>
             </w:rPr>
           </w:pPr>
-          <w:hyperlink w:anchor="_Toc497168172" w:history="1">
+          <w:hyperlink w:anchor="_Toc497520240" w:history="1">
             <w:r>
               <w:rPr>
                 <w:rStyle w:val="Hyperlink"/>
@@ -3288,7 +3043,7 @@
                 <w:noProof/>
                 <w:webHidden/>
               </w:rPr>
-              <w:instrText xml:space="preserve"> PAGEREF _Toc497168172 \h </w:instrText>
+              <w:instrText xml:space="preserve"> PAGEREF _Toc497520240 \h </w:instrText>
             </w:r>
             <w:r>
               <w:rPr>
@@ -3308,7 +3063,7 @@
                 <w:noProof/>
                 <w:webHidden/>
               </w:rPr>
-              <w:t>7</w:t>
+              <w:t>11</w:t>
             </w:r>
             <w:r>
               <w:rPr>
@@ -3351,41 +3106,41 @@
       <w:pPr>
         <w:pStyle w:val="Heading1"/>
       </w:pPr>
-      <w:bookmarkStart w:id="1" w:name="_Toc495493774"/>
-      <w:bookmarkStart w:id="2" w:name="_Toc497168141"/>
+      <w:bookmarkStart w:id="0" w:name="_Toc495493774"/>
+      <w:bookmarkStart w:id="1" w:name="_Toc497520211"/>
       <w:r>
         <w:t>Introduction</w:t>
       </w:r>
+      <w:bookmarkEnd w:id="0"/>
       <w:bookmarkEnd w:id="1"/>
+    </w:p>
+    <w:p>
+      <w:pPr>
+        <w:pStyle w:val="Heading2"/>
+      </w:pPr>
+      <w:bookmarkStart w:id="2" w:name="_Toc497520212"/>
+      <w:r>
+        <w:t>Purpose</w:t>
+      </w:r>
       <w:bookmarkEnd w:id="2"/>
     </w:p>
     <w:p>
+      <w:r>
+        <w:t>The purpose of this document is to give an overview of the domain of the project; to identify and describe the motivations and objectives of the project; and to give initial plans of how to overcome foreseeable problems. Supporting technical literature relevant to the project domain is also discussed.</w:t>
+      </w:r>
+    </w:p>
+    <w:p>
       <w:pPr>
         <w:pStyle w:val="Heading2"/>
       </w:pPr>
-      <w:bookmarkStart w:id="3" w:name="_Toc497168142"/>
-      <w:r>
-        <w:t>Purpose</w:t>
+      <w:bookmarkStart w:id="3" w:name="_Toc497520213"/>
+      <w:r>
+        <w:t xml:space="preserve">Aims and </w:t>
+      </w:r>
+      <w:r>
+        <w:t>Motivations</w:t>
       </w:r>
       <w:bookmarkEnd w:id="3"/>
-    </w:p>
-    <w:p>
-      <w:r>
-        <w:t>The purpose of this document is to give an overview of the domain of the project; to identify and describe the motivations and objectives of the project; and to give initial plans of how to overcome foreseeable problems. Supporting technical literature relevant to the project domain is also discussed.</w:t>
-      </w:r>
-    </w:p>
-    <w:p>
-      <w:pPr>
-        <w:pStyle w:val="Heading2"/>
-      </w:pPr>
-      <w:bookmarkStart w:id="4" w:name="_Toc497168143"/>
-      <w:r>
-        <w:t xml:space="preserve">Aims and </w:t>
-      </w:r>
-      <w:r>
-        <w:t>Motivations</w:t>
-      </w:r>
-      <w:bookmarkEnd w:id="4"/>
     </w:p>
     <w:p>
       <w:r>
@@ -3691,24 +3446,24 @@
       <w:pPr>
         <w:pStyle w:val="Heading1"/>
       </w:pPr>
-      <w:bookmarkStart w:id="5" w:name="_Toc497168144"/>
+      <w:bookmarkStart w:id="4" w:name="_Toc497520214"/>
       <w:r>
         <w:lastRenderedPageBreak/>
         <w:t>Bio-inspired Computing</w:t>
       </w:r>
+      <w:bookmarkEnd w:id="4"/>
+    </w:p>
+    <w:p>
+      <w:pPr>
+        <w:pStyle w:val="Heading2"/>
+      </w:pPr>
+      <w:bookmarkStart w:id="5" w:name="_Toc497520215"/>
+      <w:r>
+        <w:t>Genetic Algorithms</w:t>
+      </w:r>
       <w:bookmarkEnd w:id="5"/>
     </w:p>
     <w:p>
-      <w:pPr>
-        <w:pStyle w:val="Heading2"/>
-      </w:pPr>
-      <w:bookmarkStart w:id="6" w:name="_Toc497168145"/>
-      <w:r>
-        <w:t>Genetic Algorithms</w:t>
-      </w:r>
-      <w:bookmarkEnd w:id="6"/>
-    </w:p>
-    <w:p>
       <w:r>
         <w:t>Genetic Algorithms (GAs) are an evolutionary search heuristic which takes inspiration from the process of natural selection</w:t>
       </w:r>
@@ -3788,23 +3543,7 @@
         <w:t xml:space="preserve"> and can help to expl</w:t>
       </w:r>
       <w:r>
-        <w:t>ore the search space quickly (</w:t>
-      </w:r>
-      <w:proofErr w:type="spellStart"/>
-      <w:r>
-        <w:t>Sivanandam</w:t>
-      </w:r>
-      <w:proofErr w:type="spellEnd"/>
-      <w:r>
-        <w:t xml:space="preserve"> &amp; </w:t>
-      </w:r>
-      <w:proofErr w:type="spellStart"/>
-      <w:r>
-        <w:t>Deepa</w:t>
-      </w:r>
-      <w:proofErr w:type="spellEnd"/>
-      <w:r>
-        <w:t>, 2008)</w:t>
+        <w:t>ore the search space quickly (Sivanandam &amp; Deepa, 2008)</w:t>
       </w:r>
       <w:r>
         <w:t xml:space="preserve">. </w:t>
@@ -3816,23 +3555,7 @@
         <w:t xml:space="preserve">ne implementation of this </w:t>
       </w:r>
       <w:r>
-        <w:t xml:space="preserve">according to (Moon, Kim, </w:t>
-      </w:r>
-      <w:proofErr w:type="spellStart"/>
-      <w:r>
-        <w:t>Choi</w:t>
-      </w:r>
-      <w:proofErr w:type="spellEnd"/>
-      <w:r>
-        <w:t xml:space="preserve"> &amp; </w:t>
-      </w:r>
-      <w:proofErr w:type="spellStart"/>
-      <w:r>
-        <w:t>Seo</w:t>
-      </w:r>
-      <w:proofErr w:type="spellEnd"/>
-      <w:r>
-        <w:t xml:space="preserve">, 2002) </w:t>
+        <w:t xml:space="preserve">according to (Moon, Kim, Choi &amp; Seo, 2002) </w:t>
       </w:r>
       <w:r>
         <w:t>is to choose two random values in t</w:t>
@@ -3902,15 +3625,7 @@
         <w:t>s ve</w:t>
       </w:r>
       <w:r>
-        <w:t>ry computationally intensive (</w:t>
-      </w:r>
-      <w:proofErr w:type="spellStart"/>
-      <w:r>
-        <w:t>Kar</w:t>
-      </w:r>
-      <w:proofErr w:type="spellEnd"/>
-      <w:r>
-        <w:t>, 2016)</w:t>
+        <w:t>ry computationally intensive (Kar, 2016)</w:t>
       </w:r>
       <w:r>
         <w:t>.</w:t>
@@ -3920,592 +3635,736 @@
       <w:pPr>
         <w:pStyle w:val="Heading2"/>
       </w:pPr>
-      <w:bookmarkStart w:id="7" w:name="_Toc497168146"/>
+      <w:bookmarkStart w:id="6" w:name="_Toc497520216"/>
       <w:r>
         <w:t>Cellular Automata</w:t>
       </w:r>
+      <w:bookmarkEnd w:id="6"/>
+    </w:p>
+    <w:p>
+      <w:r>
+        <w:t xml:space="preserve">Although </w:t>
+      </w:r>
+      <w:r>
+        <w:t xml:space="preserve">Cellular Automata (CA) were originally outlined by von Neumann and Stanislaw Ulam with the motivation of modelling </w:t>
+      </w:r>
+      <w:r>
+        <w:t>biological se</w:t>
+      </w:r>
+      <w:r>
+        <w:t>lf-reproduction (Wolfram, 1983)</w:t>
+      </w:r>
+      <w:r>
+        <w:t xml:space="preserve"> they did not gain widespread interest until John Conway’s “Game</w:t>
+      </w:r>
+      <w:r>
+        <w:t xml:space="preserve"> of Life” was revealed in 1970 (Adamatzky, 2010)</w:t>
+      </w:r>
+      <w:r>
+        <w:t xml:space="preserve">. </w:t>
+      </w:r>
+      <w:r>
+        <w:t>CA</w:t>
+      </w:r>
+      <w:r>
+        <w:t xml:space="preserve"> are mathematical models consisting of simple components with local interactions (</w:t>
+      </w:r>
+      <w:r>
+        <w:t xml:space="preserve">Navid &amp; Bagheri, 2013) </w:t>
+      </w:r>
+      <w:r>
+        <w:t>which are made up</w:t>
+      </w:r>
+      <w:r>
+        <w:t xml:space="preserve"> a lattice consisting of cells. </w:t>
+      </w:r>
+      <w:r>
+        <w:t>The lattice can be defined as</w:t>
+      </w:r>
+      <w:r>
+        <w:t xml:space="preserve"> an n</w:t>
+      </w:r>
+      <w:r>
+        <w:t>-dimensional</w:t>
+      </w:r>
+      <w:r>
+        <w:t xml:space="preserve"> list of cells</w:t>
+      </w:r>
+      <w:r>
+        <w:t xml:space="preserve"> where </w:t>
+      </w:r>
+      <w:r>
+        <w:t>the cells have two states, black</w:t>
+      </w:r>
+      <w:r>
+        <w:t xml:space="preserve"> or white. </w:t>
+      </w:r>
+      <w:r>
+        <w:t>To evolve</w:t>
+      </w:r>
+      <w:r>
+        <w:t xml:space="preserve"> or update</w:t>
+      </w:r>
+      <w:r>
+        <w:t xml:space="preserve"> the lattice of cells</w:t>
+      </w:r>
+      <w:r>
+        <w:t xml:space="preserve"> we use</w:t>
+      </w:r>
+      <w:r>
+        <w:t xml:space="preserve"> discrete time where time</w:t>
+      </w:r>
+      <w:r>
+        <w:t xml:space="preserve"> 0 is the initial state of the lattice. In each generation, a set of rules is applied to each cell.</w:t>
+      </w:r>
+      <w:r>
+        <w:t xml:space="preserve"> </w:t>
+      </w:r>
+      <w:r>
+        <w:t>In a one-</w:t>
+      </w:r>
+      <w:r>
+        <w:t>dimensional</w:t>
+      </w:r>
+      <w:r>
+        <w:t xml:space="preserve"> list, t</w:t>
+      </w:r>
+      <w:r>
+        <w:t xml:space="preserve">he colour of a given cell at each step is dictated by the rules which </w:t>
+      </w:r>
+      <w:r>
+        <w:t>consider</w:t>
+      </w:r>
+      <w:r>
+        <w:t xml:space="preserve"> the colour of the cell and it’s left and right neighbour</w:t>
+      </w:r>
+      <w:r>
+        <w:t>ing cells on the previous step (Wolfram, 2002)</w:t>
+      </w:r>
+      <w:r>
+        <w:t>.</w:t>
+      </w:r>
+      <w:r>
+        <w:t xml:space="preserve"> </w:t>
+      </w:r>
+      <w:r>
+        <w:t xml:space="preserve">Thus, a simple rule may be defined as if the given cell and all surrounding cells were black in the previous step, then turn the given cell white. </w:t>
+      </w:r>
+      <w:r>
+        <w:t>In a one-dimensional lattice, t</w:t>
+      </w:r>
+      <w:r>
+        <w:t>he lines of cells can be layered to provide a visual representation of their behaviour over time which is an important characteristic of CA. Of course, there is no reason why this definition cannot be expanded into</w:t>
+      </w:r>
+      <w:r>
+        <w:t xml:space="preserve"> </w:t>
+      </w:r>
+      <w:r>
+        <w:t>using more than 2 states for each cell, or defining a cells neighbourhood as all surrounding cells</w:t>
+      </w:r>
+      <w:r>
+        <w:t xml:space="preserve"> such as in the Moore neighbourhood which applies to two-dimensional automata and is defined as the 8 cells surrou</w:t>
+      </w:r>
+      <w:r>
+        <w:t>nd a given cell (Adamatzky, 2010)</w:t>
+      </w:r>
+      <w:r>
+        <w:t>.</w:t>
+      </w:r>
+      <w:r>
+        <w:t xml:space="preserve"> Another common neighbourhood is the von Neumann neighbourhood</w:t>
+      </w:r>
+      <w:r>
+        <w:t xml:space="preserve"> (Weisstein, 2003) which uses the cells directly above, below, to the left, and to the right of a given cell.</w:t>
+      </w:r>
+      <w:r>
+        <w:t xml:space="preserve"> The boundaries of the lattice need conditions to handle the problem where a cell's neighbourhood is out of bounds. A common way of handling this problem is to wr</w:t>
+      </w:r>
+      <w:r>
+        <w:t>ap the lattice at the edges</w:t>
+      </w:r>
+      <w:r>
+        <w:t>.</w:t>
+      </w:r>
+    </w:p>
+    <w:p>
+      <w:pPr>
+        <w:pStyle w:val="Heading2"/>
+      </w:pPr>
+      <w:bookmarkStart w:id="7" w:name="_Toc497520217"/>
+      <w:r>
+        <w:t xml:space="preserve">Artificial </w:t>
+      </w:r>
+      <w:r>
+        <w:t>Neural Networks</w:t>
+      </w:r>
       <w:bookmarkEnd w:id="7"/>
     </w:p>
     <w:p>
       <w:r>
-        <w:t xml:space="preserve">Although </w:t>
-      </w:r>
-      <w:r>
-        <w:t xml:space="preserve">Cellular Automata (CA) were originally outlined by von Neumann and Stanislaw </w:t>
-      </w:r>
-      <w:proofErr w:type="spellStart"/>
-      <w:r>
-        <w:t>Ulam</w:t>
-      </w:r>
-      <w:proofErr w:type="spellEnd"/>
-      <w:r>
-        <w:t xml:space="preserve"> with the motivation of modelling </w:t>
-      </w:r>
-      <w:r>
-        <w:t xml:space="preserve">biological self-reproduction (Wolfram, 1983) </w:t>
-      </w:r>
-      <w:r>
-        <w:t xml:space="preserve"> they did not gain widespread interest until John Conway’s “Game</w:t>
-      </w:r>
-      <w:r>
-        <w:t xml:space="preserve"> of Life” was revealed in 1970 (</w:t>
-      </w:r>
-      <w:proofErr w:type="spellStart"/>
-      <w:r>
-        <w:t>Adamatzky</w:t>
-      </w:r>
-      <w:proofErr w:type="spellEnd"/>
-      <w:r>
-        <w:t>, 2010)</w:t>
+        <w:lastRenderedPageBreak/>
+        <w:t>Inspired by biological neural network</w:t>
+      </w:r>
+      <w:r>
+        <w:t>s, Artificial Neural Networks (ANN) are</w:t>
+      </w:r>
+      <w:r>
+        <w:t xml:space="preserve"> one of the </w:t>
+      </w:r>
+      <w:r>
+        <w:t>most widely used</w:t>
+      </w:r>
+      <w:r>
+        <w:t xml:space="preserve"> bio-inspired techniques. </w:t>
+      </w:r>
+      <w:r>
+        <w:t>McCulloch and Pitts (1943) are credited with the writing of the article which marked the beginning of Neurocomputing (Yadav et al. 2015). In the article they created a computational model for neural networks and showed that any arithmetic or logical function could be computed by a simple neural network.</w:t>
+      </w:r>
+      <w:r>
+        <w:t xml:space="preserve"> </w:t>
+      </w:r>
+      <w:r>
+        <w:t xml:space="preserve">According to (Yadav et al. 2015) an artificial neural network is an information processing system that has performance characteristics also present in biological neural networks. </w:t>
+      </w:r>
+      <w:r>
+        <w:t>Russel</w:t>
+      </w:r>
+      <w:r>
+        <w:t>l</w:t>
+      </w:r>
+      <w:r>
+        <w:t xml:space="preserve"> and Norvig (2009) formally define them as </w:t>
+      </w:r>
+      <w:r>
+        <w:t xml:space="preserve">collections of </w:t>
+      </w:r>
+      <w:r>
+        <w:t>nodes, or</w:t>
+      </w:r>
+      <w:r>
+        <w:t xml:space="preserve"> neurons, connected by directed links</w:t>
+      </w:r>
+      <w:r>
+        <w:t xml:space="preserve">. Each link has a continuous weight value which </w:t>
+      </w:r>
+      <w:r>
+        <w:t xml:space="preserve">governs the strength and sign of the link. Each node computes the weighted sum of its inputs and then applies an activation function to </w:t>
+      </w:r>
+      <w:r>
+        <w:t>produce an output value. The activation function works as a threshold which allows a network to represent nonlinear functions. Russel</w:t>
+      </w:r>
+      <w:r>
+        <w:t>l</w:t>
+      </w:r>
+      <w:r>
+        <w:t xml:space="preserve"> and Norvig (2009) also explain how this node definition can be connected to form a network. There are two main options which are feed-forward networks and recurrent networks. A feed-forward network’s connections form a directed acyclic graph as the nodes can only send information forward.</w:t>
+      </w:r>
+      <w:r>
+        <w:t xml:space="preserve"> Nodes in a recurrent network receive their output values as inputs which allows them to support short-term memory.</w:t>
+      </w:r>
+    </w:p>
+    <w:p>
+      <w:r>
+        <w:t>Due the amount of research applied to ANNs, there are many different topologies or arrangements and can be applied to a variety of problems. T</w:t>
+      </w:r>
+      <w:r>
+        <w:t>hey are useful for identifying relationships between variables or recognising patterns within data (Zhang</w:t>
+      </w:r>
+      <w:r>
+        <w:t>, 2009) and due to this are a common tool used in data mining</w:t>
+      </w:r>
+      <w:r>
+        <w:t xml:space="preserve"> where they have been applied to both</w:t>
+      </w:r>
+      <w:r>
+        <w:t xml:space="preserve"> supervised and unsupervised learning problems</w:t>
+      </w:r>
+      <w:r>
+        <w:t xml:space="preserve"> (Craven &amp; Shavlik, 1997).</w:t>
+      </w:r>
+    </w:p>
+    <w:p>
+      <w:pPr>
+        <w:pStyle w:val="Heading2"/>
+      </w:pPr>
+      <w:bookmarkStart w:id="8" w:name="_Toc497520218"/>
+      <w:r>
+        <w:t>Swarm Intelligence</w:t>
+      </w:r>
+      <w:bookmarkEnd w:id="8"/>
+    </w:p>
+    <w:p>
+      <w:r>
+        <w:t>Swarm Intelligence is an area of algorithms which have gained a lot of popularity due to their versatility and their efficiency in solving nonlinear design problems (</w:t>
+      </w:r>
+      <w:r>
+        <w:t>Yang</w:t>
+      </w:r>
+      <w:r>
+        <w:t xml:space="preserve"> &amp; </w:t>
+      </w:r>
+      <w:r>
+        <w:lastRenderedPageBreak/>
+        <w:t>Karamanoglu, 2013).</w:t>
+      </w:r>
+      <w:r>
+        <w:t xml:space="preserve"> I will cover two of the main swarm intelligence algorithms, namely Ant Colony Optimisation (ACO) and Particle Swarm Optimisation. </w:t>
+      </w:r>
+    </w:p>
+    <w:p>
+      <w:pPr>
+        <w:pStyle w:val="Heading3"/>
+      </w:pPr>
+      <w:bookmarkStart w:id="9" w:name="_Toc497520219"/>
+      <w:r>
+        <w:t>Ant Colony Optimisation</w:t>
+      </w:r>
+      <w:bookmarkEnd w:id="9"/>
+    </w:p>
+    <w:p>
+      <w:r>
+        <w:t>This algorithm takes inspiration from real ant colonies. Ants use pheromone to mark paths leading to food to communicate its location indirectly to other ants (</w:t>
+      </w:r>
+      <w:r>
+        <w:t xml:space="preserve">Khushaba et al. 2008). Khushaba et al. (2008) continue to explain the behaviour of ants foraging for food. The amount of pheromone deposited depends on the distance to the food source, and the quality and quantity of the food source. </w:t>
+      </w:r>
+      <w:r>
+        <w:t xml:space="preserve">The paths that are shorter are visited more on average due to more pheromone existing on the path. After a </w:t>
+      </w:r>
+      <w:r>
+        <w:t>period</w:t>
+      </w:r>
+      <w:r>
+        <w:t>,</w:t>
+      </w:r>
+      <w:r>
+        <w:t xml:space="preserve"> the difference in the amount of pheromone between the path options is large enough so that future </w:t>
+      </w:r>
+      <w:r>
+        <w:t>ants to come across the paths are</w:t>
+      </w:r>
+      <w:r>
+        <w:t xml:space="preserve"> likely to follow the path previously marked and reinforce the </w:t>
+      </w:r>
+      <w:r>
+        <w:t>option</w:t>
+      </w:r>
+      <w:r>
+        <w:t xml:space="preserve"> with their own pheromone (</w:t>
+      </w:r>
+      <w:r>
+        <w:t>Dorigo &amp; Gambardella, 1997)</w:t>
       </w:r>
       <w:r>
         <w:t xml:space="preserve">. </w:t>
       </w:r>
       <w:r>
-        <w:t>CA</w:t>
-      </w:r>
-      <w:r>
-        <w:t xml:space="preserve"> are mathematical models consisting of simple components with local interactions (</w:t>
-      </w:r>
-      <w:proofErr w:type="spellStart"/>
-      <w:r>
-        <w:t>Navid</w:t>
-      </w:r>
-      <w:proofErr w:type="spellEnd"/>
-      <w:r>
-        <w:t xml:space="preserve"> &amp; </w:t>
-      </w:r>
-      <w:proofErr w:type="spellStart"/>
-      <w:r>
-        <w:t>Bagheri</w:t>
-      </w:r>
-      <w:proofErr w:type="spellEnd"/>
-      <w:r>
-        <w:t xml:space="preserve">, 2013) </w:t>
-      </w:r>
-      <w:r>
-        <w:t xml:space="preserve">which are made up a lattice consisting of cells, </w:t>
-      </w:r>
-      <w:r>
-        <w:t xml:space="preserve">. </w:t>
-      </w:r>
-      <w:r>
-        <w:t>The lattice can be defined as</w:t>
-      </w:r>
-      <w:r>
-        <w:t xml:space="preserve"> an n</w:t>
-      </w:r>
-      <w:r>
-        <w:t>-dimensional</w:t>
-      </w:r>
-      <w:r>
-        <w:t xml:space="preserve"> list of cells</w:t>
-      </w:r>
-      <w:r>
-        <w:t xml:space="preserve"> where </w:t>
-      </w:r>
-      <w:r>
-        <w:t>the cells have two states, black</w:t>
-      </w:r>
-      <w:r>
-        <w:t xml:space="preserve"> or white. </w:t>
-      </w:r>
-      <w:r>
-        <w:t>To evolve</w:t>
-      </w:r>
-      <w:r>
-        <w:t xml:space="preserve"> or update</w:t>
-      </w:r>
-      <w:r>
-        <w:t xml:space="preserve"> the lattice of cells</w:t>
-      </w:r>
-      <w:r>
-        <w:t xml:space="preserve"> we use</w:t>
-      </w:r>
-      <w:r>
-        <w:t xml:space="preserve"> discrete time where time</w:t>
-      </w:r>
-      <w:r>
-        <w:t xml:space="preserve"> 0 is the initial state of the lattice. In each generation, a set of rules is applied to each cell.</w:t>
-      </w:r>
-      <w:r>
-        <w:t xml:space="preserve"> </w:t>
-      </w:r>
-      <w:r>
-        <w:t>In a one-</w:t>
-      </w:r>
-      <w:proofErr w:type="spellStart"/>
-      <w:r>
-        <w:t>dimenstional</w:t>
-      </w:r>
-      <w:proofErr w:type="spellEnd"/>
-      <w:r>
-        <w:t xml:space="preserve"> list, t</w:t>
-      </w:r>
-      <w:r>
-        <w:t xml:space="preserve">he colour of a given cell at each step is dictated by the rules which </w:t>
-      </w:r>
-      <w:r>
-        <w:t>consider</w:t>
-      </w:r>
-      <w:r>
-        <w:t xml:space="preserve"> the colour of the cell and it’s left and right neighbour</w:t>
-      </w:r>
-      <w:r>
-        <w:t>ing cells on the previous step (Wolfram, 2002)</w:t>
+        <w:t>The quality of a solution to a problem can be modelled as the concentration of pheromone on a path according to (Yang &amp; Karamanoglu, 2013). Due to the solution being modelled this way, the algorithm generally produces routes and paths evident from their higher concentrations, thus ant algorithms are well suited to discrete optimisation problems.</w:t>
+      </w:r>
+    </w:p>
+    <w:p>
+      <w:r>
+        <w:t>The</w:t>
+      </w:r>
+      <w:r>
+        <w:t xml:space="preserve"> ACO was originally used to solve the Travelling Salesman Problem and was effective at finding good solutions (Khushaba et al. 2008). ACO has been applied as a searching method within feature selection problems</w:t>
+      </w:r>
+      <w:r>
+        <w:t xml:space="preserve"> namely in areas of face and speech recognition problems (Khushaba et al. 2008).</w:t>
+      </w:r>
+      <w:r>
+        <w:t xml:space="preserve"> Feature selection </w:t>
+      </w:r>
+      <w:r>
+        <w:t>is the process of reducing data with high dimensions into a lower dimension while keeping as close to the same amount of information as possible</w:t>
+      </w:r>
+      <w:r>
+        <w:t xml:space="preserve"> (Khan &amp; Baig, 2015)</w:t>
       </w:r>
       <w:r>
         <w:t>.</w:t>
       </w:r>
-      <w:r>
-        <w:t xml:space="preserve"> </w:t>
-      </w:r>
-      <w:r>
-        <w:t xml:space="preserve">Thus, a simple rule may be defined as if the given cell and all surrounding cells were black in the previous step, then turn the given cell white. </w:t>
-      </w:r>
-      <w:r>
-        <w:t>The lines of cells can be layered to provide a visual representation of their behaviour over time which is an important characteristic of CA. Of course, there is no reason why this definition cannot be expanded into</w:t>
-      </w:r>
-      <w:r>
-        <w:t xml:space="preserve"> </w:t>
-      </w:r>
-      <w:r>
-        <w:t>using more than 2 states for each cell, or defining a cells neighbourhood as all surrounding cells</w:t>
-      </w:r>
-      <w:r>
-        <w:t xml:space="preserve"> such as in the Moore neighbourhood which applies to two-dimensional automata and is defined as the 8 cells surrou</w:t>
-      </w:r>
-      <w:r>
-        <w:t>nd a given cell (</w:t>
-      </w:r>
-      <w:proofErr w:type="spellStart"/>
-      <w:r>
-        <w:t>Adamatzky</w:t>
-      </w:r>
-      <w:proofErr w:type="spellEnd"/>
-      <w:r>
-        <w:t>, 2010)</w:t>
-      </w:r>
-      <w:r>
-        <w:t>.</w:t>
-      </w:r>
-      <w:r>
-        <w:t xml:space="preserve"> Another common neighbourhood is the von Neumann neighbourhood</w:t>
-      </w:r>
-      <w:r>
-        <w:t xml:space="preserve"> (</w:t>
-      </w:r>
-      <w:proofErr w:type="spellStart"/>
-      <w:r>
-        <w:t>Weisstein</w:t>
-      </w:r>
-      <w:proofErr w:type="spellEnd"/>
-      <w:r>
-        <w:t>, 2003) which uses the cells directly above, below, to the left, and to the right of a given cell.</w:t>
-      </w:r>
-      <w:r>
-        <w:t xml:space="preserve"> The boundaries of the lattice need conditions to handle the problem where a cell's neighbourhood is out of bounds. A common way of handling this problem is to wr</w:t>
-      </w:r>
-      <w:r>
-        <w:t>ap the lattice at the edges</w:t>
-      </w:r>
-      <w:r>
-        <w:t>.</w:t>
-      </w:r>
+    </w:p>
+    <w:p>
+      <w:pPr>
+        <w:pStyle w:val="Heading3"/>
+      </w:pPr>
+      <w:bookmarkStart w:id="10" w:name="_Toc497520220"/>
+      <w:r>
+        <w:t>Particle Swarm Optimisation</w:t>
+      </w:r>
+      <w:bookmarkEnd w:id="10"/>
     </w:p>
     <w:p>
       <w:pPr>
         <w:pStyle w:val="Heading2"/>
       </w:pPr>
-      <w:bookmarkStart w:id="8" w:name="_Toc497168147"/>
-      <w:r>
-        <w:t>Neural Networks</w:t>
-      </w:r>
-      <w:bookmarkEnd w:id="8"/>
+      <w:bookmarkStart w:id="11" w:name="_Toc497520221"/>
+      <w:r>
+        <w:t>Genetic Programming</w:t>
+      </w:r>
+      <w:bookmarkEnd w:id="11"/>
+    </w:p>
+    <w:p>
+      <w:pPr>
+        <w:pStyle w:val="Heading1"/>
+      </w:pPr>
+      <w:bookmarkStart w:id="12" w:name="_Toc497520222"/>
+      <w:r>
+        <w:t>Availability of Bio-inspired Algorithms in R</w:t>
+      </w:r>
+      <w:bookmarkEnd w:id="12"/>
     </w:p>
     <w:p>
       <w:pPr>
         <w:pStyle w:val="Heading2"/>
       </w:pPr>
-      <w:bookmarkStart w:id="9" w:name="_Toc497168148"/>
-      <w:r>
-        <w:t>Swarm Intelligence</w:t>
-      </w:r>
-      <w:bookmarkEnd w:id="9"/>
+      <w:bookmarkStart w:id="13" w:name="_Toc497520223"/>
+      <w:r>
+        <w:lastRenderedPageBreak/>
+        <w:t>Main Areas</w:t>
+      </w:r>
+      <w:bookmarkEnd w:id="13"/>
+    </w:p>
+    <w:p>
+      <w:r>
+        <w:t xml:space="preserve">Identify R Packages that provide access to the main areas mentioned in Section 3. </w:t>
+      </w:r>
+      <w:r>
+        <w:t>Consider</w:t>
+      </w:r>
+      <w:r>
+        <w:t xml:space="preserve"> what they do, how they are implemented, if they are still being built upon</w:t>
+      </w:r>
+    </w:p>
+    <w:p>
+      <w:pPr>
+        <w:pStyle w:val="Heading2"/>
+      </w:pPr>
+      <w:bookmarkStart w:id="14" w:name="_Toc497520224"/>
+      <w:r>
+        <w:t>Area</w:t>
+      </w:r>
+      <w:r>
+        <w:t>s for Improvement / Areas to be Developed</w:t>
+      </w:r>
+      <w:bookmarkEnd w:id="14"/>
+    </w:p>
+    <w:p>
+      <w:r>
+        <w:t>Select areas which can be improved or are absent from the above section giving ways to improve the existing implementations if one exists</w:t>
+      </w:r>
+    </w:p>
+    <w:p>
+      <w:pPr>
+        <w:pStyle w:val="Heading1"/>
+      </w:pPr>
+      <w:bookmarkStart w:id="15" w:name="_Toc497520225"/>
+      <w:r>
+        <w:t>Chosen Area</w:t>
+      </w:r>
+      <w:bookmarkEnd w:id="15"/>
+    </w:p>
+    <w:p>
+      <w:r>
+        <w:t>Reasons as to why I have chosen this area</w:t>
+      </w:r>
+    </w:p>
+    <w:p>
+      <w:r>
+        <w:t>More in depth look at this areas packages</w:t>
+      </w:r>
+    </w:p>
+    <w:p>
+      <w:r>
+        <w:t>Build some features of RGP but for either CGP or LGP</w:t>
+      </w:r>
+    </w:p>
+    <w:p>
+      <w:r>
+        <w:t>Can mention ECJ?</w:t>
+      </w:r>
+      <w:bookmarkStart w:id="16" w:name="_GoBack"/>
+      <w:bookmarkEnd w:id="16"/>
+    </w:p>
+    <w:p>
+      <w:r>
+        <w:t>Main literature review</w:t>
+      </w:r>
+    </w:p>
+    <w:p>
+      <w:pPr>
+        <w:pStyle w:val="Heading1"/>
+      </w:pPr>
+      <w:bookmarkStart w:id="17" w:name="_Toc497520226"/>
+      <w:r>
+        <w:t>Requirements Analysis</w:t>
+      </w:r>
+      <w:bookmarkEnd w:id="17"/>
+    </w:p>
+    <w:p>
+      <w:pPr>
+        <w:pStyle w:val="Heading1"/>
+      </w:pPr>
+      <w:bookmarkStart w:id="18" w:name="_Toc497520227"/>
+      <w:r>
+        <w:t>R Packages</w:t>
+      </w:r>
+      <w:bookmarkEnd w:id="18"/>
+    </w:p>
+    <w:p>
+      <w:pPr>
+        <w:pStyle w:val="Heading2"/>
+      </w:pPr>
+      <w:bookmarkStart w:id="19" w:name="_Toc497520228"/>
+      <w:r>
+        <w:t>Process of Package Creation</w:t>
+      </w:r>
+      <w:bookmarkEnd w:id="19"/>
+    </w:p>
+    <w:p>
+      <w:pPr>
+        <w:pStyle w:val="Heading2"/>
+      </w:pPr>
+      <w:bookmarkStart w:id="20" w:name="_Toc497520229"/>
+      <w:r>
+        <w:t>Packages and Software Tools</w:t>
+      </w:r>
+      <w:r>
+        <w:t xml:space="preserve"> to Aid in the Process</w:t>
+      </w:r>
+      <w:bookmarkEnd w:id="20"/>
+    </w:p>
+    <w:p>
+      <w:pPr>
+        <w:pStyle w:val="Heading1"/>
+      </w:pPr>
+      <w:bookmarkStart w:id="21" w:name="_Toc497520230"/>
+      <w:r>
+        <w:t>Evaluation Strategy</w:t>
+      </w:r>
+      <w:bookmarkEnd w:id="21"/>
+    </w:p>
+    <w:p>
+      <w:pPr>
+        <w:pStyle w:val="Heading1"/>
+      </w:pPr>
+      <w:bookmarkStart w:id="22" w:name="_Toc497520231"/>
+      <w:r>
+        <w:t>Project Management</w:t>
+      </w:r>
+      <w:bookmarkEnd w:id="22"/>
+    </w:p>
+    <w:p>
+      <w:pPr>
+        <w:pStyle w:val="Heading2"/>
+      </w:pPr>
+      <w:bookmarkStart w:id="23" w:name="_Toc497520232"/>
+      <w:r>
+        <w:t>Project Schedule</w:t>
+      </w:r>
+      <w:bookmarkEnd w:id="23"/>
     </w:p>
     <w:p>
       <w:pPr>
         <w:pStyle w:val="Heading3"/>
       </w:pPr>
-      <w:bookmarkStart w:id="10" w:name="_Toc497168149"/>
+      <w:bookmarkStart w:id="24" w:name="_Toc497520233"/>
       <w:r>
         <w:lastRenderedPageBreak/>
-        <w:t>Ant Colony Optimisation</w:t>
-      </w:r>
-      <w:bookmarkEnd w:id="10"/>
+        <w:t>Work Breakdown Structure</w:t>
+      </w:r>
+      <w:bookmarkEnd w:id="24"/>
     </w:p>
     <w:p>
       <w:pPr>
         <w:pStyle w:val="Heading3"/>
       </w:pPr>
-      <w:bookmarkStart w:id="11" w:name="_Toc497168150"/>
-      <w:r>
-        <w:t>Particle Swarm Optimisation</w:t>
-      </w:r>
-      <w:bookmarkEnd w:id="11"/>
+      <w:bookmarkStart w:id="25" w:name="_Toc497520234"/>
+      <w:r>
+        <w:t>Project Timetable</w:t>
+      </w:r>
+      <w:bookmarkEnd w:id="25"/>
     </w:p>
     <w:p>
       <w:pPr>
         <w:pStyle w:val="Heading2"/>
       </w:pPr>
-      <w:bookmarkStart w:id="12" w:name="_Toc497168151"/>
-      <w:r>
-        <w:t>Genetic Programming</w:t>
-      </w:r>
-      <w:bookmarkEnd w:id="12"/>
+      <w:bookmarkStart w:id="26" w:name="_Toc497520235"/>
+      <w:r>
+        <w:t>Risk Analysis</w:t>
+      </w:r>
+      <w:bookmarkEnd w:id="26"/>
+    </w:p>
+    <w:p>
+      <w:pPr>
+        <w:pStyle w:val="Heading3"/>
+      </w:pPr>
+      <w:bookmarkStart w:id="27" w:name="_Toc497520236"/>
+      <w:r>
+        <w:t>Risk Identification</w:t>
+      </w:r>
+      <w:bookmarkEnd w:id="27"/>
+    </w:p>
+    <w:p>
+      <w:pPr>
+        <w:pStyle w:val="Heading3"/>
+      </w:pPr>
+      <w:bookmarkStart w:id="28" w:name="_Toc497520237"/>
+      <w:r>
+        <w:t>Risk Management</w:t>
+      </w:r>
+      <w:bookmarkEnd w:id="28"/>
+    </w:p>
+    <w:p>
+      <w:pPr>
+        <w:pStyle w:val="Heading2"/>
+      </w:pPr>
+      <w:bookmarkStart w:id="29" w:name="_Toc497520238"/>
+      <w:r>
+        <w:t>Professional, Legal, Ethical and Social Issues</w:t>
+      </w:r>
+      <w:bookmarkEnd w:id="29"/>
+    </w:p>
+    <w:p>
+      <w:pPr>
+        <w:rPr>
+          <w:b/>
+          <w:sz w:val="36"/>
+          <w:szCs w:val="36"/>
+        </w:rPr>
+      </w:pPr>
+      <w:r>
+        <w:br w:type="page"/>
+      </w:r>
     </w:p>
     <w:p>
       <w:pPr>
         <w:pStyle w:val="Heading1"/>
       </w:pPr>
-      <w:bookmarkStart w:id="13" w:name="_Toc497168153"/>
-      <w:r>
-        <w:t>Availability of Bio-inspired Algorithms in R</w:t>
-      </w:r>
-      <w:bookmarkEnd w:id="13"/>
-    </w:p>
-    <w:p>
-      <w:pPr>
-        <w:pStyle w:val="Heading2"/>
-      </w:pPr>
-      <w:bookmarkStart w:id="14" w:name="_Toc497168154"/>
-      <w:r>
-        <w:t>Main Areas</w:t>
-      </w:r>
-      <w:bookmarkEnd w:id="14"/>
-    </w:p>
-    <w:p>
-      <w:r>
-        <w:t>Identify R Packages that provide access to the main areas mentioned in Section 3. Take into account what they do, how they are implemented, if they are still being built upon</w:t>
-      </w:r>
-    </w:p>
-    <w:p>
-      <w:pPr>
-        <w:pStyle w:val="Heading2"/>
-      </w:pPr>
-      <w:bookmarkStart w:id="15" w:name="_Toc497168155"/>
-      <w:r>
-        <w:t>Area</w:t>
-      </w:r>
-      <w:r>
-        <w:t>s for Improvement / Areas to be Developed</w:t>
-      </w:r>
-      <w:bookmarkEnd w:id="15"/>
-    </w:p>
-    <w:p>
-      <w:r>
-        <w:t>Select areas which can be improved or are absent from the above section giving ways to improve the existing implementations if one exists</w:t>
+      <w:bookmarkStart w:id="30" w:name="_Toc497520239"/>
+      <w:r>
+        <w:lastRenderedPageBreak/>
+        <w:t>References</w:t>
+      </w:r>
+      <w:bookmarkEnd w:id="30"/>
+    </w:p>
+    <w:p>
+      <w:r>
+        <w:t>Adamatzky, A. (2010). Game of life Cellular Automata. London: Springer, pp.19-25.</w:t>
+      </w:r>
+    </w:p>
+    <w:p>
+      <w:r>
+        <w:t>Craven, M. and Shavlik, J. (1997). Using neural networks for data mining. Future Generation Computer Systems, [online] 13(2-3), pp.211-229. Available at: http://www.sciencedirect.com.ezproxy1.hw.ac.uk/science/article/pii/S0167739X97000228 [Accessed 3 Nov. 2017].</w:t>
+      </w:r>
+    </w:p>
+    <w:p>
+      <w:r>
+        <w:t>Darwin, C. &amp; Wallace, J., 1998. The origin of species / Charles Darwin., Ware: Wordsworth Editions.</w:t>
+      </w:r>
+    </w:p>
+    <w:p>
+      <w:pPr>
+        <w:rPr>
+          <w:sz w:val="18"/>
+        </w:rPr>
+      </w:pPr>
+      <w:r>
+        <w:rPr>
+          <w:szCs w:val="22"/>
+        </w:rPr>
+        <w:t>Dorigo, M. and Gambardella, L. (1997). Ant colony system: a cooperative learning approach to the traveling salesman problem. IEEE Transactions on Evolutionary Computation, [online] 1(1), pp.53- 66. Available at: http://ieeexplore.ieee.org.ezproxy1.hw.ac.uk/document/585892/ [Accessed 21 Oct. 2017].</w:t>
+      </w:r>
+    </w:p>
+    <w:p>
+      <w:r>
+        <w:t>Kar, A. (2016). Bio inspired computing – A review of algorithms and scope of applications. Expert Systems with Applications, [online] 59, pp.20-32. Available at: https://www-sciencedirect-com.ezproxy1.hw.ac.uk/science/article/pii/S095741741630183X [Accessed 29 Oct. 2017].</w:t>
+      </w:r>
+    </w:p>
+    <w:p>
+      <w:r>
+        <w:t>Khan, A. and Baig, A. (2015). Multi-objective feature subset selection using mRMR based enhanced ant colony optimization algorithm (mRMR-EACO). Journal of Experimental &amp; Theoretical Artificial Intelligence, [online] 28(6), pp.1061-1073. Available at: http://www.tandfonline.com.ezproxy1.hw.ac.uk/doi/abs/10.1080/0952813X.2015.1056240 [Accessed 4 Nov. 2017].</w:t>
+      </w:r>
+    </w:p>
+    <w:p>
+      <w:r>
+        <w:t>Kramer, O. (2017). Genetic Algorithm Essentials. Studies in Computational Intelligence, [online] 679, pp.11-18. Available at: https://doi-org.ezproxy1.hw.ac.uk/10.1007/978-3-319-</w:t>
+      </w:r>
+      <w:r>
+        <w:t>52156-5 [Accessed 29 Oct. 2017].</w:t>
+      </w:r>
+    </w:p>
+    <w:p>
+      <w:r>
+        <w:lastRenderedPageBreak/>
+        <w:t>Khushaba, R., Al-Ani, A., AlSukker, A. and Al-Jumaily, A. (2008). A Combined Ant Colony and Differential Evolution Feature Selection Algorithm. Ant Colony Optimization and Swarm Intelligence, [online] 5217, pp.1-12. Available at: https://link-springer-com.ezproxy1.hw.ac.uk/chapter/10.1007/978-3-540-87527-7_1 [Accessed 4 Nov. 2017].</w:t>
+      </w:r>
+    </w:p>
+    <w:p>
+      <w:r>
+        <w:t>McCulloch, W. and Pitts, W. (1943). A logical calculus of the ideas immanent in nervous activity. The Bulletin of Mathematical Biophysics, [online] 5(4), pp.115-133. Available at: https://link.springer.com/article/10.1007/BF02478259 [Accessed 3 Nov. 2017].</w:t>
+      </w:r>
+    </w:p>
+    <w:p>
+      <w:r>
+        <w:t>Moon, C., Kim, J., Choi, G. and Seo, Y. (2002). An efficient genetic algorithm for the traveling salesman problem with precedence constraints. European Journal of Operational Research, 140(3), pp.606-617.</w:t>
+      </w:r>
+    </w:p>
+    <w:p>
+      <w:r>
+        <w:t>Navid, A. and Bagheri, A. (2013). Cellular Learning Automata and Its Applications</w:t>
+      </w:r>
+      <w:r>
+        <w:t>. [online] InTech. Available at: https://www.intechopen.com/books/emerging-applications-of-cellular-automata/cellular-learning-automata-and-its-applications [Accessed 31 Oct. 2017].</w:t>
+      </w:r>
+    </w:p>
+    <w:p>
+      <w:r>
+        <w:t>Russell, S. and Norvig, P. (2009). Artificial intelligence: A Modern Approach. 3rd ed. Pearson, pp.749-753.</w:t>
+      </w:r>
+    </w:p>
+    <w:p>
+      <w:r>
+        <w:t>Sivanandam, S. and Deepa, S. (2008). Introduction to genetic algorithms. Berlin: Springer, pp.14-39.</w:t>
+      </w:r>
+    </w:p>
+    <w:p>
+      <w:r>
+        <w:t>Tiobe.com. (2017). R | TIOBE - The Software Quality Company. [online] Available at: https://www.tiobe.com/tiobe-index/r/ [Accessed 27 Oct. 2017].</w:t>
+      </w:r>
+    </w:p>
+    <w:p>
+      <w:r>
+        <w:t>Wolfram, S., 1983. Statistical mechanics of cellular automata. Reviews of Modern Physics, 55(3), pp.601–644.</w:t>
+      </w:r>
+    </w:p>
+    <w:p>
+      <w:r>
+        <w:t>Wolfram, S. (2002). A new kind of science. 1st ed. Champaign, IL: Wolfram Media.</w:t>
+      </w:r>
+    </w:p>
+    <w:p>
+      <w:r>
+        <w:t>Yadav, N., Yadav, A. and Kumar, M. (2015). An introduction to neural network methods for differential equations. Dordrecht: Springer, pp.29-54.</w:t>
+      </w:r>
+    </w:p>
+    <w:p>
+      <w:r>
+        <w:lastRenderedPageBreak/>
+        <w:t>Yang, X. and Karamanoglu, M. (2013). Swarm Intelligence and Bio-Inspired Computation. Swarm Intelligence and Bio-Inspired Computation, pp.3-23.</w:t>
+      </w:r>
+    </w:p>
+    <w:p>
+      <w:r>
+        <w:t>Zhang, G. (2009). Neural Networks For Data Mining. Data Mining and Knowledge Discovery Handbook, [online] pp.419-444. Available at: https://link.springer.com/chapter/10.1007/978-0-387-09823-4_21 [Accessed 3 Nov. 2017].</w:t>
       </w:r>
     </w:p>
     <w:p>
       <w:pPr>
         <w:pStyle w:val="Heading1"/>
       </w:pPr>
-      <w:bookmarkStart w:id="16" w:name="_Toc497168156"/>
-      <w:r>
-        <w:t>Chosen Area</w:t>
-      </w:r>
-      <w:bookmarkEnd w:id="16"/>
-    </w:p>
-    <w:p>
-      <w:r>
-        <w:t>Reasons as to why I have chosen this area</w:t>
-      </w:r>
-    </w:p>
-    <w:p>
-      <w:r>
-        <w:t>More in depth look at this areas packages</w:t>
-      </w:r>
-    </w:p>
-    <w:p>
-      <w:r>
-        <w:t>Main literature review</w:t>
-      </w:r>
-    </w:p>
-    <w:p>
-      <w:pPr>
-        <w:pStyle w:val="Heading1"/>
-      </w:pPr>
-      <w:bookmarkStart w:id="17" w:name="_Toc497168157"/>
-      <w:r>
-        <w:t>Requirements Analysis</w:t>
-      </w:r>
-      <w:bookmarkEnd w:id="17"/>
-    </w:p>
-    <w:p>
-      <w:pPr>
-        <w:pStyle w:val="Heading1"/>
-      </w:pPr>
-      <w:bookmarkStart w:id="18" w:name="_Toc497168158"/>
-      <w:r>
-        <w:t>R Packages</w:t>
-      </w:r>
-      <w:bookmarkEnd w:id="18"/>
-    </w:p>
-    <w:p>
-      <w:pPr>
-        <w:pStyle w:val="Heading2"/>
-      </w:pPr>
-      <w:bookmarkStart w:id="19" w:name="_Toc497168159"/>
-      <w:r>
-        <w:t>Process of Package Creation</w:t>
-      </w:r>
-      <w:bookmarkEnd w:id="19"/>
-    </w:p>
-    <w:p>
-      <w:pPr>
-        <w:pStyle w:val="Heading2"/>
-      </w:pPr>
-      <w:bookmarkStart w:id="20" w:name="_Toc497168160"/>
-      <w:r>
-        <w:t>Packages and Software Tools</w:t>
-      </w:r>
-      <w:r>
-        <w:t xml:space="preserve"> to Aid in the Process</w:t>
-      </w:r>
-      <w:bookmarkEnd w:id="20"/>
-    </w:p>
-    <w:p>
-      <w:pPr>
-        <w:pStyle w:val="Heading1"/>
-      </w:pPr>
-      <w:bookmarkStart w:id="21" w:name="_Toc497168162"/>
-      <w:r>
-        <w:t>Evaluation Strategy</w:t>
-      </w:r>
-      <w:bookmarkEnd w:id="21"/>
-    </w:p>
-    <w:p>
-      <w:pPr>
-        <w:pStyle w:val="Heading1"/>
-      </w:pPr>
-      <w:bookmarkStart w:id="22" w:name="_Toc497168163"/>
-      <w:r>
-        <w:lastRenderedPageBreak/>
-        <w:t>Project Management</w:t>
-      </w:r>
-      <w:bookmarkEnd w:id="22"/>
-    </w:p>
-    <w:p>
-      <w:pPr>
-        <w:pStyle w:val="Heading2"/>
-      </w:pPr>
-      <w:bookmarkStart w:id="23" w:name="_Toc497168164"/>
-      <w:r>
-        <w:t>Project Schedule</w:t>
-      </w:r>
-      <w:bookmarkEnd w:id="23"/>
-    </w:p>
-    <w:p>
-      <w:pPr>
-        <w:pStyle w:val="Heading3"/>
-      </w:pPr>
-      <w:bookmarkStart w:id="24" w:name="_Toc497168165"/>
-      <w:r>
-        <w:t>Work Breakdown Structure</w:t>
-      </w:r>
-      <w:bookmarkEnd w:id="24"/>
-    </w:p>
-    <w:p>
-      <w:pPr>
-        <w:pStyle w:val="Heading3"/>
-      </w:pPr>
-      <w:bookmarkStart w:id="25" w:name="_Toc497168166"/>
-      <w:r>
-        <w:t>Project Timetable</w:t>
-      </w:r>
-      <w:bookmarkEnd w:id="25"/>
-    </w:p>
-    <w:p>
-      <w:pPr>
-        <w:pStyle w:val="Heading2"/>
-      </w:pPr>
-      <w:bookmarkStart w:id="26" w:name="_Toc497168167"/>
-      <w:r>
-        <w:t>Risk Analysis</w:t>
-      </w:r>
-      <w:bookmarkEnd w:id="26"/>
-    </w:p>
-    <w:p>
-      <w:pPr>
-        <w:pStyle w:val="Heading3"/>
-      </w:pPr>
-      <w:bookmarkStart w:id="27" w:name="_Toc497168168"/>
-      <w:r>
-        <w:t>Risk Identification</w:t>
-      </w:r>
-      <w:bookmarkEnd w:id="27"/>
-    </w:p>
-    <w:p>
-      <w:pPr>
-        <w:pStyle w:val="Heading3"/>
-      </w:pPr>
-      <w:bookmarkStart w:id="28" w:name="_Toc497168169"/>
-      <w:r>
-        <w:t>Risk Management</w:t>
-      </w:r>
-      <w:bookmarkEnd w:id="28"/>
-    </w:p>
-    <w:p>
-      <w:pPr>
-        <w:pStyle w:val="Heading2"/>
-      </w:pPr>
-      <w:bookmarkStart w:id="29" w:name="_Toc497168170"/>
-      <w:r>
-        <w:t>Professional, Legal, Ethical and Social Issues</w:t>
-      </w:r>
-      <w:bookmarkEnd w:id="29"/>
-    </w:p>
-    <w:p>
-      <w:pPr>
-        <w:pStyle w:val="Heading1"/>
-      </w:pPr>
-      <w:bookmarkStart w:id="30" w:name="_Toc497168171"/>
-      <w:r>
-        <w:t>References</w:t>
-      </w:r>
-      <w:bookmarkEnd w:id="30"/>
-    </w:p>
-    <w:p>
-      <w:bookmarkStart w:id="31" w:name="_Toc497168172"/>
-      <w:proofErr w:type="spellStart"/>
-      <w:r>
-        <w:t>Adamatzky</w:t>
-      </w:r>
-      <w:proofErr w:type="spellEnd"/>
-      <w:r>
-        <w:t>, A. (2010). Game of life Cellular Automata. London: Springer, pp.19-25.</w:t>
-      </w:r>
-    </w:p>
-    <w:p>
-      <w:r>
-        <w:t>Darwin, C. &amp; Wallace, J., 1998. The origin of species / Charles Darwin., Ware: Wordsworth Editions.</w:t>
-      </w:r>
-    </w:p>
-    <w:p>
-      <w:proofErr w:type="spellStart"/>
-      <w:r>
-        <w:t>Kar</w:t>
-      </w:r>
-      <w:proofErr w:type="spellEnd"/>
-      <w:r>
-        <w:t>, A. (2016). Bio inspired computing – A review of algorithms and scope of applications. Expert Systems with Applications, [online] 59, pp.20-32. Available at: https://www-sciencedirect-com.ezproxy1.hw.ac.uk/science/article/pii/S095741741630183X [Accessed 29 Oct. 2017].</w:t>
-      </w:r>
-    </w:p>
-    <w:p>
-      <w:r>
-        <w:t>Kramer, O. (2017). Genetic Algorithm Essentials. Studies in Computational Intelligence, [online] 679, pp.11-18. Available at: https://doi-org.ezproxy1.hw.ac.uk/10.1007/978-3-319-</w:t>
-      </w:r>
-      <w:r>
-        <w:t>52156-5 [Accessed 29 Oct. 2017].</w:t>
-      </w:r>
-    </w:p>
-    <w:p>
-      <w:r>
-        <w:lastRenderedPageBreak/>
-        <w:t xml:space="preserve">Moon, C., Kim, J., </w:t>
-      </w:r>
-      <w:proofErr w:type="spellStart"/>
-      <w:r>
-        <w:t>Choi</w:t>
-      </w:r>
-      <w:proofErr w:type="spellEnd"/>
-      <w:r>
-        <w:t xml:space="preserve">, G. and </w:t>
-      </w:r>
-      <w:proofErr w:type="spellStart"/>
-      <w:r>
-        <w:t>Seo</w:t>
-      </w:r>
-      <w:proofErr w:type="spellEnd"/>
-      <w:r>
-        <w:t xml:space="preserve">, Y. (2002). An efficient genetic algorithm for the </w:t>
-      </w:r>
-      <w:proofErr w:type="spellStart"/>
-      <w:r>
-        <w:t>traveling</w:t>
-      </w:r>
-      <w:proofErr w:type="spellEnd"/>
-      <w:r>
-        <w:t xml:space="preserve"> salesman problem with precedence constraints. European Journal of Operational Research, 140(3), pp.606-617.</w:t>
-      </w:r>
-    </w:p>
-    <w:p>
-      <w:proofErr w:type="spellStart"/>
-      <w:r>
-        <w:t>Navid</w:t>
-      </w:r>
-      <w:proofErr w:type="spellEnd"/>
-      <w:r>
-        <w:t xml:space="preserve">, A. and </w:t>
-      </w:r>
-      <w:proofErr w:type="spellStart"/>
-      <w:r>
-        <w:t>Bagheri</w:t>
-      </w:r>
-      <w:proofErr w:type="spellEnd"/>
-      <w:r>
-        <w:t>, A. (2013). Cellular Learning Automata and Its Applications</w:t>
-      </w:r>
-      <w:r>
-        <w:t xml:space="preserve">. [online] </w:t>
-      </w:r>
-      <w:proofErr w:type="spellStart"/>
-      <w:r>
-        <w:t>InTech</w:t>
-      </w:r>
-      <w:proofErr w:type="spellEnd"/>
-      <w:r>
-        <w:t>. Available at: https://www.intechopen.com/books/emerging-applications-of-cellular-automata/cellular-learning-automata-and-its-applications [Accessed 31 Oct. 2017].</w:t>
-      </w:r>
-    </w:p>
-    <w:p>
-      <w:r>
-        <w:t>Tiobe.com. (2017). R | TIOBE - The Software Quality Company. [online] Available at: https://www.tiobe.com/tiobe-index/r/ [Accessed 27 Oct. 2017].</w:t>
-      </w:r>
-    </w:p>
-    <w:p>
-      <w:proofErr w:type="spellStart"/>
-      <w:r>
-        <w:t>Sivanandam</w:t>
-      </w:r>
-      <w:proofErr w:type="spellEnd"/>
-      <w:r>
-        <w:t xml:space="preserve">, S. and </w:t>
-      </w:r>
-      <w:proofErr w:type="spellStart"/>
-      <w:r>
-        <w:t>Deepa</w:t>
-      </w:r>
-      <w:proofErr w:type="spellEnd"/>
-      <w:r>
-        <w:t>, S. (2008). Introduction to genetic algorithms. Berlin: Springer, pp.14-39.</w:t>
-      </w:r>
-    </w:p>
-    <w:p>
-      <w:r>
-        <w:t>Wolfram, S., 1983. Statistical mechanics of cellular automata. Reviews of Modern Physics, 55(3), pp.601–644.</w:t>
-      </w:r>
-    </w:p>
-    <w:p>
-      <w:r>
-        <w:t>Wolfram, S. (2002). A new kind of science. 1st ed. Champaign, IL: Wolfram Media.</w:t>
-      </w:r>
-    </w:p>
-    <w:p>
-      <w:pPr>
-        <w:pStyle w:val="Heading1"/>
-      </w:pPr>
+      <w:bookmarkStart w:id="31" w:name="_Toc497520240"/>
       <w:r>
         <w:t>Appendices</w:t>
       </w:r>
@@ -4525,7 +4384,7 @@
 </file>
 
 <file path=word/endnotes.xml><?xml version="1.0" encoding="utf-8"?>
-<w:endnotes xmlns:ve="http://schemas.openxmlformats.org/markup-compatibility/2006" xmlns:o="urn:schemas-microsoft-com:office:office" xmlns:r="http://schemas.openxmlformats.org/officeDocument/2006/relationships" xmlns:m="http://schemas.openxmlformats.org/officeDocument/2006/math" xmlns:v="urn:schemas-microsoft-com:vml" xmlns:wp="http://schemas.openxmlformats.org/drawingml/2006/wordprocessingDrawing" xmlns:w10="urn:schemas-microsoft-com:office:word" xmlns:w="http://schemas.openxmlformats.org/wordprocessingml/2006/main" xmlns:wne="http://schemas.microsoft.com/office/word/2006/wordml">
+<w:endnotes xmlns:wpc="http://schemas.microsoft.com/office/word/2010/wordprocessingCanvas" xmlns:cx="http://schemas.microsoft.com/office/drawing/2014/chartex" xmlns:cx1="http://schemas.microsoft.com/office/drawing/2015/9/8/chartex" xmlns:cx2="http://schemas.microsoft.com/office/drawing/2015/10/21/chartex" xmlns:cx3="http://schemas.microsoft.com/office/drawing/2016/5/9/chartex" xmlns:cx4="http://schemas.microsoft.com/office/drawing/2016/5/10/chartex" xmlns:cx5="http://schemas.microsoft.com/office/drawing/2016/5/11/chartex" xmlns:cx6="http://schemas.microsoft.com/office/drawing/2016/5/12/chartex" xmlns:cx7="http://schemas.microsoft.com/office/drawing/2016/5/13/chartex" xmlns:cx8="http://schemas.microsoft.com/office/drawing/2016/5/14/chartex" xmlns:mc="http://schemas.openxmlformats.org/markup-compatibility/2006" xmlns:aink="http://schemas.microsoft.com/office/drawing/2016/ink" xmlns:am3d="http://schemas.microsoft.com/office/drawing/2017/model3d" xmlns:o="urn:schemas-microsoft-com:office:office" xmlns:r="http://schemas.openxmlformats.org/officeDocument/2006/relationships" xmlns:m="http://schemas.openxmlformats.org/officeDocument/2006/math" xmlns:v="urn:schemas-microsoft-com:vml" xmlns:wp14="http://schemas.microsoft.com/office/word/2010/wordprocessingDrawing" xmlns:wp="http://schemas.openxmlformats.org/drawingml/2006/wordprocessingDrawing" xmlns:w10="urn:schemas-microsoft-com:office:word" xmlns:w="http://schemas.openxmlformats.org/wordprocessingml/2006/main" xmlns:w14="http://schemas.microsoft.com/office/word/2010/wordml" xmlns:w15="http://schemas.microsoft.com/office/word/2012/wordml" xmlns:w16cid="http://schemas.microsoft.com/office/word/2016/wordml/cid" xmlns:w16se="http://schemas.microsoft.com/office/word/2015/wordml/symex" xmlns:wpg="http://schemas.microsoft.com/office/word/2010/wordprocessingGroup" xmlns:wpi="http://schemas.microsoft.com/office/word/2010/wordprocessingInk" xmlns:wne="http://schemas.microsoft.com/office/word/2006/wordml" xmlns:wps="http://schemas.microsoft.com/office/word/2010/wordprocessingShape" mc:Ignorable="w14 w15 w16se w16cid wp14">
   <w:endnote w:type="separator" w:id="-1">
     <w:p>
       <w:r>
@@ -4544,7 +4403,7 @@
 </file>
 
 <file path=word/footer1.xml><?xml version="1.0" encoding="utf-8"?>
-<w:ftr xmlns:ve="http://schemas.openxmlformats.org/markup-compatibility/2006" xmlns:o="urn:schemas-microsoft-com:office:office" xmlns:r="http://schemas.openxmlformats.org/officeDocument/2006/relationships" xmlns:m="http://schemas.openxmlformats.org/officeDocument/2006/math" xmlns:v="urn:schemas-microsoft-com:vml" xmlns:wp="http://schemas.openxmlformats.org/drawingml/2006/wordprocessingDrawing" xmlns:w10="urn:schemas-microsoft-com:office:word" xmlns:w="http://schemas.openxmlformats.org/wordprocessingml/2006/main" xmlns:wne="http://schemas.microsoft.com/office/word/2006/wordml">
+<w:ftr xmlns:wpc="http://schemas.microsoft.com/office/word/2010/wordprocessingCanvas" xmlns:cx="http://schemas.microsoft.com/office/drawing/2014/chartex" xmlns:cx1="http://schemas.microsoft.com/office/drawing/2015/9/8/chartex" xmlns:cx2="http://schemas.microsoft.com/office/drawing/2015/10/21/chartex" xmlns:cx3="http://schemas.microsoft.com/office/drawing/2016/5/9/chartex" xmlns:cx4="http://schemas.microsoft.com/office/drawing/2016/5/10/chartex" xmlns:cx5="http://schemas.microsoft.com/office/drawing/2016/5/11/chartex" xmlns:cx6="http://schemas.microsoft.com/office/drawing/2016/5/12/chartex" xmlns:cx7="http://schemas.microsoft.com/office/drawing/2016/5/13/chartex" xmlns:cx8="http://schemas.microsoft.com/office/drawing/2016/5/14/chartex" xmlns:mc="http://schemas.openxmlformats.org/markup-compatibility/2006" xmlns:aink="http://schemas.microsoft.com/office/drawing/2016/ink" xmlns:am3d="http://schemas.microsoft.com/office/drawing/2017/model3d" xmlns:o="urn:schemas-microsoft-com:office:office" xmlns:r="http://schemas.openxmlformats.org/officeDocument/2006/relationships" xmlns:m="http://schemas.openxmlformats.org/officeDocument/2006/math" xmlns:v="urn:schemas-microsoft-com:vml" xmlns:wp14="http://schemas.microsoft.com/office/word/2010/wordprocessingDrawing" xmlns:wp="http://schemas.openxmlformats.org/drawingml/2006/wordprocessingDrawing" xmlns:w10="urn:schemas-microsoft-com:office:word" xmlns:w="http://schemas.openxmlformats.org/wordprocessingml/2006/main" xmlns:w14="http://schemas.microsoft.com/office/word/2010/wordml" xmlns:w15="http://schemas.microsoft.com/office/word/2012/wordml" xmlns:w16cid="http://schemas.microsoft.com/office/word/2016/wordml/cid" xmlns:w16se="http://schemas.microsoft.com/office/word/2015/wordml/symex" xmlns:wpg="http://schemas.microsoft.com/office/word/2010/wordprocessingGroup" xmlns:wpi="http://schemas.microsoft.com/office/word/2010/wordprocessingInk" xmlns:wne="http://schemas.microsoft.com/office/word/2006/wordml" xmlns:wps="http://schemas.microsoft.com/office/word/2010/wordprocessingShape" mc:Ignorable="w14 w15 w16se w16cid wp14">
   <w:sdt>
     <w:sdtPr>
       <w:id w:val="-852115412"/>
@@ -4563,14 +4422,27 @@
         <w:pPr>
           <w:pStyle w:val="Footer"/>
         </w:pPr>
-        <w:fldSimple w:instr=" PAGE   \* MERGEFORMAT ">
-          <w:r>
-            <w:rPr>
-              <w:noProof/>
-            </w:rPr>
-            <w:t>iv</w:t>
-          </w:r>
-        </w:fldSimple>
+        <w:r>
+          <w:fldChar w:fldCharType="begin"/>
+        </w:r>
+        <w:r>
+          <w:instrText xml:space="preserve"> PAGE   \* MERGEFORMAT </w:instrText>
+        </w:r>
+        <w:r>
+          <w:fldChar w:fldCharType="separate"/>
+        </w:r>
+        <w:r>
+          <w:rPr>
+            <w:noProof/>
+          </w:rPr>
+          <w:t>iv</w:t>
+        </w:r>
+        <w:r>
+          <w:rPr>
+            <w:noProof/>
+          </w:rPr>
+          <w:fldChar w:fldCharType="end"/>
+        </w:r>
       </w:p>
     </w:sdtContent>
   </w:sdt>
@@ -4583,7 +4455,7 @@
 </file>
 
 <file path=word/footer2.xml><?xml version="1.0" encoding="utf-8"?>
-<w:ftr xmlns:ve="http://schemas.openxmlformats.org/markup-compatibility/2006" xmlns:o="urn:schemas-microsoft-com:office:office" xmlns:r="http://schemas.openxmlformats.org/officeDocument/2006/relationships" xmlns:m="http://schemas.openxmlformats.org/officeDocument/2006/math" xmlns:v="urn:schemas-microsoft-com:vml" xmlns:wp="http://schemas.openxmlformats.org/drawingml/2006/wordprocessingDrawing" xmlns:w10="urn:schemas-microsoft-com:office:word" xmlns:w="http://schemas.openxmlformats.org/wordprocessingml/2006/main" xmlns:wne="http://schemas.microsoft.com/office/word/2006/wordml">
+<w:ftr xmlns:wpc="http://schemas.microsoft.com/office/word/2010/wordprocessingCanvas" xmlns:cx="http://schemas.microsoft.com/office/drawing/2014/chartex" xmlns:cx1="http://schemas.microsoft.com/office/drawing/2015/9/8/chartex" xmlns:cx2="http://schemas.microsoft.com/office/drawing/2015/10/21/chartex" xmlns:cx3="http://schemas.microsoft.com/office/drawing/2016/5/9/chartex" xmlns:cx4="http://schemas.microsoft.com/office/drawing/2016/5/10/chartex" xmlns:cx5="http://schemas.microsoft.com/office/drawing/2016/5/11/chartex" xmlns:cx6="http://schemas.microsoft.com/office/drawing/2016/5/12/chartex" xmlns:cx7="http://schemas.microsoft.com/office/drawing/2016/5/13/chartex" xmlns:cx8="http://schemas.microsoft.com/office/drawing/2016/5/14/chartex" xmlns:mc="http://schemas.openxmlformats.org/markup-compatibility/2006" xmlns:aink="http://schemas.microsoft.com/office/drawing/2016/ink" xmlns:am3d="http://schemas.microsoft.com/office/drawing/2017/model3d" xmlns:o="urn:schemas-microsoft-com:office:office" xmlns:r="http://schemas.openxmlformats.org/officeDocument/2006/relationships" xmlns:m="http://schemas.openxmlformats.org/officeDocument/2006/math" xmlns:v="urn:schemas-microsoft-com:vml" xmlns:wp14="http://schemas.microsoft.com/office/word/2010/wordprocessingDrawing" xmlns:wp="http://schemas.openxmlformats.org/drawingml/2006/wordprocessingDrawing" xmlns:w10="urn:schemas-microsoft-com:office:word" xmlns:w="http://schemas.openxmlformats.org/wordprocessingml/2006/main" xmlns:w14="http://schemas.microsoft.com/office/word/2010/wordml" xmlns:w15="http://schemas.microsoft.com/office/word/2012/wordml" xmlns:w16cid="http://schemas.microsoft.com/office/word/2016/wordml/cid" xmlns:w16se="http://schemas.microsoft.com/office/word/2015/wordml/symex" xmlns:wpg="http://schemas.microsoft.com/office/word/2010/wordprocessingGroup" xmlns:wpi="http://schemas.microsoft.com/office/word/2010/wordprocessingInk" xmlns:wne="http://schemas.microsoft.com/office/word/2006/wordml" xmlns:wps="http://schemas.microsoft.com/office/word/2010/wordprocessingShape" mc:Ignorable="w14 w15 w16se w16cid wp14">
   <w:sdt>
     <w:sdtPr>
       <w:id w:val="1526211114"/>
@@ -4601,14 +4473,27 @@
         <w:r>
           <w:t xml:space="preserve">Page | </w:t>
         </w:r>
-        <w:fldSimple w:instr=" PAGE   \* MERGEFORMAT ">
-          <w:r>
-            <w:rPr>
-              <w:noProof/>
-            </w:rPr>
-            <w:t>6</w:t>
-          </w:r>
-        </w:fldSimple>
+        <w:r>
+          <w:fldChar w:fldCharType="begin"/>
+        </w:r>
+        <w:r>
+          <w:instrText xml:space="preserve"> PAGE   \* MERGEFORMAT </w:instrText>
+        </w:r>
+        <w:r>
+          <w:fldChar w:fldCharType="separate"/>
+        </w:r>
+        <w:r>
+          <w:rPr>
+            <w:noProof/>
+          </w:rPr>
+          <w:t>11</w:t>
+        </w:r>
+        <w:r>
+          <w:rPr>
+            <w:noProof/>
+          </w:rPr>
+          <w:fldChar w:fldCharType="end"/>
+        </w:r>
         <w:r>
           <w:t xml:space="preserve"> </w:t>
         </w:r>
@@ -4624,7 +4509,7 @@
 </file>
 
 <file path=word/footnotes.xml><?xml version="1.0" encoding="utf-8"?>
-<w:footnotes xmlns:ve="http://schemas.openxmlformats.org/markup-compatibility/2006" xmlns:o="urn:schemas-microsoft-com:office:office" xmlns:r="http://schemas.openxmlformats.org/officeDocument/2006/relationships" xmlns:m="http://schemas.openxmlformats.org/officeDocument/2006/math" xmlns:v="urn:schemas-microsoft-com:vml" xmlns:wp="http://schemas.openxmlformats.org/drawingml/2006/wordprocessingDrawing" xmlns:w10="urn:schemas-microsoft-com:office:word" xmlns:w="http://schemas.openxmlformats.org/wordprocessingml/2006/main" xmlns:wne="http://schemas.microsoft.com/office/word/2006/wordml">
+<w:footnotes xmlns:wpc="http://schemas.microsoft.com/office/word/2010/wordprocessingCanvas" xmlns:cx="http://schemas.microsoft.com/office/drawing/2014/chartex" xmlns:cx1="http://schemas.microsoft.com/office/drawing/2015/9/8/chartex" xmlns:cx2="http://schemas.microsoft.com/office/drawing/2015/10/21/chartex" xmlns:cx3="http://schemas.microsoft.com/office/drawing/2016/5/9/chartex" xmlns:cx4="http://schemas.microsoft.com/office/drawing/2016/5/10/chartex" xmlns:cx5="http://schemas.microsoft.com/office/drawing/2016/5/11/chartex" xmlns:cx6="http://schemas.microsoft.com/office/drawing/2016/5/12/chartex" xmlns:cx7="http://schemas.microsoft.com/office/drawing/2016/5/13/chartex" xmlns:cx8="http://schemas.microsoft.com/office/drawing/2016/5/14/chartex" xmlns:mc="http://schemas.openxmlformats.org/markup-compatibility/2006" xmlns:aink="http://schemas.microsoft.com/office/drawing/2016/ink" xmlns:am3d="http://schemas.microsoft.com/office/drawing/2017/model3d" xmlns:o="urn:schemas-microsoft-com:office:office" xmlns:r="http://schemas.openxmlformats.org/officeDocument/2006/relationships" xmlns:m="http://schemas.openxmlformats.org/officeDocument/2006/math" xmlns:v="urn:schemas-microsoft-com:vml" xmlns:wp14="http://schemas.microsoft.com/office/word/2010/wordprocessingDrawing" xmlns:wp="http://schemas.openxmlformats.org/drawingml/2006/wordprocessingDrawing" xmlns:w10="urn:schemas-microsoft-com:office:word" xmlns:w="http://schemas.openxmlformats.org/wordprocessingml/2006/main" xmlns:w14="http://schemas.microsoft.com/office/word/2010/wordml" xmlns:w15="http://schemas.microsoft.com/office/word/2012/wordml" xmlns:w16cid="http://schemas.microsoft.com/office/word/2016/wordml/cid" xmlns:w16se="http://schemas.microsoft.com/office/word/2015/wordml/symex" xmlns:wpg="http://schemas.microsoft.com/office/word/2010/wordprocessingGroup" xmlns:wpi="http://schemas.microsoft.com/office/word/2010/wordprocessingInk" xmlns:wne="http://schemas.microsoft.com/office/word/2006/wordml" xmlns:wps="http://schemas.microsoft.com/office/word/2010/wordprocessingShape" mc:Ignorable="w14 w15 w16se w16cid wp14">
   <w:footnote w:type="separator" w:id="-1">
     <w:p>
       <w:r>
@@ -4643,7 +4528,7 @@
 </file>
 
 <file path=word/header1.xml><?xml version="1.0" encoding="utf-8"?>
-<w:hdr xmlns:ve="http://schemas.openxmlformats.org/markup-compatibility/2006" xmlns:o="urn:schemas-microsoft-com:office:office" xmlns:r="http://schemas.openxmlformats.org/officeDocument/2006/relationships" xmlns:m="http://schemas.openxmlformats.org/officeDocument/2006/math" xmlns:v="urn:schemas-microsoft-com:vml" xmlns:wp="http://schemas.openxmlformats.org/drawingml/2006/wordprocessingDrawing" xmlns:w10="urn:schemas-microsoft-com:office:word" xmlns:w="http://schemas.openxmlformats.org/wordprocessingml/2006/main" xmlns:wne="http://schemas.microsoft.com/office/word/2006/wordml">
+<w:hdr xmlns:wpc="http://schemas.microsoft.com/office/word/2010/wordprocessingCanvas" xmlns:cx="http://schemas.microsoft.com/office/drawing/2014/chartex" xmlns:cx1="http://schemas.microsoft.com/office/drawing/2015/9/8/chartex" xmlns:cx2="http://schemas.microsoft.com/office/drawing/2015/10/21/chartex" xmlns:cx3="http://schemas.microsoft.com/office/drawing/2016/5/9/chartex" xmlns:cx4="http://schemas.microsoft.com/office/drawing/2016/5/10/chartex" xmlns:cx5="http://schemas.microsoft.com/office/drawing/2016/5/11/chartex" xmlns:cx6="http://schemas.microsoft.com/office/drawing/2016/5/12/chartex" xmlns:cx7="http://schemas.microsoft.com/office/drawing/2016/5/13/chartex" xmlns:cx8="http://schemas.microsoft.com/office/drawing/2016/5/14/chartex" xmlns:mc="http://schemas.openxmlformats.org/markup-compatibility/2006" xmlns:aink="http://schemas.microsoft.com/office/drawing/2016/ink" xmlns:am3d="http://schemas.microsoft.com/office/drawing/2017/model3d" xmlns:o="urn:schemas-microsoft-com:office:office" xmlns:r="http://schemas.openxmlformats.org/officeDocument/2006/relationships" xmlns:m="http://schemas.openxmlformats.org/officeDocument/2006/math" xmlns:v="urn:schemas-microsoft-com:vml" xmlns:wp14="http://schemas.microsoft.com/office/word/2010/wordprocessingDrawing" xmlns:wp="http://schemas.openxmlformats.org/drawingml/2006/wordprocessingDrawing" xmlns:w10="urn:schemas-microsoft-com:office:word" xmlns:w="http://schemas.openxmlformats.org/wordprocessingml/2006/main" xmlns:w14="http://schemas.microsoft.com/office/word/2010/wordml" xmlns:w15="http://schemas.microsoft.com/office/word/2012/wordml" xmlns:w16cid="http://schemas.microsoft.com/office/word/2016/wordml/cid" xmlns:w16se="http://schemas.microsoft.com/office/word/2015/wordml/symex" xmlns:wpg="http://schemas.microsoft.com/office/word/2010/wordprocessingGroup" xmlns:wpi="http://schemas.microsoft.com/office/word/2010/wordprocessingInk" xmlns:wne="http://schemas.microsoft.com/office/word/2006/wordml" xmlns:wps="http://schemas.microsoft.com/office/word/2010/wordprocessingShape" mc:Ignorable="w14 w15 w16se w16cid wp14">
   <w:p>
     <w:pPr>
       <w:pStyle w:val="Header"/>
@@ -4653,8 +4538,8 @@
 </file>
 
 <file path=word/numbering.xml><?xml version="1.0" encoding="utf-8"?>
-<w:numbering xmlns:ve="http://schemas.openxmlformats.org/markup-compatibility/2006" xmlns:o="urn:schemas-microsoft-com:office:office" xmlns:r="http://schemas.openxmlformats.org/officeDocument/2006/relationships" xmlns:m="http://schemas.openxmlformats.org/officeDocument/2006/math" xmlns:v="urn:schemas-microsoft-com:vml" xmlns:wp="http://schemas.openxmlformats.org/drawingml/2006/wordprocessingDrawing" xmlns:w10="urn:schemas-microsoft-com:office:word" xmlns:w="http://schemas.openxmlformats.org/wordprocessingml/2006/main" xmlns:wne="http://schemas.microsoft.com/office/word/2006/wordml">
-  <w:abstractNum w:abstractNumId="0">
+<w:numbering xmlns:wpc="http://schemas.microsoft.com/office/word/2010/wordprocessingCanvas" xmlns:cx="http://schemas.microsoft.com/office/drawing/2014/chartex" xmlns:cx1="http://schemas.microsoft.com/office/drawing/2015/9/8/chartex" xmlns:cx2="http://schemas.microsoft.com/office/drawing/2015/10/21/chartex" xmlns:cx3="http://schemas.microsoft.com/office/drawing/2016/5/9/chartex" xmlns:cx4="http://schemas.microsoft.com/office/drawing/2016/5/10/chartex" xmlns:cx5="http://schemas.microsoft.com/office/drawing/2016/5/11/chartex" xmlns:cx6="http://schemas.microsoft.com/office/drawing/2016/5/12/chartex" xmlns:cx7="http://schemas.microsoft.com/office/drawing/2016/5/13/chartex" xmlns:cx8="http://schemas.microsoft.com/office/drawing/2016/5/14/chartex" xmlns:mc="http://schemas.openxmlformats.org/markup-compatibility/2006" xmlns:aink="http://schemas.microsoft.com/office/drawing/2016/ink" xmlns:am3d="http://schemas.microsoft.com/office/drawing/2017/model3d" xmlns:o="urn:schemas-microsoft-com:office:office" xmlns:r="http://schemas.openxmlformats.org/officeDocument/2006/relationships" xmlns:m="http://schemas.openxmlformats.org/officeDocument/2006/math" xmlns:v="urn:schemas-microsoft-com:vml" xmlns:wp14="http://schemas.microsoft.com/office/word/2010/wordprocessingDrawing" xmlns:wp="http://schemas.openxmlformats.org/drawingml/2006/wordprocessingDrawing" xmlns:w10="urn:schemas-microsoft-com:office:word" xmlns:w="http://schemas.openxmlformats.org/wordprocessingml/2006/main" xmlns:w14="http://schemas.microsoft.com/office/word/2010/wordml" xmlns:w15="http://schemas.microsoft.com/office/word/2012/wordml" xmlns:w16cid="http://schemas.microsoft.com/office/word/2016/wordml/cid" xmlns:w16se="http://schemas.microsoft.com/office/word/2015/wordml/symex" xmlns:wpg="http://schemas.microsoft.com/office/word/2010/wordprocessingGroup" xmlns:wpi="http://schemas.microsoft.com/office/word/2010/wordprocessingInk" xmlns:wne="http://schemas.microsoft.com/office/word/2006/wordml" xmlns:wps="http://schemas.microsoft.com/office/word/2010/wordprocessingShape" mc:Ignorable="w14 w15 w16se w16cid wp14">
+  <w:abstractNum w:abstractNumId="0" w15:restartNumberingAfterBreak="0">
     <w:nsid w:val="03643AD0"/>
     <w:multiLevelType w:val="multilevel"/>
     <w:tmpl w:val="DA381382"/>
@@ -4776,7 +4661,7 @@
       </w:rPr>
     </w:lvl>
   </w:abstractNum>
-  <w:abstractNum w:abstractNumId="1">
+  <w:abstractNum w:abstractNumId="1" w15:restartNumberingAfterBreak="0">
     <w:nsid w:val="137E7F28"/>
     <w:multiLevelType w:val="hybridMultilevel"/>
     <w:tmpl w:val="D25EEAF2"/>
@@ -4889,7 +4774,7 @@
       </w:rPr>
     </w:lvl>
   </w:abstractNum>
-  <w:abstractNum w:abstractNumId="2">
+  <w:abstractNum w:abstractNumId="2" w15:restartNumberingAfterBreak="0">
     <w:nsid w:val="410936EF"/>
     <w:multiLevelType w:val="multilevel"/>
     <w:tmpl w:val="01402D1C"/>
@@ -5003,7 +4888,7 @@
       </w:rPr>
     </w:lvl>
   </w:abstractNum>
-  <w:abstractNum w:abstractNumId="3">
+  <w:abstractNum w:abstractNumId="3" w15:restartNumberingAfterBreak="0">
     <w:nsid w:val="48621DF1"/>
     <w:multiLevelType w:val="hybridMultilevel"/>
     <w:tmpl w:val="BF606546"/>
@@ -5104,11 +4989,14 @@
   <w:num w:numId="4">
     <w:abstractNumId w:val="1"/>
   </w:num>
+  <w:num w:numId="5">
+    <w:abstractNumId w:val="0"/>
+  </w:num>
 </w:numbering>
 </file>
 
 <file path=word/styles.xml><?xml version="1.0" encoding="utf-8"?>
-<w:styles xmlns:r="http://schemas.openxmlformats.org/officeDocument/2006/relationships" xmlns:w="http://schemas.openxmlformats.org/wordprocessingml/2006/main">
+<w:styles xmlns:mc="http://schemas.openxmlformats.org/markup-compatibility/2006" xmlns:r="http://schemas.openxmlformats.org/officeDocument/2006/relationships" xmlns:w="http://schemas.openxmlformats.org/wordprocessingml/2006/main" xmlns:w14="http://schemas.microsoft.com/office/word/2010/wordml" xmlns:w15="http://schemas.microsoft.com/office/word/2012/wordml" xmlns:w16cid="http://schemas.microsoft.com/office/word/2016/wordml/cid" xmlns:w16se="http://schemas.microsoft.com/office/word/2015/wordml/symex" mc:Ignorable="w14 w15 w16se w16cid">
   <w:docDefaults>
     <w:rPrDefault>
       <w:rPr>
@@ -5124,144 +5012,382 @@
       </w:pPr>
     </w:pPrDefault>
   </w:docDefaults>
-  <w:latentStyles w:defLockedState="0" w:defUIPriority="99" w:defSemiHidden="1" w:defUnhideWhenUsed="1" w:defQFormat="0" w:count="267">
-    <w:lsdException w:name="Normal" w:semiHidden="0" w:uiPriority="0" w:unhideWhenUsed="0" w:qFormat="1"/>
-    <w:lsdException w:name="heading 1" w:semiHidden="0" w:uiPriority="9" w:unhideWhenUsed="0" w:qFormat="1"/>
-    <w:lsdException w:name="heading 2" w:uiPriority="9" w:qFormat="1"/>
-    <w:lsdException w:name="heading 3" w:uiPriority="9" w:qFormat="1"/>
-    <w:lsdException w:name="heading 4" w:uiPriority="9" w:qFormat="1"/>
-    <w:lsdException w:name="heading 5" w:uiPriority="9" w:qFormat="1"/>
-    <w:lsdException w:name="heading 6" w:uiPriority="9" w:qFormat="1"/>
-    <w:lsdException w:name="heading 7" w:uiPriority="9" w:qFormat="1"/>
-    <w:lsdException w:name="heading 8" w:uiPriority="9" w:qFormat="1"/>
-    <w:lsdException w:name="heading 9" w:uiPriority="9" w:qFormat="1"/>
-    <w:lsdException w:name="toc 1" w:uiPriority="39"/>
-    <w:lsdException w:name="toc 2" w:uiPriority="39"/>
-    <w:lsdException w:name="toc 3" w:uiPriority="39"/>
-    <w:lsdException w:name="toc 4" w:uiPriority="39"/>
-    <w:lsdException w:name="toc 5" w:uiPriority="39"/>
-    <w:lsdException w:name="toc 6" w:uiPriority="39"/>
-    <w:lsdException w:name="toc 7" w:uiPriority="39"/>
-    <w:lsdException w:name="toc 8" w:uiPriority="39"/>
-    <w:lsdException w:name="toc 9" w:uiPriority="39"/>
-    <w:lsdException w:name="caption" w:uiPriority="35" w:qFormat="1"/>
-    <w:lsdException w:name="Title" w:semiHidden="0" w:uiPriority="10" w:unhideWhenUsed="0" w:qFormat="1"/>
-    <w:lsdException w:name="Default Paragraph Font" w:uiPriority="1"/>
-    <w:lsdException w:name="Subtitle" w:semiHidden="0" w:uiPriority="11" w:unhideWhenUsed="0" w:qFormat="1"/>
-    <w:lsdException w:name="Strong" w:semiHidden="0" w:uiPriority="22" w:unhideWhenUsed="0" w:qFormat="1"/>
-    <w:lsdException w:name="Emphasis" w:semiHidden="0" w:uiPriority="20" w:unhideWhenUsed="0" w:qFormat="1"/>
-    <w:lsdException w:name="Table Grid" w:semiHidden="0" w:uiPriority="39" w:unhideWhenUsed="0"/>
-    <w:lsdException w:name="Placeholder Text" w:unhideWhenUsed="0"/>
-    <w:lsdException w:name="No Spacing" w:semiHidden="0" w:uiPriority="1" w:unhideWhenUsed="0" w:qFormat="1"/>
-    <w:lsdException w:name="Light Shading" w:semiHidden="0" w:uiPriority="60" w:unhideWhenUsed="0"/>
-    <w:lsdException w:name="Light List" w:semiHidden="0" w:uiPriority="61" w:unhideWhenUsed="0"/>
-    <w:lsdException w:name="Light Grid" w:semiHidden="0" w:uiPriority="62" w:unhideWhenUsed="0"/>
-    <w:lsdException w:name="Medium Shading 1" w:semiHidden="0" w:uiPriority="63" w:unhideWhenUsed="0"/>
-    <w:lsdException w:name="Medium Shading 2" w:semiHidden="0" w:uiPriority="64" w:unhideWhenUsed="0"/>
-    <w:lsdException w:name="Medium List 1" w:semiHidden="0" w:uiPriority="65" w:unhideWhenUsed="0"/>
-    <w:lsdException w:name="Medium List 2" w:semiHidden="0" w:uiPriority="66" w:unhideWhenUsed="0"/>
-    <w:lsdException w:name="Medium Grid 1" w:semiHidden="0" w:uiPriority="67" w:unhideWhenUsed="0"/>
-    <w:lsdException w:name="Medium Grid 2" w:semiHidden="0" w:uiPriority="68" w:unhideWhenUsed="0"/>
-    <w:lsdException w:name="Medium Grid 3" w:semiHidden="0" w:uiPriority="69" w:unhideWhenUsed="0"/>
-    <w:lsdException w:name="Dark List" w:semiHidden="0" w:uiPriority="70" w:unhideWhenUsed="0"/>
-    <w:lsdException w:name="Colorful Shading" w:semiHidden="0" w:uiPriority="71" w:unhideWhenUsed="0"/>
-    <w:lsdException w:name="Colorful List" w:semiHidden="0" w:uiPriority="72" w:unhideWhenUsed="0"/>
-    <w:lsdException w:name="Colorful Grid" w:semiHidden="0" w:uiPriority="73" w:unhideWhenUsed="0"/>
-    <w:lsdException w:name="Light Shading Accent 1" w:semiHidden="0" w:uiPriority="60" w:unhideWhenUsed="0"/>
-    <w:lsdException w:name="Light List Accent 1" w:semiHidden="0" w:uiPriority="61" w:unhideWhenUsed="0"/>
-    <w:lsdException w:name="Light Grid Accent 1" w:semiHidden="0" w:uiPriority="62" w:unhideWhenUsed="0"/>
-    <w:lsdException w:name="Medium Shading 1 Accent 1" w:semiHidden="0" w:uiPriority="63" w:unhideWhenUsed="0"/>
-    <w:lsdException w:name="Medium Shading 2 Accent 1" w:semiHidden="0" w:uiPriority="64" w:unhideWhenUsed="0"/>
-    <w:lsdException w:name="Medium List 1 Accent 1" w:semiHidden="0" w:uiPriority="65" w:unhideWhenUsed="0"/>
-    <w:lsdException w:name="Revision" w:unhideWhenUsed="0"/>
-    <w:lsdException w:name="List Paragraph" w:semiHidden="0" w:uiPriority="34" w:unhideWhenUsed="0" w:qFormat="1"/>
-    <w:lsdException w:name="Quote" w:semiHidden="0" w:uiPriority="29" w:unhideWhenUsed="0" w:qFormat="1"/>
-    <w:lsdException w:name="Intense Quote" w:semiHidden="0" w:uiPriority="30" w:unhideWhenUsed="0" w:qFormat="1"/>
-    <w:lsdException w:name="Medium List 2 Accent 1" w:semiHidden="0" w:uiPriority="66" w:unhideWhenUsed="0"/>
-    <w:lsdException w:name="Medium Grid 1 Accent 1" w:semiHidden="0" w:uiPriority="67" w:unhideWhenUsed="0"/>
-    <w:lsdException w:name="Medium Grid 2 Accent 1" w:semiHidden="0" w:uiPriority="68" w:unhideWhenUsed="0"/>
-    <w:lsdException w:name="Medium Grid 3 Accent 1" w:semiHidden="0" w:uiPriority="69" w:unhideWhenUsed="0"/>
-    <w:lsdException w:name="Dark List Accent 1" w:semiHidden="0" w:uiPriority="70" w:unhideWhenUsed="0"/>
-    <w:lsdException w:name="Colorful Shading Accent 1" w:semiHidden="0" w:uiPriority="71" w:unhideWhenUsed="0"/>
-    <w:lsdException w:name="Colorful List Accent 1" w:semiHidden="0" w:uiPriority="72" w:unhideWhenUsed="0"/>
-    <w:lsdException w:name="Colorful Grid Accent 1" w:semiHidden="0" w:uiPriority="73" w:unhideWhenUsed="0"/>
-    <w:lsdException w:name="Light Shading Accent 2" w:semiHidden="0" w:uiPriority="60" w:unhideWhenUsed="0"/>
-    <w:lsdException w:name="Light List Accent 2" w:semiHidden="0" w:uiPriority="61" w:unhideWhenUsed="0"/>
-    <w:lsdException w:name="Light Grid Accent 2" w:semiHidden="0" w:uiPriority="62" w:unhideWhenUsed="0"/>
-    <w:lsdException w:name="Medium Shading 1 Accent 2" w:semiHidden="0" w:uiPriority="63" w:unhideWhenUsed="0"/>
-    <w:lsdException w:name="Medium Shading 2 Accent 2" w:semiHidden="0" w:uiPriority="64" w:unhideWhenUsed="0"/>
-    <w:lsdException w:name="Medium List 1 Accent 2" w:semiHidden="0" w:uiPriority="65" w:unhideWhenUsed="0"/>
-    <w:lsdException w:name="Medium List 2 Accent 2" w:semiHidden="0" w:uiPriority="66" w:unhideWhenUsed="0"/>
-    <w:lsdException w:name="Medium Grid 1 Accent 2" w:semiHidden="0" w:uiPriority="67" w:unhideWhenUsed="0"/>
-    <w:lsdException w:name="Medium Grid 2 Accent 2" w:semiHidden="0" w:uiPriority="68" w:unhideWhenUsed="0"/>
-    <w:lsdException w:name="Medium Grid 3 Accent 2" w:semiHidden="0" w:uiPriority="69" w:unhideWhenUsed="0"/>
-    <w:lsdException w:name="Dark List Accent 2" w:semiHidden="0" w:uiPriority="70" w:unhideWhenUsed="0"/>
-    <w:lsdException w:name="Colorful Shading Accent 2" w:semiHidden="0" w:uiPriority="71" w:unhideWhenUsed="0"/>
-    <w:lsdException w:name="Colorful List Accent 2" w:semiHidden="0" w:uiPriority="72" w:unhideWhenUsed="0"/>
-    <w:lsdException w:name="Colorful Grid Accent 2" w:semiHidden="0" w:uiPriority="73" w:unhideWhenUsed="0"/>
-    <w:lsdException w:name="Light Shading Accent 3" w:semiHidden="0" w:uiPriority="60" w:unhideWhenUsed="0"/>
-    <w:lsdException w:name="Light List Accent 3" w:semiHidden="0" w:uiPriority="61" w:unhideWhenUsed="0"/>
-    <w:lsdException w:name="Light Grid Accent 3" w:semiHidden="0" w:uiPriority="62" w:unhideWhenUsed="0"/>
-    <w:lsdException w:name="Medium Shading 1 Accent 3" w:semiHidden="0" w:uiPriority="63" w:unhideWhenUsed="0"/>
-    <w:lsdException w:name="Medium Shading 2 Accent 3" w:semiHidden="0" w:uiPriority="64" w:unhideWhenUsed="0"/>
-    <w:lsdException w:name="Medium List 1 Accent 3" w:semiHidden="0" w:uiPriority="65" w:unhideWhenUsed="0"/>
-    <w:lsdException w:name="Medium List 2 Accent 3" w:semiHidden="0" w:uiPriority="66" w:unhideWhenUsed="0"/>
-    <w:lsdException w:name="Medium Grid 1 Accent 3" w:semiHidden="0" w:uiPriority="67" w:unhideWhenUsed="0"/>
-    <w:lsdException w:name="Medium Grid 2 Accent 3" w:semiHidden="0" w:uiPriority="68" w:unhideWhenUsed="0"/>
-    <w:lsdException w:name="Medium Grid 3 Accent 3" w:semiHidden="0" w:uiPriority="69" w:unhideWhenUsed="0"/>
-    <w:lsdException w:name="Dark List Accent 3" w:semiHidden="0" w:uiPriority="70" w:unhideWhenUsed="0"/>
-    <w:lsdException w:name="Colorful Shading Accent 3" w:semiHidden="0" w:uiPriority="71" w:unhideWhenUsed="0"/>
-    <w:lsdException w:name="Colorful List Accent 3" w:semiHidden="0" w:uiPriority="72" w:unhideWhenUsed="0"/>
-    <w:lsdException w:name="Colorful Grid Accent 3" w:semiHidden="0" w:uiPriority="73" w:unhideWhenUsed="0"/>
-    <w:lsdException w:name="Light Shading Accent 4" w:semiHidden="0" w:uiPriority="60" w:unhideWhenUsed="0"/>
-    <w:lsdException w:name="Light List Accent 4" w:semiHidden="0" w:uiPriority="61" w:unhideWhenUsed="0"/>
-    <w:lsdException w:name="Light Grid Accent 4" w:semiHidden="0" w:uiPriority="62" w:unhideWhenUsed="0"/>
-    <w:lsdException w:name="Medium Shading 1 Accent 4" w:semiHidden="0" w:uiPriority="63" w:unhideWhenUsed="0"/>
-    <w:lsdException w:name="Medium Shading 2 Accent 4" w:semiHidden="0" w:uiPriority="64" w:unhideWhenUsed="0"/>
-    <w:lsdException w:name="Medium List 1 Accent 4" w:semiHidden="0" w:uiPriority="65" w:unhideWhenUsed="0"/>
-    <w:lsdException w:name="Medium List 2 Accent 4" w:semiHidden="0" w:uiPriority="66" w:unhideWhenUsed="0"/>
-    <w:lsdException w:name="Medium Grid 1 Accent 4" w:semiHidden="0" w:uiPriority="67" w:unhideWhenUsed="0"/>
-    <w:lsdException w:name="Medium Grid 2 Accent 4" w:semiHidden="0" w:uiPriority="68" w:unhideWhenUsed="0"/>
-    <w:lsdException w:name="Medium Grid 3 Accent 4" w:semiHidden="0" w:uiPriority="69" w:unhideWhenUsed="0"/>
-    <w:lsdException w:name="Dark List Accent 4" w:semiHidden="0" w:uiPriority="70" w:unhideWhenUsed="0"/>
-    <w:lsdException w:name="Colorful Shading Accent 4" w:semiHidden="0" w:uiPriority="71" w:unhideWhenUsed="0"/>
-    <w:lsdException w:name="Colorful List Accent 4" w:semiHidden="0" w:uiPriority="72" w:unhideWhenUsed="0"/>
-    <w:lsdException w:name="Colorful Grid Accent 4" w:semiHidden="0" w:uiPriority="73" w:unhideWhenUsed="0"/>
-    <w:lsdException w:name="Light Shading Accent 5" w:semiHidden="0" w:uiPriority="60" w:unhideWhenUsed="0"/>
-    <w:lsdException w:name="Light List Accent 5" w:semiHidden="0" w:uiPriority="61" w:unhideWhenUsed="0"/>
-    <w:lsdException w:name="Light Grid Accent 5" w:semiHidden="0" w:uiPriority="62" w:unhideWhenUsed="0"/>
-    <w:lsdException w:name="Medium Shading 1 Accent 5" w:semiHidden="0" w:uiPriority="63" w:unhideWhenUsed="0"/>
-    <w:lsdException w:name="Medium Shading 2 Accent 5" w:semiHidden="0" w:uiPriority="64" w:unhideWhenUsed="0"/>
-    <w:lsdException w:name="Medium List 1 Accent 5" w:semiHidden="0" w:uiPriority="65" w:unhideWhenUsed="0"/>
-    <w:lsdException w:name="Medium List 2 Accent 5" w:semiHidden="0" w:uiPriority="66" w:unhideWhenUsed="0"/>
-    <w:lsdException w:name="Medium Grid 1 Accent 5" w:semiHidden="0" w:uiPriority="67" w:unhideWhenUsed="0"/>
-    <w:lsdException w:name="Medium Grid 2 Accent 5" w:semiHidden="0" w:uiPriority="68" w:unhideWhenUsed="0"/>
-    <w:lsdException w:name="Medium Grid 3 Accent 5" w:semiHidden="0" w:uiPriority="69" w:unhideWhenUsed="0"/>
-    <w:lsdException w:name="Dark List Accent 5" w:semiHidden="0" w:uiPriority="70" w:unhideWhenUsed="0"/>
-    <w:lsdException w:name="Colorful Shading Accent 5" w:semiHidden="0" w:uiPriority="71" w:unhideWhenUsed="0"/>
-    <w:lsdException w:name="Colorful List Accent 5" w:semiHidden="0" w:uiPriority="72" w:unhideWhenUsed="0"/>
-    <w:lsdException w:name="Colorful Grid Accent 5" w:semiHidden="0" w:uiPriority="73" w:unhideWhenUsed="0"/>
-    <w:lsdException w:name="Light Shading Accent 6" w:semiHidden="0" w:uiPriority="60" w:unhideWhenUsed="0"/>
-    <w:lsdException w:name="Light List Accent 6" w:semiHidden="0" w:uiPriority="61" w:unhideWhenUsed="0"/>
-    <w:lsdException w:name="Light Grid Accent 6" w:semiHidden="0" w:uiPriority="62" w:unhideWhenUsed="0"/>
-    <w:lsdException w:name="Medium Shading 1 Accent 6" w:semiHidden="0" w:uiPriority="63" w:unhideWhenUsed="0"/>
-    <w:lsdException w:name="Medium Shading 2 Accent 6" w:semiHidden="0" w:uiPriority="64" w:unhideWhenUsed="0"/>
-    <w:lsdException w:name="Medium List 1 Accent 6" w:semiHidden="0" w:uiPriority="65" w:unhideWhenUsed="0"/>
-    <w:lsdException w:name="Medium List 2 Accent 6" w:semiHidden="0" w:uiPriority="66" w:unhideWhenUsed="0"/>
-    <w:lsdException w:name="Medium Grid 1 Accent 6" w:semiHidden="0" w:uiPriority="67" w:unhideWhenUsed="0"/>
-    <w:lsdException w:name="Medium Grid 2 Accent 6" w:semiHidden="0" w:uiPriority="68" w:unhideWhenUsed="0"/>
-    <w:lsdException w:name="Medium Grid 3 Accent 6" w:semiHidden="0" w:uiPriority="69" w:unhideWhenUsed="0"/>
-    <w:lsdException w:name="Dark List Accent 6" w:semiHidden="0" w:uiPriority="70" w:unhideWhenUsed="0"/>
-    <w:lsdException w:name="Colorful Shading Accent 6" w:semiHidden="0" w:uiPriority="71" w:unhideWhenUsed="0"/>
-    <w:lsdException w:name="Colorful List Accent 6" w:semiHidden="0" w:uiPriority="72" w:unhideWhenUsed="0"/>
-    <w:lsdException w:name="Colorful Grid Accent 6" w:semiHidden="0" w:uiPriority="73" w:unhideWhenUsed="0"/>
-    <w:lsdException w:name="Subtle Emphasis" w:semiHidden="0" w:uiPriority="19" w:unhideWhenUsed="0" w:qFormat="1"/>
-    <w:lsdException w:name="Intense Emphasis" w:semiHidden="0" w:uiPriority="21" w:unhideWhenUsed="0" w:qFormat="1"/>
-    <w:lsdException w:name="Subtle Reference" w:semiHidden="0" w:uiPriority="31" w:unhideWhenUsed="0" w:qFormat="1"/>
-    <w:lsdException w:name="Intense Reference" w:semiHidden="0" w:uiPriority="32" w:unhideWhenUsed="0" w:qFormat="1"/>
-    <w:lsdException w:name="Book Title" w:semiHidden="0" w:uiPriority="33" w:unhideWhenUsed="0" w:qFormat="1"/>
-    <w:lsdException w:name="Bibliography" w:uiPriority="37"/>
-    <w:lsdException w:name="TOC Heading" w:uiPriority="39" w:qFormat="1"/>
+  <w:latentStyles w:defLockedState="0" w:defUIPriority="99" w:defSemiHidden="0" w:defUnhideWhenUsed="0" w:defQFormat="0" w:count="375">
+    <w:lsdException w:name="Normal" w:uiPriority="0" w:qFormat="1"/>
+    <w:lsdException w:name="heading 1" w:uiPriority="9" w:qFormat="1"/>
+    <w:lsdException w:name="heading 2" w:semiHidden="1" w:uiPriority="9" w:unhideWhenUsed="1" w:qFormat="1"/>
+    <w:lsdException w:name="heading 3" w:semiHidden="1" w:uiPriority="9" w:unhideWhenUsed="1" w:qFormat="1"/>
+    <w:lsdException w:name="heading 4" w:semiHidden="1" w:uiPriority="9" w:unhideWhenUsed="1" w:qFormat="1"/>
+    <w:lsdException w:name="heading 5" w:semiHidden="1" w:uiPriority="9" w:unhideWhenUsed="1" w:qFormat="1"/>
+    <w:lsdException w:name="heading 6" w:semiHidden="1" w:uiPriority="9" w:unhideWhenUsed="1" w:qFormat="1"/>
+    <w:lsdException w:name="heading 7" w:semiHidden="1" w:uiPriority="9" w:unhideWhenUsed="1" w:qFormat="1"/>
+    <w:lsdException w:name="heading 8" w:semiHidden="1" w:uiPriority="9" w:unhideWhenUsed="1" w:qFormat="1"/>
+    <w:lsdException w:name="heading 9" w:semiHidden="1" w:uiPriority="9" w:unhideWhenUsed="1" w:qFormat="1"/>
+    <w:lsdException w:name="index 1" w:semiHidden="1" w:unhideWhenUsed="1"/>
+    <w:lsdException w:name="index 2" w:semiHidden="1" w:unhideWhenUsed="1"/>
+    <w:lsdException w:name="index 3" w:semiHidden="1" w:unhideWhenUsed="1"/>
+    <w:lsdException w:name="index 4" w:semiHidden="1" w:unhideWhenUsed="1"/>
+    <w:lsdException w:name="index 5" w:semiHidden="1" w:unhideWhenUsed="1"/>
+    <w:lsdException w:name="index 6" w:semiHidden="1" w:unhideWhenUsed="1"/>
+    <w:lsdException w:name="index 7" w:semiHidden="1" w:unhideWhenUsed="1"/>
+    <w:lsdException w:name="index 8" w:semiHidden="1" w:unhideWhenUsed="1"/>
+    <w:lsdException w:name="index 9" w:semiHidden="1" w:unhideWhenUsed="1"/>
+    <w:lsdException w:name="toc 1" w:semiHidden="1" w:uiPriority="39" w:unhideWhenUsed="1"/>
+    <w:lsdException w:name="toc 2" w:semiHidden="1" w:uiPriority="39" w:unhideWhenUsed="1"/>
+    <w:lsdException w:name="toc 3" w:semiHidden="1" w:uiPriority="39" w:unhideWhenUsed="1"/>
+    <w:lsdException w:name="toc 4" w:semiHidden="1" w:uiPriority="39" w:unhideWhenUsed="1"/>
+    <w:lsdException w:name="toc 5" w:semiHidden="1" w:uiPriority="39" w:unhideWhenUsed="1"/>
+    <w:lsdException w:name="toc 6" w:semiHidden="1" w:uiPriority="39" w:unhideWhenUsed="1"/>
+    <w:lsdException w:name="toc 7" w:semiHidden="1" w:uiPriority="39" w:unhideWhenUsed="1"/>
+    <w:lsdException w:name="toc 8" w:semiHidden="1" w:uiPriority="39" w:unhideWhenUsed="1"/>
+    <w:lsdException w:name="toc 9" w:semiHidden="1" w:uiPriority="39" w:unhideWhenUsed="1"/>
+    <w:lsdException w:name="Normal Indent" w:semiHidden="1" w:unhideWhenUsed="1"/>
+    <w:lsdException w:name="footnote text" w:semiHidden="1" w:unhideWhenUsed="1"/>
+    <w:lsdException w:name="annotation text" w:semiHidden="1" w:unhideWhenUsed="1"/>
+    <w:lsdException w:name="header" w:semiHidden="1" w:unhideWhenUsed="1"/>
+    <w:lsdException w:name="footer" w:semiHidden="1" w:unhideWhenUsed="1"/>
+    <w:lsdException w:name="index heading" w:semiHidden="1" w:unhideWhenUsed="1"/>
+    <w:lsdException w:name="caption" w:semiHidden="1" w:uiPriority="35" w:unhideWhenUsed="1" w:qFormat="1"/>
+    <w:lsdException w:name="table of figures" w:semiHidden="1" w:unhideWhenUsed="1"/>
+    <w:lsdException w:name="envelope address" w:semiHidden="1" w:unhideWhenUsed="1"/>
+    <w:lsdException w:name="envelope return" w:semiHidden="1" w:unhideWhenUsed="1"/>
+    <w:lsdException w:name="footnote reference" w:semiHidden="1" w:unhideWhenUsed="1"/>
+    <w:lsdException w:name="annotation reference" w:semiHidden="1" w:unhideWhenUsed="1"/>
+    <w:lsdException w:name="line number" w:semiHidden="1" w:unhideWhenUsed="1"/>
+    <w:lsdException w:name="page number" w:semiHidden="1" w:unhideWhenUsed="1"/>
+    <w:lsdException w:name="endnote reference" w:semiHidden="1" w:unhideWhenUsed="1"/>
+    <w:lsdException w:name="endnote text" w:semiHidden="1" w:unhideWhenUsed="1"/>
+    <w:lsdException w:name="table of authorities" w:semiHidden="1" w:unhideWhenUsed="1"/>
+    <w:lsdException w:name="macro" w:semiHidden="1" w:unhideWhenUsed="1"/>
+    <w:lsdException w:name="toa heading" w:semiHidden="1" w:unhideWhenUsed="1"/>
+    <w:lsdException w:name="List" w:semiHidden="1" w:unhideWhenUsed="1"/>
+    <w:lsdException w:name="List Bullet" w:semiHidden="1" w:unhideWhenUsed="1"/>
+    <w:lsdException w:name="List Number" w:semiHidden="1" w:unhideWhenUsed="1"/>
+    <w:lsdException w:name="List 2" w:semiHidden="1" w:unhideWhenUsed="1"/>
+    <w:lsdException w:name="List 3" w:semiHidden="1" w:unhideWhenUsed="1"/>
+    <w:lsdException w:name="List 4" w:semiHidden="1" w:unhideWhenUsed="1"/>
+    <w:lsdException w:name="List 5" w:semiHidden="1" w:unhideWhenUsed="1"/>
+    <w:lsdException w:name="List Bullet 2" w:semiHidden="1" w:unhideWhenUsed="1"/>
+    <w:lsdException w:name="List Bullet 3" w:semiHidden="1" w:unhideWhenUsed="1"/>
+    <w:lsdException w:name="List Bullet 4" w:semiHidden="1" w:unhideWhenUsed="1"/>
+    <w:lsdException w:name="List Bullet 5" w:semiHidden="1" w:unhideWhenUsed="1"/>
+    <w:lsdException w:name="List Number 2" w:semiHidden="1" w:unhideWhenUsed="1"/>
+    <w:lsdException w:name="List Number 3" w:semiHidden="1" w:unhideWhenUsed="1"/>
+    <w:lsdException w:name="List Number 4" w:semiHidden="1" w:unhideWhenUsed="1"/>
+    <w:lsdException w:name="List Number 5" w:semiHidden="1" w:unhideWhenUsed="1"/>
+    <w:lsdException w:name="Title" w:uiPriority="10" w:qFormat="1"/>
+    <w:lsdException w:name="Closing" w:semiHidden="1" w:unhideWhenUsed="1"/>
+    <w:lsdException w:name="Signature" w:semiHidden="1" w:unhideWhenUsed="1"/>
+    <w:lsdException w:name="Default Paragraph Font" w:semiHidden="1" w:uiPriority="1" w:unhideWhenUsed="1"/>
+    <w:lsdException w:name="Body Text" w:semiHidden="1" w:unhideWhenUsed="1"/>
+    <w:lsdException w:name="Body Text Indent" w:semiHidden="1" w:unhideWhenUsed="1"/>
+    <w:lsdException w:name="List Continue" w:semiHidden="1" w:unhideWhenUsed="1"/>
+    <w:lsdException w:name="List Continue 2" w:semiHidden="1" w:unhideWhenUsed="1"/>
+    <w:lsdException w:name="List Continue 3" w:semiHidden="1" w:unhideWhenUsed="1"/>
+    <w:lsdException w:name="List Continue 4" w:semiHidden="1" w:unhideWhenUsed="1"/>
+    <w:lsdException w:name="List Continue 5" w:semiHidden="1" w:unhideWhenUsed="1"/>
+    <w:lsdException w:name="Message Header" w:semiHidden="1" w:unhideWhenUsed="1"/>
+    <w:lsdException w:name="Subtitle" w:uiPriority="11" w:qFormat="1"/>
+    <w:lsdException w:name="Salutation" w:semiHidden="1" w:unhideWhenUsed="1"/>
+    <w:lsdException w:name="Date" w:semiHidden="1" w:unhideWhenUsed="1"/>
+    <w:lsdException w:name="Body Text First Indent" w:semiHidden="1" w:unhideWhenUsed="1"/>
+    <w:lsdException w:name="Body Text First Indent 2" w:semiHidden="1" w:unhideWhenUsed="1"/>
+    <w:lsdException w:name="Note Heading" w:semiHidden="1" w:unhideWhenUsed="1"/>
+    <w:lsdException w:name="Body Text 2" w:semiHidden="1" w:unhideWhenUsed="1"/>
+    <w:lsdException w:name="Body Text 3" w:semiHidden="1" w:unhideWhenUsed="1"/>
+    <w:lsdException w:name="Body Text Indent 2" w:semiHidden="1" w:unhideWhenUsed="1"/>
+    <w:lsdException w:name="Body Text Indent 3" w:semiHidden="1" w:unhideWhenUsed="1"/>
+    <w:lsdException w:name="Block Text" w:semiHidden="1" w:unhideWhenUsed="1"/>
+    <w:lsdException w:name="Hyperlink" w:semiHidden="1" w:unhideWhenUsed="1"/>
+    <w:lsdException w:name="FollowedHyperlink" w:semiHidden="1" w:unhideWhenUsed="1"/>
+    <w:lsdException w:name="Strong" w:uiPriority="22" w:qFormat="1"/>
+    <w:lsdException w:name="Emphasis" w:uiPriority="20" w:qFormat="1"/>
+    <w:lsdException w:name="Document Map" w:semiHidden="1" w:unhideWhenUsed="1"/>
+    <w:lsdException w:name="Plain Text" w:semiHidden="1" w:unhideWhenUsed="1"/>
+    <w:lsdException w:name="E-mail Signature" w:semiHidden="1" w:unhideWhenUsed="1"/>
+    <w:lsdException w:name="HTML Top of Form" w:semiHidden="1" w:unhideWhenUsed="1"/>
+    <w:lsdException w:name="HTML Bottom of Form" w:semiHidden="1" w:unhideWhenUsed="1"/>
+    <w:lsdException w:name="Normal (Web)" w:semiHidden="1" w:unhideWhenUsed="1"/>
+    <w:lsdException w:name="HTML Acronym" w:semiHidden="1" w:unhideWhenUsed="1"/>
+    <w:lsdException w:name="HTML Address" w:semiHidden="1" w:unhideWhenUsed="1"/>
+    <w:lsdException w:name="HTML Cite" w:semiHidden="1" w:unhideWhenUsed="1"/>
+    <w:lsdException w:name="HTML Code" w:semiHidden="1" w:unhideWhenUsed="1"/>
+    <w:lsdException w:name="HTML Definition" w:semiHidden="1" w:unhideWhenUsed="1"/>
+    <w:lsdException w:name="HTML Keyboard" w:semiHidden="1" w:unhideWhenUsed="1"/>
+    <w:lsdException w:name="HTML Preformatted" w:semiHidden="1" w:unhideWhenUsed="1"/>
+    <w:lsdException w:name="HTML Sample" w:semiHidden="1" w:unhideWhenUsed="1"/>
+    <w:lsdException w:name="HTML Typewriter" w:semiHidden="1" w:unhideWhenUsed="1"/>
+    <w:lsdException w:name="HTML Variable" w:semiHidden="1" w:unhideWhenUsed="1"/>
+    <w:lsdException w:name="Normal Table" w:semiHidden="1" w:unhideWhenUsed="1"/>
+    <w:lsdException w:name="annotation subject" w:semiHidden="1" w:unhideWhenUsed="1"/>
+    <w:lsdException w:name="No List" w:semiHidden="1" w:unhideWhenUsed="1"/>
+    <w:lsdException w:name="Outline List 1" w:semiHidden="1" w:unhideWhenUsed="1"/>
+    <w:lsdException w:name="Outline List 2" w:semiHidden="1" w:unhideWhenUsed="1"/>
+    <w:lsdException w:name="Outline List 3" w:semiHidden="1" w:unhideWhenUsed="1"/>
+    <w:lsdException w:name="Table Simple 1" w:semiHidden="1" w:unhideWhenUsed="1"/>
+    <w:lsdException w:name="Table Simple 2" w:semiHidden="1" w:unhideWhenUsed="1"/>
+    <w:lsdException w:name="Table Simple 3" w:semiHidden="1" w:unhideWhenUsed="1"/>
+    <w:lsdException w:name="Table Classic 1" w:semiHidden="1" w:unhideWhenUsed="1"/>
+    <w:lsdException w:name="Table Classic 2" w:semiHidden="1" w:unhideWhenUsed="1"/>
+    <w:lsdException w:name="Table Classic 3" w:semiHidden="1" w:unhideWhenUsed="1"/>
+    <w:lsdException w:name="Table Classic 4" w:semiHidden="1" w:unhideWhenUsed="1"/>
+    <w:lsdException w:name="Table Colorful 1" w:semiHidden="1" w:unhideWhenUsed="1"/>
+    <w:lsdException w:name="Table Colorful 2" w:semiHidden="1" w:unhideWhenUsed="1"/>
+    <w:lsdException w:name="Table Colorful 3" w:semiHidden="1" w:unhideWhenUsed="1"/>
+    <w:lsdException w:name="Table Columns 1" w:semiHidden="1" w:unhideWhenUsed="1"/>
+    <w:lsdException w:name="Table Columns 2" w:semiHidden="1" w:unhideWhenUsed="1"/>
+    <w:lsdException w:name="Table Columns 3" w:semiHidden="1" w:unhideWhenUsed="1"/>
+    <w:lsdException w:name="Table Columns 4" w:semiHidden="1" w:unhideWhenUsed="1"/>
+    <w:lsdException w:name="Table Columns 5" w:semiHidden="1" w:unhideWhenUsed="1"/>
+    <w:lsdException w:name="Table Grid 1" w:semiHidden="1" w:unhideWhenUsed="1"/>
+    <w:lsdException w:name="Table Grid 2" w:semiHidden="1" w:unhideWhenUsed="1"/>
+    <w:lsdException w:name="Table Grid 3" w:semiHidden="1" w:unhideWhenUsed="1"/>
+    <w:lsdException w:name="Table Grid 4" w:semiHidden="1" w:unhideWhenUsed="1"/>
+    <w:lsdException w:name="Table Grid 5" w:semiHidden="1" w:unhideWhenUsed="1"/>
+    <w:lsdException w:name="Table Grid 6" w:semiHidden="1" w:unhideWhenUsed="1"/>
+    <w:lsdException w:name="Table Grid 7" w:semiHidden="1" w:unhideWhenUsed="1"/>
+    <w:lsdException w:name="Table Grid 8" w:semiHidden="1" w:unhideWhenUsed="1"/>
+    <w:lsdException w:name="Table List 1" w:semiHidden="1" w:unhideWhenUsed="1"/>
+    <w:lsdException w:name="Table List 2" w:semiHidden="1" w:unhideWhenUsed="1"/>
+    <w:lsdException w:name="Table List 3" w:semiHidden="1" w:unhideWhenUsed="1"/>
+    <w:lsdException w:name="Table List 4" w:semiHidden="1" w:unhideWhenUsed="1"/>
+    <w:lsdException w:name="Table List 5" w:semiHidden="1" w:unhideWhenUsed="1"/>
+    <w:lsdException w:name="Table List 6" w:semiHidden="1" w:unhideWhenUsed="1"/>
+    <w:lsdException w:name="Table List 7" w:semiHidden="1" w:unhideWhenUsed="1"/>
+    <w:lsdException w:name="Table List 8" w:semiHidden="1" w:unhideWhenUsed="1"/>
+    <w:lsdException w:name="Table 3D effects 1" w:semiHidden="1" w:unhideWhenUsed="1"/>
+    <w:lsdException w:name="Table 3D effects 2" w:semiHidden="1" w:unhideWhenUsed="1"/>
+    <w:lsdException w:name="Table 3D effects 3" w:semiHidden="1" w:unhideWhenUsed="1"/>
+    <w:lsdException w:name="Table Contemporary" w:semiHidden="1" w:unhideWhenUsed="1"/>
+    <w:lsdException w:name="Table Elegant" w:semiHidden="1" w:unhideWhenUsed="1"/>
+    <w:lsdException w:name="Table Professional" w:semiHidden="1" w:unhideWhenUsed="1"/>
+    <w:lsdException w:name="Table Subtle 1" w:semiHidden="1" w:unhideWhenUsed="1"/>
+    <w:lsdException w:name="Table Subtle 2" w:semiHidden="1" w:unhideWhenUsed="1"/>
+    <w:lsdException w:name="Table Web 1" w:semiHidden="1" w:unhideWhenUsed="1"/>
+    <w:lsdException w:name="Table Web 2" w:semiHidden="1" w:unhideWhenUsed="1"/>
+    <w:lsdException w:name="Table Web 3" w:semiHidden="1" w:unhideWhenUsed="1"/>
+    <w:lsdException w:name="Balloon Text" w:semiHidden="1" w:unhideWhenUsed="1"/>
+    <w:lsdException w:name="Table Grid" w:semiHidden="1" w:uiPriority="39" w:unhideWhenUsed="1"/>
+    <w:lsdException w:name="Table Theme" w:semiHidden="1" w:unhideWhenUsed="1"/>
+    <w:lsdException w:name="Placeholder Text" w:semiHidden="1"/>
+    <w:lsdException w:name="No Spacing" w:uiPriority="1" w:qFormat="1"/>
+    <w:lsdException w:name="Light Shading" w:uiPriority="60"/>
+    <w:lsdException w:name="Light List" w:uiPriority="61"/>
+    <w:lsdException w:name="Light Grid" w:uiPriority="62"/>
+    <w:lsdException w:name="Medium Shading 1" w:uiPriority="63"/>
+    <w:lsdException w:name="Medium Shading 2" w:uiPriority="64"/>
+    <w:lsdException w:name="Medium List 1" w:uiPriority="65"/>
+    <w:lsdException w:name="Medium List 2" w:uiPriority="66"/>
+    <w:lsdException w:name="Medium Grid 1" w:uiPriority="67"/>
+    <w:lsdException w:name="Medium Grid 2" w:uiPriority="68"/>
+    <w:lsdException w:name="Medium Grid 3" w:uiPriority="69"/>
+    <w:lsdException w:name="Dark List" w:uiPriority="70"/>
+    <w:lsdException w:name="Colorful Shading" w:uiPriority="71"/>
+    <w:lsdException w:name="Colorful List" w:uiPriority="72"/>
+    <w:lsdException w:name="Colorful Grid" w:uiPriority="73"/>
+    <w:lsdException w:name="Light Shading Accent 1" w:uiPriority="60"/>
+    <w:lsdException w:name="Light List Accent 1" w:uiPriority="61"/>
+    <w:lsdException w:name="Light Grid Accent 1" w:uiPriority="62"/>
+    <w:lsdException w:name="Medium Shading 1 Accent 1" w:uiPriority="63"/>
+    <w:lsdException w:name="Medium Shading 2 Accent 1" w:uiPriority="64"/>
+    <w:lsdException w:name="Medium List 1 Accent 1" w:uiPriority="65"/>
+    <w:lsdException w:name="Revision" w:semiHidden="1"/>
+    <w:lsdException w:name="List Paragraph" w:uiPriority="34" w:qFormat="1"/>
+    <w:lsdException w:name="Quote" w:uiPriority="29" w:qFormat="1"/>
+    <w:lsdException w:name="Intense Quote" w:uiPriority="30" w:qFormat="1"/>
+    <w:lsdException w:name="Medium List 2 Accent 1" w:uiPriority="66"/>
+    <w:lsdException w:name="Medium Grid 1 Accent 1" w:uiPriority="67"/>
+    <w:lsdException w:name="Medium Grid 2 Accent 1" w:uiPriority="68"/>
+    <w:lsdException w:name="Medium Grid 3 Accent 1" w:uiPriority="69"/>
+    <w:lsdException w:name="Dark List Accent 1" w:uiPriority="70"/>
+    <w:lsdException w:name="Colorful Shading Accent 1" w:uiPriority="71"/>
+    <w:lsdException w:name="Colorful List Accent 1" w:uiPriority="72"/>
+    <w:lsdException w:name="Colorful Grid Accent 1" w:uiPriority="73"/>
+    <w:lsdException w:name="Light Shading Accent 2" w:uiPriority="60"/>
+    <w:lsdException w:name="Light List Accent 2" w:uiPriority="61"/>
+    <w:lsdException w:name="Light Grid Accent 2" w:uiPriority="62"/>
+    <w:lsdException w:name="Medium Shading 1 Accent 2" w:uiPriority="63"/>
+    <w:lsdException w:name="Medium Shading 2 Accent 2" w:uiPriority="64"/>
+    <w:lsdException w:name="Medium List 1 Accent 2" w:uiPriority="65"/>
+    <w:lsdException w:name="Medium List 2 Accent 2" w:uiPriority="66"/>
+    <w:lsdException w:name="Medium Grid 1 Accent 2" w:uiPriority="67"/>
+    <w:lsdException w:name="Medium Grid 2 Accent 2" w:uiPriority="68"/>
+    <w:lsdException w:name="Medium Grid 3 Accent 2" w:uiPriority="69"/>
+    <w:lsdException w:name="Dark List Accent 2" w:uiPriority="70"/>
+    <w:lsdException w:name="Colorful Shading Accent 2" w:uiPriority="71"/>
+    <w:lsdException w:name="Colorful List Accent 2" w:uiPriority="72"/>
+    <w:lsdException w:name="Colorful Grid Accent 2" w:uiPriority="73"/>
+    <w:lsdException w:name="Light Shading Accent 3" w:uiPriority="60"/>
+    <w:lsdException w:name="Light List Accent 3" w:uiPriority="61"/>
+    <w:lsdException w:name="Light Grid Accent 3" w:uiPriority="62"/>
+    <w:lsdException w:name="Medium Shading 1 Accent 3" w:uiPriority="63"/>
+    <w:lsdException w:name="Medium Shading 2 Accent 3" w:uiPriority="64"/>
+    <w:lsdException w:name="Medium List 1 Accent 3" w:uiPriority="65"/>
+    <w:lsdException w:name="Medium List 2 Accent 3" w:uiPriority="66"/>
+    <w:lsdException w:name="Medium Grid 1 Accent 3" w:uiPriority="67"/>
+    <w:lsdException w:name="Medium Grid 2 Accent 3" w:uiPriority="68"/>
+    <w:lsdException w:name="Medium Grid 3 Accent 3" w:uiPriority="69"/>
+    <w:lsdException w:name="Dark List Accent 3" w:uiPriority="70"/>
+    <w:lsdException w:name="Colorful Shading Accent 3" w:uiPriority="71"/>
+    <w:lsdException w:name="Colorful List Accent 3" w:uiPriority="72"/>
+    <w:lsdException w:name="Colorful Grid Accent 3" w:uiPriority="73"/>
+    <w:lsdException w:name="Light Shading Accent 4" w:uiPriority="60"/>
+    <w:lsdException w:name="Light List Accent 4" w:uiPriority="61"/>
+    <w:lsdException w:name="Light Grid Accent 4" w:uiPriority="62"/>
+    <w:lsdException w:name="Medium Shading 1 Accent 4" w:uiPriority="63"/>
+    <w:lsdException w:name="Medium Shading 2 Accent 4" w:uiPriority="64"/>
+    <w:lsdException w:name="Medium List 1 Accent 4" w:uiPriority="65"/>
+    <w:lsdException w:name="Medium List 2 Accent 4" w:uiPriority="66"/>
+    <w:lsdException w:name="Medium Grid 1 Accent 4" w:uiPriority="67"/>
+    <w:lsdException w:name="Medium Grid 2 Accent 4" w:uiPriority="68"/>
+    <w:lsdException w:name="Medium Grid 3 Accent 4" w:uiPriority="69"/>
+    <w:lsdException w:name="Dark List Accent 4" w:uiPriority="70"/>
+    <w:lsdException w:name="Colorful Shading Accent 4" w:uiPriority="71"/>
+    <w:lsdException w:name="Colorful List Accent 4" w:uiPriority="72"/>
+    <w:lsdException w:name="Colorful Grid Accent 4" w:uiPriority="73"/>
+    <w:lsdException w:name="Light Shading Accent 5" w:uiPriority="60"/>
+    <w:lsdException w:name="Light List Accent 5" w:uiPriority="61"/>
+    <w:lsdException w:name="Light Grid Accent 5" w:uiPriority="62"/>
+    <w:lsdException w:name="Medium Shading 1 Accent 5" w:uiPriority="63"/>
+    <w:lsdException w:name="Medium Shading 2 Accent 5" w:uiPriority="64"/>
+    <w:lsdException w:name="Medium List 1 Accent 5" w:uiPriority="65"/>
+    <w:lsdException w:name="Medium List 2 Accent 5" w:uiPriority="66"/>
+    <w:lsdException w:name="Medium Grid 1 Accent 5" w:uiPriority="67"/>
+    <w:lsdException w:name="Medium Grid 2 Accent 5" w:uiPriority="68"/>
+    <w:lsdException w:name="Medium Grid 3 Accent 5" w:uiPriority="69"/>
+    <w:lsdException w:name="Dark List Accent 5" w:uiPriority="70"/>
+    <w:lsdException w:name="Colorful Shading Accent 5" w:uiPriority="71"/>
+    <w:lsdException w:name="Colorful List Accent 5" w:uiPriority="72"/>
+    <w:lsdException w:name="Colorful Grid Accent 5" w:uiPriority="73"/>
+    <w:lsdException w:name="Light Shading Accent 6" w:uiPriority="60"/>
+    <w:lsdException w:name="Light List Accent 6" w:uiPriority="61"/>
+    <w:lsdException w:name="Light Grid Accent 6" w:uiPriority="62"/>
+    <w:lsdException w:name="Medium Shading 1 Accent 6" w:uiPriority="63"/>
+    <w:lsdException w:name="Medium Shading 2 Accent 6" w:uiPriority="64"/>
+    <w:lsdException w:name="Medium List 1 Accent 6" w:uiPriority="65"/>
+    <w:lsdException w:name="Medium List 2 Accent 6" w:uiPriority="66"/>
+    <w:lsdException w:name="Medium Grid 1 Accent 6" w:uiPriority="67"/>
+    <w:lsdException w:name="Medium Grid 2 Accent 6" w:uiPriority="68"/>
+    <w:lsdException w:name="Medium Grid 3 Accent 6" w:uiPriority="69"/>
+    <w:lsdException w:name="Dark List Accent 6" w:uiPriority="70"/>
+    <w:lsdException w:name="Colorful Shading Accent 6" w:uiPriority="71"/>
+    <w:lsdException w:name="Colorful List Accent 6" w:uiPriority="72"/>
+    <w:lsdException w:name="Colorful Grid Accent 6" w:uiPriority="73"/>
+    <w:lsdException w:name="Subtle Emphasis" w:uiPriority="19" w:qFormat="1"/>
+    <w:lsdException w:name="Intense Emphasis" w:uiPriority="21" w:qFormat="1"/>
+    <w:lsdException w:name="Subtle Reference" w:uiPriority="31" w:qFormat="1"/>
+    <w:lsdException w:name="Intense Reference" w:uiPriority="32" w:qFormat="1"/>
+    <w:lsdException w:name="Book Title" w:uiPriority="33" w:qFormat="1"/>
+    <w:lsdException w:name="Bibliography" w:semiHidden="1" w:uiPriority="37" w:unhideWhenUsed="1"/>
+    <w:lsdException w:name="TOC Heading" w:semiHidden="1" w:uiPriority="39" w:unhideWhenUsed="1" w:qFormat="1"/>
+    <w:lsdException w:name="Plain Table 1" w:uiPriority="41"/>
+    <w:lsdException w:name="Plain Table 2" w:uiPriority="42"/>
+    <w:lsdException w:name="Plain Table 3" w:uiPriority="43"/>
+    <w:lsdException w:name="Plain Table 4" w:uiPriority="44"/>
+    <w:lsdException w:name="Plain Table 5" w:uiPriority="45"/>
+    <w:lsdException w:name="Grid Table Light" w:uiPriority="40"/>
+    <w:lsdException w:name="Grid Table 1 Light" w:uiPriority="46"/>
+    <w:lsdException w:name="Grid Table 2" w:uiPriority="47"/>
+    <w:lsdException w:name="Grid Table 3" w:uiPriority="48"/>
+    <w:lsdException w:name="Grid Table 4" w:uiPriority="49"/>
+    <w:lsdException w:name="Grid Table 5 Dark" w:uiPriority="50"/>
+    <w:lsdException w:name="Grid Table 6 Colorful" w:uiPriority="51"/>
+    <w:lsdException w:name="Grid Table 7 Colorful" w:uiPriority="52"/>
+    <w:lsdException w:name="Grid Table 1 Light Accent 1" w:uiPriority="46"/>
+    <w:lsdException w:name="Grid Table 2 Accent 1" w:uiPriority="47"/>
+    <w:lsdException w:name="Grid Table 3 Accent 1" w:uiPriority="48"/>
+    <w:lsdException w:name="Grid Table 4 Accent 1" w:uiPriority="49"/>
+    <w:lsdException w:name="Grid Table 5 Dark Accent 1" w:uiPriority="50"/>
+    <w:lsdException w:name="Grid Table 6 Colorful Accent 1" w:uiPriority="51"/>
+    <w:lsdException w:name="Grid Table 7 Colorful Accent 1" w:uiPriority="52"/>
+    <w:lsdException w:name="Grid Table 1 Light Accent 2" w:uiPriority="46"/>
+    <w:lsdException w:name="Grid Table 2 Accent 2" w:uiPriority="47"/>
+    <w:lsdException w:name="Grid Table 3 Accent 2" w:uiPriority="48"/>
+    <w:lsdException w:name="Grid Table 4 Accent 2" w:uiPriority="49"/>
+    <w:lsdException w:name="Grid Table 5 Dark Accent 2" w:uiPriority="50"/>
+    <w:lsdException w:name="Grid Table 6 Colorful Accent 2" w:uiPriority="51"/>
+    <w:lsdException w:name="Grid Table 7 Colorful Accent 2" w:uiPriority="52"/>
+    <w:lsdException w:name="Grid Table 1 Light Accent 3" w:uiPriority="46"/>
+    <w:lsdException w:name="Grid Table 2 Accent 3" w:uiPriority="47"/>
+    <w:lsdException w:name="Grid Table 3 Accent 3" w:uiPriority="48"/>
+    <w:lsdException w:name="Grid Table 4 Accent 3" w:uiPriority="49"/>
+    <w:lsdException w:name="Grid Table 5 Dark Accent 3" w:uiPriority="50"/>
+    <w:lsdException w:name="Grid Table 6 Colorful Accent 3" w:uiPriority="51"/>
+    <w:lsdException w:name="Grid Table 7 Colorful Accent 3" w:uiPriority="52"/>
+    <w:lsdException w:name="Grid Table 1 Light Accent 4" w:uiPriority="46"/>
+    <w:lsdException w:name="Grid Table 2 Accent 4" w:uiPriority="47"/>
+    <w:lsdException w:name="Grid Table 3 Accent 4" w:uiPriority="48"/>
+    <w:lsdException w:name="Grid Table 4 Accent 4" w:uiPriority="49"/>
+    <w:lsdException w:name="Grid Table 5 Dark Accent 4" w:uiPriority="50"/>
+    <w:lsdException w:name="Grid Table 6 Colorful Accent 4" w:uiPriority="51"/>
+    <w:lsdException w:name="Grid Table 7 Colorful Accent 4" w:uiPriority="52"/>
+    <w:lsdException w:name="Grid Table 1 Light Accent 5" w:uiPriority="46"/>
+    <w:lsdException w:name="Grid Table 2 Accent 5" w:uiPriority="47"/>
+    <w:lsdException w:name="Grid Table 3 Accent 5" w:uiPriority="48"/>
+    <w:lsdException w:name="Grid Table 4 Accent 5" w:uiPriority="49"/>
+    <w:lsdException w:name="Grid Table 5 Dark Accent 5" w:uiPriority="50"/>
+    <w:lsdException w:name="Grid Table 6 Colorful Accent 5" w:uiPriority="51"/>
+    <w:lsdException w:name="Grid Table 7 Colorful Accent 5" w:uiPriority="52"/>
+    <w:lsdException w:name="Grid Table 1 Light Accent 6" w:uiPriority="46"/>
+    <w:lsdException w:name="Grid Table 2 Accent 6" w:uiPriority="47"/>
+    <w:lsdException w:name="Grid Table 3 Accent 6" w:uiPriority="48"/>
+    <w:lsdException w:name="Grid Table 4 Accent 6" w:uiPriority="49"/>
+    <w:lsdException w:name="Grid Table 5 Dark Accent 6" w:uiPriority="50"/>
+    <w:lsdException w:name="Grid Table 6 Colorful Accent 6" w:uiPriority="51"/>
+    <w:lsdException w:name="Grid Table 7 Colorful Accent 6" w:uiPriority="52"/>
+    <w:lsdException w:name="List Table 1 Light" w:uiPriority="46"/>
+    <w:lsdException w:name="List Table 2" w:uiPriority="47"/>
+    <w:lsdException w:name="List Table 3" w:uiPriority="48"/>
+    <w:lsdException w:name="List Table 4" w:uiPriority="49"/>
+    <w:lsdException w:name="List Table 5 Dark" w:uiPriority="50"/>
+    <w:lsdException w:name="List Table 6 Colorful" w:uiPriority="51"/>
+    <w:lsdException w:name="List Table 7 Colorful" w:uiPriority="52"/>
+    <w:lsdException w:name="List Table 1 Light Accent 1" w:uiPriority="46"/>
+    <w:lsdException w:name="List Table 2 Accent 1" w:uiPriority="47"/>
+    <w:lsdException w:name="List Table 3 Accent 1" w:uiPriority="48"/>
+    <w:lsdException w:name="List Table 4 Accent 1" w:uiPriority="49"/>
+    <w:lsdException w:name="List Table 5 Dark Accent 1" w:uiPriority="50"/>
+    <w:lsdException w:name="List Table 6 Colorful Accent 1" w:uiPriority="51"/>
+    <w:lsdException w:name="List Table 7 Colorful Accent 1" w:uiPriority="52"/>
+    <w:lsdException w:name="List Table 1 Light Accent 2" w:uiPriority="46"/>
+    <w:lsdException w:name="List Table 2 Accent 2" w:uiPriority="47"/>
+    <w:lsdException w:name="List Table 3 Accent 2" w:uiPriority="48"/>
+    <w:lsdException w:name="List Table 4 Accent 2" w:uiPriority="49"/>
+    <w:lsdException w:name="List Table 5 Dark Accent 2" w:uiPriority="50"/>
+    <w:lsdException w:name="List Table 6 Colorful Accent 2" w:uiPriority="51"/>
+    <w:lsdException w:name="List Table 7 Colorful Accent 2" w:uiPriority="52"/>
+    <w:lsdException w:name="List Table 1 Light Accent 3" w:uiPriority="46"/>
+    <w:lsdException w:name="List Table 2 Accent 3" w:uiPriority="47"/>
+    <w:lsdException w:name="List Table 3 Accent 3" w:uiPriority="48"/>
+    <w:lsdException w:name="List Table 4 Accent 3" w:uiPriority="49"/>
+    <w:lsdException w:name="List Table 5 Dark Accent 3" w:uiPriority="50"/>
+    <w:lsdException w:name="List Table 6 Colorful Accent 3" w:uiPriority="51"/>
+    <w:lsdException w:name="List Table 7 Colorful Accent 3" w:uiPriority="52"/>
+    <w:lsdException w:name="List Table 1 Light Accent 4" w:uiPriority="46"/>
+    <w:lsdException w:name="List Table 2 Accent 4" w:uiPriority="47"/>
+    <w:lsdException w:name="List Table 3 Accent 4" w:uiPriority="48"/>
+    <w:lsdException w:name="List Table 4 Accent 4" w:uiPriority="49"/>
+    <w:lsdException w:name="List Table 5 Dark Accent 4" w:uiPriority="50"/>
+    <w:lsdException w:name="List Table 6 Colorful Accent 4" w:uiPriority="51"/>
+    <w:lsdException w:name="List Table 7 Colorful Accent 4" w:uiPriority="52"/>
+    <w:lsdException w:name="List Table 1 Light Accent 5" w:uiPriority="46"/>
+    <w:lsdException w:name="List Table 2 Accent 5" w:uiPriority="47"/>
+    <w:lsdException w:name="List Table 3 Accent 5" w:uiPriority="48"/>
+    <w:lsdException w:name="List Table 4 Accent 5" w:uiPriority="49"/>
+    <w:lsdException w:name="List Table 5 Dark Accent 5" w:uiPriority="50"/>
+    <w:lsdException w:name="List Table 6 Colorful Accent 5" w:uiPriority="51"/>
+    <w:lsdException w:name="List Table 7 Colorful Accent 5" w:uiPriority="52"/>
+    <w:lsdException w:name="List Table 1 Light Accent 6" w:uiPriority="46"/>
+    <w:lsdException w:name="List Table 2 Accent 6" w:uiPriority="47"/>
+    <w:lsdException w:name="List Table 3 Accent 6" w:uiPriority="48"/>
+    <w:lsdException w:name="List Table 4 Accent 6" w:uiPriority="49"/>
+    <w:lsdException w:name="List Table 5 Dark Accent 6" w:uiPriority="50"/>
+    <w:lsdException w:name="List Table 6 Colorful Accent 6" w:uiPriority="51"/>
+    <w:lsdException w:name="List Table 7 Colorful Accent 6" w:uiPriority="52"/>
+    <w:lsdException w:name="Mention" w:semiHidden="1" w:unhideWhenUsed="1"/>
+    <w:lsdException w:name="Smart Hyperlink" w:semiHidden="1" w:unhideWhenUsed="1"/>
+    <w:lsdException w:name="Hashtag" w:semiHidden="1" w:unhideWhenUsed="1"/>
+    <w:lsdException w:name="Unresolved Mention" w:semiHidden="1" w:unhideWhenUsed="1"/>
   </w:latentStyles>
   <w:style w:type="paragraph" w:default="1" w:styleId="Normal">
     <w:name w:val="Normal"/>
@@ -5500,7 +5626,6 @@
     <w:uiPriority w:val="99"/>
     <w:semiHidden/>
     <w:unhideWhenUsed/>
-    <w:qFormat/>
     <w:tblPr>
       <w:tblInd w:w="0" w:type="dxa"/>
       <w:tblCellMar>
@@ -5894,8 +6019,8 @@
       <w:szCs w:val="18"/>
     </w:rPr>
   </w:style>
-  <w:style w:type="character" w:customStyle="1" w:styleId="UnresolvedMention">
-    <w:name w:val="Unresolved Mention"/>
+  <w:style w:type="character" w:customStyle="1" w:styleId="UnresolvedMention1">
+    <w:name w:val="Unresolved Mention1"/>
     <w:basedOn w:val="DefaultParagraphFont"/>
     <w:uiPriority w:val="99"/>
     <w:semiHidden/>
@@ -6198,7 +6323,7 @@
   <a:extraClrSchemeLst/>
   <a:extLst>
     <a:ext uri="{05A4C25C-085E-4340-85A3-A5531E510DB2}">
-      <thm15:themeFamily xmlns:thm15="http://schemas.microsoft.com/office/thememl/2012/main" xmlns="" name="Office Theme" id="{62F939B6-93AF-4DB8-9C6B-D6C7DFDC589F}" vid="{4A3C46E8-61CC-4603-A589-7422A47A8E4A}"/>
+      <thm15:themeFamily xmlns:thm15="http://schemas.microsoft.com/office/thememl/2012/main" name="Office Theme" id="{62F939B6-93AF-4DB8-9C6B-D6C7DFDC589F}" vid="{4A3C46E8-61CC-4603-A589-7422A47A8E4A}"/>
     </a:ext>
   </a:extLst>
 </a:theme>
@@ -6209,7 +6334,7 @@
 </file>
 
 <file path=customXml/itemProps1.xml><?xml version="1.0" encoding="utf-8"?>
-<ds:datastoreItem xmlns:ds="http://schemas.openxmlformats.org/officeDocument/2006/customXml" ds:itemID="{28BF452C-A461-46A3-BBA4-2D2F8A4A3D20}">
+<ds:datastoreItem xmlns:ds="http://schemas.openxmlformats.org/officeDocument/2006/customXml" ds:itemID="{AB16B395-9D95-4C39-B320-8FB4D98D7060}">
   <ds:schemaRefs>
     <ds:schemaRef ds:uri="http://schemas.openxmlformats.org/officeDocument/2006/bibliography"/>
   </ds:schemaRefs>

</xml_diff>

<commit_message>
Started writing GP section
Has to be restructured so the flow makes more sense
</commit_message>
<xml_diff>
--- a/Dissertation.docx
+++ b/Dissertation.docx
@@ -398,7 +398,7 @@
           <w:r>
             <w:fldChar w:fldCharType="separate"/>
           </w:r>
-          <w:hyperlink w:anchor="_Toc497520211" w:history="1">
+          <w:hyperlink w:anchor="_Toc497776786" w:history="1">
             <w:r>
               <w:rPr>
                 <w:rStyle w:val="Hyperlink"/>
@@ -442,7 +442,7 @@
                 <w:noProof/>
                 <w:webHidden/>
               </w:rPr>
-              <w:instrText xml:space="preserve"> PAGEREF _Toc497520211 \h </w:instrText>
+              <w:instrText xml:space="preserve"> PAGEREF _Toc497776786 \h </w:instrText>
             </w:r>
             <w:r>
               <w:rPr>
@@ -488,7 +488,7 @@
               <w:lang w:eastAsia="en-GB"/>
             </w:rPr>
           </w:pPr>
-          <w:hyperlink w:anchor="_Toc497520212" w:history="1">
+          <w:hyperlink w:anchor="_Toc497776787" w:history="1">
             <w:r>
               <w:rPr>
                 <w:rStyle w:val="Hyperlink"/>
@@ -532,7 +532,7 @@
                 <w:noProof/>
                 <w:webHidden/>
               </w:rPr>
-              <w:instrText xml:space="preserve"> PAGEREF _Toc497520212 \h </w:instrText>
+              <w:instrText xml:space="preserve"> PAGEREF _Toc497776787 \h </w:instrText>
             </w:r>
             <w:r>
               <w:rPr>
@@ -578,7 +578,7 @@
               <w:lang w:eastAsia="en-GB"/>
             </w:rPr>
           </w:pPr>
-          <w:hyperlink w:anchor="_Toc497520213" w:history="1">
+          <w:hyperlink w:anchor="_Toc497776788" w:history="1">
             <w:r>
               <w:rPr>
                 <w:rStyle w:val="Hyperlink"/>
@@ -622,7 +622,7 @@
                 <w:noProof/>
                 <w:webHidden/>
               </w:rPr>
-              <w:instrText xml:space="preserve"> PAGEREF _Toc497520213 \h </w:instrText>
+              <w:instrText xml:space="preserve"> PAGEREF _Toc497776788 \h </w:instrText>
             </w:r>
             <w:r>
               <w:rPr>
@@ -667,7 +667,7 @@
               <w:lang w:eastAsia="en-GB"/>
             </w:rPr>
           </w:pPr>
-          <w:hyperlink w:anchor="_Toc497520214" w:history="1">
+          <w:hyperlink w:anchor="_Toc497776789" w:history="1">
             <w:r>
               <w:rPr>
                 <w:rStyle w:val="Hyperlink"/>
@@ -711,7 +711,7 @@
                 <w:noProof/>
                 <w:webHidden/>
               </w:rPr>
-              <w:instrText xml:space="preserve"> PAGEREF _Toc497520214 \h </w:instrText>
+              <w:instrText xml:space="preserve"> PAGEREF _Toc497776789 \h </w:instrText>
             </w:r>
             <w:r>
               <w:rPr>
@@ -757,7 +757,7 @@
               <w:lang w:eastAsia="en-GB"/>
             </w:rPr>
           </w:pPr>
-          <w:hyperlink w:anchor="_Toc497520215" w:history="1">
+          <w:hyperlink w:anchor="_Toc497776790" w:history="1">
             <w:r>
               <w:rPr>
                 <w:rStyle w:val="Hyperlink"/>
@@ -801,7 +801,7 @@
                 <w:noProof/>
                 <w:webHidden/>
               </w:rPr>
-              <w:instrText xml:space="preserve"> PAGEREF _Toc497520215 \h </w:instrText>
+              <w:instrText xml:space="preserve"> PAGEREF _Toc497776790 \h </w:instrText>
             </w:r>
             <w:r>
               <w:rPr>
@@ -847,7 +847,7 @@
               <w:lang w:eastAsia="en-GB"/>
             </w:rPr>
           </w:pPr>
-          <w:hyperlink w:anchor="_Toc497520216" w:history="1">
+          <w:hyperlink w:anchor="_Toc497776791" w:history="1">
             <w:r>
               <w:rPr>
                 <w:rStyle w:val="Hyperlink"/>
@@ -891,7 +891,7 @@
                 <w:noProof/>
                 <w:webHidden/>
               </w:rPr>
-              <w:instrText xml:space="preserve"> PAGEREF _Toc497520216 \h </w:instrText>
+              <w:instrText xml:space="preserve"> PAGEREF _Toc497776791 \h </w:instrText>
             </w:r>
             <w:r>
               <w:rPr>
@@ -937,7 +937,7 @@
               <w:lang w:eastAsia="en-GB"/>
             </w:rPr>
           </w:pPr>
-          <w:hyperlink w:anchor="_Toc497520217" w:history="1">
+          <w:hyperlink w:anchor="_Toc497776792" w:history="1">
             <w:r>
               <w:rPr>
                 <w:rStyle w:val="Hyperlink"/>
@@ -981,7 +981,7 @@
                 <w:noProof/>
                 <w:webHidden/>
               </w:rPr>
-              <w:instrText xml:space="preserve"> PAGEREF _Toc497520217 \h </w:instrText>
+              <w:instrText xml:space="preserve"> PAGEREF _Toc497776792 \h </w:instrText>
             </w:r>
             <w:r>
               <w:rPr>
@@ -1027,7 +1027,7 @@
               <w:lang w:eastAsia="en-GB"/>
             </w:rPr>
           </w:pPr>
-          <w:hyperlink w:anchor="_Toc497520218" w:history="1">
+          <w:hyperlink w:anchor="_Toc497776793" w:history="1">
             <w:r>
               <w:rPr>
                 <w:rStyle w:val="Hyperlink"/>
@@ -1071,7 +1071,7 @@
                 <w:noProof/>
                 <w:webHidden/>
               </w:rPr>
-              <w:instrText xml:space="preserve"> PAGEREF _Toc497520218 \h </w:instrText>
+              <w:instrText xml:space="preserve"> PAGEREF _Toc497776793 \h </w:instrText>
             </w:r>
             <w:r>
               <w:rPr>
@@ -1117,7 +1117,7 @@
               <w:lang w:eastAsia="en-GB"/>
             </w:rPr>
           </w:pPr>
-          <w:hyperlink w:anchor="_Toc497520219" w:history="1">
+          <w:hyperlink w:anchor="_Toc497776794" w:history="1">
             <w:r>
               <w:rPr>
                 <w:rStyle w:val="Hyperlink"/>
@@ -1161,7 +1161,7 @@
                 <w:noProof/>
                 <w:webHidden/>
               </w:rPr>
-              <w:instrText xml:space="preserve"> PAGEREF _Toc497520219 \h </w:instrText>
+              <w:instrText xml:space="preserve"> PAGEREF _Toc497776794 \h </w:instrText>
             </w:r>
             <w:r>
               <w:rPr>
@@ -1207,7 +1207,7 @@
               <w:lang w:eastAsia="en-GB"/>
             </w:rPr>
           </w:pPr>
-          <w:hyperlink w:anchor="_Toc497520220" w:history="1">
+          <w:hyperlink w:anchor="_Toc497776795" w:history="1">
             <w:r>
               <w:rPr>
                 <w:rStyle w:val="Hyperlink"/>
@@ -1251,7 +1251,7 @@
                 <w:noProof/>
                 <w:webHidden/>
               </w:rPr>
-              <w:instrText xml:space="preserve"> PAGEREF _Toc497520220 \h </w:instrText>
+              <w:instrText xml:space="preserve"> PAGEREF _Toc497776795 \h </w:instrText>
             </w:r>
             <w:r>
               <w:rPr>
@@ -1271,7 +1271,7 @@
                 <w:noProof/>
                 <w:webHidden/>
               </w:rPr>
-              <w:t>6</w:t>
+              <w:t>7</w:t>
             </w:r>
             <w:r>
               <w:rPr>
@@ -1297,7 +1297,7 @@
               <w:lang w:eastAsia="en-GB"/>
             </w:rPr>
           </w:pPr>
-          <w:hyperlink w:anchor="_Toc497520221" w:history="1">
+          <w:hyperlink w:anchor="_Toc497776796" w:history="1">
             <w:r>
               <w:rPr>
                 <w:rStyle w:val="Hyperlink"/>
@@ -1341,7 +1341,7 @@
                 <w:noProof/>
                 <w:webHidden/>
               </w:rPr>
-              <w:instrText xml:space="preserve"> PAGEREF _Toc497520221 \h </w:instrText>
+              <w:instrText xml:space="preserve"> PAGEREF _Toc497776796 \h </w:instrText>
             </w:r>
             <w:r>
               <w:rPr>
@@ -1361,7 +1361,277 @@
                 <w:noProof/>
                 <w:webHidden/>
               </w:rPr>
-              <w:t>6</w:t>
+              <w:t>8</w:t>
+            </w:r>
+            <w:r>
+              <w:rPr>
+                <w:noProof/>
+                <w:webHidden/>
+              </w:rPr>
+              <w:fldChar w:fldCharType="end"/>
+            </w:r>
+          </w:hyperlink>
+        </w:p>
+        <w:p>
+          <w:pPr>
+            <w:pStyle w:val="TOC3"/>
+            <w:tabs>
+              <w:tab w:val="left" w:pos="1320"/>
+              <w:tab w:val="right" w:leader="dot" w:pos="9016"/>
+            </w:tabs>
+            <w:rPr>
+              <w:rFonts w:asciiTheme="minorHAnsi" w:eastAsiaTheme="minorEastAsia" w:hAnsiTheme="minorHAnsi" w:cstheme="minorBidi"/>
+              <w:noProof/>
+              <w:sz w:val="22"/>
+              <w:szCs w:val="22"/>
+              <w:lang w:eastAsia="en-GB"/>
+            </w:rPr>
+          </w:pPr>
+          <w:hyperlink w:anchor="_Toc497776797" w:history="1">
+            <w:r>
+              <w:rPr>
+                <w:rStyle w:val="Hyperlink"/>
+                <w:noProof/>
+              </w:rPr>
+              <w:t>2.5.1</w:t>
+            </w:r>
+            <w:r>
+              <w:rPr>
+                <w:rFonts w:asciiTheme="minorHAnsi" w:eastAsiaTheme="minorEastAsia" w:hAnsiTheme="minorHAnsi" w:cstheme="minorBidi"/>
+                <w:noProof/>
+                <w:sz w:val="22"/>
+                <w:szCs w:val="22"/>
+                <w:lang w:eastAsia="en-GB"/>
+              </w:rPr>
+              <w:tab/>
+            </w:r>
+            <w:r>
+              <w:rPr>
+                <w:rStyle w:val="Hyperlink"/>
+                <w:noProof/>
+              </w:rPr>
+              <w:t>Types of Genetic Programming</w:t>
+            </w:r>
+            <w:r>
+              <w:rPr>
+                <w:noProof/>
+                <w:webHidden/>
+              </w:rPr>
+              <w:tab/>
+            </w:r>
+            <w:r>
+              <w:rPr>
+                <w:noProof/>
+                <w:webHidden/>
+              </w:rPr>
+              <w:fldChar w:fldCharType="begin"/>
+            </w:r>
+            <w:r>
+              <w:rPr>
+                <w:noProof/>
+                <w:webHidden/>
+              </w:rPr>
+              <w:instrText xml:space="preserve"> PAGEREF _Toc497776797 \h </w:instrText>
+            </w:r>
+            <w:r>
+              <w:rPr>
+                <w:noProof/>
+                <w:webHidden/>
+              </w:rPr>
+            </w:r>
+            <w:r>
+              <w:rPr>
+                <w:noProof/>
+                <w:webHidden/>
+              </w:rPr>
+              <w:fldChar w:fldCharType="separate"/>
+            </w:r>
+            <w:r>
+              <w:rPr>
+                <w:noProof/>
+                <w:webHidden/>
+              </w:rPr>
+              <w:t>8</w:t>
+            </w:r>
+            <w:r>
+              <w:rPr>
+                <w:noProof/>
+                <w:webHidden/>
+              </w:rPr>
+              <w:fldChar w:fldCharType="end"/>
+            </w:r>
+          </w:hyperlink>
+        </w:p>
+        <w:p>
+          <w:pPr>
+            <w:pStyle w:val="TOC3"/>
+            <w:tabs>
+              <w:tab w:val="left" w:pos="1320"/>
+              <w:tab w:val="right" w:leader="dot" w:pos="9016"/>
+            </w:tabs>
+            <w:rPr>
+              <w:rFonts w:asciiTheme="minorHAnsi" w:eastAsiaTheme="minorEastAsia" w:hAnsiTheme="minorHAnsi" w:cstheme="minorBidi"/>
+              <w:noProof/>
+              <w:sz w:val="22"/>
+              <w:szCs w:val="22"/>
+              <w:lang w:eastAsia="en-GB"/>
+            </w:rPr>
+          </w:pPr>
+          <w:hyperlink w:anchor="_Toc497776798" w:history="1">
+            <w:r>
+              <w:rPr>
+                <w:rStyle w:val="Hyperlink"/>
+                <w:noProof/>
+              </w:rPr>
+              <w:t>2.5.2</w:t>
+            </w:r>
+            <w:r>
+              <w:rPr>
+                <w:rFonts w:asciiTheme="minorHAnsi" w:eastAsiaTheme="minorEastAsia" w:hAnsiTheme="minorHAnsi" w:cstheme="minorBidi"/>
+                <w:noProof/>
+                <w:sz w:val="22"/>
+                <w:szCs w:val="22"/>
+                <w:lang w:eastAsia="en-GB"/>
+              </w:rPr>
+              <w:tab/>
+            </w:r>
+            <w:r>
+              <w:rPr>
+                <w:rStyle w:val="Hyperlink"/>
+                <w:noProof/>
+              </w:rPr>
+              <w:t>Initialisation of the Population</w:t>
+            </w:r>
+            <w:r>
+              <w:rPr>
+                <w:noProof/>
+                <w:webHidden/>
+              </w:rPr>
+              <w:tab/>
+            </w:r>
+            <w:r>
+              <w:rPr>
+                <w:noProof/>
+                <w:webHidden/>
+              </w:rPr>
+              <w:fldChar w:fldCharType="begin"/>
+            </w:r>
+            <w:r>
+              <w:rPr>
+                <w:noProof/>
+                <w:webHidden/>
+              </w:rPr>
+              <w:instrText xml:space="preserve"> PAGEREF _Toc497776798 \h </w:instrText>
+            </w:r>
+            <w:r>
+              <w:rPr>
+                <w:noProof/>
+                <w:webHidden/>
+              </w:rPr>
+            </w:r>
+            <w:r>
+              <w:rPr>
+                <w:noProof/>
+                <w:webHidden/>
+              </w:rPr>
+              <w:fldChar w:fldCharType="separate"/>
+            </w:r>
+            <w:r>
+              <w:rPr>
+                <w:noProof/>
+                <w:webHidden/>
+              </w:rPr>
+              <w:t>8</w:t>
+            </w:r>
+            <w:r>
+              <w:rPr>
+                <w:noProof/>
+                <w:webHidden/>
+              </w:rPr>
+              <w:fldChar w:fldCharType="end"/>
+            </w:r>
+          </w:hyperlink>
+        </w:p>
+        <w:p>
+          <w:pPr>
+            <w:pStyle w:val="TOC3"/>
+            <w:tabs>
+              <w:tab w:val="left" w:pos="1320"/>
+              <w:tab w:val="right" w:leader="dot" w:pos="9016"/>
+            </w:tabs>
+            <w:rPr>
+              <w:rFonts w:asciiTheme="minorHAnsi" w:eastAsiaTheme="minorEastAsia" w:hAnsiTheme="minorHAnsi" w:cstheme="minorBidi"/>
+              <w:noProof/>
+              <w:sz w:val="22"/>
+              <w:szCs w:val="22"/>
+              <w:lang w:eastAsia="en-GB"/>
+            </w:rPr>
+          </w:pPr>
+          <w:hyperlink w:anchor="_Toc497776799" w:history="1">
+            <w:r>
+              <w:rPr>
+                <w:rStyle w:val="Hyperlink"/>
+                <w:noProof/>
+              </w:rPr>
+              <w:t>2.5.3</w:t>
+            </w:r>
+            <w:r>
+              <w:rPr>
+                <w:rFonts w:asciiTheme="minorHAnsi" w:eastAsiaTheme="minorEastAsia" w:hAnsiTheme="minorHAnsi" w:cstheme="minorBidi"/>
+                <w:noProof/>
+                <w:sz w:val="22"/>
+                <w:szCs w:val="22"/>
+                <w:lang w:eastAsia="en-GB"/>
+              </w:rPr>
+              <w:tab/>
+            </w:r>
+            <w:r>
+              <w:rPr>
+                <w:rStyle w:val="Hyperlink"/>
+                <w:noProof/>
+              </w:rPr>
+              <w:t>Crossover and Mutation Operators in GP</w:t>
+            </w:r>
+            <w:r>
+              <w:rPr>
+                <w:noProof/>
+                <w:webHidden/>
+              </w:rPr>
+              <w:tab/>
+            </w:r>
+            <w:r>
+              <w:rPr>
+                <w:noProof/>
+                <w:webHidden/>
+              </w:rPr>
+              <w:fldChar w:fldCharType="begin"/>
+            </w:r>
+            <w:r>
+              <w:rPr>
+                <w:noProof/>
+                <w:webHidden/>
+              </w:rPr>
+              <w:instrText xml:space="preserve"> PAGEREF _Toc497776799 \h </w:instrText>
+            </w:r>
+            <w:r>
+              <w:rPr>
+                <w:noProof/>
+                <w:webHidden/>
+              </w:rPr>
+            </w:r>
+            <w:r>
+              <w:rPr>
+                <w:noProof/>
+                <w:webHidden/>
+              </w:rPr>
+              <w:fldChar w:fldCharType="separate"/>
+            </w:r>
+            <w:r>
+              <w:rPr>
+                <w:noProof/>
+                <w:webHidden/>
+              </w:rPr>
+              <w:t>9</w:t>
             </w:r>
             <w:r>
               <w:rPr>
@@ -1386,7 +1656,7 @@
               <w:lang w:eastAsia="en-GB"/>
             </w:rPr>
           </w:pPr>
-          <w:hyperlink w:anchor="_Toc497520222" w:history="1">
+          <w:hyperlink w:anchor="_Toc497776800" w:history="1">
             <w:r>
               <w:rPr>
                 <w:rStyle w:val="Hyperlink"/>
@@ -1430,7 +1700,7 @@
                 <w:noProof/>
                 <w:webHidden/>
               </w:rPr>
-              <w:instrText xml:space="preserve"> PAGEREF _Toc497520222 \h </w:instrText>
+              <w:instrText xml:space="preserve"> PAGEREF _Toc497776800 \h </w:instrText>
             </w:r>
             <w:r>
               <w:rPr>
@@ -1450,7 +1720,7 @@
                 <w:noProof/>
                 <w:webHidden/>
               </w:rPr>
-              <w:t>6</w:t>
+              <w:t>9</w:t>
             </w:r>
             <w:r>
               <w:rPr>
@@ -1476,7 +1746,7 @@
               <w:lang w:eastAsia="en-GB"/>
             </w:rPr>
           </w:pPr>
-          <w:hyperlink w:anchor="_Toc497520223" w:history="1">
+          <w:hyperlink w:anchor="_Toc497776801" w:history="1">
             <w:r>
               <w:rPr>
                 <w:rStyle w:val="Hyperlink"/>
@@ -1520,7 +1790,7 @@
                 <w:noProof/>
                 <w:webHidden/>
               </w:rPr>
-              <w:instrText xml:space="preserve"> PAGEREF _Toc497520223 \h </w:instrText>
+              <w:instrText xml:space="preserve"> PAGEREF _Toc497776801 \h </w:instrText>
             </w:r>
             <w:r>
               <w:rPr>
@@ -1540,7 +1810,7 @@
                 <w:noProof/>
                 <w:webHidden/>
               </w:rPr>
-              <w:t>7</w:t>
+              <w:t>9</w:t>
             </w:r>
             <w:r>
               <w:rPr>
@@ -1566,7 +1836,7 @@
               <w:lang w:eastAsia="en-GB"/>
             </w:rPr>
           </w:pPr>
-          <w:hyperlink w:anchor="_Toc497520224" w:history="1">
+          <w:hyperlink w:anchor="_Toc497776802" w:history="1">
             <w:r>
               <w:rPr>
                 <w:rStyle w:val="Hyperlink"/>
@@ -1610,7 +1880,7 @@
                 <w:noProof/>
                 <w:webHidden/>
               </w:rPr>
-              <w:instrText xml:space="preserve"> PAGEREF _Toc497520224 \h </w:instrText>
+              <w:instrText xml:space="preserve"> PAGEREF _Toc497776802 \h </w:instrText>
             </w:r>
             <w:r>
               <w:rPr>
@@ -1630,7 +1900,7 @@
                 <w:noProof/>
                 <w:webHidden/>
               </w:rPr>
-              <w:t>7</w:t>
+              <w:t>10</w:t>
             </w:r>
             <w:r>
               <w:rPr>
@@ -1655,7 +1925,7 @@
               <w:lang w:eastAsia="en-GB"/>
             </w:rPr>
           </w:pPr>
-          <w:hyperlink w:anchor="_Toc497520225" w:history="1">
+          <w:hyperlink w:anchor="_Toc497776803" w:history="1">
             <w:r>
               <w:rPr>
                 <w:rStyle w:val="Hyperlink"/>
@@ -1699,7 +1969,7 @@
                 <w:noProof/>
                 <w:webHidden/>
               </w:rPr>
-              <w:instrText xml:space="preserve"> PAGEREF _Toc497520225 \h </w:instrText>
+              <w:instrText xml:space="preserve"> PAGEREF _Toc497776803 \h </w:instrText>
             </w:r>
             <w:r>
               <w:rPr>
@@ -1719,7 +1989,7 @@
                 <w:noProof/>
                 <w:webHidden/>
               </w:rPr>
-              <w:t>7</w:t>
+              <w:t>10</w:t>
             </w:r>
             <w:r>
               <w:rPr>
@@ -1744,7 +2014,7 @@
               <w:lang w:eastAsia="en-GB"/>
             </w:rPr>
           </w:pPr>
-          <w:hyperlink w:anchor="_Toc497520226" w:history="1">
+          <w:hyperlink w:anchor="_Toc497776804" w:history="1">
             <w:r>
               <w:rPr>
                 <w:rStyle w:val="Hyperlink"/>
@@ -1788,7 +2058,7 @@
                 <w:noProof/>
                 <w:webHidden/>
               </w:rPr>
-              <w:instrText xml:space="preserve"> PAGEREF _Toc497520226 \h </w:instrText>
+              <w:instrText xml:space="preserve"> PAGEREF _Toc497776804 \h </w:instrText>
             </w:r>
             <w:r>
               <w:rPr>
@@ -1808,7 +2078,7 @@
                 <w:noProof/>
                 <w:webHidden/>
               </w:rPr>
-              <w:t>7</w:t>
+              <w:t>10</w:t>
             </w:r>
             <w:r>
               <w:rPr>
@@ -1833,7 +2103,7 @@
               <w:lang w:eastAsia="en-GB"/>
             </w:rPr>
           </w:pPr>
-          <w:hyperlink w:anchor="_Toc497520227" w:history="1">
+          <w:hyperlink w:anchor="_Toc497776805" w:history="1">
             <w:r>
               <w:rPr>
                 <w:rStyle w:val="Hyperlink"/>
@@ -1877,7 +2147,7 @@
                 <w:noProof/>
                 <w:webHidden/>
               </w:rPr>
-              <w:instrText xml:space="preserve"> PAGEREF _Toc497520227 \h </w:instrText>
+              <w:instrText xml:space="preserve"> PAGEREF _Toc497776805 \h </w:instrText>
             </w:r>
             <w:r>
               <w:rPr>
@@ -1897,7 +2167,7 @@
                 <w:noProof/>
                 <w:webHidden/>
               </w:rPr>
-              <w:t>7</w:t>
+              <w:t>10</w:t>
             </w:r>
             <w:r>
               <w:rPr>
@@ -1923,7 +2193,7 @@
               <w:lang w:eastAsia="en-GB"/>
             </w:rPr>
           </w:pPr>
-          <w:hyperlink w:anchor="_Toc497520228" w:history="1">
+          <w:hyperlink w:anchor="_Toc497776806" w:history="1">
             <w:r>
               <w:rPr>
                 <w:rStyle w:val="Hyperlink"/>
@@ -1967,7 +2237,7 @@
                 <w:noProof/>
                 <w:webHidden/>
               </w:rPr>
-              <w:instrText xml:space="preserve"> PAGEREF _Toc497520228 \h </w:instrText>
+              <w:instrText xml:space="preserve"> PAGEREF _Toc497776806 \h </w:instrText>
             </w:r>
             <w:r>
               <w:rPr>
@@ -1987,7 +2257,7 @@
                 <w:noProof/>
                 <w:webHidden/>
               </w:rPr>
-              <w:t>7</w:t>
+              <w:t>10</w:t>
             </w:r>
             <w:r>
               <w:rPr>
@@ -2013,7 +2283,7 @@
               <w:lang w:eastAsia="en-GB"/>
             </w:rPr>
           </w:pPr>
-          <w:hyperlink w:anchor="_Toc497520229" w:history="1">
+          <w:hyperlink w:anchor="_Toc497776807" w:history="1">
             <w:r>
               <w:rPr>
                 <w:rStyle w:val="Hyperlink"/>
@@ -2057,7 +2327,7 @@
                 <w:noProof/>
                 <w:webHidden/>
               </w:rPr>
-              <w:instrText xml:space="preserve"> PAGEREF _Toc497520229 \h </w:instrText>
+              <w:instrText xml:space="preserve"> PAGEREF _Toc497776807 \h </w:instrText>
             </w:r>
             <w:r>
               <w:rPr>
@@ -2077,7 +2347,7 @@
                 <w:noProof/>
                 <w:webHidden/>
               </w:rPr>
-              <w:t>7</w:t>
+              <w:t>10</w:t>
             </w:r>
             <w:r>
               <w:rPr>
@@ -2102,7 +2372,7 @@
               <w:lang w:eastAsia="en-GB"/>
             </w:rPr>
           </w:pPr>
-          <w:hyperlink w:anchor="_Toc497520230" w:history="1">
+          <w:hyperlink w:anchor="_Toc497776808" w:history="1">
             <w:r>
               <w:rPr>
                 <w:rStyle w:val="Hyperlink"/>
@@ -2146,7 +2416,7 @@
                 <w:noProof/>
                 <w:webHidden/>
               </w:rPr>
-              <w:instrText xml:space="preserve"> PAGEREF _Toc497520230 \h </w:instrText>
+              <w:instrText xml:space="preserve"> PAGEREF _Toc497776808 \h </w:instrText>
             </w:r>
             <w:r>
               <w:rPr>
@@ -2166,7 +2436,7 @@
                 <w:noProof/>
                 <w:webHidden/>
               </w:rPr>
-              <w:t>7</w:t>
+              <w:t>10</w:t>
             </w:r>
             <w:r>
               <w:rPr>
@@ -2191,7 +2461,7 @@
               <w:lang w:eastAsia="en-GB"/>
             </w:rPr>
           </w:pPr>
-          <w:hyperlink w:anchor="_Toc497520231" w:history="1">
+          <w:hyperlink w:anchor="_Toc497776809" w:history="1">
             <w:r>
               <w:rPr>
                 <w:rStyle w:val="Hyperlink"/>
@@ -2235,7 +2505,7 @@
                 <w:noProof/>
                 <w:webHidden/>
               </w:rPr>
-              <w:instrText xml:space="preserve"> PAGEREF _Toc497520231 \h </w:instrText>
+              <w:instrText xml:space="preserve"> PAGEREF _Toc497776809 \h </w:instrText>
             </w:r>
             <w:r>
               <w:rPr>
@@ -2255,7 +2525,7 @@
                 <w:noProof/>
                 <w:webHidden/>
               </w:rPr>
-              <w:t>7</w:t>
+              <w:t>10</w:t>
             </w:r>
             <w:r>
               <w:rPr>
@@ -2281,7 +2551,7 @@
               <w:lang w:eastAsia="en-GB"/>
             </w:rPr>
           </w:pPr>
-          <w:hyperlink w:anchor="_Toc497520232" w:history="1">
+          <w:hyperlink w:anchor="_Toc497776810" w:history="1">
             <w:r>
               <w:rPr>
                 <w:rStyle w:val="Hyperlink"/>
@@ -2325,7 +2595,7 @@
                 <w:noProof/>
                 <w:webHidden/>
               </w:rPr>
-              <w:instrText xml:space="preserve"> PAGEREF _Toc497520232 \h </w:instrText>
+              <w:instrText xml:space="preserve"> PAGEREF _Toc497776810 \h </w:instrText>
             </w:r>
             <w:r>
               <w:rPr>
@@ -2345,7 +2615,7 @@
                 <w:noProof/>
                 <w:webHidden/>
               </w:rPr>
-              <w:t>7</w:t>
+              <w:t>10</w:t>
             </w:r>
             <w:r>
               <w:rPr>
@@ -2371,7 +2641,7 @@
               <w:lang w:eastAsia="en-GB"/>
             </w:rPr>
           </w:pPr>
-          <w:hyperlink w:anchor="_Toc497520233" w:history="1">
+          <w:hyperlink w:anchor="_Toc497776811" w:history="1">
             <w:r>
               <w:rPr>
                 <w:rStyle w:val="Hyperlink"/>
@@ -2415,7 +2685,7 @@
                 <w:noProof/>
                 <w:webHidden/>
               </w:rPr>
-              <w:instrText xml:space="preserve"> PAGEREF _Toc497520233 \h </w:instrText>
+              <w:instrText xml:space="preserve"> PAGEREF _Toc497776811 \h </w:instrText>
             </w:r>
             <w:r>
               <w:rPr>
@@ -2435,7 +2705,7 @@
                 <w:noProof/>
                 <w:webHidden/>
               </w:rPr>
-              <w:t>7</w:t>
+              <w:t>10</w:t>
             </w:r>
             <w:r>
               <w:rPr>
@@ -2461,7 +2731,7 @@
               <w:lang w:eastAsia="en-GB"/>
             </w:rPr>
           </w:pPr>
-          <w:hyperlink w:anchor="_Toc497520234" w:history="1">
+          <w:hyperlink w:anchor="_Toc497776812" w:history="1">
             <w:r>
               <w:rPr>
                 <w:rStyle w:val="Hyperlink"/>
@@ -2505,7 +2775,7 @@
                 <w:noProof/>
                 <w:webHidden/>
               </w:rPr>
-              <w:instrText xml:space="preserve"> PAGEREF _Toc497520234 \h </w:instrText>
+              <w:instrText xml:space="preserve"> PAGEREF _Toc497776812 \h </w:instrText>
             </w:r>
             <w:r>
               <w:rPr>
@@ -2525,7 +2795,7 @@
                 <w:noProof/>
                 <w:webHidden/>
               </w:rPr>
-              <w:t>7</w:t>
+              <w:t>10</w:t>
             </w:r>
             <w:r>
               <w:rPr>
@@ -2551,7 +2821,7 @@
               <w:lang w:eastAsia="en-GB"/>
             </w:rPr>
           </w:pPr>
-          <w:hyperlink w:anchor="_Toc497520235" w:history="1">
+          <w:hyperlink w:anchor="_Toc497776813" w:history="1">
             <w:r>
               <w:rPr>
                 <w:rStyle w:val="Hyperlink"/>
@@ -2595,7 +2865,7 @@
                 <w:noProof/>
                 <w:webHidden/>
               </w:rPr>
-              <w:instrText xml:space="preserve"> PAGEREF _Toc497520235 \h </w:instrText>
+              <w:instrText xml:space="preserve"> PAGEREF _Toc497776813 \h </w:instrText>
             </w:r>
             <w:r>
               <w:rPr>
@@ -2615,7 +2885,7 @@
                 <w:noProof/>
                 <w:webHidden/>
               </w:rPr>
-              <w:t>8</w:t>
+              <w:t>10</w:t>
             </w:r>
             <w:r>
               <w:rPr>
@@ -2641,7 +2911,7 @@
               <w:lang w:eastAsia="en-GB"/>
             </w:rPr>
           </w:pPr>
-          <w:hyperlink w:anchor="_Toc497520236" w:history="1">
+          <w:hyperlink w:anchor="_Toc497776814" w:history="1">
             <w:r>
               <w:rPr>
                 <w:rStyle w:val="Hyperlink"/>
@@ -2685,7 +2955,7 @@
                 <w:noProof/>
                 <w:webHidden/>
               </w:rPr>
-              <w:instrText xml:space="preserve"> PAGEREF _Toc497520236 \h </w:instrText>
+              <w:instrText xml:space="preserve"> PAGEREF _Toc497776814 \h </w:instrText>
             </w:r>
             <w:r>
               <w:rPr>
@@ -2705,7 +2975,7 @@
                 <w:noProof/>
                 <w:webHidden/>
               </w:rPr>
-              <w:t>8</w:t>
+              <w:t>11</w:t>
             </w:r>
             <w:r>
               <w:rPr>
@@ -2731,7 +3001,7 @@
               <w:lang w:eastAsia="en-GB"/>
             </w:rPr>
           </w:pPr>
-          <w:hyperlink w:anchor="_Toc497520237" w:history="1">
+          <w:hyperlink w:anchor="_Toc497776815" w:history="1">
             <w:r>
               <w:rPr>
                 <w:rStyle w:val="Hyperlink"/>
@@ -2775,7 +3045,7 @@
                 <w:noProof/>
                 <w:webHidden/>
               </w:rPr>
-              <w:instrText xml:space="preserve"> PAGEREF _Toc497520237 \h </w:instrText>
+              <w:instrText xml:space="preserve"> PAGEREF _Toc497776815 \h </w:instrText>
             </w:r>
             <w:r>
               <w:rPr>
@@ -2795,7 +3065,7 @@
                 <w:noProof/>
                 <w:webHidden/>
               </w:rPr>
-              <w:t>8</w:t>
+              <w:t>11</w:t>
             </w:r>
             <w:r>
               <w:rPr>
@@ -2821,7 +3091,7 @@
               <w:lang w:eastAsia="en-GB"/>
             </w:rPr>
           </w:pPr>
-          <w:hyperlink w:anchor="_Toc497520238" w:history="1">
+          <w:hyperlink w:anchor="_Toc497776816" w:history="1">
             <w:r>
               <w:rPr>
                 <w:rStyle w:val="Hyperlink"/>
@@ -2865,7 +3135,7 @@
                 <w:noProof/>
                 <w:webHidden/>
               </w:rPr>
-              <w:instrText xml:space="preserve"> PAGEREF _Toc497520238 \h </w:instrText>
+              <w:instrText xml:space="preserve"> PAGEREF _Toc497776816 \h </w:instrText>
             </w:r>
             <w:r>
               <w:rPr>
@@ -2885,7 +3155,7 @@
                 <w:noProof/>
                 <w:webHidden/>
               </w:rPr>
-              <w:t>8</w:t>
+              <w:t>11</w:t>
             </w:r>
             <w:r>
               <w:rPr>
@@ -2910,7 +3180,7 @@
               <w:lang w:eastAsia="en-GB"/>
             </w:rPr>
           </w:pPr>
-          <w:hyperlink w:anchor="_Toc497520239" w:history="1">
+          <w:hyperlink w:anchor="_Toc497776817" w:history="1">
             <w:r>
               <w:rPr>
                 <w:rStyle w:val="Hyperlink"/>
@@ -2954,7 +3224,7 @@
                 <w:noProof/>
                 <w:webHidden/>
               </w:rPr>
-              <w:instrText xml:space="preserve"> PAGEREF _Toc497520239 \h </w:instrText>
+              <w:instrText xml:space="preserve"> PAGEREF _Toc497776817 \h </w:instrText>
             </w:r>
             <w:r>
               <w:rPr>
@@ -2974,7 +3244,7 @@
                 <w:noProof/>
                 <w:webHidden/>
               </w:rPr>
-              <w:t>9</w:t>
+              <w:t>12</w:t>
             </w:r>
             <w:r>
               <w:rPr>
@@ -2999,7 +3269,7 @@
               <w:lang w:eastAsia="en-GB"/>
             </w:rPr>
           </w:pPr>
-          <w:hyperlink w:anchor="_Toc497520240" w:history="1">
+          <w:hyperlink w:anchor="_Toc497776818" w:history="1">
             <w:r>
               <w:rPr>
                 <w:rStyle w:val="Hyperlink"/>
@@ -3043,7 +3313,7 @@
                 <w:noProof/>
                 <w:webHidden/>
               </w:rPr>
-              <w:instrText xml:space="preserve"> PAGEREF _Toc497520240 \h </w:instrText>
+              <w:instrText xml:space="preserve"> PAGEREF _Toc497776818 \h </w:instrText>
             </w:r>
             <w:r>
               <w:rPr>
@@ -3063,7 +3333,7 @@
                 <w:noProof/>
                 <w:webHidden/>
               </w:rPr>
-              <w:t>11</w:t>
+              <w:t>14</w:t>
             </w:r>
             <w:r>
               <w:rPr>
@@ -3095,6 +3365,8 @@
             <w:fldChar w:fldCharType="end"/>
           </w:r>
         </w:p>
+        <w:bookmarkStart w:id="0" w:name="_GoBack" w:displacedByCustomXml="next"/>
+        <w:bookmarkEnd w:id="0" w:displacedByCustomXml="next"/>
       </w:sdtContent>
     </w:sdt>
     <w:p>
@@ -3106,23 +3378,23 @@
       <w:pPr>
         <w:pStyle w:val="Heading1"/>
       </w:pPr>
-      <w:bookmarkStart w:id="0" w:name="_Toc495493774"/>
-      <w:bookmarkStart w:id="1" w:name="_Toc497520211"/>
+      <w:bookmarkStart w:id="1" w:name="_Toc495493774"/>
+      <w:bookmarkStart w:id="2" w:name="_Toc497776786"/>
       <w:r>
         <w:t>Introduction</w:t>
       </w:r>
-      <w:bookmarkEnd w:id="0"/>
       <w:bookmarkEnd w:id="1"/>
+      <w:bookmarkEnd w:id="2"/>
     </w:p>
     <w:p>
       <w:pPr>
         <w:pStyle w:val="Heading2"/>
       </w:pPr>
-      <w:bookmarkStart w:id="2" w:name="_Toc497520212"/>
+      <w:bookmarkStart w:id="3" w:name="_Toc497776787"/>
       <w:r>
         <w:t>Purpose</w:t>
       </w:r>
-      <w:bookmarkEnd w:id="2"/>
+      <w:bookmarkEnd w:id="3"/>
     </w:p>
     <w:p>
       <w:r>
@@ -3133,14 +3405,14 @@
       <w:pPr>
         <w:pStyle w:val="Heading2"/>
       </w:pPr>
-      <w:bookmarkStart w:id="3" w:name="_Toc497520213"/>
+      <w:bookmarkStart w:id="4" w:name="_Toc497776788"/>
       <w:r>
         <w:t xml:space="preserve">Aims and </w:t>
       </w:r>
       <w:r>
         <w:t>Motivations</w:t>
       </w:r>
-      <w:bookmarkEnd w:id="3"/>
+      <w:bookmarkEnd w:id="4"/>
     </w:p>
     <w:p>
       <w:r>
@@ -3446,22 +3718,22 @@
       <w:pPr>
         <w:pStyle w:val="Heading1"/>
       </w:pPr>
-      <w:bookmarkStart w:id="4" w:name="_Toc497520214"/>
+      <w:bookmarkStart w:id="5" w:name="_Toc497776789"/>
       <w:r>
         <w:lastRenderedPageBreak/>
         <w:t>Bio-inspired Computing</w:t>
       </w:r>
-      <w:bookmarkEnd w:id="4"/>
+      <w:bookmarkEnd w:id="5"/>
     </w:p>
     <w:p>
       <w:pPr>
         <w:pStyle w:val="Heading2"/>
       </w:pPr>
-      <w:bookmarkStart w:id="5" w:name="_Toc497520215"/>
+      <w:bookmarkStart w:id="6" w:name="_Toc497776790"/>
       <w:r>
         <w:t>Genetic Algorithms</w:t>
       </w:r>
-      <w:bookmarkEnd w:id="5"/>
+      <w:bookmarkEnd w:id="6"/>
     </w:p>
     <w:p>
       <w:r>
@@ -3555,7 +3827,10 @@
         <w:t xml:space="preserve">ne implementation of this </w:t>
       </w:r>
       <w:r>
-        <w:t xml:space="preserve">according to (Moon, Kim, Choi &amp; Seo, 2002) </w:t>
+        <w:t>according to (Moon et al.</w:t>
+      </w:r>
+      <w:r>
+        <w:t xml:space="preserve"> 2002) </w:t>
       </w:r>
       <w:r>
         <w:t>is to choose two random values in t</w:t>
@@ -3579,7 +3854,11 @@
         <w:t xml:space="preserve"> number of generations have passed with no improvement.</w:t>
       </w:r>
     </w:p>
-    <w:p/>
+    <w:p>
+      <w:pPr>
+        <w:spacing w:after="0"/>
+      </w:pPr>
+    </w:p>
     <w:p>
       <w:r>
         <w:t xml:space="preserve">Genetic Algorithms are used for solving optimisation problems </w:t>
@@ -3606,13 +3885,8 @@
         <w:t>he performance of GA’</w:t>
       </w:r>
       <w:r>
-        <w:t xml:space="preserve">s </w:t>
-      </w:r>
-      <w:proofErr w:type="gramStart"/>
-      <w:r>
-        <w:t>are</w:t>
-      </w:r>
-      <w:proofErr w:type="gramEnd"/>
+        <w:t>s are</w:t>
+      </w:r>
       <w:r>
         <w:t xml:space="preserve"> reduced significantly in problems which have very high </w:t>
       </w:r>
@@ -3640,11 +3914,11 @@
       <w:pPr>
         <w:pStyle w:val="Heading2"/>
       </w:pPr>
-      <w:bookmarkStart w:id="6" w:name="_Toc497520216"/>
+      <w:bookmarkStart w:id="7" w:name="_Toc497776791"/>
       <w:r>
         <w:t>Cellular Automata</w:t>
       </w:r>
-      <w:bookmarkEnd w:id="6"/>
+      <w:bookmarkEnd w:id="7"/>
     </w:p>
     <w:p>
       <w:r>
@@ -3796,14 +4070,14 @@
       <w:pPr>
         <w:pStyle w:val="Heading2"/>
       </w:pPr>
-      <w:bookmarkStart w:id="7" w:name="_Toc497520217"/>
+      <w:bookmarkStart w:id="8" w:name="_Toc497776792"/>
       <w:r>
         <w:t xml:space="preserve">Artificial </w:t>
       </w:r>
       <w:r>
         <w:t>Neural Networks</w:t>
       </w:r>
-      <w:bookmarkEnd w:id="7"/>
+      <w:bookmarkEnd w:id="8"/>
     </w:p>
     <w:p>
       <w:r>
@@ -3869,6 +4143,11 @@
       </w:r>
     </w:p>
     <w:p>
+      <w:pPr>
+        <w:spacing w:after="0"/>
+      </w:pPr>
+    </w:p>
+    <w:p>
       <w:r>
         <w:t>Due the amount of research applied to ANNs, there are many different topologies or arrangements and can be applied to a variety of problems. T</w:t>
       </w:r>
@@ -3892,11 +4171,11 @@
       <w:pPr>
         <w:pStyle w:val="Heading2"/>
       </w:pPr>
-      <w:bookmarkStart w:id="8" w:name="_Toc497520218"/>
+      <w:bookmarkStart w:id="9" w:name="_Toc497776793"/>
       <w:r>
         <w:t>Swarm Intelligence</w:t>
       </w:r>
-      <w:bookmarkEnd w:id="8"/>
+      <w:bookmarkEnd w:id="9"/>
     </w:p>
     <w:p>
       <w:r>
@@ -3916,15 +4195,16 @@
         <w:t xml:space="preserve"> I will cover two of the main swarm intelligence algorithms, namely Ant Colony Optimisation (ACO) and Particle Swarm Optimisation. </w:t>
       </w:r>
     </w:p>
+    <w:p/>
     <w:p>
       <w:pPr>
         <w:pStyle w:val="Heading3"/>
       </w:pPr>
-      <w:bookmarkStart w:id="9" w:name="_Toc497520219"/>
+      <w:bookmarkStart w:id="10" w:name="_Toc497776794"/>
       <w:r>
         <w:t>Ant Colony Optimisation</w:t>
       </w:r>
-      <w:bookmarkEnd w:id="9"/>
+      <w:bookmarkEnd w:id="10"/>
     </w:p>
     <w:p>
       <w:r>
@@ -3968,6 +4248,11 @@
       </w:r>
     </w:p>
     <w:p>
+      <w:pPr>
+        <w:spacing w:after="0"/>
+      </w:pPr>
+    </w:p>
+    <w:p>
       <w:r>
         <w:t>The</w:t>
       </w:r>
@@ -3990,15 +4275,27 @@
         <w:t>.</w:t>
       </w:r>
     </w:p>
+    <w:p/>
+    <w:p>
+      <w:pPr>
+        <w:rPr>
+          <w:b/>
+        </w:rPr>
+      </w:pPr>
+      <w:r>
+        <w:br w:type="page"/>
+      </w:r>
+    </w:p>
     <w:p>
       <w:pPr>
         <w:pStyle w:val="Heading3"/>
       </w:pPr>
-      <w:bookmarkStart w:id="10" w:name="_Toc497520220"/>
-      <w:r>
+      <w:bookmarkStart w:id="11" w:name="_Toc497776795"/>
+      <w:r>
+        <w:lastRenderedPageBreak/>
         <w:t>Particle Swarm Optimisation</w:t>
       </w:r>
-      <w:bookmarkEnd w:id="10"/>
+      <w:bookmarkEnd w:id="11"/>
     </w:p>
     <w:p>
       <w:r>
@@ -4041,320 +4338,471 @@
         <w:t>still</w:t>
       </w:r>
       <w:r>
+        <w:t xml:space="preserve"> share </w:t>
+      </w:r>
+      <w:r>
+        <w:t>connections</w:t>
+      </w:r>
+      <w:r>
+        <w:t xml:space="preserve"> to components used </w:t>
+      </w:r>
+      <w:r>
+        <w:t>with</w:t>
+      </w:r>
+      <w:r>
+        <w:t xml:space="preserve">in PSO, thus it can be said that PSO established the </w:t>
+      </w:r>
+      <w:r>
+        <w:t>foundational ideas</w:t>
+      </w:r>
+      <w:r>
+        <w:t xml:space="preserve"> of swarm intelligence based computation as Yang (2014) describes. </w:t>
+      </w:r>
+    </w:p>
+    <w:p>
+      <w:pPr>
+        <w:spacing w:after="0"/>
+      </w:pPr>
+    </w:p>
+    <w:p>
+      <w:r>
+        <w:t>Particle Swarm Optimisation</w:t>
+      </w:r>
+      <w:r>
+        <w:t xml:space="preserve"> was </w:t>
+      </w:r>
+      <w:r>
+        <w:t xml:space="preserve">developed by Eberhart and Kennedy (1995) and they state in this article that it can be used to solve many of the same problems as the previously described area, Genetic Algorithms, but does not suffer from </w:t>
+      </w:r>
+      <w:r>
+        <w:t xml:space="preserve">some of </w:t>
+      </w:r>
+      <w:r>
+        <w:t xml:space="preserve">the </w:t>
+      </w:r>
+      <w:r>
+        <w:t xml:space="preserve">same difficulties. </w:t>
+      </w:r>
+      <w:r>
+        <w:t>Since it can be used to solve the same types of problems, it is useful to compare the algorithms stating the differences. As mentioned previously, GA use operators known as mutation and crossover, but this is not present in PSO. Instead it uses random real-numbers and allows the particles to communicate with each other (Yang, 2014).</w:t>
+      </w:r>
+      <w:r>
+        <w:t xml:space="preserve"> Yang (2014) also continues to explain that PSO is easier to implement due to no encoding or decoding of the solution being used.</w:t>
+      </w:r>
+      <w:r>
+        <w:t xml:space="preserve"> Eberhart and Kennedy (1995) describe the PSO concept as being like a GA in that a starting population of random candidate solutions is used but differ in that each solution is given a velocity value and is then “flown” through hyperspace. Solutions in PSO are referred to as particles. Each of these particles has memory, which is not a feature in a GA. This stores</w:t>
+      </w:r>
+      <w:r>
+        <w:t xml:space="preserve"> a value called the pbest which is</w:t>
+      </w:r>
+      <w:r>
+        <w:t xml:space="preserve"> the coordinates of the best solution found so far in the search space.</w:t>
+      </w:r>
+      <w:r>
+        <w:t xml:space="preserve"> The gbest is also stored by the particle swarm optimiser which is the best solution found by any</w:t>
+      </w:r>
+      <w:r>
+        <w:t xml:space="preserve"> of the population of particles. </w:t>
+      </w:r>
+      <w:r>
+        <w:t xml:space="preserve">The search space is explored by the particles moving through the space, the moves are decided by referring to the particles own performance so far and the collective performance of the entire swarm (Saka et al. 2013). </w:t>
+      </w:r>
+    </w:p>
+    <w:p>
+      <w:pPr>
+        <w:spacing w:after="0"/>
+      </w:pPr>
+    </w:p>
+    <w:p>
+      <w:r>
+        <w:lastRenderedPageBreak/>
+        <w:t xml:space="preserve">Cho et al. (2011) discuss some of the challenges faced by the PSO topology defined by Eberhart and Kennedy (1995). Using gbest helps particles to converge to a solution quickly as they are attracted to move towards the global best solution found by the swarm. This is a problem as often the particles are trapped in a local maximum because not enough of the search space was explored before converging. Another topology which Cho et al. (2011) describe is lbest. In this, particles can only communicate with a select number of other particles allowing for a more thorough exploration to take place, but convergence occurs </w:t>
+      </w:r>
+      <w:r>
+        <w:t>slower</w:t>
+      </w:r>
+      <w:r>
+        <w:t xml:space="preserve"> than gbest.</w:t>
+      </w:r>
+    </w:p>
+    <w:p>
+      <w:pPr>
+        <w:pStyle w:val="Heading2"/>
+      </w:pPr>
+      <w:bookmarkStart w:id="12" w:name="_Toc497776796"/>
+      <w:r>
+        <w:t>Genetic Programming</w:t>
+      </w:r>
+      <w:bookmarkEnd w:id="12"/>
+    </w:p>
+    <w:p>
+      <w:r>
+        <w:t>Genetic Programming</w:t>
+      </w:r>
+      <w:r>
+        <w:t xml:space="preserve"> (GP)</w:t>
+      </w:r>
+      <w:r>
+        <w:t xml:space="preserve"> is </w:t>
+      </w:r>
+      <w:r>
+        <w:t xml:space="preserve">the last area of bio-inspired computing that I will cover and is </w:t>
+      </w:r>
+      <w:r>
+        <w:t xml:space="preserve">an area interested in using </w:t>
+      </w:r>
+      <w:r>
+        <w:t>natural selection to automatically evolve computer programs (Miller, 2011)</w:t>
+      </w:r>
+      <w:r>
+        <w:t>.</w:t>
+      </w:r>
+      <w:r>
         <w:t xml:space="preserve"> </w:t>
       </w:r>
       <w:r>
+        <w:t xml:space="preserve">Koza (1993) describes the structure of GP algorithm by stating that it starts with an initial population consisting of randomly generated computer programs. These programs consist of functions and terminals defined according to the domain of the problem. Functions can be anything from arithmetic or programming operations to mathematical or programming functions. </w:t>
+      </w:r>
+      <w:r>
+        <w:t xml:space="preserve">The </w:t>
+      </w:r>
+      <w:r>
+        <w:t xml:space="preserve">collection of allowed </w:t>
+      </w:r>
+      <w:r>
+        <w:t xml:space="preserve">functions </w:t>
+      </w:r>
+      <w:r>
+        <w:t>is</w:t>
+      </w:r>
+      <w:r>
+        <w:t xml:space="preserve"> called the function set. </w:t>
+      </w:r>
+      <w:r>
+        <w:t xml:space="preserve">These functions can branch into other functions or terminals. </w:t>
+      </w:r>
+      <w:r>
+        <w:t xml:space="preserve">The terminals are </w:t>
+      </w:r>
+      <w:r>
+        <w:t xml:space="preserve">the variables and constants allowed in the program. The collection of terminals is called the terminal set. </w:t>
+      </w:r>
+      <w:r>
+        <w:t>Koza (1993) continues by stating that each of these programs are measured according to their fitness value, that is, how well it performs in the given problem.</w:t>
+      </w:r>
+      <w:r>
+        <w:t xml:space="preserve"> </w:t>
+      </w:r>
+      <w:r>
+        <w:t>The algorithm performs in generation just like a GA and with each generation with the goal of improving the fitness values of the population each time.</w:t>
+      </w:r>
+    </w:p>
+    <w:p>
+      <w:pPr>
+        <w:pStyle w:val="Heading3"/>
+      </w:pPr>
+      <w:bookmarkStart w:id="13" w:name="_Toc497776797"/>
+      <w:r>
+        <w:t>Types of Genetic Programming</w:t>
+      </w:r>
+      <w:bookmarkEnd w:id="13"/>
+    </w:p>
+    <w:p>
+      <w:r>
+        <w:t xml:space="preserve">Main areas </w:t>
+      </w:r>
+      <w:r>
+        <w:t>Tree-based,  Graph-based, Linear</w:t>
+      </w:r>
+    </w:p>
+    <w:p>
+      <w:pPr>
+        <w:pStyle w:val="Heading3"/>
+      </w:pPr>
+      <w:bookmarkStart w:id="14" w:name="_Toc497776798"/>
+      <w:r>
+        <w:t>Initialisation of the Population</w:t>
+      </w:r>
+      <w:bookmarkEnd w:id="14"/>
+    </w:p>
+    <w:p>
+      <w:r>
         <w:lastRenderedPageBreak/>
-        <w:t xml:space="preserve">share </w:t>
-      </w:r>
-      <w:r>
-        <w:t>connections</w:t>
-      </w:r>
-      <w:r>
-        <w:t xml:space="preserve"> to components used </w:t>
-      </w:r>
-      <w:r>
-        <w:t>with</w:t>
-      </w:r>
-      <w:r>
-        <w:t>in PSO, th</w:t>
-      </w:r>
-      <w:bookmarkStart w:id="11" w:name="_GoBack"/>
-      <w:bookmarkEnd w:id="11"/>
-      <w:r>
-        <w:t xml:space="preserve">us it can be said that PSO established the </w:t>
-      </w:r>
-      <w:r>
-        <w:t>foundational ideas</w:t>
-      </w:r>
-      <w:r>
-        <w:t xml:space="preserve"> of swarm intelligence based computation as Yang (2014) describes. Particle Swarm Optimisation</w:t>
-      </w:r>
-      <w:r>
-        <w:t xml:space="preserve"> was </w:t>
-      </w:r>
-      <w:r>
-        <w:t xml:space="preserve">developed by Eberhart and Kennedy (1995) and they state in this article that it can be used to solve many of the same problems as the previously described area, Genetic Algorithms, but does not suffer from </w:t>
-      </w:r>
-      <w:r>
-        <w:t xml:space="preserve">some of </w:t>
-      </w:r>
-      <w:r>
-        <w:t xml:space="preserve">the </w:t>
-      </w:r>
-      <w:r>
-        <w:t xml:space="preserve">same difficulties. </w:t>
-      </w:r>
-      <w:r>
-        <w:t>Since it can be used to solve the same types of problems, it is useful to compare the algorithms stating the differences. As mentioned previously, GA use operators known as mutation and crossover, but this is not present in PSO. Instead it uses random real-numbers and allows the particles to communicate with each other (Yang, 2014).</w:t>
-      </w:r>
-      <w:r>
-        <w:t xml:space="preserve"> Yang (2014) also continues to explain that PSO is easier to implement due to no encoding or decoding of the solution being used.</w:t>
-      </w:r>
-      <w:r>
-        <w:t xml:space="preserve"> Eberhart and Kennedy (1995) describe the PSO concept as being like a GA in that a starting population of random candidate solutions is used but differ in that each solution is given a velocity value and is then “flown” through hyperspace. Solutions in PSO are referred to as particles. Each of these particles has memory, which is not a feature in a GA. This stores</w:t>
-      </w:r>
-      <w:r>
-        <w:t xml:space="preserve"> a value called the pbest which is</w:t>
-      </w:r>
-      <w:r>
-        <w:t xml:space="preserve"> the coordinates of the best solution found so far in the search space.</w:t>
-      </w:r>
-      <w:r>
-        <w:t xml:space="preserve"> The gbest is also stored by the particle swarm optimiser which is the best solution found by any of the population of particles.</w:t>
+        <w:t>There are different approaches to initialising the population of random programs and Poli et al. (2008) outline the full and grow methods, as well as a combination of both known as Ramped half-and-half.</w:t>
       </w:r>
       <w:r>
         <w:t xml:space="preserve"> </w:t>
       </w:r>
-      <w:r>
-        <w:t xml:space="preserve">The search space is explored by the particles moving through the space, the moves are decided by referring to the particles own performance so far and the collective performance of the entire swarm </w:t>
-      </w:r>
-      <w:r>
-        <w:t>(Saka et al. 2013)</w:t>
-      </w:r>
-      <w:r>
-        <w:t xml:space="preserve">. </w:t>
-      </w:r>
-    </w:p>
-    <w:p>
-      <w:r>
-        <w:t xml:space="preserve">Cho et al. (2011) discuss some of the challenges faced by the PSO topology defined by Eberhart and Kennedy (1995). Using gbest helps particles to converge to a solution quickly as they are attracted to move towards the global best solution found by the swarm. This is a problem as often the particles are trapped in a local maximum because not enough of the search space was explored before converging. Another topology which Cho et al. (2011) describe is lbest. In this, particles can only communicate with a select number of other particles allowing for a more thorough exploration to take place, but convergence occurs </w:t>
-      </w:r>
-      <w:r>
-        <w:t>slower</w:t>
-      </w:r>
-      <w:r>
-        <w:t xml:space="preserve"> than gbest.</w:t>
-      </w:r>
+    </w:p>
+    <w:p>
+      <w:r>
+        <w:t xml:space="preserve">In the full and grow methods, a user set maximum depth parameter is chosen and the random individuals of the population are generated so that they do not exceed this depth. Poli et al. (2008) define this depth as the number of edges that need to be traversed to reach a specific node from the tree’s root node. </w:t>
+      </w:r>
+      <w:r>
+        <w:t xml:space="preserve">The full method is appropriately named as it generates full trees, meaning nodes are generated from the function set until the maximum depth is </w:t>
+      </w:r>
+      <w:r>
+        <w:t>reached,</w:t>
+      </w:r>
+      <w:r>
+        <w:t xml:space="preserve"> and all the leaves are at the same depth.</w:t>
+      </w:r>
+    </w:p>
+    <w:p/>
+    <w:p>
+      <w:pPr>
+        <w:pStyle w:val="Heading3"/>
+      </w:pPr>
+      <w:r>
+        <w:t xml:space="preserve"> </w:t>
+      </w:r>
+      <w:bookmarkStart w:id="15" w:name="_Toc497776799"/>
+      <w:r>
+        <w:t>Crossover and Mutation Operators in GP</w:t>
+      </w:r>
+      <w:bookmarkEnd w:id="15"/>
+    </w:p>
+    <w:p>
+      <w:r>
+        <w:t xml:space="preserve">I mentioned previously that genetic algorithms are based on natural selection and since this is also true for GP, it uses the same steps and operators although they are defined very differently in practice. Namely these operators are crossover and mutation. Poli et al. (2008) describe these </w:t>
+      </w:r>
+      <w:r>
+        <w:t xml:space="preserve">two </w:t>
+      </w:r>
+      <w:r>
+        <w:t xml:space="preserve">operators </w:t>
+      </w:r>
+      <w:r>
+        <w:t xml:space="preserve">at a </w:t>
+      </w:r>
+      <w:r>
+        <w:t xml:space="preserve">high level </w:t>
+      </w:r>
+      <w:r>
+        <w:t xml:space="preserve">as follows. In crossover for GP, a child program is created by combining parts of two selected parent programs. Mutation in GP is defined as the creation of a new child program by altering a randomly selected part of a selected parent program. </w:t>
+      </w:r>
+      <w:r>
+        <w:t>These operators are used in the same way as before in practice which is to progressively help to improve the fitness of the programs while still allowing the search space to be explored.</w:t>
+      </w:r>
+    </w:p>
+    <w:p>
+      <w:pPr>
+        <w:spacing w:after="0"/>
+      </w:pPr>
+    </w:p>
+    <w:p>
+      <w:pPr>
+        <w:pStyle w:val="Heading1"/>
+      </w:pPr>
+      <w:bookmarkStart w:id="16" w:name="_Toc497776800"/>
+      <w:r>
+        <w:t>Availability of Bio-inspired Algorithms in R</w:t>
+      </w:r>
+      <w:bookmarkEnd w:id="16"/>
     </w:p>
     <w:p>
       <w:pPr>
         <w:pStyle w:val="Heading2"/>
       </w:pPr>
-      <w:bookmarkStart w:id="12" w:name="_Toc497520221"/>
+      <w:bookmarkStart w:id="17" w:name="_Toc497776801"/>
+      <w:r>
+        <w:t>Main Areas</w:t>
+      </w:r>
+      <w:bookmarkEnd w:id="17"/>
+    </w:p>
+    <w:p>
+      <w:r>
+        <w:t xml:space="preserve">Identify R Packages that provide access to the main areas mentioned in Section 3. </w:t>
+      </w:r>
+      <w:r>
+        <w:t>Consider</w:t>
+      </w:r>
+      <w:r>
+        <w:t xml:space="preserve"> what they do, how they are implemented, if they are still being built upon</w:t>
+      </w:r>
+    </w:p>
+    <w:p>
+      <w:pPr>
+        <w:pStyle w:val="Heading2"/>
+      </w:pPr>
+      <w:bookmarkStart w:id="18" w:name="_Toc497776802"/>
       <w:r>
         <w:lastRenderedPageBreak/>
-        <w:t>Genetic Programming</w:t>
-      </w:r>
-      <w:bookmarkEnd w:id="12"/>
+        <w:t>Area</w:t>
+      </w:r>
+      <w:r>
+        <w:t>s for Improvement / Areas to be Developed</w:t>
+      </w:r>
+      <w:bookmarkEnd w:id="18"/>
+    </w:p>
+    <w:p>
+      <w:r>
+        <w:t>Select areas which can be improved or are absent from the above section giving ways to improve the existing implementations if one exists</w:t>
+      </w:r>
     </w:p>
     <w:p>
       <w:pPr>
         <w:pStyle w:val="Heading1"/>
       </w:pPr>
-      <w:bookmarkStart w:id="13" w:name="_Toc497520222"/>
-      <w:r>
-        <w:t>Availability of Bio-inspired Algorithms in R</w:t>
-      </w:r>
-      <w:bookmarkEnd w:id="13"/>
+      <w:bookmarkStart w:id="19" w:name="_Toc497776803"/>
+      <w:r>
+        <w:t>Chosen Area</w:t>
+      </w:r>
+      <w:bookmarkEnd w:id="19"/>
+    </w:p>
+    <w:p>
+      <w:r>
+        <w:t>Reasons as to why I have chosen this area</w:t>
+      </w:r>
+    </w:p>
+    <w:p>
+      <w:r>
+        <w:t>More in depth look at this areas packages</w:t>
+      </w:r>
+    </w:p>
+    <w:p>
+      <w:r>
+        <w:t>Build some features of RGP but for either CGP or LGP</w:t>
+      </w:r>
+    </w:p>
+    <w:p>
+      <w:r>
+        <w:t>Main literature review</w:t>
+      </w:r>
+    </w:p>
+    <w:p>
+      <w:pPr>
+        <w:pStyle w:val="Heading1"/>
+      </w:pPr>
+      <w:bookmarkStart w:id="20" w:name="_Toc497776804"/>
+      <w:r>
+        <w:t>Requirements Analysis</w:t>
+      </w:r>
+      <w:bookmarkEnd w:id="20"/>
+    </w:p>
+    <w:p>
+      <w:pPr>
+        <w:pStyle w:val="Heading1"/>
+      </w:pPr>
+      <w:bookmarkStart w:id="21" w:name="_Toc497776805"/>
+      <w:r>
+        <w:t>R Packages</w:t>
+      </w:r>
+      <w:bookmarkEnd w:id="21"/>
     </w:p>
     <w:p>
       <w:pPr>
         <w:pStyle w:val="Heading2"/>
       </w:pPr>
-      <w:bookmarkStart w:id="14" w:name="_Toc497520223"/>
-      <w:r>
-        <w:t>Main Areas</w:t>
-      </w:r>
-      <w:bookmarkEnd w:id="14"/>
-    </w:p>
-    <w:p>
-      <w:r>
-        <w:t xml:space="preserve">Identify R Packages that provide access to the main areas mentioned in Section 3. </w:t>
-      </w:r>
-      <w:r>
-        <w:t>Consider</w:t>
-      </w:r>
-      <w:r>
-        <w:t xml:space="preserve"> what they do, how they are implemented, if they are still being built upon</w:t>
-      </w:r>
+      <w:bookmarkStart w:id="22" w:name="_Toc497776806"/>
+      <w:r>
+        <w:t>Process of Package Creation</w:t>
+      </w:r>
+      <w:bookmarkEnd w:id="22"/>
     </w:p>
     <w:p>
       <w:pPr>
         <w:pStyle w:val="Heading2"/>
       </w:pPr>
-      <w:bookmarkStart w:id="15" w:name="_Toc497520224"/>
-      <w:r>
-        <w:t>Area</w:t>
-      </w:r>
-      <w:r>
-        <w:t>s for Improvement / Areas to be Developed</w:t>
-      </w:r>
-      <w:bookmarkEnd w:id="15"/>
-    </w:p>
-    <w:p>
-      <w:r>
-        <w:t>Select areas which can be improved or are absent from the above section giving ways to improve the existing implementations if one exists</w:t>
-      </w:r>
+      <w:bookmarkStart w:id="23" w:name="_Toc497776807"/>
+      <w:r>
+        <w:t>Packages and Software Tools</w:t>
+      </w:r>
+      <w:r>
+        <w:t xml:space="preserve"> to Aid in the Process</w:t>
+      </w:r>
+      <w:bookmarkEnd w:id="23"/>
     </w:p>
     <w:p>
       <w:pPr>
         <w:pStyle w:val="Heading1"/>
       </w:pPr>
-      <w:bookmarkStart w:id="16" w:name="_Toc497520225"/>
-      <w:r>
-        <w:t>Chosen Area</w:t>
-      </w:r>
-      <w:bookmarkEnd w:id="16"/>
-    </w:p>
-    <w:p>
-      <w:r>
-        <w:t>Reasons as to why I have chosen this area</w:t>
-      </w:r>
-    </w:p>
-    <w:p>
-      <w:r>
-        <w:t>More in depth look at this areas packages</w:t>
-      </w:r>
-    </w:p>
-    <w:p>
-      <w:r>
-        <w:t>Build some features of RGP but for either CGP or LGP</w:t>
-      </w:r>
-    </w:p>
-    <w:p>
-      <w:r>
-        <w:t>Can mention ECJ?</w:t>
-      </w:r>
-    </w:p>
-    <w:p>
-      <w:r>
-        <w:t>Main literature review</w:t>
-      </w:r>
+      <w:bookmarkStart w:id="24" w:name="_Toc497776808"/>
+      <w:r>
+        <w:t>Evaluation Strategy</w:t>
+      </w:r>
+      <w:bookmarkEnd w:id="24"/>
     </w:p>
     <w:p>
       <w:pPr>
         <w:pStyle w:val="Heading1"/>
       </w:pPr>
-      <w:bookmarkStart w:id="17" w:name="_Toc497520226"/>
-      <w:r>
-        <w:t>Requirements Analysis</w:t>
-      </w:r>
-      <w:bookmarkEnd w:id="17"/>
-    </w:p>
-    <w:p>
-      <w:pPr>
-        <w:pStyle w:val="Heading1"/>
-      </w:pPr>
-      <w:bookmarkStart w:id="18" w:name="_Toc497520227"/>
-      <w:r>
-        <w:t>R Packages</w:t>
-      </w:r>
-      <w:bookmarkEnd w:id="18"/>
+      <w:bookmarkStart w:id="25" w:name="_Toc497776809"/>
+      <w:r>
+        <w:t>Project Management</w:t>
+      </w:r>
+      <w:bookmarkEnd w:id="25"/>
     </w:p>
     <w:p>
       <w:pPr>
         <w:pStyle w:val="Heading2"/>
       </w:pPr>
-      <w:bookmarkStart w:id="19" w:name="_Toc497520228"/>
-      <w:r>
-        <w:t>Process of Package Creation</w:t>
-      </w:r>
-      <w:bookmarkEnd w:id="19"/>
+      <w:bookmarkStart w:id="26" w:name="_Toc497776810"/>
+      <w:r>
+        <w:t>Project Schedule</w:t>
+      </w:r>
+      <w:bookmarkEnd w:id="26"/>
+    </w:p>
+    <w:p>
+      <w:pPr>
+        <w:pStyle w:val="Heading3"/>
+      </w:pPr>
+      <w:bookmarkStart w:id="27" w:name="_Toc497776811"/>
+      <w:r>
+        <w:t>Work Breakdown Structure</w:t>
+      </w:r>
+      <w:bookmarkEnd w:id="27"/>
+    </w:p>
+    <w:p>
+      <w:pPr>
+        <w:pStyle w:val="Heading3"/>
+      </w:pPr>
+      <w:bookmarkStart w:id="28" w:name="_Toc497776812"/>
+      <w:r>
+        <w:t>Project Timetable</w:t>
+      </w:r>
+      <w:bookmarkEnd w:id="28"/>
     </w:p>
     <w:p>
       <w:pPr>
         <w:pStyle w:val="Heading2"/>
       </w:pPr>
-      <w:bookmarkStart w:id="20" w:name="_Toc497520229"/>
-      <w:r>
-        <w:t>Packages and Software Tools</w:t>
-      </w:r>
-      <w:r>
-        <w:t xml:space="preserve"> to Aid in the Process</w:t>
-      </w:r>
-      <w:bookmarkEnd w:id="20"/>
-    </w:p>
-    <w:p>
-      <w:pPr>
-        <w:pStyle w:val="Heading1"/>
-      </w:pPr>
-      <w:bookmarkStart w:id="21" w:name="_Toc497520230"/>
-      <w:r>
-        <w:t>Evaluation Strategy</w:t>
-      </w:r>
-      <w:bookmarkEnd w:id="21"/>
-    </w:p>
-    <w:p>
-      <w:pPr>
-        <w:pStyle w:val="Heading1"/>
-      </w:pPr>
-      <w:bookmarkStart w:id="22" w:name="_Toc497520231"/>
+      <w:bookmarkStart w:id="29" w:name="_Toc497776813"/>
+      <w:r>
+        <w:t>Risk Analysis</w:t>
+      </w:r>
+      <w:bookmarkEnd w:id="29"/>
+    </w:p>
+    <w:p>
+      <w:pPr>
+        <w:pStyle w:val="Heading3"/>
+      </w:pPr>
+      <w:bookmarkStart w:id="30" w:name="_Toc497776814"/>
       <w:r>
         <w:lastRenderedPageBreak/>
-        <w:t>Project Management</w:t>
-      </w:r>
-      <w:bookmarkEnd w:id="22"/>
+        <w:t>Risk Identification</w:t>
+      </w:r>
+      <w:bookmarkEnd w:id="30"/>
+    </w:p>
+    <w:p>
+      <w:pPr>
+        <w:pStyle w:val="Heading3"/>
+      </w:pPr>
+      <w:bookmarkStart w:id="31" w:name="_Toc497776815"/>
+      <w:r>
+        <w:t>Risk Management</w:t>
+      </w:r>
+      <w:bookmarkEnd w:id="31"/>
     </w:p>
     <w:p>
       <w:pPr>
         <w:pStyle w:val="Heading2"/>
       </w:pPr>
-      <w:bookmarkStart w:id="23" w:name="_Toc497520232"/>
-      <w:r>
-        <w:t>Project Schedule</w:t>
-      </w:r>
-      <w:bookmarkEnd w:id="23"/>
-    </w:p>
-    <w:p>
-      <w:pPr>
-        <w:pStyle w:val="Heading3"/>
-      </w:pPr>
-      <w:bookmarkStart w:id="24" w:name="_Toc497520233"/>
-      <w:r>
-        <w:t>Work Breakdown Structure</w:t>
-      </w:r>
-      <w:bookmarkEnd w:id="24"/>
-    </w:p>
-    <w:p>
-      <w:pPr>
-        <w:pStyle w:val="Heading3"/>
-      </w:pPr>
-      <w:bookmarkStart w:id="25" w:name="_Toc497520234"/>
-      <w:r>
-        <w:t>Project Timetable</w:t>
-      </w:r>
-      <w:bookmarkEnd w:id="25"/>
-    </w:p>
-    <w:p>
-      <w:pPr>
-        <w:pStyle w:val="Heading2"/>
-      </w:pPr>
-      <w:bookmarkStart w:id="26" w:name="_Toc497520235"/>
-      <w:r>
-        <w:t>Risk Analysis</w:t>
-      </w:r>
-      <w:bookmarkEnd w:id="26"/>
-    </w:p>
-    <w:p>
-      <w:pPr>
-        <w:pStyle w:val="Heading3"/>
-      </w:pPr>
-      <w:bookmarkStart w:id="27" w:name="_Toc497520236"/>
-      <w:r>
-        <w:t>Risk Identification</w:t>
-      </w:r>
-      <w:bookmarkEnd w:id="27"/>
-    </w:p>
-    <w:p>
-      <w:pPr>
-        <w:pStyle w:val="Heading3"/>
-      </w:pPr>
-      <w:bookmarkStart w:id="28" w:name="_Toc497520237"/>
-      <w:r>
-        <w:t>Risk Management</w:t>
-      </w:r>
-      <w:bookmarkEnd w:id="28"/>
-    </w:p>
-    <w:p>
-      <w:pPr>
-        <w:pStyle w:val="Heading2"/>
-      </w:pPr>
-      <w:bookmarkStart w:id="29" w:name="_Toc497520238"/>
+      <w:bookmarkStart w:id="32" w:name="_Toc497776816"/>
       <w:r>
         <w:t>Professional, Legal, Ethical and Social Issues</w:t>
       </w:r>
-      <w:bookmarkEnd w:id="29"/>
+      <w:bookmarkEnd w:id="32"/>
     </w:p>
     <w:p>
       <w:pPr>
@@ -4372,12 +4820,12 @@
       <w:pPr>
         <w:pStyle w:val="Heading1"/>
       </w:pPr>
-      <w:bookmarkStart w:id="30" w:name="_Toc497520239"/>
+      <w:bookmarkStart w:id="33" w:name="_Toc497776817"/>
       <w:r>
         <w:lastRenderedPageBreak/>
         <w:t>References</w:t>
       </w:r>
-      <w:bookmarkEnd w:id="30"/>
+      <w:bookmarkEnd w:id="33"/>
     </w:p>
     <w:p>
       <w:r>
@@ -4430,6 +4878,16 @@
     </w:p>
     <w:p>
       <w:r>
+        <w:t>Khushaba, R., Al-Ani, A., AlSukker, A. and Al-Jumaily, A. (2008). A Combined Ant Colony and Differential Evolution Feature Selection Algorithm. Ant Colony Optimization and Swarm Intelligence, [online] 5217, pp.1-12. Available at: https://link-springer-com.ezproxy1.hw.ac.uk/chapter/10.1007/978-3-540-87527-7_1 [Accessed 4 Nov. 2017].</w:t>
+      </w:r>
+    </w:p>
+    <w:p>
+      <w:r>
+        <w:t>Koza, J. (1993). Genetic programming: on the programming of computers by means on natural selection. MIT Press.</w:t>
+      </w:r>
+    </w:p>
+    <w:p>
+      <w:r>
         <w:t>Kramer, O. (2017). Genetic Algorithm Essentials. Studies in Computational Intelligence, [online] 679, pp.11-18. Available at: https://doi-org.ezproxy1.hw.ac.uk/10.1007/978-3-319-</w:t>
       </w:r>
       <w:r>
@@ -4438,16 +4896,16 @@
     </w:p>
     <w:p>
       <w:r>
-        <w:t>Khushaba, R., Al-Ani, A., AlSukker, A. and Al-Jumaily, A. (2008). A Combined Ant Colony and Differential Evolution Feature Selection Algorithm. Ant Colony Optimization and Swarm Intelligence, [online] 5217, pp.1-12. Available at: https://link-springer-com.ezproxy1.hw.ac.uk/chapter/10.1007/978-3-540-87527-7_1 [Accessed 4 Nov. 2017].</w:t>
-      </w:r>
-    </w:p>
-    <w:p>
-      <w:r>
         <w:t>McCulloch, W. and Pitts, W. (1943). A logical calculus of the ideas immanent in nervous activity. The Bulletin of Mathematical Biophysics, [online] 5(4), pp.115-133. Available at: https://link.springer.com/article/10.1007/BF02478259 [Accessed 3 Nov. 2017].</w:t>
       </w:r>
     </w:p>
     <w:p>
       <w:r>
+        <w:t>Miller, J. (2011). Cartesian Genetic Programming. Springer.</w:t>
+      </w:r>
+    </w:p>
+    <w:p>
+      <w:r>
         <w:t>Moon, C., Kim, J., Choi, G. and Seo, Y. (2002). An efficient genetic algorithm for the traveling salesman problem with precedence constraints. European Journal of Operational Research, 140(3), pp.606-617.</w:t>
       </w:r>
     </w:p>
@@ -4461,6 +4919,12 @@
     </w:p>
     <w:p>
       <w:r>
+        <w:t>Poli, R., Langdon, W., McPhee, N. and Koza, J. (2008). A field guide to genetic programming. [S.l.]: Lulu Press.</w:t>
+      </w:r>
+    </w:p>
+    <w:p>
+      <w:r>
+        <w:lastRenderedPageBreak/>
         <w:t>Russell, S. and Norvig, P. (2009). Artificial intelligence: A Modern Approach. 3rd ed. Pearson, pp.749-753.</w:t>
       </w:r>
     </w:p>
@@ -4493,11 +4957,7 @@
         <w:t> </w:t>
       </w:r>
       <w:r>
-        <w:t xml:space="preserve">Swarm Intelligence and Bio-Inspired </w:t>
-      </w:r>
-      <w:r>
-        <w:lastRenderedPageBreak/>
-        <w:t>Computation, [online] pp.25-48. Available at: https://doi-org.ezproxy1.hw.ac.uk/10.1016/B978-0-12-405163-8.00002-8 [Accessed 5 Nov. 2017].</w:t>
+        <w:t>Swarm Intelligence and Bio-Inspired Computation, [online] pp.25-48. Available at: https://doi-org.ezproxy1.hw.ac.uk/10.1016/B978-0-12-405163-8.00002-8 [Accessed 5 Nov. 2017].</w:t>
       </w:r>
     </w:p>
     <w:p>
@@ -4537,26 +4997,18 @@
     </w:p>
     <w:p>
       <w:r>
-        <w:t xml:space="preserve">Zhang, G. (2009). Neural Networks </w:t>
-      </w:r>
-      <w:proofErr w:type="gramStart"/>
-      <w:r>
-        <w:t>For</w:t>
-      </w:r>
-      <w:proofErr w:type="gramEnd"/>
-      <w:r>
-        <w:t xml:space="preserve"> Data Mining. Data Mining and Knowledge Discovery Handbook, [online] pp.419-444. Available at: https://link.springer.com/chapter/10.1007/978-0-387-09823-4_21 [Accessed 3 Nov. 2017].</w:t>
+        <w:t>Zhang, G. (2009). Neural Networks For Data Mining. Data Mining and Knowledge Discovery Handbook, [online] pp.419-444. Available at: https://link.springer.com/chapter/10.1007/978-0-387-09823-4_21 [Accessed 3 Nov. 2017].</w:t>
       </w:r>
     </w:p>
     <w:p>
       <w:pPr>
         <w:pStyle w:val="Heading1"/>
       </w:pPr>
-      <w:bookmarkStart w:id="31" w:name="_Toc497520240"/>
+      <w:bookmarkStart w:id="34" w:name="_Toc497776818"/>
       <w:r>
         <w:t>Appendices</w:t>
       </w:r>
-      <w:bookmarkEnd w:id="31"/>
+      <w:bookmarkEnd w:id="34"/>
     </w:p>
     <w:sectPr>
       <w:headerReference w:type="default" r:id="rId10"/>
@@ -4674,7 +5126,7 @@
           <w:rPr>
             <w:noProof/>
           </w:rPr>
-          <w:t>8</w:t>
+          <w:t>11</w:t>
         </w:r>
         <w:r>
           <w:rPr>
@@ -6522,7 +6974,7 @@
 </file>
 
 <file path=customXml/itemProps1.xml><?xml version="1.0" encoding="utf-8"?>
-<ds:datastoreItem xmlns:ds="http://schemas.openxmlformats.org/officeDocument/2006/customXml" ds:itemID="{45508583-4226-4076-BE26-A34438D74A5A}">
+<ds:datastoreItem xmlns:ds="http://schemas.openxmlformats.org/officeDocument/2006/customXml" ds:itemID="{BEC357A7-02B9-4753-9C34-084768AD7D91}">
   <ds:schemaRefs>
     <ds:schemaRef ds:uri="http://schemas.openxmlformats.org/officeDocument/2006/bibliography"/>
   </ds:schemaRefs>

</xml_diff>

<commit_message>
Wrote more of GP section
Added to 2.5.2 and started 2.5.5

Read notes in project book on what has been left unfinished
</commit_message>
<xml_diff>
--- a/Dissertation.docx
+++ b/Dissertation.docx
@@ -248,16 +248,8 @@
                     <w:rPr>
                       <w:sz w:val="24"/>
                     </w:rPr>
-                    <w:t xml:space="preserve">Supervisor: Dr Michael </w:t>
+                    <w:t>Supervisor: Dr Michael Lones</w:t>
                   </w:r>
-                  <w:proofErr w:type="spellStart"/>
-                  <w:r>
-                    <w:rPr>
-                      <w:sz w:val="24"/>
-                    </w:rPr>
-                    <w:t>Lones</w:t>
-                  </w:r>
-                  <w:proofErr w:type="spellEnd"/>
                 </w:p>
                 <w:p>
                   <w:pPr>
@@ -270,21 +262,7 @@
                     <w:rPr>
                       <w:sz w:val="24"/>
                     </w:rPr>
-                    <w:t xml:space="preserve">Second Reader: Dr </w:t>
-                  </w:r>
-                  <w:proofErr w:type="spellStart"/>
-                  <w:r>
-                    <w:rPr>
-                      <w:sz w:val="24"/>
-                    </w:rPr>
-                    <w:t>Katrin</w:t>
-                  </w:r>
-                  <w:proofErr w:type="spellEnd"/>
-                  <w:r>
-                    <w:rPr>
-                      <w:sz w:val="24"/>
-                    </w:rPr>
-                    <w:t xml:space="preserve"> Lohan</w:t>
+                    <w:t>Second Reader: Dr Katrin Lohan</w:t>
                   </w:r>
                 </w:p>
               </w:txbxContent>
@@ -3855,15 +3833,7 @@
         <w:t xml:space="preserve"> and can help to expl</w:t>
       </w:r>
       <w:r>
-        <w:t>ore the search space quickly (</w:t>
-      </w:r>
-      <w:proofErr w:type="spellStart"/>
-      <w:r>
-        <w:t>Sivanandam</w:t>
-      </w:r>
-      <w:proofErr w:type="spellEnd"/>
-      <w:r>
-        <w:t xml:space="preserve"> &amp; Deepa, 2008)</w:t>
+        <w:t>ore the search space quickly (Sivanandam &amp; Deepa, 2008)</w:t>
       </w:r>
       <w:r>
         <w:t xml:space="preserve">. </w:t>
@@ -3952,15 +3922,7 @@
         <w:t>s ve</w:t>
       </w:r>
       <w:r>
-        <w:t>ry computationally intensive (</w:t>
-      </w:r>
-      <w:proofErr w:type="spellStart"/>
-      <w:r>
-        <w:t>Kar</w:t>
-      </w:r>
-      <w:proofErr w:type="spellEnd"/>
-      <w:r>
-        <w:t>, 2016)</w:t>
+        <w:t>ry computationally intensive (Kar, 2016)</w:t>
       </w:r>
       <w:r>
         <w:t>.</w:t>
@@ -3981,15 +3943,7 @@
         <w:t xml:space="preserve">Although </w:t>
       </w:r>
       <w:r>
-        <w:t xml:space="preserve">Cellular Automata (CA) were originally outlined by von Neumann and Stanislaw </w:t>
-      </w:r>
-      <w:proofErr w:type="spellStart"/>
-      <w:r>
-        <w:t>Ulam</w:t>
-      </w:r>
-      <w:proofErr w:type="spellEnd"/>
-      <w:r>
-        <w:t xml:space="preserve"> with the motivation of modelling </w:t>
+        <w:t xml:space="preserve">Cellular Automata (CA) were originally outlined by von Neumann and Stanislaw Ulam with the motivation of modelling </w:t>
       </w:r>
       <w:r>
         <w:t>biological se</w:t>
@@ -4001,15 +3955,7 @@
         <w:t xml:space="preserve"> they did not gain widespread interest until John Conway’s “Game</w:t>
       </w:r>
       <w:r>
-        <w:t xml:space="preserve"> of Life” was revealed in 1970 (</w:t>
-      </w:r>
-      <w:proofErr w:type="spellStart"/>
-      <w:r>
-        <w:t>Adamatzky</w:t>
-      </w:r>
-      <w:proofErr w:type="spellEnd"/>
-      <w:r>
-        <w:t>, 2010)</w:t>
+        <w:t xml:space="preserve"> of Life” was revealed in 1970 (Adamatzky, 2010)</w:t>
       </w:r>
       <w:r>
         <w:t xml:space="preserve">. </w:t>
@@ -4020,21 +3966,8 @@
       <w:r>
         <w:t xml:space="preserve"> are mathematical models consisting of simple components with local interactions (</w:t>
       </w:r>
-      <w:proofErr w:type="spellStart"/>
-      <w:r>
-        <w:t>Navid</w:t>
-      </w:r>
-      <w:proofErr w:type="spellEnd"/>
-      <w:r>
-        <w:t xml:space="preserve"> &amp; </w:t>
-      </w:r>
-      <w:proofErr w:type="spellStart"/>
-      <w:r>
-        <w:t>Bagheri</w:t>
-      </w:r>
-      <w:proofErr w:type="spellEnd"/>
-      <w:r>
-        <w:t xml:space="preserve">, 2013) </w:t>
+      <w:r>
+        <w:t xml:space="preserve">Navid &amp; Bagheri, 2013) </w:t>
       </w:r>
       <w:r>
         <w:t>which are made up</w:t>
@@ -4100,15 +4033,7 @@
         <w:t>consider</w:t>
       </w:r>
       <w:r>
-        <w:t xml:space="preserve"> the colour of the cell and </w:t>
-      </w:r>
-      <w:proofErr w:type="gramStart"/>
-      <w:r>
-        <w:t>it’s</w:t>
-      </w:r>
-      <w:proofErr w:type="gramEnd"/>
-      <w:r>
-        <w:t xml:space="preserve"> left and right neighbour</w:t>
+        <w:t xml:space="preserve"> the colour of the cell and it’s left and right neighbour</w:t>
       </w:r>
       <w:r>
         <w:t>ing cells on the previous step (Wolfram, 2002)</w:t>
@@ -4138,15 +4063,7 @@
         <w:t xml:space="preserve"> such as in the Moore neighbourhood which applies to two-dimensional automata and is defined as the 8 cells surrou</w:t>
       </w:r>
       <w:r>
-        <w:t>nd a given cell (</w:t>
-      </w:r>
-      <w:proofErr w:type="spellStart"/>
-      <w:r>
-        <w:t>Adamatzky</w:t>
-      </w:r>
-      <w:proofErr w:type="spellEnd"/>
-      <w:r>
-        <w:t>, 2010)</w:t>
+        <w:t>nd a given cell (Adamatzky, 2010)</w:t>
       </w:r>
       <w:r>
         <w:t>.</w:t>
@@ -4155,15 +4072,7 @@
         <w:t xml:space="preserve"> Another common neighbourhood is the von Neumann neighbourhood</w:t>
       </w:r>
       <w:r>
-        <w:t xml:space="preserve"> (</w:t>
-      </w:r>
-      <w:proofErr w:type="spellStart"/>
-      <w:r>
-        <w:t>Weisstein</w:t>
-      </w:r>
-      <w:proofErr w:type="spellEnd"/>
-      <w:r>
-        <w:t>, 2003) which uses the cells directly above, below, to the left, and to the right of a given cell.</w:t>
+        <w:t xml:space="preserve"> (Weisstein, 2003) which uses the cells directly above, below, to the left, and to the right of a given cell.</w:t>
       </w:r>
       <w:r>
         <w:t xml:space="preserve"> The boundaries of the lattice need conditions to handle the problem where a cell's neighbourhood is out of bounds. A common way of handling this problem is to wr</w:t>
@@ -4441,15 +4350,7 @@
         <w:t>l</w:t>
       </w:r>
       <w:r>
-        <w:t xml:space="preserve"> and </w:t>
-      </w:r>
-      <w:proofErr w:type="spellStart"/>
-      <w:r>
-        <w:t>Norvig</w:t>
-      </w:r>
-      <w:proofErr w:type="spellEnd"/>
-      <w:r>
-        <w:t xml:space="preserve"> (2009) formally define them as </w:t>
+        <w:t xml:space="preserve"> and Norvig (2009) formally define them as </w:t>
       </w:r>
       <w:r>
         <w:t xml:space="preserve">collections of </w:t>
@@ -4473,15 +4374,7 @@
         <w:t>l</w:t>
       </w:r>
       <w:r>
-        <w:t xml:space="preserve"> and </w:t>
-      </w:r>
-      <w:proofErr w:type="spellStart"/>
-      <w:r>
-        <w:t>Norvig</w:t>
-      </w:r>
-      <w:proofErr w:type="spellEnd"/>
-      <w:r>
-        <w:t xml:space="preserve"> (2009) also explain how this node definition can be connected to form a network. There are two main options which are feed-forward networks and recurrent networks. A feed-forward network’s connections form a directed acyclic graph as the nodes can only send information forward.</w:t>
+        <w:t xml:space="preserve"> and Norvig (2009) also explain how this node definition can be connected to form a network. There are two main options which are feed-forward networks and recurrent networks. A feed-forward network’s connections form a directed acyclic graph as the nodes can only send information forward.</w:t>
       </w:r>
       <w:r>
         <w:t xml:space="preserve"> Nodes in a recurrent network receive their output values as inputs which allows them to support short-term memory.</w:t>
@@ -4535,15 +4428,7 @@
         <w:t>Yang</w:t>
       </w:r>
       <w:r>
-        <w:t xml:space="preserve"> &amp; </w:t>
-      </w:r>
-      <w:proofErr w:type="spellStart"/>
-      <w:r>
-        <w:t>Karamanoglu</w:t>
-      </w:r>
-      <w:proofErr w:type="spellEnd"/>
-      <w:r>
-        <w:t>, 2013).</w:t>
+        <w:t xml:space="preserve"> &amp; Karamanoglu, 2013).</w:t>
       </w:r>
       <w:r>
         <w:t xml:space="preserve"> I will cover two of the main swarm intelligence algorithms, namely Ant Colony Optimisation (ACO) and Particle Swarm Optimisation. </w:t>
@@ -4564,21 +4449,8 @@
       <w:r>
         <w:t>This algorithm takes inspiration from real ant colonies. Ants use pheromone to mark paths leading to food to communicate its location indirectly to other ants (</w:t>
       </w:r>
-      <w:proofErr w:type="spellStart"/>
-      <w:r>
-        <w:t>Khushaba</w:t>
-      </w:r>
-      <w:proofErr w:type="spellEnd"/>
-      <w:r>
-        <w:t xml:space="preserve"> et al. 2008). </w:t>
-      </w:r>
-      <w:proofErr w:type="spellStart"/>
-      <w:r>
-        <w:t>Khushaba</w:t>
-      </w:r>
-      <w:proofErr w:type="spellEnd"/>
-      <w:r>
-        <w:t xml:space="preserve"> et al. (2008) continue to explain the behaviour of ants foraging for food. The amount of pheromone deposited depends on the distance to the food source, and the quality and quantity of the food source. </w:t>
+      <w:r>
+        <w:t xml:space="preserve">Khushaba et al. 2008). Khushaba et al. (2008) continue to explain the behaviour of ants foraging for food. The amount of pheromone deposited depends on the distance to the food source, and the quality and quantity of the food source. </w:t>
       </w:r>
       <w:r>
         <w:t xml:space="preserve">The paths that are shorter are visited more on average due to more pheromone existing on the path. After a </w:t>
@@ -4604,27 +4476,14 @@
       <w:r>
         <w:t xml:space="preserve"> with their own pheromone (</w:t>
       </w:r>
-      <w:proofErr w:type="spellStart"/>
-      <w:r>
-        <w:t>Dorigo</w:t>
-      </w:r>
-      <w:proofErr w:type="spellEnd"/>
-      <w:r>
-        <w:t xml:space="preserve"> &amp; Gambardella, 1997)</w:t>
+      <w:r>
+        <w:t>Dorigo &amp; Gambardella, 1997)</w:t>
       </w:r>
       <w:r>
         <w:t xml:space="preserve">. </w:t>
       </w:r>
       <w:r>
-        <w:t xml:space="preserve">The quality of a solution to a problem can be modelled as the concentration of pheromone on a path according to (Yang &amp; </w:t>
-      </w:r>
-      <w:proofErr w:type="spellStart"/>
-      <w:r>
-        <w:t>Karamanoglu</w:t>
-      </w:r>
-      <w:proofErr w:type="spellEnd"/>
-      <w:r>
-        <w:t>, 2013). Due to the solution being modelled this way, the algorithm generally produces routes and paths evident from their higher concentrations, thus ant algorithms are well suited to discrete optimisation problems.</w:t>
+        <w:t>The quality of a solution to a problem can be modelled as the concentration of pheromone on a path according to (Yang &amp; Karamanoglu, 2013). Due to the solution being modelled this way, the algorithm generally produces routes and paths evident from their higher concentrations, thus ant algorithms are well suited to discrete optimisation problems.</w:t>
       </w:r>
     </w:p>
     <w:p>
@@ -4637,26 +4496,10 @@
         <w:t>The</w:t>
       </w:r>
       <w:r>
-        <w:t xml:space="preserve"> ACO was originally used to solve the Travelling Salesman Problem and was effective at finding good solutions (</w:t>
-      </w:r>
-      <w:proofErr w:type="spellStart"/>
-      <w:r>
-        <w:t>Khushaba</w:t>
-      </w:r>
-      <w:proofErr w:type="spellEnd"/>
-      <w:r>
-        <w:t xml:space="preserve"> et al. 2008). ACO has been applied as a searching method within feature selection problems</w:t>
-      </w:r>
-      <w:r>
-        <w:t xml:space="preserve"> namely in areas of face and speech recognition problems (</w:t>
-      </w:r>
-      <w:proofErr w:type="spellStart"/>
-      <w:r>
-        <w:t>Khushaba</w:t>
-      </w:r>
-      <w:proofErr w:type="spellEnd"/>
-      <w:r>
-        <w:t xml:space="preserve"> et al. 2008).</w:t>
+        <w:t xml:space="preserve"> ACO was originally used to solve the Travelling Salesman Problem and was effective at finding good solutions (Khushaba et al. 2008). ACO has been applied as a searching method within feature selection problems</w:t>
+      </w:r>
+      <w:r>
+        <w:t xml:space="preserve"> namely in areas of face and speech recognition problems (Khushaba et al. 2008).</w:t>
       </w:r>
       <w:r>
         <w:t xml:space="preserve"> Feature selection </w:t>
@@ -4665,329 +4508,257 @@
         <w:t>is the process of reducing data with high dimensions into a lower dimension while keeping as close to the same amount of information as possible</w:t>
       </w:r>
       <w:r>
-        <w:t xml:space="preserve"> (Khan &amp; </w:t>
-      </w:r>
-      <w:proofErr w:type="spellStart"/>
-      <w:r>
-        <w:t>Baig</w:t>
-      </w:r>
-      <w:proofErr w:type="spellEnd"/>
-      <w:r>
-        <w:t>, 2015)</w:t>
+        <w:t xml:space="preserve"> (Khan &amp; Baig, 2015)</w:t>
       </w:r>
       <w:r>
         <w:t>.</w:t>
       </w:r>
-      <w:bookmarkStart w:id="10" w:name="_GoBack"/>
-      <w:bookmarkEnd w:id="10"/>
     </w:p>
     <w:p>
       <w:pPr>
         <w:pStyle w:val="Heading3"/>
       </w:pPr>
-      <w:bookmarkStart w:id="11" w:name="_Toc497776795"/>
+      <w:bookmarkStart w:id="10" w:name="_Toc497776795"/>
       <w:r>
         <w:lastRenderedPageBreak/>
         <w:t>Particle Swarm Optimisation</w:t>
       </w:r>
+      <w:bookmarkEnd w:id="10"/>
+    </w:p>
+    <w:p>
+      <w:r>
+        <w:t xml:space="preserve">The collective behaviour of different animal species is the basis for </w:t>
+      </w:r>
+      <w:r>
+        <w:t xml:space="preserve">Particle Swarm </w:t>
+      </w:r>
+      <w:r>
+        <w:t>Optimisation</w:t>
+      </w:r>
+      <w:r>
+        <w:t xml:space="preserve"> (PSO</w:t>
+      </w:r>
+      <w:r>
+        <w:t xml:space="preserve">). Behaviours such as fish schooling, insect </w:t>
+      </w:r>
+      <w:r>
+        <w:t>swarming,</w:t>
+      </w:r>
+      <w:r>
+        <w:t xml:space="preserve"> and birds flocking are examples of such behaviour (</w:t>
+      </w:r>
+      <w:r>
+        <w:t>Saka et al. 2013).</w:t>
+      </w:r>
+      <w:r>
+        <w:t xml:space="preserve"> </w:t>
+      </w:r>
+      <w:r>
+        <w:t xml:space="preserve">Many newer algorithms that are based on swarm intelligence have taken inspiration from different </w:t>
+      </w:r>
+      <w:r>
+        <w:t>areas,</w:t>
+      </w:r>
+      <w:r>
+        <w:t xml:space="preserve"> but </w:t>
+      </w:r>
+      <w:r>
+        <w:t>still</w:t>
+      </w:r>
+      <w:r>
+        <w:t xml:space="preserve"> share </w:t>
+      </w:r>
+      <w:r>
+        <w:t>connections</w:t>
+      </w:r>
+      <w:r>
+        <w:t xml:space="preserve"> to components used </w:t>
+      </w:r>
+      <w:r>
+        <w:t>with</w:t>
+      </w:r>
+      <w:r>
+        <w:t xml:space="preserve">in PSO, thus it can be said that PSO established the </w:t>
+      </w:r>
+      <w:r>
+        <w:t>foundational ideas</w:t>
+      </w:r>
+      <w:r>
+        <w:t xml:space="preserve"> of swarm intelligence based computation as Yang (2014) describes. </w:t>
+      </w:r>
+    </w:p>
+    <w:p>
+      <w:pPr>
+        <w:spacing w:after="0"/>
+      </w:pPr>
+    </w:p>
+    <w:p>
+      <w:r>
+        <w:t>Particle Swarm Optimisation</w:t>
+      </w:r>
+      <w:r>
+        <w:t xml:space="preserve"> was </w:t>
+      </w:r>
+      <w:r>
+        <w:t xml:space="preserve">developed by Eberhart and Kennedy (1995) and they state in this article that it can be used to solve many of the same problems as the previously described area, Genetic Algorithms, but does not suffer from </w:t>
+      </w:r>
+      <w:r>
+        <w:t xml:space="preserve">some of </w:t>
+      </w:r>
+      <w:r>
+        <w:t xml:space="preserve">the </w:t>
+      </w:r>
+      <w:r>
+        <w:t xml:space="preserve">same difficulties. </w:t>
+      </w:r>
+      <w:r>
+        <w:t>Since it can be used to solve the same types of problems, it is useful to compare the algorithms stating the differences. As mentioned previously, GA use operators known as mutation and crossover, but this is not present in PSO. Instead it uses random real-numbers and allows the particles to communicate with each other (Yang, 2014).</w:t>
+      </w:r>
+      <w:r>
+        <w:t xml:space="preserve"> Yang (2014) also continues to explain that PSO is easier to implement due to no encoding or decoding of the solution being used.</w:t>
+      </w:r>
+      <w:r>
+        <w:t xml:space="preserve"> Eberhart and Kennedy (1995) describe the PSO concept as being like a GA in that a starting population of random candidate solutions is used but differ in that each solution is given a velocity value and is then “flown” through hyperspace. Solutions in PSO are referred to as particles. Each of these particles has memory, which is not a feature in a GA. This stores</w:t>
+      </w:r>
+      <w:r>
+        <w:t xml:space="preserve"> a value called the pbest which is</w:t>
+      </w:r>
+      <w:r>
+        <w:t xml:space="preserve"> the coordinates of the best solution found so far in the search space.</w:t>
+      </w:r>
+      <w:r>
+        <w:t xml:space="preserve"> The gbest is also stored by the particle swarm optimiser which is the best solution found by any</w:t>
+      </w:r>
+      <w:r>
+        <w:t xml:space="preserve"> of the population of particles. </w:t>
+      </w:r>
+      <w:r>
+        <w:t xml:space="preserve">The search space is explored by the particles moving through the space, the moves are decided by referring to the particles own performance so far and the collective performance of the entire swarm (Saka et al. 2013). </w:t>
+      </w:r>
+    </w:p>
+    <w:p>
+      <w:pPr>
+        <w:spacing w:after="0"/>
+      </w:pPr>
+    </w:p>
+    <w:p>
+      <w:r>
+        <w:lastRenderedPageBreak/>
+        <w:t xml:space="preserve">Cho et al. (2011) discuss some of the challenges faced by the PSO topology defined by Eberhart and Kennedy (1995). Using gbest helps particles to converge to a solution quickly as they are attracted to move towards the global best solution found by the swarm. This is a problem as often the particles are trapped in a local maximum because not enough of the search space was explored before converging. Another topology which Cho et al. (2011) describe is lbest. In this, particles can only communicate with a select number of other particles allowing for a more thorough exploration to take place, but convergence occurs </w:t>
+      </w:r>
+      <w:r>
+        <w:t>slower</w:t>
+      </w:r>
+      <w:r>
+        <w:t xml:space="preserve"> than gbest.</w:t>
+      </w:r>
+    </w:p>
+    <w:p>
+      <w:pPr>
+        <w:pStyle w:val="Heading2"/>
+      </w:pPr>
+      <w:bookmarkStart w:id="11" w:name="_Toc497776796"/>
+      <w:r>
+        <w:t>Genetic Programming</w:t>
+      </w:r>
       <w:bookmarkEnd w:id="11"/>
     </w:p>
     <w:p>
       <w:r>
-        <w:t xml:space="preserve">The collective behaviour of different animal species is the basis for </w:t>
-      </w:r>
-      <w:r>
-        <w:t xml:space="preserve">Particle Swarm </w:t>
-      </w:r>
-      <w:r>
-        <w:t>Optimisation</w:t>
-      </w:r>
-      <w:r>
-        <w:t xml:space="preserve"> (PSO</w:t>
-      </w:r>
-      <w:r>
-        <w:t xml:space="preserve">). Behaviours such as fish schooling, insect </w:t>
-      </w:r>
-      <w:r>
-        <w:t>swarming,</w:t>
-      </w:r>
-      <w:r>
-        <w:t xml:space="preserve"> and birds flocking are examples of such behaviour (</w:t>
-      </w:r>
-      <w:r>
-        <w:t>Saka et al. 2013).</w:t>
+        <w:t>Genetic Programming</w:t>
+      </w:r>
+      <w:r>
+        <w:t xml:space="preserve"> (GP)</w:t>
+      </w:r>
+      <w:r>
+        <w:t xml:space="preserve"> is </w:t>
+      </w:r>
+      <w:r>
+        <w:t xml:space="preserve">the last area of bio-inspired computing that I will cover and is </w:t>
+      </w:r>
+      <w:r>
+        <w:t xml:space="preserve">an area interested in using </w:t>
+      </w:r>
+      <w:r>
+        <w:t>natural selection to automatically evolve computer programs (Miller, 2011)</w:t>
+      </w:r>
+      <w:r>
+        <w:t>.</w:t>
       </w:r>
       <w:r>
         <w:t xml:space="preserve"> </w:t>
       </w:r>
       <w:r>
-        <w:t xml:space="preserve">Many newer algorithms that are based on swarm intelligence have taken inspiration from different </w:t>
-      </w:r>
-      <w:r>
-        <w:t>areas,</w:t>
-      </w:r>
-      <w:r>
-        <w:t xml:space="preserve"> but </w:t>
-      </w:r>
-      <w:r>
-        <w:t>still</w:t>
-      </w:r>
-      <w:r>
-        <w:t xml:space="preserve"> share </w:t>
-      </w:r>
-      <w:r>
-        <w:t>connections</w:t>
-      </w:r>
-      <w:r>
-        <w:t xml:space="preserve"> to components used </w:t>
-      </w:r>
-      <w:r>
-        <w:t>with</w:t>
-      </w:r>
-      <w:r>
-        <w:t xml:space="preserve">in PSO, thus it can be said that PSO established the </w:t>
-      </w:r>
-      <w:r>
-        <w:t>foundational ideas</w:t>
-      </w:r>
-      <w:r>
-        <w:t xml:space="preserve"> of swarm intelligence based computation as Yang (2014) describes. </w:t>
-      </w:r>
-    </w:p>
-    <w:p>
-      <w:pPr>
-        <w:spacing w:after="0"/>
-      </w:pPr>
-    </w:p>
-    <w:p>
-      <w:r>
-        <w:t>Particle Swarm Optimisation</w:t>
-      </w:r>
-      <w:r>
-        <w:t xml:space="preserve"> was </w:t>
-      </w:r>
-      <w:r>
-        <w:t xml:space="preserve">developed by </w:t>
-      </w:r>
-      <w:proofErr w:type="spellStart"/>
-      <w:r>
-        <w:t>Eberhart</w:t>
-      </w:r>
-      <w:proofErr w:type="spellEnd"/>
-      <w:r>
-        <w:t xml:space="preserve"> and Kennedy (1995) and they state in this article that it can be used to solve many of the same problems as the previously described area, Genetic Algorithms, but does not suffer from </w:t>
-      </w:r>
-      <w:r>
-        <w:t xml:space="preserve">some of </w:t>
-      </w:r>
-      <w:r>
-        <w:t xml:space="preserve">the </w:t>
-      </w:r>
-      <w:r>
-        <w:t xml:space="preserve">same difficulties. </w:t>
-      </w:r>
-      <w:r>
-        <w:t>Since it can be used to solve the same types of problems, it is useful to compare the algorithms stating the differences. As mentioned previously, GA use operators known as mutation and crossover, but this is not present in PSO. Instead it uses random real-numbers and allows the particles to communicate with each other (Yang, 2014).</w:t>
-      </w:r>
-      <w:r>
-        <w:t xml:space="preserve"> Yang (2014) also continues to explain that PSO is easier to implement due to no encoding or decoding of the solution being used.</w:t>
+        <w:t>Koza (199</w:t>
+      </w:r>
+      <w:r>
+        <w:t>2</w:t>
+      </w:r>
+      <w:r>
+        <w:t xml:space="preserve">) describes the structure of GP algorithm by stating that it starts with an initial population consisting of randomly generated computer programs. These programs consist of functions and terminals defined according to the domain of the problem. Functions can be anything from arithmetic or programming operations to mathematical or programming functions. </w:t>
+      </w:r>
+      <w:r>
+        <w:t xml:space="preserve">The </w:t>
+      </w:r>
+      <w:r>
+        <w:t xml:space="preserve">collection of allowed </w:t>
+      </w:r>
+      <w:r>
+        <w:t xml:space="preserve">functions </w:t>
+      </w:r>
+      <w:r>
+        <w:t>is</w:t>
+      </w:r>
+      <w:r>
+        <w:t xml:space="preserve"> called the function set. </w:t>
+      </w:r>
+      <w:r>
+        <w:t xml:space="preserve">These functions can branch into other functions or terminals. </w:t>
+      </w:r>
+      <w:r>
+        <w:t xml:space="preserve">The terminals are </w:t>
+      </w:r>
+      <w:r>
+        <w:t xml:space="preserve">the variables and constants allowed in the program. The collection of terminals is called the terminal set. </w:t>
+      </w:r>
+      <w:r>
+        <w:t>Koza (199</w:t>
+      </w:r>
+      <w:r>
+        <w:t>2</w:t>
+      </w:r>
+      <w:r>
+        <w:t>) continues by stating that each of these programs are measured according to their fitness value, that is, how well it performs in the given problem.</w:t>
       </w:r>
       <w:r>
         <w:t xml:space="preserve"> </w:t>
       </w:r>
-      <w:proofErr w:type="spellStart"/>
-      <w:r>
-        <w:t>Eberhart</w:t>
-      </w:r>
-      <w:proofErr w:type="spellEnd"/>
-      <w:r>
-        <w:t xml:space="preserve"> and Kennedy (1995) describe the PSO concept as being like a GA in that a starting population of random candidate solutions is used but differ in that each solution is given a velocity value and is then “flown” through hyperspace. Solutions in PSO are referred to as particles. Each of these particles has memory, which is not a feature in a GA. This stores</w:t>
-      </w:r>
-      <w:r>
-        <w:t xml:space="preserve"> a value called the </w:t>
-      </w:r>
-      <w:proofErr w:type="spellStart"/>
-      <w:r>
-        <w:t>pbest</w:t>
-      </w:r>
-      <w:proofErr w:type="spellEnd"/>
-      <w:r>
-        <w:t xml:space="preserve"> which is</w:t>
-      </w:r>
-      <w:r>
-        <w:t xml:space="preserve"> the coordinates of the best solution found so far in the search space.</w:t>
-      </w:r>
-      <w:r>
-        <w:t xml:space="preserve"> The </w:t>
-      </w:r>
-      <w:proofErr w:type="spellStart"/>
-      <w:r>
-        <w:t>gbest</w:t>
-      </w:r>
-      <w:proofErr w:type="spellEnd"/>
-      <w:r>
-        <w:t xml:space="preserve"> is also stored by the particle swarm optimiser which is the best solution found by any</w:t>
-      </w:r>
-      <w:r>
-        <w:t xml:space="preserve"> of the population of particles. </w:t>
-      </w:r>
-      <w:r>
-        <w:t xml:space="preserve">The search space is explored by the particles moving through the space, the moves are decided by referring to the particles own performance so far and the collective performance of the entire swarm (Saka et al. 2013). </w:t>
-      </w:r>
-    </w:p>
-    <w:p>
-      <w:pPr>
-        <w:spacing w:after="0"/>
-      </w:pPr>
-    </w:p>
-    <w:p>
-      <w:r>
-        <w:lastRenderedPageBreak/>
-        <w:t xml:space="preserve">Cho et al. (2011) discuss some of the challenges faced by the PSO topology defined by </w:t>
-      </w:r>
-      <w:proofErr w:type="spellStart"/>
-      <w:r>
-        <w:t>Eberhart</w:t>
-      </w:r>
-      <w:proofErr w:type="spellEnd"/>
-      <w:r>
-        <w:t xml:space="preserve"> and Kennedy (1995). Using </w:t>
-      </w:r>
-      <w:proofErr w:type="spellStart"/>
-      <w:r>
-        <w:t>gbest</w:t>
-      </w:r>
-      <w:proofErr w:type="spellEnd"/>
-      <w:r>
-        <w:t xml:space="preserve"> helps particles to converge to a solution quickly as they are attracted to move towards the global best solution found by the swarm. This is a problem as often the particles are trapped in a local maximum because not enough of the search space was explored before converging. Another topology which Cho et al. (2011) describe is </w:t>
-      </w:r>
-      <w:proofErr w:type="spellStart"/>
-      <w:r>
-        <w:t>lbest</w:t>
-      </w:r>
-      <w:proofErr w:type="spellEnd"/>
-      <w:r>
-        <w:t xml:space="preserve">. In this, particles can only communicate with a select number of other particles allowing for a more thorough exploration to take place, but convergence occurs </w:t>
-      </w:r>
-      <w:r>
-        <w:t>slower</w:t>
-      </w:r>
-      <w:r>
-        <w:t xml:space="preserve"> than </w:t>
-      </w:r>
-      <w:proofErr w:type="spellStart"/>
-      <w:r>
-        <w:t>gbest</w:t>
-      </w:r>
-      <w:proofErr w:type="spellEnd"/>
-      <w:r>
-        <w:t>.</w:t>
-      </w:r>
-    </w:p>
-    <w:p>
-      <w:pPr>
-        <w:pStyle w:val="Heading2"/>
-      </w:pPr>
-      <w:bookmarkStart w:id="12" w:name="_Toc497776796"/>
-      <w:r>
-        <w:t>Genetic Programming</w:t>
+      <w:r>
+        <w:t>The algorithm performs in generation just like a GA and with each generation with the goal of improving the fitness values of the population each time.</w:t>
+      </w:r>
+    </w:p>
+    <w:p>
+      <w:pPr>
+        <w:pStyle w:val="Heading3"/>
+      </w:pPr>
+      <w:r>
+        <w:t>Tree-based Genetic Programming</w:t>
+      </w:r>
+    </w:p>
+    <w:p>
+      <w:r>
+        <w:t>Cover tree based</w:t>
+      </w:r>
+    </w:p>
+    <w:p>
+      <w:pPr>
+        <w:pStyle w:val="Heading3"/>
+      </w:pPr>
+      <w:bookmarkStart w:id="12" w:name="_Toc497776798"/>
+      <w:r>
+        <w:t>Initialisation of the Population</w:t>
       </w:r>
       <w:bookmarkEnd w:id="12"/>
-    </w:p>
-    <w:p>
-      <w:r>
-        <w:t>Genetic Programming</w:t>
-      </w:r>
-      <w:r>
-        <w:t xml:space="preserve"> (GP)</w:t>
-      </w:r>
-      <w:r>
-        <w:t xml:space="preserve"> is </w:t>
-      </w:r>
-      <w:r>
-        <w:t xml:space="preserve">the last area of bio-inspired computing that I will cover and is </w:t>
-      </w:r>
-      <w:r>
-        <w:t xml:space="preserve">an area interested in using </w:t>
-      </w:r>
-      <w:r>
-        <w:t>natural selection to automatically evolve computer programs (Miller, 2011)</w:t>
-      </w:r>
-      <w:r>
-        <w:t>.</w:t>
-      </w:r>
-      <w:r>
-        <w:t xml:space="preserve"> </w:t>
-      </w:r>
-      <w:proofErr w:type="spellStart"/>
-      <w:r>
-        <w:t>Koza</w:t>
-      </w:r>
-      <w:proofErr w:type="spellEnd"/>
-      <w:r>
-        <w:t xml:space="preserve"> (1993) describes the structure of GP algorithm by stating that it starts with an initial population consisting of randomly generated computer programs. These programs consist of functions and terminals defined according to the domain of the problem. Functions can be anything from arithmetic or programming operations to mathematical or programming functions. </w:t>
-      </w:r>
-      <w:r>
-        <w:t xml:space="preserve">The </w:t>
-      </w:r>
-      <w:r>
-        <w:t xml:space="preserve">collection of allowed </w:t>
-      </w:r>
-      <w:r>
-        <w:t xml:space="preserve">functions </w:t>
-      </w:r>
-      <w:r>
-        <w:t>is</w:t>
-      </w:r>
-      <w:r>
-        <w:t xml:space="preserve"> called the function set. </w:t>
-      </w:r>
-      <w:r>
-        <w:t xml:space="preserve">These functions can branch into other functions or terminals. </w:t>
-      </w:r>
-      <w:r>
-        <w:t xml:space="preserve">The terminals are </w:t>
-      </w:r>
-      <w:r>
-        <w:t xml:space="preserve">the variables and constants allowed in the program. The collection of terminals is called the terminal set. </w:t>
-      </w:r>
-      <w:proofErr w:type="spellStart"/>
-      <w:r>
-        <w:t>Koza</w:t>
-      </w:r>
-      <w:proofErr w:type="spellEnd"/>
-      <w:r>
-        <w:t xml:space="preserve"> (1993) continues by stating that each of these programs are measured according to their fitness value, that is, how well it performs in the given problem.</w:t>
-      </w:r>
-      <w:r>
-        <w:t xml:space="preserve"> </w:t>
-      </w:r>
-      <w:r>
-        <w:t>The algorithm performs in generation just like a GA and with each generation with the goal of improving the fitness values of the population each time.</w:t>
-      </w:r>
-    </w:p>
-    <w:p>
-      <w:pPr>
-        <w:pStyle w:val="Heading3"/>
-      </w:pPr>
-      <w:r>
-        <w:t>Tree-based Genetic Programming</w:t>
-      </w:r>
-    </w:p>
-    <w:p>
-      <w:r>
-        <w:t>Cover tree based</w:t>
-      </w:r>
-    </w:p>
-    <w:p>
-      <w:pPr>
-        <w:pStyle w:val="Heading3"/>
-      </w:pPr>
-      <w:bookmarkStart w:id="13" w:name="_Toc497776798"/>
-      <w:r>
-        <w:t>Initialisation of the Population</w:t>
-      </w:r>
-      <w:bookmarkEnd w:id="13"/>
     </w:p>
     <w:p>
       <w:r>
@@ -4998,15 +4769,13 @@
         <w:t>styles of</w:t>
       </w:r>
       <w:r>
-        <w:t xml:space="preserve"> initialising the population of random programs and </w:t>
-      </w:r>
-      <w:proofErr w:type="spellStart"/>
-      <w:r>
-        <w:t>Poli</w:t>
-      </w:r>
-      <w:proofErr w:type="spellEnd"/>
-      <w:r>
-        <w:t xml:space="preserve"> et al. (2008) outline the full and grow methods, as well as a combination of both known as Ramped half-and-half.</w:t>
+        <w:t xml:space="preserve"> initialising the population of random programs and Poli et al. (2008) outline the full and grow methods, as well as </w:t>
+      </w:r>
+      <w:r>
+        <w:t>a combination of both known as r</w:t>
+      </w:r>
+      <w:r>
+        <w:t>amped half-and-half.</w:t>
       </w:r>
       <w:r>
         <w:t xml:space="preserve"> </w:t>
@@ -5014,15 +4783,7 @@
     </w:p>
     <w:p>
       <w:r>
-        <w:t xml:space="preserve">In the full and grow methods, a user set maximum depth parameter is chosen and the random individuals of the population are generated so that they do not exceed this depth. </w:t>
-      </w:r>
-      <w:proofErr w:type="spellStart"/>
-      <w:r>
-        <w:t>Poli</w:t>
-      </w:r>
-      <w:proofErr w:type="spellEnd"/>
-      <w:r>
-        <w:t xml:space="preserve"> et al. (2008) define this depth as the number of edges that need to be traversed to reach a specific node from the tree’s root node. </w:t>
+        <w:t xml:space="preserve">In the full and grow methods, a user set maximum depth parameter is chosen and the random individuals of the population are generated so that they do not exceed this depth. Poli et al. (2008) define this depth as the number of edges that need to be traversed to reach a specific node from the tree’s root node. </w:t>
       </w:r>
       <w:r>
         <w:t xml:space="preserve">The full method is appropriately named as it generates full trees, meaning nodes are generated from the function set until the maximum depth is </w:t>
@@ -5148,29 +4909,62 @@
       </w:r>
     </w:p>
     <w:p>
+      <w:r>
+        <w:t xml:space="preserve">As Poli et al. (2008) state, the full and grow methods do not provide a wide array of tree shapes and sizes. </w:t>
+      </w:r>
+      <w:r>
+        <w:t xml:space="preserve">Koza (1992) defines a method to combat this problem called ramped half-and-half. The method incorporates both the full and grow methods and is useful because often in GP the size or shape of the ideal solution is not known in advance. A maximum depth is still used but this time a range of depths from 2 to the maximum is used so that an equal number of trees is produced for each depth. For each value of depth, half of the trees are created using the full method and the other half are created using the grow method. </w:t>
+      </w:r>
+      <w:r>
+        <w:t xml:space="preserve">Due to all full trees for a given depth having the same shape and grow </w:t>
+      </w:r>
+      <w:r>
+        <w:t>trees shapes</w:t>
+      </w:r>
+      <w:r>
+        <w:t xml:space="preserve"> varying widely from each other, this allows the ramped half-and-half method to create a variety of sizes and shapes.</w:t>
+      </w:r>
+    </w:p>
+    <w:p>
       <w:pPr>
         <w:pStyle w:val="Heading3"/>
       </w:pPr>
       <w:r>
         <w:t xml:space="preserve"> </w:t>
       </w:r>
-      <w:bookmarkStart w:id="14" w:name="_Toc497776799"/>
-      <w:r>
-        <w:t>Crossover and Mutation Operators in GP</w:t>
-      </w:r>
-      <w:bookmarkEnd w:id="14"/>
-    </w:p>
-    <w:p>
-      <w:r>
-        <w:t xml:space="preserve">I mentioned previously that genetic algorithms are based on natural selection and since this is also true for GP, it uses the same steps and operators although they are defined very differently in practice. Namely these operators are crossover and mutation. </w:t>
-      </w:r>
-      <w:proofErr w:type="spellStart"/>
-      <w:r>
-        <w:t>Poli</w:t>
-      </w:r>
-      <w:proofErr w:type="spellEnd"/>
-      <w:r>
-        <w:t xml:space="preserve"> et al. (2008) describe these </w:t>
+      <w:bookmarkStart w:id="13" w:name="_Toc497776799"/>
+      <w:r>
+        <w:t>Operators in GP</w:t>
+      </w:r>
+      <w:bookmarkEnd w:id="13"/>
+    </w:p>
+    <w:p>
+      <w:r>
+        <w:t xml:space="preserve">I mentioned previously </w:t>
+      </w:r>
+      <w:r>
+        <w:t xml:space="preserve">in Section 2.1 </w:t>
+      </w:r>
+      <w:r>
+        <w:t>that genetic algorithms are based on natural selection and since this is also true for GP, it uses the same steps and operators although they are defined very differently in pract</w:t>
+      </w:r>
+      <w:r>
+        <w:t xml:space="preserve">ice. Namely these operators are selection, </w:t>
+      </w:r>
+      <w:r>
+        <w:t xml:space="preserve">crossover and mutation. </w:t>
+      </w:r>
+      <w:r>
+        <w:t xml:space="preserve">Selection is defined the same way for GP and uses the same selection method. </w:t>
+      </w:r>
+      <w:r>
+        <w:t xml:space="preserve">Poli et al. (2008) describe </w:t>
+      </w:r>
+      <w:r>
+        <w:t>the other</w:t>
+      </w:r>
+      <w:r>
+        <w:t xml:space="preserve"> </w:t>
       </w:r>
       <w:r>
         <w:t xml:space="preserve">two </w:t>
@@ -5188,7 +4982,19 @@
         <w:t xml:space="preserve">as follows. In crossover for GP, a child program is created by combining parts of two selected parent programs. Mutation in GP is defined as the creation of a new child program by altering a randomly selected part of a selected parent program. </w:t>
       </w:r>
       <w:r>
-        <w:t>These operators are used in the same way as before in practice which is to progressively help to improve the fitness of the programs while still allowing the search space to be explored.</w:t>
+        <w:t xml:space="preserve">These operators are used </w:t>
+      </w:r>
+      <w:r>
+        <w:t xml:space="preserve">to </w:t>
+      </w:r>
+      <w:r>
+        <w:t>progressively help to improve the fitness of the programs while still allowing the search space to be explored</w:t>
+      </w:r>
+      <w:r>
+        <w:t xml:space="preserve"> by not applying too much pressure</w:t>
+      </w:r>
+      <w:r>
+        <w:t>.</w:t>
       </w:r>
     </w:p>
     <w:p>
@@ -5196,7 +5002,7 @@
         <w:pStyle w:val="Heading3"/>
       </w:pPr>
       <w:r>
-        <w:t>Another section potentially?</w:t>
+        <w:t>Problems with Tree-Based Representation</w:t>
       </w:r>
     </w:p>
     <w:p>
@@ -5209,6 +5015,22 @@
       </w:r>
     </w:p>
     <w:p>
+      <w:r>
+        <w:t xml:space="preserve">There are other types of GP which aim to improve upon some of the problems faced in a tree-based representation. Namely some of these are Cartesian </w:t>
+      </w:r>
+      <w:r>
+        <w:t>GP</w:t>
+      </w:r>
+      <w:r>
+        <w:t xml:space="preserve"> </w:t>
+      </w:r>
+      <w:r>
+        <w:t>(Miller, 1999), Linear GP REFERENCE and Probabilistic GP REFERENCE.</w:t>
+      </w:r>
+      <w:bookmarkStart w:id="14" w:name="_GoBack"/>
+      <w:bookmarkEnd w:id="14"/>
+    </w:p>
+    <w:p>
       <w:pPr>
         <w:spacing w:after="0"/>
       </w:pPr>
@@ -5253,14 +5075,9 @@
         <w:t>Area</w:t>
       </w:r>
       <w:r>
-        <w:t xml:space="preserve">s for Improvement / Areas to be </w:t>
-      </w:r>
-      <w:proofErr w:type="gramStart"/>
-      <w:r>
-        <w:t>Developed</w:t>
+        <w:t>s for Improvement / Areas to be Developed</w:t>
       </w:r>
       <w:bookmarkEnd w:id="17"/>
-      <w:proofErr w:type="gramEnd"/>
     </w:p>
     <w:p>
       <w:r>
@@ -5455,34 +5272,13 @@
       <w:bookmarkEnd w:id="32"/>
     </w:p>
     <w:p>
-      <w:proofErr w:type="spellStart"/>
-      <w:r>
-        <w:t>Adamatzky</w:t>
-      </w:r>
-      <w:proofErr w:type="spellEnd"/>
-      <w:r>
-        <w:t>, A. (2010). Game of life Cellular Automata. London: Springer, pp.19-25.</w:t>
-      </w:r>
-    </w:p>
-    <w:p>
-      <w:r>
-        <w:t xml:space="preserve">Cho, H., Kim, D., </w:t>
-      </w:r>
-      <w:proofErr w:type="spellStart"/>
-      <w:r>
-        <w:t>Olivera</w:t>
-      </w:r>
-      <w:proofErr w:type="spellEnd"/>
-      <w:r>
-        <w:t xml:space="preserve">, F. and </w:t>
-      </w:r>
-      <w:proofErr w:type="spellStart"/>
-      <w:r>
-        <w:t>Guikema</w:t>
-      </w:r>
-      <w:proofErr w:type="spellEnd"/>
-      <w:r>
-        <w:t>, S. (2011). Enhanced speciation in particle swarm optimization for multi-modal problems. European Journal of Operational Research, 213(1), pp.15-23.</w:t>
+      <w:r>
+        <w:t>Adamatzky, A. (2010). Game of life Cellular Automata. London: Springer, pp.19-25.</w:t>
+      </w:r>
+    </w:p>
+    <w:p>
+      <w:r>
+        <w:t>Cho, H., Kim, D., Olivera, F. and Guikema, S. (2011). Enhanced speciation in particle swarm optimization for multi-modal problems. European Journal of Operational Research, 213(1), pp.15-23.</w:t>
       </w:r>
     </w:p>
     <w:p>
@@ -5501,113 +5297,40 @@
           <w:szCs w:val="22"/>
         </w:rPr>
       </w:pPr>
-      <w:proofErr w:type="spellStart"/>
       <w:r>
         <w:rPr>
           <w:szCs w:val="22"/>
         </w:rPr>
-        <w:t>Dorigo</w:t>
-      </w:r>
-      <w:proofErr w:type="spellEnd"/>
-      <w:r>
-        <w:rPr>
-          <w:szCs w:val="22"/>
-        </w:rPr>
-        <w:t>, M. and Gambardella, L. (1997). Ant colony system: a cooperative learning approach to the traveling salesman problem. IEEE Transactions on Evolutionary Computation, [online] 1(1), pp.53- 66. Available at: http://ieeexplore.ieee.org.ezproxy1.hw.ac.uk/document/585892/ [Accessed 21 Oct. 2017].</w:t>
-      </w:r>
-    </w:p>
-    <w:p>
-      <w:proofErr w:type="spellStart"/>
-      <w:r>
-        <w:t>Eberhart</w:t>
-      </w:r>
-      <w:proofErr w:type="spellEnd"/>
-      <w:r>
-        <w:t>, R. and Kennedy, J. (1995). A new optimizer using particle swarm theory. MHS'95. Proceedings of the Sixth International Symposium on Micro Machine and Human Science. [</w:t>
-      </w:r>
-      <w:proofErr w:type="gramStart"/>
-      <w:r>
-        <w:t>online</w:t>
-      </w:r>
-      <w:proofErr w:type="gramEnd"/>
-      <w:r>
-        <w:t>] Available at: http://ieeexplore.ieee.org.ezproxy1.hw.ac.uk/document/494215/ [Accessed 5 Nov. 2017].</w:t>
-      </w:r>
-    </w:p>
-    <w:p>
-      <w:proofErr w:type="spellStart"/>
-      <w:r>
-        <w:t>Kar</w:t>
-      </w:r>
-      <w:proofErr w:type="spellEnd"/>
-      <w:r>
-        <w:t>, A. (2016). Bio inspired computing – A review of algorithms and scope of applications. Expert Systems with Applications, [online] 59, pp.20-32. Available at: https://www-sciencedirect-com.ezproxy1.hw.ac.uk/science/article/pii/S095741741630183X [Accessed 29 Oct. 2017].</w:t>
+        <w:t>Dorigo, M. and Gambardella, L. (1997). Ant colony system: a cooperative learning approach to the traveling salesman problem. IEEE Transactions on Evolutionary Computation, [online] 1(1), pp.53- 66. Available at: http://ieeexplore.ieee.org.ezproxy1.hw.ac.uk/document/585892/ [Accessed 21 Oct. 2017].</w:t>
+      </w:r>
+    </w:p>
+    <w:p>
+      <w:r>
+        <w:t>Eberhart, R. and Kennedy, J. (1995). A new optimizer using particle swarm theory. MHS'95. Proceedings of the Sixth International Symposium on Micro Machine and Human Science. [online] Available at: http://ieeexplore.ieee.org.ezproxy1.hw.ac.uk/document/494215/ [Accessed 5 Nov. 2017].</w:t>
+      </w:r>
+    </w:p>
+    <w:p>
+      <w:r>
+        <w:t>Kar, A. (2016). Bio inspired computing – A review of algorithms and scope of applications. Expert Systems with Applications, [online] 59, pp.20-32. Available at: https://www-sciencedirect-com.ezproxy1.hw.ac.uk/science/article/pii/S095741741630183X [Accessed 29 Oct. 2017].</w:t>
       </w:r>
     </w:p>
     <w:p>
       <w:r>
         <w:lastRenderedPageBreak/>
-        <w:t xml:space="preserve">Khan, A. and </w:t>
-      </w:r>
-      <w:proofErr w:type="spellStart"/>
-      <w:r>
-        <w:t>Baig</w:t>
-      </w:r>
-      <w:proofErr w:type="spellEnd"/>
-      <w:r>
-        <w:t xml:space="preserve">, A. (2015). Multi-objective feature subset selection using </w:t>
-      </w:r>
-      <w:proofErr w:type="spellStart"/>
-      <w:r>
-        <w:t>mRMR</w:t>
-      </w:r>
-      <w:proofErr w:type="spellEnd"/>
-      <w:r>
-        <w:t xml:space="preserve"> based enhanced ant colony optimization algorithm (</w:t>
-      </w:r>
-      <w:proofErr w:type="spellStart"/>
-      <w:r>
-        <w:t>mRMR</w:t>
-      </w:r>
-      <w:proofErr w:type="spellEnd"/>
-      <w:r>
-        <w:t>-EACO). Journal of Experimental &amp; Theoretical Artificial Intelligence, [online] 28(6), pp.1061-1073. Available at: http://www.tandfonline.com.ezproxy1.hw.ac.uk/doi/abs/10.1080/0952813X.2015.1056240 [Accessed 4 Nov. 2017].</w:t>
-      </w:r>
-    </w:p>
-    <w:p>
-      <w:proofErr w:type="spellStart"/>
-      <w:r>
-        <w:t>Khushaba</w:t>
-      </w:r>
-      <w:proofErr w:type="spellEnd"/>
-      <w:r>
-        <w:t xml:space="preserve">, R., Al-Ani, A., </w:t>
-      </w:r>
-      <w:proofErr w:type="spellStart"/>
-      <w:r>
-        <w:t>AlSukker</w:t>
-      </w:r>
-      <w:proofErr w:type="spellEnd"/>
-      <w:r>
-        <w:t>, A. and Al-</w:t>
-      </w:r>
-      <w:proofErr w:type="spellStart"/>
-      <w:r>
-        <w:t>Jumaily</w:t>
-      </w:r>
-      <w:proofErr w:type="spellEnd"/>
-      <w:r>
-        <w:t>, A. (2008). A Combined Ant Colony and Differential Evolution Feature Selection Algorithm. Ant Colony Optimization and Swarm Intelligence, [online] 5217, pp.1-12. Available at: https://link-springer-com.ezproxy1.hw.ac.uk/chapter/10.1007/978-3-540-87527-7_1 [Accessed 4 Nov. 2017].</w:t>
-      </w:r>
-    </w:p>
-    <w:p>
-      <w:proofErr w:type="spellStart"/>
-      <w:r>
-        <w:t>Koza</w:t>
-      </w:r>
-      <w:proofErr w:type="spellEnd"/>
-      <w:r>
-        <w:t>, J. (1993). Genetic programming: on the programming of computers by means on natural selection. MIT Press.</w:t>
+        <w:t>Khan, A. and Baig, A. (2015). Multi-objective feature subset selection using mRMR based enhanced ant colony optimization algorithm (mRMR-EACO). Journal of Experimental &amp; Theoretical Artificial Intelligence, [online] 28(6), pp.1061-1073. Available at: http://www.tandfonline.com.ezproxy1.hw.ac.uk/doi/abs/10.1080/0952813X.2015.1056240 [Accessed 4 Nov. 2017].</w:t>
+      </w:r>
+    </w:p>
+    <w:p>
+      <w:r>
+        <w:t>Khushaba, R., Al-Ani, A., AlSukker, A. and Al-Jumaily, A. (2008). A Combined Ant Colony and Differential Evolution Feature Selection Algorithm. Ant Colony Optimization and Swarm Intelligence, [online] 5217, pp.1-12. Available at: https://link-springer-com.ezproxy1.hw.ac.uk/chapter/10.1007/978-3-540-87527-7_1 [Accessed 4 Nov. 2017].</w:t>
+      </w:r>
+    </w:p>
+    <w:p>
+      <w:r>
+        <w:t>Koza, J. (1992</w:t>
+      </w:r>
+      <w:r>
+        <w:t>). Genetic programming: on the programming of computers by means on natural selection. MIT Press.</w:t>
       </w:r>
     </w:p>
     <w:p>
@@ -5625,106 +5348,41 @@
     </w:p>
     <w:p>
       <w:r>
+        <w:t>Miller, J. (1999). An empirical study of the efficiency of learning boolean functions using a Cartesian Genetic Programming Approach. In: Proceedings of the 1st Genetic and Evolutionary Computation Conference. Morgan Kaufmann, pp.1135-1142.</w:t>
+      </w:r>
+    </w:p>
+    <w:p>
+      <w:r>
         <w:t>Miller, J. (2011). Cartesian Genetic Programming. Springer.</w:t>
       </w:r>
     </w:p>
     <w:p>
       <w:r>
-        <w:t xml:space="preserve">Moon, C., Kim, J., Choi, G. and </w:t>
-      </w:r>
-      <w:proofErr w:type="spellStart"/>
-      <w:r>
-        <w:t>Seo</w:t>
-      </w:r>
-      <w:proofErr w:type="spellEnd"/>
-      <w:r>
-        <w:t>, Y. (2002). An efficient genetic algorithm for the traveling salesman problem with precedence constraints. European Journal of Operational Research, 140(3), pp.606-617.</w:t>
-      </w:r>
-    </w:p>
-    <w:p>
-      <w:proofErr w:type="spellStart"/>
-      <w:r>
-        <w:t>Navid</w:t>
-      </w:r>
-      <w:proofErr w:type="spellEnd"/>
-      <w:r>
-        <w:t xml:space="preserve">, A. and </w:t>
-      </w:r>
-      <w:proofErr w:type="spellStart"/>
-      <w:r>
-        <w:t>Bagheri</w:t>
-      </w:r>
-      <w:proofErr w:type="spellEnd"/>
-      <w:r>
-        <w:t>, A. (2013). Cellular Learning Automata and Its Applications</w:t>
-      </w:r>
-      <w:r>
-        <w:t>. [</w:t>
-      </w:r>
-      <w:proofErr w:type="gramStart"/>
-      <w:r>
-        <w:t>online</w:t>
-      </w:r>
-      <w:proofErr w:type="gramEnd"/>
-      <w:r>
-        <w:t xml:space="preserve">] </w:t>
-      </w:r>
-      <w:proofErr w:type="spellStart"/>
-      <w:r>
-        <w:t>InTech</w:t>
-      </w:r>
-      <w:proofErr w:type="spellEnd"/>
-      <w:r>
-        <w:t>. Available at: https://www.intechopen.com/books/emerging-applications-of-cellular-automata/cellular-learning-automata-and-its-applications [Accessed 31 Oct. 2017].</w:t>
-      </w:r>
-    </w:p>
-    <w:p>
-      <w:proofErr w:type="spellStart"/>
-      <w:r>
-        <w:t>Poli</w:t>
-      </w:r>
-      <w:proofErr w:type="spellEnd"/>
-      <w:r>
-        <w:t xml:space="preserve">, R., Langdon, W., McPhee, N. and </w:t>
-      </w:r>
-      <w:proofErr w:type="spellStart"/>
-      <w:r>
-        <w:t>Koza</w:t>
-      </w:r>
-      <w:proofErr w:type="spellEnd"/>
-      <w:r>
-        <w:t>, J. (2008). A field guide to genetic programming. [</w:t>
-      </w:r>
-      <w:proofErr w:type="spellStart"/>
-      <w:r>
-        <w:t>S.l.</w:t>
-      </w:r>
-      <w:proofErr w:type="spellEnd"/>
-      <w:r>
-        <w:t>]: Lulu Press.</w:t>
+        <w:t>Moon, C., Kim, J., Choi, G. and Seo, Y. (2002). An efficient genetic algorithm for the traveling salesman problem with precedence constraints. European Journal of Operational Research, 140(3), pp.606-617.</w:t>
+      </w:r>
+    </w:p>
+    <w:p>
+      <w:r>
+        <w:t>Navid, A. and Bagheri, A. (2013). Cellular Learning Automata and Its Applications</w:t>
+      </w:r>
+      <w:r>
+        <w:t>. [online] InTech. Available at: https://www.intechopen.com/books/emerging-applications-of-cellular-automata/cellular-learning-automata-and-its-applications [Accessed 31 Oct. 2017].</w:t>
+      </w:r>
+    </w:p>
+    <w:p>
+      <w:r>
+        <w:t>Poli, R., Langdon, W., McPhee, N. and Koza, J. (2008). A field guide to genetic programming. [S.l.]: Lulu Press.</w:t>
       </w:r>
     </w:p>
     <w:p>
       <w:r>
         <w:lastRenderedPageBreak/>
-        <w:t xml:space="preserve">Russell, S. and </w:t>
-      </w:r>
-      <w:proofErr w:type="spellStart"/>
-      <w:r>
-        <w:t>Norvig</w:t>
-      </w:r>
-      <w:proofErr w:type="spellEnd"/>
-      <w:r>
-        <w:t>, P. (2009). Artificial intelligence: A Modern Approach. 3rd ed. Pearson, pp.749-753.</w:t>
-      </w:r>
-    </w:p>
-    <w:p>
-      <w:r>
-        <w:t xml:space="preserve">Saka, M., </w:t>
-      </w:r>
-      <w:proofErr w:type="spellStart"/>
-      <w:r>
-        <w:t>Do</w:t>
+        <w:t>Russell, S. and Norvig, P. (2009). Artificial intelligence: A Modern Approach. 3rd ed. Pearson, pp.749-753.</w:t>
+      </w:r>
+    </w:p>
+    <w:p>
+      <w:r>
+        <w:t>Saka, M., Do</w:t>
       </w:r>
       <w:r>
         <w:rPr>
@@ -5733,19 +5391,7 @@
         <w:t>ğ</w:t>
       </w:r>
       <w:r>
-        <w:t>an</w:t>
-      </w:r>
-      <w:proofErr w:type="spellEnd"/>
-      <w:r>
-        <w:t xml:space="preserve">, E. and </w:t>
-      </w:r>
-      <w:proofErr w:type="spellStart"/>
-      <w:r>
-        <w:t>Aydogdu</w:t>
-      </w:r>
-      <w:proofErr w:type="spellEnd"/>
-      <w:r>
-        <w:t>, I. (2013). Analysis of Swarm Intelligence</w:t>
+        <w:t>an, E. and Aydogdu, I. (2013). Analysis of Swarm Intelligence</w:t>
       </w:r>
       <w:r>
         <w:rPr>
@@ -5767,26 +5413,13 @@
       </w:r>
     </w:p>
     <w:p>
-      <w:proofErr w:type="spellStart"/>
-      <w:r>
-        <w:t>Sivanandam</w:t>
-      </w:r>
-      <w:proofErr w:type="spellEnd"/>
-      <w:r>
-        <w:t>, S. and Deepa, S. (2008). Introduction to genetic algorithms. Berlin: Springer, pp.14-39.</w:t>
-      </w:r>
-    </w:p>
-    <w:p>
-      <w:r>
-        <w:t>Tiobe.com. (2017). R | TIOBE - The Software Quality Company. [</w:t>
-      </w:r>
-      <w:proofErr w:type="gramStart"/>
-      <w:r>
-        <w:t>online</w:t>
-      </w:r>
-      <w:proofErr w:type="gramEnd"/>
-      <w:r>
-        <w:t>] Available at: https://www.tiobe.com/tiobe-index/r/ [Accessed 27 Oct. 2017].</w:t>
+      <w:r>
+        <w:t>Sivanandam, S. and Deepa, S. (2008). Introduction to genetic algorithms. Berlin: Springer, pp.14-39.</w:t>
+      </w:r>
+    </w:p>
+    <w:p>
+      <w:r>
+        <w:t>Tiobe.com. (2017). R | TIOBE - The Software Quality Company. [online] Available at: https://www.tiobe.com/tiobe-index/r/ [Accessed 27 Oct. 2017].</w:t>
       </w:r>
     </w:p>
     <w:p>
@@ -5806,15 +5439,7 @@
     </w:p>
     <w:p>
       <w:r>
-        <w:t xml:space="preserve">Yang, X. and </w:t>
-      </w:r>
-      <w:proofErr w:type="spellStart"/>
-      <w:r>
-        <w:t>Karamanoglu</w:t>
-      </w:r>
-      <w:proofErr w:type="spellEnd"/>
-      <w:r>
-        <w:t>, M. (2013). Swarm Intelligence and Bio-Inspired Computation. Swarm Intelligence and Bio-Inspired Computation, pp.3-23.</w:t>
+        <w:t>Yang, X. and Karamanoglu, M. (2013). Swarm Intelligence and Bio-Inspired Computation. Swarm Intelligence and Bio-Inspired Computation, pp.3-23.</w:t>
       </w:r>
     </w:p>
     <w:p>
@@ -5824,15 +5449,7 @@
     </w:p>
     <w:p>
       <w:r>
-        <w:t xml:space="preserve">Zhang, G. (2009). Neural Networks </w:t>
-      </w:r>
-      <w:proofErr w:type="gramStart"/>
-      <w:r>
-        <w:t>For</w:t>
-      </w:r>
-      <w:proofErr w:type="gramEnd"/>
-      <w:r>
-        <w:t xml:space="preserve"> Data Mining. Data Mining and Knowledge Discovery Handbook, [online] pp.419-444. Available at: https://link.springer.com/chapter/10.1007/978-0-387-09823-4_21 [Accessed 3 Nov. 2017].</w:t>
+        <w:t>Zhang, G. (2009). Neural Networks For Data Mining. Data Mining and Knowledge Discovery Handbook, [online] pp.419-444. Available at: https://link.springer.com/chapter/10.1007/978-0-387-09823-4_21 [Accessed 3 Nov. 2017].</w:t>
       </w:r>
     </w:p>
     <w:p>
@@ -5962,7 +5579,7 @@
           <w:rPr>
             <w:noProof/>
           </w:rPr>
-          <w:t>14</w:t>
+          <w:t>16</w:t>
         </w:r>
         <w:r>
           <w:rPr>
@@ -7942,7 +7559,7 @@
 </file>
 
 <file path=customXml/itemProps1.xml><?xml version="1.0" encoding="utf-8"?>
-<ds:datastoreItem xmlns:ds="http://schemas.openxmlformats.org/officeDocument/2006/customXml" ds:itemID="{E101BDD1-EE2F-42B4-B41B-9ABDEAC2FF63}">
+<ds:datastoreItem xmlns:ds="http://schemas.openxmlformats.org/officeDocument/2006/customXml" ds:itemID="{CA9D37F7-8E90-4F23-97F0-EB25E6431A2B}">
   <ds:schemaRefs>
     <ds:schemaRef ds:uri="http://schemas.openxmlformats.org/officeDocument/2006/bibliography"/>
   </ds:schemaRefs>

</xml_diff>

<commit_message>
Added to CA and GP sections
Added some applications to CA with references
Added to GP section
</commit_message>
<xml_diff>
--- a/Dissertation.docx
+++ b/Dissertation.docx
@@ -1,6 +1,6 @@
 
 <file path=word/document.xml><?xml version="1.0" encoding="utf-8"?>
-<w:document xmlns:wpc="http://schemas.microsoft.com/office/word/2010/wordprocessingCanvas" xmlns:mc="http://schemas.openxmlformats.org/markup-compatibility/2006" xmlns:o="urn:schemas-microsoft-com:office:office" xmlns:r="http://schemas.openxmlformats.org/officeDocument/2006/relationships" xmlns:m="http://schemas.openxmlformats.org/officeDocument/2006/math" xmlns:v="urn:schemas-microsoft-com:vml" xmlns:wp14="http://schemas.microsoft.com/office/word/2010/wordprocessingDrawing" xmlns:wp="http://schemas.openxmlformats.org/drawingml/2006/wordprocessingDrawing" xmlns:w10="urn:schemas-microsoft-com:office:word" xmlns:w="http://schemas.openxmlformats.org/wordprocessingml/2006/main" xmlns:w14="http://schemas.microsoft.com/office/word/2010/wordml" xmlns:w15="http://schemas.microsoft.com/office/word/2012/wordml" xmlns:wpg="http://schemas.microsoft.com/office/word/2010/wordprocessingGroup" xmlns:wpi="http://schemas.microsoft.com/office/word/2010/wordprocessingInk" xmlns:wne="http://schemas.microsoft.com/office/word/2006/wordml" xmlns:wps="http://schemas.microsoft.com/office/word/2010/wordprocessingShape" mc:Ignorable="w14 w15 wp14">
+<w:document xmlns:wpc="http://schemas.microsoft.com/office/word/2010/wordprocessingCanvas" xmlns:cx="http://schemas.microsoft.com/office/drawing/2014/chartex" xmlns:cx1="http://schemas.microsoft.com/office/drawing/2015/9/8/chartex" xmlns:cx2="http://schemas.microsoft.com/office/drawing/2015/10/21/chartex" xmlns:cx3="http://schemas.microsoft.com/office/drawing/2016/5/9/chartex" xmlns:cx4="http://schemas.microsoft.com/office/drawing/2016/5/10/chartex" xmlns:cx5="http://schemas.microsoft.com/office/drawing/2016/5/11/chartex" xmlns:cx6="http://schemas.microsoft.com/office/drawing/2016/5/12/chartex" xmlns:cx7="http://schemas.microsoft.com/office/drawing/2016/5/13/chartex" xmlns:cx8="http://schemas.microsoft.com/office/drawing/2016/5/14/chartex" xmlns:mc="http://schemas.openxmlformats.org/markup-compatibility/2006" xmlns:aink="http://schemas.microsoft.com/office/drawing/2016/ink" xmlns:am3d="http://schemas.microsoft.com/office/drawing/2017/model3d" xmlns:o="urn:schemas-microsoft-com:office:office" xmlns:r="http://schemas.openxmlformats.org/officeDocument/2006/relationships" xmlns:m="http://schemas.openxmlformats.org/officeDocument/2006/math" xmlns:v="urn:schemas-microsoft-com:vml" xmlns:wp14="http://schemas.microsoft.com/office/word/2010/wordprocessingDrawing" xmlns:wp="http://schemas.openxmlformats.org/drawingml/2006/wordprocessingDrawing" xmlns:w10="urn:schemas-microsoft-com:office:word" xmlns:w="http://schemas.openxmlformats.org/wordprocessingml/2006/main" xmlns:w14="http://schemas.microsoft.com/office/word/2010/wordml" xmlns:w15="http://schemas.microsoft.com/office/word/2012/wordml" xmlns:w16cid="http://schemas.microsoft.com/office/word/2016/wordml/cid" xmlns:w16se="http://schemas.microsoft.com/office/word/2015/wordml/symex" xmlns:wpg="http://schemas.microsoft.com/office/word/2010/wordprocessingGroup" xmlns:wpi="http://schemas.microsoft.com/office/word/2010/wordprocessingInk" xmlns:wne="http://schemas.microsoft.com/office/word/2006/wordml" xmlns:wps="http://schemas.microsoft.com/office/word/2010/wordprocessingShape" mc:Ignorable="w14 w15 w16se w16cid wp14">
   <w:body>
     <w:p>
       <w:r>
@@ -9,7 +9,7 @@
           <w:lang w:eastAsia="en-GB"/>
         </w:rPr>
         <w:drawing>
-          <wp:anchor distT="0" distB="0" distL="114300" distR="114300" simplePos="0" relativeHeight="251658240" behindDoc="1" locked="0" layoutInCell="1" allowOverlap="1">
+          <wp:anchor distT="0" distB="0" distL="114300" distR="114300" simplePos="0" relativeHeight="251652096" behindDoc="1" locked="0" layoutInCell="1" allowOverlap="1">
             <wp:simplePos x="0" y="0"/>
             <wp:positionH relativeFrom="margin">
               <wp:align>right</wp:align>
@@ -88,7 +88,7 @@
             <v:stroke joinstyle="miter"/>
             <v:path gradientshapeok="t" o:connecttype="rect"/>
           </v:shapetype>
-          <v:shape id="Text Box 2" o:spid="_x0000_s1026" type="#_x0000_t202" style="position:absolute;margin-left:0;margin-top:22.75pt;width:290.6pt;height:110.6pt;z-index:251660288;visibility:visible;mso-height-percent:200;mso-wrap-distance-top:3.6pt;mso-wrap-distance-bottom:3.6pt;mso-position-horizontal:center;mso-position-horizontal-relative:margin;mso-height-percent:200;mso-width-relative:margin;mso-height-relative:margin" o:gfxdata="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" stroked="f">
+          <v:shape id="Text Box 2" o:spid="_x0000_s1026" type="#_x0000_t202" style="position:absolute;margin-left:0;margin-top:22.75pt;width:290.6pt;height:110.6pt;z-index:251656192;visibility:visible;mso-height-percent:200;mso-wrap-distance-top:3.6pt;mso-wrap-distance-bottom:3.6pt;mso-position-horizontal:center;mso-position-horizontal-relative:margin;mso-height-percent:200;mso-width-relative:margin;mso-height-relative:margin" o:gfxdata="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" stroked="f">
             <v:textbox style="mso-fit-shape-to-text:t">
               <w:txbxContent>
                 <w:p>
@@ -120,7 +120,7 @@
           <w:noProof/>
         </w:rPr>
         <w:pict>
-          <v:shape id="_x0000_s1027" type="#_x0000_t202" style="position:absolute;margin-left:0;margin-top:26.8pt;width:351pt;height:31.4pt;z-index:251662336;visibility:visible;mso-wrap-distance-top:3.6pt;mso-wrap-distance-bottom:3.6pt;mso-position-horizontal:center;mso-position-horizontal-relative:margin;mso-width-relative:margin;mso-height-relative:margin" o:gfxdata="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" strokecolor="white [3212]">
+          <v:shape id="_x0000_s1027" type="#_x0000_t202" style="position:absolute;margin-left:0;margin-top:26.8pt;width:351pt;height:31.4pt;z-index:251657216;visibility:visible;mso-wrap-distance-top:3.6pt;mso-wrap-distance-bottom:3.6pt;mso-position-horizontal:center;mso-position-horizontal-relative:margin;mso-width-relative:margin;mso-height-relative:margin" o:gfxdata="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" strokecolor="white [3212]">
             <v:textbox>
               <w:txbxContent>
                 <w:p>
@@ -160,7 +160,7 @@
           <w:noProof/>
         </w:rPr>
         <w:pict>
-          <v:shape id="_x0000_s1028" type="#_x0000_t202" style="position:absolute;margin-left:0;margin-top:25.3pt;width:185.9pt;height:110.6pt;z-index:251664384;visibility:visible;mso-width-percent:400;mso-height-percent:200;mso-wrap-distance-top:3.6pt;mso-wrap-distance-bottom:3.6pt;mso-position-horizontal:center;mso-position-horizontal-relative:margin;mso-width-percent:400;mso-height-percent:200;mso-width-relative:margin;mso-height-relative:margin" o:gfxdata="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" strokecolor="white [3212]">
+          <v:shape id="_x0000_s1028" type="#_x0000_t202" style="position:absolute;margin-left:0;margin-top:25.3pt;width:185.9pt;height:110.6pt;z-index:251658240;visibility:visible;mso-width-percent:400;mso-height-percent:200;mso-wrap-distance-top:3.6pt;mso-wrap-distance-bottom:3.6pt;mso-position-horizontal:center;mso-position-horizontal-relative:margin;mso-width-percent:400;mso-height-percent:200;mso-width-relative:margin;mso-height-relative:margin" o:gfxdata="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" strokecolor="white [3212]">
             <v:textbox style="mso-fit-shape-to-text:t">
               <w:txbxContent>
                 <w:p>
@@ -204,7 +204,7 @@
           <w:noProof/>
         </w:rPr>
         <w:pict>
-          <v:shape id="_x0000_s1029" type="#_x0000_t202" style="position:absolute;margin-left:0;margin-top:19.65pt;width:242.35pt;height:110.6pt;z-index:251666432;visibility:visible;mso-height-percent:200;mso-wrap-distance-top:3.6pt;mso-wrap-distance-bottom:3.6pt;mso-position-horizontal:center;mso-position-horizontal-relative:margin;mso-height-percent:200;mso-width-relative:margin;mso-height-relative:margin" o:gfxdata="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" strokecolor="white [3212]">
+          <v:shape id="_x0000_s1029" type="#_x0000_t202" style="position:absolute;margin-left:0;margin-top:19.65pt;width:242.35pt;height:110.6pt;z-index:251659264;visibility:visible;mso-height-percent:200;mso-wrap-distance-top:3.6pt;mso-wrap-distance-bottom:3.6pt;mso-position-horizontal:center;mso-position-horizontal-relative:margin;mso-height-percent:200;mso-width-relative:margin;mso-height-relative:margin" o:gfxdata="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" strokecolor="white [3212]">
             <v:textbox style="mso-fit-shape-to-text:t">
               <w:txbxContent>
                 <w:p>
@@ -234,7 +234,7 @@
           <w:noProof/>
         </w:rPr>
         <w:pict>
-          <v:shape id="_x0000_s1030" type="#_x0000_t202" style="position:absolute;margin-left:0;margin-top:139pt;width:208.65pt;height:110.6pt;z-index:251668480;visibility:visible;mso-height-percent:200;mso-wrap-distance-top:3.6pt;mso-wrap-distance-bottom:3.6pt;mso-position-horizontal:center;mso-position-horizontal-relative:margin;mso-height-percent:200;mso-width-relative:margin;mso-height-relative:margin" o:gfxdata="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" strokecolor="white [3212]">
+          <v:shape id="_x0000_s1030" type="#_x0000_t202" style="position:absolute;margin-left:0;margin-top:139pt;width:208.65pt;height:110.6pt;z-index:251660288;visibility:visible;mso-height-percent:200;mso-wrap-distance-top:3.6pt;mso-wrap-distance-bottom:3.6pt;mso-position-horizontal:center;mso-position-horizontal-relative:margin;mso-height-percent:200;mso-width-relative:margin;mso-height-relative:margin" o:gfxdata="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" strokecolor="white [3212]">
             <v:textbox style="mso-fit-shape-to-text:t">
               <w:txbxContent>
                 <w:p>
@@ -248,8 +248,16 @@
                     <w:rPr>
                       <w:sz w:val="24"/>
                     </w:rPr>
-                    <w:t>Supervisor: Dr Michael Lones</w:t>
+                    <w:t xml:space="preserve">Supervisor: Dr Michael </w:t>
                   </w:r>
+                  <w:proofErr w:type="spellStart"/>
+                  <w:r>
+                    <w:rPr>
+                      <w:sz w:val="24"/>
+                    </w:rPr>
+                    <w:t>Lones</w:t>
+                  </w:r>
+                  <w:proofErr w:type="spellEnd"/>
                 </w:p>
                 <w:p>
                   <w:pPr>
@@ -398,7 +406,7 @@
           <w:r>
             <w:fldChar w:fldCharType="separate"/>
           </w:r>
-          <w:hyperlink w:anchor="_Toc497776786" w:history="1">
+          <w:hyperlink w:anchor="_Toc498116233" w:history="1">
             <w:r>
               <w:rPr>
                 <w:rStyle w:val="Hyperlink"/>
@@ -442,7 +450,7 @@
                 <w:noProof/>
                 <w:webHidden/>
               </w:rPr>
-              <w:instrText xml:space="preserve"> PAGEREF _Toc497776786 \h </w:instrText>
+              <w:instrText xml:space="preserve"> PAGEREF _Toc498116233 \h </w:instrText>
             </w:r>
             <w:r>
               <w:rPr>
@@ -488,7 +496,7 @@
               <w:lang w:eastAsia="en-GB"/>
             </w:rPr>
           </w:pPr>
-          <w:hyperlink w:anchor="_Toc497776787" w:history="1">
+          <w:hyperlink w:anchor="_Toc498116234" w:history="1">
             <w:r>
               <w:rPr>
                 <w:rStyle w:val="Hyperlink"/>
@@ -513,6 +521,8 @@
               </w:rPr>
               <w:t>Purpose</w:t>
             </w:r>
+            <w:bookmarkStart w:id="0" w:name="_GoBack"/>
+            <w:bookmarkEnd w:id="0"/>
             <w:r>
               <w:rPr>
                 <w:noProof/>
@@ -532,7 +542,7 @@
                 <w:noProof/>
                 <w:webHidden/>
               </w:rPr>
-              <w:instrText xml:space="preserve"> PAGEREF _Toc497776787 \h </w:instrText>
+              <w:instrText xml:space="preserve"> PAGEREF _Toc498116234 \h </w:instrText>
             </w:r>
             <w:r>
               <w:rPr>
@@ -578,7 +588,7 @@
               <w:lang w:eastAsia="en-GB"/>
             </w:rPr>
           </w:pPr>
-          <w:hyperlink w:anchor="_Toc497776788" w:history="1">
+          <w:hyperlink w:anchor="_Toc498116235" w:history="1">
             <w:r>
               <w:rPr>
                 <w:rStyle w:val="Hyperlink"/>
@@ -622,7 +632,7 @@
                 <w:noProof/>
                 <w:webHidden/>
               </w:rPr>
-              <w:instrText xml:space="preserve"> PAGEREF _Toc497776788 \h </w:instrText>
+              <w:instrText xml:space="preserve"> PAGEREF _Toc498116235 \h </w:instrText>
             </w:r>
             <w:r>
               <w:rPr>
@@ -667,7 +677,7 @@
               <w:lang w:eastAsia="en-GB"/>
             </w:rPr>
           </w:pPr>
-          <w:hyperlink w:anchor="_Toc497776789" w:history="1">
+          <w:hyperlink w:anchor="_Toc498116236" w:history="1">
             <w:r>
               <w:rPr>
                 <w:rStyle w:val="Hyperlink"/>
@@ -711,7 +721,7 @@
                 <w:noProof/>
                 <w:webHidden/>
               </w:rPr>
-              <w:instrText xml:space="preserve"> PAGEREF _Toc497776789 \h </w:instrText>
+              <w:instrText xml:space="preserve"> PAGEREF _Toc498116236 \h </w:instrText>
             </w:r>
             <w:r>
               <w:rPr>
@@ -757,7 +767,7 @@
               <w:lang w:eastAsia="en-GB"/>
             </w:rPr>
           </w:pPr>
-          <w:hyperlink w:anchor="_Toc497776790" w:history="1">
+          <w:hyperlink w:anchor="_Toc498116237" w:history="1">
             <w:r>
               <w:rPr>
                 <w:rStyle w:val="Hyperlink"/>
@@ -801,7 +811,7 @@
                 <w:noProof/>
                 <w:webHidden/>
               </w:rPr>
-              <w:instrText xml:space="preserve"> PAGEREF _Toc497776790 \h </w:instrText>
+              <w:instrText xml:space="preserve"> PAGEREF _Toc498116237 \h </w:instrText>
             </w:r>
             <w:r>
               <w:rPr>
@@ -847,7 +857,7 @@
               <w:lang w:eastAsia="en-GB"/>
             </w:rPr>
           </w:pPr>
-          <w:hyperlink w:anchor="_Toc497776791" w:history="1">
+          <w:hyperlink w:anchor="_Toc498116238" w:history="1">
             <w:r>
               <w:rPr>
                 <w:rStyle w:val="Hyperlink"/>
@@ -891,7 +901,7 @@
                 <w:noProof/>
                 <w:webHidden/>
               </w:rPr>
-              <w:instrText xml:space="preserve"> PAGEREF _Toc497776791 \h </w:instrText>
+              <w:instrText xml:space="preserve"> PAGEREF _Toc498116238 \h </w:instrText>
             </w:r>
             <w:r>
               <w:rPr>
@@ -937,7 +947,7 @@
               <w:lang w:eastAsia="en-GB"/>
             </w:rPr>
           </w:pPr>
-          <w:hyperlink w:anchor="_Toc497776792" w:history="1">
+          <w:hyperlink w:anchor="_Toc498116239" w:history="1">
             <w:r>
               <w:rPr>
                 <w:rStyle w:val="Hyperlink"/>
@@ -981,7 +991,7 @@
                 <w:noProof/>
                 <w:webHidden/>
               </w:rPr>
-              <w:instrText xml:space="preserve"> PAGEREF _Toc497776792 \h </w:instrText>
+              <w:instrText xml:space="preserve"> PAGEREF _Toc498116239 \h </w:instrText>
             </w:r>
             <w:r>
               <w:rPr>
@@ -1001,7 +1011,7 @@
                 <w:noProof/>
                 <w:webHidden/>
               </w:rPr>
-              <w:t>4</w:t>
+              <w:t>5</w:t>
             </w:r>
             <w:r>
               <w:rPr>
@@ -1027,7 +1037,7 @@
               <w:lang w:eastAsia="en-GB"/>
             </w:rPr>
           </w:pPr>
-          <w:hyperlink w:anchor="_Toc497776793" w:history="1">
+          <w:hyperlink w:anchor="_Toc498116240" w:history="1">
             <w:r>
               <w:rPr>
                 <w:rStyle w:val="Hyperlink"/>
@@ -1071,7 +1081,7 @@
                 <w:noProof/>
                 <w:webHidden/>
               </w:rPr>
-              <w:instrText xml:space="preserve"> PAGEREF _Toc497776793 \h </w:instrText>
+              <w:instrText xml:space="preserve"> PAGEREF _Toc498116240 \h </w:instrText>
             </w:r>
             <w:r>
               <w:rPr>
@@ -1117,7 +1127,7 @@
               <w:lang w:eastAsia="en-GB"/>
             </w:rPr>
           </w:pPr>
-          <w:hyperlink w:anchor="_Toc497776794" w:history="1">
+          <w:hyperlink w:anchor="_Toc498116241" w:history="1">
             <w:r>
               <w:rPr>
                 <w:rStyle w:val="Hyperlink"/>
@@ -1161,7 +1171,7 @@
                 <w:noProof/>
                 <w:webHidden/>
               </w:rPr>
-              <w:instrText xml:space="preserve"> PAGEREF _Toc497776794 \h </w:instrText>
+              <w:instrText xml:space="preserve"> PAGEREF _Toc498116241 \h </w:instrText>
             </w:r>
             <w:r>
               <w:rPr>
@@ -1207,7 +1217,7 @@
               <w:lang w:eastAsia="en-GB"/>
             </w:rPr>
           </w:pPr>
-          <w:hyperlink w:anchor="_Toc497776795" w:history="1">
+          <w:hyperlink w:anchor="_Toc498116242" w:history="1">
             <w:r>
               <w:rPr>
                 <w:rStyle w:val="Hyperlink"/>
@@ -1251,7 +1261,7 @@
                 <w:noProof/>
                 <w:webHidden/>
               </w:rPr>
-              <w:instrText xml:space="preserve"> PAGEREF _Toc497776795 \h </w:instrText>
+              <w:instrText xml:space="preserve"> PAGEREF _Toc498116242 \h </w:instrText>
             </w:r>
             <w:r>
               <w:rPr>
@@ -1271,7 +1281,7 @@
                 <w:noProof/>
                 <w:webHidden/>
               </w:rPr>
-              <w:t>8</w:t>
+              <w:t>7</w:t>
             </w:r>
             <w:r>
               <w:rPr>
@@ -1297,7 +1307,7 @@
               <w:lang w:eastAsia="en-GB"/>
             </w:rPr>
           </w:pPr>
-          <w:hyperlink w:anchor="_Toc497776796" w:history="1">
+          <w:hyperlink w:anchor="_Toc498116243" w:history="1">
             <w:r>
               <w:rPr>
                 <w:rStyle w:val="Hyperlink"/>
@@ -1341,7 +1351,7 @@
                 <w:noProof/>
                 <w:webHidden/>
               </w:rPr>
-              <w:instrText xml:space="preserve"> PAGEREF _Toc497776796 \h </w:instrText>
+              <w:instrText xml:space="preserve"> PAGEREF _Toc498116243 \h </w:instrText>
             </w:r>
             <w:r>
               <w:rPr>
@@ -1361,7 +1371,7 @@
                 <w:noProof/>
                 <w:webHidden/>
               </w:rPr>
-              <w:t>9</w:t>
+              <w:t>8</w:t>
             </w:r>
             <w:r>
               <w:rPr>
@@ -1387,7 +1397,7 @@
               <w:lang w:eastAsia="en-GB"/>
             </w:rPr>
           </w:pPr>
-          <w:hyperlink w:anchor="_Toc497776797" w:history="1">
+          <w:hyperlink w:anchor="_Toc498116244" w:history="1">
             <w:r>
               <w:rPr>
                 <w:rStyle w:val="Hyperlink"/>
@@ -1410,7 +1420,7 @@
                 <w:rStyle w:val="Hyperlink"/>
                 <w:noProof/>
               </w:rPr>
-              <w:t>Types of Genetic Programming</w:t>
+              <w:t>Tree-based Genetic Programming</w:t>
             </w:r>
             <w:r>
               <w:rPr>
@@ -1431,7 +1441,13 @@
                 <w:noProof/>
                 <w:webHidden/>
               </w:rPr>
-              <w:instrText xml:space="preserve"> PAGEREF _Toc497776797 \h </w:instrText>
+              <w:instrText xml:space="preserve"> PAGEREF _Toc498116244 \h </w:instrText>
+            </w:r>
+            <w:r>
+              <w:rPr>
+                <w:noProof/>
+                <w:webHidden/>
+              </w:rPr>
             </w:r>
             <w:r>
               <w:rPr>
@@ -1442,13 +1458,10 @@
             </w:r>
             <w:r>
               <w:rPr>
-                <w:b/>
-                <w:bCs/>
-                <w:noProof/>
-                <w:webHidden/>
-                <w:lang w:val="en-US"/>
-              </w:rPr>
-              <w:t>Error! Bookmark not defined.</w:t>
+                <w:noProof/>
+                <w:webHidden/>
+              </w:rPr>
+              <w:t>9</w:t>
             </w:r>
             <w:r>
               <w:rPr>
@@ -1474,7 +1487,7 @@
               <w:lang w:eastAsia="en-GB"/>
             </w:rPr>
           </w:pPr>
-          <w:hyperlink w:anchor="_Toc497776798" w:history="1">
+          <w:hyperlink w:anchor="_Toc498116245" w:history="1">
             <w:r>
               <w:rPr>
                 <w:rStyle w:val="Hyperlink"/>
@@ -1518,7 +1531,7 @@
                 <w:noProof/>
                 <w:webHidden/>
               </w:rPr>
-              <w:instrText xml:space="preserve"> PAGEREF _Toc497776798 \h </w:instrText>
+              <w:instrText xml:space="preserve"> PAGEREF _Toc498116245 \h </w:instrText>
             </w:r>
             <w:r>
               <w:rPr>
@@ -1564,7 +1577,7 @@
               <w:lang w:eastAsia="en-GB"/>
             </w:rPr>
           </w:pPr>
-          <w:hyperlink w:anchor="_Toc497776799" w:history="1">
+          <w:hyperlink w:anchor="_Toc498116246" w:history="1">
             <w:r>
               <w:rPr>
                 <w:rStyle w:val="Hyperlink"/>
@@ -1587,7 +1600,7 @@
                 <w:rStyle w:val="Hyperlink"/>
                 <w:noProof/>
               </w:rPr>
-              <w:t>Crossover and Mutation Operators in GP</w:t>
+              <w:t>Operators in GP</w:t>
             </w:r>
             <w:r>
               <w:rPr>
@@ -1608,7 +1621,7 @@
                 <w:noProof/>
                 <w:webHidden/>
               </w:rPr>
-              <w:instrText xml:space="preserve"> PAGEREF _Toc497776799 \h </w:instrText>
+              <w:instrText xml:space="preserve"> PAGEREF _Toc498116246 \h </w:instrText>
             </w:r>
             <w:r>
               <w:rPr>
@@ -1629,6 +1642,186 @@
                 <w:webHidden/>
               </w:rPr>
               <w:t>10</w:t>
+            </w:r>
+            <w:r>
+              <w:rPr>
+                <w:noProof/>
+                <w:webHidden/>
+              </w:rPr>
+              <w:fldChar w:fldCharType="end"/>
+            </w:r>
+          </w:hyperlink>
+        </w:p>
+        <w:p>
+          <w:pPr>
+            <w:pStyle w:val="TOC3"/>
+            <w:tabs>
+              <w:tab w:val="left" w:pos="1320"/>
+              <w:tab w:val="right" w:leader="dot" w:pos="9016"/>
+            </w:tabs>
+            <w:rPr>
+              <w:rFonts w:asciiTheme="minorHAnsi" w:eastAsiaTheme="minorEastAsia" w:hAnsiTheme="minorHAnsi" w:cstheme="minorBidi"/>
+              <w:noProof/>
+              <w:sz w:val="22"/>
+              <w:szCs w:val="22"/>
+              <w:lang w:eastAsia="en-GB"/>
+            </w:rPr>
+          </w:pPr>
+          <w:hyperlink w:anchor="_Toc498116247" w:history="1">
+            <w:r>
+              <w:rPr>
+                <w:rStyle w:val="Hyperlink"/>
+                <w:noProof/>
+              </w:rPr>
+              <w:t>2.5.4</w:t>
+            </w:r>
+            <w:r>
+              <w:rPr>
+                <w:rFonts w:asciiTheme="minorHAnsi" w:eastAsiaTheme="minorEastAsia" w:hAnsiTheme="minorHAnsi" w:cstheme="minorBidi"/>
+                <w:noProof/>
+                <w:sz w:val="22"/>
+                <w:szCs w:val="22"/>
+                <w:lang w:eastAsia="en-GB"/>
+              </w:rPr>
+              <w:tab/>
+            </w:r>
+            <w:r>
+              <w:rPr>
+                <w:rStyle w:val="Hyperlink"/>
+                <w:noProof/>
+              </w:rPr>
+              <w:t>Problems with Tree-Based Representation</w:t>
+            </w:r>
+            <w:r>
+              <w:rPr>
+                <w:noProof/>
+                <w:webHidden/>
+              </w:rPr>
+              <w:tab/>
+            </w:r>
+            <w:r>
+              <w:rPr>
+                <w:noProof/>
+                <w:webHidden/>
+              </w:rPr>
+              <w:fldChar w:fldCharType="begin"/>
+            </w:r>
+            <w:r>
+              <w:rPr>
+                <w:noProof/>
+                <w:webHidden/>
+              </w:rPr>
+              <w:instrText xml:space="preserve"> PAGEREF _Toc498116247 \h </w:instrText>
+            </w:r>
+            <w:r>
+              <w:rPr>
+                <w:noProof/>
+                <w:webHidden/>
+              </w:rPr>
+            </w:r>
+            <w:r>
+              <w:rPr>
+                <w:noProof/>
+                <w:webHidden/>
+              </w:rPr>
+              <w:fldChar w:fldCharType="separate"/>
+            </w:r>
+            <w:r>
+              <w:rPr>
+                <w:noProof/>
+                <w:webHidden/>
+              </w:rPr>
+              <w:t>11</w:t>
+            </w:r>
+            <w:r>
+              <w:rPr>
+                <w:noProof/>
+                <w:webHidden/>
+              </w:rPr>
+              <w:fldChar w:fldCharType="end"/>
+            </w:r>
+          </w:hyperlink>
+        </w:p>
+        <w:p>
+          <w:pPr>
+            <w:pStyle w:val="TOC3"/>
+            <w:tabs>
+              <w:tab w:val="left" w:pos="1320"/>
+              <w:tab w:val="right" w:leader="dot" w:pos="9016"/>
+            </w:tabs>
+            <w:rPr>
+              <w:rFonts w:asciiTheme="minorHAnsi" w:eastAsiaTheme="minorEastAsia" w:hAnsiTheme="minorHAnsi" w:cstheme="minorBidi"/>
+              <w:noProof/>
+              <w:sz w:val="22"/>
+              <w:szCs w:val="22"/>
+              <w:lang w:eastAsia="en-GB"/>
+            </w:rPr>
+          </w:pPr>
+          <w:hyperlink w:anchor="_Toc498116248" w:history="1">
+            <w:r>
+              <w:rPr>
+                <w:rStyle w:val="Hyperlink"/>
+                <w:noProof/>
+              </w:rPr>
+              <w:t>2.5.5</w:t>
+            </w:r>
+            <w:r>
+              <w:rPr>
+                <w:rFonts w:asciiTheme="minorHAnsi" w:eastAsiaTheme="minorEastAsia" w:hAnsiTheme="minorHAnsi" w:cstheme="minorBidi"/>
+                <w:noProof/>
+                <w:sz w:val="22"/>
+                <w:szCs w:val="22"/>
+                <w:lang w:eastAsia="en-GB"/>
+              </w:rPr>
+              <w:tab/>
+            </w:r>
+            <w:r>
+              <w:rPr>
+                <w:rStyle w:val="Hyperlink"/>
+                <w:noProof/>
+              </w:rPr>
+              <w:t>Other Types of Genetic Programming</w:t>
+            </w:r>
+            <w:r>
+              <w:rPr>
+                <w:noProof/>
+                <w:webHidden/>
+              </w:rPr>
+              <w:tab/>
+            </w:r>
+            <w:r>
+              <w:rPr>
+                <w:noProof/>
+                <w:webHidden/>
+              </w:rPr>
+              <w:fldChar w:fldCharType="begin"/>
+            </w:r>
+            <w:r>
+              <w:rPr>
+                <w:noProof/>
+                <w:webHidden/>
+              </w:rPr>
+              <w:instrText xml:space="preserve"> PAGEREF _Toc498116248 \h </w:instrText>
+            </w:r>
+            <w:r>
+              <w:rPr>
+                <w:noProof/>
+                <w:webHidden/>
+              </w:rPr>
+            </w:r>
+            <w:r>
+              <w:rPr>
+                <w:noProof/>
+                <w:webHidden/>
+              </w:rPr>
+              <w:fldChar w:fldCharType="separate"/>
+            </w:r>
+            <w:r>
+              <w:rPr>
+                <w:noProof/>
+                <w:webHidden/>
+              </w:rPr>
+              <w:t>11</w:t>
             </w:r>
             <w:r>
               <w:rPr>
@@ -1653,7 +1846,7 @@
               <w:lang w:eastAsia="en-GB"/>
             </w:rPr>
           </w:pPr>
-          <w:hyperlink w:anchor="_Toc497776800" w:history="1">
+          <w:hyperlink w:anchor="_Toc498116249" w:history="1">
             <w:r>
               <w:rPr>
                 <w:rStyle w:val="Hyperlink"/>
@@ -1697,7 +1890,7 @@
                 <w:noProof/>
                 <w:webHidden/>
               </w:rPr>
-              <w:instrText xml:space="preserve"> PAGEREF _Toc497776800 \h </w:instrText>
+              <w:instrText xml:space="preserve"> PAGEREF _Toc498116249 \h </w:instrText>
             </w:r>
             <w:r>
               <w:rPr>
@@ -1717,7 +1910,7 @@
                 <w:noProof/>
                 <w:webHidden/>
               </w:rPr>
-              <w:t>11</w:t>
+              <w:t>12</w:t>
             </w:r>
             <w:r>
               <w:rPr>
@@ -1743,7 +1936,7 @@
               <w:lang w:eastAsia="en-GB"/>
             </w:rPr>
           </w:pPr>
-          <w:hyperlink w:anchor="_Toc497776801" w:history="1">
+          <w:hyperlink w:anchor="_Toc498116250" w:history="1">
             <w:r>
               <w:rPr>
                 <w:rStyle w:val="Hyperlink"/>
@@ -1787,7 +1980,7 @@
                 <w:noProof/>
                 <w:webHidden/>
               </w:rPr>
-              <w:instrText xml:space="preserve"> PAGEREF _Toc497776801 \h </w:instrText>
+              <w:instrText xml:space="preserve"> PAGEREF _Toc498116250 \h </w:instrText>
             </w:r>
             <w:r>
               <w:rPr>
@@ -1807,7 +2000,7 @@
                 <w:noProof/>
                 <w:webHidden/>
               </w:rPr>
-              <w:t>11</w:t>
+              <w:t>12</w:t>
             </w:r>
             <w:r>
               <w:rPr>
@@ -1833,7 +2026,7 @@
               <w:lang w:eastAsia="en-GB"/>
             </w:rPr>
           </w:pPr>
-          <w:hyperlink w:anchor="_Toc497776802" w:history="1">
+          <w:hyperlink w:anchor="_Toc498116251" w:history="1">
             <w:r>
               <w:rPr>
                 <w:rStyle w:val="Hyperlink"/>
@@ -1877,7 +2070,7 @@
                 <w:noProof/>
                 <w:webHidden/>
               </w:rPr>
-              <w:instrText xml:space="preserve"> PAGEREF _Toc497776802 \h </w:instrText>
+              <w:instrText xml:space="preserve"> PAGEREF _Toc498116251 \h </w:instrText>
             </w:r>
             <w:r>
               <w:rPr>
@@ -1897,7 +2090,7 @@
                 <w:noProof/>
                 <w:webHidden/>
               </w:rPr>
-              <w:t>11</w:t>
+              <w:t>12</w:t>
             </w:r>
             <w:r>
               <w:rPr>
@@ -1922,7 +2115,7 @@
               <w:lang w:eastAsia="en-GB"/>
             </w:rPr>
           </w:pPr>
-          <w:hyperlink w:anchor="_Toc497776803" w:history="1">
+          <w:hyperlink w:anchor="_Toc498116252" w:history="1">
             <w:r>
               <w:rPr>
                 <w:rStyle w:val="Hyperlink"/>
@@ -1966,7 +2159,7 @@
                 <w:noProof/>
                 <w:webHidden/>
               </w:rPr>
-              <w:instrText xml:space="preserve"> PAGEREF _Toc497776803 \h </w:instrText>
+              <w:instrText xml:space="preserve"> PAGEREF _Toc498116252 \h </w:instrText>
             </w:r>
             <w:r>
               <w:rPr>
@@ -1986,7 +2179,7 @@
                 <w:noProof/>
                 <w:webHidden/>
               </w:rPr>
-              <w:t>11</w:t>
+              <w:t>12</w:t>
             </w:r>
             <w:r>
               <w:rPr>
@@ -2011,7 +2204,7 @@
               <w:lang w:eastAsia="en-GB"/>
             </w:rPr>
           </w:pPr>
-          <w:hyperlink w:anchor="_Toc497776804" w:history="1">
+          <w:hyperlink w:anchor="_Toc498116253" w:history="1">
             <w:r>
               <w:rPr>
                 <w:rStyle w:val="Hyperlink"/>
@@ -2055,7 +2248,7 @@
                 <w:noProof/>
                 <w:webHidden/>
               </w:rPr>
-              <w:instrText xml:space="preserve"> PAGEREF _Toc497776804 \h </w:instrText>
+              <w:instrText xml:space="preserve"> PAGEREF _Toc498116253 \h </w:instrText>
             </w:r>
             <w:r>
               <w:rPr>
@@ -2075,7 +2268,7 @@
                 <w:noProof/>
                 <w:webHidden/>
               </w:rPr>
-              <w:t>11</w:t>
+              <w:t>12</w:t>
             </w:r>
             <w:r>
               <w:rPr>
@@ -2100,7 +2293,7 @@
               <w:lang w:eastAsia="en-GB"/>
             </w:rPr>
           </w:pPr>
-          <w:hyperlink w:anchor="_Toc497776805" w:history="1">
+          <w:hyperlink w:anchor="_Toc498116254" w:history="1">
             <w:r>
               <w:rPr>
                 <w:rStyle w:val="Hyperlink"/>
@@ -2144,7 +2337,7 @@
                 <w:noProof/>
                 <w:webHidden/>
               </w:rPr>
-              <w:instrText xml:space="preserve"> PAGEREF _Toc497776805 \h </w:instrText>
+              <w:instrText xml:space="preserve"> PAGEREF _Toc498116254 \h </w:instrText>
             </w:r>
             <w:r>
               <w:rPr>
@@ -2164,7 +2357,7 @@
                 <w:noProof/>
                 <w:webHidden/>
               </w:rPr>
-              <w:t>11</w:t>
+              <w:t>12</w:t>
             </w:r>
             <w:r>
               <w:rPr>
@@ -2190,7 +2383,7 @@
               <w:lang w:eastAsia="en-GB"/>
             </w:rPr>
           </w:pPr>
-          <w:hyperlink w:anchor="_Toc497776806" w:history="1">
+          <w:hyperlink w:anchor="_Toc498116255" w:history="1">
             <w:r>
               <w:rPr>
                 <w:rStyle w:val="Hyperlink"/>
@@ -2234,7 +2427,7 @@
                 <w:noProof/>
                 <w:webHidden/>
               </w:rPr>
-              <w:instrText xml:space="preserve"> PAGEREF _Toc497776806 \h </w:instrText>
+              <w:instrText xml:space="preserve"> PAGEREF _Toc498116255 \h </w:instrText>
             </w:r>
             <w:r>
               <w:rPr>
@@ -2254,7 +2447,7 @@
                 <w:noProof/>
                 <w:webHidden/>
               </w:rPr>
-              <w:t>11</w:t>
+              <w:t>12</w:t>
             </w:r>
             <w:r>
               <w:rPr>
@@ -2280,7 +2473,7 @@
               <w:lang w:eastAsia="en-GB"/>
             </w:rPr>
           </w:pPr>
-          <w:hyperlink w:anchor="_Toc497776807" w:history="1">
+          <w:hyperlink w:anchor="_Toc498116256" w:history="1">
             <w:r>
               <w:rPr>
                 <w:rStyle w:val="Hyperlink"/>
@@ -2324,7 +2517,7 @@
                 <w:noProof/>
                 <w:webHidden/>
               </w:rPr>
-              <w:instrText xml:space="preserve"> PAGEREF _Toc497776807 \h </w:instrText>
+              <w:instrText xml:space="preserve"> PAGEREF _Toc498116256 \h </w:instrText>
             </w:r>
             <w:r>
               <w:rPr>
@@ -2344,7 +2537,7 @@
                 <w:noProof/>
                 <w:webHidden/>
               </w:rPr>
-              <w:t>11</w:t>
+              <w:t>12</w:t>
             </w:r>
             <w:r>
               <w:rPr>
@@ -2369,7 +2562,7 @@
               <w:lang w:eastAsia="en-GB"/>
             </w:rPr>
           </w:pPr>
-          <w:hyperlink w:anchor="_Toc497776808" w:history="1">
+          <w:hyperlink w:anchor="_Toc498116257" w:history="1">
             <w:r>
               <w:rPr>
                 <w:rStyle w:val="Hyperlink"/>
@@ -2413,7 +2606,7 @@
                 <w:noProof/>
                 <w:webHidden/>
               </w:rPr>
-              <w:instrText xml:space="preserve"> PAGEREF _Toc497776808 \h </w:instrText>
+              <w:instrText xml:space="preserve"> PAGEREF _Toc498116257 \h </w:instrText>
             </w:r>
             <w:r>
               <w:rPr>
@@ -2433,7 +2626,7 @@
                 <w:noProof/>
                 <w:webHidden/>
               </w:rPr>
-              <w:t>11</w:t>
+              <w:t>12</w:t>
             </w:r>
             <w:r>
               <w:rPr>
@@ -2458,7 +2651,7 @@
               <w:lang w:eastAsia="en-GB"/>
             </w:rPr>
           </w:pPr>
-          <w:hyperlink w:anchor="_Toc497776809" w:history="1">
+          <w:hyperlink w:anchor="_Toc498116258" w:history="1">
             <w:r>
               <w:rPr>
                 <w:rStyle w:val="Hyperlink"/>
@@ -2502,7 +2695,7 @@
                 <w:noProof/>
                 <w:webHidden/>
               </w:rPr>
-              <w:instrText xml:space="preserve"> PAGEREF _Toc497776809 \h </w:instrText>
+              <w:instrText xml:space="preserve"> PAGEREF _Toc498116258 \h </w:instrText>
             </w:r>
             <w:r>
               <w:rPr>
@@ -2548,7 +2741,7 @@
               <w:lang w:eastAsia="en-GB"/>
             </w:rPr>
           </w:pPr>
-          <w:hyperlink w:anchor="_Toc497776810" w:history="1">
+          <w:hyperlink w:anchor="_Toc498116259" w:history="1">
             <w:r>
               <w:rPr>
                 <w:rStyle w:val="Hyperlink"/>
@@ -2592,7 +2785,7 @@
                 <w:noProof/>
                 <w:webHidden/>
               </w:rPr>
-              <w:instrText xml:space="preserve"> PAGEREF _Toc497776810 \h </w:instrText>
+              <w:instrText xml:space="preserve"> PAGEREF _Toc498116259 \h </w:instrText>
             </w:r>
             <w:r>
               <w:rPr>
@@ -2612,7 +2805,7 @@
                 <w:noProof/>
                 <w:webHidden/>
               </w:rPr>
-              <w:t>12</w:t>
+              <w:t>13</w:t>
             </w:r>
             <w:r>
               <w:rPr>
@@ -2638,7 +2831,7 @@
               <w:lang w:eastAsia="en-GB"/>
             </w:rPr>
           </w:pPr>
-          <w:hyperlink w:anchor="_Toc497776811" w:history="1">
+          <w:hyperlink w:anchor="_Toc498116260" w:history="1">
             <w:r>
               <w:rPr>
                 <w:rStyle w:val="Hyperlink"/>
@@ -2682,7 +2875,7 @@
                 <w:noProof/>
                 <w:webHidden/>
               </w:rPr>
-              <w:instrText xml:space="preserve"> PAGEREF _Toc497776811 \h </w:instrText>
+              <w:instrText xml:space="preserve"> PAGEREF _Toc498116260 \h </w:instrText>
             </w:r>
             <w:r>
               <w:rPr>
@@ -2702,7 +2895,7 @@
                 <w:noProof/>
                 <w:webHidden/>
               </w:rPr>
-              <w:t>12</w:t>
+              <w:t>13</w:t>
             </w:r>
             <w:r>
               <w:rPr>
@@ -2728,7 +2921,7 @@
               <w:lang w:eastAsia="en-GB"/>
             </w:rPr>
           </w:pPr>
-          <w:hyperlink w:anchor="_Toc497776812" w:history="1">
+          <w:hyperlink w:anchor="_Toc498116261" w:history="1">
             <w:r>
               <w:rPr>
                 <w:rStyle w:val="Hyperlink"/>
@@ -2772,7 +2965,7 @@
                 <w:noProof/>
                 <w:webHidden/>
               </w:rPr>
-              <w:instrText xml:space="preserve"> PAGEREF _Toc497776812 \h </w:instrText>
+              <w:instrText xml:space="preserve"> PAGEREF _Toc498116261 \h </w:instrText>
             </w:r>
             <w:r>
               <w:rPr>
@@ -2792,7 +2985,7 @@
                 <w:noProof/>
                 <w:webHidden/>
               </w:rPr>
-              <w:t>12</w:t>
+              <w:t>13</w:t>
             </w:r>
             <w:r>
               <w:rPr>
@@ -2818,7 +3011,7 @@
               <w:lang w:eastAsia="en-GB"/>
             </w:rPr>
           </w:pPr>
-          <w:hyperlink w:anchor="_Toc497776813" w:history="1">
+          <w:hyperlink w:anchor="_Toc498116262" w:history="1">
             <w:r>
               <w:rPr>
                 <w:rStyle w:val="Hyperlink"/>
@@ -2862,7 +3055,7 @@
                 <w:noProof/>
                 <w:webHidden/>
               </w:rPr>
-              <w:instrText xml:space="preserve"> PAGEREF _Toc497776813 \h </w:instrText>
+              <w:instrText xml:space="preserve"> PAGEREF _Toc498116262 \h </w:instrText>
             </w:r>
             <w:r>
               <w:rPr>
@@ -2882,7 +3075,7 @@
                 <w:noProof/>
                 <w:webHidden/>
               </w:rPr>
-              <w:t>12</w:t>
+              <w:t>13</w:t>
             </w:r>
             <w:r>
               <w:rPr>
@@ -2908,7 +3101,7 @@
               <w:lang w:eastAsia="en-GB"/>
             </w:rPr>
           </w:pPr>
-          <w:hyperlink w:anchor="_Toc497776814" w:history="1">
+          <w:hyperlink w:anchor="_Toc498116263" w:history="1">
             <w:r>
               <w:rPr>
                 <w:rStyle w:val="Hyperlink"/>
@@ -2952,7 +3145,7 @@
                 <w:noProof/>
                 <w:webHidden/>
               </w:rPr>
-              <w:instrText xml:space="preserve"> PAGEREF _Toc497776814 \h </w:instrText>
+              <w:instrText xml:space="preserve"> PAGEREF _Toc498116263 \h </w:instrText>
             </w:r>
             <w:r>
               <w:rPr>
@@ -2972,7 +3165,7 @@
                 <w:noProof/>
                 <w:webHidden/>
               </w:rPr>
-              <w:t>12</w:t>
+              <w:t>13</w:t>
             </w:r>
             <w:r>
               <w:rPr>
@@ -2998,7 +3191,7 @@
               <w:lang w:eastAsia="en-GB"/>
             </w:rPr>
           </w:pPr>
-          <w:hyperlink w:anchor="_Toc497776815" w:history="1">
+          <w:hyperlink w:anchor="_Toc498116264" w:history="1">
             <w:r>
               <w:rPr>
                 <w:rStyle w:val="Hyperlink"/>
@@ -3042,7 +3235,7 @@
                 <w:noProof/>
                 <w:webHidden/>
               </w:rPr>
-              <w:instrText xml:space="preserve"> PAGEREF _Toc497776815 \h </w:instrText>
+              <w:instrText xml:space="preserve"> PAGEREF _Toc498116264 \h </w:instrText>
             </w:r>
             <w:r>
               <w:rPr>
@@ -3062,7 +3255,7 @@
                 <w:noProof/>
                 <w:webHidden/>
               </w:rPr>
-              <w:t>12</w:t>
+              <w:t>13</w:t>
             </w:r>
             <w:r>
               <w:rPr>
@@ -3088,7 +3281,7 @@
               <w:lang w:eastAsia="en-GB"/>
             </w:rPr>
           </w:pPr>
-          <w:hyperlink w:anchor="_Toc497776816" w:history="1">
+          <w:hyperlink w:anchor="_Toc498116265" w:history="1">
             <w:r>
               <w:rPr>
                 <w:rStyle w:val="Hyperlink"/>
@@ -3132,7 +3325,7 @@
                 <w:noProof/>
                 <w:webHidden/>
               </w:rPr>
-              <w:instrText xml:space="preserve"> PAGEREF _Toc497776816 \h </w:instrText>
+              <w:instrText xml:space="preserve"> PAGEREF _Toc498116265 \h </w:instrText>
             </w:r>
             <w:r>
               <w:rPr>
@@ -3152,7 +3345,7 @@
                 <w:noProof/>
                 <w:webHidden/>
               </w:rPr>
-              <w:t>12</w:t>
+              <w:t>13</w:t>
             </w:r>
             <w:r>
               <w:rPr>
@@ -3177,7 +3370,7 @@
               <w:lang w:eastAsia="en-GB"/>
             </w:rPr>
           </w:pPr>
-          <w:hyperlink w:anchor="_Toc497776817" w:history="1">
+          <w:hyperlink w:anchor="_Toc498116266" w:history="1">
             <w:r>
               <w:rPr>
                 <w:rStyle w:val="Hyperlink"/>
@@ -3221,7 +3414,7 @@
                 <w:noProof/>
                 <w:webHidden/>
               </w:rPr>
-              <w:instrText xml:space="preserve"> PAGEREF _Toc497776817 \h </w:instrText>
+              <w:instrText xml:space="preserve"> PAGEREF _Toc498116266 \h </w:instrText>
             </w:r>
             <w:r>
               <w:rPr>
@@ -3241,7 +3434,7 @@
                 <w:noProof/>
                 <w:webHidden/>
               </w:rPr>
-              <w:t>13</w:t>
+              <w:t>14</w:t>
             </w:r>
             <w:r>
               <w:rPr>
@@ -3266,7 +3459,7 @@
               <w:lang w:eastAsia="en-GB"/>
             </w:rPr>
           </w:pPr>
-          <w:hyperlink w:anchor="_Toc497776818" w:history="1">
+          <w:hyperlink w:anchor="_Toc498116267" w:history="1">
             <w:r>
               <w:rPr>
                 <w:rStyle w:val="Hyperlink"/>
@@ -3310,7 +3503,7 @@
                 <w:noProof/>
                 <w:webHidden/>
               </w:rPr>
-              <w:instrText xml:space="preserve"> PAGEREF _Toc497776818 \h </w:instrText>
+              <w:instrText xml:space="preserve"> PAGEREF _Toc498116267 \h </w:instrText>
             </w:r>
             <w:r>
               <w:rPr>
@@ -3330,7 +3523,7 @@
                 <w:noProof/>
                 <w:webHidden/>
               </w:rPr>
-              <w:t>15</w:t>
+              <w:t>17</w:t>
             </w:r>
             <w:r>
               <w:rPr>
@@ -3373,23 +3566,23 @@
       <w:pPr>
         <w:pStyle w:val="Heading1"/>
       </w:pPr>
-      <w:bookmarkStart w:id="0" w:name="_Toc495493774"/>
-      <w:bookmarkStart w:id="1" w:name="_Toc497776786"/>
+      <w:bookmarkStart w:id="1" w:name="_Toc495493774"/>
+      <w:bookmarkStart w:id="2" w:name="_Toc498116233"/>
       <w:r>
         <w:t>Introduction</w:t>
       </w:r>
-      <w:bookmarkEnd w:id="0"/>
       <w:bookmarkEnd w:id="1"/>
+      <w:bookmarkEnd w:id="2"/>
     </w:p>
     <w:p>
       <w:pPr>
         <w:pStyle w:val="Heading2"/>
       </w:pPr>
-      <w:bookmarkStart w:id="2" w:name="_Toc497776787"/>
+      <w:bookmarkStart w:id="3" w:name="_Toc498116234"/>
       <w:r>
         <w:t>Purpose</w:t>
       </w:r>
-      <w:bookmarkEnd w:id="2"/>
+      <w:bookmarkEnd w:id="3"/>
     </w:p>
     <w:p>
       <w:r>
@@ -3400,14 +3593,14 @@
       <w:pPr>
         <w:pStyle w:val="Heading2"/>
       </w:pPr>
-      <w:bookmarkStart w:id="3" w:name="_Toc497776788"/>
+      <w:bookmarkStart w:id="4" w:name="_Toc498116235"/>
       <w:r>
         <w:t xml:space="preserve">Aims and </w:t>
       </w:r>
       <w:r>
         <w:t>Motivations</w:t>
       </w:r>
-      <w:bookmarkEnd w:id="3"/>
+      <w:bookmarkEnd w:id="4"/>
     </w:p>
     <w:p>
       <w:r>
@@ -3736,22 +3929,22 @@
       <w:pPr>
         <w:pStyle w:val="Heading1"/>
       </w:pPr>
-      <w:bookmarkStart w:id="4" w:name="_Toc497776789"/>
+      <w:bookmarkStart w:id="5" w:name="_Toc498116236"/>
       <w:r>
         <w:lastRenderedPageBreak/>
         <w:t>Bio-inspired Computing</w:t>
       </w:r>
-      <w:bookmarkEnd w:id="4"/>
+      <w:bookmarkEnd w:id="5"/>
     </w:p>
     <w:p>
       <w:pPr>
         <w:pStyle w:val="Heading2"/>
       </w:pPr>
-      <w:bookmarkStart w:id="5" w:name="_Toc497776790"/>
+      <w:bookmarkStart w:id="6" w:name="_Toc498116237"/>
       <w:r>
         <w:t>Genetic Algorithms</w:t>
       </w:r>
-      <w:bookmarkEnd w:id="5"/>
+      <w:bookmarkEnd w:id="6"/>
     </w:p>
     <w:p>
       <w:r>
@@ -3833,7 +4026,15 @@
         <w:t xml:space="preserve"> and can help to expl</w:t>
       </w:r>
       <w:r>
-        <w:t>ore the search space quickly (Sivanandam &amp; Deepa, 2008)</w:t>
+        <w:t>ore the search space quickly (</w:t>
+      </w:r>
+      <w:proofErr w:type="spellStart"/>
+      <w:r>
+        <w:t>Sivanandam</w:t>
+      </w:r>
+      <w:proofErr w:type="spellEnd"/>
+      <w:r>
+        <w:t xml:space="preserve"> &amp; Deepa, 2008)</w:t>
       </w:r>
       <w:r>
         <w:t xml:space="preserve">. </w:t>
@@ -3903,8 +4104,13 @@
         <w:t>he performance of GA’</w:t>
       </w:r>
       <w:r>
-        <w:t>s are</w:t>
-      </w:r>
+        <w:t xml:space="preserve">s </w:t>
+      </w:r>
+      <w:proofErr w:type="gramStart"/>
+      <w:r>
+        <w:t>are</w:t>
+      </w:r>
+      <w:proofErr w:type="gramEnd"/>
       <w:r>
         <w:t xml:space="preserve"> reduced significantly in problems which have very high </w:t>
       </w:r>
@@ -3932,18 +4138,26 @@
       <w:pPr>
         <w:pStyle w:val="Heading2"/>
       </w:pPr>
-      <w:bookmarkStart w:id="6" w:name="_Toc497776791"/>
+      <w:bookmarkStart w:id="7" w:name="_Toc498116238"/>
       <w:r>
         <w:t>Cellular Automata</w:t>
       </w:r>
-      <w:bookmarkEnd w:id="6"/>
+      <w:bookmarkEnd w:id="7"/>
     </w:p>
     <w:p>
       <w:r>
         <w:t xml:space="preserve">Although </w:t>
       </w:r>
       <w:r>
-        <w:t xml:space="preserve">Cellular Automata (CA) were originally outlined by von Neumann and Stanislaw Ulam with the motivation of modelling </w:t>
+        <w:t xml:space="preserve">Cellular Automata (CA) were originally outlined by von Neumann and Stanislaw </w:t>
+      </w:r>
+      <w:proofErr w:type="spellStart"/>
+      <w:r>
+        <w:t>Ulam</w:t>
+      </w:r>
+      <w:proofErr w:type="spellEnd"/>
+      <w:r>
+        <w:t xml:space="preserve"> with the motivation of modelling </w:t>
       </w:r>
       <w:r>
         <w:t>biological se</w:t>
@@ -3955,7 +4169,15 @@
         <w:t xml:space="preserve"> they did not gain widespread interest until John Conway’s “Game</w:t>
       </w:r>
       <w:r>
-        <w:t xml:space="preserve"> of Life” was revealed in 1970 (Adamatzky, 2010)</w:t>
+        <w:t xml:space="preserve"> of Life” was revealed in 1970 (</w:t>
+      </w:r>
+      <w:proofErr w:type="spellStart"/>
+      <w:r>
+        <w:t>Adamatzky</w:t>
+      </w:r>
+      <w:proofErr w:type="spellEnd"/>
+      <w:r>
+        <w:t>, 2010)</w:t>
       </w:r>
       <w:r>
         <w:t xml:space="preserve">. </w:t>
@@ -3966,8 +4188,13 @@
       <w:r>
         <w:t xml:space="preserve"> are mathematical models consisting of simple components with local interactions (</w:t>
       </w:r>
-      <w:r>
-        <w:t xml:space="preserve">Navid &amp; Bagheri, 2013) </w:t>
+      <w:proofErr w:type="spellStart"/>
+      <w:r>
+        <w:t>Navid</w:t>
+      </w:r>
+      <w:proofErr w:type="spellEnd"/>
+      <w:r>
+        <w:t xml:space="preserve"> &amp; Bagheri, 2013) </w:t>
       </w:r>
       <w:r>
         <w:t>which are made up</w:t>
@@ -4063,7 +4290,15 @@
         <w:t xml:space="preserve"> such as in the Moore neighbourhood which applies to two-dimensional automata and is defined as the 8 cells surrou</w:t>
       </w:r>
       <w:r>
-        <w:t>nd a given cell (Adamatzky, 2010)</w:t>
+        <w:t>nd a given cell (</w:t>
+      </w:r>
+      <w:proofErr w:type="spellStart"/>
+      <w:r>
+        <w:t>Adamatzky</w:t>
+      </w:r>
+      <w:proofErr w:type="spellEnd"/>
+      <w:r>
+        <w:t>, 2010)</w:t>
       </w:r>
       <w:r>
         <w:t>.</w:t>
@@ -4072,7 +4307,15 @@
         <w:t xml:space="preserve"> Another common neighbourhood is the von Neumann neighbourhood</w:t>
       </w:r>
       <w:r>
-        <w:t xml:space="preserve"> (Weisstein, 2003) which uses the cells directly above, below, to the left, and to the right of a given cell.</w:t>
+        <w:t xml:space="preserve"> (</w:t>
+      </w:r>
+      <w:proofErr w:type="spellStart"/>
+      <w:r>
+        <w:t>Weisstein</w:t>
+      </w:r>
+      <w:proofErr w:type="spellEnd"/>
+      <w:r>
+        <w:t>, 2003) which uses the cells directly above, below, to the left, and to the right of a given cell.</w:t>
       </w:r>
       <w:r>
         <w:t xml:space="preserve"> The boundaries of the lattice need conditions to handle the problem where a cell's neighbourhood is out of bounds. A common way of handling this problem is to wr</w:t>
@@ -4085,17 +4328,118 @@
       </w:r>
     </w:p>
     <w:p>
+      <w:r>
+        <w:lastRenderedPageBreak/>
+        <w:t>Cellular aut</w:t>
+      </w:r>
+      <w:r>
+        <w:t>omata can be used for the modelling of different processes. One such process is the spread of forest fires (</w:t>
+      </w:r>
+      <w:proofErr w:type="spellStart"/>
+      <w:r>
+        <w:t>Ghisu</w:t>
+      </w:r>
+      <w:proofErr w:type="spellEnd"/>
+      <w:r>
+        <w:t xml:space="preserve"> et al. 2015)</w:t>
+      </w:r>
+      <w:r>
+        <w:t>. Another is using them to generate random numbers that can be used in encryption (Sarkar, 2000).</w:t>
+      </w:r>
+    </w:p>
+    <w:p>
       <w:pPr>
         <w:pStyle w:val="Heading2"/>
       </w:pPr>
-      <w:bookmarkStart w:id="7" w:name="_Toc497776792"/>
+      <w:bookmarkStart w:id="8" w:name="_Toc498116239"/>
       <w:r>
         <w:t xml:space="preserve">Artificial </w:t>
       </w:r>
       <w:r>
         <w:t>Neural Networks</w:t>
       </w:r>
-      <w:bookmarkEnd w:id="7"/>
+      <w:bookmarkEnd w:id="8"/>
+    </w:p>
+    <w:p>
+      <w:r>
+        <w:t>Inspired by biological neural network</w:t>
+      </w:r>
+      <w:r>
+        <w:t>s, Artificial Neural Networks (ANN) are</w:t>
+      </w:r>
+      <w:r>
+        <w:t xml:space="preserve"> one of the </w:t>
+      </w:r>
+      <w:r>
+        <w:t>most widely used</w:t>
+      </w:r>
+      <w:r>
+        <w:t xml:space="preserve"> bio-inspired techniques. </w:t>
+      </w:r>
+      <w:r>
+        <w:t>McCulloch and Pitts (1943) are credited with the writing of the article which marked the beginning of Neurocomputing (Yadav et al. 2015). In the article they created a computational model for neural networks and showed that any arithmetic or logical function could be computed by a simple neural network.</w:t>
+      </w:r>
+      <w:r>
+        <w:t xml:space="preserve"> </w:t>
+      </w:r>
+      <w:r>
+        <w:t xml:space="preserve">According to (Yadav et al. 2015) an artificial neural network is an information processing system that has performance characteristics also present in biological neural networks. </w:t>
+      </w:r>
+      <w:r>
+        <w:t>Russel</w:t>
+      </w:r>
+      <w:r>
+        <w:t>l</w:t>
+      </w:r>
+      <w:r>
+        <w:t xml:space="preserve"> and </w:t>
+      </w:r>
+      <w:proofErr w:type="spellStart"/>
+      <w:r>
+        <w:t>Norvig</w:t>
+      </w:r>
+      <w:proofErr w:type="spellEnd"/>
+      <w:r>
+        <w:t xml:space="preserve"> (2009) formally define them as </w:t>
+      </w:r>
+      <w:r>
+        <w:t xml:space="preserve">collections of </w:t>
+      </w:r>
+      <w:r>
+        <w:t>nodes, or</w:t>
+      </w:r>
+      <w:r>
+        <w:t xml:space="preserve"> neurons, connected by directed links</w:t>
+      </w:r>
+      <w:r>
+        <w:t xml:space="preserve">. Each link has a continuous weight value which </w:t>
+      </w:r>
+      <w:r>
+        <w:t xml:space="preserve">governs the strength and sign of the link. Each node computes the weighted sum of its inputs and then applies an activation function to </w:t>
+      </w:r>
+      <w:r>
+        <w:t>produce an output value. The activation function works as a threshold which allows a network to represent nonlinear functions. Russel</w:t>
+      </w:r>
+      <w:r>
+        <w:t>l</w:t>
+      </w:r>
+      <w:r>
+        <w:t xml:space="preserve"> and </w:t>
+      </w:r>
+      <w:proofErr w:type="spellStart"/>
+      <w:r>
+        <w:t>Norvig</w:t>
+      </w:r>
+      <w:proofErr w:type="spellEnd"/>
+      <w:r>
+        <w:t xml:space="preserve"> (2009) also explain how this node definition can be connected to form a network. There are two main options which are feed-forward networks and recurrent networks. A feed-forward network’s connections form a directed acyclic graph as the nodes can only send information forward.</w:t>
+      </w:r>
+      <w:r>
+        <w:t xml:space="preserve"> Nodes in a recurrent network receive their output values as inputs which allows them to support short-term memory.</w:t>
+      </w:r>
+      <w:r>
+        <w:t xml:space="preserve"> Figures 2-1 and 2-2 show examples of a feed-forward and recurrent network respectively. </w:t>
+      </w:r>
     </w:p>
     <w:p>
       <w:r>
@@ -4104,8 +4448,8 @@
         </w:rPr>
         <w:lastRenderedPageBreak/>
         <w:pict>
-          <v:shape id="_x0000_s1042" type="#_x0000_t202" style="position:absolute;margin-left:229.55pt;margin-top:626.95pt;width:222.8pt;height:31.2pt;z-index:251674624;mso-position-horizontal-relative:text;mso-position-vertical-relative:text" stroked="f">
-            <v:textbox style="mso-fit-shape-to-text:t" inset="0,0,0,0">
+          <v:shape id="_x0000_s1042" type="#_x0000_t202" style="position:absolute;margin-left:228.35pt;margin-top:132.2pt;width:222.8pt;height:31.2pt;z-index:251662336;mso-position-horizontal-relative:text;mso-position-vertical-relative:text" stroked="f">
+            <v:textbox style="mso-next-textbox:#_x0000_s1042;mso-fit-shape-to-text:t" inset="0,0,0,0">
               <w:txbxContent>
                 <w:p>
                   <w:pPr>
@@ -4150,13 +4494,13 @@
           <w:lang w:eastAsia="en-GB"/>
         </w:rPr>
         <w:drawing>
-          <wp:anchor distT="0" distB="0" distL="114300" distR="114300" simplePos="0" relativeHeight="251656704" behindDoc="0" locked="0" layoutInCell="1" allowOverlap="1">
+          <wp:anchor distT="0" distB="0" distL="114300" distR="114300" simplePos="0" relativeHeight="251629056" behindDoc="0" locked="0" layoutInCell="1" allowOverlap="1">
             <wp:simplePos x="0" y="0"/>
             <wp:positionH relativeFrom="column">
               <wp:posOffset>2854325</wp:posOffset>
             </wp:positionH>
             <wp:positionV relativeFrom="paragraph">
-              <wp:posOffset>5824376</wp:posOffset>
+              <wp:posOffset>-507452</wp:posOffset>
             </wp:positionV>
             <wp:extent cx="2872105" cy="2078355"/>
             <wp:effectExtent l="0" t="0" r="0" b="0"/>
@@ -4215,18 +4559,57 @@
       <w:r>
         <w:rPr>
           <w:noProof/>
+        </w:rPr>
+        <w:pict>
+          <v:shape id="_x0000_s1041" type="#_x0000_t202" style="position:absolute;margin-left:26.3pt;margin-top:132.2pt;width:193.6pt;height:31.2pt;z-index:251661312;mso-position-horizontal-relative:text;mso-position-vertical-relative:text" stroked="f">
+            <v:textbox style="mso-next-textbox:#_x0000_s1041;mso-fit-shape-to-text:t" inset="0,0,0,0">
+              <w:txbxContent>
+                <w:p>
+                  <w:pPr>
+                    <w:pStyle w:val="Caption"/>
+                    <w:rPr>
+                      <w:noProof/>
+                      <w:sz w:val="20"/>
+                      <w:szCs w:val="20"/>
+                    </w:rPr>
+                  </w:pPr>
+                  <w:r>
+                    <w:t xml:space="preserve">Figure </w:t>
+                  </w:r>
+                  <w:fldSimple w:instr=" STYLEREF 1 \s ">
+                    <w:r>
+                      <w:rPr>
+                        <w:noProof/>
+                      </w:rPr>
+                      <w:t>2</w:t>
+                    </w:r>
+                  </w:fldSimple>
+                  <w:r>
+                    <w:noBreakHyphen/>
+                    <w:t>1: An example of a feed-forward neural network topology</w:t>
+                  </w:r>
+                </w:p>
+              </w:txbxContent>
+            </v:textbox>
+            <w10:wrap type="topAndBottom"/>
+          </v:shape>
+        </w:pict>
+      </w:r>
+      <w:r>
+        <w:rPr>
+          <w:noProof/>
           <w:lang w:eastAsia="en-GB"/>
         </w:rPr>
         <w:drawing>
-          <wp:anchor distT="0" distB="0" distL="114300" distR="114300" simplePos="0" relativeHeight="251679232" behindDoc="0" locked="0" layoutInCell="1" allowOverlap="1">
+          <wp:anchor distT="0" distB="0" distL="114300" distR="114300" simplePos="0" relativeHeight="251635200" behindDoc="0" locked="0" layoutInCell="1" allowOverlap="1">
             <wp:simplePos x="0" y="0"/>
             <wp:positionH relativeFrom="column">
-              <wp:posOffset>-540</wp:posOffset>
+              <wp:posOffset>102739</wp:posOffset>
             </wp:positionH>
             <wp:positionV relativeFrom="paragraph">
-              <wp:posOffset>5831205</wp:posOffset>
+              <wp:posOffset>-464076</wp:posOffset>
             </wp:positionV>
-            <wp:extent cx="2872105" cy="2099310"/>
+            <wp:extent cx="2750820" cy="2010410"/>
             <wp:effectExtent l="0" t="0" r="0" b="0"/>
             <wp:wrapTopAndBottom/>
             <wp:docPr id="4" name="Picture 4" descr="https://raw.githubusercontent.com/porteous54/Dissertation/master/Diagrams/Feed%20Forward%20NN.png?token=AVfKG9SHRI192urT1EtcHmy4i-bRXVRvks5aCvvPwA%3D%3D"/>
@@ -4258,7 +4641,7 @@
                   <pic:spPr bwMode="auto">
                     <a:xfrm>
                       <a:off x="0" y="0"/>
-                      <a:ext cx="2872105" cy="2099310"/>
+                      <a:ext cx="2750820" cy="2010410"/>
                     </a:xfrm>
                     <a:prstGeom prst="rect">
                       <a:avLst/>
@@ -4280,22 +4663,590 @@
           </wp:anchor>
         </w:drawing>
       </w:r>
+    </w:p>
+    <w:p>
+      <w:r>
+        <w:t>Due the amount of research applied to ANNs, there are many different topologies or arrangements and can be applied to a variety of problems. T</w:t>
+      </w:r>
+      <w:r>
+        <w:t>hey are useful for identifying relationships between variables or recognising patterns within data (Zhang</w:t>
+      </w:r>
+      <w:r>
+        <w:t>, 2009) and due to this are a common tool used in data mining</w:t>
+      </w:r>
+      <w:r>
+        <w:t xml:space="preserve"> where they have been applied to both</w:t>
+      </w:r>
+      <w:r>
+        <w:t xml:space="preserve"> supervised and unsupervised learning problems</w:t>
+      </w:r>
+      <w:r>
+        <w:t xml:space="preserve"> (Craven &amp; Shavlik, 1997).</w:t>
+      </w:r>
+    </w:p>
+    <w:p>
+      <w:pPr>
+        <w:pStyle w:val="Heading2"/>
+      </w:pPr>
+      <w:bookmarkStart w:id="9" w:name="_Toc498116240"/>
+      <w:r>
+        <w:t>Swarm Intelligence</w:t>
+      </w:r>
+      <w:bookmarkEnd w:id="9"/>
+    </w:p>
+    <w:p>
+      <w:r>
+        <w:t>Swarm Intelligence is an area of algorithms which have gained a lot of popularity due to their versatility and their efficiency in solving nonlinear design problems (</w:t>
+      </w:r>
+      <w:r>
+        <w:t>Yang</w:t>
+      </w:r>
+      <w:r>
+        <w:t xml:space="preserve"> &amp; </w:t>
+      </w:r>
+      <w:proofErr w:type="spellStart"/>
+      <w:r>
+        <w:t>Karamanoglu</w:t>
+      </w:r>
+      <w:proofErr w:type="spellEnd"/>
+      <w:r>
+        <w:t>, 2013).</w:t>
+      </w:r>
+      <w:r>
+        <w:t xml:space="preserve"> I will cover two of the main swarm intelligence algorithms, namely Ant Colony Optimisation (ACO) and Particle Swarm Optimisation. </w:t>
+      </w:r>
+    </w:p>
+    <w:p>
+      <w:pPr>
+        <w:pStyle w:val="Heading3"/>
+      </w:pPr>
+      <w:bookmarkStart w:id="10" w:name="_Toc498116241"/>
+      <w:r>
+        <w:t>Ant Colony Optimisation</w:t>
+      </w:r>
+      <w:bookmarkEnd w:id="10"/>
+    </w:p>
+    <w:p>
+      <w:r>
+        <w:t>This algorithm takes inspiration from real ant colonies. Ants use pheromone to mark paths leading to food to communicate its location indirectly to other ants (</w:t>
+      </w:r>
+      <w:proofErr w:type="spellStart"/>
+      <w:r>
+        <w:t>Khushaba</w:t>
+      </w:r>
+      <w:proofErr w:type="spellEnd"/>
+      <w:r>
+        <w:t xml:space="preserve"> et al. 2008). </w:t>
+      </w:r>
+      <w:proofErr w:type="spellStart"/>
+      <w:r>
+        <w:t>Khushaba</w:t>
+      </w:r>
+      <w:proofErr w:type="spellEnd"/>
+      <w:r>
+        <w:t xml:space="preserve"> et al. (2008) continue to explain the behaviour of ants foraging for food. The amount of pheromone deposited depends on the distance to the food source, and the quality and quantity of the food source. </w:t>
+      </w:r>
+      <w:r>
+        <w:t xml:space="preserve">The paths that are shorter are visited more on average due to more pheromone existing on the path. After a </w:t>
+      </w:r>
+      <w:r>
+        <w:t>period</w:t>
+      </w:r>
+      <w:r>
+        <w:t>,</w:t>
+      </w:r>
+      <w:r>
+        <w:t xml:space="preserve"> the difference in the amount of pheromone between the path options is large enough so that future </w:t>
+      </w:r>
+      <w:r>
+        <w:t>ants to come across the paths are</w:t>
+      </w:r>
+      <w:r>
+        <w:t xml:space="preserve"> likely to follow the path previously </w:t>
+      </w:r>
+      <w:r>
+        <w:lastRenderedPageBreak/>
+        <w:t xml:space="preserve">marked and reinforce the </w:t>
+      </w:r>
+      <w:r>
+        <w:t>option</w:t>
+      </w:r>
+      <w:r>
+        <w:t xml:space="preserve"> with their own pheromone (</w:t>
+      </w:r>
+      <w:r>
+        <w:t>Dorigo &amp; Gambardella, 1997)</w:t>
+      </w:r>
+      <w:r>
+        <w:t xml:space="preserve">. </w:t>
+      </w:r>
+      <w:r>
+        <w:t xml:space="preserve">The quality of a solution to a problem can be modelled as the concentration of pheromone on a path according to (Yang &amp; </w:t>
+      </w:r>
+      <w:proofErr w:type="spellStart"/>
+      <w:r>
+        <w:t>Karamanoglu</w:t>
+      </w:r>
+      <w:proofErr w:type="spellEnd"/>
+      <w:r>
+        <w:t>, 2013). Due to the solution being modelled this way, the algorithm generally produces routes and paths evident from their higher concentrations, thus ant algorithms are well suited to discrete optimisation problems.</w:t>
+      </w:r>
+    </w:p>
+    <w:p>
+      <w:pPr>
+        <w:spacing w:after="0"/>
+      </w:pPr>
+    </w:p>
+    <w:p>
+      <w:r>
+        <w:t>The</w:t>
+      </w:r>
+      <w:r>
+        <w:t xml:space="preserve"> ACO was originally used to solve the Travelling Salesman Problem and was effective at finding good solutions (</w:t>
+      </w:r>
+      <w:proofErr w:type="spellStart"/>
+      <w:r>
+        <w:t>Khushaba</w:t>
+      </w:r>
+      <w:proofErr w:type="spellEnd"/>
+      <w:r>
+        <w:t xml:space="preserve"> et al. 2008). ACO has been applied as a searching method within feature selection problems</w:t>
+      </w:r>
+      <w:r>
+        <w:t xml:space="preserve"> namely in areas of face and speech recognition problems (</w:t>
+      </w:r>
+      <w:proofErr w:type="spellStart"/>
+      <w:r>
+        <w:t>Khushaba</w:t>
+      </w:r>
+      <w:proofErr w:type="spellEnd"/>
+      <w:r>
+        <w:t xml:space="preserve"> et al. 2008).</w:t>
+      </w:r>
+      <w:r>
+        <w:t xml:space="preserve"> Feature selection </w:t>
+      </w:r>
+      <w:r>
+        <w:t>is the process of reducing data with high dimensions into a lower dimension while keeping as close to the same amount of information as possible</w:t>
+      </w:r>
+      <w:r>
+        <w:t xml:space="preserve"> (Khan &amp; </w:t>
+      </w:r>
+      <w:proofErr w:type="spellStart"/>
+      <w:r>
+        <w:t>Baig</w:t>
+      </w:r>
+      <w:proofErr w:type="spellEnd"/>
+      <w:r>
+        <w:t>, 2015)</w:t>
+      </w:r>
+      <w:r>
+        <w:t>.</w:t>
+      </w:r>
+    </w:p>
+    <w:p>
+      <w:pPr>
+        <w:pStyle w:val="Heading3"/>
+      </w:pPr>
+      <w:bookmarkStart w:id="11" w:name="_Toc498116242"/>
+      <w:r>
+        <w:t>Particle Swarm Optimisation</w:t>
+      </w:r>
+      <w:bookmarkEnd w:id="11"/>
+    </w:p>
+    <w:p>
+      <w:r>
+        <w:t xml:space="preserve">The collective behaviour of different animal species is the basis for </w:t>
+      </w:r>
+      <w:r>
+        <w:t xml:space="preserve">Particle Swarm </w:t>
+      </w:r>
+      <w:r>
+        <w:t>Optimisation</w:t>
+      </w:r>
+      <w:r>
+        <w:t xml:space="preserve"> (PSO</w:t>
+      </w:r>
+      <w:r>
+        <w:t xml:space="preserve">). Behaviours such as fish schooling, insect </w:t>
+      </w:r>
+      <w:r>
+        <w:t>swarming,</w:t>
+      </w:r>
+      <w:r>
+        <w:t xml:space="preserve"> and birds flocking are examples of such behaviour (</w:t>
+      </w:r>
+      <w:r>
+        <w:t>Saka et al. 2013).</w:t>
+      </w:r>
+      <w:r>
+        <w:t xml:space="preserve"> </w:t>
+      </w:r>
+      <w:r>
+        <w:t xml:space="preserve">Many newer algorithms that are based on swarm intelligence have taken inspiration from different </w:t>
+      </w:r>
+      <w:r>
+        <w:t>areas,</w:t>
+      </w:r>
+      <w:r>
+        <w:t xml:space="preserve"> but </w:t>
+      </w:r>
+      <w:r>
+        <w:t>still</w:t>
+      </w:r>
+      <w:r>
+        <w:t xml:space="preserve"> share </w:t>
+      </w:r>
+      <w:r>
+        <w:t>connections</w:t>
+      </w:r>
+      <w:r>
+        <w:t xml:space="preserve"> to components used </w:t>
+      </w:r>
+      <w:r>
+        <w:t>with</w:t>
+      </w:r>
+      <w:r>
+        <w:t xml:space="preserve">in PSO, thus it can be said that PSO established the </w:t>
+      </w:r>
+      <w:r>
+        <w:t>foundational ideas</w:t>
+      </w:r>
+      <w:r>
+        <w:t xml:space="preserve"> of swarm intelligence based computation as Yang (2014) describes. </w:t>
+      </w:r>
+    </w:p>
+    <w:p>
+      <w:pPr>
+        <w:spacing w:after="0"/>
+      </w:pPr>
+    </w:p>
+    <w:p>
+      <w:r>
+        <w:t>Particle Swarm Optimisation</w:t>
+      </w:r>
+      <w:r>
+        <w:t xml:space="preserve"> was </w:t>
+      </w:r>
+      <w:r>
+        <w:t xml:space="preserve">developed by Eberhart and Kennedy (1995) and they state in this article that it can be used to solve many of the same problems as the previously described area, Genetic Algorithms, but does not suffer from </w:t>
+      </w:r>
+      <w:r>
+        <w:t xml:space="preserve">some of </w:t>
+      </w:r>
+      <w:r>
+        <w:t xml:space="preserve">the </w:t>
+      </w:r>
+      <w:r>
+        <w:t xml:space="preserve">same difficulties. </w:t>
+      </w:r>
+      <w:r>
+        <w:t xml:space="preserve">Since it can be used to solve the same types of problems, it is useful to compare the algorithms stating the differences. As mentioned previously, GA use operators known as mutation and crossover, but this is not present in PSO. Instead it </w:t>
+      </w:r>
+      <w:r>
+        <w:lastRenderedPageBreak/>
+        <w:t>uses random real-numbers and allows the particles to communicate with each other (Yang, 2014).</w:t>
+      </w:r>
+      <w:r>
+        <w:t xml:space="preserve"> Yang (2014) also continues to explain that PSO is easier to implement due to no encoding or decoding of the solution being used.</w:t>
+      </w:r>
+      <w:r>
+        <w:t xml:space="preserve"> Eberhart and Kennedy (1995) describe the PSO concept as being like a GA in that a starting population of random candidate solutions is used but differ in that each solution is given a velocity value and is then “flown” through hyperspace. Solutions in PSO are referred to as particles. Each of these particles has memory, which is not a feature in a GA. This stores</w:t>
+      </w:r>
+      <w:r>
+        <w:t xml:space="preserve"> a value called the pbest which is</w:t>
+      </w:r>
+      <w:r>
+        <w:t xml:space="preserve"> the coordinates of the best solution found so far in the search space.</w:t>
+      </w:r>
+      <w:r>
+        <w:t xml:space="preserve"> The gbest is also stored by the particle swarm optimiser which is the best solution found by any</w:t>
+      </w:r>
+      <w:r>
+        <w:t xml:space="preserve"> of the population of particles. </w:t>
+      </w:r>
+      <w:r>
+        <w:t xml:space="preserve">The search space is explored by the particles moving through the space, the moves are decided by referring to the particles own performance so far and the collective performance of the entire swarm (Saka et al. 2013). </w:t>
+      </w:r>
+    </w:p>
+    <w:p>
+      <w:pPr>
+        <w:spacing w:after="0"/>
+      </w:pPr>
+    </w:p>
+    <w:p>
+      <w:r>
+        <w:t xml:space="preserve">Cho et al. (2011) discuss some of the challenges faced by the PSO topology defined by Eberhart and Kennedy (1995). Using gbest helps particles to converge to a solution quickly as they are attracted to move towards the global best solution found by the swarm. This is a problem as often the particles are trapped in a local maximum because not enough of the search space was explored before converging. Another topology which Cho et al. (2011) describe is lbest. In this, particles can only communicate with a select number of other particles allowing for a more thorough exploration to take place, but convergence occurs </w:t>
+      </w:r>
+      <w:r>
+        <w:t>slower</w:t>
+      </w:r>
+      <w:r>
+        <w:t xml:space="preserve"> than gbest.</w:t>
+      </w:r>
+    </w:p>
+    <w:p>
+      <w:pPr>
+        <w:pStyle w:val="Heading2"/>
+      </w:pPr>
+      <w:bookmarkStart w:id="12" w:name="_Toc498116243"/>
+      <w:r>
+        <w:t>Genetic Programming</w:t>
+      </w:r>
+      <w:bookmarkEnd w:id="12"/>
+    </w:p>
+    <w:p>
+      <w:r>
+        <w:t>Genetic Programming</w:t>
+      </w:r>
+      <w:r>
+        <w:t xml:space="preserve"> (GP)</w:t>
+      </w:r>
+      <w:r>
+        <w:t xml:space="preserve"> is </w:t>
+      </w:r>
+      <w:r>
+        <w:t xml:space="preserve">the last area of bio-inspired computing that I will cover and is </w:t>
+      </w:r>
+      <w:r>
+        <w:t xml:space="preserve">an area interested in using </w:t>
+      </w:r>
+      <w:r>
+        <w:t>natural selection to automatically evolve computer programs (Miller, 2011)</w:t>
+      </w:r>
+      <w:r>
+        <w:t>.</w:t>
+      </w:r>
+      <w:r>
+        <w:t xml:space="preserve"> </w:t>
+      </w:r>
+      <w:proofErr w:type="spellStart"/>
+      <w:r>
+        <w:t>Koza</w:t>
+      </w:r>
+      <w:proofErr w:type="spellEnd"/>
+      <w:r>
+        <w:t xml:space="preserve"> (199</w:t>
+      </w:r>
+      <w:r>
+        <w:t>2</w:t>
+      </w:r>
+      <w:r>
+        <w:t>) describes the structure of</w:t>
+      </w:r>
+      <w:r>
+        <w:t xml:space="preserve"> a</w:t>
+      </w:r>
+      <w:r>
+        <w:t xml:space="preserve"> GP algorithm by stating that it starts with an initial population consisting of randomly generated computer programs. These programs consist of functions and terminals defined </w:t>
+      </w:r>
+      <w:r>
+        <w:lastRenderedPageBreak/>
+        <w:t xml:space="preserve">according to the domain of the problem. Functions can be anything from arithmetic or programming operations to mathematical or programming functions. </w:t>
+      </w:r>
+      <w:r>
+        <w:t xml:space="preserve">The </w:t>
+      </w:r>
+      <w:r>
+        <w:t xml:space="preserve">collection of allowed </w:t>
+      </w:r>
+      <w:r>
+        <w:t xml:space="preserve">functions </w:t>
+      </w:r>
+      <w:r>
+        <w:t>is</w:t>
+      </w:r>
+      <w:r>
+        <w:t xml:space="preserve"> called the function set. </w:t>
+      </w:r>
+      <w:r>
+        <w:t>These functions can branch int</w:t>
+      </w:r>
+      <w:r>
+        <w:t>o other functions or terminals. T</w:t>
+      </w:r>
+      <w:r>
+        <w:t xml:space="preserve">erminals are </w:t>
+      </w:r>
+      <w:r>
+        <w:t xml:space="preserve">the variables and constants allowed in the program. The collection of terminals is called the terminal set. </w:t>
+      </w:r>
+      <w:proofErr w:type="spellStart"/>
+      <w:r>
+        <w:t>Koza</w:t>
+      </w:r>
+      <w:proofErr w:type="spellEnd"/>
+      <w:r>
+        <w:t xml:space="preserve"> (199</w:t>
+      </w:r>
+      <w:r>
+        <w:t>2</w:t>
+      </w:r>
+      <w:r>
+        <w:t>) continues by stating that each of these programs are measured according to their fitness value, that is, how well it performs in the given problem.</w:t>
+      </w:r>
+      <w:r>
+        <w:t xml:space="preserve"> </w:t>
+      </w:r>
+      <w:r>
+        <w:t>The algorithm performs in generation just like a GA and with each generation with the goal of improving the fitness values of the population each time.</w:t>
+      </w:r>
+    </w:p>
+    <w:p>
+      <w:pPr>
+        <w:pStyle w:val="Heading3"/>
+      </w:pPr>
+      <w:bookmarkStart w:id="13" w:name="_Toc498116244"/>
+      <w:r>
+        <w:t>Tree-based Genetic Programming</w:t>
+      </w:r>
+      <w:bookmarkEnd w:id="13"/>
+    </w:p>
+    <w:p>
+      <w:r>
+        <w:t xml:space="preserve">In tree-based GP, programs are expressed in the form of parse trees or abstract syntax trees. The internal nodes of the tree are elements taken from the defined function set and the leaf nodes are elements taken from the terminal set. For </w:t>
+      </w:r>
+      <w:proofErr w:type="gramStart"/>
+      <w:r>
+        <w:t>example</w:t>
+      </w:r>
+      <w:proofErr w:type="gramEnd"/>
+      <w:r>
+        <w:t xml:space="preserve"> </w:t>
+      </w:r>
+      <w:r>
+        <w:t xml:space="preserve">a tree built using </w:t>
+      </w:r>
+      <w:r>
+        <w:t xml:space="preserve">a function set defined as </w:t>
+      </w:r>
+      <m:oMath>
+        <m:r>
+          <w:rPr>
+            <w:rFonts w:ascii="Cambria Math" w:hAnsi="Cambria Math"/>
+          </w:rPr>
+          <m:t>{</m:t>
+        </m:r>
+        <m:r>
+          <w:rPr>
+            <w:rFonts w:ascii="Cambria Math" w:hAnsi="Cambria Math"/>
+          </w:rPr>
+          <m:t>+,  *,  -,  /</m:t>
+        </m:r>
+        <m:r>
+          <w:rPr>
+            <w:rFonts w:ascii="Cambria Math" w:eastAsiaTheme="minorEastAsia" w:hAnsi="Cambria Math"/>
+          </w:rPr>
+          <m:t>}</m:t>
+        </m:r>
+      </m:oMath>
+      <w:r>
+        <w:rPr>
+          <w:rFonts w:eastAsiaTheme="minorEastAsia"/>
+        </w:rPr>
+        <w:t xml:space="preserve"> and a terminal set consisting of </w:t>
+      </w:r>
+      <m:oMath>
+        <m:r>
+          <w:rPr>
+            <w:rFonts w:ascii="Cambria Math" w:eastAsiaTheme="minorEastAsia" w:hAnsi="Cambria Math"/>
+          </w:rPr>
+          <m:t>{x, y, 2, 5, 1}</m:t>
+        </m:r>
+      </m:oMath>
+      <w:r>
+        <w:rPr>
+          <w:rFonts w:eastAsiaTheme="minorEastAsia"/>
+        </w:rPr>
+        <w:t xml:space="preserve"> may look like the example shown in Figure 2-</w:t>
+      </w:r>
+      <w:r>
+        <w:rPr>
+          <w:rFonts w:eastAsiaTheme="minorEastAsia"/>
+        </w:rPr>
+        <w:t>3</w:t>
+      </w:r>
+      <w:r>
+        <w:rPr>
+          <w:rFonts w:eastAsiaTheme="minorEastAsia"/>
+        </w:rPr>
+        <w:t xml:space="preserve"> or Figure 2-</w:t>
+      </w:r>
+      <w:r>
+        <w:rPr>
+          <w:rFonts w:eastAsiaTheme="minorEastAsia"/>
+        </w:rPr>
+        <w:t>4</w:t>
+      </w:r>
+      <w:r>
+        <w:rPr>
+          <w:rFonts w:eastAsiaTheme="minorEastAsia"/>
+        </w:rPr>
+        <w:t>.</w:t>
+      </w:r>
+    </w:p>
+    <w:p>
+      <w:pPr>
+        <w:pStyle w:val="Heading3"/>
+      </w:pPr>
+      <w:bookmarkStart w:id="14" w:name="_Toc498116245"/>
+      <w:r>
+        <w:t>Initialisation of the Population</w:t>
+      </w:r>
+      <w:bookmarkEnd w:id="14"/>
+    </w:p>
+    <w:p>
+      <w:r>
+        <w:t xml:space="preserve">There are different </w:t>
+      </w:r>
+      <w:r>
+        <w:t>styles of</w:t>
+      </w:r>
+      <w:r>
+        <w:t xml:space="preserve"> initialising the population of random programs and Poli et al. (2008) outline the full and grow methods, as well as </w:t>
+      </w:r>
+      <w:r>
+        <w:t>a combination of both known as r</w:t>
+      </w:r>
+      <w:r>
+        <w:t>amped half-and-half.</w:t>
+      </w:r>
+      <w:r>
+        <w:t xml:space="preserve"> </w:t>
+      </w:r>
+    </w:p>
+    <w:p>
+      <w:r>
+        <w:t xml:space="preserve">In the full and grow methods, a user set maximum depth parameter is chosen and the random individuals of the population are generated so that they do not exceed this depth. Poli et al. (2008) define this depth as the number of edges that need to be traversed to reach a specific node from the tree’s root node. </w:t>
+      </w:r>
+      <w:r>
+        <w:t xml:space="preserve">The full method is appropriately named as it generates full trees, meaning nodes are generated from the function set until the maximum depth is </w:t>
+      </w:r>
+      <w:r>
+        <w:t>reached,</w:t>
+      </w:r>
+      <w:r>
+        <w:t xml:space="preserve"> and all the leaves are at the same depth.</w:t>
+      </w:r>
+      <w:r>
+        <w:t xml:space="preserve"> Each of these leaves may only be a terminal as choosing a function would cause the tree to exceed the maximum depth. The grow method allows for trees with more </w:t>
+      </w:r>
+      <w:r>
+        <w:lastRenderedPageBreak/>
+        <w:t xml:space="preserve">variation in the shapes and sizes then the full method. It differs by allowing any </w:t>
+      </w:r>
       <w:r>
         <w:rPr>
           <w:noProof/>
         </w:rPr>
         <w:pict>
-          <v:shape id="_x0000_s1041" type="#_x0000_t202" style="position:absolute;margin-left:10.8pt;margin-top:626.95pt;width:193.6pt;height:31.2pt;z-index:251672576;mso-position-horizontal-relative:text;mso-position-vertical-relative:text" stroked="f">
-            <v:textbox style="mso-fit-shape-to-text:t" inset="0,0,0,0">
+          <v:shape id="_x0000_s1044" type="#_x0000_t202" style="position:absolute;margin-left:-.25pt;margin-top:177.1pt;width:228.3pt;height:20.95pt;z-index:251663360;visibility:visible;mso-wrap-distance-left:9pt;mso-wrap-distance-top:3.6pt;mso-wrap-distance-right:9pt;mso-wrap-distance-bottom:3.6pt;mso-position-horizontal-relative:text;mso-position-vertical-relative:text;mso-width-relative:margin;mso-height-relative:margin;v-text-anchor:top" stroked="f">
+            <v:textbox style="mso-next-textbox:#_x0000_s1044">
               <w:txbxContent>
                 <w:p>
                   <w:pPr>
                     <w:pStyle w:val="Caption"/>
-                    <w:rPr>
-                      <w:noProof/>
-                      <w:sz w:val="20"/>
-                      <w:szCs w:val="20"/>
-                    </w:rPr>
+                    <w:jc w:val="center"/>
                   </w:pPr>
                   <w:r>
                     <w:t xml:space="preserve">Figure </w:t>
@@ -4310,505 +5261,78 @@
                   </w:fldSimple>
                   <w:r>
                     <w:noBreakHyphen/>
-                    <w:t>1: An example of a feed-forward neural network topology</w:t>
+                    <w:t>3: A tree built using the full method</w:t>
                   </w:r>
+                </w:p>
+                <w:p>
+                  <w:pPr>
+                    <w:jc w:val="center"/>
+                  </w:pPr>
                 </w:p>
               </w:txbxContent>
             </v:textbox>
-            <w10:wrap type="topAndBottom"/>
+            <w10:wrap type="square"/>
           </v:shape>
         </w:pict>
       </w:r>
       <w:r>
-        <w:t>Inspired by biological neural network</w:t>
-      </w:r>
-      <w:r>
-        <w:t>s, Artificial Neural Networks (ANN) are</w:t>
-      </w:r>
-      <w:r>
-        <w:t xml:space="preserve"> one of the </w:t>
-      </w:r>
-      <w:r>
-        <w:t>most widely used</w:t>
-      </w:r>
-      <w:r>
-        <w:t xml:space="preserve"> bio-inspired techniques. </w:t>
-      </w:r>
-      <w:r>
-        <w:t>McCulloch and Pitts (1943) are credited with the writing of the article which marked the beginning of Neurocomputing (Yadav et al. 2015). In the article they created a computational model for neural networks and showed that any arithmetic or logical function could be computed by a simple neural network.</w:t>
-      </w:r>
-      <w:r>
-        <w:t xml:space="preserve"> </w:t>
-      </w:r>
-      <w:r>
-        <w:t xml:space="preserve">According to (Yadav et al. 2015) an artificial neural network is an information processing system that has performance characteristics also present in biological neural networks. </w:t>
-      </w:r>
-      <w:r>
-        <w:t>Russel</w:t>
-      </w:r>
-      <w:r>
-        <w:t>l</w:t>
-      </w:r>
-      <w:r>
-        <w:t xml:space="preserve"> and Norvig (2009) formally define them as </w:t>
-      </w:r>
-      <w:r>
-        <w:t xml:space="preserve">collections of </w:t>
-      </w:r>
-      <w:r>
-        <w:t>nodes, or</w:t>
-      </w:r>
-      <w:r>
-        <w:t xml:space="preserve"> neurons, connected by directed links</w:t>
-      </w:r>
-      <w:r>
-        <w:t xml:space="preserve">. Each link has a continuous weight value which </w:t>
-      </w:r>
-      <w:r>
-        <w:t xml:space="preserve">governs the strength and sign of the link. Each node computes the weighted sum of its inputs and then applies an activation function to </w:t>
-      </w:r>
-      <w:r>
-        <w:t>produce an output value. The activation function works as a threshold which allows a network to represent nonlinear functions. Russel</w:t>
-      </w:r>
-      <w:r>
-        <w:t>l</w:t>
-      </w:r>
-      <w:r>
-        <w:t xml:space="preserve"> and Norvig (2009) also explain how this node definition can be connected to form a network. There are two main options which are feed-forward networks and recurrent networks. A feed-forward network’s connections form a directed acyclic graph as the nodes can only send information forward.</w:t>
-      </w:r>
-      <w:r>
-        <w:t xml:space="preserve"> Nodes in a recurrent network receive their output values as inputs which allows them to support short-term memory.</w:t>
-      </w:r>
-      <w:r>
-        <w:t xml:space="preserve"> Figures 2-1 and 2-2 show examples of a feed-forward and recurrent network respectively. </w:t>
-      </w:r>
-    </w:p>
-    <w:p/>
-    <w:p>
-      <w:pPr>
-        <w:spacing w:after="0"/>
-      </w:pPr>
-    </w:p>
-    <w:p>
-      <w:r>
-        <w:lastRenderedPageBreak/>
-        <w:t>Due the amount of research applied to ANNs, there are many different topologies or arrangements and can be applied to a variety of problems. T</w:t>
-      </w:r>
-      <w:r>
-        <w:t>hey are useful for identifying relationships between variables or recognising patterns within data (Zhang</w:t>
-      </w:r>
-      <w:r>
-        <w:t>, 2009) and due to this are a common tool used in data mining</w:t>
-      </w:r>
-      <w:r>
-        <w:t xml:space="preserve"> where they have been applied to both</w:t>
-      </w:r>
-      <w:r>
-        <w:t xml:space="preserve"> supervised and unsupervised learning problems</w:t>
-      </w:r>
-      <w:r>
-        <w:t xml:space="preserve"> (Craven &amp; Shavlik, 1997).</w:t>
-      </w:r>
-    </w:p>
-    <w:p>
-      <w:pPr>
-        <w:pStyle w:val="Heading2"/>
-      </w:pPr>
-      <w:bookmarkStart w:id="8" w:name="_Toc497776793"/>
-      <w:r>
-        <w:t>Swarm Intelligence</w:t>
-      </w:r>
-      <w:bookmarkEnd w:id="8"/>
-    </w:p>
-    <w:p>
-      <w:r>
-        <w:t>Swarm Intelligence is an area of algorithms which have gained a lot of popularity due to their versatility and their efficiency in solving nonlinear design problems (</w:t>
-      </w:r>
-      <w:r>
-        <w:t>Yang</w:t>
-      </w:r>
-      <w:r>
-        <w:t xml:space="preserve"> &amp; Karamanoglu, 2013).</w:t>
-      </w:r>
-      <w:r>
-        <w:t xml:space="preserve"> I will cover two of the main swarm intelligence algorithms, namely Ant Colony Optimisation (ACO) and Particle Swarm Optimisation. </w:t>
-      </w:r>
-    </w:p>
-    <w:p/>
-    <w:p>
-      <w:pPr>
-        <w:pStyle w:val="Heading3"/>
-      </w:pPr>
-      <w:bookmarkStart w:id="9" w:name="_Toc497776794"/>
-      <w:r>
-        <w:t>Ant Colony Optimisation</w:t>
-      </w:r>
-      <w:bookmarkEnd w:id="9"/>
-    </w:p>
-    <w:p>
-      <w:r>
-        <w:t>This algorithm takes inspiration from real ant colonies. Ants use pheromone to mark paths leading to food to communicate its location indirectly to other ants (</w:t>
-      </w:r>
-      <w:r>
-        <w:t xml:space="preserve">Khushaba et al. 2008). Khushaba et al. (2008) continue to explain the behaviour of ants foraging for food. The amount of pheromone deposited depends on the distance to the food source, and the quality and quantity of the food source. </w:t>
-      </w:r>
-      <w:r>
-        <w:t xml:space="preserve">The paths that are shorter are visited more on average due to more pheromone existing on the path. After a </w:t>
-      </w:r>
-      <w:r>
-        <w:t>period</w:t>
-      </w:r>
-      <w:r>
-        <w:t>,</w:t>
-      </w:r>
-      <w:r>
-        <w:t xml:space="preserve"> the difference in the amount of pheromone between the path options is large enough so that future </w:t>
-      </w:r>
-      <w:r>
-        <w:t>ants to come across the paths are</w:t>
-      </w:r>
-      <w:r>
-        <w:t xml:space="preserve"> likely to follow the path previously marked and reinforce the </w:t>
-      </w:r>
-      <w:r>
-        <w:t>option</w:t>
-      </w:r>
-      <w:r>
-        <w:t xml:space="preserve"> with their own pheromone (</w:t>
-      </w:r>
-      <w:r>
-        <w:t>Dorigo &amp; Gambardella, 1997)</w:t>
-      </w:r>
-      <w:r>
-        <w:t xml:space="preserve">. </w:t>
-      </w:r>
-      <w:r>
-        <w:t>The quality of a solution to a problem can be modelled as the concentration of pheromone on a path according to (Yang &amp; Karamanoglu, 2013). Due to the solution being modelled this way, the algorithm generally produces routes and paths evident from their higher concentrations, thus ant algorithms are well suited to discrete optimisation problems.</w:t>
-      </w:r>
-    </w:p>
-    <w:p>
-      <w:pPr>
-        <w:spacing w:after="0"/>
-      </w:pPr>
-    </w:p>
-    <w:p>
-      <w:r>
-        <w:t>The</w:t>
-      </w:r>
-      <w:r>
-        <w:t xml:space="preserve"> ACO was originally used to solve the Travelling Salesman Problem and was effective at finding good solutions (Khushaba et al. 2008). ACO has been applied as a searching method within feature selection problems</w:t>
-      </w:r>
-      <w:r>
-        <w:t xml:space="preserve"> namely in areas of face and speech recognition problems (Khushaba et al. 2008).</w:t>
-      </w:r>
-      <w:r>
-        <w:t xml:space="preserve"> Feature selection </w:t>
-      </w:r>
-      <w:r>
-        <w:t>is the process of reducing data with high dimensions into a lower dimension while keeping as close to the same amount of information as possible</w:t>
-      </w:r>
-      <w:r>
-        <w:t xml:space="preserve"> (Khan &amp; Baig, 2015)</w:t>
-      </w:r>
-      <w:r>
-        <w:t>.</w:t>
-      </w:r>
-    </w:p>
-    <w:p>
-      <w:pPr>
-        <w:pStyle w:val="Heading3"/>
-      </w:pPr>
-      <w:bookmarkStart w:id="10" w:name="_Toc497776795"/>
-      <w:r>
-        <w:lastRenderedPageBreak/>
-        <w:t>Particle Swarm Optimisation</w:t>
-      </w:r>
-      <w:bookmarkEnd w:id="10"/>
-    </w:p>
-    <w:p>
-      <w:r>
-        <w:t xml:space="preserve">The collective behaviour of different animal species is the basis for </w:t>
-      </w:r>
-      <w:r>
-        <w:t xml:space="preserve">Particle Swarm </w:t>
-      </w:r>
-      <w:r>
-        <w:t>Optimisation</w:t>
-      </w:r>
-      <w:r>
-        <w:t xml:space="preserve"> (PSO</w:t>
-      </w:r>
-      <w:r>
-        <w:t xml:space="preserve">). Behaviours such as fish schooling, insect </w:t>
-      </w:r>
-      <w:r>
-        <w:t>swarming,</w:t>
-      </w:r>
-      <w:r>
-        <w:t xml:space="preserve"> and birds flocking are examples of such behaviour (</w:t>
-      </w:r>
-      <w:r>
-        <w:t>Saka et al. 2013).</w:t>
-      </w:r>
-      <w:r>
-        <w:t xml:space="preserve"> </w:t>
-      </w:r>
-      <w:r>
-        <w:t xml:space="preserve">Many newer algorithms that are based on swarm intelligence have taken inspiration from different </w:t>
-      </w:r>
-      <w:r>
-        <w:t>areas,</w:t>
-      </w:r>
-      <w:r>
-        <w:t xml:space="preserve"> but </w:t>
-      </w:r>
-      <w:r>
-        <w:t>still</w:t>
-      </w:r>
-      <w:r>
-        <w:t xml:space="preserve"> share </w:t>
-      </w:r>
-      <w:r>
-        <w:t>connections</w:t>
-      </w:r>
-      <w:r>
-        <w:t xml:space="preserve"> to components used </w:t>
-      </w:r>
-      <w:r>
-        <w:t>with</w:t>
-      </w:r>
-      <w:r>
-        <w:t xml:space="preserve">in PSO, thus it can be said that PSO established the </w:t>
-      </w:r>
-      <w:r>
-        <w:t>foundational ideas</w:t>
-      </w:r>
-      <w:r>
-        <w:t xml:space="preserve"> of swarm intelligence based computation as Yang (2014) describes. </w:t>
-      </w:r>
-    </w:p>
-    <w:p>
-      <w:pPr>
-        <w:spacing w:after="0"/>
-      </w:pPr>
-    </w:p>
-    <w:p>
-      <w:r>
-        <w:t>Particle Swarm Optimisation</w:t>
-      </w:r>
-      <w:r>
-        <w:t xml:space="preserve"> was </w:t>
-      </w:r>
-      <w:r>
-        <w:t xml:space="preserve">developed by Eberhart and Kennedy (1995) and they state in this article that it can be used to solve many of the same problems as the previously described area, Genetic Algorithms, but does not suffer from </w:t>
-      </w:r>
-      <w:r>
-        <w:t xml:space="preserve">some of </w:t>
-      </w:r>
-      <w:r>
-        <w:t xml:space="preserve">the </w:t>
-      </w:r>
-      <w:r>
-        <w:t xml:space="preserve">same difficulties. </w:t>
-      </w:r>
-      <w:r>
-        <w:t>Since it can be used to solve the same types of problems, it is useful to compare the algorithms stating the differences. As mentioned previously, GA use operators known as mutation and crossover, but this is not present in PSO. Instead it uses random real-numbers and allows the particles to communicate with each other (Yang, 2014).</w:t>
-      </w:r>
-      <w:r>
-        <w:t xml:space="preserve"> Yang (2014) also continues to explain that PSO is easier to implement due to no encoding or decoding of the solution being used.</w:t>
-      </w:r>
-      <w:r>
-        <w:t xml:space="preserve"> Eberhart and Kennedy (1995) describe the PSO concept as being like a GA in that a starting population of random candidate solutions is used but differ in that each solution is given a velocity value and is then “flown” through hyperspace. Solutions in PSO are referred to as particles. Each of these particles has memory, which is not a feature in a GA. This stores</w:t>
-      </w:r>
-      <w:r>
-        <w:t xml:space="preserve"> a value called the pbest which is</w:t>
-      </w:r>
-      <w:r>
-        <w:t xml:space="preserve"> the coordinates of the best solution found so far in the search space.</w:t>
-      </w:r>
-      <w:r>
-        <w:t xml:space="preserve"> The gbest is also stored by the particle swarm optimiser which is the best solution found by any</w:t>
-      </w:r>
-      <w:r>
-        <w:t xml:space="preserve"> of the population of particles. </w:t>
-      </w:r>
-      <w:r>
-        <w:t xml:space="preserve">The search space is explored by the particles moving through the space, the moves are decided by referring to the particles own performance so far and the collective performance of the entire swarm (Saka et al. 2013). </w:t>
-      </w:r>
-    </w:p>
-    <w:p>
-      <w:pPr>
-        <w:spacing w:after="0"/>
-      </w:pPr>
-    </w:p>
-    <w:p>
-      <w:r>
-        <w:lastRenderedPageBreak/>
-        <w:t xml:space="preserve">Cho et al. (2011) discuss some of the challenges faced by the PSO topology defined by Eberhart and Kennedy (1995). Using gbest helps particles to converge to a solution quickly as they are attracted to move towards the global best solution found by the swarm. This is a problem as often the particles are trapped in a local maximum because not enough of the search space was explored before converging. Another topology which Cho et al. (2011) describe is lbest. In this, particles can only communicate with a select number of other particles allowing for a more thorough exploration to take place, but convergence occurs </w:t>
-      </w:r>
-      <w:r>
-        <w:t>slower</w:t>
-      </w:r>
-      <w:r>
-        <w:t xml:space="preserve"> than gbest.</w:t>
-      </w:r>
-    </w:p>
-    <w:p>
-      <w:pPr>
-        <w:pStyle w:val="Heading2"/>
-      </w:pPr>
-      <w:bookmarkStart w:id="11" w:name="_Toc497776796"/>
-      <w:r>
-        <w:t>Genetic Programming</w:t>
-      </w:r>
-      <w:bookmarkEnd w:id="11"/>
-    </w:p>
-    <w:p>
-      <w:r>
-        <w:t>Genetic Programming</w:t>
-      </w:r>
-      <w:r>
-        <w:t xml:space="preserve"> (GP)</w:t>
-      </w:r>
-      <w:r>
-        <w:t xml:space="preserve"> is </w:t>
-      </w:r>
-      <w:r>
-        <w:t xml:space="preserve">the last area of bio-inspired computing that I will cover and is </w:t>
-      </w:r>
-      <w:r>
-        <w:t xml:space="preserve">an area interested in using </w:t>
-      </w:r>
-      <w:r>
-        <w:t>natural selection to automatically evolve computer programs (Miller, 2011)</w:t>
-      </w:r>
-      <w:r>
-        <w:t>.</w:t>
-      </w:r>
-      <w:r>
-        <w:t xml:space="preserve"> </w:t>
-      </w:r>
-      <w:r>
-        <w:t>Koza (199</w:t>
-      </w:r>
-      <w:r>
-        <w:t>2</w:t>
-      </w:r>
-      <w:r>
-        <w:t xml:space="preserve">) describes the structure of GP algorithm by stating that it starts with an initial population consisting of randomly generated computer programs. These programs consist of functions and terminals defined according to the domain of the problem. Functions can be anything from arithmetic or programming operations to mathematical or programming functions. </w:t>
-      </w:r>
-      <w:r>
-        <w:t xml:space="preserve">The </w:t>
-      </w:r>
-      <w:r>
-        <w:t xml:space="preserve">collection of allowed </w:t>
-      </w:r>
-      <w:r>
-        <w:t xml:space="preserve">functions </w:t>
-      </w:r>
-      <w:r>
-        <w:t>is</w:t>
-      </w:r>
-      <w:r>
-        <w:t xml:space="preserve"> called the function set. </w:t>
-      </w:r>
-      <w:r>
-        <w:t xml:space="preserve">These functions can branch into other functions or terminals. </w:t>
-      </w:r>
-      <w:r>
-        <w:t xml:space="preserve">The terminals are </w:t>
-      </w:r>
-      <w:r>
-        <w:t xml:space="preserve">the variables and constants allowed in the program. The collection of terminals is called the terminal set. </w:t>
-      </w:r>
-      <w:r>
-        <w:t>Koza (199</w:t>
-      </w:r>
-      <w:r>
-        <w:t>2</w:t>
-      </w:r>
-      <w:r>
-        <w:t>) continues by stating that each of these programs are measured according to their fitness value, that is, how well it performs in the given problem.</w:t>
-      </w:r>
-      <w:r>
-        <w:t xml:space="preserve"> </w:t>
-      </w:r>
-      <w:r>
-        <w:t>The algorithm performs in generation just like a GA and with each generation with the goal of improving the fitness values of the population each time.</w:t>
-      </w:r>
-    </w:p>
-    <w:p>
-      <w:pPr>
-        <w:pStyle w:val="Heading3"/>
-      </w:pPr>
-      <w:r>
-        <w:t>Tree-based Genetic Programming</w:t>
-      </w:r>
-    </w:p>
-    <w:p>
-      <w:r>
-        <w:t>Cover tree based</w:t>
-      </w:r>
-    </w:p>
-    <w:p>
-      <w:pPr>
-        <w:pStyle w:val="Heading3"/>
-      </w:pPr>
-      <w:bookmarkStart w:id="12" w:name="_Toc497776798"/>
-      <w:r>
-        <w:t>Initialisation of the Population</w:t>
-      </w:r>
-      <w:bookmarkEnd w:id="12"/>
-    </w:p>
-    <w:p>
-      <w:r>
-        <w:lastRenderedPageBreak/>
-        <w:t xml:space="preserve">There are different </w:t>
-      </w:r>
-      <w:r>
-        <w:t>styles of</w:t>
-      </w:r>
-      <w:r>
-        <w:t xml:space="preserve"> initialising the population of random programs and Poli et al. (2008) outline the full and grow methods, as well as </w:t>
-      </w:r>
-      <w:r>
-        <w:t>a combination of both known as r</w:t>
-      </w:r>
-      <w:r>
-        <w:t>amped half-and-half.</w:t>
-      </w:r>
-      <w:r>
-        <w:t xml:space="preserve"> </w:t>
-      </w:r>
-    </w:p>
-    <w:p>
-      <w:r>
-        <w:t xml:space="preserve">In the full and grow methods, a user set maximum depth parameter is chosen and the random individuals of the population are generated so that they do not exceed this depth. Poli et al. (2008) define this depth as the number of edges that need to be traversed to reach a specific node from the tree’s root node. </w:t>
-      </w:r>
-      <w:r>
-        <w:t xml:space="preserve">The full method is appropriately named as it generates full trees, meaning nodes are generated from the function set until the maximum depth is </w:t>
-      </w:r>
-      <w:r>
-        <w:t>reached,</w:t>
-      </w:r>
-      <w:r>
-        <w:t xml:space="preserve"> and all the leaves are at the same depth.</w:t>
-      </w:r>
-      <w:r>
-        <w:t xml:space="preserve"> Each of these leaves may only be a terminal as choosing a function would cause the tree to exceed the maximum depth. The grow method allows for trees with more variation in the shapes and sizes then the full method. It differs by allowing any function or terminal to be selected until the user defined depth is reached. </w:t>
-      </w:r>
-    </w:p>
-    <w:p>
+        <w:rPr>
+          <w:noProof/>
+        </w:rPr>
+        <w:pict>
+          <v:shape id="_x0000_s1045" type="#_x0000_t202" style="position:absolute;margin-left:222.75pt;margin-top:177.1pt;width:228.3pt;height:20.95pt;z-index:251664384;visibility:visible;mso-wrap-distance-left:9pt;mso-wrap-distance-top:3.6pt;mso-wrap-distance-right:9pt;mso-wrap-distance-bottom:3.6pt;mso-position-horizontal-relative:text;mso-position-vertical-relative:text;mso-width-relative:margin;mso-height-relative:margin;v-text-anchor:top" stroked="f">
+            <v:textbox style="mso-next-textbox:#_x0000_s1045">
+              <w:txbxContent>
+                <w:p>
+                  <w:pPr>
+                    <w:pStyle w:val="Caption"/>
+                    <w:jc w:val="center"/>
+                  </w:pPr>
+                  <w:r>
+                    <w:t xml:space="preserve">Figure </w:t>
+                  </w:r>
+                  <w:fldSimple w:instr=" STYLEREF 1 \s ">
+                    <w:r>
+                      <w:rPr>
+                        <w:noProof/>
+                      </w:rPr>
+                      <w:t>2</w:t>
+                    </w:r>
+                  </w:fldSimple>
+                  <w:r>
+                    <w:noBreakHyphen/>
+                    <w:t>4: A tree built using the grow method</w:t>
+                  </w:r>
+                </w:p>
+                <w:p>
+                  <w:pPr>
+                    <w:jc w:val="center"/>
+                  </w:pPr>
+                </w:p>
+              </w:txbxContent>
+            </v:textbox>
+            <w10:wrap type="square"/>
+          </v:shape>
+        </w:pict>
+      </w:r>
       <w:r>
         <w:rPr>
           <w:noProof/>
           <w:lang w:eastAsia="en-GB"/>
         </w:rPr>
         <w:drawing>
-          <wp:inline distT="0" distB="0" distL="0" distR="0">
-            <wp:extent cx="1207698" cy="944814"/>
+          <wp:anchor distT="0" distB="0" distL="114300" distR="114300" simplePos="0" relativeHeight="251659776" behindDoc="0" locked="0" layoutInCell="1" allowOverlap="1" wp14:anchorId="677FA601">
+            <wp:simplePos x="0" y="0"/>
+            <wp:positionH relativeFrom="column">
+              <wp:posOffset>3473450</wp:posOffset>
+            </wp:positionH>
+            <wp:positionV relativeFrom="paragraph">
+              <wp:posOffset>715645</wp:posOffset>
+            </wp:positionV>
+            <wp:extent cx="1426210" cy="1452880"/>
             <wp:effectExtent l="0" t="0" r="0" b="0"/>
-            <wp:docPr id="2" name="Picture 2" descr="https://raw.githubusercontent.com/porteous54/Dissertation/master/Diagrams/Full%20Tree.png?token=AVfKGw7E9KkXBwj46YY4-WinA32nNxhkks5aCvajwA%3D%3D"/>
+            <wp:wrapTopAndBottom/>
+            <wp:docPr id="3" name="Picture 3" descr="https://raw.githubusercontent.com/porteous54/Dissertation/master/Diagrams/Grow%20Tree.png?token=AVfKG70KNyD5K5VpiBMFtPfiHTG_HL-Vks5aCvbQwA%3D%3D"/>
             <wp:cNvGraphicFramePr>
               <a:graphicFrameLocks xmlns:a="http://schemas.openxmlformats.org/drawingml/2006/main" noChangeAspect="1"/>
             </wp:cNvGraphicFramePr>
@@ -4816,7 +5340,7 @@
               <a:graphicData uri="http://schemas.openxmlformats.org/drawingml/2006/picture">
                 <pic:pic xmlns:pic="http://schemas.openxmlformats.org/drawingml/2006/picture">
                   <pic:nvPicPr>
-                    <pic:cNvPr id="0" name="Picture 20" descr="https://raw.githubusercontent.com/porteous54/Dissertation/master/Diagrams/Full%20Tree.png?token=AVfKGw7E9KkXBwj46YY4-WinA32nNxhkks5aCvajwA%3D%3D"/>
+                    <pic:cNvPr id="0" name="Picture 22" descr="https://raw.githubusercontent.com/porteous54/Dissertation/master/Diagrams/Grow%20Tree.png?token=AVfKG70KNyD5K5VpiBMFtPfiHTG_HL-Vks5aCvbQwA%3D%3D"/>
                     <pic:cNvPicPr>
                       <a:picLocks noChangeAspect="1" noChangeArrowheads="1"/>
                     </pic:cNvPicPr>
@@ -4837,7 +5361,7 @@
                   <pic:spPr bwMode="auto">
                     <a:xfrm>
                       <a:off x="0" y="0"/>
-                      <a:ext cx="1498111" cy="1172012"/>
+                      <a:ext cx="1426210" cy="1452880"/>
                     </a:xfrm>
                     <a:prstGeom prst="rect">
                       <a:avLst/>
@@ -4850,7 +5374,13 @@
                 </pic:pic>
               </a:graphicData>
             </a:graphic>
-          </wp:inline>
+            <wp14:sizeRelH relativeFrom="margin">
+              <wp14:pctWidth>0</wp14:pctWidth>
+            </wp14:sizeRelH>
+            <wp14:sizeRelV relativeFrom="margin">
+              <wp14:pctHeight>0</wp14:pctHeight>
+            </wp14:sizeRelV>
+          </wp:anchor>
         </w:drawing>
       </w:r>
       <w:r>
@@ -4859,10 +5389,18 @@
           <w:lang w:eastAsia="en-GB"/>
         </w:rPr>
         <w:drawing>
-          <wp:inline distT="0" distB="0" distL="0" distR="0">
-            <wp:extent cx="802089" cy="835331"/>
+          <wp:anchor distT="0" distB="0" distL="114300" distR="114300" simplePos="0" relativeHeight="251686400" behindDoc="0" locked="0" layoutInCell="1" allowOverlap="1">
+            <wp:simplePos x="0" y="0"/>
+            <wp:positionH relativeFrom="column">
+              <wp:posOffset>329850</wp:posOffset>
+            </wp:positionH>
+            <wp:positionV relativeFrom="paragraph">
+              <wp:posOffset>715733</wp:posOffset>
+            </wp:positionV>
+            <wp:extent cx="1796415" cy="1442085"/>
             <wp:effectExtent l="0" t="0" r="0" b="0"/>
-            <wp:docPr id="3" name="Picture 3" descr="https://raw.githubusercontent.com/porteous54/Dissertation/master/Diagrams/Grow%20Tree.png?token=AVfKG70KNyD5K5VpiBMFtPfiHTG_HL-Vks5aCvbQwA%3D%3D"/>
+            <wp:wrapTopAndBottom/>
+            <wp:docPr id="2" name="Picture 2" descr="https://raw.githubusercontent.com/porteous54/Dissertation/master/Diagrams/Full%20Tree.png?token=AVfKGw7E9KkXBwj46YY4-WinA32nNxhkks5aCvajwA%3D%3D"/>
             <wp:cNvGraphicFramePr>
               <a:graphicFrameLocks xmlns:a="http://schemas.openxmlformats.org/drawingml/2006/main" noChangeAspect="1"/>
             </wp:cNvGraphicFramePr>
@@ -4870,7 +5408,7 @@
               <a:graphicData uri="http://schemas.openxmlformats.org/drawingml/2006/picture">
                 <pic:pic xmlns:pic="http://schemas.openxmlformats.org/drawingml/2006/picture">
                   <pic:nvPicPr>
-                    <pic:cNvPr id="0" name="Picture 22" descr="https://raw.githubusercontent.com/porteous54/Dissertation/master/Diagrams/Grow%20Tree.png?token=AVfKG70KNyD5K5VpiBMFtPfiHTG_HL-Vks5aCvbQwA%3D%3D"/>
+                    <pic:cNvPr id="0" name="Picture 20" descr="https://raw.githubusercontent.com/porteous54/Dissertation/master/Diagrams/Full%20Tree.png?token=AVfKGw7E9KkXBwj46YY4-WinA32nNxhkks5aCvajwA%3D%3D"/>
                     <pic:cNvPicPr>
                       <a:picLocks noChangeAspect="1" noChangeArrowheads="1"/>
                     </pic:cNvPicPr>
@@ -4891,7 +5429,7 @@
                   <pic:spPr bwMode="auto">
                     <a:xfrm>
                       <a:off x="0" y="0"/>
-                      <a:ext cx="846998" cy="882101"/>
+                      <a:ext cx="1796415" cy="1442085"/>
                     </a:xfrm>
                     <a:prstGeom prst="rect">
                       <a:avLst/>
@@ -4904,16 +5442,41 @@
                 </pic:pic>
               </a:graphicData>
             </a:graphic>
-          </wp:inline>
+            <wp14:sizeRelH relativeFrom="margin">
+              <wp14:pctWidth>0</wp14:pctWidth>
+            </wp14:sizeRelH>
+            <wp14:sizeRelV relativeFrom="margin">
+              <wp14:pctHeight>0</wp14:pctHeight>
+            </wp14:sizeRelV>
+          </wp:anchor>
         </w:drawing>
       </w:r>
+      <w:r>
+        <w:t xml:space="preserve">function or terminal to be selected until the user defined depth is reached. </w:t>
+      </w:r>
+    </w:p>
+    <w:p>
+      <w:pPr>
+        <w:spacing w:after="0"/>
+      </w:pPr>
     </w:p>
     <w:p>
       <w:r>
         <w:t xml:space="preserve">As Poli et al. (2008) state, the full and grow methods do not provide a wide array of tree shapes and sizes. </w:t>
       </w:r>
-      <w:r>
-        <w:t xml:space="preserve">Koza (1992) defines a method to combat this problem called ramped half-and-half. The method incorporates both the full and grow methods and is useful because often in GP the size or shape of the ideal solution is not known in advance. A maximum depth is still used but this time a range of depths from 2 to the maximum is used so that an equal number of trees is produced for each depth. For each value of depth, half of the trees are created using the full method and the other half are created using the grow method. </w:t>
+      <w:proofErr w:type="spellStart"/>
+      <w:r>
+        <w:t>Koza</w:t>
+      </w:r>
+      <w:proofErr w:type="spellEnd"/>
+      <w:r>
+        <w:t xml:space="preserve"> (1992) defines a method to combat this problem called ramped half-and-half. The method incorporates both the full and grow methods and is useful because often in GP the size or shape of the ideal solution is not known in advance. A maximum depth is still used but th</w:t>
+      </w:r>
+      <w:r>
+        <w:t>is time a range of depths from two</w:t>
+      </w:r>
+      <w:r>
+        <w:t xml:space="preserve"> to the maximum is used so that an equal number of trees is produced for each depth. For each value of depth, half of the trees are created using the full method and the other half are created using the grow method. </w:t>
       </w:r>
       <w:r>
         <w:t xml:space="preserve">Due to all full trees for a given depth having the same shape and grow </w:t>
@@ -4932,11 +5495,11 @@
       <w:r>
         <w:t xml:space="preserve"> </w:t>
       </w:r>
-      <w:bookmarkStart w:id="13" w:name="_Toc497776799"/>
+      <w:bookmarkStart w:id="15" w:name="_Toc498116246"/>
       <w:r>
         <w:t>Operators in GP</w:t>
       </w:r>
-      <w:bookmarkEnd w:id="13"/>
+      <w:bookmarkEnd w:id="15"/>
     </w:p>
     <w:p>
       <w:r>
@@ -4982,7 +5545,11 @@
         <w:t xml:space="preserve">as follows. In crossover for GP, a child program is created by combining parts of two selected parent programs. Mutation in GP is defined as the creation of a new child program by altering a randomly selected part of a selected parent program. </w:t>
       </w:r>
       <w:r>
-        <w:t xml:space="preserve">These operators are used </w:t>
+        <w:t xml:space="preserve">These </w:t>
+      </w:r>
+      <w:r>
+        <w:lastRenderedPageBreak/>
+        <w:t xml:space="preserve">operators are used </w:t>
       </w:r>
       <w:r>
         <w:t xml:space="preserve">to </w:t>
@@ -5001,22 +5568,229 @@
       <w:pPr>
         <w:pStyle w:val="Heading3"/>
       </w:pPr>
+      <w:bookmarkStart w:id="16" w:name="_Toc498116247"/>
       <w:r>
         <w:t>Problems with Tree-Based Representation</w:t>
       </w:r>
-    </w:p>
+      <w:bookmarkEnd w:id="16"/>
+    </w:p>
+    <w:p>
+      <w:r>
+        <w:rPr>
+          <w:noProof/>
+        </w:rPr>
+        <w:drawing>
+          <wp:anchor distT="0" distB="0" distL="114300" distR="114300" simplePos="0" relativeHeight="251693568" behindDoc="0" locked="0" layoutInCell="1" allowOverlap="1">
+            <wp:simplePos x="0" y="0"/>
+            <wp:positionH relativeFrom="column">
+              <wp:posOffset>1891600</wp:posOffset>
+            </wp:positionH>
+            <wp:positionV relativeFrom="paragraph">
+              <wp:posOffset>2233448</wp:posOffset>
+            </wp:positionV>
+            <wp:extent cx="1947335" cy="1805152"/>
+            <wp:effectExtent l="0" t="0" r="0" b="0"/>
+            <wp:wrapTopAndBottom/>
+            <wp:docPr id="7" name="Picture 7" descr="https://raw.githubusercontent.com/porteous54/Dissertation/master/Diagrams/re-evaluate.png?token=AVfKG-CTaEFM6Vc0RK1oOEH_sVNDoGE7ks5aD2AnwA%3D%3D"/>
+            <wp:cNvGraphicFramePr>
+              <a:graphicFrameLocks xmlns:a="http://schemas.openxmlformats.org/drawingml/2006/main" noChangeAspect="1"/>
+            </wp:cNvGraphicFramePr>
+            <a:graphic xmlns:a="http://schemas.openxmlformats.org/drawingml/2006/main">
+              <a:graphicData uri="http://schemas.openxmlformats.org/drawingml/2006/picture">
+                <pic:pic xmlns:pic="http://schemas.openxmlformats.org/drawingml/2006/picture">
+                  <pic:nvPicPr>
+                    <pic:cNvPr id="0" name="Picture 5" descr="https://raw.githubusercontent.com/porteous54/Dissertation/master/Diagrams/re-evaluate.png?token=AVfKG-CTaEFM6Vc0RK1oOEH_sVNDoGE7ks5aD2AnwA%3D%3D"/>
+                    <pic:cNvPicPr>
+                      <a:picLocks noChangeAspect="1" noChangeArrowheads="1"/>
+                    </pic:cNvPicPr>
+                  </pic:nvPicPr>
+                  <pic:blipFill>
+                    <a:blip r:embed="rId14" cstate="print">
+                      <a:extLst>
+                        <a:ext uri="{28A0092B-C50C-407E-A947-70E740481C1C}">
+                          <a14:useLocalDpi xmlns:a14="http://schemas.microsoft.com/office/drawing/2010/main" val="0"/>
+                        </a:ext>
+                      </a:extLst>
+                    </a:blip>
+                    <a:srcRect/>
+                    <a:stretch>
+                      <a:fillRect/>
+                    </a:stretch>
+                  </pic:blipFill>
+                  <pic:spPr bwMode="auto">
+                    <a:xfrm>
+                      <a:off x="0" y="0"/>
+                      <a:ext cx="1947335" cy="1805152"/>
+                    </a:xfrm>
+                    <a:prstGeom prst="rect">
+                      <a:avLst/>
+                    </a:prstGeom>
+                    <a:noFill/>
+                    <a:ln>
+                      <a:noFill/>
+                    </a:ln>
+                  </pic:spPr>
+                </pic:pic>
+              </a:graphicData>
+            </a:graphic>
+          </wp:anchor>
+        </w:drawing>
+      </w:r>
+      <w:r>
+        <w:rPr>
+          <w:noProof/>
+        </w:rPr>
+        <w:pict>
+          <v:shape id="_x0000_s1046" type="#_x0000_t202" style="position:absolute;margin-left:72.45pt;margin-top:322.5pt;width:306.3pt;height:20.7pt;z-index:251665408;visibility:visible;mso-wrap-distance-left:9pt;mso-wrap-distance-top:3.6pt;mso-wrap-distance-right:9pt;mso-wrap-distance-bottom:3.6pt;mso-position-horizontal-relative:text;mso-position-vertical-relative:text;mso-width-relative:margin;mso-height-relative:margin;v-text-anchor:top" stroked="f">
+            <v:textbox>
+              <w:txbxContent>
+                <w:p>
+                  <w:pPr>
+                    <w:pStyle w:val="Caption"/>
+                    <w:jc w:val="center"/>
+                  </w:pPr>
+                  <w:r>
+                    <w:t xml:space="preserve">Figure </w:t>
+                  </w:r>
+                  <w:r>
+                    <w:fldChar w:fldCharType="begin"/>
+                  </w:r>
+                  <w:r>
+                    <w:instrText xml:space="preserve"> STYLEREF 1 \s </w:instrText>
+                  </w:r>
+                  <w:r>
+                    <w:fldChar w:fldCharType="separate"/>
+                  </w:r>
+                  <w:r>
+                    <w:rPr>
+                      <w:noProof/>
+                    </w:rPr>
+                    <w:t>2</w:t>
+                  </w:r>
+                  <w:r>
+                    <w:fldChar w:fldCharType="end"/>
+                  </w:r>
+                  <w:r>
+                    <w:noBreakHyphen/>
+                    <w:t>5</w:t>
+                  </w:r>
+                  <w:r>
+                    <w:t xml:space="preserve">: A </w:t>
+                  </w:r>
+                  <w:r>
+                    <w:t xml:space="preserve">tree with two subtrees containing </w:t>
+                  </w:r>
+                  <m:oMath>
+                    <m:r>
+                      <w:rPr>
+                        <w:rFonts w:ascii="Cambria Math" w:hAnsi="Cambria Math"/>
+                      </w:rPr>
+                      <m:t>5-y</m:t>
+                    </m:r>
+                  </m:oMath>
+                </w:p>
+                <w:p>
+                  <w:pPr>
+                    <w:jc w:val="center"/>
+                    <w:rPr>
+                      <w:i/>
+                      <w:color w:val="4472C4" w:themeColor="accent1"/>
+                      <w:sz w:val="18"/>
+                    </w:rPr>
+                  </w:pPr>
+                </w:p>
+              </w:txbxContent>
+            </v:textbox>
+            <w10:wrap type="square"/>
+          </v:shape>
+        </w:pict>
+      </w:r>
+      <w:r>
+        <w:t xml:space="preserve">Tree-based GP is one of the older methods of GP and as such has various problems associated with it. As Poli et al. (2008) state that in a </w:t>
+      </w:r>
+      <w:r>
+        <w:t>high-performance</w:t>
+      </w:r>
+      <w:r>
+        <w:t xml:space="preserve"> environment, a tree-based representation can be too </w:t>
+      </w:r>
+      <w:r>
+        <w:t>inefficient</w:t>
+      </w:r>
+      <w:r>
+        <w:t xml:space="preserve"> </w:t>
+      </w:r>
+      <w:r>
+        <w:t>as</w:t>
+      </w:r>
+      <w:r>
+        <w:t xml:space="preserve"> it requires the </w:t>
+      </w:r>
+      <w:r>
+        <w:t>storage</w:t>
+      </w:r>
+      <w:r>
+        <w:t xml:space="preserve"> and </w:t>
+      </w:r>
+      <w:r>
+        <w:t>handling</w:t>
+      </w:r>
+      <w:r>
+        <w:t xml:space="preserve"> of </w:t>
+      </w:r>
+      <w:r>
+        <w:t>many</w:t>
+      </w:r>
+      <w:r>
+        <w:t xml:space="preserve"> pointers.</w:t>
+      </w:r>
+      <w:r>
+        <w:t xml:space="preserve"> Another issue with a tree-based representation is that expressions in separate subtrees need to be re-evaluated multiple times wasting time and memory as well as adding complexity to the tree. An example of this is shown in Figure 2-5.</w:t>
+      </w:r>
+      <w:r>
+        <w:t xml:space="preserve"> Both the left and right subtrees have the expression </w:t>
+      </w:r>
+      <m:oMath>
+        <m:r>
+          <w:rPr>
+            <w:rFonts w:ascii="Cambria Math" w:hAnsi="Cambria Math"/>
+          </w:rPr>
+          <m:t>5-y</m:t>
+        </m:r>
+      </m:oMath>
+      <w:r>
+        <w:rPr>
+          <w:rFonts w:eastAsiaTheme="minorEastAsia"/>
+        </w:rPr>
+        <w:t xml:space="preserve"> so it must be evaluated twice.</w:t>
+      </w:r>
+    </w:p>
+    <w:p/>
     <w:p>
       <w:pPr>
         <w:pStyle w:val="Heading3"/>
       </w:pPr>
-      <w:r>
-        <w:lastRenderedPageBreak/>
+      <w:bookmarkStart w:id="17" w:name="_Toc498116248"/>
+      <w:r>
         <w:t>Other Types of Genetic Programming</w:t>
       </w:r>
-    </w:p>
-    <w:p>
-      <w:r>
-        <w:t xml:space="preserve">There are other types of GP which aim to improve upon some of the problems faced in a tree-based representation. Namely some of these are Cartesian </w:t>
+      <w:bookmarkEnd w:id="17"/>
+    </w:p>
+    <w:p>
+      <w:r>
+        <w:t xml:space="preserve">There are other types of GP which aim to improve upon some of the problems faced in a tree-based representation. </w:t>
+      </w:r>
+      <w:r>
+        <w:t>S</w:t>
+      </w:r>
+      <w:r>
+        <w:t xml:space="preserve">ome </w:t>
+      </w:r>
+      <w:r>
+        <w:t xml:space="preserve">examples </w:t>
+      </w:r>
+      <w:r>
+        <w:t xml:space="preserve">of these are Cartesian </w:t>
       </w:r>
       <w:r>
         <w:t>GP</w:t>
@@ -5025,228 +5799,11 @@
         <w:t xml:space="preserve"> </w:t>
       </w:r>
       <w:r>
-        <w:t>(Miller, 1999), Linear GP REFERENCE and Probabilistic GP REFERENCE.</w:t>
-      </w:r>
-      <w:bookmarkStart w:id="14" w:name="_GoBack"/>
-      <w:bookmarkEnd w:id="14"/>
-    </w:p>
-    <w:p>
-      <w:pPr>
-        <w:spacing w:after="0"/>
-      </w:pPr>
-    </w:p>
-    <w:p>
-      <w:pPr>
-        <w:pStyle w:val="Heading1"/>
-      </w:pPr>
-      <w:bookmarkStart w:id="15" w:name="_Toc497776800"/>
-      <w:r>
-        <w:t>Availability of Bio-inspired Algorithms in R</w:t>
-      </w:r>
-      <w:bookmarkEnd w:id="15"/>
-    </w:p>
-    <w:p>
-      <w:pPr>
-        <w:pStyle w:val="Heading2"/>
-      </w:pPr>
-      <w:bookmarkStart w:id="16" w:name="_Toc497776801"/>
-      <w:r>
-        <w:t>Main Areas</w:t>
-      </w:r>
-      <w:bookmarkEnd w:id="16"/>
-    </w:p>
-    <w:p>
-      <w:r>
-        <w:t xml:space="preserve">Identify R Packages that provide access to the main areas mentioned in Section 3. </w:t>
-      </w:r>
-      <w:r>
-        <w:t>Consider</w:t>
-      </w:r>
-      <w:r>
-        <w:t xml:space="preserve"> what they do, how they are implemented, if they are still being built upon</w:t>
-      </w:r>
-    </w:p>
-    <w:p>
-      <w:pPr>
-        <w:pStyle w:val="Heading2"/>
-      </w:pPr>
-      <w:bookmarkStart w:id="17" w:name="_Toc497776802"/>
-      <w:r>
-        <w:t>Area</w:t>
-      </w:r>
-      <w:r>
-        <w:t>s for Improvement / Areas to be Developed</w:t>
-      </w:r>
-      <w:bookmarkEnd w:id="17"/>
-    </w:p>
-    <w:p>
-      <w:r>
-        <w:t>Select areas which can be improved or are absent from the above section giving ways to improve the existing implementations if one exists</w:t>
-      </w:r>
-    </w:p>
-    <w:p>
-      <w:pPr>
-        <w:pStyle w:val="Heading1"/>
-      </w:pPr>
-      <w:bookmarkStart w:id="18" w:name="_Toc497776803"/>
-      <w:r>
-        <w:t>Chosen Area</w:t>
-      </w:r>
-      <w:bookmarkEnd w:id="18"/>
-    </w:p>
-    <w:p>
-      <w:r>
-        <w:t>Reasons as to why I have chosen this area</w:t>
-      </w:r>
-    </w:p>
-    <w:p>
-      <w:r>
-        <w:t>More in depth look at this areas packages</w:t>
-      </w:r>
-    </w:p>
-    <w:p>
-      <w:r>
-        <w:t>Build some features of RGP but for either CGP or LGP</w:t>
-      </w:r>
-    </w:p>
-    <w:p>
-      <w:r>
-        <w:t>Main literature review</w:t>
-      </w:r>
-    </w:p>
-    <w:p>
-      <w:pPr>
-        <w:pStyle w:val="Heading1"/>
-      </w:pPr>
-      <w:bookmarkStart w:id="19" w:name="_Toc497776804"/>
-      <w:r>
-        <w:t>Requirements Analysis</w:t>
-      </w:r>
-      <w:bookmarkEnd w:id="19"/>
-    </w:p>
-    <w:p>
-      <w:pPr>
-        <w:pStyle w:val="Heading1"/>
-      </w:pPr>
-      <w:bookmarkStart w:id="20" w:name="_Toc497776805"/>
-      <w:r>
-        <w:t>R Packages</w:t>
-      </w:r>
-      <w:bookmarkEnd w:id="20"/>
-    </w:p>
-    <w:p>
-      <w:pPr>
-        <w:pStyle w:val="Heading2"/>
-      </w:pPr>
-      <w:bookmarkStart w:id="21" w:name="_Toc497776806"/>
-      <w:r>
-        <w:t>Process of Package Creation</w:t>
-      </w:r>
-      <w:bookmarkEnd w:id="21"/>
-    </w:p>
-    <w:p>
-      <w:pPr>
-        <w:pStyle w:val="Heading2"/>
-      </w:pPr>
-      <w:bookmarkStart w:id="22" w:name="_Toc497776807"/>
-      <w:r>
-        <w:t>Packages and Software Tools</w:t>
-      </w:r>
-      <w:r>
-        <w:t xml:space="preserve"> to Aid in the Process</w:t>
-      </w:r>
-      <w:bookmarkEnd w:id="22"/>
-    </w:p>
-    <w:p>
-      <w:pPr>
-        <w:pStyle w:val="Heading1"/>
-      </w:pPr>
-      <w:bookmarkStart w:id="23" w:name="_Toc497776808"/>
-      <w:r>
-        <w:t>Evaluation Strategy</w:t>
-      </w:r>
-      <w:bookmarkEnd w:id="23"/>
-    </w:p>
-    <w:p>
-      <w:pPr>
-        <w:pStyle w:val="Heading1"/>
-      </w:pPr>
-      <w:bookmarkStart w:id="24" w:name="_Toc497776809"/>
-      <w:r>
-        <w:lastRenderedPageBreak/>
-        <w:t>Project Management</w:t>
-      </w:r>
-      <w:bookmarkEnd w:id="24"/>
-    </w:p>
-    <w:p>
-      <w:pPr>
-        <w:pStyle w:val="Heading2"/>
-      </w:pPr>
-      <w:bookmarkStart w:id="25" w:name="_Toc497776810"/>
-      <w:r>
-        <w:t>Project Schedule</w:t>
-      </w:r>
-      <w:bookmarkEnd w:id="25"/>
-    </w:p>
-    <w:p>
-      <w:pPr>
-        <w:pStyle w:val="Heading3"/>
-      </w:pPr>
-      <w:bookmarkStart w:id="26" w:name="_Toc497776811"/>
-      <w:r>
-        <w:t>Work Breakdown Structure</w:t>
-      </w:r>
-      <w:bookmarkEnd w:id="26"/>
-    </w:p>
-    <w:p>
-      <w:pPr>
-        <w:pStyle w:val="Heading3"/>
-      </w:pPr>
-      <w:bookmarkStart w:id="27" w:name="_Toc497776812"/>
-      <w:r>
-        <w:t>Project Timetable</w:t>
-      </w:r>
-      <w:bookmarkEnd w:id="27"/>
-    </w:p>
-    <w:p>
-      <w:pPr>
-        <w:pStyle w:val="Heading2"/>
-      </w:pPr>
-      <w:bookmarkStart w:id="28" w:name="_Toc497776813"/>
-      <w:r>
-        <w:t>Risk Analysis</w:t>
-      </w:r>
-      <w:bookmarkEnd w:id="28"/>
-    </w:p>
-    <w:p>
-      <w:pPr>
-        <w:pStyle w:val="Heading3"/>
-      </w:pPr>
-      <w:bookmarkStart w:id="29" w:name="_Toc497776814"/>
-      <w:r>
-        <w:t>Risk Identification</w:t>
-      </w:r>
-      <w:bookmarkEnd w:id="29"/>
-    </w:p>
-    <w:p>
-      <w:pPr>
-        <w:pStyle w:val="Heading3"/>
-      </w:pPr>
-      <w:bookmarkStart w:id="30" w:name="_Toc497776815"/>
-      <w:r>
-        <w:t>Risk Management</w:t>
-      </w:r>
-      <w:bookmarkEnd w:id="30"/>
-    </w:p>
-    <w:p>
-      <w:pPr>
-        <w:pStyle w:val="Heading2"/>
-      </w:pPr>
-      <w:bookmarkStart w:id="31" w:name="_Toc497776816"/>
-      <w:r>
-        <w:t>Professional, Legal, Ethical and Social Issues</w:t>
-      </w:r>
-      <w:bookmarkEnd w:id="31"/>
+        <w:t>(Miller, 1999), Linear GP and Probabilistic</w:t>
+      </w:r>
+      <w:r>
+        <w:t xml:space="preserve"> GP along with a variety of others.</w:t>
+      </w:r>
     </w:p>
     <w:p>
       <w:pPr>
@@ -5264,21 +5821,260 @@
       <w:pPr>
         <w:pStyle w:val="Heading1"/>
       </w:pPr>
-      <w:bookmarkStart w:id="32" w:name="_Toc497776817"/>
+      <w:bookmarkStart w:id="18" w:name="_Toc498116249"/>
+      <w:r>
+        <w:lastRenderedPageBreak/>
+        <w:t>Availability of Bio-inspired Algorithms in R</w:t>
+      </w:r>
+      <w:bookmarkEnd w:id="18"/>
+    </w:p>
+    <w:p>
+      <w:pPr>
+        <w:pStyle w:val="Heading2"/>
+      </w:pPr>
+      <w:bookmarkStart w:id="19" w:name="_Toc498116250"/>
+      <w:r>
+        <w:t>Main Areas</w:t>
+      </w:r>
+      <w:bookmarkEnd w:id="19"/>
+    </w:p>
+    <w:p>
+      <w:r>
+        <w:t xml:space="preserve">Identify R Packages that provide access to the main areas mentioned in Section 3. </w:t>
+      </w:r>
+      <w:r>
+        <w:t>Consider</w:t>
+      </w:r>
+      <w:r>
+        <w:t xml:space="preserve"> what they do, how they are implemented, if they are still being built upon</w:t>
+      </w:r>
+    </w:p>
+    <w:p>
+      <w:pPr>
+        <w:pStyle w:val="Heading2"/>
+      </w:pPr>
+      <w:bookmarkStart w:id="20" w:name="_Toc498116251"/>
+      <w:r>
+        <w:t>Area</w:t>
+      </w:r>
+      <w:r>
+        <w:t>s for Improvement / Areas to be Developed</w:t>
+      </w:r>
+      <w:bookmarkEnd w:id="20"/>
+    </w:p>
+    <w:p>
+      <w:r>
+        <w:t>Select areas which can be improved or are absent from the above section giving ways to improve the existing implementations if one exists</w:t>
+      </w:r>
+    </w:p>
+    <w:p>
+      <w:pPr>
+        <w:pStyle w:val="Heading1"/>
+      </w:pPr>
+      <w:bookmarkStart w:id="21" w:name="_Toc498116252"/>
+      <w:r>
+        <w:t>Chosen Area</w:t>
+      </w:r>
+      <w:bookmarkEnd w:id="21"/>
+    </w:p>
+    <w:p>
+      <w:r>
+        <w:t>Reasons as to why I have chosen this area</w:t>
+      </w:r>
+    </w:p>
+    <w:p>
+      <w:r>
+        <w:t>More in depth look at this areas packages</w:t>
+      </w:r>
+    </w:p>
+    <w:p>
+      <w:r>
+        <w:t>Build some features of RGP but for either CGP or LGP</w:t>
+      </w:r>
+    </w:p>
+    <w:p>
+      <w:r>
+        <w:t>Main literature review</w:t>
+      </w:r>
+    </w:p>
+    <w:p>
+      <w:pPr>
+        <w:pStyle w:val="Heading1"/>
+      </w:pPr>
+      <w:bookmarkStart w:id="22" w:name="_Toc498116253"/>
+      <w:r>
+        <w:t>Requirements Analysis</w:t>
+      </w:r>
+      <w:bookmarkEnd w:id="22"/>
+    </w:p>
+    <w:p>
+      <w:pPr>
+        <w:pStyle w:val="Heading1"/>
+      </w:pPr>
+      <w:bookmarkStart w:id="23" w:name="_Toc498116254"/>
+      <w:r>
+        <w:t>R Packages</w:t>
+      </w:r>
+      <w:bookmarkEnd w:id="23"/>
+    </w:p>
+    <w:p>
+      <w:pPr>
+        <w:pStyle w:val="Heading2"/>
+      </w:pPr>
+      <w:bookmarkStart w:id="24" w:name="_Toc498116255"/>
+      <w:r>
+        <w:t>Process of Package Creation</w:t>
+      </w:r>
+      <w:bookmarkEnd w:id="24"/>
+    </w:p>
+    <w:p>
+      <w:pPr>
+        <w:pStyle w:val="Heading2"/>
+      </w:pPr>
+      <w:bookmarkStart w:id="25" w:name="_Toc498116256"/>
+      <w:r>
+        <w:t>Packages and Software Tools</w:t>
+      </w:r>
+      <w:r>
+        <w:t xml:space="preserve"> to Aid in the Process</w:t>
+      </w:r>
+      <w:bookmarkEnd w:id="25"/>
+    </w:p>
+    <w:p>
+      <w:pPr>
+        <w:pStyle w:val="Heading1"/>
+      </w:pPr>
+      <w:bookmarkStart w:id="26" w:name="_Toc498116257"/>
+      <w:r>
+        <w:t>Evaluation Strategy</w:t>
+      </w:r>
+      <w:bookmarkEnd w:id="26"/>
+    </w:p>
+    <w:p>
+      <w:pPr>
+        <w:pStyle w:val="Heading1"/>
+      </w:pPr>
+      <w:bookmarkStart w:id="27" w:name="_Toc498116258"/>
+      <w:r>
+        <w:t>Project Management</w:t>
+      </w:r>
+      <w:bookmarkEnd w:id="27"/>
+    </w:p>
+    <w:p>
+      <w:pPr>
+        <w:pStyle w:val="Heading2"/>
+      </w:pPr>
+      <w:bookmarkStart w:id="28" w:name="_Toc498116259"/>
+      <w:r>
+        <w:lastRenderedPageBreak/>
+        <w:t>Project Schedule</w:t>
+      </w:r>
+      <w:bookmarkEnd w:id="28"/>
+    </w:p>
+    <w:p>
+      <w:pPr>
+        <w:pStyle w:val="Heading3"/>
+      </w:pPr>
+      <w:bookmarkStart w:id="29" w:name="_Toc498116260"/>
+      <w:r>
+        <w:t>Work Breakdown Structure</w:t>
+      </w:r>
+      <w:bookmarkEnd w:id="29"/>
+    </w:p>
+    <w:p>
+      <w:pPr>
+        <w:pStyle w:val="Heading3"/>
+      </w:pPr>
+      <w:bookmarkStart w:id="30" w:name="_Toc498116261"/>
+      <w:r>
+        <w:t>Project Timetable</w:t>
+      </w:r>
+      <w:bookmarkEnd w:id="30"/>
+    </w:p>
+    <w:p>
+      <w:pPr>
+        <w:pStyle w:val="Heading2"/>
+      </w:pPr>
+      <w:bookmarkStart w:id="31" w:name="_Toc498116262"/>
+      <w:r>
+        <w:t>Risk Analysis</w:t>
+      </w:r>
+      <w:bookmarkEnd w:id="31"/>
+    </w:p>
+    <w:p>
+      <w:pPr>
+        <w:pStyle w:val="Heading3"/>
+      </w:pPr>
+      <w:bookmarkStart w:id="32" w:name="_Toc498116263"/>
+      <w:r>
+        <w:t>Risk Identification</w:t>
+      </w:r>
+      <w:bookmarkEnd w:id="32"/>
+    </w:p>
+    <w:p>
+      <w:pPr>
+        <w:pStyle w:val="Heading3"/>
+      </w:pPr>
+      <w:bookmarkStart w:id="33" w:name="_Toc498116264"/>
+      <w:r>
+        <w:t>Risk Management</w:t>
+      </w:r>
+      <w:bookmarkEnd w:id="33"/>
+    </w:p>
+    <w:p>
+      <w:pPr>
+        <w:pStyle w:val="Heading2"/>
+      </w:pPr>
+      <w:bookmarkStart w:id="34" w:name="_Toc498116265"/>
+      <w:r>
+        <w:t>Professional, Legal, Ethical and Social Issues</w:t>
+      </w:r>
+      <w:bookmarkEnd w:id="34"/>
+    </w:p>
+    <w:p>
+      <w:pPr>
+        <w:rPr>
+          <w:b/>
+          <w:sz w:val="36"/>
+          <w:szCs w:val="36"/>
+        </w:rPr>
+      </w:pPr>
+      <w:r>
+        <w:br w:type="page"/>
+      </w:r>
+    </w:p>
+    <w:p>
+      <w:pPr>
+        <w:pStyle w:val="Heading1"/>
+      </w:pPr>
+      <w:bookmarkStart w:id="35" w:name="_Toc498116266"/>
       <w:r>
         <w:lastRenderedPageBreak/>
         <w:t>References</w:t>
       </w:r>
-      <w:bookmarkEnd w:id="32"/>
-    </w:p>
-    <w:p>
-      <w:r>
-        <w:t>Adamatzky, A. (2010). Game of life Cellular Automata. London: Springer, pp.19-25.</w:t>
-      </w:r>
-    </w:p>
-    <w:p>
-      <w:r>
-        <w:t>Cho, H., Kim, D., Olivera, F. and Guikema, S. (2011). Enhanced speciation in particle swarm optimization for multi-modal problems. European Journal of Operational Research, 213(1), pp.15-23.</w:t>
+      <w:bookmarkEnd w:id="35"/>
+    </w:p>
+    <w:p>
+      <w:proofErr w:type="spellStart"/>
+      <w:r>
+        <w:t>Adamatzky</w:t>
+      </w:r>
+      <w:proofErr w:type="spellEnd"/>
+      <w:r>
+        <w:t>, A. (2010). Game of life Cellular Automata. London: Springer, pp.19-25.</w:t>
+      </w:r>
+    </w:p>
+    <w:p>
+      <w:r>
+        <w:t xml:space="preserve">Cho, H., Kim, D., Olivera, F. and </w:t>
+      </w:r>
+      <w:proofErr w:type="spellStart"/>
+      <w:r>
+        <w:t>Guikema</w:t>
+      </w:r>
+      <w:proofErr w:type="spellEnd"/>
+      <w:r>
+        <w:t>, S. (2011). Enhanced speciation in particle swarm optimization for multi-modal problems. European Journal of Operational Research, 213(1), pp.15-23.</w:t>
       </w:r>
     </w:p>
     <w:p>
@@ -5310,79 +6106,220 @@
       </w:r>
     </w:p>
     <w:p>
-      <w:r>
+      <w:proofErr w:type="spellStart"/>
+      <w:r>
+        <w:t>Ghisu</w:t>
+      </w:r>
+      <w:proofErr w:type="spellEnd"/>
+      <w:r>
+        <w:t xml:space="preserve">, T., </w:t>
+      </w:r>
+      <w:proofErr w:type="spellStart"/>
+      <w:r>
+        <w:t>Arca</w:t>
+      </w:r>
+      <w:proofErr w:type="spellEnd"/>
+      <w:r>
+        <w:t xml:space="preserve">, B., </w:t>
+      </w:r>
+      <w:proofErr w:type="spellStart"/>
+      <w:r>
+        <w:t>Pellizzaro</w:t>
+      </w:r>
+      <w:proofErr w:type="spellEnd"/>
+      <w:r>
+        <w:t xml:space="preserve">, G. and </w:t>
+      </w:r>
+      <w:proofErr w:type="spellStart"/>
+      <w:r>
+        <w:t>Duce</w:t>
+      </w:r>
+      <w:proofErr w:type="spellEnd"/>
+      <w:r>
+        <w:t>, P. (2015). An Improved Cellular Automata for Wildfire Spread. Procedia Computer Science, [online] 51, pp.2287-2296. Available at: http://www.sciencedirect.com/science/article/pii/S1877050915011965 [Accessed 10 Nov. 2017].</w:t>
+      </w:r>
+    </w:p>
+    <w:p>
+      <w:r>
+        <w:lastRenderedPageBreak/>
         <w:t>Kar, A. (2016). Bio inspired computing – A review of algorithms and scope of applications. Expert Systems with Applications, [online] 59, pp.20-32. Available at: https://www-sciencedirect-com.ezproxy1.hw.ac.uk/science/article/pii/S095741741630183X [Accessed 29 Oct. 2017].</w:t>
       </w:r>
     </w:p>
     <w:p>
       <w:r>
+        <w:t xml:space="preserve">Khan, A. and </w:t>
+      </w:r>
+      <w:proofErr w:type="spellStart"/>
+      <w:r>
+        <w:t>Baig</w:t>
+      </w:r>
+      <w:proofErr w:type="spellEnd"/>
+      <w:r>
+        <w:t xml:space="preserve">, A. (2015). Multi-objective feature subset selection using </w:t>
+      </w:r>
+      <w:proofErr w:type="spellStart"/>
+      <w:r>
+        <w:t>mRMR</w:t>
+      </w:r>
+      <w:proofErr w:type="spellEnd"/>
+      <w:r>
+        <w:t xml:space="preserve"> based enhanced ant colony optimization algorithm (</w:t>
+      </w:r>
+      <w:proofErr w:type="spellStart"/>
+      <w:r>
+        <w:t>mRMR</w:t>
+      </w:r>
+      <w:proofErr w:type="spellEnd"/>
+      <w:r>
+        <w:t>-EACO). Journal of Experimental &amp; Theoretical Artificial Intelligence, [online] 28(6), pp.1061-1073. Available at: http://www.tandfonline.com.ezproxy1.hw.ac.uk/doi/abs/10.1080/0952813X.2015.1056240 [Accessed 4 Nov. 2017].</w:t>
+      </w:r>
+    </w:p>
+    <w:p>
+      <w:proofErr w:type="spellStart"/>
+      <w:r>
+        <w:t>Khushaba</w:t>
+      </w:r>
+      <w:proofErr w:type="spellEnd"/>
+      <w:r>
+        <w:t xml:space="preserve">, R., Al-Ani, A., </w:t>
+      </w:r>
+      <w:proofErr w:type="spellStart"/>
+      <w:r>
+        <w:t>AlSukker</w:t>
+      </w:r>
+      <w:proofErr w:type="spellEnd"/>
+      <w:r>
+        <w:t>, A. and Al-</w:t>
+      </w:r>
+      <w:proofErr w:type="spellStart"/>
+      <w:r>
+        <w:t>Jumaily</w:t>
+      </w:r>
+      <w:proofErr w:type="spellEnd"/>
+      <w:r>
+        <w:t>, A. (2008). A Combined Ant Colony and Differential Evolution Feature Selection Algorithm. Ant Colony Optimization and Swarm Intelligence, [online] 5217, pp.1-12. Available at: https://link-springer-com.ezproxy1.hw.ac.uk/chapter/10.1007/978-3-540-87527-7_1 [Accessed 4 Nov. 2017].</w:t>
+      </w:r>
+    </w:p>
+    <w:p>
+      <w:proofErr w:type="spellStart"/>
+      <w:r>
+        <w:t>Koza</w:t>
+      </w:r>
+      <w:proofErr w:type="spellEnd"/>
+      <w:r>
+        <w:t>, J. (1992</w:t>
+      </w:r>
+      <w:r>
+        <w:t>). Genetic programming: on the programming of computers by means on natural selection. MIT Press.</w:t>
+      </w:r>
+    </w:p>
+    <w:p>
+      <w:r>
+        <w:t>Kramer, O. (2017). Genetic Algorithm Essentials. Studies in Computational Intelligence, [online] 679, pp.11-18. Available at: https://doi-org.ezproxy1.hw.ac.uk/10.1007/978-3-319-</w:t>
+      </w:r>
+      <w:r>
+        <w:t>52156-5 [Accessed 29 Oct. 2017].</w:t>
+      </w:r>
+    </w:p>
+    <w:p>
+      <w:r>
+        <w:t>McCulloch, W. and Pitts, W. (1943). A logical calculus of the ideas immanent in nervous activity. The Bulletin of Mathematical Biophysics, [online] 5(4), pp.115-133. Available at: https://link.springer.com/article/10.1007/BF02478259 [Accessed 3 Nov. 2017].</w:t>
+      </w:r>
+    </w:p>
+    <w:p>
+      <w:r>
+        <w:t xml:space="preserve">Miller, J. (1999). An empirical study of the efficiency of learning </w:t>
+      </w:r>
+      <w:proofErr w:type="spellStart"/>
+      <w:r>
+        <w:t>boolean</w:t>
+      </w:r>
+      <w:proofErr w:type="spellEnd"/>
+      <w:r>
+        <w:t xml:space="preserve"> functions using a Cartesian Genetic Programming Approach. In: Proceedings of the 1st Genetic and Evolutionary Computation Conference. Morgan Kaufmann, pp.1135-1142.</w:t>
+      </w:r>
+    </w:p>
+    <w:p>
+      <w:r>
+        <w:t>Miller, J. (2011). Cartesian Genetic Programming. Springer.</w:t>
+      </w:r>
+    </w:p>
+    <w:p>
+      <w:r>
         <w:lastRenderedPageBreak/>
-        <w:t>Khan, A. and Baig, A. (2015). Multi-objective feature subset selection using mRMR based enhanced ant colony optimization algorithm (mRMR-EACO). Journal of Experimental &amp; Theoretical Artificial Intelligence, [online] 28(6), pp.1061-1073. Available at: http://www.tandfonline.com.ezproxy1.hw.ac.uk/doi/abs/10.1080/0952813X.2015.1056240 [Accessed 4 Nov. 2017].</w:t>
-      </w:r>
-    </w:p>
-    <w:p>
-      <w:r>
-        <w:t>Khushaba, R., Al-Ani, A., AlSukker, A. and Al-Jumaily, A. (2008). A Combined Ant Colony and Differential Evolution Feature Selection Algorithm. Ant Colony Optimization and Swarm Intelligence, [online] 5217, pp.1-12. Available at: https://link-springer-com.ezproxy1.hw.ac.uk/chapter/10.1007/978-3-540-87527-7_1 [Accessed 4 Nov. 2017].</w:t>
-      </w:r>
-    </w:p>
-    <w:p>
-      <w:r>
-        <w:t>Koza, J. (1992</w:t>
-      </w:r>
-      <w:r>
-        <w:t>). Genetic programming: on the programming of computers by means on natural selection. MIT Press.</w:t>
-      </w:r>
-    </w:p>
-    <w:p>
-      <w:r>
-        <w:t>Kramer, O. (2017). Genetic Algorithm Essentials. Studies in Computational Intelligence, [online] 679, pp.11-18. Available at: https://doi-org.ezproxy1.hw.ac.uk/10.1007/978-3-319-</w:t>
-      </w:r>
-      <w:r>
-        <w:t>52156-5 [Accessed 29 Oct. 2017].</w:t>
-      </w:r>
-    </w:p>
-    <w:p>
-      <w:r>
-        <w:t>McCulloch, W. and Pitts, W. (1943). A logical calculus of the ideas immanent in nervous activity. The Bulletin of Mathematical Biophysics, [online] 5(4), pp.115-133. Available at: https://link.springer.com/article/10.1007/BF02478259 [Accessed 3 Nov. 2017].</w:t>
-      </w:r>
-    </w:p>
-    <w:p>
-      <w:r>
-        <w:t>Miller, J. (1999). An empirical study of the efficiency of learning boolean functions using a Cartesian Genetic Programming Approach. In: Proceedings of the 1st Genetic and Evolutionary Computation Conference. Morgan Kaufmann, pp.1135-1142.</w:t>
-      </w:r>
-    </w:p>
-    <w:p>
-      <w:r>
-        <w:t>Miller, J. (2011). Cartesian Genetic Programming. Springer.</w:t>
-      </w:r>
-    </w:p>
-    <w:p>
-      <w:r>
-        <w:t>Moon, C., Kim, J., Choi, G. and Seo, Y. (2002). An efficient genetic algorithm for the traveling salesman problem with precedence constraints. European Journal of Operational Research, 140(3), pp.606-617.</w:t>
-      </w:r>
-    </w:p>
-    <w:p>
-      <w:r>
-        <w:t>Navid, A. and Bagheri, A. (2013). Cellular Learning Automata and Its Applications</w:t>
-      </w:r>
-      <w:r>
-        <w:t>. [online] InTech. Available at: https://www.intechopen.com/books/emerging-applications-of-cellular-automata/cellular-learning-automata-and-its-applications [Accessed 31 Oct. 2017].</w:t>
-      </w:r>
-    </w:p>
-    <w:p>
-      <w:r>
-        <w:t>Poli, R., Langdon, W., McPhee, N. and Koza, J. (2008). A field guide to genetic programming. [S.l.]: Lulu Press.</w:t>
-      </w:r>
-    </w:p>
-    <w:p>
-      <w:r>
-        <w:lastRenderedPageBreak/>
-        <w:t>Russell, S. and Norvig, P. (2009). Artificial intelligence: A Modern Approach. 3rd ed. Pearson, pp.749-753.</w:t>
-      </w:r>
-    </w:p>
-    <w:p>
-      <w:r>
-        <w:t>Saka, M., Do</w:t>
+        <w:t xml:space="preserve">Moon, C., Kim, J., Choi, G. and </w:t>
+      </w:r>
+      <w:proofErr w:type="spellStart"/>
+      <w:r>
+        <w:t>Seo</w:t>
+      </w:r>
+      <w:proofErr w:type="spellEnd"/>
+      <w:r>
+        <w:t>, Y. (2002). An efficient genetic algorithm for the traveling salesman problem with precedence constraints. European Journal of Operational Research, 140(3), pp.606-617.</w:t>
+      </w:r>
+    </w:p>
+    <w:p>
+      <w:proofErr w:type="spellStart"/>
+      <w:r>
+        <w:t>Navid</w:t>
+      </w:r>
+      <w:proofErr w:type="spellEnd"/>
+      <w:r>
+        <w:t>, A. and Bagheri, A. (2013). Cellular Learning Automata and Its Applications</w:t>
+      </w:r>
+      <w:r>
+        <w:t xml:space="preserve">. [online] </w:t>
+      </w:r>
+      <w:proofErr w:type="spellStart"/>
+      <w:r>
+        <w:t>InTech</w:t>
+      </w:r>
+      <w:proofErr w:type="spellEnd"/>
+      <w:r>
+        <w:t>. Available at: https://www.intechopen.com/books/emerging-applications-of-cellular-automata/cellular-learning-automata-and-its-applications [Accessed 31 Oct. 2017].</w:t>
+      </w:r>
+    </w:p>
+    <w:p>
+      <w:r>
+        <w:t xml:space="preserve">Poli, R., Langdon, W., McPhee, N. and </w:t>
+      </w:r>
+      <w:proofErr w:type="spellStart"/>
+      <w:r>
+        <w:t>Koza</w:t>
+      </w:r>
+      <w:proofErr w:type="spellEnd"/>
+      <w:r>
+        <w:t>, J. (2008). A field guide to genetic programming. [</w:t>
+      </w:r>
+      <w:proofErr w:type="spellStart"/>
+      <w:r>
+        <w:t>S.l.</w:t>
+      </w:r>
+      <w:proofErr w:type="spellEnd"/>
+      <w:r>
+        <w:t>]: Lulu Press.</w:t>
+      </w:r>
+    </w:p>
+    <w:p>
+      <w:r>
+        <w:t xml:space="preserve">Russell, S. and </w:t>
+      </w:r>
+      <w:proofErr w:type="spellStart"/>
+      <w:r>
+        <w:t>Norvig</w:t>
+      </w:r>
+      <w:proofErr w:type="spellEnd"/>
+      <w:r>
+        <w:t>, P. (2009). Artificial intelligence: A Modern Approach. 3rd ed. Pearson, pp.749-753.</w:t>
+      </w:r>
+    </w:p>
+    <w:p>
+      <w:r>
+        <w:t xml:space="preserve">Saka, M., </w:t>
+      </w:r>
+      <w:proofErr w:type="spellStart"/>
+      <w:r>
+        <w:t>Do</w:t>
       </w:r>
       <w:r>
         <w:rPr>
@@ -5391,7 +6328,19 @@
         <w:t>ğ</w:t>
       </w:r>
       <w:r>
-        <w:t>an, E. and Aydogdu, I. (2013). Analysis of Swarm Intelligence</w:t>
+        <w:t>an</w:t>
+      </w:r>
+      <w:proofErr w:type="spellEnd"/>
+      <w:r>
+        <w:t xml:space="preserve">, E. and </w:t>
+      </w:r>
+      <w:proofErr w:type="spellStart"/>
+      <w:r>
+        <w:t>Aydogdu</w:t>
+      </w:r>
+      <w:proofErr w:type="spellEnd"/>
+      <w:r>
+        <w:t>, I. (2013). Analysis of Swarm Intelligence</w:t>
       </w:r>
       <w:r>
         <w:rPr>
@@ -5414,7 +6363,17 @@
     </w:p>
     <w:p>
       <w:r>
-        <w:t>Sivanandam, S. and Deepa, S. (2008). Introduction to genetic algorithms. Berlin: Springer, pp.14-39.</w:t>
+        <w:t>Sarkar, P. (2000). A brief history of cellular automata. ACM Computing Surveys, [online] 32(1), pp.80-107. Available at: http://citeseerx.ist.psu.edu/viewdoc/download?doi=10.1.1.335.4529&amp;rep=rep1&amp;type=pdf [Accessed 10 Nov. 2017].</w:t>
+      </w:r>
+    </w:p>
+    <w:p>
+      <w:proofErr w:type="spellStart"/>
+      <w:r>
+        <w:t>Sivanandam</w:t>
+      </w:r>
+      <w:proofErr w:type="spellEnd"/>
+      <w:r>
+        <w:t>, S. and Deepa, S. (2008). Introduction to genetic algorithms. Berlin: Springer, pp.14-39.</w:t>
       </w:r>
     </w:p>
     <w:p>
@@ -5434,12 +6393,21 @@
     </w:p>
     <w:p>
       <w:r>
+        <w:lastRenderedPageBreak/>
         <w:t>Yadav, N., Yadav, A. and Kumar, M. (2015). An introduction to neural network methods for differential equations. Dordrecht: Springer, pp.29-54.</w:t>
       </w:r>
     </w:p>
     <w:p>
       <w:r>
-        <w:t>Yang, X. and Karamanoglu, M. (2013). Swarm Intelligence and Bio-Inspired Computation. Swarm Intelligence and Bio-Inspired Computation, pp.3-23.</w:t>
+        <w:t xml:space="preserve">Yang, X. and </w:t>
+      </w:r>
+      <w:proofErr w:type="spellStart"/>
+      <w:r>
+        <w:t>Karamanoglu</w:t>
+      </w:r>
+      <w:proofErr w:type="spellEnd"/>
+      <w:r>
+        <w:t>, M. (2013). Swarm Intelligence and Bio-Inspired Computation. Swarm Intelligence and Bio-Inspired Computation, pp.3-23.</w:t>
       </w:r>
     </w:p>
     <w:p>
@@ -5449,22 +6417,30 @@
     </w:p>
     <w:p>
       <w:r>
-        <w:t>Zhang, G. (2009). Neural Networks For Data Mining. Data Mining and Knowledge Discovery Handbook, [online] pp.419-444. Available at: https://link.springer.com/chapter/10.1007/978-0-387-09823-4_21 [Accessed 3 Nov. 2017].</w:t>
+        <w:t xml:space="preserve">Zhang, G. (2009). Neural Networks </w:t>
+      </w:r>
+      <w:proofErr w:type="gramStart"/>
+      <w:r>
+        <w:t>For</w:t>
+      </w:r>
+      <w:proofErr w:type="gramEnd"/>
+      <w:r>
+        <w:t xml:space="preserve"> Data Mining. Data Mining and Knowledge Discovery Handbook, [online] pp.419-444. Available at: https://link.springer.com/chapter/10.1007/978-0-387-09823-4_21 [Accessed 3 Nov. 2017].</w:t>
       </w:r>
     </w:p>
     <w:p>
       <w:pPr>
         <w:pStyle w:val="Heading1"/>
       </w:pPr>
-      <w:bookmarkStart w:id="33" w:name="_Toc497776818"/>
+      <w:bookmarkStart w:id="36" w:name="_Toc498116267"/>
       <w:r>
         <w:t>Appendices</w:t>
       </w:r>
-      <w:bookmarkEnd w:id="33"/>
+      <w:bookmarkEnd w:id="36"/>
     </w:p>
     <w:sectPr>
-      <w:headerReference w:type="default" r:id="rId14"/>
-      <w:footerReference w:type="default" r:id="rId15"/>
+      <w:headerReference w:type="default" r:id="rId15"/>
+      <w:footerReference w:type="default" r:id="rId16"/>
       <w:pgSz w:w="11906" w:h="16838"/>
       <w:pgMar w:top="1440" w:right="1440" w:bottom="1440" w:left="1440" w:header="709" w:footer="709" w:gutter="0"/>
       <w:pgNumType w:start="1"/>
@@ -5476,7 +6452,7 @@
 </file>
 
 <file path=word/endnotes.xml><?xml version="1.0" encoding="utf-8"?>
-<w:endnotes xmlns:wpc="http://schemas.microsoft.com/office/word/2010/wordprocessingCanvas" xmlns:mc="http://schemas.openxmlformats.org/markup-compatibility/2006" xmlns:o="urn:schemas-microsoft-com:office:office" xmlns:r="http://schemas.openxmlformats.org/officeDocument/2006/relationships" xmlns:m="http://schemas.openxmlformats.org/officeDocument/2006/math" xmlns:v="urn:schemas-microsoft-com:vml" xmlns:wp14="http://schemas.microsoft.com/office/word/2010/wordprocessingDrawing" xmlns:wp="http://schemas.openxmlformats.org/drawingml/2006/wordprocessingDrawing" xmlns:w10="urn:schemas-microsoft-com:office:word" xmlns:w="http://schemas.openxmlformats.org/wordprocessingml/2006/main" xmlns:w14="http://schemas.microsoft.com/office/word/2010/wordml" xmlns:w15="http://schemas.microsoft.com/office/word/2012/wordml" xmlns:wpg="http://schemas.microsoft.com/office/word/2010/wordprocessingGroup" xmlns:wpi="http://schemas.microsoft.com/office/word/2010/wordprocessingInk" xmlns:wne="http://schemas.microsoft.com/office/word/2006/wordml" xmlns:wps="http://schemas.microsoft.com/office/word/2010/wordprocessingShape" mc:Ignorable="w14 w15 wp14">
+<w:endnotes xmlns:wpc="http://schemas.microsoft.com/office/word/2010/wordprocessingCanvas" xmlns:cx="http://schemas.microsoft.com/office/drawing/2014/chartex" xmlns:cx1="http://schemas.microsoft.com/office/drawing/2015/9/8/chartex" xmlns:cx2="http://schemas.microsoft.com/office/drawing/2015/10/21/chartex" xmlns:cx3="http://schemas.microsoft.com/office/drawing/2016/5/9/chartex" xmlns:cx4="http://schemas.microsoft.com/office/drawing/2016/5/10/chartex" xmlns:cx5="http://schemas.microsoft.com/office/drawing/2016/5/11/chartex" xmlns:cx6="http://schemas.microsoft.com/office/drawing/2016/5/12/chartex" xmlns:cx7="http://schemas.microsoft.com/office/drawing/2016/5/13/chartex" xmlns:cx8="http://schemas.microsoft.com/office/drawing/2016/5/14/chartex" xmlns:mc="http://schemas.openxmlformats.org/markup-compatibility/2006" xmlns:aink="http://schemas.microsoft.com/office/drawing/2016/ink" xmlns:am3d="http://schemas.microsoft.com/office/drawing/2017/model3d" xmlns:o="urn:schemas-microsoft-com:office:office" xmlns:r="http://schemas.openxmlformats.org/officeDocument/2006/relationships" xmlns:m="http://schemas.openxmlformats.org/officeDocument/2006/math" xmlns:v="urn:schemas-microsoft-com:vml" xmlns:wp14="http://schemas.microsoft.com/office/word/2010/wordprocessingDrawing" xmlns:wp="http://schemas.openxmlformats.org/drawingml/2006/wordprocessingDrawing" xmlns:w10="urn:schemas-microsoft-com:office:word" xmlns:w="http://schemas.openxmlformats.org/wordprocessingml/2006/main" xmlns:w14="http://schemas.microsoft.com/office/word/2010/wordml" xmlns:w15="http://schemas.microsoft.com/office/word/2012/wordml" xmlns:w16cid="http://schemas.microsoft.com/office/word/2016/wordml/cid" xmlns:w16se="http://schemas.microsoft.com/office/word/2015/wordml/symex" xmlns:wpg="http://schemas.microsoft.com/office/word/2010/wordprocessingGroup" xmlns:wpi="http://schemas.microsoft.com/office/word/2010/wordprocessingInk" xmlns:wne="http://schemas.microsoft.com/office/word/2006/wordml" xmlns:wps="http://schemas.microsoft.com/office/word/2010/wordprocessingShape" mc:Ignorable="w14 w15 w16se w16cid wp14">
   <w:endnote w:type="separator" w:id="-1">
     <w:p>
       <w:r>
@@ -5495,7 +6471,7 @@
 </file>
 
 <file path=word/footer1.xml><?xml version="1.0" encoding="utf-8"?>
-<w:ftr xmlns:wpc="http://schemas.microsoft.com/office/word/2010/wordprocessingCanvas" xmlns:mc="http://schemas.openxmlformats.org/markup-compatibility/2006" xmlns:o="urn:schemas-microsoft-com:office:office" xmlns:r="http://schemas.openxmlformats.org/officeDocument/2006/relationships" xmlns:m="http://schemas.openxmlformats.org/officeDocument/2006/math" xmlns:v="urn:schemas-microsoft-com:vml" xmlns:wp14="http://schemas.microsoft.com/office/word/2010/wordprocessingDrawing" xmlns:wp="http://schemas.openxmlformats.org/drawingml/2006/wordprocessingDrawing" xmlns:w10="urn:schemas-microsoft-com:office:word" xmlns:w="http://schemas.openxmlformats.org/wordprocessingml/2006/main" xmlns:w14="http://schemas.microsoft.com/office/word/2010/wordml" xmlns:w15="http://schemas.microsoft.com/office/word/2012/wordml" xmlns:wpg="http://schemas.microsoft.com/office/word/2010/wordprocessingGroup" xmlns:wpi="http://schemas.microsoft.com/office/word/2010/wordprocessingInk" xmlns:wne="http://schemas.microsoft.com/office/word/2006/wordml" xmlns:wps="http://schemas.microsoft.com/office/word/2010/wordprocessingShape" mc:Ignorable="w14 w15 wp14">
+<w:ftr xmlns:wpc="http://schemas.microsoft.com/office/word/2010/wordprocessingCanvas" xmlns:cx="http://schemas.microsoft.com/office/drawing/2014/chartex" xmlns:cx1="http://schemas.microsoft.com/office/drawing/2015/9/8/chartex" xmlns:cx2="http://schemas.microsoft.com/office/drawing/2015/10/21/chartex" xmlns:cx3="http://schemas.microsoft.com/office/drawing/2016/5/9/chartex" xmlns:cx4="http://schemas.microsoft.com/office/drawing/2016/5/10/chartex" xmlns:cx5="http://schemas.microsoft.com/office/drawing/2016/5/11/chartex" xmlns:cx6="http://schemas.microsoft.com/office/drawing/2016/5/12/chartex" xmlns:cx7="http://schemas.microsoft.com/office/drawing/2016/5/13/chartex" xmlns:cx8="http://schemas.microsoft.com/office/drawing/2016/5/14/chartex" xmlns:mc="http://schemas.openxmlformats.org/markup-compatibility/2006" xmlns:aink="http://schemas.microsoft.com/office/drawing/2016/ink" xmlns:am3d="http://schemas.microsoft.com/office/drawing/2017/model3d" xmlns:o="urn:schemas-microsoft-com:office:office" xmlns:r="http://schemas.openxmlformats.org/officeDocument/2006/relationships" xmlns:m="http://schemas.openxmlformats.org/officeDocument/2006/math" xmlns:v="urn:schemas-microsoft-com:vml" xmlns:wp14="http://schemas.microsoft.com/office/word/2010/wordprocessingDrawing" xmlns:wp="http://schemas.openxmlformats.org/drawingml/2006/wordprocessingDrawing" xmlns:w10="urn:schemas-microsoft-com:office:word" xmlns:w="http://schemas.openxmlformats.org/wordprocessingml/2006/main" xmlns:w14="http://schemas.microsoft.com/office/word/2010/wordml" xmlns:w15="http://schemas.microsoft.com/office/word/2012/wordml" xmlns:w16cid="http://schemas.microsoft.com/office/word/2016/wordml/cid" xmlns:w16se="http://schemas.microsoft.com/office/word/2015/wordml/symex" xmlns:wpg="http://schemas.microsoft.com/office/word/2010/wordprocessingGroup" xmlns:wpi="http://schemas.microsoft.com/office/word/2010/wordprocessingInk" xmlns:wne="http://schemas.microsoft.com/office/word/2006/wordml" xmlns:wps="http://schemas.microsoft.com/office/word/2010/wordprocessingShape" mc:Ignorable="w14 w15 w16se w16cid wp14">
   <w:sdt>
     <w:sdtPr>
       <w:id w:val="-852115412"/>
@@ -5547,7 +6523,7 @@
 </file>
 
 <file path=word/footer2.xml><?xml version="1.0" encoding="utf-8"?>
-<w:ftr xmlns:wpc="http://schemas.microsoft.com/office/word/2010/wordprocessingCanvas" xmlns:mc="http://schemas.openxmlformats.org/markup-compatibility/2006" xmlns:o="urn:schemas-microsoft-com:office:office" xmlns:r="http://schemas.openxmlformats.org/officeDocument/2006/relationships" xmlns:m="http://schemas.openxmlformats.org/officeDocument/2006/math" xmlns:v="urn:schemas-microsoft-com:vml" xmlns:wp14="http://schemas.microsoft.com/office/word/2010/wordprocessingDrawing" xmlns:wp="http://schemas.openxmlformats.org/drawingml/2006/wordprocessingDrawing" xmlns:w10="urn:schemas-microsoft-com:office:word" xmlns:w="http://schemas.openxmlformats.org/wordprocessingml/2006/main" xmlns:w14="http://schemas.microsoft.com/office/word/2010/wordml" xmlns:w15="http://schemas.microsoft.com/office/word/2012/wordml" xmlns:wpg="http://schemas.microsoft.com/office/word/2010/wordprocessingGroup" xmlns:wpi="http://schemas.microsoft.com/office/word/2010/wordprocessingInk" xmlns:wne="http://schemas.microsoft.com/office/word/2006/wordml" xmlns:wps="http://schemas.microsoft.com/office/word/2010/wordprocessingShape" mc:Ignorable="w14 w15 wp14">
+<w:ftr xmlns:wpc="http://schemas.microsoft.com/office/word/2010/wordprocessingCanvas" xmlns:cx="http://schemas.microsoft.com/office/drawing/2014/chartex" xmlns:cx1="http://schemas.microsoft.com/office/drawing/2015/9/8/chartex" xmlns:cx2="http://schemas.microsoft.com/office/drawing/2015/10/21/chartex" xmlns:cx3="http://schemas.microsoft.com/office/drawing/2016/5/9/chartex" xmlns:cx4="http://schemas.microsoft.com/office/drawing/2016/5/10/chartex" xmlns:cx5="http://schemas.microsoft.com/office/drawing/2016/5/11/chartex" xmlns:cx6="http://schemas.microsoft.com/office/drawing/2016/5/12/chartex" xmlns:cx7="http://schemas.microsoft.com/office/drawing/2016/5/13/chartex" xmlns:cx8="http://schemas.microsoft.com/office/drawing/2016/5/14/chartex" xmlns:mc="http://schemas.openxmlformats.org/markup-compatibility/2006" xmlns:aink="http://schemas.microsoft.com/office/drawing/2016/ink" xmlns:am3d="http://schemas.microsoft.com/office/drawing/2017/model3d" xmlns:o="urn:schemas-microsoft-com:office:office" xmlns:r="http://schemas.openxmlformats.org/officeDocument/2006/relationships" xmlns:m="http://schemas.openxmlformats.org/officeDocument/2006/math" xmlns:v="urn:schemas-microsoft-com:vml" xmlns:wp14="http://schemas.microsoft.com/office/word/2010/wordprocessingDrawing" xmlns:wp="http://schemas.openxmlformats.org/drawingml/2006/wordprocessingDrawing" xmlns:w10="urn:schemas-microsoft-com:office:word" xmlns:w="http://schemas.openxmlformats.org/wordprocessingml/2006/main" xmlns:w14="http://schemas.microsoft.com/office/word/2010/wordml" xmlns:w15="http://schemas.microsoft.com/office/word/2012/wordml" xmlns:w16cid="http://schemas.microsoft.com/office/word/2016/wordml/cid" xmlns:w16se="http://schemas.microsoft.com/office/word/2015/wordml/symex" xmlns:wpg="http://schemas.microsoft.com/office/word/2010/wordprocessingGroup" xmlns:wpi="http://schemas.microsoft.com/office/word/2010/wordprocessingInk" xmlns:wne="http://schemas.microsoft.com/office/word/2006/wordml" xmlns:wps="http://schemas.microsoft.com/office/word/2010/wordprocessingShape" mc:Ignorable="w14 w15 w16se w16cid wp14">
   <w:sdt>
     <w:sdtPr>
       <w:id w:val="1526211114"/>
@@ -5556,7 +6532,6 @@
         <w:docPartUnique/>
       </w:docPartObj>
     </w:sdtPr>
-    <w:sdtEndPr/>
     <w:sdtContent>
       <w:p>
         <w:pPr>
@@ -5602,7 +6577,7 @@
 </file>
 
 <file path=word/footnotes.xml><?xml version="1.0" encoding="utf-8"?>
-<w:footnotes xmlns:wpc="http://schemas.microsoft.com/office/word/2010/wordprocessingCanvas" xmlns:mc="http://schemas.openxmlformats.org/markup-compatibility/2006" xmlns:o="urn:schemas-microsoft-com:office:office" xmlns:r="http://schemas.openxmlformats.org/officeDocument/2006/relationships" xmlns:m="http://schemas.openxmlformats.org/officeDocument/2006/math" xmlns:v="urn:schemas-microsoft-com:vml" xmlns:wp14="http://schemas.microsoft.com/office/word/2010/wordprocessingDrawing" xmlns:wp="http://schemas.openxmlformats.org/drawingml/2006/wordprocessingDrawing" xmlns:w10="urn:schemas-microsoft-com:office:word" xmlns:w="http://schemas.openxmlformats.org/wordprocessingml/2006/main" xmlns:w14="http://schemas.microsoft.com/office/word/2010/wordml" xmlns:w15="http://schemas.microsoft.com/office/word/2012/wordml" xmlns:wpg="http://schemas.microsoft.com/office/word/2010/wordprocessingGroup" xmlns:wpi="http://schemas.microsoft.com/office/word/2010/wordprocessingInk" xmlns:wne="http://schemas.microsoft.com/office/word/2006/wordml" xmlns:wps="http://schemas.microsoft.com/office/word/2010/wordprocessingShape" mc:Ignorable="w14 w15 wp14">
+<w:footnotes xmlns:wpc="http://schemas.microsoft.com/office/word/2010/wordprocessingCanvas" xmlns:cx="http://schemas.microsoft.com/office/drawing/2014/chartex" xmlns:cx1="http://schemas.microsoft.com/office/drawing/2015/9/8/chartex" xmlns:cx2="http://schemas.microsoft.com/office/drawing/2015/10/21/chartex" xmlns:cx3="http://schemas.microsoft.com/office/drawing/2016/5/9/chartex" xmlns:cx4="http://schemas.microsoft.com/office/drawing/2016/5/10/chartex" xmlns:cx5="http://schemas.microsoft.com/office/drawing/2016/5/11/chartex" xmlns:cx6="http://schemas.microsoft.com/office/drawing/2016/5/12/chartex" xmlns:cx7="http://schemas.microsoft.com/office/drawing/2016/5/13/chartex" xmlns:cx8="http://schemas.microsoft.com/office/drawing/2016/5/14/chartex" xmlns:mc="http://schemas.openxmlformats.org/markup-compatibility/2006" xmlns:aink="http://schemas.microsoft.com/office/drawing/2016/ink" xmlns:am3d="http://schemas.microsoft.com/office/drawing/2017/model3d" xmlns:o="urn:schemas-microsoft-com:office:office" xmlns:r="http://schemas.openxmlformats.org/officeDocument/2006/relationships" xmlns:m="http://schemas.openxmlformats.org/officeDocument/2006/math" xmlns:v="urn:schemas-microsoft-com:vml" xmlns:wp14="http://schemas.microsoft.com/office/word/2010/wordprocessingDrawing" xmlns:wp="http://schemas.openxmlformats.org/drawingml/2006/wordprocessingDrawing" xmlns:w10="urn:schemas-microsoft-com:office:word" xmlns:w="http://schemas.openxmlformats.org/wordprocessingml/2006/main" xmlns:w14="http://schemas.microsoft.com/office/word/2010/wordml" xmlns:w15="http://schemas.microsoft.com/office/word/2012/wordml" xmlns:w16cid="http://schemas.microsoft.com/office/word/2016/wordml/cid" xmlns:w16se="http://schemas.microsoft.com/office/word/2015/wordml/symex" xmlns:wpg="http://schemas.microsoft.com/office/word/2010/wordprocessingGroup" xmlns:wpi="http://schemas.microsoft.com/office/word/2010/wordprocessingInk" xmlns:wne="http://schemas.microsoft.com/office/word/2006/wordml" xmlns:wps="http://schemas.microsoft.com/office/word/2010/wordprocessingShape" mc:Ignorable="w14 w15 w16se w16cid wp14">
   <w:footnote w:type="separator" w:id="-1">
     <w:p>
       <w:r>
@@ -5621,7 +6596,7 @@
 </file>
 
 <file path=word/header1.xml><?xml version="1.0" encoding="utf-8"?>
-<w:hdr xmlns:wpc="http://schemas.microsoft.com/office/word/2010/wordprocessingCanvas" xmlns:mc="http://schemas.openxmlformats.org/markup-compatibility/2006" xmlns:o="urn:schemas-microsoft-com:office:office" xmlns:r="http://schemas.openxmlformats.org/officeDocument/2006/relationships" xmlns:m="http://schemas.openxmlformats.org/officeDocument/2006/math" xmlns:v="urn:schemas-microsoft-com:vml" xmlns:wp14="http://schemas.microsoft.com/office/word/2010/wordprocessingDrawing" xmlns:wp="http://schemas.openxmlformats.org/drawingml/2006/wordprocessingDrawing" xmlns:w10="urn:schemas-microsoft-com:office:word" xmlns:w="http://schemas.openxmlformats.org/wordprocessingml/2006/main" xmlns:w14="http://schemas.microsoft.com/office/word/2010/wordml" xmlns:w15="http://schemas.microsoft.com/office/word/2012/wordml" xmlns:wpg="http://schemas.microsoft.com/office/word/2010/wordprocessingGroup" xmlns:wpi="http://schemas.microsoft.com/office/word/2010/wordprocessingInk" xmlns:wne="http://schemas.microsoft.com/office/word/2006/wordml" xmlns:wps="http://schemas.microsoft.com/office/word/2010/wordprocessingShape" mc:Ignorable="w14 w15 wp14">
+<w:hdr xmlns:wpc="http://schemas.microsoft.com/office/word/2010/wordprocessingCanvas" xmlns:cx="http://schemas.microsoft.com/office/drawing/2014/chartex" xmlns:cx1="http://schemas.microsoft.com/office/drawing/2015/9/8/chartex" xmlns:cx2="http://schemas.microsoft.com/office/drawing/2015/10/21/chartex" xmlns:cx3="http://schemas.microsoft.com/office/drawing/2016/5/9/chartex" xmlns:cx4="http://schemas.microsoft.com/office/drawing/2016/5/10/chartex" xmlns:cx5="http://schemas.microsoft.com/office/drawing/2016/5/11/chartex" xmlns:cx6="http://schemas.microsoft.com/office/drawing/2016/5/12/chartex" xmlns:cx7="http://schemas.microsoft.com/office/drawing/2016/5/13/chartex" xmlns:cx8="http://schemas.microsoft.com/office/drawing/2016/5/14/chartex" xmlns:mc="http://schemas.openxmlformats.org/markup-compatibility/2006" xmlns:aink="http://schemas.microsoft.com/office/drawing/2016/ink" xmlns:am3d="http://schemas.microsoft.com/office/drawing/2017/model3d" xmlns:o="urn:schemas-microsoft-com:office:office" xmlns:r="http://schemas.openxmlformats.org/officeDocument/2006/relationships" xmlns:m="http://schemas.openxmlformats.org/officeDocument/2006/math" xmlns:v="urn:schemas-microsoft-com:vml" xmlns:wp14="http://schemas.microsoft.com/office/word/2010/wordprocessingDrawing" xmlns:wp="http://schemas.openxmlformats.org/drawingml/2006/wordprocessingDrawing" xmlns:w10="urn:schemas-microsoft-com:office:word" xmlns:w="http://schemas.openxmlformats.org/wordprocessingml/2006/main" xmlns:w14="http://schemas.microsoft.com/office/word/2010/wordml" xmlns:w15="http://schemas.microsoft.com/office/word/2012/wordml" xmlns:w16cid="http://schemas.microsoft.com/office/word/2016/wordml/cid" xmlns:w16se="http://schemas.microsoft.com/office/word/2015/wordml/symex" xmlns:wpg="http://schemas.microsoft.com/office/word/2010/wordprocessingGroup" xmlns:wpi="http://schemas.microsoft.com/office/word/2010/wordprocessingInk" xmlns:wne="http://schemas.microsoft.com/office/word/2006/wordml" xmlns:wps="http://schemas.microsoft.com/office/word/2010/wordprocessingShape" mc:Ignorable="w14 w15 w16se w16cid wp14">
   <w:p>
     <w:pPr>
       <w:pStyle w:val="Header"/>
@@ -5631,7 +6606,7 @@
 </file>
 
 <file path=word/numbering.xml><?xml version="1.0" encoding="utf-8"?>
-<w:numbering xmlns:wpc="http://schemas.microsoft.com/office/word/2010/wordprocessingCanvas" xmlns:mc="http://schemas.openxmlformats.org/markup-compatibility/2006" xmlns:o="urn:schemas-microsoft-com:office:office" xmlns:r="http://schemas.openxmlformats.org/officeDocument/2006/relationships" xmlns:m="http://schemas.openxmlformats.org/officeDocument/2006/math" xmlns:v="urn:schemas-microsoft-com:vml" xmlns:wp14="http://schemas.microsoft.com/office/word/2010/wordprocessingDrawing" xmlns:wp="http://schemas.openxmlformats.org/drawingml/2006/wordprocessingDrawing" xmlns:w10="urn:schemas-microsoft-com:office:word" xmlns:w="http://schemas.openxmlformats.org/wordprocessingml/2006/main" xmlns:w14="http://schemas.microsoft.com/office/word/2010/wordml" xmlns:w15="http://schemas.microsoft.com/office/word/2012/wordml" xmlns:wpg="http://schemas.microsoft.com/office/word/2010/wordprocessingGroup" xmlns:wpi="http://schemas.microsoft.com/office/word/2010/wordprocessingInk" xmlns:wne="http://schemas.microsoft.com/office/word/2006/wordml" xmlns:wps="http://schemas.microsoft.com/office/word/2010/wordprocessingShape" mc:Ignorable="w14 w15 wp14">
+<w:numbering xmlns:wpc="http://schemas.microsoft.com/office/word/2010/wordprocessingCanvas" xmlns:cx="http://schemas.microsoft.com/office/drawing/2014/chartex" xmlns:cx1="http://schemas.microsoft.com/office/drawing/2015/9/8/chartex" xmlns:cx2="http://schemas.microsoft.com/office/drawing/2015/10/21/chartex" xmlns:cx3="http://schemas.microsoft.com/office/drawing/2016/5/9/chartex" xmlns:cx4="http://schemas.microsoft.com/office/drawing/2016/5/10/chartex" xmlns:cx5="http://schemas.microsoft.com/office/drawing/2016/5/11/chartex" xmlns:cx6="http://schemas.microsoft.com/office/drawing/2016/5/12/chartex" xmlns:cx7="http://schemas.microsoft.com/office/drawing/2016/5/13/chartex" xmlns:cx8="http://schemas.microsoft.com/office/drawing/2016/5/14/chartex" xmlns:mc="http://schemas.openxmlformats.org/markup-compatibility/2006" xmlns:aink="http://schemas.microsoft.com/office/drawing/2016/ink" xmlns:am3d="http://schemas.microsoft.com/office/drawing/2017/model3d" xmlns:o="urn:schemas-microsoft-com:office:office" xmlns:r="http://schemas.openxmlformats.org/officeDocument/2006/relationships" xmlns:m="http://schemas.openxmlformats.org/officeDocument/2006/math" xmlns:v="urn:schemas-microsoft-com:vml" xmlns:wp14="http://schemas.microsoft.com/office/word/2010/wordprocessingDrawing" xmlns:wp="http://schemas.openxmlformats.org/drawingml/2006/wordprocessingDrawing" xmlns:w10="urn:schemas-microsoft-com:office:word" xmlns:w="http://schemas.openxmlformats.org/wordprocessingml/2006/main" xmlns:w14="http://schemas.microsoft.com/office/word/2010/wordml" xmlns:w15="http://schemas.microsoft.com/office/word/2012/wordml" xmlns:w16cid="http://schemas.microsoft.com/office/word/2016/wordml/cid" xmlns:w16se="http://schemas.microsoft.com/office/word/2015/wordml/symex" xmlns:wpg="http://schemas.microsoft.com/office/word/2010/wordprocessingGroup" xmlns:wpi="http://schemas.microsoft.com/office/word/2010/wordprocessingInk" xmlns:wne="http://schemas.microsoft.com/office/word/2006/wordml" xmlns:wps="http://schemas.microsoft.com/office/word/2010/wordprocessingShape" mc:Ignorable="w14 w15 w16se w16cid wp14">
   <w:abstractNum w:abstractNumId="0" w15:restartNumberingAfterBreak="0">
     <w:nsid w:val="03643AD0"/>
     <w:multiLevelType w:val="multilevel"/>
@@ -6206,7 +7181,7 @@
 </file>
 
 <file path=word/styles.xml><?xml version="1.0" encoding="utf-8"?>
-<w:styles xmlns:mc="http://schemas.openxmlformats.org/markup-compatibility/2006" xmlns:r="http://schemas.openxmlformats.org/officeDocument/2006/relationships" xmlns:w="http://schemas.openxmlformats.org/wordprocessingml/2006/main" xmlns:w14="http://schemas.microsoft.com/office/word/2010/wordml" xmlns:w15="http://schemas.microsoft.com/office/word/2012/wordml" mc:Ignorable="w14 w15">
+<w:styles xmlns:mc="http://schemas.openxmlformats.org/markup-compatibility/2006" xmlns:r="http://schemas.openxmlformats.org/officeDocument/2006/relationships" xmlns:w="http://schemas.openxmlformats.org/wordprocessingml/2006/main" xmlns:w14="http://schemas.microsoft.com/office/word/2010/wordml" xmlns:w15="http://schemas.microsoft.com/office/word/2012/wordml" xmlns:w16cid="http://schemas.microsoft.com/office/word/2016/wordml/cid" xmlns:w16se="http://schemas.microsoft.com/office/word/2015/wordml/symex" mc:Ignorable="w14 w15 w16se w16cid">
   <w:docDefaults>
     <w:rPrDefault>
       <w:rPr>
@@ -6222,7 +7197,7 @@
       </w:pPr>
     </w:pPrDefault>
   </w:docDefaults>
-  <w:latentStyles w:defLockedState="0" w:defUIPriority="99" w:defSemiHidden="0" w:defUnhideWhenUsed="0" w:defQFormat="0" w:count="371">
+  <w:latentStyles w:defLockedState="0" w:defUIPriority="99" w:defSemiHidden="0" w:defUnhideWhenUsed="0" w:defQFormat="0" w:count="375">
     <w:lsdException w:name="Normal" w:uiPriority="0" w:qFormat="1"/>
     <w:lsdException w:name="heading 1" w:uiPriority="9" w:qFormat="1"/>
     <w:lsdException w:name="heading 2" w:semiHidden="1" w:uiPriority="9" w:unhideWhenUsed="1" w:qFormat="1"/>
@@ -6328,7 +7303,6 @@
     <w:lsdException w:name="HTML Sample" w:semiHidden="1" w:unhideWhenUsed="1"/>
     <w:lsdException w:name="HTML Typewriter" w:semiHidden="1" w:unhideWhenUsed="1"/>
     <w:lsdException w:name="HTML Variable" w:semiHidden="1" w:unhideWhenUsed="1"/>
-    <w:lsdException w:name="Normal Table" w:semiHidden="1" w:unhideWhenUsed="1"/>
     <w:lsdException w:name="annotation subject" w:semiHidden="1" w:unhideWhenUsed="1"/>
     <w:lsdException w:name="No List" w:semiHidden="1" w:unhideWhenUsed="1"/>
     <w:lsdException w:name="Outline List 1" w:semiHidden="1" w:unhideWhenUsed="1"/>
@@ -6372,10 +7346,8 @@
     <w:lsdException w:name="Table Elegant" w:semiHidden="1" w:unhideWhenUsed="1"/>
     <w:lsdException w:name="Table Professional" w:semiHidden="1" w:unhideWhenUsed="1"/>
     <w:lsdException w:name="Table Subtle 1" w:semiHidden="1" w:unhideWhenUsed="1"/>
-    <w:lsdException w:name="Table Subtle 2" w:semiHidden="1" w:unhideWhenUsed="1"/>
     <w:lsdException w:name="Table Web 1" w:semiHidden="1" w:unhideWhenUsed="1"/>
     <w:lsdException w:name="Table Web 2" w:semiHidden="1" w:unhideWhenUsed="1"/>
-    <w:lsdException w:name="Table Web 3" w:semiHidden="1" w:unhideWhenUsed="1"/>
     <w:lsdException w:name="Balloon Text" w:semiHidden="1" w:unhideWhenUsed="1"/>
     <w:lsdException w:name="Table Grid" w:uiPriority="39"/>
     <w:lsdException w:name="Table Theme" w:semiHidden="1" w:unhideWhenUsed="1"/>
@@ -6594,6 +7566,10 @@
     <w:lsdException w:name="List Table 5 Dark Accent 6" w:uiPriority="50"/>
     <w:lsdException w:name="List Table 6 Colorful Accent 6" w:uiPriority="51"/>
     <w:lsdException w:name="List Table 7 Colorful Accent 6" w:uiPriority="52"/>
+    <w:lsdException w:name="Mention" w:semiHidden="1" w:unhideWhenUsed="1"/>
+    <w:lsdException w:name="Smart Hyperlink" w:semiHidden="1" w:unhideWhenUsed="1"/>
+    <w:lsdException w:name="Hashtag" w:semiHidden="1" w:unhideWhenUsed="1"/>
+    <w:lsdException w:name="Unresolved Mention" w:semiHidden="1" w:unhideWhenUsed="1"/>
   </w:latentStyles>
   <w:style w:type="paragraph" w:default="1" w:styleId="Normal">
     <w:name w:val="Normal"/>
@@ -7256,7 +8232,594 @@
       <w:szCs w:val="18"/>
     </w:rPr>
   </w:style>
+  <w:style w:type="character" w:styleId="PlaceholderText">
+    <w:name w:val="Placeholder Text"/>
+    <w:basedOn w:val="DefaultParagraphFont"/>
+    <w:uiPriority w:val="99"/>
+    <w:semiHidden/>
+    <w:rsid w:val="00B7291A"/>
+    <w:rPr>
+      <w:color w:val="808080"/>
+    </w:rPr>
+  </w:style>
 </w:styles>
+</file>
+
+<file path=word/glossary/document.xml><?xml version="1.0" encoding="utf-8"?>
+<w:glossaryDocument xmlns:wpc="http://schemas.microsoft.com/office/word/2010/wordprocessingCanvas" xmlns:cx="http://schemas.microsoft.com/office/drawing/2014/chartex" xmlns:cx1="http://schemas.microsoft.com/office/drawing/2015/9/8/chartex" xmlns:cx2="http://schemas.microsoft.com/office/drawing/2015/10/21/chartex" xmlns:cx3="http://schemas.microsoft.com/office/drawing/2016/5/9/chartex" xmlns:cx4="http://schemas.microsoft.com/office/drawing/2016/5/10/chartex" xmlns:cx5="http://schemas.microsoft.com/office/drawing/2016/5/11/chartex" xmlns:cx6="http://schemas.microsoft.com/office/drawing/2016/5/12/chartex" xmlns:cx7="http://schemas.microsoft.com/office/drawing/2016/5/13/chartex" xmlns:cx8="http://schemas.microsoft.com/office/drawing/2016/5/14/chartex" xmlns:mc="http://schemas.openxmlformats.org/markup-compatibility/2006" xmlns:aink="http://schemas.microsoft.com/office/drawing/2016/ink" xmlns:am3d="http://schemas.microsoft.com/office/drawing/2017/model3d" xmlns:o="urn:schemas-microsoft-com:office:office" xmlns:r="http://schemas.openxmlformats.org/officeDocument/2006/relationships" xmlns:m="http://schemas.openxmlformats.org/officeDocument/2006/math" xmlns:v="urn:schemas-microsoft-com:vml" xmlns:wp14="http://schemas.microsoft.com/office/word/2010/wordprocessingDrawing" xmlns:wp="http://schemas.openxmlformats.org/drawingml/2006/wordprocessingDrawing" xmlns:w10="urn:schemas-microsoft-com:office:word" xmlns:w="http://schemas.openxmlformats.org/wordprocessingml/2006/main" xmlns:w14="http://schemas.microsoft.com/office/word/2010/wordml" xmlns:w15="http://schemas.microsoft.com/office/word/2012/wordml" xmlns:w16cid="http://schemas.microsoft.com/office/word/2016/wordml/cid" xmlns:w16se="http://schemas.microsoft.com/office/word/2015/wordml/symex" xmlns:wpg="http://schemas.microsoft.com/office/word/2010/wordprocessingGroup" xmlns:wpi="http://schemas.microsoft.com/office/word/2010/wordprocessingInk" xmlns:wne="http://schemas.microsoft.com/office/word/2006/wordml" xmlns:wps="http://schemas.microsoft.com/office/word/2010/wordprocessingShape" mc:Ignorable="w14 w15 w16se w16cid wp14"/>
+</file>
+
+<file path=word/glossary/fontTable.xml><?xml version="1.0" encoding="utf-8"?>
+<w:fonts xmlns:mc="http://schemas.openxmlformats.org/markup-compatibility/2006" xmlns:r="http://schemas.openxmlformats.org/officeDocument/2006/relationships" xmlns:w="http://schemas.openxmlformats.org/wordprocessingml/2006/main" xmlns:w14="http://schemas.microsoft.com/office/word/2010/wordml" xmlns:w15="http://schemas.microsoft.com/office/word/2012/wordml" xmlns:w16cid="http://schemas.microsoft.com/office/word/2016/wordml/cid" xmlns:w16se="http://schemas.microsoft.com/office/word/2015/wordml/symex" mc:Ignorable="w14 w15 w16se w16cid">
+  <w:font w:name="Times New Roman">
+    <w:panose1 w:val="02020603050405020304"/>
+    <w:charset w:val="00"/>
+    <w:family w:val="roman"/>
+    <w:pitch w:val="variable"/>
+    <w:sig w:usb0="20002A87" w:usb1="80000000" w:usb2="00000008" w:usb3="00000000" w:csb0="000001FF" w:csb1="00000000"/>
+  </w:font>
+  <w:font w:name="Courier New">
+    <w:panose1 w:val="02070309020205020404"/>
+    <w:charset w:val="00"/>
+    <w:family w:val="modern"/>
+    <w:pitch w:val="fixed"/>
+    <w:sig w:usb0="E0002AFF" w:usb1="C0007843" w:usb2="00000009" w:usb3="00000000" w:csb0="000001FF" w:csb1="00000000"/>
+  </w:font>
+  <w:font w:name="Wingdings">
+    <w:panose1 w:val="05000000000000000000"/>
+    <w:charset w:val="02"/>
+    <w:family w:val="auto"/>
+    <w:pitch w:val="variable"/>
+    <w:sig w:usb0="00000000" w:usb1="10000000" w:usb2="00000000" w:usb3="00000000" w:csb0="80000000" w:csb1="00000000"/>
+  </w:font>
+  <w:font w:name="Symbol">
+    <w:panose1 w:val="05050102010706020507"/>
+    <w:charset w:val="02"/>
+    <w:family w:val="roman"/>
+    <w:pitch w:val="variable"/>
+    <w:sig w:usb0="00000000" w:usb1="10000000" w:usb2="00000000" w:usb3="00000000" w:csb0="80000000" w:csb1="00000000"/>
+  </w:font>
+  <w:font w:name="Arial">
+    <w:panose1 w:val="020B0604020202020204"/>
+    <w:charset w:val="00"/>
+    <w:family w:val="swiss"/>
+    <w:pitch w:val="variable"/>
+    <w:sig w:usb0="20002A87" w:usb1="80000000" w:usb2="00000008" w:usb3="00000000" w:csb0="000001FF" w:csb1="00000000"/>
+  </w:font>
+  <w:font w:name="Calibri">
+    <w:panose1 w:val="020F0502020204030204"/>
+    <w:charset w:val="00"/>
+    <w:family w:val="swiss"/>
+    <w:pitch w:val="variable"/>
+    <w:sig w:usb0="A00002EF" w:usb1="4000207B" w:usb2="00000000" w:usb3="00000000" w:csb0="0000019F" w:csb1="00000000"/>
+  </w:font>
+  <w:font w:name="Lucida Fax">
+    <w:panose1 w:val="02060602050505020204"/>
+    <w:charset w:val="00"/>
+    <w:family w:val="roman"/>
+    <w:pitch w:val="variable"/>
+    <w:sig w:usb0="00000003" w:usb1="00000000" w:usb2="00000000" w:usb3="00000000" w:csb0="00000001" w:csb1="00000000"/>
+  </w:font>
+  <w:font w:name="Calibri Light">
+    <w:panose1 w:val="020F0302020204030204"/>
+    <w:charset w:val="00"/>
+    <w:family w:val="swiss"/>
+    <w:pitch w:val="variable"/>
+    <w:sig w:usb0="A00002EF" w:usb1="4000207B" w:usb2="00000000" w:usb3="00000000" w:csb0="0000019F" w:csb1="00000000"/>
+  </w:font>
+  <w:font w:name="Verdana">
+    <w:panose1 w:val="020B0604030504040204"/>
+    <w:charset w:val="00"/>
+    <w:family w:val="swiss"/>
+    <w:pitch w:val="variable"/>
+    <w:sig w:usb0="A10006FF" w:usb1="4000205B" w:usb2="00000010" w:usb3="00000000" w:csb0="0000019F" w:csb1="00000000"/>
+  </w:font>
+  <w:font w:name="Segoe UI">
+    <w:panose1 w:val="020B0502040204020203"/>
+    <w:charset w:val="00"/>
+    <w:family w:val="swiss"/>
+    <w:pitch w:val="variable"/>
+    <w:sig w:usb0="E10022FF" w:usb1="C000E47F" w:usb2="00000029" w:usb3="00000000" w:csb0="000001DF" w:csb1="00000000"/>
+  </w:font>
+  <w:font w:name="Cambria Math">
+    <w:panose1 w:val="00000000000000000000"/>
+    <w:charset w:val="00"/>
+    <w:family w:val="roman"/>
+    <w:pitch w:val="variable"/>
+    <w:sig w:usb0="E00002FF" w:usb1="420024FF" w:usb2="00000000" w:usb3="00000000" w:csb0="0000019F" w:csb1="00000000"/>
+  </w:font>
+  <w:font w:name="Cambria">
+    <w:panose1 w:val="02040503050406030204"/>
+    <w:charset w:val="00"/>
+    <w:family w:val="roman"/>
+    <w:pitch w:val="variable"/>
+    <w:sig w:usb0="E00002FF" w:usb1="400004FF" w:usb2="00000000" w:usb3="00000000" w:csb0="0000019F" w:csb1="00000000"/>
+  </w:font>
+</w:fonts>
+</file>
+
+<file path=word/glossary/settings.xml><?xml version="1.0" encoding="utf-8"?>
+<w:settings xmlns:mc="http://schemas.openxmlformats.org/markup-compatibility/2006" xmlns:o="urn:schemas-microsoft-com:office:office" xmlns:r="http://schemas.openxmlformats.org/officeDocument/2006/relationships" xmlns:m="http://schemas.openxmlformats.org/officeDocument/2006/math" xmlns:v="urn:schemas-microsoft-com:vml" xmlns:w10="urn:schemas-microsoft-com:office:word" xmlns:w="http://schemas.openxmlformats.org/wordprocessingml/2006/main" xmlns:w14="http://schemas.microsoft.com/office/word/2010/wordml" xmlns:w15="http://schemas.microsoft.com/office/word/2012/wordml" xmlns:w16cid="http://schemas.microsoft.com/office/word/2016/wordml/cid" xmlns:w16se="http://schemas.microsoft.com/office/word/2015/wordml/symex" xmlns:sl="http://schemas.openxmlformats.org/schemaLibrary/2006/main" mc:Ignorable="w14 w15 w16se w16cid">
+  <w:view w:val="normal"/>
+  <w:defaultTabStop w:val="720"/>
+  <w:characterSpacingControl w:val="doNotCompress"/>
+  <w:compat>
+    <w:useFELayout/>
+    <w:compatSetting w:name="compatibilityMode" w:uri="http://schemas.microsoft.com/office/word" w:val="15"/>
+    <w:compatSetting w:name="overrideTableStyleFontSizeAndJustification" w:uri="http://schemas.microsoft.com/office/word" w:val="1"/>
+    <w:compatSetting w:name="enableOpenTypeFeatures" w:uri="http://schemas.microsoft.com/office/word" w:val="1"/>
+    <w:compatSetting w:name="doNotFlipMirrorIndents" w:uri="http://schemas.microsoft.com/office/word" w:val="1"/>
+    <w:compatSetting w:name="differentiateMultirowTableHeaders" w:uri="http://schemas.microsoft.com/office/word" w:val="1"/>
+    <w:compatSetting w:name="useWord2013TrackBottomHyphenation" w:uri="http://schemas.microsoft.com/office/word" w:val="0"/>
+  </w:compat>
+  <w:rsids>
+    <w:rsidRoot w:val="00675F21"/>
+    <w:rsid w:val="00675F21"/>
+  </w:rsids>
+  <m:mathPr>
+    <m:mathFont m:val="Cambria Math"/>
+    <m:brkBin m:val="before"/>
+    <m:brkBinSub m:val="--"/>
+    <m:smallFrac m:val="0"/>
+    <m:dispDef/>
+    <m:lMargin m:val="0"/>
+    <m:rMargin m:val="0"/>
+    <m:defJc m:val="centerGroup"/>
+    <m:wrapIndent m:val="1440"/>
+    <m:intLim m:val="subSup"/>
+    <m:naryLim m:val="undOvr"/>
+  </m:mathPr>
+  <w:themeFontLang w:val="en-GB"/>
+  <w:clrSchemeMapping w:bg1="light1" w:t1="dark1" w:bg2="light2" w:t2="dark2" w:accent1="accent1" w:accent2="accent2" w:accent3="accent3" w:accent4="accent4" w:accent5="accent5" w:accent6="accent6" w:hyperlink="hyperlink" w:followedHyperlink="followedHyperlink"/>
+  <w:decimalSymbol w:val="."/>
+  <w:listSeparator w:val=","/>
+  <w15:chartTrackingRefBased/>
+</w:settings>
+</file>
+
+<file path=word/glossary/styles.xml><?xml version="1.0" encoding="utf-8"?>
+<w:styles xmlns:mc="http://schemas.openxmlformats.org/markup-compatibility/2006" xmlns:r="http://schemas.openxmlformats.org/officeDocument/2006/relationships" xmlns:w="http://schemas.openxmlformats.org/wordprocessingml/2006/main" xmlns:w14="http://schemas.microsoft.com/office/word/2010/wordml" xmlns:w15="http://schemas.microsoft.com/office/word/2012/wordml" xmlns:w16cid="http://schemas.microsoft.com/office/word/2016/wordml/cid" xmlns:w16se="http://schemas.microsoft.com/office/word/2015/wordml/symex" mc:Ignorable="w14 w15 w16se w16cid">
+  <w:docDefaults>
+    <w:rPrDefault>
+      <w:rPr>
+        <w:rFonts w:asciiTheme="minorHAnsi" w:eastAsiaTheme="minorEastAsia" w:hAnsiTheme="minorHAnsi" w:cstheme="minorBidi"/>
+        <w:sz w:val="22"/>
+        <w:szCs w:val="22"/>
+        <w:lang w:val="en-GB" w:eastAsia="en-GB" w:bidi="ar-SA"/>
+      </w:rPr>
+    </w:rPrDefault>
+    <w:pPrDefault>
+      <w:pPr>
+        <w:spacing w:after="160" w:line="259" w:lineRule="auto"/>
+      </w:pPr>
+    </w:pPrDefault>
+  </w:docDefaults>
+  <w:latentStyles w:defLockedState="0" w:defUIPriority="99" w:defSemiHidden="0" w:defUnhideWhenUsed="0" w:defQFormat="0" w:count="375">
+    <w:lsdException w:name="Normal" w:uiPriority="0" w:qFormat="1"/>
+    <w:lsdException w:name="heading 1" w:uiPriority="9" w:qFormat="1"/>
+    <w:lsdException w:name="heading 2" w:semiHidden="1" w:uiPriority="9" w:unhideWhenUsed="1" w:qFormat="1"/>
+    <w:lsdException w:name="heading 3" w:semiHidden="1" w:uiPriority="9" w:unhideWhenUsed="1" w:qFormat="1"/>
+    <w:lsdException w:name="heading 4" w:semiHidden="1" w:uiPriority="9" w:unhideWhenUsed="1" w:qFormat="1"/>
+    <w:lsdException w:name="heading 5" w:semiHidden="1" w:uiPriority="9" w:unhideWhenUsed="1" w:qFormat="1"/>
+    <w:lsdException w:name="heading 6" w:semiHidden="1" w:uiPriority="9" w:unhideWhenUsed="1" w:qFormat="1"/>
+    <w:lsdException w:name="heading 7" w:semiHidden="1" w:uiPriority="9" w:unhideWhenUsed="1" w:qFormat="1"/>
+    <w:lsdException w:name="heading 8" w:semiHidden="1" w:uiPriority="9" w:unhideWhenUsed="1" w:qFormat="1"/>
+    <w:lsdException w:name="heading 9" w:semiHidden="1" w:uiPriority="9" w:unhideWhenUsed="1" w:qFormat="1"/>
+    <w:lsdException w:name="index 1" w:semiHidden="1" w:unhideWhenUsed="1"/>
+    <w:lsdException w:name="index 2" w:semiHidden="1" w:unhideWhenUsed="1"/>
+    <w:lsdException w:name="index 3" w:semiHidden="1" w:unhideWhenUsed="1"/>
+    <w:lsdException w:name="index 4" w:semiHidden="1" w:unhideWhenUsed="1"/>
+    <w:lsdException w:name="index 5" w:semiHidden="1" w:unhideWhenUsed="1"/>
+    <w:lsdException w:name="index 6" w:semiHidden="1" w:unhideWhenUsed="1"/>
+    <w:lsdException w:name="index 7" w:semiHidden="1" w:unhideWhenUsed="1"/>
+    <w:lsdException w:name="index 8" w:semiHidden="1" w:unhideWhenUsed="1"/>
+    <w:lsdException w:name="index 9" w:semiHidden="1" w:unhideWhenUsed="1"/>
+    <w:lsdException w:name="toc 1" w:semiHidden="1" w:uiPriority="39" w:unhideWhenUsed="1"/>
+    <w:lsdException w:name="toc 2" w:semiHidden="1" w:uiPriority="39" w:unhideWhenUsed="1"/>
+    <w:lsdException w:name="toc 3" w:semiHidden="1" w:uiPriority="39" w:unhideWhenUsed="1"/>
+    <w:lsdException w:name="toc 4" w:semiHidden="1" w:uiPriority="39" w:unhideWhenUsed="1"/>
+    <w:lsdException w:name="toc 5" w:semiHidden="1" w:uiPriority="39" w:unhideWhenUsed="1"/>
+    <w:lsdException w:name="toc 6" w:semiHidden="1" w:uiPriority="39" w:unhideWhenUsed="1"/>
+    <w:lsdException w:name="toc 7" w:semiHidden="1" w:uiPriority="39" w:unhideWhenUsed="1"/>
+    <w:lsdException w:name="toc 8" w:semiHidden="1" w:uiPriority="39" w:unhideWhenUsed="1"/>
+    <w:lsdException w:name="toc 9" w:semiHidden="1" w:uiPriority="39" w:unhideWhenUsed="1"/>
+    <w:lsdException w:name="Normal Indent" w:semiHidden="1" w:unhideWhenUsed="1"/>
+    <w:lsdException w:name="footnote text" w:semiHidden="1" w:unhideWhenUsed="1"/>
+    <w:lsdException w:name="annotation text" w:semiHidden="1" w:unhideWhenUsed="1"/>
+    <w:lsdException w:name="header" w:semiHidden="1" w:unhideWhenUsed="1"/>
+    <w:lsdException w:name="footer" w:semiHidden="1" w:unhideWhenUsed="1"/>
+    <w:lsdException w:name="index heading" w:semiHidden="1" w:unhideWhenUsed="1"/>
+    <w:lsdException w:name="caption" w:semiHidden="1" w:uiPriority="35" w:unhideWhenUsed="1" w:qFormat="1"/>
+    <w:lsdException w:name="table of figures" w:semiHidden="1" w:unhideWhenUsed="1"/>
+    <w:lsdException w:name="envelope address" w:semiHidden="1" w:unhideWhenUsed="1"/>
+    <w:lsdException w:name="envelope return" w:semiHidden="1" w:unhideWhenUsed="1"/>
+    <w:lsdException w:name="footnote reference" w:semiHidden="1" w:unhideWhenUsed="1"/>
+    <w:lsdException w:name="annotation reference" w:semiHidden="1" w:unhideWhenUsed="1"/>
+    <w:lsdException w:name="line number" w:semiHidden="1" w:unhideWhenUsed="1"/>
+    <w:lsdException w:name="page number" w:semiHidden="1" w:unhideWhenUsed="1"/>
+    <w:lsdException w:name="endnote reference" w:semiHidden="1" w:unhideWhenUsed="1"/>
+    <w:lsdException w:name="endnote text" w:semiHidden="1" w:unhideWhenUsed="1"/>
+    <w:lsdException w:name="table of authorities" w:semiHidden="1" w:unhideWhenUsed="1"/>
+    <w:lsdException w:name="macro" w:semiHidden="1" w:unhideWhenUsed="1"/>
+    <w:lsdException w:name="toa heading" w:semiHidden="1" w:unhideWhenUsed="1"/>
+    <w:lsdException w:name="List" w:semiHidden="1" w:unhideWhenUsed="1"/>
+    <w:lsdException w:name="List Bullet" w:semiHidden="1" w:unhideWhenUsed="1"/>
+    <w:lsdException w:name="List Number" w:semiHidden="1" w:unhideWhenUsed="1"/>
+    <w:lsdException w:name="List 2" w:semiHidden="1" w:unhideWhenUsed="1"/>
+    <w:lsdException w:name="List 3" w:semiHidden="1" w:unhideWhenUsed="1"/>
+    <w:lsdException w:name="List 4" w:semiHidden="1" w:unhideWhenUsed="1"/>
+    <w:lsdException w:name="List 5" w:semiHidden="1" w:unhideWhenUsed="1"/>
+    <w:lsdException w:name="List Bullet 2" w:semiHidden="1" w:unhideWhenUsed="1"/>
+    <w:lsdException w:name="List Bullet 3" w:semiHidden="1" w:unhideWhenUsed="1"/>
+    <w:lsdException w:name="List Bullet 4" w:semiHidden="1" w:unhideWhenUsed="1"/>
+    <w:lsdException w:name="List Bullet 5" w:semiHidden="1" w:unhideWhenUsed="1"/>
+    <w:lsdException w:name="List Number 2" w:semiHidden="1" w:unhideWhenUsed="1"/>
+    <w:lsdException w:name="List Number 3" w:semiHidden="1" w:unhideWhenUsed="1"/>
+    <w:lsdException w:name="List Number 4" w:semiHidden="1" w:unhideWhenUsed="1"/>
+    <w:lsdException w:name="List Number 5" w:semiHidden="1" w:unhideWhenUsed="1"/>
+    <w:lsdException w:name="Title" w:uiPriority="10" w:qFormat="1"/>
+    <w:lsdException w:name="Closing" w:semiHidden="1" w:unhideWhenUsed="1"/>
+    <w:lsdException w:name="Signature" w:semiHidden="1" w:unhideWhenUsed="1"/>
+    <w:lsdException w:name="Default Paragraph Font" w:semiHidden="1" w:uiPriority="1" w:unhideWhenUsed="1"/>
+    <w:lsdException w:name="Body Text" w:semiHidden="1" w:unhideWhenUsed="1"/>
+    <w:lsdException w:name="Body Text Indent" w:semiHidden="1" w:unhideWhenUsed="1"/>
+    <w:lsdException w:name="List Continue" w:semiHidden="1" w:unhideWhenUsed="1"/>
+    <w:lsdException w:name="List Continue 2" w:semiHidden="1" w:unhideWhenUsed="1"/>
+    <w:lsdException w:name="List Continue 3" w:semiHidden="1" w:unhideWhenUsed="1"/>
+    <w:lsdException w:name="List Continue 4" w:semiHidden="1" w:unhideWhenUsed="1"/>
+    <w:lsdException w:name="List Continue 5" w:semiHidden="1" w:unhideWhenUsed="1"/>
+    <w:lsdException w:name="Message Header" w:semiHidden="1" w:unhideWhenUsed="1"/>
+    <w:lsdException w:name="Subtitle" w:uiPriority="11" w:qFormat="1"/>
+    <w:lsdException w:name="Salutation" w:semiHidden="1" w:unhideWhenUsed="1"/>
+    <w:lsdException w:name="Date" w:semiHidden="1" w:unhideWhenUsed="1"/>
+    <w:lsdException w:name="Body Text First Indent" w:semiHidden="1" w:unhideWhenUsed="1"/>
+    <w:lsdException w:name="Body Text First Indent 2" w:semiHidden="1" w:unhideWhenUsed="1"/>
+    <w:lsdException w:name="Note Heading" w:semiHidden="1" w:unhideWhenUsed="1"/>
+    <w:lsdException w:name="Body Text 2" w:semiHidden="1" w:unhideWhenUsed="1"/>
+    <w:lsdException w:name="Body Text 3" w:semiHidden="1" w:unhideWhenUsed="1"/>
+    <w:lsdException w:name="Body Text Indent 2" w:semiHidden="1" w:unhideWhenUsed="1"/>
+    <w:lsdException w:name="Body Text Indent 3" w:semiHidden="1" w:unhideWhenUsed="1"/>
+    <w:lsdException w:name="Block Text" w:semiHidden="1" w:unhideWhenUsed="1"/>
+    <w:lsdException w:name="Hyperlink" w:semiHidden="1" w:unhideWhenUsed="1"/>
+    <w:lsdException w:name="FollowedHyperlink" w:semiHidden="1" w:unhideWhenUsed="1"/>
+    <w:lsdException w:name="Strong" w:uiPriority="22" w:qFormat="1"/>
+    <w:lsdException w:name="Emphasis" w:uiPriority="20" w:qFormat="1"/>
+    <w:lsdException w:name="Document Map" w:semiHidden="1" w:unhideWhenUsed="1"/>
+    <w:lsdException w:name="Plain Text" w:semiHidden="1" w:unhideWhenUsed="1"/>
+    <w:lsdException w:name="E-mail Signature" w:semiHidden="1" w:unhideWhenUsed="1"/>
+    <w:lsdException w:name="HTML Top of Form" w:semiHidden="1" w:unhideWhenUsed="1"/>
+    <w:lsdException w:name="HTML Bottom of Form" w:semiHidden="1" w:unhideWhenUsed="1"/>
+    <w:lsdException w:name="Normal (Web)" w:semiHidden="1" w:unhideWhenUsed="1"/>
+    <w:lsdException w:name="HTML Acronym" w:semiHidden="1" w:unhideWhenUsed="1"/>
+    <w:lsdException w:name="HTML Address" w:semiHidden="1" w:unhideWhenUsed="1"/>
+    <w:lsdException w:name="HTML Cite" w:semiHidden="1" w:unhideWhenUsed="1"/>
+    <w:lsdException w:name="HTML Code" w:semiHidden="1" w:unhideWhenUsed="1"/>
+    <w:lsdException w:name="HTML Definition" w:semiHidden="1" w:unhideWhenUsed="1"/>
+    <w:lsdException w:name="HTML Keyboard" w:semiHidden="1" w:unhideWhenUsed="1"/>
+    <w:lsdException w:name="HTML Preformatted" w:semiHidden="1" w:unhideWhenUsed="1"/>
+    <w:lsdException w:name="HTML Sample" w:semiHidden="1" w:unhideWhenUsed="1"/>
+    <w:lsdException w:name="HTML Typewriter" w:semiHidden="1" w:unhideWhenUsed="1"/>
+    <w:lsdException w:name="HTML Variable" w:semiHidden="1" w:unhideWhenUsed="1"/>
+    <w:lsdException w:name="Normal Table" w:semiHidden="1" w:unhideWhenUsed="1"/>
+    <w:lsdException w:name="annotation subject" w:semiHidden="1" w:unhideWhenUsed="1"/>
+    <w:lsdException w:name="No List" w:semiHidden="1" w:unhideWhenUsed="1"/>
+    <w:lsdException w:name="Outline List 1" w:semiHidden="1" w:unhideWhenUsed="1"/>
+    <w:lsdException w:name="Outline List 2" w:semiHidden="1" w:unhideWhenUsed="1"/>
+    <w:lsdException w:name="Outline List 3" w:semiHidden="1" w:unhideWhenUsed="1"/>
+    <w:lsdException w:name="Table Simple 1" w:semiHidden="1" w:unhideWhenUsed="1"/>
+    <w:lsdException w:name="Table Simple 2" w:semiHidden="1" w:unhideWhenUsed="1"/>
+    <w:lsdException w:name="Table Simple 3" w:semiHidden="1" w:unhideWhenUsed="1"/>
+    <w:lsdException w:name="Table Classic 1" w:semiHidden="1" w:unhideWhenUsed="1"/>
+    <w:lsdException w:name="Table Classic 2" w:semiHidden="1" w:unhideWhenUsed="1"/>
+    <w:lsdException w:name="Table Classic 3" w:semiHidden="1" w:unhideWhenUsed="1"/>
+    <w:lsdException w:name="Table Classic 4" w:semiHidden="1" w:unhideWhenUsed="1"/>
+    <w:lsdException w:name="Table Colorful 1" w:semiHidden="1" w:unhideWhenUsed="1"/>
+    <w:lsdException w:name="Table Colorful 2" w:semiHidden="1" w:unhideWhenUsed="1"/>
+    <w:lsdException w:name="Table Colorful 3" w:semiHidden="1" w:unhideWhenUsed="1"/>
+    <w:lsdException w:name="Table Columns 1" w:semiHidden="1" w:unhideWhenUsed="1"/>
+    <w:lsdException w:name="Table Columns 2" w:semiHidden="1" w:unhideWhenUsed="1"/>
+    <w:lsdException w:name="Table Columns 3" w:semiHidden="1" w:unhideWhenUsed="1"/>
+    <w:lsdException w:name="Table Columns 4" w:semiHidden="1" w:unhideWhenUsed="1"/>
+    <w:lsdException w:name="Table Columns 5" w:semiHidden="1" w:unhideWhenUsed="1"/>
+    <w:lsdException w:name="Table Grid 1" w:semiHidden="1" w:unhideWhenUsed="1"/>
+    <w:lsdException w:name="Table Grid 2" w:semiHidden="1" w:unhideWhenUsed="1"/>
+    <w:lsdException w:name="Table Grid 3" w:semiHidden="1" w:unhideWhenUsed="1"/>
+    <w:lsdException w:name="Table Grid 4" w:semiHidden="1" w:unhideWhenUsed="1"/>
+    <w:lsdException w:name="Table Grid 5" w:semiHidden="1" w:unhideWhenUsed="1"/>
+    <w:lsdException w:name="Table Grid 6" w:semiHidden="1" w:unhideWhenUsed="1"/>
+    <w:lsdException w:name="Table Grid 7" w:semiHidden="1" w:unhideWhenUsed="1"/>
+    <w:lsdException w:name="Table Grid 8" w:semiHidden="1" w:unhideWhenUsed="1"/>
+    <w:lsdException w:name="Table List 1" w:semiHidden="1" w:unhideWhenUsed="1"/>
+    <w:lsdException w:name="Table List 2" w:semiHidden="1" w:unhideWhenUsed="1"/>
+    <w:lsdException w:name="Table List 3" w:semiHidden="1" w:unhideWhenUsed="1"/>
+    <w:lsdException w:name="Table List 4" w:semiHidden="1" w:unhideWhenUsed="1"/>
+    <w:lsdException w:name="Table List 5" w:semiHidden="1" w:unhideWhenUsed="1"/>
+    <w:lsdException w:name="Table List 6" w:semiHidden="1" w:unhideWhenUsed="1"/>
+    <w:lsdException w:name="Table List 7" w:semiHidden="1" w:unhideWhenUsed="1"/>
+    <w:lsdException w:name="Table List 8" w:semiHidden="1" w:unhideWhenUsed="1"/>
+    <w:lsdException w:name="Table 3D effects 1" w:semiHidden="1" w:unhideWhenUsed="1"/>
+    <w:lsdException w:name="Table 3D effects 2" w:semiHidden="1" w:unhideWhenUsed="1"/>
+    <w:lsdException w:name="Table 3D effects 3" w:semiHidden="1" w:unhideWhenUsed="1"/>
+    <w:lsdException w:name="Table Contemporary" w:semiHidden="1" w:unhideWhenUsed="1"/>
+    <w:lsdException w:name="Table Elegant" w:semiHidden="1" w:unhideWhenUsed="1"/>
+    <w:lsdException w:name="Table Professional" w:semiHidden="1" w:unhideWhenUsed="1"/>
+    <w:lsdException w:name="Table Subtle 1" w:semiHidden="1" w:unhideWhenUsed="1"/>
+    <w:lsdException w:name="Table Subtle 2" w:semiHidden="1" w:unhideWhenUsed="1"/>
+    <w:lsdException w:name="Table Web 1" w:semiHidden="1" w:unhideWhenUsed="1"/>
+    <w:lsdException w:name="Table Web 2" w:semiHidden="1" w:unhideWhenUsed="1"/>
+    <w:lsdException w:name="Table Web 3" w:semiHidden="1" w:unhideWhenUsed="1"/>
+    <w:lsdException w:name="Balloon Text" w:semiHidden="1" w:unhideWhenUsed="1"/>
+    <w:lsdException w:name="Table Grid" w:uiPriority="39"/>
+    <w:lsdException w:name="Table Theme" w:semiHidden="1" w:unhideWhenUsed="1"/>
+    <w:lsdException w:name="Placeholder Text" w:semiHidden="1"/>
+    <w:lsdException w:name="No Spacing" w:uiPriority="1" w:qFormat="1"/>
+    <w:lsdException w:name="Light Shading" w:uiPriority="60"/>
+    <w:lsdException w:name="Light List" w:uiPriority="61"/>
+    <w:lsdException w:name="Light Grid" w:uiPriority="62"/>
+    <w:lsdException w:name="Medium Shading 1" w:uiPriority="63"/>
+    <w:lsdException w:name="Medium Shading 2" w:uiPriority="64"/>
+    <w:lsdException w:name="Medium List 1" w:uiPriority="65"/>
+    <w:lsdException w:name="Medium List 2" w:uiPriority="66"/>
+    <w:lsdException w:name="Medium Grid 1" w:uiPriority="67"/>
+    <w:lsdException w:name="Medium Grid 2" w:uiPriority="68"/>
+    <w:lsdException w:name="Medium Grid 3" w:uiPriority="69"/>
+    <w:lsdException w:name="Dark List" w:uiPriority="70"/>
+    <w:lsdException w:name="Colorful Shading" w:uiPriority="71"/>
+    <w:lsdException w:name="Colorful List" w:uiPriority="72"/>
+    <w:lsdException w:name="Colorful Grid" w:uiPriority="73"/>
+    <w:lsdException w:name="Light Shading Accent 1" w:uiPriority="60"/>
+    <w:lsdException w:name="Light List Accent 1" w:uiPriority="61"/>
+    <w:lsdException w:name="Light Grid Accent 1" w:uiPriority="62"/>
+    <w:lsdException w:name="Medium Shading 1 Accent 1" w:uiPriority="63"/>
+    <w:lsdException w:name="Medium Shading 2 Accent 1" w:uiPriority="64"/>
+    <w:lsdException w:name="Medium List 1 Accent 1" w:uiPriority="65"/>
+    <w:lsdException w:name="Revision" w:semiHidden="1"/>
+    <w:lsdException w:name="List Paragraph" w:uiPriority="34" w:qFormat="1"/>
+    <w:lsdException w:name="Quote" w:uiPriority="29" w:qFormat="1"/>
+    <w:lsdException w:name="Intense Quote" w:uiPriority="30" w:qFormat="1"/>
+    <w:lsdException w:name="Medium List 2 Accent 1" w:uiPriority="66"/>
+    <w:lsdException w:name="Medium Grid 1 Accent 1" w:uiPriority="67"/>
+    <w:lsdException w:name="Medium Grid 2 Accent 1" w:uiPriority="68"/>
+    <w:lsdException w:name="Medium Grid 3 Accent 1" w:uiPriority="69"/>
+    <w:lsdException w:name="Dark List Accent 1" w:uiPriority="70"/>
+    <w:lsdException w:name="Colorful Shading Accent 1" w:uiPriority="71"/>
+    <w:lsdException w:name="Colorful List Accent 1" w:uiPriority="72"/>
+    <w:lsdException w:name="Colorful Grid Accent 1" w:uiPriority="73"/>
+    <w:lsdException w:name="Light Shading Accent 2" w:uiPriority="60"/>
+    <w:lsdException w:name="Light List Accent 2" w:uiPriority="61"/>
+    <w:lsdException w:name="Light Grid Accent 2" w:uiPriority="62"/>
+    <w:lsdException w:name="Medium Shading 1 Accent 2" w:uiPriority="63"/>
+    <w:lsdException w:name="Medium Shading 2 Accent 2" w:uiPriority="64"/>
+    <w:lsdException w:name="Medium List 1 Accent 2" w:uiPriority="65"/>
+    <w:lsdException w:name="Medium List 2 Accent 2" w:uiPriority="66"/>
+    <w:lsdException w:name="Medium Grid 1 Accent 2" w:uiPriority="67"/>
+    <w:lsdException w:name="Medium Grid 2 Accent 2" w:uiPriority="68"/>
+    <w:lsdException w:name="Medium Grid 3 Accent 2" w:uiPriority="69"/>
+    <w:lsdException w:name="Dark List Accent 2" w:uiPriority="70"/>
+    <w:lsdException w:name="Colorful Shading Accent 2" w:uiPriority="71"/>
+    <w:lsdException w:name="Colorful List Accent 2" w:uiPriority="72"/>
+    <w:lsdException w:name="Colorful Grid Accent 2" w:uiPriority="73"/>
+    <w:lsdException w:name="Light Shading Accent 3" w:uiPriority="60"/>
+    <w:lsdException w:name="Light List Accent 3" w:uiPriority="61"/>
+    <w:lsdException w:name="Light Grid Accent 3" w:uiPriority="62"/>
+    <w:lsdException w:name="Medium Shading 1 Accent 3" w:uiPriority="63"/>
+    <w:lsdException w:name="Medium Shading 2 Accent 3" w:uiPriority="64"/>
+    <w:lsdException w:name="Medium List 1 Accent 3" w:uiPriority="65"/>
+    <w:lsdException w:name="Medium List 2 Accent 3" w:uiPriority="66"/>
+    <w:lsdException w:name="Medium Grid 1 Accent 3" w:uiPriority="67"/>
+    <w:lsdException w:name="Medium Grid 2 Accent 3" w:uiPriority="68"/>
+    <w:lsdException w:name="Medium Grid 3 Accent 3" w:uiPriority="69"/>
+    <w:lsdException w:name="Dark List Accent 3" w:uiPriority="70"/>
+    <w:lsdException w:name="Colorful Shading Accent 3" w:uiPriority="71"/>
+    <w:lsdException w:name="Colorful List Accent 3" w:uiPriority="72"/>
+    <w:lsdException w:name="Colorful Grid Accent 3" w:uiPriority="73"/>
+    <w:lsdException w:name="Light Shading Accent 4" w:uiPriority="60"/>
+    <w:lsdException w:name="Light List Accent 4" w:uiPriority="61"/>
+    <w:lsdException w:name="Light Grid Accent 4" w:uiPriority="62"/>
+    <w:lsdException w:name="Medium Shading 1 Accent 4" w:uiPriority="63"/>
+    <w:lsdException w:name="Medium Shading 2 Accent 4" w:uiPriority="64"/>
+    <w:lsdException w:name="Medium List 1 Accent 4" w:uiPriority="65"/>
+    <w:lsdException w:name="Medium List 2 Accent 4" w:uiPriority="66"/>
+    <w:lsdException w:name="Medium Grid 1 Accent 4" w:uiPriority="67"/>
+    <w:lsdException w:name="Medium Grid 2 Accent 4" w:uiPriority="68"/>
+    <w:lsdException w:name="Medium Grid 3 Accent 4" w:uiPriority="69"/>
+    <w:lsdException w:name="Dark List Accent 4" w:uiPriority="70"/>
+    <w:lsdException w:name="Colorful Shading Accent 4" w:uiPriority="71"/>
+    <w:lsdException w:name="Colorful List Accent 4" w:uiPriority="72"/>
+    <w:lsdException w:name="Colorful Grid Accent 4" w:uiPriority="73"/>
+    <w:lsdException w:name="Light Shading Accent 5" w:uiPriority="60"/>
+    <w:lsdException w:name="Light List Accent 5" w:uiPriority="61"/>
+    <w:lsdException w:name="Light Grid Accent 5" w:uiPriority="62"/>
+    <w:lsdException w:name="Medium Shading 1 Accent 5" w:uiPriority="63"/>
+    <w:lsdException w:name="Medium Shading 2 Accent 5" w:uiPriority="64"/>
+    <w:lsdException w:name="Medium List 1 Accent 5" w:uiPriority="65"/>
+    <w:lsdException w:name="Medium List 2 Accent 5" w:uiPriority="66"/>
+    <w:lsdException w:name="Medium Grid 1 Accent 5" w:uiPriority="67"/>
+    <w:lsdException w:name="Medium Grid 2 Accent 5" w:uiPriority="68"/>
+    <w:lsdException w:name="Medium Grid 3 Accent 5" w:uiPriority="69"/>
+    <w:lsdException w:name="Dark List Accent 5" w:uiPriority="70"/>
+    <w:lsdException w:name="Colorful Shading Accent 5" w:uiPriority="71"/>
+    <w:lsdException w:name="Colorful List Accent 5" w:uiPriority="72"/>
+    <w:lsdException w:name="Colorful Grid Accent 5" w:uiPriority="73"/>
+    <w:lsdException w:name="Light Shading Accent 6" w:uiPriority="60"/>
+    <w:lsdException w:name="Light List Accent 6" w:uiPriority="61"/>
+    <w:lsdException w:name="Light Grid Accent 6" w:uiPriority="62"/>
+    <w:lsdException w:name="Medium Shading 1 Accent 6" w:uiPriority="63"/>
+    <w:lsdException w:name="Medium Shading 2 Accent 6" w:uiPriority="64"/>
+    <w:lsdException w:name="Medium List 1 Accent 6" w:uiPriority="65"/>
+    <w:lsdException w:name="Medium List 2 Accent 6" w:uiPriority="66"/>
+    <w:lsdException w:name="Medium Grid 1 Accent 6" w:uiPriority="67"/>
+    <w:lsdException w:name="Medium Grid 2 Accent 6" w:uiPriority="68"/>
+    <w:lsdException w:name="Medium Grid 3 Accent 6" w:uiPriority="69"/>
+    <w:lsdException w:name="Dark List Accent 6" w:uiPriority="70"/>
+    <w:lsdException w:name="Colorful Shading Accent 6" w:uiPriority="71"/>
+    <w:lsdException w:name="Colorful List Accent 6" w:uiPriority="72"/>
+    <w:lsdException w:name="Colorful Grid Accent 6" w:uiPriority="73"/>
+    <w:lsdException w:name="Subtle Emphasis" w:uiPriority="19" w:qFormat="1"/>
+    <w:lsdException w:name="Intense Emphasis" w:uiPriority="21" w:qFormat="1"/>
+    <w:lsdException w:name="Subtle Reference" w:uiPriority="31" w:qFormat="1"/>
+    <w:lsdException w:name="Intense Reference" w:uiPriority="32" w:qFormat="1"/>
+    <w:lsdException w:name="Book Title" w:uiPriority="33" w:qFormat="1"/>
+    <w:lsdException w:name="Bibliography" w:semiHidden="1" w:uiPriority="37" w:unhideWhenUsed="1"/>
+    <w:lsdException w:name="TOC Heading" w:semiHidden="1" w:uiPriority="39" w:unhideWhenUsed="1" w:qFormat="1"/>
+    <w:lsdException w:name="Plain Table 1" w:uiPriority="41"/>
+    <w:lsdException w:name="Plain Table 2" w:uiPriority="42"/>
+    <w:lsdException w:name="Plain Table 3" w:uiPriority="43"/>
+    <w:lsdException w:name="Plain Table 4" w:uiPriority="44"/>
+    <w:lsdException w:name="Plain Table 5" w:uiPriority="45"/>
+    <w:lsdException w:name="Grid Table Light" w:uiPriority="40"/>
+    <w:lsdException w:name="Grid Table 1 Light" w:uiPriority="46"/>
+    <w:lsdException w:name="Grid Table 2" w:uiPriority="47"/>
+    <w:lsdException w:name="Grid Table 3" w:uiPriority="48"/>
+    <w:lsdException w:name="Grid Table 4" w:uiPriority="49"/>
+    <w:lsdException w:name="Grid Table 5 Dark" w:uiPriority="50"/>
+    <w:lsdException w:name="Grid Table 6 Colorful" w:uiPriority="51"/>
+    <w:lsdException w:name="Grid Table 7 Colorful" w:uiPriority="52"/>
+    <w:lsdException w:name="Grid Table 1 Light Accent 1" w:uiPriority="46"/>
+    <w:lsdException w:name="Grid Table 2 Accent 1" w:uiPriority="47"/>
+    <w:lsdException w:name="Grid Table 3 Accent 1" w:uiPriority="48"/>
+    <w:lsdException w:name="Grid Table 4 Accent 1" w:uiPriority="49"/>
+    <w:lsdException w:name="Grid Table 5 Dark Accent 1" w:uiPriority="50"/>
+    <w:lsdException w:name="Grid Table 6 Colorful Accent 1" w:uiPriority="51"/>
+    <w:lsdException w:name="Grid Table 7 Colorful Accent 1" w:uiPriority="52"/>
+    <w:lsdException w:name="Grid Table 1 Light Accent 2" w:uiPriority="46"/>
+    <w:lsdException w:name="Grid Table 2 Accent 2" w:uiPriority="47"/>
+    <w:lsdException w:name="Grid Table 3 Accent 2" w:uiPriority="48"/>
+    <w:lsdException w:name="Grid Table 4 Accent 2" w:uiPriority="49"/>
+    <w:lsdException w:name="Grid Table 5 Dark Accent 2" w:uiPriority="50"/>
+    <w:lsdException w:name="Grid Table 6 Colorful Accent 2" w:uiPriority="51"/>
+    <w:lsdException w:name="Grid Table 7 Colorful Accent 2" w:uiPriority="52"/>
+    <w:lsdException w:name="Grid Table 1 Light Accent 3" w:uiPriority="46"/>
+    <w:lsdException w:name="Grid Table 2 Accent 3" w:uiPriority="47"/>
+    <w:lsdException w:name="Grid Table 3 Accent 3" w:uiPriority="48"/>
+    <w:lsdException w:name="Grid Table 4 Accent 3" w:uiPriority="49"/>
+    <w:lsdException w:name="Grid Table 5 Dark Accent 3" w:uiPriority="50"/>
+    <w:lsdException w:name="Grid Table 6 Colorful Accent 3" w:uiPriority="51"/>
+    <w:lsdException w:name="Grid Table 7 Colorful Accent 3" w:uiPriority="52"/>
+    <w:lsdException w:name="Grid Table 1 Light Accent 4" w:uiPriority="46"/>
+    <w:lsdException w:name="Grid Table 2 Accent 4" w:uiPriority="47"/>
+    <w:lsdException w:name="Grid Table 3 Accent 4" w:uiPriority="48"/>
+    <w:lsdException w:name="Grid Table 4 Accent 4" w:uiPriority="49"/>
+    <w:lsdException w:name="Grid Table 5 Dark Accent 4" w:uiPriority="50"/>
+    <w:lsdException w:name="Grid Table 6 Colorful Accent 4" w:uiPriority="51"/>
+    <w:lsdException w:name="Grid Table 7 Colorful Accent 4" w:uiPriority="52"/>
+    <w:lsdException w:name="Grid Table 1 Light Accent 5" w:uiPriority="46"/>
+    <w:lsdException w:name="Grid Table 2 Accent 5" w:uiPriority="47"/>
+    <w:lsdException w:name="Grid Table 3 Accent 5" w:uiPriority="48"/>
+    <w:lsdException w:name="Grid Table 4 Accent 5" w:uiPriority="49"/>
+    <w:lsdException w:name="Grid Table 5 Dark Accent 5" w:uiPriority="50"/>
+    <w:lsdException w:name="Grid Table 6 Colorful Accent 5" w:uiPriority="51"/>
+    <w:lsdException w:name="Grid Table 7 Colorful Accent 5" w:uiPriority="52"/>
+    <w:lsdException w:name="Grid Table 1 Light Accent 6" w:uiPriority="46"/>
+    <w:lsdException w:name="Grid Table 2 Accent 6" w:uiPriority="47"/>
+    <w:lsdException w:name="Grid Table 3 Accent 6" w:uiPriority="48"/>
+    <w:lsdException w:name="Grid Table 4 Accent 6" w:uiPriority="49"/>
+    <w:lsdException w:name="Grid Table 5 Dark Accent 6" w:uiPriority="50"/>
+    <w:lsdException w:name="Grid Table 6 Colorful Accent 6" w:uiPriority="51"/>
+    <w:lsdException w:name="Grid Table 7 Colorful Accent 6" w:uiPriority="52"/>
+    <w:lsdException w:name="List Table 1 Light" w:uiPriority="46"/>
+    <w:lsdException w:name="List Table 2" w:uiPriority="47"/>
+    <w:lsdException w:name="List Table 3" w:uiPriority="48"/>
+    <w:lsdException w:name="List Table 4" w:uiPriority="49"/>
+    <w:lsdException w:name="List Table 5 Dark" w:uiPriority="50"/>
+    <w:lsdException w:name="List Table 6 Colorful" w:uiPriority="51"/>
+    <w:lsdException w:name="List Table 7 Colorful" w:uiPriority="52"/>
+    <w:lsdException w:name="List Table 1 Light Accent 1" w:uiPriority="46"/>
+    <w:lsdException w:name="List Table 2 Accent 1" w:uiPriority="47"/>
+    <w:lsdException w:name="List Table 3 Accent 1" w:uiPriority="48"/>
+    <w:lsdException w:name="List Table 4 Accent 1" w:uiPriority="49"/>
+    <w:lsdException w:name="List Table 5 Dark Accent 1" w:uiPriority="50"/>
+    <w:lsdException w:name="List Table 6 Colorful Accent 1" w:uiPriority="51"/>
+    <w:lsdException w:name="List Table 7 Colorful Accent 1" w:uiPriority="52"/>
+    <w:lsdException w:name="List Table 1 Light Accent 2" w:uiPriority="46"/>
+    <w:lsdException w:name="List Table 2 Accent 2" w:uiPriority="47"/>
+    <w:lsdException w:name="List Table 3 Accent 2" w:uiPriority="48"/>
+    <w:lsdException w:name="List Table 4 Accent 2" w:uiPriority="49"/>
+    <w:lsdException w:name="List Table 5 Dark Accent 2" w:uiPriority="50"/>
+    <w:lsdException w:name="List Table 6 Colorful Accent 2" w:uiPriority="51"/>
+    <w:lsdException w:name="List Table 7 Colorful Accent 2" w:uiPriority="52"/>
+    <w:lsdException w:name="List Table 1 Light Accent 3" w:uiPriority="46"/>
+    <w:lsdException w:name="List Table 2 Accent 3" w:uiPriority="47"/>
+    <w:lsdException w:name="List Table 3 Accent 3" w:uiPriority="48"/>
+    <w:lsdException w:name="List Table 4 Accent 3" w:uiPriority="49"/>
+    <w:lsdException w:name="List Table 5 Dark Accent 3" w:uiPriority="50"/>
+    <w:lsdException w:name="List Table 6 Colorful Accent 3" w:uiPriority="51"/>
+    <w:lsdException w:name="List Table 7 Colorful Accent 3" w:uiPriority="52"/>
+    <w:lsdException w:name="List Table 1 Light Accent 4" w:uiPriority="46"/>
+    <w:lsdException w:name="List Table 2 Accent 4" w:uiPriority="47"/>
+    <w:lsdException w:name="List Table 3 Accent 4" w:uiPriority="48"/>
+    <w:lsdException w:name="List Table 4 Accent 4" w:uiPriority="49"/>
+    <w:lsdException w:name="List Table 5 Dark Accent 4" w:uiPriority="50"/>
+    <w:lsdException w:name="List Table 6 Colorful Accent 4" w:uiPriority="51"/>
+    <w:lsdException w:name="List Table 7 Colorful Accent 4" w:uiPriority="52"/>
+    <w:lsdException w:name="List Table 1 Light Accent 5" w:uiPriority="46"/>
+    <w:lsdException w:name="List Table 2 Accent 5" w:uiPriority="47"/>
+    <w:lsdException w:name="List Table 3 Accent 5" w:uiPriority="48"/>
+    <w:lsdException w:name="List Table 4 Accent 5" w:uiPriority="49"/>
+    <w:lsdException w:name="List Table 5 Dark Accent 5" w:uiPriority="50"/>
+    <w:lsdException w:name="List Table 6 Colorful Accent 5" w:uiPriority="51"/>
+    <w:lsdException w:name="List Table 7 Colorful Accent 5" w:uiPriority="52"/>
+    <w:lsdException w:name="List Table 1 Light Accent 6" w:uiPriority="46"/>
+    <w:lsdException w:name="List Table 2 Accent 6" w:uiPriority="47"/>
+    <w:lsdException w:name="List Table 3 Accent 6" w:uiPriority="48"/>
+    <w:lsdException w:name="List Table 4 Accent 6" w:uiPriority="49"/>
+    <w:lsdException w:name="List Table 5 Dark Accent 6" w:uiPriority="50"/>
+    <w:lsdException w:name="List Table 6 Colorful Accent 6" w:uiPriority="51"/>
+    <w:lsdException w:name="List Table 7 Colorful Accent 6" w:uiPriority="52"/>
+    <w:lsdException w:name="Mention" w:semiHidden="1" w:unhideWhenUsed="1"/>
+    <w:lsdException w:name="Smart Hyperlink" w:semiHidden="1" w:unhideWhenUsed="1"/>
+    <w:lsdException w:name="Hashtag" w:semiHidden="1" w:unhideWhenUsed="1"/>
+    <w:lsdException w:name="Unresolved Mention" w:semiHidden="1" w:unhideWhenUsed="1"/>
+  </w:latentStyles>
+  <w:style w:type="paragraph" w:default="1" w:styleId="Normal">
+    <w:name w:val="Normal"/>
+    <w:qFormat/>
+  </w:style>
+  <w:style w:type="character" w:default="1" w:styleId="DefaultParagraphFont">
+    <w:name w:val="Default Paragraph Font"/>
+    <w:uiPriority w:val="1"/>
+    <w:semiHidden/>
+    <w:unhideWhenUsed/>
+  </w:style>
+  <w:style w:type="table" w:default="1" w:styleId="TableNormal">
+    <w:name w:val="Normal Table"/>
+    <w:uiPriority w:val="99"/>
+    <w:semiHidden/>
+    <w:unhideWhenUsed/>
+    <w:tblPr>
+      <w:tblInd w:w="0" w:type="dxa"/>
+      <w:tblCellMar>
+        <w:top w:w="0" w:type="dxa"/>
+        <w:left w:w="108" w:type="dxa"/>
+        <w:bottom w:w="0" w:type="dxa"/>
+        <w:right w:w="108" w:type="dxa"/>
+      </w:tblCellMar>
+    </w:tblPr>
+  </w:style>
+  <w:style w:type="numbering" w:default="1" w:styleId="NoList">
+    <w:name w:val="No List"/>
+    <w:uiPriority w:val="99"/>
+    <w:semiHidden/>
+    <w:unhideWhenUsed/>
+  </w:style>
+  <w:style w:type="character" w:styleId="PlaceholderText">
+    <w:name w:val="Placeholder Text"/>
+    <w:basedOn w:val="DefaultParagraphFont"/>
+    <w:uiPriority w:val="99"/>
+    <w:semiHidden/>
+    <w:rsid w:val="00675F21"/>
+    <w:rPr>
+      <w:color w:val="808080"/>
+    </w:rPr>
+  </w:style>
+</w:styles>
+</file>
+
+<file path=word/glossary/webSettings.xml><?xml version="1.0" encoding="utf-8"?>
+<w:webSettings xmlns:mc="http://schemas.openxmlformats.org/markup-compatibility/2006" xmlns:r="http://schemas.openxmlformats.org/officeDocument/2006/relationships" xmlns:w="http://schemas.openxmlformats.org/wordprocessingml/2006/main" xmlns:w14="http://schemas.microsoft.com/office/word/2010/wordml" xmlns:w15="http://schemas.microsoft.com/office/word/2012/wordml" xmlns:w16cid="http://schemas.microsoft.com/office/word/2016/wordml/cid" xmlns:w16se="http://schemas.microsoft.com/office/word/2015/wordml/symex" mc:Ignorable="w14 w15 w16se w16cid">
+  <w:optimizeForBrowser/>
+  <w:allowPNG/>
+</w:webSettings>
 </file>
 
 <file path=word/theme/theme1.xml><?xml version="1.0" encoding="utf-8"?>
@@ -7559,7 +9122,7 @@
 </file>
 
 <file path=customXml/itemProps1.xml><?xml version="1.0" encoding="utf-8"?>
-<ds:datastoreItem xmlns:ds="http://schemas.openxmlformats.org/officeDocument/2006/customXml" ds:itemID="{CA9D37F7-8E90-4F23-97F0-EB25E6431A2B}">
+<ds:datastoreItem xmlns:ds="http://schemas.openxmlformats.org/officeDocument/2006/customXml" ds:itemID="{DB2EC59E-A00D-4910-9786-7FFDC0BD43EF}">
   <ds:schemaRefs>
     <ds:schemaRef ds:uri="http://schemas.openxmlformats.org/officeDocument/2006/bibliography"/>
   </ds:schemaRefs>

</xml_diff>

<commit_message>
Started writing about CGP
need feedback from michael for going forward
</commit_message>
<xml_diff>
--- a/Dissertation.docx
+++ b/Dissertation.docx
@@ -9,7 +9,7 @@
           <w:lang w:eastAsia="en-GB"/>
         </w:rPr>
         <w:drawing>
-          <wp:anchor distT="0" distB="0" distL="114300" distR="114300" simplePos="0" relativeHeight="251652096" behindDoc="1" locked="0" layoutInCell="1" allowOverlap="1">
+          <wp:anchor distT="0" distB="0" distL="114300" distR="114300" simplePos="0" relativeHeight="251647488" behindDoc="1" locked="0" layoutInCell="1" allowOverlap="1">
             <wp:simplePos x="0" y="0"/>
             <wp:positionH relativeFrom="margin">
               <wp:align>right</wp:align>
@@ -88,7 +88,7 @@
             <v:stroke joinstyle="miter"/>
             <v:path gradientshapeok="t" o:connecttype="rect"/>
           </v:shapetype>
-          <v:shape id="Text Box 2" o:spid="_x0000_s1026" type="#_x0000_t202" style="position:absolute;margin-left:0;margin-top:22.75pt;width:290.6pt;height:110.6pt;z-index:251656192;visibility:visible;mso-height-percent:200;mso-wrap-distance-top:3.6pt;mso-wrap-distance-bottom:3.6pt;mso-position-horizontal:center;mso-position-horizontal-relative:margin;mso-height-percent:200;mso-width-relative:margin;mso-height-relative:margin" o:gfxdata="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" stroked="f">
+          <v:shape id="Text Box 2" o:spid="_x0000_s1026" type="#_x0000_t202" style="position:absolute;margin-left:0;margin-top:22.75pt;width:290.6pt;height:110.6pt;z-index:251653632;visibility:visible;mso-height-percent:200;mso-wrap-distance-top:3.6pt;mso-wrap-distance-bottom:3.6pt;mso-position-horizontal:center;mso-position-horizontal-relative:margin;mso-height-percent:200;mso-width-relative:margin;mso-height-relative:margin" o:gfxdata="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" stroked="f">
             <v:textbox style="mso-fit-shape-to-text:t">
               <w:txbxContent>
                 <w:p>
@@ -120,7 +120,7 @@
           <w:noProof/>
         </w:rPr>
         <w:pict>
-          <v:shape id="_x0000_s1027" type="#_x0000_t202" style="position:absolute;margin-left:0;margin-top:26.8pt;width:351pt;height:31.4pt;z-index:251657216;visibility:visible;mso-wrap-distance-top:3.6pt;mso-wrap-distance-bottom:3.6pt;mso-position-horizontal:center;mso-position-horizontal-relative:margin;mso-width-relative:margin;mso-height-relative:margin" o:gfxdata="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" strokecolor="white [3212]">
+          <v:shape id="_x0000_s1027" type="#_x0000_t202" style="position:absolute;margin-left:0;margin-top:26.8pt;width:351pt;height:31.4pt;z-index:251654656;visibility:visible;mso-wrap-distance-top:3.6pt;mso-wrap-distance-bottom:3.6pt;mso-position-horizontal:center;mso-position-horizontal-relative:margin;mso-width-relative:margin;mso-height-relative:margin" o:gfxdata="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" strokecolor="white [3212]">
             <v:textbox>
               <w:txbxContent>
                 <w:p>
@@ -160,7 +160,7 @@
           <w:noProof/>
         </w:rPr>
         <w:pict>
-          <v:shape id="_x0000_s1028" type="#_x0000_t202" style="position:absolute;margin-left:0;margin-top:25.3pt;width:185.9pt;height:110.6pt;z-index:251658240;visibility:visible;mso-width-percent:400;mso-height-percent:200;mso-wrap-distance-top:3.6pt;mso-wrap-distance-bottom:3.6pt;mso-position-horizontal:center;mso-position-horizontal-relative:margin;mso-width-percent:400;mso-height-percent:200;mso-width-relative:margin;mso-height-relative:margin" o:gfxdata="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" strokecolor="white [3212]">
+          <v:shape id="_x0000_s1028" type="#_x0000_t202" style="position:absolute;margin-left:0;margin-top:25.3pt;width:185.9pt;height:110.6pt;z-index:251655680;visibility:visible;mso-width-percent:400;mso-height-percent:200;mso-wrap-distance-top:3.6pt;mso-wrap-distance-bottom:3.6pt;mso-position-horizontal:center;mso-position-horizontal-relative:margin;mso-width-percent:400;mso-height-percent:200;mso-width-relative:margin;mso-height-relative:margin" o:gfxdata="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" strokecolor="white [3212]">
             <v:textbox style="mso-fit-shape-to-text:t">
               <w:txbxContent>
                 <w:p>
@@ -204,7 +204,7 @@
           <w:noProof/>
         </w:rPr>
         <w:pict>
-          <v:shape id="_x0000_s1029" type="#_x0000_t202" style="position:absolute;margin-left:0;margin-top:19.65pt;width:242.35pt;height:110.6pt;z-index:251659264;visibility:visible;mso-height-percent:200;mso-wrap-distance-top:3.6pt;mso-wrap-distance-bottom:3.6pt;mso-position-horizontal:center;mso-position-horizontal-relative:margin;mso-height-percent:200;mso-width-relative:margin;mso-height-relative:margin" o:gfxdata="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" strokecolor="white [3212]">
+          <v:shape id="_x0000_s1029" type="#_x0000_t202" style="position:absolute;margin-left:0;margin-top:19.65pt;width:242.35pt;height:110.6pt;z-index:251656704;visibility:visible;mso-height-percent:200;mso-wrap-distance-top:3.6pt;mso-wrap-distance-bottom:3.6pt;mso-position-horizontal:center;mso-position-horizontal-relative:margin;mso-height-percent:200;mso-width-relative:margin;mso-height-relative:margin" o:gfxdata="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" strokecolor="white [3212]">
             <v:textbox style="mso-fit-shape-to-text:t">
               <w:txbxContent>
                 <w:p>
@@ -234,7 +234,7 @@
           <w:noProof/>
         </w:rPr>
         <w:pict>
-          <v:shape id="_x0000_s1030" type="#_x0000_t202" style="position:absolute;margin-left:0;margin-top:139pt;width:208.65pt;height:110.6pt;z-index:251660288;visibility:visible;mso-height-percent:200;mso-wrap-distance-top:3.6pt;mso-wrap-distance-bottom:3.6pt;mso-position-horizontal:center;mso-position-horizontal-relative:margin;mso-height-percent:200;mso-width-relative:margin;mso-height-relative:margin" o:gfxdata="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" strokecolor="white [3212]">
+          <v:shape id="_x0000_s1030" type="#_x0000_t202" style="position:absolute;margin-left:0;margin-top:139pt;width:208.65pt;height:110.6pt;z-index:251657728;visibility:visible;mso-height-percent:200;mso-wrap-distance-top:3.6pt;mso-wrap-distance-bottom:3.6pt;mso-position-horizontal:center;mso-position-horizontal-relative:margin;mso-height-percent:200;mso-width-relative:margin;mso-height-relative:margin" o:gfxdata="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" strokecolor="white [3212]">
             <v:textbox style="mso-fit-shape-to-text:t">
               <w:txbxContent>
                 <w:p>
@@ -248,16 +248,8 @@
                     <w:rPr>
                       <w:sz w:val="24"/>
                     </w:rPr>
-                    <w:t xml:space="preserve">Supervisor: Dr Michael </w:t>
+                    <w:t>Supervisor: Dr Michael Lones</w:t>
                   </w:r>
-                  <w:proofErr w:type="spellStart"/>
-                  <w:r>
-                    <w:rPr>
-                      <w:sz w:val="24"/>
-                    </w:rPr>
-                    <w:t>Lones</w:t>
-                  </w:r>
-                  <w:proofErr w:type="spellEnd"/>
                 </w:p>
                 <w:p>
                   <w:pPr>
@@ -406,7 +398,7 @@
           <w:r>
             <w:fldChar w:fldCharType="separate"/>
           </w:r>
-          <w:hyperlink w:anchor="_Toc498219245" w:history="1">
+          <w:hyperlink w:anchor="_Toc498363104" w:history="1">
             <w:r>
               <w:rPr>
                 <w:rStyle w:val="Hyperlink"/>
@@ -450,7 +442,7 @@
                 <w:noProof/>
                 <w:webHidden/>
               </w:rPr>
-              <w:instrText xml:space="preserve"> PAGEREF _Toc498219245 \h </w:instrText>
+              <w:instrText xml:space="preserve"> PAGEREF _Toc498363104 \h </w:instrText>
             </w:r>
             <w:r>
               <w:rPr>
@@ -496,7 +488,7 @@
               <w:lang w:eastAsia="en-GB"/>
             </w:rPr>
           </w:pPr>
-          <w:hyperlink w:anchor="_Toc498219246" w:history="1">
+          <w:hyperlink w:anchor="_Toc498363105" w:history="1">
             <w:r>
               <w:rPr>
                 <w:rStyle w:val="Hyperlink"/>
@@ -540,7 +532,7 @@
                 <w:noProof/>
                 <w:webHidden/>
               </w:rPr>
-              <w:instrText xml:space="preserve"> PAGEREF _Toc498219246 \h </w:instrText>
+              <w:instrText xml:space="preserve"> PAGEREF _Toc498363105 \h </w:instrText>
             </w:r>
             <w:r>
               <w:rPr>
@@ -586,7 +578,7 @@
               <w:lang w:eastAsia="en-GB"/>
             </w:rPr>
           </w:pPr>
-          <w:hyperlink w:anchor="_Toc498219247" w:history="1">
+          <w:hyperlink w:anchor="_Toc498363106" w:history="1">
             <w:r>
               <w:rPr>
                 <w:rStyle w:val="Hyperlink"/>
@@ -630,7 +622,7 @@
                 <w:noProof/>
                 <w:webHidden/>
               </w:rPr>
-              <w:instrText xml:space="preserve"> PAGEREF _Toc498219247 \h </w:instrText>
+              <w:instrText xml:space="preserve"> PAGEREF _Toc498363106 \h </w:instrText>
             </w:r>
             <w:r>
               <w:rPr>
@@ -675,7 +667,7 @@
               <w:lang w:eastAsia="en-GB"/>
             </w:rPr>
           </w:pPr>
-          <w:hyperlink w:anchor="_Toc498219248" w:history="1">
+          <w:hyperlink w:anchor="_Toc498363107" w:history="1">
             <w:r>
               <w:rPr>
                 <w:rStyle w:val="Hyperlink"/>
@@ -719,7 +711,7 @@
                 <w:noProof/>
                 <w:webHidden/>
               </w:rPr>
-              <w:instrText xml:space="preserve"> PAGEREF _Toc498219248 \h </w:instrText>
+              <w:instrText xml:space="preserve"> PAGEREF _Toc498363107 \h </w:instrText>
             </w:r>
             <w:r>
               <w:rPr>
@@ -765,7 +757,7 @@
               <w:lang w:eastAsia="en-GB"/>
             </w:rPr>
           </w:pPr>
-          <w:hyperlink w:anchor="_Toc498219249" w:history="1">
+          <w:hyperlink w:anchor="_Toc498363108" w:history="1">
             <w:r>
               <w:rPr>
                 <w:rStyle w:val="Hyperlink"/>
@@ -809,7 +801,7 @@
                 <w:noProof/>
                 <w:webHidden/>
               </w:rPr>
-              <w:instrText xml:space="preserve"> PAGEREF _Toc498219249 \h </w:instrText>
+              <w:instrText xml:space="preserve"> PAGEREF _Toc498363108 \h </w:instrText>
             </w:r>
             <w:r>
               <w:rPr>
@@ -855,7 +847,7 @@
               <w:lang w:eastAsia="en-GB"/>
             </w:rPr>
           </w:pPr>
-          <w:hyperlink w:anchor="_Toc498219250" w:history="1">
+          <w:hyperlink w:anchor="_Toc498363109" w:history="1">
             <w:r>
               <w:rPr>
                 <w:rStyle w:val="Hyperlink"/>
@@ -899,7 +891,7 @@
                 <w:noProof/>
                 <w:webHidden/>
               </w:rPr>
-              <w:instrText xml:space="preserve"> PAGEREF _Toc498219250 \h </w:instrText>
+              <w:instrText xml:space="preserve"> PAGEREF _Toc498363109 \h </w:instrText>
             </w:r>
             <w:r>
               <w:rPr>
@@ -945,7 +937,7 @@
               <w:lang w:eastAsia="en-GB"/>
             </w:rPr>
           </w:pPr>
-          <w:hyperlink w:anchor="_Toc498219251" w:history="1">
+          <w:hyperlink w:anchor="_Toc498363110" w:history="1">
             <w:r>
               <w:rPr>
                 <w:rStyle w:val="Hyperlink"/>
@@ -989,7 +981,7 @@
                 <w:noProof/>
                 <w:webHidden/>
               </w:rPr>
-              <w:instrText xml:space="preserve"> PAGEREF _Toc498219251 \h </w:instrText>
+              <w:instrText xml:space="preserve"> PAGEREF _Toc498363110 \h </w:instrText>
             </w:r>
             <w:r>
               <w:rPr>
@@ -1035,7 +1027,7 @@
               <w:lang w:eastAsia="en-GB"/>
             </w:rPr>
           </w:pPr>
-          <w:hyperlink w:anchor="_Toc498219252" w:history="1">
+          <w:hyperlink w:anchor="_Toc498363111" w:history="1">
             <w:r>
               <w:rPr>
                 <w:rStyle w:val="Hyperlink"/>
@@ -1079,7 +1071,7 @@
                 <w:noProof/>
                 <w:webHidden/>
               </w:rPr>
-              <w:instrText xml:space="preserve"> PAGEREF _Toc498219252 \h </w:instrText>
+              <w:instrText xml:space="preserve"> PAGEREF _Toc498363111 \h </w:instrText>
             </w:r>
             <w:r>
               <w:rPr>
@@ -1125,7 +1117,7 @@
               <w:lang w:eastAsia="en-GB"/>
             </w:rPr>
           </w:pPr>
-          <w:hyperlink w:anchor="_Toc498219253" w:history="1">
+          <w:hyperlink w:anchor="_Toc498363112" w:history="1">
             <w:r>
               <w:rPr>
                 <w:rStyle w:val="Hyperlink"/>
@@ -1169,7 +1161,7 @@
                 <w:noProof/>
                 <w:webHidden/>
               </w:rPr>
-              <w:instrText xml:space="preserve"> PAGEREF _Toc498219253 \h </w:instrText>
+              <w:instrText xml:space="preserve"> PAGEREF _Toc498363112 \h </w:instrText>
             </w:r>
             <w:r>
               <w:rPr>
@@ -1215,7 +1207,7 @@
               <w:lang w:eastAsia="en-GB"/>
             </w:rPr>
           </w:pPr>
-          <w:hyperlink w:anchor="_Toc498219254" w:history="1">
+          <w:hyperlink w:anchor="_Toc498363113" w:history="1">
             <w:r>
               <w:rPr>
                 <w:rStyle w:val="Hyperlink"/>
@@ -1259,7 +1251,7 @@
                 <w:noProof/>
                 <w:webHidden/>
               </w:rPr>
-              <w:instrText xml:space="preserve"> PAGEREF _Toc498219254 \h </w:instrText>
+              <w:instrText xml:space="preserve"> PAGEREF _Toc498363113 \h </w:instrText>
             </w:r>
             <w:r>
               <w:rPr>
@@ -1305,7 +1297,7 @@
               <w:lang w:eastAsia="en-GB"/>
             </w:rPr>
           </w:pPr>
-          <w:hyperlink w:anchor="_Toc498219255" w:history="1">
+          <w:hyperlink w:anchor="_Toc498363114" w:history="1">
             <w:r>
               <w:rPr>
                 <w:rStyle w:val="Hyperlink"/>
@@ -1349,7 +1341,7 @@
                 <w:noProof/>
                 <w:webHidden/>
               </w:rPr>
-              <w:instrText xml:space="preserve"> PAGEREF _Toc498219255 \h </w:instrText>
+              <w:instrText xml:space="preserve"> PAGEREF _Toc498363114 \h </w:instrText>
             </w:r>
             <w:r>
               <w:rPr>
@@ -1395,7 +1387,7 @@
               <w:lang w:eastAsia="en-GB"/>
             </w:rPr>
           </w:pPr>
-          <w:hyperlink w:anchor="_Toc498219256" w:history="1">
+          <w:hyperlink w:anchor="_Toc498363115" w:history="1">
             <w:r>
               <w:rPr>
                 <w:rStyle w:val="Hyperlink"/>
@@ -1439,7 +1431,7 @@
                 <w:noProof/>
                 <w:webHidden/>
               </w:rPr>
-              <w:instrText xml:space="preserve"> PAGEREF _Toc498219256 \h </w:instrText>
+              <w:instrText xml:space="preserve"> PAGEREF _Toc498363115 \h </w:instrText>
             </w:r>
             <w:r>
               <w:rPr>
@@ -1485,7 +1477,7 @@
               <w:lang w:eastAsia="en-GB"/>
             </w:rPr>
           </w:pPr>
-          <w:hyperlink w:anchor="_Toc498219257" w:history="1">
+          <w:hyperlink w:anchor="_Toc498363116" w:history="1">
             <w:r>
               <w:rPr>
                 <w:rStyle w:val="Hyperlink"/>
@@ -1529,7 +1521,7 @@
                 <w:noProof/>
                 <w:webHidden/>
               </w:rPr>
-              <w:instrText xml:space="preserve"> PAGEREF _Toc498219257 \h </w:instrText>
+              <w:instrText xml:space="preserve"> PAGEREF _Toc498363116 \h </w:instrText>
             </w:r>
             <w:r>
               <w:rPr>
@@ -1575,7 +1567,7 @@
               <w:lang w:eastAsia="en-GB"/>
             </w:rPr>
           </w:pPr>
-          <w:hyperlink w:anchor="_Toc498219258" w:history="1">
+          <w:hyperlink w:anchor="_Toc498363117" w:history="1">
             <w:r>
               <w:rPr>
                 <w:rStyle w:val="Hyperlink"/>
@@ -1619,7 +1611,7 @@
                 <w:noProof/>
                 <w:webHidden/>
               </w:rPr>
-              <w:instrText xml:space="preserve"> PAGEREF _Toc498219258 \h </w:instrText>
+              <w:instrText xml:space="preserve"> PAGEREF _Toc498363117 \h </w:instrText>
             </w:r>
             <w:r>
               <w:rPr>
@@ -1665,7 +1657,7 @@
               <w:lang w:eastAsia="en-GB"/>
             </w:rPr>
           </w:pPr>
-          <w:hyperlink w:anchor="_Toc498219259" w:history="1">
+          <w:hyperlink w:anchor="_Toc498363118" w:history="1">
             <w:r>
               <w:rPr>
                 <w:rStyle w:val="Hyperlink"/>
@@ -1709,7 +1701,7 @@
                 <w:noProof/>
                 <w:webHidden/>
               </w:rPr>
-              <w:instrText xml:space="preserve"> PAGEREF _Toc498219259 \h </w:instrText>
+              <w:instrText xml:space="preserve"> PAGEREF _Toc498363118 \h </w:instrText>
             </w:r>
             <w:r>
               <w:rPr>
@@ -1755,7 +1747,7 @@
               <w:lang w:eastAsia="en-GB"/>
             </w:rPr>
           </w:pPr>
-          <w:hyperlink w:anchor="_Toc498219260" w:history="1">
+          <w:hyperlink w:anchor="_Toc498363119" w:history="1">
             <w:r>
               <w:rPr>
                 <w:rStyle w:val="Hyperlink"/>
@@ -1799,7 +1791,7 @@
                 <w:noProof/>
                 <w:webHidden/>
               </w:rPr>
-              <w:instrText xml:space="preserve"> PAGEREF _Toc498219260 \h </w:instrText>
+              <w:instrText xml:space="preserve"> PAGEREF _Toc498363119 \h </w:instrText>
             </w:r>
             <w:r>
               <w:rPr>
@@ -1844,7 +1836,7 @@
               <w:lang w:eastAsia="en-GB"/>
             </w:rPr>
           </w:pPr>
-          <w:hyperlink w:anchor="_Toc498219261" w:history="1">
+          <w:hyperlink w:anchor="_Toc498363120" w:history="1">
             <w:r>
               <w:rPr>
                 <w:rStyle w:val="Hyperlink"/>
@@ -1888,7 +1880,7 @@
                 <w:noProof/>
                 <w:webHidden/>
               </w:rPr>
-              <w:instrText xml:space="preserve"> PAGEREF _Toc498219261 \h </w:instrText>
+              <w:instrText xml:space="preserve"> PAGEREF _Toc498363120 \h </w:instrText>
             </w:r>
             <w:r>
               <w:rPr>
@@ -1934,7 +1926,7 @@
               <w:lang w:eastAsia="en-GB"/>
             </w:rPr>
           </w:pPr>
-          <w:hyperlink w:anchor="_Toc498219262" w:history="1">
+          <w:hyperlink w:anchor="_Toc498363121" w:history="1">
             <w:r>
               <w:rPr>
                 <w:rStyle w:val="Hyperlink"/>
@@ -1978,7 +1970,7 @@
                 <w:noProof/>
                 <w:webHidden/>
               </w:rPr>
-              <w:instrText xml:space="preserve"> PAGEREF _Toc498219262 \h </w:instrText>
+              <w:instrText xml:space="preserve"> PAGEREF _Toc498363121 \h </w:instrText>
             </w:r>
             <w:r>
               <w:rPr>
@@ -2024,7 +2016,7 @@
               <w:lang w:eastAsia="en-GB"/>
             </w:rPr>
           </w:pPr>
-          <w:hyperlink w:anchor="_Toc498219263" w:history="1">
+          <w:hyperlink w:anchor="_Toc498363122" w:history="1">
             <w:r>
               <w:rPr>
                 <w:rStyle w:val="Hyperlink"/>
@@ -2068,7 +2060,7 @@
                 <w:noProof/>
                 <w:webHidden/>
               </w:rPr>
-              <w:instrText xml:space="preserve"> PAGEREF _Toc498219263 \h </w:instrText>
+              <w:instrText xml:space="preserve"> PAGEREF _Toc498363122 \h </w:instrText>
             </w:r>
             <w:r>
               <w:rPr>
@@ -2114,7 +2106,7 @@
               <w:lang w:eastAsia="en-GB"/>
             </w:rPr>
           </w:pPr>
-          <w:hyperlink w:anchor="_Toc498219264" w:history="1">
+          <w:hyperlink w:anchor="_Toc498363123" w:history="1">
             <w:r>
               <w:rPr>
                 <w:rStyle w:val="Hyperlink"/>
@@ -2158,7 +2150,7 @@
                 <w:noProof/>
                 <w:webHidden/>
               </w:rPr>
-              <w:instrText xml:space="preserve"> PAGEREF _Toc498219264 \h </w:instrText>
+              <w:instrText xml:space="preserve"> PAGEREF _Toc498363123 \h </w:instrText>
             </w:r>
             <w:r>
               <w:rPr>
@@ -2204,7 +2196,7 @@
               <w:lang w:eastAsia="en-GB"/>
             </w:rPr>
           </w:pPr>
-          <w:hyperlink w:anchor="_Toc498219265" w:history="1">
+          <w:hyperlink w:anchor="_Toc498363124" w:history="1">
             <w:r>
               <w:rPr>
                 <w:rStyle w:val="Hyperlink"/>
@@ -2248,7 +2240,7 @@
                 <w:noProof/>
                 <w:webHidden/>
               </w:rPr>
-              <w:instrText xml:space="preserve"> PAGEREF _Toc498219265 \h </w:instrText>
+              <w:instrText xml:space="preserve"> PAGEREF _Toc498363124 \h </w:instrText>
             </w:r>
             <w:r>
               <w:rPr>
@@ -2294,7 +2286,7 @@
               <w:lang w:eastAsia="en-GB"/>
             </w:rPr>
           </w:pPr>
-          <w:hyperlink w:anchor="_Toc498219266" w:history="1">
+          <w:hyperlink w:anchor="_Toc498363125" w:history="1">
             <w:r>
               <w:rPr>
                 <w:rStyle w:val="Hyperlink"/>
@@ -2338,7 +2330,7 @@
                 <w:noProof/>
                 <w:webHidden/>
               </w:rPr>
-              <w:instrText xml:space="preserve"> PAGEREF _Toc498219266 \h </w:instrText>
+              <w:instrText xml:space="preserve"> PAGEREF _Toc498363125 \h </w:instrText>
             </w:r>
             <w:r>
               <w:rPr>
@@ -2383,7 +2375,7 @@
               <w:lang w:eastAsia="en-GB"/>
             </w:rPr>
           </w:pPr>
-          <w:hyperlink w:anchor="_Toc498219267" w:history="1">
+          <w:hyperlink w:anchor="_Toc498363126" w:history="1">
             <w:r>
               <w:rPr>
                 <w:rStyle w:val="Hyperlink"/>
@@ -2427,185 +2419,7 @@
                 <w:noProof/>
                 <w:webHidden/>
               </w:rPr>
-              <w:instrText xml:space="preserve"> PAGEREF _Toc498219267 \h </w:instrText>
-            </w:r>
-            <w:r>
-              <w:rPr>
-                <w:noProof/>
-                <w:webHidden/>
-              </w:rPr>
-            </w:r>
-            <w:r>
-              <w:rPr>
-                <w:noProof/>
-                <w:webHidden/>
-              </w:rPr>
-              <w:fldChar w:fldCharType="separate"/>
-            </w:r>
-            <w:r>
-              <w:rPr>
-                <w:noProof/>
-                <w:webHidden/>
-              </w:rPr>
-              <w:t>14</w:t>
-            </w:r>
-            <w:r>
-              <w:rPr>
-                <w:noProof/>
-                <w:webHidden/>
-              </w:rPr>
-              <w:fldChar w:fldCharType="end"/>
-            </w:r>
-          </w:hyperlink>
-        </w:p>
-        <w:p>
-          <w:pPr>
-            <w:pStyle w:val="TOC1"/>
-            <w:tabs>
-              <w:tab w:val="left" w:pos="440"/>
-            </w:tabs>
-            <w:rPr>
-              <w:rFonts w:asciiTheme="minorHAnsi" w:eastAsiaTheme="minorEastAsia" w:hAnsiTheme="minorHAnsi" w:cstheme="minorBidi"/>
-              <w:noProof/>
-              <w:sz w:val="22"/>
-              <w:szCs w:val="22"/>
-              <w:lang w:eastAsia="en-GB"/>
-            </w:rPr>
-          </w:pPr>
-          <w:hyperlink w:anchor="_Toc498219268" w:history="1">
-            <w:r>
-              <w:rPr>
-                <w:rStyle w:val="Hyperlink"/>
-                <w:noProof/>
-              </w:rPr>
-              <w:t>5</w:t>
-            </w:r>
-            <w:r>
-              <w:rPr>
-                <w:rFonts w:asciiTheme="minorHAnsi" w:eastAsiaTheme="minorEastAsia" w:hAnsiTheme="minorHAnsi" w:cstheme="minorBidi"/>
-                <w:noProof/>
-                <w:sz w:val="22"/>
-                <w:szCs w:val="22"/>
-                <w:lang w:eastAsia="en-GB"/>
-              </w:rPr>
-              <w:tab/>
-            </w:r>
-            <w:r>
-              <w:rPr>
-                <w:rStyle w:val="Hyperlink"/>
-                <w:noProof/>
-              </w:rPr>
-              <w:t>Requirements Analysis</w:t>
-            </w:r>
-            <w:r>
-              <w:rPr>
-                <w:noProof/>
-                <w:webHidden/>
-              </w:rPr>
-              <w:tab/>
-            </w:r>
-            <w:r>
-              <w:rPr>
-                <w:noProof/>
-                <w:webHidden/>
-              </w:rPr>
-              <w:fldChar w:fldCharType="begin"/>
-            </w:r>
-            <w:r>
-              <w:rPr>
-                <w:noProof/>
-                <w:webHidden/>
-              </w:rPr>
-              <w:instrText xml:space="preserve"> PAGEREF _Toc498219268 \h </w:instrText>
-            </w:r>
-            <w:r>
-              <w:rPr>
-                <w:noProof/>
-                <w:webHidden/>
-              </w:rPr>
-            </w:r>
-            <w:r>
-              <w:rPr>
-                <w:noProof/>
-                <w:webHidden/>
-              </w:rPr>
-              <w:fldChar w:fldCharType="separate"/>
-            </w:r>
-            <w:r>
-              <w:rPr>
-                <w:noProof/>
-                <w:webHidden/>
-              </w:rPr>
-              <w:t>14</w:t>
-            </w:r>
-            <w:r>
-              <w:rPr>
-                <w:noProof/>
-                <w:webHidden/>
-              </w:rPr>
-              <w:fldChar w:fldCharType="end"/>
-            </w:r>
-          </w:hyperlink>
-        </w:p>
-        <w:p>
-          <w:pPr>
-            <w:pStyle w:val="TOC1"/>
-            <w:tabs>
-              <w:tab w:val="left" w:pos="440"/>
-            </w:tabs>
-            <w:rPr>
-              <w:rFonts w:asciiTheme="minorHAnsi" w:eastAsiaTheme="minorEastAsia" w:hAnsiTheme="minorHAnsi" w:cstheme="minorBidi"/>
-              <w:noProof/>
-              <w:sz w:val="22"/>
-              <w:szCs w:val="22"/>
-              <w:lang w:eastAsia="en-GB"/>
-            </w:rPr>
-          </w:pPr>
-          <w:hyperlink w:anchor="_Toc498219269" w:history="1">
-            <w:r>
-              <w:rPr>
-                <w:rStyle w:val="Hyperlink"/>
-                <w:noProof/>
-              </w:rPr>
-              <w:t>6</w:t>
-            </w:r>
-            <w:r>
-              <w:rPr>
-                <w:rFonts w:asciiTheme="minorHAnsi" w:eastAsiaTheme="minorEastAsia" w:hAnsiTheme="minorHAnsi" w:cstheme="minorBidi"/>
-                <w:noProof/>
-                <w:sz w:val="22"/>
-                <w:szCs w:val="22"/>
-                <w:lang w:eastAsia="en-GB"/>
-              </w:rPr>
-              <w:tab/>
-            </w:r>
-            <w:r>
-              <w:rPr>
-                <w:rStyle w:val="Hyperlink"/>
-                <w:noProof/>
-              </w:rPr>
-              <w:t>R Packages</w:t>
-            </w:r>
-            <w:r>
-              <w:rPr>
-                <w:noProof/>
-                <w:webHidden/>
-              </w:rPr>
-              <w:tab/>
-            </w:r>
-            <w:r>
-              <w:rPr>
-                <w:noProof/>
-                <w:webHidden/>
-              </w:rPr>
-              <w:fldChar w:fldCharType="begin"/>
-            </w:r>
-            <w:r>
-              <w:rPr>
-                <w:noProof/>
-                <w:webHidden/>
-              </w:rPr>
-              <w:instrText xml:space="preserve"> PAGEREF _Toc498219269 \h </w:instrText>
+              <w:instrText xml:space="preserve"> PAGEREF _Toc498363126 \h </w:instrText>
             </w:r>
             <w:r>
               <w:rPr>
@@ -2651,13 +2465,13 @@
               <w:lang w:eastAsia="en-GB"/>
             </w:rPr>
           </w:pPr>
-          <w:hyperlink w:anchor="_Toc498219270" w:history="1">
+          <w:hyperlink w:anchor="_Toc498363127" w:history="1">
             <w:r>
               <w:rPr>
                 <w:rStyle w:val="Hyperlink"/>
                 <w:noProof/>
               </w:rPr>
-              <w:t>6.1</w:t>
+              <w:t>4.1</w:t>
             </w:r>
             <w:r>
               <w:rPr>
@@ -2674,7 +2488,7 @@
                 <w:rStyle w:val="Hyperlink"/>
                 <w:noProof/>
               </w:rPr>
-              <w:t>Process of Package Creation</w:t>
+              <w:t>Cartesian Genetic Programming</w:t>
             </w:r>
             <w:r>
               <w:rPr>
@@ -2695,7 +2509,7 @@
                 <w:noProof/>
                 <w:webHidden/>
               </w:rPr>
-              <w:instrText xml:space="preserve"> PAGEREF _Toc498219270 \h </w:instrText>
+              <w:instrText xml:space="preserve"> PAGEREF _Toc498363127 \h </w:instrText>
             </w:r>
             <w:r>
               <w:rPr>
@@ -2716,6 +2530,184 @@
                 <w:webHidden/>
               </w:rPr>
               <w:t>14</w:t>
+            </w:r>
+            <w:r>
+              <w:rPr>
+                <w:noProof/>
+                <w:webHidden/>
+              </w:rPr>
+              <w:fldChar w:fldCharType="end"/>
+            </w:r>
+          </w:hyperlink>
+        </w:p>
+        <w:p>
+          <w:pPr>
+            <w:pStyle w:val="TOC1"/>
+            <w:tabs>
+              <w:tab w:val="left" w:pos="440"/>
+            </w:tabs>
+            <w:rPr>
+              <w:rFonts w:asciiTheme="minorHAnsi" w:eastAsiaTheme="minorEastAsia" w:hAnsiTheme="minorHAnsi" w:cstheme="minorBidi"/>
+              <w:noProof/>
+              <w:sz w:val="22"/>
+              <w:szCs w:val="22"/>
+              <w:lang w:eastAsia="en-GB"/>
+            </w:rPr>
+          </w:pPr>
+          <w:hyperlink w:anchor="_Toc498363128" w:history="1">
+            <w:r>
+              <w:rPr>
+                <w:rStyle w:val="Hyperlink"/>
+                <w:noProof/>
+              </w:rPr>
+              <w:t>5</w:t>
+            </w:r>
+            <w:r>
+              <w:rPr>
+                <w:rFonts w:asciiTheme="minorHAnsi" w:eastAsiaTheme="minorEastAsia" w:hAnsiTheme="minorHAnsi" w:cstheme="minorBidi"/>
+                <w:noProof/>
+                <w:sz w:val="22"/>
+                <w:szCs w:val="22"/>
+                <w:lang w:eastAsia="en-GB"/>
+              </w:rPr>
+              <w:tab/>
+            </w:r>
+            <w:r>
+              <w:rPr>
+                <w:rStyle w:val="Hyperlink"/>
+                <w:noProof/>
+              </w:rPr>
+              <w:t>Requirements Analysis</w:t>
+            </w:r>
+            <w:r>
+              <w:rPr>
+                <w:noProof/>
+                <w:webHidden/>
+              </w:rPr>
+              <w:tab/>
+            </w:r>
+            <w:r>
+              <w:rPr>
+                <w:noProof/>
+                <w:webHidden/>
+              </w:rPr>
+              <w:fldChar w:fldCharType="begin"/>
+            </w:r>
+            <w:r>
+              <w:rPr>
+                <w:noProof/>
+                <w:webHidden/>
+              </w:rPr>
+              <w:instrText xml:space="preserve"> PAGEREF _Toc498363128 \h </w:instrText>
+            </w:r>
+            <w:r>
+              <w:rPr>
+                <w:noProof/>
+                <w:webHidden/>
+              </w:rPr>
+            </w:r>
+            <w:r>
+              <w:rPr>
+                <w:noProof/>
+                <w:webHidden/>
+              </w:rPr>
+              <w:fldChar w:fldCharType="separate"/>
+            </w:r>
+            <w:r>
+              <w:rPr>
+                <w:noProof/>
+                <w:webHidden/>
+              </w:rPr>
+              <w:t>15</w:t>
+            </w:r>
+            <w:r>
+              <w:rPr>
+                <w:noProof/>
+                <w:webHidden/>
+              </w:rPr>
+              <w:fldChar w:fldCharType="end"/>
+            </w:r>
+          </w:hyperlink>
+        </w:p>
+        <w:p>
+          <w:pPr>
+            <w:pStyle w:val="TOC1"/>
+            <w:tabs>
+              <w:tab w:val="left" w:pos="440"/>
+            </w:tabs>
+            <w:rPr>
+              <w:rFonts w:asciiTheme="minorHAnsi" w:eastAsiaTheme="minorEastAsia" w:hAnsiTheme="minorHAnsi" w:cstheme="minorBidi"/>
+              <w:noProof/>
+              <w:sz w:val="22"/>
+              <w:szCs w:val="22"/>
+              <w:lang w:eastAsia="en-GB"/>
+            </w:rPr>
+          </w:pPr>
+          <w:hyperlink w:anchor="_Toc498363129" w:history="1">
+            <w:r>
+              <w:rPr>
+                <w:rStyle w:val="Hyperlink"/>
+                <w:noProof/>
+              </w:rPr>
+              <w:t>6</w:t>
+            </w:r>
+            <w:r>
+              <w:rPr>
+                <w:rFonts w:asciiTheme="minorHAnsi" w:eastAsiaTheme="minorEastAsia" w:hAnsiTheme="minorHAnsi" w:cstheme="minorBidi"/>
+                <w:noProof/>
+                <w:sz w:val="22"/>
+                <w:szCs w:val="22"/>
+                <w:lang w:eastAsia="en-GB"/>
+              </w:rPr>
+              <w:tab/>
+            </w:r>
+            <w:r>
+              <w:rPr>
+                <w:rStyle w:val="Hyperlink"/>
+                <w:noProof/>
+              </w:rPr>
+              <w:t>R Packages</w:t>
+            </w:r>
+            <w:r>
+              <w:rPr>
+                <w:noProof/>
+                <w:webHidden/>
+              </w:rPr>
+              <w:tab/>
+            </w:r>
+            <w:r>
+              <w:rPr>
+                <w:noProof/>
+                <w:webHidden/>
+              </w:rPr>
+              <w:fldChar w:fldCharType="begin"/>
+            </w:r>
+            <w:r>
+              <w:rPr>
+                <w:noProof/>
+                <w:webHidden/>
+              </w:rPr>
+              <w:instrText xml:space="preserve"> PAGEREF _Toc498363129 \h </w:instrText>
+            </w:r>
+            <w:r>
+              <w:rPr>
+                <w:noProof/>
+                <w:webHidden/>
+              </w:rPr>
+            </w:r>
+            <w:r>
+              <w:rPr>
+                <w:noProof/>
+                <w:webHidden/>
+              </w:rPr>
+              <w:fldChar w:fldCharType="separate"/>
+            </w:r>
+            <w:r>
+              <w:rPr>
+                <w:noProof/>
+                <w:webHidden/>
+              </w:rPr>
+              <w:t>15</w:t>
             </w:r>
             <w:r>
               <w:rPr>
@@ -2741,13 +2733,13 @@
               <w:lang w:eastAsia="en-GB"/>
             </w:rPr>
           </w:pPr>
-          <w:hyperlink w:anchor="_Toc498219271" w:history="1">
+          <w:hyperlink w:anchor="_Toc498363130" w:history="1">
             <w:r>
               <w:rPr>
                 <w:rStyle w:val="Hyperlink"/>
                 <w:noProof/>
               </w:rPr>
-              <w:t>6.2</w:t>
+              <w:t>6.1</w:t>
             </w:r>
             <w:r>
               <w:rPr>
@@ -2764,7 +2756,7 @@
                 <w:rStyle w:val="Hyperlink"/>
                 <w:noProof/>
               </w:rPr>
-              <w:t>Packages and Software Tools to Aid in the Process</w:t>
+              <w:t>Process of Package Creation</w:t>
             </w:r>
             <w:r>
               <w:rPr>
@@ -2785,7 +2777,7 @@
                 <w:noProof/>
                 <w:webHidden/>
               </w:rPr>
-              <w:instrText xml:space="preserve"> PAGEREF _Toc498219271 \h </w:instrText>
+              <w:instrText xml:space="preserve"> PAGEREF _Toc498363130 \h </w:instrText>
             </w:r>
             <w:r>
               <w:rPr>
@@ -2805,185 +2797,7 @@
                 <w:noProof/>
                 <w:webHidden/>
               </w:rPr>
-              <w:t>14</w:t>
-            </w:r>
-            <w:r>
-              <w:rPr>
-                <w:noProof/>
-                <w:webHidden/>
-              </w:rPr>
-              <w:fldChar w:fldCharType="end"/>
-            </w:r>
-          </w:hyperlink>
-        </w:p>
-        <w:p>
-          <w:pPr>
-            <w:pStyle w:val="TOC1"/>
-            <w:tabs>
-              <w:tab w:val="left" w:pos="440"/>
-            </w:tabs>
-            <w:rPr>
-              <w:rFonts w:asciiTheme="minorHAnsi" w:eastAsiaTheme="minorEastAsia" w:hAnsiTheme="minorHAnsi" w:cstheme="minorBidi"/>
-              <w:noProof/>
-              <w:sz w:val="22"/>
-              <w:szCs w:val="22"/>
-              <w:lang w:eastAsia="en-GB"/>
-            </w:rPr>
-          </w:pPr>
-          <w:hyperlink w:anchor="_Toc498219272" w:history="1">
-            <w:r>
-              <w:rPr>
-                <w:rStyle w:val="Hyperlink"/>
-                <w:noProof/>
-              </w:rPr>
-              <w:t>7</w:t>
-            </w:r>
-            <w:r>
-              <w:rPr>
-                <w:rFonts w:asciiTheme="minorHAnsi" w:eastAsiaTheme="minorEastAsia" w:hAnsiTheme="minorHAnsi" w:cstheme="minorBidi"/>
-                <w:noProof/>
-                <w:sz w:val="22"/>
-                <w:szCs w:val="22"/>
-                <w:lang w:eastAsia="en-GB"/>
-              </w:rPr>
-              <w:tab/>
-            </w:r>
-            <w:r>
-              <w:rPr>
-                <w:rStyle w:val="Hyperlink"/>
-                <w:noProof/>
-              </w:rPr>
-              <w:t>Evaluation Strategy</w:t>
-            </w:r>
-            <w:r>
-              <w:rPr>
-                <w:noProof/>
-                <w:webHidden/>
-              </w:rPr>
-              <w:tab/>
-            </w:r>
-            <w:r>
-              <w:rPr>
-                <w:noProof/>
-                <w:webHidden/>
-              </w:rPr>
-              <w:fldChar w:fldCharType="begin"/>
-            </w:r>
-            <w:r>
-              <w:rPr>
-                <w:noProof/>
-                <w:webHidden/>
-              </w:rPr>
-              <w:instrText xml:space="preserve"> PAGEREF _Toc498219272 \h </w:instrText>
-            </w:r>
-            <w:r>
-              <w:rPr>
-                <w:noProof/>
-                <w:webHidden/>
-              </w:rPr>
-            </w:r>
-            <w:r>
-              <w:rPr>
-                <w:noProof/>
-                <w:webHidden/>
-              </w:rPr>
-              <w:fldChar w:fldCharType="separate"/>
-            </w:r>
-            <w:r>
-              <w:rPr>
-                <w:noProof/>
-                <w:webHidden/>
-              </w:rPr>
-              <w:t>14</w:t>
-            </w:r>
-            <w:r>
-              <w:rPr>
-                <w:noProof/>
-                <w:webHidden/>
-              </w:rPr>
-              <w:fldChar w:fldCharType="end"/>
-            </w:r>
-          </w:hyperlink>
-        </w:p>
-        <w:p>
-          <w:pPr>
-            <w:pStyle w:val="TOC1"/>
-            <w:tabs>
-              <w:tab w:val="left" w:pos="440"/>
-            </w:tabs>
-            <w:rPr>
-              <w:rFonts w:asciiTheme="minorHAnsi" w:eastAsiaTheme="minorEastAsia" w:hAnsiTheme="minorHAnsi" w:cstheme="minorBidi"/>
-              <w:noProof/>
-              <w:sz w:val="22"/>
-              <w:szCs w:val="22"/>
-              <w:lang w:eastAsia="en-GB"/>
-            </w:rPr>
-          </w:pPr>
-          <w:hyperlink w:anchor="_Toc498219273" w:history="1">
-            <w:r>
-              <w:rPr>
-                <w:rStyle w:val="Hyperlink"/>
-                <w:noProof/>
-              </w:rPr>
-              <w:t>8</w:t>
-            </w:r>
-            <w:r>
-              <w:rPr>
-                <w:rFonts w:asciiTheme="minorHAnsi" w:eastAsiaTheme="minorEastAsia" w:hAnsiTheme="minorHAnsi" w:cstheme="minorBidi"/>
-                <w:noProof/>
-                <w:sz w:val="22"/>
-                <w:szCs w:val="22"/>
-                <w:lang w:eastAsia="en-GB"/>
-              </w:rPr>
-              <w:tab/>
-            </w:r>
-            <w:r>
-              <w:rPr>
-                <w:rStyle w:val="Hyperlink"/>
-                <w:noProof/>
-              </w:rPr>
-              <w:t>Project Management</w:t>
-            </w:r>
-            <w:r>
-              <w:rPr>
-                <w:noProof/>
-                <w:webHidden/>
-              </w:rPr>
-              <w:tab/>
-            </w:r>
-            <w:r>
-              <w:rPr>
-                <w:noProof/>
-                <w:webHidden/>
-              </w:rPr>
-              <w:fldChar w:fldCharType="begin"/>
-            </w:r>
-            <w:r>
-              <w:rPr>
-                <w:noProof/>
-                <w:webHidden/>
-              </w:rPr>
-              <w:instrText xml:space="preserve"> PAGEREF _Toc498219273 \h </w:instrText>
-            </w:r>
-            <w:r>
-              <w:rPr>
-                <w:noProof/>
-                <w:webHidden/>
-              </w:rPr>
-            </w:r>
-            <w:r>
-              <w:rPr>
-                <w:noProof/>
-                <w:webHidden/>
-              </w:rPr>
-              <w:fldChar w:fldCharType="separate"/>
-            </w:r>
-            <w:r>
-              <w:rPr>
-                <w:noProof/>
-                <w:webHidden/>
-              </w:rPr>
-              <w:t>14</w:t>
+              <w:t>15</w:t>
             </w:r>
             <w:r>
               <w:rPr>
@@ -3009,13 +2823,13 @@
               <w:lang w:eastAsia="en-GB"/>
             </w:rPr>
           </w:pPr>
-          <w:hyperlink w:anchor="_Toc498219274" w:history="1">
+          <w:hyperlink w:anchor="_Toc498363131" w:history="1">
             <w:r>
               <w:rPr>
                 <w:rStyle w:val="Hyperlink"/>
                 <w:noProof/>
               </w:rPr>
-              <w:t>8.1</w:t>
+              <w:t>6.2</w:t>
             </w:r>
             <w:r>
               <w:rPr>
@@ -3032,6 +2846,274 @@
                 <w:rStyle w:val="Hyperlink"/>
                 <w:noProof/>
               </w:rPr>
+              <w:t>Packages and Software Tools to Aid in the Process</w:t>
+            </w:r>
+            <w:r>
+              <w:rPr>
+                <w:noProof/>
+                <w:webHidden/>
+              </w:rPr>
+              <w:tab/>
+            </w:r>
+            <w:r>
+              <w:rPr>
+                <w:noProof/>
+                <w:webHidden/>
+              </w:rPr>
+              <w:fldChar w:fldCharType="begin"/>
+            </w:r>
+            <w:r>
+              <w:rPr>
+                <w:noProof/>
+                <w:webHidden/>
+              </w:rPr>
+              <w:instrText xml:space="preserve"> PAGEREF _Toc498363131 \h </w:instrText>
+            </w:r>
+            <w:r>
+              <w:rPr>
+                <w:noProof/>
+                <w:webHidden/>
+              </w:rPr>
+            </w:r>
+            <w:r>
+              <w:rPr>
+                <w:noProof/>
+                <w:webHidden/>
+              </w:rPr>
+              <w:fldChar w:fldCharType="separate"/>
+            </w:r>
+            <w:r>
+              <w:rPr>
+                <w:noProof/>
+                <w:webHidden/>
+              </w:rPr>
+              <w:t>15</w:t>
+            </w:r>
+            <w:r>
+              <w:rPr>
+                <w:noProof/>
+                <w:webHidden/>
+              </w:rPr>
+              <w:fldChar w:fldCharType="end"/>
+            </w:r>
+          </w:hyperlink>
+        </w:p>
+        <w:p>
+          <w:pPr>
+            <w:pStyle w:val="TOC1"/>
+            <w:tabs>
+              <w:tab w:val="left" w:pos="440"/>
+            </w:tabs>
+            <w:rPr>
+              <w:rFonts w:asciiTheme="minorHAnsi" w:eastAsiaTheme="minorEastAsia" w:hAnsiTheme="minorHAnsi" w:cstheme="minorBidi"/>
+              <w:noProof/>
+              <w:sz w:val="22"/>
+              <w:szCs w:val="22"/>
+              <w:lang w:eastAsia="en-GB"/>
+            </w:rPr>
+          </w:pPr>
+          <w:hyperlink w:anchor="_Toc498363132" w:history="1">
+            <w:r>
+              <w:rPr>
+                <w:rStyle w:val="Hyperlink"/>
+                <w:noProof/>
+              </w:rPr>
+              <w:t>7</w:t>
+            </w:r>
+            <w:r>
+              <w:rPr>
+                <w:rFonts w:asciiTheme="minorHAnsi" w:eastAsiaTheme="minorEastAsia" w:hAnsiTheme="minorHAnsi" w:cstheme="minorBidi"/>
+                <w:noProof/>
+                <w:sz w:val="22"/>
+                <w:szCs w:val="22"/>
+                <w:lang w:eastAsia="en-GB"/>
+              </w:rPr>
+              <w:tab/>
+            </w:r>
+            <w:r>
+              <w:rPr>
+                <w:rStyle w:val="Hyperlink"/>
+                <w:noProof/>
+              </w:rPr>
+              <w:t>Evaluation Strategy</w:t>
+            </w:r>
+            <w:r>
+              <w:rPr>
+                <w:noProof/>
+                <w:webHidden/>
+              </w:rPr>
+              <w:tab/>
+            </w:r>
+            <w:r>
+              <w:rPr>
+                <w:noProof/>
+                <w:webHidden/>
+              </w:rPr>
+              <w:fldChar w:fldCharType="begin"/>
+            </w:r>
+            <w:r>
+              <w:rPr>
+                <w:noProof/>
+                <w:webHidden/>
+              </w:rPr>
+              <w:instrText xml:space="preserve"> PAGEREF _Toc498363132 \h </w:instrText>
+            </w:r>
+            <w:r>
+              <w:rPr>
+                <w:noProof/>
+                <w:webHidden/>
+              </w:rPr>
+            </w:r>
+            <w:r>
+              <w:rPr>
+                <w:noProof/>
+                <w:webHidden/>
+              </w:rPr>
+              <w:fldChar w:fldCharType="separate"/>
+            </w:r>
+            <w:r>
+              <w:rPr>
+                <w:noProof/>
+                <w:webHidden/>
+              </w:rPr>
+              <w:t>15</w:t>
+            </w:r>
+            <w:r>
+              <w:rPr>
+                <w:noProof/>
+                <w:webHidden/>
+              </w:rPr>
+              <w:fldChar w:fldCharType="end"/>
+            </w:r>
+          </w:hyperlink>
+        </w:p>
+        <w:p>
+          <w:pPr>
+            <w:pStyle w:val="TOC1"/>
+            <w:tabs>
+              <w:tab w:val="left" w:pos="440"/>
+            </w:tabs>
+            <w:rPr>
+              <w:rFonts w:asciiTheme="minorHAnsi" w:eastAsiaTheme="minorEastAsia" w:hAnsiTheme="minorHAnsi" w:cstheme="minorBidi"/>
+              <w:noProof/>
+              <w:sz w:val="22"/>
+              <w:szCs w:val="22"/>
+              <w:lang w:eastAsia="en-GB"/>
+            </w:rPr>
+          </w:pPr>
+          <w:hyperlink w:anchor="_Toc498363133" w:history="1">
+            <w:r>
+              <w:rPr>
+                <w:rStyle w:val="Hyperlink"/>
+                <w:noProof/>
+              </w:rPr>
+              <w:t>8</w:t>
+            </w:r>
+            <w:r>
+              <w:rPr>
+                <w:rFonts w:asciiTheme="minorHAnsi" w:eastAsiaTheme="minorEastAsia" w:hAnsiTheme="minorHAnsi" w:cstheme="minorBidi"/>
+                <w:noProof/>
+                <w:sz w:val="22"/>
+                <w:szCs w:val="22"/>
+                <w:lang w:eastAsia="en-GB"/>
+              </w:rPr>
+              <w:tab/>
+            </w:r>
+            <w:r>
+              <w:rPr>
+                <w:rStyle w:val="Hyperlink"/>
+                <w:noProof/>
+              </w:rPr>
+              <w:t>Project Management</w:t>
+            </w:r>
+            <w:r>
+              <w:rPr>
+                <w:noProof/>
+                <w:webHidden/>
+              </w:rPr>
+              <w:tab/>
+            </w:r>
+            <w:r>
+              <w:rPr>
+                <w:noProof/>
+                <w:webHidden/>
+              </w:rPr>
+              <w:fldChar w:fldCharType="begin"/>
+            </w:r>
+            <w:r>
+              <w:rPr>
+                <w:noProof/>
+                <w:webHidden/>
+              </w:rPr>
+              <w:instrText xml:space="preserve"> PAGEREF _Toc498363133 \h </w:instrText>
+            </w:r>
+            <w:r>
+              <w:rPr>
+                <w:noProof/>
+                <w:webHidden/>
+              </w:rPr>
+            </w:r>
+            <w:r>
+              <w:rPr>
+                <w:noProof/>
+                <w:webHidden/>
+              </w:rPr>
+              <w:fldChar w:fldCharType="separate"/>
+            </w:r>
+            <w:r>
+              <w:rPr>
+                <w:noProof/>
+                <w:webHidden/>
+              </w:rPr>
+              <w:t>15</w:t>
+            </w:r>
+            <w:r>
+              <w:rPr>
+                <w:noProof/>
+                <w:webHidden/>
+              </w:rPr>
+              <w:fldChar w:fldCharType="end"/>
+            </w:r>
+          </w:hyperlink>
+        </w:p>
+        <w:p>
+          <w:pPr>
+            <w:pStyle w:val="TOC2"/>
+            <w:tabs>
+              <w:tab w:val="left" w:pos="880"/>
+              <w:tab w:val="right" w:leader="dot" w:pos="9016"/>
+            </w:tabs>
+            <w:rPr>
+              <w:rFonts w:asciiTheme="minorHAnsi" w:eastAsiaTheme="minorEastAsia" w:hAnsiTheme="minorHAnsi" w:cstheme="minorBidi"/>
+              <w:noProof/>
+              <w:sz w:val="22"/>
+              <w:szCs w:val="22"/>
+              <w:lang w:eastAsia="en-GB"/>
+            </w:rPr>
+          </w:pPr>
+          <w:hyperlink w:anchor="_Toc498363134" w:history="1">
+            <w:r>
+              <w:rPr>
+                <w:rStyle w:val="Hyperlink"/>
+                <w:noProof/>
+              </w:rPr>
+              <w:t>8.1</w:t>
+            </w:r>
+            <w:r>
+              <w:rPr>
+                <w:rFonts w:asciiTheme="minorHAnsi" w:eastAsiaTheme="minorEastAsia" w:hAnsiTheme="minorHAnsi" w:cstheme="minorBidi"/>
+                <w:noProof/>
+                <w:sz w:val="22"/>
+                <w:szCs w:val="22"/>
+                <w:lang w:eastAsia="en-GB"/>
+              </w:rPr>
+              <w:tab/>
+            </w:r>
+            <w:r>
+              <w:rPr>
+                <w:rStyle w:val="Hyperlink"/>
+                <w:noProof/>
+              </w:rPr>
               <w:t>Project Schedule</w:t>
             </w:r>
             <w:r>
@@ -3053,7 +3135,7 @@
                 <w:noProof/>
                 <w:webHidden/>
               </w:rPr>
-              <w:instrText xml:space="preserve"> PAGEREF _Toc498219274 \h </w:instrText>
+              <w:instrText xml:space="preserve"> PAGEREF _Toc498363134 \h </w:instrText>
             </w:r>
             <w:r>
               <w:rPr>
@@ -3073,7 +3155,7 @@
                 <w:noProof/>
                 <w:webHidden/>
               </w:rPr>
-              <w:t>14</w:t>
+              <w:t>16</w:t>
             </w:r>
             <w:r>
               <w:rPr>
@@ -3099,7 +3181,7 @@
               <w:lang w:eastAsia="en-GB"/>
             </w:rPr>
           </w:pPr>
-          <w:hyperlink w:anchor="_Toc498219275" w:history="1">
+          <w:hyperlink w:anchor="_Toc498363135" w:history="1">
             <w:r>
               <w:rPr>
                 <w:rStyle w:val="Hyperlink"/>
@@ -3143,7 +3225,7 @@
                 <w:noProof/>
                 <w:webHidden/>
               </w:rPr>
-              <w:instrText xml:space="preserve"> PAGEREF _Toc498219275 \h </w:instrText>
+              <w:instrText xml:space="preserve"> PAGEREF _Toc498363135 \h </w:instrText>
             </w:r>
             <w:r>
               <w:rPr>
@@ -3163,7 +3245,7 @@
                 <w:noProof/>
                 <w:webHidden/>
               </w:rPr>
-              <w:t>14</w:t>
+              <w:t>16</w:t>
             </w:r>
             <w:r>
               <w:rPr>
@@ -3189,7 +3271,7 @@
               <w:lang w:eastAsia="en-GB"/>
             </w:rPr>
           </w:pPr>
-          <w:hyperlink w:anchor="_Toc498219276" w:history="1">
+          <w:hyperlink w:anchor="_Toc498363136" w:history="1">
             <w:r>
               <w:rPr>
                 <w:rStyle w:val="Hyperlink"/>
@@ -3233,7 +3315,7 @@
                 <w:noProof/>
                 <w:webHidden/>
               </w:rPr>
-              <w:instrText xml:space="preserve"> PAGEREF _Toc498219276 \h </w:instrText>
+              <w:instrText xml:space="preserve"> PAGEREF _Toc498363136 \h </w:instrText>
             </w:r>
             <w:r>
               <w:rPr>
@@ -3253,7 +3335,7 @@
                 <w:noProof/>
                 <w:webHidden/>
               </w:rPr>
-              <w:t>14</w:t>
+              <w:t>16</w:t>
             </w:r>
             <w:r>
               <w:rPr>
@@ -3279,7 +3361,7 @@
               <w:lang w:eastAsia="en-GB"/>
             </w:rPr>
           </w:pPr>
-          <w:hyperlink w:anchor="_Toc498219277" w:history="1">
+          <w:hyperlink w:anchor="_Toc498363137" w:history="1">
             <w:r>
               <w:rPr>
                 <w:rStyle w:val="Hyperlink"/>
@@ -3323,7 +3405,7 @@
                 <w:noProof/>
                 <w:webHidden/>
               </w:rPr>
-              <w:instrText xml:space="preserve"> PAGEREF _Toc498219277 \h </w:instrText>
+              <w:instrText xml:space="preserve"> PAGEREF _Toc498363137 \h </w:instrText>
             </w:r>
             <w:r>
               <w:rPr>
@@ -3343,7 +3425,7 @@
                 <w:noProof/>
                 <w:webHidden/>
               </w:rPr>
-              <w:t>14</w:t>
+              <w:t>16</w:t>
             </w:r>
             <w:r>
               <w:rPr>
@@ -3369,7 +3451,7 @@
               <w:lang w:eastAsia="en-GB"/>
             </w:rPr>
           </w:pPr>
-          <w:hyperlink w:anchor="_Toc498219278" w:history="1">
+          <w:hyperlink w:anchor="_Toc498363138" w:history="1">
             <w:r>
               <w:rPr>
                 <w:rStyle w:val="Hyperlink"/>
@@ -3413,7 +3495,7 @@
                 <w:noProof/>
                 <w:webHidden/>
               </w:rPr>
-              <w:instrText xml:space="preserve"> PAGEREF _Toc498219278 \h </w:instrText>
+              <w:instrText xml:space="preserve"> PAGEREF _Toc498363138 \h </w:instrText>
             </w:r>
             <w:r>
               <w:rPr>
@@ -3433,7 +3515,7 @@
                 <w:noProof/>
                 <w:webHidden/>
               </w:rPr>
-              <w:t>14</w:t>
+              <w:t>16</w:t>
             </w:r>
             <w:r>
               <w:rPr>
@@ -3459,7 +3541,7 @@
               <w:lang w:eastAsia="en-GB"/>
             </w:rPr>
           </w:pPr>
-          <w:hyperlink w:anchor="_Toc498219279" w:history="1">
+          <w:hyperlink w:anchor="_Toc498363139" w:history="1">
             <w:r>
               <w:rPr>
                 <w:rStyle w:val="Hyperlink"/>
@@ -3503,7 +3585,7 @@
                 <w:noProof/>
                 <w:webHidden/>
               </w:rPr>
-              <w:instrText xml:space="preserve"> PAGEREF _Toc498219279 \h </w:instrText>
+              <w:instrText xml:space="preserve"> PAGEREF _Toc498363139 \h </w:instrText>
             </w:r>
             <w:r>
               <w:rPr>
@@ -3523,7 +3605,7 @@
                 <w:noProof/>
                 <w:webHidden/>
               </w:rPr>
-              <w:t>14</w:t>
+              <w:t>16</w:t>
             </w:r>
             <w:r>
               <w:rPr>
@@ -3549,7 +3631,7 @@
               <w:lang w:eastAsia="en-GB"/>
             </w:rPr>
           </w:pPr>
-          <w:hyperlink w:anchor="_Toc498219280" w:history="1">
+          <w:hyperlink w:anchor="_Toc498363140" w:history="1">
             <w:r>
               <w:rPr>
                 <w:rStyle w:val="Hyperlink"/>
@@ -3593,7 +3675,7 @@
                 <w:noProof/>
                 <w:webHidden/>
               </w:rPr>
-              <w:instrText xml:space="preserve"> PAGEREF _Toc498219280 \h </w:instrText>
+              <w:instrText xml:space="preserve"> PAGEREF _Toc498363140 \h </w:instrText>
             </w:r>
             <w:r>
               <w:rPr>
@@ -3613,7 +3695,7 @@
                 <w:noProof/>
                 <w:webHidden/>
               </w:rPr>
-              <w:t>15</w:t>
+              <w:t>16</w:t>
             </w:r>
             <w:r>
               <w:rPr>
@@ -3638,7 +3720,7 @@
               <w:lang w:eastAsia="en-GB"/>
             </w:rPr>
           </w:pPr>
-          <w:hyperlink w:anchor="_Toc498219281" w:history="1">
+          <w:hyperlink w:anchor="_Toc498363141" w:history="1">
             <w:r>
               <w:rPr>
                 <w:rStyle w:val="Hyperlink"/>
@@ -3682,7 +3764,7 @@
                 <w:noProof/>
                 <w:webHidden/>
               </w:rPr>
-              <w:instrText xml:space="preserve"> PAGEREF _Toc498219281 \h </w:instrText>
+              <w:instrText xml:space="preserve"> PAGEREF _Toc498363141 \h </w:instrText>
             </w:r>
             <w:r>
               <w:rPr>
@@ -3702,7 +3784,7 @@
                 <w:noProof/>
                 <w:webHidden/>
               </w:rPr>
-              <w:t>16</w:t>
+              <w:t>17</w:t>
             </w:r>
             <w:r>
               <w:rPr>
@@ -3727,7 +3809,7 @@
               <w:lang w:eastAsia="en-GB"/>
             </w:rPr>
           </w:pPr>
-          <w:hyperlink w:anchor="_Toc498219282" w:history="1">
+          <w:hyperlink w:anchor="_Toc498363142" w:history="1">
             <w:r>
               <w:rPr>
                 <w:rStyle w:val="Hyperlink"/>
@@ -3771,7 +3853,7 @@
                 <w:noProof/>
                 <w:webHidden/>
               </w:rPr>
-              <w:instrText xml:space="preserve"> PAGEREF _Toc498219282 \h </w:instrText>
+              <w:instrText xml:space="preserve"> PAGEREF _Toc498363142 \h </w:instrText>
             </w:r>
             <w:r>
               <w:rPr>
@@ -3791,7 +3873,7 @@
                 <w:noProof/>
                 <w:webHidden/>
               </w:rPr>
-              <w:t>19</w:t>
+              <w:t>20</w:t>
             </w:r>
             <w:r>
               <w:rPr>
@@ -3835,7 +3917,7 @@
         <w:pStyle w:val="Heading1"/>
       </w:pPr>
       <w:bookmarkStart w:id="0" w:name="_Toc495493774"/>
-      <w:bookmarkStart w:id="1" w:name="_Toc498219245"/>
+      <w:bookmarkStart w:id="1" w:name="_Toc498363104"/>
       <w:r>
         <w:t>Introduction</w:t>
       </w:r>
@@ -3846,7 +3928,7 @@
       <w:pPr>
         <w:pStyle w:val="Heading2"/>
       </w:pPr>
-      <w:bookmarkStart w:id="2" w:name="_Toc498219246"/>
+      <w:bookmarkStart w:id="2" w:name="_Toc498363105"/>
       <w:r>
         <w:t>Purpose</w:t>
       </w:r>
@@ -3861,7 +3943,7 @@
       <w:pPr>
         <w:pStyle w:val="Heading2"/>
       </w:pPr>
-      <w:bookmarkStart w:id="3" w:name="_Toc498219247"/>
+      <w:bookmarkStart w:id="3" w:name="_Toc498363106"/>
       <w:r>
         <w:t xml:space="preserve">Aims and </w:t>
       </w:r>
@@ -4063,8 +4145,13 @@
         <w:pStyle w:val="ListParagraph"/>
       </w:pPr>
       <w:r>
-        <w:t>As mentioned previously R is among the first-choice of languages for data mining which is a field I am interested in. Thus, I aim to learn the fundamentals of the R language and gain practical experience of using the language.</w:t>
-      </w:r>
+        <w:t xml:space="preserve">As mentioned previously R is among the first-choice of languages for data mining which is a field I am interested in. Thus, I aim to learn the fundamentals of the R language and gain practical experience of using </w:t>
+      </w:r>
+      <w:r>
+        <w:t>them.</w:t>
+      </w:r>
+      <w:bookmarkStart w:id="4" w:name="_GoBack"/>
+      <w:bookmarkEnd w:id="4"/>
     </w:p>
     <w:p>
       <w:pPr>
@@ -4197,22 +4284,22 @@
       <w:pPr>
         <w:pStyle w:val="Heading1"/>
       </w:pPr>
-      <w:bookmarkStart w:id="4" w:name="_Toc498219248"/>
+      <w:bookmarkStart w:id="5" w:name="_Toc498363107"/>
       <w:r>
         <w:lastRenderedPageBreak/>
         <w:t>Bio-inspired Computing</w:t>
       </w:r>
-      <w:bookmarkEnd w:id="4"/>
+      <w:bookmarkEnd w:id="5"/>
     </w:p>
     <w:p>
       <w:pPr>
         <w:pStyle w:val="Heading2"/>
       </w:pPr>
-      <w:bookmarkStart w:id="5" w:name="_Toc498219249"/>
+      <w:bookmarkStart w:id="6" w:name="_Toc498363108"/>
       <w:r>
         <w:t>Genetic Algorithms</w:t>
       </w:r>
-      <w:bookmarkEnd w:id="5"/>
+      <w:bookmarkEnd w:id="6"/>
     </w:p>
     <w:p>
       <w:r>
@@ -4294,15 +4381,7 @@
         <w:t xml:space="preserve"> and can help to expl</w:t>
       </w:r>
       <w:r>
-        <w:t>ore the search space quickly (</w:t>
-      </w:r>
-      <w:proofErr w:type="spellStart"/>
-      <w:r>
-        <w:t>Sivanandam</w:t>
-      </w:r>
-      <w:proofErr w:type="spellEnd"/>
-      <w:r>
-        <w:t xml:space="preserve"> &amp; Deepa, 2008)</w:t>
+        <w:t>ore the search space quickly (Sivanandam &amp; Deepa, 2008)</w:t>
       </w:r>
       <w:r>
         <w:t xml:space="preserve">. </w:t>
@@ -4372,13 +4451,8 @@
         <w:t>he performance of GA’</w:t>
       </w:r>
       <w:r>
-        <w:t xml:space="preserve">s </w:t>
-      </w:r>
-      <w:proofErr w:type="gramStart"/>
-      <w:r>
-        <w:t>are</w:t>
-      </w:r>
-      <w:proofErr w:type="gramEnd"/>
+        <w:t>s are</w:t>
+      </w:r>
       <w:r>
         <w:t xml:space="preserve"> reduced significantly in problems which have very high </w:t>
       </w:r>
@@ -4406,26 +4480,18 @@
       <w:pPr>
         <w:pStyle w:val="Heading2"/>
       </w:pPr>
-      <w:bookmarkStart w:id="6" w:name="_Toc498219250"/>
+      <w:bookmarkStart w:id="7" w:name="_Toc498363109"/>
       <w:r>
         <w:t>Cellular Automata</w:t>
       </w:r>
-      <w:bookmarkEnd w:id="6"/>
+      <w:bookmarkEnd w:id="7"/>
     </w:p>
     <w:p>
       <w:r>
         <w:t xml:space="preserve">Although </w:t>
       </w:r>
       <w:r>
-        <w:t xml:space="preserve">Cellular Automata (CA) were originally outlined by von Neumann and Stanislaw </w:t>
-      </w:r>
-      <w:proofErr w:type="spellStart"/>
-      <w:r>
-        <w:t>Ulam</w:t>
-      </w:r>
-      <w:proofErr w:type="spellEnd"/>
-      <w:r>
-        <w:t xml:space="preserve"> with the motivation of modelling </w:t>
+        <w:t xml:space="preserve">Cellular Automata (CA) were originally outlined by von Neumann and Stanislaw Ulam with the motivation of modelling </w:t>
       </w:r>
       <w:r>
         <w:t>biological se</w:t>
@@ -4437,15 +4503,7 @@
         <w:t xml:space="preserve"> they did not gain widespread interest until John Conway’s “Game</w:t>
       </w:r>
       <w:r>
-        <w:t xml:space="preserve"> of Life” was revealed in 1970 (</w:t>
-      </w:r>
-      <w:proofErr w:type="spellStart"/>
-      <w:r>
-        <w:t>Adamatzky</w:t>
-      </w:r>
-      <w:proofErr w:type="spellEnd"/>
-      <w:r>
-        <w:t>, 2010)</w:t>
+        <w:t xml:space="preserve"> of Life” was revealed in 1970 (Adamatzky, 2010)</w:t>
       </w:r>
       <w:r>
         <w:t xml:space="preserve">. </w:t>
@@ -4456,13 +4514,8 @@
       <w:r>
         <w:t xml:space="preserve"> are mathematical models consisting of simple components with local interactions (</w:t>
       </w:r>
-      <w:proofErr w:type="spellStart"/>
-      <w:r>
-        <w:t>Navid</w:t>
-      </w:r>
-      <w:proofErr w:type="spellEnd"/>
-      <w:r>
-        <w:t xml:space="preserve"> &amp; Bagheri, 2013) </w:t>
+      <w:r>
+        <w:t xml:space="preserve">Navid &amp; Bagheri, 2013) </w:t>
       </w:r>
       <w:r>
         <w:t>which are made up</w:t>
@@ -4558,15 +4611,7 @@
         <w:t xml:space="preserve"> such as in the Moore neighbourhood which applies to two-dimensional automata and is defined as the 8 cells surrou</w:t>
       </w:r>
       <w:r>
-        <w:t>nd a given cell (</w:t>
-      </w:r>
-      <w:proofErr w:type="spellStart"/>
-      <w:r>
-        <w:t>Adamatzky</w:t>
-      </w:r>
-      <w:proofErr w:type="spellEnd"/>
-      <w:r>
-        <w:t>, 2010)</w:t>
+        <w:t>nd a given cell (Adamatzky, 2010)</w:t>
       </w:r>
       <w:r>
         <w:t>.</w:t>
@@ -4575,15 +4620,7 @@
         <w:t xml:space="preserve"> Another common neighbourhood is the von Neumann neighbourhood</w:t>
       </w:r>
       <w:r>
-        <w:t xml:space="preserve"> (</w:t>
-      </w:r>
-      <w:proofErr w:type="spellStart"/>
-      <w:r>
-        <w:t>Weisstein</w:t>
-      </w:r>
-      <w:proofErr w:type="spellEnd"/>
-      <w:r>
-        <w:t>, 2003) which uses the cells directly above, below, to the left, and to the right of a given cell.</w:t>
+        <w:t xml:space="preserve"> (Weisstein, 2003) which uses the cells directly above, below, to the left, and to the right of a given cell.</w:t>
       </w:r>
       <w:r>
         <w:t xml:space="preserve"> The boundaries of the lattice need conditions to handle the problem where a cell's neighbourhood is out of bounds. A common way of handling this problem is to wr</w:t>
@@ -4601,15 +4638,7 @@
         <w:t>Cellular aut</w:t>
       </w:r>
       <w:r>
-        <w:t>omata can be used for the modelling of different processes. One such process is the spread of forest fires (</w:t>
-      </w:r>
-      <w:proofErr w:type="spellStart"/>
-      <w:r>
-        <w:t>Ghisu</w:t>
-      </w:r>
-      <w:proofErr w:type="spellEnd"/>
-      <w:r>
-        <w:t xml:space="preserve"> et al. 2015)</w:t>
+        <w:t>omata can be used for the modelling of different processes. One such process is the spread of forest fires (Ghisu et al. 2015)</w:t>
       </w:r>
       <w:r>
         <w:t>. Another is using them to generate random numbers that can be used in encryption (Sarkar, 2000).</w:t>
@@ -4619,14 +4648,14 @@
       <w:pPr>
         <w:pStyle w:val="Heading2"/>
       </w:pPr>
-      <w:bookmarkStart w:id="7" w:name="_Toc498219251"/>
+      <w:bookmarkStart w:id="8" w:name="_Toc498363110"/>
       <w:r>
         <w:t xml:space="preserve">Artificial </w:t>
       </w:r>
       <w:r>
         <w:t>Neural Networks</w:t>
       </w:r>
-      <w:bookmarkEnd w:id="7"/>
+      <w:bookmarkEnd w:id="8"/>
     </w:p>
     <w:p>
       <w:r>
@@ -4660,15 +4689,7 @@
         <w:t>l</w:t>
       </w:r>
       <w:r>
-        <w:t xml:space="preserve"> and </w:t>
-      </w:r>
-      <w:proofErr w:type="spellStart"/>
-      <w:r>
-        <w:t>Norvig</w:t>
-      </w:r>
-      <w:proofErr w:type="spellEnd"/>
-      <w:r>
-        <w:t xml:space="preserve"> (2009) formally define them as </w:t>
+        <w:t xml:space="preserve"> and Norvig (2009) formally define them as </w:t>
       </w:r>
       <w:r>
         <w:t xml:space="preserve">collections of </w:t>
@@ -4692,15 +4713,7 @@
         <w:t>l</w:t>
       </w:r>
       <w:r>
-        <w:t xml:space="preserve"> and </w:t>
-      </w:r>
-      <w:proofErr w:type="spellStart"/>
-      <w:r>
-        <w:t>Norvig</w:t>
-      </w:r>
-      <w:proofErr w:type="spellEnd"/>
-      <w:r>
-        <w:t xml:space="preserve"> (2009) also explain how this node definition can be connected to form a network. There are two main options which are feed-forward networks and recurrent networks. A feed-forward network’s connections form a directed acyclic graph as the nodes can only send information forward.</w:t>
+        <w:t xml:space="preserve"> and Norvig (2009) also explain how this node definition can be connected to form a network. There are two main options which are feed-forward networks and recurrent networks. A feed-forward network’s connections form a directed acyclic graph as the nodes can only send information forward.</w:t>
       </w:r>
       <w:r>
         <w:t xml:space="preserve"> Nodes in a recurrent network receive their output values as inputs which allows them to support short-term memory.</w:t>
@@ -4716,7 +4729,7 @@
         </w:rPr>
         <w:lastRenderedPageBreak/>
         <w:pict>
-          <v:shape id="_x0000_s1042" type="#_x0000_t202" style="position:absolute;margin-left:228.35pt;margin-top:132.2pt;width:222.8pt;height:31.2pt;z-index:251662336;mso-position-horizontal-relative:text;mso-position-vertical-relative:text" stroked="f">
+          <v:shape id="_x0000_s1042" type="#_x0000_t202" style="position:absolute;margin-left:228.35pt;margin-top:132.2pt;width:222.8pt;height:31.2pt;z-index:251659776" stroked="f">
             <v:textbox style="mso-next-textbox:#_x0000_s1042;mso-fit-shape-to-text:t" inset="0,0,0,0">
               <w:txbxContent>
                 <w:p>
@@ -4762,7 +4775,7 @@
           <w:lang w:eastAsia="en-GB"/>
         </w:rPr>
         <w:drawing>
-          <wp:anchor distT="0" distB="0" distL="114300" distR="114300" simplePos="0" relativeHeight="251629056" behindDoc="0" locked="0" layoutInCell="1" allowOverlap="1">
+          <wp:anchor distT="0" distB="0" distL="114300" distR="114300" simplePos="0" relativeHeight="251652096" behindDoc="0" locked="0" layoutInCell="1" allowOverlap="1">
             <wp:simplePos x="0" y="0"/>
             <wp:positionH relativeFrom="column">
               <wp:posOffset>2854325</wp:posOffset>
@@ -4829,7 +4842,7 @@
           <w:noProof/>
         </w:rPr>
         <w:pict>
-          <v:shape id="_x0000_s1041" type="#_x0000_t202" style="position:absolute;margin-left:26.3pt;margin-top:132.2pt;width:193.6pt;height:31.2pt;z-index:251661312;mso-position-horizontal-relative:text;mso-position-vertical-relative:text" stroked="f">
+          <v:shape id="_x0000_s1041" type="#_x0000_t202" style="position:absolute;margin-left:26.3pt;margin-top:132.2pt;width:193.6pt;height:31.2pt;z-index:251658752;mso-position-horizontal-relative:text;mso-position-vertical-relative:text" stroked="f">
             <v:textbox style="mso-next-textbox:#_x0000_s1041;mso-fit-shape-to-text:t" inset="0,0,0,0">
               <w:txbxContent>
                 <w:p>
@@ -4869,7 +4882,7 @@
           <w:lang w:eastAsia="en-GB"/>
         </w:rPr>
         <w:drawing>
-          <wp:anchor distT="0" distB="0" distL="114300" distR="114300" simplePos="0" relativeHeight="251635200" behindDoc="0" locked="0" layoutInCell="1" allowOverlap="1">
+          <wp:anchor distT="0" distB="0" distL="114300" distR="114300" simplePos="0" relativeHeight="251654144" behindDoc="0" locked="0" layoutInCell="1" allowOverlap="1">
             <wp:simplePos x="0" y="0"/>
             <wp:positionH relativeFrom="column">
               <wp:posOffset>102739</wp:posOffset>
@@ -4956,11 +4969,11 @@
       <w:pPr>
         <w:pStyle w:val="Heading2"/>
       </w:pPr>
-      <w:bookmarkStart w:id="8" w:name="_Toc498219252"/>
+      <w:bookmarkStart w:id="9" w:name="_Toc498363111"/>
       <w:r>
         <w:t>Swarm Intelligence</w:t>
       </w:r>
-      <w:bookmarkEnd w:id="8"/>
+      <w:bookmarkEnd w:id="9"/>
     </w:p>
     <w:p>
       <w:r>
@@ -4970,15 +4983,7 @@
         <w:t>Yang</w:t>
       </w:r>
       <w:r>
-        <w:t xml:space="preserve"> &amp; </w:t>
-      </w:r>
-      <w:proofErr w:type="spellStart"/>
-      <w:r>
-        <w:t>Karamanoglu</w:t>
-      </w:r>
-      <w:proofErr w:type="spellEnd"/>
-      <w:r>
-        <w:t>, 2013).</w:t>
+        <w:t xml:space="preserve"> &amp; Karamanoglu, 2013).</w:t>
       </w:r>
       <w:r>
         <w:t xml:space="preserve"> I will cover two of the main swarm intelligence algorithms, namely Ant Colony Optimisation (ACO) and Particle Swarm Optimisation. </w:t>
@@ -4988,31 +4993,18 @@
       <w:pPr>
         <w:pStyle w:val="Heading3"/>
       </w:pPr>
-      <w:bookmarkStart w:id="9" w:name="_Toc498219253"/>
+      <w:bookmarkStart w:id="10" w:name="_Toc498363112"/>
       <w:r>
         <w:t>Ant Colony Optimisation</w:t>
       </w:r>
-      <w:bookmarkEnd w:id="9"/>
+      <w:bookmarkEnd w:id="10"/>
     </w:p>
     <w:p>
       <w:r>
         <w:t>This algorithm takes inspiration from real ant colonies. Ants use pheromone to mark paths leading to food to communicate its location indirectly to other ants (</w:t>
       </w:r>
-      <w:proofErr w:type="spellStart"/>
-      <w:r>
-        <w:t>Khushaba</w:t>
-      </w:r>
-      <w:proofErr w:type="spellEnd"/>
-      <w:r>
-        <w:t xml:space="preserve"> et al. 2008). </w:t>
-      </w:r>
-      <w:proofErr w:type="spellStart"/>
-      <w:r>
-        <w:t>Khushaba</w:t>
-      </w:r>
-      <w:proofErr w:type="spellEnd"/>
-      <w:r>
-        <w:t xml:space="preserve"> et al. (2008) continue to explain the behaviour of ants foraging for food. The amount of pheromone deposited depends on the distance to the food source, and the quality and quantity of the food source. </w:t>
+      <w:r>
+        <w:t xml:space="preserve">Khushaba et al. 2008). Khushaba et al. (2008) continue to explain the behaviour of ants foraging for food. The amount of pheromone deposited depends on the distance to the food source, and the quality and quantity of the food source. </w:t>
       </w:r>
       <w:r>
         <w:t xml:space="preserve">The paths that are shorter are visited more on average due to more pheromone existing on the path. After a </w:t>
@@ -5049,15 +5041,7 @@
         <w:t xml:space="preserve">. </w:t>
       </w:r>
       <w:r>
-        <w:t xml:space="preserve">The quality of a solution to a problem can be modelled as the concentration of pheromone on a path according to (Yang &amp; </w:t>
-      </w:r>
-      <w:proofErr w:type="spellStart"/>
-      <w:r>
-        <w:t>Karamanoglu</w:t>
-      </w:r>
-      <w:proofErr w:type="spellEnd"/>
-      <w:r>
-        <w:t>, 2013). Due to the solution being modelled this way, the algorithm generally produces routes and paths evident from their higher concentrations, thus ant algorithms are well suited to discrete optimisation problems.</w:t>
+        <w:t>The quality of a solution to a problem can be modelled as the concentration of pheromone on a path according to (Yang &amp; Karamanoglu, 2013). Due to the solution being modelled this way, the algorithm generally produces routes and paths evident from their higher concentrations, thus ant algorithms are well suited to discrete optimisation problems.</w:t>
       </w:r>
     </w:p>
     <w:p>
@@ -5070,26 +5054,10 @@
         <w:t>The</w:t>
       </w:r>
       <w:r>
-        <w:t xml:space="preserve"> ACO was originally used to solve the Travelling Salesman Problem and was effective at finding good solutions (</w:t>
-      </w:r>
-      <w:proofErr w:type="spellStart"/>
-      <w:r>
-        <w:t>Khushaba</w:t>
-      </w:r>
-      <w:proofErr w:type="spellEnd"/>
-      <w:r>
-        <w:t xml:space="preserve"> et al. 2008). ACO has been applied as a searching method within feature selection problems</w:t>
-      </w:r>
-      <w:r>
-        <w:t xml:space="preserve"> namely in areas of face and speech recognition problems (</w:t>
-      </w:r>
-      <w:proofErr w:type="spellStart"/>
-      <w:r>
-        <w:t>Khushaba</w:t>
-      </w:r>
-      <w:proofErr w:type="spellEnd"/>
-      <w:r>
-        <w:t xml:space="preserve"> et al. 2008).</w:t>
+        <w:t xml:space="preserve"> ACO was originally used to solve the Travelling Salesman Problem and was effective at finding good solutions (Khushaba et al. 2008). ACO has been applied as a searching method within feature selection problems</w:t>
+      </w:r>
+      <w:r>
+        <w:t xml:space="preserve"> namely in areas of face and speech recognition problems (Khushaba et al. 2008).</w:t>
       </w:r>
       <w:r>
         <w:t xml:space="preserve"> Feature selection </w:t>
@@ -5098,15 +5066,7 @@
         <w:t>is the process of reducing data with high dimensions into a lower dimension while keeping as close to the same amount of information as possible</w:t>
       </w:r>
       <w:r>
-        <w:t xml:space="preserve"> (Khan &amp; </w:t>
-      </w:r>
-      <w:proofErr w:type="spellStart"/>
-      <w:r>
-        <w:t>Baig</w:t>
-      </w:r>
-      <w:proofErr w:type="spellEnd"/>
-      <w:r>
-        <w:t>, 2015)</w:t>
+        <w:t xml:space="preserve"> (Khan &amp; Baig, 2015)</w:t>
       </w:r>
       <w:r>
         <w:t>.</w:t>
@@ -5116,11 +5076,11 @@
       <w:pPr>
         <w:pStyle w:val="Heading3"/>
       </w:pPr>
-      <w:bookmarkStart w:id="10" w:name="_Toc498219254"/>
+      <w:bookmarkStart w:id="11" w:name="_Toc498363113"/>
       <w:r>
         <w:t>Particle Swarm Optimisation</w:t>
       </w:r>
-      <w:bookmarkEnd w:id="10"/>
+      <w:bookmarkEnd w:id="11"/>
     </w:p>
     <w:p>
       <w:r>
@@ -5257,11 +5217,11 @@
       <w:pPr>
         <w:pStyle w:val="Heading2"/>
       </w:pPr>
-      <w:bookmarkStart w:id="11" w:name="_Toc498219255"/>
+      <w:bookmarkStart w:id="12" w:name="_Toc498363114"/>
       <w:r>
         <w:t>Genetic Programming</w:t>
       </w:r>
-      <w:bookmarkEnd w:id="11"/>
+      <w:bookmarkEnd w:id="12"/>
     </w:p>
     <w:p>
       <w:r>
@@ -5288,13 +5248,8 @@
       <w:r>
         <w:t xml:space="preserve"> </w:t>
       </w:r>
-      <w:proofErr w:type="spellStart"/>
-      <w:r>
-        <w:t>Koza</w:t>
-      </w:r>
-      <w:proofErr w:type="spellEnd"/>
-      <w:r>
-        <w:t xml:space="preserve"> (199</w:t>
+      <w:r>
+        <w:t>Koza (199</w:t>
       </w:r>
       <w:r>
         <w:t>2</w:t>
@@ -5339,13 +5294,8 @@
       <w:r>
         <w:t xml:space="preserve">the variables and constants allowed in the program. The collection of terminals is called the terminal set. </w:t>
       </w:r>
-      <w:proofErr w:type="spellStart"/>
-      <w:r>
-        <w:t>Koza</w:t>
-      </w:r>
-      <w:proofErr w:type="spellEnd"/>
-      <w:r>
-        <w:t xml:space="preserve"> (199</w:t>
+      <w:r>
+        <w:t>Koza (199</w:t>
       </w:r>
       <w:r>
         <w:t>2</w:t>
@@ -5364,23 +5314,15 @@
       <w:pPr>
         <w:pStyle w:val="Heading3"/>
       </w:pPr>
-      <w:bookmarkStart w:id="12" w:name="_Toc498219256"/>
+      <w:bookmarkStart w:id="13" w:name="_Toc498363115"/>
       <w:r>
         <w:t>Tree-based Genetic Programming</w:t>
       </w:r>
-      <w:bookmarkEnd w:id="12"/>
-    </w:p>
-    <w:p>
-      <w:r>
-        <w:t xml:space="preserve">In tree-based GP, programs are expressed in the form of parse trees or abstract syntax trees. The internal nodes of the tree are elements taken from the defined function set and the leaf nodes are elements taken from the terminal set. For </w:t>
-      </w:r>
-      <w:proofErr w:type="gramStart"/>
-      <w:r>
-        <w:t>example</w:t>
-      </w:r>
-      <w:proofErr w:type="gramEnd"/>
-      <w:r>
-        <w:t xml:space="preserve"> </w:t>
+      <w:bookmarkEnd w:id="13"/>
+    </w:p>
+    <w:p>
+      <w:r>
+        <w:t xml:space="preserve">In tree-based GP, programs are expressed in the form of parse trees or abstract syntax trees. The internal nodes of the tree are elements taken from the defined function set and the leaf nodes are elements taken from the terminal set. For example </w:t>
       </w:r>
       <w:r>
         <w:t xml:space="preserve">a tree built using </w:t>
@@ -5451,11 +5393,11 @@
       <w:pPr>
         <w:pStyle w:val="Heading3"/>
       </w:pPr>
-      <w:bookmarkStart w:id="13" w:name="_Toc498219257"/>
+      <w:bookmarkStart w:id="14" w:name="_Toc498363116"/>
       <w:r>
         <w:t>Initialisation of the Population</w:t>
       </w:r>
-      <w:bookmarkEnd w:id="13"/>
+      <w:bookmarkEnd w:id="14"/>
     </w:p>
     <w:p>
       <w:r>
@@ -5502,7 +5444,7 @@
           <w:noProof/>
         </w:rPr>
         <w:pict>
-          <v:shape id="_x0000_s1044" type="#_x0000_t202" style="position:absolute;margin-left:-.25pt;margin-top:177.1pt;width:228.3pt;height:20.95pt;z-index:251663360;visibility:visible;mso-wrap-distance-left:9pt;mso-wrap-distance-top:3.6pt;mso-wrap-distance-right:9pt;mso-wrap-distance-bottom:3.6pt;mso-position-horizontal-relative:text;mso-position-vertical-relative:text;mso-width-relative:margin;mso-height-relative:margin;v-text-anchor:top" stroked="f">
+          <v:shape id="_x0000_s1044" type="#_x0000_t202" style="position:absolute;margin-left:-.25pt;margin-top:177.1pt;width:228.3pt;height:20.95pt;z-index:251660800;visibility:visible;mso-wrap-distance-top:3.6pt;mso-wrap-distance-bottom:3.6pt;mso-position-horizontal-relative:text;mso-position-vertical-relative:text;mso-width-relative:margin;mso-height-relative:margin" stroked="f">
             <v:textbox style="mso-next-textbox:#_x0000_s1044">
               <w:txbxContent>
                 <w:p>
@@ -5542,7 +5484,7 @@
           <w:noProof/>
         </w:rPr>
         <w:pict>
-          <v:shape id="_x0000_s1045" type="#_x0000_t202" style="position:absolute;margin-left:222.75pt;margin-top:177.1pt;width:228.3pt;height:20.95pt;z-index:251664384;visibility:visible;mso-wrap-distance-left:9pt;mso-wrap-distance-top:3.6pt;mso-wrap-distance-right:9pt;mso-wrap-distance-bottom:3.6pt;mso-position-horizontal-relative:text;mso-position-vertical-relative:text;mso-width-relative:margin;mso-height-relative:margin;v-text-anchor:top" stroked="f">
+          <v:shape id="_x0000_s1045" type="#_x0000_t202" style="position:absolute;margin-left:222.75pt;margin-top:177.1pt;width:228.3pt;height:20.95pt;z-index:251661824;visibility:visible;mso-wrap-distance-top:3.6pt;mso-wrap-distance-bottom:3.6pt;mso-position-horizontal-relative:text;mso-position-vertical-relative:text;mso-width-relative:margin;mso-height-relative:margin" stroked="f">
             <v:textbox style="mso-next-textbox:#_x0000_s1045">
               <w:txbxContent>
                 <w:p>
@@ -5583,7 +5525,7 @@
           <w:lang w:eastAsia="en-GB"/>
         </w:rPr>
         <w:drawing>
-          <wp:anchor distT="0" distB="0" distL="114300" distR="114300" simplePos="0" relativeHeight="251659776" behindDoc="0" locked="0" layoutInCell="1" allowOverlap="1" wp14:anchorId="677FA601">
+          <wp:anchor distT="0" distB="0" distL="114300" distR="114300" simplePos="0" relativeHeight="251656192" behindDoc="0" locked="0" layoutInCell="1" allowOverlap="1" wp14:anchorId="677FA601">
             <wp:simplePos x="0" y="0"/>
             <wp:positionH relativeFrom="column">
               <wp:posOffset>3473450</wp:posOffset>
@@ -5651,7 +5593,7 @@
           <w:lang w:eastAsia="en-GB"/>
         </w:rPr>
         <w:drawing>
-          <wp:anchor distT="0" distB="0" distL="114300" distR="114300" simplePos="0" relativeHeight="251686400" behindDoc="0" locked="0" layoutInCell="1" allowOverlap="1">
+          <wp:anchor distT="0" distB="0" distL="114300" distR="114300" simplePos="0" relativeHeight="251658240" behindDoc="0" locked="0" layoutInCell="1" allowOverlap="1">
             <wp:simplePos x="0" y="0"/>
             <wp:positionH relativeFrom="column">
               <wp:posOffset>329850</wp:posOffset>
@@ -5726,13 +5668,8 @@
       <w:r>
         <w:t xml:space="preserve">As Poli et al. (2008) state, the full and grow methods do not provide a wide array of tree shapes and sizes. </w:t>
       </w:r>
-      <w:proofErr w:type="spellStart"/>
-      <w:r>
-        <w:t>Koza</w:t>
-      </w:r>
-      <w:proofErr w:type="spellEnd"/>
-      <w:r>
-        <w:t xml:space="preserve"> (1992) defines a method to combat this problem called ramped half-and-half. The method incorporates both the full and grow methods and is useful because often in GP the size or shape of the ideal solution is not known in advance. A maximum depth is still used but th</w:t>
+      <w:r>
+        <w:t>Koza (1992) defines a method to combat this problem called ramped half-and-half. The method incorporates both the full and grow methods and is useful because often in GP the size or shape of the ideal solution is not known in advance. A maximum depth is still used but th</w:t>
       </w:r>
       <w:r>
         <w:t>is time a range of depths from two</w:t>
@@ -5757,11 +5694,11 @@
       <w:r>
         <w:t xml:space="preserve"> </w:t>
       </w:r>
-      <w:bookmarkStart w:id="14" w:name="_Toc498219258"/>
+      <w:bookmarkStart w:id="15" w:name="_Toc498363117"/>
       <w:r>
         <w:t>Operators in GP</w:t>
       </w:r>
-      <w:bookmarkEnd w:id="14"/>
+      <w:bookmarkEnd w:id="15"/>
     </w:p>
     <w:p>
       <w:r>
@@ -5830,11 +5767,11 @@
       <w:pPr>
         <w:pStyle w:val="Heading3"/>
       </w:pPr>
-      <w:bookmarkStart w:id="15" w:name="_Toc498219259"/>
+      <w:bookmarkStart w:id="16" w:name="_Toc498363118"/>
       <w:r>
         <w:t>Problems with Tree-Based Representation</w:t>
       </w:r>
-      <w:bookmarkEnd w:id="15"/>
+      <w:bookmarkEnd w:id="16"/>
     </w:p>
     <w:p>
       <w:r>
@@ -5842,7 +5779,7 @@
           <w:noProof/>
         </w:rPr>
         <w:drawing>
-          <wp:anchor distT="0" distB="0" distL="114300" distR="114300" simplePos="0" relativeHeight="251693568" behindDoc="0" locked="0" layoutInCell="1" allowOverlap="1">
+          <wp:anchor distT="0" distB="0" distL="114300" distR="114300" simplePos="0" relativeHeight="251660288" behindDoc="0" locked="0" layoutInCell="1" allowOverlap="1">
             <wp:simplePos x="0" y="0"/>
             <wp:positionH relativeFrom="column">
               <wp:posOffset>1891600</wp:posOffset>
@@ -5903,7 +5840,7 @@
           <w:noProof/>
         </w:rPr>
         <w:pict>
-          <v:shape id="_x0000_s1046" type="#_x0000_t202" style="position:absolute;margin-left:72.45pt;margin-top:322.5pt;width:306.3pt;height:20.7pt;z-index:251665408;visibility:visible;mso-wrap-distance-left:9pt;mso-wrap-distance-top:3.6pt;mso-wrap-distance-right:9pt;mso-wrap-distance-bottom:3.6pt;mso-position-horizontal-relative:text;mso-position-vertical-relative:text;mso-width-relative:margin;mso-height-relative:margin;v-text-anchor:top" stroked="f">
+          <v:shape id="_x0000_s1046" type="#_x0000_t202" style="position:absolute;margin-left:72.45pt;margin-top:322.5pt;width:306.3pt;height:20.7pt;z-index:251662848;visibility:visible;mso-wrap-distance-top:3.6pt;mso-wrap-distance-bottom:3.6pt;mso-position-horizontal-relative:text;mso-position-vertical-relative:text;mso-width-relative:margin;mso-height-relative:margin" stroked="f">
             <v:textbox>
               <w:txbxContent>
                 <w:p>
@@ -6016,11 +5953,11 @@
       <w:pPr>
         <w:pStyle w:val="Heading3"/>
       </w:pPr>
-      <w:bookmarkStart w:id="16" w:name="_Toc498219260"/>
+      <w:bookmarkStart w:id="17" w:name="_Toc498363119"/>
       <w:r>
         <w:t>Other Types of Genetic Programming</w:t>
       </w:r>
-      <w:bookmarkEnd w:id="16"/>
+      <w:bookmarkEnd w:id="17"/>
     </w:p>
     <w:p>
       <w:r>
@@ -6067,22 +6004,22 @@
       <w:pPr>
         <w:pStyle w:val="Heading1"/>
       </w:pPr>
-      <w:bookmarkStart w:id="17" w:name="_Toc498219261"/>
+      <w:bookmarkStart w:id="18" w:name="_Toc498363120"/>
       <w:r>
         <w:lastRenderedPageBreak/>
         <w:t>Availability of Bio-inspired Algorithms in R</w:t>
       </w:r>
-      <w:bookmarkEnd w:id="17"/>
+      <w:bookmarkEnd w:id="18"/>
     </w:p>
     <w:p>
       <w:pPr>
         <w:pStyle w:val="Heading2"/>
       </w:pPr>
-      <w:bookmarkStart w:id="18" w:name="_Toc498219262"/>
+      <w:bookmarkStart w:id="19" w:name="_Toc498363121"/>
       <w:r>
         <w:t>Genetic Algorithms</w:t>
       </w:r>
-      <w:bookmarkEnd w:id="18"/>
+      <w:bookmarkEnd w:id="19"/>
     </w:p>
     <w:p>
       <w:r>
@@ -6158,11 +6095,9 @@
             <w:tcW w:w="1951" w:type="dxa"/>
           </w:tcPr>
           <w:p>
-            <w:proofErr w:type="spellStart"/>
             <w:r>
               <w:t>ga</w:t>
             </w:r>
-            <w:proofErr w:type="spellEnd"/>
           </w:p>
         </w:tc>
         <w:tc>
@@ -6215,11 +6150,9 @@
             <w:tcW w:w="1951" w:type="dxa"/>
           </w:tcPr>
           <w:p>
-            <w:proofErr w:type="spellStart"/>
             <w:r>
               <w:t>genalg</w:t>
             </w:r>
-            <w:proofErr w:type="spellEnd"/>
           </w:p>
         </w:tc>
         <w:tc>
@@ -6286,11 +6219,11 @@
       <w:pPr>
         <w:pStyle w:val="Heading2"/>
       </w:pPr>
-      <w:bookmarkStart w:id="19" w:name="_Toc498219263"/>
+      <w:bookmarkStart w:id="20" w:name="_Toc498363122"/>
       <w:r>
         <w:t>Cellular Automata</w:t>
       </w:r>
-      <w:bookmarkEnd w:id="19"/>
+      <w:bookmarkEnd w:id="20"/>
     </w:p>
     <w:p>
       <w:r>
@@ -6360,11 +6293,9 @@
             <w:tcW w:w="2130" w:type="dxa"/>
           </w:tcPr>
           <w:p>
-            <w:proofErr w:type="spellStart"/>
             <w:r>
               <w:t>CellularAutomaton</w:t>
             </w:r>
-            <w:proofErr w:type="spellEnd"/>
           </w:p>
         </w:tc>
         <w:tc>
@@ -6431,11 +6362,11 @@
       <w:pPr>
         <w:pStyle w:val="Heading2"/>
       </w:pPr>
-      <w:bookmarkStart w:id="20" w:name="_Toc498219264"/>
+      <w:bookmarkStart w:id="21" w:name="_Toc498363123"/>
       <w:r>
         <w:t>Artificial Neural Networks</w:t>
       </w:r>
-      <w:bookmarkEnd w:id="20"/>
+      <w:bookmarkEnd w:id="21"/>
     </w:p>
     <w:p>
       <w:r>
@@ -6524,14 +6455,12 @@
                 <w:b w:val="0"/>
               </w:rPr>
             </w:pPr>
-            <w:proofErr w:type="spellStart"/>
             <w:r>
               <w:rPr>
                 <w:b w:val="0"/>
               </w:rPr>
               <w:t>rnn</w:t>
             </w:r>
-            <w:proofErr w:type="spellEnd"/>
           </w:p>
         </w:tc>
         <w:tc>
@@ -6589,19 +6518,11 @@
                 <w:b w:val="0"/>
               </w:rPr>
             </w:pPr>
-            <w:proofErr w:type="spellStart"/>
             <w:r>
               <w:rPr>
                 <w:b w:val="0"/>
               </w:rPr>
-              <w:t>rsnns</w:t>
-            </w:r>
-            <w:proofErr w:type="spellEnd"/>
-            <w:r>
-              <w:rPr>
-                <w:b w:val="0"/>
-              </w:rPr>
-              <w:t xml:space="preserve"> </w:t>
+              <w:t xml:space="preserve">rsnns </w:t>
             </w:r>
           </w:p>
         </w:tc>
@@ -6709,7 +6630,6 @@
                 <w:b w:val="0"/>
               </w:rPr>
             </w:pPr>
-            <w:proofErr w:type="spellStart"/>
             <w:r>
               <w:rPr>
                 <w:b w:val="0"/>
@@ -6717,7 +6637,6 @@
               <w:lastRenderedPageBreak/>
               <w:t>nnet</w:t>
             </w:r>
-            <w:proofErr w:type="spellEnd"/>
           </w:p>
         </w:tc>
         <w:tc>
@@ -6765,14 +6684,12 @@
                 <w:b w:val="0"/>
               </w:rPr>
             </w:pPr>
-            <w:proofErr w:type="spellStart"/>
             <w:r>
               <w:rPr>
                 <w:b w:val="0"/>
               </w:rPr>
               <w:t>tensorflow</w:t>
             </w:r>
-            <w:proofErr w:type="spellEnd"/>
           </w:p>
         </w:tc>
         <w:tc>
@@ -6798,13 +6715,8 @@
               <w:cnfStyle w:val="000000100000" w:firstRow="0" w:lastRow="0" w:firstColumn="0" w:lastColumn="0" w:oddVBand="0" w:evenVBand="0" w:oddHBand="1" w:evenHBand="0" w:firstRowFirstColumn="0" w:firstRowLastColumn="0" w:lastRowFirstColumn="0" w:lastRowLastColumn="0"/>
             </w:pPr>
             <w:r>
-              <w:t xml:space="preserve">An R interface to the machine intelligence library </w:t>
-            </w:r>
-            <w:proofErr w:type="spellStart"/>
-            <w:r>
-              <w:t>TensorFlow</w:t>
-            </w:r>
-            <w:proofErr w:type="spellEnd"/>
+              <w:t>An R interface to the machine intelligence library TensorFlow</w:t>
+            </w:r>
           </w:p>
         </w:tc>
       </w:tr>
@@ -6844,23 +6756,15 @@
       <w:pPr>
         <w:pStyle w:val="Heading2"/>
       </w:pPr>
-      <w:bookmarkStart w:id="21" w:name="_Toc498219265"/>
+      <w:bookmarkStart w:id="22" w:name="_Toc498363124"/>
       <w:r>
         <w:t>Swarm Intelligence</w:t>
       </w:r>
-      <w:bookmarkEnd w:id="21"/>
-    </w:p>
-    <w:p>
-      <w:r>
-        <w:t>Table 3-4 shows three packages which implement Particle Swarm Optimisation with “</w:t>
-      </w:r>
-      <w:proofErr w:type="spellStart"/>
-      <w:r>
-        <w:t>ppso</w:t>
-      </w:r>
-      <w:proofErr w:type="spellEnd"/>
-      <w:r>
-        <w:t>” providing an optionally parallel solution. All three packages are built entirely in R</w:t>
+      <w:bookmarkEnd w:id="22"/>
+    </w:p>
+    <w:p>
+      <w:r>
+        <w:t>Table 3-4 shows three packages which implement Particle Swarm Optimisation with “ppso” providing an optionally parallel solution. All three packages are built entirely in R</w:t>
       </w:r>
       <w:r>
         <w:t xml:space="preserve"> meaning these could be improved slightly by writing code to perform the demanding tasks.</w:t>
@@ -6932,11 +6836,9 @@
             <w:tcW w:w="2235" w:type="dxa"/>
           </w:tcPr>
           <w:p>
-            <w:proofErr w:type="spellStart"/>
             <w:r>
               <w:t>pso</w:t>
             </w:r>
-            <w:proofErr w:type="spellEnd"/>
           </w:p>
         </w:tc>
         <w:tc>
@@ -6978,11 +6880,9 @@
                 <w:tab w:val="left" w:pos="968"/>
               </w:tabs>
             </w:pPr>
-            <w:proofErr w:type="spellStart"/>
             <w:r>
               <w:t>psoptim</w:t>
             </w:r>
-            <w:proofErr w:type="spellEnd"/>
           </w:p>
         </w:tc>
         <w:tc>
@@ -7027,11 +6927,9 @@
                 <w:tab w:val="left" w:pos="968"/>
               </w:tabs>
             </w:pPr>
-            <w:proofErr w:type="spellStart"/>
             <w:r>
               <w:t>ppso</w:t>
             </w:r>
-            <w:proofErr w:type="spellEnd"/>
           </w:p>
         </w:tc>
         <w:tc>
@@ -7098,23 +6996,15 @@
       <w:pPr>
         <w:pStyle w:val="Heading2"/>
       </w:pPr>
-      <w:bookmarkStart w:id="22" w:name="_Toc498219266"/>
+      <w:bookmarkStart w:id="23" w:name="_Toc498363125"/>
       <w:r>
         <w:t>Genetic Programming</w:t>
       </w:r>
-      <w:bookmarkEnd w:id="22"/>
-    </w:p>
-    <w:p>
-      <w:r>
-        <w:t>The package “</w:t>
-      </w:r>
-      <w:proofErr w:type="spellStart"/>
-      <w:r>
-        <w:t>rgp</w:t>
-      </w:r>
-      <w:proofErr w:type="spellEnd"/>
-      <w:r>
-        <w:t>” provides an implementation of tree-based GP but as previously mentioned in Section 2.5.5, other types of GP exist. This is an area which can be developed.</w:t>
+      <w:bookmarkEnd w:id="23"/>
+    </w:p>
+    <w:p>
+      <w:r>
+        <w:t>The package “rgp” provides an implementation of tree-based GP but as previously mentioned in Section 2.5.5, other types of GP exist. This is an area which can be developed.</w:t>
       </w:r>
     </w:p>
     <w:tbl>
@@ -7180,11 +7070,9 @@
             <w:tcW w:w="2235" w:type="dxa"/>
           </w:tcPr>
           <w:p>
-            <w:proofErr w:type="spellStart"/>
             <w:r>
               <w:t>rgp</w:t>
             </w:r>
-            <w:proofErr w:type="spellEnd"/>
           </w:p>
         </w:tc>
         <w:tc>
@@ -7210,12 +7098,7 @@
               <w:cnfStyle w:val="000000100000" w:firstRow="0" w:lastRow="0" w:firstColumn="0" w:lastColumn="0" w:oddVBand="0" w:evenVBand="0" w:oddHBand="1" w:evenHBand="0" w:firstRowFirstColumn="0" w:firstRowLastColumn="0" w:lastRowFirstColumn="0" w:lastRowLastColumn="0"/>
             </w:pPr>
             <w:r>
-              <w:t>Implementati</w:t>
-            </w:r>
-            <w:bookmarkStart w:id="23" w:name="_GoBack"/>
-            <w:bookmarkEnd w:id="23"/>
-            <w:r>
-              <w:t>on of tree-based GP</w:t>
+              <w:t>Implementation of tree-based GP</w:t>
             </w:r>
           </w:p>
         </w:tc>
@@ -7268,7 +7151,7 @@
       <w:pPr>
         <w:pStyle w:val="Heading1"/>
       </w:pPr>
-      <w:bookmarkStart w:id="24" w:name="_Toc498219267"/>
+      <w:bookmarkStart w:id="24" w:name="_Toc498363126"/>
       <w:r>
         <w:lastRenderedPageBreak/>
         <w:t>Genetic Programming</w:t>
@@ -7277,173 +7160,1041 @@
     </w:p>
     <w:p>
       <w:r>
-        <w:t xml:space="preserve">While Cellular Automata being identified as an area </w:t>
+        <w:t xml:space="preserve">While </w:t>
+      </w:r>
+      <w:r>
+        <w:t xml:space="preserve">I have identified </w:t>
+      </w:r>
+      <w:r>
+        <w:t xml:space="preserve">Cellular Automata as an area </w:t>
       </w:r>
       <w:r>
         <w:t>that could be developed, ultimately, I</w:t>
       </w:r>
       <w:r>
-        <w:t xml:space="preserve"> have chosen to build upon is Genetic Programming. This is due to the limited access to the area and due to personal interests.</w:t>
-      </w:r>
-    </w:p>
-    <w:p>
-      <w:r>
-        <w:t>Literature review of CGP</w:t>
-      </w:r>
-    </w:p>
-    <w:p>
-      <w:pPr>
-        <w:pStyle w:val="ListBullet"/>
-        <w:numPr>
-          <w:ilvl w:val="0"/>
-          <w:numId w:val="0"/>
-        </w:numPr>
-      </w:pPr>
-      <w:r>
-        <w:t xml:space="preserve">Look more in depth at </w:t>
-      </w:r>
-      <w:proofErr w:type="spellStart"/>
-      <w:r>
-        <w:t>rgp</w:t>
-      </w:r>
-      <w:proofErr w:type="spellEnd"/>
-      <w:r>
-        <w:t xml:space="preserve"> and identify features which I would like to support in my package</w:t>
-      </w:r>
-    </w:p>
+        <w:t xml:space="preserve"> have chosen to </w:t>
+      </w:r>
+      <w:r>
+        <w:t xml:space="preserve">build upon </w:t>
+      </w:r>
+      <w:r>
+        <w:t xml:space="preserve">Genetic Programming. </w:t>
+      </w:r>
+      <w:r>
+        <w:t xml:space="preserve">The reasoning behind this choice is that access to the area is limited and I also find this area more interesting that CA. </w:t>
+      </w:r>
+    </w:p>
+    <w:p>
+      <w:pPr>
+        <w:pStyle w:val="Heading2"/>
+      </w:pPr>
+      <w:bookmarkStart w:id="25" w:name="_Toc498363127"/>
+      <w:r>
+        <w:t>Cartesian Genetic Programming</w:t>
+      </w:r>
+      <w:bookmarkEnd w:id="25"/>
+    </w:p>
+    <w:p>
+      <w:r>
+        <w:t>As mentioned in Section 2.5.5, other areas of GP exist and one of these is Cartesian Genetic Programming (CGP). This is the area I would like to develop a package to provide access to.</w:t>
+      </w:r>
+      <w:r>
+        <w:t xml:space="preserve"> CGP is a form of graph-based GP but with some differences. </w:t>
+      </w:r>
+    </w:p>
+    <w:p>
+      <w:r>
+        <w:rPr>
+          <w:noProof/>
+        </w:rPr>
+        <w:pict>
+          <v:shape id="_x0000_s1048" type="#_x0000_t202" style="position:absolute;margin-left:.1pt;margin-top:296.2pt;width:212.6pt;height:13.65pt;z-index:251663872" stroked="f">
+            <v:textbox style="mso-next-textbox:#_x0000_s1048" inset="0,0,0,0">
+              <w:txbxContent>
+                <w:p>
+                  <w:pPr>
+                    <w:pStyle w:val="Caption"/>
+                    <w:rPr>
+                      <w:noProof/>
+                      <w:sz w:val="20"/>
+                      <w:szCs w:val="20"/>
+                    </w:rPr>
+                  </w:pPr>
+                  <w:r>
+                    <w:t xml:space="preserve">Figure </w:t>
+                  </w:r>
+                  <w:fldSimple w:instr=" STYLEREF 1 \s ">
+                    <w:r>
+                      <w:rPr>
+                        <w:noProof/>
+                      </w:rPr>
+                      <w:t>4</w:t>
+                    </w:r>
+                  </w:fldSimple>
+                  <w:r>
+                    <w:noBreakHyphen/>
+                  </w:r>
+                  <w:fldSimple w:instr=" SEQ Figure \* ARABIC \s 1 ">
+                    <w:r>
+                      <w:rPr>
+                        <w:noProof/>
+                      </w:rPr>
+                      <w:t>1</w:t>
+                    </w:r>
+                  </w:fldSimple>
+                  <w:r>
+                    <w:t>: A tree with repeated subtrees of 5-y</w:t>
+                  </w:r>
+                </w:p>
+              </w:txbxContent>
+            </v:textbox>
+            <w10:wrap type="topAndBottom"/>
+          </v:shape>
+        </w:pict>
+      </w:r>
+      <w:r>
+        <w:rPr>
+          <w:noProof/>
+        </w:rPr>
+        <w:drawing>
+          <wp:anchor distT="0" distB="0" distL="114300" distR="114300" simplePos="0" relativeHeight="251664384" behindDoc="0" locked="0" layoutInCell="1" allowOverlap="1">
+            <wp:simplePos x="0" y="0"/>
+            <wp:positionH relativeFrom="column">
+              <wp:posOffset>2540</wp:posOffset>
+            </wp:positionH>
+            <wp:positionV relativeFrom="paragraph">
+              <wp:posOffset>1900665</wp:posOffset>
+            </wp:positionV>
+            <wp:extent cx="2463800" cy="1781175"/>
+            <wp:effectExtent l="0" t="0" r="0" b="0"/>
+            <wp:wrapTopAndBottom/>
+            <wp:docPr id="6" name="Picture 6" descr="https://raw.githubusercontent.com/porteous54/Dissertation/master/Diagrams/re-evaluate2.png?token=AVfKG5ussuaG_rvz7KVl-KxlgloNn6ibks5aEus4wA%3D%3D"/>
+            <wp:cNvGraphicFramePr>
+              <a:graphicFrameLocks xmlns:a="http://schemas.openxmlformats.org/drawingml/2006/main" noChangeAspect="1"/>
+            </wp:cNvGraphicFramePr>
+            <a:graphic xmlns:a="http://schemas.openxmlformats.org/drawingml/2006/main">
+              <a:graphicData uri="http://schemas.openxmlformats.org/drawingml/2006/picture">
+                <pic:pic xmlns:pic="http://schemas.openxmlformats.org/drawingml/2006/picture">
+                  <pic:nvPicPr>
+                    <pic:cNvPr id="0" name="Picture 1" descr="https://raw.githubusercontent.com/porteous54/Dissertation/master/Diagrams/re-evaluate2.png?token=AVfKG5ussuaG_rvz7KVl-KxlgloNn6ibks5aEus4wA%3D%3D"/>
+                    <pic:cNvPicPr>
+                      <a:picLocks noChangeAspect="1" noChangeArrowheads="1"/>
+                    </pic:cNvPicPr>
+                  </pic:nvPicPr>
+                  <pic:blipFill>
+                    <a:blip r:embed="rId15" cstate="print">
+                      <a:extLst>
+                        <a:ext uri="{28A0092B-C50C-407E-A947-70E740481C1C}">
+                          <a14:useLocalDpi xmlns:a14="http://schemas.microsoft.com/office/drawing/2010/main" val="0"/>
+                        </a:ext>
+                      </a:extLst>
+                    </a:blip>
+                    <a:srcRect/>
+                    <a:stretch>
+                      <a:fillRect/>
+                    </a:stretch>
+                  </pic:blipFill>
+                  <pic:spPr bwMode="auto">
+                    <a:xfrm>
+                      <a:off x="0" y="0"/>
+                      <a:ext cx="2463800" cy="1781175"/>
+                    </a:xfrm>
+                    <a:prstGeom prst="rect">
+                      <a:avLst/>
+                    </a:prstGeom>
+                    <a:noFill/>
+                    <a:ln>
+                      <a:noFill/>
+                    </a:ln>
+                  </pic:spPr>
+                </pic:pic>
+              </a:graphicData>
+            </a:graphic>
+            <wp14:sizeRelH relativeFrom="page">
+              <wp14:pctWidth>0</wp14:pctWidth>
+            </wp14:sizeRelH>
+            <wp14:sizeRelV relativeFrom="page">
+              <wp14:pctHeight>0</wp14:pctHeight>
+            </wp14:sizeRelV>
+          </wp:anchor>
+        </w:drawing>
+      </w:r>
+      <w:r>
+        <w:rPr>
+          <w:noProof/>
+        </w:rPr>
+        <w:pict>
+          <v:shape id="_x0000_s1049" type="#_x0000_t202" style="position:absolute;margin-left:246.4pt;margin-top:294.85pt;width:203.6pt;height:26.1pt;z-index:-251651584;mso-position-horizontal-relative:text;mso-position-vertical-relative:text" wrapcoords="-80 0 -80 20983 21600 20983 21600 0 -80 0" o:allowoverlap="f" stroked="f">
+            <v:textbox style="mso-next-textbox:#_x0000_s1049" inset="0,0,0,0">
+              <w:txbxContent>
+                <w:p>
+                  <w:pPr>
+                    <w:pStyle w:val="Caption"/>
+                    <w:jc w:val="center"/>
+                    <w:rPr>
+                      <w:noProof/>
+                      <w:sz w:val="20"/>
+                      <w:szCs w:val="20"/>
+                    </w:rPr>
+                  </w:pPr>
+                  <w:r>
+                    <w:t xml:space="preserve">Figure </w:t>
+                  </w:r>
+                  <w:fldSimple w:instr=" STYLEREF 1 \s ">
+                    <w:r>
+                      <w:rPr>
+                        <w:noProof/>
+                      </w:rPr>
+                      <w:t>4</w:t>
+                    </w:r>
+                  </w:fldSimple>
+                  <w:r>
+                    <w:noBreakHyphen/>
+                  </w:r>
+                  <w:fldSimple w:instr=" SEQ Figure \* ARABIC \s 1 ">
+                    <w:r>
+                      <w:rPr>
+                        <w:noProof/>
+                      </w:rPr>
+                      <w:t>2</w:t>
+                    </w:r>
+                  </w:fldSimple>
+                  <w:r>
+                    <w:t>: A graph reusing the 5-y subgraph</w:t>
+                  </w:r>
+                </w:p>
+                <w:p/>
+              </w:txbxContent>
+            </v:textbox>
+            <w10:wrap type="tight"/>
+          </v:shape>
+        </w:pict>
+      </w:r>
+      <w:r>
+        <w:rPr>
+          <w:noProof/>
+        </w:rPr>
+        <w:drawing>
+          <wp:anchor distT="0" distB="0" distL="114300" distR="114300" simplePos="0" relativeHeight="251662336" behindDoc="0" locked="0" layoutInCell="1" allowOverlap="1">
+            <wp:simplePos x="0" y="0"/>
+            <wp:positionH relativeFrom="column">
+              <wp:posOffset>3080276</wp:posOffset>
+            </wp:positionH>
+            <wp:positionV relativeFrom="paragraph">
+              <wp:posOffset>1983389</wp:posOffset>
+            </wp:positionV>
+            <wp:extent cx="2072640" cy="1522095"/>
+            <wp:effectExtent l="0" t="0" r="0" b="0"/>
+            <wp:wrapTopAndBottom/>
+            <wp:docPr id="8" name="Picture 8" descr="https://raw.githubusercontent.com/porteous54/Dissertation/master/Diagrams/cgp.png?token=AVfKG8rmg-MfXbts-Pp8LxnPySazQdB5ks5aEutIwA%3D%3D"/>
+            <wp:cNvGraphicFramePr>
+              <a:graphicFrameLocks xmlns:a="http://schemas.openxmlformats.org/drawingml/2006/main" noChangeAspect="1"/>
+            </wp:cNvGraphicFramePr>
+            <a:graphic xmlns:a="http://schemas.openxmlformats.org/drawingml/2006/main">
+              <a:graphicData uri="http://schemas.openxmlformats.org/drawingml/2006/picture">
+                <pic:pic xmlns:pic="http://schemas.openxmlformats.org/drawingml/2006/picture">
+                  <pic:nvPicPr>
+                    <pic:cNvPr id="0" name="Picture 3" descr="https://raw.githubusercontent.com/porteous54/Dissertation/master/Diagrams/cgp.png?token=AVfKG8rmg-MfXbts-Pp8LxnPySazQdB5ks5aEutIwA%3D%3D"/>
+                    <pic:cNvPicPr>
+                      <a:picLocks noChangeAspect="1" noChangeArrowheads="1"/>
+                    </pic:cNvPicPr>
+                  </pic:nvPicPr>
+                  <pic:blipFill>
+                    <a:blip r:embed="rId16" cstate="print">
+                      <a:extLst>
+                        <a:ext uri="{28A0092B-C50C-407E-A947-70E740481C1C}">
+                          <a14:useLocalDpi xmlns:a14="http://schemas.microsoft.com/office/drawing/2010/main" val="0"/>
+                        </a:ext>
+                      </a:extLst>
+                    </a:blip>
+                    <a:srcRect/>
+                    <a:stretch>
+                      <a:fillRect/>
+                    </a:stretch>
+                  </pic:blipFill>
+                  <pic:spPr bwMode="auto">
+                    <a:xfrm>
+                      <a:off x="0" y="0"/>
+                      <a:ext cx="2072640" cy="1522095"/>
+                    </a:xfrm>
+                    <a:prstGeom prst="rect">
+                      <a:avLst/>
+                    </a:prstGeom>
+                    <a:noFill/>
+                    <a:ln>
+                      <a:noFill/>
+                    </a:ln>
+                  </pic:spPr>
+                </pic:pic>
+              </a:graphicData>
+            </a:graphic>
+            <wp14:sizeRelH relativeFrom="page">
+              <wp14:pctWidth>0</wp14:pctWidth>
+            </wp14:sizeRelH>
+            <wp14:sizeRelV relativeFrom="page">
+              <wp14:pctHeight>0</wp14:pctHeight>
+            </wp14:sizeRelV>
+          </wp:anchor>
+        </w:drawing>
+      </w:r>
+      <w:r>
+        <w:t>Graph-based GP shares</w:t>
+      </w:r>
+      <w:r>
+        <w:t xml:space="preserve"> some similarities with tree-based GP but also has some important differences. </w:t>
+      </w:r>
+      <w:r>
+        <w:t xml:space="preserve">Graphs are </w:t>
+      </w:r>
+      <w:r>
+        <w:t>like</w:t>
+      </w:r>
+      <w:r>
+        <w:t xml:space="preserve"> trees but represent the links between nodes using arrows showing directions</w:t>
+      </w:r>
+      <w:r>
+        <w:t xml:space="preserve"> and allow for cycles</w:t>
+      </w:r>
+      <w:r>
+        <w:t xml:space="preserve"> which</w:t>
+      </w:r>
+      <w:r>
+        <w:t xml:space="preserve"> allow</w:t>
+      </w:r>
+      <w:r>
+        <w:t>s</w:t>
+      </w:r>
+      <w:r>
+        <w:t xml:space="preserve"> for </w:t>
+      </w:r>
+      <w:r>
+        <w:t>the reuse of previously calculated sub</w:t>
+      </w:r>
+      <w:r>
+        <w:t>graphs</w:t>
+      </w:r>
+      <w:r>
+        <w:t>.</w:t>
+      </w:r>
+      <w:r>
+        <w:t xml:space="preserve"> </w:t>
+      </w:r>
+      <w:r>
+        <w:t>This</w:t>
+      </w:r>
+      <w:r>
+        <w:t xml:space="preserve"> solves one of the issues involved with tree-based GP (</w:t>
+      </w:r>
+      <w:r>
+        <w:t xml:space="preserve">Miller, 2011). Figure 4-1 and Figure 4-2 show how a graph representation can reuse </w:t>
+      </w:r>
+      <w:r>
+        <w:t>previously evaluated expressions</w:t>
+      </w:r>
+      <w:r>
+        <w:t>.</w:t>
+      </w:r>
+    </w:p>
+    <w:p/>
+    <w:p>
+      <w:r>
+        <w:t xml:space="preserve">In CGP, </w:t>
+      </w:r>
+      <w:r>
+        <w:t xml:space="preserve">a list of integers is used to represent a program, referred to as a </w:t>
+      </w:r>
+      <w:r>
+        <w:t>genome</w:t>
+      </w:r>
+      <w:r>
+        <w:t>.</w:t>
+      </w:r>
+      <w:r>
+        <w:t xml:space="preserve"> A </w:t>
+      </w:r>
+      <w:r>
+        <w:t>genome</w:t>
+      </w:r>
+      <w:r>
+        <w:t xml:space="preserve"> in CGP has a set size </w:t>
+      </w:r>
+      <w:r>
+        <w:t>which stops this method of GP suffering from bloat which is a</w:t>
+      </w:r>
+      <w:r>
+        <w:t xml:space="preserve"> common</w:t>
+      </w:r>
+      <w:r>
+        <w:t xml:space="preserve"> problem in other methods (</w:t>
+      </w:r>
+      <w:r>
+        <w:t xml:space="preserve">Turner &amp; Miller, 2017). </w:t>
+      </w:r>
+      <w:r>
+        <w:t xml:space="preserve">This set size is a maximum length of the genome and phenotypes of any size less than this can be </w:t>
+      </w:r>
+      <w:r>
+        <w:lastRenderedPageBreak/>
+        <w:t xml:space="preserve">produced allowing varied sizes of phenotypes. </w:t>
+      </w:r>
+      <w:r>
+        <w:t xml:space="preserve">As Turner and Miller (2017) describe, a </w:t>
+      </w:r>
+      <w:r>
+        <w:t>genome</w:t>
+      </w:r>
+      <w:r>
+        <w:t xml:space="preserve"> is composed of function genes, connection genes and output genes. Function genes contain </w:t>
+      </w:r>
+      <w:r>
+        <w:t xml:space="preserve">integers which are corresponding entries in </w:t>
+      </w:r>
+      <w:r>
+        <w:t xml:space="preserve">a function look-up-table. This look-up-table is </w:t>
+      </w:r>
+      <w:r>
+        <w:t>similar</w:t>
+      </w:r>
+      <w:r>
+        <w:t xml:space="preserve"> to the function set described previously except that </w:t>
+      </w:r>
+      <w:r>
+        <w:t>each function is mapped to an integer.</w:t>
+      </w:r>
+      <w:r>
+        <w:t xml:space="preserve"> </w:t>
+      </w:r>
+      <w:r>
+        <w:t xml:space="preserve">Connection genes specify where the inputs for the function come from, and output genes specify where the output of the genome comes from. </w:t>
+      </w:r>
+      <w:r>
+        <w:t xml:space="preserve">The structure of a </w:t>
+      </w:r>
+      <w:r>
+        <w:t>genome</w:t>
+      </w:r>
+      <w:r>
+        <w:t xml:space="preserve"> </w:t>
+      </w:r>
+      <w:r>
+        <w:t>for the gr</w:t>
+      </w:r>
+      <w:r>
+        <w:t>a</w:t>
+      </w:r>
+      <w:r>
+        <w:t xml:space="preserve">ph in Figure 4-2 </w:t>
+      </w:r>
+      <w:r>
+        <w:t>can</w:t>
+      </w:r>
+      <w:r>
+        <w:t xml:space="preserve"> be seen in Figure 4-3.</w:t>
+      </w:r>
+      <w:r>
+        <w:t xml:space="preserve"> The first value in each group is the function gene and the others are connection genes. The connection genes can either specify the inputs to the program or other groups. This can be seen in </w:t>
+      </w:r>
+      <w:r>
+        <w:t xml:space="preserve">group </w:t>
+      </w:r>
+      <w:r>
+        <w:t xml:space="preserve">1 where “x” is an input to the program and “0” is </w:t>
+      </w:r>
+      <w:r>
+        <w:t>group</w:t>
+      </w:r>
+      <w:r>
+        <w:t xml:space="preserve"> 0. The last </w:t>
+      </w:r>
+      <w:r>
+        <w:t>group containing a single value is an output gene</w:t>
+      </w:r>
+      <w:r>
+        <w:t xml:space="preserve"> which specifies that the output of the genome comes from group 2.</w:t>
+      </w:r>
+      <w:r>
+        <w:t xml:space="preserve"> The function table for this genome can be specified as subtract (0), multiply (1), add (2).</w:t>
+      </w:r>
+    </w:p>
+    <w:p>
+      <w:r>
+        <w:rPr>
+          <w:noProof/>
+        </w:rPr>
+        <w:pict>
+          <v:group id="_x0000_s1058" style="position:absolute;margin-left:91.8pt;margin-top:3.35pt;width:268.15pt;height:59.6pt;z-index:251681280" coordorigin="3276,4965" coordsize="5363,1192">
+            <v:rect id="_x0000_s1054" style="position:absolute;left:3276;top:4965;width:5363;height:1192"/>
+            <v:roundrect id="_x0000_s1050" style="position:absolute;left:3388;top:5051;width:1440;height:558" arcsize="10923f" strokecolor="black [3213]">
+              <v:textbox style="mso-next-textbox:#_x0000_s1050">
+                <w:txbxContent>
+                  <w:tbl>
+                    <w:tblPr>
+                      <w:tblStyle w:val="TableGrid"/>
+                      <w:tblW w:w="0" w:type="auto"/>
+                      <w:tblBorders>
+                        <w:top w:val="none" w:sz="0" w:space="0" w:color="auto"/>
+                        <w:left w:val="none" w:sz="0" w:space="0" w:color="auto"/>
+                        <w:bottom w:val="none" w:sz="0" w:space="0" w:color="auto"/>
+                        <w:right w:val="none" w:sz="0" w:space="0" w:color="auto"/>
+                        <w:insideH w:val="none" w:sz="0" w:space="0" w:color="auto"/>
+                      </w:tblBorders>
+                      <w:tblLook w:val="04A0" w:firstRow="1" w:lastRow="0" w:firstColumn="1" w:lastColumn="0" w:noHBand="0" w:noVBand="1"/>
+                    </w:tblPr>
+                    <w:tblGrid>
+                      <w:gridCol w:w="439"/>
+                      <w:gridCol w:w="439"/>
+                      <w:gridCol w:w="435"/>
+                    </w:tblGrid>
+                    <w:tr>
+                      <w:tc>
+                        <w:tcPr>
+                          <w:tcW w:w="940" w:type="dxa"/>
+                          <w:vAlign w:val="center"/>
+                        </w:tcPr>
+                        <w:p>
+                          <w:pPr>
+                            <w:jc w:val="center"/>
+                          </w:pPr>
+                          <w:r>
+                            <w:t>0</w:t>
+                          </w:r>
+                        </w:p>
+                      </w:tc>
+                      <w:tc>
+                        <w:tcPr>
+                          <w:tcW w:w="940" w:type="dxa"/>
+                          <w:vAlign w:val="center"/>
+                        </w:tcPr>
+                        <w:p>
+                          <w:pPr>
+                            <w:jc w:val="center"/>
+                          </w:pPr>
+                          <w:r>
+                            <w:t>5</w:t>
+                          </w:r>
+                        </w:p>
+                      </w:tc>
+                      <w:tc>
+                        <w:tcPr>
+                          <w:tcW w:w="940" w:type="dxa"/>
+                          <w:vAlign w:val="center"/>
+                        </w:tcPr>
+                        <w:p>
+                          <w:pPr>
+                            <w:jc w:val="center"/>
+                          </w:pPr>
+                          <w:r>
+                            <w:t>y</w:t>
+                          </w:r>
+                        </w:p>
+                      </w:tc>
+                    </w:tr>
+                    <w:tr>
+                      <w:tc>
+                        <w:tcPr>
+                          <w:tcW w:w="940" w:type="dxa"/>
+                          <w:vAlign w:val="center"/>
+                        </w:tcPr>
+                        <w:p>
+                          <w:pPr>
+                            <w:jc w:val="center"/>
+                          </w:pPr>
+                        </w:p>
+                      </w:tc>
+                      <w:tc>
+                        <w:tcPr>
+                          <w:tcW w:w="940" w:type="dxa"/>
+                          <w:vAlign w:val="center"/>
+                        </w:tcPr>
+                        <w:p>
+                          <w:pPr>
+                            <w:jc w:val="center"/>
+                          </w:pPr>
+                        </w:p>
+                      </w:tc>
+                      <w:tc>
+                        <w:tcPr>
+                          <w:tcW w:w="940" w:type="dxa"/>
+                          <w:vAlign w:val="center"/>
+                        </w:tcPr>
+                        <w:p>
+                          <w:pPr>
+                            <w:jc w:val="center"/>
+                          </w:pPr>
+                        </w:p>
+                      </w:tc>
+                    </w:tr>
+                  </w:tbl>
+                  <w:p/>
+                </w:txbxContent>
+              </v:textbox>
+            </v:roundrect>
+            <v:roundrect id="_x0000_s1051" style="position:absolute;left:4945;top:5051;width:1440;height:558" arcsize="10923f">
+              <v:textbox style="mso-next-textbox:#_x0000_s1051">
+                <w:txbxContent>
+                  <w:tbl>
+                    <w:tblPr>
+                      <w:tblStyle w:val="TableGrid"/>
+                      <w:tblW w:w="0" w:type="auto"/>
+                      <w:tblBorders>
+                        <w:top w:val="none" w:sz="0" w:space="0" w:color="auto"/>
+                        <w:left w:val="none" w:sz="0" w:space="0" w:color="auto"/>
+                        <w:bottom w:val="none" w:sz="0" w:space="0" w:color="auto"/>
+                        <w:right w:val="none" w:sz="0" w:space="0" w:color="auto"/>
+                        <w:insideH w:val="none" w:sz="0" w:space="0" w:color="auto"/>
+                      </w:tblBorders>
+                      <w:tblLook w:val="04A0" w:firstRow="1" w:lastRow="0" w:firstColumn="1" w:lastColumn="0" w:noHBand="0" w:noVBand="1"/>
+                    </w:tblPr>
+                    <w:tblGrid>
+                      <w:gridCol w:w="441"/>
+                      <w:gridCol w:w="431"/>
+                      <w:gridCol w:w="441"/>
+                    </w:tblGrid>
+                    <w:tr>
+                      <w:tc>
+                        <w:tcPr>
+                          <w:tcW w:w="940" w:type="dxa"/>
+                          <w:vAlign w:val="center"/>
+                        </w:tcPr>
+                        <w:p>
+                          <w:pPr>
+                            <w:jc w:val="center"/>
+                          </w:pPr>
+                          <w:r>
+                            <w:t>1</w:t>
+                          </w:r>
+                        </w:p>
+                      </w:tc>
+                      <w:tc>
+                        <w:tcPr>
+                          <w:tcW w:w="940" w:type="dxa"/>
+                          <w:vAlign w:val="center"/>
+                        </w:tcPr>
+                        <w:p>
+                          <w:pPr>
+                            <w:jc w:val="center"/>
+                          </w:pPr>
+                          <w:r>
+                            <w:t>x</w:t>
+                          </w:r>
+                        </w:p>
+                      </w:tc>
+                      <w:tc>
+                        <w:tcPr>
+                          <w:tcW w:w="940" w:type="dxa"/>
+                          <w:vAlign w:val="center"/>
+                        </w:tcPr>
+                        <w:p>
+                          <w:pPr>
+                            <w:jc w:val="center"/>
+                          </w:pPr>
+                          <w:r>
+                            <w:t>0</w:t>
+                          </w:r>
+                        </w:p>
+                      </w:tc>
+                    </w:tr>
+                    <w:tr>
+                      <w:tc>
+                        <w:tcPr>
+                          <w:tcW w:w="940" w:type="dxa"/>
+                          <w:vAlign w:val="center"/>
+                        </w:tcPr>
+                        <w:p>
+                          <w:pPr>
+                            <w:jc w:val="center"/>
+                          </w:pPr>
+                        </w:p>
+                      </w:tc>
+                      <w:tc>
+                        <w:tcPr>
+                          <w:tcW w:w="940" w:type="dxa"/>
+                          <w:vAlign w:val="center"/>
+                        </w:tcPr>
+                        <w:p>
+                          <w:pPr>
+                            <w:jc w:val="center"/>
+                          </w:pPr>
+                        </w:p>
+                      </w:tc>
+                      <w:tc>
+                        <w:tcPr>
+                          <w:tcW w:w="940" w:type="dxa"/>
+                          <w:vAlign w:val="center"/>
+                        </w:tcPr>
+                        <w:p>
+                          <w:pPr>
+                            <w:jc w:val="center"/>
+                          </w:pPr>
+                        </w:p>
+                      </w:tc>
+                    </w:tr>
+                  </w:tbl>
+                  <w:p/>
+                </w:txbxContent>
+              </v:textbox>
+            </v:roundrect>
+            <v:roundrect id="_x0000_s1052" style="position:absolute;left:6487;top:5051;width:1440;height:558" arcsize="10923f">
+              <v:textbox style="mso-next-textbox:#_x0000_s1052">
+                <w:txbxContent>
+                  <w:tbl>
+                    <w:tblPr>
+                      <w:tblStyle w:val="TableGrid"/>
+                      <w:tblW w:w="0" w:type="auto"/>
+                      <w:tblBorders>
+                        <w:top w:val="none" w:sz="0" w:space="0" w:color="auto"/>
+                        <w:left w:val="none" w:sz="0" w:space="0" w:color="auto"/>
+                        <w:bottom w:val="none" w:sz="0" w:space="0" w:color="auto"/>
+                        <w:right w:val="none" w:sz="0" w:space="0" w:color="auto"/>
+                        <w:insideH w:val="none" w:sz="0" w:space="0" w:color="auto"/>
+                      </w:tblBorders>
+                      <w:tblLook w:val="04A0" w:firstRow="1" w:lastRow="0" w:firstColumn="1" w:lastColumn="0" w:noHBand="0" w:noVBand="1"/>
+                    </w:tblPr>
+                    <w:tblGrid>
+                      <w:gridCol w:w="437"/>
+                      <w:gridCol w:w="438"/>
+                      <w:gridCol w:w="438"/>
+                    </w:tblGrid>
+                    <w:tr>
+                      <w:tc>
+                        <w:tcPr>
+                          <w:tcW w:w="940" w:type="dxa"/>
+                          <w:vAlign w:val="center"/>
+                        </w:tcPr>
+                        <w:p>
+                          <w:pPr>
+                            <w:jc w:val="center"/>
+                          </w:pPr>
+                          <w:r>
+                            <w:t>2</w:t>
+                          </w:r>
+                        </w:p>
+                      </w:tc>
+                      <w:tc>
+                        <w:tcPr>
+                          <w:tcW w:w="940" w:type="dxa"/>
+                          <w:vAlign w:val="center"/>
+                        </w:tcPr>
+                        <w:p>
+                          <w:pPr>
+                            <w:jc w:val="center"/>
+                          </w:pPr>
+                          <w:r>
+                            <w:t>0</w:t>
+                          </w:r>
+                        </w:p>
+                      </w:tc>
+                      <w:tc>
+                        <w:tcPr>
+                          <w:tcW w:w="940" w:type="dxa"/>
+                          <w:vAlign w:val="center"/>
+                        </w:tcPr>
+                        <w:p>
+                          <w:pPr>
+                            <w:jc w:val="center"/>
+                          </w:pPr>
+                          <w:r>
+                            <w:t>1</w:t>
+                          </w:r>
+                        </w:p>
+                      </w:tc>
+                    </w:tr>
+                    <w:tr>
+                      <w:tc>
+                        <w:tcPr>
+                          <w:tcW w:w="940" w:type="dxa"/>
+                          <w:vAlign w:val="center"/>
+                        </w:tcPr>
+                        <w:p>
+                          <w:pPr>
+                            <w:jc w:val="center"/>
+                          </w:pPr>
+                        </w:p>
+                      </w:tc>
+                      <w:tc>
+                        <w:tcPr>
+                          <w:tcW w:w="940" w:type="dxa"/>
+                          <w:vAlign w:val="center"/>
+                        </w:tcPr>
+                        <w:p>
+                          <w:pPr>
+                            <w:jc w:val="center"/>
+                          </w:pPr>
+                        </w:p>
+                      </w:tc>
+                      <w:tc>
+                        <w:tcPr>
+                          <w:tcW w:w="940" w:type="dxa"/>
+                          <w:vAlign w:val="center"/>
+                        </w:tcPr>
+                        <w:p>
+                          <w:pPr>
+                            <w:jc w:val="center"/>
+                          </w:pPr>
+                        </w:p>
+                      </w:tc>
+                    </w:tr>
+                  </w:tbl>
+                  <w:p/>
+                </w:txbxContent>
+              </v:textbox>
+            </v:roundrect>
+            <v:roundrect id="_x0000_s1053" style="position:absolute;left:8028;top:5051;width:533;height:558" arcsize="10923f">
+              <v:textbox style="mso-next-textbox:#_x0000_s1053">
+                <w:txbxContent>
+                  <w:tbl>
+                    <w:tblPr>
+                      <w:tblStyle w:val="TableGrid"/>
+                      <w:tblW w:w="0" w:type="auto"/>
+                      <w:tblBorders>
+                        <w:top w:val="none" w:sz="0" w:space="0" w:color="auto"/>
+                        <w:left w:val="none" w:sz="0" w:space="0" w:color="auto"/>
+                        <w:bottom w:val="none" w:sz="0" w:space="0" w:color="auto"/>
+                        <w:right w:val="none" w:sz="0" w:space="0" w:color="auto"/>
+                        <w:insideH w:val="none" w:sz="0" w:space="0" w:color="auto"/>
+                      </w:tblBorders>
+                      <w:tblLook w:val="04A0" w:firstRow="1" w:lastRow="0" w:firstColumn="1" w:lastColumn="0" w:noHBand="0" w:noVBand="1"/>
+                    </w:tblPr>
+                    <w:tblGrid>
+                      <w:gridCol w:w="423"/>
+                    </w:tblGrid>
+                    <w:tr>
+                      <w:tc>
+                        <w:tcPr>
+                          <w:tcW w:w="441" w:type="dxa"/>
+                          <w:vAlign w:val="center"/>
+                        </w:tcPr>
+                        <w:p>
+                          <w:pPr>
+                            <w:jc w:val="center"/>
+                          </w:pPr>
+                          <w:r>
+                            <w:t>2</w:t>
+                          </w:r>
+                        </w:p>
+                      </w:tc>
+                    </w:tr>
+                    <w:tr>
+                      <w:tc>
+                        <w:tcPr>
+                          <w:tcW w:w="441" w:type="dxa"/>
+                          <w:vAlign w:val="center"/>
+                        </w:tcPr>
+                        <w:p>
+                          <w:pPr>
+                            <w:jc w:val="center"/>
+                          </w:pPr>
+                        </w:p>
+                      </w:tc>
+                    </w:tr>
+                  </w:tbl>
+                  <w:p/>
+                </w:txbxContent>
+              </v:textbox>
+            </v:roundrect>
+            <v:shape id="_x0000_s1057" type="#_x0000_t202" style="position:absolute;left:4500;top:5675;width:3500;height:428;visibility:visible;mso-wrap-distance-left:9pt;mso-wrap-distance-top:3.6pt;mso-wrap-distance-right:9pt;mso-wrap-distance-bottom:3.6pt;mso-position-horizontal-relative:text;mso-position-vertical-relative:text;mso-width-relative:margin;mso-height-relative:margin;v-text-anchor:top" stroked="f">
+              <v:textbox>
+                <w:txbxContent>
+                  <w:p>
+                    <w:r>
+                      <w:t>0</w:t>
+                    </w:r>
+                    <w:r>
+                      <w:tab/>
+                    </w:r>
+                    <w:r>
+                      <w:tab/>
+                      <w:t xml:space="preserve"> 1</w:t>
+                    </w:r>
+                    <w:r>
+                      <w:tab/>
+                    </w:r>
+                    <w:r>
+                      <w:tab/>
+                      <w:t xml:space="preserve">   2</w:t>
+                    </w:r>
+                    <w:r>
+                      <w:tab/>
+                    </w:r>
+                  </w:p>
+                </w:txbxContent>
+              </v:textbox>
+            </v:shape>
+          </v:group>
+        </w:pict>
+      </w:r>
+    </w:p>
+    <w:p>
+      <w:r>
+        <w:rPr>
+          <w:noProof/>
+        </w:rPr>
+        <w:pict>
+          <v:shape id="_x0000_s1056" type="#_x0000_t202" style="position:absolute;margin-left:73.4pt;margin-top:30.15pt;width:304.5pt;height:19.65pt;z-index:251673088;visibility:visible;mso-wrap-distance-left:9pt;mso-wrap-distance-top:3.6pt;mso-wrap-distance-right:9pt;mso-wrap-distance-bottom:3.6pt;mso-position-horizontal-relative:text;mso-position-vertical-relative:text;mso-width-relative:margin;mso-height-relative:margin;v-text-anchor:top" strokecolor="white [3212]">
+            <v:textbox>
+              <w:txbxContent>
+                <w:p>
+                  <w:pPr>
+                    <w:jc w:val="center"/>
+                    <w:rPr>
+                      <w:i/>
+                      <w:color w:val="44546A" w:themeColor="text2"/>
+                      <w:sz w:val="18"/>
+                      <w:szCs w:val="18"/>
+                    </w:rPr>
+                  </w:pPr>
+                  <w:r>
+                    <w:rPr>
+                      <w:i/>
+                      <w:color w:val="44546A" w:themeColor="text2"/>
+                      <w:sz w:val="18"/>
+                      <w:szCs w:val="18"/>
+                    </w:rPr>
+                    <w:t>Figure 4-3: A genome representing the graph from Figure 4-2.</w:t>
+                  </w:r>
+                </w:p>
+              </w:txbxContent>
+            </v:textbox>
+            <w10:wrap type="square"/>
+          </v:shape>
+        </w:pict>
+      </w:r>
+    </w:p>
+    <w:p/>
+    <w:p/>
     <w:p>
       <w:pPr>
         <w:pStyle w:val="Heading1"/>
       </w:pPr>
-      <w:bookmarkStart w:id="25" w:name="_Toc498219268"/>
+      <w:bookmarkStart w:id="26" w:name="_Toc498363128"/>
       <w:r>
         <w:t>Requirements Analysis</w:t>
       </w:r>
-      <w:bookmarkEnd w:id="25"/>
+      <w:bookmarkEnd w:id="26"/>
     </w:p>
     <w:p>
       <w:pPr>
         <w:pStyle w:val="Heading1"/>
       </w:pPr>
-      <w:bookmarkStart w:id="26" w:name="_Toc498219269"/>
+      <w:bookmarkStart w:id="27" w:name="_Toc498363129"/>
       <w:r>
         <w:t>R Packages</w:t>
       </w:r>
-      <w:bookmarkEnd w:id="26"/>
+      <w:bookmarkEnd w:id="27"/>
     </w:p>
     <w:p>
       <w:pPr>
         <w:pStyle w:val="Heading2"/>
       </w:pPr>
-      <w:bookmarkStart w:id="27" w:name="_Toc498219270"/>
+      <w:bookmarkStart w:id="28" w:name="_Toc498363130"/>
       <w:r>
         <w:t>Process of Package Creation</w:t>
       </w:r>
-      <w:bookmarkEnd w:id="27"/>
+      <w:bookmarkEnd w:id="28"/>
     </w:p>
     <w:p>
       <w:pPr>
         <w:pStyle w:val="Heading2"/>
       </w:pPr>
-      <w:bookmarkStart w:id="28" w:name="_Toc498219271"/>
+      <w:bookmarkStart w:id="29" w:name="_Toc498363131"/>
       <w:r>
         <w:t>Packages and Software Tools</w:t>
       </w:r>
       <w:r>
         <w:t xml:space="preserve"> to Aid in the Process</w:t>
       </w:r>
-      <w:bookmarkEnd w:id="28"/>
+      <w:bookmarkEnd w:id="29"/>
     </w:p>
     <w:p>
       <w:pPr>
         <w:pStyle w:val="Heading1"/>
       </w:pPr>
-      <w:bookmarkStart w:id="29" w:name="_Toc498219272"/>
+      <w:bookmarkStart w:id="30" w:name="_Toc498363132"/>
       <w:r>
         <w:t>Evaluation Strategy</w:t>
       </w:r>
-      <w:bookmarkEnd w:id="29"/>
+      <w:bookmarkEnd w:id="30"/>
     </w:p>
     <w:p>
       <w:pPr>
         <w:pStyle w:val="Heading1"/>
       </w:pPr>
-      <w:bookmarkStart w:id="30" w:name="_Toc498219273"/>
+      <w:bookmarkStart w:id="31" w:name="_Toc498363133"/>
       <w:r>
         <w:t>Project Management</w:t>
       </w:r>
-      <w:bookmarkEnd w:id="30"/>
+      <w:bookmarkEnd w:id="31"/>
     </w:p>
     <w:p>
       <w:pPr>
         <w:pStyle w:val="Heading2"/>
       </w:pPr>
-      <w:bookmarkStart w:id="31" w:name="_Toc498219274"/>
-      <w:r>
+      <w:bookmarkStart w:id="32" w:name="_Toc498363134"/>
+      <w:r>
+        <w:lastRenderedPageBreak/>
         <w:t>Project Schedule</w:t>
       </w:r>
-      <w:bookmarkEnd w:id="31"/>
+      <w:bookmarkEnd w:id="32"/>
     </w:p>
     <w:p>
       <w:pPr>
         <w:pStyle w:val="Heading3"/>
       </w:pPr>
-      <w:bookmarkStart w:id="32" w:name="_Toc498219275"/>
+      <w:bookmarkStart w:id="33" w:name="_Toc498363135"/>
       <w:r>
         <w:t>Work Breakdown Structure</w:t>
       </w:r>
-      <w:bookmarkEnd w:id="32"/>
+      <w:bookmarkEnd w:id="33"/>
     </w:p>
     <w:p>
       <w:pPr>
         <w:pStyle w:val="Heading3"/>
       </w:pPr>
-      <w:bookmarkStart w:id="33" w:name="_Toc498219276"/>
+      <w:bookmarkStart w:id="34" w:name="_Toc498363136"/>
       <w:r>
         <w:t>Project Timetable</w:t>
       </w:r>
-      <w:bookmarkEnd w:id="33"/>
+      <w:bookmarkEnd w:id="34"/>
     </w:p>
     <w:p>
       <w:pPr>
         <w:pStyle w:val="Heading2"/>
       </w:pPr>
-      <w:bookmarkStart w:id="34" w:name="_Toc498219277"/>
+      <w:bookmarkStart w:id="35" w:name="_Toc498363137"/>
       <w:r>
         <w:t>Risk Analysis</w:t>
       </w:r>
-      <w:bookmarkEnd w:id="34"/>
+      <w:bookmarkEnd w:id="35"/>
     </w:p>
     <w:p>
       <w:pPr>
         <w:pStyle w:val="Heading3"/>
       </w:pPr>
-      <w:bookmarkStart w:id="35" w:name="_Toc498219278"/>
+      <w:bookmarkStart w:id="36" w:name="_Toc498363138"/>
       <w:r>
         <w:t>Risk Identification</w:t>
       </w:r>
-      <w:bookmarkEnd w:id="35"/>
+      <w:bookmarkEnd w:id="36"/>
     </w:p>
     <w:p>
       <w:pPr>
         <w:pStyle w:val="Heading3"/>
       </w:pPr>
-      <w:bookmarkStart w:id="36" w:name="_Toc498219279"/>
+      <w:bookmarkStart w:id="37" w:name="_Toc498363139"/>
       <w:r>
         <w:t>Risk Management</w:t>
       </w:r>
-      <w:bookmarkEnd w:id="36"/>
+      <w:bookmarkEnd w:id="37"/>
     </w:p>
     <w:p>
       <w:pPr>
         <w:pStyle w:val="Heading2"/>
       </w:pPr>
-      <w:bookmarkStart w:id="37" w:name="_Toc498219280"/>
-      <w:r>
-        <w:lastRenderedPageBreak/>
+      <w:bookmarkStart w:id="38" w:name="_Toc498363140"/>
+      <w:r>
         <w:t>Professional, Legal, Ethical and Social Issues</w:t>
       </w:r>
-      <w:bookmarkEnd w:id="37"/>
+      <w:bookmarkEnd w:id="38"/>
     </w:p>
     <w:p>
       <w:pPr>
@@ -7461,34 +8212,21 @@
       <w:pPr>
         <w:pStyle w:val="Heading1"/>
       </w:pPr>
-      <w:bookmarkStart w:id="38" w:name="_Toc498219281"/>
+      <w:bookmarkStart w:id="39" w:name="_Toc498363141"/>
       <w:r>
         <w:lastRenderedPageBreak/>
         <w:t>References</w:t>
       </w:r>
-      <w:bookmarkEnd w:id="38"/>
-    </w:p>
-    <w:p>
-      <w:proofErr w:type="spellStart"/>
-      <w:r>
-        <w:t>Adamatzky</w:t>
-      </w:r>
-      <w:proofErr w:type="spellEnd"/>
-      <w:r>
-        <w:t>, A. (2010). Game of life Cellular Automata. London: Springer, pp.19-25.</w:t>
-      </w:r>
-    </w:p>
-    <w:p>
-      <w:r>
-        <w:t xml:space="preserve">Cho, H., Kim, D., Olivera, F. and </w:t>
-      </w:r>
-      <w:proofErr w:type="spellStart"/>
-      <w:r>
-        <w:t>Guikema</w:t>
-      </w:r>
-      <w:proofErr w:type="spellEnd"/>
-      <w:r>
-        <w:t>, S. (2011). Enhanced speciation in particle swarm optimization for multi-modal problems. European Journal of Operational Research, 213(1), pp.15-23.</w:t>
+      <w:bookmarkEnd w:id="39"/>
+    </w:p>
+    <w:p>
+      <w:r>
+        <w:t>Adamatzky, A. (2010). Game of life Cellular Automata. London: Springer, pp.19-25.</w:t>
+      </w:r>
+    </w:p>
+    <w:p>
+      <w:r>
+        <w:t>Cho, H., Kim, D., Olivera, F. and Guikema, S. (2011). Enhanced speciation in particle swarm optimization for multi-modal problems. European Journal of Operational Research, 213(1), pp.15-23.</w:t>
       </w:r>
     </w:p>
     <w:p>
@@ -7520,37 +8258,8 @@
       </w:r>
     </w:p>
     <w:p>
-      <w:proofErr w:type="spellStart"/>
-      <w:r>
-        <w:t>Ghisu</w:t>
-      </w:r>
-      <w:proofErr w:type="spellEnd"/>
-      <w:r>
-        <w:t xml:space="preserve">, T., </w:t>
-      </w:r>
-      <w:proofErr w:type="spellStart"/>
-      <w:r>
-        <w:t>Arca</w:t>
-      </w:r>
-      <w:proofErr w:type="spellEnd"/>
-      <w:r>
-        <w:t xml:space="preserve">, B., </w:t>
-      </w:r>
-      <w:proofErr w:type="spellStart"/>
-      <w:r>
-        <w:t>Pellizzaro</w:t>
-      </w:r>
-      <w:proofErr w:type="spellEnd"/>
-      <w:r>
-        <w:t xml:space="preserve">, G. and </w:t>
-      </w:r>
-      <w:proofErr w:type="spellStart"/>
-      <w:r>
-        <w:t>Duce</w:t>
-      </w:r>
-      <w:proofErr w:type="spellEnd"/>
-      <w:r>
-        <w:t>, P. (2015). An Improved Cellular Automata for Wildfire Spread. Procedia Computer Science, [online] 51, pp.2287-2296. Available at: http://www.sciencedirect.com/science/article/pii/S1877050915011965 [Accessed 10 Nov. 2017].</w:t>
+      <w:r>
+        <w:t>Ghisu, T., Arca, B., Pellizzaro, G. and Duce, P. (2015). An Improved Cellular Automata for Wildfire Spread. Procedia Computer Science, [online] 51, pp.2287-2296. Available at: http://www.sciencedirect.com/science/article/pii/S1877050915011965 [Accessed 10 Nov. 2017].</w:t>
       </w:r>
     </w:p>
     <w:p>
@@ -7561,67 +8270,17 @@
     </w:p>
     <w:p>
       <w:r>
-        <w:t xml:space="preserve">Khan, A. and </w:t>
-      </w:r>
-      <w:proofErr w:type="spellStart"/>
-      <w:r>
-        <w:t>Baig</w:t>
-      </w:r>
-      <w:proofErr w:type="spellEnd"/>
-      <w:r>
-        <w:t xml:space="preserve">, A. (2015). Multi-objective feature subset selection using </w:t>
-      </w:r>
-      <w:proofErr w:type="spellStart"/>
-      <w:r>
-        <w:t>mRMR</w:t>
-      </w:r>
-      <w:proofErr w:type="spellEnd"/>
-      <w:r>
-        <w:t xml:space="preserve"> based enhanced ant colony optimization algorithm (</w:t>
-      </w:r>
-      <w:proofErr w:type="spellStart"/>
-      <w:r>
-        <w:t>mRMR</w:t>
-      </w:r>
-      <w:proofErr w:type="spellEnd"/>
-      <w:r>
-        <w:t>-EACO). Journal of Experimental &amp; Theoretical Artificial Intelligence, [online] 28(6), pp.1061-1073. Available at: http://www.tandfonline.com.ezproxy1.hw.ac.uk/doi/abs/10.1080/0952813X.2015.1056240 [Accessed 4 Nov. 2017].</w:t>
-      </w:r>
-    </w:p>
-    <w:p>
-      <w:proofErr w:type="spellStart"/>
-      <w:r>
-        <w:t>Khushaba</w:t>
-      </w:r>
-      <w:proofErr w:type="spellEnd"/>
-      <w:r>
-        <w:t xml:space="preserve">, R., Al-Ani, A., </w:t>
-      </w:r>
-      <w:proofErr w:type="spellStart"/>
-      <w:r>
-        <w:t>AlSukker</w:t>
-      </w:r>
-      <w:proofErr w:type="spellEnd"/>
-      <w:r>
-        <w:t>, A. and Al-</w:t>
-      </w:r>
-      <w:proofErr w:type="spellStart"/>
-      <w:r>
-        <w:t>Jumaily</w:t>
-      </w:r>
-      <w:proofErr w:type="spellEnd"/>
-      <w:r>
-        <w:t>, A. (2008). A Combined Ant Colony and Differential Evolution Feature Selection Algorithm. Ant Colony Optimization and Swarm Intelligence, [online] 5217, pp.1-12. Available at: https://link-springer-com.ezproxy1.hw.ac.uk/chapter/10.1007/978-3-540-87527-7_1 [Accessed 4 Nov. 2017].</w:t>
-      </w:r>
-    </w:p>
-    <w:p>
-      <w:proofErr w:type="spellStart"/>
-      <w:r>
-        <w:t>Koza</w:t>
-      </w:r>
-      <w:proofErr w:type="spellEnd"/>
-      <w:r>
-        <w:t>, J. (1992</w:t>
+        <w:t>Khan, A. and Baig, A. (2015). Multi-objective feature subset selection using mRMR based enhanced ant colony optimization algorithm (mRMR-EACO). Journal of Experimental &amp; Theoretical Artificial Intelligence, [online] 28(6), pp.1061-1073. Available at: http://www.tandfonline.com.ezproxy1.hw.ac.uk/doi/abs/10.1080/0952813X.2015.1056240 [Accessed 4 Nov. 2017].</w:t>
+      </w:r>
+    </w:p>
+    <w:p>
+      <w:r>
+        <w:t>Khushaba, R., Al-Ani, A., AlSukker, A. and Al-Jumaily, A. (2008). A Combined Ant Colony and Differential Evolution Feature Selection Algorithm. Ant Colony Optimization and Swarm Intelligence, [online] 5217, pp.1-12. Available at: https://link-springer-com.ezproxy1.hw.ac.uk/chapter/10.1007/978-3-540-87527-7_1 [Accessed 4 Nov. 2017].</w:t>
+      </w:r>
+    </w:p>
+    <w:p>
+      <w:r>
+        <w:t>Koza, J. (1992</w:t>
       </w:r>
       <w:r>
         <w:t>). Genetic programming: on the programming of computers by means on natural selection. MIT Press.</w:t>
@@ -7642,98 +8301,41 @@
     </w:p>
     <w:p>
       <w:r>
-        <w:t xml:space="preserve">Miller, J. (1999). An empirical study of the efficiency of learning </w:t>
-      </w:r>
-      <w:proofErr w:type="spellStart"/>
-      <w:r>
-        <w:t>boolean</w:t>
-      </w:r>
-      <w:proofErr w:type="spellEnd"/>
-      <w:r>
-        <w:t xml:space="preserve"> functions using a Cartesian Genetic Programming Approach. In: Proceedings of the 1st Genetic and Evolutionary Computation Conference. Morgan Kaufmann, pp.1135-1142.</w:t>
-      </w:r>
-    </w:p>
-    <w:p>
-      <w:r>
-        <w:t>Miller, J. (2011). Cartesian Genetic Programming. Springer.</w:t>
+        <w:t>Miller, J. (1999). An empirical study of the efficiency of learning boolean functions using a Cartesian Genetic Programming Approach. In: Proceedings of the 1st Genetic and Evolutionary Computation Conference. Morgan Kaufmann, pp.1135-1142.</w:t>
       </w:r>
     </w:p>
     <w:p>
       <w:r>
         <w:lastRenderedPageBreak/>
-        <w:t xml:space="preserve">Moon, C., Kim, J., Choi, G. and </w:t>
-      </w:r>
-      <w:proofErr w:type="spellStart"/>
-      <w:r>
-        <w:t>Seo</w:t>
-      </w:r>
-      <w:proofErr w:type="spellEnd"/>
-      <w:r>
-        <w:t>, Y. (2002). An efficient genetic algorithm for the traveling salesman problem with precedence constraints. European Journal of Operational Research, 140(3), pp.606-617.</w:t>
-      </w:r>
-    </w:p>
-    <w:p>
-      <w:proofErr w:type="spellStart"/>
-      <w:r>
-        <w:t>Navid</w:t>
-      </w:r>
-      <w:proofErr w:type="spellEnd"/>
-      <w:r>
-        <w:t>, A. and Bagheri, A. (2013). Cellular Learning Automata and Its Applications</w:t>
-      </w:r>
-      <w:r>
-        <w:t xml:space="preserve">. [online] </w:t>
-      </w:r>
-      <w:proofErr w:type="spellStart"/>
-      <w:r>
-        <w:t>InTech</w:t>
-      </w:r>
-      <w:proofErr w:type="spellEnd"/>
-      <w:r>
-        <w:t>. Available at: https://www.intechopen.com/books/emerging-applications-of-cellular-automata/cellular-learning-automata-and-its-applications [Accessed 31 Oct. 2017].</w:t>
-      </w:r>
-    </w:p>
-    <w:p>
-      <w:r>
-        <w:t xml:space="preserve">Poli, R., Langdon, W., McPhee, N. and </w:t>
-      </w:r>
-      <w:proofErr w:type="spellStart"/>
-      <w:r>
-        <w:t>Koza</w:t>
-      </w:r>
-      <w:proofErr w:type="spellEnd"/>
-      <w:r>
-        <w:t>, J. (2008). A field guide to genetic programming. [</w:t>
-      </w:r>
-      <w:proofErr w:type="spellStart"/>
-      <w:r>
-        <w:t>S.l.</w:t>
-      </w:r>
-      <w:proofErr w:type="spellEnd"/>
-      <w:r>
-        <w:t>]: Lulu Press.</w:t>
-      </w:r>
-    </w:p>
-    <w:p>
-      <w:r>
-        <w:t xml:space="preserve">Russell, S. and </w:t>
-      </w:r>
-      <w:proofErr w:type="spellStart"/>
-      <w:r>
-        <w:t>Norvig</w:t>
-      </w:r>
-      <w:proofErr w:type="spellEnd"/>
-      <w:r>
-        <w:t>, P. (2009). Artificial intelligence: A Modern Approach. 3rd ed. Pearson, pp.749-753.</w:t>
-      </w:r>
-    </w:p>
-    <w:p>
-      <w:r>
-        <w:t xml:space="preserve">Saka, M., </w:t>
-      </w:r>
-      <w:proofErr w:type="spellStart"/>
-      <w:r>
-        <w:t>Do</w:t>
+        <w:t>Miller, J. (2011). Cartesian Genetic Programming. Natural Computing Series. [online] Available at: https://link-springer-com.ezproxy1.hw.ac.uk/book/10.1007%2F978-3-642-17310-3 [Accessed 13 Nov. 2017].</w:t>
+      </w:r>
+    </w:p>
+    <w:p>
+      <w:r>
+        <w:t>Moon, C., Kim, J., Choi, G. and Seo, Y. (2002). An efficient genetic algorithm for the traveling salesman problem with precedence constraints. European Journal of Operational Research, 140(3), pp.606-617.</w:t>
+      </w:r>
+    </w:p>
+    <w:p>
+      <w:r>
+        <w:t>Navid, A. and Bagheri, A. (2013). Cellular Learning Automata and Its Applications</w:t>
+      </w:r>
+      <w:r>
+        <w:t>. [online] InTech. Available at: https://www.intechopen.com/books/emerging-applications-of-cellular-automata/cellular-learning-automata-and-its-applications [Accessed 31 Oct. 2017].</w:t>
+      </w:r>
+    </w:p>
+    <w:p>
+      <w:r>
+        <w:t>Poli, R., Langdon, W., McPhee, N. and Koza, J. (2008). A field guide to genetic programming. [S.l.]: Lulu Press.</w:t>
+      </w:r>
+    </w:p>
+    <w:p>
+      <w:r>
+        <w:t>Russell, S. and Norvig, P. (2009). Artificial intelligence: A Modern Approach. 3rd ed. Pearson, pp.749-753.</w:t>
+      </w:r>
+    </w:p>
+    <w:p>
+      <w:r>
+        <w:t>Saka, M., Do</w:t>
       </w:r>
       <w:r>
         <w:rPr>
@@ -7742,19 +8344,7 @@
         <w:t>ğ</w:t>
       </w:r>
       <w:r>
-        <w:t>an</w:t>
-      </w:r>
-      <w:proofErr w:type="spellEnd"/>
-      <w:r>
-        <w:t xml:space="preserve">, E. and </w:t>
-      </w:r>
-      <w:proofErr w:type="spellStart"/>
-      <w:r>
-        <w:t>Aydogdu</w:t>
-      </w:r>
-      <w:proofErr w:type="spellEnd"/>
-      <w:r>
-        <w:t>, I. (2013). Analysis of Swarm Intelligence</w:t>
+        <w:t>an, E. and Aydogdu, I. (2013). Analysis of Swarm Intelligence</w:t>
       </w:r>
       <w:r>
         <w:rPr>
@@ -7781,13 +8371,8 @@
       </w:r>
     </w:p>
     <w:p>
-      <w:proofErr w:type="spellStart"/>
-      <w:r>
-        <w:t>Sivanandam</w:t>
-      </w:r>
-      <w:proofErr w:type="spellEnd"/>
-      <w:r>
-        <w:t>, S. and Deepa, S. (2008). Introduction to genetic algorithms. Berlin: Springer, pp.14-39.</w:t>
+      <w:r>
+        <w:t>Sivanandam, S. and Deepa, S. (2008). Introduction to genetic algorithms. Berlin: Springer, pp.14-39.</w:t>
       </w:r>
     </w:p>
     <w:p>
@@ -7797,6 +8382,12 @@
     </w:p>
     <w:p>
       <w:r>
+        <w:lastRenderedPageBreak/>
+        <w:t>Turner, A. and Miller, J. (2017). Recurrent Cartesian Genetic Programming of Artificial Neural Networks. Genetic Programming and Evolvable Machines, [online] 18(2), pp.185-212. Available at: https://link.springer.com/article/10.1007%2Fs10710-016-9276-6 [Accessed 13 Nov. 2017].</w:t>
+      </w:r>
+    </w:p>
+    <w:p>
+      <w:r>
         <w:t>Wolfram, S., 1983. Statistical mechanics of cellular automata. Reviews of Modern Physics, 55(3), pp.601–644.</w:t>
       </w:r>
     </w:p>
@@ -7807,21 +8398,12 @@
     </w:p>
     <w:p>
       <w:r>
-        <w:lastRenderedPageBreak/>
         <w:t>Yadav, N., Yadav, A. and Kumar, M. (2015). An introduction to neural network methods for differential equations. Dordrecht: Springer, pp.29-54.</w:t>
       </w:r>
     </w:p>
     <w:p>
       <w:r>
-        <w:t xml:space="preserve">Yang, X. and </w:t>
-      </w:r>
-      <w:proofErr w:type="spellStart"/>
-      <w:r>
-        <w:t>Karamanoglu</w:t>
-      </w:r>
-      <w:proofErr w:type="spellEnd"/>
-      <w:r>
-        <w:t>, M. (2013). Swarm Intelligence and Bio-Inspired Computation. Swarm Intelligence and Bio-Inspired Computation, pp.3-23.</w:t>
+        <w:t>Yang, X. and Karamanoglu, M. (2013). Swarm Intelligence and Bio-Inspired Computation. Swarm Intelligence and Bio-Inspired Computation, pp.3-23.</w:t>
       </w:r>
     </w:p>
     <w:p>
@@ -7831,30 +8413,22 @@
     </w:p>
     <w:p>
       <w:r>
-        <w:t xml:space="preserve">Zhang, G. (2009). Neural Networks </w:t>
-      </w:r>
-      <w:proofErr w:type="gramStart"/>
-      <w:r>
-        <w:t>For</w:t>
-      </w:r>
-      <w:proofErr w:type="gramEnd"/>
-      <w:r>
-        <w:t xml:space="preserve"> Data Mining. Data Mining and Knowledge Discovery Handbook, [online] pp.419-444. Available at: https://link.springer.com/chapter/10.1007/978-0-387-09823-4_21 [Accessed 3 Nov. 2017].</w:t>
+        <w:t>Zhang, G. (2009). Neural Networks For Data Mining. Data Mining and Knowledge Discovery Handbook, [online] pp.419-444. Available at: https://link.springer.com/chapter/10.1007/978-0-387-09823-4_21 [Accessed 3 Nov. 2017].</w:t>
       </w:r>
     </w:p>
     <w:p>
       <w:pPr>
         <w:pStyle w:val="Heading1"/>
       </w:pPr>
-      <w:bookmarkStart w:id="39" w:name="_Toc498219282"/>
+      <w:bookmarkStart w:id="40" w:name="_Toc498363142"/>
       <w:r>
         <w:t>Appendices</w:t>
       </w:r>
-      <w:bookmarkEnd w:id="39"/>
+      <w:bookmarkEnd w:id="40"/>
     </w:p>
     <w:sectPr>
-      <w:headerReference w:type="default" r:id="rId15"/>
-      <w:footerReference w:type="default" r:id="rId16"/>
+      <w:headerReference w:type="default" r:id="rId17"/>
+      <w:footerReference w:type="default" r:id="rId18"/>
       <w:pgSz w:w="11906" w:h="16838"/>
       <w:pgMar w:top="1440" w:right="1440" w:bottom="1440" w:left="1440" w:header="709" w:footer="709" w:gutter="0"/>
       <w:pgNumType w:start="1"/>
@@ -7968,7 +8542,7 @@
           <w:rPr>
             <w:noProof/>
           </w:rPr>
-          <w:t>14</w:t>
+          <w:t>16</w:t>
         </w:r>
         <w:r>
           <w:rPr>
@@ -10245,6 +10819,72 @@
       <w:contextualSpacing/>
     </w:pPr>
   </w:style>
+  <w:style w:type="character" w:styleId="CommentReference">
+    <w:name w:val="annotation reference"/>
+    <w:basedOn w:val="DefaultParagraphFont"/>
+    <w:uiPriority w:val="99"/>
+    <w:semiHidden/>
+    <w:unhideWhenUsed/>
+    <w:rsid w:val="008C48F6"/>
+    <w:rPr>
+      <w:sz w:val="16"/>
+      <w:szCs w:val="16"/>
+    </w:rPr>
+  </w:style>
+  <w:style w:type="paragraph" w:styleId="CommentText">
+    <w:name w:val="annotation text"/>
+    <w:basedOn w:val="Normal"/>
+    <w:link w:val="CommentTextChar"/>
+    <w:uiPriority w:val="99"/>
+    <w:semiHidden/>
+    <w:unhideWhenUsed/>
+    <w:rsid w:val="008C48F6"/>
+    <w:pPr>
+      <w:spacing w:line="240" w:lineRule="auto"/>
+    </w:pPr>
+  </w:style>
+  <w:style w:type="character" w:customStyle="1" w:styleId="CommentTextChar">
+    <w:name w:val="Comment Text Char"/>
+    <w:basedOn w:val="DefaultParagraphFont"/>
+    <w:link w:val="CommentText"/>
+    <w:uiPriority w:val="99"/>
+    <w:semiHidden/>
+    <w:rsid w:val="008C48F6"/>
+    <w:rPr>
+      <w:rFonts w:ascii="Lucida Fax" w:hAnsi="Lucida Fax"/>
+      <w:sz w:val="20"/>
+      <w:szCs w:val="20"/>
+    </w:rPr>
+  </w:style>
+  <w:style w:type="paragraph" w:styleId="CommentSubject">
+    <w:name w:val="annotation subject"/>
+    <w:basedOn w:val="CommentText"/>
+    <w:next w:val="CommentText"/>
+    <w:link w:val="CommentSubjectChar"/>
+    <w:uiPriority w:val="99"/>
+    <w:semiHidden/>
+    <w:unhideWhenUsed/>
+    <w:rsid w:val="008C48F6"/>
+    <w:rPr>
+      <w:b/>
+      <w:bCs/>
+    </w:rPr>
+  </w:style>
+  <w:style w:type="character" w:customStyle="1" w:styleId="CommentSubjectChar">
+    <w:name w:val="Comment Subject Char"/>
+    <w:basedOn w:val="CommentTextChar"/>
+    <w:link w:val="CommentSubject"/>
+    <w:uiPriority w:val="99"/>
+    <w:semiHidden/>
+    <w:rsid w:val="008C48F6"/>
+    <w:rPr>
+      <w:rFonts w:ascii="Lucida Fax" w:hAnsi="Lucida Fax"/>
+      <w:b/>
+      <w:bCs/>
+      <w:sz w:val="20"/>
+      <w:szCs w:val="20"/>
+    </w:rPr>
+  </w:style>
 </w:styles>
 </file>
 
@@ -10548,7 +11188,7 @@
 </file>
 
 <file path=customXml/itemProps1.xml><?xml version="1.0" encoding="utf-8"?>
-<ds:datastoreItem xmlns:ds="http://schemas.openxmlformats.org/officeDocument/2006/customXml" ds:itemID="{81A36EFF-C1A2-400C-A9AD-93EBDD769828}">
+<ds:datastoreItem xmlns:ds="http://schemas.openxmlformats.org/officeDocument/2006/customXml" ds:itemID="{978D3D49-70B3-4AD4-937A-18D9A2C89B21}">
   <ds:schemaRefs>
     <ds:schemaRef ds:uri="http://schemas.openxmlformats.org/officeDocument/2006/bibliography"/>
   </ds:schemaRefs>

</xml_diff>

<commit_message>
Started R Packages section
added notes on what content to include
</commit_message>
<xml_diff>
--- a/Dissertation.docx
+++ b/Dissertation.docx
@@ -9,7 +9,7 @@
           <w:lang w:eastAsia="en-GB"/>
         </w:rPr>
         <w:drawing>
-          <wp:anchor distT="0" distB="0" distL="114300" distR="114300" simplePos="0" relativeHeight="251647488" behindDoc="1" locked="0" layoutInCell="1" allowOverlap="1">
+          <wp:anchor distT="0" distB="0" distL="114300" distR="114300" simplePos="0" relativeHeight="251646976" behindDoc="1" locked="0" layoutInCell="1" allowOverlap="1">
             <wp:simplePos x="0" y="0"/>
             <wp:positionH relativeFrom="margin">
               <wp:align>right</wp:align>
@@ -88,7 +88,7 @@
             <v:stroke joinstyle="miter"/>
             <v:path gradientshapeok="t" o:connecttype="rect"/>
           </v:shapetype>
-          <v:shape id="Text Box 2" o:spid="_x0000_s1026" type="#_x0000_t202" style="position:absolute;margin-left:0;margin-top:22.75pt;width:290.6pt;height:110.6pt;z-index:251653632;visibility:visible;mso-height-percent:200;mso-wrap-distance-top:3.6pt;mso-wrap-distance-bottom:3.6pt;mso-position-horizontal:center;mso-position-horizontal-relative:margin;mso-height-percent:200;mso-width-relative:margin;mso-height-relative:margin" o:gfxdata="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" stroked="f">
+          <v:shape id="Text Box 2" o:spid="_x0000_s1026" type="#_x0000_t202" style="position:absolute;margin-left:0;margin-top:22.75pt;width:290.6pt;height:110.6pt;z-index:251655168;visibility:visible;mso-height-percent:200;mso-wrap-distance-top:3.6pt;mso-wrap-distance-bottom:3.6pt;mso-position-horizontal:center;mso-position-horizontal-relative:margin;mso-height-percent:200;mso-width-relative:margin;mso-height-relative:margin" o:gfxdata="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" stroked="f">
             <v:textbox style="mso-fit-shape-to-text:t">
               <w:txbxContent>
                 <w:p>
@@ -120,7 +120,7 @@
           <w:noProof/>
         </w:rPr>
         <w:pict>
-          <v:shape id="_x0000_s1027" type="#_x0000_t202" style="position:absolute;margin-left:0;margin-top:26.8pt;width:351pt;height:31.4pt;z-index:251654656;visibility:visible;mso-wrap-distance-top:3.6pt;mso-wrap-distance-bottom:3.6pt;mso-position-horizontal:center;mso-position-horizontal-relative:margin;mso-width-relative:margin;mso-height-relative:margin" o:gfxdata="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" strokecolor="white [3212]">
+          <v:shape id="_x0000_s1027" type="#_x0000_t202" style="position:absolute;margin-left:0;margin-top:26.8pt;width:351pt;height:31.4pt;z-index:251656192;visibility:visible;mso-wrap-distance-top:3.6pt;mso-wrap-distance-bottom:3.6pt;mso-position-horizontal:center;mso-position-horizontal-relative:margin;mso-width-relative:margin;mso-height-relative:margin" o:gfxdata="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" strokecolor="white [3212]">
             <v:textbox>
               <w:txbxContent>
                 <w:p>
@@ -160,7 +160,7 @@
           <w:noProof/>
         </w:rPr>
         <w:pict>
-          <v:shape id="_x0000_s1028" type="#_x0000_t202" style="position:absolute;margin-left:0;margin-top:25.3pt;width:185.9pt;height:110.6pt;z-index:251655680;visibility:visible;mso-width-percent:400;mso-height-percent:200;mso-wrap-distance-top:3.6pt;mso-wrap-distance-bottom:3.6pt;mso-position-horizontal:center;mso-position-horizontal-relative:margin;mso-width-percent:400;mso-height-percent:200;mso-width-relative:margin;mso-height-relative:margin" o:gfxdata="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" strokecolor="white [3212]">
+          <v:shape id="_x0000_s1028" type="#_x0000_t202" style="position:absolute;margin-left:0;margin-top:25.3pt;width:185.9pt;height:110.6pt;z-index:251657216;visibility:visible;mso-width-percent:400;mso-height-percent:200;mso-wrap-distance-top:3.6pt;mso-wrap-distance-bottom:3.6pt;mso-position-horizontal:center;mso-position-horizontal-relative:margin;mso-width-percent:400;mso-height-percent:200;mso-width-relative:margin;mso-height-relative:margin" o:gfxdata="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" strokecolor="white [3212]">
             <v:textbox style="mso-fit-shape-to-text:t">
               <w:txbxContent>
                 <w:p>
@@ -204,7 +204,7 @@
           <w:noProof/>
         </w:rPr>
         <w:pict>
-          <v:shape id="_x0000_s1029" type="#_x0000_t202" style="position:absolute;margin-left:0;margin-top:19.65pt;width:242.35pt;height:110.6pt;z-index:251656704;visibility:visible;mso-height-percent:200;mso-wrap-distance-top:3.6pt;mso-wrap-distance-bottom:3.6pt;mso-position-horizontal:center;mso-position-horizontal-relative:margin;mso-height-percent:200;mso-width-relative:margin;mso-height-relative:margin" o:gfxdata="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" strokecolor="white [3212]">
+          <v:shape id="_x0000_s1029" type="#_x0000_t202" style="position:absolute;margin-left:0;margin-top:19.65pt;width:242.35pt;height:110.6pt;z-index:251658240;visibility:visible;mso-height-percent:200;mso-wrap-distance-top:3.6pt;mso-wrap-distance-bottom:3.6pt;mso-position-horizontal:center;mso-position-horizontal-relative:margin;mso-height-percent:200;mso-width-relative:margin;mso-height-relative:margin" o:gfxdata="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" strokecolor="white [3212]">
             <v:textbox style="mso-fit-shape-to-text:t">
               <w:txbxContent>
                 <w:p>
@@ -234,7 +234,7 @@
           <w:noProof/>
         </w:rPr>
         <w:pict>
-          <v:shape id="_x0000_s1030" type="#_x0000_t202" style="position:absolute;margin-left:0;margin-top:139pt;width:208.65pt;height:110.6pt;z-index:251657728;visibility:visible;mso-height-percent:200;mso-wrap-distance-top:3.6pt;mso-wrap-distance-bottom:3.6pt;mso-position-horizontal:center;mso-position-horizontal-relative:margin;mso-height-percent:200;mso-width-relative:margin;mso-height-relative:margin" o:gfxdata="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" strokecolor="white [3212]">
+          <v:shape id="_x0000_s1030" type="#_x0000_t202" style="position:absolute;margin-left:0;margin-top:139pt;width:208.65pt;height:110.6pt;z-index:251659264;visibility:visible;mso-height-percent:200;mso-wrap-distance-top:3.6pt;mso-wrap-distance-bottom:3.6pt;mso-position-horizontal:center;mso-position-horizontal-relative:margin;mso-height-percent:200;mso-width-relative:margin;mso-height-relative:margin" o:gfxdata="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" strokecolor="white [3212]">
             <v:textbox style="mso-fit-shape-to-text:t">
               <w:txbxContent>
                 <w:p>
@@ -248,8 +248,16 @@
                     <w:rPr>
                       <w:sz w:val="24"/>
                     </w:rPr>
-                    <w:t>Supervisor: Dr Michael Lones</w:t>
+                    <w:t xml:space="preserve">Supervisor: Dr Michael </w:t>
                   </w:r>
+                  <w:proofErr w:type="spellStart"/>
+                  <w:r>
+                    <w:rPr>
+                      <w:sz w:val="24"/>
+                    </w:rPr>
+                    <w:t>Lones</w:t>
+                  </w:r>
+                  <w:proofErr w:type="spellEnd"/>
                 </w:p>
                 <w:p>
                   <w:pPr>
@@ -4271,12 +4279,7 @@
         <w:pStyle w:val="ListParagraph"/>
       </w:pPr>
       <w:r>
-        <w:t xml:space="preserve">Evaluation is an important stage of software development and I plan to incorporate it into this project. I will assess what the created package provides </w:t>
-      </w:r>
-      <w:bookmarkStart w:id="4" w:name="_GoBack"/>
-      <w:bookmarkEnd w:id="4"/>
-      <w:r>
-        <w:t>and what could be added to it. I will also assess the performance of the package and suggest possible improvements</w:t>
+        <w:t>Evaluation is an important stage of software development and I plan to incorporate it into this project. I will assess what the created package provides and what could be added to it. I will also assess the performance of the package and suggest possible improvements</w:t>
       </w:r>
       <w:r>
         <w:t>.</w:t>
@@ -4287,24 +4290,24 @@
       <w:pPr>
         <w:pStyle w:val="Heading1"/>
       </w:pPr>
-      <w:bookmarkStart w:id="5" w:name="_Toc498363247"/>
+      <w:bookmarkStart w:id="4" w:name="_Toc498363247"/>
       <w:r>
         <w:lastRenderedPageBreak/>
         <w:t>Bio-inspired Computing</w:t>
       </w:r>
+      <w:bookmarkEnd w:id="4"/>
+    </w:p>
+    <w:p>
+      <w:pPr>
+        <w:pStyle w:val="Heading2"/>
+      </w:pPr>
+      <w:bookmarkStart w:id="5" w:name="_Toc498363248"/>
+      <w:r>
+        <w:t>Genetic Algorithms</w:t>
+      </w:r>
       <w:bookmarkEnd w:id="5"/>
     </w:p>
     <w:p>
-      <w:pPr>
-        <w:pStyle w:val="Heading2"/>
-      </w:pPr>
-      <w:bookmarkStart w:id="6" w:name="_Toc498363248"/>
-      <w:r>
-        <w:t>Genetic Algorithms</w:t>
-      </w:r>
-      <w:bookmarkEnd w:id="6"/>
-    </w:p>
-    <w:p>
       <w:r>
         <w:t>Genetic Algorithms (GAs) are an evolutionary search heuristic which takes inspiration from the process of natural selection</w:t>
       </w:r>
@@ -4384,7 +4387,15 @@
         <w:t xml:space="preserve"> and can help to expl</w:t>
       </w:r>
       <w:r>
-        <w:t>ore the search space quickly (Sivanandam &amp; Deepa, 2008)</w:t>
+        <w:t>ore the search space quickly (</w:t>
+      </w:r>
+      <w:proofErr w:type="spellStart"/>
+      <w:r>
+        <w:t>Sivanandam</w:t>
+      </w:r>
+      <w:proofErr w:type="spellEnd"/>
+      <w:r>
+        <w:t xml:space="preserve"> &amp; Deepa, 2008)</w:t>
       </w:r>
       <w:r>
         <w:t xml:space="preserve">. </w:t>
@@ -4454,8 +4465,13 @@
         <w:t>he performance of GA’</w:t>
       </w:r>
       <w:r>
-        <w:t>s are</w:t>
-      </w:r>
+        <w:t xml:space="preserve">s </w:t>
+      </w:r>
+      <w:proofErr w:type="gramStart"/>
+      <w:r>
+        <w:t>are</w:t>
+      </w:r>
+      <w:proofErr w:type="gramEnd"/>
       <w:r>
         <w:t xml:space="preserve"> reduced significantly in problems which have very high </w:t>
       </w:r>
@@ -4483,18 +4499,26 @@
       <w:pPr>
         <w:pStyle w:val="Heading2"/>
       </w:pPr>
-      <w:bookmarkStart w:id="7" w:name="_Toc498363249"/>
+      <w:bookmarkStart w:id="6" w:name="_Toc498363249"/>
       <w:r>
         <w:t>Cellular Automata</w:t>
       </w:r>
-      <w:bookmarkEnd w:id="7"/>
+      <w:bookmarkEnd w:id="6"/>
     </w:p>
     <w:p>
       <w:r>
         <w:t xml:space="preserve">Although </w:t>
       </w:r>
       <w:r>
-        <w:t xml:space="preserve">Cellular Automata (CA) were originally outlined by von Neumann and Stanislaw Ulam with the motivation of modelling </w:t>
+        <w:t xml:space="preserve">Cellular Automata (CA) were originally outlined by von Neumann and Stanislaw </w:t>
+      </w:r>
+      <w:proofErr w:type="spellStart"/>
+      <w:r>
+        <w:t>Ulam</w:t>
+      </w:r>
+      <w:proofErr w:type="spellEnd"/>
+      <w:r>
+        <w:t xml:space="preserve"> with the motivation of modelling </w:t>
       </w:r>
       <w:r>
         <w:t>biological se</w:t>
@@ -4506,7 +4530,15 @@
         <w:t xml:space="preserve"> they did not gain widespread interest until John Conway’s “Game</w:t>
       </w:r>
       <w:r>
-        <w:t xml:space="preserve"> of Life” was revealed in 1970 (Adamatzky, 2010)</w:t>
+        <w:t xml:space="preserve"> of Life” was revealed in 1970 (</w:t>
+      </w:r>
+      <w:proofErr w:type="spellStart"/>
+      <w:r>
+        <w:t>Adamatzky</w:t>
+      </w:r>
+      <w:proofErr w:type="spellEnd"/>
+      <w:r>
+        <w:t>, 2010)</w:t>
       </w:r>
       <w:r>
         <w:t xml:space="preserve">. </w:t>
@@ -4517,8 +4549,13 @@
       <w:r>
         <w:t xml:space="preserve"> are mathematical models consisting of simple components with local interactions (</w:t>
       </w:r>
-      <w:r>
-        <w:t xml:space="preserve">Navid &amp; Bagheri, 2013) </w:t>
+      <w:proofErr w:type="spellStart"/>
+      <w:r>
+        <w:t>Navid</w:t>
+      </w:r>
+      <w:proofErr w:type="spellEnd"/>
+      <w:r>
+        <w:t xml:space="preserve"> &amp; Bagheri, 2013) </w:t>
       </w:r>
       <w:r>
         <w:t>which are made up</w:t>
@@ -4614,7 +4651,15 @@
         <w:t xml:space="preserve"> such as in the Moore neighbourhood which applies to two-dimensional automata and is defined as the 8 cells surrou</w:t>
       </w:r>
       <w:r>
-        <w:t>nd a given cell (Adamatzky, 2010)</w:t>
+        <w:t>nd a given cell (</w:t>
+      </w:r>
+      <w:proofErr w:type="spellStart"/>
+      <w:r>
+        <w:t>Adamatzky</w:t>
+      </w:r>
+      <w:proofErr w:type="spellEnd"/>
+      <w:r>
+        <w:t>, 2010)</w:t>
       </w:r>
       <w:r>
         <w:t>.</w:t>
@@ -4623,7 +4668,15 @@
         <w:t xml:space="preserve"> Another common neighbourhood is the von Neumann neighbourhood</w:t>
       </w:r>
       <w:r>
-        <w:t xml:space="preserve"> (Weisstein, 2003) which uses the cells directly above, below, to the left, and to the right of a given cell.</w:t>
+        <w:t xml:space="preserve"> (</w:t>
+      </w:r>
+      <w:proofErr w:type="spellStart"/>
+      <w:r>
+        <w:t>Weisstein</w:t>
+      </w:r>
+      <w:proofErr w:type="spellEnd"/>
+      <w:r>
+        <w:t>, 2003) which uses the cells directly above, below, to the left, and to the right of a given cell.</w:t>
       </w:r>
       <w:r>
         <w:t xml:space="preserve"> The boundaries of the lattice need conditions to handle the problem where a cell's neighbourhood is out of bounds. A common way of handling this problem is to wr</w:t>
@@ -4641,7 +4694,15 @@
         <w:t>Cellular aut</w:t>
       </w:r>
       <w:r>
-        <w:t>omata can be used for the modelling of different processes. One such process is the spread of forest fires (Ghisu et al. 2015)</w:t>
+        <w:t>omata can be used for the modelling of different processes. One such process is the spread of forest fires (</w:t>
+      </w:r>
+      <w:proofErr w:type="spellStart"/>
+      <w:r>
+        <w:t>Ghisu</w:t>
+      </w:r>
+      <w:proofErr w:type="spellEnd"/>
+      <w:r>
+        <w:t xml:space="preserve"> et al. 2015)</w:t>
       </w:r>
       <w:r>
         <w:t>. Another is using them to generate random numbers that can be used in encryption (Sarkar, 2000).</w:t>
@@ -4651,14 +4712,14 @@
       <w:pPr>
         <w:pStyle w:val="Heading2"/>
       </w:pPr>
-      <w:bookmarkStart w:id="8" w:name="_Toc498363250"/>
+      <w:bookmarkStart w:id="7" w:name="_Toc498363250"/>
       <w:r>
         <w:t xml:space="preserve">Artificial </w:t>
       </w:r>
       <w:r>
         <w:t>Neural Networks</w:t>
       </w:r>
-      <w:bookmarkEnd w:id="8"/>
+      <w:bookmarkEnd w:id="7"/>
     </w:p>
     <w:p>
       <w:r>
@@ -4692,7 +4753,15 @@
         <w:t>l</w:t>
       </w:r>
       <w:r>
-        <w:t xml:space="preserve"> and Norvig (2009) formally define them as </w:t>
+        <w:t xml:space="preserve"> and </w:t>
+      </w:r>
+      <w:proofErr w:type="spellStart"/>
+      <w:r>
+        <w:t>Norvig</w:t>
+      </w:r>
+      <w:proofErr w:type="spellEnd"/>
+      <w:r>
+        <w:t xml:space="preserve"> (2009) formally define them as </w:t>
       </w:r>
       <w:r>
         <w:t xml:space="preserve">collections of </w:t>
@@ -4716,7 +4785,15 @@
         <w:t>l</w:t>
       </w:r>
       <w:r>
-        <w:t xml:space="preserve"> and Norvig (2009) also explain how this node definition can be connected to form a network. There are two main options which are feed-forward networks and recurrent networks. A feed-forward network’s connections form a directed acyclic graph as the nodes can only send information forward.</w:t>
+        <w:t xml:space="preserve"> and </w:t>
+      </w:r>
+      <w:proofErr w:type="spellStart"/>
+      <w:r>
+        <w:t>Norvig</w:t>
+      </w:r>
+      <w:proofErr w:type="spellEnd"/>
+      <w:r>
+        <w:t xml:space="preserve"> (2009) also explain how this node definition can be connected to form a network. There are two main options which are feed-forward networks and recurrent networks. A feed-forward network’s connections form a directed acyclic graph as the nodes can only send information forward.</w:t>
       </w:r>
       <w:r>
         <w:t xml:space="preserve"> Nodes in a recurrent network receive their output values as inputs which allows them to support short-term memory.</w:t>
@@ -4732,7 +4809,7 @@
         </w:rPr>
         <w:lastRenderedPageBreak/>
         <w:pict>
-          <v:shape id="_x0000_s1042" type="#_x0000_t202" style="position:absolute;margin-left:228.35pt;margin-top:132.2pt;width:222.8pt;height:31.2pt;z-index:251659776" stroked="f">
+          <v:shape id="_x0000_s1042" type="#_x0000_t202" style="position:absolute;margin-left:228.35pt;margin-top:132.2pt;width:222.8pt;height:31.2pt;z-index:251661312" stroked="f">
             <v:textbox style="mso-next-textbox:#_x0000_s1042;mso-fit-shape-to-text:t" inset="0,0,0,0">
               <w:txbxContent>
                 <w:p>
@@ -4747,14 +4824,27 @@
                   <w:r>
                     <w:t xml:space="preserve">Figure </w:t>
                   </w:r>
-                  <w:fldSimple w:instr=" STYLEREF 1 \s ">
-                    <w:r>
-                      <w:rPr>
-                        <w:noProof/>
-                      </w:rPr>
-                      <w:t>2</w:t>
-                    </w:r>
-                  </w:fldSimple>
+                  <w:r>
+                    <w:fldChar w:fldCharType="begin"/>
+                  </w:r>
+                  <w:r>
+                    <w:instrText xml:space="preserve"> STYLEREF 1 \s </w:instrText>
+                  </w:r>
+                  <w:r>
+                    <w:fldChar w:fldCharType="separate"/>
+                  </w:r>
+                  <w:r>
+                    <w:rPr>
+                      <w:noProof/>
+                    </w:rPr>
+                    <w:t>2</w:t>
+                  </w:r>
+                  <w:r>
+                    <w:rPr>
+                      <w:noProof/>
+                    </w:rPr>
+                    <w:fldChar w:fldCharType="end"/>
+                  </w:r>
                   <w:r>
                     <w:noBreakHyphen/>
                     <w:t>2</w:t>
@@ -4778,7 +4868,7 @@
           <w:lang w:eastAsia="en-GB"/>
         </w:rPr>
         <w:drawing>
-          <wp:anchor distT="0" distB="0" distL="114300" distR="114300" simplePos="0" relativeHeight="251649536" behindDoc="0" locked="0" layoutInCell="1" allowOverlap="1">
+          <wp:anchor distT="0" distB="0" distL="114300" distR="114300" simplePos="0" relativeHeight="251648000" behindDoc="0" locked="0" layoutInCell="1" allowOverlap="1">
             <wp:simplePos x="0" y="0"/>
             <wp:positionH relativeFrom="column">
               <wp:posOffset>2854325</wp:posOffset>
@@ -4845,7 +4935,7 @@
           <w:noProof/>
         </w:rPr>
         <w:pict>
-          <v:shape id="_x0000_s1041" type="#_x0000_t202" style="position:absolute;margin-left:26.3pt;margin-top:132.2pt;width:193.6pt;height:31.2pt;z-index:251658752;mso-position-horizontal-relative:text;mso-position-vertical-relative:text" stroked="f">
+          <v:shape id="_x0000_s1041" type="#_x0000_t202" style="position:absolute;margin-left:26.3pt;margin-top:132.2pt;width:193.6pt;height:31.2pt;z-index:251660288;mso-position-horizontal-relative:text;mso-position-vertical-relative:text" stroked="f">
             <v:textbox style="mso-next-textbox:#_x0000_s1041;mso-fit-shape-to-text:t" inset="0,0,0,0">
               <w:txbxContent>
                 <w:p>
@@ -4860,14 +4950,27 @@
                   <w:r>
                     <w:t xml:space="preserve">Figure </w:t>
                   </w:r>
-                  <w:fldSimple w:instr=" STYLEREF 1 \s ">
-                    <w:r>
-                      <w:rPr>
-                        <w:noProof/>
-                      </w:rPr>
-                      <w:t>2</w:t>
-                    </w:r>
-                  </w:fldSimple>
+                  <w:r>
+                    <w:fldChar w:fldCharType="begin"/>
+                  </w:r>
+                  <w:r>
+                    <w:instrText xml:space="preserve"> STYLEREF 1 \s </w:instrText>
+                  </w:r>
+                  <w:r>
+                    <w:fldChar w:fldCharType="separate"/>
+                  </w:r>
+                  <w:r>
+                    <w:rPr>
+                      <w:noProof/>
+                    </w:rPr>
+                    <w:t>2</w:t>
+                  </w:r>
+                  <w:r>
+                    <w:rPr>
+                      <w:noProof/>
+                    </w:rPr>
+                    <w:fldChar w:fldCharType="end"/>
+                  </w:r>
                   <w:r>
                     <w:noBreakHyphen/>
                     <w:t>1: An example of a feed-forward neural network topology</w:t>
@@ -4885,7 +4988,7 @@
           <w:lang w:eastAsia="en-GB"/>
         </w:rPr>
         <w:drawing>
-          <wp:anchor distT="0" distB="0" distL="114300" distR="114300" simplePos="0" relativeHeight="251652608" behindDoc="0" locked="0" layoutInCell="1" allowOverlap="1">
+          <wp:anchor distT="0" distB="0" distL="114300" distR="114300" simplePos="0" relativeHeight="251649024" behindDoc="0" locked="0" layoutInCell="1" allowOverlap="1">
             <wp:simplePos x="0" y="0"/>
             <wp:positionH relativeFrom="column">
               <wp:posOffset>102739</wp:posOffset>
@@ -4972,42 +5075,63 @@
       <w:pPr>
         <w:pStyle w:val="Heading2"/>
       </w:pPr>
-      <w:bookmarkStart w:id="9" w:name="_Toc498363251"/>
+      <w:bookmarkStart w:id="8" w:name="_Toc498363251"/>
       <w:r>
         <w:t>Swarm Intelligence</w:t>
       </w:r>
+      <w:bookmarkEnd w:id="8"/>
+    </w:p>
+    <w:p>
+      <w:r>
+        <w:t>Swarm Intelligence is an area of algorithms which have gained a lot of popularity due to their versatility and their efficiency in solving nonlinear design problems (</w:t>
+      </w:r>
+      <w:r>
+        <w:t>Yang</w:t>
+      </w:r>
+      <w:r>
+        <w:t xml:space="preserve"> &amp; </w:t>
+      </w:r>
+      <w:proofErr w:type="spellStart"/>
+      <w:r>
+        <w:t>Karamanoglu</w:t>
+      </w:r>
+      <w:proofErr w:type="spellEnd"/>
+      <w:r>
+        <w:t>, 2013).</w:t>
+      </w:r>
+      <w:r>
+        <w:t xml:space="preserve"> I will cover two of the main swarm intelligence algorithms, namely Ant Colony Optimisation (ACO) and Particle Swarm Optimisation. </w:t>
+      </w:r>
+    </w:p>
+    <w:p>
+      <w:pPr>
+        <w:pStyle w:val="Heading3"/>
+      </w:pPr>
+      <w:bookmarkStart w:id="9" w:name="_Toc498363252"/>
+      <w:r>
+        <w:t>Ant Colony Optimisation</w:t>
+      </w:r>
       <w:bookmarkEnd w:id="9"/>
     </w:p>
     <w:p>
       <w:r>
-        <w:t>Swarm Intelligence is an area of algorithms which have gained a lot of popularity due to their versatility and their efficiency in solving nonlinear design problems (</w:t>
-      </w:r>
-      <w:r>
-        <w:t>Yang</w:t>
-      </w:r>
-      <w:r>
-        <w:t xml:space="preserve"> &amp; Karamanoglu, 2013).</w:t>
-      </w:r>
-      <w:r>
-        <w:t xml:space="preserve"> I will cover two of the main swarm intelligence algorithms, namely Ant Colony Optimisation (ACO) and Particle Swarm Optimisation. </w:t>
-      </w:r>
-    </w:p>
-    <w:p>
-      <w:pPr>
-        <w:pStyle w:val="Heading3"/>
-      </w:pPr>
-      <w:bookmarkStart w:id="10" w:name="_Toc498363252"/>
-      <w:r>
-        <w:t>Ant Colony Optimisation</w:t>
-      </w:r>
-      <w:bookmarkEnd w:id="10"/>
-    </w:p>
-    <w:p>
-      <w:r>
         <w:t>This algorithm takes inspiration from real ant colonies. Ants use pheromone to mark paths leading to food to communicate its location indirectly to other ants (</w:t>
       </w:r>
-      <w:r>
-        <w:t xml:space="preserve">Khushaba et al. 2008). Khushaba et al. (2008) continue to explain the behaviour of ants foraging for food. The amount of pheromone deposited depends on the distance to the food source, and the quality and quantity of the food source. </w:t>
+      <w:proofErr w:type="spellStart"/>
+      <w:r>
+        <w:t>Khushaba</w:t>
+      </w:r>
+      <w:proofErr w:type="spellEnd"/>
+      <w:r>
+        <w:t xml:space="preserve"> et al. 2008). </w:t>
+      </w:r>
+      <w:proofErr w:type="spellStart"/>
+      <w:r>
+        <w:t>Khushaba</w:t>
+      </w:r>
+      <w:proofErr w:type="spellEnd"/>
+      <w:r>
+        <w:t xml:space="preserve"> et al. (2008) continue to explain the behaviour of ants foraging for food. The amount of pheromone deposited depends on the distance to the food source, and the quality and quantity of the food source. </w:t>
       </w:r>
       <w:r>
         <w:t xml:space="preserve">The paths that are shorter are visited more on average due to more pheromone existing on the path. After a </w:t>
@@ -5044,7 +5168,15 @@
         <w:t xml:space="preserve">. </w:t>
       </w:r>
       <w:r>
-        <w:t>The quality of a solution to a problem can be modelled as the concentration of pheromone on a path according to (Yang &amp; Karamanoglu, 2013). Due to the solution being modelled this way, the algorithm generally produces routes and paths evident from their higher concentrations, thus ant algorithms are well suited to discrete optimisation problems.</w:t>
+        <w:t xml:space="preserve">The quality of a solution to a problem can be modelled as the concentration of pheromone on a path according to (Yang &amp; </w:t>
+      </w:r>
+      <w:proofErr w:type="spellStart"/>
+      <w:r>
+        <w:t>Karamanoglu</w:t>
+      </w:r>
+      <w:proofErr w:type="spellEnd"/>
+      <w:r>
+        <w:t>, 2013). Due to the solution being modelled this way, the algorithm generally produces routes and paths evident from their higher concentrations, thus ant algorithms are well suited to discrete optimisation problems.</w:t>
       </w:r>
     </w:p>
     <w:p>
@@ -5057,10 +5189,26 @@
         <w:t>The</w:t>
       </w:r>
       <w:r>
-        <w:t xml:space="preserve"> ACO was originally used to solve the Travelling Salesman Problem and was effective at finding good solutions (Khushaba et al. 2008). ACO has been applied as a searching method within feature selection problems</w:t>
-      </w:r>
-      <w:r>
-        <w:t xml:space="preserve"> namely in areas of face and speech recognition problems (Khushaba et al. 2008).</w:t>
+        <w:t xml:space="preserve"> ACO was originally used to solve the Travelling Salesman Problem and was effective at finding good solutions (</w:t>
+      </w:r>
+      <w:proofErr w:type="spellStart"/>
+      <w:r>
+        <w:t>Khushaba</w:t>
+      </w:r>
+      <w:proofErr w:type="spellEnd"/>
+      <w:r>
+        <w:t xml:space="preserve"> et al. 2008). ACO has been applied as a searching method within feature selection problems</w:t>
+      </w:r>
+      <w:r>
+        <w:t xml:space="preserve"> namely in areas of face and speech recognition problems (</w:t>
+      </w:r>
+      <w:proofErr w:type="spellStart"/>
+      <w:r>
+        <w:t>Khushaba</w:t>
+      </w:r>
+      <w:proofErr w:type="spellEnd"/>
+      <w:r>
+        <w:t xml:space="preserve"> et al. 2008).</w:t>
       </w:r>
       <w:r>
         <w:t xml:space="preserve"> Feature selection </w:t>
@@ -5069,7 +5217,15 @@
         <w:t>is the process of reducing data with high dimensions into a lower dimension while keeping as close to the same amount of information as possible</w:t>
       </w:r>
       <w:r>
-        <w:t xml:space="preserve"> (Khan &amp; Baig, 2015)</w:t>
+        <w:t xml:space="preserve"> (Khan &amp; </w:t>
+      </w:r>
+      <w:proofErr w:type="spellStart"/>
+      <w:r>
+        <w:t>Baig</w:t>
+      </w:r>
+      <w:proofErr w:type="spellEnd"/>
+      <w:r>
+        <w:t>, 2015)</w:t>
       </w:r>
       <w:r>
         <w:t>.</w:t>
@@ -5079,11 +5235,11 @@
       <w:pPr>
         <w:pStyle w:val="Heading3"/>
       </w:pPr>
-      <w:bookmarkStart w:id="11" w:name="_Toc498363253"/>
+      <w:bookmarkStart w:id="10" w:name="_Toc498363253"/>
       <w:r>
         <w:t>Particle Swarm Optimisation</w:t>
       </w:r>
-      <w:bookmarkEnd w:id="11"/>
+      <w:bookmarkEnd w:id="10"/>
     </w:p>
     <w:p>
       <w:r>
@@ -5220,11 +5376,11 @@
       <w:pPr>
         <w:pStyle w:val="Heading2"/>
       </w:pPr>
-      <w:bookmarkStart w:id="12" w:name="_Toc498363254"/>
+      <w:bookmarkStart w:id="11" w:name="_Toc498363254"/>
       <w:r>
         <w:t>Genetic Programming</w:t>
       </w:r>
-      <w:bookmarkEnd w:id="12"/>
+      <w:bookmarkEnd w:id="11"/>
     </w:p>
     <w:p>
       <w:r>
@@ -5251,8 +5407,13 @@
       <w:r>
         <w:t xml:space="preserve"> </w:t>
       </w:r>
-      <w:r>
-        <w:t>Koza (199</w:t>
+      <w:proofErr w:type="spellStart"/>
+      <w:r>
+        <w:t>Koza</w:t>
+      </w:r>
+      <w:proofErr w:type="spellEnd"/>
+      <w:r>
+        <w:t xml:space="preserve"> (199</w:t>
       </w:r>
       <w:r>
         <w:t>2</w:t>
@@ -5297,8 +5458,13 @@
       <w:r>
         <w:t xml:space="preserve">the variables and constants allowed in the program. The collection of terminals is called the terminal set. </w:t>
       </w:r>
-      <w:r>
-        <w:t>Koza (199</w:t>
+      <w:proofErr w:type="spellStart"/>
+      <w:r>
+        <w:t>Koza</w:t>
+      </w:r>
+      <w:proofErr w:type="spellEnd"/>
+      <w:r>
+        <w:t xml:space="preserve"> (199</w:t>
       </w:r>
       <w:r>
         <w:t>2</w:t>
@@ -5317,15 +5483,23 @@
       <w:pPr>
         <w:pStyle w:val="Heading3"/>
       </w:pPr>
-      <w:bookmarkStart w:id="13" w:name="_Toc498363255"/>
+      <w:bookmarkStart w:id="12" w:name="_Toc498363255"/>
       <w:r>
         <w:t>Tree-based Genetic Programming</w:t>
       </w:r>
-      <w:bookmarkEnd w:id="13"/>
-    </w:p>
-    <w:p>
-      <w:r>
-        <w:t xml:space="preserve">In tree-based GP, programs are expressed in the form of parse trees or abstract syntax trees. The internal nodes of the tree are elements taken from the defined function set and the leaf nodes are elements taken from the terminal set. For example </w:t>
+      <w:bookmarkEnd w:id="12"/>
+    </w:p>
+    <w:p>
+      <w:r>
+        <w:t xml:space="preserve">In tree-based GP, programs are expressed in the form of parse trees or abstract syntax trees. The internal nodes of the tree are elements taken from the defined function set and the leaf nodes are elements taken from the terminal set. For </w:t>
+      </w:r>
+      <w:proofErr w:type="gramStart"/>
+      <w:r>
+        <w:t>example</w:t>
+      </w:r>
+      <w:proofErr w:type="gramEnd"/>
+      <w:r>
+        <w:t xml:space="preserve"> </w:t>
       </w:r>
       <w:r>
         <w:t xml:space="preserve">a tree built using </w:t>
@@ -5396,11 +5570,11 @@
       <w:pPr>
         <w:pStyle w:val="Heading3"/>
       </w:pPr>
-      <w:bookmarkStart w:id="14" w:name="_Toc498363256"/>
+      <w:bookmarkStart w:id="13" w:name="_Toc498363256"/>
       <w:r>
         <w:t>Initialisation of the Population</w:t>
       </w:r>
-      <w:bookmarkEnd w:id="14"/>
+      <w:bookmarkEnd w:id="13"/>
     </w:p>
     <w:p>
       <w:r>
@@ -5447,7 +5621,7 @@
           <w:noProof/>
         </w:rPr>
         <w:pict>
-          <v:shape id="_x0000_s1044" type="#_x0000_t202" style="position:absolute;margin-left:-.25pt;margin-top:177.1pt;width:228.3pt;height:20.95pt;z-index:251660800;visibility:visible;mso-wrap-distance-top:3.6pt;mso-wrap-distance-bottom:3.6pt;mso-position-horizontal-relative:text;mso-position-vertical-relative:text;mso-width-relative:margin;mso-height-relative:margin" stroked="f">
+          <v:shape id="_x0000_s1044" type="#_x0000_t202" style="position:absolute;margin-left:-.25pt;margin-top:177.1pt;width:228.3pt;height:20.95pt;z-index:251662336;visibility:visible;mso-wrap-distance-top:3.6pt;mso-wrap-distance-bottom:3.6pt;mso-position-horizontal-relative:text;mso-position-vertical-relative:text;mso-width-relative:margin;mso-height-relative:margin" stroked="f">
             <v:textbox style="mso-next-textbox:#_x0000_s1044">
               <w:txbxContent>
                 <w:p>
@@ -5458,14 +5632,27 @@
                   <w:r>
                     <w:t xml:space="preserve">Figure </w:t>
                   </w:r>
-                  <w:fldSimple w:instr=" STYLEREF 1 \s ">
-                    <w:r>
-                      <w:rPr>
-                        <w:noProof/>
-                      </w:rPr>
-                      <w:t>2</w:t>
-                    </w:r>
-                  </w:fldSimple>
+                  <w:r>
+                    <w:fldChar w:fldCharType="begin"/>
+                  </w:r>
+                  <w:r>
+                    <w:instrText xml:space="preserve"> STYLEREF 1 \s </w:instrText>
+                  </w:r>
+                  <w:r>
+                    <w:fldChar w:fldCharType="separate"/>
+                  </w:r>
+                  <w:r>
+                    <w:rPr>
+                      <w:noProof/>
+                    </w:rPr>
+                    <w:t>2</w:t>
+                  </w:r>
+                  <w:r>
+                    <w:rPr>
+                      <w:noProof/>
+                    </w:rPr>
+                    <w:fldChar w:fldCharType="end"/>
+                  </w:r>
                   <w:r>
                     <w:noBreakHyphen/>
                     <w:t>3: A tree built using the full method</w:t>
@@ -5487,7 +5674,7 @@
           <w:noProof/>
         </w:rPr>
         <w:pict>
-          <v:shape id="_x0000_s1045" type="#_x0000_t202" style="position:absolute;margin-left:222.75pt;margin-top:177.1pt;width:228.3pt;height:20.95pt;z-index:251661824;visibility:visible;mso-wrap-distance-top:3.6pt;mso-wrap-distance-bottom:3.6pt;mso-position-horizontal-relative:text;mso-position-vertical-relative:text;mso-width-relative:margin;mso-height-relative:margin" stroked="f">
+          <v:shape id="_x0000_s1045" type="#_x0000_t202" style="position:absolute;margin-left:222.75pt;margin-top:177.1pt;width:228.3pt;height:20.95pt;z-index:251663360;visibility:visible;mso-wrap-distance-top:3.6pt;mso-wrap-distance-bottom:3.6pt;mso-position-horizontal-relative:text;mso-position-vertical-relative:text;mso-width-relative:margin;mso-height-relative:margin" stroked="f">
             <v:textbox style="mso-next-textbox:#_x0000_s1045">
               <w:txbxContent>
                 <w:p>
@@ -5498,14 +5685,27 @@
                   <w:r>
                     <w:t xml:space="preserve">Figure </w:t>
                   </w:r>
-                  <w:fldSimple w:instr=" STYLEREF 1 \s ">
-                    <w:r>
-                      <w:rPr>
-                        <w:noProof/>
-                      </w:rPr>
-                      <w:t>2</w:t>
-                    </w:r>
-                  </w:fldSimple>
+                  <w:r>
+                    <w:fldChar w:fldCharType="begin"/>
+                  </w:r>
+                  <w:r>
+                    <w:instrText xml:space="preserve"> STYLEREF 1 \s </w:instrText>
+                  </w:r>
+                  <w:r>
+                    <w:fldChar w:fldCharType="separate"/>
+                  </w:r>
+                  <w:r>
+                    <w:rPr>
+                      <w:noProof/>
+                    </w:rPr>
+                    <w:t>2</w:t>
+                  </w:r>
+                  <w:r>
+                    <w:rPr>
+                      <w:noProof/>
+                    </w:rPr>
+                    <w:fldChar w:fldCharType="end"/>
+                  </w:r>
                   <w:r>
                     <w:noBreakHyphen/>
                     <w:t>4: A tree built using the grow method</w:t>
@@ -5528,7 +5728,7 @@
           <w:lang w:eastAsia="en-GB"/>
         </w:rPr>
         <w:drawing>
-          <wp:anchor distT="0" distB="0" distL="114300" distR="114300" simplePos="0" relativeHeight="251655680" behindDoc="0" locked="0" layoutInCell="1" allowOverlap="1" wp14:anchorId="677FA601">
+          <wp:anchor distT="0" distB="0" distL="114300" distR="114300" simplePos="0" relativeHeight="251650048" behindDoc="0" locked="0" layoutInCell="1" allowOverlap="1" wp14:anchorId="677FA601">
             <wp:simplePos x="0" y="0"/>
             <wp:positionH relativeFrom="column">
               <wp:posOffset>3473450</wp:posOffset>
@@ -5596,7 +5796,7 @@
           <w:lang w:eastAsia="en-GB"/>
         </w:rPr>
         <w:drawing>
-          <wp:anchor distT="0" distB="0" distL="114300" distR="114300" simplePos="0" relativeHeight="251658752" behindDoc="0" locked="0" layoutInCell="1" allowOverlap="1">
+          <wp:anchor distT="0" distB="0" distL="114300" distR="114300" simplePos="0" relativeHeight="251651072" behindDoc="0" locked="0" layoutInCell="1" allowOverlap="1">
             <wp:simplePos x="0" y="0"/>
             <wp:positionH relativeFrom="column">
               <wp:posOffset>329850</wp:posOffset>
@@ -5671,8 +5871,13 @@
       <w:r>
         <w:t xml:space="preserve">As Poli et al. (2008) state, the full and grow methods do not provide a wide array of tree shapes and sizes. </w:t>
       </w:r>
-      <w:r>
-        <w:t>Koza (1992) defines a method to combat this problem called ramped half-and-half. The method incorporates both the full and grow methods and is useful because often in GP the size or shape of the ideal solution is not known in advance. A maximum depth is still used but th</w:t>
+      <w:proofErr w:type="spellStart"/>
+      <w:r>
+        <w:t>Koza</w:t>
+      </w:r>
+      <w:proofErr w:type="spellEnd"/>
+      <w:r>
+        <w:t xml:space="preserve"> (1992) defines a method to combat this problem called ramped half-and-half. The method incorporates both the full and grow methods and is useful because often in GP the size or shape of the ideal solution is not known in advance. A maximum depth is still used but th</w:t>
       </w:r>
       <w:r>
         <w:t>is time a range of depths from two</w:t>
@@ -5697,11 +5902,11 @@
       <w:r>
         <w:t xml:space="preserve"> </w:t>
       </w:r>
-      <w:bookmarkStart w:id="15" w:name="_Toc498363257"/>
+      <w:bookmarkStart w:id="14" w:name="_Toc498363257"/>
       <w:r>
         <w:t>Operators in GP</w:t>
       </w:r>
-      <w:bookmarkEnd w:id="15"/>
+      <w:bookmarkEnd w:id="14"/>
     </w:p>
     <w:p>
       <w:r>
@@ -5770,11 +5975,11 @@
       <w:pPr>
         <w:pStyle w:val="Heading3"/>
       </w:pPr>
-      <w:bookmarkStart w:id="16" w:name="_Toc498363258"/>
+      <w:bookmarkStart w:id="15" w:name="_Toc498363258"/>
       <w:r>
         <w:t>Problems with Tree-Based Representation</w:t>
       </w:r>
-      <w:bookmarkEnd w:id="16"/>
+      <w:bookmarkEnd w:id="15"/>
     </w:p>
     <w:p>
       <w:r>
@@ -5782,7 +5987,7 @@
           <w:noProof/>
         </w:rPr>
         <w:drawing>
-          <wp:anchor distT="0" distB="0" distL="114300" distR="114300" simplePos="0" relativeHeight="251661824" behindDoc="0" locked="0" layoutInCell="1" allowOverlap="1">
+          <wp:anchor distT="0" distB="0" distL="114300" distR="114300" simplePos="0" relativeHeight="251652096" behindDoc="0" locked="0" layoutInCell="1" allowOverlap="1">
             <wp:simplePos x="0" y="0"/>
             <wp:positionH relativeFrom="column">
               <wp:posOffset>1891600</wp:posOffset>
@@ -5843,7 +6048,7 @@
           <w:noProof/>
         </w:rPr>
         <w:pict>
-          <v:shape id="_x0000_s1046" type="#_x0000_t202" style="position:absolute;margin-left:72.45pt;margin-top:322.5pt;width:306.3pt;height:20.7pt;z-index:251662848;visibility:visible;mso-wrap-distance-top:3.6pt;mso-wrap-distance-bottom:3.6pt;mso-position-horizontal-relative:text;mso-position-vertical-relative:text;mso-width-relative:margin;mso-height-relative:margin" stroked="f">
+          <v:shape id="_x0000_s1046" type="#_x0000_t202" style="position:absolute;margin-left:72.45pt;margin-top:322.5pt;width:306.3pt;height:20.7pt;z-index:251664384;visibility:visible;mso-wrap-distance-top:3.6pt;mso-wrap-distance-bottom:3.6pt;mso-position-horizontal-relative:text;mso-position-vertical-relative:text;mso-width-relative:margin;mso-height-relative:margin" stroked="f">
             <v:textbox>
               <w:txbxContent>
                 <w:p>
@@ -5854,14 +6059,27 @@
                   <w:r>
                     <w:t xml:space="preserve">Figure </w:t>
                   </w:r>
-                  <w:fldSimple w:instr=" STYLEREF 1 \s ">
-                    <w:r>
-                      <w:rPr>
-                        <w:noProof/>
-                      </w:rPr>
-                      <w:t>2</w:t>
-                    </w:r>
-                  </w:fldSimple>
+                  <w:r>
+                    <w:fldChar w:fldCharType="begin"/>
+                  </w:r>
+                  <w:r>
+                    <w:instrText xml:space="preserve"> STYLEREF 1 \s </w:instrText>
+                  </w:r>
+                  <w:r>
+                    <w:fldChar w:fldCharType="separate"/>
+                  </w:r>
+                  <w:r>
+                    <w:rPr>
+                      <w:noProof/>
+                    </w:rPr>
+                    <w:t>2</w:t>
+                  </w:r>
+                  <w:r>
+                    <w:rPr>
+                      <w:noProof/>
+                    </w:rPr>
+                    <w:fldChar w:fldCharType="end"/>
+                  </w:r>
                   <w:r>
                     <w:noBreakHyphen/>
                     <w:t xml:space="preserve">5: A tree with two subtrees containing </w:t>
@@ -5956,11 +6174,11 @@
       <w:pPr>
         <w:pStyle w:val="Heading3"/>
       </w:pPr>
-      <w:bookmarkStart w:id="17" w:name="_Toc498363259"/>
+      <w:bookmarkStart w:id="16" w:name="_Toc498363259"/>
       <w:r>
         <w:t>Other Types of Genetic Programming</w:t>
       </w:r>
-      <w:bookmarkEnd w:id="17"/>
+      <w:bookmarkEnd w:id="16"/>
     </w:p>
     <w:p>
       <w:r>
@@ -6007,22 +6225,22 @@
       <w:pPr>
         <w:pStyle w:val="Heading1"/>
       </w:pPr>
-      <w:bookmarkStart w:id="18" w:name="_Toc498363260"/>
+      <w:bookmarkStart w:id="17" w:name="_Toc498363260"/>
       <w:r>
         <w:lastRenderedPageBreak/>
         <w:t>Availability of Bio-inspired Algorithms in R</w:t>
       </w:r>
+      <w:bookmarkEnd w:id="17"/>
+    </w:p>
+    <w:p>
+      <w:pPr>
+        <w:pStyle w:val="Heading2"/>
+      </w:pPr>
+      <w:bookmarkStart w:id="18" w:name="_Toc498363261"/>
+      <w:r>
+        <w:t>Genetic Algorithms</w:t>
+      </w:r>
       <w:bookmarkEnd w:id="18"/>
-    </w:p>
-    <w:p>
-      <w:pPr>
-        <w:pStyle w:val="Heading2"/>
-      </w:pPr>
-      <w:bookmarkStart w:id="19" w:name="_Toc498363261"/>
-      <w:r>
-        <w:t>Genetic Algorithms</w:t>
-      </w:r>
-      <w:bookmarkEnd w:id="19"/>
     </w:p>
     <w:p>
       <w:r>
@@ -6098,9 +6316,11 @@
             <w:tcW w:w="1951" w:type="dxa"/>
           </w:tcPr>
           <w:p>
+            <w:proofErr w:type="spellStart"/>
             <w:r>
               <w:t>ga</w:t>
             </w:r>
+            <w:proofErr w:type="spellEnd"/>
           </w:p>
         </w:tc>
         <w:tc>
@@ -6153,9 +6373,11 @@
             <w:tcW w:w="1951" w:type="dxa"/>
           </w:tcPr>
           <w:p>
+            <w:proofErr w:type="spellStart"/>
             <w:r>
               <w:t>genalg</w:t>
             </w:r>
+            <w:proofErr w:type="spellEnd"/>
           </w:p>
         </w:tc>
         <w:tc>
@@ -6195,25 +6417,51 @@
       <w:r>
         <w:t xml:space="preserve">Table </w:t>
       </w:r>
-      <w:fldSimple w:instr=" STYLEREF 1 \s ">
-        <w:r>
-          <w:rPr>
-            <w:noProof/>
-          </w:rPr>
-          <w:t>3</w:t>
-        </w:r>
-      </w:fldSimple>
+      <w:r>
+        <w:fldChar w:fldCharType="begin"/>
+      </w:r>
+      <w:r>
+        <w:instrText xml:space="preserve"> STYLEREF 1 \s </w:instrText>
+      </w:r>
+      <w:r>
+        <w:fldChar w:fldCharType="separate"/>
+      </w:r>
+      <w:r>
+        <w:rPr>
+          <w:noProof/>
+        </w:rPr>
+        <w:t>3</w:t>
+      </w:r>
+      <w:r>
+        <w:rPr>
+          <w:noProof/>
+        </w:rPr>
+        <w:fldChar w:fldCharType="end"/>
+      </w:r>
       <w:r>
         <w:noBreakHyphen/>
       </w:r>
-      <w:fldSimple w:instr=" SEQ Table \* ARABIC \s 1 ">
-        <w:r>
-          <w:rPr>
-            <w:noProof/>
-          </w:rPr>
-          <w:t>1</w:t>
-        </w:r>
-      </w:fldSimple>
+      <w:r>
+        <w:fldChar w:fldCharType="begin"/>
+      </w:r>
+      <w:r>
+        <w:instrText xml:space="preserve"> SEQ Table \* ARABIC \s 1 </w:instrText>
+      </w:r>
+      <w:r>
+        <w:fldChar w:fldCharType="separate"/>
+      </w:r>
+      <w:r>
+        <w:rPr>
+          <w:noProof/>
+        </w:rPr>
+        <w:t>1</w:t>
+      </w:r>
+      <w:r>
+        <w:rPr>
+          <w:noProof/>
+        </w:rPr>
+        <w:fldChar w:fldCharType="end"/>
+      </w:r>
       <w:r>
         <w:t>: Packages providing access to genetic algorithms</w:t>
       </w:r>
@@ -6222,11 +6470,11 @@
       <w:pPr>
         <w:pStyle w:val="Heading2"/>
       </w:pPr>
-      <w:bookmarkStart w:id="20" w:name="_Toc498363262"/>
+      <w:bookmarkStart w:id="19" w:name="_Toc498363262"/>
       <w:r>
         <w:t>Cellular Automata</w:t>
       </w:r>
-      <w:bookmarkEnd w:id="20"/>
+      <w:bookmarkEnd w:id="19"/>
     </w:p>
     <w:p>
       <w:r>
@@ -6296,9 +6544,11 @@
             <w:tcW w:w="2130" w:type="dxa"/>
           </w:tcPr>
           <w:p>
+            <w:proofErr w:type="spellStart"/>
             <w:r>
               <w:t>CellularAutomaton</w:t>
             </w:r>
+            <w:proofErr w:type="spellEnd"/>
           </w:p>
         </w:tc>
         <w:tc>
@@ -6338,25 +6588,51 @@
       <w:r>
         <w:t xml:space="preserve">Table </w:t>
       </w:r>
-      <w:fldSimple w:instr=" STYLEREF 1 \s ">
-        <w:r>
-          <w:rPr>
-            <w:noProof/>
-          </w:rPr>
-          <w:t>3</w:t>
-        </w:r>
-      </w:fldSimple>
+      <w:r>
+        <w:fldChar w:fldCharType="begin"/>
+      </w:r>
+      <w:r>
+        <w:instrText xml:space="preserve"> STYLEREF 1 \s </w:instrText>
+      </w:r>
+      <w:r>
+        <w:fldChar w:fldCharType="separate"/>
+      </w:r>
+      <w:r>
+        <w:rPr>
+          <w:noProof/>
+        </w:rPr>
+        <w:t>3</w:t>
+      </w:r>
+      <w:r>
+        <w:rPr>
+          <w:noProof/>
+        </w:rPr>
+        <w:fldChar w:fldCharType="end"/>
+      </w:r>
       <w:r>
         <w:noBreakHyphen/>
       </w:r>
-      <w:fldSimple w:instr=" SEQ Table \* ARABIC \s 1 ">
-        <w:r>
-          <w:rPr>
-            <w:noProof/>
-          </w:rPr>
-          <w:t>2</w:t>
-        </w:r>
-      </w:fldSimple>
+      <w:r>
+        <w:fldChar w:fldCharType="begin"/>
+      </w:r>
+      <w:r>
+        <w:instrText xml:space="preserve"> SEQ Table \* ARABIC \s 1 </w:instrText>
+      </w:r>
+      <w:r>
+        <w:fldChar w:fldCharType="separate"/>
+      </w:r>
+      <w:r>
+        <w:rPr>
+          <w:noProof/>
+        </w:rPr>
+        <w:t>2</w:t>
+      </w:r>
+      <w:r>
+        <w:rPr>
+          <w:noProof/>
+        </w:rPr>
+        <w:fldChar w:fldCharType="end"/>
+      </w:r>
       <w:r>
         <w:t>: Packages providing access to cellular automata</w:t>
       </w:r>
@@ -6365,11 +6641,11 @@
       <w:pPr>
         <w:pStyle w:val="Heading2"/>
       </w:pPr>
-      <w:bookmarkStart w:id="21" w:name="_Toc498363263"/>
+      <w:bookmarkStart w:id="20" w:name="_Toc498363263"/>
       <w:r>
         <w:t>Artificial Neural Networks</w:t>
       </w:r>
-      <w:bookmarkEnd w:id="21"/>
+      <w:bookmarkEnd w:id="20"/>
     </w:p>
     <w:p>
       <w:r>
@@ -6458,12 +6734,14 @@
                 <w:b w:val="0"/>
               </w:rPr>
             </w:pPr>
+            <w:proofErr w:type="spellStart"/>
             <w:r>
               <w:rPr>
                 <w:b w:val="0"/>
               </w:rPr>
               <w:t>rnn</w:t>
             </w:r>
+            <w:proofErr w:type="spellEnd"/>
           </w:p>
         </w:tc>
         <w:tc>
@@ -6521,11 +6799,19 @@
                 <w:b w:val="0"/>
               </w:rPr>
             </w:pPr>
+            <w:proofErr w:type="spellStart"/>
             <w:r>
               <w:rPr>
                 <w:b w:val="0"/>
               </w:rPr>
-              <w:t xml:space="preserve">rsnns </w:t>
+              <w:t>rsnns</w:t>
+            </w:r>
+            <w:proofErr w:type="spellEnd"/>
+            <w:r>
+              <w:rPr>
+                <w:b w:val="0"/>
+              </w:rPr>
+              <w:t xml:space="preserve"> </w:t>
             </w:r>
           </w:p>
         </w:tc>
@@ -6633,6 +6919,7 @@
                 <w:b w:val="0"/>
               </w:rPr>
             </w:pPr>
+            <w:proofErr w:type="spellStart"/>
             <w:r>
               <w:rPr>
                 <w:b w:val="0"/>
@@ -6640,6 +6927,7 @@
               <w:lastRenderedPageBreak/>
               <w:t>nnet</w:t>
             </w:r>
+            <w:proofErr w:type="spellEnd"/>
           </w:p>
         </w:tc>
         <w:tc>
@@ -6687,12 +6975,14 @@
                 <w:b w:val="0"/>
               </w:rPr>
             </w:pPr>
+            <w:proofErr w:type="spellStart"/>
             <w:r>
               <w:rPr>
                 <w:b w:val="0"/>
               </w:rPr>
               <w:t>tensorflow</w:t>
             </w:r>
+            <w:proofErr w:type="spellEnd"/>
           </w:p>
         </w:tc>
         <w:tc>
@@ -6718,8 +7008,13 @@
               <w:cnfStyle w:val="000000100000" w:firstRow="0" w:lastRow="0" w:firstColumn="0" w:lastColumn="0" w:oddVBand="0" w:evenVBand="0" w:oddHBand="1" w:evenHBand="0" w:firstRowFirstColumn="0" w:firstRowLastColumn="0" w:lastRowFirstColumn="0" w:lastRowLastColumn="0"/>
             </w:pPr>
             <w:r>
-              <w:t>An R interface to the machine intelligence library TensorFlow</w:t>
-            </w:r>
+              <w:t xml:space="preserve">An R interface to the machine intelligence library </w:t>
+            </w:r>
+            <w:proofErr w:type="spellStart"/>
+            <w:r>
+              <w:t>TensorFlow</w:t>
+            </w:r>
+            <w:proofErr w:type="spellEnd"/>
           </w:p>
         </w:tc>
       </w:tr>
@@ -6732,25 +7027,51 @@
       <w:r>
         <w:t xml:space="preserve">Table </w:t>
       </w:r>
-      <w:fldSimple w:instr=" STYLEREF 1 \s ">
-        <w:r>
-          <w:rPr>
-            <w:noProof/>
-          </w:rPr>
-          <w:t>3</w:t>
-        </w:r>
-      </w:fldSimple>
+      <w:r>
+        <w:fldChar w:fldCharType="begin"/>
+      </w:r>
+      <w:r>
+        <w:instrText xml:space="preserve"> STYLEREF 1 \s </w:instrText>
+      </w:r>
+      <w:r>
+        <w:fldChar w:fldCharType="separate"/>
+      </w:r>
+      <w:r>
+        <w:rPr>
+          <w:noProof/>
+        </w:rPr>
+        <w:t>3</w:t>
+      </w:r>
+      <w:r>
+        <w:rPr>
+          <w:noProof/>
+        </w:rPr>
+        <w:fldChar w:fldCharType="end"/>
+      </w:r>
       <w:r>
         <w:noBreakHyphen/>
       </w:r>
-      <w:fldSimple w:instr=" SEQ Table \* ARABIC \s 1 ">
-        <w:r>
-          <w:rPr>
-            <w:noProof/>
-          </w:rPr>
-          <w:t>3</w:t>
-        </w:r>
-      </w:fldSimple>
+      <w:r>
+        <w:fldChar w:fldCharType="begin"/>
+      </w:r>
+      <w:r>
+        <w:instrText xml:space="preserve"> SEQ Table \* ARABIC \s 1 </w:instrText>
+      </w:r>
+      <w:r>
+        <w:fldChar w:fldCharType="separate"/>
+      </w:r>
+      <w:r>
+        <w:rPr>
+          <w:noProof/>
+        </w:rPr>
+        <w:t>3</w:t>
+      </w:r>
+      <w:r>
+        <w:rPr>
+          <w:noProof/>
+        </w:rPr>
+        <w:fldChar w:fldCharType="end"/>
+      </w:r>
       <w:r>
         <w:t>: Packages providing access to artificial neural networks</w:t>
       </w:r>
@@ -6759,15 +7080,23 @@
       <w:pPr>
         <w:pStyle w:val="Heading2"/>
       </w:pPr>
-      <w:bookmarkStart w:id="22" w:name="_Toc498363264"/>
+      <w:bookmarkStart w:id="21" w:name="_Toc498363264"/>
       <w:r>
         <w:t>Swarm Intelligence</w:t>
       </w:r>
-      <w:bookmarkEnd w:id="22"/>
-    </w:p>
-    <w:p>
-      <w:r>
-        <w:t>Table 3-4 shows three packages which implement Particle Swarm Optimisation with “ppso” providing an optionally parallel solution. All three packages are built entirely in R</w:t>
+      <w:bookmarkEnd w:id="21"/>
+    </w:p>
+    <w:p>
+      <w:r>
+        <w:t>Table 3-4 shows three packages which implement Particle Swarm Optimisation with “</w:t>
+      </w:r>
+      <w:proofErr w:type="spellStart"/>
+      <w:r>
+        <w:t>ppso</w:t>
+      </w:r>
+      <w:proofErr w:type="spellEnd"/>
+      <w:r>
+        <w:t>” providing an optionally parallel solution. All three packages are built entirely in R</w:t>
       </w:r>
       <w:r>
         <w:t xml:space="preserve"> meaning these could be improved slightly by writing code to perform the demanding tasks.</w:t>
@@ -6839,9 +7168,11 @@
             <w:tcW w:w="2235" w:type="dxa"/>
           </w:tcPr>
           <w:p>
+            <w:proofErr w:type="spellStart"/>
             <w:r>
               <w:t>pso</w:t>
             </w:r>
+            <w:proofErr w:type="spellEnd"/>
           </w:p>
         </w:tc>
         <w:tc>
@@ -6883,9 +7214,11 @@
                 <w:tab w:val="left" w:pos="968"/>
               </w:tabs>
             </w:pPr>
+            <w:proofErr w:type="spellStart"/>
             <w:r>
               <w:t>psoptim</w:t>
             </w:r>
+            <w:proofErr w:type="spellEnd"/>
           </w:p>
         </w:tc>
         <w:tc>
@@ -6930,9 +7263,11 @@
                 <w:tab w:val="left" w:pos="968"/>
               </w:tabs>
             </w:pPr>
+            <w:proofErr w:type="spellStart"/>
             <w:r>
               <w:t>ppso</w:t>
             </w:r>
+            <w:proofErr w:type="spellEnd"/>
           </w:p>
         </w:tc>
         <w:tc>
@@ -6972,25 +7307,51 @@
       <w:r>
         <w:t xml:space="preserve">Table </w:t>
       </w:r>
-      <w:fldSimple w:instr=" STYLEREF 1 \s ">
-        <w:r>
-          <w:rPr>
-            <w:noProof/>
-          </w:rPr>
-          <w:t>3</w:t>
-        </w:r>
-      </w:fldSimple>
+      <w:r>
+        <w:fldChar w:fldCharType="begin"/>
+      </w:r>
+      <w:r>
+        <w:instrText xml:space="preserve"> STYLEREF 1 \s </w:instrText>
+      </w:r>
+      <w:r>
+        <w:fldChar w:fldCharType="separate"/>
+      </w:r>
+      <w:r>
+        <w:rPr>
+          <w:noProof/>
+        </w:rPr>
+        <w:t>3</w:t>
+      </w:r>
+      <w:r>
+        <w:rPr>
+          <w:noProof/>
+        </w:rPr>
+        <w:fldChar w:fldCharType="end"/>
+      </w:r>
       <w:r>
         <w:noBreakHyphen/>
       </w:r>
-      <w:fldSimple w:instr=" SEQ Table \* ARABIC \s 1 ">
-        <w:r>
-          <w:rPr>
-            <w:noProof/>
-          </w:rPr>
-          <w:t>4</w:t>
-        </w:r>
-      </w:fldSimple>
+      <w:r>
+        <w:fldChar w:fldCharType="begin"/>
+      </w:r>
+      <w:r>
+        <w:instrText xml:space="preserve"> SEQ Table \* ARABIC \s 1 </w:instrText>
+      </w:r>
+      <w:r>
+        <w:fldChar w:fldCharType="separate"/>
+      </w:r>
+      <w:r>
+        <w:rPr>
+          <w:noProof/>
+        </w:rPr>
+        <w:t>4</w:t>
+      </w:r>
+      <w:r>
+        <w:rPr>
+          <w:noProof/>
+        </w:rPr>
+        <w:fldChar w:fldCharType="end"/>
+      </w:r>
       <w:r>
         <w:t>: Packages providing access to areas of swarm intelligence</w:t>
       </w:r>
@@ -6999,15 +7360,23 @@
       <w:pPr>
         <w:pStyle w:val="Heading2"/>
       </w:pPr>
-      <w:bookmarkStart w:id="23" w:name="_Toc498363265"/>
+      <w:bookmarkStart w:id="22" w:name="_Toc498363265"/>
       <w:r>
         <w:t>Genetic Programming</w:t>
       </w:r>
-      <w:bookmarkEnd w:id="23"/>
-    </w:p>
-    <w:p>
-      <w:r>
-        <w:t>The package “rgp” provides an implementation of tree-based GP but as previously mentioned in Section 2.5.5, other types of GP exist. This is an area which can be developed.</w:t>
+      <w:bookmarkEnd w:id="22"/>
+    </w:p>
+    <w:p>
+      <w:r>
+        <w:t>The package “</w:t>
+      </w:r>
+      <w:proofErr w:type="spellStart"/>
+      <w:r>
+        <w:t>rgp</w:t>
+      </w:r>
+      <w:proofErr w:type="spellEnd"/>
+      <w:r>
+        <w:t>” provides an implementation of tree-based GP but as previously mentioned in Section 2.5.5, other types of GP exist. This is an area which can be developed.</w:t>
       </w:r>
     </w:p>
     <w:tbl>
@@ -7073,9 +7442,11 @@
             <w:tcW w:w="2235" w:type="dxa"/>
           </w:tcPr>
           <w:p>
+            <w:proofErr w:type="spellStart"/>
             <w:r>
               <w:t>rgp</w:t>
             </w:r>
+            <w:proofErr w:type="spellEnd"/>
           </w:p>
         </w:tc>
         <w:tc>
@@ -7115,25 +7486,51 @@
       <w:r>
         <w:t xml:space="preserve">Table </w:t>
       </w:r>
-      <w:fldSimple w:instr=" STYLEREF 1 \s ">
-        <w:r>
-          <w:rPr>
-            <w:noProof/>
-          </w:rPr>
-          <w:t>3</w:t>
-        </w:r>
-      </w:fldSimple>
+      <w:r>
+        <w:fldChar w:fldCharType="begin"/>
+      </w:r>
+      <w:r>
+        <w:instrText xml:space="preserve"> STYLEREF 1 \s </w:instrText>
+      </w:r>
+      <w:r>
+        <w:fldChar w:fldCharType="separate"/>
+      </w:r>
+      <w:r>
+        <w:rPr>
+          <w:noProof/>
+        </w:rPr>
+        <w:t>3</w:t>
+      </w:r>
+      <w:r>
+        <w:rPr>
+          <w:noProof/>
+        </w:rPr>
+        <w:fldChar w:fldCharType="end"/>
+      </w:r>
       <w:r>
         <w:noBreakHyphen/>
       </w:r>
-      <w:fldSimple w:instr=" SEQ Table \* ARABIC \s 1 ">
-        <w:r>
-          <w:rPr>
-            <w:noProof/>
-          </w:rPr>
-          <w:t>5</w:t>
-        </w:r>
-      </w:fldSimple>
+      <w:r>
+        <w:fldChar w:fldCharType="begin"/>
+      </w:r>
+      <w:r>
+        <w:instrText xml:space="preserve"> SEQ Table \* ARABIC \s 1 </w:instrText>
+      </w:r>
+      <w:r>
+        <w:fldChar w:fldCharType="separate"/>
+      </w:r>
+      <w:r>
+        <w:rPr>
+          <w:noProof/>
+        </w:rPr>
+        <w:t>5</w:t>
+      </w:r>
+      <w:r>
+        <w:rPr>
+          <w:noProof/>
+        </w:rPr>
+        <w:fldChar w:fldCharType="end"/>
+      </w:r>
       <w:r>
         <w:t>: Packages providing access to genetic programming</w:t>
       </w:r>
@@ -7154,48 +7551,48 @@
       <w:pPr>
         <w:pStyle w:val="Heading1"/>
       </w:pPr>
-      <w:bookmarkStart w:id="24" w:name="_Toc498363266"/>
+      <w:bookmarkStart w:id="23" w:name="_Toc498363266"/>
       <w:r>
         <w:lastRenderedPageBreak/>
         <w:t>Genetic Programming</w:t>
       </w:r>
+      <w:bookmarkEnd w:id="23"/>
+    </w:p>
+    <w:p>
+      <w:r>
+        <w:t xml:space="preserve">While </w:t>
+      </w:r>
+      <w:r>
+        <w:t xml:space="preserve">I have identified </w:t>
+      </w:r>
+      <w:r>
+        <w:t xml:space="preserve">Cellular Automata as an area </w:t>
+      </w:r>
+      <w:r>
+        <w:t>that could be developed, ultimately, I</w:t>
+      </w:r>
+      <w:r>
+        <w:t xml:space="preserve"> have chosen to </w:t>
+      </w:r>
+      <w:r>
+        <w:t xml:space="preserve">build upon </w:t>
+      </w:r>
+      <w:r>
+        <w:t xml:space="preserve">Genetic Programming. </w:t>
+      </w:r>
+      <w:r>
+        <w:t xml:space="preserve">The reasoning behind this choice is that access to the area is limited and I also find this area more interesting that CA. </w:t>
+      </w:r>
+    </w:p>
+    <w:p>
+      <w:pPr>
+        <w:pStyle w:val="Heading2"/>
+      </w:pPr>
+      <w:bookmarkStart w:id="24" w:name="_Toc498363267"/>
+      <w:r>
+        <w:t>Cartesian Genetic Programming</w:t>
+      </w:r>
       <w:bookmarkEnd w:id="24"/>
-    </w:p>
-    <w:p>
-      <w:r>
-        <w:t xml:space="preserve">While </w:t>
-      </w:r>
-      <w:r>
-        <w:t xml:space="preserve">I have identified </w:t>
-      </w:r>
-      <w:r>
-        <w:t xml:space="preserve">Cellular Automata as an area </w:t>
-      </w:r>
-      <w:r>
-        <w:t>that could be developed, ultimately, I</w:t>
-      </w:r>
-      <w:r>
-        <w:t xml:space="preserve"> have chosen to </w:t>
-      </w:r>
-      <w:r>
-        <w:t xml:space="preserve">build upon </w:t>
-      </w:r>
-      <w:r>
-        <w:t xml:space="preserve">Genetic Programming. </w:t>
-      </w:r>
-      <w:r>
-        <w:t xml:space="preserve">The reasoning behind this choice is that access to the area is limited and I also find this area more interesting that CA. </w:t>
-      </w:r>
-    </w:p>
-    <w:p>
-      <w:pPr>
-        <w:pStyle w:val="Heading2"/>
-      </w:pPr>
-      <w:bookmarkStart w:id="25" w:name="_Toc498363267"/>
-      <w:r>
-        <w:t>Cartesian Genetic Programming</w:t>
-      </w:r>
-      <w:bookmarkEnd w:id="25"/>
     </w:p>
     <w:p>
       <w:r>
@@ -7211,7 +7608,7 @@
           <w:noProof/>
         </w:rPr>
         <w:pict>
-          <v:shape id="_x0000_s1048" type="#_x0000_t202" style="position:absolute;margin-left:.1pt;margin-top:296.2pt;width:212.6pt;height:13.65pt;z-index:251663872" stroked="f">
+          <v:shape id="_x0000_s1048" type="#_x0000_t202" style="position:absolute;margin-left:.1pt;margin-top:296.2pt;width:212.6pt;height:13.65pt;z-index:251665408" stroked="f">
             <v:textbox style="mso-next-textbox:#_x0000_s1048" inset="0,0,0,0">
               <w:txbxContent>
                 <w:p>
@@ -7226,25 +7623,51 @@
                   <w:r>
                     <w:t xml:space="preserve">Figure </w:t>
                   </w:r>
-                  <w:fldSimple w:instr=" STYLEREF 1 \s ">
-                    <w:r>
-                      <w:rPr>
-                        <w:noProof/>
-                      </w:rPr>
-                      <w:t>4</w:t>
-                    </w:r>
-                  </w:fldSimple>
+                  <w:r>
+                    <w:fldChar w:fldCharType="begin"/>
+                  </w:r>
+                  <w:r>
+                    <w:instrText xml:space="preserve"> STYLEREF 1 \s </w:instrText>
+                  </w:r>
+                  <w:r>
+                    <w:fldChar w:fldCharType="separate"/>
+                  </w:r>
+                  <w:r>
+                    <w:rPr>
+                      <w:noProof/>
+                    </w:rPr>
+                    <w:t>4</w:t>
+                  </w:r>
+                  <w:r>
+                    <w:rPr>
+                      <w:noProof/>
+                    </w:rPr>
+                    <w:fldChar w:fldCharType="end"/>
+                  </w:r>
                   <w:r>
                     <w:noBreakHyphen/>
                   </w:r>
-                  <w:fldSimple w:instr=" SEQ Figure \* ARABIC \s 1 ">
-                    <w:r>
-                      <w:rPr>
-                        <w:noProof/>
-                      </w:rPr>
-                      <w:t>1</w:t>
-                    </w:r>
-                  </w:fldSimple>
+                  <w:r>
+                    <w:fldChar w:fldCharType="begin"/>
+                  </w:r>
+                  <w:r>
+                    <w:instrText xml:space="preserve"> SEQ Figure \* ARABIC \s 1 </w:instrText>
+                  </w:r>
+                  <w:r>
+                    <w:fldChar w:fldCharType="separate"/>
+                  </w:r>
+                  <w:r>
+                    <w:rPr>
+                      <w:noProof/>
+                    </w:rPr>
+                    <w:t>1</w:t>
+                  </w:r>
+                  <w:r>
+                    <w:rPr>
+                      <w:noProof/>
+                    </w:rPr>
+                    <w:fldChar w:fldCharType="end"/>
+                  </w:r>
                   <w:r>
                     <w:t>: A tree with repeated subtrees of 5-y</w:t>
                   </w:r>
@@ -7260,7 +7683,7 @@
           <w:noProof/>
         </w:rPr>
         <w:drawing>
-          <wp:anchor distT="0" distB="0" distL="114300" distR="114300" simplePos="0" relativeHeight="251667968" behindDoc="0" locked="0" layoutInCell="1" allowOverlap="1">
+          <wp:anchor distT="0" distB="0" distL="114300" distR="114300" simplePos="0" relativeHeight="251654144" behindDoc="0" locked="0" layoutInCell="1" allowOverlap="1">
             <wp:simplePos x="0" y="0"/>
             <wp:positionH relativeFrom="column">
               <wp:posOffset>2540</wp:posOffset>
@@ -7327,7 +7750,7 @@
           <w:noProof/>
         </w:rPr>
         <w:pict>
-          <v:shape id="_x0000_s1049" type="#_x0000_t202" style="position:absolute;margin-left:246.4pt;margin-top:294.85pt;width:203.6pt;height:26.1pt;z-index:-251651584;mso-position-horizontal-relative:text;mso-position-vertical-relative:text" wrapcoords="-80 0 -80 20983 21600 20983 21600 0 -80 0" o:allowoverlap="f" stroked="f">
+          <v:shape id="_x0000_s1049" type="#_x0000_t202" style="position:absolute;margin-left:246.4pt;margin-top:294.85pt;width:203.6pt;height:26.1pt;z-index:-251650048;mso-position-horizontal-relative:text;mso-position-vertical-relative:text" wrapcoords="-80 0 -80 20983 21600 20983 21600 0 -80 0" o:allowoverlap="f" stroked="f">
             <v:textbox style="mso-next-textbox:#_x0000_s1049" inset="0,0,0,0">
               <w:txbxContent>
                 <w:p>
@@ -7343,25 +7766,51 @@
                   <w:r>
                     <w:t xml:space="preserve">Figure </w:t>
                   </w:r>
-                  <w:fldSimple w:instr=" STYLEREF 1 \s ">
-                    <w:r>
-                      <w:rPr>
-                        <w:noProof/>
-                      </w:rPr>
-                      <w:t>4</w:t>
-                    </w:r>
-                  </w:fldSimple>
+                  <w:r>
+                    <w:fldChar w:fldCharType="begin"/>
+                  </w:r>
+                  <w:r>
+                    <w:instrText xml:space="preserve"> STYLEREF 1 \s </w:instrText>
+                  </w:r>
+                  <w:r>
+                    <w:fldChar w:fldCharType="separate"/>
+                  </w:r>
+                  <w:r>
+                    <w:rPr>
+                      <w:noProof/>
+                    </w:rPr>
+                    <w:t>4</w:t>
+                  </w:r>
+                  <w:r>
+                    <w:rPr>
+                      <w:noProof/>
+                    </w:rPr>
+                    <w:fldChar w:fldCharType="end"/>
+                  </w:r>
                   <w:r>
                     <w:noBreakHyphen/>
                   </w:r>
-                  <w:fldSimple w:instr=" SEQ Figure \* ARABIC \s 1 ">
-                    <w:r>
-                      <w:rPr>
-                        <w:noProof/>
-                      </w:rPr>
-                      <w:t>2</w:t>
-                    </w:r>
-                  </w:fldSimple>
+                  <w:r>
+                    <w:fldChar w:fldCharType="begin"/>
+                  </w:r>
+                  <w:r>
+                    <w:instrText xml:space="preserve"> SEQ Figure \* ARABIC \s 1 </w:instrText>
+                  </w:r>
+                  <w:r>
+                    <w:fldChar w:fldCharType="separate"/>
+                  </w:r>
+                  <w:r>
+                    <w:rPr>
+                      <w:noProof/>
+                    </w:rPr>
+                    <w:t>2</w:t>
+                  </w:r>
+                  <w:r>
+                    <w:rPr>
+                      <w:noProof/>
+                    </w:rPr>
+                    <w:fldChar w:fldCharType="end"/>
+                  </w:r>
                   <w:r>
                     <w:t>: A graph reusing the 5-y subgraph</w:t>
                   </w:r>
@@ -7378,7 +7827,7 @@
           <w:noProof/>
         </w:rPr>
         <w:drawing>
-          <wp:anchor distT="0" distB="0" distL="114300" distR="114300" simplePos="0" relativeHeight="251664896" behindDoc="0" locked="0" layoutInCell="1" allowOverlap="1">
+          <wp:anchor distT="0" distB="0" distL="114300" distR="114300" simplePos="0" relativeHeight="251653120" behindDoc="0" locked="0" layoutInCell="1" allowOverlap="1">
             <wp:simplePos x="0" y="0"/>
             <wp:positionH relativeFrom="column">
               <wp:posOffset>3080276</wp:posOffset>
@@ -7555,11 +8004,16 @@
       <w:r>
         <w:t xml:space="preserve">a function look-up-table. This look-up-table is </w:t>
       </w:r>
+      <w:proofErr w:type="gramStart"/>
       <w:r>
         <w:t>similar</w:t>
       </w:r>
       <w:r>
-        <w:t xml:space="preserve"> to the function set described previously except that </w:t>
+        <w:t xml:space="preserve"> to</w:t>
+      </w:r>
+      <w:proofErr w:type="gramEnd"/>
+      <w:r>
+        <w:t xml:space="preserve"> the function set described previously except that </w:t>
       </w:r>
       <w:r>
         <w:t>each function is mapped to an integer.</w:t>
@@ -7625,7 +8079,7 @@
           <w:noProof/>
         </w:rPr>
         <w:pict>
-          <v:group id="_x0000_s1058" style="position:absolute;margin-left:91.8pt;margin-top:3.35pt;width:268.15pt;height:59.6pt;z-index:251681280" coordorigin="3276,4965" coordsize="5363,1192">
+          <v:group id="_x0000_s1058" style="position:absolute;margin-left:91.8pt;margin-top:3.35pt;width:268.15pt;height:59.6pt;z-index:251668480" coordorigin="3276,4965" coordsize="5363,1192">
             <v:rect id="_x0000_s1054" style="position:absolute;left:3276;top:4965;width:5363;height:1192"/>
             <v:roundrect id="_x0000_s1050" style="position:absolute;left:3388;top:5051;width:1440;height:558" arcsize="10923f" strokecolor="black [3213]">
               <v:textbox style="mso-next-textbox:#_x0000_s1050">
@@ -8033,7 +8487,7 @@
           <w:noProof/>
         </w:rPr>
         <w:pict>
-          <v:shape id="_x0000_s1056" type="#_x0000_t202" style="position:absolute;margin-left:73.4pt;margin-top:30.15pt;width:304.5pt;height:19.65pt;z-index:251673088;visibility:visible;mso-wrap-distance-left:9pt;mso-wrap-distance-top:3.6pt;mso-wrap-distance-right:9pt;mso-wrap-distance-bottom:3.6pt;mso-position-horizontal-relative:text;mso-position-vertical-relative:text;mso-width-relative:margin;mso-height-relative:margin;v-text-anchor:top" strokecolor="white [3212]">
+          <v:shape id="_x0000_s1056" type="#_x0000_t202" style="position:absolute;margin-left:73.4pt;margin-top:30.15pt;width:304.5pt;height:19.65pt;z-index:251667456;visibility:visible;mso-wrap-distance-left:9pt;mso-wrap-distance-top:3.6pt;mso-wrap-distance-right:9pt;mso-wrap-distance-bottom:3.6pt;mso-position-horizontal-relative:text;mso-position-vertical-relative:text;mso-width-relative:margin;mso-height-relative:margin;v-text-anchor:top" strokecolor="white [3212]">
             <v:textbox>
               <w:txbxContent>
                 <w:p>
@@ -8067,146 +8521,231 @@
     <w:p/>
     <w:p>
       <w:pPr>
-        <w:pStyle w:val="Heading1"/>
-      </w:pPr>
-      <w:bookmarkStart w:id="26" w:name="_Toc498363268"/>
-      <w:r>
-        <w:t>Requirements Analysis</w:t>
-      </w:r>
-      <w:bookmarkEnd w:id="26"/>
-    </w:p>
-    <w:p>
-      <w:pPr>
-        <w:pStyle w:val="Heading1"/>
-      </w:pPr>
-      <w:bookmarkStart w:id="27" w:name="_Toc498363269"/>
-      <w:r>
-        <w:t>R Packages</w:t>
-      </w:r>
-      <w:bookmarkEnd w:id="27"/>
-    </w:p>
-    <w:p>
-      <w:pPr>
-        <w:pStyle w:val="Heading2"/>
-      </w:pPr>
-      <w:bookmarkStart w:id="28" w:name="_Toc498363270"/>
-      <w:r>
-        <w:t>Process of Package Creation</w:t>
-      </w:r>
-      <w:bookmarkEnd w:id="28"/>
-    </w:p>
-    <w:p>
-      <w:pPr>
-        <w:pStyle w:val="Heading2"/>
-      </w:pPr>
-      <w:bookmarkStart w:id="29" w:name="_Toc498363271"/>
-      <w:r>
-        <w:t>Packages and Software Tools</w:t>
-      </w:r>
-      <w:r>
-        <w:t xml:space="preserve"> to Aid in the Process</w:t>
-      </w:r>
-      <w:bookmarkEnd w:id="29"/>
-    </w:p>
-    <w:p>
-      <w:pPr>
-        <w:pStyle w:val="Heading1"/>
-      </w:pPr>
-      <w:bookmarkStart w:id="30" w:name="_Toc498363272"/>
-      <w:r>
-        <w:t>Evaluation Strategy</w:t>
-      </w:r>
-      <w:bookmarkEnd w:id="30"/>
-    </w:p>
-    <w:p>
-      <w:pPr>
-        <w:pStyle w:val="Heading1"/>
-      </w:pPr>
-      <w:bookmarkStart w:id="31" w:name="_Toc498363273"/>
-      <w:r>
-        <w:t>Project Management</w:t>
-      </w:r>
-      <w:bookmarkEnd w:id="31"/>
-    </w:p>
-    <w:p>
-      <w:pPr>
-        <w:pStyle w:val="Heading2"/>
-      </w:pPr>
-      <w:bookmarkStart w:id="32" w:name="_Toc498363274"/>
-      <w:r>
-        <w:lastRenderedPageBreak/>
-        <w:t>Project Schedule</w:t>
-      </w:r>
-      <w:bookmarkEnd w:id="32"/>
-    </w:p>
-    <w:p>
-      <w:pPr>
-        <w:pStyle w:val="Heading3"/>
-      </w:pPr>
-      <w:bookmarkStart w:id="33" w:name="_Toc498363275"/>
-      <w:r>
-        <w:t>Work Breakdown Structure</w:t>
-      </w:r>
-      <w:bookmarkEnd w:id="33"/>
-    </w:p>
-    <w:p>
-      <w:pPr>
-        <w:pStyle w:val="Heading3"/>
-      </w:pPr>
-      <w:bookmarkStart w:id="34" w:name="_Toc498363276"/>
-      <w:r>
-        <w:t>Project Timetable</w:t>
-      </w:r>
-      <w:bookmarkEnd w:id="34"/>
-    </w:p>
-    <w:p>
-      <w:pPr>
-        <w:pStyle w:val="Heading2"/>
-      </w:pPr>
-      <w:bookmarkStart w:id="35" w:name="_Toc498363277"/>
-      <w:r>
-        <w:t>Risk Analysis</w:t>
-      </w:r>
-      <w:bookmarkEnd w:id="35"/>
-    </w:p>
-    <w:p>
-      <w:pPr>
-        <w:pStyle w:val="Heading3"/>
-      </w:pPr>
-      <w:bookmarkStart w:id="36" w:name="_Toc498363278"/>
-      <w:r>
-        <w:t>Risk Identification</w:t>
-      </w:r>
-      <w:bookmarkEnd w:id="36"/>
-    </w:p>
-    <w:p>
-      <w:pPr>
-        <w:pStyle w:val="Heading3"/>
-      </w:pPr>
-      <w:bookmarkStart w:id="37" w:name="_Toc498363279"/>
-      <w:r>
-        <w:t>Risk Management</w:t>
-      </w:r>
-      <w:bookmarkEnd w:id="37"/>
-    </w:p>
-    <w:p>
-      <w:pPr>
-        <w:pStyle w:val="Heading2"/>
-      </w:pPr>
-      <w:bookmarkStart w:id="38" w:name="_Toc498363280"/>
-      <w:r>
-        <w:t>Professional, Legal, Ethical and Social Issues</w:t>
-      </w:r>
-      <w:bookmarkEnd w:id="38"/>
-    </w:p>
-    <w:p>
-      <w:pPr>
         <w:rPr>
           <w:b/>
           <w:sz w:val="36"/>
           <w:szCs w:val="36"/>
         </w:rPr>
       </w:pPr>
+      <w:bookmarkStart w:id="25" w:name="_Toc498363268"/>
+      <w:r>
+        <w:br w:type="page"/>
+      </w:r>
+    </w:p>
+    <w:p>
+      <w:pPr>
+        <w:pStyle w:val="Heading1"/>
+      </w:pPr>
+      <w:r>
+        <w:lastRenderedPageBreak/>
+        <w:t>Requirements Analysis</w:t>
+      </w:r>
+      <w:bookmarkEnd w:id="25"/>
+    </w:p>
+    <w:p>
+      <w:pPr>
+        <w:pStyle w:val="Heading1"/>
+      </w:pPr>
+      <w:bookmarkStart w:id="26" w:name="_Toc498363269"/>
+      <w:r>
+        <w:t>R Packages</w:t>
+      </w:r>
+      <w:bookmarkEnd w:id="26"/>
+    </w:p>
+    <w:p>
+      <w:pPr>
+        <w:pStyle w:val="Heading2"/>
+      </w:pPr>
+      <w:bookmarkStart w:id="27" w:name="_Toc498363270"/>
+      <w:r>
+        <w:t>Process of Package Creation</w:t>
+      </w:r>
+      <w:bookmarkEnd w:id="27"/>
+    </w:p>
+    <w:p>
+      <w:r>
+        <w:t xml:space="preserve">What a package contains - </w:t>
+      </w:r>
+      <w:hyperlink r:id="rId17" w:history="1">
+        <w:r>
+          <w:rPr>
+            <w:rStyle w:val="Hyperlink"/>
+          </w:rPr>
+          <w:t>https://cran.r-project.org/doc/contrib/Leisch-CreatingPackages.pdf</w:t>
+        </w:r>
+      </w:hyperlink>
+    </w:p>
+    <w:p>
+      <w:r>
+        <w:fldChar w:fldCharType="begin"/>
+      </w:r>
+      <w:r>
+        <w:instrText xml:space="preserve"> HYPERLINK "</w:instrText>
+      </w:r>
+      <w:r>
+        <w:instrText>http://r-pkgs.had.co.nz/package.html</w:instrText>
+      </w:r>
+      <w:r>
+        <w:instrText xml:space="preserve">" </w:instrText>
+      </w:r>
+      <w:r>
+        <w:fldChar w:fldCharType="separate"/>
+      </w:r>
+      <w:r>
+        <w:rPr>
+          <w:rStyle w:val="Hyperlink"/>
+        </w:rPr>
+        <w:t>http://r-pkgs.had.co.nz/package.html</w:t>
+      </w:r>
+      <w:r>
+        <w:fldChar w:fldCharType="end"/>
+      </w:r>
+      <w:bookmarkStart w:id="28" w:name="_GoBack"/>
+      <w:bookmarkEnd w:id="28"/>
+    </w:p>
+    <w:p>
+      <w:pPr>
+        <w:pStyle w:val="Heading2"/>
+      </w:pPr>
+      <w:bookmarkStart w:id="29" w:name="_Toc498363271"/>
+      <w:r>
+        <w:t>Packages and Software Tools</w:t>
+      </w:r>
+      <w:r>
+        <w:t xml:space="preserve"> to Aid in the Process</w:t>
+      </w:r>
+      <w:bookmarkEnd w:id="29"/>
+    </w:p>
+    <w:p>
+      <w:proofErr w:type="spellStart"/>
+      <w:r>
+        <w:t>Devtools</w:t>
+      </w:r>
+      <w:proofErr w:type="spellEnd"/>
+    </w:p>
+    <w:p>
+      <w:proofErr w:type="spellStart"/>
+      <w:r>
+        <w:t>RStudio</w:t>
+      </w:r>
+      <w:proofErr w:type="spellEnd"/>
+    </w:p>
+    <w:p>
+      <w:r>
+        <w:t>Roxygen2</w:t>
+      </w:r>
+    </w:p>
+    <w:p>
+      <w:proofErr w:type="spellStart"/>
+      <w:r>
+        <w:t>Testthat</w:t>
+      </w:r>
+      <w:proofErr w:type="spellEnd"/>
+    </w:p>
+    <w:p>
+      <w:r>
+        <w:t>Travis?</w:t>
+      </w:r>
+    </w:p>
+    <w:p>
+      <w:pPr>
+        <w:pStyle w:val="Heading1"/>
+      </w:pPr>
+      <w:bookmarkStart w:id="30" w:name="_Toc498363272"/>
+      <w:r>
+        <w:t>Evaluation Strategy</w:t>
+      </w:r>
+      <w:bookmarkEnd w:id="30"/>
+    </w:p>
+    <w:p>
+      <w:pPr>
+        <w:pStyle w:val="Heading1"/>
+      </w:pPr>
+      <w:bookmarkStart w:id="31" w:name="_Toc498363273"/>
+      <w:r>
+        <w:t>Project Management</w:t>
+      </w:r>
+      <w:bookmarkEnd w:id="31"/>
+    </w:p>
+    <w:p>
+      <w:pPr>
+        <w:pStyle w:val="Heading2"/>
+      </w:pPr>
+      <w:bookmarkStart w:id="32" w:name="_Toc498363274"/>
+      <w:r>
+        <w:t>Project Schedule</w:t>
+      </w:r>
+      <w:bookmarkEnd w:id="32"/>
+    </w:p>
+    <w:p>
+      <w:pPr>
+        <w:pStyle w:val="Heading3"/>
+      </w:pPr>
+      <w:bookmarkStart w:id="33" w:name="_Toc498363275"/>
+      <w:r>
+        <w:t>Work Breakdown Structure</w:t>
+      </w:r>
+      <w:bookmarkEnd w:id="33"/>
+    </w:p>
+    <w:p>
+      <w:pPr>
+        <w:pStyle w:val="Heading3"/>
+      </w:pPr>
+      <w:bookmarkStart w:id="34" w:name="_Toc498363276"/>
+      <w:r>
+        <w:t>Project Timetable</w:t>
+      </w:r>
+      <w:bookmarkEnd w:id="34"/>
+    </w:p>
+    <w:p>
+      <w:pPr>
+        <w:pStyle w:val="Heading2"/>
+      </w:pPr>
+      <w:bookmarkStart w:id="35" w:name="_Toc498363277"/>
+      <w:r>
+        <w:t>Risk Analysis</w:t>
+      </w:r>
+      <w:bookmarkEnd w:id="35"/>
+    </w:p>
+    <w:p>
+      <w:pPr>
+        <w:pStyle w:val="Heading3"/>
+      </w:pPr>
+      <w:bookmarkStart w:id="36" w:name="_Toc498363278"/>
+      <w:r>
+        <w:t>Risk Identification</w:t>
+      </w:r>
+      <w:bookmarkEnd w:id="36"/>
+    </w:p>
+    <w:p>
+      <w:pPr>
+        <w:pStyle w:val="Heading3"/>
+      </w:pPr>
+      <w:bookmarkStart w:id="37" w:name="_Toc498363279"/>
+      <w:r>
+        <w:lastRenderedPageBreak/>
+        <w:t>Risk Management</w:t>
+      </w:r>
+      <w:bookmarkEnd w:id="37"/>
+    </w:p>
+    <w:p>
+      <w:pPr>
+        <w:pStyle w:val="Heading2"/>
+      </w:pPr>
+      <w:bookmarkStart w:id="38" w:name="_Toc498363280"/>
+      <w:r>
+        <w:t>Professional, Legal, Ethical and Social Issues</w:t>
+      </w:r>
+      <w:bookmarkEnd w:id="38"/>
+    </w:p>
+    <w:p>
+      <w:pPr>
+        <w:rPr>
+          <w:b/>
+          <w:sz w:val="36"/>
+          <w:szCs w:val="36"/>
+        </w:rPr>
+      </w:pPr>
       <w:r>
         <w:br w:type="page"/>
       </w:r>
@@ -8223,13 +8762,26 @@
       <w:bookmarkEnd w:id="39"/>
     </w:p>
     <w:p>
-      <w:r>
-        <w:t>Adamatzky, A. (2010). Game of life Cellular Automata. London: Springer, pp.19-25.</w:t>
-      </w:r>
-    </w:p>
-    <w:p>
-      <w:r>
-        <w:t>Cho, H., Kim, D., Olivera, F. and Guikema, S. (2011). Enhanced speciation in particle swarm optimization for multi-modal problems. European Journal of Operational Research, 213(1), pp.15-23.</w:t>
+      <w:proofErr w:type="spellStart"/>
+      <w:r>
+        <w:t>Adamatzky</w:t>
+      </w:r>
+      <w:proofErr w:type="spellEnd"/>
+      <w:r>
+        <w:t>, A. (2010). Game of life Cellular Automata. London: Springer, pp.19-25.</w:t>
+      </w:r>
+    </w:p>
+    <w:p>
+      <w:r>
+        <w:t xml:space="preserve">Cho, H., Kim, D., Olivera, F. and </w:t>
+      </w:r>
+      <w:proofErr w:type="spellStart"/>
+      <w:r>
+        <w:t>Guikema</w:t>
+      </w:r>
+      <w:proofErr w:type="spellEnd"/>
+      <w:r>
+        <w:t>, S. (2011). Enhanced speciation in particle swarm optimization for multi-modal problems. European Journal of Operational Research, 213(1), pp.15-23.</w:t>
       </w:r>
     </w:p>
     <w:p>
@@ -8261,8 +8813,37 @@
       </w:r>
     </w:p>
     <w:p>
-      <w:r>
-        <w:t>Ghisu, T., Arca, B., Pellizzaro, G. and Duce, P. (2015). An Improved Cellular Automata for Wildfire Spread. Procedia Computer Science, [online] 51, pp.2287-2296. Available at: http://www.sciencedirect.com/science/article/pii/S1877050915011965 [Accessed 10 Nov. 2017].</w:t>
+      <w:proofErr w:type="spellStart"/>
+      <w:r>
+        <w:t>Ghisu</w:t>
+      </w:r>
+      <w:proofErr w:type="spellEnd"/>
+      <w:r>
+        <w:t xml:space="preserve">, T., </w:t>
+      </w:r>
+      <w:proofErr w:type="spellStart"/>
+      <w:r>
+        <w:t>Arca</w:t>
+      </w:r>
+      <w:proofErr w:type="spellEnd"/>
+      <w:r>
+        <w:t xml:space="preserve">, B., </w:t>
+      </w:r>
+      <w:proofErr w:type="spellStart"/>
+      <w:r>
+        <w:t>Pellizzaro</w:t>
+      </w:r>
+      <w:proofErr w:type="spellEnd"/>
+      <w:r>
+        <w:t xml:space="preserve">, G. and </w:t>
+      </w:r>
+      <w:proofErr w:type="spellStart"/>
+      <w:r>
+        <w:t>Duce</w:t>
+      </w:r>
+      <w:proofErr w:type="spellEnd"/>
+      <w:r>
+        <w:t>, P. (2015). An Improved Cellular Automata for Wildfire Spread. Procedia Computer Science, [online] 51, pp.2287-2296. Available at: http://www.sciencedirect.com/science/article/pii/S1877050915011965 [Accessed 10 Nov. 2017].</w:t>
       </w:r>
     </w:p>
     <w:p>
@@ -8273,17 +8854,67 @@
     </w:p>
     <w:p>
       <w:r>
-        <w:t>Khan, A. and Baig, A. (2015). Multi-objective feature subset selection using mRMR based enhanced ant colony optimization algorithm (mRMR-EACO). Journal of Experimental &amp; Theoretical Artificial Intelligence, [online] 28(6), pp.1061-1073. Available at: http://www.tandfonline.com.ezproxy1.hw.ac.uk/doi/abs/10.1080/0952813X.2015.1056240 [Accessed 4 Nov. 2017].</w:t>
-      </w:r>
-    </w:p>
-    <w:p>
-      <w:r>
-        <w:t>Khushaba, R., Al-Ani, A., AlSukker, A. and Al-Jumaily, A. (2008). A Combined Ant Colony and Differential Evolution Feature Selection Algorithm. Ant Colony Optimization and Swarm Intelligence, [online] 5217, pp.1-12. Available at: https://link-springer-com.ezproxy1.hw.ac.uk/chapter/10.1007/978-3-540-87527-7_1 [Accessed 4 Nov. 2017].</w:t>
-      </w:r>
-    </w:p>
-    <w:p>
-      <w:r>
-        <w:t>Koza, J. (1992</w:t>
+        <w:t xml:space="preserve">Khan, A. and </w:t>
+      </w:r>
+      <w:proofErr w:type="spellStart"/>
+      <w:r>
+        <w:t>Baig</w:t>
+      </w:r>
+      <w:proofErr w:type="spellEnd"/>
+      <w:r>
+        <w:t xml:space="preserve">, A. (2015). Multi-objective feature subset selection using </w:t>
+      </w:r>
+      <w:proofErr w:type="spellStart"/>
+      <w:r>
+        <w:t>mRMR</w:t>
+      </w:r>
+      <w:proofErr w:type="spellEnd"/>
+      <w:r>
+        <w:t xml:space="preserve"> based enhanced ant colony optimization algorithm (</w:t>
+      </w:r>
+      <w:proofErr w:type="spellStart"/>
+      <w:r>
+        <w:t>mRMR</w:t>
+      </w:r>
+      <w:proofErr w:type="spellEnd"/>
+      <w:r>
+        <w:t>-EACO). Journal of Experimental &amp; Theoretical Artificial Intelligence, [online] 28(6), pp.1061-1073. Available at: http://www.tandfonline.com.ezproxy1.hw.ac.uk/doi/abs/10.1080/0952813X.2015.1056240 [Accessed 4 Nov. 2017].</w:t>
+      </w:r>
+    </w:p>
+    <w:p>
+      <w:proofErr w:type="spellStart"/>
+      <w:r>
+        <w:t>Khushaba</w:t>
+      </w:r>
+      <w:proofErr w:type="spellEnd"/>
+      <w:r>
+        <w:t xml:space="preserve">, R., Al-Ani, A., </w:t>
+      </w:r>
+      <w:proofErr w:type="spellStart"/>
+      <w:r>
+        <w:t>AlSukker</w:t>
+      </w:r>
+      <w:proofErr w:type="spellEnd"/>
+      <w:r>
+        <w:t>, A. and Al-</w:t>
+      </w:r>
+      <w:proofErr w:type="spellStart"/>
+      <w:r>
+        <w:t>Jumaily</w:t>
+      </w:r>
+      <w:proofErr w:type="spellEnd"/>
+      <w:r>
+        <w:t>, A. (2008). A Combined Ant Colony and Differential Evolution Feature Selection Algorithm. Ant Colony Optimization and Swarm Intelligence, [online] 5217, pp.1-12. Available at: https://link-springer-com.ezproxy1.hw.ac.uk/chapter/10.1007/978-3-540-87527-7_1 [Accessed 4 Nov. 2017].</w:t>
+      </w:r>
+    </w:p>
+    <w:p>
+      <w:proofErr w:type="spellStart"/>
+      <w:r>
+        <w:t>Koza</w:t>
+      </w:r>
+      <w:proofErr w:type="spellEnd"/>
+      <w:r>
+        <w:t>, J. (1992</w:t>
       </w:r>
       <w:r>
         <w:t>). Genetic programming: on the programming of computers by means on natural selection. MIT Press.</w:t>
@@ -8304,7 +8935,15 @@
     </w:p>
     <w:p>
       <w:r>
-        <w:t>Miller, J. (1999). An empirical study of the efficiency of learning boolean functions using a Cartesian Genetic Programming Approach. In: Proceedings of the 1st Genetic and Evolutionary Computation Conference. Morgan Kaufmann, pp.1135-1142.</w:t>
+        <w:t xml:space="preserve">Miller, J. (1999). An empirical study of the efficiency of learning </w:t>
+      </w:r>
+      <w:proofErr w:type="spellStart"/>
+      <w:r>
+        <w:t>boolean</w:t>
+      </w:r>
+      <w:proofErr w:type="spellEnd"/>
+      <w:r>
+        <w:t xml:space="preserve"> functions using a Cartesian Genetic Programming Approach. In: Proceedings of the 1st Genetic and Evolutionary Computation Conference. Morgan Kaufmann, pp.1135-1142.</w:t>
       </w:r>
     </w:p>
     <w:p>
@@ -8315,30 +8954,79 @@
     </w:p>
     <w:p>
       <w:r>
-        <w:t>Moon, C., Kim, J., Choi, G. and Seo, Y. (2002). An efficient genetic algorithm for the traveling salesman problem with precedence constraints. European Journal of Operational Research, 140(3), pp.606-617.</w:t>
-      </w:r>
-    </w:p>
-    <w:p>
-      <w:r>
-        <w:t>Navid, A. and Bagheri, A. (2013). Cellular Learning Automata and Its Applications</w:t>
-      </w:r>
-      <w:r>
-        <w:t>. [online] InTech. Available at: https://www.intechopen.com/books/emerging-applications-of-cellular-automata/cellular-learning-automata-and-its-applications [Accessed 31 Oct. 2017].</w:t>
-      </w:r>
-    </w:p>
-    <w:p>
-      <w:r>
-        <w:t>Poli, R., Langdon, W., McPhee, N. and Koza, J. (2008). A field guide to genetic programming. [S.l.]: Lulu Press.</w:t>
-      </w:r>
-    </w:p>
-    <w:p>
-      <w:r>
-        <w:t>Russell, S. and Norvig, P. (2009). Artificial intelligence: A Modern Approach. 3rd ed. Pearson, pp.749-753.</w:t>
-      </w:r>
-    </w:p>
-    <w:p>
-      <w:r>
-        <w:t>Saka, M., Do</w:t>
+        <w:t xml:space="preserve">Moon, C., Kim, J., Choi, G. and </w:t>
+      </w:r>
+      <w:proofErr w:type="spellStart"/>
+      <w:r>
+        <w:t>Seo</w:t>
+      </w:r>
+      <w:proofErr w:type="spellEnd"/>
+      <w:r>
+        <w:t>, Y. (2002). An efficient genetic algorithm for the traveling salesman problem with precedence constraints. European Journal of Operational Research, 140(3), pp.606-617.</w:t>
+      </w:r>
+    </w:p>
+    <w:p>
+      <w:proofErr w:type="spellStart"/>
+      <w:r>
+        <w:t>Navid</w:t>
+      </w:r>
+      <w:proofErr w:type="spellEnd"/>
+      <w:r>
+        <w:t>, A. and Bagheri, A. (2013). Cellular Learning Automata and Its Applications</w:t>
+      </w:r>
+      <w:r>
+        <w:t xml:space="preserve">. [online] </w:t>
+      </w:r>
+      <w:proofErr w:type="spellStart"/>
+      <w:r>
+        <w:t>InTech</w:t>
+      </w:r>
+      <w:proofErr w:type="spellEnd"/>
+      <w:r>
+        <w:t>. Available at: https://www.intechopen.com/books/emerging-applications-of-cellular-automata/cellular-learning-automata-and-its-applications [Accessed 31 Oct. 2017].</w:t>
+      </w:r>
+    </w:p>
+    <w:p>
+      <w:r>
+        <w:t xml:space="preserve">Poli, R., Langdon, W., McPhee, N. and </w:t>
+      </w:r>
+      <w:proofErr w:type="spellStart"/>
+      <w:r>
+        <w:t>Koza</w:t>
+      </w:r>
+      <w:proofErr w:type="spellEnd"/>
+      <w:r>
+        <w:t>, J. (2008). A field guide to genetic programming. [</w:t>
+      </w:r>
+      <w:proofErr w:type="spellStart"/>
+      <w:r>
+        <w:t>S.l.</w:t>
+      </w:r>
+      <w:proofErr w:type="spellEnd"/>
+      <w:r>
+        <w:t>]: Lulu Press.</w:t>
+      </w:r>
+    </w:p>
+    <w:p>
+      <w:r>
+        <w:t xml:space="preserve">Russell, S. and </w:t>
+      </w:r>
+      <w:proofErr w:type="spellStart"/>
+      <w:r>
+        <w:t>Norvig</w:t>
+      </w:r>
+      <w:proofErr w:type="spellEnd"/>
+      <w:r>
+        <w:t>, P. (2009). Artificial intelligence: A Modern Approach. 3rd ed. Pearson, pp.749-753.</w:t>
+      </w:r>
+    </w:p>
+    <w:p>
+      <w:r>
+        <w:t xml:space="preserve">Saka, M., </w:t>
+      </w:r>
+      <w:proofErr w:type="spellStart"/>
+      <w:r>
+        <w:t>Do</w:t>
       </w:r>
       <w:r>
         <w:rPr>
@@ -8347,7 +9035,19 @@
         <w:t>ğ</w:t>
       </w:r>
       <w:r>
-        <w:t>an, E. and Aydogdu, I. (2013). Analysis of Swarm Intelligence</w:t>
+        <w:t>an</w:t>
+      </w:r>
+      <w:proofErr w:type="spellEnd"/>
+      <w:r>
+        <w:t xml:space="preserve">, E. and </w:t>
+      </w:r>
+      <w:proofErr w:type="spellStart"/>
+      <w:r>
+        <w:t>Aydogdu</w:t>
+      </w:r>
+      <w:proofErr w:type="spellEnd"/>
+      <w:r>
+        <w:t>, I. (2013). Analysis of Swarm Intelligence</w:t>
       </w:r>
       <w:r>
         <w:rPr>
@@ -8374,8 +9074,13 @@
       </w:r>
     </w:p>
     <w:p>
-      <w:r>
-        <w:t>Sivanandam, S. and Deepa, S. (2008). Introduction to genetic algorithms. Berlin: Springer, pp.14-39.</w:t>
+      <w:proofErr w:type="spellStart"/>
+      <w:r>
+        <w:t>Sivanandam</w:t>
+      </w:r>
+      <w:proofErr w:type="spellEnd"/>
+      <w:r>
+        <w:t>, S. and Deepa, S. (2008). Introduction to genetic algorithms. Berlin: Springer, pp.14-39.</w:t>
       </w:r>
     </w:p>
     <w:p>
@@ -8406,7 +9111,15 @@
     </w:p>
     <w:p>
       <w:r>
-        <w:t>Yang, X. and Karamanoglu, M. (2013). Swarm Intelligence and Bio-Inspired Computation. Swarm Intelligence and Bio-Inspired Computation, pp.3-23.</w:t>
+        <w:t xml:space="preserve">Yang, X. and </w:t>
+      </w:r>
+      <w:proofErr w:type="spellStart"/>
+      <w:r>
+        <w:t>Karamanoglu</w:t>
+      </w:r>
+      <w:proofErr w:type="spellEnd"/>
+      <w:r>
+        <w:t>, M. (2013). Swarm Intelligence and Bio-Inspired Computation. Swarm Intelligence and Bio-Inspired Computation, pp.3-23.</w:t>
       </w:r>
     </w:p>
     <w:p>
@@ -8416,7 +9129,15 @@
     </w:p>
     <w:p>
       <w:r>
-        <w:t>Zhang, G. (2009). Neural Networks For Data Mining. Data Mining and Knowledge Discovery Handbook, [online] pp.419-444. Available at: https://link.springer.com/chapter/10.1007/978-0-387-09823-4_21 [Accessed 3 Nov. 2017].</w:t>
+        <w:t xml:space="preserve">Zhang, G. (2009). Neural Networks </w:t>
+      </w:r>
+      <w:proofErr w:type="gramStart"/>
+      <w:r>
+        <w:t>For</w:t>
+      </w:r>
+      <w:proofErr w:type="gramEnd"/>
+      <w:r>
+        <w:t xml:space="preserve"> Data Mining. Data Mining and Knowledge Discovery Handbook, [online] pp.419-444. Available at: https://link.springer.com/chapter/10.1007/978-0-387-09823-4_21 [Accessed 3 Nov. 2017].</w:t>
       </w:r>
     </w:p>
     <w:p>
@@ -8430,8 +9151,8 @@
       <w:bookmarkEnd w:id="40"/>
     </w:p>
     <w:sectPr>
-      <w:headerReference w:type="default" r:id="rId17"/>
-      <w:footerReference w:type="default" r:id="rId18"/>
+      <w:headerReference w:type="default" r:id="rId18"/>
+      <w:footerReference w:type="default" r:id="rId19"/>
       <w:pgSz w:w="11906" w:h="16838"/>
       <w:pgMar w:top="1440" w:right="1440" w:bottom="1440" w:left="1440" w:header="709" w:footer="709" w:gutter="0"/>
       <w:pgNumType w:start="1"/>
@@ -8523,6 +9244,7 @@
         <w:docPartUnique/>
       </w:docPartObj>
     </w:sdtPr>
+    <w:sdtEndPr/>
     <w:sdtContent>
       <w:p>
         <w:pPr>
@@ -8545,7 +9267,7 @@
           <w:rPr>
             <w:noProof/>
           </w:rPr>
-          <w:t>2</w:t>
+          <w:t>20</w:t>
         </w:r>
         <w:r>
           <w:rPr>
@@ -10888,6 +11610,18 @@
       <w:szCs w:val="20"/>
     </w:rPr>
   </w:style>
+  <w:style w:type="character" w:styleId="UnresolvedMention">
+    <w:name w:val="Unresolved Mention"/>
+    <w:basedOn w:val="DefaultParagraphFont"/>
+    <w:uiPriority w:val="99"/>
+    <w:semiHidden/>
+    <w:unhideWhenUsed/>
+    <w:rsid w:val="00A85C40"/>
+    <w:rPr>
+      <w:color w:val="808080"/>
+      <w:shd w:val="clear" w:color="auto" w:fill="E6E6E6"/>
+    </w:rPr>
+  </w:style>
 </w:styles>
 </file>
 
@@ -11191,7 +11925,7 @@
 </file>
 
 <file path=customXml/itemProps1.xml><?xml version="1.0" encoding="utf-8"?>
-<ds:datastoreItem xmlns:ds="http://schemas.openxmlformats.org/officeDocument/2006/customXml" ds:itemID="{17E3C4FB-7F64-49B3-9C20-369BE4D421EC}">
+<ds:datastoreItem xmlns:ds="http://schemas.openxmlformats.org/officeDocument/2006/customXml" ds:itemID="{95D1EA47-11D6-4476-85C0-50C02A2FC8B6}">
   <ds:schemaRefs>
     <ds:schemaRef ds:uri="http://schemas.openxmlformats.org/officeDocument/2006/bibliography"/>
   </ds:schemaRefs>

</xml_diff>

<commit_message>
Made the changes Michael mentioned in todays meeting
Changed the colouring of the bars in the chart
Added in a task for improving software after feedback
Adjusted software development times
Removed operators section from section 4
</commit_message>
<xml_diff>
--- a/Dissertation.docx
+++ b/Dissertation.docx
@@ -406,7 +406,7 @@
           <w:r>
             <w:fldChar w:fldCharType="separate"/>
           </w:r>
-          <w:hyperlink w:anchor="_Toc498897760" w:history="1">
+          <w:hyperlink w:anchor="_Toc499041057" w:history="1">
             <w:r>
               <w:rPr>
                 <w:rStyle w:val="Hyperlink"/>
@@ -450,7 +450,7 @@
                 <w:noProof/>
                 <w:webHidden/>
               </w:rPr>
-              <w:instrText xml:space="preserve"> PAGEREF _Toc498897760 \h </w:instrText>
+              <w:instrText xml:space="preserve"> PAGEREF _Toc499041057 \h </w:instrText>
             </w:r>
             <w:r>
               <w:rPr>
@@ -496,7 +496,7 @@
               <w:lang w:eastAsia="en-GB"/>
             </w:rPr>
           </w:pPr>
-          <w:hyperlink w:anchor="_Toc498897761" w:history="1">
+          <w:hyperlink w:anchor="_Toc499041058" w:history="1">
             <w:r>
               <w:rPr>
                 <w:rStyle w:val="Hyperlink"/>
@@ -540,7 +540,7 @@
                 <w:noProof/>
                 <w:webHidden/>
               </w:rPr>
-              <w:instrText xml:space="preserve"> PAGEREF _Toc498897761 \h </w:instrText>
+              <w:instrText xml:space="preserve"> PAGEREF _Toc499041058 \h </w:instrText>
             </w:r>
             <w:r>
               <w:rPr>
@@ -586,7 +586,7 @@
               <w:lang w:eastAsia="en-GB"/>
             </w:rPr>
           </w:pPr>
-          <w:hyperlink w:anchor="_Toc498897762" w:history="1">
+          <w:hyperlink w:anchor="_Toc499041059" w:history="1">
             <w:r>
               <w:rPr>
                 <w:rStyle w:val="Hyperlink"/>
@@ -630,7 +630,7 @@
                 <w:noProof/>
                 <w:webHidden/>
               </w:rPr>
-              <w:instrText xml:space="preserve"> PAGEREF _Toc498897762 \h </w:instrText>
+              <w:instrText xml:space="preserve"> PAGEREF _Toc499041059 \h </w:instrText>
             </w:r>
             <w:r>
               <w:rPr>
@@ -675,7 +675,7 @@
               <w:lang w:eastAsia="en-GB"/>
             </w:rPr>
           </w:pPr>
-          <w:hyperlink w:anchor="_Toc498897763" w:history="1">
+          <w:hyperlink w:anchor="_Toc499041060" w:history="1">
             <w:r>
               <w:rPr>
                 <w:rStyle w:val="Hyperlink"/>
@@ -719,7 +719,7 @@
                 <w:noProof/>
                 <w:webHidden/>
               </w:rPr>
-              <w:instrText xml:space="preserve"> PAGEREF _Toc498897763 \h </w:instrText>
+              <w:instrText xml:space="preserve"> PAGEREF _Toc499041060 \h </w:instrText>
             </w:r>
             <w:r>
               <w:rPr>
@@ -765,7 +765,7 @@
               <w:lang w:eastAsia="en-GB"/>
             </w:rPr>
           </w:pPr>
-          <w:hyperlink w:anchor="_Toc498897764" w:history="1">
+          <w:hyperlink w:anchor="_Toc499041061" w:history="1">
             <w:r>
               <w:rPr>
                 <w:rStyle w:val="Hyperlink"/>
@@ -809,7 +809,7 @@
                 <w:noProof/>
                 <w:webHidden/>
               </w:rPr>
-              <w:instrText xml:space="preserve"> PAGEREF _Toc498897764 \h </w:instrText>
+              <w:instrText xml:space="preserve"> PAGEREF _Toc499041061 \h </w:instrText>
             </w:r>
             <w:r>
               <w:rPr>
@@ -855,7 +855,7 @@
               <w:lang w:eastAsia="en-GB"/>
             </w:rPr>
           </w:pPr>
-          <w:hyperlink w:anchor="_Toc498897765" w:history="1">
+          <w:hyperlink w:anchor="_Toc499041062" w:history="1">
             <w:r>
               <w:rPr>
                 <w:rStyle w:val="Hyperlink"/>
@@ -899,7 +899,7 @@
                 <w:noProof/>
                 <w:webHidden/>
               </w:rPr>
-              <w:instrText xml:space="preserve"> PAGEREF _Toc498897765 \h </w:instrText>
+              <w:instrText xml:space="preserve"> PAGEREF _Toc499041062 \h </w:instrText>
             </w:r>
             <w:r>
               <w:rPr>
@@ -945,7 +945,7 @@
               <w:lang w:eastAsia="en-GB"/>
             </w:rPr>
           </w:pPr>
-          <w:hyperlink w:anchor="_Toc498897766" w:history="1">
+          <w:hyperlink w:anchor="_Toc499041063" w:history="1">
             <w:r>
               <w:rPr>
                 <w:rStyle w:val="Hyperlink"/>
@@ -989,7 +989,7 @@
                 <w:noProof/>
                 <w:webHidden/>
               </w:rPr>
-              <w:instrText xml:space="preserve"> PAGEREF _Toc498897766 \h </w:instrText>
+              <w:instrText xml:space="preserve"> PAGEREF _Toc499041063 \h </w:instrText>
             </w:r>
             <w:r>
               <w:rPr>
@@ -1035,7 +1035,7 @@
               <w:lang w:eastAsia="en-GB"/>
             </w:rPr>
           </w:pPr>
-          <w:hyperlink w:anchor="_Toc498897767" w:history="1">
+          <w:hyperlink w:anchor="_Toc499041064" w:history="1">
             <w:r>
               <w:rPr>
                 <w:rStyle w:val="Hyperlink"/>
@@ -1079,7 +1079,7 @@
                 <w:noProof/>
                 <w:webHidden/>
               </w:rPr>
-              <w:instrText xml:space="preserve"> PAGEREF _Toc498897767 \h </w:instrText>
+              <w:instrText xml:space="preserve"> PAGEREF _Toc499041064 \h </w:instrText>
             </w:r>
             <w:r>
               <w:rPr>
@@ -1125,7 +1125,7 @@
               <w:lang w:eastAsia="en-GB"/>
             </w:rPr>
           </w:pPr>
-          <w:hyperlink w:anchor="_Toc498897768" w:history="1">
+          <w:hyperlink w:anchor="_Toc499041065" w:history="1">
             <w:r>
               <w:rPr>
                 <w:rStyle w:val="Hyperlink"/>
@@ -1169,7 +1169,7 @@
                 <w:noProof/>
                 <w:webHidden/>
               </w:rPr>
-              <w:instrText xml:space="preserve"> PAGEREF _Toc498897768 \h </w:instrText>
+              <w:instrText xml:space="preserve"> PAGEREF _Toc499041065 \h </w:instrText>
             </w:r>
             <w:r>
               <w:rPr>
@@ -1215,7 +1215,7 @@
               <w:lang w:eastAsia="en-GB"/>
             </w:rPr>
           </w:pPr>
-          <w:hyperlink w:anchor="_Toc498897769" w:history="1">
+          <w:hyperlink w:anchor="_Toc499041066" w:history="1">
             <w:r>
               <w:rPr>
                 <w:rStyle w:val="Hyperlink"/>
@@ -1259,7 +1259,7 @@
                 <w:noProof/>
                 <w:webHidden/>
               </w:rPr>
-              <w:instrText xml:space="preserve"> PAGEREF _Toc498897769 \h </w:instrText>
+              <w:instrText xml:space="preserve"> PAGEREF _Toc499041066 \h </w:instrText>
             </w:r>
             <w:r>
               <w:rPr>
@@ -1305,7 +1305,7 @@
               <w:lang w:eastAsia="en-GB"/>
             </w:rPr>
           </w:pPr>
-          <w:hyperlink w:anchor="_Toc498897770" w:history="1">
+          <w:hyperlink w:anchor="_Toc499041067" w:history="1">
             <w:r>
               <w:rPr>
                 <w:rStyle w:val="Hyperlink"/>
@@ -1349,7 +1349,7 @@
                 <w:noProof/>
                 <w:webHidden/>
               </w:rPr>
-              <w:instrText xml:space="preserve"> PAGEREF _Toc498897770 \h </w:instrText>
+              <w:instrText xml:space="preserve"> PAGEREF _Toc499041067 \h </w:instrText>
             </w:r>
             <w:r>
               <w:rPr>
@@ -1395,7 +1395,7 @@
               <w:lang w:eastAsia="en-GB"/>
             </w:rPr>
           </w:pPr>
-          <w:hyperlink w:anchor="_Toc498897771" w:history="1">
+          <w:hyperlink w:anchor="_Toc499041068" w:history="1">
             <w:r>
               <w:rPr>
                 <w:rStyle w:val="Hyperlink"/>
@@ -1439,7 +1439,7 @@
                 <w:noProof/>
                 <w:webHidden/>
               </w:rPr>
-              <w:instrText xml:space="preserve"> PAGEREF _Toc498897771 \h </w:instrText>
+              <w:instrText xml:space="preserve"> PAGEREF _Toc499041068 \h </w:instrText>
             </w:r>
             <w:r>
               <w:rPr>
@@ -1485,7 +1485,7 @@
               <w:lang w:eastAsia="en-GB"/>
             </w:rPr>
           </w:pPr>
-          <w:hyperlink w:anchor="_Toc498897772" w:history="1">
+          <w:hyperlink w:anchor="_Toc499041069" w:history="1">
             <w:r>
               <w:rPr>
                 <w:rStyle w:val="Hyperlink"/>
@@ -1529,7 +1529,7 @@
                 <w:noProof/>
                 <w:webHidden/>
               </w:rPr>
-              <w:instrText xml:space="preserve"> PAGEREF _Toc498897772 \h </w:instrText>
+              <w:instrText xml:space="preserve"> PAGEREF _Toc499041069 \h </w:instrText>
             </w:r>
             <w:r>
               <w:rPr>
@@ -1575,7 +1575,7 @@
               <w:lang w:eastAsia="en-GB"/>
             </w:rPr>
           </w:pPr>
-          <w:hyperlink w:anchor="_Toc498897773" w:history="1">
+          <w:hyperlink w:anchor="_Toc499041070" w:history="1">
             <w:r>
               <w:rPr>
                 <w:rStyle w:val="Hyperlink"/>
@@ -1619,7 +1619,7 @@
                 <w:noProof/>
                 <w:webHidden/>
               </w:rPr>
-              <w:instrText xml:space="preserve"> PAGEREF _Toc498897773 \h </w:instrText>
+              <w:instrText xml:space="preserve"> PAGEREF _Toc499041070 \h </w:instrText>
             </w:r>
             <w:r>
               <w:rPr>
@@ -1665,7 +1665,7 @@
               <w:lang w:eastAsia="en-GB"/>
             </w:rPr>
           </w:pPr>
-          <w:hyperlink w:anchor="_Toc498897774" w:history="1">
+          <w:hyperlink w:anchor="_Toc499041071" w:history="1">
             <w:r>
               <w:rPr>
                 <w:rStyle w:val="Hyperlink"/>
@@ -1709,7 +1709,7 @@
                 <w:noProof/>
                 <w:webHidden/>
               </w:rPr>
-              <w:instrText xml:space="preserve"> PAGEREF _Toc498897774 \h </w:instrText>
+              <w:instrText xml:space="preserve"> PAGEREF _Toc499041071 \h </w:instrText>
             </w:r>
             <w:r>
               <w:rPr>
@@ -1729,7 +1729,7 @@
                 <w:noProof/>
                 <w:webHidden/>
               </w:rPr>
-              <w:t>11</w:t>
+              <w:t>10</w:t>
             </w:r>
             <w:r>
               <w:rPr>
@@ -1755,7 +1755,7 @@
               <w:lang w:eastAsia="en-GB"/>
             </w:rPr>
           </w:pPr>
-          <w:hyperlink w:anchor="_Toc498897775" w:history="1">
+          <w:hyperlink w:anchor="_Toc499041072" w:history="1">
             <w:r>
               <w:rPr>
                 <w:rStyle w:val="Hyperlink"/>
@@ -1799,7 +1799,7 @@
                 <w:noProof/>
                 <w:webHidden/>
               </w:rPr>
-              <w:instrText xml:space="preserve"> PAGEREF _Toc498897775 \h </w:instrText>
+              <w:instrText xml:space="preserve"> PAGEREF _Toc499041072 \h </w:instrText>
             </w:r>
             <w:r>
               <w:rPr>
@@ -1844,7 +1844,7 @@
               <w:lang w:eastAsia="en-GB"/>
             </w:rPr>
           </w:pPr>
-          <w:hyperlink w:anchor="_Toc498897776" w:history="1">
+          <w:hyperlink w:anchor="_Toc499041073" w:history="1">
             <w:r>
               <w:rPr>
                 <w:rStyle w:val="Hyperlink"/>
@@ -1888,7 +1888,7 @@
                 <w:noProof/>
                 <w:webHidden/>
               </w:rPr>
-              <w:instrText xml:space="preserve"> PAGEREF _Toc498897776 \h </w:instrText>
+              <w:instrText xml:space="preserve"> PAGEREF _Toc499041073 \h </w:instrText>
             </w:r>
             <w:r>
               <w:rPr>
@@ -1934,7 +1934,7 @@
               <w:lang w:eastAsia="en-GB"/>
             </w:rPr>
           </w:pPr>
-          <w:hyperlink w:anchor="_Toc498897777" w:history="1">
+          <w:hyperlink w:anchor="_Toc499041074" w:history="1">
             <w:r>
               <w:rPr>
                 <w:rStyle w:val="Hyperlink"/>
@@ -1978,7 +1978,7 @@
                 <w:noProof/>
                 <w:webHidden/>
               </w:rPr>
-              <w:instrText xml:space="preserve"> PAGEREF _Toc498897777 \h </w:instrText>
+              <w:instrText xml:space="preserve"> PAGEREF _Toc499041074 \h </w:instrText>
             </w:r>
             <w:r>
               <w:rPr>
@@ -2024,7 +2024,7 @@
               <w:lang w:eastAsia="en-GB"/>
             </w:rPr>
           </w:pPr>
-          <w:hyperlink w:anchor="_Toc498897778" w:history="1">
+          <w:hyperlink w:anchor="_Toc499041075" w:history="1">
             <w:r>
               <w:rPr>
                 <w:rStyle w:val="Hyperlink"/>
@@ -2068,7 +2068,7 @@
                 <w:noProof/>
                 <w:webHidden/>
               </w:rPr>
-              <w:instrText xml:space="preserve"> PAGEREF _Toc498897778 \h </w:instrText>
+              <w:instrText xml:space="preserve"> PAGEREF _Toc499041075 \h </w:instrText>
             </w:r>
             <w:r>
               <w:rPr>
@@ -2114,7 +2114,7 @@
               <w:lang w:eastAsia="en-GB"/>
             </w:rPr>
           </w:pPr>
-          <w:hyperlink w:anchor="_Toc498897779" w:history="1">
+          <w:hyperlink w:anchor="_Toc499041076" w:history="1">
             <w:r>
               <w:rPr>
                 <w:rStyle w:val="Hyperlink"/>
@@ -2158,7 +2158,7 @@
                 <w:noProof/>
                 <w:webHidden/>
               </w:rPr>
-              <w:instrText xml:space="preserve"> PAGEREF _Toc498897779 \h </w:instrText>
+              <w:instrText xml:space="preserve"> PAGEREF _Toc499041076 \h </w:instrText>
             </w:r>
             <w:r>
               <w:rPr>
@@ -2204,7 +2204,7 @@
               <w:lang w:eastAsia="en-GB"/>
             </w:rPr>
           </w:pPr>
-          <w:hyperlink w:anchor="_Toc498897780" w:history="1">
+          <w:hyperlink w:anchor="_Toc499041077" w:history="1">
             <w:r>
               <w:rPr>
                 <w:rStyle w:val="Hyperlink"/>
@@ -2248,7 +2248,7 @@
                 <w:noProof/>
                 <w:webHidden/>
               </w:rPr>
-              <w:instrText xml:space="preserve"> PAGEREF _Toc498897780 \h </w:instrText>
+              <w:instrText xml:space="preserve"> PAGEREF _Toc499041077 \h </w:instrText>
             </w:r>
             <w:r>
               <w:rPr>
@@ -2294,7 +2294,7 @@
               <w:lang w:eastAsia="en-GB"/>
             </w:rPr>
           </w:pPr>
-          <w:hyperlink w:anchor="_Toc498897781" w:history="1">
+          <w:hyperlink w:anchor="_Toc499041078" w:history="1">
             <w:r>
               <w:rPr>
                 <w:rStyle w:val="Hyperlink"/>
@@ -2338,7 +2338,7 @@
                 <w:noProof/>
                 <w:webHidden/>
               </w:rPr>
-              <w:instrText xml:space="preserve"> PAGEREF _Toc498897781 \h </w:instrText>
+              <w:instrText xml:space="preserve"> PAGEREF _Toc499041078 \h </w:instrText>
             </w:r>
             <w:r>
               <w:rPr>
@@ -2383,7 +2383,7 @@
               <w:lang w:eastAsia="en-GB"/>
             </w:rPr>
           </w:pPr>
-          <w:hyperlink w:anchor="_Toc498897782" w:history="1">
+          <w:hyperlink w:anchor="_Toc499041079" w:history="1">
             <w:r>
               <w:rPr>
                 <w:rStyle w:val="Hyperlink"/>
@@ -2427,7 +2427,7 @@
                 <w:noProof/>
                 <w:webHidden/>
               </w:rPr>
-              <w:instrText xml:space="preserve"> PAGEREF _Toc498897782 \h </w:instrText>
+              <w:instrText xml:space="preserve"> PAGEREF _Toc499041079 \h </w:instrText>
             </w:r>
             <w:r>
               <w:rPr>
@@ -2473,7 +2473,7 @@
               <w:lang w:eastAsia="en-GB"/>
             </w:rPr>
           </w:pPr>
-          <w:hyperlink w:anchor="_Toc498897783" w:history="1">
+          <w:hyperlink w:anchor="_Toc499041080" w:history="1">
             <w:r>
               <w:rPr>
                 <w:rStyle w:val="Hyperlink"/>
@@ -2517,7 +2517,7 @@
                 <w:noProof/>
                 <w:webHidden/>
               </w:rPr>
-              <w:instrText xml:space="preserve"> PAGEREF _Toc498897783 \h </w:instrText>
+              <w:instrText xml:space="preserve"> PAGEREF _Toc499041080 \h </w:instrText>
             </w:r>
             <w:r>
               <w:rPr>
@@ -2563,7 +2563,7 @@
               <w:lang w:eastAsia="en-GB"/>
             </w:rPr>
           </w:pPr>
-          <w:hyperlink w:anchor="_Toc498897784" w:history="1">
+          <w:hyperlink w:anchor="_Toc499041081" w:history="1">
             <w:r>
               <w:rPr>
                 <w:rStyle w:val="Hyperlink"/>
@@ -2607,7 +2607,7 @@
                 <w:noProof/>
                 <w:webHidden/>
               </w:rPr>
-              <w:instrText xml:space="preserve"> PAGEREF _Toc498897784 \h </w:instrText>
+              <w:instrText xml:space="preserve"> PAGEREF _Toc499041081 \h </w:instrText>
             </w:r>
             <w:r>
               <w:rPr>
@@ -2652,7 +2652,7 @@
               <w:lang w:eastAsia="en-GB"/>
             </w:rPr>
           </w:pPr>
-          <w:hyperlink w:anchor="_Toc498897785" w:history="1">
+          <w:hyperlink w:anchor="_Toc499041082" w:history="1">
             <w:r>
               <w:rPr>
                 <w:rStyle w:val="Hyperlink"/>
@@ -2696,7 +2696,7 @@
                 <w:noProof/>
                 <w:webHidden/>
               </w:rPr>
-              <w:instrText xml:space="preserve"> PAGEREF _Toc498897785 \h </w:instrText>
+              <w:instrText xml:space="preserve"> PAGEREF _Toc499041082 \h </w:instrText>
             </w:r>
             <w:r>
               <w:rPr>
@@ -2717,95 +2717,6 @@
                 <w:webHidden/>
               </w:rPr>
               <w:t>17</w:t>
-            </w:r>
-            <w:r>
-              <w:rPr>
-                <w:noProof/>
-                <w:webHidden/>
-              </w:rPr>
-              <w:fldChar w:fldCharType="end"/>
-            </w:r>
-          </w:hyperlink>
-        </w:p>
-        <w:p>
-          <w:pPr>
-            <w:pStyle w:val="TOC1"/>
-            <w:tabs>
-              <w:tab w:val="left" w:pos="440"/>
-            </w:tabs>
-            <w:rPr>
-              <w:rFonts w:asciiTheme="minorHAnsi" w:eastAsiaTheme="minorEastAsia" w:hAnsiTheme="minorHAnsi" w:cstheme="minorBidi"/>
-              <w:noProof/>
-              <w:sz w:val="22"/>
-              <w:szCs w:val="22"/>
-              <w:lang w:eastAsia="en-GB"/>
-            </w:rPr>
-          </w:pPr>
-          <w:hyperlink w:anchor="_Toc498897786" w:history="1">
-            <w:r>
-              <w:rPr>
-                <w:rStyle w:val="Hyperlink"/>
-                <w:noProof/>
-              </w:rPr>
-              <w:t>6</w:t>
-            </w:r>
-            <w:r>
-              <w:rPr>
-                <w:rFonts w:asciiTheme="minorHAnsi" w:eastAsiaTheme="minorEastAsia" w:hAnsiTheme="minorHAnsi" w:cstheme="minorBidi"/>
-                <w:noProof/>
-                <w:sz w:val="22"/>
-                <w:szCs w:val="22"/>
-                <w:lang w:eastAsia="en-GB"/>
-              </w:rPr>
-              <w:tab/>
-            </w:r>
-            <w:r>
-              <w:rPr>
-                <w:rStyle w:val="Hyperlink"/>
-                <w:noProof/>
-              </w:rPr>
-              <w:t>R Packages</w:t>
-            </w:r>
-            <w:r>
-              <w:rPr>
-                <w:noProof/>
-                <w:webHidden/>
-              </w:rPr>
-              <w:tab/>
-            </w:r>
-            <w:r>
-              <w:rPr>
-                <w:noProof/>
-                <w:webHidden/>
-              </w:rPr>
-              <w:fldChar w:fldCharType="begin"/>
-            </w:r>
-            <w:r>
-              <w:rPr>
-                <w:noProof/>
-                <w:webHidden/>
-              </w:rPr>
-              <w:instrText xml:space="preserve"> PAGEREF _Toc498897786 \h </w:instrText>
-            </w:r>
-            <w:r>
-              <w:rPr>
-                <w:noProof/>
-                <w:webHidden/>
-              </w:rPr>
-            </w:r>
-            <w:r>
-              <w:rPr>
-                <w:noProof/>
-                <w:webHidden/>
-              </w:rPr>
-              <w:fldChar w:fldCharType="separate"/>
-            </w:r>
-            <w:r>
-              <w:rPr>
-                <w:noProof/>
-                <w:webHidden/>
-              </w:rPr>
-              <w:t>18</w:t>
             </w:r>
             <w:r>
               <w:rPr>
@@ -2831,13 +2742,13 @@
               <w:lang w:eastAsia="en-GB"/>
             </w:rPr>
           </w:pPr>
-          <w:hyperlink w:anchor="_Toc498897787" w:history="1">
+          <w:hyperlink w:anchor="_Toc499041083" w:history="1">
             <w:r>
               <w:rPr>
                 <w:rStyle w:val="Hyperlink"/>
                 <w:noProof/>
               </w:rPr>
-              <w:t>6.1</w:t>
+              <w:t>5.1</w:t>
             </w:r>
             <w:r>
               <w:rPr>
@@ -2854,7 +2765,7 @@
                 <w:rStyle w:val="Hyperlink"/>
                 <w:noProof/>
               </w:rPr>
-              <w:t>Process of Package Creation</w:t>
+              <w:t>Functional Requirements</w:t>
             </w:r>
             <w:r>
               <w:rPr>
@@ -2875,7 +2786,7 @@
                 <w:noProof/>
                 <w:webHidden/>
               </w:rPr>
-              <w:instrText xml:space="preserve"> PAGEREF _Toc498897787 \h </w:instrText>
+              <w:instrText xml:space="preserve"> PAGEREF _Toc499041083 \h </w:instrText>
             </w:r>
             <w:r>
               <w:rPr>
@@ -2895,7 +2806,7 @@
                 <w:noProof/>
                 <w:webHidden/>
               </w:rPr>
-              <w:t>18</w:t>
+              <w:t>17</w:t>
             </w:r>
             <w:r>
               <w:rPr>
@@ -2921,13 +2832,13 @@
               <w:lang w:eastAsia="en-GB"/>
             </w:rPr>
           </w:pPr>
-          <w:hyperlink w:anchor="_Toc498897788" w:history="1">
+          <w:hyperlink w:anchor="_Toc499041084" w:history="1">
             <w:r>
               <w:rPr>
                 <w:rStyle w:val="Hyperlink"/>
                 <w:noProof/>
               </w:rPr>
-              <w:t>6.2</w:t>
+              <w:t>5.2</w:t>
             </w:r>
             <w:r>
               <w:rPr>
@@ -2944,7 +2855,7 @@
                 <w:rStyle w:val="Hyperlink"/>
                 <w:noProof/>
               </w:rPr>
-              <w:t>Packages and Software Tools to Aid in the Process</w:t>
+              <w:t>Non-functional Requirements</w:t>
             </w:r>
             <w:r>
               <w:rPr>
@@ -2965,7 +2876,7 @@
                 <w:noProof/>
                 <w:webHidden/>
               </w:rPr>
-              <w:instrText xml:space="preserve"> PAGEREF _Toc498897788 \h </w:instrText>
+              <w:instrText xml:space="preserve"> PAGEREF _Toc499041084 \h </w:instrText>
             </w:r>
             <w:r>
               <w:rPr>
@@ -2985,7 +2896,7 @@
                 <w:noProof/>
                 <w:webHidden/>
               </w:rPr>
-              <w:t>18</w:t>
+              <w:t>17</w:t>
             </w:r>
             <w:r>
               <w:rPr>
@@ -3010,13 +2921,13 @@
               <w:lang w:eastAsia="en-GB"/>
             </w:rPr>
           </w:pPr>
-          <w:hyperlink w:anchor="_Toc498897789" w:history="1">
+          <w:hyperlink w:anchor="_Toc499041085" w:history="1">
             <w:r>
               <w:rPr>
                 <w:rStyle w:val="Hyperlink"/>
                 <w:noProof/>
               </w:rPr>
-              <w:t>7</w:t>
+              <w:t>6</w:t>
             </w:r>
             <w:r>
               <w:rPr>
@@ -3033,7 +2944,7 @@
                 <w:rStyle w:val="Hyperlink"/>
                 <w:noProof/>
               </w:rPr>
-              <w:t>Evaluation Strategy</w:t>
+              <w:t>R Packages</w:t>
             </w:r>
             <w:r>
               <w:rPr>
@@ -3054,7 +2965,7 @@
                 <w:noProof/>
                 <w:webHidden/>
               </w:rPr>
-              <w:instrText xml:space="preserve"> PAGEREF _Toc498897789 \h </w:instrText>
+              <w:instrText xml:space="preserve"> PAGEREF _Toc499041085 \h </w:instrText>
             </w:r>
             <w:r>
               <w:rPr>
@@ -3074,96 +2985,7 @@
                 <w:noProof/>
                 <w:webHidden/>
               </w:rPr>
-              <w:t>19</w:t>
-            </w:r>
-            <w:r>
-              <w:rPr>
-                <w:noProof/>
-                <w:webHidden/>
-              </w:rPr>
-              <w:fldChar w:fldCharType="end"/>
-            </w:r>
-          </w:hyperlink>
-        </w:p>
-        <w:p>
-          <w:pPr>
-            <w:pStyle w:val="TOC1"/>
-            <w:tabs>
-              <w:tab w:val="left" w:pos="440"/>
-            </w:tabs>
-            <w:rPr>
-              <w:rFonts w:asciiTheme="minorHAnsi" w:eastAsiaTheme="minorEastAsia" w:hAnsiTheme="minorHAnsi" w:cstheme="minorBidi"/>
-              <w:noProof/>
-              <w:sz w:val="22"/>
-              <w:szCs w:val="22"/>
-              <w:lang w:eastAsia="en-GB"/>
-            </w:rPr>
-          </w:pPr>
-          <w:hyperlink w:anchor="_Toc498897790" w:history="1">
-            <w:r>
-              <w:rPr>
-                <w:rStyle w:val="Hyperlink"/>
-                <w:noProof/>
-              </w:rPr>
-              <w:t>8</w:t>
-            </w:r>
-            <w:r>
-              <w:rPr>
-                <w:rFonts w:asciiTheme="minorHAnsi" w:eastAsiaTheme="minorEastAsia" w:hAnsiTheme="minorHAnsi" w:cstheme="minorBidi"/>
-                <w:noProof/>
-                <w:sz w:val="22"/>
-                <w:szCs w:val="22"/>
-                <w:lang w:eastAsia="en-GB"/>
-              </w:rPr>
-              <w:tab/>
-            </w:r>
-            <w:r>
-              <w:rPr>
-                <w:rStyle w:val="Hyperlink"/>
-                <w:noProof/>
-              </w:rPr>
-              <w:t>Project Management</w:t>
-            </w:r>
-            <w:r>
-              <w:rPr>
-                <w:noProof/>
-                <w:webHidden/>
-              </w:rPr>
-              <w:tab/>
-            </w:r>
-            <w:r>
-              <w:rPr>
-                <w:noProof/>
-                <w:webHidden/>
-              </w:rPr>
-              <w:fldChar w:fldCharType="begin"/>
-            </w:r>
-            <w:r>
-              <w:rPr>
-                <w:noProof/>
-                <w:webHidden/>
-              </w:rPr>
-              <w:instrText xml:space="preserve"> PAGEREF _Toc498897790 \h </w:instrText>
-            </w:r>
-            <w:r>
-              <w:rPr>
-                <w:noProof/>
-                <w:webHidden/>
-              </w:rPr>
-            </w:r>
-            <w:r>
-              <w:rPr>
-                <w:noProof/>
-                <w:webHidden/>
-              </w:rPr>
-              <w:fldChar w:fldCharType="separate"/>
-            </w:r>
-            <w:r>
-              <w:rPr>
-                <w:noProof/>
-                <w:webHidden/>
-              </w:rPr>
-              <w:t>20</w:t>
+              <w:t>18</w:t>
             </w:r>
             <w:r>
               <w:rPr>
@@ -3189,12 +3011,370 @@
               <w:lang w:eastAsia="en-GB"/>
             </w:rPr>
           </w:pPr>
-          <w:hyperlink w:anchor="_Toc498897791" w:history="1">
+          <w:hyperlink w:anchor="_Toc499041086" w:history="1">
             <w:r>
               <w:rPr>
                 <w:rStyle w:val="Hyperlink"/>
                 <w:noProof/>
               </w:rPr>
+              <w:t>6.1</w:t>
+            </w:r>
+            <w:r>
+              <w:rPr>
+                <w:rFonts w:asciiTheme="minorHAnsi" w:eastAsiaTheme="minorEastAsia" w:hAnsiTheme="minorHAnsi" w:cstheme="minorBidi"/>
+                <w:noProof/>
+                <w:sz w:val="22"/>
+                <w:szCs w:val="22"/>
+                <w:lang w:eastAsia="en-GB"/>
+              </w:rPr>
+              <w:tab/>
+            </w:r>
+            <w:r>
+              <w:rPr>
+                <w:rStyle w:val="Hyperlink"/>
+                <w:noProof/>
+              </w:rPr>
+              <w:t>Process of Package Creation</w:t>
+            </w:r>
+            <w:r>
+              <w:rPr>
+                <w:noProof/>
+                <w:webHidden/>
+              </w:rPr>
+              <w:tab/>
+            </w:r>
+            <w:r>
+              <w:rPr>
+                <w:noProof/>
+                <w:webHidden/>
+              </w:rPr>
+              <w:fldChar w:fldCharType="begin"/>
+            </w:r>
+            <w:r>
+              <w:rPr>
+                <w:noProof/>
+                <w:webHidden/>
+              </w:rPr>
+              <w:instrText xml:space="preserve"> PAGEREF _Toc499041086 \h </w:instrText>
+            </w:r>
+            <w:r>
+              <w:rPr>
+                <w:noProof/>
+                <w:webHidden/>
+              </w:rPr>
+            </w:r>
+            <w:r>
+              <w:rPr>
+                <w:noProof/>
+                <w:webHidden/>
+              </w:rPr>
+              <w:fldChar w:fldCharType="separate"/>
+            </w:r>
+            <w:r>
+              <w:rPr>
+                <w:noProof/>
+                <w:webHidden/>
+              </w:rPr>
+              <w:t>18</w:t>
+            </w:r>
+            <w:r>
+              <w:rPr>
+                <w:noProof/>
+                <w:webHidden/>
+              </w:rPr>
+              <w:fldChar w:fldCharType="end"/>
+            </w:r>
+          </w:hyperlink>
+        </w:p>
+        <w:p>
+          <w:pPr>
+            <w:pStyle w:val="TOC2"/>
+            <w:tabs>
+              <w:tab w:val="left" w:pos="880"/>
+              <w:tab w:val="right" w:leader="dot" w:pos="9016"/>
+            </w:tabs>
+            <w:rPr>
+              <w:rFonts w:asciiTheme="minorHAnsi" w:eastAsiaTheme="minorEastAsia" w:hAnsiTheme="minorHAnsi" w:cstheme="minorBidi"/>
+              <w:noProof/>
+              <w:sz w:val="22"/>
+              <w:szCs w:val="22"/>
+              <w:lang w:eastAsia="en-GB"/>
+            </w:rPr>
+          </w:pPr>
+          <w:hyperlink w:anchor="_Toc499041087" w:history="1">
+            <w:r>
+              <w:rPr>
+                <w:rStyle w:val="Hyperlink"/>
+                <w:noProof/>
+              </w:rPr>
+              <w:t>6.2</w:t>
+            </w:r>
+            <w:r>
+              <w:rPr>
+                <w:rFonts w:asciiTheme="minorHAnsi" w:eastAsiaTheme="minorEastAsia" w:hAnsiTheme="minorHAnsi" w:cstheme="minorBidi"/>
+                <w:noProof/>
+                <w:sz w:val="22"/>
+                <w:szCs w:val="22"/>
+                <w:lang w:eastAsia="en-GB"/>
+              </w:rPr>
+              <w:tab/>
+            </w:r>
+            <w:r>
+              <w:rPr>
+                <w:rStyle w:val="Hyperlink"/>
+                <w:noProof/>
+              </w:rPr>
+              <w:t>Packages and Software Tools to Aid in the Process</w:t>
+            </w:r>
+            <w:r>
+              <w:rPr>
+                <w:noProof/>
+                <w:webHidden/>
+              </w:rPr>
+              <w:tab/>
+            </w:r>
+            <w:r>
+              <w:rPr>
+                <w:noProof/>
+                <w:webHidden/>
+              </w:rPr>
+              <w:fldChar w:fldCharType="begin"/>
+            </w:r>
+            <w:r>
+              <w:rPr>
+                <w:noProof/>
+                <w:webHidden/>
+              </w:rPr>
+              <w:instrText xml:space="preserve"> PAGEREF _Toc499041087 \h </w:instrText>
+            </w:r>
+            <w:r>
+              <w:rPr>
+                <w:noProof/>
+                <w:webHidden/>
+              </w:rPr>
+            </w:r>
+            <w:r>
+              <w:rPr>
+                <w:noProof/>
+                <w:webHidden/>
+              </w:rPr>
+              <w:fldChar w:fldCharType="separate"/>
+            </w:r>
+            <w:r>
+              <w:rPr>
+                <w:noProof/>
+                <w:webHidden/>
+              </w:rPr>
+              <w:t>18</w:t>
+            </w:r>
+            <w:r>
+              <w:rPr>
+                <w:noProof/>
+                <w:webHidden/>
+              </w:rPr>
+              <w:fldChar w:fldCharType="end"/>
+            </w:r>
+          </w:hyperlink>
+        </w:p>
+        <w:p>
+          <w:pPr>
+            <w:pStyle w:val="TOC1"/>
+            <w:tabs>
+              <w:tab w:val="left" w:pos="440"/>
+            </w:tabs>
+            <w:rPr>
+              <w:rFonts w:asciiTheme="minorHAnsi" w:eastAsiaTheme="minorEastAsia" w:hAnsiTheme="minorHAnsi" w:cstheme="minorBidi"/>
+              <w:noProof/>
+              <w:sz w:val="22"/>
+              <w:szCs w:val="22"/>
+              <w:lang w:eastAsia="en-GB"/>
+            </w:rPr>
+          </w:pPr>
+          <w:hyperlink w:anchor="_Toc499041088" w:history="1">
+            <w:r>
+              <w:rPr>
+                <w:rStyle w:val="Hyperlink"/>
+                <w:noProof/>
+              </w:rPr>
+              <w:t>7</w:t>
+            </w:r>
+            <w:r>
+              <w:rPr>
+                <w:rFonts w:asciiTheme="minorHAnsi" w:eastAsiaTheme="minorEastAsia" w:hAnsiTheme="minorHAnsi" w:cstheme="minorBidi"/>
+                <w:noProof/>
+                <w:sz w:val="22"/>
+                <w:szCs w:val="22"/>
+                <w:lang w:eastAsia="en-GB"/>
+              </w:rPr>
+              <w:tab/>
+            </w:r>
+            <w:r>
+              <w:rPr>
+                <w:rStyle w:val="Hyperlink"/>
+                <w:noProof/>
+              </w:rPr>
+              <w:t>Evaluation Strategy</w:t>
+            </w:r>
+            <w:r>
+              <w:rPr>
+                <w:noProof/>
+                <w:webHidden/>
+              </w:rPr>
+              <w:tab/>
+            </w:r>
+            <w:r>
+              <w:rPr>
+                <w:noProof/>
+                <w:webHidden/>
+              </w:rPr>
+              <w:fldChar w:fldCharType="begin"/>
+            </w:r>
+            <w:r>
+              <w:rPr>
+                <w:noProof/>
+                <w:webHidden/>
+              </w:rPr>
+              <w:instrText xml:space="preserve"> PAGEREF _Toc499041088 \h </w:instrText>
+            </w:r>
+            <w:r>
+              <w:rPr>
+                <w:noProof/>
+                <w:webHidden/>
+              </w:rPr>
+            </w:r>
+            <w:r>
+              <w:rPr>
+                <w:noProof/>
+                <w:webHidden/>
+              </w:rPr>
+              <w:fldChar w:fldCharType="separate"/>
+            </w:r>
+            <w:r>
+              <w:rPr>
+                <w:noProof/>
+                <w:webHidden/>
+              </w:rPr>
+              <w:t>19</w:t>
+            </w:r>
+            <w:r>
+              <w:rPr>
+                <w:noProof/>
+                <w:webHidden/>
+              </w:rPr>
+              <w:fldChar w:fldCharType="end"/>
+            </w:r>
+          </w:hyperlink>
+        </w:p>
+        <w:p>
+          <w:pPr>
+            <w:pStyle w:val="TOC1"/>
+            <w:tabs>
+              <w:tab w:val="left" w:pos="440"/>
+            </w:tabs>
+            <w:rPr>
+              <w:rFonts w:asciiTheme="minorHAnsi" w:eastAsiaTheme="minorEastAsia" w:hAnsiTheme="minorHAnsi" w:cstheme="minorBidi"/>
+              <w:noProof/>
+              <w:sz w:val="22"/>
+              <w:szCs w:val="22"/>
+              <w:lang w:eastAsia="en-GB"/>
+            </w:rPr>
+          </w:pPr>
+          <w:hyperlink w:anchor="_Toc499041089" w:history="1">
+            <w:r>
+              <w:rPr>
+                <w:rStyle w:val="Hyperlink"/>
+                <w:noProof/>
+              </w:rPr>
+              <w:t>8</w:t>
+            </w:r>
+            <w:r>
+              <w:rPr>
+                <w:rFonts w:asciiTheme="minorHAnsi" w:eastAsiaTheme="minorEastAsia" w:hAnsiTheme="minorHAnsi" w:cstheme="minorBidi"/>
+                <w:noProof/>
+                <w:sz w:val="22"/>
+                <w:szCs w:val="22"/>
+                <w:lang w:eastAsia="en-GB"/>
+              </w:rPr>
+              <w:tab/>
+            </w:r>
+            <w:r>
+              <w:rPr>
+                <w:rStyle w:val="Hyperlink"/>
+                <w:noProof/>
+              </w:rPr>
+              <w:t>Project Management</w:t>
+            </w:r>
+            <w:r>
+              <w:rPr>
+                <w:noProof/>
+                <w:webHidden/>
+              </w:rPr>
+              <w:tab/>
+            </w:r>
+            <w:r>
+              <w:rPr>
+                <w:noProof/>
+                <w:webHidden/>
+              </w:rPr>
+              <w:fldChar w:fldCharType="begin"/>
+            </w:r>
+            <w:r>
+              <w:rPr>
+                <w:noProof/>
+                <w:webHidden/>
+              </w:rPr>
+              <w:instrText xml:space="preserve"> PAGEREF _Toc499041089 \h </w:instrText>
+            </w:r>
+            <w:r>
+              <w:rPr>
+                <w:noProof/>
+                <w:webHidden/>
+              </w:rPr>
+            </w:r>
+            <w:r>
+              <w:rPr>
+                <w:noProof/>
+                <w:webHidden/>
+              </w:rPr>
+              <w:fldChar w:fldCharType="separate"/>
+            </w:r>
+            <w:r>
+              <w:rPr>
+                <w:noProof/>
+                <w:webHidden/>
+              </w:rPr>
+              <w:t>20</w:t>
+            </w:r>
+            <w:r>
+              <w:rPr>
+                <w:noProof/>
+                <w:webHidden/>
+              </w:rPr>
+              <w:fldChar w:fldCharType="end"/>
+            </w:r>
+          </w:hyperlink>
+        </w:p>
+        <w:p>
+          <w:pPr>
+            <w:pStyle w:val="TOC2"/>
+            <w:tabs>
+              <w:tab w:val="left" w:pos="880"/>
+              <w:tab w:val="right" w:leader="dot" w:pos="9016"/>
+            </w:tabs>
+            <w:rPr>
+              <w:rFonts w:asciiTheme="minorHAnsi" w:eastAsiaTheme="minorEastAsia" w:hAnsiTheme="minorHAnsi" w:cstheme="minorBidi"/>
+              <w:noProof/>
+              <w:sz w:val="22"/>
+              <w:szCs w:val="22"/>
+              <w:lang w:eastAsia="en-GB"/>
+            </w:rPr>
+          </w:pPr>
+          <w:hyperlink w:anchor="_Toc499041090" w:history="1">
+            <w:r>
+              <w:rPr>
+                <w:rStyle w:val="Hyperlink"/>
+                <w:noProof/>
+              </w:rPr>
               <w:t>8.1</w:t>
             </w:r>
             <w:r>
@@ -3233,7 +3413,7 @@
                 <w:noProof/>
                 <w:webHidden/>
               </w:rPr>
-              <w:instrText xml:space="preserve"> PAGEREF _Toc498897791 \h </w:instrText>
+              <w:instrText xml:space="preserve"> PAGEREF _Toc499041090 \h </w:instrText>
             </w:r>
             <w:r>
               <w:rPr>
@@ -3279,7 +3459,7 @@
               <w:lang w:eastAsia="en-GB"/>
             </w:rPr>
           </w:pPr>
-          <w:hyperlink w:anchor="_Toc498897792" w:history="1">
+          <w:hyperlink w:anchor="_Toc499041091" w:history="1">
             <w:r>
               <w:rPr>
                 <w:rStyle w:val="Hyperlink"/>
@@ -3323,7 +3503,7 @@
                 <w:noProof/>
                 <w:webHidden/>
               </w:rPr>
-              <w:instrText xml:space="preserve"> PAGEREF _Toc498897792 \h </w:instrText>
+              <w:instrText xml:space="preserve"> PAGEREF _Toc499041091 \h </w:instrText>
             </w:r>
             <w:r>
               <w:rPr>
@@ -3369,7 +3549,7 @@
               <w:lang w:eastAsia="en-GB"/>
             </w:rPr>
           </w:pPr>
-          <w:hyperlink w:anchor="_Toc498897793" w:history="1">
+          <w:hyperlink w:anchor="_Toc499041092" w:history="1">
             <w:r>
               <w:rPr>
                 <w:rStyle w:val="Hyperlink"/>
@@ -3413,7 +3593,7 @@
                 <w:noProof/>
                 <w:webHidden/>
               </w:rPr>
-              <w:instrText xml:space="preserve"> PAGEREF _Toc498897793 \h </w:instrText>
+              <w:instrText xml:space="preserve"> PAGEREF _Toc499041092 \h </w:instrText>
             </w:r>
             <w:r>
               <w:rPr>
@@ -3433,7 +3613,7 @@
                 <w:noProof/>
                 <w:webHidden/>
               </w:rPr>
-              <w:t>20</w:t>
+              <w:t>21</w:t>
             </w:r>
             <w:r>
               <w:rPr>
@@ -3459,7 +3639,7 @@
               <w:lang w:eastAsia="en-GB"/>
             </w:rPr>
           </w:pPr>
-          <w:hyperlink w:anchor="_Toc498897794" w:history="1">
+          <w:hyperlink w:anchor="_Toc499041093" w:history="1">
             <w:r>
               <w:rPr>
                 <w:rStyle w:val="Hyperlink"/>
@@ -3503,7 +3683,7 @@
                 <w:noProof/>
                 <w:webHidden/>
               </w:rPr>
-              <w:instrText xml:space="preserve"> PAGEREF _Toc498897794 \h </w:instrText>
+              <w:instrText xml:space="preserve"> PAGEREF _Toc499041093 \h </w:instrText>
             </w:r>
             <w:r>
               <w:rPr>
@@ -3523,7 +3703,7 @@
                 <w:noProof/>
                 <w:webHidden/>
               </w:rPr>
-              <w:t>20</w:t>
+              <w:t>22</w:t>
             </w:r>
             <w:r>
               <w:rPr>
@@ -3549,7 +3729,7 @@
               <w:lang w:eastAsia="en-GB"/>
             </w:rPr>
           </w:pPr>
-          <w:hyperlink w:anchor="_Toc498897795" w:history="1">
+          <w:hyperlink w:anchor="_Toc499041094" w:history="1">
             <w:r>
               <w:rPr>
                 <w:rStyle w:val="Hyperlink"/>
@@ -3593,7 +3773,7 @@
                 <w:noProof/>
                 <w:webHidden/>
               </w:rPr>
-              <w:instrText xml:space="preserve"> PAGEREF _Toc498897795 \h </w:instrText>
+              <w:instrText xml:space="preserve"> PAGEREF _Toc499041094 \h </w:instrText>
             </w:r>
             <w:r>
               <w:rPr>
@@ -3613,7 +3793,7 @@
                 <w:noProof/>
                 <w:webHidden/>
               </w:rPr>
-              <w:t>20</w:t>
+              <w:t>22</w:t>
             </w:r>
             <w:r>
               <w:rPr>
@@ -3639,7 +3819,7 @@
               <w:lang w:eastAsia="en-GB"/>
             </w:rPr>
           </w:pPr>
-          <w:hyperlink w:anchor="_Toc498897796" w:history="1">
+          <w:hyperlink w:anchor="_Toc499041095" w:history="1">
             <w:r>
               <w:rPr>
                 <w:rStyle w:val="Hyperlink"/>
@@ -3683,7 +3863,7 @@
                 <w:noProof/>
                 <w:webHidden/>
               </w:rPr>
-              <w:instrText xml:space="preserve"> PAGEREF _Toc498897796 \h </w:instrText>
+              <w:instrText xml:space="preserve"> PAGEREF _Toc499041095 \h </w:instrText>
             </w:r>
             <w:r>
               <w:rPr>
@@ -3703,7 +3883,7 @@
                 <w:noProof/>
                 <w:webHidden/>
               </w:rPr>
-              <w:t>20</w:t>
+              <w:t>22</w:t>
             </w:r>
             <w:r>
               <w:rPr>
@@ -3729,7 +3909,7 @@
               <w:lang w:eastAsia="en-GB"/>
             </w:rPr>
           </w:pPr>
-          <w:hyperlink w:anchor="_Toc498897797" w:history="1">
+          <w:hyperlink w:anchor="_Toc499041096" w:history="1">
             <w:r>
               <w:rPr>
                 <w:rStyle w:val="Hyperlink"/>
@@ -3773,7 +3953,7 @@
                 <w:noProof/>
                 <w:webHidden/>
               </w:rPr>
-              <w:instrText xml:space="preserve"> PAGEREF _Toc498897797 \h </w:instrText>
+              <w:instrText xml:space="preserve"> PAGEREF _Toc499041096 \h </w:instrText>
             </w:r>
             <w:r>
               <w:rPr>
@@ -3793,7 +3973,367 @@
                 <w:noProof/>
                 <w:webHidden/>
               </w:rPr>
-              <w:t>20</w:t>
+              <w:t>22</w:t>
+            </w:r>
+            <w:r>
+              <w:rPr>
+                <w:noProof/>
+                <w:webHidden/>
+              </w:rPr>
+              <w:fldChar w:fldCharType="end"/>
+            </w:r>
+          </w:hyperlink>
+        </w:p>
+        <w:p>
+          <w:pPr>
+            <w:pStyle w:val="TOC3"/>
+            <w:tabs>
+              <w:tab w:val="left" w:pos="1320"/>
+              <w:tab w:val="right" w:leader="dot" w:pos="9016"/>
+            </w:tabs>
+            <w:rPr>
+              <w:rFonts w:asciiTheme="minorHAnsi" w:eastAsiaTheme="minorEastAsia" w:hAnsiTheme="minorHAnsi" w:cstheme="minorBidi"/>
+              <w:noProof/>
+              <w:sz w:val="22"/>
+              <w:szCs w:val="22"/>
+              <w:lang w:eastAsia="en-GB"/>
+            </w:rPr>
+          </w:pPr>
+          <w:hyperlink w:anchor="_Toc499041097" w:history="1">
+            <w:r>
+              <w:rPr>
+                <w:rStyle w:val="Hyperlink"/>
+                <w:noProof/>
+              </w:rPr>
+              <w:t>8.3.1</w:t>
+            </w:r>
+            <w:r>
+              <w:rPr>
+                <w:rFonts w:asciiTheme="minorHAnsi" w:eastAsiaTheme="minorEastAsia" w:hAnsiTheme="minorHAnsi" w:cstheme="minorBidi"/>
+                <w:noProof/>
+                <w:sz w:val="22"/>
+                <w:szCs w:val="22"/>
+                <w:lang w:eastAsia="en-GB"/>
+              </w:rPr>
+              <w:tab/>
+            </w:r>
+            <w:r>
+              <w:rPr>
+                <w:rStyle w:val="Hyperlink"/>
+                <w:noProof/>
+              </w:rPr>
+              <w:t>Professional Issues</w:t>
+            </w:r>
+            <w:r>
+              <w:rPr>
+                <w:noProof/>
+                <w:webHidden/>
+              </w:rPr>
+              <w:tab/>
+            </w:r>
+            <w:r>
+              <w:rPr>
+                <w:noProof/>
+                <w:webHidden/>
+              </w:rPr>
+              <w:fldChar w:fldCharType="begin"/>
+            </w:r>
+            <w:r>
+              <w:rPr>
+                <w:noProof/>
+                <w:webHidden/>
+              </w:rPr>
+              <w:instrText xml:space="preserve"> PAGEREF _Toc499041097 \h </w:instrText>
+            </w:r>
+            <w:r>
+              <w:rPr>
+                <w:noProof/>
+                <w:webHidden/>
+              </w:rPr>
+            </w:r>
+            <w:r>
+              <w:rPr>
+                <w:noProof/>
+                <w:webHidden/>
+              </w:rPr>
+              <w:fldChar w:fldCharType="separate"/>
+            </w:r>
+            <w:r>
+              <w:rPr>
+                <w:noProof/>
+                <w:webHidden/>
+              </w:rPr>
+              <w:t>22</w:t>
+            </w:r>
+            <w:r>
+              <w:rPr>
+                <w:noProof/>
+                <w:webHidden/>
+              </w:rPr>
+              <w:fldChar w:fldCharType="end"/>
+            </w:r>
+          </w:hyperlink>
+        </w:p>
+        <w:p>
+          <w:pPr>
+            <w:pStyle w:val="TOC3"/>
+            <w:tabs>
+              <w:tab w:val="left" w:pos="1320"/>
+              <w:tab w:val="right" w:leader="dot" w:pos="9016"/>
+            </w:tabs>
+            <w:rPr>
+              <w:rFonts w:asciiTheme="minorHAnsi" w:eastAsiaTheme="minorEastAsia" w:hAnsiTheme="minorHAnsi" w:cstheme="minorBidi"/>
+              <w:noProof/>
+              <w:sz w:val="22"/>
+              <w:szCs w:val="22"/>
+              <w:lang w:eastAsia="en-GB"/>
+            </w:rPr>
+          </w:pPr>
+          <w:hyperlink w:anchor="_Toc499041098" w:history="1">
+            <w:r>
+              <w:rPr>
+                <w:rStyle w:val="Hyperlink"/>
+                <w:noProof/>
+              </w:rPr>
+              <w:t>8.3.2</w:t>
+            </w:r>
+            <w:r>
+              <w:rPr>
+                <w:rFonts w:asciiTheme="minorHAnsi" w:eastAsiaTheme="minorEastAsia" w:hAnsiTheme="minorHAnsi" w:cstheme="minorBidi"/>
+                <w:noProof/>
+                <w:sz w:val="22"/>
+                <w:szCs w:val="22"/>
+                <w:lang w:eastAsia="en-GB"/>
+              </w:rPr>
+              <w:tab/>
+            </w:r>
+            <w:r>
+              <w:rPr>
+                <w:rStyle w:val="Hyperlink"/>
+                <w:noProof/>
+              </w:rPr>
+              <w:t>Legal Issues</w:t>
+            </w:r>
+            <w:r>
+              <w:rPr>
+                <w:noProof/>
+                <w:webHidden/>
+              </w:rPr>
+              <w:tab/>
+            </w:r>
+            <w:r>
+              <w:rPr>
+                <w:noProof/>
+                <w:webHidden/>
+              </w:rPr>
+              <w:fldChar w:fldCharType="begin"/>
+            </w:r>
+            <w:r>
+              <w:rPr>
+                <w:noProof/>
+                <w:webHidden/>
+              </w:rPr>
+              <w:instrText xml:space="preserve"> PAGEREF _Toc499041098 \h </w:instrText>
+            </w:r>
+            <w:r>
+              <w:rPr>
+                <w:noProof/>
+                <w:webHidden/>
+              </w:rPr>
+            </w:r>
+            <w:r>
+              <w:rPr>
+                <w:noProof/>
+                <w:webHidden/>
+              </w:rPr>
+              <w:fldChar w:fldCharType="separate"/>
+            </w:r>
+            <w:r>
+              <w:rPr>
+                <w:noProof/>
+                <w:webHidden/>
+              </w:rPr>
+              <w:t>22</w:t>
+            </w:r>
+            <w:r>
+              <w:rPr>
+                <w:noProof/>
+                <w:webHidden/>
+              </w:rPr>
+              <w:fldChar w:fldCharType="end"/>
+            </w:r>
+          </w:hyperlink>
+        </w:p>
+        <w:p>
+          <w:pPr>
+            <w:pStyle w:val="TOC3"/>
+            <w:tabs>
+              <w:tab w:val="left" w:pos="1320"/>
+              <w:tab w:val="right" w:leader="dot" w:pos="9016"/>
+            </w:tabs>
+            <w:rPr>
+              <w:rFonts w:asciiTheme="minorHAnsi" w:eastAsiaTheme="minorEastAsia" w:hAnsiTheme="minorHAnsi" w:cstheme="minorBidi"/>
+              <w:noProof/>
+              <w:sz w:val="22"/>
+              <w:szCs w:val="22"/>
+              <w:lang w:eastAsia="en-GB"/>
+            </w:rPr>
+          </w:pPr>
+          <w:hyperlink w:anchor="_Toc499041099" w:history="1">
+            <w:r>
+              <w:rPr>
+                <w:rStyle w:val="Hyperlink"/>
+                <w:noProof/>
+              </w:rPr>
+              <w:t>8.3.3</w:t>
+            </w:r>
+            <w:r>
+              <w:rPr>
+                <w:rFonts w:asciiTheme="minorHAnsi" w:eastAsiaTheme="minorEastAsia" w:hAnsiTheme="minorHAnsi" w:cstheme="minorBidi"/>
+                <w:noProof/>
+                <w:sz w:val="22"/>
+                <w:szCs w:val="22"/>
+                <w:lang w:eastAsia="en-GB"/>
+              </w:rPr>
+              <w:tab/>
+            </w:r>
+            <w:r>
+              <w:rPr>
+                <w:rStyle w:val="Hyperlink"/>
+                <w:noProof/>
+              </w:rPr>
+              <w:t>Ethical Issues</w:t>
+            </w:r>
+            <w:r>
+              <w:rPr>
+                <w:noProof/>
+                <w:webHidden/>
+              </w:rPr>
+              <w:tab/>
+            </w:r>
+            <w:r>
+              <w:rPr>
+                <w:noProof/>
+                <w:webHidden/>
+              </w:rPr>
+              <w:fldChar w:fldCharType="begin"/>
+            </w:r>
+            <w:r>
+              <w:rPr>
+                <w:noProof/>
+                <w:webHidden/>
+              </w:rPr>
+              <w:instrText xml:space="preserve"> PAGEREF _Toc499041099 \h </w:instrText>
+            </w:r>
+            <w:r>
+              <w:rPr>
+                <w:noProof/>
+                <w:webHidden/>
+              </w:rPr>
+            </w:r>
+            <w:r>
+              <w:rPr>
+                <w:noProof/>
+                <w:webHidden/>
+              </w:rPr>
+              <w:fldChar w:fldCharType="separate"/>
+            </w:r>
+            <w:r>
+              <w:rPr>
+                <w:noProof/>
+                <w:webHidden/>
+              </w:rPr>
+              <w:t>22</w:t>
+            </w:r>
+            <w:r>
+              <w:rPr>
+                <w:noProof/>
+                <w:webHidden/>
+              </w:rPr>
+              <w:fldChar w:fldCharType="end"/>
+            </w:r>
+          </w:hyperlink>
+        </w:p>
+        <w:p>
+          <w:pPr>
+            <w:pStyle w:val="TOC3"/>
+            <w:tabs>
+              <w:tab w:val="left" w:pos="1320"/>
+              <w:tab w:val="right" w:leader="dot" w:pos="9016"/>
+            </w:tabs>
+            <w:rPr>
+              <w:rFonts w:asciiTheme="minorHAnsi" w:eastAsiaTheme="minorEastAsia" w:hAnsiTheme="minorHAnsi" w:cstheme="minorBidi"/>
+              <w:noProof/>
+              <w:sz w:val="22"/>
+              <w:szCs w:val="22"/>
+              <w:lang w:eastAsia="en-GB"/>
+            </w:rPr>
+          </w:pPr>
+          <w:hyperlink w:anchor="_Toc499041100" w:history="1">
+            <w:r>
+              <w:rPr>
+                <w:rStyle w:val="Hyperlink"/>
+                <w:noProof/>
+              </w:rPr>
+              <w:t>8.3.4</w:t>
+            </w:r>
+            <w:r>
+              <w:rPr>
+                <w:rFonts w:asciiTheme="minorHAnsi" w:eastAsiaTheme="minorEastAsia" w:hAnsiTheme="minorHAnsi" w:cstheme="minorBidi"/>
+                <w:noProof/>
+                <w:sz w:val="22"/>
+                <w:szCs w:val="22"/>
+                <w:lang w:eastAsia="en-GB"/>
+              </w:rPr>
+              <w:tab/>
+            </w:r>
+            <w:r>
+              <w:rPr>
+                <w:rStyle w:val="Hyperlink"/>
+                <w:noProof/>
+              </w:rPr>
+              <w:t>Social Issues</w:t>
+            </w:r>
+            <w:r>
+              <w:rPr>
+                <w:noProof/>
+                <w:webHidden/>
+              </w:rPr>
+              <w:tab/>
+            </w:r>
+            <w:r>
+              <w:rPr>
+                <w:noProof/>
+                <w:webHidden/>
+              </w:rPr>
+              <w:fldChar w:fldCharType="begin"/>
+            </w:r>
+            <w:r>
+              <w:rPr>
+                <w:noProof/>
+                <w:webHidden/>
+              </w:rPr>
+              <w:instrText xml:space="preserve"> PAGEREF _Toc499041100 \h </w:instrText>
+            </w:r>
+            <w:r>
+              <w:rPr>
+                <w:noProof/>
+                <w:webHidden/>
+              </w:rPr>
+            </w:r>
+            <w:r>
+              <w:rPr>
+                <w:noProof/>
+                <w:webHidden/>
+              </w:rPr>
+              <w:fldChar w:fldCharType="separate"/>
+            </w:r>
+            <w:r>
+              <w:rPr>
+                <w:noProof/>
+                <w:webHidden/>
+              </w:rPr>
+              <w:t>22</w:t>
             </w:r>
             <w:r>
               <w:rPr>
@@ -3818,7 +4358,7 @@
               <w:lang w:eastAsia="en-GB"/>
             </w:rPr>
           </w:pPr>
-          <w:hyperlink w:anchor="_Toc498897798" w:history="1">
+          <w:hyperlink w:anchor="_Toc499041101" w:history="1">
             <w:r>
               <w:rPr>
                 <w:rStyle w:val="Hyperlink"/>
@@ -3862,7 +4402,7 @@
                 <w:noProof/>
                 <w:webHidden/>
               </w:rPr>
-              <w:instrText xml:space="preserve"> PAGEREF _Toc498897798 \h </w:instrText>
+              <w:instrText xml:space="preserve"> PAGEREF _Toc499041101 \h </w:instrText>
             </w:r>
             <w:r>
               <w:rPr>
@@ -3882,7 +4422,7 @@
                 <w:noProof/>
                 <w:webHidden/>
               </w:rPr>
-              <w:t>21</w:t>
+              <w:t>23</w:t>
             </w:r>
             <w:r>
               <w:rPr>
@@ -3907,7 +4447,7 @@
               <w:lang w:eastAsia="en-GB"/>
             </w:rPr>
           </w:pPr>
-          <w:hyperlink w:anchor="_Toc498897799" w:history="1">
+          <w:hyperlink w:anchor="_Toc499041102" w:history="1">
             <w:r>
               <w:rPr>
                 <w:rStyle w:val="Hyperlink"/>
@@ -3951,7 +4491,7 @@
                 <w:noProof/>
                 <w:webHidden/>
               </w:rPr>
-              <w:instrText xml:space="preserve"> PAGEREF _Toc498897799 \h </w:instrText>
+              <w:instrText xml:space="preserve"> PAGEREF _Toc499041102 \h </w:instrText>
             </w:r>
             <w:r>
               <w:rPr>
@@ -3971,7 +4511,7 @@
                 <w:noProof/>
                 <w:webHidden/>
               </w:rPr>
-              <w:t>25</w:t>
+              <w:t>27</w:t>
             </w:r>
             <w:r>
               <w:rPr>
@@ -4015,7 +4555,7 @@
         <w:pStyle w:val="Heading1"/>
       </w:pPr>
       <w:bookmarkStart w:id="0" w:name="_Toc495493774"/>
-      <w:bookmarkStart w:id="1" w:name="_Toc498897760"/>
+      <w:bookmarkStart w:id="1" w:name="_Toc499041057"/>
       <w:r>
         <w:t>Introduction</w:t>
       </w:r>
@@ -4026,7 +4566,7 @@
       <w:pPr>
         <w:pStyle w:val="Heading2"/>
       </w:pPr>
-      <w:bookmarkStart w:id="2" w:name="_Toc498897761"/>
+      <w:bookmarkStart w:id="2" w:name="_Toc499041058"/>
       <w:r>
         <w:t>Purpose</w:t>
       </w:r>
@@ -4041,7 +4581,7 @@
       <w:pPr>
         <w:pStyle w:val="Heading2"/>
       </w:pPr>
-      <w:bookmarkStart w:id="3" w:name="_Toc498897762"/>
+      <w:bookmarkStart w:id="3" w:name="_Toc499041059"/>
       <w:r>
         <w:t xml:space="preserve">Aims and </w:t>
       </w:r>
@@ -4390,7 +4930,7 @@
       <w:pPr>
         <w:pStyle w:val="Heading1"/>
       </w:pPr>
-      <w:bookmarkStart w:id="4" w:name="_Toc498897763"/>
+      <w:bookmarkStart w:id="4" w:name="_Toc499041060"/>
       <w:r>
         <w:t>Bio-inspired Computing</w:t>
       </w:r>
@@ -4400,7 +4940,7 @@
       <w:pPr>
         <w:pStyle w:val="Heading2"/>
       </w:pPr>
-      <w:bookmarkStart w:id="5" w:name="_Toc498897764"/>
+      <w:bookmarkStart w:id="5" w:name="_Toc499041061"/>
       <w:r>
         <w:t>Genetic Algorithms</w:t>
       </w:r>
@@ -4599,7 +5139,7 @@
       <w:pPr>
         <w:pStyle w:val="Heading2"/>
       </w:pPr>
-      <w:bookmarkStart w:id="6" w:name="_Toc498897765"/>
+      <w:bookmarkStart w:id="6" w:name="_Toc499041062"/>
       <w:r>
         <w:t>Cellular Automata</w:t>
       </w:r>
@@ -4812,7 +5352,7 @@
       <w:pPr>
         <w:pStyle w:val="Heading2"/>
       </w:pPr>
-      <w:bookmarkStart w:id="7" w:name="_Toc498897766"/>
+      <w:bookmarkStart w:id="7" w:name="_Toc499041063"/>
       <w:r>
         <w:t xml:space="preserve">Artificial </w:t>
       </w:r>
@@ -4924,14 +5464,27 @@
                   <w:r>
                     <w:t xml:space="preserve">Figure </w:t>
                   </w:r>
-                  <w:fldSimple w:instr=" STYLEREF 1 \s ">
-                    <w:r>
-                      <w:rPr>
-                        <w:noProof/>
-                      </w:rPr>
-                      <w:t>2</w:t>
-                    </w:r>
-                  </w:fldSimple>
+                  <w:r>
+                    <w:fldChar w:fldCharType="begin"/>
+                  </w:r>
+                  <w:r>
+                    <w:instrText xml:space="preserve"> STYLEREF 1 \s </w:instrText>
+                  </w:r>
+                  <w:r>
+                    <w:fldChar w:fldCharType="separate"/>
+                  </w:r>
+                  <w:r>
+                    <w:rPr>
+                      <w:noProof/>
+                    </w:rPr>
+                    <w:t>2</w:t>
+                  </w:r>
+                  <w:r>
+                    <w:rPr>
+                      <w:noProof/>
+                    </w:rPr>
+                    <w:fldChar w:fldCharType="end"/>
+                  </w:r>
                   <w:r>
                     <w:noBreakHyphen/>
                     <w:t>2</w:t>
@@ -5037,14 +5590,27 @@
                   <w:r>
                     <w:t xml:space="preserve">Figure </w:t>
                   </w:r>
-                  <w:fldSimple w:instr=" STYLEREF 1 \s ">
-                    <w:r>
-                      <w:rPr>
-                        <w:noProof/>
-                      </w:rPr>
-                      <w:t>2</w:t>
-                    </w:r>
-                  </w:fldSimple>
+                  <w:r>
+                    <w:fldChar w:fldCharType="begin"/>
+                  </w:r>
+                  <w:r>
+                    <w:instrText xml:space="preserve"> STYLEREF 1 \s </w:instrText>
+                  </w:r>
+                  <w:r>
+                    <w:fldChar w:fldCharType="separate"/>
+                  </w:r>
+                  <w:r>
+                    <w:rPr>
+                      <w:noProof/>
+                    </w:rPr>
+                    <w:t>2</w:t>
+                  </w:r>
+                  <w:r>
+                    <w:rPr>
+                      <w:noProof/>
+                    </w:rPr>
+                    <w:fldChar w:fldCharType="end"/>
+                  </w:r>
                   <w:r>
                     <w:noBreakHyphen/>
                     <w:t>1: An example of a feed-forward neural network topology</w:t>
@@ -5149,7 +5715,7 @@
       <w:pPr>
         <w:pStyle w:val="Heading2"/>
       </w:pPr>
-      <w:bookmarkStart w:id="8" w:name="_Toc498897767"/>
+      <w:bookmarkStart w:id="8" w:name="_Toc499041064"/>
       <w:r>
         <w:t>Swarm Intelligence</w:t>
       </w:r>
@@ -5181,7 +5747,7 @@
       <w:pPr>
         <w:pStyle w:val="Heading3"/>
       </w:pPr>
-      <w:bookmarkStart w:id="9" w:name="_Toc498897768"/>
+      <w:bookmarkStart w:id="9" w:name="_Toc499041065"/>
       <w:r>
         <w:t>Ant Colony Optimisation</w:t>
       </w:r>
@@ -5307,7 +5873,7 @@
       <w:pPr>
         <w:pStyle w:val="Heading3"/>
       </w:pPr>
-      <w:bookmarkStart w:id="10" w:name="_Toc498897769"/>
+      <w:bookmarkStart w:id="10" w:name="_Toc499041066"/>
       <w:r>
         <w:t>Particle Swarm Optimisation</w:t>
       </w:r>
@@ -5438,7 +6004,7 @@
       <w:pPr>
         <w:pStyle w:val="Heading2"/>
       </w:pPr>
-      <w:bookmarkStart w:id="11" w:name="_Toc498897770"/>
+      <w:bookmarkStart w:id="11" w:name="_Toc499041067"/>
       <w:r>
         <w:t>Genetic Programming</w:t>
       </w:r>
@@ -5545,7 +6111,7 @@
       <w:pPr>
         <w:pStyle w:val="Heading3"/>
       </w:pPr>
-      <w:bookmarkStart w:id="12" w:name="_Toc498897771"/>
+      <w:bookmarkStart w:id="12" w:name="_Toc499041068"/>
       <w:r>
         <w:t>Tree-based Genetic Programming</w:t>
       </w:r>
@@ -5633,7 +6199,7 @@
       <w:pPr>
         <w:pStyle w:val="Heading3"/>
       </w:pPr>
-      <w:bookmarkStart w:id="13" w:name="_Toc498897772"/>
+      <w:bookmarkStart w:id="13" w:name="_Toc499041069"/>
       <w:r>
         <w:t>Initialisation of the Population</w:t>
       </w:r>
@@ -5700,14 +6266,27 @@
                   <w:r>
                     <w:t xml:space="preserve">Figure </w:t>
                   </w:r>
-                  <w:fldSimple w:instr=" STYLEREF 1 \s ">
-                    <w:r>
-                      <w:rPr>
-                        <w:noProof/>
-                      </w:rPr>
-                      <w:t>2</w:t>
-                    </w:r>
-                  </w:fldSimple>
+                  <w:r>
+                    <w:fldChar w:fldCharType="begin"/>
+                  </w:r>
+                  <w:r>
+                    <w:instrText xml:space="preserve"> STYLEREF 1 \s </w:instrText>
+                  </w:r>
+                  <w:r>
+                    <w:fldChar w:fldCharType="separate"/>
+                  </w:r>
+                  <w:r>
+                    <w:rPr>
+                      <w:noProof/>
+                    </w:rPr>
+                    <w:t>2</w:t>
+                  </w:r>
+                  <w:r>
+                    <w:rPr>
+                      <w:noProof/>
+                    </w:rPr>
+                    <w:fldChar w:fldCharType="end"/>
+                  </w:r>
                   <w:r>
                     <w:noBreakHyphen/>
                     <w:t>3: A tree built using the full method</w:t>
@@ -5809,14 +6388,27 @@
                   <w:r>
                     <w:t xml:space="preserve">Figure </w:t>
                   </w:r>
-                  <w:fldSimple w:instr=" STYLEREF 1 \s ">
-                    <w:r>
-                      <w:rPr>
-                        <w:noProof/>
-                      </w:rPr>
-                      <w:t>2</w:t>
-                    </w:r>
-                  </w:fldSimple>
+                  <w:r>
+                    <w:fldChar w:fldCharType="begin"/>
+                  </w:r>
+                  <w:r>
+                    <w:instrText xml:space="preserve"> STYLEREF 1 \s </w:instrText>
+                  </w:r>
+                  <w:r>
+                    <w:fldChar w:fldCharType="separate"/>
+                  </w:r>
+                  <w:r>
+                    <w:rPr>
+                      <w:noProof/>
+                    </w:rPr>
+                    <w:t>2</w:t>
+                  </w:r>
+                  <w:r>
+                    <w:rPr>
+                      <w:noProof/>
+                    </w:rPr>
+                    <w:fldChar w:fldCharType="end"/>
+                  </w:r>
                   <w:r>
                     <w:noBreakHyphen/>
                     <w:t>4: A tree built using the grow method</w:t>
@@ -5937,7 +6529,7 @@
       <w:r>
         <w:t xml:space="preserve"> </w:t>
       </w:r>
-      <w:bookmarkStart w:id="14" w:name="_Toc498897773"/>
+      <w:bookmarkStart w:id="14" w:name="_Toc499041070"/>
       <w:r>
         <w:t>Operators in GP</w:t>
       </w:r>
@@ -6006,7 +6598,7 @@
       <w:pPr>
         <w:pStyle w:val="Heading3"/>
       </w:pPr>
-      <w:bookmarkStart w:id="15" w:name="_Toc498897774"/>
+      <w:bookmarkStart w:id="15" w:name="_Toc499041071"/>
       <w:r>
         <w:t>Problems with Tree-Based Representation</w:t>
       </w:r>
@@ -6091,14 +6683,27 @@
                   <w:r>
                     <w:t xml:space="preserve">Figure </w:t>
                   </w:r>
-                  <w:fldSimple w:instr=" STYLEREF 1 \s ">
-                    <w:r>
-                      <w:rPr>
-                        <w:noProof/>
-                      </w:rPr>
-                      <w:t>2</w:t>
-                    </w:r>
-                  </w:fldSimple>
+                  <w:r>
+                    <w:fldChar w:fldCharType="begin"/>
+                  </w:r>
+                  <w:r>
+                    <w:instrText xml:space="preserve"> STYLEREF 1 \s </w:instrText>
+                  </w:r>
+                  <w:r>
+                    <w:fldChar w:fldCharType="separate"/>
+                  </w:r>
+                  <w:r>
+                    <w:rPr>
+                      <w:noProof/>
+                    </w:rPr>
+                    <w:t>2</w:t>
+                  </w:r>
+                  <w:r>
+                    <w:rPr>
+                      <w:noProof/>
+                    </w:rPr>
+                    <w:fldChar w:fldCharType="end"/>
+                  </w:r>
                   <w:r>
                     <w:noBreakHyphen/>
                     <w:t xml:space="preserve">5: A tree with two subtrees containing </w:t>
@@ -6193,7 +6798,7 @@
       <w:pPr>
         <w:pStyle w:val="Heading3"/>
       </w:pPr>
-      <w:bookmarkStart w:id="16" w:name="_Toc498897775"/>
+      <w:bookmarkStart w:id="16" w:name="_Toc499041072"/>
       <w:r>
         <w:t>Other Types of Genetic Programming</w:t>
       </w:r>
@@ -6254,7 +6859,7 @@
       <w:pPr>
         <w:pStyle w:val="Heading1"/>
       </w:pPr>
-      <w:bookmarkStart w:id="17" w:name="_Toc498897776"/>
+      <w:bookmarkStart w:id="17" w:name="_Toc499041073"/>
       <w:r>
         <w:t>Availability of Bio-inspired Algorithms in R</w:t>
       </w:r>
@@ -6264,7 +6869,7 @@
       <w:pPr>
         <w:pStyle w:val="Heading2"/>
       </w:pPr>
-      <w:bookmarkStart w:id="18" w:name="_Toc498897777"/>
+      <w:bookmarkStart w:id="18" w:name="_Toc499041074"/>
       <w:r>
         <w:t>Genetic Algorithms</w:t>
       </w:r>
@@ -6508,25 +7113,51 @@
       <w:r>
         <w:t xml:space="preserve">Table </w:t>
       </w:r>
-      <w:fldSimple w:instr=" STYLEREF 1 \s ">
-        <w:r>
-          <w:rPr>
-            <w:noProof/>
-          </w:rPr>
-          <w:t>3</w:t>
-        </w:r>
-      </w:fldSimple>
+      <w:r>
+        <w:fldChar w:fldCharType="begin"/>
+      </w:r>
+      <w:r>
+        <w:instrText xml:space="preserve"> STYLEREF 1 \s </w:instrText>
+      </w:r>
+      <w:r>
+        <w:fldChar w:fldCharType="separate"/>
+      </w:r>
+      <w:r>
+        <w:rPr>
+          <w:noProof/>
+        </w:rPr>
+        <w:t>3</w:t>
+      </w:r>
+      <w:r>
+        <w:rPr>
+          <w:noProof/>
+        </w:rPr>
+        <w:fldChar w:fldCharType="end"/>
+      </w:r>
       <w:r>
         <w:noBreakHyphen/>
       </w:r>
-      <w:fldSimple w:instr=" SEQ Table \* ARABIC \s 1 ">
-        <w:r>
-          <w:rPr>
-            <w:noProof/>
-          </w:rPr>
-          <w:t>1</w:t>
-        </w:r>
-      </w:fldSimple>
+      <w:r>
+        <w:fldChar w:fldCharType="begin"/>
+      </w:r>
+      <w:r>
+        <w:instrText xml:space="preserve"> SEQ Table \* ARABIC \s 1 </w:instrText>
+      </w:r>
+      <w:r>
+        <w:fldChar w:fldCharType="separate"/>
+      </w:r>
+      <w:r>
+        <w:rPr>
+          <w:noProof/>
+        </w:rPr>
+        <w:t>1</w:t>
+      </w:r>
+      <w:r>
+        <w:rPr>
+          <w:noProof/>
+        </w:rPr>
+        <w:fldChar w:fldCharType="end"/>
+      </w:r>
       <w:r>
         <w:t>: Packages providing access to genetic algorithms</w:t>
       </w:r>
@@ -6535,7 +7166,7 @@
       <w:pPr>
         <w:pStyle w:val="Heading2"/>
       </w:pPr>
-      <w:bookmarkStart w:id="19" w:name="_Toc498897778"/>
+      <w:bookmarkStart w:id="19" w:name="_Toc499041075"/>
       <w:r>
         <w:t>Cellular Automata</w:t>
       </w:r>
@@ -6681,25 +7312,51 @@
       <w:r>
         <w:t xml:space="preserve">Table </w:t>
       </w:r>
-      <w:fldSimple w:instr=" STYLEREF 1 \s ">
-        <w:r>
-          <w:rPr>
-            <w:noProof/>
-          </w:rPr>
-          <w:t>3</w:t>
-        </w:r>
-      </w:fldSimple>
+      <w:r>
+        <w:fldChar w:fldCharType="begin"/>
+      </w:r>
+      <w:r>
+        <w:instrText xml:space="preserve"> STYLEREF 1 \s </w:instrText>
+      </w:r>
+      <w:r>
+        <w:fldChar w:fldCharType="separate"/>
+      </w:r>
+      <w:r>
+        <w:rPr>
+          <w:noProof/>
+        </w:rPr>
+        <w:t>3</w:t>
+      </w:r>
+      <w:r>
+        <w:rPr>
+          <w:noProof/>
+        </w:rPr>
+        <w:fldChar w:fldCharType="end"/>
+      </w:r>
       <w:r>
         <w:noBreakHyphen/>
       </w:r>
-      <w:fldSimple w:instr=" SEQ Table \* ARABIC \s 1 ">
-        <w:r>
-          <w:rPr>
-            <w:noProof/>
-          </w:rPr>
-          <w:t>2</w:t>
-        </w:r>
-      </w:fldSimple>
+      <w:r>
+        <w:fldChar w:fldCharType="begin"/>
+      </w:r>
+      <w:r>
+        <w:instrText xml:space="preserve"> SEQ Table \* ARABIC \s 1 </w:instrText>
+      </w:r>
+      <w:r>
+        <w:fldChar w:fldCharType="separate"/>
+      </w:r>
+      <w:r>
+        <w:rPr>
+          <w:noProof/>
+        </w:rPr>
+        <w:t>2</w:t>
+      </w:r>
+      <w:r>
+        <w:rPr>
+          <w:noProof/>
+        </w:rPr>
+        <w:fldChar w:fldCharType="end"/>
+      </w:r>
       <w:r>
         <w:t>: Packages providing access to cellular automata</w:t>
       </w:r>
@@ -6708,7 +7365,7 @@
       <w:pPr>
         <w:pStyle w:val="Heading2"/>
       </w:pPr>
-      <w:bookmarkStart w:id="20" w:name="_Toc498897779"/>
+      <w:bookmarkStart w:id="20" w:name="_Toc499041076"/>
       <w:r>
         <w:t>Artificial Neural Networks</w:t>
       </w:r>
@@ -7129,25 +7786,51 @@
       <w:r>
         <w:t xml:space="preserve">Table </w:t>
       </w:r>
-      <w:fldSimple w:instr=" STYLEREF 1 \s ">
-        <w:r>
-          <w:rPr>
-            <w:noProof/>
-          </w:rPr>
-          <w:t>3</w:t>
-        </w:r>
-      </w:fldSimple>
+      <w:r>
+        <w:fldChar w:fldCharType="begin"/>
+      </w:r>
+      <w:r>
+        <w:instrText xml:space="preserve"> STYLEREF 1 \s </w:instrText>
+      </w:r>
+      <w:r>
+        <w:fldChar w:fldCharType="separate"/>
+      </w:r>
+      <w:r>
+        <w:rPr>
+          <w:noProof/>
+        </w:rPr>
+        <w:t>3</w:t>
+      </w:r>
+      <w:r>
+        <w:rPr>
+          <w:noProof/>
+        </w:rPr>
+        <w:fldChar w:fldCharType="end"/>
+      </w:r>
       <w:r>
         <w:noBreakHyphen/>
       </w:r>
-      <w:fldSimple w:instr=" SEQ Table \* ARABIC \s 1 ">
-        <w:r>
-          <w:rPr>
-            <w:noProof/>
-          </w:rPr>
-          <w:t>3</w:t>
-        </w:r>
-      </w:fldSimple>
+      <w:r>
+        <w:fldChar w:fldCharType="begin"/>
+      </w:r>
+      <w:r>
+        <w:instrText xml:space="preserve"> SEQ Table \* ARABIC \s 1 </w:instrText>
+      </w:r>
+      <w:r>
+        <w:fldChar w:fldCharType="separate"/>
+      </w:r>
+      <w:r>
+        <w:rPr>
+          <w:noProof/>
+        </w:rPr>
+        <w:t>3</w:t>
+      </w:r>
+      <w:r>
+        <w:rPr>
+          <w:noProof/>
+        </w:rPr>
+        <w:fldChar w:fldCharType="end"/>
+      </w:r>
       <w:r>
         <w:t>: Packages providing access to artificial neural networks</w:t>
       </w:r>
@@ -7156,7 +7839,7 @@
       <w:pPr>
         <w:pStyle w:val="Heading2"/>
       </w:pPr>
-      <w:bookmarkStart w:id="21" w:name="_Toc498897780"/>
+      <w:bookmarkStart w:id="21" w:name="_Toc499041077"/>
       <w:r>
         <w:t>Swarm Intelligence</w:t>
       </w:r>
@@ -7469,25 +8152,51 @@
       <w:r>
         <w:t xml:space="preserve">Table </w:t>
       </w:r>
-      <w:fldSimple w:instr=" STYLEREF 1 \s ">
-        <w:r>
-          <w:rPr>
-            <w:noProof/>
-          </w:rPr>
-          <w:t>3</w:t>
-        </w:r>
-      </w:fldSimple>
+      <w:r>
+        <w:fldChar w:fldCharType="begin"/>
+      </w:r>
+      <w:r>
+        <w:instrText xml:space="preserve"> STYLEREF 1 \s </w:instrText>
+      </w:r>
+      <w:r>
+        <w:fldChar w:fldCharType="separate"/>
+      </w:r>
+      <w:r>
+        <w:rPr>
+          <w:noProof/>
+        </w:rPr>
+        <w:t>3</w:t>
+      </w:r>
+      <w:r>
+        <w:rPr>
+          <w:noProof/>
+        </w:rPr>
+        <w:fldChar w:fldCharType="end"/>
+      </w:r>
       <w:r>
         <w:noBreakHyphen/>
       </w:r>
-      <w:fldSimple w:instr=" SEQ Table \* ARABIC \s 1 ">
-        <w:r>
-          <w:rPr>
-            <w:noProof/>
-          </w:rPr>
-          <w:t>4</w:t>
-        </w:r>
-      </w:fldSimple>
+      <w:r>
+        <w:fldChar w:fldCharType="begin"/>
+      </w:r>
+      <w:r>
+        <w:instrText xml:space="preserve"> SEQ Table \* ARABIC \s 1 </w:instrText>
+      </w:r>
+      <w:r>
+        <w:fldChar w:fldCharType="separate"/>
+      </w:r>
+      <w:r>
+        <w:rPr>
+          <w:noProof/>
+        </w:rPr>
+        <w:t>4</w:t>
+      </w:r>
+      <w:r>
+        <w:rPr>
+          <w:noProof/>
+        </w:rPr>
+        <w:fldChar w:fldCharType="end"/>
+      </w:r>
       <w:r>
         <w:t>: Packages providing access to areas of swarm intelligence</w:t>
       </w:r>
@@ -7496,7 +8205,7 @@
       <w:pPr>
         <w:pStyle w:val="Heading2"/>
       </w:pPr>
-      <w:bookmarkStart w:id="22" w:name="_Toc498897781"/>
+      <w:bookmarkStart w:id="22" w:name="_Toc499041078"/>
       <w:r>
         <w:t>Genetic Programming</w:t>
       </w:r>
@@ -7658,25 +8367,51 @@
       <w:r>
         <w:t xml:space="preserve">Table </w:t>
       </w:r>
-      <w:fldSimple w:instr=" STYLEREF 1 \s ">
-        <w:r>
-          <w:rPr>
-            <w:noProof/>
-          </w:rPr>
-          <w:t>3</w:t>
-        </w:r>
-      </w:fldSimple>
+      <w:r>
+        <w:fldChar w:fldCharType="begin"/>
+      </w:r>
+      <w:r>
+        <w:instrText xml:space="preserve"> STYLEREF 1 \s </w:instrText>
+      </w:r>
+      <w:r>
+        <w:fldChar w:fldCharType="separate"/>
+      </w:r>
+      <w:r>
+        <w:rPr>
+          <w:noProof/>
+        </w:rPr>
+        <w:t>3</w:t>
+      </w:r>
+      <w:r>
+        <w:rPr>
+          <w:noProof/>
+        </w:rPr>
+        <w:fldChar w:fldCharType="end"/>
+      </w:r>
       <w:r>
         <w:noBreakHyphen/>
       </w:r>
-      <w:fldSimple w:instr=" SEQ Table \* ARABIC \s 1 ">
-        <w:r>
-          <w:rPr>
-            <w:noProof/>
-          </w:rPr>
-          <w:t>5</w:t>
-        </w:r>
-      </w:fldSimple>
+      <w:r>
+        <w:fldChar w:fldCharType="begin"/>
+      </w:r>
+      <w:r>
+        <w:instrText xml:space="preserve"> SEQ Table \* ARABIC \s 1 </w:instrText>
+      </w:r>
+      <w:r>
+        <w:fldChar w:fldCharType="separate"/>
+      </w:r>
+      <w:r>
+        <w:rPr>
+          <w:noProof/>
+        </w:rPr>
+        <w:t>5</w:t>
+      </w:r>
+      <w:r>
+        <w:rPr>
+          <w:noProof/>
+        </w:rPr>
+        <w:fldChar w:fldCharType="end"/>
+      </w:r>
       <w:r>
         <w:t>: Packages providing access to genetic programming</w:t>
       </w:r>
@@ -7698,7 +8433,7 @@
       <w:pPr>
         <w:pStyle w:val="Heading1"/>
       </w:pPr>
-      <w:bookmarkStart w:id="23" w:name="_Toc498897782"/>
+      <w:bookmarkStart w:id="23" w:name="_Toc499041079"/>
       <w:r>
         <w:t>Genetic Programming</w:t>
       </w:r>
@@ -7743,7 +8478,7 @@
       <w:pPr>
         <w:pStyle w:val="Heading2"/>
       </w:pPr>
-      <w:bookmarkStart w:id="24" w:name="_Toc498897783"/>
+      <w:bookmarkStart w:id="24" w:name="_Toc499041080"/>
       <w:r>
         <w:t>Cartesian Genetic Programming</w:t>
       </w:r>
@@ -7771,25 +8506,51 @@
                   <w:r>
                     <w:t xml:space="preserve">Figure </w:t>
                   </w:r>
-                  <w:fldSimple w:instr=" STYLEREF 1 \s ">
-                    <w:r>
-                      <w:rPr>
-                        <w:noProof/>
-                      </w:rPr>
-                      <w:t>4</w:t>
-                    </w:r>
-                  </w:fldSimple>
+                  <w:r>
+                    <w:fldChar w:fldCharType="begin"/>
+                  </w:r>
+                  <w:r>
+                    <w:instrText xml:space="preserve"> STYLEREF 1 \s </w:instrText>
+                  </w:r>
+                  <w:r>
+                    <w:fldChar w:fldCharType="separate"/>
+                  </w:r>
+                  <w:r>
+                    <w:rPr>
+                      <w:noProof/>
+                    </w:rPr>
+                    <w:t>4</w:t>
+                  </w:r>
+                  <w:r>
+                    <w:rPr>
+                      <w:noProof/>
+                    </w:rPr>
+                    <w:fldChar w:fldCharType="end"/>
+                  </w:r>
                   <w:r>
                     <w:noBreakHyphen/>
                   </w:r>
-                  <w:fldSimple w:instr=" SEQ Figure \* ARABIC \s 1 ">
-                    <w:r>
-                      <w:rPr>
-                        <w:noProof/>
-                      </w:rPr>
-                      <w:t>1</w:t>
-                    </w:r>
-                  </w:fldSimple>
+                  <w:r>
+                    <w:fldChar w:fldCharType="begin"/>
+                  </w:r>
+                  <w:r>
+                    <w:instrText xml:space="preserve"> SEQ Figure \* ARABIC \s 1 </w:instrText>
+                  </w:r>
+                  <w:r>
+                    <w:fldChar w:fldCharType="separate"/>
+                  </w:r>
+                  <w:r>
+                    <w:rPr>
+                      <w:noProof/>
+                    </w:rPr>
+                    <w:t>1</w:t>
+                  </w:r>
+                  <w:r>
+                    <w:rPr>
+                      <w:noProof/>
+                    </w:rPr>
+                    <w:fldChar w:fldCharType="end"/>
+                  </w:r>
                   <w:r>
                     <w:t>: A graph reusing the 5-y subgraph</w:t>
                   </w:r>
@@ -7888,25 +8649,51 @@
                   <w:r>
                     <w:t xml:space="preserve">Figure </w:t>
                   </w:r>
-                  <w:fldSimple w:instr=" STYLEREF 1 \s ">
-                    <w:r>
-                      <w:rPr>
-                        <w:noProof/>
-                      </w:rPr>
-                      <w:t>4</w:t>
-                    </w:r>
-                  </w:fldSimple>
+                  <w:r>
+                    <w:fldChar w:fldCharType="begin"/>
+                  </w:r>
+                  <w:r>
+                    <w:instrText xml:space="preserve"> STYLEREF 1 \s </w:instrText>
+                  </w:r>
+                  <w:r>
+                    <w:fldChar w:fldCharType="separate"/>
+                  </w:r>
+                  <w:r>
+                    <w:rPr>
+                      <w:noProof/>
+                    </w:rPr>
+                    <w:t>4</w:t>
+                  </w:r>
+                  <w:r>
+                    <w:rPr>
+                      <w:noProof/>
+                    </w:rPr>
+                    <w:fldChar w:fldCharType="end"/>
+                  </w:r>
                   <w:r>
                     <w:noBreakHyphen/>
                   </w:r>
-                  <w:fldSimple w:instr=" SEQ Figure \* ARABIC \s 1 ">
-                    <w:r>
-                      <w:rPr>
-                        <w:noProof/>
-                      </w:rPr>
-                      <w:t>2</w:t>
-                    </w:r>
-                  </w:fldSimple>
+                  <w:r>
+                    <w:fldChar w:fldCharType="begin"/>
+                  </w:r>
+                  <w:r>
+                    <w:instrText xml:space="preserve"> SEQ Figure \* ARABIC \s 1 </w:instrText>
+                  </w:r>
+                  <w:r>
+                    <w:fldChar w:fldCharType="separate"/>
+                  </w:r>
+                  <w:r>
+                    <w:rPr>
+                      <w:noProof/>
+                    </w:rPr>
+                    <w:t>2</w:t>
+                  </w:r>
+                  <w:r>
+                    <w:rPr>
+                      <w:noProof/>
+                    </w:rPr>
+                    <w:fldChar w:fldCharType="end"/>
+                  </w:r>
                   <w:r>
                     <w:t>: A tree with repeated subtrees of 5-y</w:t>
                   </w:r>
@@ -9464,20 +10251,8 @@
           <w:szCs w:val="36"/>
         </w:rPr>
       </w:pPr>
-      <w:bookmarkStart w:id="25" w:name="_Toc498897784"/>
-      <w:r>
-        <w:t>Operators in Cartesian Genetic Programming</w:t>
-      </w:r>
+      <w:bookmarkStart w:id="25" w:name="_GoBack"/>
       <w:bookmarkEnd w:id="25"/>
-    </w:p>
-    <w:p>
-      <w:pPr>
-        <w:pStyle w:val="Heading2"/>
-        <w:rPr>
-          <w:sz w:val="36"/>
-          <w:szCs w:val="36"/>
-        </w:rPr>
-      </w:pPr>
       <w:r>
         <w:br w:type="page"/>
       </w:r>
@@ -9496,7 +10271,7 @@
       <w:pPr>
         <w:pStyle w:val="Heading1"/>
       </w:pPr>
-      <w:bookmarkStart w:id="26" w:name="_Toc498897785"/>
+      <w:bookmarkStart w:id="26" w:name="_Toc499041082"/>
       <w:r>
         <w:t>Requirements Analysis</w:t>
       </w:r>
@@ -9506,24 +10281,26 @@
       <w:r>
         <w:t>As the project is a personal project with the aim of filling in a gap in the access to Genetic Programming, the primary user of the system will be myself although I do plan to release the project to the public if I believe the project has been completed to a high standard.</w:t>
       </w:r>
-      <w:bookmarkStart w:id="27" w:name="_GoBack"/>
+    </w:p>
+    <w:p>
+      <w:pPr>
+        <w:pStyle w:val="Heading2"/>
+      </w:pPr>
+      <w:bookmarkStart w:id="27" w:name="_Toc499041083"/>
+      <w:r>
+        <w:t>Functional Requirements</w:t>
+      </w:r>
       <w:bookmarkEnd w:id="27"/>
     </w:p>
     <w:p>
       <w:pPr>
         <w:pStyle w:val="Heading2"/>
       </w:pPr>
-      <w:r>
-        <w:t>Functional Requirements</w:t>
-      </w:r>
-    </w:p>
-    <w:p>
-      <w:pPr>
-        <w:pStyle w:val="Heading2"/>
-      </w:pPr>
+      <w:bookmarkStart w:id="28" w:name="_Toc499041084"/>
       <w:r>
         <w:t>Non-functional Requirements</w:t>
       </w:r>
+      <w:bookmarkEnd w:id="28"/>
     </w:p>
     <w:p>
       <w:pPr>
@@ -9561,21 +10338,21 @@
       <w:pPr>
         <w:pStyle w:val="Heading1"/>
       </w:pPr>
-      <w:bookmarkStart w:id="28" w:name="_Toc498897786"/>
+      <w:bookmarkStart w:id="29" w:name="_Toc499041085"/>
       <w:r>
         <w:t>R Packages</w:t>
       </w:r>
-      <w:bookmarkEnd w:id="28"/>
+      <w:bookmarkEnd w:id="29"/>
     </w:p>
     <w:p>
       <w:pPr>
         <w:pStyle w:val="Heading2"/>
       </w:pPr>
-      <w:bookmarkStart w:id="29" w:name="_Toc498897787"/>
+      <w:bookmarkStart w:id="30" w:name="_Toc499041086"/>
       <w:r>
         <w:t>Process of Package Creation</w:t>
       </w:r>
-      <w:bookmarkEnd w:id="29"/>
+      <w:bookmarkEnd w:id="30"/>
     </w:p>
     <w:p>
       <w:r>
@@ -9604,14 +10381,14 @@
       <w:pPr>
         <w:pStyle w:val="Heading2"/>
       </w:pPr>
-      <w:bookmarkStart w:id="30" w:name="_Toc498897788"/>
+      <w:bookmarkStart w:id="31" w:name="_Toc499041087"/>
       <w:r>
         <w:t>Packages and Software Tools</w:t>
       </w:r>
       <w:r>
         <w:t xml:space="preserve"> to Aid in the Process</w:t>
       </w:r>
-      <w:bookmarkEnd w:id="30"/>
+      <w:bookmarkEnd w:id="31"/>
     </w:p>
     <w:p>
       <w:proofErr w:type="spellStart"/>
@@ -9673,11 +10450,11 @@
       <w:pPr>
         <w:pStyle w:val="Heading1"/>
       </w:pPr>
-      <w:bookmarkStart w:id="31" w:name="_Toc498897789"/>
+      <w:bookmarkStart w:id="32" w:name="_Toc499041088"/>
       <w:r>
         <w:t>Evaluation Strategy</w:t>
       </w:r>
-      <w:bookmarkEnd w:id="31"/>
+      <w:bookmarkEnd w:id="32"/>
     </w:p>
     <w:p>
       <w:pPr>
@@ -9705,31 +10482,31 @@
       <w:pPr>
         <w:pStyle w:val="Heading1"/>
       </w:pPr>
-      <w:bookmarkStart w:id="32" w:name="_Toc498897790"/>
+      <w:bookmarkStart w:id="33" w:name="_Toc499041089"/>
       <w:r>
         <w:t>Project Management</w:t>
       </w:r>
-      <w:bookmarkEnd w:id="32"/>
+      <w:bookmarkEnd w:id="33"/>
     </w:p>
     <w:p>
       <w:pPr>
         <w:pStyle w:val="Heading2"/>
       </w:pPr>
-      <w:bookmarkStart w:id="33" w:name="_Toc498897791"/>
+      <w:bookmarkStart w:id="34" w:name="_Toc499041090"/>
       <w:r>
         <w:t>Project Schedule</w:t>
       </w:r>
-      <w:bookmarkEnd w:id="33"/>
+      <w:bookmarkEnd w:id="34"/>
     </w:p>
     <w:p>
       <w:pPr>
         <w:pStyle w:val="Heading3"/>
       </w:pPr>
-      <w:bookmarkStart w:id="34" w:name="_Toc498897792"/>
+      <w:bookmarkStart w:id="35" w:name="_Toc499041091"/>
       <w:r>
         <w:t>Work Breakdown Structure</w:t>
       </w:r>
-      <w:bookmarkEnd w:id="34"/>
+      <w:bookmarkEnd w:id="35"/>
     </w:p>
     <w:tbl>
       <w:tblPr>
@@ -9933,7 +10710,6 @@
           <w:tcPr>
             <w:tcW w:w="722" w:type="pct"/>
             <w:noWrap/>
-            <w:vAlign w:val="center"/>
             <w:hideMark/>
           </w:tcPr>
           <w:p>
@@ -9964,7 +10740,6 @@
           <w:tcPr>
             <w:tcW w:w="722" w:type="pct"/>
             <w:noWrap/>
-            <w:vAlign w:val="center"/>
             <w:hideMark/>
           </w:tcPr>
           <w:p>
@@ -10059,7 +10834,6 @@
           <w:tcPr>
             <w:tcW w:w="722" w:type="pct"/>
             <w:noWrap/>
-            <w:vAlign w:val="center"/>
             <w:hideMark/>
           </w:tcPr>
           <w:p>
@@ -10090,7 +10864,6 @@
           <w:tcPr>
             <w:tcW w:w="722" w:type="pct"/>
             <w:noWrap/>
-            <w:vAlign w:val="center"/>
             <w:hideMark/>
           </w:tcPr>
           <w:p>
@@ -10186,7 +10959,6 @@
           <w:tcPr>
             <w:tcW w:w="722" w:type="pct"/>
             <w:noWrap/>
-            <w:vAlign w:val="center"/>
             <w:hideMark/>
           </w:tcPr>
           <w:p>
@@ -10217,7 +10989,6 @@
           <w:tcPr>
             <w:tcW w:w="722" w:type="pct"/>
             <w:noWrap/>
-            <w:vAlign w:val="center"/>
             <w:hideMark/>
           </w:tcPr>
           <w:p>
@@ -10312,7 +11083,6 @@
           <w:tcPr>
             <w:tcW w:w="722" w:type="pct"/>
             <w:noWrap/>
-            <w:vAlign w:val="center"/>
             <w:hideMark/>
           </w:tcPr>
           <w:p>
@@ -10343,7 +11113,6 @@
           <w:tcPr>
             <w:tcW w:w="722" w:type="pct"/>
             <w:noWrap/>
-            <w:vAlign w:val="center"/>
             <w:hideMark/>
           </w:tcPr>
           <w:p>
@@ -10402,7 +11171,7 @@
                 <w:szCs w:val="22"/>
                 <w:lang w:eastAsia="en-GB"/>
               </w:rPr>
-              <w:t>4</w:t>
+              <w:t>5</w:t>
             </w:r>
           </w:p>
         </w:tc>
@@ -10439,7 +11208,6 @@
           <w:tcPr>
             <w:tcW w:w="722" w:type="pct"/>
             <w:noWrap/>
-            <w:vAlign w:val="center"/>
             <w:hideMark/>
           </w:tcPr>
           <w:p>
@@ -10470,7 +11238,6 @@
           <w:tcPr>
             <w:tcW w:w="722" w:type="pct"/>
             <w:noWrap/>
-            <w:vAlign w:val="center"/>
             <w:hideMark/>
           </w:tcPr>
           <w:p>
@@ -10528,7 +11295,7 @@
                 <w:szCs w:val="22"/>
                 <w:lang w:eastAsia="en-GB"/>
               </w:rPr>
-              <w:t>5</w:t>
+              <w:t>6</w:t>
             </w:r>
           </w:p>
         </w:tc>
@@ -10565,7 +11332,6 @@
           <w:tcPr>
             <w:tcW w:w="722" w:type="pct"/>
             <w:noWrap/>
-            <w:vAlign w:val="center"/>
             <w:hideMark/>
           </w:tcPr>
           <w:p>
@@ -10596,7 +11362,6 @@
           <w:tcPr>
             <w:tcW w:w="722" w:type="pct"/>
             <w:noWrap/>
-            <w:vAlign w:val="center"/>
             <w:hideMark/>
           </w:tcPr>
           <w:p>
@@ -10619,7 +11384,7 @@
                 <w:szCs w:val="22"/>
                 <w:lang w:eastAsia="en-GB"/>
               </w:rPr>
-              <w:t>26-Jan-18</w:t>
+              <w:t>05-Feb-18</w:t>
             </w:r>
           </w:p>
         </w:tc>
@@ -10655,7 +11420,7 @@
                 <w:szCs w:val="22"/>
                 <w:lang w:eastAsia="en-GB"/>
               </w:rPr>
-              <w:t>6</w:t>
+              <w:t>7</w:t>
             </w:r>
           </w:p>
         </w:tc>
@@ -10692,7 +11457,6 @@
           <w:tcPr>
             <w:tcW w:w="722" w:type="pct"/>
             <w:noWrap/>
-            <w:vAlign w:val="center"/>
             <w:hideMark/>
           </w:tcPr>
           <w:p>
@@ -10723,7 +11487,6 @@
           <w:tcPr>
             <w:tcW w:w="722" w:type="pct"/>
             <w:noWrap/>
-            <w:vAlign w:val="center"/>
             <w:hideMark/>
           </w:tcPr>
           <w:p>
@@ -10781,7 +11544,7 @@
                 <w:szCs w:val="22"/>
                 <w:lang w:eastAsia="en-GB"/>
               </w:rPr>
-              <w:t>7</w:t>
+              <w:t>8</w:t>
             </w:r>
           </w:p>
         </w:tc>
@@ -10818,7 +11581,6 @@
           <w:tcPr>
             <w:tcW w:w="722" w:type="pct"/>
             <w:noWrap/>
-            <w:vAlign w:val="center"/>
             <w:hideMark/>
           </w:tcPr>
           <w:p>
@@ -10841,7 +11603,7 @@
                 <w:szCs w:val="22"/>
                 <w:lang w:eastAsia="en-GB"/>
               </w:rPr>
-              <w:t>07-Dec-17</w:t>
+              <w:t>06-Dec-17</w:t>
             </w:r>
           </w:p>
         </w:tc>
@@ -10849,7 +11611,6 @@
           <w:tcPr>
             <w:tcW w:w="722" w:type="pct"/>
             <w:noWrap/>
-            <w:vAlign w:val="center"/>
             <w:hideMark/>
           </w:tcPr>
           <w:p>
@@ -10908,7 +11669,7 @@
                 <w:szCs w:val="22"/>
                 <w:lang w:eastAsia="en-GB"/>
               </w:rPr>
-              <w:t>8</w:t>
+              <w:t>9</w:t>
             </w:r>
           </w:p>
         </w:tc>
@@ -10945,7 +11706,6 @@
           <w:tcPr>
             <w:tcW w:w="722" w:type="pct"/>
             <w:noWrap/>
-            <w:vAlign w:val="center"/>
             <w:hideMark/>
           </w:tcPr>
           <w:p>
@@ -10968,7 +11728,7 @@
                 <w:szCs w:val="22"/>
                 <w:lang w:eastAsia="en-GB"/>
               </w:rPr>
-              <w:t>11-Jan-18</w:t>
+              <w:t>10-Jan-18</w:t>
             </w:r>
           </w:p>
         </w:tc>
@@ -10976,7 +11736,6 @@
           <w:tcPr>
             <w:tcW w:w="722" w:type="pct"/>
             <w:noWrap/>
-            <w:vAlign w:val="center"/>
             <w:hideMark/>
           </w:tcPr>
           <w:p>
@@ -11034,7 +11793,7 @@
                 <w:szCs w:val="22"/>
                 <w:lang w:eastAsia="en-GB"/>
               </w:rPr>
-              <w:t>9</w:t>
+              <w:t>10</w:t>
             </w:r>
           </w:p>
         </w:tc>
@@ -11071,7 +11830,6 @@
           <w:tcPr>
             <w:tcW w:w="722" w:type="pct"/>
             <w:noWrap/>
-            <w:vAlign w:val="center"/>
             <w:hideMark/>
           </w:tcPr>
           <w:p>
@@ -11094,7 +11852,7 @@
                 <w:szCs w:val="22"/>
                 <w:lang w:eastAsia="en-GB"/>
               </w:rPr>
-              <w:t>14-Jan-18</w:t>
+              <w:t>13-Jan-18</w:t>
             </w:r>
           </w:p>
         </w:tc>
@@ -11102,7 +11860,6 @@
           <w:tcPr>
             <w:tcW w:w="722" w:type="pct"/>
             <w:noWrap/>
-            <w:vAlign w:val="center"/>
             <w:hideMark/>
           </w:tcPr>
           <w:p>
@@ -11125,7 +11882,7 @@
                 <w:szCs w:val="22"/>
                 <w:lang w:eastAsia="en-GB"/>
               </w:rPr>
-              <w:t>16-Jan-18</w:t>
+              <w:t>17-Jan-18</w:t>
             </w:r>
           </w:p>
         </w:tc>
@@ -11161,7 +11918,7 @@
                 <w:szCs w:val="22"/>
                 <w:lang w:eastAsia="en-GB"/>
               </w:rPr>
-              <w:t>10</w:t>
+              <w:t>11</w:t>
             </w:r>
           </w:p>
         </w:tc>
@@ -11198,7 +11955,6 @@
           <w:tcPr>
             <w:tcW w:w="722" w:type="pct"/>
             <w:noWrap/>
-            <w:vAlign w:val="center"/>
             <w:hideMark/>
           </w:tcPr>
           <w:p>
@@ -11229,7 +11985,6 @@
           <w:tcPr>
             <w:tcW w:w="722" w:type="pct"/>
             <w:noWrap/>
-            <w:vAlign w:val="center"/>
             <w:hideMark/>
           </w:tcPr>
           <w:p>
@@ -11287,7 +12042,7 @@
                 <w:szCs w:val="22"/>
                 <w:lang w:eastAsia="en-GB"/>
               </w:rPr>
-              <w:t>11</w:t>
+              <w:t>12</w:t>
             </w:r>
           </w:p>
         </w:tc>
@@ -11316,7 +12071,7 @@
                 <w:szCs w:val="22"/>
                 <w:lang w:eastAsia="en-GB"/>
               </w:rPr>
-              <w:t>Develop Unit Tests for Final Version</w:t>
+              <w:t>Develop Unit Tests for New Features</w:t>
             </w:r>
           </w:p>
         </w:tc>
@@ -11324,7 +12079,6 @@
           <w:tcPr>
             <w:tcW w:w="722" w:type="pct"/>
             <w:noWrap/>
-            <w:vAlign w:val="center"/>
             <w:hideMark/>
           </w:tcPr>
           <w:p>
@@ -11355,7 +12109,6 @@
           <w:tcPr>
             <w:tcW w:w="722" w:type="pct"/>
             <w:noWrap/>
-            <w:vAlign w:val="center"/>
             <w:hideMark/>
           </w:tcPr>
           <w:p>
@@ -11414,7 +12167,7 @@
                 <w:szCs w:val="22"/>
                 <w:lang w:eastAsia="en-GB"/>
               </w:rPr>
-              <w:t>12</w:t>
+              <w:t>13</w:t>
             </w:r>
           </w:p>
         </w:tc>
@@ -11443,7 +12196,7 @@
                 <w:szCs w:val="22"/>
                 <w:lang w:eastAsia="en-GB"/>
               </w:rPr>
-              <w:t>Documentation of Final Version</w:t>
+              <w:t>Documentation of New Features</w:t>
             </w:r>
           </w:p>
         </w:tc>
@@ -11451,7 +12204,6 @@
           <w:tcPr>
             <w:tcW w:w="722" w:type="pct"/>
             <w:noWrap/>
-            <w:vAlign w:val="center"/>
             <w:hideMark/>
           </w:tcPr>
           <w:p>
@@ -11474,7 +12226,7 @@
                 <w:szCs w:val="22"/>
                 <w:lang w:eastAsia="en-GB"/>
               </w:rPr>
-              <w:t>24-Jan-18</w:t>
+              <w:t>23-Jan-18</w:t>
             </w:r>
           </w:p>
         </w:tc>
@@ -11482,7 +12234,6 @@
           <w:tcPr>
             <w:tcW w:w="722" w:type="pct"/>
             <w:noWrap/>
-            <w:vAlign w:val="center"/>
             <w:hideMark/>
           </w:tcPr>
           <w:p>
@@ -11540,7 +12291,7 @@
                 <w:szCs w:val="22"/>
                 <w:lang w:eastAsia="en-GB"/>
               </w:rPr>
-              <w:t>13</w:t>
+              <w:t>14</w:t>
             </w:r>
           </w:p>
         </w:tc>
@@ -11569,7 +12320,7 @@
                 <w:szCs w:val="22"/>
                 <w:lang w:eastAsia="en-GB"/>
               </w:rPr>
-              <w:t>Write Final Dissertation</w:t>
+              <w:t>Improve Package from feedback</w:t>
             </w:r>
           </w:p>
         </w:tc>
@@ -11577,7 +12328,6 @@
           <w:tcPr>
             <w:tcW w:w="722" w:type="pct"/>
             <w:noWrap/>
-            <w:vAlign w:val="center"/>
             <w:hideMark/>
           </w:tcPr>
           <w:p>
@@ -11600,7 +12350,7 @@
                 <w:szCs w:val="22"/>
                 <w:lang w:eastAsia="en-GB"/>
               </w:rPr>
-              <w:t>27-Jan-18</w:t>
+              <w:t>26-Jan-18</w:t>
             </w:r>
           </w:p>
         </w:tc>
@@ -11608,7 +12358,6 @@
           <w:tcPr>
             <w:tcW w:w="722" w:type="pct"/>
             <w:noWrap/>
-            <w:vAlign w:val="center"/>
             <w:hideMark/>
           </w:tcPr>
           <w:p>
@@ -11631,7 +12380,7 @@
                 <w:szCs w:val="22"/>
                 <w:lang w:eastAsia="en-GB"/>
               </w:rPr>
-              <w:t>23-Apr-18</w:t>
+              <w:t>30-Jan-18</w:t>
             </w:r>
           </w:p>
         </w:tc>
@@ -11667,7 +12416,7 @@
                 <w:szCs w:val="22"/>
                 <w:lang w:eastAsia="en-GB"/>
               </w:rPr>
-              <w:t>14</w:t>
+              <w:t>15</w:t>
             </w:r>
           </w:p>
         </w:tc>
@@ -11696,7 +12445,7 @@
                 <w:szCs w:val="22"/>
                 <w:lang w:eastAsia="en-GB"/>
               </w:rPr>
-              <w:t>Write Draft of Dissertation</w:t>
+              <w:t>Develop Unit Tests for Final Version</w:t>
             </w:r>
           </w:p>
         </w:tc>
@@ -11704,7 +12453,6 @@
           <w:tcPr>
             <w:tcW w:w="722" w:type="pct"/>
             <w:noWrap/>
-            <w:vAlign w:val="center"/>
             <w:hideMark/>
           </w:tcPr>
           <w:p>
@@ -11727,7 +12475,7 @@
                 <w:szCs w:val="22"/>
                 <w:lang w:eastAsia="en-GB"/>
               </w:rPr>
-              <w:t>27-Jan-18</w:t>
+              <w:t>30-Jan-18</w:t>
             </w:r>
           </w:p>
         </w:tc>
@@ -11735,7 +12483,6 @@
           <w:tcPr>
             <w:tcW w:w="722" w:type="pct"/>
             <w:noWrap/>
-            <w:vAlign w:val="center"/>
             <w:hideMark/>
           </w:tcPr>
           <w:p>
@@ -11758,7 +12505,7 @@
                 <w:szCs w:val="22"/>
                 <w:lang w:eastAsia="en-GB"/>
               </w:rPr>
-              <w:t>11-Mar-18</w:t>
+              <w:t>01-Feb-18</w:t>
             </w:r>
           </w:p>
         </w:tc>
@@ -11793,7 +12540,7 @@
                 <w:szCs w:val="22"/>
                 <w:lang w:eastAsia="en-GB"/>
               </w:rPr>
-              <w:t>15</w:t>
+              <w:t>16</w:t>
             </w:r>
           </w:p>
         </w:tc>
@@ -11822,7 +12569,7 @@
                 <w:szCs w:val="22"/>
                 <w:lang w:eastAsia="en-GB"/>
               </w:rPr>
-              <w:t>Draft Dissertation to Supervisor</w:t>
+              <w:t>Documentation of Final Version</w:t>
             </w:r>
           </w:p>
         </w:tc>
@@ -11830,7 +12577,6 @@
           <w:tcPr>
             <w:tcW w:w="722" w:type="pct"/>
             <w:noWrap/>
-            <w:vAlign w:val="center"/>
             <w:hideMark/>
           </w:tcPr>
           <w:p>
@@ -11853,7 +12599,7 @@
                 <w:szCs w:val="22"/>
                 <w:lang w:eastAsia="en-GB"/>
               </w:rPr>
-              <w:t>11-Mar-18</w:t>
+              <w:t>01-Feb-18</w:t>
             </w:r>
           </w:p>
         </w:tc>
@@ -11861,7 +12607,6 @@
           <w:tcPr>
             <w:tcW w:w="722" w:type="pct"/>
             <w:noWrap/>
-            <w:vAlign w:val="center"/>
             <w:hideMark/>
           </w:tcPr>
           <w:p>
@@ -11884,7 +12629,7 @@
                 <w:szCs w:val="22"/>
                 <w:lang w:eastAsia="en-GB"/>
               </w:rPr>
-              <w:t>12-Mar-18</w:t>
+              <w:t>05-Feb-18</w:t>
             </w:r>
           </w:p>
         </w:tc>
@@ -11920,7 +12665,7 @@
                 <w:szCs w:val="22"/>
                 <w:lang w:eastAsia="en-GB"/>
               </w:rPr>
-              <w:t>16</w:t>
+              <w:t>17</w:t>
             </w:r>
           </w:p>
         </w:tc>
@@ -11949,7 +12694,7 @@
                 <w:szCs w:val="22"/>
                 <w:lang w:eastAsia="en-GB"/>
               </w:rPr>
-              <w:t>Improve from feedback given</w:t>
+              <w:t>Write Final Dissertation</w:t>
             </w:r>
           </w:p>
         </w:tc>
@@ -11957,7 +12702,6 @@
           <w:tcPr>
             <w:tcW w:w="722" w:type="pct"/>
             <w:noWrap/>
-            <w:vAlign w:val="center"/>
             <w:hideMark/>
           </w:tcPr>
           <w:p>
@@ -11980,7 +12724,7 @@
                 <w:szCs w:val="22"/>
                 <w:lang w:eastAsia="en-GB"/>
               </w:rPr>
-              <w:t>12-Mar-18</w:t>
+              <w:t>05-Feb-18</w:t>
             </w:r>
           </w:p>
         </w:tc>
@@ -11988,7 +12732,6 @@
           <w:tcPr>
             <w:tcW w:w="722" w:type="pct"/>
             <w:noWrap/>
-            <w:vAlign w:val="center"/>
             <w:hideMark/>
           </w:tcPr>
           <w:p>
@@ -12011,7 +12754,7 @@
                 <w:szCs w:val="22"/>
                 <w:lang w:eastAsia="en-GB"/>
               </w:rPr>
-              <w:t>22-Apr-18</w:t>
+              <w:t>23-Apr-18</w:t>
             </w:r>
           </w:p>
         </w:tc>
@@ -12046,7 +12789,7 @@
                 <w:szCs w:val="22"/>
                 <w:lang w:eastAsia="en-GB"/>
               </w:rPr>
-              <w:t>17</w:t>
+              <w:t>18</w:t>
             </w:r>
           </w:p>
         </w:tc>
@@ -12075,7 +12818,7 @@
                 <w:szCs w:val="22"/>
                 <w:lang w:eastAsia="en-GB"/>
               </w:rPr>
-              <w:t>Dissertation submitted</w:t>
+              <w:t>Write Draft of Dissertation</w:t>
             </w:r>
           </w:p>
         </w:tc>
@@ -12083,7 +12826,6 @@
           <w:tcPr>
             <w:tcW w:w="722" w:type="pct"/>
             <w:noWrap/>
-            <w:vAlign w:val="center"/>
             <w:hideMark/>
           </w:tcPr>
           <w:p>
@@ -12106,7 +12848,7 @@
                 <w:szCs w:val="22"/>
                 <w:lang w:eastAsia="en-GB"/>
               </w:rPr>
-              <w:t>22-Apr-18</w:t>
+              <w:t>05-Feb-18</w:t>
             </w:r>
           </w:p>
         </w:tc>
@@ -12114,7 +12856,6 @@
           <w:tcPr>
             <w:tcW w:w="722" w:type="pct"/>
             <w:noWrap/>
-            <w:vAlign w:val="center"/>
             <w:hideMark/>
           </w:tcPr>
           <w:p>
@@ -12137,7 +12878,7 @@
                 <w:szCs w:val="22"/>
                 <w:lang w:eastAsia="en-GB"/>
               </w:rPr>
-              <w:t>23-Apr-18</w:t>
+              <w:t>11-Mar-18</w:t>
             </w:r>
           </w:p>
         </w:tc>
@@ -12173,7 +12914,7 @@
                 <w:szCs w:val="22"/>
                 <w:lang w:eastAsia="en-GB"/>
               </w:rPr>
-              <w:t>18</w:t>
+              <w:t>19</w:t>
             </w:r>
           </w:p>
         </w:tc>
@@ -12202,7 +12943,7 @@
                 <w:szCs w:val="22"/>
                 <w:lang w:eastAsia="en-GB"/>
               </w:rPr>
-              <w:t>Poster Deliverable</w:t>
+              <w:t>Draft Dissertation to Supervisor</w:t>
             </w:r>
           </w:p>
         </w:tc>
@@ -12210,7 +12951,6 @@
           <w:tcPr>
             <w:tcW w:w="722" w:type="pct"/>
             <w:noWrap/>
-            <w:vAlign w:val="center"/>
             <w:hideMark/>
           </w:tcPr>
           <w:p>
@@ -12233,7 +12973,7 @@
                 <w:szCs w:val="22"/>
                 <w:lang w:eastAsia="en-GB"/>
               </w:rPr>
-              <w:t>20-Apr-18</w:t>
+              <w:t>11-Mar-18</w:t>
             </w:r>
           </w:p>
         </w:tc>
@@ -12241,7 +12981,6 @@
           <w:tcPr>
             <w:tcW w:w="722" w:type="pct"/>
             <w:noWrap/>
-            <w:vAlign w:val="center"/>
             <w:hideMark/>
           </w:tcPr>
           <w:p>
@@ -12264,7 +13003,7 @@
                 <w:szCs w:val="22"/>
                 <w:lang w:eastAsia="en-GB"/>
               </w:rPr>
-              <w:t>07-May-18</w:t>
+              <w:t>12-Mar-18</w:t>
             </w:r>
           </w:p>
         </w:tc>
@@ -12299,7 +13038,7 @@
                 <w:szCs w:val="22"/>
                 <w:lang w:eastAsia="en-GB"/>
               </w:rPr>
-              <w:t>19</w:t>
+              <w:t>20</w:t>
             </w:r>
           </w:p>
         </w:tc>
@@ -12328,7 +13067,7 @@
                 <w:szCs w:val="22"/>
                 <w:lang w:eastAsia="en-GB"/>
               </w:rPr>
-              <w:t>Poster Design</w:t>
+              <w:t>Improve from feedback given</w:t>
             </w:r>
           </w:p>
         </w:tc>
@@ -12336,7 +13075,6 @@
           <w:tcPr>
             <w:tcW w:w="722" w:type="pct"/>
             <w:noWrap/>
-            <w:vAlign w:val="center"/>
             <w:hideMark/>
           </w:tcPr>
           <w:p>
@@ -12359,7 +13097,7 @@
                 <w:szCs w:val="22"/>
                 <w:lang w:eastAsia="en-GB"/>
               </w:rPr>
-              <w:t>20-Apr-18</w:t>
+              <w:t>12-Mar-18</w:t>
             </w:r>
           </w:p>
         </w:tc>
@@ -12367,7 +13105,6 @@
           <w:tcPr>
             <w:tcW w:w="722" w:type="pct"/>
             <w:noWrap/>
-            <w:vAlign w:val="center"/>
             <w:hideMark/>
           </w:tcPr>
           <w:p>
@@ -12426,7 +13163,7 @@
                 <w:szCs w:val="22"/>
                 <w:lang w:eastAsia="en-GB"/>
               </w:rPr>
-              <w:t>20</w:t>
+              <w:t>21</w:t>
             </w:r>
           </w:p>
         </w:tc>
@@ -12455,7 +13192,7 @@
                 <w:szCs w:val="22"/>
                 <w:lang w:eastAsia="en-GB"/>
               </w:rPr>
-              <w:t>Create Poster</w:t>
+              <w:t>Dissertation submitted</w:t>
             </w:r>
           </w:p>
         </w:tc>
@@ -12463,7 +13200,6 @@
           <w:tcPr>
             <w:tcW w:w="722" w:type="pct"/>
             <w:noWrap/>
-            <w:vAlign w:val="center"/>
             <w:hideMark/>
           </w:tcPr>
           <w:p>
@@ -12494,7 +13230,6 @@
           <w:tcPr>
             <w:tcW w:w="722" w:type="pct"/>
             <w:noWrap/>
-            <w:vAlign w:val="center"/>
             <w:hideMark/>
           </w:tcPr>
           <w:p>
@@ -12517,7 +13252,7 @@
                 <w:szCs w:val="22"/>
                 <w:lang w:eastAsia="en-GB"/>
               </w:rPr>
-              <w:t>25-Apr-18</w:t>
+              <w:t>23-Apr-18</w:t>
             </w:r>
           </w:p>
         </w:tc>
@@ -12552,7 +13287,7 @@
                 <w:szCs w:val="22"/>
                 <w:lang w:eastAsia="en-GB"/>
               </w:rPr>
-              <w:t>21</w:t>
+              <w:t>22</w:t>
             </w:r>
           </w:p>
         </w:tc>
@@ -12581,7 +13316,7 @@
                 <w:szCs w:val="22"/>
                 <w:lang w:eastAsia="en-GB"/>
               </w:rPr>
-              <w:t>Send Poster for Printing</w:t>
+              <w:t>Poster Deliverable</w:t>
             </w:r>
           </w:p>
         </w:tc>
@@ -12589,7 +13324,6 @@
           <w:tcPr>
             <w:tcW w:w="722" w:type="pct"/>
             <w:noWrap/>
-            <w:vAlign w:val="center"/>
             <w:hideMark/>
           </w:tcPr>
           <w:p>
@@ -12612,7 +13346,7 @@
                 <w:szCs w:val="22"/>
                 <w:lang w:eastAsia="en-GB"/>
               </w:rPr>
-              <w:t>25-Apr-18</w:t>
+              <w:t>20-Apr-18</w:t>
             </w:r>
           </w:p>
         </w:tc>
@@ -12620,7 +13354,6 @@
           <w:tcPr>
             <w:tcW w:w="722" w:type="pct"/>
             <w:noWrap/>
-            <w:vAlign w:val="center"/>
             <w:hideMark/>
           </w:tcPr>
           <w:p>
@@ -12643,7 +13376,7 @@
                 <w:szCs w:val="22"/>
                 <w:lang w:eastAsia="en-GB"/>
               </w:rPr>
-              <w:t>26-Apr-18</w:t>
+              <w:t>07-May-18</w:t>
             </w:r>
           </w:p>
         </w:tc>
@@ -12679,7 +13412,7 @@
                 <w:szCs w:val="22"/>
                 <w:lang w:eastAsia="en-GB"/>
               </w:rPr>
-              <w:t>22</w:t>
+              <w:t>23</w:t>
             </w:r>
           </w:p>
         </w:tc>
@@ -12708,7 +13441,7 @@
                 <w:szCs w:val="22"/>
                 <w:lang w:eastAsia="en-GB"/>
               </w:rPr>
-              <w:t>Prepare for Session</w:t>
+              <w:t>Poster Design</w:t>
             </w:r>
           </w:p>
         </w:tc>
@@ -12716,7 +13449,6 @@
           <w:tcPr>
             <w:tcW w:w="722" w:type="pct"/>
             <w:noWrap/>
-            <w:vAlign w:val="center"/>
             <w:hideMark/>
           </w:tcPr>
           <w:p>
@@ -12739,7 +13471,7 @@
                 <w:szCs w:val="22"/>
                 <w:lang w:eastAsia="en-GB"/>
               </w:rPr>
-              <w:t>26-Apr-18</w:t>
+              <w:t>20-Apr-18</w:t>
             </w:r>
           </w:p>
         </w:tc>
@@ -12747,7 +13479,6 @@
           <w:tcPr>
             <w:tcW w:w="722" w:type="pct"/>
             <w:noWrap/>
-            <w:vAlign w:val="center"/>
             <w:hideMark/>
           </w:tcPr>
           <w:p>
@@ -12770,7 +13501,7 @@
                 <w:szCs w:val="22"/>
                 <w:lang w:eastAsia="en-GB"/>
               </w:rPr>
-              <w:t>03-May-18</w:t>
+              <w:t>22-Apr-18</w:t>
             </w:r>
           </w:p>
         </w:tc>
@@ -12805,7 +13536,7 @@
                 <w:szCs w:val="22"/>
                 <w:lang w:eastAsia="en-GB"/>
               </w:rPr>
-              <w:t>23</w:t>
+              <w:t>24</w:t>
             </w:r>
           </w:p>
         </w:tc>
@@ -12834,7 +13565,7 @@
                 <w:szCs w:val="22"/>
                 <w:lang w:eastAsia="en-GB"/>
               </w:rPr>
-              <w:t>Poster Session</w:t>
+              <w:t>Create Poster</w:t>
             </w:r>
           </w:p>
         </w:tc>
@@ -12842,7 +13573,6 @@
           <w:tcPr>
             <w:tcW w:w="722" w:type="pct"/>
             <w:noWrap/>
-            <w:vAlign w:val="center"/>
             <w:hideMark/>
           </w:tcPr>
           <w:p>
@@ -12865,7 +13595,7 @@
                 <w:szCs w:val="22"/>
                 <w:lang w:eastAsia="en-GB"/>
               </w:rPr>
-              <w:t>03-May-18</w:t>
+              <w:t>22-Apr-18</w:t>
             </w:r>
           </w:p>
         </w:tc>
@@ -12873,7 +13603,6 @@
           <w:tcPr>
             <w:tcW w:w="722" w:type="pct"/>
             <w:noWrap/>
-            <w:vAlign w:val="center"/>
             <w:hideMark/>
           </w:tcPr>
           <w:p>
@@ -12896,7 +13625,7 @@
                 <w:szCs w:val="22"/>
                 <w:lang w:eastAsia="en-GB"/>
               </w:rPr>
-              <w:t>04-May-18</w:t>
+              <w:t>25-Apr-18</w:t>
             </w:r>
           </w:p>
         </w:tc>
@@ -12932,7 +13661,7 @@
                 <w:szCs w:val="22"/>
                 <w:lang w:eastAsia="en-GB"/>
               </w:rPr>
-              <w:t>24</w:t>
+              <w:t>25</w:t>
             </w:r>
           </w:p>
         </w:tc>
@@ -12961,7 +13690,7 @@
                 <w:szCs w:val="22"/>
                 <w:lang w:eastAsia="en-GB"/>
               </w:rPr>
-              <w:t>Poster Submitted</w:t>
+              <w:t>Send Poster for Printing</w:t>
             </w:r>
           </w:p>
         </w:tc>
@@ -12969,7 +13698,6 @@
           <w:tcPr>
             <w:tcW w:w="722" w:type="pct"/>
             <w:noWrap/>
-            <w:vAlign w:val="center"/>
             <w:hideMark/>
           </w:tcPr>
           <w:p>
@@ -12992,7 +13720,7 @@
                 <w:szCs w:val="22"/>
                 <w:lang w:eastAsia="en-GB"/>
               </w:rPr>
-              <w:t>05-May-18</w:t>
+              <w:t>25-Apr-18</w:t>
             </w:r>
           </w:p>
         </w:tc>
@@ -13000,13 +13728,385 @@
           <w:tcPr>
             <w:tcW w:w="722" w:type="pct"/>
             <w:noWrap/>
-            <w:vAlign w:val="center"/>
             <w:hideMark/>
           </w:tcPr>
           <w:p>
             <w:pPr>
               <w:jc w:val="center"/>
               <w:cnfStyle w:val="000000100000" w:firstRow="0" w:lastRow="0" w:firstColumn="0" w:lastColumn="0" w:oddVBand="0" w:evenVBand="0" w:oddHBand="1" w:evenHBand="0" w:firstRowFirstColumn="0" w:firstRowLastColumn="0" w:lastRowFirstColumn="0" w:lastRowLastColumn="0"/>
+              <w:rPr>
+                <w:rFonts w:ascii="Calibri" w:eastAsia="Times New Roman" w:hAnsi="Calibri" w:cs="Times New Roman"/>
+                <w:color w:val="000000"/>
+                <w:sz w:val="22"/>
+                <w:szCs w:val="22"/>
+                <w:lang w:eastAsia="en-GB"/>
+              </w:rPr>
+            </w:pPr>
+            <w:r>
+              <w:rPr>
+                <w:rFonts w:ascii="Calibri" w:eastAsia="Times New Roman" w:hAnsi="Calibri" w:cs="Times New Roman"/>
+                <w:color w:val="000000"/>
+                <w:sz w:val="22"/>
+                <w:szCs w:val="22"/>
+                <w:lang w:eastAsia="en-GB"/>
+              </w:rPr>
+              <w:t>26-Apr-18</w:t>
+            </w:r>
+          </w:p>
+        </w:tc>
+      </w:tr>
+      <w:tr>
+        <w:trPr>
+          <w:trHeight w:val="286"/>
+        </w:trPr>
+        <w:tc>
+          <w:tcPr>
+            <w:cnfStyle w:val="001000000000" w:firstRow="0" w:lastRow="0" w:firstColumn="1" w:lastColumn="0" w:oddVBand="0" w:evenVBand="0" w:oddHBand="0" w:evenHBand="0" w:firstRowFirstColumn="0" w:firstRowLastColumn="0" w:lastRowFirstColumn="0" w:lastRowLastColumn="0"/>
+            <w:tcW w:w="469" w:type="pct"/>
+            <w:noWrap/>
+            <w:hideMark/>
+          </w:tcPr>
+          <w:p>
+            <w:pPr>
+              <w:jc w:val="right"/>
+              <w:rPr>
+                <w:rFonts w:ascii="Calibri" w:eastAsia="Times New Roman" w:hAnsi="Calibri" w:cs="Times New Roman"/>
+                <w:color w:val="000000"/>
+                <w:sz w:val="22"/>
+                <w:szCs w:val="22"/>
+                <w:lang w:eastAsia="en-GB"/>
+              </w:rPr>
+            </w:pPr>
+            <w:r>
+              <w:rPr>
+                <w:rFonts w:ascii="Calibri" w:eastAsia="Times New Roman" w:hAnsi="Calibri" w:cs="Times New Roman"/>
+                <w:color w:val="000000"/>
+                <w:sz w:val="22"/>
+                <w:szCs w:val="22"/>
+                <w:lang w:eastAsia="en-GB"/>
+              </w:rPr>
+              <w:t>26</w:t>
+            </w:r>
+          </w:p>
+        </w:tc>
+        <w:tc>
+          <w:tcPr>
+            <w:tcW w:w="3086" w:type="pct"/>
+            <w:noWrap/>
+            <w:hideMark/>
+          </w:tcPr>
+          <w:p>
+            <w:pPr>
+              <w:cnfStyle w:val="000000000000" w:firstRow="0" w:lastRow="0" w:firstColumn="0" w:lastColumn="0" w:oddVBand="0" w:evenVBand="0" w:oddHBand="0" w:evenHBand="0" w:firstRowFirstColumn="0" w:firstRowLastColumn="0" w:lastRowFirstColumn="0" w:lastRowLastColumn="0"/>
+              <w:rPr>
+                <w:rFonts w:ascii="Calibri" w:eastAsia="Times New Roman" w:hAnsi="Calibri" w:cs="Times New Roman"/>
+                <w:color w:val="000000"/>
+                <w:sz w:val="22"/>
+                <w:szCs w:val="22"/>
+                <w:lang w:eastAsia="en-GB"/>
+              </w:rPr>
+            </w:pPr>
+            <w:r>
+              <w:rPr>
+                <w:rFonts w:ascii="Calibri" w:eastAsia="Times New Roman" w:hAnsi="Calibri" w:cs="Times New Roman"/>
+                <w:color w:val="000000"/>
+                <w:sz w:val="22"/>
+                <w:szCs w:val="22"/>
+                <w:lang w:eastAsia="en-GB"/>
+              </w:rPr>
+              <w:t>Prepare for Session</w:t>
+            </w:r>
+          </w:p>
+        </w:tc>
+        <w:tc>
+          <w:tcPr>
+            <w:tcW w:w="722" w:type="pct"/>
+            <w:noWrap/>
+            <w:hideMark/>
+          </w:tcPr>
+          <w:p>
+            <w:pPr>
+              <w:jc w:val="center"/>
+              <w:cnfStyle w:val="000000000000" w:firstRow="0" w:lastRow="0" w:firstColumn="0" w:lastColumn="0" w:oddVBand="0" w:evenVBand="0" w:oddHBand="0" w:evenHBand="0" w:firstRowFirstColumn="0" w:firstRowLastColumn="0" w:lastRowFirstColumn="0" w:lastRowLastColumn="0"/>
+              <w:rPr>
+                <w:rFonts w:ascii="Calibri" w:eastAsia="Times New Roman" w:hAnsi="Calibri" w:cs="Times New Roman"/>
+                <w:color w:val="000000"/>
+                <w:sz w:val="22"/>
+                <w:szCs w:val="22"/>
+                <w:lang w:eastAsia="en-GB"/>
+              </w:rPr>
+            </w:pPr>
+            <w:r>
+              <w:rPr>
+                <w:rFonts w:ascii="Calibri" w:eastAsia="Times New Roman" w:hAnsi="Calibri" w:cs="Times New Roman"/>
+                <w:color w:val="000000"/>
+                <w:sz w:val="22"/>
+                <w:szCs w:val="22"/>
+                <w:lang w:eastAsia="en-GB"/>
+              </w:rPr>
+              <w:t>26-Apr-18</w:t>
+            </w:r>
+          </w:p>
+        </w:tc>
+        <w:tc>
+          <w:tcPr>
+            <w:tcW w:w="722" w:type="pct"/>
+            <w:noWrap/>
+            <w:hideMark/>
+          </w:tcPr>
+          <w:p>
+            <w:pPr>
+              <w:jc w:val="center"/>
+              <w:cnfStyle w:val="000000000000" w:firstRow="0" w:lastRow="0" w:firstColumn="0" w:lastColumn="0" w:oddVBand="0" w:evenVBand="0" w:oddHBand="0" w:evenHBand="0" w:firstRowFirstColumn="0" w:firstRowLastColumn="0" w:lastRowFirstColumn="0" w:lastRowLastColumn="0"/>
+              <w:rPr>
+                <w:rFonts w:ascii="Calibri" w:eastAsia="Times New Roman" w:hAnsi="Calibri" w:cs="Times New Roman"/>
+                <w:color w:val="000000"/>
+                <w:sz w:val="22"/>
+                <w:szCs w:val="22"/>
+                <w:lang w:eastAsia="en-GB"/>
+              </w:rPr>
+            </w:pPr>
+            <w:r>
+              <w:rPr>
+                <w:rFonts w:ascii="Calibri" w:eastAsia="Times New Roman" w:hAnsi="Calibri" w:cs="Times New Roman"/>
+                <w:color w:val="000000"/>
+                <w:sz w:val="22"/>
+                <w:szCs w:val="22"/>
+                <w:lang w:eastAsia="en-GB"/>
+              </w:rPr>
+              <w:t>03-May-18</w:t>
+            </w:r>
+          </w:p>
+        </w:tc>
+      </w:tr>
+      <w:tr>
+        <w:trPr>
+          <w:cnfStyle w:val="000000100000" w:firstRow="0" w:lastRow="0" w:firstColumn="0" w:lastColumn="0" w:oddVBand="0" w:evenVBand="0" w:oddHBand="1" w:evenHBand="0" w:firstRowFirstColumn="0" w:firstRowLastColumn="0" w:lastRowFirstColumn="0" w:lastRowLastColumn="0"/>
+          <w:trHeight w:val="286"/>
+        </w:trPr>
+        <w:tc>
+          <w:tcPr>
+            <w:cnfStyle w:val="001000000000" w:firstRow="0" w:lastRow="0" w:firstColumn="1" w:lastColumn="0" w:oddVBand="0" w:evenVBand="0" w:oddHBand="0" w:evenHBand="0" w:firstRowFirstColumn="0" w:firstRowLastColumn="0" w:lastRowFirstColumn="0" w:lastRowLastColumn="0"/>
+            <w:tcW w:w="469" w:type="pct"/>
+            <w:noWrap/>
+            <w:hideMark/>
+          </w:tcPr>
+          <w:p>
+            <w:pPr>
+              <w:jc w:val="right"/>
+              <w:rPr>
+                <w:rFonts w:ascii="Calibri" w:eastAsia="Times New Roman" w:hAnsi="Calibri" w:cs="Times New Roman"/>
+                <w:color w:val="000000"/>
+                <w:sz w:val="22"/>
+                <w:szCs w:val="22"/>
+                <w:lang w:eastAsia="en-GB"/>
+              </w:rPr>
+            </w:pPr>
+            <w:r>
+              <w:rPr>
+                <w:rFonts w:ascii="Calibri" w:eastAsia="Times New Roman" w:hAnsi="Calibri" w:cs="Times New Roman"/>
+                <w:color w:val="000000"/>
+                <w:sz w:val="22"/>
+                <w:szCs w:val="22"/>
+                <w:lang w:eastAsia="en-GB"/>
+              </w:rPr>
+              <w:t>27</w:t>
+            </w:r>
+          </w:p>
+        </w:tc>
+        <w:tc>
+          <w:tcPr>
+            <w:tcW w:w="3086" w:type="pct"/>
+            <w:noWrap/>
+            <w:hideMark/>
+          </w:tcPr>
+          <w:p>
+            <w:pPr>
+              <w:cnfStyle w:val="000000100000" w:firstRow="0" w:lastRow="0" w:firstColumn="0" w:lastColumn="0" w:oddVBand="0" w:evenVBand="0" w:oddHBand="1" w:evenHBand="0" w:firstRowFirstColumn="0" w:firstRowLastColumn="0" w:lastRowFirstColumn="0" w:lastRowLastColumn="0"/>
+              <w:rPr>
+                <w:rFonts w:ascii="Calibri" w:eastAsia="Times New Roman" w:hAnsi="Calibri" w:cs="Times New Roman"/>
+                <w:color w:val="000000"/>
+                <w:sz w:val="22"/>
+                <w:szCs w:val="22"/>
+                <w:lang w:eastAsia="en-GB"/>
+              </w:rPr>
+            </w:pPr>
+            <w:r>
+              <w:rPr>
+                <w:rFonts w:ascii="Calibri" w:eastAsia="Times New Roman" w:hAnsi="Calibri" w:cs="Times New Roman"/>
+                <w:color w:val="000000"/>
+                <w:sz w:val="22"/>
+                <w:szCs w:val="22"/>
+                <w:lang w:eastAsia="en-GB"/>
+              </w:rPr>
+              <w:t>Poster Session</w:t>
+            </w:r>
+          </w:p>
+        </w:tc>
+        <w:tc>
+          <w:tcPr>
+            <w:tcW w:w="722" w:type="pct"/>
+            <w:noWrap/>
+            <w:hideMark/>
+          </w:tcPr>
+          <w:p>
+            <w:pPr>
+              <w:jc w:val="center"/>
+              <w:cnfStyle w:val="000000100000" w:firstRow="0" w:lastRow="0" w:firstColumn="0" w:lastColumn="0" w:oddVBand="0" w:evenVBand="0" w:oddHBand="1" w:evenHBand="0" w:firstRowFirstColumn="0" w:firstRowLastColumn="0" w:lastRowFirstColumn="0" w:lastRowLastColumn="0"/>
+              <w:rPr>
+                <w:rFonts w:ascii="Calibri" w:eastAsia="Times New Roman" w:hAnsi="Calibri" w:cs="Times New Roman"/>
+                <w:color w:val="000000"/>
+                <w:sz w:val="22"/>
+                <w:szCs w:val="22"/>
+                <w:lang w:eastAsia="en-GB"/>
+              </w:rPr>
+            </w:pPr>
+            <w:r>
+              <w:rPr>
+                <w:rFonts w:ascii="Calibri" w:eastAsia="Times New Roman" w:hAnsi="Calibri" w:cs="Times New Roman"/>
+                <w:color w:val="000000"/>
+                <w:sz w:val="22"/>
+                <w:szCs w:val="22"/>
+                <w:lang w:eastAsia="en-GB"/>
+              </w:rPr>
+              <w:t>03-May-18</w:t>
+            </w:r>
+          </w:p>
+        </w:tc>
+        <w:tc>
+          <w:tcPr>
+            <w:tcW w:w="722" w:type="pct"/>
+            <w:noWrap/>
+            <w:hideMark/>
+          </w:tcPr>
+          <w:p>
+            <w:pPr>
+              <w:jc w:val="center"/>
+              <w:cnfStyle w:val="000000100000" w:firstRow="0" w:lastRow="0" w:firstColumn="0" w:lastColumn="0" w:oddVBand="0" w:evenVBand="0" w:oddHBand="1" w:evenHBand="0" w:firstRowFirstColumn="0" w:firstRowLastColumn="0" w:lastRowFirstColumn="0" w:lastRowLastColumn="0"/>
+              <w:rPr>
+                <w:rFonts w:ascii="Calibri" w:eastAsia="Times New Roman" w:hAnsi="Calibri" w:cs="Times New Roman"/>
+                <w:color w:val="000000"/>
+                <w:sz w:val="22"/>
+                <w:szCs w:val="22"/>
+                <w:lang w:eastAsia="en-GB"/>
+              </w:rPr>
+            </w:pPr>
+            <w:r>
+              <w:rPr>
+                <w:rFonts w:ascii="Calibri" w:eastAsia="Times New Roman" w:hAnsi="Calibri" w:cs="Times New Roman"/>
+                <w:color w:val="000000"/>
+                <w:sz w:val="22"/>
+                <w:szCs w:val="22"/>
+                <w:lang w:eastAsia="en-GB"/>
+              </w:rPr>
+              <w:t>04-May-18</w:t>
+            </w:r>
+          </w:p>
+        </w:tc>
+      </w:tr>
+      <w:tr>
+        <w:trPr>
+          <w:trHeight w:val="286"/>
+        </w:trPr>
+        <w:tc>
+          <w:tcPr>
+            <w:cnfStyle w:val="001000000000" w:firstRow="0" w:lastRow="0" w:firstColumn="1" w:lastColumn="0" w:oddVBand="0" w:evenVBand="0" w:oddHBand="0" w:evenHBand="0" w:firstRowFirstColumn="0" w:firstRowLastColumn="0" w:lastRowFirstColumn="0" w:lastRowLastColumn="0"/>
+            <w:tcW w:w="469" w:type="pct"/>
+            <w:noWrap/>
+            <w:hideMark/>
+          </w:tcPr>
+          <w:p>
+            <w:pPr>
+              <w:jc w:val="right"/>
+              <w:rPr>
+                <w:rFonts w:ascii="Calibri" w:eastAsia="Times New Roman" w:hAnsi="Calibri" w:cs="Times New Roman"/>
+                <w:color w:val="000000"/>
+                <w:sz w:val="22"/>
+                <w:szCs w:val="22"/>
+                <w:lang w:eastAsia="en-GB"/>
+              </w:rPr>
+            </w:pPr>
+            <w:r>
+              <w:rPr>
+                <w:rFonts w:ascii="Calibri" w:eastAsia="Times New Roman" w:hAnsi="Calibri" w:cs="Times New Roman"/>
+                <w:color w:val="000000"/>
+                <w:sz w:val="22"/>
+                <w:szCs w:val="22"/>
+                <w:lang w:eastAsia="en-GB"/>
+              </w:rPr>
+              <w:t>28</w:t>
+            </w:r>
+          </w:p>
+        </w:tc>
+        <w:tc>
+          <w:tcPr>
+            <w:tcW w:w="3086" w:type="pct"/>
+            <w:noWrap/>
+            <w:hideMark/>
+          </w:tcPr>
+          <w:p>
+            <w:pPr>
+              <w:cnfStyle w:val="000000000000" w:firstRow="0" w:lastRow="0" w:firstColumn="0" w:lastColumn="0" w:oddVBand="0" w:evenVBand="0" w:oddHBand="0" w:evenHBand="0" w:firstRowFirstColumn="0" w:firstRowLastColumn="0" w:lastRowFirstColumn="0" w:lastRowLastColumn="0"/>
+              <w:rPr>
+                <w:rFonts w:ascii="Calibri" w:eastAsia="Times New Roman" w:hAnsi="Calibri" w:cs="Times New Roman"/>
+                <w:color w:val="000000"/>
+                <w:sz w:val="22"/>
+                <w:szCs w:val="22"/>
+                <w:lang w:eastAsia="en-GB"/>
+              </w:rPr>
+            </w:pPr>
+            <w:r>
+              <w:rPr>
+                <w:rFonts w:ascii="Calibri" w:eastAsia="Times New Roman" w:hAnsi="Calibri" w:cs="Times New Roman"/>
+                <w:color w:val="000000"/>
+                <w:sz w:val="22"/>
+                <w:szCs w:val="22"/>
+                <w:lang w:eastAsia="en-GB"/>
+              </w:rPr>
+              <w:t>Poster Submitted</w:t>
+            </w:r>
+          </w:p>
+        </w:tc>
+        <w:tc>
+          <w:tcPr>
+            <w:tcW w:w="722" w:type="pct"/>
+            <w:noWrap/>
+            <w:hideMark/>
+          </w:tcPr>
+          <w:p>
+            <w:pPr>
+              <w:jc w:val="center"/>
+              <w:cnfStyle w:val="000000000000" w:firstRow="0" w:lastRow="0" w:firstColumn="0" w:lastColumn="0" w:oddVBand="0" w:evenVBand="0" w:oddHBand="0" w:evenHBand="0" w:firstRowFirstColumn="0" w:firstRowLastColumn="0" w:lastRowFirstColumn="0" w:lastRowLastColumn="0"/>
+              <w:rPr>
+                <w:rFonts w:ascii="Calibri" w:eastAsia="Times New Roman" w:hAnsi="Calibri" w:cs="Times New Roman"/>
+                <w:color w:val="000000"/>
+                <w:sz w:val="22"/>
+                <w:szCs w:val="22"/>
+                <w:lang w:eastAsia="en-GB"/>
+              </w:rPr>
+            </w:pPr>
+            <w:r>
+              <w:rPr>
+                <w:rFonts w:ascii="Calibri" w:eastAsia="Times New Roman" w:hAnsi="Calibri" w:cs="Times New Roman"/>
+                <w:color w:val="000000"/>
+                <w:sz w:val="22"/>
+                <w:szCs w:val="22"/>
+                <w:lang w:eastAsia="en-GB"/>
+              </w:rPr>
+              <w:t>04-May-18</w:t>
+            </w:r>
+          </w:p>
+        </w:tc>
+        <w:tc>
+          <w:tcPr>
+            <w:tcW w:w="722" w:type="pct"/>
+            <w:noWrap/>
+            <w:hideMark/>
+          </w:tcPr>
+          <w:p>
+            <w:pPr>
+              <w:jc w:val="center"/>
+              <w:cnfStyle w:val="000000000000" w:firstRow="0" w:lastRow="0" w:firstColumn="0" w:lastColumn="0" w:oddVBand="0" w:evenVBand="0" w:oddHBand="0" w:evenHBand="0" w:firstRowFirstColumn="0" w:firstRowLastColumn="0" w:lastRowFirstColumn="0" w:lastRowLastColumn="0"/>
               <w:rPr>
                 <w:rFonts w:ascii="Calibri" w:eastAsia="Times New Roman" w:hAnsi="Calibri" w:cs="Times New Roman"/>
                 <w:color w:val="000000"/>
@@ -13067,7 +14167,6 @@
           <w:b/>
         </w:rPr>
       </w:pPr>
-      <w:bookmarkStart w:id="35" w:name="_Toc498897793"/>
       <w:r>
         <w:br w:type="page"/>
       </w:r>
@@ -13090,11 +14189,12 @@
       <w:pPr>
         <w:pStyle w:val="Heading3"/>
       </w:pPr>
+      <w:bookmarkStart w:id="36" w:name="_Toc499041092"/>
       <w:r>
         <w:lastRenderedPageBreak/>
         <w:t>Project Timetable</w:t>
       </w:r>
-      <w:bookmarkEnd w:id="35"/>
+      <w:bookmarkEnd w:id="36"/>
     </w:p>
     <w:p>
       <w:r>
@@ -13132,10 +14232,10 @@
           <w:noProof/>
         </w:rPr>
         <w:drawing>
-          <wp:inline distT="0" distB="0" distL="0" distR="0" wp14:anchorId="64077925" wp14:editId="55BE8E18">
-            <wp:extent cx="8846820" cy="5325196"/>
+          <wp:inline distT="0" distB="0" distL="0" distR="0" wp14:anchorId="5E60A97B" wp14:editId="11140A8E">
+            <wp:extent cx="8863330" cy="5296116"/>
             <wp:effectExtent l="0" t="0" r="0" b="0"/>
-            <wp:docPr id="10" name="Chart 10">
+            <wp:docPr id="9" name="Chart 9">
               <a:extLst xmlns:a="http://schemas.openxmlformats.org/drawingml/2006/main">
                 <a:ext uri="{FF2B5EF4-FFF2-40B4-BE49-F238E27FC236}">
                   <a16:creationId xmlns:a16="http://schemas.microsoft.com/office/drawing/2014/main" id="{5AE33462-082D-4365-9E39-19BCA8F3B56D}"/>
@@ -13162,30 +14262,19 @@
         <w:sectPr>
           <w:pgSz w:w="16838" w:h="11906" w:orient="landscape"/>
           <w:pgMar w:top="1440" w:right="1440" w:bottom="1440" w:left="1440" w:header="709" w:footer="709" w:gutter="0"/>
-          <w:pgNumType w:start="1"/>
           <w:cols w:space="708"/>
           <w:docGrid w:linePitch="360"/>
         </w:sectPr>
       </w:pPr>
-      <w:bookmarkStart w:id="36" w:name="_Toc498897794"/>
     </w:p>
     <w:p>
       <w:pPr>
         <w:pStyle w:val="Heading2"/>
       </w:pPr>
+      <w:bookmarkStart w:id="37" w:name="_Toc499041093"/>
       <w:r>
         <w:lastRenderedPageBreak/>
         <w:t>Risk Analysis</w:t>
-      </w:r>
-      <w:bookmarkEnd w:id="36"/>
-    </w:p>
-    <w:p>
-      <w:pPr>
-        <w:pStyle w:val="Heading3"/>
-      </w:pPr>
-      <w:bookmarkStart w:id="37" w:name="_Toc498897795"/>
-      <w:r>
-        <w:t>Risk Identification</w:t>
       </w:r>
       <w:bookmarkEnd w:id="37"/>
     </w:p>
@@ -13193,53 +14282,71 @@
       <w:pPr>
         <w:pStyle w:val="Heading3"/>
       </w:pPr>
-      <w:bookmarkStart w:id="38" w:name="_Toc498897796"/>
+      <w:bookmarkStart w:id="38" w:name="_Toc499041094"/>
+      <w:r>
+        <w:t>Risk Identification</w:t>
+      </w:r>
+      <w:bookmarkEnd w:id="38"/>
+    </w:p>
+    <w:p>
+      <w:pPr>
+        <w:pStyle w:val="Heading3"/>
+      </w:pPr>
+      <w:bookmarkStart w:id="39" w:name="_Toc499041095"/>
       <w:r>
         <w:t>Risk Management</w:t>
       </w:r>
-      <w:bookmarkEnd w:id="38"/>
+      <w:bookmarkEnd w:id="39"/>
     </w:p>
     <w:p>
       <w:pPr>
         <w:pStyle w:val="Heading2"/>
       </w:pPr>
-      <w:bookmarkStart w:id="39" w:name="_Toc498897797"/>
+      <w:bookmarkStart w:id="40" w:name="_Toc499041096"/>
       <w:r>
         <w:t>Professional, Legal, Ethical and Social Issues</w:t>
       </w:r>
-      <w:bookmarkEnd w:id="39"/>
+      <w:bookmarkEnd w:id="40"/>
     </w:p>
     <w:p>
       <w:pPr>
         <w:pStyle w:val="Heading3"/>
       </w:pPr>
+      <w:bookmarkStart w:id="41" w:name="_Toc499041097"/>
       <w:r>
         <w:t>Professional Issues</w:t>
       </w:r>
+      <w:bookmarkEnd w:id="41"/>
     </w:p>
     <w:p>
       <w:pPr>
         <w:pStyle w:val="Heading3"/>
       </w:pPr>
+      <w:bookmarkStart w:id="42" w:name="_Toc499041098"/>
       <w:r>
         <w:t>Legal Issues</w:t>
       </w:r>
+      <w:bookmarkEnd w:id="42"/>
     </w:p>
     <w:p>
       <w:pPr>
         <w:pStyle w:val="Heading3"/>
       </w:pPr>
+      <w:bookmarkStart w:id="43" w:name="_Toc499041099"/>
       <w:r>
         <w:t>Ethical Issues</w:t>
       </w:r>
+      <w:bookmarkEnd w:id="43"/>
     </w:p>
     <w:p>
       <w:pPr>
         <w:pStyle w:val="Heading3"/>
       </w:pPr>
+      <w:bookmarkStart w:id="44" w:name="_Toc499041100"/>
       <w:r>
         <w:t>Social Issues</w:t>
       </w:r>
+      <w:bookmarkEnd w:id="44"/>
     </w:p>
     <w:p>
       <w:pPr>
@@ -13257,12 +14364,12 @@
       <w:pPr>
         <w:pStyle w:val="Heading1"/>
       </w:pPr>
-      <w:bookmarkStart w:id="40" w:name="_Toc498897798"/>
+      <w:bookmarkStart w:id="45" w:name="_Toc499041101"/>
       <w:r>
         <w:lastRenderedPageBreak/>
         <w:t>References</w:t>
       </w:r>
-      <w:bookmarkEnd w:id="40"/>
+      <w:bookmarkEnd w:id="45"/>
     </w:p>
     <w:p>
       <w:proofErr w:type="spellStart"/>
@@ -13868,16 +14975,15 @@
       <w:pPr>
         <w:pStyle w:val="Heading1"/>
       </w:pPr>
-      <w:bookmarkStart w:id="41" w:name="_Toc498897799"/>
+      <w:bookmarkStart w:id="46" w:name="_Toc499041102"/>
       <w:r>
         <w:t>Appendices</w:t>
       </w:r>
-      <w:bookmarkEnd w:id="41"/>
+      <w:bookmarkEnd w:id="46"/>
     </w:p>
     <w:sectPr>
       <w:pgSz w:w="11906" w:h="16838"/>
       <w:pgMar w:top="1440" w:right="1440" w:bottom="1440" w:left="1440" w:header="709" w:footer="709" w:gutter="0"/>
-      <w:pgNumType w:start="1"/>
       <w:cols w:space="708"/>
       <w:docGrid w:linePitch="360"/>
     </w:sectPr>
@@ -13937,7 +15043,7 @@
           <w:rPr>
             <w:noProof/>
           </w:rPr>
-          <w:t>iv</w:t>
+          <w:t>v</w:t>
         </w:r>
         <w:r>
           <w:rPr>
@@ -13966,6 +15072,7 @@
         <w:docPartUnique/>
       </w:docPartObj>
     </w:sdtPr>
+    <w:sdtEndPr/>
     <w:sdtContent>
       <w:p>
         <w:pPr>
@@ -13988,7 +15095,7 @@
           <w:rPr>
             <w:noProof/>
           </w:rPr>
-          <w:t>17</w:t>
+          <w:t>26</w:t>
         </w:r>
         <w:r>
           <w:rPr>
@@ -16370,9 +17477,9 @@
           <c:xMode val="edge"/>
           <c:yMode val="edge"/>
           <c:x val="0.1953097135274636"/>
-          <c:y val="0.11149553718139156"/>
+          <c:y val="0.11663635275134417"/>
           <c:w val="0.79397258647100966"/>
-          <c:h val="0.86916702190189499"/>
+          <c:h val="0.87950741313020164"/>
         </c:manualLayout>
       </c:layout>
       <c:barChart>
@@ -16403,9 +17510,9 @@
           <c:invertIfNegative val="0"/>
           <c:cat>
             <c:multiLvlStrRef>
-              <c:f>Sheet1!$A$2:$B$26</c:f>
+              <c:f>Sheet1!$A$2:$B$29</c:f>
               <c:multiLvlStrCache>
-                <c:ptCount val="25"/>
+                <c:ptCount val="28"/>
                 <c:lvl>
                   <c:pt idx="0">
                     <c:v>First Deliverable</c:v>
@@ -16441,45 +17548,54 @@
                     <c:v>Implementation of Less Important Features</c:v>
                   </c:pt>
                   <c:pt idx="11">
+                    <c:v>Develop Unit Tests for New Features</c:v>
+                  </c:pt>
+                  <c:pt idx="12">
+                    <c:v>Documentation of New Features</c:v>
+                  </c:pt>
+                  <c:pt idx="13">
+                    <c:v>Improve Package from feedback</c:v>
+                  </c:pt>
+                  <c:pt idx="14">
                     <c:v>Develop Unit Tests for Final Version</c:v>
                   </c:pt>
-                  <c:pt idx="12">
+                  <c:pt idx="15">
                     <c:v>Documentation of Final Version</c:v>
                   </c:pt>
-                  <c:pt idx="13">
+                  <c:pt idx="16">
                     <c:v>Write Final Dissertation</c:v>
                   </c:pt>
-                  <c:pt idx="14">
+                  <c:pt idx="17">
                     <c:v>Write Draft of Dissertation</c:v>
                   </c:pt>
-                  <c:pt idx="15">
+                  <c:pt idx="18">
                     <c:v>Draft Dissertation to Supervisor</c:v>
                   </c:pt>
-                  <c:pt idx="16">
+                  <c:pt idx="19">
                     <c:v>Improve from feedback given</c:v>
                   </c:pt>
-                  <c:pt idx="17">
+                  <c:pt idx="20">
                     <c:v>Dissertation submitted</c:v>
                   </c:pt>
-                  <c:pt idx="18">
+                  <c:pt idx="21">
                     <c:v>Poster Deliverable</c:v>
                   </c:pt>
-                  <c:pt idx="19">
+                  <c:pt idx="22">
                     <c:v>Poster Design</c:v>
                   </c:pt>
-                  <c:pt idx="20">
+                  <c:pt idx="23">
                     <c:v>Create Poster</c:v>
                   </c:pt>
-                  <c:pt idx="21">
+                  <c:pt idx="24">
                     <c:v>Send Poster for Printing</c:v>
                   </c:pt>
-                  <c:pt idx="22">
+                  <c:pt idx="25">
                     <c:v>Prepare for Session</c:v>
                   </c:pt>
-                  <c:pt idx="23">
+                  <c:pt idx="26">
                     <c:v>Poster Session</c:v>
                   </c:pt>
-                  <c:pt idx="24">
+                  <c:pt idx="27">
                     <c:v>Poster Submitted</c:v>
                   </c:pt>
                 </c:lvl>
@@ -16497,67 +17613,76 @@
                     <c:v>4</c:v>
                   </c:pt>
                   <c:pt idx="4">
-                    <c:v>4</c:v>
+                    <c:v>5</c:v>
                   </c:pt>
                   <c:pt idx="5">
-                    <c:v>5</c:v>
+                    <c:v>6</c:v>
                   </c:pt>
                   <c:pt idx="6">
-                    <c:v>6</c:v>
+                    <c:v>7</c:v>
                   </c:pt>
                   <c:pt idx="7">
-                    <c:v>7</c:v>
+                    <c:v>8</c:v>
                   </c:pt>
                   <c:pt idx="8">
-                    <c:v>8</c:v>
+                    <c:v>9</c:v>
                   </c:pt>
                   <c:pt idx="9">
-                    <c:v>9</c:v>
+                    <c:v>10</c:v>
                   </c:pt>
                   <c:pt idx="10">
-                    <c:v>10</c:v>
+                    <c:v>11</c:v>
                   </c:pt>
                   <c:pt idx="11">
-                    <c:v>11</c:v>
+                    <c:v>12</c:v>
                   </c:pt>
                   <c:pt idx="12">
-                    <c:v>12</c:v>
+                    <c:v>13</c:v>
                   </c:pt>
                   <c:pt idx="13">
-                    <c:v>13</c:v>
+                    <c:v>14</c:v>
                   </c:pt>
                   <c:pt idx="14">
-                    <c:v>14</c:v>
+                    <c:v>15</c:v>
                   </c:pt>
                   <c:pt idx="15">
-                    <c:v>15</c:v>
+                    <c:v>16</c:v>
                   </c:pt>
                   <c:pt idx="16">
-                    <c:v>16</c:v>
+                    <c:v>17</c:v>
                   </c:pt>
                   <c:pt idx="17">
-                    <c:v>17</c:v>
+                    <c:v>18</c:v>
                   </c:pt>
                   <c:pt idx="18">
-                    <c:v>18</c:v>
+                    <c:v>19</c:v>
                   </c:pt>
                   <c:pt idx="19">
-                    <c:v>19</c:v>
+                    <c:v>20</c:v>
                   </c:pt>
                   <c:pt idx="20">
-                    <c:v>20</c:v>
+                    <c:v>21</c:v>
                   </c:pt>
                   <c:pt idx="21">
-                    <c:v>21</c:v>
+                    <c:v>22</c:v>
                   </c:pt>
                   <c:pt idx="22">
-                    <c:v>22</c:v>
+                    <c:v>23</c:v>
                   </c:pt>
                   <c:pt idx="23">
-                    <c:v>23</c:v>
+                    <c:v>24</c:v>
                   </c:pt>
                   <c:pt idx="24">
-                    <c:v>24</c:v>
+                    <c:v>25</c:v>
+                  </c:pt>
+                  <c:pt idx="25">
+                    <c:v>26</c:v>
+                  </c:pt>
+                  <c:pt idx="26">
+                    <c:v>27</c:v>
+                  </c:pt>
+                  <c:pt idx="27">
+                    <c:v>28</c:v>
                   </c:pt>
                 </c:lvl>
               </c:multiLvlStrCache>
@@ -16565,10 +17690,10 @@
           </c:cat>
           <c:val>
             <c:numRef>
-              <c:f>Sheet1!$C$2:$C$26</c:f>
+              <c:f>Sheet1!$C$2:$C$29</c:f>
               <c:numCache>
                 <c:formatCode>d\-mmm\-yy</c:formatCode>
-                <c:ptCount val="25"/>
+                <c:ptCount val="28"/>
                 <c:pt idx="0">
                   <c:v>43003</c:v>
                 </c:pt>
@@ -16591,13 +17716,13 @@
                   <c:v>43067</c:v>
                 </c:pt>
                 <c:pt idx="7">
-                  <c:v>43076</c:v>
+                  <c:v>43075</c:v>
                 </c:pt>
                 <c:pt idx="8">
-                  <c:v>43111</c:v>
+                  <c:v>43110</c:v>
                 </c:pt>
                 <c:pt idx="9">
-                  <c:v>43114</c:v>
+                  <c:v>43113</c:v>
                 </c:pt>
                 <c:pt idx="10">
                   <c:v>43117</c:v>
@@ -16606,50 +17731,59 @@
                   <c:v>43121</c:v>
                 </c:pt>
                 <c:pt idx="12">
-                  <c:v>43124</c:v>
+                  <c:v>43123</c:v>
                 </c:pt>
                 <c:pt idx="13">
-                  <c:v>43127</c:v>
+                  <c:v>43126</c:v>
                 </c:pt>
                 <c:pt idx="14">
-                  <c:v>43127</c:v>
+                  <c:v>43130</c:v>
                 </c:pt>
                 <c:pt idx="15">
+                  <c:v>43132</c:v>
+                </c:pt>
+                <c:pt idx="16">
+                  <c:v>43136</c:v>
+                </c:pt>
+                <c:pt idx="17">
+                  <c:v>43136</c:v>
+                </c:pt>
+                <c:pt idx="18">
                   <c:v>43170</c:v>
                 </c:pt>
-                <c:pt idx="16">
+                <c:pt idx="19">
                   <c:v>43171</c:v>
-                </c:pt>
-                <c:pt idx="17">
-                  <c:v>43212</c:v>
-                </c:pt>
-                <c:pt idx="18">
-                  <c:v>43210</c:v>
-                </c:pt>
-                <c:pt idx="19">
-                  <c:v>43210</c:v>
                 </c:pt>
                 <c:pt idx="20">
                   <c:v>43212</c:v>
                 </c:pt>
                 <c:pt idx="21">
+                  <c:v>43210</c:v>
+                </c:pt>
+                <c:pt idx="22">
+                  <c:v>43210</c:v>
+                </c:pt>
+                <c:pt idx="23">
+                  <c:v>43212</c:v>
+                </c:pt>
+                <c:pt idx="24">
                   <c:v>43215</c:v>
                 </c:pt>
-                <c:pt idx="22">
+                <c:pt idx="25">
                   <c:v>43216</c:v>
                 </c:pt>
-                <c:pt idx="23">
+                <c:pt idx="26">
                   <c:v>43223</c:v>
                 </c:pt>
-                <c:pt idx="24">
-                  <c:v>43225</c:v>
+                <c:pt idx="27">
+                  <c:v>43224</c:v>
                 </c:pt>
               </c:numCache>
             </c:numRef>
           </c:val>
           <c:extLst>
             <c:ext xmlns:c16="http://schemas.microsoft.com/office/drawing/2014/chart" uri="{C3380CC4-5D6E-409C-BE32-E72D297353CC}">
-              <c16:uniqueId val="{00000000-0878-45AB-ADA1-5E8377C8817A}"/>
+              <c16:uniqueId val="{00000000-E608-4F6C-9FEF-8DA311446B1F}"/>
             </c:ext>
           </c:extLst>
         </c:ser>
@@ -16683,7 +17817,7 @@
             <c:bubble3D val="0"/>
             <c:spPr>
               <a:solidFill>
-                <a:srgbClr val="0070C0"/>
+                <a:schemeClr val="accent2"/>
               </a:solidFill>
               <a:ln>
                 <a:noFill/>
@@ -16692,7 +17826,7 @@
             </c:spPr>
             <c:extLst>
               <c:ext xmlns:c16="http://schemas.microsoft.com/office/drawing/2014/chart" uri="{C3380CC4-5D6E-409C-BE32-E72D297353CC}">
-                <c16:uniqueId val="{00000002-0878-45AB-ADA1-5E8377C8817A}"/>
+                <c16:uniqueId val="{00000002-E608-4F6C-9FEF-8DA311446B1F}"/>
               </c:ext>
             </c:extLst>
           </c:dPt>
@@ -16702,7 +17836,7 @@
             <c:bubble3D val="0"/>
             <c:spPr>
               <a:solidFill>
-                <a:srgbClr val="0070C0"/>
+                <a:schemeClr val="accent2"/>
               </a:solidFill>
               <a:ln>
                 <a:noFill/>
@@ -16711,17 +17845,17 @@
             </c:spPr>
             <c:extLst>
               <c:ext xmlns:c16="http://schemas.microsoft.com/office/drawing/2014/chart" uri="{C3380CC4-5D6E-409C-BE32-E72D297353CC}">
-                <c16:uniqueId val="{00000004-0878-45AB-ADA1-5E8377C8817A}"/>
+                <c16:uniqueId val="{00000004-E608-4F6C-9FEF-8DA311446B1F}"/>
               </c:ext>
             </c:extLst>
           </c:dPt>
           <c:dPt>
-            <c:idx val="13"/>
+            <c:idx val="16"/>
             <c:invertIfNegative val="0"/>
             <c:bubble3D val="0"/>
             <c:spPr>
               <a:solidFill>
-                <a:srgbClr val="0070C0"/>
+                <a:schemeClr val="accent2"/>
               </a:solidFill>
               <a:ln>
                 <a:noFill/>
@@ -16730,17 +17864,17 @@
             </c:spPr>
             <c:extLst>
               <c:ext xmlns:c16="http://schemas.microsoft.com/office/drawing/2014/chart" uri="{C3380CC4-5D6E-409C-BE32-E72D297353CC}">
-                <c16:uniqueId val="{00000006-0878-45AB-ADA1-5E8377C8817A}"/>
+                <c16:uniqueId val="{00000006-E608-4F6C-9FEF-8DA311446B1F}"/>
               </c:ext>
             </c:extLst>
           </c:dPt>
           <c:dPt>
-            <c:idx val="18"/>
+            <c:idx val="21"/>
             <c:invertIfNegative val="0"/>
             <c:bubble3D val="0"/>
             <c:spPr>
               <a:solidFill>
-                <a:srgbClr val="0070C0"/>
+                <a:schemeClr val="accent2"/>
               </a:solidFill>
               <a:ln>
                 <a:noFill/>
@@ -16749,15 +17883,15 @@
             </c:spPr>
             <c:extLst>
               <c:ext xmlns:c16="http://schemas.microsoft.com/office/drawing/2014/chart" uri="{C3380CC4-5D6E-409C-BE32-E72D297353CC}">
-                <c16:uniqueId val="{00000008-0878-45AB-ADA1-5E8377C8817A}"/>
+                <c16:uniqueId val="{00000008-E608-4F6C-9FEF-8DA311446B1F}"/>
               </c:ext>
             </c:extLst>
           </c:dPt>
           <c:cat>
             <c:multiLvlStrRef>
-              <c:f>Sheet1!$A$2:$B$26</c:f>
+              <c:f>Sheet1!$A$2:$B$29</c:f>
               <c:multiLvlStrCache>
-                <c:ptCount val="25"/>
+                <c:ptCount val="28"/>
                 <c:lvl>
                   <c:pt idx="0">
                     <c:v>First Deliverable</c:v>
@@ -16793,45 +17927,54 @@
                     <c:v>Implementation of Less Important Features</c:v>
                   </c:pt>
                   <c:pt idx="11">
+                    <c:v>Develop Unit Tests for New Features</c:v>
+                  </c:pt>
+                  <c:pt idx="12">
+                    <c:v>Documentation of New Features</c:v>
+                  </c:pt>
+                  <c:pt idx="13">
+                    <c:v>Improve Package from feedback</c:v>
+                  </c:pt>
+                  <c:pt idx="14">
                     <c:v>Develop Unit Tests for Final Version</c:v>
                   </c:pt>
-                  <c:pt idx="12">
+                  <c:pt idx="15">
                     <c:v>Documentation of Final Version</c:v>
                   </c:pt>
-                  <c:pt idx="13">
+                  <c:pt idx="16">
                     <c:v>Write Final Dissertation</c:v>
                   </c:pt>
-                  <c:pt idx="14">
+                  <c:pt idx="17">
                     <c:v>Write Draft of Dissertation</c:v>
                   </c:pt>
-                  <c:pt idx="15">
+                  <c:pt idx="18">
                     <c:v>Draft Dissertation to Supervisor</c:v>
                   </c:pt>
-                  <c:pt idx="16">
+                  <c:pt idx="19">
                     <c:v>Improve from feedback given</c:v>
                   </c:pt>
-                  <c:pt idx="17">
+                  <c:pt idx="20">
                     <c:v>Dissertation submitted</c:v>
                   </c:pt>
-                  <c:pt idx="18">
+                  <c:pt idx="21">
                     <c:v>Poster Deliverable</c:v>
                   </c:pt>
-                  <c:pt idx="19">
+                  <c:pt idx="22">
                     <c:v>Poster Design</c:v>
                   </c:pt>
-                  <c:pt idx="20">
+                  <c:pt idx="23">
                     <c:v>Create Poster</c:v>
                   </c:pt>
-                  <c:pt idx="21">
+                  <c:pt idx="24">
                     <c:v>Send Poster for Printing</c:v>
                   </c:pt>
-                  <c:pt idx="22">
+                  <c:pt idx="25">
                     <c:v>Prepare for Session</c:v>
                   </c:pt>
-                  <c:pt idx="23">
+                  <c:pt idx="26">
                     <c:v>Poster Session</c:v>
                   </c:pt>
-                  <c:pt idx="24">
+                  <c:pt idx="27">
                     <c:v>Poster Submitted</c:v>
                   </c:pt>
                 </c:lvl>
@@ -16849,67 +17992,76 @@
                     <c:v>4</c:v>
                   </c:pt>
                   <c:pt idx="4">
-                    <c:v>4</c:v>
+                    <c:v>5</c:v>
                   </c:pt>
                   <c:pt idx="5">
-                    <c:v>5</c:v>
+                    <c:v>6</c:v>
                   </c:pt>
                   <c:pt idx="6">
-                    <c:v>6</c:v>
+                    <c:v>7</c:v>
                   </c:pt>
                   <c:pt idx="7">
-                    <c:v>7</c:v>
+                    <c:v>8</c:v>
                   </c:pt>
                   <c:pt idx="8">
-                    <c:v>8</c:v>
+                    <c:v>9</c:v>
                   </c:pt>
                   <c:pt idx="9">
-                    <c:v>9</c:v>
+                    <c:v>10</c:v>
                   </c:pt>
                   <c:pt idx="10">
-                    <c:v>10</c:v>
+                    <c:v>11</c:v>
                   </c:pt>
                   <c:pt idx="11">
-                    <c:v>11</c:v>
+                    <c:v>12</c:v>
                   </c:pt>
                   <c:pt idx="12">
-                    <c:v>12</c:v>
+                    <c:v>13</c:v>
                   </c:pt>
                   <c:pt idx="13">
-                    <c:v>13</c:v>
+                    <c:v>14</c:v>
                   </c:pt>
                   <c:pt idx="14">
-                    <c:v>14</c:v>
+                    <c:v>15</c:v>
                   </c:pt>
                   <c:pt idx="15">
-                    <c:v>15</c:v>
+                    <c:v>16</c:v>
                   </c:pt>
                   <c:pt idx="16">
-                    <c:v>16</c:v>
+                    <c:v>17</c:v>
                   </c:pt>
                   <c:pt idx="17">
-                    <c:v>17</c:v>
+                    <c:v>18</c:v>
                   </c:pt>
                   <c:pt idx="18">
-                    <c:v>18</c:v>
+                    <c:v>19</c:v>
                   </c:pt>
                   <c:pt idx="19">
-                    <c:v>19</c:v>
+                    <c:v>20</c:v>
                   </c:pt>
                   <c:pt idx="20">
-                    <c:v>20</c:v>
+                    <c:v>21</c:v>
                   </c:pt>
                   <c:pt idx="21">
-                    <c:v>21</c:v>
+                    <c:v>22</c:v>
                   </c:pt>
                   <c:pt idx="22">
-                    <c:v>22</c:v>
+                    <c:v>23</c:v>
                   </c:pt>
                   <c:pt idx="23">
-                    <c:v>23</c:v>
+                    <c:v>24</c:v>
                   </c:pt>
                   <c:pt idx="24">
-                    <c:v>24</c:v>
+                    <c:v>25</c:v>
+                  </c:pt>
+                  <c:pt idx="25">
+                    <c:v>26</c:v>
+                  </c:pt>
+                  <c:pt idx="26">
+                    <c:v>27</c:v>
+                  </c:pt>
+                  <c:pt idx="27">
+                    <c:v>28</c:v>
                   </c:pt>
                 </c:lvl>
               </c:multiLvlStrCache>
@@ -16917,10 +18069,10 @@
           </c:cat>
           <c:val>
             <c:numRef>
-              <c:f>Sheet1!$E$2:$E$26</c:f>
+              <c:f>Sheet1!$E$2:$E$29</c:f>
               <c:numCache>
                 <c:formatCode>General</c:formatCode>
-                <c:ptCount val="25"/>
+                <c:ptCount val="28"/>
                 <c:pt idx="0">
                   <c:v>63</c:v>
                 </c:pt>
@@ -16937,19 +18089,19 @@
                   <c:v>1</c:v>
                 </c:pt>
                 <c:pt idx="5">
-                  <c:v>59</c:v>
+                  <c:v>69</c:v>
                 </c:pt>
                 <c:pt idx="6">
                   <c:v>8</c:v>
                 </c:pt>
                 <c:pt idx="7">
-                  <c:v>34</c:v>
+                  <c:v>35</c:v>
                 </c:pt>
                 <c:pt idx="8">
-                  <c:v>2</c:v>
+                  <c:v>3</c:v>
                 </c:pt>
                 <c:pt idx="9">
-                  <c:v>2</c:v>
+                  <c:v>4</c:v>
                 </c:pt>
                 <c:pt idx="10">
                   <c:v>3</c:v>
@@ -16958,50 +18110,59 @@
                   <c:v>2</c:v>
                 </c:pt>
                 <c:pt idx="12">
+                  <c:v>3</c:v>
+                </c:pt>
+                <c:pt idx="13">
+                  <c:v>4</c:v>
+                </c:pt>
+                <c:pt idx="14">
                   <c:v>2</c:v>
                 </c:pt>
-                <c:pt idx="13">
-                  <c:v>86</c:v>
+                <c:pt idx="15">
+                  <c:v>4</c:v>
                 </c:pt>
-                <c:pt idx="14">
-                  <c:v>43</c:v>
+                <c:pt idx="16">
+                  <c:v>77</c:v>
                 </c:pt>
-                <c:pt idx="15">
+                <c:pt idx="17">
+                  <c:v>34</c:v>
+                </c:pt>
+                <c:pt idx="18">
                   <c:v>1</c:v>
                 </c:pt>
-                <c:pt idx="16">
+                <c:pt idx="19">
                   <c:v>41</c:v>
                 </c:pt>
-                <c:pt idx="17">
+                <c:pt idx="20">
                   <c:v>1</c:v>
                 </c:pt>
-                <c:pt idx="18">
+                <c:pt idx="21">
                   <c:v>17</c:v>
                 </c:pt>
-                <c:pt idx="19">
+                <c:pt idx="22">
                   <c:v>2</c:v>
                 </c:pt>
-                <c:pt idx="20">
+                <c:pt idx="23">
                   <c:v>3</c:v>
                 </c:pt>
-                <c:pt idx="21">
+                <c:pt idx="24">
                   <c:v>1</c:v>
                 </c:pt>
-                <c:pt idx="22">
+                <c:pt idx="25">
                   <c:v>7</c:v>
                 </c:pt>
-                <c:pt idx="23">
+                <c:pt idx="26">
                   <c:v>1</c:v>
                 </c:pt>
-                <c:pt idx="24">
-                  <c:v>2</c:v>
+                <c:pt idx="27">
+                  <c:v>3</c:v>
                 </c:pt>
               </c:numCache>
             </c:numRef>
           </c:val>
           <c:extLst>
             <c:ext xmlns:c16="http://schemas.microsoft.com/office/drawing/2014/chart" uri="{C3380CC4-5D6E-409C-BE32-E72D297353CC}">
-              <c16:uniqueId val="{00000009-0878-45AB-ADA1-5E8377C8817A}"/>
+              <c16:uniqueId val="{00000009-E608-4F6C-9FEF-8DA311446B1F}"/>
             </c:ext>
           </c:extLst>
         </c:ser>
@@ -18026,7 +19187,7 @@
 </file>
 
 <file path=customXml/itemProps1.xml><?xml version="1.0" encoding="utf-8"?>
-<ds:datastoreItem xmlns:ds="http://schemas.openxmlformats.org/officeDocument/2006/customXml" ds:itemID="{DB44C54D-E278-4438-AD03-09C43C0C7B32}">
+<ds:datastoreItem xmlns:ds="http://schemas.openxmlformats.org/officeDocument/2006/customXml" ds:itemID="{35B6B516-B166-499C-9086-33018E00CC04}">
   <ds:schemaRefs>
     <ds:schemaRef ds:uri="http://schemas.openxmlformats.org/officeDocument/2006/bibliography"/>
   </ds:schemaRefs>

</xml_diff>

<commit_message>
Added section mentioning other CGP packages
</commit_message>
<xml_diff>
--- a/Dissertation.docx
+++ b/Dissertation.docx
@@ -5464,27 +5464,14 @@
                   <w:r>
                     <w:t xml:space="preserve">Figure </w:t>
                   </w:r>
-                  <w:r>
-                    <w:fldChar w:fldCharType="begin"/>
-                  </w:r>
-                  <w:r>
-                    <w:instrText xml:space="preserve"> STYLEREF 1 \s </w:instrText>
-                  </w:r>
-                  <w:r>
-                    <w:fldChar w:fldCharType="separate"/>
-                  </w:r>
-                  <w:r>
-                    <w:rPr>
-                      <w:noProof/>
-                    </w:rPr>
-                    <w:t>2</w:t>
-                  </w:r>
-                  <w:r>
-                    <w:rPr>
-                      <w:noProof/>
-                    </w:rPr>
-                    <w:fldChar w:fldCharType="end"/>
-                  </w:r>
+                  <w:fldSimple w:instr=" STYLEREF 1 \s ">
+                    <w:r>
+                      <w:rPr>
+                        <w:noProof/>
+                      </w:rPr>
+                      <w:t>2</w:t>
+                    </w:r>
+                  </w:fldSimple>
                   <w:r>
                     <w:noBreakHyphen/>
                     <w:t>2</w:t>
@@ -5590,27 +5577,14 @@
                   <w:r>
                     <w:t xml:space="preserve">Figure </w:t>
                   </w:r>
-                  <w:r>
-                    <w:fldChar w:fldCharType="begin"/>
-                  </w:r>
-                  <w:r>
-                    <w:instrText xml:space="preserve"> STYLEREF 1 \s </w:instrText>
-                  </w:r>
-                  <w:r>
-                    <w:fldChar w:fldCharType="separate"/>
-                  </w:r>
-                  <w:r>
-                    <w:rPr>
-                      <w:noProof/>
-                    </w:rPr>
-                    <w:t>2</w:t>
-                  </w:r>
-                  <w:r>
-                    <w:rPr>
-                      <w:noProof/>
-                    </w:rPr>
-                    <w:fldChar w:fldCharType="end"/>
-                  </w:r>
+                  <w:fldSimple w:instr=" STYLEREF 1 \s ">
+                    <w:r>
+                      <w:rPr>
+                        <w:noProof/>
+                      </w:rPr>
+                      <w:t>2</w:t>
+                    </w:r>
+                  </w:fldSimple>
                   <w:r>
                     <w:noBreakHyphen/>
                     <w:t>1: An example of a feed-forward neural network topology</w:t>
@@ -6266,27 +6240,14 @@
                   <w:r>
                     <w:t xml:space="preserve">Figure </w:t>
                   </w:r>
-                  <w:r>
-                    <w:fldChar w:fldCharType="begin"/>
-                  </w:r>
-                  <w:r>
-                    <w:instrText xml:space="preserve"> STYLEREF 1 \s </w:instrText>
-                  </w:r>
-                  <w:r>
-                    <w:fldChar w:fldCharType="separate"/>
-                  </w:r>
-                  <w:r>
-                    <w:rPr>
-                      <w:noProof/>
-                    </w:rPr>
-                    <w:t>2</w:t>
-                  </w:r>
-                  <w:r>
-                    <w:rPr>
-                      <w:noProof/>
-                    </w:rPr>
-                    <w:fldChar w:fldCharType="end"/>
-                  </w:r>
+                  <w:fldSimple w:instr=" STYLEREF 1 \s ">
+                    <w:r>
+                      <w:rPr>
+                        <w:noProof/>
+                      </w:rPr>
+                      <w:t>2</w:t>
+                    </w:r>
+                  </w:fldSimple>
                   <w:r>
                     <w:noBreakHyphen/>
                     <w:t>3: A tree built using the full method</w:t>
@@ -6388,27 +6349,14 @@
                   <w:r>
                     <w:t xml:space="preserve">Figure </w:t>
                   </w:r>
-                  <w:r>
-                    <w:fldChar w:fldCharType="begin"/>
-                  </w:r>
-                  <w:r>
-                    <w:instrText xml:space="preserve"> STYLEREF 1 \s </w:instrText>
-                  </w:r>
-                  <w:r>
-                    <w:fldChar w:fldCharType="separate"/>
-                  </w:r>
-                  <w:r>
-                    <w:rPr>
-                      <w:noProof/>
-                    </w:rPr>
-                    <w:t>2</w:t>
-                  </w:r>
-                  <w:r>
-                    <w:rPr>
-                      <w:noProof/>
-                    </w:rPr>
-                    <w:fldChar w:fldCharType="end"/>
-                  </w:r>
+                  <w:fldSimple w:instr=" STYLEREF 1 \s ">
+                    <w:r>
+                      <w:rPr>
+                        <w:noProof/>
+                      </w:rPr>
+                      <w:t>2</w:t>
+                    </w:r>
+                  </w:fldSimple>
                   <w:r>
                     <w:noBreakHyphen/>
                     <w:t>4: A tree built using the grow method</w:t>
@@ -6683,27 +6631,14 @@
                   <w:r>
                     <w:t xml:space="preserve">Figure </w:t>
                   </w:r>
-                  <w:r>
-                    <w:fldChar w:fldCharType="begin"/>
-                  </w:r>
-                  <w:r>
-                    <w:instrText xml:space="preserve"> STYLEREF 1 \s </w:instrText>
-                  </w:r>
-                  <w:r>
-                    <w:fldChar w:fldCharType="separate"/>
-                  </w:r>
-                  <w:r>
-                    <w:rPr>
-                      <w:noProof/>
-                    </w:rPr>
-                    <w:t>2</w:t>
-                  </w:r>
-                  <w:r>
-                    <w:rPr>
-                      <w:noProof/>
-                    </w:rPr>
-                    <w:fldChar w:fldCharType="end"/>
-                  </w:r>
+                  <w:fldSimple w:instr=" STYLEREF 1 \s ">
+                    <w:r>
+                      <w:rPr>
+                        <w:noProof/>
+                      </w:rPr>
+                      <w:t>2</w:t>
+                    </w:r>
+                  </w:fldSimple>
                   <w:r>
                     <w:noBreakHyphen/>
                     <w:t xml:space="preserve">5: A tree with two subtrees containing </w:t>
@@ -7113,51 +7048,25 @@
       <w:r>
         <w:t xml:space="preserve">Table </w:t>
       </w:r>
-      <w:r>
-        <w:fldChar w:fldCharType="begin"/>
-      </w:r>
-      <w:r>
-        <w:instrText xml:space="preserve"> STYLEREF 1 \s </w:instrText>
-      </w:r>
-      <w:r>
-        <w:fldChar w:fldCharType="separate"/>
-      </w:r>
-      <w:r>
-        <w:rPr>
-          <w:noProof/>
-        </w:rPr>
-        <w:t>3</w:t>
-      </w:r>
-      <w:r>
-        <w:rPr>
-          <w:noProof/>
-        </w:rPr>
-        <w:fldChar w:fldCharType="end"/>
-      </w:r>
+      <w:fldSimple w:instr=" STYLEREF 1 \s ">
+        <w:r>
+          <w:rPr>
+            <w:noProof/>
+          </w:rPr>
+          <w:t>3</w:t>
+        </w:r>
+      </w:fldSimple>
       <w:r>
         <w:noBreakHyphen/>
       </w:r>
-      <w:r>
-        <w:fldChar w:fldCharType="begin"/>
-      </w:r>
-      <w:r>
-        <w:instrText xml:space="preserve"> SEQ Table \* ARABIC \s 1 </w:instrText>
-      </w:r>
-      <w:r>
-        <w:fldChar w:fldCharType="separate"/>
-      </w:r>
-      <w:r>
-        <w:rPr>
-          <w:noProof/>
-        </w:rPr>
-        <w:t>1</w:t>
-      </w:r>
-      <w:r>
-        <w:rPr>
-          <w:noProof/>
-        </w:rPr>
-        <w:fldChar w:fldCharType="end"/>
-      </w:r>
+      <w:fldSimple w:instr=" SEQ Table \* ARABIC \s 1 ">
+        <w:r>
+          <w:rPr>
+            <w:noProof/>
+          </w:rPr>
+          <w:t>1</w:t>
+        </w:r>
+      </w:fldSimple>
       <w:r>
         <w:t>: Packages providing access to genetic algorithms</w:t>
       </w:r>
@@ -7312,51 +7221,25 @@
       <w:r>
         <w:t xml:space="preserve">Table </w:t>
       </w:r>
-      <w:r>
-        <w:fldChar w:fldCharType="begin"/>
-      </w:r>
-      <w:r>
-        <w:instrText xml:space="preserve"> STYLEREF 1 \s </w:instrText>
-      </w:r>
-      <w:r>
-        <w:fldChar w:fldCharType="separate"/>
-      </w:r>
-      <w:r>
-        <w:rPr>
-          <w:noProof/>
-        </w:rPr>
-        <w:t>3</w:t>
-      </w:r>
-      <w:r>
-        <w:rPr>
-          <w:noProof/>
-        </w:rPr>
-        <w:fldChar w:fldCharType="end"/>
-      </w:r>
+      <w:fldSimple w:instr=" STYLEREF 1 \s ">
+        <w:r>
+          <w:rPr>
+            <w:noProof/>
+          </w:rPr>
+          <w:t>3</w:t>
+        </w:r>
+      </w:fldSimple>
       <w:r>
         <w:noBreakHyphen/>
       </w:r>
-      <w:r>
-        <w:fldChar w:fldCharType="begin"/>
-      </w:r>
-      <w:r>
-        <w:instrText xml:space="preserve"> SEQ Table \* ARABIC \s 1 </w:instrText>
-      </w:r>
-      <w:r>
-        <w:fldChar w:fldCharType="separate"/>
-      </w:r>
-      <w:r>
-        <w:rPr>
-          <w:noProof/>
-        </w:rPr>
-        <w:t>2</w:t>
-      </w:r>
-      <w:r>
-        <w:rPr>
-          <w:noProof/>
-        </w:rPr>
-        <w:fldChar w:fldCharType="end"/>
-      </w:r>
+      <w:fldSimple w:instr=" SEQ Table \* ARABIC \s 1 ">
+        <w:r>
+          <w:rPr>
+            <w:noProof/>
+          </w:rPr>
+          <w:t>2</w:t>
+        </w:r>
+      </w:fldSimple>
       <w:r>
         <w:t>: Packages providing access to cellular automata</w:t>
       </w:r>
@@ -7786,51 +7669,25 @@
       <w:r>
         <w:t xml:space="preserve">Table </w:t>
       </w:r>
-      <w:r>
-        <w:fldChar w:fldCharType="begin"/>
-      </w:r>
-      <w:r>
-        <w:instrText xml:space="preserve"> STYLEREF 1 \s </w:instrText>
-      </w:r>
-      <w:r>
-        <w:fldChar w:fldCharType="separate"/>
-      </w:r>
-      <w:r>
-        <w:rPr>
-          <w:noProof/>
-        </w:rPr>
-        <w:t>3</w:t>
-      </w:r>
-      <w:r>
-        <w:rPr>
-          <w:noProof/>
-        </w:rPr>
-        <w:fldChar w:fldCharType="end"/>
-      </w:r>
+      <w:fldSimple w:instr=" STYLEREF 1 \s ">
+        <w:r>
+          <w:rPr>
+            <w:noProof/>
+          </w:rPr>
+          <w:t>3</w:t>
+        </w:r>
+      </w:fldSimple>
       <w:r>
         <w:noBreakHyphen/>
       </w:r>
-      <w:r>
-        <w:fldChar w:fldCharType="begin"/>
-      </w:r>
-      <w:r>
-        <w:instrText xml:space="preserve"> SEQ Table \* ARABIC \s 1 </w:instrText>
-      </w:r>
-      <w:r>
-        <w:fldChar w:fldCharType="separate"/>
-      </w:r>
-      <w:r>
-        <w:rPr>
-          <w:noProof/>
-        </w:rPr>
-        <w:t>3</w:t>
-      </w:r>
-      <w:r>
-        <w:rPr>
-          <w:noProof/>
-        </w:rPr>
-        <w:fldChar w:fldCharType="end"/>
-      </w:r>
+      <w:fldSimple w:instr=" SEQ Table \* ARABIC \s 1 ">
+        <w:r>
+          <w:rPr>
+            <w:noProof/>
+          </w:rPr>
+          <w:t>3</w:t>
+        </w:r>
+      </w:fldSimple>
       <w:r>
         <w:t>: Packages providing access to artificial neural networks</w:t>
       </w:r>
@@ -8152,51 +8009,25 @@
       <w:r>
         <w:t xml:space="preserve">Table </w:t>
       </w:r>
-      <w:r>
-        <w:fldChar w:fldCharType="begin"/>
-      </w:r>
-      <w:r>
-        <w:instrText xml:space="preserve"> STYLEREF 1 \s </w:instrText>
-      </w:r>
-      <w:r>
-        <w:fldChar w:fldCharType="separate"/>
-      </w:r>
-      <w:r>
-        <w:rPr>
-          <w:noProof/>
-        </w:rPr>
-        <w:t>3</w:t>
-      </w:r>
-      <w:r>
-        <w:rPr>
-          <w:noProof/>
-        </w:rPr>
-        <w:fldChar w:fldCharType="end"/>
-      </w:r>
+      <w:fldSimple w:instr=" STYLEREF 1 \s ">
+        <w:r>
+          <w:rPr>
+            <w:noProof/>
+          </w:rPr>
+          <w:t>3</w:t>
+        </w:r>
+      </w:fldSimple>
       <w:r>
         <w:noBreakHyphen/>
       </w:r>
-      <w:r>
-        <w:fldChar w:fldCharType="begin"/>
-      </w:r>
-      <w:r>
-        <w:instrText xml:space="preserve"> SEQ Table \* ARABIC \s 1 </w:instrText>
-      </w:r>
-      <w:r>
-        <w:fldChar w:fldCharType="separate"/>
-      </w:r>
-      <w:r>
-        <w:rPr>
-          <w:noProof/>
-        </w:rPr>
-        <w:t>4</w:t>
-      </w:r>
-      <w:r>
-        <w:rPr>
-          <w:noProof/>
-        </w:rPr>
-        <w:fldChar w:fldCharType="end"/>
-      </w:r>
+      <w:fldSimple w:instr=" SEQ Table \* ARABIC \s 1 ">
+        <w:r>
+          <w:rPr>
+            <w:noProof/>
+          </w:rPr>
+          <w:t>4</w:t>
+        </w:r>
+      </w:fldSimple>
       <w:r>
         <w:t>: Packages providing access to areas of swarm intelligence</w:t>
       </w:r>
@@ -8367,51 +8198,25 @@
       <w:r>
         <w:t xml:space="preserve">Table </w:t>
       </w:r>
-      <w:r>
-        <w:fldChar w:fldCharType="begin"/>
-      </w:r>
-      <w:r>
-        <w:instrText xml:space="preserve"> STYLEREF 1 \s </w:instrText>
-      </w:r>
-      <w:r>
-        <w:fldChar w:fldCharType="separate"/>
-      </w:r>
-      <w:r>
-        <w:rPr>
-          <w:noProof/>
-        </w:rPr>
-        <w:t>3</w:t>
-      </w:r>
-      <w:r>
-        <w:rPr>
-          <w:noProof/>
-        </w:rPr>
-        <w:fldChar w:fldCharType="end"/>
-      </w:r>
+      <w:fldSimple w:instr=" STYLEREF 1 \s ">
+        <w:r>
+          <w:rPr>
+            <w:noProof/>
+          </w:rPr>
+          <w:t>3</w:t>
+        </w:r>
+      </w:fldSimple>
       <w:r>
         <w:noBreakHyphen/>
       </w:r>
-      <w:r>
-        <w:fldChar w:fldCharType="begin"/>
-      </w:r>
-      <w:r>
-        <w:instrText xml:space="preserve"> SEQ Table \* ARABIC \s 1 </w:instrText>
-      </w:r>
-      <w:r>
-        <w:fldChar w:fldCharType="separate"/>
-      </w:r>
-      <w:r>
-        <w:rPr>
-          <w:noProof/>
-        </w:rPr>
-        <w:t>5</w:t>
-      </w:r>
-      <w:r>
-        <w:rPr>
-          <w:noProof/>
-        </w:rPr>
-        <w:fldChar w:fldCharType="end"/>
-      </w:r>
+      <w:fldSimple w:instr=" SEQ Table \* ARABIC \s 1 ">
+        <w:r>
+          <w:rPr>
+            <w:noProof/>
+          </w:rPr>
+          <w:t>5</w:t>
+        </w:r>
+      </w:fldSimple>
       <w:r>
         <w:t>: Packages providing access to genetic programming</w:t>
       </w:r>
@@ -8506,51 +8311,25 @@
                   <w:r>
                     <w:t xml:space="preserve">Figure </w:t>
                   </w:r>
-                  <w:r>
-                    <w:fldChar w:fldCharType="begin"/>
-                  </w:r>
-                  <w:r>
-                    <w:instrText xml:space="preserve"> STYLEREF 1 \s </w:instrText>
-                  </w:r>
-                  <w:r>
-                    <w:fldChar w:fldCharType="separate"/>
-                  </w:r>
-                  <w:r>
-                    <w:rPr>
-                      <w:noProof/>
-                    </w:rPr>
-                    <w:t>4</w:t>
-                  </w:r>
-                  <w:r>
-                    <w:rPr>
-                      <w:noProof/>
-                    </w:rPr>
-                    <w:fldChar w:fldCharType="end"/>
-                  </w:r>
+                  <w:fldSimple w:instr=" STYLEREF 1 \s ">
+                    <w:r>
+                      <w:rPr>
+                        <w:noProof/>
+                      </w:rPr>
+                      <w:t>4</w:t>
+                    </w:r>
+                  </w:fldSimple>
                   <w:r>
                     <w:noBreakHyphen/>
                   </w:r>
-                  <w:r>
-                    <w:fldChar w:fldCharType="begin"/>
-                  </w:r>
-                  <w:r>
-                    <w:instrText xml:space="preserve"> SEQ Figure \* ARABIC \s 1 </w:instrText>
-                  </w:r>
-                  <w:r>
-                    <w:fldChar w:fldCharType="separate"/>
-                  </w:r>
-                  <w:r>
-                    <w:rPr>
-                      <w:noProof/>
-                    </w:rPr>
-                    <w:t>1</w:t>
-                  </w:r>
-                  <w:r>
-                    <w:rPr>
-                      <w:noProof/>
-                    </w:rPr>
-                    <w:fldChar w:fldCharType="end"/>
-                  </w:r>
+                  <w:fldSimple w:instr=" SEQ Figure \* ARABIC \s 1 ">
+                    <w:r>
+                      <w:rPr>
+                        <w:noProof/>
+                      </w:rPr>
+                      <w:t>1</w:t>
+                    </w:r>
+                  </w:fldSimple>
                   <w:r>
                     <w:t>: A graph reusing the 5-y subgraph</w:t>
                   </w:r>
@@ -8649,51 +8428,25 @@
                   <w:r>
                     <w:t xml:space="preserve">Figure </w:t>
                   </w:r>
-                  <w:r>
-                    <w:fldChar w:fldCharType="begin"/>
-                  </w:r>
-                  <w:r>
-                    <w:instrText xml:space="preserve"> STYLEREF 1 \s </w:instrText>
-                  </w:r>
-                  <w:r>
-                    <w:fldChar w:fldCharType="separate"/>
-                  </w:r>
-                  <w:r>
-                    <w:rPr>
-                      <w:noProof/>
-                    </w:rPr>
-                    <w:t>4</w:t>
-                  </w:r>
-                  <w:r>
-                    <w:rPr>
-                      <w:noProof/>
-                    </w:rPr>
-                    <w:fldChar w:fldCharType="end"/>
-                  </w:r>
+                  <w:fldSimple w:instr=" STYLEREF 1 \s ">
+                    <w:r>
+                      <w:rPr>
+                        <w:noProof/>
+                      </w:rPr>
+                      <w:t>4</w:t>
+                    </w:r>
+                  </w:fldSimple>
                   <w:r>
                     <w:noBreakHyphen/>
                   </w:r>
-                  <w:r>
-                    <w:fldChar w:fldCharType="begin"/>
-                  </w:r>
-                  <w:r>
-                    <w:instrText xml:space="preserve"> SEQ Figure \* ARABIC \s 1 </w:instrText>
-                  </w:r>
-                  <w:r>
-                    <w:fldChar w:fldCharType="separate"/>
-                  </w:r>
-                  <w:r>
-                    <w:rPr>
-                      <w:noProof/>
-                    </w:rPr>
-                    <w:t>2</w:t>
-                  </w:r>
-                  <w:r>
-                    <w:rPr>
-                      <w:noProof/>
-                    </w:rPr>
-                    <w:fldChar w:fldCharType="end"/>
-                  </w:r>
+                  <w:fldSimple w:instr=" SEQ Figure \* ARABIC \s 1 ">
+                    <w:r>
+                      <w:rPr>
+                        <w:noProof/>
+                      </w:rPr>
+                      <w:t>2</w:t>
+                    </w:r>
+                  </w:fldSimple>
                   <w:r>
                     <w:t>: A tree with repeated subtrees of 5-y</w:t>
                   </w:r>
@@ -10246,13 +9999,115 @@
     <w:p>
       <w:pPr>
         <w:pStyle w:val="Heading2"/>
+        <w:numPr>
+          <w:ilvl w:val="0"/>
+          <w:numId w:val="0"/>
+        </w:numPr>
         <w:rPr>
           <w:sz w:val="36"/>
           <w:szCs w:val="36"/>
         </w:rPr>
       </w:pPr>
+    </w:p>
+    <w:p>
+      <w:pPr>
+        <w:pStyle w:val="Heading2"/>
+      </w:pPr>
+      <w:r>
+        <w:br w:type="page"/>
+      </w:r>
+    </w:p>
+    <w:p>
+      <w:pPr>
+        <w:pStyle w:val="Heading1"/>
+      </w:pPr>
+      <w:r>
+        <w:lastRenderedPageBreak/>
+        <w:t>I</w:t>
+      </w:r>
+      <w:r>
+        <w:t>mplementations of CGP in Other L</w:t>
+      </w:r>
+      <w:r>
+        <w:t>anguages</w:t>
+      </w:r>
+    </w:p>
+    <w:p>
+      <w:pPr>
+        <w:pStyle w:val="Heading2"/>
+      </w:pPr>
+      <w:r>
+        <w:t>J</w:t>
+      </w:r>
       <w:bookmarkStart w:id="25" w:name="_GoBack"/>
       <w:bookmarkEnd w:id="25"/>
+      <w:r>
+        <w:t>CGP</w:t>
+      </w:r>
+    </w:p>
+    <w:p>
+      <w:r>
+        <w:t xml:space="preserve">JCGP is an implementation of CGP in Java created by Eduardo </w:t>
+      </w:r>
+      <w:proofErr w:type="spellStart"/>
+      <w:r>
+        <w:t>Pedroni</w:t>
+      </w:r>
+      <w:proofErr w:type="spellEnd"/>
+      <w:r>
+        <w:t xml:space="preserve"> (2013).</w:t>
+      </w:r>
+      <w:r>
+        <w:t xml:space="preserve"> It implements the most commonly used evolutionary strategies as well as mutation methods while also allowing the user to define their own. It also allows the user to select whether the function nodes contain mathematical operators used for Symbolic Regression or whether they contain</w:t>
+      </w:r>
+      <w:r>
+        <w:t xml:space="preserve"> logic gates for a digital circuit representation. Again, the user can define their own set of function nodes by either selecting a subset of the functions provided by JCGP or to provide a completely different set. The key feature of JCGP is that it has an attached Graphical User Interface (GUI) to allow the user to view the chromosomes as they evolve. The ability to manually change the connections or function of each node in the chromosome is also supported. An interesting feature of JCGP is that it supports the ability to step through the generations of the evolutionary process which makes it clear to see how the chromosome changes over time. Another feature is that it allows the user to save the parameters they have set to a file which can then be loaded and used again later. Files containing the structure of the chromosomes can also be loaded but they architecture of the chromosome must be the same as the parameters in the program.</w:t>
+      </w:r>
+    </w:p>
+    <w:p>
+      <w:pPr>
+        <w:pStyle w:val="Heading2"/>
+      </w:pPr>
+      <w:r>
+        <w:t>CGP-Library</w:t>
+      </w:r>
+    </w:p>
+    <w:p>
+      <w:r>
+        <w:t>CGP-Library is a cross-platform implementation of CGP written in C</w:t>
+      </w:r>
+      <w:r>
+        <w:t xml:space="preserve"> (Turner</w:t>
+      </w:r>
+      <w:r>
+        <w:t>, 2014)</w:t>
+      </w:r>
+      <w:r>
+        <w:t xml:space="preserve">. It implements classic CGP as well as Recurrent CGP and the ability to use them with Artificial Neural Networks. </w:t>
+      </w:r>
+      <w:r>
+        <w:t xml:space="preserve">It provides a C source and header file to be compiled along with the user’s own source code allowing the user to use the library. This library also features the ability to view the structure </w:t>
+      </w:r>
+      <w:r>
+        <w:t xml:space="preserve">of a chromosome by using the open source </w:t>
+      </w:r>
+      <w:proofErr w:type="spellStart"/>
+      <w:r>
+        <w:t>Graphvis</w:t>
+      </w:r>
+      <w:proofErr w:type="spellEnd"/>
+      <w:r>
+        <w:t xml:space="preserve"> (Graphviz.org, </w:t>
+      </w:r>
+      <w:proofErr w:type="spellStart"/>
+      <w:r>
+        <w:t>n.d</w:t>
+      </w:r>
+      <w:proofErr w:type="spellEnd"/>
+      <w:r>
+        <w:t>) software which displays the structure of the chromosome in a graph format. User defined functions, selection operators and reproduction operators can also be added easily.</w:t>
+      </w:r>
+      <w:bookmarkStart w:id="26" w:name="_Toc499041082"/>
       <w:r>
         <w:br w:type="page"/>
       </w:r>
@@ -10271,7 +10126,6 @@
       <w:pPr>
         <w:pStyle w:val="Heading1"/>
       </w:pPr>
-      <w:bookmarkStart w:id="26" w:name="_Toc499041082"/>
       <w:r>
         <w:t>Requirements Analysis</w:t>
       </w:r>
@@ -14152,7 +14006,15 @@
                       <w:color w:val="44546A" w:themeColor="text2"/>
                       <w:sz w:val="18"/>
                     </w:rPr>
-                    <w:t>Table 8-1: Work Breakdown Structure of the project</w:t>
+                    <w:t>Table 9</w:t>
+                  </w:r>
+                  <w:r>
+                    <w:rPr>
+                      <w:i/>
+                      <w:color w:val="44546A" w:themeColor="text2"/>
+                      <w:sz w:val="18"/>
+                    </w:rPr>
+                    <w:t>-1: Work Breakdown Structure of the project</w:t>
                   </w:r>
                 </w:p>
               </w:txbxContent>
@@ -14219,7 +14081,15 @@
                       <w:color w:val="44546A" w:themeColor="text2"/>
                       <w:sz w:val="18"/>
                     </w:rPr>
-                    <w:t>Figure 8-1: Project Timetable in the form of a Gantt Chart</w:t>
+                    <w:t>Figure 9</w:t>
+                  </w:r>
+                  <w:r>
+                    <w:rPr>
+                      <w:i/>
+                      <w:color w:val="44546A" w:themeColor="text2"/>
+                      <w:sz w:val="18"/>
+                    </w:rPr>
+                    <w:t>-1: Project Timetable in the form of a Gantt Chart</w:t>
                   </w:r>
                 </w:p>
               </w:txbxContent>
@@ -14750,7 +14620,27 @@
       </w:r>
     </w:p>
     <w:p>
-      <w:r>
+      <w:proofErr w:type="spellStart"/>
+      <w:r>
+        <w:t>Pedroni</w:t>
+      </w:r>
+      <w:proofErr w:type="spellEnd"/>
+      <w:r>
+        <w:t xml:space="preserve">, E. (2013). JCGP </w:t>
+      </w:r>
+      <w:r>
+        <w:rPr>
+          <w:rFonts w:ascii="Cambria" w:hAnsi="Cambria" w:cs="Cambria"/>
+        </w:rPr>
+        <w:t>·</w:t>
+      </w:r>
+      <w:r>
+        <w:t xml:space="preserve"> Equal Parts. [online] Equalparts.eu. Available at: https://equalparts.eu/projects/jcgp/ [Accessed 21 Nov. 2017].</w:t>
+      </w:r>
+    </w:p>
+    <w:p>
+      <w:r>
+        <w:lastRenderedPageBreak/>
         <w:t xml:space="preserve">Poli, R., Langdon, W., McPhee, N. and </w:t>
       </w:r>
       <w:proofErr w:type="spellStart"/>
@@ -14793,7 +14683,6 @@
     </w:p>
     <w:p>
       <w:r>
-        <w:lastRenderedPageBreak/>
         <w:t xml:space="preserve">Russell, S. and </w:t>
       </w:r>
       <w:proofErr w:type="spellStart"/>
@@ -14885,12 +14774,18 @@
     </w:p>
     <w:p>
       <w:r>
+        <w:t>Turner, A. (2014). About - CGP-Library. [online] Cgplibrary.co.uk. Available at: http://www.cgplibrary.co.uk/files2/About-txt.html [Accessed 21 Nov. 2017].</w:t>
+      </w:r>
+    </w:p>
+    <w:p>
+      <w:r>
         <w:t>Turner, A. and Miller, J. (2017). Recurrent Cartesian Genetic Programming of Artificial Neural Networks. Genetic Programming and Evolvable Machines, [online] 18(2), pp.185-212. Available at: https://link.springer.com/article/10.1007%2Fs10710-016-9276-6 [Accessed 13 Nov. 2017].</w:t>
       </w:r>
     </w:p>
     <w:p>
       <w:proofErr w:type="spellStart"/>
       <w:r>
+        <w:lastRenderedPageBreak/>
         <w:t>Venables</w:t>
       </w:r>
       <w:proofErr w:type="spellEnd"/>
@@ -14931,7 +14826,6 @@
     </w:p>
     <w:p>
       <w:r>
-        <w:lastRenderedPageBreak/>
         <w:t>Wolfram, S. (2002). A new kind of science. 1st ed. Champaign, IL: Wolfram Media.</w:t>
       </w:r>
     </w:p>
@@ -15072,7 +14966,6 @@
         <w:docPartUnique/>
       </w:docPartObj>
     </w:sdtPr>
-    <w:sdtEndPr/>
     <w:sdtContent>
       <w:p>
         <w:pPr>
@@ -15095,7 +14988,7 @@
           <w:rPr>
             <w:noProof/>
           </w:rPr>
-          <w:t>26</w:t>
+          <w:t>17</w:t>
         </w:r>
         <w:r>
           <w:rPr>
@@ -19187,7 +19080,7 @@
 </file>
 
 <file path=customXml/itemProps1.xml><?xml version="1.0" encoding="utf-8"?>
-<ds:datastoreItem xmlns:ds="http://schemas.openxmlformats.org/officeDocument/2006/customXml" ds:itemID="{35B6B516-B166-499C-9086-33018E00CC04}">
+<ds:datastoreItem xmlns:ds="http://schemas.openxmlformats.org/officeDocument/2006/customXml" ds:itemID="{3B002ABB-1122-4531-90B1-A62C398C20E9}">
   <ds:schemaRefs>
     <ds:schemaRef ds:uri="http://schemas.openxmlformats.org/officeDocument/2006/bibliography"/>
   </ds:schemaRefs>

</xml_diff>

<commit_message>
Added key and colouring to schedule table
</commit_message>
<xml_diff>
--- a/Dissertation.docx
+++ b/Dissertation.docx
@@ -9,7 +9,7 @@
           <w:lang w:eastAsia="en-GB"/>
         </w:rPr>
         <w:drawing>
-          <wp:anchor distT="0" distB="0" distL="114300" distR="114300" simplePos="0" relativeHeight="251644928" behindDoc="1" locked="0" layoutInCell="1" allowOverlap="1">
+          <wp:anchor distT="0" distB="0" distL="114300" distR="114300" simplePos="0" relativeHeight="251641856" behindDoc="1" locked="0" layoutInCell="1" allowOverlap="1">
             <wp:simplePos x="0" y="0"/>
             <wp:positionH relativeFrom="margin">
               <wp:align>right</wp:align>
@@ -88,7 +88,7 @@
             <v:stroke joinstyle="miter"/>
             <v:path gradientshapeok="t" o:connecttype="rect"/>
           </v:shapetype>
-          <v:shape id="Text Box 2" o:spid="_x0000_s1026" type="#_x0000_t202" style="position:absolute;margin-left:0;margin-top:22.75pt;width:290.6pt;height:110.6pt;z-index:251651072;visibility:visible;mso-height-percent:200;mso-wrap-distance-top:3.6pt;mso-wrap-distance-bottom:3.6pt;mso-position-horizontal:center;mso-position-horizontal-relative:margin;mso-height-percent:200;mso-width-relative:margin;mso-height-relative:margin" o:gfxdata="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" stroked="f">
+          <v:shape id="Text Box 2" o:spid="_x0000_s1026" type="#_x0000_t202" style="position:absolute;margin-left:0;margin-top:22.75pt;width:290.6pt;height:110.6pt;z-index:251650048;visibility:visible;mso-height-percent:200;mso-wrap-distance-top:3.6pt;mso-wrap-distance-bottom:3.6pt;mso-position-horizontal:center;mso-position-horizontal-relative:margin;mso-height-percent:200;mso-width-relative:margin;mso-height-relative:margin" o:gfxdata="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" stroked="f">
             <v:textbox style="mso-fit-shape-to-text:t">
               <w:txbxContent>
                 <w:p>
@@ -120,7 +120,7 @@
           <w:noProof/>
         </w:rPr>
         <w:pict>
-          <v:shape id="_x0000_s1027" type="#_x0000_t202" style="position:absolute;margin-left:0;margin-top:26.8pt;width:351pt;height:31.4pt;z-index:251652096;visibility:visible;mso-wrap-distance-top:3.6pt;mso-wrap-distance-bottom:3.6pt;mso-position-horizontal:center;mso-position-horizontal-relative:margin;mso-width-relative:margin;mso-height-relative:margin" o:gfxdata="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" strokecolor="white [3212]">
+          <v:shape id="_x0000_s1027" type="#_x0000_t202" style="position:absolute;margin-left:0;margin-top:26.8pt;width:351pt;height:31.4pt;z-index:251651072;visibility:visible;mso-wrap-distance-top:3.6pt;mso-wrap-distance-bottom:3.6pt;mso-position-horizontal:center;mso-position-horizontal-relative:margin;mso-width-relative:margin;mso-height-relative:margin" o:gfxdata="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" strokecolor="white [3212]">
             <v:textbox>
               <w:txbxContent>
                 <w:p>
@@ -160,7 +160,7 @@
           <w:noProof/>
         </w:rPr>
         <w:pict>
-          <v:shape id="_x0000_s1028" type="#_x0000_t202" style="position:absolute;margin-left:0;margin-top:25.3pt;width:185.9pt;height:110.6pt;z-index:251653120;visibility:visible;mso-width-percent:400;mso-height-percent:200;mso-wrap-distance-top:3.6pt;mso-wrap-distance-bottom:3.6pt;mso-position-horizontal:center;mso-position-horizontal-relative:margin;mso-width-percent:400;mso-height-percent:200;mso-width-relative:margin;mso-height-relative:margin" o:gfxdata="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" strokecolor="white [3212]">
+          <v:shape id="_x0000_s1028" type="#_x0000_t202" style="position:absolute;margin-left:0;margin-top:25.3pt;width:185.9pt;height:110.6pt;z-index:251652096;visibility:visible;mso-width-percent:400;mso-height-percent:200;mso-wrap-distance-top:3.6pt;mso-wrap-distance-bottom:3.6pt;mso-position-horizontal:center;mso-position-horizontal-relative:margin;mso-width-percent:400;mso-height-percent:200;mso-width-relative:margin;mso-height-relative:margin" o:gfxdata="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" strokecolor="white [3212]">
             <v:textbox style="mso-fit-shape-to-text:t">
               <w:txbxContent>
                 <w:p>
@@ -204,7 +204,7 @@
           <w:noProof/>
         </w:rPr>
         <w:pict>
-          <v:shape id="_x0000_s1029" type="#_x0000_t202" style="position:absolute;margin-left:0;margin-top:19.65pt;width:242.35pt;height:110.6pt;z-index:251654144;visibility:visible;mso-height-percent:200;mso-wrap-distance-top:3.6pt;mso-wrap-distance-bottom:3.6pt;mso-position-horizontal:center;mso-position-horizontal-relative:margin;mso-height-percent:200;mso-width-relative:margin;mso-height-relative:margin" o:gfxdata="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" strokecolor="white [3212]">
+          <v:shape id="_x0000_s1029" type="#_x0000_t202" style="position:absolute;margin-left:0;margin-top:19.65pt;width:242.35pt;height:110.6pt;z-index:251653120;visibility:visible;mso-height-percent:200;mso-wrap-distance-top:3.6pt;mso-wrap-distance-bottom:3.6pt;mso-position-horizontal:center;mso-position-horizontal-relative:margin;mso-height-percent:200;mso-width-relative:margin;mso-height-relative:margin" o:gfxdata="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" strokecolor="white [3212]">
             <v:textbox style="mso-fit-shape-to-text:t">
               <w:txbxContent>
                 <w:p>
@@ -234,7 +234,7 @@
           <w:noProof/>
         </w:rPr>
         <w:pict>
-          <v:shape id="_x0000_s1030" type="#_x0000_t202" style="position:absolute;margin-left:0;margin-top:139pt;width:208.65pt;height:110.6pt;z-index:251655168;visibility:visible;mso-height-percent:200;mso-wrap-distance-top:3.6pt;mso-wrap-distance-bottom:3.6pt;mso-position-horizontal:center;mso-position-horizontal-relative:margin;mso-height-percent:200;mso-width-relative:margin;mso-height-relative:margin" o:gfxdata="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" strokecolor="white [3212]">
+          <v:shape id="_x0000_s1030" type="#_x0000_t202" style="position:absolute;margin-left:0;margin-top:139pt;width:208.65pt;height:110.6pt;z-index:251654144;visibility:visible;mso-height-percent:200;mso-wrap-distance-top:3.6pt;mso-wrap-distance-bottom:3.6pt;mso-position-horizontal:center;mso-position-horizontal-relative:margin;mso-height-percent:200;mso-width-relative:margin;mso-height-relative:margin" o:gfxdata="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" strokecolor="white [3212]">
             <v:textbox style="mso-fit-shape-to-text:t">
               <w:txbxContent>
                 <w:p>
@@ -521,8 +521,6 @@
               </w:rPr>
               <w:t>Purpose</w:t>
             </w:r>
-            <w:bookmarkStart w:id="0" w:name="_GoBack"/>
-            <w:bookmarkEnd w:id="0"/>
             <w:r>
               <w:rPr>
                 <w:noProof/>
@@ -4735,23 +4733,23 @@
       <w:pPr>
         <w:pStyle w:val="Heading1"/>
       </w:pPr>
-      <w:bookmarkStart w:id="1" w:name="_Toc495493774"/>
-      <w:bookmarkStart w:id="2" w:name="_Toc499048945"/>
+      <w:bookmarkStart w:id="0" w:name="_Toc495493774"/>
+      <w:bookmarkStart w:id="1" w:name="_Toc499048945"/>
       <w:r>
         <w:t>Introduction</w:t>
       </w:r>
+      <w:bookmarkEnd w:id="0"/>
       <w:bookmarkEnd w:id="1"/>
-      <w:bookmarkEnd w:id="2"/>
     </w:p>
     <w:p>
       <w:pPr>
         <w:pStyle w:val="Heading2"/>
       </w:pPr>
-      <w:bookmarkStart w:id="3" w:name="_Toc499048946"/>
+      <w:bookmarkStart w:id="2" w:name="_Toc499048946"/>
       <w:r>
         <w:t>Purpose</w:t>
       </w:r>
-      <w:bookmarkEnd w:id="3"/>
+      <w:bookmarkEnd w:id="2"/>
     </w:p>
     <w:p>
       <w:r>
@@ -4762,14 +4760,14 @@
       <w:pPr>
         <w:pStyle w:val="Heading2"/>
       </w:pPr>
-      <w:bookmarkStart w:id="4" w:name="_Toc499048947"/>
+      <w:bookmarkStart w:id="3" w:name="_Toc499048947"/>
       <w:r>
         <w:t xml:space="preserve">Aims and </w:t>
       </w:r>
       <w:r>
         <w:t>Motivations</w:t>
       </w:r>
-      <w:bookmarkEnd w:id="4"/>
+      <w:bookmarkEnd w:id="3"/>
     </w:p>
     <w:p>
       <w:r>
@@ -5111,21 +5109,21 @@
       <w:pPr>
         <w:pStyle w:val="Heading1"/>
       </w:pPr>
-      <w:bookmarkStart w:id="5" w:name="_Toc499048948"/>
+      <w:bookmarkStart w:id="4" w:name="_Toc499048948"/>
       <w:r>
         <w:t>Bio-inspired Computing</w:t>
       </w:r>
-      <w:bookmarkEnd w:id="5"/>
+      <w:bookmarkEnd w:id="4"/>
     </w:p>
     <w:p>
       <w:pPr>
         <w:pStyle w:val="Heading2"/>
       </w:pPr>
-      <w:bookmarkStart w:id="6" w:name="_Toc499048949"/>
+      <w:bookmarkStart w:id="5" w:name="_Toc499048949"/>
       <w:r>
         <w:t>Genetic Algorithms</w:t>
       </w:r>
-      <w:bookmarkEnd w:id="6"/>
+      <w:bookmarkEnd w:id="5"/>
     </w:p>
     <w:p>
       <w:r>
@@ -5320,11 +5318,11 @@
       <w:pPr>
         <w:pStyle w:val="Heading2"/>
       </w:pPr>
-      <w:bookmarkStart w:id="7" w:name="_Toc499048950"/>
+      <w:bookmarkStart w:id="6" w:name="_Toc499048950"/>
       <w:r>
         <w:t>Cellular Automata</w:t>
       </w:r>
-      <w:bookmarkEnd w:id="7"/>
+      <w:bookmarkEnd w:id="6"/>
     </w:p>
     <w:p>
       <w:r>
@@ -5533,14 +5531,14 @@
       <w:pPr>
         <w:pStyle w:val="Heading2"/>
       </w:pPr>
-      <w:bookmarkStart w:id="8" w:name="_Toc499048951"/>
+      <w:bookmarkStart w:id="7" w:name="_Toc499048951"/>
       <w:r>
         <w:t xml:space="preserve">Artificial </w:t>
       </w:r>
       <w:r>
         <w:t>Neural Networks</w:t>
       </w:r>
-      <w:bookmarkEnd w:id="8"/>
+      <w:bookmarkEnd w:id="7"/>
     </w:p>
     <w:p>
       <w:r>
@@ -5630,7 +5628,7 @@
         </w:rPr>
         <w:lastRenderedPageBreak/>
         <w:pict>
-          <v:shape id="_x0000_s1042" type="#_x0000_t202" style="position:absolute;margin-left:228.35pt;margin-top:132.2pt;width:222.8pt;height:31.2pt;z-index:251657216" stroked="f">
+          <v:shape id="_x0000_s1042" type="#_x0000_t202" style="position:absolute;margin-left:228.35pt;margin-top:132.2pt;width:222.8pt;height:31.2pt;z-index:251656192" stroked="f">
             <v:textbox style="mso-next-textbox:#_x0000_s1042;mso-fit-shape-to-text:t" inset="0,0,0,0">
               <w:txbxContent>
                 <w:p>
@@ -5676,7 +5674,7 @@
           <w:lang w:eastAsia="en-GB"/>
         </w:rPr>
         <w:drawing>
-          <wp:anchor distT="0" distB="0" distL="114300" distR="114300" simplePos="0" relativeHeight="251652096" behindDoc="0" locked="0" layoutInCell="1" allowOverlap="1">
+          <wp:anchor distT="0" distB="0" distL="114300" distR="114300" simplePos="0" relativeHeight="251642880" behindDoc="0" locked="0" layoutInCell="1" allowOverlap="1">
             <wp:simplePos x="0" y="0"/>
             <wp:positionH relativeFrom="column">
               <wp:posOffset>2854325</wp:posOffset>
@@ -5743,7 +5741,7 @@
           <w:noProof/>
         </w:rPr>
         <w:pict>
-          <v:shape id="_x0000_s1041" type="#_x0000_t202" style="position:absolute;margin-left:26.3pt;margin-top:132.2pt;width:193.6pt;height:31.2pt;z-index:251656192;mso-position-horizontal-relative:text;mso-position-vertical-relative:text" stroked="f">
+          <v:shape id="_x0000_s1041" type="#_x0000_t202" style="position:absolute;margin-left:26.3pt;margin-top:132.2pt;width:193.6pt;height:31.2pt;z-index:251655168;mso-position-horizontal-relative:text;mso-position-vertical-relative:text" stroked="f">
             <v:textbox style="mso-next-textbox:#_x0000_s1041;mso-fit-shape-to-text:t" inset="0,0,0,0">
               <w:txbxContent>
                 <w:p>
@@ -5783,7 +5781,7 @@
           <w:lang w:eastAsia="en-GB"/>
         </w:rPr>
         <w:drawing>
-          <wp:anchor distT="0" distB="0" distL="114300" distR="114300" simplePos="0" relativeHeight="251654144" behindDoc="0" locked="0" layoutInCell="1" allowOverlap="1">
+          <wp:anchor distT="0" distB="0" distL="114300" distR="114300" simplePos="0" relativeHeight="251643904" behindDoc="0" locked="0" layoutInCell="1" allowOverlap="1">
             <wp:simplePos x="0" y="0"/>
             <wp:positionH relativeFrom="column">
               <wp:posOffset>102739</wp:posOffset>
@@ -5870,11 +5868,11 @@
       <w:pPr>
         <w:pStyle w:val="Heading2"/>
       </w:pPr>
-      <w:bookmarkStart w:id="9" w:name="_Toc499048952"/>
+      <w:bookmarkStart w:id="8" w:name="_Toc499048952"/>
       <w:r>
         <w:t>Swarm Intelligence</w:t>
       </w:r>
-      <w:bookmarkEnd w:id="9"/>
+      <w:bookmarkEnd w:id="8"/>
     </w:p>
     <w:p>
       <w:r>
@@ -5902,11 +5900,11 @@
       <w:pPr>
         <w:pStyle w:val="Heading3"/>
       </w:pPr>
-      <w:bookmarkStart w:id="10" w:name="_Toc499048953"/>
+      <w:bookmarkStart w:id="9" w:name="_Toc499048953"/>
       <w:r>
         <w:t>Ant Colony Optimisation</w:t>
       </w:r>
-      <w:bookmarkEnd w:id="10"/>
+      <w:bookmarkEnd w:id="9"/>
     </w:p>
     <w:p>
       <w:r>
@@ -6028,11 +6026,11 @@
       <w:pPr>
         <w:pStyle w:val="Heading3"/>
       </w:pPr>
-      <w:bookmarkStart w:id="11" w:name="_Toc499048954"/>
+      <w:bookmarkStart w:id="10" w:name="_Toc499048954"/>
       <w:r>
         <w:t>Particle Swarm Optimisation</w:t>
       </w:r>
-      <w:bookmarkEnd w:id="11"/>
+      <w:bookmarkEnd w:id="10"/>
     </w:p>
     <w:p>
       <w:r>
@@ -6159,11 +6157,11 @@
       <w:pPr>
         <w:pStyle w:val="Heading2"/>
       </w:pPr>
-      <w:bookmarkStart w:id="12" w:name="_Toc499048955"/>
+      <w:bookmarkStart w:id="11" w:name="_Toc499048955"/>
       <w:r>
         <w:t>Genetic Programming</w:t>
       </w:r>
-      <w:bookmarkEnd w:id="12"/>
+      <w:bookmarkEnd w:id="11"/>
     </w:p>
     <w:p>
       <w:r>
@@ -6266,11 +6264,11 @@
       <w:pPr>
         <w:pStyle w:val="Heading3"/>
       </w:pPr>
-      <w:bookmarkStart w:id="13" w:name="_Toc499048956"/>
+      <w:bookmarkStart w:id="12" w:name="_Toc499048956"/>
       <w:r>
         <w:t>Tree-based Genetic Programming</w:t>
       </w:r>
-      <w:bookmarkEnd w:id="13"/>
+      <w:bookmarkEnd w:id="12"/>
     </w:p>
     <w:p>
       <w:r>
@@ -6354,11 +6352,11 @@
       <w:pPr>
         <w:pStyle w:val="Heading3"/>
       </w:pPr>
-      <w:bookmarkStart w:id="14" w:name="_Toc499048957"/>
+      <w:bookmarkStart w:id="13" w:name="_Toc499048957"/>
       <w:r>
         <w:t>Initialisation of the Population</w:t>
       </w:r>
-      <w:bookmarkEnd w:id="14"/>
+      <w:bookmarkEnd w:id="13"/>
     </w:p>
     <w:p>
       <w:r>
@@ -6410,7 +6408,7 @@
         </w:rPr>
         <w:lastRenderedPageBreak/>
         <w:pict>
-          <v:shape id="_x0000_s1044" type="#_x0000_t202" style="position:absolute;margin-left:-.3pt;margin-top:116.75pt;width:218.45pt;height:18.3pt;z-index:251658240;visibility:visible;mso-wrap-distance-top:3.6pt;mso-wrap-distance-bottom:3.6pt;mso-position-horizontal-relative:text;mso-position-vertical-relative:text;mso-width-relative:margin;mso-height-relative:margin" stroked="f">
+          <v:shape id="_x0000_s1044" type="#_x0000_t202" style="position:absolute;margin-left:-.3pt;margin-top:116.75pt;width:218.45pt;height:18.3pt;z-index:251657216;visibility:visible;mso-wrap-distance-top:3.6pt;mso-wrap-distance-bottom:3.6pt;mso-position-horizontal-relative:text;mso-position-vertical-relative:text;mso-width-relative:margin;mso-height-relative:margin" stroked="f">
             <v:textbox style="mso-next-textbox:#_x0000_s1044">
               <w:txbxContent>
                 <w:p>
@@ -6451,7 +6449,7 @@
           <w:lang w:eastAsia="en-GB"/>
         </w:rPr>
         <w:drawing>
-          <wp:anchor distT="0" distB="0" distL="114300" distR="114300" simplePos="0" relativeHeight="251656192" behindDoc="1" locked="0" layoutInCell="1" allowOverlap="1" wp14:anchorId="677FA601">
+          <wp:anchor distT="0" distB="0" distL="114300" distR="114300" simplePos="0" relativeHeight="251644928" behindDoc="1" locked="0" layoutInCell="1" allowOverlap="1" wp14:anchorId="677FA601">
             <wp:simplePos x="0" y="0"/>
             <wp:positionH relativeFrom="column">
               <wp:posOffset>3426226</wp:posOffset>
@@ -6519,7 +6517,7 @@
           <w:lang w:eastAsia="en-GB"/>
         </w:rPr>
         <w:pict>
-          <v:shape id="_x0000_s1139" type="#_x0000_t202" style="position:absolute;margin-left:220.9pt;margin-top:115.85pt;width:229.8pt;height:20.95pt;z-index:251672576;visibility:visible;mso-wrap-distance-top:3.6pt;mso-wrap-distance-bottom:3.6pt;mso-position-horizontal-relative:text;mso-position-vertical-relative:text;mso-width-relative:margin;mso-height-relative:margin" stroked="f">
+          <v:shape id="_x0000_s1139" type="#_x0000_t202" style="position:absolute;margin-left:220.9pt;margin-top:115.85pt;width:229.8pt;height:20.95pt;z-index:251671552;visibility:visible;mso-wrap-distance-top:3.6pt;mso-wrap-distance-bottom:3.6pt;mso-position-horizontal-relative:text;mso-position-vertical-relative:text;mso-width-relative:margin;mso-height-relative:margin" stroked="f">
             <v:textbox style="mso-next-textbox:#_x0000_s1139">
               <w:txbxContent>
                 <w:p>
@@ -6560,7 +6558,7 @@
           <w:lang w:eastAsia="en-GB"/>
         </w:rPr>
         <w:drawing>
-          <wp:anchor distT="0" distB="0" distL="114300" distR="114300" simplePos="0" relativeHeight="251658240" behindDoc="0" locked="0" layoutInCell="1" allowOverlap="1">
+          <wp:anchor distT="0" distB="0" distL="114300" distR="114300" simplePos="0" relativeHeight="251645952" behindDoc="0" locked="0" layoutInCell="1" allowOverlap="1">
             <wp:simplePos x="0" y="0"/>
             <wp:positionH relativeFrom="column">
               <wp:posOffset>209851</wp:posOffset>
@@ -6658,11 +6656,11 @@
       <w:r>
         <w:t xml:space="preserve"> </w:t>
       </w:r>
-      <w:bookmarkStart w:id="15" w:name="_Toc499048958"/>
+      <w:bookmarkStart w:id="14" w:name="_Toc499048958"/>
       <w:r>
         <w:t>Operators in GP</w:t>
       </w:r>
-      <w:bookmarkEnd w:id="15"/>
+      <w:bookmarkEnd w:id="14"/>
     </w:p>
     <w:p>
       <w:r>
@@ -6727,11 +6725,11 @@
       <w:pPr>
         <w:pStyle w:val="Heading3"/>
       </w:pPr>
-      <w:bookmarkStart w:id="16" w:name="_Toc499048959"/>
+      <w:bookmarkStart w:id="15" w:name="_Toc499048959"/>
       <w:r>
         <w:t>Problems with Tree-Based Representation</w:t>
       </w:r>
-      <w:bookmarkEnd w:id="16"/>
+      <w:bookmarkEnd w:id="15"/>
     </w:p>
     <w:p>
       <w:r>
@@ -6740,7 +6738,7 @@
         </w:rPr>
         <w:lastRenderedPageBreak/>
         <w:drawing>
-          <wp:anchor distT="0" distB="0" distL="114300" distR="114300" simplePos="0" relativeHeight="251660288" behindDoc="0" locked="0" layoutInCell="1" allowOverlap="1">
+          <wp:anchor distT="0" distB="0" distL="114300" distR="114300" simplePos="0" relativeHeight="251646976" behindDoc="0" locked="0" layoutInCell="1" allowOverlap="1">
             <wp:simplePos x="0" y="0"/>
             <wp:positionH relativeFrom="column">
               <wp:posOffset>1891600</wp:posOffset>
@@ -6801,7 +6799,7 @@
           <w:noProof/>
         </w:rPr>
         <w:pict>
-          <v:shape id="_x0000_s1046" type="#_x0000_t202" style="position:absolute;margin-left:72.45pt;margin-top:322.5pt;width:306.3pt;height:20.7pt;z-index:251659264;visibility:visible;mso-wrap-distance-top:3.6pt;mso-wrap-distance-bottom:3.6pt;mso-position-horizontal-relative:text;mso-position-vertical-relative:text;mso-width-relative:margin;mso-height-relative:margin" stroked="f">
+          <v:shape id="_x0000_s1046" type="#_x0000_t202" style="position:absolute;margin-left:72.45pt;margin-top:322.5pt;width:306.3pt;height:20.7pt;z-index:251658240;visibility:visible;mso-wrap-distance-top:3.6pt;mso-wrap-distance-bottom:3.6pt;mso-position-horizontal-relative:text;mso-position-vertical-relative:text;mso-width-relative:margin;mso-height-relative:margin" stroked="f">
             <v:textbox style="mso-next-textbox:#_x0000_s1046">
               <w:txbxContent>
                 <w:p>
@@ -6914,11 +6912,11 @@
       <w:pPr>
         <w:pStyle w:val="Heading3"/>
       </w:pPr>
-      <w:bookmarkStart w:id="17" w:name="_Toc499048960"/>
+      <w:bookmarkStart w:id="16" w:name="_Toc499048960"/>
       <w:r>
         <w:t>Other Types of Genetic Programming</w:t>
       </w:r>
-      <w:bookmarkEnd w:id="17"/>
+      <w:bookmarkEnd w:id="16"/>
     </w:p>
     <w:p>
       <w:r>
@@ -6975,21 +6973,21 @@
       <w:pPr>
         <w:pStyle w:val="Heading1"/>
       </w:pPr>
-      <w:bookmarkStart w:id="18" w:name="_Toc499048961"/>
+      <w:bookmarkStart w:id="17" w:name="_Toc499048961"/>
       <w:r>
         <w:t>Availability of Bio-inspired Algorithms in R</w:t>
       </w:r>
-      <w:bookmarkEnd w:id="18"/>
+      <w:bookmarkEnd w:id="17"/>
     </w:p>
     <w:p>
       <w:pPr>
         <w:pStyle w:val="Heading2"/>
       </w:pPr>
-      <w:bookmarkStart w:id="19" w:name="_Toc499048962"/>
+      <w:bookmarkStart w:id="18" w:name="_Toc499048962"/>
       <w:r>
         <w:t>Genetic Algorithms</w:t>
       </w:r>
-      <w:bookmarkEnd w:id="19"/>
+      <w:bookmarkEnd w:id="18"/>
     </w:p>
     <w:p>
       <w:r>
@@ -7256,11 +7254,11 @@
       <w:pPr>
         <w:pStyle w:val="Heading2"/>
       </w:pPr>
-      <w:bookmarkStart w:id="20" w:name="_Toc499048963"/>
+      <w:bookmarkStart w:id="19" w:name="_Toc499048963"/>
       <w:r>
         <w:t>Cellular Automata</w:t>
       </w:r>
-      <w:bookmarkEnd w:id="20"/>
+      <w:bookmarkEnd w:id="19"/>
     </w:p>
     <w:p>
       <w:r>
@@ -7429,11 +7427,11 @@
       <w:pPr>
         <w:pStyle w:val="Heading2"/>
       </w:pPr>
-      <w:bookmarkStart w:id="21" w:name="_Toc499048964"/>
+      <w:bookmarkStart w:id="20" w:name="_Toc499048964"/>
       <w:r>
         <w:t>Artificial Neural Networks</w:t>
       </w:r>
-      <w:bookmarkEnd w:id="21"/>
+      <w:bookmarkEnd w:id="20"/>
     </w:p>
     <w:p>
       <w:r>
@@ -7877,11 +7875,11 @@
       <w:pPr>
         <w:pStyle w:val="Heading2"/>
       </w:pPr>
-      <w:bookmarkStart w:id="22" w:name="_Toc499048965"/>
+      <w:bookmarkStart w:id="21" w:name="_Toc499048965"/>
       <w:r>
         <w:t>Swarm Intelligence</w:t>
       </w:r>
-      <w:bookmarkEnd w:id="22"/>
+      <w:bookmarkEnd w:id="21"/>
     </w:p>
     <w:p>
       <w:r>
@@ -8217,11 +8215,11 @@
       <w:pPr>
         <w:pStyle w:val="Heading2"/>
       </w:pPr>
-      <w:bookmarkStart w:id="23" w:name="_Toc499048966"/>
+      <w:bookmarkStart w:id="22" w:name="_Toc499048966"/>
       <w:r>
         <w:t>Genetic Programming</w:t>
       </w:r>
-      <w:bookmarkEnd w:id="23"/>
+      <w:bookmarkEnd w:id="22"/>
     </w:p>
     <w:p>
       <w:r>
@@ -8419,11 +8417,11 @@
       <w:pPr>
         <w:pStyle w:val="Heading1"/>
       </w:pPr>
-      <w:bookmarkStart w:id="24" w:name="_Toc499048967"/>
+      <w:bookmarkStart w:id="23" w:name="_Toc499048967"/>
       <w:r>
         <w:t>Genetic Programming</w:t>
       </w:r>
-      <w:bookmarkEnd w:id="24"/>
+      <w:bookmarkEnd w:id="23"/>
     </w:p>
     <w:p>
       <w:r>
@@ -8464,11 +8462,11 @@
       <w:pPr>
         <w:pStyle w:val="Heading2"/>
       </w:pPr>
-      <w:bookmarkStart w:id="25" w:name="_Toc499048968"/>
+      <w:bookmarkStart w:id="24" w:name="_Toc499048968"/>
       <w:r>
         <w:t>Cartesian Genetic Programming</w:t>
       </w:r>
-      <w:bookmarkEnd w:id="25"/>
+      <w:bookmarkEnd w:id="24"/>
     </w:p>
     <w:p>
       <w:r>
@@ -8476,7 +8474,7 @@
           <w:noProof/>
         </w:rPr>
         <w:pict>
-          <v:shape id="_x0000_s1049" type="#_x0000_t202" style="position:absolute;margin-left:234.6pt;margin-top:314.2pt;width:203.6pt;height:26.1pt;z-index:-251655168;mso-position-horizontal-relative:text;mso-position-vertical-relative:text" wrapcoords="-80 0 -80 20983 21600 20983 21600 0 -80 0" o:allowoverlap="f" stroked="f">
+          <v:shape id="_x0000_s1049" type="#_x0000_t202" style="position:absolute;margin-left:234.6pt;margin-top:314.2pt;width:203.6pt;height:26.1pt;z-index:-251656192;mso-position-horizontal-relative:text;mso-position-vertical-relative:text" wrapcoords="-80 0 -80 20983 21600 20983 21600 0 -80 0" o:allowoverlap="f" stroked="f">
             <v:textbox style="mso-next-textbox:#_x0000_s1049" inset="0,0,0,0">
               <w:txbxContent>
                 <w:p>
@@ -8527,7 +8525,7 @@
           <w:noProof/>
         </w:rPr>
         <w:drawing>
-          <wp:anchor distT="0" distB="0" distL="114300" distR="114300" simplePos="0" relativeHeight="251662336" behindDoc="0" locked="0" layoutInCell="1" allowOverlap="1">
+          <wp:anchor distT="0" distB="0" distL="114300" distR="114300" simplePos="0" relativeHeight="251648000" behindDoc="0" locked="0" layoutInCell="1" allowOverlap="1">
             <wp:simplePos x="0" y="0"/>
             <wp:positionH relativeFrom="column">
               <wp:posOffset>3110756</wp:posOffset>
@@ -8594,7 +8592,7 @@
           <w:noProof/>
         </w:rPr>
         <w:pict>
-          <v:shape id="_x0000_s1048" type="#_x0000_t202" style="position:absolute;margin-left:.1pt;margin-top:320.95pt;width:212.6pt;height:13.65pt;z-index:251660288;mso-position-horizontal-relative:text;mso-position-vertical-relative:text" stroked="f">
+          <v:shape id="_x0000_s1048" type="#_x0000_t202" style="position:absolute;margin-left:.1pt;margin-top:320.95pt;width:212.6pt;height:13.65pt;z-index:251659264;mso-position-horizontal-relative:text;mso-position-vertical-relative:text" stroked="f">
             <v:textbox style="mso-next-textbox:#_x0000_s1048" inset="0,0,0,0">
               <w:txbxContent>
                 <w:p>
@@ -8643,7 +8641,7 @@
           <w:noProof/>
         </w:rPr>
         <w:drawing>
-          <wp:anchor distT="0" distB="0" distL="114300" distR="114300" simplePos="0" relativeHeight="251664384" behindDoc="0" locked="0" layoutInCell="1" allowOverlap="1">
+          <wp:anchor distT="0" distB="0" distL="114300" distR="114300" simplePos="0" relativeHeight="251649024" behindDoc="0" locked="0" layoutInCell="1" allowOverlap="1">
             <wp:simplePos x="0" y="0"/>
             <wp:positionH relativeFrom="column">
               <wp:posOffset>2540</wp:posOffset>
@@ -8900,7 +8898,7 @@
           <w:noProof/>
         </w:rPr>
         <w:pict>
-          <v:group id="_x0000_s1058" style="position:absolute;margin-left:91.8pt;margin-top:3.35pt;width:268.15pt;height:59.6pt;z-index:251663360" coordorigin="3276,4965" coordsize="5363,1192">
+          <v:group id="_x0000_s1058" style="position:absolute;margin-left:91.8pt;margin-top:3.35pt;width:268.15pt;height:59.6pt;z-index:251662336" coordorigin="3276,4965" coordsize="5363,1192">
             <v:rect id="_x0000_s1054" style="position:absolute;left:3276;top:4965;width:5363;height:1192"/>
             <v:roundrect id="_x0000_s1050" style="position:absolute;left:3388;top:5051;width:1440;height:558" arcsize="10923f" strokecolor="black [3213]">
               <v:textbox style="mso-next-textbox:#_x0000_s1050">
@@ -9308,7 +9306,7 @@
           <w:noProof/>
         </w:rPr>
         <w:pict>
-          <v:shape id="_x0000_s1056" type="#_x0000_t202" style="position:absolute;margin-left:73.4pt;margin-top:30.15pt;width:304.5pt;height:19.65pt;z-index:251662336;visibility:visible;mso-wrap-distance-left:9pt;mso-wrap-distance-top:3.6pt;mso-wrap-distance-right:9pt;mso-wrap-distance-bottom:3.6pt;mso-position-horizontal-relative:text;mso-position-vertical-relative:text;mso-width-relative:margin;mso-height-relative:margin;v-text-anchor:top" strokecolor="white [3212]">
+          <v:shape id="_x0000_s1056" type="#_x0000_t202" style="position:absolute;margin-left:73.4pt;margin-top:30.15pt;width:304.5pt;height:19.65pt;z-index:251661312;visibility:visible;mso-wrap-distance-left:9pt;mso-wrap-distance-top:3.6pt;mso-wrap-distance-right:9pt;mso-wrap-distance-bottom:3.6pt;mso-position-horizontal-relative:text;mso-position-vertical-relative:text;mso-width-relative:margin;mso-height-relative:margin;v-text-anchor:top" strokecolor="white [3212]">
             <v:textbox style="mso-next-textbox:#_x0000_s1056">
               <w:txbxContent>
                 <w:p>
@@ -9467,7 +9465,7 @@
                   </v:handles>
                   <o:lock v:ext="edit" shapetype="t"/>
                 </v:shapetype>
-                <v:shape id="_x0000_s1132" type="#_x0000_t38" style="position:absolute;left:0;text-align:left;margin-left:26.25pt;margin-top:14.85pt;width:127.55pt;height:32.25pt;z-index:251665408" o:connectortype="curved" adj="10796,-352063,-29271" strokeweight="1.5pt">
+                <v:shape id="_x0000_s1132" type="#_x0000_t38" style="position:absolute;left:0;text-align:left;margin-left:26.25pt;margin-top:14.85pt;width:127.55pt;height:32.25pt;z-index:251664384" o:connectortype="curved" adj="10796,-352063,-29271" strokeweight="1.5pt">
                   <v:stroke endarrow="block"/>
                 </v:shape>
               </w:pict>
@@ -9519,7 +9517,7 @@
                 <w:sz w:val="28"/>
               </w:rPr>
               <w:pict>
-                <v:shape id="_x0000_s1133" type="#_x0000_t38" style="position:absolute;left:0;text-align:left;margin-left:25.6pt;margin-top:16.35pt;width:98.55pt;height:30.25pt;flip:y;z-index:251666432;mso-position-horizontal-relative:text;mso-position-vertical-relative:text" o:connectortype="curved" adj="10795,398011,-51518" strokeweight="1.5pt">
+                <v:shape id="_x0000_s1133" type="#_x0000_t38" style="position:absolute;left:0;text-align:left;margin-left:25.6pt;margin-top:16.35pt;width:98.55pt;height:30.25pt;flip:y;z-index:251665408;mso-position-horizontal-relative:text;mso-position-vertical-relative:text" o:connectortype="curved" adj="10795,398011,-51518" strokeweight="1.5pt">
                   <v:stroke endarrow="block"/>
                 </v:shape>
               </w:pict>
@@ -9604,7 +9602,7 @@
                   <v:path arrowok="t" fillok="f" o:connecttype="none"/>
                   <o:lock v:ext="edit" shapetype="t"/>
                 </v:shapetype>
-                <v:shape id="_x0000_s1134" type="#_x0000_t32" style="position:absolute;left:0;text-align:left;margin-left:25.85pt;margin-top:10.1pt;width:.4pt;height:29.4pt;flip:x y;z-index:251667456;mso-position-horizontal-relative:text;mso-position-vertical-relative:text" o:connectortype="straight" strokeweight="1.5pt">
+                <v:shape id="_x0000_s1134" type="#_x0000_t32" style="position:absolute;left:0;text-align:left;margin-left:25.85pt;margin-top:10.1pt;width:.4pt;height:29.4pt;flip:x y;z-index:251666432;mso-position-horizontal-relative:text;mso-position-vertical-relative:text" o:connectortype="straight" strokeweight="1.5pt">
                   <v:stroke endarrow="block"/>
                 </v:shape>
               </w:pict>
@@ -9638,7 +9636,7 @@
                 <w:sz w:val="28"/>
               </w:rPr>
               <w:pict>
-                <v:shape id="_x0000_s1135" type="#_x0000_t38" style="position:absolute;left:0;text-align:left;margin-left:25.05pt;margin-top:14.85pt;width:30pt;height:29.8pt;z-index:251668480;mso-position-horizontal-relative:text;mso-position-vertical-relative:text" o:connectortype="curved" adj="10800,-375028,-257544" strokeweight="1.5pt">
+                <v:shape id="_x0000_s1135" type="#_x0000_t38" style="position:absolute;left:0;text-align:left;margin-left:25.05pt;margin-top:14.85pt;width:30pt;height:29.8pt;z-index:251667456;mso-position-horizontal-relative:text;mso-position-vertical-relative:text" o:connectortype="curved" adj="10800,-375028,-257544" strokeweight="1.5pt">
                   <v:stroke endarrow="block"/>
                 </v:shape>
               </w:pict>
@@ -9718,7 +9716,7 @@
                 <w:sz w:val="28"/>
               </w:rPr>
               <w:pict>
-                <v:shape id="_x0000_s1136" type="#_x0000_t38" style="position:absolute;left:0;text-align:left;margin-left:26.25pt;margin-top:15.45pt;width:31.6pt;height:24.4pt;flip:y;z-index:251669504;mso-position-horizontal-relative:text;mso-position-vertical-relative:text" o:connectortype="curved" adj="10800,515479,-118151" strokeweight="1.5pt">
+                <v:shape id="_x0000_s1136" type="#_x0000_t38" style="position:absolute;left:0;text-align:left;margin-left:26.25pt;margin-top:15.45pt;width:31.6pt;height:24.4pt;flip:y;z-index:251668480;mso-position-horizontal-relative:text;mso-position-vertical-relative:text" o:connectortype="curved" adj="10800,515479,-118151" strokeweight="1.5pt">
                   <v:stroke endarrow="block"/>
                 </v:shape>
               </w:pict>
@@ -9753,7 +9751,7 @@
                 <w:sz w:val="28"/>
               </w:rPr>
               <w:pict>
-                <v:shape id="_x0000_s1137" type="#_x0000_t38" style="position:absolute;left:0;text-align:left;margin-left:-5.15pt;margin-top:9.05pt;width:30.35pt;height:6.9pt;z-index:251670528;mso-position-horizontal-relative:text;mso-position-vertical-relative:text" o:connectortype="curved" adj="10782,-1726435,-123586" strokeweight="1.5pt">
+                <v:shape id="_x0000_s1137" type="#_x0000_t38" style="position:absolute;left:0;text-align:left;margin-left:-5.15pt;margin-top:9.05pt;width:30.35pt;height:6.9pt;z-index:251669504;mso-position-horizontal-relative:text;mso-position-vertical-relative:text" o:connectortype="curved" adj="10782,-1726435,-123586" strokeweight="1.5pt">
                   <v:stroke endarrow="block"/>
                 </v:shape>
               </w:pict>
@@ -9803,7 +9801,7 @@
                 <w:sz w:val="28"/>
               </w:rPr>
               <w:pict>
-                <v:shape id="_x0000_s1138" type="#_x0000_t38" style="position:absolute;left:0;text-align:left;margin-left:-5.1pt;margin-top:8.8pt;width:64.35pt;height:.45pt;z-index:251671552;mso-position-horizontal-relative:text;mso-position-vertical-relative:text" o:connectortype="curved" adj="10792,-26757600,-79234" strokeweight="1.5pt">
+                <v:shape id="_x0000_s1138" type="#_x0000_t38" style="position:absolute;left:0;text-align:left;margin-left:-5.1pt;margin-top:8.8pt;width:64.35pt;height:.45pt;z-index:251670528;mso-position-horizontal-relative:text;mso-position-vertical-relative:text" o:connectortype="curved" adj="10792,-26757600,-79234" strokeweight="1.5pt">
                   <v:stroke endarrow="block"/>
                 </v:shape>
               </w:pict>
@@ -10138,7 +10136,7 @@
           <w:noProof/>
         </w:rPr>
         <w:pict>
-          <v:shape id="_x0000_s1124" type="#_x0000_t202" style="position:absolute;margin-left:27.2pt;margin-top:142.35pt;width:373.7pt;height:20.25pt;z-index:251664384;visibility:visible;mso-wrap-distance-left:9pt;mso-wrap-distance-top:3.6pt;mso-wrap-distance-right:9pt;mso-wrap-distance-bottom:3.6pt;mso-position-horizontal-relative:text;mso-position-vertical-relative:text;mso-width-relative:margin;mso-height-relative:margin;v-text-anchor:top" stroked="f">
+          <v:shape id="_x0000_s1124" type="#_x0000_t202" style="position:absolute;margin-left:27.2pt;margin-top:142.35pt;width:373.7pt;height:20.25pt;z-index:251663360;visibility:visible;mso-wrap-distance-left:9pt;mso-wrap-distance-top:3.6pt;mso-wrap-distance-right:9pt;mso-wrap-distance-bottom:3.6pt;mso-position-horizontal-relative:text;mso-position-vertical-relative:text;mso-width-relative:margin;mso-height-relative:margin;v-text-anchor:top" stroked="f">
             <v:textbox style="mso-next-textbox:#_x0000_s1124">
               <w:txbxContent>
                 <w:p>
@@ -10202,7 +10200,7 @@
       <w:pPr>
         <w:pStyle w:val="Heading1"/>
       </w:pPr>
-      <w:bookmarkStart w:id="26" w:name="_Toc499048969"/>
+      <w:bookmarkStart w:id="25" w:name="_Toc499048969"/>
       <w:r>
         <w:lastRenderedPageBreak/>
         <w:t>I</w:t>
@@ -10213,17 +10211,17 @@
       <w:r>
         <w:t>anguages</w:t>
       </w:r>
-      <w:bookmarkEnd w:id="26"/>
+      <w:bookmarkEnd w:id="25"/>
     </w:p>
     <w:p>
       <w:pPr>
         <w:pStyle w:val="Heading2"/>
       </w:pPr>
-      <w:bookmarkStart w:id="27" w:name="_Toc499048970"/>
+      <w:bookmarkStart w:id="26" w:name="_Toc499048970"/>
       <w:r>
         <w:t>JCGP</w:t>
       </w:r>
-      <w:bookmarkEnd w:id="27"/>
+      <w:bookmarkEnd w:id="26"/>
     </w:p>
     <w:p>
       <w:r>
@@ -10248,11 +10246,11 @@
       <w:pPr>
         <w:pStyle w:val="Heading2"/>
       </w:pPr>
-      <w:bookmarkStart w:id="28" w:name="_Toc499048971"/>
+      <w:bookmarkStart w:id="27" w:name="_Toc499048971"/>
       <w:r>
         <w:t>CGP-Library</w:t>
       </w:r>
-      <w:bookmarkEnd w:id="28"/>
+      <w:bookmarkEnd w:id="27"/>
     </w:p>
     <w:p>
       <w:r>
@@ -10307,11 +10305,11 @@
       <w:pPr>
         <w:pStyle w:val="Heading1"/>
       </w:pPr>
-      <w:bookmarkStart w:id="29" w:name="_Toc499048972"/>
+      <w:bookmarkStart w:id="28" w:name="_Toc499048972"/>
       <w:r>
         <w:t>Requirements Analysis</w:t>
       </w:r>
-      <w:bookmarkEnd w:id="29"/>
+      <w:bookmarkEnd w:id="28"/>
     </w:p>
     <w:p>
       <w:r>
@@ -10322,21 +10320,21 @@
       <w:pPr>
         <w:pStyle w:val="Heading2"/>
       </w:pPr>
-      <w:bookmarkStart w:id="30" w:name="_Toc499048973"/>
+      <w:bookmarkStart w:id="29" w:name="_Toc499048973"/>
       <w:r>
         <w:t>Functional Requirements</w:t>
       </w:r>
-      <w:bookmarkEnd w:id="30"/>
+      <w:bookmarkEnd w:id="29"/>
     </w:p>
     <w:p>
       <w:pPr>
         <w:pStyle w:val="Heading2"/>
       </w:pPr>
-      <w:bookmarkStart w:id="31" w:name="_Toc499048974"/>
+      <w:bookmarkStart w:id="30" w:name="_Toc499048974"/>
       <w:r>
         <w:t>Non-functional Requirements</w:t>
       </w:r>
-      <w:bookmarkEnd w:id="31"/>
+      <w:bookmarkEnd w:id="30"/>
     </w:p>
     <w:p>
       <w:pPr>
@@ -10374,21 +10372,21 @@
       <w:pPr>
         <w:pStyle w:val="Heading1"/>
       </w:pPr>
-      <w:bookmarkStart w:id="32" w:name="_Toc499048975"/>
+      <w:bookmarkStart w:id="31" w:name="_Toc499048975"/>
       <w:r>
         <w:t>R Packages</w:t>
       </w:r>
-      <w:bookmarkEnd w:id="32"/>
+      <w:bookmarkEnd w:id="31"/>
     </w:p>
     <w:p>
       <w:pPr>
         <w:pStyle w:val="Heading2"/>
       </w:pPr>
-      <w:bookmarkStart w:id="33" w:name="_Toc499048976"/>
+      <w:bookmarkStart w:id="32" w:name="_Toc499048976"/>
       <w:r>
         <w:t>Process of Package Creation</w:t>
       </w:r>
-      <w:bookmarkEnd w:id="33"/>
+      <w:bookmarkEnd w:id="32"/>
     </w:p>
     <w:p>
       <w:r>
@@ -10417,14 +10415,14 @@
       <w:pPr>
         <w:pStyle w:val="Heading2"/>
       </w:pPr>
-      <w:bookmarkStart w:id="34" w:name="_Toc499048977"/>
+      <w:bookmarkStart w:id="33" w:name="_Toc499048977"/>
       <w:r>
         <w:t>Packages and Software Tools</w:t>
       </w:r>
       <w:r>
         <w:t xml:space="preserve"> to Aid in the Process</w:t>
       </w:r>
-      <w:bookmarkEnd w:id="34"/>
+      <w:bookmarkEnd w:id="33"/>
     </w:p>
     <w:p>
       <w:proofErr w:type="spellStart"/>
@@ -10486,11 +10484,11 @@
       <w:pPr>
         <w:pStyle w:val="Heading1"/>
       </w:pPr>
-      <w:bookmarkStart w:id="35" w:name="_Toc499048978"/>
+      <w:bookmarkStart w:id="34" w:name="_Toc499048978"/>
       <w:r>
         <w:t>Evaluation Strategy</w:t>
       </w:r>
-      <w:bookmarkEnd w:id="35"/>
+      <w:bookmarkEnd w:id="34"/>
     </w:p>
     <w:p>
       <w:pPr>
@@ -10518,32 +10516,146 @@
       <w:pPr>
         <w:pStyle w:val="Heading1"/>
       </w:pPr>
-      <w:bookmarkStart w:id="36" w:name="_Toc499048979"/>
+      <w:bookmarkStart w:id="35" w:name="_Toc499048979"/>
       <w:r>
         <w:t>Project Management</w:t>
       </w:r>
-      <w:bookmarkEnd w:id="36"/>
+      <w:bookmarkEnd w:id="35"/>
     </w:p>
     <w:p>
       <w:pPr>
         <w:pStyle w:val="Heading2"/>
       </w:pPr>
-      <w:bookmarkStart w:id="37" w:name="_Toc499048980"/>
+      <w:bookmarkStart w:id="36" w:name="_Toc499048980"/>
       <w:r>
         <w:t>Project Schedule</w:t>
       </w:r>
-      <w:bookmarkEnd w:id="37"/>
+      <w:bookmarkEnd w:id="36"/>
     </w:p>
     <w:p>
       <w:pPr>
         <w:pStyle w:val="Heading3"/>
       </w:pPr>
-      <w:bookmarkStart w:id="38" w:name="_Toc499048981"/>
+      <w:bookmarkStart w:id="37" w:name="_Toc499048981"/>
       <w:r>
         <w:t>Work Breakdown Structure</w:t>
       </w:r>
-      <w:bookmarkEnd w:id="38"/>
-    </w:p>
+      <w:bookmarkEnd w:id="37"/>
+    </w:p>
+    <w:tbl>
+      <w:tblPr>
+        <w:tblStyle w:val="TableGrid"/>
+        <w:tblW w:w="0" w:type="auto"/>
+        <w:tblLook w:val="04A0" w:firstRow="1" w:lastRow="0" w:firstColumn="1" w:lastColumn="0" w:noHBand="0" w:noVBand="1"/>
+      </w:tblPr>
+      <w:tblGrid>
+        <w:gridCol w:w="930"/>
+        <w:gridCol w:w="1478"/>
+      </w:tblGrid>
+      <w:tr>
+        <w:tc>
+          <w:tcPr>
+            <w:tcW w:w="2376" w:type="dxa"/>
+            <w:gridSpan w:val="2"/>
+          </w:tcPr>
+          <w:p>
+            <w:pPr>
+              <w:rPr>
+                <w:b/>
+              </w:rPr>
+            </w:pPr>
+            <w:r>
+              <w:rPr>
+                <w:b/>
+              </w:rPr>
+              <w:t>Key</w:t>
+            </w:r>
+          </w:p>
+        </w:tc>
+      </w:tr>
+      <w:tr>
+        <w:tc>
+          <w:tcPr>
+            <w:tcW w:w="898" w:type="dxa"/>
+          </w:tcPr>
+          <w:p>
+            <w:pPr>
+              <w:rPr>
+                <w:b/>
+              </w:rPr>
+            </w:pPr>
+            <w:r>
+              <w:rPr>
+                <w:b/>
+              </w:rPr>
+              <w:t>Colour</w:t>
+            </w:r>
+          </w:p>
+        </w:tc>
+        <w:tc>
+          <w:tcPr>
+            <w:tcW w:w="1478" w:type="dxa"/>
+          </w:tcPr>
+          <w:p>
+            <w:pPr>
+              <w:rPr>
+                <w:b/>
+              </w:rPr>
+            </w:pPr>
+            <w:r>
+              <w:rPr>
+                <w:b/>
+              </w:rPr>
+              <w:t>Meaning</w:t>
+            </w:r>
+          </w:p>
+        </w:tc>
+      </w:tr>
+      <w:tr>
+        <w:tc>
+          <w:tcPr>
+            <w:tcW w:w="898" w:type="dxa"/>
+            <w:shd w:val="clear" w:color="auto" w:fill="ED7D31" w:themeFill="accent2"/>
+          </w:tcPr>
+          <w:p/>
+        </w:tc>
+        <w:tc>
+          <w:tcPr>
+            <w:tcW w:w="1478" w:type="dxa"/>
+          </w:tcPr>
+          <w:p>
+            <w:r>
+              <w:t>Large Tasks</w:t>
+            </w:r>
+          </w:p>
+        </w:tc>
+      </w:tr>
+      <w:tr>
+        <w:tc>
+          <w:tcPr>
+            <w:tcW w:w="898" w:type="dxa"/>
+            <w:shd w:val="clear" w:color="auto" w:fill="00B0F0"/>
+          </w:tcPr>
+          <w:p/>
+        </w:tc>
+        <w:tc>
+          <w:tcPr>
+            <w:tcW w:w="1478" w:type="dxa"/>
+          </w:tcPr>
+          <w:p>
+            <w:r>
+              <w:t>S</w:t>
+            </w:r>
+            <w:bookmarkStart w:id="38" w:name="_GoBack"/>
+            <w:bookmarkEnd w:id="38"/>
+            <w:r>
+              <w:t>ub Tasks</w:t>
+            </w:r>
+          </w:p>
+        </w:tc>
+      </w:tr>
+    </w:tbl>
+    <w:p/>
     <w:tbl>
       <w:tblPr>
         <w:tblStyle w:val="GreyWhiteAlternate"/>
@@ -10552,9 +10664,9 @@
       </w:tblPr>
       <w:tblGrid>
         <w:gridCol w:w="874"/>
-        <w:gridCol w:w="5703"/>
-        <w:gridCol w:w="1332"/>
-        <w:gridCol w:w="1333"/>
+        <w:gridCol w:w="5835"/>
+        <w:gridCol w:w="1266"/>
+        <w:gridCol w:w="1267"/>
       </w:tblGrid>
       <w:tr>
         <w:trPr>
@@ -10564,7 +10676,7 @@
         <w:tc>
           <w:tcPr>
             <w:cnfStyle w:val="001000000000" w:firstRow="0" w:lastRow="0" w:firstColumn="1" w:lastColumn="0" w:oddVBand="0" w:evenVBand="0" w:oddHBand="0" w:evenHBand="0" w:firstRowFirstColumn="0" w:firstRowLastColumn="0" w:lastRowFirstColumn="0" w:lastRowLastColumn="0"/>
-            <w:tcW w:w="469" w:type="pct"/>
+            <w:tcW w:w="365" w:type="pct"/>
             <w:noWrap/>
             <w:hideMark/>
           </w:tcPr>
@@ -10592,7 +10704,7 @@
         </w:tc>
         <w:tc>
           <w:tcPr>
-            <w:tcW w:w="3086" w:type="pct"/>
+            <w:tcW w:w="3193" w:type="pct"/>
             <w:noWrap/>
             <w:hideMark/>
           </w:tcPr>
@@ -10621,7 +10733,7 @@
         </w:tc>
         <w:tc>
           <w:tcPr>
-            <w:tcW w:w="722" w:type="pct"/>
+            <w:tcW w:w="721" w:type="pct"/>
             <w:noWrap/>
             <w:hideMark/>
           </w:tcPr>
@@ -10650,7 +10762,7 @@
         </w:tc>
         <w:tc>
           <w:tcPr>
-            <w:tcW w:w="722" w:type="pct"/>
+            <w:tcW w:w="721" w:type="pct"/>
             <w:noWrap/>
             <w:hideMark/>
           </w:tcPr>
@@ -10686,7 +10798,8 @@
         <w:tc>
           <w:tcPr>
             <w:cnfStyle w:val="001000000000" w:firstRow="0" w:lastRow="0" w:firstColumn="1" w:lastColumn="0" w:oddVBand="0" w:evenVBand="0" w:oddHBand="0" w:evenHBand="0" w:firstRowFirstColumn="0" w:firstRowLastColumn="0" w:lastRowFirstColumn="0" w:lastRowLastColumn="0"/>
-            <w:tcW w:w="469" w:type="pct"/>
+            <w:tcW w:w="365" w:type="pct"/>
+            <w:shd w:val="clear" w:color="auto" w:fill="ED7D31" w:themeFill="accent2"/>
             <w:noWrap/>
             <w:hideMark/>
           </w:tcPr>
@@ -10715,7 +10828,7 @@
         </w:tc>
         <w:tc>
           <w:tcPr>
-            <w:tcW w:w="3086" w:type="pct"/>
+            <w:tcW w:w="3193" w:type="pct"/>
             <w:noWrap/>
             <w:hideMark/>
           </w:tcPr>
@@ -10744,7 +10857,7 @@
         </w:tc>
         <w:tc>
           <w:tcPr>
-            <w:tcW w:w="722" w:type="pct"/>
+            <w:tcW w:w="721" w:type="pct"/>
             <w:noWrap/>
             <w:hideMark/>
           </w:tcPr>
@@ -10774,7 +10887,7 @@
         </w:tc>
         <w:tc>
           <w:tcPr>
-            <w:tcW w:w="722" w:type="pct"/>
+            <w:tcW w:w="721" w:type="pct"/>
             <w:noWrap/>
             <w:hideMark/>
           </w:tcPr>
@@ -10810,7 +10923,8 @@
         <w:tc>
           <w:tcPr>
             <w:cnfStyle w:val="001000000000" w:firstRow="0" w:lastRow="0" w:firstColumn="1" w:lastColumn="0" w:oddVBand="0" w:evenVBand="0" w:oddHBand="0" w:evenHBand="0" w:firstRowFirstColumn="0" w:firstRowLastColumn="0" w:lastRowFirstColumn="0" w:lastRowLastColumn="0"/>
-            <w:tcW w:w="469" w:type="pct"/>
+            <w:tcW w:w="365" w:type="pct"/>
+            <w:shd w:val="clear" w:color="auto" w:fill="00B0F0"/>
             <w:noWrap/>
             <w:hideMark/>
           </w:tcPr>
@@ -10839,7 +10953,7 @@
         </w:tc>
         <w:tc>
           <w:tcPr>
-            <w:tcW w:w="3086" w:type="pct"/>
+            <w:tcW w:w="3193" w:type="pct"/>
             <w:noWrap/>
             <w:hideMark/>
           </w:tcPr>
@@ -10868,7 +10982,7 @@
         </w:tc>
         <w:tc>
           <w:tcPr>
-            <w:tcW w:w="722" w:type="pct"/>
+            <w:tcW w:w="721" w:type="pct"/>
             <w:noWrap/>
             <w:hideMark/>
           </w:tcPr>
@@ -10898,7 +11012,7 @@
         </w:tc>
         <w:tc>
           <w:tcPr>
-            <w:tcW w:w="722" w:type="pct"/>
+            <w:tcW w:w="721" w:type="pct"/>
             <w:noWrap/>
             <w:hideMark/>
           </w:tcPr>
@@ -10935,7 +11049,8 @@
         <w:tc>
           <w:tcPr>
             <w:cnfStyle w:val="001000000000" w:firstRow="0" w:lastRow="0" w:firstColumn="1" w:lastColumn="0" w:oddVBand="0" w:evenVBand="0" w:oddHBand="0" w:evenHBand="0" w:firstRowFirstColumn="0" w:firstRowLastColumn="0" w:lastRowFirstColumn="0" w:lastRowLastColumn="0"/>
-            <w:tcW w:w="469" w:type="pct"/>
+            <w:tcW w:w="365" w:type="pct"/>
+            <w:shd w:val="clear" w:color="auto" w:fill="00B0F0"/>
             <w:noWrap/>
             <w:hideMark/>
           </w:tcPr>
@@ -10964,7 +11079,7 @@
         </w:tc>
         <w:tc>
           <w:tcPr>
-            <w:tcW w:w="3086" w:type="pct"/>
+            <w:tcW w:w="3193" w:type="pct"/>
             <w:noWrap/>
             <w:hideMark/>
           </w:tcPr>
@@ -10993,7 +11108,7 @@
         </w:tc>
         <w:tc>
           <w:tcPr>
-            <w:tcW w:w="722" w:type="pct"/>
+            <w:tcW w:w="721" w:type="pct"/>
             <w:noWrap/>
             <w:hideMark/>
           </w:tcPr>
@@ -11023,7 +11138,7 @@
         </w:tc>
         <w:tc>
           <w:tcPr>
-            <w:tcW w:w="722" w:type="pct"/>
+            <w:tcW w:w="721" w:type="pct"/>
             <w:noWrap/>
             <w:hideMark/>
           </w:tcPr>
@@ -11059,7 +11174,8 @@
         <w:tc>
           <w:tcPr>
             <w:cnfStyle w:val="001000000000" w:firstRow="0" w:lastRow="0" w:firstColumn="1" w:lastColumn="0" w:oddVBand="0" w:evenVBand="0" w:oddHBand="0" w:evenHBand="0" w:firstRowFirstColumn="0" w:firstRowLastColumn="0" w:lastRowFirstColumn="0" w:lastRowLastColumn="0"/>
-            <w:tcW w:w="469" w:type="pct"/>
+            <w:tcW w:w="365" w:type="pct"/>
+            <w:shd w:val="clear" w:color="auto" w:fill="00B0F0"/>
             <w:noWrap/>
             <w:hideMark/>
           </w:tcPr>
@@ -11088,7 +11204,7 @@
         </w:tc>
         <w:tc>
           <w:tcPr>
-            <w:tcW w:w="3086" w:type="pct"/>
+            <w:tcW w:w="3193" w:type="pct"/>
             <w:noWrap/>
             <w:hideMark/>
           </w:tcPr>
@@ -11117,7 +11233,7 @@
         </w:tc>
         <w:tc>
           <w:tcPr>
-            <w:tcW w:w="722" w:type="pct"/>
+            <w:tcW w:w="721" w:type="pct"/>
             <w:noWrap/>
             <w:hideMark/>
           </w:tcPr>
@@ -11147,7 +11263,7 @@
         </w:tc>
         <w:tc>
           <w:tcPr>
-            <w:tcW w:w="722" w:type="pct"/>
+            <w:tcW w:w="721" w:type="pct"/>
             <w:noWrap/>
             <w:hideMark/>
           </w:tcPr>
@@ -11184,7 +11300,8 @@
         <w:tc>
           <w:tcPr>
             <w:cnfStyle w:val="001000000000" w:firstRow="0" w:lastRow="0" w:firstColumn="1" w:lastColumn="0" w:oddVBand="0" w:evenVBand="0" w:oddHBand="0" w:evenHBand="0" w:firstRowFirstColumn="0" w:firstRowLastColumn="0" w:lastRowFirstColumn="0" w:lastRowLastColumn="0"/>
-            <w:tcW w:w="469" w:type="pct"/>
+            <w:tcW w:w="365" w:type="pct"/>
+            <w:shd w:val="clear" w:color="auto" w:fill="00B0F0"/>
             <w:noWrap/>
             <w:hideMark/>
           </w:tcPr>
@@ -11213,7 +11330,7 @@
         </w:tc>
         <w:tc>
           <w:tcPr>
-            <w:tcW w:w="3086" w:type="pct"/>
+            <w:tcW w:w="3193" w:type="pct"/>
             <w:noWrap/>
             <w:hideMark/>
           </w:tcPr>
@@ -11242,7 +11359,7 @@
         </w:tc>
         <w:tc>
           <w:tcPr>
-            <w:tcW w:w="722" w:type="pct"/>
+            <w:tcW w:w="721" w:type="pct"/>
             <w:noWrap/>
             <w:hideMark/>
           </w:tcPr>
@@ -11272,7 +11389,7 @@
         </w:tc>
         <w:tc>
           <w:tcPr>
-            <w:tcW w:w="722" w:type="pct"/>
+            <w:tcW w:w="721" w:type="pct"/>
             <w:noWrap/>
             <w:hideMark/>
           </w:tcPr>
@@ -11308,7 +11425,8 @@
         <w:tc>
           <w:tcPr>
             <w:cnfStyle w:val="001000000000" w:firstRow="0" w:lastRow="0" w:firstColumn="1" w:lastColumn="0" w:oddVBand="0" w:evenVBand="0" w:oddHBand="0" w:evenHBand="0" w:firstRowFirstColumn="0" w:firstRowLastColumn="0" w:lastRowFirstColumn="0" w:lastRowLastColumn="0"/>
-            <w:tcW w:w="469" w:type="pct"/>
+            <w:tcW w:w="365" w:type="pct"/>
+            <w:shd w:val="clear" w:color="auto" w:fill="ED7D31" w:themeFill="accent2"/>
             <w:noWrap/>
             <w:hideMark/>
           </w:tcPr>
@@ -11337,7 +11455,7 @@
         </w:tc>
         <w:tc>
           <w:tcPr>
-            <w:tcW w:w="3086" w:type="pct"/>
+            <w:tcW w:w="3193" w:type="pct"/>
             <w:noWrap/>
             <w:hideMark/>
           </w:tcPr>
@@ -11366,7 +11484,7 @@
         </w:tc>
         <w:tc>
           <w:tcPr>
-            <w:tcW w:w="722" w:type="pct"/>
+            <w:tcW w:w="721" w:type="pct"/>
             <w:noWrap/>
             <w:hideMark/>
           </w:tcPr>
@@ -11396,7 +11514,7 @@
         </w:tc>
         <w:tc>
           <w:tcPr>
-            <w:tcW w:w="722" w:type="pct"/>
+            <w:tcW w:w="721" w:type="pct"/>
             <w:noWrap/>
             <w:hideMark/>
           </w:tcPr>
@@ -11433,7 +11551,8 @@
         <w:tc>
           <w:tcPr>
             <w:cnfStyle w:val="001000000000" w:firstRow="0" w:lastRow="0" w:firstColumn="1" w:lastColumn="0" w:oddVBand="0" w:evenVBand="0" w:oddHBand="0" w:evenHBand="0" w:firstRowFirstColumn="0" w:firstRowLastColumn="0" w:lastRowFirstColumn="0" w:lastRowLastColumn="0"/>
-            <w:tcW w:w="469" w:type="pct"/>
+            <w:tcW w:w="365" w:type="pct"/>
+            <w:shd w:val="clear" w:color="auto" w:fill="00B0F0"/>
             <w:noWrap/>
             <w:hideMark/>
           </w:tcPr>
@@ -11462,7 +11581,7 @@
         </w:tc>
         <w:tc>
           <w:tcPr>
-            <w:tcW w:w="3086" w:type="pct"/>
+            <w:tcW w:w="3193" w:type="pct"/>
             <w:noWrap/>
             <w:hideMark/>
           </w:tcPr>
@@ -11491,7 +11610,7 @@
         </w:tc>
         <w:tc>
           <w:tcPr>
-            <w:tcW w:w="722" w:type="pct"/>
+            <w:tcW w:w="721" w:type="pct"/>
             <w:noWrap/>
             <w:hideMark/>
           </w:tcPr>
@@ -11521,7 +11640,7 @@
         </w:tc>
         <w:tc>
           <w:tcPr>
-            <w:tcW w:w="722" w:type="pct"/>
+            <w:tcW w:w="721" w:type="pct"/>
             <w:noWrap/>
             <w:hideMark/>
           </w:tcPr>
@@ -11557,7 +11676,8 @@
         <w:tc>
           <w:tcPr>
             <w:cnfStyle w:val="001000000000" w:firstRow="0" w:lastRow="0" w:firstColumn="1" w:lastColumn="0" w:oddVBand="0" w:evenVBand="0" w:oddHBand="0" w:evenHBand="0" w:firstRowFirstColumn="0" w:firstRowLastColumn="0" w:lastRowFirstColumn="0" w:lastRowLastColumn="0"/>
-            <w:tcW w:w="469" w:type="pct"/>
+            <w:tcW w:w="365" w:type="pct"/>
+            <w:shd w:val="clear" w:color="auto" w:fill="00B0F0"/>
             <w:noWrap/>
             <w:hideMark/>
           </w:tcPr>
@@ -11586,7 +11706,7 @@
         </w:tc>
         <w:tc>
           <w:tcPr>
-            <w:tcW w:w="3086" w:type="pct"/>
+            <w:tcW w:w="3193" w:type="pct"/>
             <w:noWrap/>
             <w:hideMark/>
           </w:tcPr>
@@ -11615,7 +11735,7 @@
         </w:tc>
         <w:tc>
           <w:tcPr>
-            <w:tcW w:w="722" w:type="pct"/>
+            <w:tcW w:w="721" w:type="pct"/>
             <w:noWrap/>
             <w:hideMark/>
           </w:tcPr>
@@ -11645,7 +11765,7 @@
         </w:tc>
         <w:tc>
           <w:tcPr>
-            <w:tcW w:w="722" w:type="pct"/>
+            <w:tcW w:w="721" w:type="pct"/>
             <w:noWrap/>
             <w:hideMark/>
           </w:tcPr>
@@ -11682,7 +11802,8 @@
         <w:tc>
           <w:tcPr>
             <w:cnfStyle w:val="001000000000" w:firstRow="0" w:lastRow="0" w:firstColumn="1" w:lastColumn="0" w:oddVBand="0" w:evenVBand="0" w:oddHBand="0" w:evenHBand="0" w:firstRowFirstColumn="0" w:firstRowLastColumn="0" w:lastRowFirstColumn="0" w:lastRowLastColumn="0"/>
-            <w:tcW w:w="469" w:type="pct"/>
+            <w:tcW w:w="365" w:type="pct"/>
+            <w:shd w:val="clear" w:color="auto" w:fill="00B0F0"/>
             <w:noWrap/>
             <w:hideMark/>
           </w:tcPr>
@@ -11711,7 +11832,7 @@
         </w:tc>
         <w:tc>
           <w:tcPr>
-            <w:tcW w:w="3086" w:type="pct"/>
+            <w:tcW w:w="3193" w:type="pct"/>
             <w:noWrap/>
             <w:hideMark/>
           </w:tcPr>
@@ -11740,7 +11861,7 @@
         </w:tc>
         <w:tc>
           <w:tcPr>
-            <w:tcW w:w="722" w:type="pct"/>
+            <w:tcW w:w="721" w:type="pct"/>
             <w:noWrap/>
             <w:hideMark/>
           </w:tcPr>
@@ -11770,7 +11891,7 @@
         </w:tc>
         <w:tc>
           <w:tcPr>
-            <w:tcW w:w="722" w:type="pct"/>
+            <w:tcW w:w="721" w:type="pct"/>
             <w:noWrap/>
             <w:hideMark/>
           </w:tcPr>
@@ -11806,7 +11927,8 @@
         <w:tc>
           <w:tcPr>
             <w:cnfStyle w:val="001000000000" w:firstRow="0" w:lastRow="0" w:firstColumn="1" w:lastColumn="0" w:oddVBand="0" w:evenVBand="0" w:oddHBand="0" w:evenHBand="0" w:firstRowFirstColumn="0" w:firstRowLastColumn="0" w:lastRowFirstColumn="0" w:lastRowLastColumn="0"/>
-            <w:tcW w:w="469" w:type="pct"/>
+            <w:tcW w:w="365" w:type="pct"/>
+            <w:shd w:val="clear" w:color="auto" w:fill="00B0F0"/>
             <w:noWrap/>
             <w:hideMark/>
           </w:tcPr>
@@ -11835,7 +11957,7 @@
         </w:tc>
         <w:tc>
           <w:tcPr>
-            <w:tcW w:w="3086" w:type="pct"/>
+            <w:tcW w:w="3193" w:type="pct"/>
             <w:noWrap/>
             <w:hideMark/>
           </w:tcPr>
@@ -11864,7 +11986,7 @@
         </w:tc>
         <w:tc>
           <w:tcPr>
-            <w:tcW w:w="722" w:type="pct"/>
+            <w:tcW w:w="721" w:type="pct"/>
             <w:noWrap/>
             <w:hideMark/>
           </w:tcPr>
@@ -11894,7 +12016,7 @@
         </w:tc>
         <w:tc>
           <w:tcPr>
-            <w:tcW w:w="722" w:type="pct"/>
+            <w:tcW w:w="721" w:type="pct"/>
             <w:noWrap/>
             <w:hideMark/>
           </w:tcPr>
@@ -11931,7 +12053,8 @@
         <w:tc>
           <w:tcPr>
             <w:cnfStyle w:val="001000000000" w:firstRow="0" w:lastRow="0" w:firstColumn="1" w:lastColumn="0" w:oddVBand="0" w:evenVBand="0" w:oddHBand="0" w:evenHBand="0" w:firstRowFirstColumn="0" w:firstRowLastColumn="0" w:lastRowFirstColumn="0" w:lastRowLastColumn="0"/>
-            <w:tcW w:w="469" w:type="pct"/>
+            <w:tcW w:w="365" w:type="pct"/>
+            <w:shd w:val="clear" w:color="auto" w:fill="00B0F0"/>
             <w:noWrap/>
             <w:hideMark/>
           </w:tcPr>
@@ -11960,7 +12083,7 @@
         </w:tc>
         <w:tc>
           <w:tcPr>
-            <w:tcW w:w="3086" w:type="pct"/>
+            <w:tcW w:w="3193" w:type="pct"/>
             <w:noWrap/>
             <w:hideMark/>
           </w:tcPr>
@@ -11989,7 +12112,7 @@
         </w:tc>
         <w:tc>
           <w:tcPr>
-            <w:tcW w:w="722" w:type="pct"/>
+            <w:tcW w:w="721" w:type="pct"/>
             <w:noWrap/>
             <w:hideMark/>
           </w:tcPr>
@@ -12019,7 +12142,7 @@
         </w:tc>
         <w:tc>
           <w:tcPr>
-            <w:tcW w:w="722" w:type="pct"/>
+            <w:tcW w:w="721" w:type="pct"/>
             <w:noWrap/>
             <w:hideMark/>
           </w:tcPr>
@@ -12055,7 +12178,8 @@
         <w:tc>
           <w:tcPr>
             <w:cnfStyle w:val="001000000000" w:firstRow="0" w:lastRow="0" w:firstColumn="1" w:lastColumn="0" w:oddVBand="0" w:evenVBand="0" w:oddHBand="0" w:evenHBand="0" w:firstRowFirstColumn="0" w:firstRowLastColumn="0" w:lastRowFirstColumn="0" w:lastRowLastColumn="0"/>
-            <w:tcW w:w="469" w:type="pct"/>
+            <w:tcW w:w="365" w:type="pct"/>
+            <w:shd w:val="clear" w:color="auto" w:fill="00B0F0"/>
             <w:noWrap/>
             <w:hideMark/>
           </w:tcPr>
@@ -12084,7 +12208,7 @@
         </w:tc>
         <w:tc>
           <w:tcPr>
-            <w:tcW w:w="3086" w:type="pct"/>
+            <w:tcW w:w="3193" w:type="pct"/>
             <w:noWrap/>
             <w:hideMark/>
           </w:tcPr>
@@ -12113,7 +12237,7 @@
         </w:tc>
         <w:tc>
           <w:tcPr>
-            <w:tcW w:w="722" w:type="pct"/>
+            <w:tcW w:w="721" w:type="pct"/>
             <w:noWrap/>
             <w:hideMark/>
           </w:tcPr>
@@ -12143,7 +12267,7 @@
         </w:tc>
         <w:tc>
           <w:tcPr>
-            <w:tcW w:w="722" w:type="pct"/>
+            <w:tcW w:w="721" w:type="pct"/>
             <w:noWrap/>
             <w:hideMark/>
           </w:tcPr>
@@ -12180,7 +12304,8 @@
         <w:tc>
           <w:tcPr>
             <w:cnfStyle w:val="001000000000" w:firstRow="0" w:lastRow="0" w:firstColumn="1" w:lastColumn="0" w:oddVBand="0" w:evenVBand="0" w:oddHBand="0" w:evenHBand="0" w:firstRowFirstColumn="0" w:firstRowLastColumn="0" w:lastRowFirstColumn="0" w:lastRowLastColumn="0"/>
-            <w:tcW w:w="469" w:type="pct"/>
+            <w:tcW w:w="365" w:type="pct"/>
+            <w:shd w:val="clear" w:color="auto" w:fill="00B0F0"/>
             <w:noWrap/>
             <w:hideMark/>
           </w:tcPr>
@@ -12209,7 +12334,7 @@
         </w:tc>
         <w:tc>
           <w:tcPr>
-            <w:tcW w:w="3086" w:type="pct"/>
+            <w:tcW w:w="3193" w:type="pct"/>
             <w:noWrap/>
             <w:hideMark/>
           </w:tcPr>
@@ -12238,7 +12363,7 @@
         </w:tc>
         <w:tc>
           <w:tcPr>
-            <w:tcW w:w="722" w:type="pct"/>
+            <w:tcW w:w="721" w:type="pct"/>
             <w:noWrap/>
             <w:hideMark/>
           </w:tcPr>
@@ -12268,7 +12393,7 @@
         </w:tc>
         <w:tc>
           <w:tcPr>
-            <w:tcW w:w="722" w:type="pct"/>
+            <w:tcW w:w="721" w:type="pct"/>
             <w:noWrap/>
             <w:hideMark/>
           </w:tcPr>
@@ -12304,7 +12429,8 @@
         <w:tc>
           <w:tcPr>
             <w:cnfStyle w:val="001000000000" w:firstRow="0" w:lastRow="0" w:firstColumn="1" w:lastColumn="0" w:oddVBand="0" w:evenVBand="0" w:oddHBand="0" w:evenHBand="0" w:firstRowFirstColumn="0" w:firstRowLastColumn="0" w:lastRowFirstColumn="0" w:lastRowLastColumn="0"/>
-            <w:tcW w:w="469" w:type="pct"/>
+            <w:tcW w:w="365" w:type="pct"/>
+            <w:shd w:val="clear" w:color="auto" w:fill="00B0F0"/>
             <w:noWrap/>
             <w:hideMark/>
           </w:tcPr>
@@ -12333,7 +12459,7 @@
         </w:tc>
         <w:tc>
           <w:tcPr>
-            <w:tcW w:w="3086" w:type="pct"/>
+            <w:tcW w:w="3193" w:type="pct"/>
             <w:noWrap/>
             <w:hideMark/>
           </w:tcPr>
@@ -12362,7 +12488,7 @@
         </w:tc>
         <w:tc>
           <w:tcPr>
-            <w:tcW w:w="722" w:type="pct"/>
+            <w:tcW w:w="721" w:type="pct"/>
             <w:noWrap/>
             <w:hideMark/>
           </w:tcPr>
@@ -12392,7 +12518,7 @@
         </w:tc>
         <w:tc>
           <w:tcPr>
-            <w:tcW w:w="722" w:type="pct"/>
+            <w:tcW w:w="721" w:type="pct"/>
             <w:noWrap/>
             <w:hideMark/>
           </w:tcPr>
@@ -12429,7 +12555,8 @@
         <w:tc>
           <w:tcPr>
             <w:cnfStyle w:val="001000000000" w:firstRow="0" w:lastRow="0" w:firstColumn="1" w:lastColumn="0" w:oddVBand="0" w:evenVBand="0" w:oddHBand="0" w:evenHBand="0" w:firstRowFirstColumn="0" w:firstRowLastColumn="0" w:lastRowFirstColumn="0" w:lastRowLastColumn="0"/>
-            <w:tcW w:w="469" w:type="pct"/>
+            <w:tcW w:w="365" w:type="pct"/>
+            <w:shd w:val="clear" w:color="auto" w:fill="00B0F0"/>
             <w:noWrap/>
             <w:hideMark/>
           </w:tcPr>
@@ -12458,7 +12585,7 @@
         </w:tc>
         <w:tc>
           <w:tcPr>
-            <w:tcW w:w="3086" w:type="pct"/>
+            <w:tcW w:w="3193" w:type="pct"/>
             <w:noWrap/>
             <w:hideMark/>
           </w:tcPr>
@@ -12487,7 +12614,7 @@
         </w:tc>
         <w:tc>
           <w:tcPr>
-            <w:tcW w:w="722" w:type="pct"/>
+            <w:tcW w:w="721" w:type="pct"/>
             <w:noWrap/>
             <w:hideMark/>
           </w:tcPr>
@@ -12517,7 +12644,7 @@
         </w:tc>
         <w:tc>
           <w:tcPr>
-            <w:tcW w:w="722" w:type="pct"/>
+            <w:tcW w:w="721" w:type="pct"/>
             <w:noWrap/>
             <w:hideMark/>
           </w:tcPr>
@@ -12553,7 +12680,8 @@
         <w:tc>
           <w:tcPr>
             <w:cnfStyle w:val="001000000000" w:firstRow="0" w:lastRow="0" w:firstColumn="1" w:lastColumn="0" w:oddVBand="0" w:evenVBand="0" w:oddHBand="0" w:evenHBand="0" w:firstRowFirstColumn="0" w:firstRowLastColumn="0" w:lastRowFirstColumn="0" w:lastRowLastColumn="0"/>
-            <w:tcW w:w="469" w:type="pct"/>
+            <w:tcW w:w="365" w:type="pct"/>
+            <w:shd w:val="clear" w:color="auto" w:fill="00B0F0"/>
             <w:noWrap/>
             <w:hideMark/>
           </w:tcPr>
@@ -12582,7 +12710,7 @@
         </w:tc>
         <w:tc>
           <w:tcPr>
-            <w:tcW w:w="3086" w:type="pct"/>
+            <w:tcW w:w="3193" w:type="pct"/>
             <w:noWrap/>
             <w:hideMark/>
           </w:tcPr>
@@ -12611,7 +12739,7 @@
         </w:tc>
         <w:tc>
           <w:tcPr>
-            <w:tcW w:w="722" w:type="pct"/>
+            <w:tcW w:w="721" w:type="pct"/>
             <w:noWrap/>
             <w:hideMark/>
           </w:tcPr>
@@ -12641,7 +12769,7 @@
         </w:tc>
         <w:tc>
           <w:tcPr>
-            <w:tcW w:w="722" w:type="pct"/>
+            <w:tcW w:w="721" w:type="pct"/>
             <w:noWrap/>
             <w:hideMark/>
           </w:tcPr>
@@ -12678,7 +12806,8 @@
         <w:tc>
           <w:tcPr>
             <w:cnfStyle w:val="001000000000" w:firstRow="0" w:lastRow="0" w:firstColumn="1" w:lastColumn="0" w:oddVBand="0" w:evenVBand="0" w:oddHBand="0" w:evenHBand="0" w:firstRowFirstColumn="0" w:firstRowLastColumn="0" w:lastRowFirstColumn="0" w:lastRowLastColumn="0"/>
-            <w:tcW w:w="469" w:type="pct"/>
+            <w:tcW w:w="365" w:type="pct"/>
+            <w:shd w:val="clear" w:color="auto" w:fill="ED7D31" w:themeFill="accent2"/>
             <w:noWrap/>
             <w:hideMark/>
           </w:tcPr>
@@ -12707,7 +12836,7 @@
         </w:tc>
         <w:tc>
           <w:tcPr>
-            <w:tcW w:w="3086" w:type="pct"/>
+            <w:tcW w:w="3193" w:type="pct"/>
             <w:noWrap/>
             <w:hideMark/>
           </w:tcPr>
@@ -12736,7 +12865,7 @@
         </w:tc>
         <w:tc>
           <w:tcPr>
-            <w:tcW w:w="722" w:type="pct"/>
+            <w:tcW w:w="721" w:type="pct"/>
             <w:noWrap/>
             <w:hideMark/>
           </w:tcPr>
@@ -12766,7 +12895,7 @@
         </w:tc>
         <w:tc>
           <w:tcPr>
-            <w:tcW w:w="722" w:type="pct"/>
+            <w:tcW w:w="721" w:type="pct"/>
             <w:noWrap/>
             <w:hideMark/>
           </w:tcPr>
@@ -12802,7 +12931,8 @@
         <w:tc>
           <w:tcPr>
             <w:cnfStyle w:val="001000000000" w:firstRow="0" w:lastRow="0" w:firstColumn="1" w:lastColumn="0" w:oddVBand="0" w:evenVBand="0" w:oddHBand="0" w:evenHBand="0" w:firstRowFirstColumn="0" w:firstRowLastColumn="0" w:lastRowFirstColumn="0" w:lastRowLastColumn="0"/>
-            <w:tcW w:w="469" w:type="pct"/>
+            <w:tcW w:w="365" w:type="pct"/>
+            <w:shd w:val="clear" w:color="auto" w:fill="00B0F0"/>
             <w:noWrap/>
             <w:hideMark/>
           </w:tcPr>
@@ -12831,7 +12961,7 @@
         </w:tc>
         <w:tc>
           <w:tcPr>
-            <w:tcW w:w="3086" w:type="pct"/>
+            <w:tcW w:w="3193" w:type="pct"/>
             <w:noWrap/>
             <w:hideMark/>
           </w:tcPr>
@@ -12860,7 +12990,7 @@
         </w:tc>
         <w:tc>
           <w:tcPr>
-            <w:tcW w:w="722" w:type="pct"/>
+            <w:tcW w:w="721" w:type="pct"/>
             <w:noWrap/>
             <w:hideMark/>
           </w:tcPr>
@@ -12890,7 +13020,7 @@
         </w:tc>
         <w:tc>
           <w:tcPr>
-            <w:tcW w:w="722" w:type="pct"/>
+            <w:tcW w:w="721" w:type="pct"/>
             <w:noWrap/>
             <w:hideMark/>
           </w:tcPr>
@@ -12927,7 +13057,8 @@
         <w:tc>
           <w:tcPr>
             <w:cnfStyle w:val="001000000000" w:firstRow="0" w:lastRow="0" w:firstColumn="1" w:lastColumn="0" w:oddVBand="0" w:evenVBand="0" w:oddHBand="0" w:evenHBand="0" w:firstRowFirstColumn="0" w:firstRowLastColumn="0" w:lastRowFirstColumn="0" w:lastRowLastColumn="0"/>
-            <w:tcW w:w="469" w:type="pct"/>
+            <w:tcW w:w="365" w:type="pct"/>
+            <w:shd w:val="clear" w:color="auto" w:fill="00B0F0"/>
             <w:noWrap/>
             <w:hideMark/>
           </w:tcPr>
@@ -12956,7 +13087,7 @@
         </w:tc>
         <w:tc>
           <w:tcPr>
-            <w:tcW w:w="3086" w:type="pct"/>
+            <w:tcW w:w="3193" w:type="pct"/>
             <w:noWrap/>
             <w:hideMark/>
           </w:tcPr>
@@ -12985,7 +13116,7 @@
         </w:tc>
         <w:tc>
           <w:tcPr>
-            <w:tcW w:w="722" w:type="pct"/>
+            <w:tcW w:w="721" w:type="pct"/>
             <w:noWrap/>
             <w:hideMark/>
           </w:tcPr>
@@ -13015,7 +13146,7 @@
         </w:tc>
         <w:tc>
           <w:tcPr>
-            <w:tcW w:w="722" w:type="pct"/>
+            <w:tcW w:w="721" w:type="pct"/>
             <w:noWrap/>
             <w:hideMark/>
           </w:tcPr>
@@ -13051,7 +13182,8 @@
         <w:tc>
           <w:tcPr>
             <w:cnfStyle w:val="001000000000" w:firstRow="0" w:lastRow="0" w:firstColumn="1" w:lastColumn="0" w:oddVBand="0" w:evenVBand="0" w:oddHBand="0" w:evenHBand="0" w:firstRowFirstColumn="0" w:firstRowLastColumn="0" w:lastRowFirstColumn="0" w:lastRowLastColumn="0"/>
-            <w:tcW w:w="469" w:type="pct"/>
+            <w:tcW w:w="365" w:type="pct"/>
+            <w:shd w:val="clear" w:color="auto" w:fill="00B0F0"/>
             <w:noWrap/>
             <w:hideMark/>
           </w:tcPr>
@@ -13080,7 +13212,7 @@
         </w:tc>
         <w:tc>
           <w:tcPr>
-            <w:tcW w:w="3086" w:type="pct"/>
+            <w:tcW w:w="3193" w:type="pct"/>
             <w:noWrap/>
             <w:hideMark/>
           </w:tcPr>
@@ -13109,7 +13241,7 @@
         </w:tc>
         <w:tc>
           <w:tcPr>
-            <w:tcW w:w="722" w:type="pct"/>
+            <w:tcW w:w="721" w:type="pct"/>
             <w:noWrap/>
             <w:hideMark/>
           </w:tcPr>
@@ -13139,7 +13271,7 @@
         </w:tc>
         <w:tc>
           <w:tcPr>
-            <w:tcW w:w="722" w:type="pct"/>
+            <w:tcW w:w="721" w:type="pct"/>
             <w:noWrap/>
             <w:hideMark/>
           </w:tcPr>
@@ -13176,7 +13308,8 @@
         <w:tc>
           <w:tcPr>
             <w:cnfStyle w:val="001000000000" w:firstRow="0" w:lastRow="0" w:firstColumn="1" w:lastColumn="0" w:oddVBand="0" w:evenVBand="0" w:oddHBand="0" w:evenHBand="0" w:firstRowFirstColumn="0" w:firstRowLastColumn="0" w:lastRowFirstColumn="0" w:lastRowLastColumn="0"/>
-            <w:tcW w:w="469" w:type="pct"/>
+            <w:tcW w:w="365" w:type="pct"/>
+            <w:shd w:val="clear" w:color="auto" w:fill="00B0F0"/>
             <w:noWrap/>
             <w:hideMark/>
           </w:tcPr>
@@ -13205,7 +13338,7 @@
         </w:tc>
         <w:tc>
           <w:tcPr>
-            <w:tcW w:w="3086" w:type="pct"/>
+            <w:tcW w:w="3193" w:type="pct"/>
             <w:noWrap/>
             <w:hideMark/>
           </w:tcPr>
@@ -13234,7 +13367,7 @@
         </w:tc>
         <w:tc>
           <w:tcPr>
-            <w:tcW w:w="722" w:type="pct"/>
+            <w:tcW w:w="721" w:type="pct"/>
             <w:noWrap/>
             <w:hideMark/>
           </w:tcPr>
@@ -13264,7 +13397,7 @@
         </w:tc>
         <w:tc>
           <w:tcPr>
-            <w:tcW w:w="722" w:type="pct"/>
+            <w:tcW w:w="721" w:type="pct"/>
             <w:noWrap/>
             <w:hideMark/>
           </w:tcPr>
@@ -13300,7 +13433,8 @@
         <w:tc>
           <w:tcPr>
             <w:cnfStyle w:val="001000000000" w:firstRow="0" w:lastRow="0" w:firstColumn="1" w:lastColumn="0" w:oddVBand="0" w:evenVBand="0" w:oddHBand="0" w:evenHBand="0" w:firstRowFirstColumn="0" w:firstRowLastColumn="0" w:lastRowFirstColumn="0" w:lastRowLastColumn="0"/>
-            <w:tcW w:w="469" w:type="pct"/>
+            <w:tcW w:w="365" w:type="pct"/>
+            <w:shd w:val="clear" w:color="auto" w:fill="ED7D31" w:themeFill="accent2"/>
             <w:noWrap/>
             <w:hideMark/>
           </w:tcPr>
@@ -13329,7 +13463,7 @@
         </w:tc>
         <w:tc>
           <w:tcPr>
-            <w:tcW w:w="3086" w:type="pct"/>
+            <w:tcW w:w="3193" w:type="pct"/>
             <w:noWrap/>
             <w:hideMark/>
           </w:tcPr>
@@ -13358,7 +13492,7 @@
         </w:tc>
         <w:tc>
           <w:tcPr>
-            <w:tcW w:w="722" w:type="pct"/>
+            <w:tcW w:w="721" w:type="pct"/>
             <w:noWrap/>
             <w:hideMark/>
           </w:tcPr>
@@ -13388,7 +13522,7 @@
         </w:tc>
         <w:tc>
           <w:tcPr>
-            <w:tcW w:w="722" w:type="pct"/>
+            <w:tcW w:w="721" w:type="pct"/>
             <w:noWrap/>
             <w:hideMark/>
           </w:tcPr>
@@ -13425,7 +13559,8 @@
         <w:tc>
           <w:tcPr>
             <w:cnfStyle w:val="001000000000" w:firstRow="0" w:lastRow="0" w:firstColumn="1" w:lastColumn="0" w:oddVBand="0" w:evenVBand="0" w:oddHBand="0" w:evenHBand="0" w:firstRowFirstColumn="0" w:firstRowLastColumn="0" w:lastRowFirstColumn="0" w:lastRowLastColumn="0"/>
-            <w:tcW w:w="469" w:type="pct"/>
+            <w:tcW w:w="365" w:type="pct"/>
+            <w:shd w:val="clear" w:color="auto" w:fill="00B0F0"/>
             <w:noWrap/>
             <w:hideMark/>
           </w:tcPr>
@@ -13454,7 +13589,7 @@
         </w:tc>
         <w:tc>
           <w:tcPr>
-            <w:tcW w:w="3086" w:type="pct"/>
+            <w:tcW w:w="3193" w:type="pct"/>
             <w:noWrap/>
             <w:hideMark/>
           </w:tcPr>
@@ -13483,7 +13618,7 @@
         </w:tc>
         <w:tc>
           <w:tcPr>
-            <w:tcW w:w="722" w:type="pct"/>
+            <w:tcW w:w="721" w:type="pct"/>
             <w:noWrap/>
             <w:hideMark/>
           </w:tcPr>
@@ -13513,7 +13648,7 @@
         </w:tc>
         <w:tc>
           <w:tcPr>
-            <w:tcW w:w="722" w:type="pct"/>
+            <w:tcW w:w="721" w:type="pct"/>
             <w:noWrap/>
             <w:hideMark/>
           </w:tcPr>
@@ -13549,7 +13684,8 @@
         <w:tc>
           <w:tcPr>
             <w:cnfStyle w:val="001000000000" w:firstRow="0" w:lastRow="0" w:firstColumn="1" w:lastColumn="0" w:oddVBand="0" w:evenVBand="0" w:oddHBand="0" w:evenHBand="0" w:firstRowFirstColumn="0" w:firstRowLastColumn="0" w:lastRowFirstColumn="0" w:lastRowLastColumn="0"/>
-            <w:tcW w:w="469" w:type="pct"/>
+            <w:tcW w:w="365" w:type="pct"/>
+            <w:shd w:val="clear" w:color="auto" w:fill="00B0F0"/>
             <w:noWrap/>
             <w:hideMark/>
           </w:tcPr>
@@ -13578,7 +13714,7 @@
         </w:tc>
         <w:tc>
           <w:tcPr>
-            <w:tcW w:w="3086" w:type="pct"/>
+            <w:tcW w:w="3193" w:type="pct"/>
             <w:noWrap/>
             <w:hideMark/>
           </w:tcPr>
@@ -13607,7 +13743,7 @@
         </w:tc>
         <w:tc>
           <w:tcPr>
-            <w:tcW w:w="722" w:type="pct"/>
+            <w:tcW w:w="721" w:type="pct"/>
             <w:noWrap/>
             <w:hideMark/>
           </w:tcPr>
@@ -13637,7 +13773,7 @@
         </w:tc>
         <w:tc>
           <w:tcPr>
-            <w:tcW w:w="722" w:type="pct"/>
+            <w:tcW w:w="721" w:type="pct"/>
             <w:noWrap/>
             <w:hideMark/>
           </w:tcPr>
@@ -13674,7 +13810,8 @@
         <w:tc>
           <w:tcPr>
             <w:cnfStyle w:val="001000000000" w:firstRow="0" w:lastRow="0" w:firstColumn="1" w:lastColumn="0" w:oddVBand="0" w:evenVBand="0" w:oddHBand="0" w:evenHBand="0" w:firstRowFirstColumn="0" w:firstRowLastColumn="0" w:lastRowFirstColumn="0" w:lastRowLastColumn="0"/>
-            <w:tcW w:w="469" w:type="pct"/>
+            <w:tcW w:w="365" w:type="pct"/>
+            <w:shd w:val="clear" w:color="auto" w:fill="00B0F0"/>
             <w:noWrap/>
             <w:hideMark/>
           </w:tcPr>
@@ -13703,7 +13840,7 @@
         </w:tc>
         <w:tc>
           <w:tcPr>
-            <w:tcW w:w="3086" w:type="pct"/>
+            <w:tcW w:w="3193" w:type="pct"/>
             <w:noWrap/>
             <w:hideMark/>
           </w:tcPr>
@@ -13732,7 +13869,7 @@
         </w:tc>
         <w:tc>
           <w:tcPr>
-            <w:tcW w:w="722" w:type="pct"/>
+            <w:tcW w:w="721" w:type="pct"/>
             <w:noWrap/>
             <w:hideMark/>
           </w:tcPr>
@@ -13762,7 +13899,7 @@
         </w:tc>
         <w:tc>
           <w:tcPr>
-            <w:tcW w:w="722" w:type="pct"/>
+            <w:tcW w:w="721" w:type="pct"/>
             <w:noWrap/>
             <w:hideMark/>
           </w:tcPr>
@@ -13798,7 +13935,8 @@
         <w:tc>
           <w:tcPr>
             <w:cnfStyle w:val="001000000000" w:firstRow="0" w:lastRow="0" w:firstColumn="1" w:lastColumn="0" w:oddVBand="0" w:evenVBand="0" w:oddHBand="0" w:evenHBand="0" w:firstRowFirstColumn="0" w:firstRowLastColumn="0" w:lastRowFirstColumn="0" w:lastRowLastColumn="0"/>
-            <w:tcW w:w="469" w:type="pct"/>
+            <w:tcW w:w="365" w:type="pct"/>
+            <w:shd w:val="clear" w:color="auto" w:fill="00B0F0"/>
             <w:noWrap/>
             <w:hideMark/>
           </w:tcPr>
@@ -13827,7 +13965,7 @@
         </w:tc>
         <w:tc>
           <w:tcPr>
-            <w:tcW w:w="3086" w:type="pct"/>
+            <w:tcW w:w="3193" w:type="pct"/>
             <w:noWrap/>
             <w:hideMark/>
           </w:tcPr>
@@ -13856,7 +13994,7 @@
         </w:tc>
         <w:tc>
           <w:tcPr>
-            <w:tcW w:w="722" w:type="pct"/>
+            <w:tcW w:w="721" w:type="pct"/>
             <w:noWrap/>
             <w:hideMark/>
           </w:tcPr>
@@ -13886,7 +14024,7 @@
         </w:tc>
         <w:tc>
           <w:tcPr>
-            <w:tcW w:w="722" w:type="pct"/>
+            <w:tcW w:w="721" w:type="pct"/>
             <w:noWrap/>
             <w:hideMark/>
           </w:tcPr>
@@ -13923,7 +14061,8 @@
         <w:tc>
           <w:tcPr>
             <w:cnfStyle w:val="001000000000" w:firstRow="0" w:lastRow="0" w:firstColumn="1" w:lastColumn="0" w:oddVBand="0" w:evenVBand="0" w:oddHBand="0" w:evenHBand="0" w:firstRowFirstColumn="0" w:firstRowLastColumn="0" w:lastRowFirstColumn="0" w:lastRowLastColumn="0"/>
-            <w:tcW w:w="469" w:type="pct"/>
+            <w:tcW w:w="365" w:type="pct"/>
+            <w:shd w:val="clear" w:color="auto" w:fill="00B0F0"/>
             <w:noWrap/>
             <w:hideMark/>
           </w:tcPr>
@@ -13952,7 +14091,7 @@
         </w:tc>
         <w:tc>
           <w:tcPr>
-            <w:tcW w:w="3086" w:type="pct"/>
+            <w:tcW w:w="3193" w:type="pct"/>
             <w:noWrap/>
             <w:hideMark/>
           </w:tcPr>
@@ -13981,7 +14120,7 @@
         </w:tc>
         <w:tc>
           <w:tcPr>
-            <w:tcW w:w="722" w:type="pct"/>
+            <w:tcW w:w="721" w:type="pct"/>
             <w:noWrap/>
             <w:hideMark/>
           </w:tcPr>
@@ -14011,7 +14150,7 @@
         </w:tc>
         <w:tc>
           <w:tcPr>
-            <w:tcW w:w="722" w:type="pct"/>
+            <w:tcW w:w="721" w:type="pct"/>
             <w:noWrap/>
             <w:hideMark/>
           </w:tcPr>
@@ -14047,7 +14186,8 @@
         <w:tc>
           <w:tcPr>
             <w:cnfStyle w:val="001000000000" w:firstRow="0" w:lastRow="0" w:firstColumn="1" w:lastColumn="0" w:oddVBand="0" w:evenVBand="0" w:oddHBand="0" w:evenHBand="0" w:firstRowFirstColumn="0" w:firstRowLastColumn="0" w:lastRowFirstColumn="0" w:lastRowLastColumn="0"/>
-            <w:tcW w:w="469" w:type="pct"/>
+            <w:tcW w:w="365" w:type="pct"/>
+            <w:shd w:val="clear" w:color="auto" w:fill="00B0F0"/>
             <w:noWrap/>
             <w:hideMark/>
           </w:tcPr>
@@ -14076,7 +14216,7 @@
         </w:tc>
         <w:tc>
           <w:tcPr>
-            <w:tcW w:w="3086" w:type="pct"/>
+            <w:tcW w:w="3193" w:type="pct"/>
             <w:noWrap/>
             <w:hideMark/>
           </w:tcPr>
@@ -14105,7 +14245,7 @@
         </w:tc>
         <w:tc>
           <w:tcPr>
-            <w:tcW w:w="722" w:type="pct"/>
+            <w:tcW w:w="721" w:type="pct"/>
             <w:noWrap/>
             <w:hideMark/>
           </w:tcPr>
@@ -14135,7 +14275,7 @@
         </w:tc>
         <w:tc>
           <w:tcPr>
-            <w:tcW w:w="722" w:type="pct"/>
+            <w:tcW w:w="721" w:type="pct"/>
             <w:noWrap/>
             <w:hideMark/>
           </w:tcPr>
@@ -14171,7 +14311,7 @@
           <w:noProof/>
         </w:rPr>
         <w:pict>
-          <v:shape id="_x0000_s1141" type="#_x0000_t202" style="position:absolute;margin-left:90.05pt;margin-top:1.5pt;width:249.55pt;height:20.25pt;z-index:251687424;visibility:visible;mso-wrap-distance-left:9pt;mso-wrap-distance-top:3.6pt;mso-wrap-distance-right:9pt;mso-wrap-distance-bottom:3.6pt;mso-position-horizontal-relative:text;mso-position-vertical-relative:text;mso-width-relative:margin;mso-height-relative:margin;v-text-anchor:top" strokecolor="white [3212]">
+          <v:shape id="_x0000_s1141" type="#_x0000_t202" style="position:absolute;margin-left:90.05pt;margin-top:1.5pt;width:249.55pt;height:20.25pt;z-index:251672576;visibility:visible;mso-wrap-distance-left:9pt;mso-wrap-distance-top:3.6pt;mso-wrap-distance-right:9pt;mso-wrap-distance-bottom:3.6pt;mso-position-horizontal-relative:text;mso-position-vertical-relative:text;mso-width-relative:margin;mso-height-relative:margin;v-text-anchor:top" strokecolor="white [3212]">
             <v:textbox>
               <w:txbxContent>
                 <w:p>
@@ -14207,16 +14347,6 @@
     </w:p>
     <w:p>
       <w:pPr>
-        <w:rPr>
-          <w:b/>
-        </w:rPr>
-      </w:pPr>
-      <w:r>
-        <w:br w:type="page"/>
-      </w:r>
-    </w:p>
-    <w:p>
-      <w:pPr>
         <w:pStyle w:val="Heading3"/>
         <w:sectPr>
           <w:headerReference w:type="default" r:id="rId19"/>
@@ -14246,7 +14376,7 @@
           <w:noProof/>
         </w:rPr>
         <w:pict>
-          <v:shape id="_x0000_s1142" type="#_x0000_t202" style="position:absolute;margin-left:218.85pt;margin-top:422.85pt;width:279.05pt;height:20.4pt;z-index:251689472;visibility:visible;mso-wrap-style:square;mso-width-percent:400;mso-wrap-distance-left:9pt;mso-wrap-distance-top:3.6pt;mso-wrap-distance-right:9pt;mso-wrap-distance-bottom:3.6pt;mso-position-horizontal-relative:text;mso-position-vertical-relative:text;mso-width-percent:400;mso-width-relative:margin;mso-height-relative:margin;v-text-anchor:top" stroked="f">
+          <v:shape id="_x0000_s1142" type="#_x0000_t202" style="position:absolute;margin-left:218.85pt;margin-top:422.85pt;width:279.05pt;height:20.4pt;z-index:251673600;visibility:visible;mso-wrap-style:square;mso-width-percent:400;mso-wrap-distance-left:9pt;mso-wrap-distance-top:3.6pt;mso-wrap-distance-right:9pt;mso-wrap-distance-bottom:3.6pt;mso-position-horizontal-relative:text;mso-position-vertical-relative:text;mso-width-percent:400;mso-width-relative:margin;mso-height-relative:margin;v-text-anchor:top" stroked="f">
             <v:textbox>
               <w:txbxContent>
                 <w:p>
@@ -15170,7 +15300,7 @@
           <w:rPr>
             <w:noProof/>
           </w:rPr>
-          <w:t>28</w:t>
+          <w:t>22</w:t>
         </w:r>
         <w:r>
           <w:rPr>
@@ -19262,7 +19392,7 @@
 </file>
 
 <file path=customXml/itemProps1.xml><?xml version="1.0" encoding="utf-8"?>
-<ds:datastoreItem xmlns:ds="http://schemas.openxmlformats.org/officeDocument/2006/customXml" ds:itemID="{91F5FE9B-52E8-475A-B19B-399D6E987A8E}">
+<ds:datastoreItem xmlns:ds="http://schemas.openxmlformats.org/officeDocument/2006/customXml" ds:itemID="{A66E12F4-A45E-48EA-AC5B-7D93FA1CC816}">
   <ds:schemaRefs>
     <ds:schemaRef ds:uri="http://schemas.openxmlformats.org/officeDocument/2006/bibliography"/>
   </ds:schemaRefs>

</xml_diff>

<commit_message>
Made 1st draft to functional requirements
</commit_message>
<xml_diff>
--- a/Dissertation.docx
+++ b/Dissertation.docx
@@ -248,16 +248,8 @@
                     <w:rPr>
                       <w:sz w:val="24"/>
                     </w:rPr>
-                    <w:t xml:space="preserve">Supervisor: Dr Michael </w:t>
+                    <w:t>Supervisor: Dr Michael Lones</w:t>
                   </w:r>
-                  <w:proofErr w:type="spellStart"/>
-                  <w:r>
-                    <w:rPr>
-                      <w:sz w:val="24"/>
-                    </w:rPr>
-                    <w:t>Lones</w:t>
-                  </w:r>
-                  <w:proofErr w:type="spellEnd"/>
                 </w:p>
                 <w:p>
                   <w:pPr>
@@ -5205,15 +5197,7 @@
         <w:t xml:space="preserve"> and can help to expl</w:t>
       </w:r>
       <w:r>
-        <w:t>ore the search space quickly (</w:t>
-      </w:r>
-      <w:proofErr w:type="spellStart"/>
-      <w:r>
-        <w:t>Sivanandam</w:t>
-      </w:r>
-      <w:proofErr w:type="spellEnd"/>
-      <w:r>
-        <w:t xml:space="preserve"> &amp; Deepa, 2008)</w:t>
+        <w:t>ore the search space quickly (Sivanandam &amp; Deepa, 2008)</w:t>
       </w:r>
       <w:r>
         <w:t xml:space="preserve">. </w:t>
@@ -5329,15 +5313,7 @@
         <w:t xml:space="preserve">Although </w:t>
       </w:r>
       <w:r>
-        <w:t xml:space="preserve">Cellular Automata (CA) were originally outlined by von Neumann and Stanislaw </w:t>
-      </w:r>
-      <w:proofErr w:type="spellStart"/>
-      <w:r>
-        <w:t>Ulam</w:t>
-      </w:r>
-      <w:proofErr w:type="spellEnd"/>
-      <w:r>
-        <w:t xml:space="preserve"> with the motivation of modelling </w:t>
+        <w:t xml:space="preserve">Cellular Automata (CA) were originally outlined by von Neumann and Stanislaw Ulam with the motivation of modelling </w:t>
       </w:r>
       <w:r>
         <w:t>biological se</w:t>
@@ -5349,15 +5325,7 @@
         <w:t xml:space="preserve"> they did not gain widespread interest until John Conway’s “Game</w:t>
       </w:r>
       <w:r>
-        <w:t xml:space="preserve"> of Life” was revealed in 1970 (</w:t>
-      </w:r>
-      <w:proofErr w:type="spellStart"/>
-      <w:r>
-        <w:t>Adamatzky</w:t>
-      </w:r>
-      <w:proofErr w:type="spellEnd"/>
-      <w:r>
-        <w:t>, 2010)</w:t>
+        <w:t xml:space="preserve"> of Life” was revealed in 1970 (Adamatzky, 2010)</w:t>
       </w:r>
       <w:r>
         <w:t xml:space="preserve">. </w:t>
@@ -5368,13 +5336,8 @@
       <w:r>
         <w:t xml:space="preserve"> are mathematical models consisting of simple components with local interactions (</w:t>
       </w:r>
-      <w:proofErr w:type="spellStart"/>
-      <w:r>
-        <w:t>Navid</w:t>
-      </w:r>
-      <w:proofErr w:type="spellEnd"/>
-      <w:r>
-        <w:t xml:space="preserve"> &amp; Bagheri, 2013) </w:t>
+      <w:r>
+        <w:t xml:space="preserve">Navid &amp; Bagheri, 2013) </w:t>
       </w:r>
       <w:r>
         <w:t>which are made up</w:t>
@@ -5470,15 +5433,7 @@
         <w:t xml:space="preserve"> such as in the Moore neighbourhood which applies to two-dimensional automata and is defined as the 8 cells surrou</w:t>
       </w:r>
       <w:r>
-        <w:t>nd a given cell (</w:t>
-      </w:r>
-      <w:proofErr w:type="spellStart"/>
-      <w:r>
-        <w:t>Adamatzky</w:t>
-      </w:r>
-      <w:proofErr w:type="spellEnd"/>
-      <w:r>
-        <w:t>, 2010)</w:t>
+        <w:t>nd a given cell (Adamatzky, 2010)</w:t>
       </w:r>
       <w:r>
         <w:t>.</w:t>
@@ -5487,15 +5442,7 @@
         <w:t xml:space="preserve"> Another common neighbourhood is the von Neumann neighbourhood</w:t>
       </w:r>
       <w:r>
-        <w:t xml:space="preserve"> (</w:t>
-      </w:r>
-      <w:proofErr w:type="spellStart"/>
-      <w:r>
-        <w:t>Weisstein</w:t>
-      </w:r>
-      <w:proofErr w:type="spellEnd"/>
-      <w:r>
-        <w:t>, 2003) which uses the cells directly above, below, to the left, and to the right of a given cell.</w:t>
+        <w:t xml:space="preserve"> (Weisstein, 2003) which uses the cells directly above, below, to the left, and to the right of a given cell.</w:t>
       </w:r>
       <w:r>
         <w:t xml:space="preserve"> The boundaries of the lattice need conditions to handle the problem where a cell's neighbourhood is out of bounds. A common way of handling this problem is to wr</w:t>
@@ -5513,15 +5460,7 @@
         <w:t>Cellular aut</w:t>
       </w:r>
       <w:r>
-        <w:t>omata can be used for the modelling of different processes. One such process is the spread of forest fires (</w:t>
-      </w:r>
-      <w:proofErr w:type="spellStart"/>
-      <w:r>
-        <w:t>Ghisu</w:t>
-      </w:r>
-      <w:proofErr w:type="spellEnd"/>
-      <w:r>
-        <w:t xml:space="preserve"> et al. 2015)</w:t>
+        <w:t>omata can be used for the modelling of different processes. One such process is the spread of forest fires (Ghisu et al. 2015)</w:t>
       </w:r>
       <w:r>
         <w:t>. Another is using them to generate random numbers that can be used in encryption (Sarkar, 2000).</w:t>
@@ -5572,15 +5511,7 @@
         <w:t>l</w:t>
       </w:r>
       <w:r>
-        <w:t xml:space="preserve"> and </w:t>
-      </w:r>
-      <w:proofErr w:type="spellStart"/>
-      <w:r>
-        <w:t>Norvig</w:t>
-      </w:r>
-      <w:proofErr w:type="spellEnd"/>
-      <w:r>
-        <w:t xml:space="preserve"> (2009) formally define them as </w:t>
+        <w:t xml:space="preserve"> and Norvig (2009) formally define them as </w:t>
       </w:r>
       <w:r>
         <w:t xml:space="preserve">collections of </w:t>
@@ -5604,15 +5535,7 @@
         <w:t>l</w:t>
       </w:r>
       <w:r>
-        <w:t xml:space="preserve"> and </w:t>
-      </w:r>
-      <w:proofErr w:type="spellStart"/>
-      <w:r>
-        <w:t>Norvig</w:t>
-      </w:r>
-      <w:proofErr w:type="spellEnd"/>
-      <w:r>
-        <w:t xml:space="preserve"> (2009) also explain how this node definition can be connected to form a network. There are two main options which are feed-forward networks and recurrent networks. A feed-forward network’s connections form a directed acyclic graph as the nodes can only send information forward.</w:t>
+        <w:t xml:space="preserve"> and Norvig (2009) also explain how this node definition can be connected to form a network. There are two main options which are feed-forward networks and recurrent networks. A feed-forward network’s connections form a directed acyclic graph as the nodes can only send information forward.</w:t>
       </w:r>
       <w:r>
         <w:t xml:space="preserve"> Nodes in a recurrent network receive their output values as inputs which allows them to support short-term memory.</w:t>
@@ -5882,15 +5805,7 @@
         <w:t>Yang</w:t>
       </w:r>
       <w:r>
-        <w:t xml:space="preserve"> &amp; </w:t>
-      </w:r>
-      <w:proofErr w:type="spellStart"/>
-      <w:r>
-        <w:t>Karamanoglu</w:t>
-      </w:r>
-      <w:proofErr w:type="spellEnd"/>
-      <w:r>
-        <w:t>, 2013).</w:t>
+        <w:t xml:space="preserve"> &amp; Karamanoglu, 2013).</w:t>
       </w:r>
       <w:r>
         <w:t xml:space="preserve"> I will cover two of the main swarm intelligence algorithms, namely Ant Colony Optimisation (ACO) and Particle Swarm Optimisation. </w:t>
@@ -5910,21 +5825,8 @@
       <w:r>
         <w:t>This algorithm takes inspiration from real ant colonies. Ants use pheromone to mark paths leading to food to communicate its location indirectly to other ants (</w:t>
       </w:r>
-      <w:proofErr w:type="spellStart"/>
-      <w:r>
-        <w:t>Khushaba</w:t>
-      </w:r>
-      <w:proofErr w:type="spellEnd"/>
-      <w:r>
-        <w:t xml:space="preserve"> et al. 2008). </w:t>
-      </w:r>
-      <w:proofErr w:type="spellStart"/>
-      <w:r>
-        <w:t>Khushaba</w:t>
-      </w:r>
-      <w:proofErr w:type="spellEnd"/>
-      <w:r>
-        <w:t xml:space="preserve"> et al. (2008) continue to explain the behaviour of ants foraging for food. The amount of pheromone deposited depends on the distance to the food source, and the quality and quantity of the food source. </w:t>
+      <w:r>
+        <w:t xml:space="preserve">Khushaba et al. 2008). Khushaba et al. (2008) continue to explain the behaviour of ants foraging for food. The amount of pheromone deposited depends on the distance to the food source, and the quality and quantity of the food source. </w:t>
       </w:r>
       <w:r>
         <w:t xml:space="preserve">The paths that are shorter are visited more on average due to more pheromone existing on the path. After a </w:t>
@@ -5961,15 +5863,7 @@
         <w:t xml:space="preserve">. </w:t>
       </w:r>
       <w:r>
-        <w:t xml:space="preserve">The quality of a solution to a problem can be modelled as the concentration of pheromone on a path according to (Yang &amp; </w:t>
-      </w:r>
-      <w:proofErr w:type="spellStart"/>
-      <w:r>
-        <w:t>Karamanoglu</w:t>
-      </w:r>
-      <w:proofErr w:type="spellEnd"/>
-      <w:r>
-        <w:t xml:space="preserve">, 2013). Due to the solution being modelled this way, the algorithm generally produces routes and paths evident from their higher concentrations, thus ant algorithms are well suited to </w:t>
+        <w:t xml:space="preserve">The quality of a solution to a problem can be modelled as the concentration of pheromone on a path according to (Yang &amp; Karamanoglu, 2013). Due to the solution being modelled this way, the algorithm generally produces routes and paths evident from their higher concentrations, thus ant algorithms are well suited to </w:t>
       </w:r>
       <w:r>
         <w:t>discrete optimisation problems.</w:t>
@@ -5980,26 +5874,10 @@
         <w:t>The</w:t>
       </w:r>
       <w:r>
-        <w:t xml:space="preserve"> ACO was originally used to solve the Travelling Salesman Problem and was effective at finding good solutions (</w:t>
-      </w:r>
-      <w:proofErr w:type="spellStart"/>
-      <w:r>
-        <w:t>Khushaba</w:t>
-      </w:r>
-      <w:proofErr w:type="spellEnd"/>
-      <w:r>
-        <w:t xml:space="preserve"> et al. 2008). ACO has been applied as a searching method within feature selection problems</w:t>
-      </w:r>
-      <w:r>
-        <w:t xml:space="preserve"> namely in areas of face and speech recognition problems (</w:t>
-      </w:r>
-      <w:proofErr w:type="spellStart"/>
-      <w:r>
-        <w:t>Khushaba</w:t>
-      </w:r>
-      <w:proofErr w:type="spellEnd"/>
-      <w:r>
-        <w:t xml:space="preserve"> et al. 2008).</w:t>
+        <w:t xml:space="preserve"> ACO was originally used to solve the Travelling Salesman Problem and was effective at finding good solutions (Khushaba et al. 2008). ACO has been applied as a searching method within feature selection problems</w:t>
+      </w:r>
+      <w:r>
+        <w:t xml:space="preserve"> namely in areas of face and speech recognition problems (Khushaba et al. 2008).</w:t>
       </w:r>
       <w:r>
         <w:t xml:space="preserve"> Feature selection </w:t>
@@ -6008,15 +5886,7 @@
         <w:t>is the process of reducing data with high dimensions into a lower dimension while keeping as close to the same amount of information as possible</w:t>
       </w:r>
       <w:r>
-        <w:t xml:space="preserve"> (Khan &amp; </w:t>
-      </w:r>
-      <w:proofErr w:type="spellStart"/>
-      <w:r>
-        <w:t>Baig</w:t>
-      </w:r>
-      <w:proofErr w:type="spellEnd"/>
-      <w:r>
-        <w:t>, 2015)</w:t>
+        <w:t xml:space="preserve"> (Khan &amp; Baig, 2015)</w:t>
       </w:r>
       <w:r>
         <w:t>.</w:t>
@@ -6188,13 +6058,8 @@
       <w:r>
         <w:t xml:space="preserve"> </w:t>
       </w:r>
-      <w:proofErr w:type="spellStart"/>
-      <w:r>
-        <w:t>Koza</w:t>
-      </w:r>
-      <w:proofErr w:type="spellEnd"/>
-      <w:r>
-        <w:t xml:space="preserve"> (199</w:t>
+      <w:r>
+        <w:t>Koza (199</w:t>
       </w:r>
       <w:r>
         <w:t>2</w:t>
@@ -6239,13 +6104,8 @@
       <w:r>
         <w:t xml:space="preserve">the variables and constants allowed in the program. The collection of terminals is called the terminal set. </w:t>
       </w:r>
-      <w:proofErr w:type="spellStart"/>
-      <w:r>
-        <w:t>Koza</w:t>
-      </w:r>
-      <w:proofErr w:type="spellEnd"/>
-      <w:r>
-        <w:t xml:space="preserve"> (199</w:t>
+      <w:r>
+        <w:t>Koza (199</w:t>
       </w:r>
       <w:r>
         <w:t>2</w:t>
@@ -6625,13 +6485,8 @@
       <w:r>
         <w:t xml:space="preserve">As Poli et al. (2008) state, the full and grow methods do not provide a wide array of tree shapes and sizes. </w:t>
       </w:r>
-      <w:proofErr w:type="spellStart"/>
-      <w:r>
-        <w:t>Koza</w:t>
-      </w:r>
-      <w:proofErr w:type="spellEnd"/>
-      <w:r>
-        <w:t xml:space="preserve"> (1992) defines a method to combat this problem called ramped half-and-half. The method incorporates both the full and grow methods and is useful because often in GP the size or shape of the ideal solution is not known in advance. A maximum depth is still used but th</w:t>
+      <w:r>
+        <w:t>Koza (1992) defines a method to combat this problem called ramped half-and-half. The method incorporates both the full and grow methods and is useful because often in GP the size or shape of the ideal solution is not known in advance. A maximum depth is still used but th</w:t>
       </w:r>
       <w:r>
         <w:t>is time a range of depths from two</w:t>
@@ -7135,13 +6990,8 @@
             <w:r>
               <w:t>(</w:t>
             </w:r>
-            <w:proofErr w:type="spellStart"/>
-            <w:r>
-              <w:t>Scrucca</w:t>
-            </w:r>
-            <w:proofErr w:type="spellEnd"/>
-            <w:r>
-              <w:t>, 2013)</w:t>
+            <w:r>
+              <w:t>Scrucca, 2013)</w:t>
             </w:r>
           </w:p>
         </w:tc>
@@ -7153,11 +7003,9 @@
             <w:tcW w:w="1486" w:type="dxa"/>
           </w:tcPr>
           <w:p>
-            <w:proofErr w:type="spellStart"/>
             <w:r>
               <w:t>genalg</w:t>
             </w:r>
-            <w:proofErr w:type="spellEnd"/>
           </w:p>
         </w:tc>
         <w:tc>
@@ -7197,23 +7045,7 @@
               <w:cnfStyle w:val="000000000000" w:firstRow="0" w:lastRow="0" w:firstColumn="0" w:lastColumn="0" w:oddVBand="0" w:evenVBand="0" w:oddHBand="0" w:evenHBand="0" w:firstRowFirstColumn="0" w:firstRowLastColumn="0" w:lastRowFirstColumn="0" w:lastRowLastColumn="0"/>
             </w:pPr>
             <w:r>
-              <w:t>(</w:t>
-            </w:r>
-            <w:proofErr w:type="spellStart"/>
-            <w:r>
-              <w:t>Willighagen</w:t>
-            </w:r>
-            <w:proofErr w:type="spellEnd"/>
-            <w:r>
-              <w:t xml:space="preserve"> &amp; </w:t>
-            </w:r>
-            <w:proofErr w:type="spellStart"/>
-            <w:r>
-              <w:t>Ballings</w:t>
-            </w:r>
-            <w:proofErr w:type="spellEnd"/>
-            <w:r>
-              <w:t>, 2015)</w:t>
+              <w:t>(Willighagen &amp; Ballings, 2015)</w:t>
             </w:r>
           </w:p>
         </w:tc>
@@ -7342,11 +7174,9 @@
             <w:tcW w:w="2130" w:type="dxa"/>
           </w:tcPr>
           <w:p>
-            <w:proofErr w:type="spellStart"/>
             <w:r>
               <w:t>CellularAutomaton</w:t>
             </w:r>
-            <w:proofErr w:type="spellEnd"/>
           </w:p>
         </w:tc>
         <w:tc>
@@ -7553,14 +7383,12 @@
                 <w:b w:val="0"/>
               </w:rPr>
             </w:pPr>
-            <w:proofErr w:type="spellStart"/>
             <w:r>
               <w:rPr>
                 <w:b w:val="0"/>
               </w:rPr>
               <w:t>rnn</w:t>
             </w:r>
-            <w:proofErr w:type="spellEnd"/>
           </w:p>
         </w:tc>
         <w:tc>
@@ -7631,19 +7459,11 @@
                 <w:b w:val="0"/>
               </w:rPr>
             </w:pPr>
-            <w:proofErr w:type="spellStart"/>
             <w:r>
               <w:rPr>
                 <w:b w:val="0"/>
               </w:rPr>
-              <w:t>rsnns</w:t>
-            </w:r>
-            <w:proofErr w:type="spellEnd"/>
-            <w:r>
-              <w:rPr>
-                <w:b w:val="0"/>
-              </w:rPr>
-              <w:t xml:space="preserve"> </w:t>
+              <w:t xml:space="preserve">rsnns </w:t>
             </w:r>
           </w:p>
         </w:tc>
@@ -7682,15 +7502,7 @@
               <w:cnfStyle w:val="000000000000" w:firstRow="0" w:lastRow="0" w:firstColumn="0" w:lastColumn="0" w:oddVBand="0" w:evenVBand="0" w:oddHBand="0" w:evenHBand="0" w:firstRowFirstColumn="0" w:firstRowLastColumn="0" w:lastRowFirstColumn="0" w:lastRowLastColumn="0"/>
             </w:pPr>
             <w:r>
-              <w:t>(</w:t>
-            </w:r>
-            <w:proofErr w:type="spellStart"/>
-            <w:r>
-              <w:t>Mergmeir</w:t>
-            </w:r>
-            <w:proofErr w:type="spellEnd"/>
-            <w:r>
-              <w:t xml:space="preserve"> &amp; Benitez, 2012)</w:t>
+              <w:t>(Mergmeir &amp; Benitez, 2012)</w:t>
             </w:r>
           </w:p>
         </w:tc>
@@ -7781,14 +7593,12 @@
                 <w:b w:val="0"/>
               </w:rPr>
             </w:pPr>
-            <w:proofErr w:type="spellStart"/>
             <w:r>
               <w:rPr>
                 <w:b w:val="0"/>
               </w:rPr>
               <w:t>nnet</w:t>
             </w:r>
-            <w:proofErr w:type="spellEnd"/>
           </w:p>
         </w:tc>
         <w:tc>
@@ -7826,15 +7636,7 @@
               <w:cnfStyle w:val="000000000000" w:firstRow="0" w:lastRow="0" w:firstColumn="0" w:lastColumn="0" w:oddVBand="0" w:evenVBand="0" w:oddHBand="0" w:evenHBand="0" w:firstRowFirstColumn="0" w:firstRowLastColumn="0" w:lastRowFirstColumn="0" w:lastRowLastColumn="0"/>
             </w:pPr>
             <w:r>
-              <w:t>(</w:t>
-            </w:r>
-            <w:proofErr w:type="spellStart"/>
-            <w:r>
-              <w:t>Venables</w:t>
-            </w:r>
-            <w:proofErr w:type="spellEnd"/>
-            <w:r>
-              <w:t xml:space="preserve"> &amp; Ripley, 2002)</w:t>
+              <w:t>(Venables &amp; Ripley, 2002)</w:t>
             </w:r>
           </w:p>
         </w:tc>
@@ -7883,15 +7685,7 @@
     </w:p>
     <w:p>
       <w:r>
-        <w:t>Table 3-4 shows three packages which implement Particle Swarm Optimisation with “</w:t>
-      </w:r>
-      <w:proofErr w:type="spellStart"/>
-      <w:r>
-        <w:t>ppso</w:t>
-      </w:r>
-      <w:proofErr w:type="spellEnd"/>
-      <w:r>
-        <w:t>” providing an optionally parallel solution. All three packages are built entirely in R</w:t>
+        <w:t>Table 3-4 shows three packages which implement Particle Swarm Optimisation with “ppso” providing an optionally parallel solution. All three packages are built entirely in R</w:t>
       </w:r>
       <w:r>
         <w:t xml:space="preserve"> meaning these could be improved slightly by writing code to perform the demanding tasks.</w:t>
@@ -7977,11 +7771,9 @@
             <w:tcW w:w="1620" w:type="dxa"/>
           </w:tcPr>
           <w:p>
-            <w:proofErr w:type="spellStart"/>
             <w:r>
               <w:t>pso</w:t>
             </w:r>
-            <w:proofErr w:type="spellEnd"/>
           </w:p>
         </w:tc>
         <w:tc>
@@ -8019,15 +7811,7 @@
               <w:cnfStyle w:val="000000100000" w:firstRow="0" w:lastRow="0" w:firstColumn="0" w:lastColumn="0" w:oddVBand="0" w:evenVBand="0" w:oddHBand="1" w:evenHBand="0" w:firstRowFirstColumn="0" w:firstRowLastColumn="0" w:lastRowFirstColumn="0" w:lastRowLastColumn="0"/>
             </w:pPr>
             <w:r>
-              <w:t>(</w:t>
-            </w:r>
-            <w:proofErr w:type="spellStart"/>
-            <w:r>
-              <w:t>Bendtsen</w:t>
-            </w:r>
-            <w:proofErr w:type="spellEnd"/>
-            <w:r>
-              <w:t>, 2012)</w:t>
+              <w:t>(Bendtsen, 2012)</w:t>
             </w:r>
           </w:p>
         </w:tc>
@@ -8044,11 +7828,9 @@
                 <w:tab w:val="left" w:pos="968"/>
               </w:tabs>
             </w:pPr>
-            <w:proofErr w:type="spellStart"/>
             <w:r>
               <w:t>psoptim</w:t>
             </w:r>
-            <w:proofErr w:type="spellEnd"/>
           </w:p>
         </w:tc>
         <w:tc>
@@ -8086,15 +7868,7 @@
               <w:cnfStyle w:val="000000000000" w:firstRow="0" w:lastRow="0" w:firstColumn="0" w:lastColumn="0" w:oddVBand="0" w:evenVBand="0" w:oddHBand="0" w:evenHBand="0" w:firstRowFirstColumn="0" w:firstRowLastColumn="0" w:lastRowFirstColumn="0" w:lastRowLastColumn="0"/>
             </w:pPr>
             <w:r>
-              <w:t>(</w:t>
-            </w:r>
-            <w:proofErr w:type="spellStart"/>
-            <w:r>
-              <w:t>Ciupke</w:t>
-            </w:r>
-            <w:proofErr w:type="spellEnd"/>
-            <w:r>
-              <w:t>, 2016)</w:t>
+              <w:t>(Ciupke, 2016)</w:t>
             </w:r>
           </w:p>
         </w:tc>
@@ -8114,11 +7888,9 @@
                 <w:tab w:val="left" w:pos="968"/>
               </w:tabs>
             </w:pPr>
-            <w:proofErr w:type="spellStart"/>
             <w:r>
               <w:t>ppso</w:t>
             </w:r>
-            <w:proofErr w:type="spellEnd"/>
           </w:p>
         </w:tc>
         <w:tc>
@@ -8158,23 +7930,7 @@
               <w:cnfStyle w:val="000000100000" w:firstRow="0" w:lastRow="0" w:firstColumn="0" w:lastColumn="0" w:oddVBand="0" w:evenVBand="0" w:oddHBand="1" w:evenHBand="0" w:firstRowFirstColumn="0" w:firstRowLastColumn="0" w:lastRowFirstColumn="0" w:lastRowLastColumn="0"/>
             </w:pPr>
             <w:r>
-              <w:t>(</w:t>
-            </w:r>
-            <w:proofErr w:type="spellStart"/>
-            <w:r>
-              <w:t>Francke</w:t>
-            </w:r>
-            <w:proofErr w:type="spellEnd"/>
-            <w:r>
-              <w:t xml:space="preserve">, </w:t>
-            </w:r>
-            <w:proofErr w:type="spellStart"/>
-            <w:r>
-              <w:t>n.d</w:t>
-            </w:r>
-            <w:proofErr w:type="spellEnd"/>
-            <w:r>
-              <w:t>)</w:t>
+              <w:t>(Francke, n.d)</w:t>
             </w:r>
           </w:p>
         </w:tc>
@@ -8223,15 +7979,7 @@
     </w:p>
     <w:p>
       <w:r>
-        <w:t>The package “</w:t>
-      </w:r>
-      <w:proofErr w:type="spellStart"/>
-      <w:r>
-        <w:t>rgp</w:t>
-      </w:r>
-      <w:proofErr w:type="spellEnd"/>
-      <w:r>
-        <w:t>” provides an implementation of tree-based GP but as previously mentioned in Section 2.5.5, other types of GP exist. This is an area which can be developed.</w:t>
+        <w:t>The package “rgp” provides an implementation of tree-based GP but as previously mentioned in Section 2.5.5, other types of GP exist. This is an area which can be developed.</w:t>
       </w:r>
     </w:p>
     <w:tbl>
@@ -8311,11 +8059,9 @@
             <w:tcW w:w="1603" w:type="dxa"/>
           </w:tcPr>
           <w:p>
-            <w:proofErr w:type="spellStart"/>
             <w:r>
               <w:t>rgp</w:t>
             </w:r>
-            <w:proofErr w:type="spellEnd"/>
           </w:p>
         </w:tc>
         <w:tc>
@@ -8355,15 +8101,7 @@
               <w:cnfStyle w:val="000000100000" w:firstRow="0" w:lastRow="0" w:firstColumn="0" w:lastColumn="0" w:oddVBand="0" w:evenVBand="0" w:oddHBand="1" w:evenHBand="0" w:firstRowFirstColumn="0" w:firstRowLastColumn="0" w:lastRowFirstColumn="0" w:lastRowLastColumn="0"/>
             </w:pPr>
             <w:r>
-              <w:t>(</w:t>
-            </w:r>
-            <w:proofErr w:type="spellStart"/>
-            <w:r>
-              <w:t>Flasch</w:t>
-            </w:r>
-            <w:proofErr w:type="spellEnd"/>
-            <w:r>
-              <w:t xml:space="preserve"> et al., 2014)</w:t>
+              <w:t>(Flasch et al., 2014)</w:t>
             </w:r>
           </w:p>
         </w:tc>
@@ -10225,15 +9963,7 @@
     </w:p>
     <w:p>
       <w:r>
-        <w:t xml:space="preserve">JCGP is an implementation of CGP in Java created by Eduardo </w:t>
-      </w:r>
-      <w:proofErr w:type="spellStart"/>
-      <w:r>
-        <w:t>Pedroni</w:t>
-      </w:r>
-      <w:proofErr w:type="spellEnd"/>
-      <w:r>
-        <w:t xml:space="preserve"> (2013).</w:t>
+        <w:t>JCGP is an implementation of CGP in Java created by Eduardo Pedroni (2013).</w:t>
       </w:r>
       <w:r>
         <w:t xml:space="preserve"> It implements the most commonly used evolutionary strategies as well as mutation methods while also allowing the user to define their own. It also allows the user to select whether the function nodes contain mathematical operators used for Symbolic Regression or whether they contain</w:t>
@@ -10269,23 +9999,7 @@
         <w:t xml:space="preserve">It provides a C source and header file to be compiled along with the user’s own source code allowing the user to use the library. This library also features the ability to view the structure </w:t>
       </w:r>
       <w:r>
-        <w:t xml:space="preserve">of a chromosome by using the open source </w:t>
-      </w:r>
-      <w:proofErr w:type="spellStart"/>
-      <w:r>
-        <w:t>Graphvis</w:t>
-      </w:r>
-      <w:proofErr w:type="spellEnd"/>
-      <w:r>
-        <w:t xml:space="preserve"> (Graphviz.org, </w:t>
-      </w:r>
-      <w:proofErr w:type="spellStart"/>
-      <w:r>
-        <w:t>n.d</w:t>
-      </w:r>
-      <w:proofErr w:type="spellEnd"/>
-      <w:r>
-        <w:t>) software which displays the structure of the chromosome in a graph format. User defined functions, selection operators and reproduction operators can also be added easily.</w:t>
+        <w:t>of a chromosome by using the open source Graphvis (Graphviz.org, n.d) software which displays the structure of the chromosome in a graph format. User defined functions, selection operators and reproduction operators can also be added easily.</w:t>
       </w:r>
       <w:r>
         <w:br w:type="page"/>
@@ -10313,28 +10027,1232 @@
     </w:p>
     <w:p>
       <w:r>
-        <w:t>As the project is a personal project with the aim of filling in a gap in the access to Genetic Programming, the primary user of the system will be myself although I do plan to release the project to the public if I believe the project has been completed to a high standard.</w:t>
+        <w:t xml:space="preserve">As the project is a personal project the primary user will be myself although I do plan to release the project to the public if I believe </w:t>
+      </w:r>
+      <w:r>
+        <w:t xml:space="preserve">it </w:t>
+      </w:r>
+      <w:r>
+        <w:t>has been completed to a high standard.</w:t>
+      </w:r>
+    </w:p>
+    <w:p>
+      <w:r>
+        <w:t>Even though the project is aimed towards users from a technical background, it is essential that the project is easy to use as they may not have knowledge in the field of Genetic Programming but still wish to use the software. The software will be provided with documentation describing the purpose and how to use each component as well as a guide for getting started with started using the software.</w:t>
+      </w:r>
+    </w:p>
+    <w:p>
+      <w:r>
+        <w:t>The requirements of the package can be split into three main categories:</w:t>
+      </w:r>
+    </w:p>
+    <w:p>
+      <w:pPr>
+        <w:pStyle w:val="ListParagraph"/>
+        <w:numPr>
+          <w:ilvl w:val="0"/>
+          <w:numId w:val="10"/>
+        </w:numPr>
+      </w:pPr>
+      <w:r>
+        <w:t>Allow users to perform Cartesian Genetic Programming on a set of data containing the desired results.</w:t>
+      </w:r>
+    </w:p>
+    <w:p>
+      <w:pPr>
+        <w:pStyle w:val="ListParagraph"/>
+        <w:numPr>
+          <w:ilvl w:val="0"/>
+          <w:numId w:val="10"/>
+        </w:numPr>
+      </w:pPr>
+      <w:r>
+        <w:t>Allow users to change the parameters of the program and define their own where necessary.</w:t>
+      </w:r>
+    </w:p>
+    <w:p>
+      <w:pPr>
+        <w:pStyle w:val="ListParagraph"/>
+        <w:numPr>
+          <w:ilvl w:val="0"/>
+          <w:numId w:val="10"/>
+        </w:numPr>
+      </w:pPr>
+      <w:r>
+        <w:t>Provide results from the program through textual outputs and graphs.</w:t>
+      </w:r>
+    </w:p>
+    <w:p>
+      <w:r>
+        <w:t>The following requirements will be assessed using the MoSCoW method which is used to assign priorities to requirements. The four categories are Must have, Should have, Could have and Won’t have.</w:t>
+      </w:r>
+      <w:r>
+        <w:t xml:space="preserve"> Each requirement will be given a Requirement ID to allow them to be easily referred to during evaluation. The first number refers to the main category identified above, and the second number is the unique number of the requirement within the category.</w:t>
+      </w:r>
+    </w:p>
+    <w:p>
+      <w:pPr>
+        <w:rPr>
+          <w:b/>
+          <w:sz w:val="28"/>
+          <w:szCs w:val="28"/>
+        </w:rPr>
+      </w:pPr>
+      <w:bookmarkStart w:id="29" w:name="_Toc499048973"/>
+      <w:r>
+        <w:br w:type="page"/>
       </w:r>
     </w:p>
     <w:p>
       <w:pPr>
         <w:pStyle w:val="Heading2"/>
       </w:pPr>
-      <w:bookmarkStart w:id="29" w:name="_Toc499048973"/>
-      <w:r>
+      <w:r>
+        <w:lastRenderedPageBreak/>
         <w:t>Functional Requirements</w:t>
       </w:r>
       <w:bookmarkEnd w:id="29"/>
     </w:p>
+    <w:tbl>
+      <w:tblPr>
+        <w:tblStyle w:val="GreyWhiteAlternate"/>
+        <w:tblW w:w="0" w:type="auto"/>
+        <w:tblLook w:val="04A0" w:firstRow="1" w:lastRow="0" w:firstColumn="1" w:lastColumn="0" w:noHBand="0" w:noVBand="1"/>
+      </w:tblPr>
+      <w:tblGrid>
+        <w:gridCol w:w="1526"/>
+        <w:gridCol w:w="4635"/>
+        <w:gridCol w:w="3081"/>
+      </w:tblGrid>
+      <w:tr>
+        <w:trPr>
+          <w:cnfStyle w:val="100000000000" w:firstRow="1" w:lastRow="0" w:firstColumn="0" w:lastColumn="0" w:oddVBand="0" w:evenVBand="0" w:oddHBand="0" w:evenHBand="0" w:firstRowFirstColumn="0" w:firstRowLastColumn="0" w:lastRowFirstColumn="0" w:lastRowLastColumn="0"/>
+        </w:trPr>
+        <w:tc>
+          <w:tcPr>
+            <w:cnfStyle w:val="001000000000" w:firstRow="0" w:lastRow="0" w:firstColumn="1" w:lastColumn="0" w:oddVBand="0" w:evenVBand="0" w:oddHBand="0" w:evenHBand="0" w:firstRowFirstColumn="0" w:firstRowLastColumn="0" w:lastRowFirstColumn="0" w:lastRowLastColumn="0"/>
+            <w:tcW w:w="1526" w:type="dxa"/>
+          </w:tcPr>
+          <w:p>
+            <w:pPr>
+              <w:rPr>
+                <w:b w:val="0"/>
+              </w:rPr>
+            </w:pPr>
+            <w:bookmarkStart w:id="30" w:name="_Hlk499068691"/>
+            <w:r>
+              <w:rPr>
+                <w:b w:val="0"/>
+              </w:rPr>
+              <w:t>Requirement ID</w:t>
+            </w:r>
+          </w:p>
+        </w:tc>
+        <w:tc>
+          <w:tcPr>
+            <w:tcW w:w="4635" w:type="dxa"/>
+          </w:tcPr>
+          <w:p>
+            <w:pPr>
+              <w:cnfStyle w:val="100000000000" w:firstRow="1" w:lastRow="0" w:firstColumn="0" w:lastColumn="0" w:oddVBand="0" w:evenVBand="0" w:oddHBand="0" w:evenHBand="0" w:firstRowFirstColumn="0" w:firstRowLastColumn="0" w:lastRowFirstColumn="0" w:lastRowLastColumn="0"/>
+              <w:rPr>
+                <w:b w:val="0"/>
+              </w:rPr>
+            </w:pPr>
+            <w:r>
+              <w:rPr>
+                <w:b w:val="0"/>
+              </w:rPr>
+              <w:t>Description</w:t>
+            </w:r>
+          </w:p>
+        </w:tc>
+        <w:tc>
+          <w:tcPr>
+            <w:tcW w:w="3081" w:type="dxa"/>
+          </w:tcPr>
+          <w:p>
+            <w:pPr>
+              <w:cnfStyle w:val="100000000000" w:firstRow="1" w:lastRow="0" w:firstColumn="0" w:lastColumn="0" w:oddVBand="0" w:evenVBand="0" w:oddHBand="0" w:evenHBand="0" w:firstRowFirstColumn="0" w:firstRowLastColumn="0" w:lastRowFirstColumn="0" w:lastRowLastColumn="0"/>
+              <w:rPr>
+                <w:b w:val="0"/>
+              </w:rPr>
+            </w:pPr>
+            <w:r>
+              <w:rPr>
+                <w:b w:val="0"/>
+              </w:rPr>
+              <w:t>Priority</w:t>
+            </w:r>
+          </w:p>
+        </w:tc>
+      </w:tr>
+      <w:bookmarkEnd w:id="30"/>
+      <w:tr>
+        <w:trPr>
+          <w:cnfStyle w:val="000000100000" w:firstRow="0" w:lastRow="0" w:firstColumn="0" w:lastColumn="0" w:oddVBand="0" w:evenVBand="0" w:oddHBand="1" w:evenHBand="0" w:firstRowFirstColumn="0" w:firstRowLastColumn="0" w:lastRowFirstColumn="0" w:lastRowLastColumn="0"/>
+        </w:trPr>
+        <w:tc>
+          <w:tcPr>
+            <w:cnfStyle w:val="001000000000" w:firstRow="0" w:lastRow="0" w:firstColumn="1" w:lastColumn="0" w:oddVBand="0" w:evenVBand="0" w:oddHBand="0" w:evenHBand="0" w:firstRowFirstColumn="0" w:firstRowLastColumn="0" w:lastRowFirstColumn="0" w:lastRowLastColumn="0"/>
+            <w:tcW w:w="1526" w:type="dxa"/>
+          </w:tcPr>
+          <w:p>
+            <w:r>
+              <w:t>FR</w:t>
+            </w:r>
+            <w:r>
+              <w:t>1-1</w:t>
+            </w:r>
+          </w:p>
+        </w:tc>
+        <w:tc>
+          <w:tcPr>
+            <w:tcW w:w="4635" w:type="dxa"/>
+          </w:tcPr>
+          <w:p>
+            <w:pPr>
+              <w:cnfStyle w:val="000000100000" w:firstRow="0" w:lastRow="0" w:firstColumn="0" w:lastColumn="0" w:oddVBand="0" w:evenVBand="0" w:oddHBand="1" w:evenHBand="0" w:firstRowFirstColumn="0" w:firstRowLastColumn="0" w:lastRowFirstColumn="0" w:lastRowLastColumn="0"/>
+            </w:pPr>
+            <w:r>
+              <w:t>The package shall implement Cartesian Genetic Programming</w:t>
+            </w:r>
+          </w:p>
+        </w:tc>
+        <w:tc>
+          <w:tcPr>
+            <w:tcW w:w="3081" w:type="dxa"/>
+          </w:tcPr>
+          <w:p>
+            <w:pPr>
+              <w:cnfStyle w:val="000000100000" w:firstRow="0" w:lastRow="0" w:firstColumn="0" w:lastColumn="0" w:oddVBand="0" w:evenVBand="0" w:oddHBand="1" w:evenHBand="0" w:firstRowFirstColumn="0" w:firstRowLastColumn="0" w:lastRowFirstColumn="0" w:lastRowLastColumn="0"/>
+            </w:pPr>
+            <w:r>
+              <w:t>Must</w:t>
+            </w:r>
+          </w:p>
+        </w:tc>
+      </w:tr>
+      <w:tr>
+        <w:tc>
+          <w:tcPr>
+            <w:cnfStyle w:val="001000000000" w:firstRow="0" w:lastRow="0" w:firstColumn="1" w:lastColumn="0" w:oddVBand="0" w:evenVBand="0" w:oddHBand="0" w:evenHBand="0" w:firstRowFirstColumn="0" w:firstRowLastColumn="0" w:lastRowFirstColumn="0" w:lastRowLastColumn="0"/>
+            <w:tcW w:w="1526" w:type="dxa"/>
+          </w:tcPr>
+          <w:p>
+            <w:r>
+              <w:t>FR</w:t>
+            </w:r>
+            <w:r>
+              <w:t>1-2</w:t>
+            </w:r>
+          </w:p>
+        </w:tc>
+        <w:tc>
+          <w:tcPr>
+            <w:tcW w:w="4635" w:type="dxa"/>
+          </w:tcPr>
+          <w:p>
+            <w:pPr>
+              <w:cnfStyle w:val="000000000000" w:firstRow="0" w:lastRow="0" w:firstColumn="0" w:lastColumn="0" w:oddVBand="0" w:evenVBand="0" w:oddHBand="0" w:evenHBand="0" w:firstRowFirstColumn="0" w:firstRowLastColumn="0" w:lastRowFirstColumn="0" w:lastRowLastColumn="0"/>
+            </w:pPr>
+            <w:r>
+              <w:t>The package shall allow users to run the evolutionary process on a population of chromosomes</w:t>
+            </w:r>
+          </w:p>
+        </w:tc>
+        <w:tc>
+          <w:tcPr>
+            <w:tcW w:w="3081" w:type="dxa"/>
+          </w:tcPr>
+          <w:p>
+            <w:pPr>
+              <w:cnfStyle w:val="000000000000" w:firstRow="0" w:lastRow="0" w:firstColumn="0" w:lastColumn="0" w:oddVBand="0" w:evenVBand="0" w:oddHBand="0" w:evenHBand="0" w:firstRowFirstColumn="0" w:firstRowLastColumn="0" w:lastRowFirstColumn="0" w:lastRowLastColumn="0"/>
+            </w:pPr>
+            <w:r>
+              <w:t>Must</w:t>
+            </w:r>
+          </w:p>
+        </w:tc>
+      </w:tr>
+      <w:tr>
+        <w:trPr>
+          <w:cnfStyle w:val="000000100000" w:firstRow="0" w:lastRow="0" w:firstColumn="0" w:lastColumn="0" w:oddVBand="0" w:evenVBand="0" w:oddHBand="1" w:evenHBand="0" w:firstRowFirstColumn="0" w:firstRowLastColumn="0" w:lastRowFirstColumn="0" w:lastRowLastColumn="0"/>
+        </w:trPr>
+        <w:tc>
+          <w:tcPr>
+            <w:cnfStyle w:val="001000000000" w:firstRow="0" w:lastRow="0" w:firstColumn="1" w:lastColumn="0" w:oddVBand="0" w:evenVBand="0" w:oddHBand="0" w:evenHBand="0" w:firstRowFirstColumn="0" w:firstRowLastColumn="0" w:lastRowFirstColumn="0" w:lastRowLastColumn="0"/>
+            <w:tcW w:w="1526" w:type="dxa"/>
+          </w:tcPr>
+          <w:p>
+            <w:r>
+              <w:t>FR</w:t>
+            </w:r>
+            <w:r>
+              <w:t>1-3</w:t>
+            </w:r>
+          </w:p>
+        </w:tc>
+        <w:tc>
+          <w:tcPr>
+            <w:tcW w:w="4635" w:type="dxa"/>
+          </w:tcPr>
+          <w:p>
+            <w:pPr>
+              <w:cnfStyle w:val="000000100000" w:firstRow="0" w:lastRow="0" w:firstColumn="0" w:lastColumn="0" w:oddVBand="0" w:evenVBand="0" w:oddHBand="1" w:evenHBand="0" w:firstRowFirstColumn="0" w:firstRowLastColumn="0" w:lastRowFirstColumn="0" w:lastRowLastColumn="0"/>
+            </w:pPr>
+            <w:r>
+              <w:t>The package shall allow users to step through each generation in the evolutionary process</w:t>
+            </w:r>
+          </w:p>
+        </w:tc>
+        <w:tc>
+          <w:tcPr>
+            <w:tcW w:w="3081" w:type="dxa"/>
+          </w:tcPr>
+          <w:p>
+            <w:pPr>
+              <w:cnfStyle w:val="000000100000" w:firstRow="0" w:lastRow="0" w:firstColumn="0" w:lastColumn="0" w:oddVBand="0" w:evenVBand="0" w:oddHBand="1" w:evenHBand="0" w:firstRowFirstColumn="0" w:firstRowLastColumn="0" w:lastRowFirstColumn="0" w:lastRowLastColumn="0"/>
+            </w:pPr>
+            <w:r>
+              <w:t>Could</w:t>
+            </w:r>
+          </w:p>
+        </w:tc>
+      </w:tr>
+      <w:tr>
+        <w:tc>
+          <w:tcPr>
+            <w:cnfStyle w:val="001000000000" w:firstRow="0" w:lastRow="0" w:firstColumn="1" w:lastColumn="0" w:oddVBand="0" w:evenVBand="0" w:oddHBand="0" w:evenHBand="0" w:firstRowFirstColumn="0" w:firstRowLastColumn="0" w:lastRowFirstColumn="0" w:lastRowLastColumn="0"/>
+            <w:tcW w:w="1526" w:type="dxa"/>
+          </w:tcPr>
+          <w:p>
+            <w:r>
+              <w:t>FR</w:t>
+            </w:r>
+            <w:r>
+              <w:t>1-4</w:t>
+            </w:r>
+          </w:p>
+        </w:tc>
+        <w:tc>
+          <w:tcPr>
+            <w:tcW w:w="4635" w:type="dxa"/>
+          </w:tcPr>
+          <w:p>
+            <w:pPr>
+              <w:cnfStyle w:val="000000000000" w:firstRow="0" w:lastRow="0" w:firstColumn="0" w:lastColumn="0" w:oddVBand="0" w:evenVBand="0" w:oddHBand="0" w:evenHBand="0" w:firstRowFirstColumn="0" w:firstRowLastColumn="0" w:lastRowFirstColumn="0" w:lastRowLastColumn="0"/>
+            </w:pPr>
+            <w:r>
+              <w:t>The package shall allow users to pause and resume the evolutionary process</w:t>
+            </w:r>
+          </w:p>
+        </w:tc>
+        <w:tc>
+          <w:tcPr>
+            <w:tcW w:w="3081" w:type="dxa"/>
+          </w:tcPr>
+          <w:p>
+            <w:pPr>
+              <w:cnfStyle w:val="000000000000" w:firstRow="0" w:lastRow="0" w:firstColumn="0" w:lastColumn="0" w:oddVBand="0" w:evenVBand="0" w:oddHBand="0" w:evenHBand="0" w:firstRowFirstColumn="0" w:firstRowLastColumn="0" w:lastRowFirstColumn="0" w:lastRowLastColumn="0"/>
+            </w:pPr>
+            <w:r>
+              <w:t>Could</w:t>
+            </w:r>
+          </w:p>
+        </w:tc>
+      </w:tr>
+      <w:tr>
+        <w:trPr>
+          <w:cnfStyle w:val="000000100000" w:firstRow="0" w:lastRow="0" w:firstColumn="0" w:lastColumn="0" w:oddVBand="0" w:evenVBand="0" w:oddHBand="1" w:evenHBand="0" w:firstRowFirstColumn="0" w:firstRowLastColumn="0" w:lastRowFirstColumn="0" w:lastRowLastColumn="0"/>
+        </w:trPr>
+        <w:tc>
+          <w:tcPr>
+            <w:cnfStyle w:val="001000000000" w:firstRow="0" w:lastRow="0" w:firstColumn="1" w:lastColumn="0" w:oddVBand="0" w:evenVBand="0" w:oddHBand="0" w:evenHBand="0" w:firstRowFirstColumn="0" w:firstRowLastColumn="0" w:lastRowFirstColumn="0" w:lastRowLastColumn="0"/>
+            <w:tcW w:w="1526" w:type="dxa"/>
+          </w:tcPr>
+          <w:p>
+            <w:r>
+              <w:t>FR</w:t>
+            </w:r>
+            <w:r>
+              <w:t>1-5</w:t>
+            </w:r>
+          </w:p>
+        </w:tc>
+        <w:tc>
+          <w:tcPr>
+            <w:tcW w:w="4635" w:type="dxa"/>
+          </w:tcPr>
+          <w:p>
+            <w:pPr>
+              <w:cnfStyle w:val="000000100000" w:firstRow="0" w:lastRow="0" w:firstColumn="0" w:lastColumn="0" w:oddVBand="0" w:evenVBand="0" w:oddHBand="1" w:evenHBand="0" w:firstRowFirstColumn="0" w:firstRowLastColumn="0" w:lastRowFirstColumn="0" w:lastRowLastColumn="0"/>
+            </w:pPr>
+            <w:r>
+              <w:t>The package shall allow users to load a file containing the desired results</w:t>
+            </w:r>
+          </w:p>
+        </w:tc>
+        <w:tc>
+          <w:tcPr>
+            <w:tcW w:w="3081" w:type="dxa"/>
+          </w:tcPr>
+          <w:p>
+            <w:pPr>
+              <w:cnfStyle w:val="000000100000" w:firstRow="0" w:lastRow="0" w:firstColumn="0" w:lastColumn="0" w:oddVBand="0" w:evenVBand="0" w:oddHBand="1" w:evenHBand="0" w:firstRowFirstColumn="0" w:firstRowLastColumn="0" w:lastRowFirstColumn="0" w:lastRowLastColumn="0"/>
+            </w:pPr>
+            <w:r>
+              <w:t>Must</w:t>
+            </w:r>
+          </w:p>
+        </w:tc>
+      </w:tr>
+      <w:tr>
+        <w:tc>
+          <w:tcPr>
+            <w:cnfStyle w:val="001000000000" w:firstRow="0" w:lastRow="0" w:firstColumn="1" w:lastColumn="0" w:oddVBand="0" w:evenVBand="0" w:oddHBand="0" w:evenHBand="0" w:firstRowFirstColumn="0" w:firstRowLastColumn="0" w:lastRowFirstColumn="0" w:lastRowLastColumn="0"/>
+            <w:tcW w:w="1526" w:type="dxa"/>
+          </w:tcPr>
+          <w:p>
+            <w:r>
+              <w:t>FR</w:t>
+            </w:r>
+            <w:r>
+              <w:t>2-1</w:t>
+            </w:r>
+          </w:p>
+        </w:tc>
+        <w:tc>
+          <w:tcPr>
+            <w:tcW w:w="4635" w:type="dxa"/>
+          </w:tcPr>
+          <w:p>
+            <w:pPr>
+              <w:cnfStyle w:val="000000000000" w:firstRow="0" w:lastRow="0" w:firstColumn="0" w:lastColumn="0" w:oddVBand="0" w:evenVBand="0" w:oddHBand="0" w:evenHBand="0" w:firstRowFirstColumn="0" w:firstRowLastColumn="0" w:lastRowFirstColumn="0" w:lastRowLastColumn="0"/>
+            </w:pPr>
+            <w:r>
+              <w:t>The package shall provide a symbolic regression function set consisting of mathematical operations</w:t>
+            </w:r>
+          </w:p>
+        </w:tc>
+        <w:tc>
+          <w:tcPr>
+            <w:tcW w:w="3081" w:type="dxa"/>
+          </w:tcPr>
+          <w:p>
+            <w:pPr>
+              <w:cnfStyle w:val="000000000000" w:firstRow="0" w:lastRow="0" w:firstColumn="0" w:lastColumn="0" w:oddVBand="0" w:evenVBand="0" w:oddHBand="0" w:evenHBand="0" w:firstRowFirstColumn="0" w:firstRowLastColumn="0" w:lastRowFirstColumn="0" w:lastRowLastColumn="0"/>
+            </w:pPr>
+            <w:r>
+              <w:t>Must</w:t>
+            </w:r>
+          </w:p>
+        </w:tc>
+      </w:tr>
+      <w:tr>
+        <w:trPr>
+          <w:cnfStyle w:val="000000100000" w:firstRow="0" w:lastRow="0" w:firstColumn="0" w:lastColumn="0" w:oddVBand="0" w:evenVBand="0" w:oddHBand="1" w:evenHBand="0" w:firstRowFirstColumn="0" w:firstRowLastColumn="0" w:lastRowFirstColumn="0" w:lastRowLastColumn="0"/>
+        </w:trPr>
+        <w:tc>
+          <w:tcPr>
+            <w:cnfStyle w:val="001000000000" w:firstRow="0" w:lastRow="0" w:firstColumn="1" w:lastColumn="0" w:oddVBand="0" w:evenVBand="0" w:oddHBand="0" w:evenHBand="0" w:firstRowFirstColumn="0" w:firstRowLastColumn="0" w:lastRowFirstColumn="0" w:lastRowLastColumn="0"/>
+            <w:tcW w:w="1526" w:type="dxa"/>
+          </w:tcPr>
+          <w:p>
+            <w:r>
+              <w:t>FR</w:t>
+            </w:r>
+            <w:r>
+              <w:t>2-2</w:t>
+            </w:r>
+          </w:p>
+        </w:tc>
+        <w:tc>
+          <w:tcPr>
+            <w:tcW w:w="4635" w:type="dxa"/>
+          </w:tcPr>
+          <w:p>
+            <w:pPr>
+              <w:cnfStyle w:val="000000100000" w:firstRow="0" w:lastRow="0" w:firstColumn="0" w:lastColumn="0" w:oddVBand="0" w:evenVBand="0" w:oddHBand="1" w:evenHBand="0" w:firstRowFirstColumn="0" w:firstRowLastColumn="0" w:lastRowFirstColumn="0" w:lastRowLastColumn="0"/>
+            </w:pPr>
+            <w:r>
+              <w:t>The package shall provide a logical function set consisting of logic gates</w:t>
+            </w:r>
+          </w:p>
+        </w:tc>
+        <w:tc>
+          <w:tcPr>
+            <w:tcW w:w="3081" w:type="dxa"/>
+          </w:tcPr>
+          <w:p>
+            <w:pPr>
+              <w:cnfStyle w:val="000000100000" w:firstRow="0" w:lastRow="0" w:firstColumn="0" w:lastColumn="0" w:oddVBand="0" w:evenVBand="0" w:oddHBand="1" w:evenHBand="0" w:firstRowFirstColumn="0" w:firstRowLastColumn="0" w:lastRowFirstColumn="0" w:lastRowLastColumn="0"/>
+            </w:pPr>
+            <w:r>
+              <w:t>Should</w:t>
+            </w:r>
+          </w:p>
+        </w:tc>
+      </w:tr>
+      <w:tr>
+        <w:tc>
+          <w:tcPr>
+            <w:cnfStyle w:val="001000000000" w:firstRow="0" w:lastRow="0" w:firstColumn="1" w:lastColumn="0" w:oddVBand="0" w:evenVBand="0" w:oddHBand="0" w:evenHBand="0" w:firstRowFirstColumn="0" w:firstRowLastColumn="0" w:lastRowFirstColumn="0" w:lastRowLastColumn="0"/>
+            <w:tcW w:w="1526" w:type="dxa"/>
+          </w:tcPr>
+          <w:p>
+            <w:r>
+              <w:t>FR</w:t>
+            </w:r>
+            <w:r>
+              <w:t>2-3</w:t>
+            </w:r>
+          </w:p>
+        </w:tc>
+        <w:tc>
+          <w:tcPr>
+            <w:tcW w:w="4635" w:type="dxa"/>
+          </w:tcPr>
+          <w:p>
+            <w:pPr>
+              <w:cnfStyle w:val="000000000000" w:firstRow="0" w:lastRow="0" w:firstColumn="0" w:lastColumn="0" w:oddVBand="0" w:evenVBand="0" w:oddHBand="0" w:evenHBand="0" w:firstRowFirstColumn="0" w:firstRowLastColumn="0" w:lastRowFirstColumn="0" w:lastRowLastColumn="0"/>
+            </w:pPr>
+            <w:r>
+              <w:t>The package shall provide the (</w:t>
+            </w:r>
+            <w:r>
+              <w:rPr>
+                <w:rFonts w:ascii="Cambria" w:hAnsi="Cambria" w:cs="Cambria"/>
+                <w:bCs/>
+                <w:color w:val="262626"/>
+              </w:rPr>
+              <w:t>μ</w:t>
+            </w:r>
+            <w:r>
+              <w:rPr>
+                <w:bCs/>
+                <w:i/>
+                <w:iCs/>
+                <w:color w:val="262626"/>
+              </w:rPr>
+              <w:t xml:space="preserve"> + </w:t>
+            </w:r>
+            <w:r>
+              <w:rPr>
+                <w:rFonts w:ascii="Cambria" w:hAnsi="Cambria" w:cs="Cambria"/>
+                <w:bCs/>
+                <w:i/>
+                <w:iCs/>
+                <w:color w:val="262626"/>
+              </w:rPr>
+              <w:t>λ</w:t>
+            </w:r>
+            <w:r>
+              <w:rPr>
+                <w:rFonts w:cs="Cambria"/>
+                <w:bCs/>
+                <w:i/>
+                <w:iCs/>
+                <w:color w:val="262626"/>
+              </w:rPr>
+              <w:t xml:space="preserve">) </w:t>
+            </w:r>
+            <w:r>
+              <w:rPr>
+                <w:rFonts w:cs="Cambria"/>
+                <w:bCs/>
+                <w:iCs/>
+                <w:color w:val="262626"/>
+              </w:rPr>
+              <w:t>and Tournament Selection operators to be used</w:t>
+            </w:r>
+          </w:p>
+        </w:tc>
+        <w:tc>
+          <w:tcPr>
+            <w:tcW w:w="3081" w:type="dxa"/>
+          </w:tcPr>
+          <w:p>
+            <w:pPr>
+              <w:cnfStyle w:val="000000000000" w:firstRow="0" w:lastRow="0" w:firstColumn="0" w:lastColumn="0" w:oddVBand="0" w:evenVBand="0" w:oddHBand="0" w:evenHBand="0" w:firstRowFirstColumn="0" w:firstRowLastColumn="0" w:lastRowFirstColumn="0" w:lastRowLastColumn="0"/>
+            </w:pPr>
+            <w:r>
+              <w:t>Must</w:t>
+            </w:r>
+          </w:p>
+        </w:tc>
+      </w:tr>
+      <w:tr>
+        <w:trPr>
+          <w:cnfStyle w:val="000000100000" w:firstRow="0" w:lastRow="0" w:firstColumn="0" w:lastColumn="0" w:oddVBand="0" w:evenVBand="0" w:oddHBand="1" w:evenHBand="0" w:firstRowFirstColumn="0" w:firstRowLastColumn="0" w:lastRowFirstColumn="0" w:lastRowLastColumn="0"/>
+        </w:trPr>
+        <w:tc>
+          <w:tcPr>
+            <w:cnfStyle w:val="001000000000" w:firstRow="0" w:lastRow="0" w:firstColumn="1" w:lastColumn="0" w:oddVBand="0" w:evenVBand="0" w:oddHBand="0" w:evenHBand="0" w:firstRowFirstColumn="0" w:firstRowLastColumn="0" w:lastRowFirstColumn="0" w:lastRowLastColumn="0"/>
+            <w:tcW w:w="1526" w:type="dxa"/>
+          </w:tcPr>
+          <w:p>
+            <w:r>
+              <w:t>FR</w:t>
+            </w:r>
+            <w:r>
+              <w:t>2-4</w:t>
+            </w:r>
+          </w:p>
+        </w:tc>
+        <w:tc>
+          <w:tcPr>
+            <w:tcW w:w="4635" w:type="dxa"/>
+          </w:tcPr>
+          <w:p>
+            <w:pPr>
+              <w:cnfStyle w:val="000000100000" w:firstRow="0" w:lastRow="0" w:firstColumn="0" w:lastColumn="0" w:oddVBand="0" w:evenVBand="0" w:oddHBand="1" w:evenHBand="0" w:firstRowFirstColumn="0" w:firstRowLastColumn="0" w:lastRowFirstColumn="0" w:lastRowLastColumn="0"/>
+            </w:pPr>
+            <w:r>
+              <w:t>The package shall provide mutation methods to be used</w:t>
+            </w:r>
+          </w:p>
+        </w:tc>
+        <w:tc>
+          <w:tcPr>
+            <w:tcW w:w="3081" w:type="dxa"/>
+          </w:tcPr>
+          <w:p>
+            <w:pPr>
+              <w:cnfStyle w:val="000000100000" w:firstRow="0" w:lastRow="0" w:firstColumn="0" w:lastColumn="0" w:oddVBand="0" w:evenVBand="0" w:oddHBand="1" w:evenHBand="0" w:firstRowFirstColumn="0" w:firstRowLastColumn="0" w:lastRowFirstColumn="0" w:lastRowLastColumn="0"/>
+            </w:pPr>
+            <w:r>
+              <w:t>Must</w:t>
+            </w:r>
+          </w:p>
+        </w:tc>
+      </w:tr>
+      <w:tr>
+        <w:tc>
+          <w:tcPr>
+            <w:cnfStyle w:val="001000000000" w:firstRow="0" w:lastRow="0" w:firstColumn="1" w:lastColumn="0" w:oddVBand="0" w:evenVBand="0" w:oddHBand="0" w:evenHBand="0" w:firstRowFirstColumn="0" w:firstRowLastColumn="0" w:lastRowFirstColumn="0" w:lastRowLastColumn="0"/>
+            <w:tcW w:w="1526" w:type="dxa"/>
+          </w:tcPr>
+          <w:p>
+            <w:r>
+              <w:t>FR</w:t>
+            </w:r>
+            <w:r>
+              <w:t>2-5</w:t>
+            </w:r>
+          </w:p>
+        </w:tc>
+        <w:tc>
+          <w:tcPr>
+            <w:tcW w:w="4635" w:type="dxa"/>
+          </w:tcPr>
+          <w:p>
+            <w:pPr>
+              <w:cnfStyle w:val="000000000000" w:firstRow="0" w:lastRow="0" w:firstColumn="0" w:lastColumn="0" w:oddVBand="0" w:evenVBand="0" w:oddHBand="0" w:evenHBand="0" w:firstRowFirstColumn="0" w:firstRowLastColumn="0" w:lastRowFirstColumn="0" w:lastRowLastColumn="0"/>
+            </w:pPr>
+            <w:r>
+              <w:t>The package shall allow users to choose a function set from the included choices</w:t>
+            </w:r>
+          </w:p>
+        </w:tc>
+        <w:tc>
+          <w:tcPr>
+            <w:tcW w:w="3081" w:type="dxa"/>
+          </w:tcPr>
+          <w:p>
+            <w:pPr>
+              <w:cnfStyle w:val="000000000000" w:firstRow="0" w:lastRow="0" w:firstColumn="0" w:lastColumn="0" w:oddVBand="0" w:evenVBand="0" w:oddHBand="0" w:evenHBand="0" w:firstRowFirstColumn="0" w:firstRowLastColumn="0" w:lastRowFirstColumn="0" w:lastRowLastColumn="0"/>
+            </w:pPr>
+            <w:r>
+              <w:t>Should</w:t>
+            </w:r>
+          </w:p>
+        </w:tc>
+      </w:tr>
+      <w:tr>
+        <w:trPr>
+          <w:cnfStyle w:val="000000100000" w:firstRow="0" w:lastRow="0" w:firstColumn="0" w:lastColumn="0" w:oddVBand="0" w:evenVBand="0" w:oddHBand="1" w:evenHBand="0" w:firstRowFirstColumn="0" w:firstRowLastColumn="0" w:lastRowFirstColumn="0" w:lastRowLastColumn="0"/>
+        </w:trPr>
+        <w:tc>
+          <w:tcPr>
+            <w:cnfStyle w:val="001000000000" w:firstRow="0" w:lastRow="0" w:firstColumn="1" w:lastColumn="0" w:oddVBand="0" w:evenVBand="0" w:oddHBand="0" w:evenHBand="0" w:firstRowFirstColumn="0" w:firstRowLastColumn="0" w:lastRowFirstColumn="0" w:lastRowLastColumn="0"/>
+            <w:tcW w:w="1526" w:type="dxa"/>
+          </w:tcPr>
+          <w:p>
+            <w:r>
+              <w:t>FR</w:t>
+            </w:r>
+            <w:r>
+              <w:t>2-6</w:t>
+            </w:r>
+          </w:p>
+        </w:tc>
+        <w:tc>
+          <w:tcPr>
+            <w:tcW w:w="4635" w:type="dxa"/>
+          </w:tcPr>
+          <w:p>
+            <w:pPr>
+              <w:cnfStyle w:val="000000100000" w:firstRow="0" w:lastRow="0" w:firstColumn="0" w:lastColumn="0" w:oddVBand="0" w:evenVBand="0" w:oddHBand="1" w:evenHBand="0" w:firstRowFirstColumn="0" w:firstRowLastColumn="0" w:lastRowFirstColumn="0" w:lastRowLastColumn="0"/>
+            </w:pPr>
+            <w:r>
+              <w:t>The package shall allow users to choose a selection operator from the included choices</w:t>
+            </w:r>
+          </w:p>
+        </w:tc>
+        <w:tc>
+          <w:tcPr>
+            <w:tcW w:w="3081" w:type="dxa"/>
+          </w:tcPr>
+          <w:p>
+            <w:pPr>
+              <w:cnfStyle w:val="000000100000" w:firstRow="0" w:lastRow="0" w:firstColumn="0" w:lastColumn="0" w:oddVBand="0" w:evenVBand="0" w:oddHBand="1" w:evenHBand="0" w:firstRowFirstColumn="0" w:firstRowLastColumn="0" w:lastRowFirstColumn="0" w:lastRowLastColumn="0"/>
+            </w:pPr>
+            <w:r>
+              <w:t>Should</w:t>
+            </w:r>
+          </w:p>
+        </w:tc>
+      </w:tr>
+      <w:tr>
+        <w:tc>
+          <w:tcPr>
+            <w:cnfStyle w:val="001000000000" w:firstRow="0" w:lastRow="0" w:firstColumn="1" w:lastColumn="0" w:oddVBand="0" w:evenVBand="0" w:oddHBand="0" w:evenHBand="0" w:firstRowFirstColumn="0" w:firstRowLastColumn="0" w:lastRowFirstColumn="0" w:lastRowLastColumn="0"/>
+            <w:tcW w:w="1526" w:type="dxa"/>
+          </w:tcPr>
+          <w:p>
+            <w:r>
+              <w:t>FR</w:t>
+            </w:r>
+            <w:r>
+              <w:t>2-7</w:t>
+            </w:r>
+          </w:p>
+        </w:tc>
+        <w:tc>
+          <w:tcPr>
+            <w:tcW w:w="4635" w:type="dxa"/>
+          </w:tcPr>
+          <w:p>
+            <w:pPr>
+              <w:cnfStyle w:val="000000000000" w:firstRow="0" w:lastRow="0" w:firstColumn="0" w:lastColumn="0" w:oddVBand="0" w:evenVBand="0" w:oddHBand="0" w:evenHBand="0" w:firstRowFirstColumn="0" w:firstRowLastColumn="0" w:lastRowFirstColumn="0" w:lastRowLastColumn="0"/>
+            </w:pPr>
+            <w:r>
+              <w:t>The package shall allow users to choose a mutation method from the included choices</w:t>
+            </w:r>
+          </w:p>
+        </w:tc>
+        <w:tc>
+          <w:tcPr>
+            <w:tcW w:w="3081" w:type="dxa"/>
+          </w:tcPr>
+          <w:p>
+            <w:pPr>
+              <w:cnfStyle w:val="000000000000" w:firstRow="0" w:lastRow="0" w:firstColumn="0" w:lastColumn="0" w:oddVBand="0" w:evenVBand="0" w:oddHBand="0" w:evenHBand="0" w:firstRowFirstColumn="0" w:firstRowLastColumn="0" w:lastRowFirstColumn="0" w:lastRowLastColumn="0"/>
+            </w:pPr>
+            <w:r>
+              <w:t>Should</w:t>
+            </w:r>
+          </w:p>
+        </w:tc>
+      </w:tr>
+      <w:tr>
+        <w:trPr>
+          <w:cnfStyle w:val="000000100000" w:firstRow="0" w:lastRow="0" w:firstColumn="0" w:lastColumn="0" w:oddVBand="0" w:evenVBand="0" w:oddHBand="1" w:evenHBand="0" w:firstRowFirstColumn="0" w:firstRowLastColumn="0" w:lastRowFirstColumn="0" w:lastRowLastColumn="0"/>
+        </w:trPr>
+        <w:tc>
+          <w:tcPr>
+            <w:cnfStyle w:val="001000000000" w:firstRow="0" w:lastRow="0" w:firstColumn="1" w:lastColumn="0" w:oddVBand="0" w:evenVBand="0" w:oddHBand="0" w:evenHBand="0" w:firstRowFirstColumn="0" w:firstRowLastColumn="0" w:lastRowFirstColumn="0" w:lastRowLastColumn="0"/>
+            <w:tcW w:w="1526" w:type="dxa"/>
+          </w:tcPr>
+          <w:p>
+            <w:r>
+              <w:t>FR</w:t>
+            </w:r>
+            <w:r>
+              <w:t>2-8</w:t>
+            </w:r>
+          </w:p>
+        </w:tc>
+        <w:tc>
+          <w:tcPr>
+            <w:tcW w:w="4635" w:type="dxa"/>
+          </w:tcPr>
+          <w:p>
+            <w:pPr>
+              <w:cnfStyle w:val="000000100000" w:firstRow="0" w:lastRow="0" w:firstColumn="0" w:lastColumn="0" w:oddVBand="0" w:evenVBand="0" w:oddHBand="1" w:evenHBand="0" w:firstRowFirstColumn="0" w:firstRowLastColumn="0" w:lastRowFirstColumn="0" w:lastRowLastColumn="0"/>
+            </w:pPr>
+            <w:r>
+              <w:t>The package shall allow users to define their own function set</w:t>
+            </w:r>
+          </w:p>
+        </w:tc>
+        <w:tc>
+          <w:tcPr>
+            <w:tcW w:w="3081" w:type="dxa"/>
+          </w:tcPr>
+          <w:p>
+            <w:pPr>
+              <w:cnfStyle w:val="000000100000" w:firstRow="0" w:lastRow="0" w:firstColumn="0" w:lastColumn="0" w:oddVBand="0" w:evenVBand="0" w:oddHBand="1" w:evenHBand="0" w:firstRowFirstColumn="0" w:firstRowLastColumn="0" w:lastRowFirstColumn="0" w:lastRowLastColumn="0"/>
+            </w:pPr>
+            <w:r>
+              <w:t>Should</w:t>
+            </w:r>
+          </w:p>
+        </w:tc>
+      </w:tr>
+      <w:tr>
+        <w:tc>
+          <w:tcPr>
+            <w:cnfStyle w:val="001000000000" w:firstRow="0" w:lastRow="0" w:firstColumn="1" w:lastColumn="0" w:oddVBand="0" w:evenVBand="0" w:oddHBand="0" w:evenHBand="0" w:firstRowFirstColumn="0" w:firstRowLastColumn="0" w:lastRowFirstColumn="0" w:lastRowLastColumn="0"/>
+            <w:tcW w:w="1526" w:type="dxa"/>
+          </w:tcPr>
+          <w:p>
+            <w:r>
+              <w:t>FR</w:t>
+            </w:r>
+            <w:r>
+              <w:t>2-9</w:t>
+            </w:r>
+          </w:p>
+        </w:tc>
+        <w:tc>
+          <w:tcPr>
+            <w:tcW w:w="4635" w:type="dxa"/>
+          </w:tcPr>
+          <w:p>
+            <w:pPr>
+              <w:cnfStyle w:val="000000000000" w:firstRow="0" w:lastRow="0" w:firstColumn="0" w:lastColumn="0" w:oddVBand="0" w:evenVBand="0" w:oddHBand="0" w:evenHBand="0" w:firstRowFirstColumn="0" w:firstRowLastColumn="0" w:lastRowFirstColumn="0" w:lastRowLastColumn="0"/>
+            </w:pPr>
+            <w:r>
+              <w:t>The package shall allow users to select a subset of the functions from a function set</w:t>
+            </w:r>
+          </w:p>
+        </w:tc>
+        <w:tc>
+          <w:tcPr>
+            <w:tcW w:w="3081" w:type="dxa"/>
+          </w:tcPr>
+          <w:p>
+            <w:pPr>
+              <w:cnfStyle w:val="000000000000" w:firstRow="0" w:lastRow="0" w:firstColumn="0" w:lastColumn="0" w:oddVBand="0" w:evenVBand="0" w:oddHBand="0" w:evenHBand="0" w:firstRowFirstColumn="0" w:firstRowLastColumn="0" w:lastRowFirstColumn="0" w:lastRowLastColumn="0"/>
+            </w:pPr>
+            <w:r>
+              <w:t>Could</w:t>
+            </w:r>
+          </w:p>
+        </w:tc>
+      </w:tr>
+      <w:tr>
+        <w:trPr>
+          <w:cnfStyle w:val="000000100000" w:firstRow="0" w:lastRow="0" w:firstColumn="0" w:lastColumn="0" w:oddVBand="0" w:evenVBand="0" w:oddHBand="1" w:evenHBand="0" w:firstRowFirstColumn="0" w:firstRowLastColumn="0" w:lastRowFirstColumn="0" w:lastRowLastColumn="0"/>
+        </w:trPr>
+        <w:tc>
+          <w:tcPr>
+            <w:cnfStyle w:val="001000000000" w:firstRow="0" w:lastRow="0" w:firstColumn="1" w:lastColumn="0" w:oddVBand="0" w:evenVBand="0" w:oddHBand="0" w:evenHBand="0" w:firstRowFirstColumn="0" w:firstRowLastColumn="0" w:lastRowFirstColumn="0" w:lastRowLastColumn="0"/>
+            <w:tcW w:w="1526" w:type="dxa"/>
+          </w:tcPr>
+          <w:p>
+            <w:r>
+              <w:t>FR</w:t>
+            </w:r>
+            <w:r>
+              <w:t>2-10</w:t>
+            </w:r>
+          </w:p>
+        </w:tc>
+        <w:tc>
+          <w:tcPr>
+            <w:tcW w:w="4635" w:type="dxa"/>
+          </w:tcPr>
+          <w:p>
+            <w:pPr>
+              <w:cnfStyle w:val="000000100000" w:firstRow="0" w:lastRow="0" w:firstColumn="0" w:lastColumn="0" w:oddVBand="0" w:evenVBand="0" w:oddHBand="1" w:evenHBand="0" w:firstRowFirstColumn="0" w:firstRowLastColumn="0" w:lastRowFirstColumn="0" w:lastRowLastColumn="0"/>
+            </w:pPr>
+            <w:r>
+              <w:t>The package shall allow users to define their own selection operators</w:t>
+            </w:r>
+          </w:p>
+        </w:tc>
+        <w:tc>
+          <w:tcPr>
+            <w:tcW w:w="3081" w:type="dxa"/>
+          </w:tcPr>
+          <w:p>
+            <w:pPr>
+              <w:cnfStyle w:val="000000100000" w:firstRow="0" w:lastRow="0" w:firstColumn="0" w:lastColumn="0" w:oddVBand="0" w:evenVBand="0" w:oddHBand="1" w:evenHBand="0" w:firstRowFirstColumn="0" w:firstRowLastColumn="0" w:lastRowFirstColumn="0" w:lastRowLastColumn="0"/>
+            </w:pPr>
+            <w:r>
+              <w:t>Could</w:t>
+            </w:r>
+          </w:p>
+        </w:tc>
+      </w:tr>
+      <w:tr>
+        <w:tc>
+          <w:tcPr>
+            <w:cnfStyle w:val="001000000000" w:firstRow="0" w:lastRow="0" w:firstColumn="1" w:lastColumn="0" w:oddVBand="0" w:evenVBand="0" w:oddHBand="0" w:evenHBand="0" w:firstRowFirstColumn="0" w:firstRowLastColumn="0" w:lastRowFirstColumn="0" w:lastRowLastColumn="0"/>
+            <w:tcW w:w="1526" w:type="dxa"/>
+          </w:tcPr>
+          <w:p>
+            <w:r>
+              <w:t>FR</w:t>
+            </w:r>
+            <w:r>
+              <w:t>2-11</w:t>
+            </w:r>
+          </w:p>
+        </w:tc>
+        <w:tc>
+          <w:tcPr>
+            <w:tcW w:w="4635" w:type="dxa"/>
+          </w:tcPr>
+          <w:p>
+            <w:pPr>
+              <w:cnfStyle w:val="000000000000" w:firstRow="0" w:lastRow="0" w:firstColumn="0" w:lastColumn="0" w:oddVBand="0" w:evenVBand="0" w:oddHBand="0" w:evenHBand="0" w:firstRowFirstColumn="0" w:firstRowLastColumn="0" w:lastRowFirstColumn="0" w:lastRowLastColumn="0"/>
+            </w:pPr>
+            <w:r>
+              <w:t>The package shall allow users to define their own mutation methods</w:t>
+            </w:r>
+          </w:p>
+        </w:tc>
+        <w:tc>
+          <w:tcPr>
+            <w:tcW w:w="3081" w:type="dxa"/>
+          </w:tcPr>
+          <w:p>
+            <w:pPr>
+              <w:cnfStyle w:val="000000000000" w:firstRow="0" w:lastRow="0" w:firstColumn="0" w:lastColumn="0" w:oddVBand="0" w:evenVBand="0" w:oddHBand="0" w:evenHBand="0" w:firstRowFirstColumn="0" w:firstRowLastColumn="0" w:lastRowFirstColumn="0" w:lastRowLastColumn="0"/>
+            </w:pPr>
+            <w:r>
+              <w:t>Could</w:t>
+            </w:r>
+          </w:p>
+        </w:tc>
+      </w:tr>
+      <w:tr>
+        <w:trPr>
+          <w:cnfStyle w:val="000000100000" w:firstRow="0" w:lastRow="0" w:firstColumn="0" w:lastColumn="0" w:oddVBand="0" w:evenVBand="0" w:oddHBand="1" w:evenHBand="0" w:firstRowFirstColumn="0" w:firstRowLastColumn="0" w:lastRowFirstColumn="0" w:lastRowLastColumn="0"/>
+        </w:trPr>
+        <w:tc>
+          <w:tcPr>
+            <w:cnfStyle w:val="001000000000" w:firstRow="0" w:lastRow="0" w:firstColumn="1" w:lastColumn="0" w:oddVBand="0" w:evenVBand="0" w:oddHBand="0" w:evenHBand="0" w:firstRowFirstColumn="0" w:firstRowLastColumn="0" w:lastRowFirstColumn="0" w:lastRowLastColumn="0"/>
+            <w:tcW w:w="1526" w:type="dxa"/>
+          </w:tcPr>
+          <w:p>
+            <w:r>
+              <w:t>FR</w:t>
+            </w:r>
+            <w:r>
+              <w:t>2-12</w:t>
+            </w:r>
+          </w:p>
+        </w:tc>
+        <w:tc>
+          <w:tcPr>
+            <w:tcW w:w="4635" w:type="dxa"/>
+          </w:tcPr>
+          <w:p>
+            <w:pPr>
+              <w:cnfStyle w:val="000000100000" w:firstRow="0" w:lastRow="0" w:firstColumn="0" w:lastColumn="0" w:oddVBand="0" w:evenVBand="0" w:oddHBand="1" w:evenHBand="0" w:firstRowFirstColumn="0" w:firstRowLastColumn="0" w:lastRowFirstColumn="0" w:lastRowLastColumn="0"/>
+            </w:pPr>
+            <w:r>
+              <w:t>The package shall allow users to change the parameters of the program such as:</w:t>
+            </w:r>
+          </w:p>
+          <w:p>
+            <w:pPr>
+              <w:pStyle w:val="ListParagraph"/>
+              <w:numPr>
+                <w:ilvl w:val="0"/>
+                <w:numId w:val="8"/>
+              </w:numPr>
+              <w:cnfStyle w:val="000000100000" w:firstRow="0" w:lastRow="0" w:firstColumn="0" w:lastColumn="0" w:oddVBand="0" w:evenVBand="0" w:oddHBand="1" w:evenHBand="0" w:firstRowFirstColumn="0" w:firstRowLastColumn="0" w:lastRowFirstColumn="0" w:lastRowLastColumn="0"/>
+            </w:pPr>
+            <w:r>
+              <w:t>Number of columns in chromosome</w:t>
+            </w:r>
+          </w:p>
+          <w:p>
+            <w:pPr>
+              <w:pStyle w:val="ListParagraph"/>
+              <w:numPr>
+                <w:ilvl w:val="0"/>
+                <w:numId w:val="8"/>
+              </w:numPr>
+              <w:cnfStyle w:val="000000100000" w:firstRow="0" w:lastRow="0" w:firstColumn="0" w:lastColumn="0" w:oddVBand="0" w:evenVBand="0" w:oddHBand="1" w:evenHBand="0" w:firstRowFirstColumn="0" w:firstRowLastColumn="0" w:lastRowFirstColumn="0" w:lastRowLastColumn="0"/>
+            </w:pPr>
+            <w:r>
+              <w:t>Number of rows in chromosome</w:t>
+            </w:r>
+          </w:p>
+          <w:p>
+            <w:pPr>
+              <w:pStyle w:val="ListParagraph"/>
+              <w:numPr>
+                <w:ilvl w:val="0"/>
+                <w:numId w:val="8"/>
+              </w:numPr>
+              <w:cnfStyle w:val="000000100000" w:firstRow="0" w:lastRow="0" w:firstColumn="0" w:lastColumn="0" w:oddVBand="0" w:evenVBand="0" w:oddHBand="1" w:evenHBand="0" w:firstRowFirstColumn="0" w:firstRowLastColumn="0" w:lastRowFirstColumn="0" w:lastRowLastColumn="0"/>
+            </w:pPr>
+            <w:r>
+              <w:t>Number of generations to run</w:t>
+            </w:r>
+          </w:p>
+          <w:p>
+            <w:pPr>
+              <w:pStyle w:val="ListParagraph"/>
+              <w:numPr>
+                <w:ilvl w:val="0"/>
+                <w:numId w:val="8"/>
+              </w:numPr>
+              <w:cnfStyle w:val="000000100000" w:firstRow="0" w:lastRow="0" w:firstColumn="0" w:lastColumn="0" w:oddVBand="0" w:evenVBand="0" w:oddHBand="1" w:evenHBand="0" w:firstRowFirstColumn="0" w:firstRowLastColumn="0" w:lastRowFirstColumn="0" w:lastRowLastColumn="0"/>
+            </w:pPr>
+            <w:r>
+              <w:t>The levels-back parameter</w:t>
+            </w:r>
+          </w:p>
+          <w:p>
+            <w:pPr>
+              <w:pStyle w:val="ListParagraph"/>
+              <w:numPr>
+                <w:ilvl w:val="0"/>
+                <w:numId w:val="8"/>
+              </w:numPr>
+              <w:cnfStyle w:val="000000100000" w:firstRow="0" w:lastRow="0" w:firstColumn="0" w:lastColumn="0" w:oddVBand="0" w:evenVBand="0" w:oddHBand="1" w:evenHBand="0" w:firstRowFirstColumn="0" w:firstRowLastColumn="0" w:lastRowFirstColumn="0" w:lastRowLastColumn="0"/>
+            </w:pPr>
+            <w:r>
+              <w:t xml:space="preserve">The population </w:t>
+            </w:r>
+            <w:proofErr w:type="gramStart"/>
+            <w:r>
+              <w:t>size</w:t>
+            </w:r>
+            <w:proofErr w:type="gramEnd"/>
+          </w:p>
+          <w:p>
+            <w:pPr>
+              <w:pStyle w:val="ListParagraph"/>
+              <w:numPr>
+                <w:ilvl w:val="0"/>
+                <w:numId w:val="8"/>
+              </w:numPr>
+              <w:cnfStyle w:val="000000100000" w:firstRow="0" w:lastRow="0" w:firstColumn="0" w:lastColumn="0" w:oddVBand="0" w:evenVBand="0" w:oddHBand="1" w:evenHBand="0" w:firstRowFirstColumn="0" w:firstRowLastColumn="0" w:lastRowFirstColumn="0" w:lastRowLastColumn="0"/>
+            </w:pPr>
+            <w:r>
+              <w:t>Random number seed</w:t>
+            </w:r>
+          </w:p>
+        </w:tc>
+        <w:tc>
+          <w:tcPr>
+            <w:tcW w:w="3081" w:type="dxa"/>
+          </w:tcPr>
+          <w:p>
+            <w:pPr>
+              <w:cnfStyle w:val="000000100000" w:firstRow="0" w:lastRow="0" w:firstColumn="0" w:lastColumn="0" w:oddVBand="0" w:evenVBand="0" w:oddHBand="1" w:evenHBand="0" w:firstRowFirstColumn="0" w:firstRowLastColumn="0" w:lastRowFirstColumn="0" w:lastRowLastColumn="0"/>
+            </w:pPr>
+            <w:r>
+              <w:t>Must</w:t>
+            </w:r>
+          </w:p>
+        </w:tc>
+      </w:tr>
+      <w:tr>
+        <w:tc>
+          <w:tcPr>
+            <w:cnfStyle w:val="001000000000" w:firstRow="0" w:lastRow="0" w:firstColumn="1" w:lastColumn="0" w:oddVBand="0" w:evenVBand="0" w:oddHBand="0" w:evenHBand="0" w:firstRowFirstColumn="0" w:firstRowLastColumn="0" w:lastRowFirstColumn="0" w:lastRowLastColumn="0"/>
+            <w:tcW w:w="1526" w:type="dxa"/>
+          </w:tcPr>
+          <w:p>
+            <w:r>
+              <w:t>FR</w:t>
+            </w:r>
+            <w:r>
+              <w:t>3-1</w:t>
+            </w:r>
+          </w:p>
+        </w:tc>
+        <w:tc>
+          <w:tcPr>
+            <w:tcW w:w="4635" w:type="dxa"/>
+          </w:tcPr>
+          <w:p>
+            <w:pPr>
+              <w:cnfStyle w:val="000000000000" w:firstRow="0" w:lastRow="0" w:firstColumn="0" w:lastColumn="0" w:oddVBand="0" w:evenVBand="0" w:oddHBand="0" w:evenHBand="0" w:firstRowFirstColumn="0" w:firstRowLastColumn="0" w:lastRowFirstColumn="0" w:lastRowLastColumn="0"/>
+            </w:pPr>
+            <w:r>
+              <w:t>The package shall display the results in a textual format in the R console</w:t>
+            </w:r>
+          </w:p>
+        </w:tc>
+        <w:tc>
+          <w:tcPr>
+            <w:tcW w:w="3081" w:type="dxa"/>
+          </w:tcPr>
+          <w:p>
+            <w:pPr>
+              <w:cnfStyle w:val="000000000000" w:firstRow="0" w:lastRow="0" w:firstColumn="0" w:lastColumn="0" w:oddVBand="0" w:evenVBand="0" w:oddHBand="0" w:evenHBand="0" w:firstRowFirstColumn="0" w:firstRowLastColumn="0" w:lastRowFirstColumn="0" w:lastRowLastColumn="0"/>
+            </w:pPr>
+            <w:r>
+              <w:t>Must</w:t>
+            </w:r>
+          </w:p>
+        </w:tc>
+      </w:tr>
+      <w:tr>
+        <w:trPr>
+          <w:cnfStyle w:val="000000100000" w:firstRow="0" w:lastRow="0" w:firstColumn="0" w:lastColumn="0" w:oddVBand="0" w:evenVBand="0" w:oddHBand="1" w:evenHBand="0" w:firstRowFirstColumn="0" w:firstRowLastColumn="0" w:lastRowFirstColumn="0" w:lastRowLastColumn="0"/>
+        </w:trPr>
+        <w:tc>
+          <w:tcPr>
+            <w:cnfStyle w:val="001000000000" w:firstRow="0" w:lastRow="0" w:firstColumn="1" w:lastColumn="0" w:oddVBand="0" w:evenVBand="0" w:oddHBand="0" w:evenHBand="0" w:firstRowFirstColumn="0" w:firstRowLastColumn="0" w:lastRowFirstColumn="0" w:lastRowLastColumn="0"/>
+            <w:tcW w:w="1526" w:type="dxa"/>
+          </w:tcPr>
+          <w:p>
+            <w:r>
+              <w:t>FR</w:t>
+            </w:r>
+            <w:r>
+              <w:t>3-2</w:t>
+            </w:r>
+          </w:p>
+        </w:tc>
+        <w:tc>
+          <w:tcPr>
+            <w:tcW w:w="4635" w:type="dxa"/>
+          </w:tcPr>
+          <w:p>
+            <w:pPr>
+              <w:cnfStyle w:val="000000100000" w:firstRow="0" w:lastRow="0" w:firstColumn="0" w:lastColumn="0" w:oddVBand="0" w:evenVBand="0" w:oddHBand="1" w:evenHBand="0" w:firstRowFirstColumn="0" w:firstRowLastColumn="0" w:lastRowFirstColumn="0" w:lastRowLastColumn="0"/>
+            </w:pPr>
+            <w:r>
+              <w:t>The package shall create an output file containing the results</w:t>
+            </w:r>
+          </w:p>
+        </w:tc>
+        <w:tc>
+          <w:tcPr>
+            <w:tcW w:w="3081" w:type="dxa"/>
+          </w:tcPr>
+          <w:p>
+            <w:pPr>
+              <w:cnfStyle w:val="000000100000" w:firstRow="0" w:lastRow="0" w:firstColumn="0" w:lastColumn="0" w:oddVBand="0" w:evenVBand="0" w:oddHBand="1" w:evenHBand="0" w:firstRowFirstColumn="0" w:firstRowLastColumn="0" w:lastRowFirstColumn="0" w:lastRowLastColumn="0"/>
+            </w:pPr>
+            <w:r>
+              <w:t>Should</w:t>
+            </w:r>
+          </w:p>
+        </w:tc>
+      </w:tr>
+      <w:tr>
+        <w:tc>
+          <w:tcPr>
+            <w:cnfStyle w:val="001000000000" w:firstRow="0" w:lastRow="0" w:firstColumn="1" w:lastColumn="0" w:oddVBand="0" w:evenVBand="0" w:oddHBand="0" w:evenHBand="0" w:firstRowFirstColumn="0" w:firstRowLastColumn="0" w:lastRowFirstColumn="0" w:lastRowLastColumn="0"/>
+            <w:tcW w:w="1526" w:type="dxa"/>
+          </w:tcPr>
+          <w:p>
+            <w:r>
+              <w:t>FR</w:t>
+            </w:r>
+            <w:r>
+              <w:t>3-3</w:t>
+            </w:r>
+          </w:p>
+        </w:tc>
+        <w:tc>
+          <w:tcPr>
+            <w:tcW w:w="4635" w:type="dxa"/>
+          </w:tcPr>
+          <w:p>
+            <w:pPr>
+              <w:cnfStyle w:val="000000000000" w:firstRow="0" w:lastRow="0" w:firstColumn="0" w:lastColumn="0" w:oddVBand="0" w:evenVBand="0" w:oddHBand="0" w:evenHBand="0" w:firstRowFirstColumn="0" w:firstRowLastColumn="0" w:lastRowFirstColumn="0" w:lastRowLastColumn="0"/>
+            </w:pPr>
+            <w:r>
+              <w:t>The package shall display the results in a plotted graph</w:t>
+            </w:r>
+          </w:p>
+        </w:tc>
+        <w:tc>
+          <w:tcPr>
+            <w:tcW w:w="3081" w:type="dxa"/>
+          </w:tcPr>
+          <w:p>
+            <w:pPr>
+              <w:cnfStyle w:val="000000000000" w:firstRow="0" w:lastRow="0" w:firstColumn="0" w:lastColumn="0" w:oddVBand="0" w:evenVBand="0" w:oddHBand="0" w:evenHBand="0" w:firstRowFirstColumn="0" w:firstRowLastColumn="0" w:lastRowFirstColumn="0" w:lastRowLastColumn="0"/>
+            </w:pPr>
+            <w:r>
+              <w:t>Could</w:t>
+            </w:r>
+          </w:p>
+        </w:tc>
+      </w:tr>
+      <w:tr>
+        <w:trPr>
+          <w:cnfStyle w:val="000000100000" w:firstRow="0" w:lastRow="0" w:firstColumn="0" w:lastColumn="0" w:oddVBand="0" w:evenVBand="0" w:oddHBand="1" w:evenHBand="0" w:firstRowFirstColumn="0" w:firstRowLastColumn="0" w:lastRowFirstColumn="0" w:lastRowLastColumn="0"/>
+        </w:trPr>
+        <w:tc>
+          <w:tcPr>
+            <w:cnfStyle w:val="001000000000" w:firstRow="0" w:lastRow="0" w:firstColumn="1" w:lastColumn="0" w:oddVBand="0" w:evenVBand="0" w:oddHBand="0" w:evenHBand="0" w:firstRowFirstColumn="0" w:firstRowLastColumn="0" w:lastRowFirstColumn="0" w:lastRowLastColumn="0"/>
+            <w:tcW w:w="1526" w:type="dxa"/>
+          </w:tcPr>
+          <w:p>
+            <w:r>
+              <w:t>FR</w:t>
+            </w:r>
+            <w:r>
+              <w:t>3-4</w:t>
+            </w:r>
+          </w:p>
+        </w:tc>
+        <w:tc>
+          <w:tcPr>
+            <w:tcW w:w="4635" w:type="dxa"/>
+          </w:tcPr>
+          <w:p>
+            <w:pPr>
+              <w:cnfStyle w:val="000000100000" w:firstRow="0" w:lastRow="0" w:firstColumn="0" w:lastColumn="0" w:oddVBand="0" w:evenVBand="0" w:oddHBand="1" w:evenHBand="0" w:firstRowFirstColumn="0" w:firstRowLastColumn="0" w:lastRowFirstColumn="0" w:lastRowLastColumn="0"/>
+            </w:pPr>
+            <w:r>
+              <w:t>The package shall allow users to load</w:t>
+            </w:r>
+            <w:bookmarkStart w:id="31" w:name="_GoBack"/>
+            <w:bookmarkEnd w:id="31"/>
+            <w:r>
+              <w:t xml:space="preserve"> </w:t>
+            </w:r>
+            <w:r>
+              <w:lastRenderedPageBreak/>
+              <w:t>previous experiments to view the results as a graph</w:t>
+            </w:r>
+          </w:p>
+        </w:tc>
+        <w:tc>
+          <w:tcPr>
+            <w:tcW w:w="3081" w:type="dxa"/>
+          </w:tcPr>
+          <w:p>
+            <w:pPr>
+              <w:cnfStyle w:val="000000100000" w:firstRow="0" w:lastRow="0" w:firstColumn="0" w:lastColumn="0" w:oddVBand="0" w:evenVBand="0" w:oddHBand="1" w:evenHBand="0" w:firstRowFirstColumn="0" w:firstRowLastColumn="0" w:lastRowFirstColumn="0" w:lastRowLastColumn="0"/>
+            </w:pPr>
+            <w:r>
+              <w:lastRenderedPageBreak/>
+              <w:t>Could</w:t>
+            </w:r>
+          </w:p>
+        </w:tc>
+      </w:tr>
+    </w:tbl>
+    <w:p/>
     <w:p>
       <w:pPr>
         <w:pStyle w:val="Heading2"/>
       </w:pPr>
-      <w:bookmarkStart w:id="30" w:name="_Toc499048974"/>
+      <w:bookmarkStart w:id="32" w:name="_Toc499048974"/>
       <w:r>
         <w:t>Non-functional Requirements</w:t>
       </w:r>
-      <w:bookmarkEnd w:id="30"/>
+      <w:bookmarkEnd w:id="32"/>
     </w:p>
     <w:p>
       <w:pPr>
@@ -10372,21 +11290,21 @@
       <w:pPr>
         <w:pStyle w:val="Heading1"/>
       </w:pPr>
-      <w:bookmarkStart w:id="31" w:name="_Toc499048975"/>
+      <w:bookmarkStart w:id="33" w:name="_Toc499048975"/>
       <w:r>
         <w:t>R Packages</w:t>
       </w:r>
-      <w:bookmarkEnd w:id="31"/>
+      <w:bookmarkEnd w:id="33"/>
     </w:p>
     <w:p>
       <w:pPr>
         <w:pStyle w:val="Heading2"/>
       </w:pPr>
-      <w:bookmarkStart w:id="32" w:name="_Toc499048976"/>
+      <w:bookmarkStart w:id="34" w:name="_Toc499048976"/>
       <w:r>
         <w:t>Process of Package Creation</w:t>
       </w:r>
-      <w:bookmarkEnd w:id="32"/>
+      <w:bookmarkEnd w:id="34"/>
     </w:p>
     <w:p>
       <w:r>
@@ -10415,28 +11333,24 @@
       <w:pPr>
         <w:pStyle w:val="Heading2"/>
       </w:pPr>
-      <w:bookmarkStart w:id="33" w:name="_Toc499048977"/>
+      <w:bookmarkStart w:id="35" w:name="_Toc499048977"/>
       <w:r>
         <w:t>Packages and Software Tools</w:t>
       </w:r>
       <w:r>
         <w:t xml:space="preserve"> to Aid in the Process</w:t>
       </w:r>
-      <w:bookmarkEnd w:id="33"/>
-    </w:p>
-    <w:p>
-      <w:proofErr w:type="spellStart"/>
+      <w:bookmarkEnd w:id="35"/>
+    </w:p>
+    <w:p>
       <w:r>
         <w:t>Devtools</w:t>
       </w:r>
-      <w:proofErr w:type="spellEnd"/>
-    </w:p>
-    <w:p>
-      <w:proofErr w:type="spellStart"/>
+    </w:p>
+    <w:p>
       <w:r>
         <w:t>RStudio</w:t>
       </w:r>
-      <w:proofErr w:type="spellEnd"/>
     </w:p>
     <w:p>
       <w:r>
@@ -10444,11 +11358,9 @@
       </w:r>
     </w:p>
     <w:p>
-      <w:proofErr w:type="spellStart"/>
       <w:r>
         <w:t>Testthat</w:t>
       </w:r>
-      <w:proofErr w:type="spellEnd"/>
     </w:p>
     <w:p>
       <w:r>
@@ -10484,11 +11396,11 @@
       <w:pPr>
         <w:pStyle w:val="Heading1"/>
       </w:pPr>
-      <w:bookmarkStart w:id="34" w:name="_Toc499048978"/>
+      <w:bookmarkStart w:id="36" w:name="_Toc499048978"/>
       <w:r>
         <w:t>Evaluation Strategy</w:t>
       </w:r>
-      <w:bookmarkEnd w:id="34"/>
+      <w:bookmarkEnd w:id="36"/>
     </w:p>
     <w:p>
       <w:pPr>
@@ -10516,31 +11428,31 @@
       <w:pPr>
         <w:pStyle w:val="Heading1"/>
       </w:pPr>
-      <w:bookmarkStart w:id="35" w:name="_Toc499048979"/>
+      <w:bookmarkStart w:id="37" w:name="_Toc499048979"/>
       <w:r>
         <w:t>Project Management</w:t>
       </w:r>
-      <w:bookmarkEnd w:id="35"/>
+      <w:bookmarkEnd w:id="37"/>
     </w:p>
     <w:p>
       <w:pPr>
         <w:pStyle w:val="Heading2"/>
       </w:pPr>
-      <w:bookmarkStart w:id="36" w:name="_Toc499048980"/>
+      <w:bookmarkStart w:id="38" w:name="_Toc499048980"/>
       <w:r>
         <w:t>Project Schedule</w:t>
       </w:r>
-      <w:bookmarkEnd w:id="36"/>
+      <w:bookmarkEnd w:id="38"/>
     </w:p>
     <w:p>
       <w:pPr>
         <w:pStyle w:val="Heading3"/>
       </w:pPr>
-      <w:bookmarkStart w:id="37" w:name="_Toc499048981"/>
+      <w:bookmarkStart w:id="39" w:name="_Toc499048981"/>
       <w:r>
         <w:t>Work Breakdown Structure</w:t>
       </w:r>
-      <w:bookmarkEnd w:id="37"/>
+      <w:bookmarkEnd w:id="39"/>
     </w:p>
     <w:tbl>
       <w:tblPr>
@@ -10644,12 +11556,7 @@
           </w:tcPr>
           <w:p>
             <w:r>
-              <w:t>S</w:t>
-            </w:r>
-            <w:bookmarkStart w:id="38" w:name="_GoBack"/>
-            <w:bookmarkEnd w:id="38"/>
-            <w:r>
-              <w:t>ub Tasks</w:t>
+              <w:t>Sub Tasks</w:t>
             </w:r>
           </w:p>
         </w:tc>
@@ -14363,12 +15270,12 @@
       <w:pPr>
         <w:pStyle w:val="Heading3"/>
       </w:pPr>
-      <w:bookmarkStart w:id="39" w:name="_Toc499048982"/>
+      <w:bookmarkStart w:id="40" w:name="_Toc499048982"/>
       <w:r>
         <w:lastRenderedPageBreak/>
         <w:t>Project Timetable</w:t>
       </w:r>
-      <w:bookmarkEnd w:id="39"/>
+      <w:bookmarkEnd w:id="40"/>
     </w:p>
     <w:p>
       <w:r>
@@ -14453,82 +15360,82 @@
       <w:pPr>
         <w:pStyle w:val="Heading2"/>
       </w:pPr>
-      <w:bookmarkStart w:id="40" w:name="_Toc499048983"/>
+      <w:bookmarkStart w:id="41" w:name="_Toc499048983"/>
       <w:r>
         <w:lastRenderedPageBreak/>
         <w:t>Risk Analysis</w:t>
       </w:r>
-      <w:bookmarkEnd w:id="40"/>
+      <w:bookmarkEnd w:id="41"/>
     </w:p>
     <w:p>
       <w:pPr>
         <w:pStyle w:val="Heading3"/>
       </w:pPr>
-      <w:bookmarkStart w:id="41" w:name="_Toc499048984"/>
+      <w:bookmarkStart w:id="42" w:name="_Toc499048984"/>
       <w:r>
         <w:t>Risk Identification</w:t>
       </w:r>
-      <w:bookmarkEnd w:id="41"/>
+      <w:bookmarkEnd w:id="42"/>
     </w:p>
     <w:p>
       <w:pPr>
         <w:pStyle w:val="Heading3"/>
       </w:pPr>
-      <w:bookmarkStart w:id="42" w:name="_Toc499048985"/>
+      <w:bookmarkStart w:id="43" w:name="_Toc499048985"/>
       <w:r>
         <w:t>Risk Management</w:t>
       </w:r>
-      <w:bookmarkEnd w:id="42"/>
+      <w:bookmarkEnd w:id="43"/>
     </w:p>
     <w:p>
       <w:pPr>
         <w:pStyle w:val="Heading2"/>
       </w:pPr>
-      <w:bookmarkStart w:id="43" w:name="_Toc499048986"/>
+      <w:bookmarkStart w:id="44" w:name="_Toc499048986"/>
       <w:r>
         <w:t>Professional, Legal, Ethical and Social Issues</w:t>
       </w:r>
-      <w:bookmarkEnd w:id="43"/>
+      <w:bookmarkEnd w:id="44"/>
     </w:p>
     <w:p>
       <w:pPr>
         <w:pStyle w:val="Heading3"/>
       </w:pPr>
-      <w:bookmarkStart w:id="44" w:name="_Toc499048987"/>
+      <w:bookmarkStart w:id="45" w:name="_Toc499048987"/>
       <w:r>
         <w:t>Professional Issues</w:t>
       </w:r>
-      <w:bookmarkEnd w:id="44"/>
+      <w:bookmarkEnd w:id="45"/>
     </w:p>
     <w:p>
       <w:pPr>
         <w:pStyle w:val="Heading3"/>
       </w:pPr>
-      <w:bookmarkStart w:id="45" w:name="_Toc499048988"/>
+      <w:bookmarkStart w:id="46" w:name="_Toc499048988"/>
       <w:r>
         <w:t>Legal Issues</w:t>
       </w:r>
-      <w:bookmarkEnd w:id="45"/>
+      <w:bookmarkEnd w:id="46"/>
     </w:p>
     <w:p>
       <w:pPr>
         <w:pStyle w:val="Heading3"/>
       </w:pPr>
-      <w:bookmarkStart w:id="46" w:name="_Toc499048989"/>
+      <w:bookmarkStart w:id="47" w:name="_Toc499048989"/>
       <w:r>
         <w:t>Ethical Issues</w:t>
       </w:r>
-      <w:bookmarkEnd w:id="46"/>
+      <w:bookmarkEnd w:id="47"/>
     </w:p>
     <w:p>
       <w:pPr>
         <w:pStyle w:val="Heading3"/>
       </w:pPr>
-      <w:bookmarkStart w:id="47" w:name="_Toc499048990"/>
+      <w:bookmarkStart w:id="48" w:name="_Toc499048990"/>
       <w:r>
         <w:t>Social Issues</w:t>
       </w:r>
-      <w:bookmarkEnd w:id="47"/>
+      <w:bookmarkEnd w:id="48"/>
     </w:p>
     <w:p>
       <w:pPr>
@@ -14546,80 +15453,36 @@
       <w:pPr>
         <w:pStyle w:val="Heading1"/>
       </w:pPr>
-      <w:bookmarkStart w:id="48" w:name="_Toc499048991"/>
+      <w:bookmarkStart w:id="49" w:name="_Toc499048991"/>
       <w:r>
         <w:lastRenderedPageBreak/>
         <w:t>References</w:t>
       </w:r>
-      <w:bookmarkEnd w:id="48"/>
-    </w:p>
-    <w:p>
-      <w:proofErr w:type="spellStart"/>
-      <w:r>
-        <w:t>Adamatzky</w:t>
-      </w:r>
-      <w:proofErr w:type="spellEnd"/>
-      <w:r>
-        <w:t>, A. (2010). Game of life Cellular Automata. London: Springer, pp.19-25.</w:t>
-      </w:r>
-    </w:p>
-    <w:p>
-      <w:proofErr w:type="spellStart"/>
-      <w:r>
-        <w:t>Bendtsen</w:t>
-      </w:r>
-      <w:proofErr w:type="spellEnd"/>
-      <w:r>
-        <w:t>, C. (2012). </w:t>
-      </w:r>
-      <w:proofErr w:type="spellStart"/>
-      <w:r>
-        <w:t>pso</w:t>
-      </w:r>
-      <w:proofErr w:type="spellEnd"/>
-      <w:r>
-        <w:t>: Particle Swarm Optimization.</w:t>
-      </w:r>
-    </w:p>
-    <w:p>
-      <w:proofErr w:type="spellStart"/>
-      <w:r>
-        <w:t>Bergmeir</w:t>
-      </w:r>
-      <w:proofErr w:type="spellEnd"/>
-      <w:r>
-        <w:t>, C. and Benitez, J. (2012). Neural Networks in R Using the Stuttgart Neural Network Simulator: RSNNS. Journal of Statistical Software, [online] 46(7), pp.1-26. Available at: http://www.jstatsoft.org/v46/i07/ [Accessed 12 Nov. 2017].</w:t>
-      </w:r>
-    </w:p>
-    <w:p>
-      <w:proofErr w:type="spellStart"/>
-      <w:r>
-        <w:t>Ciupke</w:t>
-      </w:r>
-      <w:proofErr w:type="spellEnd"/>
-      <w:r>
-        <w:t>, K. (2016). </w:t>
-      </w:r>
-      <w:proofErr w:type="spellStart"/>
-      <w:r>
-        <w:t>psoptim</w:t>
-      </w:r>
-      <w:proofErr w:type="spellEnd"/>
-      <w:r>
-        <w:t>: Particle Swarm Optimization.</w:t>
-      </w:r>
-    </w:p>
-    <w:p>
-      <w:r>
-        <w:t xml:space="preserve">Cho, H., Kim, D., Olivera, F. and </w:t>
-      </w:r>
-      <w:proofErr w:type="spellStart"/>
-      <w:r>
-        <w:t>Guikema</w:t>
-      </w:r>
-      <w:proofErr w:type="spellEnd"/>
-      <w:r>
-        <w:t>, S. (2011). Enhanced speciation in particle swarm optimization for multi-modal problems. European Journal of Operational Research, 213(1), pp.15-23.</w:t>
+      <w:bookmarkEnd w:id="49"/>
+    </w:p>
+    <w:p>
+      <w:r>
+        <w:t>Adamatzky, A. (2010). Game of life Cellular Automata. London: Springer, pp.19-25.</w:t>
+      </w:r>
+    </w:p>
+    <w:p>
+      <w:r>
+        <w:t>Bendtsen, C. (2012). pso: Particle Swarm Optimization.</w:t>
+      </w:r>
+    </w:p>
+    <w:p>
+      <w:r>
+        <w:t>Bergmeir, C. and Benitez, J. (2012). Neural Networks in R Using the Stuttgart Neural Network Simulator: RSNNS. Journal of Statistical Software, [online] 46(7), pp.1-26. Available at: http://www.jstatsoft.org/v46/i07/ [Accessed 12 Nov. 2017].</w:t>
+      </w:r>
+    </w:p>
+    <w:p>
+      <w:r>
+        <w:t>Ciupke, K. (2016). psoptim: Particle Swarm Optimization.</w:t>
+      </w:r>
+    </w:p>
+    <w:p>
+      <w:r>
+        <w:t>Cho, H., Kim, D., Olivera, F. and Guikema, S. (2011). Enhanced speciation in particle swarm optimization for multi-modal problems. European Journal of Operational Research, 213(1), pp.15-23.</w:t>
       </w:r>
     </w:p>
     <w:p>
@@ -14651,140 +15514,29 @@
       </w:r>
     </w:p>
     <w:p>
-      <w:proofErr w:type="spellStart"/>
       <w:r>
         <w:lastRenderedPageBreak/>
-        <w:t>Flasch</w:t>
-      </w:r>
-      <w:proofErr w:type="spellEnd"/>
-      <w:r>
-        <w:t xml:space="preserve">, O., </w:t>
-      </w:r>
-      <w:proofErr w:type="spellStart"/>
-      <w:r>
-        <w:t>Mersmann</w:t>
-      </w:r>
-      <w:proofErr w:type="spellEnd"/>
-      <w:r>
-        <w:t xml:space="preserve">, O., </w:t>
-      </w:r>
-      <w:proofErr w:type="spellStart"/>
-      <w:r>
-        <w:t>Bartz-Beielstein</w:t>
-      </w:r>
-      <w:proofErr w:type="spellEnd"/>
-      <w:r>
-        <w:t xml:space="preserve">, T., Stork, J. and </w:t>
-      </w:r>
-      <w:proofErr w:type="spellStart"/>
-      <w:r>
-        <w:t>Zaefferer</w:t>
-      </w:r>
-      <w:proofErr w:type="spellEnd"/>
-      <w:r>
-        <w:t>, M. (2014). </w:t>
-      </w:r>
-      <w:proofErr w:type="spellStart"/>
-      <w:r>
-        <w:t>rgp</w:t>
-      </w:r>
-      <w:proofErr w:type="spellEnd"/>
-      <w:r>
-        <w:t>: R genetic programming framework.</w:t>
-      </w:r>
-    </w:p>
-    <w:p>
-      <w:proofErr w:type="spellStart"/>
-      <w:r>
-        <w:t>Francke</w:t>
-      </w:r>
-      <w:proofErr w:type="spellEnd"/>
-      <w:r>
-        <w:t>, T. (</w:t>
-      </w:r>
-      <w:proofErr w:type="spellStart"/>
-      <w:r>
-        <w:t>n.d.</w:t>
-      </w:r>
-      <w:proofErr w:type="spellEnd"/>
-      <w:r>
-        <w:t>). </w:t>
-      </w:r>
-      <w:proofErr w:type="spellStart"/>
-      <w:r>
-        <w:t>ppso</w:t>
-      </w:r>
-      <w:proofErr w:type="spellEnd"/>
-      <w:r>
-        <w:t xml:space="preserve"> - Particle Swarm Optimization and Dynamically Dimensioned Search, with parallel option.</w:t>
-      </w:r>
-    </w:p>
-    <w:p>
-      <w:r>
-        <w:t xml:space="preserve">Fritsch, S., Guenther, F., </w:t>
-      </w:r>
-      <w:proofErr w:type="spellStart"/>
-      <w:r>
-        <w:t>Suling</w:t>
-      </w:r>
-      <w:proofErr w:type="spellEnd"/>
-      <w:r>
-        <w:t>, M. and Mueller, S. (2016). </w:t>
-      </w:r>
-      <w:proofErr w:type="spellStart"/>
-      <w:r>
-        <w:t>neuralnet</w:t>
-      </w:r>
-      <w:proofErr w:type="spellEnd"/>
-      <w:r>
-        <w:t>: Training of Neural Networks.</w:t>
-      </w:r>
-    </w:p>
-    <w:p>
-      <w:proofErr w:type="spellStart"/>
-      <w:r>
-        <w:t>Ghisu</w:t>
-      </w:r>
-      <w:proofErr w:type="spellEnd"/>
-      <w:r>
-        <w:t xml:space="preserve">, T., </w:t>
-      </w:r>
-      <w:proofErr w:type="spellStart"/>
-      <w:r>
-        <w:t>Arca</w:t>
-      </w:r>
-      <w:proofErr w:type="spellEnd"/>
-      <w:r>
-        <w:t xml:space="preserve">, B., </w:t>
-      </w:r>
-      <w:proofErr w:type="spellStart"/>
-      <w:r>
-        <w:t>Pellizzaro</w:t>
-      </w:r>
-      <w:proofErr w:type="spellEnd"/>
-      <w:r>
-        <w:t xml:space="preserve">, G. and </w:t>
-      </w:r>
-      <w:proofErr w:type="spellStart"/>
-      <w:r>
-        <w:t>Duce</w:t>
-      </w:r>
-      <w:proofErr w:type="spellEnd"/>
-      <w:r>
-        <w:t>, P. (2015). An Improved Cellular Automata for Wildfire Spread. Procedia Computer Science, [online] 51, pp.2287-2296. Available at: http://www.sciencedirect.com/science/article/pii/S1877050915011965 [Accessed 10 Nov. 2017].</w:t>
-      </w:r>
-    </w:p>
-    <w:p>
-      <w:r>
-        <w:t>Hughes, J. (2013). </w:t>
-      </w:r>
-      <w:proofErr w:type="spellStart"/>
-      <w:r>
-        <w:t>CellularAutomaton</w:t>
-      </w:r>
-      <w:proofErr w:type="spellEnd"/>
-      <w:r>
-        <w:t>: One-Dimensional Cellular Automata.</w:t>
+        <w:t>Flasch, O., Mersmann, O., Bartz-Beielstein, T., Stork, J. and Zaefferer, M. (2014). rgp: R genetic programming framework.</w:t>
+      </w:r>
+    </w:p>
+    <w:p>
+      <w:r>
+        <w:t>Francke, T. (n.d.). ppso - Particle Swarm Optimization and Dynamically Dimensioned Search, with parallel option.</w:t>
+      </w:r>
+    </w:p>
+    <w:p>
+      <w:r>
+        <w:t>Fritsch, S., Guenther, F., Suling, M. and Mueller, S. (2016). neuralnet: Training of Neural Networks.</w:t>
+      </w:r>
+    </w:p>
+    <w:p>
+      <w:r>
+        <w:t>Ghisu, T., Arca, B., Pellizzaro, G. and Duce, P. (2015). An Improved Cellular Automata for Wildfire Spread. Procedia Computer Science, [online] 51, pp.2287-2296. Available at: http://www.sciencedirect.com/science/article/pii/S1877050915011965 [Accessed 10 Nov. 2017].</w:t>
+      </w:r>
+    </w:p>
+    <w:p>
+      <w:r>
+        <w:t>Hughes, J. (2013). CellularAutomaton: One-Dimensional Cellular Automata.</w:t>
       </w:r>
     </w:p>
     <w:p>
@@ -14794,67 +15546,17 @@
     </w:p>
     <w:p>
       <w:r>
-        <w:t xml:space="preserve">Khan, A. and </w:t>
-      </w:r>
-      <w:proofErr w:type="spellStart"/>
-      <w:r>
-        <w:t>Baig</w:t>
-      </w:r>
-      <w:proofErr w:type="spellEnd"/>
-      <w:r>
-        <w:t xml:space="preserve">, A. (2015). Multi-objective feature subset selection using </w:t>
-      </w:r>
-      <w:proofErr w:type="spellStart"/>
-      <w:r>
-        <w:t>mRMR</w:t>
-      </w:r>
-      <w:proofErr w:type="spellEnd"/>
-      <w:r>
-        <w:t xml:space="preserve"> based enhanced ant colony optimization algorithm (</w:t>
-      </w:r>
-      <w:proofErr w:type="spellStart"/>
-      <w:r>
-        <w:t>mRMR</w:t>
-      </w:r>
-      <w:proofErr w:type="spellEnd"/>
-      <w:r>
-        <w:t>-EACO). Journal of Experimental &amp; Theoretical Artificial Intelligence, [online] 28(6), pp.1061-1073. Available at: http://www.tandfonline.com.ezproxy1.hw.ac.uk/doi/abs/10.1080/0952813X.2015.1056240 [Accessed 4 Nov. 2017].</w:t>
-      </w:r>
-    </w:p>
-    <w:p>
-      <w:proofErr w:type="spellStart"/>
-      <w:r>
-        <w:t>Khushaba</w:t>
-      </w:r>
-      <w:proofErr w:type="spellEnd"/>
-      <w:r>
-        <w:t xml:space="preserve">, R., Al-Ani, A., </w:t>
-      </w:r>
-      <w:proofErr w:type="spellStart"/>
-      <w:r>
-        <w:t>AlSukker</w:t>
-      </w:r>
-      <w:proofErr w:type="spellEnd"/>
-      <w:r>
-        <w:t>, A. and Al-</w:t>
-      </w:r>
-      <w:proofErr w:type="spellStart"/>
-      <w:r>
-        <w:t>Jumaily</w:t>
-      </w:r>
-      <w:proofErr w:type="spellEnd"/>
-      <w:r>
-        <w:t>, A. (2008). A Combined Ant Colony and Differential Evolution Feature Selection Algorithm. Ant Colony Optimization and Swarm Intelligence, [online] 5217, pp.1-12. Available at: https://link-springer-com.ezproxy1.hw.ac.uk/chapter/10.1007/978-3-540-87527-7_1 [Accessed 4 Nov. 2017].</w:t>
-      </w:r>
-    </w:p>
-    <w:p>
-      <w:proofErr w:type="spellStart"/>
-      <w:r>
-        <w:t>Koza</w:t>
-      </w:r>
-      <w:proofErr w:type="spellEnd"/>
-      <w:r>
-        <w:t>, J. (1992</w:t>
+        <w:t>Khan, A. and Baig, A. (2015). Multi-objective feature subset selection using mRMR based enhanced ant colony optimization algorithm (mRMR-EACO). Journal of Experimental &amp; Theoretical Artificial Intelligence, [online] 28(6), pp.1061-1073. Available at: http://www.tandfonline.com.ezproxy1.hw.ac.uk/doi/abs/10.1080/0952813X.2015.1056240 [Accessed 4 Nov. 2017].</w:t>
+      </w:r>
+    </w:p>
+    <w:p>
+      <w:r>
+        <w:t>Khushaba, R., Al-Ani, A., AlSukker, A. and Al-Jumaily, A. (2008). A Combined Ant Colony and Differential Evolution Feature Selection Algorithm. Ant Colony Optimization and Swarm Intelligence, [online] 5217, pp.1-12. Available at: https://link-springer-com.ezproxy1.hw.ac.uk/chapter/10.1007/978-3-540-87527-7_1 [Accessed 4 Nov. 2017].</w:t>
+      </w:r>
+    </w:p>
+    <w:p>
+      <w:r>
+        <w:t>Koza, J. (1992</w:t>
       </w:r>
       <w:r>
         <w:t>). Genetic programming: on the programming of computers by means on natural selection. MIT Press.</w:t>
@@ -14876,15 +15578,7 @@
     </w:p>
     <w:p>
       <w:r>
-        <w:t xml:space="preserve">Miller, J. (1999). An empirical study of the efficiency of learning </w:t>
-      </w:r>
-      <w:proofErr w:type="spellStart"/>
-      <w:r>
-        <w:t>boolean</w:t>
-      </w:r>
-      <w:proofErr w:type="spellEnd"/>
-      <w:r>
-        <w:t xml:space="preserve"> functions using a Cartesian Genetic Programming Approach. In: Proceedings of the 1st Genetic and Evolutionary Computation Conference. Morgan Kaufmann, pp.1135-1142.</w:t>
+        <w:t>Miller, J. (1999). An empirical study of the efficiency of learning boolean functions using a Cartesian Genetic Programming Approach. In: Proceedings of the 1st Genetic and Evolutionary Computation Conference. Morgan Kaufmann, pp.1135-1142.</w:t>
       </w:r>
     </w:p>
     <w:p>
@@ -14899,46 +15593,20 @@
     </w:p>
     <w:p>
       <w:r>
-        <w:t xml:space="preserve">Moon, C., Kim, J., Choi, G. and </w:t>
-      </w:r>
-      <w:proofErr w:type="spellStart"/>
-      <w:r>
-        <w:t>Seo</w:t>
-      </w:r>
-      <w:proofErr w:type="spellEnd"/>
-      <w:r>
-        <w:t>, Y. (2002). An efficient genetic algorithm for the traveling salesman problem with precedence constraints. European Journal of Operational Research, 140(3), pp.606-617.</w:t>
-      </w:r>
-    </w:p>
-    <w:p>
-      <w:proofErr w:type="spellStart"/>
-      <w:r>
-        <w:t>Navid</w:t>
-      </w:r>
-      <w:proofErr w:type="spellEnd"/>
-      <w:r>
-        <w:t>, A. and Bagheri, A. (2013). Cellular Learning Automata and Its Applications</w:t>
-      </w:r>
-      <w:r>
-        <w:t xml:space="preserve">. [online] </w:t>
-      </w:r>
-      <w:proofErr w:type="spellStart"/>
-      <w:r>
-        <w:t>InTech</w:t>
-      </w:r>
-      <w:proofErr w:type="spellEnd"/>
-      <w:r>
-        <w:t>. Available at: https://www.intechopen.com/books/emerging-applications-of-cellular-automata/cellular-learning-automata-and-its-applications [Accessed 31 Oct. 2017].</w:t>
-      </w:r>
-    </w:p>
-    <w:p>
-      <w:proofErr w:type="spellStart"/>
-      <w:r>
-        <w:t>Pedroni</w:t>
-      </w:r>
-      <w:proofErr w:type="spellEnd"/>
-      <w:r>
-        <w:t xml:space="preserve">, E. (2013). JCGP </w:t>
+        <w:t>Moon, C., Kim, J., Choi, G. and Seo, Y. (2002). An efficient genetic algorithm for the traveling salesman problem with precedence constraints. European Journal of Operational Research, 140(3), pp.606-617.</w:t>
+      </w:r>
+    </w:p>
+    <w:p>
+      <w:r>
+        <w:t>Navid, A. and Bagheri, A. (2013). Cellular Learning Automata and Its Applications</w:t>
+      </w:r>
+      <w:r>
+        <w:t>. [online] InTech. Available at: https://www.intechopen.com/books/emerging-applications-of-cellular-automata/cellular-learning-automata-and-its-applications [Accessed 31 Oct. 2017].</w:t>
+      </w:r>
+    </w:p>
+    <w:p>
+      <w:r>
+        <w:t xml:space="preserve">Pedroni, E. (2013). JCGP </w:t>
       </w:r>
       <w:r>
         <w:rPr>
@@ -14953,36 +15621,12 @@
     <w:p>
       <w:r>
         <w:lastRenderedPageBreak/>
-        <w:t xml:space="preserve">Poli, R., Langdon, W., McPhee, N. and </w:t>
-      </w:r>
-      <w:proofErr w:type="spellStart"/>
-      <w:r>
-        <w:t>Koza</w:t>
-      </w:r>
-      <w:proofErr w:type="spellEnd"/>
-      <w:r>
-        <w:t>, J. (2008). A field guide to genetic programming. [</w:t>
-      </w:r>
-      <w:proofErr w:type="spellStart"/>
-      <w:r>
-        <w:t>S.l.</w:t>
-      </w:r>
-      <w:proofErr w:type="spellEnd"/>
-      <w:r>
-        <w:t>]: Lulu Press.</w:t>
-      </w:r>
-    </w:p>
-    <w:p>
-      <w:r>
-        <w:t xml:space="preserve">Quast, B.A. (2016). </w:t>
-      </w:r>
-      <w:proofErr w:type="spellStart"/>
-      <w:r>
-        <w:t>rnn</w:t>
-      </w:r>
-      <w:proofErr w:type="spellEnd"/>
-      <w:r>
-        <w:t xml:space="preserve">: </w:t>
+        <w:t>Poli, R., Langdon, W., McPhee, N. and Koza, J. (2008). A field guide to genetic programming. [S.l.]: Lulu Press.</w:t>
+      </w:r>
+    </w:p>
+    <w:p>
+      <w:r>
+        <w:t xml:space="preserve">Quast, B.A. (2016). rnn: </w:t>
       </w:r>
       <w:proofErr w:type="gramStart"/>
       <w:r>
@@ -14995,24 +15639,12 @@
     </w:p>
     <w:p>
       <w:r>
-        <w:t xml:space="preserve">Russell, S. and </w:t>
-      </w:r>
-      <w:proofErr w:type="spellStart"/>
-      <w:r>
-        <w:t>Norvig</w:t>
-      </w:r>
-      <w:proofErr w:type="spellEnd"/>
-      <w:r>
-        <w:t>, P. (2009). Artificial intelligence: A Modern Approach. 3rd ed. Pearson, pp.749-753.</w:t>
-      </w:r>
-    </w:p>
-    <w:p>
-      <w:r>
-        <w:t xml:space="preserve">Saka, M., </w:t>
-      </w:r>
-      <w:proofErr w:type="spellStart"/>
-      <w:r>
-        <w:t>Do</w:t>
+        <w:t>Russell, S. and Norvig, P. (2009). Artificial intelligence: A Modern Approach. 3rd ed. Pearson, pp.749-753.</w:t>
+      </w:r>
+    </w:p>
+    <w:p>
+      <w:r>
+        <w:t>Saka, M., Do</w:t>
       </w:r>
       <w:r>
         <w:rPr>
@@ -15021,19 +15653,7 @@
         <w:t>ğ</w:t>
       </w:r>
       <w:r>
-        <w:t>an</w:t>
-      </w:r>
-      <w:proofErr w:type="spellEnd"/>
-      <w:r>
-        <w:t xml:space="preserve">, E. and </w:t>
-      </w:r>
-      <w:proofErr w:type="spellStart"/>
-      <w:r>
-        <w:t>Aydogdu</w:t>
-      </w:r>
-      <w:proofErr w:type="spellEnd"/>
-      <w:r>
-        <w:t>, I. (2013). Analysis of Swarm Intelligence</w:t>
+        <w:t>an, E. and Aydogdu, I. (2013). Analysis of Swarm Intelligence</w:t>
       </w:r>
       <w:r>
         <w:rPr>
@@ -15060,23 +15680,13 @@
       </w:r>
     </w:p>
     <w:p>
-      <w:proofErr w:type="spellStart"/>
-      <w:r>
-        <w:t>Scrucca</w:t>
-      </w:r>
-      <w:proofErr w:type="spellEnd"/>
-      <w:r>
-        <w:t>, L. (2013). GA: A Package for Genetic Algorithms in R. Journal of Statistical Software, [online] 53(4), pp.1-37. Available at: http://jstatsoft.org/v53/i04/ [Accessed 12 Nov. 2017].</w:t>
-      </w:r>
-    </w:p>
-    <w:p>
-      <w:proofErr w:type="spellStart"/>
-      <w:r>
-        <w:t>Sivanandam</w:t>
-      </w:r>
-      <w:proofErr w:type="spellEnd"/>
-      <w:r>
-        <w:t>, S. and Deepa, S. (2008). Introduction to genetic algorithms. Berlin: Springer, pp.14-39.</w:t>
+      <w:r>
+        <w:t>Scrucca, L. (2013). GA: A Package for Genetic Algorithms in R. Journal of Statistical Software, [online] 53(4), pp.1-37. Available at: http://jstatsoft.org/v53/i04/ [Accessed 12 Nov. 2017].</w:t>
+      </w:r>
+    </w:p>
+    <w:p>
+      <w:r>
+        <w:t>Sivanandam, S. and Deepa, S. (2008). Introduction to genetic algorithms. Berlin: Springer, pp.14-39.</w:t>
       </w:r>
     </w:p>
     <w:p>
@@ -15095,40 +15705,14 @@
       </w:r>
     </w:p>
     <w:p>
-      <w:proofErr w:type="spellStart"/>
       <w:r>
         <w:lastRenderedPageBreak/>
-        <w:t>Venables</w:t>
-      </w:r>
-      <w:proofErr w:type="spellEnd"/>
-      <w:r>
-        <w:t>, W. and Ripley, B. (2002). Modern Applied Statistics with S. 4th ed. New York: Springer.</w:t>
-      </w:r>
-    </w:p>
-    <w:p>
-      <w:proofErr w:type="spellStart"/>
-      <w:r>
-        <w:t>Willighagen</w:t>
-      </w:r>
-      <w:proofErr w:type="spellEnd"/>
-      <w:r>
-        <w:t xml:space="preserve">, E. and </w:t>
-      </w:r>
-      <w:proofErr w:type="spellStart"/>
-      <w:r>
-        <w:t>Ballings</w:t>
-      </w:r>
-      <w:proofErr w:type="spellEnd"/>
-      <w:r>
-        <w:t>, M. (2015). </w:t>
-      </w:r>
-      <w:proofErr w:type="spellStart"/>
-      <w:r>
-        <w:t>genalg</w:t>
-      </w:r>
-      <w:proofErr w:type="spellEnd"/>
-      <w:r>
-        <w:t>: R Based Genetic Algorithm.</w:t>
+        <w:t>Venables, W. and Ripley, B. (2002). Modern Applied Statistics with S. 4th ed. New York: Springer.</w:t>
+      </w:r>
+    </w:p>
+    <w:p>
+      <w:r>
+        <w:t>Willighagen, E. and Ballings, M. (2015). genalg: R Based Genetic Algorithm.</w:t>
       </w:r>
     </w:p>
     <w:p>
@@ -15148,15 +15732,7 @@
     </w:p>
     <w:p>
       <w:r>
-        <w:t xml:space="preserve">Yang, X. and </w:t>
-      </w:r>
-      <w:proofErr w:type="spellStart"/>
-      <w:r>
-        <w:t>Karamanoglu</w:t>
-      </w:r>
-      <w:proofErr w:type="spellEnd"/>
-      <w:r>
-        <w:t>, M. (2013). Swarm Intelligence and Bio-Inspired Computation. Swarm Intelligence and Bio-Inspired Computation, pp.3-23.</w:t>
+        <w:t>Yang, X. and Karamanoglu, M. (2013). Swarm Intelligence and Bio-Inspired Computation. Swarm Intelligence and Bio-Inspired Computation, pp.3-23.</w:t>
       </w:r>
     </w:p>
     <w:p>
@@ -15181,11 +15757,11 @@
       <w:pPr>
         <w:pStyle w:val="Heading1"/>
       </w:pPr>
-      <w:bookmarkStart w:id="49" w:name="_Toc499048992"/>
+      <w:bookmarkStart w:id="50" w:name="_Toc499048992"/>
       <w:r>
         <w:t>Appendices</w:t>
       </w:r>
-      <w:bookmarkEnd w:id="49"/>
+      <w:bookmarkEnd w:id="50"/>
     </w:p>
     <w:sectPr>
       <w:pgSz w:w="11906" w:h="16838"/>
@@ -15300,7 +15876,7 @@
           <w:rPr>
             <w:noProof/>
           </w:rPr>
-          <w:t>22</w:t>
+          <w:t>20</w:t>
         </w:r>
         <w:r>
           <w:rPr>
@@ -15613,6 +16189,119 @@
     </w:lvl>
   </w:abstractNum>
   <w:abstractNum w:abstractNumId="3" w15:restartNumberingAfterBreak="0">
+    <w:nsid w:val="25C817CC"/>
+    <w:multiLevelType w:val="hybridMultilevel"/>
+    <w:tmpl w:val="5D9A778E"/>
+    <w:lvl w:ilvl="0" w:tplc="08090001">
+      <w:start w:val="1"/>
+      <w:numFmt w:val="bullet"/>
+      <w:lvlText w:val=""/>
+      <w:lvlJc w:val="left"/>
+      <w:pPr>
+        <w:ind w:left="720" w:hanging="360"/>
+      </w:pPr>
+      <w:rPr>
+        <w:rFonts w:ascii="Symbol" w:hAnsi="Symbol" w:hint="default"/>
+      </w:rPr>
+    </w:lvl>
+    <w:lvl w:ilvl="1" w:tplc="08090003" w:tentative="1">
+      <w:start w:val="1"/>
+      <w:numFmt w:val="bullet"/>
+      <w:lvlText w:val="o"/>
+      <w:lvlJc w:val="left"/>
+      <w:pPr>
+        <w:ind w:left="1440" w:hanging="360"/>
+      </w:pPr>
+      <w:rPr>
+        <w:rFonts w:ascii="Courier New" w:hAnsi="Courier New" w:cs="Courier New" w:hint="default"/>
+      </w:rPr>
+    </w:lvl>
+    <w:lvl w:ilvl="2" w:tplc="08090005" w:tentative="1">
+      <w:start w:val="1"/>
+      <w:numFmt w:val="bullet"/>
+      <w:lvlText w:val=""/>
+      <w:lvlJc w:val="left"/>
+      <w:pPr>
+        <w:ind w:left="2160" w:hanging="360"/>
+      </w:pPr>
+      <w:rPr>
+        <w:rFonts w:ascii="Wingdings" w:hAnsi="Wingdings" w:hint="default"/>
+      </w:rPr>
+    </w:lvl>
+    <w:lvl w:ilvl="3" w:tplc="08090001" w:tentative="1">
+      <w:start w:val="1"/>
+      <w:numFmt w:val="bullet"/>
+      <w:lvlText w:val=""/>
+      <w:lvlJc w:val="left"/>
+      <w:pPr>
+        <w:ind w:left="2880" w:hanging="360"/>
+      </w:pPr>
+      <w:rPr>
+        <w:rFonts w:ascii="Symbol" w:hAnsi="Symbol" w:hint="default"/>
+      </w:rPr>
+    </w:lvl>
+    <w:lvl w:ilvl="4" w:tplc="08090003" w:tentative="1">
+      <w:start w:val="1"/>
+      <w:numFmt w:val="bullet"/>
+      <w:lvlText w:val="o"/>
+      <w:lvlJc w:val="left"/>
+      <w:pPr>
+        <w:ind w:left="3600" w:hanging="360"/>
+      </w:pPr>
+      <w:rPr>
+        <w:rFonts w:ascii="Courier New" w:hAnsi="Courier New" w:cs="Courier New" w:hint="default"/>
+      </w:rPr>
+    </w:lvl>
+    <w:lvl w:ilvl="5" w:tplc="08090005" w:tentative="1">
+      <w:start w:val="1"/>
+      <w:numFmt w:val="bullet"/>
+      <w:lvlText w:val=""/>
+      <w:lvlJc w:val="left"/>
+      <w:pPr>
+        <w:ind w:left="4320" w:hanging="360"/>
+      </w:pPr>
+      <w:rPr>
+        <w:rFonts w:ascii="Wingdings" w:hAnsi="Wingdings" w:hint="default"/>
+      </w:rPr>
+    </w:lvl>
+    <w:lvl w:ilvl="6" w:tplc="08090001" w:tentative="1">
+      <w:start w:val="1"/>
+      <w:numFmt w:val="bullet"/>
+      <w:lvlText w:val=""/>
+      <w:lvlJc w:val="left"/>
+      <w:pPr>
+        <w:ind w:left="5040" w:hanging="360"/>
+      </w:pPr>
+      <w:rPr>
+        <w:rFonts w:ascii="Symbol" w:hAnsi="Symbol" w:hint="default"/>
+      </w:rPr>
+    </w:lvl>
+    <w:lvl w:ilvl="7" w:tplc="08090003" w:tentative="1">
+      <w:start w:val="1"/>
+      <w:numFmt w:val="bullet"/>
+      <w:lvlText w:val="o"/>
+      <w:lvlJc w:val="left"/>
+      <w:pPr>
+        <w:ind w:left="5760" w:hanging="360"/>
+      </w:pPr>
+      <w:rPr>
+        <w:rFonts w:ascii="Courier New" w:hAnsi="Courier New" w:cs="Courier New" w:hint="default"/>
+      </w:rPr>
+    </w:lvl>
+    <w:lvl w:ilvl="8" w:tplc="08090005" w:tentative="1">
+      <w:start w:val="1"/>
+      <w:numFmt w:val="bullet"/>
+      <w:lvlText w:val=""/>
+      <w:lvlJc w:val="left"/>
+      <w:pPr>
+        <w:ind w:left="6480" w:hanging="360"/>
+      </w:pPr>
+      <w:rPr>
+        <w:rFonts w:ascii="Wingdings" w:hAnsi="Wingdings" w:hint="default"/>
+      </w:rPr>
+    </w:lvl>
+  </w:abstractNum>
+  <w:abstractNum w:abstractNumId="4" w15:restartNumberingAfterBreak="0">
     <w:nsid w:val="328F4FA2"/>
     <w:multiLevelType w:val="hybridMultilevel"/>
     <w:tmpl w:val="6BE0DB4C"/>
@@ -15725,7 +16414,7 @@
       </w:rPr>
     </w:lvl>
   </w:abstractNum>
-  <w:abstractNum w:abstractNumId="4" w15:restartNumberingAfterBreak="0">
+  <w:abstractNum w:abstractNumId="5" w15:restartNumberingAfterBreak="0">
     <w:nsid w:val="410936EF"/>
     <w:multiLevelType w:val="multilevel"/>
     <w:tmpl w:val="01402D1C"/>
@@ -15839,7 +16528,7 @@
       </w:rPr>
     </w:lvl>
   </w:abstractNum>
-  <w:abstractNum w:abstractNumId="5" w15:restartNumberingAfterBreak="0">
+  <w:abstractNum w:abstractNumId="6" w15:restartNumberingAfterBreak="0">
     <w:nsid w:val="48621DF1"/>
     <w:multiLevelType w:val="hybridMultilevel"/>
     <w:tmpl w:val="BF606546"/>
@@ -15928,11 +16617,210 @@
       </w:pPr>
     </w:lvl>
   </w:abstractNum>
+  <w:abstractNum w:abstractNumId="7" w15:restartNumberingAfterBreak="0">
+    <w:nsid w:val="606B4016"/>
+    <w:multiLevelType w:val="hybridMultilevel"/>
+    <w:tmpl w:val="AC7ECA48"/>
+    <w:lvl w:ilvl="0" w:tplc="0809000F">
+      <w:start w:val="1"/>
+      <w:numFmt w:val="decimal"/>
+      <w:lvlText w:val="%1."/>
+      <w:lvlJc w:val="left"/>
+      <w:pPr>
+        <w:ind w:left="1440" w:hanging="360"/>
+      </w:pPr>
+    </w:lvl>
+    <w:lvl w:ilvl="1" w:tplc="08090019" w:tentative="1">
+      <w:start w:val="1"/>
+      <w:numFmt w:val="lowerLetter"/>
+      <w:lvlText w:val="%2."/>
+      <w:lvlJc w:val="left"/>
+      <w:pPr>
+        <w:ind w:left="2160" w:hanging="360"/>
+      </w:pPr>
+    </w:lvl>
+    <w:lvl w:ilvl="2" w:tplc="0809001B" w:tentative="1">
+      <w:start w:val="1"/>
+      <w:numFmt w:val="lowerRoman"/>
+      <w:lvlText w:val="%3."/>
+      <w:lvlJc w:val="right"/>
+      <w:pPr>
+        <w:ind w:left="2880" w:hanging="180"/>
+      </w:pPr>
+    </w:lvl>
+    <w:lvl w:ilvl="3" w:tplc="0809000F" w:tentative="1">
+      <w:start w:val="1"/>
+      <w:numFmt w:val="decimal"/>
+      <w:lvlText w:val="%4."/>
+      <w:lvlJc w:val="left"/>
+      <w:pPr>
+        <w:ind w:left="3600" w:hanging="360"/>
+      </w:pPr>
+    </w:lvl>
+    <w:lvl w:ilvl="4" w:tplc="08090019" w:tentative="1">
+      <w:start w:val="1"/>
+      <w:numFmt w:val="lowerLetter"/>
+      <w:lvlText w:val="%5."/>
+      <w:lvlJc w:val="left"/>
+      <w:pPr>
+        <w:ind w:left="4320" w:hanging="360"/>
+      </w:pPr>
+    </w:lvl>
+    <w:lvl w:ilvl="5" w:tplc="0809001B" w:tentative="1">
+      <w:start w:val="1"/>
+      <w:numFmt w:val="lowerRoman"/>
+      <w:lvlText w:val="%6."/>
+      <w:lvlJc w:val="right"/>
+      <w:pPr>
+        <w:ind w:left="5040" w:hanging="180"/>
+      </w:pPr>
+    </w:lvl>
+    <w:lvl w:ilvl="6" w:tplc="0809000F" w:tentative="1">
+      <w:start w:val="1"/>
+      <w:numFmt w:val="decimal"/>
+      <w:lvlText w:val="%7."/>
+      <w:lvlJc w:val="left"/>
+      <w:pPr>
+        <w:ind w:left="5760" w:hanging="360"/>
+      </w:pPr>
+    </w:lvl>
+    <w:lvl w:ilvl="7" w:tplc="08090019" w:tentative="1">
+      <w:start w:val="1"/>
+      <w:numFmt w:val="lowerLetter"/>
+      <w:lvlText w:val="%8."/>
+      <w:lvlJc w:val="left"/>
+      <w:pPr>
+        <w:ind w:left="6480" w:hanging="360"/>
+      </w:pPr>
+    </w:lvl>
+    <w:lvl w:ilvl="8" w:tplc="0809001B" w:tentative="1">
+      <w:start w:val="1"/>
+      <w:numFmt w:val="lowerRoman"/>
+      <w:lvlText w:val="%9."/>
+      <w:lvlJc w:val="right"/>
+      <w:pPr>
+        <w:ind w:left="7200" w:hanging="180"/>
+      </w:pPr>
+    </w:lvl>
+  </w:abstractNum>
+  <w:abstractNum w:abstractNumId="8" w15:restartNumberingAfterBreak="0">
+    <w:nsid w:val="62577146"/>
+    <w:multiLevelType w:val="hybridMultilevel"/>
+    <w:tmpl w:val="D5CA360C"/>
+    <w:lvl w:ilvl="0" w:tplc="08090001">
+      <w:start w:val="1"/>
+      <w:numFmt w:val="bullet"/>
+      <w:lvlText w:val=""/>
+      <w:lvlJc w:val="left"/>
+      <w:pPr>
+        <w:ind w:left="720" w:hanging="360"/>
+      </w:pPr>
+      <w:rPr>
+        <w:rFonts w:ascii="Symbol" w:hAnsi="Symbol" w:hint="default"/>
+      </w:rPr>
+    </w:lvl>
+    <w:lvl w:ilvl="1" w:tplc="08090003" w:tentative="1">
+      <w:start w:val="1"/>
+      <w:numFmt w:val="bullet"/>
+      <w:lvlText w:val="o"/>
+      <w:lvlJc w:val="left"/>
+      <w:pPr>
+        <w:ind w:left="1440" w:hanging="360"/>
+      </w:pPr>
+      <w:rPr>
+        <w:rFonts w:ascii="Courier New" w:hAnsi="Courier New" w:cs="Courier New" w:hint="default"/>
+      </w:rPr>
+    </w:lvl>
+    <w:lvl w:ilvl="2" w:tplc="08090005" w:tentative="1">
+      <w:start w:val="1"/>
+      <w:numFmt w:val="bullet"/>
+      <w:lvlText w:val=""/>
+      <w:lvlJc w:val="left"/>
+      <w:pPr>
+        <w:ind w:left="2160" w:hanging="360"/>
+      </w:pPr>
+      <w:rPr>
+        <w:rFonts w:ascii="Wingdings" w:hAnsi="Wingdings" w:hint="default"/>
+      </w:rPr>
+    </w:lvl>
+    <w:lvl w:ilvl="3" w:tplc="08090001" w:tentative="1">
+      <w:start w:val="1"/>
+      <w:numFmt w:val="bullet"/>
+      <w:lvlText w:val=""/>
+      <w:lvlJc w:val="left"/>
+      <w:pPr>
+        <w:ind w:left="2880" w:hanging="360"/>
+      </w:pPr>
+      <w:rPr>
+        <w:rFonts w:ascii="Symbol" w:hAnsi="Symbol" w:hint="default"/>
+      </w:rPr>
+    </w:lvl>
+    <w:lvl w:ilvl="4" w:tplc="08090003" w:tentative="1">
+      <w:start w:val="1"/>
+      <w:numFmt w:val="bullet"/>
+      <w:lvlText w:val="o"/>
+      <w:lvlJc w:val="left"/>
+      <w:pPr>
+        <w:ind w:left="3600" w:hanging="360"/>
+      </w:pPr>
+      <w:rPr>
+        <w:rFonts w:ascii="Courier New" w:hAnsi="Courier New" w:cs="Courier New" w:hint="default"/>
+      </w:rPr>
+    </w:lvl>
+    <w:lvl w:ilvl="5" w:tplc="08090005" w:tentative="1">
+      <w:start w:val="1"/>
+      <w:numFmt w:val="bullet"/>
+      <w:lvlText w:val=""/>
+      <w:lvlJc w:val="left"/>
+      <w:pPr>
+        <w:ind w:left="4320" w:hanging="360"/>
+      </w:pPr>
+      <w:rPr>
+        <w:rFonts w:ascii="Wingdings" w:hAnsi="Wingdings" w:hint="default"/>
+      </w:rPr>
+    </w:lvl>
+    <w:lvl w:ilvl="6" w:tplc="08090001" w:tentative="1">
+      <w:start w:val="1"/>
+      <w:numFmt w:val="bullet"/>
+      <w:lvlText w:val=""/>
+      <w:lvlJc w:val="left"/>
+      <w:pPr>
+        <w:ind w:left="5040" w:hanging="360"/>
+      </w:pPr>
+      <w:rPr>
+        <w:rFonts w:ascii="Symbol" w:hAnsi="Symbol" w:hint="default"/>
+      </w:rPr>
+    </w:lvl>
+    <w:lvl w:ilvl="7" w:tplc="08090003" w:tentative="1">
+      <w:start w:val="1"/>
+      <w:numFmt w:val="bullet"/>
+      <w:lvlText w:val="o"/>
+      <w:lvlJc w:val="left"/>
+      <w:pPr>
+        <w:ind w:left="5760" w:hanging="360"/>
+      </w:pPr>
+      <w:rPr>
+        <w:rFonts w:ascii="Courier New" w:hAnsi="Courier New" w:cs="Courier New" w:hint="default"/>
+      </w:rPr>
+    </w:lvl>
+    <w:lvl w:ilvl="8" w:tplc="08090005" w:tentative="1">
+      <w:start w:val="1"/>
+      <w:numFmt w:val="bullet"/>
+      <w:lvlText w:val=""/>
+      <w:lvlJc w:val="left"/>
+      <w:pPr>
+        <w:ind w:left="6480" w:hanging="360"/>
+      </w:pPr>
+      <w:rPr>
+        <w:rFonts w:ascii="Wingdings" w:hAnsi="Wingdings" w:hint="default"/>
+      </w:rPr>
+    </w:lvl>
+  </w:abstractNum>
   <w:num w:numId="1">
-    <w:abstractNumId w:val="5"/>
+    <w:abstractNumId w:val="6"/>
   </w:num>
   <w:num w:numId="2">
-    <w:abstractNumId w:val="4"/>
+    <w:abstractNumId w:val="5"/>
   </w:num>
   <w:num w:numId="3">
     <w:abstractNumId w:val="1"/>
@@ -15944,10 +16832,19 @@
     <w:abstractNumId w:val="1"/>
   </w:num>
   <w:num w:numId="6">
-    <w:abstractNumId w:val="3"/>
+    <w:abstractNumId w:val="4"/>
   </w:num>
   <w:num w:numId="7">
     <w:abstractNumId w:val="0"/>
+  </w:num>
+  <w:num w:numId="8">
+    <w:abstractNumId w:val="3"/>
+  </w:num>
+  <w:num w:numId="9">
+    <w:abstractNumId w:val="8"/>
+  </w:num>
+  <w:num w:numId="10">
+    <w:abstractNumId w:val="7"/>
   </w:num>
 </w:numbering>
 </file>
@@ -19392,7 +20289,7 @@
 </file>
 
 <file path=customXml/itemProps1.xml><?xml version="1.0" encoding="utf-8"?>
-<ds:datastoreItem xmlns:ds="http://schemas.openxmlformats.org/officeDocument/2006/customXml" ds:itemID="{A66E12F4-A45E-48EA-AC5B-7D93FA1CC816}">
+<ds:datastoreItem xmlns:ds="http://schemas.openxmlformats.org/officeDocument/2006/customXml" ds:itemID="{F600AF24-02AD-47C5-90E5-1E5471B7AB25}">
   <ds:schemaRefs>
     <ds:schemaRef ds:uri="http://schemas.openxmlformats.org/officeDocument/2006/bibliography"/>
   </ds:schemaRefs>

</xml_diff>

<commit_message>
Non functional and evaluation
Added non-functional requirements
Done some slight formatting to the section
Wrote first draft of evaluation strategy
</commit_message>
<xml_diff>
--- a/Dissertation.docx
+++ b/Dissertation.docx
@@ -4877,6 +4877,7 @@
           <w:b/>
         </w:rPr>
       </w:pPr>
+      <w:bookmarkStart w:id="4" w:name="_Hlk499117771"/>
       <w:r>
         <w:rPr>
           <w:b/>
@@ -5094,6 +5095,7 @@
         <w:t>.</w:t>
       </w:r>
     </w:p>
+    <w:bookmarkEnd w:id="4"/>
     <w:p/>
     <w:p>
       <w:pPr>
@@ -5109,21 +5111,21 @@
       <w:pPr>
         <w:pStyle w:val="Heading1"/>
       </w:pPr>
-      <w:bookmarkStart w:id="4" w:name="_Toc499048948"/>
+      <w:bookmarkStart w:id="5" w:name="_Toc499048948"/>
       <w:r>
         <w:t>Bio-inspired Computing</w:t>
       </w:r>
-      <w:bookmarkEnd w:id="4"/>
+      <w:bookmarkEnd w:id="5"/>
     </w:p>
     <w:p>
       <w:pPr>
         <w:pStyle w:val="Heading2"/>
       </w:pPr>
-      <w:bookmarkStart w:id="5" w:name="_Toc499048949"/>
+      <w:bookmarkStart w:id="6" w:name="_Toc499048949"/>
       <w:r>
         <w:t>Genetic Algorithms</w:t>
       </w:r>
-      <w:bookmarkEnd w:id="5"/>
+      <w:bookmarkEnd w:id="6"/>
     </w:p>
     <w:p>
       <w:r>
@@ -5284,13 +5286,8 @@
         <w:t>he performance of GA’</w:t>
       </w:r>
       <w:r>
-        <w:t xml:space="preserve">s </w:t>
-      </w:r>
-      <w:proofErr w:type="gramStart"/>
-      <w:r>
-        <w:t>are</w:t>
-      </w:r>
-      <w:proofErr w:type="gramEnd"/>
+        <w:t>s are</w:t>
+      </w:r>
       <w:r>
         <w:t xml:space="preserve"> reduced significantly in problems which have very high </w:t>
       </w:r>
@@ -5318,11 +5315,11 @@
       <w:pPr>
         <w:pStyle w:val="Heading2"/>
       </w:pPr>
-      <w:bookmarkStart w:id="6" w:name="_Toc499048950"/>
+      <w:bookmarkStart w:id="7" w:name="_Toc499048950"/>
       <w:r>
         <w:t>Cellular Automata</w:t>
       </w:r>
-      <w:bookmarkEnd w:id="6"/>
+      <w:bookmarkEnd w:id="7"/>
     </w:p>
     <w:p>
       <w:r>
@@ -5531,14 +5528,14 @@
       <w:pPr>
         <w:pStyle w:val="Heading2"/>
       </w:pPr>
-      <w:bookmarkStart w:id="7" w:name="_Toc499048951"/>
+      <w:bookmarkStart w:id="8" w:name="_Toc499048951"/>
       <w:r>
         <w:t xml:space="preserve">Artificial </w:t>
       </w:r>
       <w:r>
         <w:t>Neural Networks</w:t>
       </w:r>
-      <w:bookmarkEnd w:id="7"/>
+      <w:bookmarkEnd w:id="8"/>
     </w:p>
     <w:p>
       <w:r>
@@ -5868,11 +5865,11 @@
       <w:pPr>
         <w:pStyle w:val="Heading2"/>
       </w:pPr>
-      <w:bookmarkStart w:id="8" w:name="_Toc499048952"/>
+      <w:bookmarkStart w:id="9" w:name="_Toc499048952"/>
       <w:r>
         <w:t>Swarm Intelligence</w:t>
       </w:r>
-      <w:bookmarkEnd w:id="8"/>
+      <w:bookmarkEnd w:id="9"/>
     </w:p>
     <w:p>
       <w:r>
@@ -5900,11 +5897,11 @@
       <w:pPr>
         <w:pStyle w:val="Heading3"/>
       </w:pPr>
-      <w:bookmarkStart w:id="9" w:name="_Toc499048953"/>
+      <w:bookmarkStart w:id="10" w:name="_Toc499048953"/>
       <w:r>
         <w:t>Ant Colony Optimisation</w:t>
       </w:r>
-      <w:bookmarkEnd w:id="9"/>
+      <w:bookmarkEnd w:id="10"/>
     </w:p>
     <w:p>
       <w:r>
@@ -6026,11 +6023,11 @@
       <w:pPr>
         <w:pStyle w:val="Heading3"/>
       </w:pPr>
-      <w:bookmarkStart w:id="10" w:name="_Toc499048954"/>
+      <w:bookmarkStart w:id="11" w:name="_Toc499048954"/>
       <w:r>
         <w:t>Particle Swarm Optimisation</w:t>
       </w:r>
-      <w:bookmarkEnd w:id="10"/>
+      <w:bookmarkEnd w:id="11"/>
     </w:p>
     <w:p>
       <w:r>
@@ -6157,11 +6154,11 @@
       <w:pPr>
         <w:pStyle w:val="Heading2"/>
       </w:pPr>
-      <w:bookmarkStart w:id="11" w:name="_Toc499048955"/>
+      <w:bookmarkStart w:id="12" w:name="_Toc499048955"/>
       <w:r>
         <w:t>Genetic Programming</w:t>
       </w:r>
-      <w:bookmarkEnd w:id="11"/>
+      <w:bookmarkEnd w:id="12"/>
     </w:p>
     <w:p>
       <w:r>
@@ -6264,11 +6261,11 @@
       <w:pPr>
         <w:pStyle w:val="Heading3"/>
       </w:pPr>
-      <w:bookmarkStart w:id="12" w:name="_Toc499048956"/>
+      <w:bookmarkStart w:id="13" w:name="_Toc499048956"/>
       <w:r>
         <w:t>Tree-based Genetic Programming</w:t>
       </w:r>
-      <w:bookmarkEnd w:id="12"/>
+      <w:bookmarkEnd w:id="13"/>
     </w:p>
     <w:p>
       <w:r>
@@ -6352,11 +6349,11 @@
       <w:pPr>
         <w:pStyle w:val="Heading3"/>
       </w:pPr>
-      <w:bookmarkStart w:id="13" w:name="_Toc499048957"/>
+      <w:bookmarkStart w:id="14" w:name="_Toc499048957"/>
       <w:r>
         <w:t>Initialisation of the Population</w:t>
       </w:r>
-      <w:bookmarkEnd w:id="13"/>
+      <w:bookmarkEnd w:id="14"/>
     </w:p>
     <w:p>
       <w:r>
@@ -6656,11 +6653,11 @@
       <w:r>
         <w:t xml:space="preserve"> </w:t>
       </w:r>
-      <w:bookmarkStart w:id="14" w:name="_Toc499048958"/>
+      <w:bookmarkStart w:id="15" w:name="_Toc499048958"/>
       <w:r>
         <w:t>Operators in GP</w:t>
       </w:r>
-      <w:bookmarkEnd w:id="14"/>
+      <w:bookmarkEnd w:id="15"/>
     </w:p>
     <w:p>
       <w:r>
@@ -6725,11 +6722,11 @@
       <w:pPr>
         <w:pStyle w:val="Heading3"/>
       </w:pPr>
-      <w:bookmarkStart w:id="15" w:name="_Toc499048959"/>
+      <w:bookmarkStart w:id="16" w:name="_Toc499048959"/>
       <w:r>
         <w:t>Problems with Tree-Based Representation</w:t>
       </w:r>
-      <w:bookmarkEnd w:id="15"/>
+      <w:bookmarkEnd w:id="16"/>
     </w:p>
     <w:p>
       <w:r>
@@ -6912,11 +6909,11 @@
       <w:pPr>
         <w:pStyle w:val="Heading3"/>
       </w:pPr>
-      <w:bookmarkStart w:id="16" w:name="_Toc499048960"/>
+      <w:bookmarkStart w:id="17" w:name="_Toc499048960"/>
       <w:r>
         <w:t>Other Types of Genetic Programming</w:t>
       </w:r>
-      <w:bookmarkEnd w:id="16"/>
+      <w:bookmarkEnd w:id="17"/>
     </w:p>
     <w:p>
       <w:r>
@@ -6973,21 +6970,21 @@
       <w:pPr>
         <w:pStyle w:val="Heading1"/>
       </w:pPr>
-      <w:bookmarkStart w:id="17" w:name="_Toc499048961"/>
+      <w:bookmarkStart w:id="18" w:name="_Toc499048961"/>
       <w:r>
         <w:t>Availability of Bio-inspired Algorithms in R</w:t>
       </w:r>
-      <w:bookmarkEnd w:id="17"/>
+      <w:bookmarkEnd w:id="18"/>
     </w:p>
     <w:p>
       <w:pPr>
         <w:pStyle w:val="Heading2"/>
       </w:pPr>
-      <w:bookmarkStart w:id="18" w:name="_Toc499048962"/>
+      <w:bookmarkStart w:id="19" w:name="_Toc499048962"/>
       <w:r>
         <w:t>Genetic Algorithms</w:t>
       </w:r>
-      <w:bookmarkEnd w:id="18"/>
+      <w:bookmarkEnd w:id="19"/>
     </w:p>
     <w:p>
       <w:r>
@@ -7254,11 +7251,11 @@
       <w:pPr>
         <w:pStyle w:val="Heading2"/>
       </w:pPr>
-      <w:bookmarkStart w:id="19" w:name="_Toc499048963"/>
+      <w:bookmarkStart w:id="20" w:name="_Toc499048963"/>
       <w:r>
         <w:t>Cellular Automata</w:t>
       </w:r>
-      <w:bookmarkEnd w:id="19"/>
+      <w:bookmarkEnd w:id="20"/>
     </w:p>
     <w:p>
       <w:r>
@@ -7427,11 +7424,11 @@
       <w:pPr>
         <w:pStyle w:val="Heading2"/>
       </w:pPr>
-      <w:bookmarkStart w:id="20" w:name="_Toc499048964"/>
+      <w:bookmarkStart w:id="21" w:name="_Toc499048964"/>
       <w:r>
         <w:t>Artificial Neural Networks</w:t>
       </w:r>
-      <w:bookmarkEnd w:id="20"/>
+      <w:bookmarkEnd w:id="21"/>
     </w:p>
     <w:p>
       <w:r>
@@ -7875,11 +7872,11 @@
       <w:pPr>
         <w:pStyle w:val="Heading2"/>
       </w:pPr>
-      <w:bookmarkStart w:id="21" w:name="_Toc499048965"/>
+      <w:bookmarkStart w:id="22" w:name="_Toc499048965"/>
       <w:r>
         <w:t>Swarm Intelligence</w:t>
       </w:r>
-      <w:bookmarkEnd w:id="21"/>
+      <w:bookmarkEnd w:id="22"/>
     </w:p>
     <w:p>
       <w:r>
@@ -8215,11 +8212,11 @@
       <w:pPr>
         <w:pStyle w:val="Heading2"/>
       </w:pPr>
-      <w:bookmarkStart w:id="22" w:name="_Toc499048966"/>
+      <w:bookmarkStart w:id="23" w:name="_Toc499048966"/>
       <w:r>
         <w:t>Genetic Programming</w:t>
       </w:r>
-      <w:bookmarkEnd w:id="22"/>
+      <w:bookmarkEnd w:id="23"/>
     </w:p>
     <w:p>
       <w:r>
@@ -8417,11 +8414,11 @@
       <w:pPr>
         <w:pStyle w:val="Heading1"/>
       </w:pPr>
-      <w:bookmarkStart w:id="23" w:name="_Toc499048967"/>
+      <w:bookmarkStart w:id="24" w:name="_Toc499048967"/>
       <w:r>
         <w:t>Genetic Programming</w:t>
       </w:r>
-      <w:bookmarkEnd w:id="23"/>
+      <w:bookmarkEnd w:id="24"/>
     </w:p>
     <w:p>
       <w:r>
@@ -8462,11 +8459,11 @@
       <w:pPr>
         <w:pStyle w:val="Heading2"/>
       </w:pPr>
-      <w:bookmarkStart w:id="24" w:name="_Toc499048968"/>
+      <w:bookmarkStart w:id="25" w:name="_Toc499048968"/>
       <w:r>
         <w:t>Cartesian Genetic Programming</w:t>
       </w:r>
-      <w:bookmarkEnd w:id="24"/>
+      <w:bookmarkEnd w:id="25"/>
     </w:p>
     <w:p>
       <w:r>
@@ -8823,16 +8820,11 @@
       <w:r>
         <w:t xml:space="preserve">a function look-up-table. This look-up-table is </w:t>
       </w:r>
-      <w:proofErr w:type="gramStart"/>
       <w:r>
         <w:t>similar</w:t>
       </w:r>
       <w:r>
-        <w:t xml:space="preserve"> to</w:t>
-      </w:r>
-      <w:proofErr w:type="gramEnd"/>
-      <w:r>
-        <w:t xml:space="preserve"> the function set described previously except that </w:t>
+        <w:t xml:space="preserve"> to the function set described previously except that </w:t>
       </w:r>
       <w:r>
         <w:t>each function is mapped to an integer.</w:t>
@@ -10200,7 +10192,7 @@
       <w:pPr>
         <w:pStyle w:val="Heading1"/>
       </w:pPr>
-      <w:bookmarkStart w:id="25" w:name="_Toc499048969"/>
+      <w:bookmarkStart w:id="26" w:name="_Toc499048969"/>
       <w:r>
         <w:lastRenderedPageBreak/>
         <w:t>I</w:t>
@@ -10211,17 +10203,17 @@
       <w:r>
         <w:t>anguages</w:t>
       </w:r>
-      <w:bookmarkEnd w:id="25"/>
+      <w:bookmarkEnd w:id="26"/>
     </w:p>
     <w:p>
       <w:pPr>
         <w:pStyle w:val="Heading2"/>
       </w:pPr>
-      <w:bookmarkStart w:id="26" w:name="_Toc499048970"/>
+      <w:bookmarkStart w:id="27" w:name="_Toc499048970"/>
       <w:r>
         <w:t>JCGP</w:t>
       </w:r>
-      <w:bookmarkEnd w:id="26"/>
+      <w:bookmarkEnd w:id="27"/>
     </w:p>
     <w:p>
       <w:r>
@@ -10246,11 +10238,11 @@
       <w:pPr>
         <w:pStyle w:val="Heading2"/>
       </w:pPr>
-      <w:bookmarkStart w:id="27" w:name="_Toc499048971"/>
+      <w:bookmarkStart w:id="28" w:name="_Toc499048971"/>
       <w:r>
         <w:t>CGP-Library</w:t>
       </w:r>
-      <w:bookmarkEnd w:id="27"/>
+      <w:bookmarkEnd w:id="28"/>
     </w:p>
     <w:p>
       <w:r>
@@ -10305,11 +10297,11 @@
       <w:pPr>
         <w:pStyle w:val="Heading1"/>
       </w:pPr>
-      <w:bookmarkStart w:id="28" w:name="_Toc499048972"/>
+      <w:bookmarkStart w:id="29" w:name="_Toc499048972"/>
       <w:r>
         <w:t>Requirements Analysis</w:t>
       </w:r>
-      <w:bookmarkEnd w:id="28"/>
+      <w:bookmarkEnd w:id="29"/>
     </w:p>
     <w:p>
       <w:r>
@@ -10384,7 +10376,7 @@
           <w:szCs w:val="28"/>
         </w:rPr>
       </w:pPr>
-      <w:bookmarkStart w:id="29" w:name="_Toc499048973"/>
+      <w:bookmarkStart w:id="30" w:name="_Toc499048973"/>
       <w:r>
         <w:br w:type="page"/>
       </w:r>
@@ -10397,7 +10389,7 @@
         <w:lastRenderedPageBreak/>
         <w:t>Functional Requirements</w:t>
       </w:r>
-      <w:bookmarkEnd w:id="29"/>
+      <w:bookmarkEnd w:id="30"/>
     </w:p>
     <w:tbl>
       <w:tblPr>
@@ -10407,8 +10399,8 @@
       </w:tblPr>
       <w:tblGrid>
         <w:gridCol w:w="1582"/>
-        <w:gridCol w:w="4604"/>
-        <w:gridCol w:w="3056"/>
+        <w:gridCol w:w="6637"/>
+        <w:gridCol w:w="1023"/>
       </w:tblGrid>
       <w:tr>
         <w:trPr>
@@ -10417,10 +10409,10 @@
         <w:tc>
           <w:tcPr>
             <w:cnfStyle w:val="001000000000" w:firstRow="0" w:lastRow="0" w:firstColumn="1" w:lastColumn="0" w:oddVBand="0" w:evenVBand="0" w:oddHBand="0" w:evenHBand="0" w:firstRowFirstColumn="0" w:firstRowLastColumn="0" w:lastRowFirstColumn="0" w:lastRowLastColumn="0"/>
-            <w:tcW w:w="1526" w:type="dxa"/>
-          </w:tcPr>
-          <w:p>
-            <w:bookmarkStart w:id="30" w:name="_Hlk499068691"/>
+            <w:tcW w:w="1582" w:type="dxa"/>
+          </w:tcPr>
+          <w:p>
+            <w:bookmarkStart w:id="31" w:name="_Hlk499068691"/>
             <w:r>
               <w:t>Requirement ID</w:t>
             </w:r>
@@ -10428,7 +10420,7 @@
         </w:tc>
         <w:tc>
           <w:tcPr>
-            <w:tcW w:w="4635" w:type="dxa"/>
+            <w:tcW w:w="6637" w:type="dxa"/>
           </w:tcPr>
           <w:p>
             <w:pPr>
@@ -10441,7 +10433,7 @@
         </w:tc>
         <w:tc>
           <w:tcPr>
-            <w:tcW w:w="3081" w:type="dxa"/>
+            <w:tcW w:w="0" w:type="auto"/>
           </w:tcPr>
           <w:p>
             <w:pPr>
@@ -10453,7 +10445,7 @@
           </w:p>
         </w:tc>
       </w:tr>
-      <w:bookmarkEnd w:id="30"/>
+      <w:bookmarkEnd w:id="31"/>
       <w:tr>
         <w:trPr>
           <w:cnfStyle w:val="000000100000" w:firstRow="0" w:lastRow="0" w:firstColumn="0" w:lastColumn="0" w:oddVBand="0" w:evenVBand="0" w:oddHBand="1" w:evenHBand="0" w:firstRowFirstColumn="0" w:firstRowLastColumn="0" w:lastRowFirstColumn="0" w:lastRowLastColumn="0"/>
@@ -10461,7 +10453,7 @@
         <w:tc>
           <w:tcPr>
             <w:cnfStyle w:val="001000000000" w:firstRow="0" w:lastRow="0" w:firstColumn="1" w:lastColumn="0" w:oddVBand="0" w:evenVBand="0" w:oddHBand="0" w:evenHBand="0" w:firstRowFirstColumn="0" w:firstRowLastColumn="0" w:lastRowFirstColumn="0" w:lastRowLastColumn="0"/>
-            <w:tcW w:w="1526" w:type="dxa"/>
+            <w:tcW w:w="1582" w:type="dxa"/>
           </w:tcPr>
           <w:p>
             <w:r>
@@ -10474,7 +10466,7 @@
         </w:tc>
         <w:tc>
           <w:tcPr>
-            <w:tcW w:w="4635" w:type="dxa"/>
+            <w:tcW w:w="6637" w:type="dxa"/>
           </w:tcPr>
           <w:p>
             <w:pPr>
@@ -10487,7 +10479,7 @@
         </w:tc>
         <w:tc>
           <w:tcPr>
-            <w:tcW w:w="3081" w:type="dxa"/>
+            <w:tcW w:w="0" w:type="auto"/>
           </w:tcPr>
           <w:p>
             <w:pPr>
@@ -10503,7 +10495,7 @@
         <w:tc>
           <w:tcPr>
             <w:cnfStyle w:val="001000000000" w:firstRow="0" w:lastRow="0" w:firstColumn="1" w:lastColumn="0" w:oddVBand="0" w:evenVBand="0" w:oddHBand="0" w:evenHBand="0" w:firstRowFirstColumn="0" w:firstRowLastColumn="0" w:lastRowFirstColumn="0" w:lastRowLastColumn="0"/>
-            <w:tcW w:w="1526" w:type="dxa"/>
+            <w:tcW w:w="1582" w:type="dxa"/>
           </w:tcPr>
           <w:p>
             <w:r>
@@ -10516,7 +10508,7 @@
         </w:tc>
         <w:tc>
           <w:tcPr>
-            <w:tcW w:w="4635" w:type="dxa"/>
+            <w:tcW w:w="6637" w:type="dxa"/>
           </w:tcPr>
           <w:p>
             <w:pPr>
@@ -10529,7 +10521,7 @@
         </w:tc>
         <w:tc>
           <w:tcPr>
-            <w:tcW w:w="3081" w:type="dxa"/>
+            <w:tcW w:w="0" w:type="auto"/>
           </w:tcPr>
           <w:p>
             <w:pPr>
@@ -10548,7 +10540,7 @@
         <w:tc>
           <w:tcPr>
             <w:cnfStyle w:val="001000000000" w:firstRow="0" w:lastRow="0" w:firstColumn="1" w:lastColumn="0" w:oddVBand="0" w:evenVBand="0" w:oddHBand="0" w:evenHBand="0" w:firstRowFirstColumn="0" w:firstRowLastColumn="0" w:lastRowFirstColumn="0" w:lastRowLastColumn="0"/>
-            <w:tcW w:w="1526" w:type="dxa"/>
+            <w:tcW w:w="1582" w:type="dxa"/>
           </w:tcPr>
           <w:p>
             <w:r>
@@ -10561,7 +10553,7 @@
         </w:tc>
         <w:tc>
           <w:tcPr>
-            <w:tcW w:w="4635" w:type="dxa"/>
+            <w:tcW w:w="6637" w:type="dxa"/>
           </w:tcPr>
           <w:p>
             <w:pPr>
@@ -10574,7 +10566,7 @@
         </w:tc>
         <w:tc>
           <w:tcPr>
-            <w:tcW w:w="3081" w:type="dxa"/>
+            <w:tcW w:w="0" w:type="auto"/>
           </w:tcPr>
           <w:p>
             <w:pPr>
@@ -10590,7 +10582,7 @@
         <w:tc>
           <w:tcPr>
             <w:cnfStyle w:val="001000000000" w:firstRow="0" w:lastRow="0" w:firstColumn="1" w:lastColumn="0" w:oddVBand="0" w:evenVBand="0" w:oddHBand="0" w:evenHBand="0" w:firstRowFirstColumn="0" w:firstRowLastColumn="0" w:lastRowFirstColumn="0" w:lastRowLastColumn="0"/>
-            <w:tcW w:w="1526" w:type="dxa"/>
+            <w:tcW w:w="1582" w:type="dxa"/>
           </w:tcPr>
           <w:p>
             <w:r>
@@ -10603,7 +10595,7 @@
         </w:tc>
         <w:tc>
           <w:tcPr>
-            <w:tcW w:w="4635" w:type="dxa"/>
+            <w:tcW w:w="6637" w:type="dxa"/>
           </w:tcPr>
           <w:p>
             <w:pPr>
@@ -10616,7 +10608,7 @@
         </w:tc>
         <w:tc>
           <w:tcPr>
-            <w:tcW w:w="3081" w:type="dxa"/>
+            <w:tcW w:w="0" w:type="auto"/>
           </w:tcPr>
           <w:p>
             <w:pPr>
@@ -10635,7 +10627,7 @@
         <w:tc>
           <w:tcPr>
             <w:cnfStyle w:val="001000000000" w:firstRow="0" w:lastRow="0" w:firstColumn="1" w:lastColumn="0" w:oddVBand="0" w:evenVBand="0" w:oddHBand="0" w:evenHBand="0" w:firstRowFirstColumn="0" w:firstRowLastColumn="0" w:lastRowFirstColumn="0" w:lastRowLastColumn="0"/>
-            <w:tcW w:w="1526" w:type="dxa"/>
+            <w:tcW w:w="1582" w:type="dxa"/>
           </w:tcPr>
           <w:p>
             <w:r>
@@ -10648,7 +10640,7 @@
         </w:tc>
         <w:tc>
           <w:tcPr>
-            <w:tcW w:w="4635" w:type="dxa"/>
+            <w:tcW w:w="6637" w:type="dxa"/>
           </w:tcPr>
           <w:p>
             <w:pPr>
@@ -10661,7 +10653,7 @@
         </w:tc>
         <w:tc>
           <w:tcPr>
-            <w:tcW w:w="3081" w:type="dxa"/>
+            <w:tcW w:w="0" w:type="auto"/>
           </w:tcPr>
           <w:p>
             <w:pPr>
@@ -10677,33 +10669,30 @@
         <w:tc>
           <w:tcPr>
             <w:cnfStyle w:val="001000000000" w:firstRow="0" w:lastRow="0" w:firstColumn="1" w:lastColumn="0" w:oddVBand="0" w:evenVBand="0" w:oddHBand="0" w:evenHBand="0" w:firstRowFirstColumn="0" w:firstRowLastColumn="0" w:lastRowFirstColumn="0" w:lastRowLastColumn="0"/>
-            <w:tcW w:w="1526" w:type="dxa"/>
-          </w:tcPr>
-          <w:p>
-            <w:r>
-              <w:t>FR</w:t>
-            </w:r>
-            <w:r>
-              <w:t>2-1</w:t>
-            </w:r>
-          </w:p>
-        </w:tc>
-        <w:tc>
-          <w:tcPr>
-            <w:tcW w:w="4635" w:type="dxa"/>
+            <w:tcW w:w="1582" w:type="dxa"/>
+          </w:tcPr>
+          <w:p>
+            <w:r>
+              <w:t>FR1-6</w:t>
+            </w:r>
+          </w:p>
+        </w:tc>
+        <w:tc>
+          <w:tcPr>
+            <w:tcW w:w="6637" w:type="dxa"/>
           </w:tcPr>
           <w:p>
             <w:pPr>
               <w:cnfStyle w:val="000000000000" w:firstRow="0" w:lastRow="0" w:firstColumn="0" w:lastColumn="0" w:oddVBand="0" w:evenVBand="0" w:oddHBand="0" w:evenHBand="0" w:firstRowFirstColumn="0" w:firstRowLastColumn="0" w:lastRowFirstColumn="0" w:lastRowLastColumn="0"/>
             </w:pPr>
             <w:r>
-              <w:t>The package shall provide a symbolic regression function set consisting of mathematical operations</w:t>
-            </w:r>
-          </w:p>
-        </w:tc>
-        <w:tc>
-          <w:tcPr>
-            <w:tcW w:w="3081" w:type="dxa"/>
+              <w:t>The package shall measure the fitness of a solution compared to the desired result</w:t>
+            </w:r>
+          </w:p>
+        </w:tc>
+        <w:tc>
+          <w:tcPr>
+            <w:tcW w:w="0" w:type="auto"/>
           </w:tcPr>
           <w:p>
             <w:pPr>
@@ -10722,40 +10711,40 @@
         <w:tc>
           <w:tcPr>
             <w:cnfStyle w:val="001000000000" w:firstRow="0" w:lastRow="0" w:firstColumn="1" w:lastColumn="0" w:oddVBand="0" w:evenVBand="0" w:oddHBand="0" w:evenHBand="0" w:firstRowFirstColumn="0" w:firstRowLastColumn="0" w:lastRowFirstColumn="0" w:lastRowLastColumn="0"/>
-            <w:tcW w:w="1526" w:type="dxa"/>
+            <w:tcW w:w="1582" w:type="dxa"/>
           </w:tcPr>
           <w:p>
             <w:r>
               <w:t>FR</w:t>
             </w:r>
             <w:r>
-              <w:t>2-2</w:t>
-            </w:r>
-          </w:p>
-        </w:tc>
-        <w:tc>
-          <w:tcPr>
-            <w:tcW w:w="4635" w:type="dxa"/>
+              <w:t>2-1</w:t>
+            </w:r>
+          </w:p>
+        </w:tc>
+        <w:tc>
+          <w:tcPr>
+            <w:tcW w:w="6637" w:type="dxa"/>
           </w:tcPr>
           <w:p>
             <w:pPr>
               <w:cnfStyle w:val="000000100000" w:firstRow="0" w:lastRow="0" w:firstColumn="0" w:lastColumn="0" w:oddVBand="0" w:evenVBand="0" w:oddHBand="1" w:evenHBand="0" w:firstRowFirstColumn="0" w:firstRowLastColumn="0" w:lastRowFirstColumn="0" w:lastRowLastColumn="0"/>
             </w:pPr>
             <w:r>
-              <w:t>The package shall provide a logical function set consisting of logic gates</w:t>
-            </w:r>
-          </w:p>
-        </w:tc>
-        <w:tc>
-          <w:tcPr>
-            <w:tcW w:w="3081" w:type="dxa"/>
+              <w:t>The package shall provide a symbolic regression function set consisting of mathematical operations</w:t>
+            </w:r>
+          </w:p>
+        </w:tc>
+        <w:tc>
+          <w:tcPr>
+            <w:tcW w:w="0" w:type="auto"/>
           </w:tcPr>
           <w:p>
             <w:pPr>
               <w:cnfStyle w:val="000000100000" w:firstRow="0" w:lastRow="0" w:firstColumn="0" w:lastColumn="0" w:oddVBand="0" w:evenVBand="0" w:oddHBand="1" w:evenHBand="0" w:firstRowFirstColumn="0" w:firstRowLastColumn="0" w:lastRowFirstColumn="0" w:lastRowLastColumn="0"/>
             </w:pPr>
             <w:r>
-              <w:t>Should</w:t>
+              <w:t>Must</w:t>
             </w:r>
           </w:p>
         </w:tc>
@@ -10764,24 +10753,69 @@
         <w:tc>
           <w:tcPr>
             <w:cnfStyle w:val="001000000000" w:firstRow="0" w:lastRow="0" w:firstColumn="1" w:lastColumn="0" w:oddVBand="0" w:evenVBand="0" w:oddHBand="0" w:evenHBand="0" w:firstRowFirstColumn="0" w:firstRowLastColumn="0" w:lastRowFirstColumn="0" w:lastRowLastColumn="0"/>
-            <w:tcW w:w="1526" w:type="dxa"/>
+            <w:tcW w:w="1582" w:type="dxa"/>
           </w:tcPr>
           <w:p>
             <w:r>
               <w:t>FR</w:t>
             </w:r>
             <w:r>
+              <w:t>2-2</w:t>
+            </w:r>
+          </w:p>
+        </w:tc>
+        <w:tc>
+          <w:tcPr>
+            <w:tcW w:w="6637" w:type="dxa"/>
+          </w:tcPr>
+          <w:p>
+            <w:pPr>
+              <w:cnfStyle w:val="000000000000" w:firstRow="0" w:lastRow="0" w:firstColumn="0" w:lastColumn="0" w:oddVBand="0" w:evenVBand="0" w:oddHBand="0" w:evenHBand="0" w:firstRowFirstColumn="0" w:firstRowLastColumn="0" w:lastRowFirstColumn="0" w:lastRowLastColumn="0"/>
+            </w:pPr>
+            <w:r>
+              <w:t>The package shall provide a logical function set consisting of logic gates</w:t>
+            </w:r>
+          </w:p>
+        </w:tc>
+        <w:tc>
+          <w:tcPr>
+            <w:tcW w:w="0" w:type="auto"/>
+          </w:tcPr>
+          <w:p>
+            <w:pPr>
+              <w:cnfStyle w:val="000000000000" w:firstRow="0" w:lastRow="0" w:firstColumn="0" w:lastColumn="0" w:oddVBand="0" w:evenVBand="0" w:oddHBand="0" w:evenHBand="0" w:firstRowFirstColumn="0" w:firstRowLastColumn="0" w:lastRowFirstColumn="0" w:lastRowLastColumn="0"/>
+            </w:pPr>
+            <w:r>
+              <w:t>Should</w:t>
+            </w:r>
+          </w:p>
+        </w:tc>
+      </w:tr>
+      <w:tr>
+        <w:trPr>
+          <w:cnfStyle w:val="000000100000" w:firstRow="0" w:lastRow="0" w:firstColumn="0" w:lastColumn="0" w:oddVBand="0" w:evenVBand="0" w:oddHBand="1" w:evenHBand="0" w:firstRowFirstColumn="0" w:firstRowLastColumn="0" w:lastRowFirstColumn="0" w:lastRowLastColumn="0"/>
+        </w:trPr>
+        <w:tc>
+          <w:tcPr>
+            <w:cnfStyle w:val="001000000000" w:firstRow="0" w:lastRow="0" w:firstColumn="1" w:lastColumn="0" w:oddVBand="0" w:evenVBand="0" w:oddHBand="0" w:evenHBand="0" w:firstRowFirstColumn="0" w:firstRowLastColumn="0" w:lastRowFirstColumn="0" w:lastRowLastColumn="0"/>
+            <w:tcW w:w="1582" w:type="dxa"/>
+          </w:tcPr>
+          <w:p>
+            <w:r>
+              <w:t>FR</w:t>
+            </w:r>
+            <w:r>
               <w:t>2-3</w:t>
             </w:r>
           </w:p>
         </w:tc>
         <w:tc>
           <w:tcPr>
-            <w:tcW w:w="4635" w:type="dxa"/>
-          </w:tcPr>
-          <w:p>
-            <w:pPr>
-              <w:cnfStyle w:val="000000000000" w:firstRow="0" w:lastRow="0" w:firstColumn="0" w:lastColumn="0" w:oddVBand="0" w:evenVBand="0" w:oddHBand="0" w:evenHBand="0" w:firstRowFirstColumn="0" w:firstRowLastColumn="0" w:lastRowFirstColumn="0" w:lastRowLastColumn="0"/>
+            <w:tcW w:w="6637" w:type="dxa"/>
+          </w:tcPr>
+          <w:p>
+            <w:pPr>
+              <w:cnfStyle w:val="000000100000" w:firstRow="0" w:lastRow="0" w:firstColumn="0" w:lastColumn="0" w:oddVBand="0" w:evenVBand="0" w:oddHBand="1" w:evenHBand="0" w:firstRowFirstColumn="0" w:firstRowLastColumn="0" w:lastRowFirstColumn="0" w:lastRowLastColumn="0"/>
             </w:pPr>
             <w:r>
               <w:t>The package shall provide the (</w:t>
@@ -10836,7 +10870,49 @@
         </w:tc>
         <w:tc>
           <w:tcPr>
-            <w:tcW w:w="3081" w:type="dxa"/>
+            <w:tcW w:w="0" w:type="auto"/>
+          </w:tcPr>
+          <w:p>
+            <w:pPr>
+              <w:cnfStyle w:val="000000100000" w:firstRow="0" w:lastRow="0" w:firstColumn="0" w:lastColumn="0" w:oddVBand="0" w:evenVBand="0" w:oddHBand="1" w:evenHBand="0" w:firstRowFirstColumn="0" w:firstRowLastColumn="0" w:lastRowFirstColumn="0" w:lastRowLastColumn="0"/>
+            </w:pPr>
+            <w:r>
+              <w:t>Must</w:t>
+            </w:r>
+          </w:p>
+        </w:tc>
+      </w:tr>
+      <w:tr>
+        <w:tc>
+          <w:tcPr>
+            <w:cnfStyle w:val="001000000000" w:firstRow="0" w:lastRow="0" w:firstColumn="1" w:lastColumn="0" w:oddVBand="0" w:evenVBand="0" w:oddHBand="0" w:evenHBand="0" w:firstRowFirstColumn="0" w:firstRowLastColumn="0" w:lastRowFirstColumn="0" w:lastRowLastColumn="0"/>
+            <w:tcW w:w="1582" w:type="dxa"/>
+          </w:tcPr>
+          <w:p>
+            <w:r>
+              <w:t>FR</w:t>
+            </w:r>
+            <w:r>
+              <w:t>2-4</w:t>
+            </w:r>
+          </w:p>
+        </w:tc>
+        <w:tc>
+          <w:tcPr>
+            <w:tcW w:w="6637" w:type="dxa"/>
+          </w:tcPr>
+          <w:p>
+            <w:pPr>
+              <w:cnfStyle w:val="000000000000" w:firstRow="0" w:lastRow="0" w:firstColumn="0" w:lastColumn="0" w:oddVBand="0" w:evenVBand="0" w:oddHBand="0" w:evenHBand="0" w:firstRowFirstColumn="0" w:firstRowLastColumn="0" w:lastRowFirstColumn="0" w:lastRowLastColumn="0"/>
+            </w:pPr>
+            <w:r>
+              <w:t>The package shall provide mutation methods to be used</w:t>
+            </w:r>
+          </w:p>
+        </w:tc>
+        <w:tc>
+          <w:tcPr>
+            <w:tcW w:w="0" w:type="auto"/>
           </w:tcPr>
           <w:p>
             <w:pPr>
@@ -10855,40 +10931,40 @@
         <w:tc>
           <w:tcPr>
             <w:cnfStyle w:val="001000000000" w:firstRow="0" w:lastRow="0" w:firstColumn="1" w:lastColumn="0" w:oddVBand="0" w:evenVBand="0" w:oddHBand="0" w:evenHBand="0" w:firstRowFirstColumn="0" w:firstRowLastColumn="0" w:lastRowFirstColumn="0" w:lastRowLastColumn="0"/>
-            <w:tcW w:w="1526" w:type="dxa"/>
+            <w:tcW w:w="1582" w:type="dxa"/>
           </w:tcPr>
           <w:p>
             <w:r>
               <w:t>FR</w:t>
             </w:r>
             <w:r>
-              <w:t>2-4</w:t>
-            </w:r>
-          </w:p>
-        </w:tc>
-        <w:tc>
-          <w:tcPr>
-            <w:tcW w:w="4635" w:type="dxa"/>
+              <w:t>2-5</w:t>
+            </w:r>
+          </w:p>
+        </w:tc>
+        <w:tc>
+          <w:tcPr>
+            <w:tcW w:w="6637" w:type="dxa"/>
           </w:tcPr>
           <w:p>
             <w:pPr>
               <w:cnfStyle w:val="000000100000" w:firstRow="0" w:lastRow="0" w:firstColumn="0" w:lastColumn="0" w:oddVBand="0" w:evenVBand="0" w:oddHBand="1" w:evenHBand="0" w:firstRowFirstColumn="0" w:firstRowLastColumn="0" w:lastRowFirstColumn="0" w:lastRowLastColumn="0"/>
             </w:pPr>
             <w:r>
-              <w:t>The package shall provide mutation methods to be used</w:t>
-            </w:r>
-          </w:p>
-        </w:tc>
-        <w:tc>
-          <w:tcPr>
-            <w:tcW w:w="3081" w:type="dxa"/>
+              <w:t>The package shall allow users to choose a function set from the included choices</w:t>
+            </w:r>
+          </w:p>
+        </w:tc>
+        <w:tc>
+          <w:tcPr>
+            <w:tcW w:w="0" w:type="auto"/>
           </w:tcPr>
           <w:p>
             <w:pPr>
               <w:cnfStyle w:val="000000100000" w:firstRow="0" w:lastRow="0" w:firstColumn="0" w:lastColumn="0" w:oddVBand="0" w:evenVBand="0" w:oddHBand="1" w:evenHBand="0" w:firstRowFirstColumn="0" w:firstRowLastColumn="0" w:lastRowFirstColumn="0" w:lastRowLastColumn="0"/>
             </w:pPr>
             <w:r>
-              <w:t>Must</w:t>
+              <w:t>Should</w:t>
             </w:r>
           </w:p>
         </w:tc>
@@ -10897,33 +10973,33 @@
         <w:tc>
           <w:tcPr>
             <w:cnfStyle w:val="001000000000" w:firstRow="0" w:lastRow="0" w:firstColumn="1" w:lastColumn="0" w:oddVBand="0" w:evenVBand="0" w:oddHBand="0" w:evenHBand="0" w:firstRowFirstColumn="0" w:firstRowLastColumn="0" w:lastRowFirstColumn="0" w:lastRowLastColumn="0"/>
-            <w:tcW w:w="1526" w:type="dxa"/>
+            <w:tcW w:w="1582" w:type="dxa"/>
           </w:tcPr>
           <w:p>
             <w:r>
               <w:t>FR</w:t>
             </w:r>
             <w:r>
-              <w:t>2-5</w:t>
-            </w:r>
-          </w:p>
-        </w:tc>
-        <w:tc>
-          <w:tcPr>
-            <w:tcW w:w="4635" w:type="dxa"/>
+              <w:t>2-6</w:t>
+            </w:r>
+          </w:p>
+        </w:tc>
+        <w:tc>
+          <w:tcPr>
+            <w:tcW w:w="6637" w:type="dxa"/>
           </w:tcPr>
           <w:p>
             <w:pPr>
               <w:cnfStyle w:val="000000000000" w:firstRow="0" w:lastRow="0" w:firstColumn="0" w:lastColumn="0" w:oddVBand="0" w:evenVBand="0" w:oddHBand="0" w:evenHBand="0" w:firstRowFirstColumn="0" w:firstRowLastColumn="0" w:lastRowFirstColumn="0" w:lastRowLastColumn="0"/>
             </w:pPr>
             <w:r>
-              <w:t>The package shall allow users to choose a function set from the included choices</w:t>
-            </w:r>
-          </w:p>
-        </w:tc>
-        <w:tc>
-          <w:tcPr>
-            <w:tcW w:w="3081" w:type="dxa"/>
+              <w:t>The package shall allow users to choose a selection operator from the included choices</w:t>
+            </w:r>
+          </w:p>
+        </w:tc>
+        <w:tc>
+          <w:tcPr>
+            <w:tcW w:w="0" w:type="auto"/>
           </w:tcPr>
           <w:p>
             <w:pPr>
@@ -10942,33 +11018,33 @@
         <w:tc>
           <w:tcPr>
             <w:cnfStyle w:val="001000000000" w:firstRow="0" w:lastRow="0" w:firstColumn="1" w:lastColumn="0" w:oddVBand="0" w:evenVBand="0" w:oddHBand="0" w:evenHBand="0" w:firstRowFirstColumn="0" w:firstRowLastColumn="0" w:lastRowFirstColumn="0" w:lastRowLastColumn="0"/>
-            <w:tcW w:w="1526" w:type="dxa"/>
+            <w:tcW w:w="1582" w:type="dxa"/>
           </w:tcPr>
           <w:p>
             <w:r>
               <w:t>FR</w:t>
             </w:r>
             <w:r>
-              <w:t>2-6</w:t>
-            </w:r>
-          </w:p>
-        </w:tc>
-        <w:tc>
-          <w:tcPr>
-            <w:tcW w:w="4635" w:type="dxa"/>
+              <w:t>2-7</w:t>
+            </w:r>
+          </w:p>
+        </w:tc>
+        <w:tc>
+          <w:tcPr>
+            <w:tcW w:w="6637" w:type="dxa"/>
           </w:tcPr>
           <w:p>
             <w:pPr>
               <w:cnfStyle w:val="000000100000" w:firstRow="0" w:lastRow="0" w:firstColumn="0" w:lastColumn="0" w:oddVBand="0" w:evenVBand="0" w:oddHBand="1" w:evenHBand="0" w:firstRowFirstColumn="0" w:firstRowLastColumn="0" w:lastRowFirstColumn="0" w:lastRowLastColumn="0"/>
             </w:pPr>
             <w:r>
-              <w:t>The package shall allow users to choose a selection operator from the included choices</w:t>
-            </w:r>
-          </w:p>
-        </w:tc>
-        <w:tc>
-          <w:tcPr>
-            <w:tcW w:w="3081" w:type="dxa"/>
+              <w:t>The package shall allow users to choose a mutation method from the included choices</w:t>
+            </w:r>
+          </w:p>
+        </w:tc>
+        <w:tc>
+          <w:tcPr>
+            <w:tcW w:w="0" w:type="auto"/>
           </w:tcPr>
           <w:p>
             <w:pPr>
@@ -10984,33 +11060,33 @@
         <w:tc>
           <w:tcPr>
             <w:cnfStyle w:val="001000000000" w:firstRow="0" w:lastRow="0" w:firstColumn="1" w:lastColumn="0" w:oddVBand="0" w:evenVBand="0" w:oddHBand="0" w:evenHBand="0" w:firstRowFirstColumn="0" w:firstRowLastColumn="0" w:lastRowFirstColumn="0" w:lastRowLastColumn="0"/>
-            <w:tcW w:w="1526" w:type="dxa"/>
+            <w:tcW w:w="1582" w:type="dxa"/>
           </w:tcPr>
           <w:p>
             <w:r>
               <w:t>FR</w:t>
             </w:r>
             <w:r>
-              <w:t>2-7</w:t>
-            </w:r>
-          </w:p>
-        </w:tc>
-        <w:tc>
-          <w:tcPr>
-            <w:tcW w:w="4635" w:type="dxa"/>
+              <w:t>2-8</w:t>
+            </w:r>
+          </w:p>
+        </w:tc>
+        <w:tc>
+          <w:tcPr>
+            <w:tcW w:w="6637" w:type="dxa"/>
           </w:tcPr>
           <w:p>
             <w:pPr>
               <w:cnfStyle w:val="000000000000" w:firstRow="0" w:lastRow="0" w:firstColumn="0" w:lastColumn="0" w:oddVBand="0" w:evenVBand="0" w:oddHBand="0" w:evenHBand="0" w:firstRowFirstColumn="0" w:firstRowLastColumn="0" w:lastRowFirstColumn="0" w:lastRowLastColumn="0"/>
             </w:pPr>
             <w:r>
-              <w:t>The package shall allow users to choose a mutation method from the included choices</w:t>
-            </w:r>
-          </w:p>
-        </w:tc>
-        <w:tc>
-          <w:tcPr>
-            <w:tcW w:w="3081" w:type="dxa"/>
+              <w:t>The package shall allow users to define their own function set</w:t>
+            </w:r>
+          </w:p>
+        </w:tc>
+        <w:tc>
+          <w:tcPr>
+            <w:tcW w:w="0" w:type="auto"/>
           </w:tcPr>
           <w:p>
             <w:pPr>
@@ -11029,40 +11105,40 @@
         <w:tc>
           <w:tcPr>
             <w:cnfStyle w:val="001000000000" w:firstRow="0" w:lastRow="0" w:firstColumn="1" w:lastColumn="0" w:oddVBand="0" w:evenVBand="0" w:oddHBand="0" w:evenHBand="0" w:firstRowFirstColumn="0" w:firstRowLastColumn="0" w:lastRowFirstColumn="0" w:lastRowLastColumn="0"/>
-            <w:tcW w:w="1526" w:type="dxa"/>
+            <w:tcW w:w="1582" w:type="dxa"/>
           </w:tcPr>
           <w:p>
             <w:r>
               <w:t>FR</w:t>
             </w:r>
             <w:r>
-              <w:t>2-8</w:t>
-            </w:r>
-          </w:p>
-        </w:tc>
-        <w:tc>
-          <w:tcPr>
-            <w:tcW w:w="4635" w:type="dxa"/>
+              <w:t>2-9</w:t>
+            </w:r>
+          </w:p>
+        </w:tc>
+        <w:tc>
+          <w:tcPr>
+            <w:tcW w:w="6637" w:type="dxa"/>
           </w:tcPr>
           <w:p>
             <w:pPr>
               <w:cnfStyle w:val="000000100000" w:firstRow="0" w:lastRow="0" w:firstColumn="0" w:lastColumn="0" w:oddVBand="0" w:evenVBand="0" w:oddHBand="1" w:evenHBand="0" w:firstRowFirstColumn="0" w:firstRowLastColumn="0" w:lastRowFirstColumn="0" w:lastRowLastColumn="0"/>
             </w:pPr>
             <w:r>
-              <w:t>The package shall allow users to define their own function set</w:t>
-            </w:r>
-          </w:p>
-        </w:tc>
-        <w:tc>
-          <w:tcPr>
-            <w:tcW w:w="3081" w:type="dxa"/>
+              <w:t>The package shall allow users to select a subset of the functions from a function set</w:t>
+            </w:r>
+          </w:p>
+        </w:tc>
+        <w:tc>
+          <w:tcPr>
+            <w:tcW w:w="0" w:type="auto"/>
           </w:tcPr>
           <w:p>
             <w:pPr>
               <w:cnfStyle w:val="000000100000" w:firstRow="0" w:lastRow="0" w:firstColumn="0" w:lastColumn="0" w:oddVBand="0" w:evenVBand="0" w:oddHBand="1" w:evenHBand="0" w:firstRowFirstColumn="0" w:firstRowLastColumn="0" w:lastRowFirstColumn="0" w:lastRowLastColumn="0"/>
             </w:pPr>
             <w:r>
-              <w:t>Should</w:t>
+              <w:t>Could</w:t>
             </w:r>
           </w:p>
         </w:tc>
@@ -11071,33 +11147,33 @@
         <w:tc>
           <w:tcPr>
             <w:cnfStyle w:val="001000000000" w:firstRow="0" w:lastRow="0" w:firstColumn="1" w:lastColumn="0" w:oddVBand="0" w:evenVBand="0" w:oddHBand="0" w:evenHBand="0" w:firstRowFirstColumn="0" w:firstRowLastColumn="0" w:lastRowFirstColumn="0" w:lastRowLastColumn="0"/>
-            <w:tcW w:w="1526" w:type="dxa"/>
+            <w:tcW w:w="1582" w:type="dxa"/>
           </w:tcPr>
           <w:p>
             <w:r>
               <w:t>FR</w:t>
             </w:r>
             <w:r>
-              <w:t>2-9</w:t>
-            </w:r>
-          </w:p>
-        </w:tc>
-        <w:tc>
-          <w:tcPr>
-            <w:tcW w:w="4635" w:type="dxa"/>
+              <w:t>2-10</w:t>
+            </w:r>
+          </w:p>
+        </w:tc>
+        <w:tc>
+          <w:tcPr>
+            <w:tcW w:w="6637" w:type="dxa"/>
           </w:tcPr>
           <w:p>
             <w:pPr>
               <w:cnfStyle w:val="000000000000" w:firstRow="0" w:lastRow="0" w:firstColumn="0" w:lastColumn="0" w:oddVBand="0" w:evenVBand="0" w:oddHBand="0" w:evenHBand="0" w:firstRowFirstColumn="0" w:firstRowLastColumn="0" w:lastRowFirstColumn="0" w:lastRowLastColumn="0"/>
             </w:pPr>
             <w:r>
-              <w:t>The package shall allow users to select a subset of the functions from a function set</w:t>
-            </w:r>
-          </w:p>
-        </w:tc>
-        <w:tc>
-          <w:tcPr>
-            <w:tcW w:w="3081" w:type="dxa"/>
+              <w:t>The package shall allow users to define their own selection operators</w:t>
+            </w:r>
+          </w:p>
+        </w:tc>
+        <w:tc>
+          <w:tcPr>
+            <w:tcW w:w="0" w:type="auto"/>
           </w:tcPr>
           <w:p>
             <w:pPr>
@@ -11116,33 +11192,33 @@
         <w:tc>
           <w:tcPr>
             <w:cnfStyle w:val="001000000000" w:firstRow="0" w:lastRow="0" w:firstColumn="1" w:lastColumn="0" w:oddVBand="0" w:evenVBand="0" w:oddHBand="0" w:evenHBand="0" w:firstRowFirstColumn="0" w:firstRowLastColumn="0" w:lastRowFirstColumn="0" w:lastRowLastColumn="0"/>
-            <w:tcW w:w="1526" w:type="dxa"/>
+            <w:tcW w:w="1582" w:type="dxa"/>
           </w:tcPr>
           <w:p>
             <w:r>
               <w:t>FR</w:t>
             </w:r>
             <w:r>
-              <w:t>2-10</w:t>
-            </w:r>
-          </w:p>
-        </w:tc>
-        <w:tc>
-          <w:tcPr>
-            <w:tcW w:w="4635" w:type="dxa"/>
+              <w:t>2-11</w:t>
+            </w:r>
+          </w:p>
+        </w:tc>
+        <w:tc>
+          <w:tcPr>
+            <w:tcW w:w="6637" w:type="dxa"/>
           </w:tcPr>
           <w:p>
             <w:pPr>
               <w:cnfStyle w:val="000000100000" w:firstRow="0" w:lastRow="0" w:firstColumn="0" w:lastColumn="0" w:oddVBand="0" w:evenVBand="0" w:oddHBand="1" w:evenHBand="0" w:firstRowFirstColumn="0" w:firstRowLastColumn="0" w:lastRowFirstColumn="0" w:lastRowLastColumn="0"/>
             </w:pPr>
             <w:r>
-              <w:t>The package shall allow users to define their own selection operators</w:t>
-            </w:r>
-          </w:p>
-        </w:tc>
-        <w:tc>
-          <w:tcPr>
-            <w:tcW w:w="3081" w:type="dxa"/>
+              <w:t>The package shall allow users to define their own mutation methods</w:t>
+            </w:r>
+          </w:p>
+        </w:tc>
+        <w:tc>
+          <w:tcPr>
+            <w:tcW w:w="0" w:type="auto"/>
           </w:tcPr>
           <w:p>
             <w:pPr>
@@ -11158,40 +11234,118 @@
         <w:tc>
           <w:tcPr>
             <w:cnfStyle w:val="001000000000" w:firstRow="0" w:lastRow="0" w:firstColumn="1" w:lastColumn="0" w:oddVBand="0" w:evenVBand="0" w:oddHBand="0" w:evenHBand="0" w:firstRowFirstColumn="0" w:firstRowLastColumn="0" w:lastRowFirstColumn="0" w:lastRowLastColumn="0"/>
-            <w:tcW w:w="1526" w:type="dxa"/>
+            <w:tcW w:w="1582" w:type="dxa"/>
           </w:tcPr>
           <w:p>
             <w:r>
               <w:t>FR</w:t>
             </w:r>
             <w:r>
-              <w:t>2-11</w:t>
-            </w:r>
-          </w:p>
-        </w:tc>
-        <w:tc>
-          <w:tcPr>
-            <w:tcW w:w="4635" w:type="dxa"/>
+              <w:t>2-12</w:t>
+            </w:r>
+          </w:p>
+        </w:tc>
+        <w:tc>
+          <w:tcPr>
+            <w:tcW w:w="6637" w:type="dxa"/>
           </w:tcPr>
           <w:p>
             <w:pPr>
               <w:cnfStyle w:val="000000000000" w:firstRow="0" w:lastRow="0" w:firstColumn="0" w:lastColumn="0" w:oddVBand="0" w:evenVBand="0" w:oddHBand="0" w:evenHBand="0" w:firstRowFirstColumn="0" w:firstRowLastColumn="0" w:lastRowFirstColumn="0" w:lastRowLastColumn="0"/>
             </w:pPr>
             <w:r>
-              <w:t>The package shall allow users to define their own mutation methods</w:t>
-            </w:r>
-          </w:p>
-        </w:tc>
-        <w:tc>
-          <w:tcPr>
-            <w:tcW w:w="3081" w:type="dxa"/>
-          </w:tcPr>
-          <w:p>
-            <w:pPr>
+              <w:t>The package shall allow users to change the parameters of the program such as:</w:t>
+            </w:r>
+          </w:p>
+          <w:p>
+            <w:pPr>
+              <w:pStyle w:val="ListParagraph"/>
+              <w:numPr>
+                <w:ilvl w:val="0"/>
+                <w:numId w:val="8"/>
+              </w:numPr>
               <w:cnfStyle w:val="000000000000" w:firstRow="0" w:lastRow="0" w:firstColumn="0" w:lastColumn="0" w:oddVBand="0" w:evenVBand="0" w:oddHBand="0" w:evenHBand="0" w:firstRowFirstColumn="0" w:firstRowLastColumn="0" w:lastRowFirstColumn="0" w:lastRowLastColumn="0"/>
             </w:pPr>
             <w:r>
-              <w:t>Could</w:t>
+              <w:t>Number of columns in chromosome</w:t>
+            </w:r>
+          </w:p>
+          <w:p>
+            <w:pPr>
+              <w:pStyle w:val="ListParagraph"/>
+              <w:numPr>
+                <w:ilvl w:val="0"/>
+                <w:numId w:val="8"/>
+              </w:numPr>
+              <w:cnfStyle w:val="000000000000" w:firstRow="0" w:lastRow="0" w:firstColumn="0" w:lastColumn="0" w:oddVBand="0" w:evenVBand="0" w:oddHBand="0" w:evenHBand="0" w:firstRowFirstColumn="0" w:firstRowLastColumn="0" w:lastRowFirstColumn="0" w:lastRowLastColumn="0"/>
+            </w:pPr>
+            <w:r>
+              <w:t>Number of rows in chromosome</w:t>
+            </w:r>
+          </w:p>
+          <w:p>
+            <w:pPr>
+              <w:pStyle w:val="ListParagraph"/>
+              <w:numPr>
+                <w:ilvl w:val="0"/>
+                <w:numId w:val="8"/>
+              </w:numPr>
+              <w:cnfStyle w:val="000000000000" w:firstRow="0" w:lastRow="0" w:firstColumn="0" w:lastColumn="0" w:oddVBand="0" w:evenVBand="0" w:oddHBand="0" w:evenHBand="0" w:firstRowFirstColumn="0" w:firstRowLastColumn="0" w:lastRowFirstColumn="0" w:lastRowLastColumn="0"/>
+            </w:pPr>
+            <w:r>
+              <w:t>Number of generations to run</w:t>
+            </w:r>
+          </w:p>
+          <w:p>
+            <w:pPr>
+              <w:pStyle w:val="ListParagraph"/>
+              <w:numPr>
+                <w:ilvl w:val="0"/>
+                <w:numId w:val="8"/>
+              </w:numPr>
+              <w:cnfStyle w:val="000000000000" w:firstRow="0" w:lastRow="0" w:firstColumn="0" w:lastColumn="0" w:oddVBand="0" w:evenVBand="0" w:oddHBand="0" w:evenHBand="0" w:firstRowFirstColumn="0" w:firstRowLastColumn="0" w:lastRowFirstColumn="0" w:lastRowLastColumn="0"/>
+            </w:pPr>
+            <w:r>
+              <w:t>The levels-back parameter</w:t>
+            </w:r>
+          </w:p>
+          <w:p>
+            <w:pPr>
+              <w:pStyle w:val="ListParagraph"/>
+              <w:numPr>
+                <w:ilvl w:val="0"/>
+                <w:numId w:val="8"/>
+              </w:numPr>
+              <w:cnfStyle w:val="000000000000" w:firstRow="0" w:lastRow="0" w:firstColumn="0" w:lastColumn="0" w:oddVBand="0" w:evenVBand="0" w:oddHBand="0" w:evenHBand="0" w:firstRowFirstColumn="0" w:firstRowLastColumn="0" w:lastRowFirstColumn="0" w:lastRowLastColumn="0"/>
+            </w:pPr>
+            <w:r>
+              <w:t>The population size</w:t>
+            </w:r>
+          </w:p>
+          <w:p>
+            <w:pPr>
+              <w:pStyle w:val="ListParagraph"/>
+              <w:numPr>
+                <w:ilvl w:val="0"/>
+                <w:numId w:val="8"/>
+              </w:numPr>
+              <w:cnfStyle w:val="000000000000" w:firstRow="0" w:lastRow="0" w:firstColumn="0" w:lastColumn="0" w:oddVBand="0" w:evenVBand="0" w:oddHBand="0" w:evenHBand="0" w:firstRowFirstColumn="0" w:firstRowLastColumn="0" w:lastRowFirstColumn="0" w:lastRowLastColumn="0"/>
+            </w:pPr>
+            <w:r>
+              <w:t>Random number seed</w:t>
+            </w:r>
+          </w:p>
+        </w:tc>
+        <w:tc>
+          <w:tcPr>
+            <w:tcW w:w="0" w:type="auto"/>
+          </w:tcPr>
+          <w:p>
+            <w:pPr>
+              <w:cnfStyle w:val="000000000000" w:firstRow="0" w:lastRow="0" w:firstColumn="0" w:lastColumn="0" w:oddVBand="0" w:evenVBand="0" w:oddHBand="0" w:evenHBand="0" w:firstRowFirstColumn="0" w:firstRowLastColumn="0" w:lastRowFirstColumn="0" w:lastRowLastColumn="0"/>
+            </w:pPr>
+            <w:r>
+              <w:t>Must</w:t>
             </w:r>
           </w:p>
         </w:tc>
@@ -11203,116 +11357,33 @@
         <w:tc>
           <w:tcPr>
             <w:cnfStyle w:val="001000000000" w:firstRow="0" w:lastRow="0" w:firstColumn="1" w:lastColumn="0" w:oddVBand="0" w:evenVBand="0" w:oddHBand="0" w:evenHBand="0" w:firstRowFirstColumn="0" w:firstRowLastColumn="0" w:lastRowFirstColumn="0" w:lastRowLastColumn="0"/>
-            <w:tcW w:w="1526" w:type="dxa"/>
+            <w:tcW w:w="1582" w:type="dxa"/>
           </w:tcPr>
           <w:p>
             <w:r>
               <w:t>FR</w:t>
             </w:r>
             <w:r>
-              <w:t>2-12</w:t>
-            </w:r>
-          </w:p>
-        </w:tc>
-        <w:tc>
-          <w:tcPr>
-            <w:tcW w:w="4635" w:type="dxa"/>
+              <w:t>3-1</w:t>
+            </w:r>
+          </w:p>
+        </w:tc>
+        <w:tc>
+          <w:tcPr>
+            <w:tcW w:w="6637" w:type="dxa"/>
           </w:tcPr>
           <w:p>
             <w:pPr>
               <w:cnfStyle w:val="000000100000" w:firstRow="0" w:lastRow="0" w:firstColumn="0" w:lastColumn="0" w:oddVBand="0" w:evenVBand="0" w:oddHBand="1" w:evenHBand="0" w:firstRowFirstColumn="0" w:firstRowLastColumn="0" w:lastRowFirstColumn="0" w:lastRowLastColumn="0"/>
             </w:pPr>
             <w:r>
-              <w:t>The package shall allow users to change the parameters of the program such as:</w:t>
-            </w:r>
-          </w:p>
-          <w:p>
-            <w:pPr>
-              <w:pStyle w:val="ListParagraph"/>
-              <w:numPr>
-                <w:ilvl w:val="0"/>
-                <w:numId w:val="8"/>
-              </w:numPr>
-              <w:cnfStyle w:val="000000100000" w:firstRow="0" w:lastRow="0" w:firstColumn="0" w:lastColumn="0" w:oddVBand="0" w:evenVBand="0" w:oddHBand="1" w:evenHBand="0" w:firstRowFirstColumn="0" w:firstRowLastColumn="0" w:lastRowFirstColumn="0" w:lastRowLastColumn="0"/>
-            </w:pPr>
-            <w:r>
-              <w:t>Number of columns in chromosome</w:t>
-            </w:r>
-          </w:p>
-          <w:p>
-            <w:pPr>
-              <w:pStyle w:val="ListParagraph"/>
-              <w:numPr>
-                <w:ilvl w:val="0"/>
-                <w:numId w:val="8"/>
-              </w:numPr>
-              <w:cnfStyle w:val="000000100000" w:firstRow="0" w:lastRow="0" w:firstColumn="0" w:lastColumn="0" w:oddVBand="0" w:evenVBand="0" w:oddHBand="1" w:evenHBand="0" w:firstRowFirstColumn="0" w:firstRowLastColumn="0" w:lastRowFirstColumn="0" w:lastRowLastColumn="0"/>
-            </w:pPr>
-            <w:r>
-              <w:t>Number of rows in chromosome</w:t>
-            </w:r>
-          </w:p>
-          <w:p>
-            <w:pPr>
-              <w:pStyle w:val="ListParagraph"/>
-              <w:numPr>
-                <w:ilvl w:val="0"/>
-                <w:numId w:val="8"/>
-              </w:numPr>
-              <w:cnfStyle w:val="000000100000" w:firstRow="0" w:lastRow="0" w:firstColumn="0" w:lastColumn="0" w:oddVBand="0" w:evenVBand="0" w:oddHBand="1" w:evenHBand="0" w:firstRowFirstColumn="0" w:firstRowLastColumn="0" w:lastRowFirstColumn="0" w:lastRowLastColumn="0"/>
-            </w:pPr>
-            <w:r>
-              <w:t>Number of generations to run</w:t>
-            </w:r>
-          </w:p>
-          <w:p>
-            <w:pPr>
-              <w:pStyle w:val="ListParagraph"/>
-              <w:numPr>
-                <w:ilvl w:val="0"/>
-                <w:numId w:val="8"/>
-              </w:numPr>
-              <w:cnfStyle w:val="000000100000" w:firstRow="0" w:lastRow="0" w:firstColumn="0" w:lastColumn="0" w:oddVBand="0" w:evenVBand="0" w:oddHBand="1" w:evenHBand="0" w:firstRowFirstColumn="0" w:firstRowLastColumn="0" w:lastRowFirstColumn="0" w:lastRowLastColumn="0"/>
-            </w:pPr>
-            <w:r>
-              <w:t>The levels-back parameter</w:t>
-            </w:r>
-          </w:p>
-          <w:p>
-            <w:pPr>
-              <w:pStyle w:val="ListParagraph"/>
-              <w:numPr>
-                <w:ilvl w:val="0"/>
-                <w:numId w:val="8"/>
-              </w:numPr>
-              <w:cnfStyle w:val="000000100000" w:firstRow="0" w:lastRow="0" w:firstColumn="0" w:lastColumn="0" w:oddVBand="0" w:evenVBand="0" w:oddHBand="1" w:evenHBand="0" w:firstRowFirstColumn="0" w:firstRowLastColumn="0" w:lastRowFirstColumn="0" w:lastRowLastColumn="0"/>
-            </w:pPr>
-            <w:r>
-              <w:t xml:space="preserve">The population </w:t>
-            </w:r>
-            <w:proofErr w:type="gramStart"/>
-            <w:r>
-              <w:t>size</w:t>
-            </w:r>
-            <w:proofErr w:type="gramEnd"/>
-          </w:p>
-          <w:p>
-            <w:pPr>
-              <w:pStyle w:val="ListParagraph"/>
-              <w:numPr>
-                <w:ilvl w:val="0"/>
-                <w:numId w:val="8"/>
-              </w:numPr>
-              <w:cnfStyle w:val="000000100000" w:firstRow="0" w:lastRow="0" w:firstColumn="0" w:lastColumn="0" w:oddVBand="0" w:evenVBand="0" w:oddHBand="1" w:evenHBand="0" w:firstRowFirstColumn="0" w:firstRowLastColumn="0" w:lastRowFirstColumn="0" w:lastRowLastColumn="0"/>
-            </w:pPr>
-            <w:r>
-              <w:t>Random number seed</w:t>
-            </w:r>
-          </w:p>
-        </w:tc>
-        <w:tc>
-          <w:tcPr>
-            <w:tcW w:w="3081" w:type="dxa"/>
+              <w:t>The package shall display the results in a textual format in the R console</w:t>
+            </w:r>
+          </w:p>
+        </w:tc>
+        <w:tc>
+          <w:tcPr>
+            <w:tcW w:w="0" w:type="auto"/>
           </w:tcPr>
           <w:p>
             <w:pPr>
@@ -11328,40 +11399,40 @@
         <w:tc>
           <w:tcPr>
             <w:cnfStyle w:val="001000000000" w:firstRow="0" w:lastRow="0" w:firstColumn="1" w:lastColumn="0" w:oddVBand="0" w:evenVBand="0" w:oddHBand="0" w:evenHBand="0" w:firstRowFirstColumn="0" w:firstRowLastColumn="0" w:lastRowFirstColumn="0" w:lastRowLastColumn="0"/>
-            <w:tcW w:w="1526" w:type="dxa"/>
+            <w:tcW w:w="1582" w:type="dxa"/>
           </w:tcPr>
           <w:p>
             <w:r>
               <w:t>FR</w:t>
             </w:r>
             <w:r>
-              <w:t>3-1</w:t>
-            </w:r>
-          </w:p>
-        </w:tc>
-        <w:tc>
-          <w:tcPr>
-            <w:tcW w:w="4635" w:type="dxa"/>
+              <w:t>3-2</w:t>
+            </w:r>
+          </w:p>
+        </w:tc>
+        <w:tc>
+          <w:tcPr>
+            <w:tcW w:w="6637" w:type="dxa"/>
           </w:tcPr>
           <w:p>
             <w:pPr>
               <w:cnfStyle w:val="000000000000" w:firstRow="0" w:lastRow="0" w:firstColumn="0" w:lastColumn="0" w:oddVBand="0" w:evenVBand="0" w:oddHBand="0" w:evenHBand="0" w:firstRowFirstColumn="0" w:firstRowLastColumn="0" w:lastRowFirstColumn="0" w:lastRowLastColumn="0"/>
             </w:pPr>
             <w:r>
-              <w:t>The package shall display the results in a textual format in the R console</w:t>
-            </w:r>
-          </w:p>
-        </w:tc>
-        <w:tc>
-          <w:tcPr>
-            <w:tcW w:w="3081" w:type="dxa"/>
+              <w:t>The package shall create an output file containing the results</w:t>
+            </w:r>
+          </w:p>
+        </w:tc>
+        <w:tc>
+          <w:tcPr>
+            <w:tcW w:w="0" w:type="auto"/>
           </w:tcPr>
           <w:p>
             <w:pPr>
               <w:cnfStyle w:val="000000000000" w:firstRow="0" w:lastRow="0" w:firstColumn="0" w:lastColumn="0" w:oddVBand="0" w:evenVBand="0" w:oddHBand="0" w:evenHBand="0" w:firstRowFirstColumn="0" w:firstRowLastColumn="0" w:lastRowFirstColumn="0" w:lastRowLastColumn="0"/>
             </w:pPr>
             <w:r>
-              <w:t>Must</w:t>
+              <w:t>Should</w:t>
             </w:r>
           </w:p>
         </w:tc>
@@ -11373,40 +11444,40 @@
         <w:tc>
           <w:tcPr>
             <w:cnfStyle w:val="001000000000" w:firstRow="0" w:lastRow="0" w:firstColumn="1" w:lastColumn="0" w:oddVBand="0" w:evenVBand="0" w:oddHBand="0" w:evenHBand="0" w:firstRowFirstColumn="0" w:firstRowLastColumn="0" w:lastRowFirstColumn="0" w:lastRowLastColumn="0"/>
-            <w:tcW w:w="1526" w:type="dxa"/>
+            <w:tcW w:w="1582" w:type="dxa"/>
           </w:tcPr>
           <w:p>
             <w:r>
               <w:t>FR</w:t>
             </w:r>
             <w:r>
-              <w:t>3-2</w:t>
-            </w:r>
-          </w:p>
-        </w:tc>
-        <w:tc>
-          <w:tcPr>
-            <w:tcW w:w="4635" w:type="dxa"/>
+              <w:t>3-3</w:t>
+            </w:r>
+          </w:p>
+        </w:tc>
+        <w:tc>
+          <w:tcPr>
+            <w:tcW w:w="6637" w:type="dxa"/>
           </w:tcPr>
           <w:p>
             <w:pPr>
               <w:cnfStyle w:val="000000100000" w:firstRow="0" w:lastRow="0" w:firstColumn="0" w:lastColumn="0" w:oddVBand="0" w:evenVBand="0" w:oddHBand="1" w:evenHBand="0" w:firstRowFirstColumn="0" w:firstRowLastColumn="0" w:lastRowFirstColumn="0" w:lastRowLastColumn="0"/>
             </w:pPr>
             <w:r>
-              <w:t>The package shall create an output file containing the results</w:t>
-            </w:r>
-          </w:p>
-        </w:tc>
-        <w:tc>
-          <w:tcPr>
-            <w:tcW w:w="3081" w:type="dxa"/>
+              <w:t>The package shall display the results in a plotted graph</w:t>
+            </w:r>
+          </w:p>
+        </w:tc>
+        <w:tc>
+          <w:tcPr>
+            <w:tcW w:w="0" w:type="auto"/>
           </w:tcPr>
           <w:p>
             <w:pPr>
               <w:cnfStyle w:val="000000100000" w:firstRow="0" w:lastRow="0" w:firstColumn="0" w:lastColumn="0" w:oddVBand="0" w:evenVBand="0" w:oddHBand="1" w:evenHBand="0" w:firstRowFirstColumn="0" w:firstRowLastColumn="0" w:lastRowFirstColumn="0" w:lastRowLastColumn="0"/>
             </w:pPr>
             <w:r>
-              <w:t>Should</w:t>
+              <w:t>Could</w:t>
             </w:r>
           </w:p>
         </w:tc>
@@ -11415,119 +11486,159 @@
         <w:tc>
           <w:tcPr>
             <w:cnfStyle w:val="001000000000" w:firstRow="0" w:lastRow="0" w:firstColumn="1" w:lastColumn="0" w:oddVBand="0" w:evenVBand="0" w:oddHBand="0" w:evenHBand="0" w:firstRowFirstColumn="0" w:firstRowLastColumn="0" w:lastRowFirstColumn="0" w:lastRowLastColumn="0"/>
-            <w:tcW w:w="1526" w:type="dxa"/>
+            <w:tcW w:w="1582" w:type="dxa"/>
           </w:tcPr>
           <w:p>
             <w:r>
               <w:t>FR</w:t>
             </w:r>
             <w:r>
-              <w:t>3-3</w:t>
-            </w:r>
-          </w:p>
-        </w:tc>
-        <w:tc>
-          <w:tcPr>
-            <w:tcW w:w="4635" w:type="dxa"/>
+              <w:t>3-4</w:t>
+            </w:r>
+          </w:p>
+        </w:tc>
+        <w:tc>
+          <w:tcPr>
+            <w:tcW w:w="6637" w:type="dxa"/>
           </w:tcPr>
           <w:p>
             <w:pPr>
               <w:cnfStyle w:val="000000000000" w:firstRow="0" w:lastRow="0" w:firstColumn="0" w:lastColumn="0" w:oddVBand="0" w:evenVBand="0" w:oddHBand="0" w:evenHBand="0" w:firstRowFirstColumn="0" w:firstRowLastColumn="0" w:lastRowFirstColumn="0" w:lastRowLastColumn="0"/>
             </w:pPr>
             <w:r>
-              <w:t>The package shall display the results in a plotted graph</w:t>
-            </w:r>
-          </w:p>
-        </w:tc>
-        <w:tc>
-          <w:tcPr>
-            <w:tcW w:w="3081" w:type="dxa"/>
+              <w:t>The package shall allow users to load previous experiments to view the results as a graph</w:t>
+            </w:r>
+          </w:p>
+        </w:tc>
+        <w:tc>
+          <w:tcPr>
+            <w:tcW w:w="0" w:type="auto"/>
           </w:tcPr>
           <w:p>
             <w:pPr>
               <w:cnfStyle w:val="000000000000" w:firstRow="0" w:lastRow="0" w:firstColumn="0" w:lastColumn="0" w:oddVBand="0" w:evenVBand="0" w:oddHBand="0" w:evenHBand="0" w:firstRowFirstColumn="0" w:firstRowLastColumn="0" w:lastRowFirstColumn="0" w:lastRowLastColumn="0"/>
             </w:pPr>
             <w:r>
-              <w:t>Could</w:t>
-            </w:r>
-          </w:p>
-        </w:tc>
-      </w:tr>
-      <w:tr>
-        <w:trPr>
-          <w:cnfStyle w:val="000000100000" w:firstRow="0" w:lastRow="0" w:firstColumn="0" w:lastColumn="0" w:oddVBand="0" w:evenVBand="0" w:oddHBand="1" w:evenHBand="0" w:firstRowFirstColumn="0" w:firstRowLastColumn="0" w:lastRowFirstColumn="0" w:lastRowLastColumn="0"/>
-        </w:trPr>
-        <w:tc>
-          <w:tcPr>
-            <w:cnfStyle w:val="001000000000" w:firstRow="0" w:lastRow="0" w:firstColumn="1" w:lastColumn="0" w:oddVBand="0" w:evenVBand="0" w:oddHBand="0" w:evenHBand="0" w:firstRowFirstColumn="0" w:firstRowLastColumn="0" w:lastRowFirstColumn="0" w:lastRowLastColumn="0"/>
-            <w:tcW w:w="1526" w:type="dxa"/>
-          </w:tcPr>
-          <w:p>
-            <w:r>
-              <w:t>FR</w:t>
-            </w:r>
-            <w:r>
-              <w:t>3-4</w:t>
-            </w:r>
-          </w:p>
-        </w:tc>
-        <w:tc>
-          <w:tcPr>
-            <w:tcW w:w="4635" w:type="dxa"/>
-          </w:tcPr>
-          <w:p>
-            <w:pPr>
-              <w:cnfStyle w:val="000000100000" w:firstRow="0" w:lastRow="0" w:firstColumn="0" w:lastColumn="0" w:oddVBand="0" w:evenVBand="0" w:oddHBand="1" w:evenHBand="0" w:firstRowFirstColumn="0" w:firstRowLastColumn="0" w:lastRowFirstColumn="0" w:lastRowLastColumn="0"/>
-            </w:pPr>
-            <w:r>
-              <w:t xml:space="preserve">The package shall allow users to load </w:t>
-            </w:r>
-            <w:r>
-              <w:lastRenderedPageBreak/>
-              <w:t>previous experiments to view the results as a graph</w:t>
-            </w:r>
-          </w:p>
-        </w:tc>
-        <w:tc>
-          <w:tcPr>
-            <w:tcW w:w="3081" w:type="dxa"/>
-          </w:tcPr>
-          <w:p>
-            <w:pPr>
-              <w:cnfStyle w:val="000000100000" w:firstRow="0" w:lastRow="0" w:firstColumn="0" w:lastColumn="0" w:oddVBand="0" w:evenVBand="0" w:oddHBand="1" w:evenHBand="0" w:firstRowFirstColumn="0" w:firstRowLastColumn="0" w:lastRowFirstColumn="0" w:lastRowLastColumn="0"/>
-            </w:pPr>
-            <w:r>
-              <w:lastRenderedPageBreak/>
               <w:t>Could</w:t>
             </w:r>
           </w:p>
         </w:tc>
       </w:tr>
     </w:tbl>
-    <w:p/>
+    <w:p>
+      <w:r>
+        <w:rPr>
+          <w:noProof/>
+        </w:rPr>
+        <w:pict>
+          <v:shape id="_x0000_s1144" type="#_x0000_t202" style="position:absolute;margin-left:103.45pt;margin-top:2pt;width:244.45pt;height:21.2pt;z-index:251675648;visibility:visible;mso-wrap-distance-left:9pt;mso-wrap-distance-top:3.6pt;mso-wrap-distance-right:9pt;mso-wrap-distance-bottom:3.6pt;mso-position-horizontal-relative:text;mso-position-vertical-relative:text;mso-width-relative:margin;mso-height-relative:margin;v-text-anchor:top" stroked="f">
+            <v:textbox>
+              <w:txbxContent>
+                <w:p>
+                  <w:pPr>
+                    <w:jc w:val="center"/>
+                    <w:rPr>
+                      <w:i/>
+                      <w:color w:val="44546A" w:themeColor="text2"/>
+                      <w:sz w:val="18"/>
+                    </w:rPr>
+                  </w:pPr>
+                  <w:r>
+                    <w:rPr>
+                      <w:i/>
+                      <w:color w:val="44546A" w:themeColor="text2"/>
+                      <w:sz w:val="18"/>
+                    </w:rPr>
+                    <w:t>Table 6-1: Functional requirements of the package</w:t>
+                  </w:r>
+                </w:p>
+              </w:txbxContent>
+            </v:textbox>
+          </v:shape>
+        </w:pict>
+      </w:r>
+    </w:p>
+    <w:p>
+      <w:pPr>
+        <w:rPr>
+          <w:b/>
+          <w:sz w:val="28"/>
+          <w:szCs w:val="28"/>
+        </w:rPr>
+      </w:pPr>
+      <w:bookmarkStart w:id="32" w:name="_Toc499048974"/>
+      <w:r>
+        <w:br w:type="page"/>
+      </w:r>
+    </w:p>
     <w:p>
       <w:pPr>
         <w:pStyle w:val="Heading2"/>
       </w:pPr>
-      <w:bookmarkStart w:id="31" w:name="_Toc499048974"/>
-      <w:r>
+      <w:r>
+        <w:lastRenderedPageBreak/>
         <w:t>Non-functional Requirements</w:t>
       </w:r>
-      <w:bookmarkEnd w:id="31"/>
+      <w:bookmarkEnd w:id="32"/>
     </w:p>
     <w:p>
       <w:r>
-        <w:t xml:space="preserve">Categories </w:t>
+        <w:t>The following non-functional requirements are arranged into categories of:</w:t>
       </w:r>
     </w:p>
     <w:p>
+      <w:pPr>
+        <w:pStyle w:val="ListParagraph"/>
+        <w:numPr>
+          <w:ilvl w:val="0"/>
+          <w:numId w:val="11"/>
+        </w:numPr>
+      </w:pPr>
       <w:r>
         <w:t>Performance</w:t>
       </w:r>
-      <w:bookmarkStart w:id="32" w:name="_GoBack"/>
-      <w:bookmarkEnd w:id="32"/>
     </w:p>
-    <w:p/>
+    <w:p>
+      <w:pPr>
+        <w:pStyle w:val="ListParagraph"/>
+        <w:numPr>
+          <w:ilvl w:val="0"/>
+          <w:numId w:val="11"/>
+        </w:numPr>
+      </w:pPr>
+      <w:r>
+        <w:t>Visualisation</w:t>
+      </w:r>
+    </w:p>
+    <w:p>
+      <w:pPr>
+        <w:pStyle w:val="ListParagraph"/>
+        <w:numPr>
+          <w:ilvl w:val="0"/>
+          <w:numId w:val="11"/>
+        </w:numPr>
+      </w:pPr>
+      <w:r>
+        <w:t>Usability</w:t>
+      </w:r>
+    </w:p>
+    <w:p>
+      <w:pPr>
+        <w:pStyle w:val="ListParagraph"/>
+        <w:numPr>
+          <w:ilvl w:val="0"/>
+          <w:numId w:val="11"/>
+        </w:numPr>
+      </w:pPr>
+      <w:r>
+        <w:t>Robustness</w:t>
+      </w:r>
+    </w:p>
+    <w:p>
+      <w:r>
+        <w:t>The requirements are given a Requirement ID which is used to categorise them. The first number refers to the category of non-functional requirement identified above, and the second number is the unique number of the requirement within the category.</w:t>
+      </w:r>
+    </w:p>
     <w:tbl>
       <w:tblPr>
         <w:tblStyle w:val="GreyWhiteAlternate"/>
@@ -11536,8 +11647,8 @@
       </w:tblPr>
       <w:tblGrid>
         <w:gridCol w:w="1582"/>
-        <w:gridCol w:w="4603"/>
-        <w:gridCol w:w="3057"/>
+        <w:gridCol w:w="6637"/>
+        <w:gridCol w:w="1023"/>
       </w:tblGrid>
       <w:tr>
         <w:trPr>
@@ -11546,7 +11657,7 @@
         <w:tc>
           <w:tcPr>
             <w:cnfStyle w:val="001000000000" w:firstRow="0" w:lastRow="0" w:firstColumn="1" w:lastColumn="0" w:oddVBand="0" w:evenVBand="0" w:oddHBand="0" w:evenHBand="0" w:firstRowFirstColumn="0" w:firstRowLastColumn="0" w:lastRowFirstColumn="0" w:lastRowLastColumn="0"/>
-            <w:tcW w:w="1526" w:type="dxa"/>
+            <w:tcW w:w="1577" w:type="dxa"/>
           </w:tcPr>
           <w:p>
             <w:r>
@@ -11556,7 +11667,7 @@
         </w:tc>
         <w:tc>
           <w:tcPr>
-            <w:tcW w:w="4635" w:type="dxa"/>
+            <w:tcW w:w="6642" w:type="dxa"/>
           </w:tcPr>
           <w:p>
             <w:pPr>
@@ -11569,7 +11680,7 @@
         </w:tc>
         <w:tc>
           <w:tcPr>
-            <w:tcW w:w="3081" w:type="dxa"/>
+            <w:tcW w:w="0" w:type="auto"/>
           </w:tcPr>
           <w:p>
             <w:pPr>
@@ -11588,37 +11699,326 @@
         <w:tc>
           <w:tcPr>
             <w:cnfStyle w:val="001000000000" w:firstRow="0" w:lastRow="0" w:firstColumn="1" w:lastColumn="0" w:oddVBand="0" w:evenVBand="0" w:oddHBand="0" w:evenHBand="0" w:firstRowFirstColumn="0" w:firstRowLastColumn="0" w:lastRowFirstColumn="0" w:lastRowLastColumn="0"/>
-            <w:tcW w:w="1526" w:type="dxa"/>
-          </w:tcPr>
-          <w:p/>
-        </w:tc>
-        <w:tc>
-          <w:tcPr>
-            <w:tcW w:w="4635" w:type="dxa"/>
+            <w:tcW w:w="1577" w:type="dxa"/>
+          </w:tcPr>
+          <w:p>
+            <w:r>
+              <w:t>NFR1-1</w:t>
+            </w:r>
+          </w:p>
+        </w:tc>
+        <w:tc>
+          <w:tcPr>
+            <w:tcW w:w="6642" w:type="dxa"/>
           </w:tcPr>
           <w:p>
             <w:pPr>
               <w:cnfStyle w:val="000000100000" w:firstRow="0" w:lastRow="0" w:firstColumn="0" w:lastColumn="0" w:oddVBand="0" w:evenVBand="0" w:oddHBand="1" w:evenHBand="0" w:firstRowFirstColumn="0" w:firstRowLastColumn="0" w:lastRowFirstColumn="0" w:lastRowLastColumn="0"/>
               <w:rPr>
-                <w:color w:val="FF0000"/>
-              </w:rPr>
-            </w:pPr>
-            <w:r>
-              <w:rPr>
-                <w:color w:val="FF0000"/>
-              </w:rPr>
-              <w:t>Computationally intensive parts will be written in C or Java to speed up</w:t>
-            </w:r>
-          </w:p>
-        </w:tc>
-        <w:tc>
-          <w:tcPr>
-            <w:tcW w:w="3081" w:type="dxa"/>
+                <w:color w:val="auto"/>
+              </w:rPr>
+            </w:pPr>
+            <w:r>
+              <w:rPr>
+                <w:color w:val="auto"/>
+              </w:rPr>
+              <w:t xml:space="preserve">The </w:t>
+            </w:r>
+            <w:r>
+              <w:rPr>
+                <w:color w:val="auto"/>
+              </w:rPr>
+              <w:t xml:space="preserve">packages </w:t>
+            </w:r>
+            <w:r>
+              <w:rPr>
+                <w:color w:val="auto"/>
+              </w:rPr>
+              <w:t xml:space="preserve">computationally intensive parts </w:t>
+            </w:r>
+            <w:r>
+              <w:rPr>
+                <w:color w:val="auto"/>
+              </w:rPr>
+              <w:t xml:space="preserve">shall </w:t>
+            </w:r>
+            <w:r>
+              <w:rPr>
+                <w:color w:val="auto"/>
+              </w:rPr>
+              <w:t>will be written in C or Java to improve performance</w:t>
+            </w:r>
+          </w:p>
+        </w:tc>
+        <w:tc>
+          <w:tcPr>
+            <w:tcW w:w="0" w:type="auto"/>
           </w:tcPr>
           <w:p>
             <w:pPr>
               <w:cnfStyle w:val="000000100000" w:firstRow="0" w:lastRow="0" w:firstColumn="0" w:lastColumn="0" w:oddVBand="0" w:evenVBand="0" w:oddHBand="1" w:evenHBand="0" w:firstRowFirstColumn="0" w:firstRowLastColumn="0" w:lastRowFirstColumn="0" w:lastRowLastColumn="0"/>
             </w:pPr>
+            <w:r>
+              <w:t>Should</w:t>
+            </w:r>
+          </w:p>
+        </w:tc>
+      </w:tr>
+      <w:tr>
+        <w:tc>
+          <w:tcPr>
+            <w:cnfStyle w:val="001000000000" w:firstRow="0" w:lastRow="0" w:firstColumn="1" w:lastColumn="0" w:oddVBand="0" w:evenVBand="0" w:oddHBand="0" w:evenHBand="0" w:firstRowFirstColumn="0" w:firstRowLastColumn="0" w:lastRowFirstColumn="0" w:lastRowLastColumn="0"/>
+            <w:tcW w:w="1577" w:type="dxa"/>
+          </w:tcPr>
+          <w:p>
+            <w:r>
+              <w:t>NFR1-2</w:t>
+            </w:r>
+          </w:p>
+        </w:tc>
+        <w:tc>
+          <w:tcPr>
+            <w:tcW w:w="6642" w:type="dxa"/>
+          </w:tcPr>
+          <w:p>
+            <w:pPr>
+              <w:cnfStyle w:val="000000000000" w:firstRow="0" w:lastRow="0" w:firstColumn="0" w:lastColumn="0" w:oddVBand="0" w:evenVBand="0" w:oddHBand="0" w:evenHBand="0" w:firstRowFirstColumn="0" w:firstRowLastColumn="0" w:lastRowFirstColumn="0" w:lastRowLastColumn="0"/>
+            </w:pPr>
+            <w:r>
+              <w:t>Only active nodes shall be processed when decoding the chromosome to improve performance</w:t>
+            </w:r>
+          </w:p>
+        </w:tc>
+        <w:tc>
+          <w:tcPr>
+            <w:tcW w:w="0" w:type="auto"/>
+          </w:tcPr>
+          <w:p>
+            <w:pPr>
+              <w:cnfStyle w:val="000000000000" w:firstRow="0" w:lastRow="0" w:firstColumn="0" w:lastColumn="0" w:oddVBand="0" w:evenVBand="0" w:oddHBand="0" w:evenHBand="0" w:firstRowFirstColumn="0" w:firstRowLastColumn="0" w:lastRowFirstColumn="0" w:lastRowLastColumn="0"/>
+            </w:pPr>
+            <w:r>
+              <w:t>Should</w:t>
+            </w:r>
+          </w:p>
+        </w:tc>
+      </w:tr>
+      <w:tr>
+        <w:trPr>
+          <w:cnfStyle w:val="000000100000" w:firstRow="0" w:lastRow="0" w:firstColumn="0" w:lastColumn="0" w:oddVBand="0" w:evenVBand="0" w:oddHBand="1" w:evenHBand="0" w:firstRowFirstColumn="0" w:firstRowLastColumn="0" w:lastRowFirstColumn="0" w:lastRowLastColumn="0"/>
+        </w:trPr>
+        <w:tc>
+          <w:tcPr>
+            <w:cnfStyle w:val="001000000000" w:firstRow="0" w:lastRow="0" w:firstColumn="1" w:lastColumn="0" w:oddVBand="0" w:evenVBand="0" w:oddHBand="0" w:evenHBand="0" w:firstRowFirstColumn="0" w:firstRowLastColumn="0" w:lastRowFirstColumn="0" w:lastRowLastColumn="0"/>
+            <w:tcW w:w="1577" w:type="dxa"/>
+          </w:tcPr>
+          <w:p>
+            <w:r>
+              <w:t>NFR1-3</w:t>
+            </w:r>
+          </w:p>
+        </w:tc>
+        <w:tc>
+          <w:tcPr>
+            <w:tcW w:w="6642" w:type="dxa"/>
+          </w:tcPr>
+          <w:p>
+            <w:pPr>
+              <w:cnfStyle w:val="000000100000" w:firstRow="0" w:lastRow="0" w:firstColumn="0" w:lastColumn="0" w:oddVBand="0" w:evenVBand="0" w:oddHBand="1" w:evenHBand="0" w:firstRowFirstColumn="0" w:firstRowLastColumn="0" w:lastRowFirstColumn="0" w:lastRowLastColumn="0"/>
+            </w:pPr>
+            <w:r>
+              <w:t>The package shall stop execution when a solution has been found</w:t>
+            </w:r>
+          </w:p>
+        </w:tc>
+        <w:tc>
+          <w:tcPr>
+            <w:tcW w:w="0" w:type="auto"/>
+          </w:tcPr>
+          <w:p>
+            <w:pPr>
+              <w:cnfStyle w:val="000000100000" w:firstRow="0" w:lastRow="0" w:firstColumn="0" w:lastColumn="0" w:oddVBand="0" w:evenVBand="0" w:oddHBand="1" w:evenHBand="0" w:firstRowFirstColumn="0" w:firstRowLastColumn="0" w:lastRowFirstColumn="0" w:lastRowLastColumn="0"/>
+            </w:pPr>
+            <w:r>
+              <w:t>Must</w:t>
+            </w:r>
+          </w:p>
+        </w:tc>
+      </w:tr>
+      <w:tr>
+        <w:tc>
+          <w:tcPr>
+            <w:cnfStyle w:val="001000000000" w:firstRow="0" w:lastRow="0" w:firstColumn="1" w:lastColumn="0" w:oddVBand="0" w:evenVBand="0" w:oddHBand="0" w:evenHBand="0" w:firstRowFirstColumn="0" w:firstRowLastColumn="0" w:lastRowFirstColumn="0" w:lastRowLastColumn="0"/>
+            <w:tcW w:w="1577" w:type="dxa"/>
+          </w:tcPr>
+          <w:p>
+            <w:r>
+              <w:t>NFR2-1</w:t>
+            </w:r>
+          </w:p>
+        </w:tc>
+        <w:tc>
+          <w:tcPr>
+            <w:tcW w:w="6642" w:type="dxa"/>
+          </w:tcPr>
+          <w:p>
+            <w:pPr>
+              <w:cnfStyle w:val="000000000000" w:firstRow="0" w:lastRow="0" w:firstColumn="0" w:lastColumn="0" w:oddVBand="0" w:evenVBand="0" w:oddHBand="0" w:evenHBand="0" w:firstRowFirstColumn="0" w:firstRowLastColumn="0" w:lastRowFirstColumn="0" w:lastRowLastColumn="0"/>
+            </w:pPr>
+            <w:r>
+              <w:t>The created graphs shall be visually clear and understandable to the user</w:t>
+            </w:r>
+          </w:p>
+        </w:tc>
+        <w:tc>
+          <w:tcPr>
+            <w:tcW w:w="0" w:type="auto"/>
+          </w:tcPr>
+          <w:p>
+            <w:pPr>
+              <w:cnfStyle w:val="000000000000" w:firstRow="0" w:lastRow="0" w:firstColumn="0" w:lastColumn="0" w:oddVBand="0" w:evenVBand="0" w:oddHBand="0" w:evenHBand="0" w:firstRowFirstColumn="0" w:firstRowLastColumn="0" w:lastRowFirstColumn="0" w:lastRowLastColumn="0"/>
+            </w:pPr>
+            <w:r>
+              <w:t>Must</w:t>
+            </w:r>
+          </w:p>
+        </w:tc>
+      </w:tr>
+      <w:tr>
+        <w:trPr>
+          <w:cnfStyle w:val="000000100000" w:firstRow="0" w:lastRow="0" w:firstColumn="0" w:lastColumn="0" w:oddVBand="0" w:evenVBand="0" w:oddHBand="1" w:evenHBand="0" w:firstRowFirstColumn="0" w:firstRowLastColumn="0" w:lastRowFirstColumn="0" w:lastRowLastColumn="0"/>
+        </w:trPr>
+        <w:tc>
+          <w:tcPr>
+            <w:cnfStyle w:val="001000000000" w:firstRow="0" w:lastRow="0" w:firstColumn="1" w:lastColumn="0" w:oddVBand="0" w:evenVBand="0" w:oddHBand="0" w:evenHBand="0" w:firstRowFirstColumn="0" w:firstRowLastColumn="0" w:lastRowFirstColumn="0" w:lastRowLastColumn="0"/>
+            <w:tcW w:w="1577" w:type="dxa"/>
+          </w:tcPr>
+          <w:p>
+            <w:r>
+              <w:t>NFR2-2</w:t>
+            </w:r>
+          </w:p>
+        </w:tc>
+        <w:tc>
+          <w:tcPr>
+            <w:tcW w:w="6642" w:type="dxa"/>
+          </w:tcPr>
+          <w:p>
+            <w:pPr>
+              <w:cnfStyle w:val="000000100000" w:firstRow="0" w:lastRow="0" w:firstColumn="0" w:lastColumn="0" w:oddVBand="0" w:evenVBand="0" w:oddHBand="1" w:evenHBand="0" w:firstRowFirstColumn="0" w:firstRowLastColumn="0" w:lastRowFirstColumn="0" w:lastRowLastColumn="0"/>
+            </w:pPr>
+            <w:r>
+              <w:t>The textual format shall be understandable and only contain necessary information</w:t>
+            </w:r>
+          </w:p>
+        </w:tc>
+        <w:tc>
+          <w:tcPr>
+            <w:tcW w:w="0" w:type="auto"/>
+          </w:tcPr>
+          <w:p>
+            <w:pPr>
+              <w:cnfStyle w:val="000000100000" w:firstRow="0" w:lastRow="0" w:firstColumn="0" w:lastColumn="0" w:oddVBand="0" w:evenVBand="0" w:oddHBand="1" w:evenHBand="0" w:firstRowFirstColumn="0" w:firstRowLastColumn="0" w:lastRowFirstColumn="0" w:lastRowLastColumn="0"/>
+            </w:pPr>
+            <w:r>
+              <w:t>Must</w:t>
+            </w:r>
+          </w:p>
+        </w:tc>
+      </w:tr>
+      <w:tr>
+        <w:tc>
+          <w:tcPr>
+            <w:cnfStyle w:val="001000000000" w:firstRow="0" w:lastRow="0" w:firstColumn="1" w:lastColumn="0" w:oddVBand="0" w:evenVBand="0" w:oddHBand="0" w:evenHBand="0" w:firstRowFirstColumn="0" w:firstRowLastColumn="0" w:lastRowFirstColumn="0" w:lastRowLastColumn="0"/>
+            <w:tcW w:w="1577" w:type="dxa"/>
+          </w:tcPr>
+          <w:p>
+            <w:r>
+              <w:t>NFR3-1</w:t>
+            </w:r>
+          </w:p>
+        </w:tc>
+        <w:tc>
+          <w:tcPr>
+            <w:tcW w:w="6642" w:type="dxa"/>
+          </w:tcPr>
+          <w:p>
+            <w:pPr>
+              <w:cnfStyle w:val="000000000000" w:firstRow="0" w:lastRow="0" w:firstColumn="0" w:lastColumn="0" w:oddVBand="0" w:evenVBand="0" w:oddHBand="0" w:evenHBand="0" w:firstRowFirstColumn="0" w:firstRowLastColumn="0" w:lastRowFirstColumn="0" w:lastRowLastColumn="0"/>
+            </w:pPr>
+            <w:r>
+              <w:t xml:space="preserve">The package </w:t>
+            </w:r>
+            <w:r>
+              <w:t>shall</w:t>
+            </w:r>
+            <w:r>
+              <w:t xml:space="preserve"> provide </w:t>
+            </w:r>
+            <w:r>
+              <w:t xml:space="preserve">convenient </w:t>
+            </w:r>
+            <w:r>
+              <w:t xml:space="preserve">methods of abstracting </w:t>
+            </w:r>
+            <w:r>
+              <w:t>away from the lower level functionality</w:t>
+            </w:r>
+          </w:p>
+        </w:tc>
+        <w:tc>
+          <w:tcPr>
+            <w:tcW w:w="0" w:type="auto"/>
+          </w:tcPr>
+          <w:p>
+            <w:pPr>
+              <w:cnfStyle w:val="000000000000" w:firstRow="0" w:lastRow="0" w:firstColumn="0" w:lastColumn="0" w:oddVBand="0" w:evenVBand="0" w:oddHBand="0" w:evenHBand="0" w:firstRowFirstColumn="0" w:firstRowLastColumn="0" w:lastRowFirstColumn="0" w:lastRowLastColumn="0"/>
+            </w:pPr>
+            <w:r>
+              <w:t>Should</w:t>
+            </w:r>
+          </w:p>
+        </w:tc>
+      </w:tr>
+      <w:tr>
+        <w:trPr>
+          <w:cnfStyle w:val="000000100000" w:firstRow="0" w:lastRow="0" w:firstColumn="0" w:lastColumn="0" w:oddVBand="0" w:evenVBand="0" w:oddHBand="1" w:evenHBand="0" w:firstRowFirstColumn="0" w:firstRowLastColumn="0" w:lastRowFirstColumn="0" w:lastRowLastColumn="0"/>
+        </w:trPr>
+        <w:tc>
+          <w:tcPr>
+            <w:cnfStyle w:val="001000000000" w:firstRow="0" w:lastRow="0" w:firstColumn="1" w:lastColumn="0" w:oddVBand="0" w:evenVBand="0" w:oddHBand="0" w:evenHBand="0" w:firstRowFirstColumn="0" w:firstRowLastColumn="0" w:lastRowFirstColumn="0" w:lastRowLastColumn="0"/>
+            <w:tcW w:w="1577" w:type="dxa"/>
+          </w:tcPr>
+          <w:p>
+            <w:r>
+              <w:t>NFR4-1</w:t>
+            </w:r>
+          </w:p>
+        </w:tc>
+        <w:tc>
+          <w:tcPr>
+            <w:tcW w:w="6642" w:type="dxa"/>
+          </w:tcPr>
+          <w:p>
+            <w:pPr>
+              <w:cnfStyle w:val="000000100000" w:firstRow="0" w:lastRow="0" w:firstColumn="0" w:lastColumn="0" w:oddVBand="0" w:evenVBand="0" w:oddHBand="1" w:evenHBand="0" w:firstRowFirstColumn="0" w:firstRowLastColumn="0" w:lastRowFirstColumn="0" w:lastRowLastColumn="0"/>
+            </w:pPr>
+            <w:r>
+              <w:t>The package shall minimise errors that cause it to fail</w:t>
+            </w:r>
+          </w:p>
+        </w:tc>
+        <w:tc>
+          <w:tcPr>
+            <w:tcW w:w="0" w:type="auto"/>
+          </w:tcPr>
+          <w:p>
+            <w:pPr>
+              <w:cnfStyle w:val="000000100000" w:firstRow="0" w:lastRow="0" w:firstColumn="0" w:lastColumn="0" w:oddVBand="0" w:evenVBand="0" w:oddHBand="1" w:evenHBand="0" w:firstRowFirstColumn="0" w:firstRowLastColumn="0" w:lastRowFirstColumn="0" w:lastRowLastColumn="0"/>
+            </w:pPr>
+            <w:r>
+              <w:t>Must</w:t>
+            </w:r>
           </w:p>
         </w:tc>
       </w:tr>
@@ -11632,6 +12032,69 @@
         </w:numPr>
         <w:ind w:left="432"/>
       </w:pPr>
+      <w:r>
+        <w:rPr>
+          <w:noProof/>
+        </w:rPr>
+        <w:pict>
+          <v:shape id="_x0000_s1145" type="#_x0000_t202" style="position:absolute;left:0;text-align:left;margin-left:91.2pt;margin-top:1.65pt;width:269.55pt;height:21.2pt;z-index:251676672;visibility:visible;mso-wrap-distance-left:9pt;mso-wrap-distance-top:3.6pt;mso-wrap-distance-right:9pt;mso-wrap-distance-bottom:3.6pt;mso-position-horizontal-relative:text;mso-position-vertical-relative:text;mso-width-relative:margin;mso-height-relative:margin;v-text-anchor:top" stroked="f">
+            <v:textbox>
+              <w:txbxContent>
+                <w:p>
+                  <w:pPr>
+                    <w:jc w:val="center"/>
+                    <w:rPr>
+                      <w:i/>
+                      <w:color w:val="44546A" w:themeColor="text2"/>
+                      <w:sz w:val="18"/>
+                    </w:rPr>
+                  </w:pPr>
+                  <w:r>
+                    <w:rPr>
+                      <w:i/>
+                      <w:color w:val="44546A" w:themeColor="text2"/>
+                      <w:sz w:val="18"/>
+                    </w:rPr>
+                    <w:t>Table 6-</w:t>
+                  </w:r>
+                  <w:r>
+                    <w:rPr>
+                      <w:i/>
+                      <w:color w:val="44546A" w:themeColor="text2"/>
+                      <w:sz w:val="18"/>
+                    </w:rPr>
+                    <w:t>2</w:t>
+                  </w:r>
+                  <w:r>
+                    <w:rPr>
+                      <w:i/>
+                      <w:color w:val="44546A" w:themeColor="text2"/>
+                      <w:sz w:val="18"/>
+                    </w:rPr>
+                    <w:t xml:space="preserve">: </w:t>
+                  </w:r>
+                  <w:r>
+                    <w:rPr>
+                      <w:i/>
+                      <w:color w:val="44546A" w:themeColor="text2"/>
+                      <w:sz w:val="18"/>
+                    </w:rPr>
+                    <w:t>Non-f</w:t>
+                  </w:r>
+                  <w:r>
+                    <w:rPr>
+                      <w:i/>
+                      <w:color w:val="44546A" w:themeColor="text2"/>
+                      <w:sz w:val="18"/>
+                    </w:rPr>
+                    <w:t>unctional requirements of the package</w:t>
+                  </w:r>
+                </w:p>
+              </w:txbxContent>
+            </v:textbox>
+          </v:shape>
+        </w:pict>
+      </w:r>
     </w:p>
     <w:p>
       <w:pPr>
@@ -11778,6 +12241,35 @@
       <w:bookmarkEnd w:id="36"/>
     </w:p>
     <w:p>
+      <w:r>
+        <w:t>To evaluate this project, I will compare what I have achieved to the initial aims that I set out in Section 1.2. I will also compare the functionality of my implementation to the requirements specified in Section 6, identifying any requirements that were not met and explaining the reasoning behind this.</w:t>
+      </w:r>
+      <w:r>
+        <w:t xml:space="preserve"> Areas that could be improved or added in future iterations of the project will also be identified at this stage.</w:t>
+      </w:r>
+    </w:p>
+    <w:p>
+      <w:r>
+        <w:t>I currently plan to do a small user study towards the end of the development stage where users will work through a guide showing them how to use the basic functionality of the software</w:t>
+      </w:r>
+      <w:r>
+        <w:t xml:space="preserve"> in order</w:t>
+      </w:r>
+      <w:r>
+        <w:t xml:space="preserve"> to gauge how understandable the guides distributed with the software are and how understandable the package’s functions are.</w:t>
+      </w:r>
+    </w:p>
+    <w:p>
+      <w:r>
+        <w:t>Measuring the performance of my implementation is also an important part of evaluation and I will assess the time taken, or ge</w:t>
+      </w:r>
+      <w:bookmarkStart w:id="37" w:name="_GoBack"/>
+      <w:bookmarkEnd w:id="37"/>
+      <w:r>
+        <w:t>nerations taken, for my implementation to find a solution to a given problem compared to other implementations.</w:t>
+      </w:r>
+    </w:p>
+    <w:p>
       <w:pPr>
         <w:rPr>
           <w:b/>
@@ -11803,31 +12295,31 @@
       <w:pPr>
         <w:pStyle w:val="Heading1"/>
       </w:pPr>
-      <w:bookmarkStart w:id="37" w:name="_Toc499048979"/>
+      <w:bookmarkStart w:id="38" w:name="_Toc499048979"/>
       <w:r>
         <w:t>Project Management</w:t>
       </w:r>
-      <w:bookmarkEnd w:id="37"/>
+      <w:bookmarkEnd w:id="38"/>
     </w:p>
     <w:p>
       <w:pPr>
         <w:pStyle w:val="Heading2"/>
       </w:pPr>
-      <w:bookmarkStart w:id="38" w:name="_Toc499048980"/>
+      <w:bookmarkStart w:id="39" w:name="_Toc499048980"/>
       <w:r>
         <w:t>Project Schedule</w:t>
       </w:r>
-      <w:bookmarkEnd w:id="38"/>
+      <w:bookmarkEnd w:id="39"/>
     </w:p>
     <w:p>
       <w:pPr>
         <w:pStyle w:val="Heading3"/>
       </w:pPr>
-      <w:bookmarkStart w:id="39" w:name="_Toc499048981"/>
+      <w:bookmarkStart w:id="40" w:name="_Toc499048981"/>
       <w:r>
         <w:t>Work Breakdown Structure</w:t>
       </w:r>
-      <w:bookmarkEnd w:id="39"/>
+      <w:bookmarkEnd w:id="40"/>
     </w:p>
     <w:tbl>
       <w:tblPr>
@@ -15645,12 +16137,12 @@
       <w:pPr>
         <w:pStyle w:val="Heading3"/>
       </w:pPr>
-      <w:bookmarkStart w:id="40" w:name="_Toc499048982"/>
+      <w:bookmarkStart w:id="41" w:name="_Toc499048982"/>
       <w:r>
         <w:lastRenderedPageBreak/>
         <w:t>Project Timetable</w:t>
       </w:r>
-      <w:bookmarkEnd w:id="40"/>
+      <w:bookmarkEnd w:id="41"/>
     </w:p>
     <w:p>
       <w:r>
@@ -15735,20 +16227,10 @@
       <w:pPr>
         <w:pStyle w:val="Heading2"/>
       </w:pPr>
-      <w:bookmarkStart w:id="41" w:name="_Toc499048983"/>
+      <w:bookmarkStart w:id="42" w:name="_Toc499048983"/>
       <w:r>
         <w:lastRenderedPageBreak/>
         <w:t>Risk Analysis</w:t>
-      </w:r>
-      <w:bookmarkEnd w:id="41"/>
-    </w:p>
-    <w:p>
-      <w:pPr>
-        <w:pStyle w:val="Heading3"/>
-      </w:pPr>
-      <w:bookmarkStart w:id="42" w:name="_Toc499048984"/>
-      <w:r>
-        <w:t>Risk Identification</w:t>
       </w:r>
       <w:bookmarkEnd w:id="42"/>
     </w:p>
@@ -15756,29 +16238,29 @@
       <w:pPr>
         <w:pStyle w:val="Heading3"/>
       </w:pPr>
-      <w:bookmarkStart w:id="43" w:name="_Toc499048985"/>
+      <w:bookmarkStart w:id="43" w:name="_Toc499048984"/>
+      <w:r>
+        <w:t>Risk Identification</w:t>
+      </w:r>
+      <w:bookmarkEnd w:id="43"/>
+    </w:p>
+    <w:p>
+      <w:pPr>
+        <w:pStyle w:val="Heading3"/>
+      </w:pPr>
+      <w:bookmarkStart w:id="44" w:name="_Toc499048985"/>
       <w:r>
         <w:t>Risk Management</w:t>
       </w:r>
-      <w:bookmarkEnd w:id="43"/>
+      <w:bookmarkEnd w:id="44"/>
     </w:p>
     <w:p>
       <w:pPr>
         <w:pStyle w:val="Heading2"/>
       </w:pPr>
-      <w:bookmarkStart w:id="44" w:name="_Toc499048986"/>
+      <w:bookmarkStart w:id="45" w:name="_Toc499048986"/>
       <w:r>
         <w:t>Professional, Legal, Ethical and Social Issues</w:t>
-      </w:r>
-      <w:bookmarkEnd w:id="44"/>
-    </w:p>
-    <w:p>
-      <w:pPr>
-        <w:pStyle w:val="Heading3"/>
-      </w:pPr>
-      <w:bookmarkStart w:id="45" w:name="_Toc499048987"/>
-      <w:r>
-        <w:t>Professional Issues</w:t>
       </w:r>
       <w:bookmarkEnd w:id="45"/>
     </w:p>
@@ -15786,9 +16268,9 @@
       <w:pPr>
         <w:pStyle w:val="Heading3"/>
       </w:pPr>
-      <w:bookmarkStart w:id="46" w:name="_Toc499048988"/>
-      <w:r>
-        <w:t>Legal Issues</w:t>
+      <w:bookmarkStart w:id="46" w:name="_Toc499048987"/>
+      <w:r>
+        <w:t>Professional Issues</w:t>
       </w:r>
       <w:bookmarkEnd w:id="46"/>
     </w:p>
@@ -15796,9 +16278,9 @@
       <w:pPr>
         <w:pStyle w:val="Heading3"/>
       </w:pPr>
-      <w:bookmarkStart w:id="47" w:name="_Toc499048989"/>
-      <w:r>
-        <w:t>Ethical Issues</w:t>
+      <w:bookmarkStart w:id="47" w:name="_Toc499048988"/>
+      <w:r>
+        <w:t>Legal Issues</w:t>
       </w:r>
       <w:bookmarkEnd w:id="47"/>
     </w:p>
@@ -15806,11 +16288,21 @@
       <w:pPr>
         <w:pStyle w:val="Heading3"/>
       </w:pPr>
-      <w:bookmarkStart w:id="48" w:name="_Toc499048990"/>
+      <w:bookmarkStart w:id="48" w:name="_Toc499048989"/>
+      <w:r>
+        <w:t>Ethical Issues</w:t>
+      </w:r>
+      <w:bookmarkEnd w:id="48"/>
+    </w:p>
+    <w:p>
+      <w:pPr>
+        <w:pStyle w:val="Heading3"/>
+      </w:pPr>
+      <w:bookmarkStart w:id="49" w:name="_Toc499048990"/>
       <w:r>
         <w:t>Social Issues</w:t>
       </w:r>
-      <w:bookmarkEnd w:id="48"/>
+      <w:bookmarkEnd w:id="49"/>
     </w:p>
     <w:p>
       <w:pPr>
@@ -15828,12 +16320,12 @@
       <w:pPr>
         <w:pStyle w:val="Heading1"/>
       </w:pPr>
-      <w:bookmarkStart w:id="49" w:name="_Toc499048991"/>
+      <w:bookmarkStart w:id="50" w:name="_Toc499048991"/>
       <w:r>
         <w:lastRenderedPageBreak/>
         <w:t>References</w:t>
       </w:r>
-      <w:bookmarkEnd w:id="49"/>
+      <w:bookmarkEnd w:id="50"/>
     </w:p>
     <w:p>
       <w:proofErr w:type="spellStart"/>
@@ -16264,15 +16756,7 @@
       </w:r>
       <w:proofErr w:type="spellEnd"/>
       <w:r>
-        <w:t xml:space="preserve">: </w:t>
-      </w:r>
-      <w:proofErr w:type="gramStart"/>
-      <w:r>
-        <w:t>a</w:t>
-      </w:r>
-      <w:proofErr w:type="gramEnd"/>
-      <w:r>
-        <w:t xml:space="preserve"> Recurrent Neural Network in R</w:t>
+        <w:t>: a Recurrent Neural Network in R</w:t>
       </w:r>
     </w:p>
     <w:p>
@@ -16448,26 +16932,18 @@
     </w:p>
     <w:p>
       <w:r>
-        <w:t xml:space="preserve">Zhang, G. (2009). Neural Networks </w:t>
-      </w:r>
-      <w:proofErr w:type="gramStart"/>
-      <w:r>
-        <w:t>For</w:t>
-      </w:r>
-      <w:proofErr w:type="gramEnd"/>
-      <w:r>
-        <w:t xml:space="preserve"> Data Mining. Data Mining and Knowledge Discovery Handbook, [online] pp.419-444. Available at: https://link.springer.com/chapter/10.1007/978-0-387-09823-4_21 [Accessed 3 Nov. 2017].</w:t>
+        <w:t>Zhang, G. (2009). Neural Networks For Data Mining. Data Mining and Knowledge Discovery Handbook, [online] pp.419-444. Available at: https://link.springer.com/chapter/10.1007/978-0-387-09823-4_21 [Accessed 3 Nov. 2017].</w:t>
       </w:r>
     </w:p>
     <w:p>
       <w:pPr>
         <w:pStyle w:val="Heading1"/>
       </w:pPr>
-      <w:bookmarkStart w:id="50" w:name="_Toc499048992"/>
+      <w:bookmarkStart w:id="51" w:name="_Toc499048992"/>
       <w:r>
         <w:t>Appendices</w:t>
       </w:r>
-      <w:bookmarkEnd w:id="50"/>
+      <w:bookmarkEnd w:id="51"/>
     </w:p>
     <w:sectPr>
       <w:pgSz w:w="11906" w:h="16838"/>
@@ -16582,7 +17058,7 @@
           <w:rPr>
             <w:noProof/>
           </w:rPr>
-          <w:t>20</w:t>
+          <w:t>22</w:t>
         </w:r>
         <w:r>
           <w:rPr>
@@ -16781,6 +17257,92 @@
     </w:lvl>
   </w:abstractNum>
   <w:abstractNum w:abstractNumId="2" w15:restartNumberingAfterBreak="0">
+    <w:nsid w:val="0A533F5A"/>
+    <w:multiLevelType w:val="hybridMultilevel"/>
+    <w:tmpl w:val="1C02FD3C"/>
+    <w:lvl w:ilvl="0" w:tplc="0809000F">
+      <w:start w:val="1"/>
+      <w:numFmt w:val="decimal"/>
+      <w:lvlText w:val="%1."/>
+      <w:lvlJc w:val="left"/>
+      <w:pPr>
+        <w:ind w:left="1080" w:hanging="360"/>
+      </w:pPr>
+    </w:lvl>
+    <w:lvl w:ilvl="1" w:tplc="08090019" w:tentative="1">
+      <w:start w:val="1"/>
+      <w:numFmt w:val="lowerLetter"/>
+      <w:lvlText w:val="%2."/>
+      <w:lvlJc w:val="left"/>
+      <w:pPr>
+        <w:ind w:left="1800" w:hanging="360"/>
+      </w:pPr>
+    </w:lvl>
+    <w:lvl w:ilvl="2" w:tplc="0809001B" w:tentative="1">
+      <w:start w:val="1"/>
+      <w:numFmt w:val="lowerRoman"/>
+      <w:lvlText w:val="%3."/>
+      <w:lvlJc w:val="right"/>
+      <w:pPr>
+        <w:ind w:left="2520" w:hanging="180"/>
+      </w:pPr>
+    </w:lvl>
+    <w:lvl w:ilvl="3" w:tplc="0809000F" w:tentative="1">
+      <w:start w:val="1"/>
+      <w:numFmt w:val="decimal"/>
+      <w:lvlText w:val="%4."/>
+      <w:lvlJc w:val="left"/>
+      <w:pPr>
+        <w:ind w:left="3240" w:hanging="360"/>
+      </w:pPr>
+    </w:lvl>
+    <w:lvl w:ilvl="4" w:tplc="08090019" w:tentative="1">
+      <w:start w:val="1"/>
+      <w:numFmt w:val="lowerLetter"/>
+      <w:lvlText w:val="%5."/>
+      <w:lvlJc w:val="left"/>
+      <w:pPr>
+        <w:ind w:left="3960" w:hanging="360"/>
+      </w:pPr>
+    </w:lvl>
+    <w:lvl w:ilvl="5" w:tplc="0809001B" w:tentative="1">
+      <w:start w:val="1"/>
+      <w:numFmt w:val="lowerRoman"/>
+      <w:lvlText w:val="%6."/>
+      <w:lvlJc w:val="right"/>
+      <w:pPr>
+        <w:ind w:left="4680" w:hanging="180"/>
+      </w:pPr>
+    </w:lvl>
+    <w:lvl w:ilvl="6" w:tplc="0809000F" w:tentative="1">
+      <w:start w:val="1"/>
+      <w:numFmt w:val="decimal"/>
+      <w:lvlText w:val="%7."/>
+      <w:lvlJc w:val="left"/>
+      <w:pPr>
+        <w:ind w:left="5400" w:hanging="360"/>
+      </w:pPr>
+    </w:lvl>
+    <w:lvl w:ilvl="7" w:tplc="08090019" w:tentative="1">
+      <w:start w:val="1"/>
+      <w:numFmt w:val="lowerLetter"/>
+      <w:lvlText w:val="%8."/>
+      <w:lvlJc w:val="left"/>
+      <w:pPr>
+        <w:ind w:left="6120" w:hanging="360"/>
+      </w:pPr>
+    </w:lvl>
+    <w:lvl w:ilvl="8" w:tplc="0809001B" w:tentative="1">
+      <w:start w:val="1"/>
+      <w:numFmt w:val="lowerRoman"/>
+      <w:lvlText w:val="%9."/>
+      <w:lvlJc w:val="right"/>
+      <w:pPr>
+        <w:ind w:left="6840" w:hanging="180"/>
+      </w:pPr>
+    </w:lvl>
+  </w:abstractNum>
+  <w:abstractNum w:abstractNumId="3" w15:restartNumberingAfterBreak="0">
     <w:nsid w:val="137E7F28"/>
     <w:multiLevelType w:val="hybridMultilevel"/>
     <w:tmpl w:val="66EAA6D8"/>
@@ -16894,7 +17456,7 @@
       </w:rPr>
     </w:lvl>
   </w:abstractNum>
-  <w:abstractNum w:abstractNumId="3" w15:restartNumberingAfterBreak="0">
+  <w:abstractNum w:abstractNumId="4" w15:restartNumberingAfterBreak="0">
     <w:nsid w:val="25C817CC"/>
     <w:multiLevelType w:val="hybridMultilevel"/>
     <w:tmpl w:val="5D9A778E"/>
@@ -17007,7 +17569,7 @@
       </w:rPr>
     </w:lvl>
   </w:abstractNum>
-  <w:abstractNum w:abstractNumId="4" w15:restartNumberingAfterBreak="0">
+  <w:abstractNum w:abstractNumId="5" w15:restartNumberingAfterBreak="0">
     <w:nsid w:val="328F4FA2"/>
     <w:multiLevelType w:val="hybridMultilevel"/>
     <w:tmpl w:val="6BE0DB4C"/>
@@ -17120,7 +17682,7 @@
       </w:rPr>
     </w:lvl>
   </w:abstractNum>
-  <w:abstractNum w:abstractNumId="5" w15:restartNumberingAfterBreak="0">
+  <w:abstractNum w:abstractNumId="6" w15:restartNumberingAfterBreak="0">
     <w:nsid w:val="410936EF"/>
     <w:multiLevelType w:val="multilevel"/>
     <w:tmpl w:val="01402D1C"/>
@@ -17234,7 +17796,7 @@
       </w:rPr>
     </w:lvl>
   </w:abstractNum>
-  <w:abstractNum w:abstractNumId="6" w15:restartNumberingAfterBreak="0">
+  <w:abstractNum w:abstractNumId="7" w15:restartNumberingAfterBreak="0">
     <w:nsid w:val="48621DF1"/>
     <w:multiLevelType w:val="hybridMultilevel"/>
     <w:tmpl w:val="BF606546"/>
@@ -17323,7 +17885,7 @@
       </w:pPr>
     </w:lvl>
   </w:abstractNum>
-  <w:abstractNum w:abstractNumId="7" w15:restartNumberingAfterBreak="0">
+  <w:abstractNum w:abstractNumId="8" w15:restartNumberingAfterBreak="0">
     <w:nsid w:val="606B4016"/>
     <w:multiLevelType w:val="hybridMultilevel"/>
     <w:tmpl w:val="AC7ECA48"/>
@@ -17333,7 +17895,7 @@
       <w:lvlText w:val="%1."/>
       <w:lvlJc w:val="left"/>
       <w:pPr>
-        <w:ind w:left="1440" w:hanging="360"/>
+        <w:ind w:left="1080" w:hanging="360"/>
       </w:pPr>
     </w:lvl>
     <w:lvl w:ilvl="1" w:tplc="08090019" w:tentative="1">
@@ -17342,7 +17904,7 @@
       <w:lvlText w:val="%2."/>
       <w:lvlJc w:val="left"/>
       <w:pPr>
-        <w:ind w:left="2160" w:hanging="360"/>
+        <w:ind w:left="1800" w:hanging="360"/>
       </w:pPr>
     </w:lvl>
     <w:lvl w:ilvl="2" w:tplc="0809001B" w:tentative="1">
@@ -17351,7 +17913,7 @@
       <w:lvlText w:val="%3."/>
       <w:lvlJc w:val="right"/>
       <w:pPr>
-        <w:ind w:left="2880" w:hanging="180"/>
+        <w:ind w:left="2520" w:hanging="180"/>
       </w:pPr>
     </w:lvl>
     <w:lvl w:ilvl="3" w:tplc="0809000F" w:tentative="1">
@@ -17360,7 +17922,7 @@
       <w:lvlText w:val="%4."/>
       <w:lvlJc w:val="left"/>
       <w:pPr>
-        <w:ind w:left="3600" w:hanging="360"/>
+        <w:ind w:left="3240" w:hanging="360"/>
       </w:pPr>
     </w:lvl>
     <w:lvl w:ilvl="4" w:tplc="08090019" w:tentative="1">
@@ -17369,7 +17931,7 @@
       <w:lvlText w:val="%5."/>
       <w:lvlJc w:val="left"/>
       <w:pPr>
-        <w:ind w:left="4320" w:hanging="360"/>
+        <w:ind w:left="3960" w:hanging="360"/>
       </w:pPr>
     </w:lvl>
     <w:lvl w:ilvl="5" w:tplc="0809001B" w:tentative="1">
@@ -17378,7 +17940,7 @@
       <w:lvlText w:val="%6."/>
       <w:lvlJc w:val="right"/>
       <w:pPr>
-        <w:ind w:left="5040" w:hanging="180"/>
+        <w:ind w:left="4680" w:hanging="180"/>
       </w:pPr>
     </w:lvl>
     <w:lvl w:ilvl="6" w:tplc="0809000F" w:tentative="1">
@@ -17387,7 +17949,7 @@
       <w:lvlText w:val="%7."/>
       <w:lvlJc w:val="left"/>
       <w:pPr>
-        <w:ind w:left="5760" w:hanging="360"/>
+        <w:ind w:left="5400" w:hanging="360"/>
       </w:pPr>
     </w:lvl>
     <w:lvl w:ilvl="7" w:tplc="08090019" w:tentative="1">
@@ -17396,7 +17958,7 @@
       <w:lvlText w:val="%8."/>
       <w:lvlJc w:val="left"/>
       <w:pPr>
-        <w:ind w:left="6480" w:hanging="360"/>
+        <w:ind w:left="6120" w:hanging="360"/>
       </w:pPr>
     </w:lvl>
     <w:lvl w:ilvl="8" w:tplc="0809001B" w:tentative="1">
@@ -17405,11 +17967,11 @@
       <w:lvlText w:val="%9."/>
       <w:lvlJc w:val="right"/>
       <w:pPr>
-        <w:ind w:left="7200" w:hanging="180"/>
+        <w:ind w:left="6840" w:hanging="180"/>
       </w:pPr>
     </w:lvl>
   </w:abstractNum>
-  <w:abstractNum w:abstractNumId="8" w15:restartNumberingAfterBreak="0">
+  <w:abstractNum w:abstractNumId="9" w15:restartNumberingAfterBreak="0">
     <w:nsid w:val="62577146"/>
     <w:multiLevelType w:val="hybridMultilevel"/>
     <w:tmpl w:val="D5CA360C"/>
@@ -17523,34 +18085,37 @@
     </w:lvl>
   </w:abstractNum>
   <w:num w:numId="1">
-    <w:abstractNumId w:val="6"/>
+    <w:abstractNumId w:val="7"/>
   </w:num>
   <w:num w:numId="2">
-    <w:abstractNumId w:val="5"/>
+    <w:abstractNumId w:val="6"/>
   </w:num>
   <w:num w:numId="3">
     <w:abstractNumId w:val="1"/>
   </w:num>
   <w:num w:numId="4">
-    <w:abstractNumId w:val="2"/>
+    <w:abstractNumId w:val="3"/>
   </w:num>
   <w:num w:numId="5">
     <w:abstractNumId w:val="1"/>
   </w:num>
   <w:num w:numId="6">
-    <w:abstractNumId w:val="4"/>
+    <w:abstractNumId w:val="5"/>
   </w:num>
   <w:num w:numId="7">
     <w:abstractNumId w:val="0"/>
   </w:num>
   <w:num w:numId="8">
-    <w:abstractNumId w:val="3"/>
+    <w:abstractNumId w:val="4"/>
   </w:num>
   <w:num w:numId="9">
+    <w:abstractNumId w:val="9"/>
+  </w:num>
+  <w:num w:numId="10">
     <w:abstractNumId w:val="8"/>
   </w:num>
-  <w:num w:numId="10">
-    <w:abstractNumId w:val="7"/>
+  <w:num w:numId="11">
+    <w:abstractNumId w:val="2"/>
   </w:num>
 </w:numbering>
 </file>
@@ -20995,7 +21560,7 @@
 </file>
 
 <file path=customXml/itemProps1.xml><?xml version="1.0" encoding="utf-8"?>
-<ds:datastoreItem xmlns:ds="http://schemas.openxmlformats.org/officeDocument/2006/customXml" ds:itemID="{8310C080-EF31-45E2-9A1F-9357E2817282}">
+<ds:datastoreItem xmlns:ds="http://schemas.openxmlformats.org/officeDocument/2006/customXml" ds:itemID="{AA417488-1B86-44ED-80C1-89213813DE75}">
   <ds:schemaRefs>
     <ds:schemaRef ds:uri="http://schemas.openxmlformats.org/officeDocument/2006/bibliography"/>
   </ds:schemaRefs>

</xml_diff>

<commit_message>
Added signature and date
Also updated ToC
</commit_message>
<xml_diff>
--- a/Dissertation.docx
+++ b/Dissertation.docx
@@ -9,7 +9,7 @@
           <w:lang w:eastAsia="en-GB"/>
         </w:rPr>
         <w:drawing>
-          <wp:anchor distT="0" distB="0" distL="114300" distR="114300" simplePos="0" relativeHeight="251641856" behindDoc="1" locked="0" layoutInCell="1" allowOverlap="1">
+          <wp:anchor distT="0" distB="0" distL="114300" distR="114300" simplePos="0" relativeHeight="251640320" behindDoc="1" locked="0" layoutInCell="1" allowOverlap="1">
             <wp:simplePos x="0" y="0"/>
             <wp:positionH relativeFrom="margin">
               <wp:align>right</wp:align>
@@ -88,7 +88,7 @@
             <v:stroke joinstyle="miter"/>
             <v:path gradientshapeok="t" o:connecttype="rect"/>
           </v:shapetype>
-          <v:shape id="Text Box 2" o:spid="_x0000_s1026" type="#_x0000_t202" style="position:absolute;margin-left:0;margin-top:22.75pt;width:290.6pt;height:110.6pt;z-index:251650048;visibility:visible;mso-height-percent:200;mso-wrap-distance-top:3.6pt;mso-wrap-distance-bottom:3.6pt;mso-position-horizontal:center;mso-position-horizontal-relative:margin;mso-height-percent:200;mso-width-relative:margin;mso-height-relative:margin" o:gfxdata="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" stroked="f">
+          <v:shape id="Text Box 2" o:spid="_x0000_s1026" type="#_x0000_t202" style="position:absolute;margin-left:0;margin-top:22.75pt;width:290.6pt;height:110.6pt;z-index:251649536;visibility:visible;mso-height-percent:200;mso-wrap-distance-top:3.6pt;mso-wrap-distance-bottom:3.6pt;mso-position-horizontal:center;mso-position-horizontal-relative:margin;mso-height-percent:200;mso-width-relative:margin;mso-height-relative:margin" o:gfxdata="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" stroked="f">
             <v:textbox style="mso-fit-shape-to-text:t">
               <w:txbxContent>
                 <w:p>
@@ -120,7 +120,7 @@
           <w:noProof/>
         </w:rPr>
         <w:pict>
-          <v:shape id="_x0000_s1027" type="#_x0000_t202" style="position:absolute;margin-left:0;margin-top:26.8pt;width:351pt;height:31.4pt;z-index:251651072;visibility:visible;mso-wrap-distance-top:3.6pt;mso-wrap-distance-bottom:3.6pt;mso-position-horizontal:center;mso-position-horizontal-relative:margin;mso-width-relative:margin;mso-height-relative:margin" o:gfxdata="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" strokecolor="white [3212]">
+          <v:shape id="_x0000_s1027" type="#_x0000_t202" style="position:absolute;margin-left:0;margin-top:26.8pt;width:351pt;height:31.4pt;z-index:251650560;visibility:visible;mso-wrap-distance-top:3.6pt;mso-wrap-distance-bottom:3.6pt;mso-position-horizontal:center;mso-position-horizontal-relative:margin;mso-width-relative:margin;mso-height-relative:margin" o:gfxdata="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" strokecolor="white [3212]">
             <v:textbox>
               <w:txbxContent>
                 <w:p>
@@ -160,7 +160,7 @@
           <w:noProof/>
         </w:rPr>
         <w:pict>
-          <v:shape id="_x0000_s1028" type="#_x0000_t202" style="position:absolute;margin-left:0;margin-top:25.3pt;width:185.9pt;height:110.6pt;z-index:251652096;visibility:visible;mso-width-percent:400;mso-height-percent:200;mso-wrap-distance-top:3.6pt;mso-wrap-distance-bottom:3.6pt;mso-position-horizontal:center;mso-position-horizontal-relative:margin;mso-width-percent:400;mso-height-percent:200;mso-width-relative:margin;mso-height-relative:margin" o:gfxdata="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" strokecolor="white [3212]">
+          <v:shape id="_x0000_s1028" type="#_x0000_t202" style="position:absolute;margin-left:0;margin-top:25.3pt;width:185.9pt;height:110.6pt;z-index:251651584;visibility:visible;mso-width-percent:400;mso-height-percent:200;mso-wrap-distance-top:3.6pt;mso-wrap-distance-bottom:3.6pt;mso-position-horizontal:center;mso-position-horizontal-relative:margin;mso-width-percent:400;mso-height-percent:200;mso-width-relative:margin;mso-height-relative:margin" o:gfxdata="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" strokecolor="white [3212]">
             <v:textbox style="mso-fit-shape-to-text:t">
               <w:txbxContent>
                 <w:p>
@@ -204,7 +204,7 @@
           <w:noProof/>
         </w:rPr>
         <w:pict>
-          <v:shape id="_x0000_s1029" type="#_x0000_t202" style="position:absolute;margin-left:0;margin-top:19.65pt;width:242.35pt;height:110.6pt;z-index:251653120;visibility:visible;mso-height-percent:200;mso-wrap-distance-top:3.6pt;mso-wrap-distance-bottom:3.6pt;mso-position-horizontal:center;mso-position-horizontal-relative:margin;mso-height-percent:200;mso-width-relative:margin;mso-height-relative:margin" o:gfxdata="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" strokecolor="white [3212]">
+          <v:shape id="_x0000_s1029" type="#_x0000_t202" style="position:absolute;margin-left:0;margin-top:19.65pt;width:242.35pt;height:110.6pt;z-index:251652608;visibility:visible;mso-height-percent:200;mso-wrap-distance-top:3.6pt;mso-wrap-distance-bottom:3.6pt;mso-position-horizontal:center;mso-position-horizontal-relative:margin;mso-height-percent:200;mso-width-relative:margin;mso-height-relative:margin" o:gfxdata="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" strokecolor="white [3212]">
             <v:textbox style="mso-fit-shape-to-text:t">
               <w:txbxContent>
                 <w:p>
@@ -234,7 +234,7 @@
           <w:noProof/>
         </w:rPr>
         <w:pict>
-          <v:shape id="_x0000_s1030" type="#_x0000_t202" style="position:absolute;margin-left:0;margin-top:139pt;width:208.65pt;height:110.6pt;z-index:251654144;visibility:visible;mso-height-percent:200;mso-wrap-distance-top:3.6pt;mso-wrap-distance-bottom:3.6pt;mso-position-horizontal:center;mso-position-horizontal-relative:margin;mso-height-percent:200;mso-width-relative:margin;mso-height-relative:margin" o:gfxdata="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" strokecolor="white [3212]">
+          <v:shape id="_x0000_s1030" type="#_x0000_t202" style="position:absolute;margin-left:0;margin-top:139pt;width:208.65pt;height:110.6pt;z-index:251653632;visibility:visible;mso-height-percent:200;mso-wrap-distance-top:3.6pt;mso-wrap-distance-bottom:3.6pt;mso-position-horizontal:center;mso-position-horizontal-relative:margin;mso-height-percent:200;mso-width-relative:margin;mso-height-relative:margin" o:gfxdata="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" strokecolor="white [3212]">
             <v:textbox style="mso-fit-shape-to-text:t">
               <w:txbxContent>
                 <w:p>
@@ -315,12 +315,111 @@
     <w:p/>
     <w:p>
       <w:r>
+        <w:rPr>
+          <w:noProof/>
+        </w:rPr>
+        <w:drawing>
+          <wp:anchor distT="0" distB="0" distL="114300" distR="114300" simplePos="0" relativeHeight="251664384" behindDoc="1" locked="0" layoutInCell="1" allowOverlap="1" wp14:anchorId="5B047484" wp14:editId="54F6C03F">
+            <wp:simplePos x="0" y="0"/>
+            <wp:positionH relativeFrom="column">
+              <wp:posOffset>-635</wp:posOffset>
+            </wp:positionH>
+            <wp:positionV relativeFrom="paragraph">
+              <wp:posOffset>239712</wp:posOffset>
+            </wp:positionV>
+            <wp:extent cx="1354455" cy="478155"/>
+            <wp:effectExtent l="0" t="0" r="0" b="0"/>
+            <wp:wrapTight wrapText="bothSides">
+              <wp:wrapPolygon edited="0">
+                <wp:start x="21600" y="21600"/>
+                <wp:lineTo x="21600" y="947"/>
+                <wp:lineTo x="334" y="947"/>
+                <wp:lineTo x="334" y="21600"/>
+                <wp:lineTo x="21600" y="21600"/>
+              </wp:wrapPolygon>
+            </wp:wrapTight>
+            <wp:docPr id="10" name="Picture 10"/>
+            <wp:cNvGraphicFramePr>
+              <a:graphicFrameLocks xmlns:a="http://schemas.openxmlformats.org/drawingml/2006/main" noChangeAspect="1"/>
+            </wp:cNvGraphicFramePr>
+            <a:graphic xmlns:a="http://schemas.openxmlformats.org/drawingml/2006/main">
+              <a:graphicData uri="http://schemas.openxmlformats.org/drawingml/2006/picture">
+                <pic:pic xmlns:pic="http://schemas.openxmlformats.org/drawingml/2006/picture">
+                  <pic:nvPicPr>
+                    <pic:cNvPr id="1" name=""/>
+                    <pic:cNvPicPr/>
+                  </pic:nvPicPr>
+                  <pic:blipFill rotWithShape="1">
+                    <a:blip r:embed="rId9" cstate="print">
+                      <a:extLst>
+                        <a:ext uri="{BEBA8EAE-BF5A-486C-A8C5-ECC9F3942E4B}">
+                          <a14:imgProps xmlns:a14="http://schemas.microsoft.com/office/drawing/2010/main">
+                            <a14:imgLayer r:embed="rId10">
+                              <a14:imgEffect>
+                                <a14:artisticPhotocopy/>
+                              </a14:imgEffect>
+                              <a14:imgEffect>
+                                <a14:sharpenSoften amount="25000"/>
+                              </a14:imgEffect>
+                            </a14:imgLayer>
+                          </a14:imgProps>
+                        </a:ext>
+                        <a:ext uri="{28A0092B-C50C-407E-A947-70E740481C1C}">
+                          <a14:useLocalDpi xmlns:a14="http://schemas.microsoft.com/office/drawing/2010/main" val="0"/>
+                        </a:ext>
+                      </a:extLst>
+                    </a:blip>
+                    <a:srcRect t="18012" b="12463"/>
+                    <a:stretch/>
+                  </pic:blipFill>
+                  <pic:spPr bwMode="auto">
+                    <a:xfrm rot="10800000">
+                      <a:off x="0" y="0"/>
+                      <a:ext cx="1354455" cy="478155"/>
+                    </a:xfrm>
+                    <a:prstGeom prst="rect">
+                      <a:avLst/>
+                    </a:prstGeom>
+                    <a:ln>
+                      <a:noFill/>
+                    </a:ln>
+                    <a:extLst>
+                      <a:ext uri="{53640926-AAD7-44D8-BBD7-CCE9431645EC}">
+                        <a14:shadowObscured xmlns:a14="http://schemas.microsoft.com/office/drawing/2010/main"/>
+                      </a:ext>
+                    </a:extLst>
+                  </pic:spPr>
+                </pic:pic>
+              </a:graphicData>
+            </a:graphic>
+            <wp14:sizeRelV relativeFrom="margin">
+              <wp14:pctHeight>0</wp14:pctHeight>
+            </wp14:sizeRelV>
+          </wp:anchor>
+        </w:drawing>
+      </w:r>
+      <w:r>
         <w:t>Signed:</w:t>
+      </w:r>
+      <w:r>
+        <w:rPr>
+          <w:noProof/>
+        </w:rPr>
+        <w:t xml:space="preserve"> </w:t>
+      </w:r>
+    </w:p>
+    <w:p/>
+    <w:p>
+      <w:r>
+        <w:t>Ryan Porteous</w:t>
       </w:r>
     </w:p>
     <w:p>
       <w:r>
         <w:t xml:space="preserve">Date: </w:t>
+      </w:r>
+      <w:r>
+        <w:t>26/11/17</w:t>
       </w:r>
     </w:p>
     <w:p>
@@ -382,6 +481,8 @@
             </w:rPr>
             <w:t>Contents</w:t>
           </w:r>
+          <w:bookmarkStart w:id="0" w:name="_GoBack"/>
+          <w:bookmarkEnd w:id="0"/>
         </w:p>
         <w:p>
           <w:pPr>
@@ -406,7 +507,7 @@
           <w:r>
             <w:fldChar w:fldCharType="separate"/>
           </w:r>
-          <w:hyperlink w:anchor="_Toc499048945" w:history="1">
+          <w:hyperlink w:anchor="_Toc499120338" w:history="1">
             <w:r>
               <w:rPr>
                 <w:rStyle w:val="Hyperlink"/>
@@ -450,7 +551,7 @@
                 <w:noProof/>
                 <w:webHidden/>
               </w:rPr>
-              <w:instrText xml:space="preserve"> PAGEREF _Toc499048945 \h </w:instrText>
+              <w:instrText xml:space="preserve"> PAGEREF _Toc499120338 \h </w:instrText>
             </w:r>
             <w:r>
               <w:rPr>
@@ -496,7 +597,7 @@
               <w:lang w:eastAsia="en-GB"/>
             </w:rPr>
           </w:pPr>
-          <w:hyperlink w:anchor="_Toc499048946" w:history="1">
+          <w:hyperlink w:anchor="_Toc499120339" w:history="1">
             <w:r>
               <w:rPr>
                 <w:rStyle w:val="Hyperlink"/>
@@ -540,7 +641,7 @@
                 <w:noProof/>
                 <w:webHidden/>
               </w:rPr>
-              <w:instrText xml:space="preserve"> PAGEREF _Toc499048946 \h </w:instrText>
+              <w:instrText xml:space="preserve"> PAGEREF _Toc499120339 \h </w:instrText>
             </w:r>
             <w:r>
               <w:rPr>
@@ -586,7 +687,7 @@
               <w:lang w:eastAsia="en-GB"/>
             </w:rPr>
           </w:pPr>
-          <w:hyperlink w:anchor="_Toc499048947" w:history="1">
+          <w:hyperlink w:anchor="_Toc499120340" w:history="1">
             <w:r>
               <w:rPr>
                 <w:rStyle w:val="Hyperlink"/>
@@ -630,7 +731,7 @@
                 <w:noProof/>
                 <w:webHidden/>
               </w:rPr>
-              <w:instrText xml:space="preserve"> PAGEREF _Toc499048947 \h </w:instrText>
+              <w:instrText xml:space="preserve"> PAGEREF _Toc499120340 \h </w:instrText>
             </w:r>
             <w:r>
               <w:rPr>
@@ -675,7 +776,7 @@
               <w:lang w:eastAsia="en-GB"/>
             </w:rPr>
           </w:pPr>
-          <w:hyperlink w:anchor="_Toc499048948" w:history="1">
+          <w:hyperlink w:anchor="_Toc499120341" w:history="1">
             <w:r>
               <w:rPr>
                 <w:rStyle w:val="Hyperlink"/>
@@ -719,7 +820,7 @@
                 <w:noProof/>
                 <w:webHidden/>
               </w:rPr>
-              <w:instrText xml:space="preserve"> PAGEREF _Toc499048948 \h </w:instrText>
+              <w:instrText xml:space="preserve"> PAGEREF _Toc499120341 \h </w:instrText>
             </w:r>
             <w:r>
               <w:rPr>
@@ -765,7 +866,7 @@
               <w:lang w:eastAsia="en-GB"/>
             </w:rPr>
           </w:pPr>
-          <w:hyperlink w:anchor="_Toc499048949" w:history="1">
+          <w:hyperlink w:anchor="_Toc499120342" w:history="1">
             <w:r>
               <w:rPr>
                 <w:rStyle w:val="Hyperlink"/>
@@ -809,7 +910,7 @@
                 <w:noProof/>
                 <w:webHidden/>
               </w:rPr>
-              <w:instrText xml:space="preserve"> PAGEREF _Toc499048949 \h </w:instrText>
+              <w:instrText xml:space="preserve"> PAGEREF _Toc499120342 \h </w:instrText>
             </w:r>
             <w:r>
               <w:rPr>
@@ -855,7 +956,7 @@
               <w:lang w:eastAsia="en-GB"/>
             </w:rPr>
           </w:pPr>
-          <w:hyperlink w:anchor="_Toc499048950" w:history="1">
+          <w:hyperlink w:anchor="_Toc499120343" w:history="1">
             <w:r>
               <w:rPr>
                 <w:rStyle w:val="Hyperlink"/>
@@ -899,7 +1000,7 @@
                 <w:noProof/>
                 <w:webHidden/>
               </w:rPr>
-              <w:instrText xml:space="preserve"> PAGEREF _Toc499048950 \h </w:instrText>
+              <w:instrText xml:space="preserve"> PAGEREF _Toc499120343 \h </w:instrText>
             </w:r>
             <w:r>
               <w:rPr>
@@ -945,7 +1046,7 @@
               <w:lang w:eastAsia="en-GB"/>
             </w:rPr>
           </w:pPr>
-          <w:hyperlink w:anchor="_Toc499048951" w:history="1">
+          <w:hyperlink w:anchor="_Toc499120344" w:history="1">
             <w:r>
               <w:rPr>
                 <w:rStyle w:val="Hyperlink"/>
@@ -989,7 +1090,7 @@
                 <w:noProof/>
                 <w:webHidden/>
               </w:rPr>
-              <w:instrText xml:space="preserve"> PAGEREF _Toc499048951 \h </w:instrText>
+              <w:instrText xml:space="preserve"> PAGEREF _Toc499120344 \h </w:instrText>
             </w:r>
             <w:r>
               <w:rPr>
@@ -1035,7 +1136,7 @@
               <w:lang w:eastAsia="en-GB"/>
             </w:rPr>
           </w:pPr>
-          <w:hyperlink w:anchor="_Toc499048952" w:history="1">
+          <w:hyperlink w:anchor="_Toc499120345" w:history="1">
             <w:r>
               <w:rPr>
                 <w:rStyle w:val="Hyperlink"/>
@@ -1079,7 +1180,7 @@
                 <w:noProof/>
                 <w:webHidden/>
               </w:rPr>
-              <w:instrText xml:space="preserve"> PAGEREF _Toc499048952 \h </w:instrText>
+              <w:instrText xml:space="preserve"> PAGEREF _Toc499120345 \h </w:instrText>
             </w:r>
             <w:r>
               <w:rPr>
@@ -1125,7 +1226,7 @@
               <w:lang w:eastAsia="en-GB"/>
             </w:rPr>
           </w:pPr>
-          <w:hyperlink w:anchor="_Toc499048953" w:history="1">
+          <w:hyperlink w:anchor="_Toc499120346" w:history="1">
             <w:r>
               <w:rPr>
                 <w:rStyle w:val="Hyperlink"/>
@@ -1169,7 +1270,7 @@
                 <w:noProof/>
                 <w:webHidden/>
               </w:rPr>
-              <w:instrText xml:space="preserve"> PAGEREF _Toc499048953 \h </w:instrText>
+              <w:instrText xml:space="preserve"> PAGEREF _Toc499120346 \h </w:instrText>
             </w:r>
             <w:r>
               <w:rPr>
@@ -1215,7 +1316,7 @@
               <w:lang w:eastAsia="en-GB"/>
             </w:rPr>
           </w:pPr>
-          <w:hyperlink w:anchor="_Toc499048954" w:history="1">
+          <w:hyperlink w:anchor="_Toc499120347" w:history="1">
             <w:r>
               <w:rPr>
                 <w:rStyle w:val="Hyperlink"/>
@@ -1259,7 +1360,7 @@
                 <w:noProof/>
                 <w:webHidden/>
               </w:rPr>
-              <w:instrText xml:space="preserve"> PAGEREF _Toc499048954 \h </w:instrText>
+              <w:instrText xml:space="preserve"> PAGEREF _Toc499120347 \h </w:instrText>
             </w:r>
             <w:r>
               <w:rPr>
@@ -1305,7 +1406,7 @@
               <w:lang w:eastAsia="en-GB"/>
             </w:rPr>
           </w:pPr>
-          <w:hyperlink w:anchor="_Toc499048955" w:history="1">
+          <w:hyperlink w:anchor="_Toc499120348" w:history="1">
             <w:r>
               <w:rPr>
                 <w:rStyle w:val="Hyperlink"/>
@@ -1349,7 +1450,7 @@
                 <w:noProof/>
                 <w:webHidden/>
               </w:rPr>
-              <w:instrText xml:space="preserve"> PAGEREF _Toc499048955 \h </w:instrText>
+              <w:instrText xml:space="preserve"> PAGEREF _Toc499120348 \h </w:instrText>
             </w:r>
             <w:r>
               <w:rPr>
@@ -1395,7 +1496,7 @@
               <w:lang w:eastAsia="en-GB"/>
             </w:rPr>
           </w:pPr>
-          <w:hyperlink w:anchor="_Toc499048956" w:history="1">
+          <w:hyperlink w:anchor="_Toc499120349" w:history="1">
             <w:r>
               <w:rPr>
                 <w:rStyle w:val="Hyperlink"/>
@@ -1439,7 +1540,7 @@
                 <w:noProof/>
                 <w:webHidden/>
               </w:rPr>
-              <w:instrText xml:space="preserve"> PAGEREF _Toc499048956 \h </w:instrText>
+              <w:instrText xml:space="preserve"> PAGEREF _Toc499120349 \h </w:instrText>
             </w:r>
             <w:r>
               <w:rPr>
@@ -1485,7 +1586,7 @@
               <w:lang w:eastAsia="en-GB"/>
             </w:rPr>
           </w:pPr>
-          <w:hyperlink w:anchor="_Toc499048957" w:history="1">
+          <w:hyperlink w:anchor="_Toc499120350" w:history="1">
             <w:r>
               <w:rPr>
                 <w:rStyle w:val="Hyperlink"/>
@@ -1529,7 +1630,7 @@
                 <w:noProof/>
                 <w:webHidden/>
               </w:rPr>
-              <w:instrText xml:space="preserve"> PAGEREF _Toc499048957 \h </w:instrText>
+              <w:instrText xml:space="preserve"> PAGEREF _Toc499120350 \h </w:instrText>
             </w:r>
             <w:r>
               <w:rPr>
@@ -1575,7 +1676,7 @@
               <w:lang w:eastAsia="en-GB"/>
             </w:rPr>
           </w:pPr>
-          <w:hyperlink w:anchor="_Toc499048958" w:history="1">
+          <w:hyperlink w:anchor="_Toc499120351" w:history="1">
             <w:r>
               <w:rPr>
                 <w:rStyle w:val="Hyperlink"/>
@@ -1619,7 +1720,7 @@
                 <w:noProof/>
                 <w:webHidden/>
               </w:rPr>
-              <w:instrText xml:space="preserve"> PAGEREF _Toc499048958 \h </w:instrText>
+              <w:instrText xml:space="preserve"> PAGEREF _Toc499120351 \h </w:instrText>
             </w:r>
             <w:r>
               <w:rPr>
@@ -1665,7 +1766,7 @@
               <w:lang w:eastAsia="en-GB"/>
             </w:rPr>
           </w:pPr>
-          <w:hyperlink w:anchor="_Toc499048959" w:history="1">
+          <w:hyperlink w:anchor="_Toc499120352" w:history="1">
             <w:r>
               <w:rPr>
                 <w:rStyle w:val="Hyperlink"/>
@@ -1709,7 +1810,7 @@
                 <w:noProof/>
                 <w:webHidden/>
               </w:rPr>
-              <w:instrText xml:space="preserve"> PAGEREF _Toc499048959 \h </w:instrText>
+              <w:instrText xml:space="preserve"> PAGEREF _Toc499120352 \h </w:instrText>
             </w:r>
             <w:r>
               <w:rPr>
@@ -1755,7 +1856,7 @@
               <w:lang w:eastAsia="en-GB"/>
             </w:rPr>
           </w:pPr>
-          <w:hyperlink w:anchor="_Toc499048960" w:history="1">
+          <w:hyperlink w:anchor="_Toc499120353" w:history="1">
             <w:r>
               <w:rPr>
                 <w:rStyle w:val="Hyperlink"/>
@@ -1799,7 +1900,7 @@
                 <w:noProof/>
                 <w:webHidden/>
               </w:rPr>
-              <w:instrText xml:space="preserve"> PAGEREF _Toc499048960 \h </w:instrText>
+              <w:instrText xml:space="preserve"> PAGEREF _Toc499120353 \h </w:instrText>
             </w:r>
             <w:r>
               <w:rPr>
@@ -1844,7 +1945,7 @@
               <w:lang w:eastAsia="en-GB"/>
             </w:rPr>
           </w:pPr>
-          <w:hyperlink w:anchor="_Toc499048961" w:history="1">
+          <w:hyperlink w:anchor="_Toc499120354" w:history="1">
             <w:r>
               <w:rPr>
                 <w:rStyle w:val="Hyperlink"/>
@@ -1888,7 +1989,7 @@
                 <w:noProof/>
                 <w:webHidden/>
               </w:rPr>
-              <w:instrText xml:space="preserve"> PAGEREF _Toc499048961 \h </w:instrText>
+              <w:instrText xml:space="preserve"> PAGEREF _Toc499120354 \h </w:instrText>
             </w:r>
             <w:r>
               <w:rPr>
@@ -1934,7 +2035,7 @@
               <w:lang w:eastAsia="en-GB"/>
             </w:rPr>
           </w:pPr>
-          <w:hyperlink w:anchor="_Toc499048962" w:history="1">
+          <w:hyperlink w:anchor="_Toc499120355" w:history="1">
             <w:r>
               <w:rPr>
                 <w:rStyle w:val="Hyperlink"/>
@@ -1978,7 +2079,7 @@
                 <w:noProof/>
                 <w:webHidden/>
               </w:rPr>
-              <w:instrText xml:space="preserve"> PAGEREF _Toc499048962 \h </w:instrText>
+              <w:instrText xml:space="preserve"> PAGEREF _Toc499120355 \h </w:instrText>
             </w:r>
             <w:r>
               <w:rPr>
@@ -2024,7 +2125,7 @@
               <w:lang w:eastAsia="en-GB"/>
             </w:rPr>
           </w:pPr>
-          <w:hyperlink w:anchor="_Toc499048963" w:history="1">
+          <w:hyperlink w:anchor="_Toc499120356" w:history="1">
             <w:r>
               <w:rPr>
                 <w:rStyle w:val="Hyperlink"/>
@@ -2068,7 +2169,7 @@
                 <w:noProof/>
                 <w:webHidden/>
               </w:rPr>
-              <w:instrText xml:space="preserve"> PAGEREF _Toc499048963 \h </w:instrText>
+              <w:instrText xml:space="preserve"> PAGEREF _Toc499120356 \h </w:instrText>
             </w:r>
             <w:r>
               <w:rPr>
@@ -2114,7 +2215,7 @@
               <w:lang w:eastAsia="en-GB"/>
             </w:rPr>
           </w:pPr>
-          <w:hyperlink w:anchor="_Toc499048964" w:history="1">
+          <w:hyperlink w:anchor="_Toc499120357" w:history="1">
             <w:r>
               <w:rPr>
                 <w:rStyle w:val="Hyperlink"/>
@@ -2158,7 +2259,7 @@
                 <w:noProof/>
                 <w:webHidden/>
               </w:rPr>
-              <w:instrText xml:space="preserve"> PAGEREF _Toc499048964 \h </w:instrText>
+              <w:instrText xml:space="preserve"> PAGEREF _Toc499120357 \h </w:instrText>
             </w:r>
             <w:r>
               <w:rPr>
@@ -2204,7 +2305,7 @@
               <w:lang w:eastAsia="en-GB"/>
             </w:rPr>
           </w:pPr>
-          <w:hyperlink w:anchor="_Toc499048965" w:history="1">
+          <w:hyperlink w:anchor="_Toc499120358" w:history="1">
             <w:r>
               <w:rPr>
                 <w:rStyle w:val="Hyperlink"/>
@@ -2248,7 +2349,7 @@
                 <w:noProof/>
                 <w:webHidden/>
               </w:rPr>
-              <w:instrText xml:space="preserve"> PAGEREF _Toc499048965 \h </w:instrText>
+              <w:instrText xml:space="preserve"> PAGEREF _Toc499120358 \h </w:instrText>
             </w:r>
             <w:r>
               <w:rPr>
@@ -2294,7 +2395,7 @@
               <w:lang w:eastAsia="en-GB"/>
             </w:rPr>
           </w:pPr>
-          <w:hyperlink w:anchor="_Toc499048966" w:history="1">
+          <w:hyperlink w:anchor="_Toc499120359" w:history="1">
             <w:r>
               <w:rPr>
                 <w:rStyle w:val="Hyperlink"/>
@@ -2338,7 +2439,7 @@
                 <w:noProof/>
                 <w:webHidden/>
               </w:rPr>
-              <w:instrText xml:space="preserve"> PAGEREF _Toc499048966 \h </w:instrText>
+              <w:instrText xml:space="preserve"> PAGEREF _Toc499120359 \h </w:instrText>
             </w:r>
             <w:r>
               <w:rPr>
@@ -2383,7 +2484,7 @@
               <w:lang w:eastAsia="en-GB"/>
             </w:rPr>
           </w:pPr>
-          <w:hyperlink w:anchor="_Toc499048967" w:history="1">
+          <w:hyperlink w:anchor="_Toc499120360" w:history="1">
             <w:r>
               <w:rPr>
                 <w:rStyle w:val="Hyperlink"/>
@@ -2427,7 +2528,7 @@
                 <w:noProof/>
                 <w:webHidden/>
               </w:rPr>
-              <w:instrText xml:space="preserve"> PAGEREF _Toc499048967 \h </w:instrText>
+              <w:instrText xml:space="preserve"> PAGEREF _Toc499120360 \h </w:instrText>
             </w:r>
             <w:r>
               <w:rPr>
@@ -2473,7 +2574,7 @@
               <w:lang w:eastAsia="en-GB"/>
             </w:rPr>
           </w:pPr>
-          <w:hyperlink w:anchor="_Toc499048968" w:history="1">
+          <w:hyperlink w:anchor="_Toc499120361" w:history="1">
             <w:r>
               <w:rPr>
                 <w:rStyle w:val="Hyperlink"/>
@@ -2517,7 +2618,7 @@
                 <w:noProof/>
                 <w:webHidden/>
               </w:rPr>
-              <w:instrText xml:space="preserve"> PAGEREF _Toc499048968 \h </w:instrText>
+              <w:instrText xml:space="preserve"> PAGEREF _Toc499120361 \h </w:instrText>
             </w:r>
             <w:r>
               <w:rPr>
@@ -2562,7 +2663,7 @@
               <w:lang w:eastAsia="en-GB"/>
             </w:rPr>
           </w:pPr>
-          <w:hyperlink w:anchor="_Toc499048969" w:history="1">
+          <w:hyperlink w:anchor="_Toc499120362" w:history="1">
             <w:r>
               <w:rPr>
                 <w:rStyle w:val="Hyperlink"/>
@@ -2606,7 +2707,7 @@
                 <w:noProof/>
                 <w:webHidden/>
               </w:rPr>
-              <w:instrText xml:space="preserve"> PAGEREF _Toc499048969 \h </w:instrText>
+              <w:instrText xml:space="preserve"> PAGEREF _Toc499120362 \h </w:instrText>
             </w:r>
             <w:r>
               <w:rPr>
@@ -2652,7 +2753,7 @@
               <w:lang w:eastAsia="en-GB"/>
             </w:rPr>
           </w:pPr>
-          <w:hyperlink w:anchor="_Toc499048970" w:history="1">
+          <w:hyperlink w:anchor="_Toc499120363" w:history="1">
             <w:r>
               <w:rPr>
                 <w:rStyle w:val="Hyperlink"/>
@@ -2696,7 +2797,7 @@
                 <w:noProof/>
                 <w:webHidden/>
               </w:rPr>
-              <w:instrText xml:space="preserve"> PAGEREF _Toc499048970 \h </w:instrText>
+              <w:instrText xml:space="preserve"> PAGEREF _Toc499120363 \h </w:instrText>
             </w:r>
             <w:r>
               <w:rPr>
@@ -2742,7 +2843,7 @@
               <w:lang w:eastAsia="en-GB"/>
             </w:rPr>
           </w:pPr>
-          <w:hyperlink w:anchor="_Toc499048971" w:history="1">
+          <w:hyperlink w:anchor="_Toc499120364" w:history="1">
             <w:r>
               <w:rPr>
                 <w:rStyle w:val="Hyperlink"/>
@@ -2786,7 +2887,7 @@
                 <w:noProof/>
                 <w:webHidden/>
               </w:rPr>
-              <w:instrText xml:space="preserve"> PAGEREF _Toc499048971 \h </w:instrText>
+              <w:instrText xml:space="preserve"> PAGEREF _Toc499120364 \h </w:instrText>
             </w:r>
             <w:r>
               <w:rPr>
@@ -2831,7 +2932,7 @@
               <w:lang w:eastAsia="en-GB"/>
             </w:rPr>
           </w:pPr>
-          <w:hyperlink w:anchor="_Toc499048972" w:history="1">
+          <w:hyperlink w:anchor="_Toc499120365" w:history="1">
             <w:r>
               <w:rPr>
                 <w:rStyle w:val="Hyperlink"/>
@@ -2875,7 +2976,7 @@
                 <w:noProof/>
                 <w:webHidden/>
               </w:rPr>
-              <w:instrText xml:space="preserve"> PAGEREF _Toc499048972 \h </w:instrText>
+              <w:instrText xml:space="preserve"> PAGEREF _Toc499120365 \h </w:instrText>
             </w:r>
             <w:r>
               <w:rPr>
@@ -2921,7 +3022,7 @@
               <w:lang w:eastAsia="en-GB"/>
             </w:rPr>
           </w:pPr>
-          <w:hyperlink w:anchor="_Toc499048973" w:history="1">
+          <w:hyperlink w:anchor="_Toc499120366" w:history="1">
             <w:r>
               <w:rPr>
                 <w:rStyle w:val="Hyperlink"/>
@@ -2965,7 +3066,7 @@
                 <w:noProof/>
                 <w:webHidden/>
               </w:rPr>
-              <w:instrText xml:space="preserve"> PAGEREF _Toc499048973 \h </w:instrText>
+              <w:instrText xml:space="preserve"> PAGEREF _Toc499120366 \h </w:instrText>
             </w:r>
             <w:r>
               <w:rPr>
@@ -2985,7 +3086,7 @@
                 <w:noProof/>
                 <w:webHidden/>
               </w:rPr>
-              <w:t>18</w:t>
+              <w:t>19</w:t>
             </w:r>
             <w:r>
               <w:rPr>
@@ -3011,7 +3112,7 @@
               <w:lang w:eastAsia="en-GB"/>
             </w:rPr>
           </w:pPr>
-          <w:hyperlink w:anchor="_Toc499048974" w:history="1">
+          <w:hyperlink w:anchor="_Toc499120367" w:history="1">
             <w:r>
               <w:rPr>
                 <w:rStyle w:val="Hyperlink"/>
@@ -3055,7 +3156,7 @@
                 <w:noProof/>
                 <w:webHidden/>
               </w:rPr>
-              <w:instrText xml:space="preserve"> PAGEREF _Toc499048974 \h </w:instrText>
+              <w:instrText xml:space="preserve"> PAGEREF _Toc499120367 \h </w:instrText>
             </w:r>
             <w:r>
               <w:rPr>
@@ -3075,7 +3176,7 @@
                 <w:noProof/>
                 <w:webHidden/>
               </w:rPr>
-              <w:t>18</w:t>
+              <w:t>20</w:t>
             </w:r>
             <w:r>
               <w:rPr>
@@ -3100,7 +3201,7 @@
               <w:lang w:eastAsia="en-GB"/>
             </w:rPr>
           </w:pPr>
-          <w:hyperlink w:anchor="_Toc499048975" w:history="1">
+          <w:hyperlink w:anchor="_Toc499120369" w:history="1">
             <w:r>
               <w:rPr>
                 <w:rStyle w:val="Hyperlink"/>
@@ -3144,7 +3245,7 @@
                 <w:noProof/>
                 <w:webHidden/>
               </w:rPr>
-              <w:instrText xml:space="preserve"> PAGEREF _Toc499048975 \h </w:instrText>
+              <w:instrText xml:space="preserve"> PAGEREF _Toc499120369 \h </w:instrText>
             </w:r>
             <w:r>
               <w:rPr>
@@ -3164,7 +3265,7 @@
                 <w:noProof/>
                 <w:webHidden/>
               </w:rPr>
-              <w:t>19</w:t>
+              <w:t>21</w:t>
             </w:r>
             <w:r>
               <w:rPr>
@@ -3190,7 +3291,7 @@
               <w:lang w:eastAsia="en-GB"/>
             </w:rPr>
           </w:pPr>
-          <w:hyperlink w:anchor="_Toc499048976" w:history="1">
+          <w:hyperlink w:anchor="_Toc499120370" w:history="1">
             <w:r>
               <w:rPr>
                 <w:rStyle w:val="Hyperlink"/>
@@ -3234,7 +3335,7 @@
                 <w:noProof/>
                 <w:webHidden/>
               </w:rPr>
-              <w:instrText xml:space="preserve"> PAGEREF _Toc499048976 \h </w:instrText>
+              <w:instrText xml:space="preserve"> PAGEREF _Toc499120370 \h </w:instrText>
             </w:r>
             <w:r>
               <w:rPr>
@@ -3254,7 +3355,7 @@
                 <w:noProof/>
                 <w:webHidden/>
               </w:rPr>
-              <w:t>19</w:t>
+              <w:t>21</w:t>
             </w:r>
             <w:r>
               <w:rPr>
@@ -3280,7 +3381,7 @@
               <w:lang w:eastAsia="en-GB"/>
             </w:rPr>
           </w:pPr>
-          <w:hyperlink w:anchor="_Toc499048977" w:history="1">
+          <w:hyperlink w:anchor="_Toc499120371" w:history="1">
             <w:r>
               <w:rPr>
                 <w:rStyle w:val="Hyperlink"/>
@@ -3324,7 +3425,7 @@
                 <w:noProof/>
                 <w:webHidden/>
               </w:rPr>
-              <w:instrText xml:space="preserve"> PAGEREF _Toc499048977 \h </w:instrText>
+              <w:instrText xml:space="preserve"> PAGEREF _Toc499120371 \h </w:instrText>
             </w:r>
             <w:r>
               <w:rPr>
@@ -3344,7 +3445,7 @@
                 <w:noProof/>
                 <w:webHidden/>
               </w:rPr>
-              <w:t>19</w:t>
+              <w:t>21</w:t>
             </w:r>
             <w:r>
               <w:rPr>
@@ -3369,7 +3470,7 @@
               <w:lang w:eastAsia="en-GB"/>
             </w:rPr>
           </w:pPr>
-          <w:hyperlink w:anchor="_Toc499048978" w:history="1">
+          <w:hyperlink w:anchor="_Toc499120372" w:history="1">
             <w:r>
               <w:rPr>
                 <w:rStyle w:val="Hyperlink"/>
@@ -3413,7 +3514,7 @@
                 <w:noProof/>
                 <w:webHidden/>
               </w:rPr>
-              <w:instrText xml:space="preserve"> PAGEREF _Toc499048978 \h </w:instrText>
+              <w:instrText xml:space="preserve"> PAGEREF _Toc499120372 \h </w:instrText>
             </w:r>
             <w:r>
               <w:rPr>
@@ -3433,7 +3534,7 @@
                 <w:noProof/>
                 <w:webHidden/>
               </w:rPr>
-              <w:t>20</w:t>
+              <w:t>22</w:t>
             </w:r>
             <w:r>
               <w:rPr>
@@ -3458,7 +3559,7 @@
               <w:lang w:eastAsia="en-GB"/>
             </w:rPr>
           </w:pPr>
-          <w:hyperlink w:anchor="_Toc499048979" w:history="1">
+          <w:hyperlink w:anchor="_Toc499120373" w:history="1">
             <w:r>
               <w:rPr>
                 <w:rStyle w:val="Hyperlink"/>
@@ -3502,7 +3603,7 @@
                 <w:noProof/>
                 <w:webHidden/>
               </w:rPr>
-              <w:instrText xml:space="preserve"> PAGEREF _Toc499048979 \h </w:instrText>
+              <w:instrText xml:space="preserve"> PAGEREF _Toc499120373 \h </w:instrText>
             </w:r>
             <w:r>
               <w:rPr>
@@ -3522,7 +3623,7 @@
                 <w:noProof/>
                 <w:webHidden/>
               </w:rPr>
-              <w:t>21</w:t>
+              <w:t>23</w:t>
             </w:r>
             <w:r>
               <w:rPr>
@@ -3548,7 +3649,7 @@
               <w:lang w:eastAsia="en-GB"/>
             </w:rPr>
           </w:pPr>
-          <w:hyperlink w:anchor="_Toc499048980" w:history="1">
+          <w:hyperlink w:anchor="_Toc499120374" w:history="1">
             <w:r>
               <w:rPr>
                 <w:rStyle w:val="Hyperlink"/>
@@ -3592,7 +3693,7 @@
                 <w:noProof/>
                 <w:webHidden/>
               </w:rPr>
-              <w:instrText xml:space="preserve"> PAGEREF _Toc499048980 \h </w:instrText>
+              <w:instrText xml:space="preserve"> PAGEREF _Toc499120374 \h </w:instrText>
             </w:r>
             <w:r>
               <w:rPr>
@@ -3612,7 +3713,7 @@
                 <w:noProof/>
                 <w:webHidden/>
               </w:rPr>
-              <w:t>21</w:t>
+              <w:t>23</w:t>
             </w:r>
             <w:r>
               <w:rPr>
@@ -3638,7 +3739,7 @@
               <w:lang w:eastAsia="en-GB"/>
             </w:rPr>
           </w:pPr>
-          <w:hyperlink w:anchor="_Toc499048981" w:history="1">
+          <w:hyperlink w:anchor="_Toc499120375" w:history="1">
             <w:r>
               <w:rPr>
                 <w:rStyle w:val="Hyperlink"/>
@@ -3682,7 +3783,7 @@
                 <w:noProof/>
                 <w:webHidden/>
               </w:rPr>
-              <w:instrText xml:space="preserve"> PAGEREF _Toc499048981 \h </w:instrText>
+              <w:instrText xml:space="preserve"> PAGEREF _Toc499120375 \h </w:instrText>
             </w:r>
             <w:r>
               <w:rPr>
@@ -3702,7 +3803,7 @@
                 <w:noProof/>
                 <w:webHidden/>
               </w:rPr>
-              <w:t>21</w:t>
+              <w:t>23</w:t>
             </w:r>
             <w:r>
               <w:rPr>
@@ -3728,7 +3829,7 @@
               <w:lang w:eastAsia="en-GB"/>
             </w:rPr>
           </w:pPr>
-          <w:hyperlink w:anchor="_Toc499048982" w:history="1">
+          <w:hyperlink w:anchor="_Toc499120376" w:history="1">
             <w:r>
               <w:rPr>
                 <w:rStyle w:val="Hyperlink"/>
@@ -3772,7 +3873,7 @@
                 <w:noProof/>
                 <w:webHidden/>
               </w:rPr>
-              <w:instrText xml:space="preserve"> PAGEREF _Toc499048982 \h </w:instrText>
+              <w:instrText xml:space="preserve"> PAGEREF _Toc499120376 \h </w:instrText>
             </w:r>
             <w:r>
               <w:rPr>
@@ -3792,7 +3893,7 @@
                 <w:noProof/>
                 <w:webHidden/>
               </w:rPr>
-              <w:t>22</w:t>
+              <w:t>24</w:t>
             </w:r>
             <w:r>
               <w:rPr>
@@ -3818,7 +3919,7 @@
               <w:lang w:eastAsia="en-GB"/>
             </w:rPr>
           </w:pPr>
-          <w:hyperlink w:anchor="_Toc499048983" w:history="1">
+          <w:hyperlink w:anchor="_Toc499120377" w:history="1">
             <w:r>
               <w:rPr>
                 <w:rStyle w:val="Hyperlink"/>
@@ -3862,7 +3963,7 @@
                 <w:noProof/>
                 <w:webHidden/>
               </w:rPr>
-              <w:instrText xml:space="preserve"> PAGEREF _Toc499048983 \h </w:instrText>
+              <w:instrText xml:space="preserve"> PAGEREF _Toc499120377 \h </w:instrText>
             </w:r>
             <w:r>
               <w:rPr>
@@ -3882,7 +3983,7 @@
                 <w:noProof/>
                 <w:webHidden/>
               </w:rPr>
-              <w:t>23</w:t>
+              <w:t>25</w:t>
             </w:r>
             <w:r>
               <w:rPr>
@@ -3908,7 +4009,7 @@
               <w:lang w:eastAsia="en-GB"/>
             </w:rPr>
           </w:pPr>
-          <w:hyperlink w:anchor="_Toc499048984" w:history="1">
+          <w:hyperlink w:anchor="_Toc499120378" w:history="1">
             <w:r>
               <w:rPr>
                 <w:rStyle w:val="Hyperlink"/>
@@ -3952,7 +4053,7 @@
                 <w:noProof/>
                 <w:webHidden/>
               </w:rPr>
-              <w:instrText xml:space="preserve"> PAGEREF _Toc499048984 \h </w:instrText>
+              <w:instrText xml:space="preserve"> PAGEREF _Toc499120378 \h </w:instrText>
             </w:r>
             <w:r>
               <w:rPr>
@@ -3972,7 +4073,7 @@
                 <w:noProof/>
                 <w:webHidden/>
               </w:rPr>
-              <w:t>23</w:t>
+              <w:t>25</w:t>
             </w:r>
             <w:r>
               <w:rPr>
@@ -3998,7 +4099,7 @@
               <w:lang w:eastAsia="en-GB"/>
             </w:rPr>
           </w:pPr>
-          <w:hyperlink w:anchor="_Toc499048985" w:history="1">
+          <w:hyperlink w:anchor="_Toc499120379" w:history="1">
             <w:r>
               <w:rPr>
                 <w:rStyle w:val="Hyperlink"/>
@@ -4042,7 +4143,7 @@
                 <w:noProof/>
                 <w:webHidden/>
               </w:rPr>
-              <w:instrText xml:space="preserve"> PAGEREF _Toc499048985 \h </w:instrText>
+              <w:instrText xml:space="preserve"> PAGEREF _Toc499120379 \h </w:instrText>
             </w:r>
             <w:r>
               <w:rPr>
@@ -4062,7 +4163,7 @@
                 <w:noProof/>
                 <w:webHidden/>
               </w:rPr>
-              <w:t>23</w:t>
+              <w:t>25</w:t>
             </w:r>
             <w:r>
               <w:rPr>
@@ -4088,7 +4189,7 @@
               <w:lang w:eastAsia="en-GB"/>
             </w:rPr>
           </w:pPr>
-          <w:hyperlink w:anchor="_Toc499048986" w:history="1">
+          <w:hyperlink w:anchor="_Toc499120380" w:history="1">
             <w:r>
               <w:rPr>
                 <w:rStyle w:val="Hyperlink"/>
@@ -4132,7 +4233,7 @@
                 <w:noProof/>
                 <w:webHidden/>
               </w:rPr>
-              <w:instrText xml:space="preserve"> PAGEREF _Toc499048986 \h </w:instrText>
+              <w:instrText xml:space="preserve"> PAGEREF _Toc499120380 \h </w:instrText>
             </w:r>
             <w:r>
               <w:rPr>
@@ -4152,7 +4253,7 @@
                 <w:noProof/>
                 <w:webHidden/>
               </w:rPr>
-              <w:t>23</w:t>
+              <w:t>25</w:t>
             </w:r>
             <w:r>
               <w:rPr>
@@ -4178,7 +4279,7 @@
               <w:lang w:eastAsia="en-GB"/>
             </w:rPr>
           </w:pPr>
-          <w:hyperlink w:anchor="_Toc499048987" w:history="1">
+          <w:hyperlink w:anchor="_Toc499120381" w:history="1">
             <w:r>
               <w:rPr>
                 <w:rStyle w:val="Hyperlink"/>
@@ -4222,7 +4323,7 @@
                 <w:noProof/>
                 <w:webHidden/>
               </w:rPr>
-              <w:instrText xml:space="preserve"> PAGEREF _Toc499048987 \h </w:instrText>
+              <w:instrText xml:space="preserve"> PAGEREF _Toc499120381 \h </w:instrText>
             </w:r>
             <w:r>
               <w:rPr>
@@ -4242,7 +4343,7 @@
                 <w:noProof/>
                 <w:webHidden/>
               </w:rPr>
-              <w:t>23</w:t>
+              <w:t>25</w:t>
             </w:r>
             <w:r>
               <w:rPr>
@@ -4268,7 +4369,7 @@
               <w:lang w:eastAsia="en-GB"/>
             </w:rPr>
           </w:pPr>
-          <w:hyperlink w:anchor="_Toc499048988" w:history="1">
+          <w:hyperlink w:anchor="_Toc499120382" w:history="1">
             <w:r>
               <w:rPr>
                 <w:rStyle w:val="Hyperlink"/>
@@ -4312,7 +4413,7 @@
                 <w:noProof/>
                 <w:webHidden/>
               </w:rPr>
-              <w:instrText xml:space="preserve"> PAGEREF _Toc499048988 \h </w:instrText>
+              <w:instrText xml:space="preserve"> PAGEREF _Toc499120382 \h </w:instrText>
             </w:r>
             <w:r>
               <w:rPr>
@@ -4332,7 +4433,7 @@
                 <w:noProof/>
                 <w:webHidden/>
               </w:rPr>
-              <w:t>23</w:t>
+              <w:t>25</w:t>
             </w:r>
             <w:r>
               <w:rPr>
@@ -4358,7 +4459,7 @@
               <w:lang w:eastAsia="en-GB"/>
             </w:rPr>
           </w:pPr>
-          <w:hyperlink w:anchor="_Toc499048989" w:history="1">
+          <w:hyperlink w:anchor="_Toc499120383" w:history="1">
             <w:r>
               <w:rPr>
                 <w:rStyle w:val="Hyperlink"/>
@@ -4402,7 +4503,7 @@
                 <w:noProof/>
                 <w:webHidden/>
               </w:rPr>
-              <w:instrText xml:space="preserve"> PAGEREF _Toc499048989 \h </w:instrText>
+              <w:instrText xml:space="preserve"> PAGEREF _Toc499120383 \h </w:instrText>
             </w:r>
             <w:r>
               <w:rPr>
@@ -4422,7 +4523,7 @@
                 <w:noProof/>
                 <w:webHidden/>
               </w:rPr>
-              <w:t>23</w:t>
+              <w:t>25</w:t>
             </w:r>
             <w:r>
               <w:rPr>
@@ -4448,7 +4549,7 @@
               <w:lang w:eastAsia="en-GB"/>
             </w:rPr>
           </w:pPr>
-          <w:hyperlink w:anchor="_Toc499048990" w:history="1">
+          <w:hyperlink w:anchor="_Toc499120384" w:history="1">
             <w:r>
               <w:rPr>
                 <w:rStyle w:val="Hyperlink"/>
@@ -4492,7 +4593,7 @@
                 <w:noProof/>
                 <w:webHidden/>
               </w:rPr>
-              <w:instrText xml:space="preserve"> PAGEREF _Toc499048990 \h </w:instrText>
+              <w:instrText xml:space="preserve"> PAGEREF _Toc499120384 \h </w:instrText>
             </w:r>
             <w:r>
               <w:rPr>
@@ -4512,7 +4613,7 @@
                 <w:noProof/>
                 <w:webHidden/>
               </w:rPr>
-              <w:t>23</w:t>
+              <w:t>25</w:t>
             </w:r>
             <w:r>
               <w:rPr>
@@ -4537,7 +4638,7 @@
               <w:lang w:eastAsia="en-GB"/>
             </w:rPr>
           </w:pPr>
-          <w:hyperlink w:anchor="_Toc499048991" w:history="1">
+          <w:hyperlink w:anchor="_Toc499120385" w:history="1">
             <w:r>
               <w:rPr>
                 <w:rStyle w:val="Hyperlink"/>
@@ -4581,7 +4682,7 @@
                 <w:noProof/>
                 <w:webHidden/>
               </w:rPr>
-              <w:instrText xml:space="preserve"> PAGEREF _Toc499048991 \h </w:instrText>
+              <w:instrText xml:space="preserve"> PAGEREF _Toc499120385 \h </w:instrText>
             </w:r>
             <w:r>
               <w:rPr>
@@ -4601,7 +4702,7 @@
                 <w:noProof/>
                 <w:webHidden/>
               </w:rPr>
-              <w:t>24</w:t>
+              <w:t>26</w:t>
             </w:r>
             <w:r>
               <w:rPr>
@@ -4626,7 +4727,7 @@
               <w:lang w:eastAsia="en-GB"/>
             </w:rPr>
           </w:pPr>
-          <w:hyperlink w:anchor="_Toc499048992" w:history="1">
+          <w:hyperlink w:anchor="_Toc499120386" w:history="1">
             <w:r>
               <w:rPr>
                 <w:rStyle w:val="Hyperlink"/>
@@ -4670,7 +4771,7 @@
                 <w:noProof/>
                 <w:webHidden/>
               </w:rPr>
-              <w:instrText xml:space="preserve"> PAGEREF _Toc499048992 \h </w:instrText>
+              <w:instrText xml:space="preserve"> PAGEREF _Toc499120386 \h </w:instrText>
             </w:r>
             <w:r>
               <w:rPr>
@@ -4690,7 +4791,7 @@
                 <w:noProof/>
                 <w:webHidden/>
               </w:rPr>
-              <w:t>28</w:t>
+              <w:t>30</w:t>
             </w:r>
             <w:r>
               <w:rPr>
@@ -4707,7 +4808,7 @@
               <w:rFonts w:ascii="Verdana" w:hAnsi="Verdana"/>
             </w:rPr>
             <w:sectPr>
-              <w:footerReference w:type="default" r:id="rId9"/>
+              <w:footerReference w:type="default" r:id="rId11"/>
               <w:pgSz w:w="11906" w:h="16838"/>
               <w:pgMar w:top="1440" w:right="1440" w:bottom="1440" w:left="1440" w:header="709" w:footer="709" w:gutter="0"/>
               <w:pgNumType w:fmt="lowerRoman" w:start="1"/>
@@ -4733,23 +4834,23 @@
       <w:pPr>
         <w:pStyle w:val="Heading1"/>
       </w:pPr>
-      <w:bookmarkStart w:id="0" w:name="_Toc495493774"/>
-      <w:bookmarkStart w:id="1" w:name="_Toc499048945"/>
+      <w:bookmarkStart w:id="1" w:name="_Toc495493774"/>
+      <w:bookmarkStart w:id="2" w:name="_Toc499120338"/>
       <w:r>
         <w:t>Introduction</w:t>
       </w:r>
-      <w:bookmarkEnd w:id="0"/>
       <w:bookmarkEnd w:id="1"/>
+      <w:bookmarkEnd w:id="2"/>
     </w:p>
     <w:p>
       <w:pPr>
         <w:pStyle w:val="Heading2"/>
       </w:pPr>
-      <w:bookmarkStart w:id="2" w:name="_Toc499048946"/>
+      <w:bookmarkStart w:id="3" w:name="_Toc499120339"/>
       <w:r>
         <w:t>Purpose</w:t>
       </w:r>
-      <w:bookmarkEnd w:id="2"/>
+      <w:bookmarkEnd w:id="3"/>
     </w:p>
     <w:p>
       <w:r>
@@ -4760,14 +4861,14 @@
       <w:pPr>
         <w:pStyle w:val="Heading2"/>
       </w:pPr>
-      <w:bookmarkStart w:id="3" w:name="_Toc499048947"/>
+      <w:bookmarkStart w:id="4" w:name="_Toc499120340"/>
       <w:r>
         <w:t xml:space="preserve">Aims and </w:t>
       </w:r>
       <w:r>
         <w:t>Motivations</w:t>
       </w:r>
-      <w:bookmarkEnd w:id="3"/>
+      <w:bookmarkEnd w:id="4"/>
     </w:p>
     <w:p>
       <w:r>
@@ -4877,7 +4978,7 @@
           <w:b/>
         </w:rPr>
       </w:pPr>
-      <w:bookmarkStart w:id="4" w:name="_Hlk499117771"/>
+      <w:bookmarkStart w:id="5" w:name="_Hlk499117771"/>
       <w:r>
         <w:rPr>
           <w:b/>
@@ -5095,7 +5196,7 @@
         <w:t>.</w:t>
       </w:r>
     </w:p>
-    <w:bookmarkEnd w:id="4"/>
+    <w:bookmarkEnd w:id="5"/>
     <w:p/>
     <w:p>
       <w:pPr>
@@ -5111,21 +5212,21 @@
       <w:pPr>
         <w:pStyle w:val="Heading1"/>
       </w:pPr>
-      <w:bookmarkStart w:id="5" w:name="_Toc499048948"/>
+      <w:bookmarkStart w:id="6" w:name="_Toc499120341"/>
       <w:r>
         <w:t>Bio-inspired Computing</w:t>
       </w:r>
-      <w:bookmarkEnd w:id="5"/>
+      <w:bookmarkEnd w:id="6"/>
     </w:p>
     <w:p>
       <w:pPr>
         <w:pStyle w:val="Heading2"/>
       </w:pPr>
-      <w:bookmarkStart w:id="6" w:name="_Toc499048949"/>
+      <w:bookmarkStart w:id="7" w:name="_Toc499120342"/>
       <w:r>
         <w:t>Genetic Algorithms</w:t>
       </w:r>
-      <w:bookmarkEnd w:id="6"/>
+      <w:bookmarkEnd w:id="7"/>
     </w:p>
     <w:p>
       <w:r>
@@ -5286,8 +5387,13 @@
         <w:t>he performance of GA’</w:t>
       </w:r>
       <w:r>
-        <w:t>s are</w:t>
-      </w:r>
+        <w:t xml:space="preserve">s </w:t>
+      </w:r>
+      <w:proofErr w:type="gramStart"/>
+      <w:r>
+        <w:t>are</w:t>
+      </w:r>
+      <w:proofErr w:type="gramEnd"/>
       <w:r>
         <w:t xml:space="preserve"> reduced significantly in problems which have very high </w:t>
       </w:r>
@@ -5315,11 +5421,11 @@
       <w:pPr>
         <w:pStyle w:val="Heading2"/>
       </w:pPr>
-      <w:bookmarkStart w:id="7" w:name="_Toc499048950"/>
+      <w:bookmarkStart w:id="8" w:name="_Toc499120343"/>
       <w:r>
         <w:t>Cellular Automata</w:t>
       </w:r>
-      <w:bookmarkEnd w:id="7"/>
+      <w:bookmarkEnd w:id="8"/>
     </w:p>
     <w:p>
       <w:r>
@@ -5528,14 +5634,14 @@
       <w:pPr>
         <w:pStyle w:val="Heading2"/>
       </w:pPr>
-      <w:bookmarkStart w:id="8" w:name="_Toc499048951"/>
+      <w:bookmarkStart w:id="9" w:name="_Toc499120344"/>
       <w:r>
         <w:t xml:space="preserve">Artificial </w:t>
       </w:r>
       <w:r>
         <w:t>Neural Networks</w:t>
       </w:r>
-      <w:bookmarkEnd w:id="8"/>
+      <w:bookmarkEnd w:id="9"/>
     </w:p>
     <w:p>
       <w:r>
@@ -5625,7 +5731,7 @@
         </w:rPr>
         <w:lastRenderedPageBreak/>
         <w:pict>
-          <v:shape id="_x0000_s1042" type="#_x0000_t202" style="position:absolute;margin-left:228.35pt;margin-top:132.2pt;width:222.8pt;height:31.2pt;z-index:251656192" stroked="f">
+          <v:shape id="_x0000_s1042" type="#_x0000_t202" style="position:absolute;margin-left:228.35pt;margin-top:132.2pt;width:222.8pt;height:31.2pt;z-index:251655680" stroked="f">
             <v:textbox style="mso-next-textbox:#_x0000_s1042;mso-fit-shape-to-text:t" inset="0,0,0,0">
               <w:txbxContent>
                 <w:p>
@@ -5671,7 +5777,7 @@
           <w:lang w:eastAsia="en-GB"/>
         </w:rPr>
         <w:drawing>
-          <wp:anchor distT="0" distB="0" distL="114300" distR="114300" simplePos="0" relativeHeight="251642880" behindDoc="0" locked="0" layoutInCell="1" allowOverlap="1">
+          <wp:anchor distT="0" distB="0" distL="114300" distR="114300" simplePos="0" relativeHeight="251651072" behindDoc="0" locked="0" layoutInCell="1" allowOverlap="1">
             <wp:simplePos x="0" y="0"/>
             <wp:positionH relativeFrom="column">
               <wp:posOffset>2854325</wp:posOffset>
@@ -5696,7 +5802,7 @@
                     </pic:cNvPicPr>
                   </pic:nvPicPr>
                   <pic:blipFill>
-                    <a:blip r:embed="rId10" cstate="print">
+                    <a:blip r:embed="rId12" cstate="print">
                       <a:extLst>
                         <a:ext uri="{28A0092B-C50C-407E-A947-70E740481C1C}">
                           <a14:useLocalDpi xmlns:a14="http://schemas.microsoft.com/office/drawing/2010/main" val="0"/>
@@ -5738,7 +5844,7 @@
           <w:noProof/>
         </w:rPr>
         <w:pict>
-          <v:shape id="_x0000_s1041" type="#_x0000_t202" style="position:absolute;margin-left:26.3pt;margin-top:132.2pt;width:193.6pt;height:31.2pt;z-index:251655168;mso-position-horizontal-relative:text;mso-position-vertical-relative:text" stroked="f">
+          <v:shape id="_x0000_s1041" type="#_x0000_t202" style="position:absolute;margin-left:26.3pt;margin-top:132.2pt;width:193.6pt;height:31.2pt;z-index:251654656;mso-position-horizontal-relative:text;mso-position-vertical-relative:text" stroked="f">
             <v:textbox style="mso-next-textbox:#_x0000_s1041;mso-fit-shape-to-text:t" inset="0,0,0,0">
               <w:txbxContent>
                 <w:p>
@@ -5778,7 +5884,7 @@
           <w:lang w:eastAsia="en-GB"/>
         </w:rPr>
         <w:drawing>
-          <wp:anchor distT="0" distB="0" distL="114300" distR="114300" simplePos="0" relativeHeight="251643904" behindDoc="0" locked="0" layoutInCell="1" allowOverlap="1">
+          <wp:anchor distT="0" distB="0" distL="114300" distR="114300" simplePos="0" relativeHeight="251652096" behindDoc="0" locked="0" layoutInCell="1" allowOverlap="1">
             <wp:simplePos x="0" y="0"/>
             <wp:positionH relativeFrom="column">
               <wp:posOffset>102739</wp:posOffset>
@@ -5803,7 +5909,7 @@
                     </pic:cNvPicPr>
                   </pic:nvPicPr>
                   <pic:blipFill>
-                    <a:blip r:embed="rId11" cstate="print">
+                    <a:blip r:embed="rId13" cstate="print">
                       <a:extLst>
                         <a:ext uri="{28A0092B-C50C-407E-A947-70E740481C1C}">
                           <a14:useLocalDpi xmlns:a14="http://schemas.microsoft.com/office/drawing/2010/main" val="0"/>
@@ -5865,11 +5971,11 @@
       <w:pPr>
         <w:pStyle w:val="Heading2"/>
       </w:pPr>
-      <w:bookmarkStart w:id="9" w:name="_Toc499048952"/>
+      <w:bookmarkStart w:id="10" w:name="_Toc499120345"/>
       <w:r>
         <w:t>Swarm Intelligence</w:t>
       </w:r>
-      <w:bookmarkEnd w:id="9"/>
+      <w:bookmarkEnd w:id="10"/>
     </w:p>
     <w:p>
       <w:r>
@@ -5897,11 +6003,11 @@
       <w:pPr>
         <w:pStyle w:val="Heading3"/>
       </w:pPr>
-      <w:bookmarkStart w:id="10" w:name="_Toc499048953"/>
+      <w:bookmarkStart w:id="11" w:name="_Toc499120346"/>
       <w:r>
         <w:t>Ant Colony Optimisation</w:t>
       </w:r>
-      <w:bookmarkEnd w:id="10"/>
+      <w:bookmarkEnd w:id="11"/>
     </w:p>
     <w:p>
       <w:r>
@@ -6023,11 +6129,11 @@
       <w:pPr>
         <w:pStyle w:val="Heading3"/>
       </w:pPr>
-      <w:bookmarkStart w:id="11" w:name="_Toc499048954"/>
+      <w:bookmarkStart w:id="12" w:name="_Toc499120347"/>
       <w:r>
         <w:t>Particle Swarm Optimisation</w:t>
       </w:r>
-      <w:bookmarkEnd w:id="11"/>
+      <w:bookmarkEnd w:id="12"/>
     </w:p>
     <w:p>
       <w:r>
@@ -6154,11 +6260,11 @@
       <w:pPr>
         <w:pStyle w:val="Heading2"/>
       </w:pPr>
-      <w:bookmarkStart w:id="12" w:name="_Toc499048955"/>
+      <w:bookmarkStart w:id="13" w:name="_Toc499120348"/>
       <w:r>
         <w:t>Genetic Programming</w:t>
       </w:r>
-      <w:bookmarkEnd w:id="12"/>
+      <w:bookmarkEnd w:id="13"/>
     </w:p>
     <w:p>
       <w:r>
@@ -6261,11 +6367,11 @@
       <w:pPr>
         <w:pStyle w:val="Heading3"/>
       </w:pPr>
-      <w:bookmarkStart w:id="13" w:name="_Toc499048956"/>
+      <w:bookmarkStart w:id="14" w:name="_Toc499120349"/>
       <w:r>
         <w:t>Tree-based Genetic Programming</w:t>
       </w:r>
-      <w:bookmarkEnd w:id="13"/>
+      <w:bookmarkEnd w:id="14"/>
     </w:p>
     <w:p>
       <w:r>
@@ -6349,11 +6455,11 @@
       <w:pPr>
         <w:pStyle w:val="Heading3"/>
       </w:pPr>
-      <w:bookmarkStart w:id="14" w:name="_Toc499048957"/>
+      <w:bookmarkStart w:id="15" w:name="_Toc499120350"/>
       <w:r>
         <w:t>Initialisation of the Population</w:t>
       </w:r>
-      <w:bookmarkEnd w:id="14"/>
+      <w:bookmarkEnd w:id="15"/>
     </w:p>
     <w:p>
       <w:r>
@@ -6405,7 +6511,7 @@
         </w:rPr>
         <w:lastRenderedPageBreak/>
         <w:pict>
-          <v:shape id="_x0000_s1044" type="#_x0000_t202" style="position:absolute;margin-left:-.3pt;margin-top:116.75pt;width:218.45pt;height:18.3pt;z-index:251657216;visibility:visible;mso-wrap-distance-top:3.6pt;mso-wrap-distance-bottom:3.6pt;mso-position-horizontal-relative:text;mso-position-vertical-relative:text;mso-width-relative:margin;mso-height-relative:margin" stroked="f">
+          <v:shape id="_x0000_s1044" type="#_x0000_t202" style="position:absolute;margin-left:-.3pt;margin-top:116.75pt;width:218.45pt;height:18.3pt;z-index:251656704;visibility:visible;mso-wrap-distance-top:3.6pt;mso-wrap-distance-bottom:3.6pt;mso-position-horizontal-relative:text;mso-position-vertical-relative:text;mso-width-relative:margin;mso-height-relative:margin" stroked="f">
             <v:textbox style="mso-next-textbox:#_x0000_s1044">
               <w:txbxContent>
                 <w:p>
@@ -6446,7 +6552,7 @@
           <w:lang w:eastAsia="en-GB"/>
         </w:rPr>
         <w:drawing>
-          <wp:anchor distT="0" distB="0" distL="114300" distR="114300" simplePos="0" relativeHeight="251644928" behindDoc="1" locked="0" layoutInCell="1" allowOverlap="1" wp14:anchorId="677FA601">
+          <wp:anchor distT="0" distB="0" distL="114300" distR="114300" simplePos="0" relativeHeight="251653120" behindDoc="1" locked="0" layoutInCell="1" allowOverlap="1" wp14:anchorId="677FA601">
             <wp:simplePos x="0" y="0"/>
             <wp:positionH relativeFrom="column">
               <wp:posOffset>3426226</wp:posOffset>
@@ -6471,7 +6577,7 @@
                     </pic:cNvPicPr>
                   </pic:nvPicPr>
                   <pic:blipFill>
-                    <a:blip r:embed="rId12" cstate="print">
+                    <a:blip r:embed="rId14" cstate="print">
                       <a:extLst>
                         <a:ext uri="{28A0092B-C50C-407E-A947-70E740481C1C}">
                           <a14:useLocalDpi xmlns:a14="http://schemas.microsoft.com/office/drawing/2010/main" val="0"/>
@@ -6514,7 +6620,7 @@
           <w:lang w:eastAsia="en-GB"/>
         </w:rPr>
         <w:pict>
-          <v:shape id="_x0000_s1139" type="#_x0000_t202" style="position:absolute;margin-left:220.9pt;margin-top:115.85pt;width:229.8pt;height:20.95pt;z-index:251671552;visibility:visible;mso-wrap-distance-top:3.6pt;mso-wrap-distance-bottom:3.6pt;mso-position-horizontal-relative:text;mso-position-vertical-relative:text;mso-width-relative:margin;mso-height-relative:margin" stroked="f">
+          <v:shape id="_x0000_s1139" type="#_x0000_t202" style="position:absolute;margin-left:220.9pt;margin-top:115.85pt;width:229.8pt;height:20.95pt;z-index:251671040;visibility:visible;mso-wrap-distance-top:3.6pt;mso-wrap-distance-bottom:3.6pt;mso-position-horizontal-relative:text;mso-position-vertical-relative:text;mso-width-relative:margin;mso-height-relative:margin" stroked="f">
             <v:textbox style="mso-next-textbox:#_x0000_s1139">
               <w:txbxContent>
                 <w:p>
@@ -6555,7 +6661,7 @@
           <w:lang w:eastAsia="en-GB"/>
         </w:rPr>
         <w:drawing>
-          <wp:anchor distT="0" distB="0" distL="114300" distR="114300" simplePos="0" relativeHeight="251645952" behindDoc="0" locked="0" layoutInCell="1" allowOverlap="1">
+          <wp:anchor distT="0" distB="0" distL="114300" distR="114300" simplePos="0" relativeHeight="251654144" behindDoc="0" locked="0" layoutInCell="1" allowOverlap="1">
             <wp:simplePos x="0" y="0"/>
             <wp:positionH relativeFrom="column">
               <wp:posOffset>209851</wp:posOffset>
@@ -6580,7 +6686,7 @@
                     </pic:cNvPicPr>
                   </pic:nvPicPr>
                   <pic:blipFill>
-                    <a:blip r:embed="rId13" cstate="print">
+                    <a:blip r:embed="rId15" cstate="print">
                       <a:extLst>
                         <a:ext uri="{28A0092B-C50C-407E-A947-70E740481C1C}">
                           <a14:useLocalDpi xmlns:a14="http://schemas.microsoft.com/office/drawing/2010/main" val="0"/>
@@ -6653,11 +6759,11 @@
       <w:r>
         <w:t xml:space="preserve"> </w:t>
       </w:r>
-      <w:bookmarkStart w:id="15" w:name="_Toc499048958"/>
+      <w:bookmarkStart w:id="16" w:name="_Toc499120351"/>
       <w:r>
         <w:t>Operators in GP</w:t>
       </w:r>
-      <w:bookmarkEnd w:id="15"/>
+      <w:bookmarkEnd w:id="16"/>
     </w:p>
     <w:p>
       <w:r>
@@ -6722,11 +6828,11 @@
       <w:pPr>
         <w:pStyle w:val="Heading3"/>
       </w:pPr>
-      <w:bookmarkStart w:id="16" w:name="_Toc499048959"/>
+      <w:bookmarkStart w:id="17" w:name="_Toc499120352"/>
       <w:r>
         <w:t>Problems with Tree-Based Representation</w:t>
       </w:r>
-      <w:bookmarkEnd w:id="16"/>
+      <w:bookmarkEnd w:id="17"/>
     </w:p>
     <w:p>
       <w:r>
@@ -6735,7 +6841,7 @@
         </w:rPr>
         <w:lastRenderedPageBreak/>
         <w:drawing>
-          <wp:anchor distT="0" distB="0" distL="114300" distR="114300" simplePos="0" relativeHeight="251646976" behindDoc="0" locked="0" layoutInCell="1" allowOverlap="1">
+          <wp:anchor distT="0" distB="0" distL="114300" distR="114300" simplePos="0" relativeHeight="251655168" behindDoc="0" locked="0" layoutInCell="1" allowOverlap="1">
             <wp:simplePos x="0" y="0"/>
             <wp:positionH relativeFrom="column">
               <wp:posOffset>1891600</wp:posOffset>
@@ -6760,7 +6866,7 @@
                     </pic:cNvPicPr>
                   </pic:nvPicPr>
                   <pic:blipFill>
-                    <a:blip r:embed="rId14" cstate="print">
+                    <a:blip r:embed="rId16" cstate="print">
                       <a:extLst>
                         <a:ext uri="{28A0092B-C50C-407E-A947-70E740481C1C}">
                           <a14:useLocalDpi xmlns:a14="http://schemas.microsoft.com/office/drawing/2010/main" val="0"/>
@@ -6796,7 +6902,7 @@
           <w:noProof/>
         </w:rPr>
         <w:pict>
-          <v:shape id="_x0000_s1046" type="#_x0000_t202" style="position:absolute;margin-left:72.45pt;margin-top:322.5pt;width:306.3pt;height:20.7pt;z-index:251658240;visibility:visible;mso-wrap-distance-top:3.6pt;mso-wrap-distance-bottom:3.6pt;mso-position-horizontal-relative:text;mso-position-vertical-relative:text;mso-width-relative:margin;mso-height-relative:margin" stroked="f">
+          <v:shape id="_x0000_s1046" type="#_x0000_t202" style="position:absolute;margin-left:72.45pt;margin-top:322.5pt;width:306.3pt;height:20.7pt;z-index:251657728;visibility:visible;mso-wrap-distance-top:3.6pt;mso-wrap-distance-bottom:3.6pt;mso-position-horizontal-relative:text;mso-position-vertical-relative:text;mso-width-relative:margin;mso-height-relative:margin" stroked="f">
             <v:textbox style="mso-next-textbox:#_x0000_s1046">
               <w:txbxContent>
                 <w:p>
@@ -6909,11 +7015,11 @@
       <w:pPr>
         <w:pStyle w:val="Heading3"/>
       </w:pPr>
-      <w:bookmarkStart w:id="17" w:name="_Toc499048960"/>
+      <w:bookmarkStart w:id="18" w:name="_Toc499120353"/>
       <w:r>
         <w:t>Other Types of Genetic Programming</w:t>
       </w:r>
-      <w:bookmarkEnd w:id="17"/>
+      <w:bookmarkEnd w:id="18"/>
     </w:p>
     <w:p>
       <w:r>
@@ -6970,21 +7076,21 @@
       <w:pPr>
         <w:pStyle w:val="Heading1"/>
       </w:pPr>
-      <w:bookmarkStart w:id="18" w:name="_Toc499048961"/>
+      <w:bookmarkStart w:id="19" w:name="_Toc499120354"/>
       <w:r>
         <w:t>Availability of Bio-inspired Algorithms in R</w:t>
       </w:r>
-      <w:bookmarkEnd w:id="18"/>
+      <w:bookmarkEnd w:id="19"/>
     </w:p>
     <w:p>
       <w:pPr>
         <w:pStyle w:val="Heading2"/>
       </w:pPr>
-      <w:bookmarkStart w:id="19" w:name="_Toc499048962"/>
+      <w:bookmarkStart w:id="20" w:name="_Toc499120355"/>
       <w:r>
         <w:t>Genetic Algorithms</w:t>
       </w:r>
-      <w:bookmarkEnd w:id="19"/>
+      <w:bookmarkEnd w:id="20"/>
     </w:p>
     <w:p>
       <w:r>
@@ -7251,11 +7357,11 @@
       <w:pPr>
         <w:pStyle w:val="Heading2"/>
       </w:pPr>
-      <w:bookmarkStart w:id="20" w:name="_Toc499048963"/>
+      <w:bookmarkStart w:id="21" w:name="_Toc499120356"/>
       <w:r>
         <w:t>Cellular Automata</w:t>
       </w:r>
-      <w:bookmarkEnd w:id="20"/>
+      <w:bookmarkEnd w:id="21"/>
     </w:p>
     <w:p>
       <w:r>
@@ -7424,11 +7530,11 @@
       <w:pPr>
         <w:pStyle w:val="Heading2"/>
       </w:pPr>
-      <w:bookmarkStart w:id="21" w:name="_Toc499048964"/>
+      <w:bookmarkStart w:id="22" w:name="_Toc499120357"/>
       <w:r>
         <w:t>Artificial Neural Networks</w:t>
       </w:r>
-      <w:bookmarkEnd w:id="21"/>
+      <w:bookmarkEnd w:id="22"/>
     </w:p>
     <w:p>
       <w:r>
@@ -7872,11 +7978,11 @@
       <w:pPr>
         <w:pStyle w:val="Heading2"/>
       </w:pPr>
-      <w:bookmarkStart w:id="22" w:name="_Toc499048965"/>
+      <w:bookmarkStart w:id="23" w:name="_Toc499120358"/>
       <w:r>
         <w:t>Swarm Intelligence</w:t>
       </w:r>
-      <w:bookmarkEnd w:id="22"/>
+      <w:bookmarkEnd w:id="23"/>
     </w:p>
     <w:p>
       <w:r>
@@ -8212,11 +8318,11 @@
       <w:pPr>
         <w:pStyle w:val="Heading2"/>
       </w:pPr>
-      <w:bookmarkStart w:id="23" w:name="_Toc499048966"/>
+      <w:bookmarkStart w:id="24" w:name="_Toc499120359"/>
       <w:r>
         <w:t>Genetic Programming</w:t>
       </w:r>
-      <w:bookmarkEnd w:id="23"/>
+      <w:bookmarkEnd w:id="24"/>
     </w:p>
     <w:p>
       <w:r>
@@ -8414,11 +8520,11 @@
       <w:pPr>
         <w:pStyle w:val="Heading1"/>
       </w:pPr>
-      <w:bookmarkStart w:id="24" w:name="_Toc499048967"/>
+      <w:bookmarkStart w:id="25" w:name="_Toc499120360"/>
       <w:r>
         <w:t>Genetic Programming</w:t>
       </w:r>
-      <w:bookmarkEnd w:id="24"/>
+      <w:bookmarkEnd w:id="25"/>
     </w:p>
     <w:p>
       <w:r>
@@ -8459,11 +8565,11 @@
       <w:pPr>
         <w:pStyle w:val="Heading2"/>
       </w:pPr>
-      <w:bookmarkStart w:id="25" w:name="_Toc499048968"/>
+      <w:bookmarkStart w:id="26" w:name="_Toc499120361"/>
       <w:r>
         <w:t>Cartesian Genetic Programming</w:t>
       </w:r>
-      <w:bookmarkEnd w:id="25"/>
+      <w:bookmarkEnd w:id="26"/>
     </w:p>
     <w:p>
       <w:r>
@@ -8471,7 +8577,7 @@
           <w:noProof/>
         </w:rPr>
         <w:pict>
-          <v:shape id="_x0000_s1049" type="#_x0000_t202" style="position:absolute;margin-left:234.6pt;margin-top:314.2pt;width:203.6pt;height:26.1pt;z-index:-251656192;mso-position-horizontal-relative:text;mso-position-vertical-relative:text" wrapcoords="-80 0 -80 20983 21600 20983 21600 0 -80 0" o:allowoverlap="f" stroked="f">
+          <v:shape id="_x0000_s1049" type="#_x0000_t202" style="position:absolute;margin-left:234.6pt;margin-top:314.2pt;width:203.6pt;height:26.1pt;z-index:-251656704;mso-position-horizontal-relative:text;mso-position-vertical-relative:text" wrapcoords="-80 0 -80 20983 21600 20983 21600 0 -80 0" o:allowoverlap="f" stroked="f">
             <v:textbox style="mso-next-textbox:#_x0000_s1049" inset="0,0,0,0">
               <w:txbxContent>
                 <w:p>
@@ -8522,7 +8628,7 @@
           <w:noProof/>
         </w:rPr>
         <w:drawing>
-          <wp:anchor distT="0" distB="0" distL="114300" distR="114300" simplePos="0" relativeHeight="251648000" behindDoc="0" locked="0" layoutInCell="1" allowOverlap="1">
+          <wp:anchor distT="0" distB="0" distL="114300" distR="114300" simplePos="0" relativeHeight="251656192" behindDoc="0" locked="0" layoutInCell="1" allowOverlap="1">
             <wp:simplePos x="0" y="0"/>
             <wp:positionH relativeFrom="column">
               <wp:posOffset>3110756</wp:posOffset>
@@ -8547,7 +8653,7 @@
                     </pic:cNvPicPr>
                   </pic:nvPicPr>
                   <pic:blipFill>
-                    <a:blip r:embed="rId15" cstate="print">
+                    <a:blip r:embed="rId17" cstate="print">
                       <a:extLst>
                         <a:ext uri="{28A0092B-C50C-407E-A947-70E740481C1C}">
                           <a14:useLocalDpi xmlns:a14="http://schemas.microsoft.com/office/drawing/2010/main" val="0"/>
@@ -8589,7 +8695,7 @@
           <w:noProof/>
         </w:rPr>
         <w:pict>
-          <v:shape id="_x0000_s1048" type="#_x0000_t202" style="position:absolute;margin-left:.1pt;margin-top:320.95pt;width:212.6pt;height:13.65pt;z-index:251659264;mso-position-horizontal-relative:text;mso-position-vertical-relative:text" stroked="f">
+          <v:shape id="_x0000_s1048" type="#_x0000_t202" style="position:absolute;margin-left:.1pt;margin-top:320.95pt;width:212.6pt;height:13.65pt;z-index:251658752;mso-position-horizontal-relative:text;mso-position-vertical-relative:text" stroked="f">
             <v:textbox style="mso-next-textbox:#_x0000_s1048" inset="0,0,0,0">
               <w:txbxContent>
                 <w:p>
@@ -8638,7 +8744,7 @@
           <w:noProof/>
         </w:rPr>
         <w:drawing>
-          <wp:anchor distT="0" distB="0" distL="114300" distR="114300" simplePos="0" relativeHeight="251649024" behindDoc="0" locked="0" layoutInCell="1" allowOverlap="1">
+          <wp:anchor distT="0" distB="0" distL="114300" distR="114300" simplePos="0" relativeHeight="251657216" behindDoc="0" locked="0" layoutInCell="1" allowOverlap="1">
             <wp:simplePos x="0" y="0"/>
             <wp:positionH relativeFrom="column">
               <wp:posOffset>2540</wp:posOffset>
@@ -8663,7 +8769,7 @@
                     </pic:cNvPicPr>
                   </pic:nvPicPr>
                   <pic:blipFill>
-                    <a:blip r:embed="rId16" cstate="print">
+                    <a:blip r:embed="rId18" cstate="print">
                       <a:extLst>
                         <a:ext uri="{28A0092B-C50C-407E-A947-70E740481C1C}">
                           <a14:useLocalDpi xmlns:a14="http://schemas.microsoft.com/office/drawing/2010/main" val="0"/>
@@ -8890,7 +8996,7 @@
           <w:noProof/>
         </w:rPr>
         <w:pict>
-          <v:group id="_x0000_s1058" style="position:absolute;margin-left:91.8pt;margin-top:3.35pt;width:268.15pt;height:59.6pt;z-index:251662336" coordorigin="3276,4965" coordsize="5363,1192">
+          <v:group id="_x0000_s1058" style="position:absolute;margin-left:91.8pt;margin-top:3.35pt;width:268.15pt;height:59.6pt;z-index:251661824" coordorigin="3276,4965" coordsize="5363,1192">
             <v:rect id="_x0000_s1054" style="position:absolute;left:3276;top:4965;width:5363;height:1192"/>
             <v:roundrect id="_x0000_s1050" style="position:absolute;left:3388;top:5051;width:1440;height:558" arcsize="10923f" strokecolor="black [3213]">
               <v:textbox style="mso-next-textbox:#_x0000_s1050">
@@ -9298,7 +9404,7 @@
           <w:noProof/>
         </w:rPr>
         <w:pict>
-          <v:shape id="_x0000_s1056" type="#_x0000_t202" style="position:absolute;margin-left:73.4pt;margin-top:30.15pt;width:304.5pt;height:19.65pt;z-index:251661312;visibility:visible;mso-wrap-distance-left:9pt;mso-wrap-distance-top:3.6pt;mso-wrap-distance-right:9pt;mso-wrap-distance-bottom:3.6pt;mso-position-horizontal-relative:text;mso-position-vertical-relative:text;mso-width-relative:margin;mso-height-relative:margin;v-text-anchor:top" strokecolor="white [3212]">
+          <v:shape id="_x0000_s1056" type="#_x0000_t202" style="position:absolute;margin-left:73.4pt;margin-top:30.15pt;width:304.5pt;height:19.65pt;z-index:251660800;visibility:visible;mso-wrap-distance-left:9pt;mso-wrap-distance-top:3.6pt;mso-wrap-distance-right:9pt;mso-wrap-distance-bottom:3.6pt;mso-position-horizontal-relative:text;mso-position-vertical-relative:text;mso-width-relative:margin;mso-height-relative:margin;v-text-anchor:top" strokecolor="white [3212]">
             <v:textbox style="mso-next-textbox:#_x0000_s1056">
               <w:txbxContent>
                 <w:p>
@@ -9457,7 +9563,7 @@
                   </v:handles>
                   <o:lock v:ext="edit" shapetype="t"/>
                 </v:shapetype>
-                <v:shape id="_x0000_s1132" type="#_x0000_t38" style="position:absolute;left:0;text-align:left;margin-left:26.25pt;margin-top:14.85pt;width:127.55pt;height:32.25pt;z-index:251664384" o:connectortype="curved" adj="10796,-352063,-29271" strokeweight="1.5pt">
+                <v:shape id="_x0000_s1132" type="#_x0000_t38" style="position:absolute;left:0;text-align:left;margin-left:26.25pt;margin-top:14.85pt;width:127.55pt;height:32.25pt;z-index:251663872" o:connectortype="curved" adj="10796,-352063,-29271" strokeweight="1.5pt">
                   <v:stroke endarrow="block"/>
                 </v:shape>
               </w:pict>
@@ -9509,7 +9615,7 @@
                 <w:sz w:val="28"/>
               </w:rPr>
               <w:pict>
-                <v:shape id="_x0000_s1133" type="#_x0000_t38" style="position:absolute;left:0;text-align:left;margin-left:25.6pt;margin-top:16.35pt;width:98.55pt;height:30.25pt;flip:y;z-index:251665408;mso-position-horizontal-relative:text;mso-position-vertical-relative:text" o:connectortype="curved" adj="10795,398011,-51518" strokeweight="1.5pt">
+                <v:shape id="_x0000_s1133" type="#_x0000_t38" style="position:absolute;left:0;text-align:left;margin-left:25.6pt;margin-top:16.35pt;width:98.55pt;height:30.25pt;flip:y;z-index:251664896;mso-position-horizontal-relative:text;mso-position-vertical-relative:text" o:connectortype="curved" adj="10795,398011,-51518" strokeweight="1.5pt">
                   <v:stroke endarrow="block"/>
                 </v:shape>
               </w:pict>
@@ -9594,7 +9700,7 @@
                   <v:path arrowok="t" fillok="f" o:connecttype="none"/>
                   <o:lock v:ext="edit" shapetype="t"/>
                 </v:shapetype>
-                <v:shape id="_x0000_s1134" type="#_x0000_t32" style="position:absolute;left:0;text-align:left;margin-left:25.85pt;margin-top:10.1pt;width:.4pt;height:29.4pt;flip:x y;z-index:251666432;mso-position-horizontal-relative:text;mso-position-vertical-relative:text" o:connectortype="straight" strokeweight="1.5pt">
+                <v:shape id="_x0000_s1134" type="#_x0000_t32" style="position:absolute;left:0;text-align:left;margin-left:25.85pt;margin-top:10.1pt;width:.4pt;height:29.4pt;flip:x y;z-index:251665920;mso-position-horizontal-relative:text;mso-position-vertical-relative:text" o:connectortype="straight" strokeweight="1.5pt">
                   <v:stroke endarrow="block"/>
                 </v:shape>
               </w:pict>
@@ -9628,7 +9734,7 @@
                 <w:sz w:val="28"/>
               </w:rPr>
               <w:pict>
-                <v:shape id="_x0000_s1135" type="#_x0000_t38" style="position:absolute;left:0;text-align:left;margin-left:25.05pt;margin-top:14.85pt;width:30pt;height:29.8pt;z-index:251667456;mso-position-horizontal-relative:text;mso-position-vertical-relative:text" o:connectortype="curved" adj="10800,-375028,-257544" strokeweight="1.5pt">
+                <v:shape id="_x0000_s1135" type="#_x0000_t38" style="position:absolute;left:0;text-align:left;margin-left:25.05pt;margin-top:14.85pt;width:30pt;height:29.8pt;z-index:251666944;mso-position-horizontal-relative:text;mso-position-vertical-relative:text" o:connectortype="curved" adj="10800,-375028,-257544" strokeweight="1.5pt">
                   <v:stroke endarrow="block"/>
                 </v:shape>
               </w:pict>
@@ -9708,7 +9814,7 @@
                 <w:sz w:val="28"/>
               </w:rPr>
               <w:pict>
-                <v:shape id="_x0000_s1136" type="#_x0000_t38" style="position:absolute;left:0;text-align:left;margin-left:26.25pt;margin-top:15.45pt;width:31.6pt;height:24.4pt;flip:y;z-index:251668480;mso-position-horizontal-relative:text;mso-position-vertical-relative:text" o:connectortype="curved" adj="10800,515479,-118151" strokeweight="1.5pt">
+                <v:shape id="_x0000_s1136" type="#_x0000_t38" style="position:absolute;left:0;text-align:left;margin-left:26.25pt;margin-top:15.45pt;width:31.6pt;height:24.4pt;flip:y;z-index:251667968;mso-position-horizontal-relative:text;mso-position-vertical-relative:text" o:connectortype="curved" adj="10800,515479,-118151" strokeweight="1.5pt">
                   <v:stroke endarrow="block"/>
                 </v:shape>
               </w:pict>
@@ -9743,7 +9849,7 @@
                 <w:sz w:val="28"/>
               </w:rPr>
               <w:pict>
-                <v:shape id="_x0000_s1137" type="#_x0000_t38" style="position:absolute;left:0;text-align:left;margin-left:-5.15pt;margin-top:9.05pt;width:30.35pt;height:6.9pt;z-index:251669504;mso-position-horizontal-relative:text;mso-position-vertical-relative:text" o:connectortype="curved" adj="10782,-1726435,-123586" strokeweight="1.5pt">
+                <v:shape id="_x0000_s1137" type="#_x0000_t38" style="position:absolute;left:0;text-align:left;margin-left:-5.15pt;margin-top:9.05pt;width:30.35pt;height:6.9pt;z-index:251668992;mso-position-horizontal-relative:text;mso-position-vertical-relative:text" o:connectortype="curved" adj="10782,-1726435,-123586" strokeweight="1.5pt">
                   <v:stroke endarrow="block"/>
                 </v:shape>
               </w:pict>
@@ -9793,7 +9899,7 @@
                 <w:sz w:val="28"/>
               </w:rPr>
               <w:pict>
-                <v:shape id="_x0000_s1138" type="#_x0000_t38" style="position:absolute;left:0;text-align:left;margin-left:-5.1pt;margin-top:8.8pt;width:64.35pt;height:.45pt;z-index:251670528;mso-position-horizontal-relative:text;mso-position-vertical-relative:text" o:connectortype="curved" adj="10792,-26757600,-79234" strokeweight="1.5pt">
+                <v:shape id="_x0000_s1138" type="#_x0000_t38" style="position:absolute;left:0;text-align:left;margin-left:-5.1pt;margin-top:8.8pt;width:64.35pt;height:.45pt;z-index:251670016;mso-position-horizontal-relative:text;mso-position-vertical-relative:text" o:connectortype="curved" adj="10792,-26757600,-79234" strokeweight="1.5pt">
                   <v:stroke endarrow="block"/>
                 </v:shape>
               </w:pict>
@@ -10128,7 +10234,7 @@
           <w:noProof/>
         </w:rPr>
         <w:pict>
-          <v:shape id="_x0000_s1124" type="#_x0000_t202" style="position:absolute;margin-left:27.2pt;margin-top:142.35pt;width:373.7pt;height:20.25pt;z-index:251663360;visibility:visible;mso-wrap-distance-left:9pt;mso-wrap-distance-top:3.6pt;mso-wrap-distance-right:9pt;mso-wrap-distance-bottom:3.6pt;mso-position-horizontal-relative:text;mso-position-vertical-relative:text;mso-width-relative:margin;mso-height-relative:margin;v-text-anchor:top" stroked="f">
+          <v:shape id="_x0000_s1124" type="#_x0000_t202" style="position:absolute;margin-left:27.2pt;margin-top:142.35pt;width:373.7pt;height:20.25pt;z-index:251662848;visibility:visible;mso-wrap-distance-left:9pt;mso-wrap-distance-top:3.6pt;mso-wrap-distance-right:9pt;mso-wrap-distance-bottom:3.6pt;mso-position-horizontal-relative:text;mso-position-vertical-relative:text;mso-width-relative:margin;mso-height-relative:margin;v-text-anchor:top" stroked="f">
             <v:textbox style="mso-next-textbox:#_x0000_s1124">
               <w:txbxContent>
                 <w:p>
@@ -10192,7 +10298,7 @@
       <w:pPr>
         <w:pStyle w:val="Heading1"/>
       </w:pPr>
-      <w:bookmarkStart w:id="26" w:name="_Toc499048969"/>
+      <w:bookmarkStart w:id="27" w:name="_Toc499120362"/>
       <w:r>
         <w:lastRenderedPageBreak/>
         <w:t>I</w:t>
@@ -10203,17 +10309,17 @@
       <w:r>
         <w:t>anguages</w:t>
       </w:r>
-      <w:bookmarkEnd w:id="26"/>
+      <w:bookmarkEnd w:id="27"/>
     </w:p>
     <w:p>
       <w:pPr>
         <w:pStyle w:val="Heading2"/>
       </w:pPr>
-      <w:bookmarkStart w:id="27" w:name="_Toc499048970"/>
+      <w:bookmarkStart w:id="28" w:name="_Toc499120363"/>
       <w:r>
         <w:t>JCGP</w:t>
       </w:r>
-      <w:bookmarkEnd w:id="27"/>
+      <w:bookmarkEnd w:id="28"/>
     </w:p>
     <w:p>
       <w:r>
@@ -10238,11 +10344,11 @@
       <w:pPr>
         <w:pStyle w:val="Heading2"/>
       </w:pPr>
-      <w:bookmarkStart w:id="28" w:name="_Toc499048971"/>
+      <w:bookmarkStart w:id="29" w:name="_Toc499120364"/>
       <w:r>
         <w:t>CGP-Library</w:t>
       </w:r>
-      <w:bookmarkEnd w:id="28"/>
+      <w:bookmarkEnd w:id="29"/>
     </w:p>
     <w:p>
       <w:r>
@@ -10297,11 +10403,11 @@
       <w:pPr>
         <w:pStyle w:val="Heading1"/>
       </w:pPr>
-      <w:bookmarkStart w:id="29" w:name="_Toc499048972"/>
+      <w:bookmarkStart w:id="30" w:name="_Toc499120365"/>
       <w:r>
         <w:t>Requirements Analysis</w:t>
       </w:r>
-      <w:bookmarkEnd w:id="29"/>
+      <w:bookmarkEnd w:id="30"/>
     </w:p>
     <w:p>
       <w:r>
@@ -10376,7 +10482,6 @@
           <w:szCs w:val="28"/>
         </w:rPr>
       </w:pPr>
-      <w:bookmarkStart w:id="30" w:name="_Toc499048973"/>
       <w:r>
         <w:br w:type="page"/>
       </w:r>
@@ -10385,11 +10490,12 @@
       <w:pPr>
         <w:pStyle w:val="Heading2"/>
       </w:pPr>
+      <w:bookmarkStart w:id="31" w:name="_Toc499120366"/>
       <w:r>
         <w:lastRenderedPageBreak/>
         <w:t>Functional Requirements</w:t>
       </w:r>
-      <w:bookmarkEnd w:id="30"/>
+      <w:bookmarkEnd w:id="31"/>
     </w:p>
     <w:tbl>
       <w:tblPr>
@@ -10412,7 +10518,7 @@
             <w:tcW w:w="1582" w:type="dxa"/>
           </w:tcPr>
           <w:p>
-            <w:bookmarkStart w:id="31" w:name="_Hlk499068691"/>
+            <w:bookmarkStart w:id="32" w:name="_Hlk499068691"/>
             <w:r>
               <w:t>Requirement ID</w:t>
             </w:r>
@@ -10445,7 +10551,7 @@
           </w:p>
         </w:tc>
       </w:tr>
-      <w:bookmarkEnd w:id="31"/>
+      <w:bookmarkEnd w:id="32"/>
       <w:tr>
         <w:trPr>
           <w:cnfStyle w:val="000000100000" w:firstRow="0" w:lastRow="0" w:firstColumn="0" w:lastColumn="0" w:oddVBand="0" w:evenVBand="0" w:oddHBand="1" w:evenHBand="0" w:firstRowFirstColumn="0" w:firstRowLastColumn="0" w:lastRowFirstColumn="0" w:lastRowLastColumn="0"/>
@@ -11319,8 +11425,13 @@
               <w:cnfStyle w:val="000000000000" w:firstRow="0" w:lastRow="0" w:firstColumn="0" w:lastColumn="0" w:oddVBand="0" w:evenVBand="0" w:oddHBand="0" w:evenHBand="0" w:firstRowFirstColumn="0" w:firstRowLastColumn="0" w:lastRowFirstColumn="0" w:lastRowLastColumn="0"/>
             </w:pPr>
             <w:r>
-              <w:t>The population size</w:t>
-            </w:r>
+              <w:t xml:space="preserve">The population </w:t>
+            </w:r>
+            <w:proofErr w:type="gramStart"/>
+            <w:r>
+              <w:t>size</w:t>
+            </w:r>
+            <w:proofErr w:type="gramEnd"/>
           </w:p>
           <w:p>
             <w:pPr>
@@ -11531,7 +11642,7 @@
           <w:noProof/>
         </w:rPr>
         <w:pict>
-          <v:shape id="_x0000_s1144" type="#_x0000_t202" style="position:absolute;margin-left:103.45pt;margin-top:2pt;width:244.45pt;height:21.2pt;z-index:251675648;visibility:visible;mso-wrap-distance-left:9pt;mso-wrap-distance-top:3.6pt;mso-wrap-distance-right:9pt;mso-wrap-distance-bottom:3.6pt;mso-position-horizontal-relative:text;mso-position-vertical-relative:text;mso-width-relative:margin;mso-height-relative:margin;v-text-anchor:top" stroked="f">
+          <v:shape id="_x0000_s1144" type="#_x0000_t202" style="position:absolute;margin-left:103.45pt;margin-top:2pt;width:244.45pt;height:21.2pt;z-index:251674112;visibility:visible;mso-wrap-distance-left:9pt;mso-wrap-distance-top:3.6pt;mso-wrap-distance-right:9pt;mso-wrap-distance-bottom:3.6pt;mso-position-horizontal-relative:text;mso-position-vertical-relative:text;mso-width-relative:margin;mso-height-relative:margin;v-text-anchor:top" stroked="f">
             <v:textbox>
               <w:txbxContent>
                 <w:p>
@@ -11566,7 +11677,6 @@
           <w:szCs w:val="28"/>
         </w:rPr>
       </w:pPr>
-      <w:bookmarkStart w:id="32" w:name="_Toc499048974"/>
       <w:r>
         <w:br w:type="page"/>
       </w:r>
@@ -11575,11 +11685,12 @@
       <w:pPr>
         <w:pStyle w:val="Heading2"/>
       </w:pPr>
+      <w:bookmarkStart w:id="33" w:name="_Toc499120367"/>
       <w:r>
         <w:lastRenderedPageBreak/>
         <w:t>Non-functional Requirements</w:t>
       </w:r>
-      <w:bookmarkEnd w:id="32"/>
+      <w:bookmarkEnd w:id="33"/>
     </w:p>
     <w:p>
       <w:r>
@@ -12032,12 +12143,13 @@
         </w:numPr>
         <w:ind w:left="432"/>
       </w:pPr>
+      <w:bookmarkStart w:id="34" w:name="_Toc499120368"/>
       <w:r>
         <w:rPr>
           <w:noProof/>
         </w:rPr>
         <w:pict>
-          <v:shape id="_x0000_s1145" type="#_x0000_t202" style="position:absolute;left:0;text-align:left;margin-left:91.2pt;margin-top:1.65pt;width:269.55pt;height:21.2pt;z-index:251676672;visibility:visible;mso-wrap-distance-left:9pt;mso-wrap-distance-top:3.6pt;mso-wrap-distance-right:9pt;mso-wrap-distance-bottom:3.6pt;mso-position-horizontal-relative:text;mso-position-vertical-relative:text;mso-width-relative:margin;mso-height-relative:margin;v-text-anchor:top" stroked="f">
+          <v:shape id="_x0000_s1145" type="#_x0000_t202" style="position:absolute;left:0;text-align:left;margin-left:91.2pt;margin-top:1.65pt;width:269.55pt;height:21.2pt;z-index:251675136;visibility:visible;mso-wrap-distance-left:9pt;mso-wrap-distance-top:3.6pt;mso-wrap-distance-right:9pt;mso-wrap-distance-bottom:3.6pt;mso-position-horizontal-relative:text;mso-position-vertical-relative:text;mso-width-relative:margin;mso-height-relative:margin;v-text-anchor:top" stroked="f">
             <v:textbox>
               <w:txbxContent>
                 <w:p>
@@ -12095,6 +12207,7 @@
           </v:shape>
         </w:pict>
       </w:r>
+      <w:bookmarkEnd w:id="34"/>
     </w:p>
     <w:p>
       <w:pPr>
@@ -12122,27 +12235,27 @@
       <w:pPr>
         <w:pStyle w:val="Heading1"/>
       </w:pPr>
-      <w:bookmarkStart w:id="33" w:name="_Toc499048975"/>
+      <w:bookmarkStart w:id="35" w:name="_Toc499120369"/>
       <w:r>
         <w:t>R Packages</w:t>
       </w:r>
-      <w:bookmarkEnd w:id="33"/>
+      <w:bookmarkEnd w:id="35"/>
     </w:p>
     <w:p>
       <w:pPr>
         <w:pStyle w:val="Heading2"/>
       </w:pPr>
-      <w:bookmarkStart w:id="34" w:name="_Toc499048976"/>
+      <w:bookmarkStart w:id="36" w:name="_Toc499120370"/>
       <w:r>
         <w:t>Process of Package Creation</w:t>
       </w:r>
-      <w:bookmarkEnd w:id="34"/>
+      <w:bookmarkEnd w:id="36"/>
     </w:p>
     <w:p>
       <w:r>
         <w:t xml:space="preserve">What a package contains - </w:t>
       </w:r>
-      <w:hyperlink r:id="rId17" w:history="1">
+      <w:hyperlink r:id="rId19" w:history="1">
         <w:r>
           <w:rPr>
             <w:rStyle w:val="Hyperlink"/>
@@ -12152,7 +12265,7 @@
       </w:hyperlink>
     </w:p>
     <w:p>
-      <w:hyperlink r:id="rId18" w:history="1">
+      <w:hyperlink r:id="rId20" w:history="1">
         <w:r>
           <w:rPr>
             <w:rStyle w:val="Hyperlink"/>
@@ -12165,14 +12278,14 @@
       <w:pPr>
         <w:pStyle w:val="Heading2"/>
       </w:pPr>
-      <w:bookmarkStart w:id="35" w:name="_Toc